<commit_message>
Update citation for Gold Book
</commit_message>
<xml_diff>
--- a/analysis/paper/paper.docx
+++ b/analysis/paper/paper.docx
@@ -1192,16 +1192,16 @@
         <w:pStyle w:val="FirstParagraph"/>
       </w:pPr>
       <w:r>
-        <w:t xml:space="preserve">Modern plant pathological research has many facets given the array of disciplines and sub-disciplines currently involved. Collectively, they contribute to increase our basic and applied knowledge on several aspects of pathogen biology and disease development to ultimately improve management. Scientific research in the field varies from the purely observational or descriptive nature to inferential based on experimental or simulation-derived data sets. Whatever the case, research findings are verifiable based on how much of the research materials, processes and outcomes are made available beyond what is reported in the scientific article. These include biological materials (strains), nucleic/protein sequences, experimental and simulated raw data annotations, drawings and photographs and statistical analysis code among other data.</w:t>
+        <w:t xml:space="preserve">Modern plant pathological research has many facets given the array of disciplines and sub-disciplines currently involved. Collectively, they contribute to increase our basic and applied knowledge on several aspects of pathogen biology and disease development to ultimately improve plant disease management. Scientific research in the field varies from the purely observational or descriptive nature to inferential based on experimental or simulation-derived data sets. Whatever the case, research findings are verifiable based on how much of the research materials, processes and outcomes are made available beyond what is reported in the scientific article. These include biological materials (strains), nucleic/protein sequences, experimental and simulated raw data annotations, drawings and photographs and statistical analysis code among other materials and data. That is, open science leads to reproducibility and replicability.</w:t>
       </w:r>
     </w:p>
     <w:p>
       <w:pPr>
         <w:pStyle w:val="Heading2"/>
       </w:pPr>
-      <w:bookmarkStart w:id="21" w:name="reproducible-research"/>
-      <w:r>
-        <w:t xml:space="preserve">Reproducible Research</w:t>
+      <w:bookmarkStart w:id="21" w:name="definitions"/>
+      <w:r>
+        <w:t xml:space="preserve">Definitions</w:t>
       </w:r>
       <w:bookmarkEnd w:id="21"/>
     </w:p>
@@ -1210,105 +1210,34 @@
         <w:pStyle w:val="FirstParagraph"/>
       </w:pPr>
       <w:r>
-        <w:t xml:space="preserve">Reproducibility in scientific research has once again been highlighted recently</w:t>
-      </w:r>
-      <w:r>
-        <w:t xml:space="preserve"> </w:t>
-      </w:r>
-      <w:r>
-        <w:t xml:space="preserve">(Nature 2016; Baker 2016)</w:t>
-      </w:r>
-      <w:r>
-        <w:t xml:space="preserve"> </w:t>
-      </w:r>
-      <w:r>
-        <w:t xml:space="preserve">as an important issue. Patil et al. </w:t>
-      </w:r>
-      <w:r>
-        <w:t xml:space="preserve">(2016)</w:t>
-      </w:r>
-      <w:r>
-        <w:t xml:space="preserve"> </w:t>
-      </w:r>
-      <w:r>
-        <w:t xml:space="preserve">have provided several definitions to clarify the concepts surrounding reproducibility. For the purposes of this paper we follow the definitions as given by Patil et al. </w:t>
-      </w:r>
-      <w:r>
-        <w:t xml:space="preserve">(2016)</w:t>
-      </w:r>
-      <w:r>
-        <w:t xml:space="preserve">.</w:t>
-      </w:r>
-    </w:p>
-    <w:p>
-      <w:pPr>
-        <w:pStyle w:val="Heading2"/>
-      </w:pPr>
-      <w:bookmarkStart w:id="22" w:name="open-science"/>
-      <w:r>
-        <w:t xml:space="preserve">Open Science</w:t>
-      </w:r>
-      <w:bookmarkEnd w:id="22"/>
-    </w:p>
-    <w:p>
-      <w:pPr>
-        <w:pStyle w:val="FirstParagraph"/>
-      </w:pPr>
-      <w:r>
-        <w:t xml:space="preserve">Open science has become highlighted lately with many donors expecting data to be available (XXXX) and other scientists interested in sharing and collaborating more widely (XXXX).</w:t>
-      </w:r>
-    </w:p>
-    <w:p>
-      <w:pPr>
-        <w:pStyle w:val="Heading1"/>
-      </w:pPr>
-      <w:bookmarkStart w:id="23" w:name="a-general-workflow"/>
-      <w:r>
-        <w:t xml:space="preserve">A General Workflow</w:t>
-      </w:r>
-      <w:bookmarkEnd w:id="23"/>
-    </w:p>
-    <w:p>
-      <w:pPr>
-        <w:pStyle w:val="FirstParagraph"/>
-      </w:pPr>
-      <w:r>
-        <w:t xml:space="preserve">A general workflow for producing academic research involves clearly defining a research question, obtaining data for testing the hypothesis, summarizing/analyzing and presenting data and results, and writing the manuscript. Here we defined three levels of reproducibility which are also related with the evolution of computational methods and reproducible practices</w:t>
-      </w:r>
-      <w:r>
-        <w:t xml:space="preserve"> </w:t>
-      </w:r>
-      <w:r>
-        <w:t xml:space="preserve">1</w:t>
-      </w:r>
-      <w:r>
-        <w:t xml:space="preserve">.</w:t>
-      </w:r>
-    </w:p>
-    <w:p>
-      <w:pPr>
-        <w:pStyle w:val="BodyText"/>
-      </w:pPr>
-      <w:r>
-        <w:t xml:space="preserve">A first level of reproducibility involves openly available research materials such as strains and/or nucleic acid sequences in public collections and citations for methods used. A second level involves providing raw data and code as binary files (PDF or other non-text file) in supplemental materials, which do not allow prompt access to the data and running the code because of use of expensive commercial software or a pay-wall. The highest level includes efforts to annotate structured raw data (FAIR – Findable, Accessible, Interoperable and Re-usable) and fully document the analysis using open source code which are deposited in public repositories and can be run by anyone following download of data and code. The first level, as reported, is an essential step that is not substituted by the other practices and eventually researchers fail to provide sufficient description or correct citations. In the next section we present standards and tools that can be used to ensure reproducibility.</w:t>
-      </w:r>
-    </w:p>
-    <w:p>
-      <w:pPr>
-        <w:pStyle w:val="Heading3"/>
-      </w:pPr>
-      <w:bookmarkStart w:id="24" w:name="methods"/>
-      <w:r>
-        <w:t xml:space="preserve">Methods</w:t>
-      </w:r>
-      <w:bookmarkEnd w:id="24"/>
-    </w:p>
-    <w:p>
-      <w:pPr>
-        <w:pStyle w:val="FirstParagraph"/>
-      </w:pPr>
-      <w:r>
-        <w:t xml:space="preserve">When making your science more open and reproducible, methods, software used (including things like R packages), etc. should be cited properly. This allows end users to identify what was used and identify the methods used more accurately. Just as importantly, this acknowledges the contributions of others whose works were instrumental in your research. This also helps ensure that you as a researcher are able to reconstruct what you have done since you will have good notes and documentation and be able to identify if something changes,</w:t>
+        <w:t xml:space="preserve">In order for us to easily discuss the topic, we first must define what we mean so that we may clearly communicate. Many of the terms used in this area have varying definitions that may or may not agree with each other. For instance, reproducible research is recently hightlighted by many authors</w:t>
+      </w:r>
+      <w:r>
+        <w:t xml:space="preserve"> </w:t>
+      </w:r>
+      <w:r>
+        <w:t xml:space="preserve">(Baker 2016; Iqbal et al. 2016; Nature 2016; Weissgerber et al. 2016; Brunsdon 2015; Sweedler 2015; Fitzjohn et al. 2014; Ioannidis 2014; Fidler and Gordon 2013; Stodden, Guo, and Ma 2013)</w:t>
+      </w:r>
+      <w:r>
+        <w:t xml:space="preserve"> </w:t>
+      </w:r>
+      <w:r>
+        <w:t xml:space="preserve">as an important issue. This has resulted in attepmts to define</w:t>
+      </w:r>
+      <w:r>
+        <w:t xml:space="preserve"> </w:t>
+      </w:r>
+      <w:r>
+        <w:t xml:space="preserve">“</w:t>
+      </w:r>
+      <w:r>
+        <w:t xml:space="preserve">reproducibility</w:t>
+      </w:r>
+      <w:r>
+        <w:t xml:space="preserve">”</w:t>
+      </w:r>
+      <w:r>
+        <w:t xml:space="preserve">,</w:t>
       </w:r>
       <w:r>
         <w:t xml:space="preserve"> </w:t>
@@ -1323,6 +1252,270 @@
         <w:t xml:space="preserve"> </w:t>
       </w:r>
       <w:r>
+        <w:t xml:space="preserve">Patil</w:t>
+      </w:r>
+      <w:r>
+        <w:t xml:space="preserve"> </w:t>
+      </w:r>
+      <w:r>
+        <w:rPr>
+          <w:i/>
+        </w:rPr>
+        <w:t xml:space="preserve">et al.</w:t>
+      </w:r>
+      <w:r>
+        <w:t xml:space="preserve"> </w:t>
+      </w:r>
+      <w:r>
+        <w:t xml:space="preserve">(2016)</w:t>
+      </w:r>
+      <w:r>
+        <w:t xml:space="preserve">, therefore the following definitions will be used for these terms throughout this paper.</w:t>
+      </w:r>
+    </w:p>
+    <w:p>
+      <w:pPr>
+        <w:pStyle w:val="Heading3"/>
+      </w:pPr>
+      <w:bookmarkStart w:id="22" w:name="repeatability"/>
+      <w:r>
+        <w:t xml:space="preserve">Repeatability</w:t>
+      </w:r>
+      <w:bookmarkEnd w:id="22"/>
+    </w:p>
+    <w:p>
+      <w:pPr>
+        <w:pStyle w:val="FirstParagraph"/>
+      </w:pPr>
+      <w:r>
+        <w:t xml:space="preserve">The International Union of Pure and Applied Chemistry defines repeatability in the</w:t>
+      </w:r>
+      <w:r>
+        <w:t xml:space="preserve"> </w:t>
+      </w:r>
+      <w:r>
+        <w:t xml:space="preserve">“</w:t>
+      </w:r>
+      <w:r>
+        <w:t xml:space="preserve">Compendium of Chemical Terminology – Gold Book</w:t>
+      </w:r>
+      <w:r>
+        <w:t xml:space="preserve">”</w:t>
+      </w:r>
+      <w:r>
+        <w:t xml:space="preserve"> </w:t>
+      </w:r>
+      <w:r>
+        <w:t xml:space="preserve">as,</w:t>
+      </w:r>
+    </w:p>
+    <w:p>
+      <w:pPr>
+        <w:pStyle w:val="BlockText"/>
+      </w:pPr>
+      <w:r>
+        <w:t xml:space="preserve">“</w:t>
+      </w:r>
+      <w:r>
+        <w:t xml:space="preserve">The closeness of agreement between independent results obtained with the same method on identical test material, under the same conditions (same operator, same apparatus, same laboratory and after short intervals of time). The measure of repeatability is the standard deviation qualified with the term: `repeatability’ as repeatability standard deviation. In some contexts repeatability may be defined as the value below which the absolute difference between two single test results obtained under the above conditions, may be expected to lie with a specified probability</w:t>
+      </w:r>
+      <w:r>
+        <w:t xml:space="preserve">”</w:t>
+      </w:r>
+      <w:r>
+        <w:t xml:space="preserve">,</w:t>
+      </w:r>
+      <w:r>
+        <w:t xml:space="preserve"> </w:t>
+      </w:r>
+      <w:r>
+        <w:t xml:space="preserve">(McNaught and Wilkinson 1997)</w:t>
+      </w:r>
+      <w:r>
+        <w:t xml:space="preserve">.</w:t>
+      </w:r>
+    </w:p>
+    <w:p>
+      <w:pPr>
+        <w:pStyle w:val="Heading3"/>
+      </w:pPr>
+      <w:bookmarkStart w:id="23" w:name="reproducibility"/>
+      <w:r>
+        <w:t xml:space="preserve">Reproducibility</w:t>
+      </w:r>
+      <w:bookmarkEnd w:id="23"/>
+    </w:p>
+    <w:p>
+      <w:pPr>
+        <w:pStyle w:val="FirstParagraph"/>
+      </w:pPr>
+      <w:r>
+        <w:t xml:space="preserve">The International Union of Pure and Applied Chemistry defines reproducibility in the</w:t>
+      </w:r>
+      <w:r>
+        <w:t xml:space="preserve"> </w:t>
+      </w:r>
+      <w:r>
+        <w:t xml:space="preserve">“</w:t>
+      </w:r>
+      <w:r>
+        <w:t xml:space="preserve">Compendium of Chemical Terminology – Gold Book</w:t>
+      </w:r>
+      <w:r>
+        <w:t xml:space="preserve">”</w:t>
+      </w:r>
+      <w:r>
+        <w:t xml:space="preserve"> </w:t>
+      </w:r>
+      <w:r>
+        <w:t xml:space="preserve">as,</w:t>
+      </w:r>
+    </w:p>
+    <w:p>
+      <w:pPr>
+        <w:pStyle w:val="BlockText"/>
+      </w:pPr>
+      <w:r>
+        <w:t xml:space="preserve">“</w:t>
+      </w:r>
+      <w:r>
+        <w:t xml:space="preserve">The closeness of agreement between independent results obtained with the same method on identical test material but under different conditions (different operators, different apparatus, different laboratories and/or after different intervals of time). The measure of reproducibility is the standard deviation qualified with the term</w:t>
+      </w:r>
+      <w:r>
+        <w:t xml:space="preserve"> </w:t>
+      </w:r>
+      <w:r>
+        <w:t xml:space="preserve">‘</w:t>
+      </w:r>
+      <w:r>
+        <w:t xml:space="preserve">reproducibility</w:t>
+      </w:r>
+      <w:r>
+        <w:t xml:space="preserve">’</w:t>
+      </w:r>
+      <w:r>
+        <w:t xml:space="preserve"> </w:t>
+      </w:r>
+      <w:r>
+        <w:t xml:space="preserve">as reproducibility standard deviation. In some contexts reproducibility may be defined as the value below which the absolute difference between two single test results on identical material obtained under the above conditions, may be expected to lie with a specified probability. Note that a complete statement of reproducibility requires specification of the experimental conditions which differ</w:t>
+      </w:r>
+      <w:r>
+        <w:t xml:space="preserve">”</w:t>
+      </w:r>
+      <w:r>
+        <w:t xml:space="preserve">,</w:t>
+      </w:r>
+      <w:r>
+        <w:t xml:space="preserve"> </w:t>
+      </w:r>
+      <w:r>
+        <w:t xml:space="preserve">(McNaught and Wilkinson 1997)</w:t>
+      </w:r>
+      <w:r>
+        <w:t xml:space="preserve">.</w:t>
+      </w:r>
+    </w:p>
+    <w:p>
+      <w:pPr>
+        <w:pStyle w:val="Heading3"/>
+      </w:pPr>
+      <w:bookmarkStart w:id="24" w:name="replicability"/>
+      <w:r>
+        <w:t xml:space="preserve">Replicability</w:t>
+      </w:r>
+      <w:bookmarkEnd w:id="24"/>
+    </w:p>
+    <w:p>
+      <w:pPr>
+        <w:pStyle w:val="FirstParagraph"/>
+      </w:pPr>
+      <w:r>
+        <w:t xml:space="preserve">XXXX</w:t>
+      </w:r>
+    </w:p>
+    <w:p>
+      <w:pPr>
+        <w:pStyle w:val="Heading3"/>
+      </w:pPr>
+      <w:bookmarkStart w:id="25" w:name="open-science"/>
+      <w:r>
+        <w:t xml:space="preserve">Open Science</w:t>
+      </w:r>
+      <w:bookmarkEnd w:id="25"/>
+    </w:p>
+    <w:p>
+      <w:pPr>
+        <w:pStyle w:val="FirstParagraph"/>
+      </w:pPr>
+      <w:r>
+        <w:t xml:space="preserve">Open science has become highlighted lately with many donors expecting data to be available (XXXX) and other scientists interested in sharing and collaborating more widely (XXXX).</w:t>
+      </w:r>
+    </w:p>
+    <w:p>
+      <w:pPr>
+        <w:pStyle w:val="Heading1"/>
+      </w:pPr>
+      <w:bookmarkStart w:id="26" w:name="a-general-workflow"/>
+      <w:r>
+        <w:t xml:space="preserve">A General Workflow</w:t>
+      </w:r>
+      <w:bookmarkEnd w:id="26"/>
+    </w:p>
+    <w:p>
+      <w:pPr>
+        <w:pStyle w:val="FirstParagraph"/>
+      </w:pPr>
+      <w:r>
+        <w:t xml:space="preserve">A general workflow for producing academic research involves clearly defining a research question, obtaining data for testing the hypothesis, summarizing/analyzing and presenting data and results, and writing the manuscript. Here we defined three levels of reproducibility which are also related with the evolution of computational methods and reproducible practices</w:t>
+      </w:r>
+      <w:r>
+        <w:t xml:space="preserve"> </w:t>
+      </w:r>
+      <w:r>
+        <w:t xml:space="preserve">1</w:t>
+      </w:r>
+      <w:r>
+        <w:t xml:space="preserve">.</w:t>
+      </w:r>
+    </w:p>
+    <w:p>
+      <w:pPr>
+        <w:pStyle w:val="BodyText"/>
+      </w:pPr>
+      <w:r>
+        <w:t xml:space="preserve">A first level of reproducibility involves openly available research materials such as strains and/or nucleic acid sequences in public collections and citations for methods used. A second level involves providing raw data and code as binary files (PDF or other non-text file) in supplemental materials, which do not allow prompt access to the data and running the code because of use of expensive commercial software or a pay-wall. The highest level includes efforts to annotate structured raw data (FAIR – Findable, Accessible, Interoperable and Re-usable) and fully document the analysis using open source code which are deposited in public repositories and can be run by anyone following download of data and code. The first level, as reported, is an essential step that is not substituted by the other practices and eventually researchers fail to provide sufficient description or correct citations. In the next section we present standards and tools that can be used to ensure reproducibility.</w:t>
+      </w:r>
+    </w:p>
+    <w:p>
+      <w:pPr>
+        <w:pStyle w:val="Heading3"/>
+      </w:pPr>
+      <w:bookmarkStart w:id="27" w:name="methods"/>
+      <w:r>
+        <w:t xml:space="preserve">Methods</w:t>
+      </w:r>
+      <w:bookmarkEnd w:id="27"/>
+    </w:p>
+    <w:p>
+      <w:pPr>
+        <w:pStyle w:val="FirstParagraph"/>
+      </w:pPr>
+      <w:r>
+        <w:t xml:space="preserve">When making your science more open and reproducible, methods, software used (including things like R packages), etc. should be cited properly. This allows end users to identify what was used and identify the methods used more accurately. Just as importantly, this acknowledges the contributions of others whose works were instrumental in your research. This also helps ensure that you as a researcher are able to reconstruct what you have done since you will have good notes and documentation and be able to identify if something changes,</w:t>
+      </w:r>
+      <w:r>
+        <w:t xml:space="preserve"> </w:t>
+      </w:r>
+      <w:r>
+        <w:rPr>
+          <w:i/>
+        </w:rPr>
+        <w:t xml:space="preserve">e.g.</w:t>
+      </w:r>
+      <w:r>
+        <w:t xml:space="preserve"> </w:t>
+      </w:r>
+      <w:r>
         <w:t xml:space="preserve">a package version, what effect it had on your research.</w:t>
       </w:r>
     </w:p>
@@ -1361,7 +1554,7 @@
       <w:r>
         <w:t xml:space="preserve"> </w:t>
       </w:r>
-      <w:hyperlink r:id="rId25">
+      <w:hyperlink r:id="rId28">
         <w:r>
           <w:rPr>
             <w:rStyle w:val="Hyperlink"/>
@@ -1374,11 +1567,11 @@
       <w:pPr>
         <w:pStyle w:val="Heading3"/>
       </w:pPr>
-      <w:bookmarkStart w:id="26" w:name="data"/>
+      <w:bookmarkStart w:id="29" w:name="data"/>
       <w:r>
         <w:t xml:space="preserve">Data</w:t>
       </w:r>
-      <w:bookmarkEnd w:id="26"/>
+      <w:bookmarkEnd w:id="29"/>
     </w:p>
     <w:p>
       <w:pPr>
@@ -1420,11 +1613,11 @@
       <w:pPr>
         <w:pStyle w:val="Heading3"/>
       </w:pPr>
-      <w:bookmarkStart w:id="27" w:name="source-code"/>
+      <w:bookmarkStart w:id="30" w:name="source-code"/>
       <w:r>
         <w:t xml:space="preserve">Source Code</w:t>
       </w:r>
-      <w:bookmarkEnd w:id="27"/>
+      <w:bookmarkEnd w:id="30"/>
     </w:p>
     <w:p>
       <w:pPr>
@@ -1478,11 +1671,11 @@
       <w:pPr>
         <w:pStyle w:val="Heading3"/>
       </w:pPr>
-      <w:bookmarkStart w:id="28" w:name="repository"/>
+      <w:bookmarkStart w:id="31" w:name="repository"/>
       <w:r>
         <w:t xml:space="preserve">Repository</w:t>
       </w:r>
-      <w:bookmarkEnd w:id="28"/>
+      <w:bookmarkEnd w:id="31"/>
     </w:p>
     <w:p>
       <w:pPr>
@@ -1548,11 +1741,11 @@
       <w:pPr>
         <w:pStyle w:val="Heading1"/>
       </w:pPr>
-      <w:bookmarkStart w:id="29" w:name="status-in-plant-pathology"/>
+      <w:bookmarkStart w:id="32" w:name="status-in-plant-pathology"/>
       <w:r>
         <w:t xml:space="preserve">Status in Plant Pathology</w:t>
       </w:r>
-      <w:bookmarkEnd w:id="29"/>
+      <w:bookmarkEnd w:id="32"/>
     </w:p>
     <w:p>
       <w:pPr>
@@ -1626,7 +1819,7 @@
       <w:r>
         <w:t xml:space="preserve">provide models, data and code, (</w:t>
       </w:r>
-      <w:hyperlink r:id="rId30">
+      <w:hyperlink r:id="rId33">
         <w:r>
           <w:rPr>
             <w:rStyle w:val="Hyperlink"/>
@@ -1670,7 +1863,7 @@
       <w:r>
         <w:t xml:space="preserve">provide models, data and code, (</w:t>
       </w:r>
-      <w:hyperlink r:id="rId31">
+      <w:hyperlink r:id="rId34">
         <w:r>
           <w:rPr>
             <w:rStyle w:val="Hyperlink"/>
@@ -1726,7 +1919,7 @@
       <w:r>
         <w:t xml:space="preserve"> </w:t>
       </w:r>
-      <w:hyperlink r:id="rId32">
+      <w:hyperlink r:id="rId35">
         <w:r>
           <w:rPr>
             <w:rStyle w:val="Hyperlink"/>
@@ -1749,7 +1942,7 @@
       <w:r>
         <w:t xml:space="preserve"> </w:t>
       </w:r>
-      <w:hyperlink r:id="rId33">
+      <w:hyperlink r:id="rId36">
         <w:r>
           <w:rPr>
             <w:rStyle w:val="Hyperlink"/>
@@ -1815,44 +2008,44 @@
       <w:pPr>
         <w:pStyle w:val="Heading1"/>
       </w:pPr>
-      <w:bookmarkStart w:id="34" w:name="discussion"/>
+      <w:bookmarkStart w:id="37" w:name="discussion"/>
       <w:r>
         <w:t xml:space="preserve">Discussion</w:t>
       </w:r>
-      <w:bookmarkEnd w:id="34"/>
+      <w:bookmarkEnd w:id="37"/>
     </w:p>
     <w:p>
       <w:pPr>
         <w:pStyle w:val="Heading1"/>
       </w:pPr>
-      <w:bookmarkStart w:id="35" w:name="acknowledgements"/>
+      <w:bookmarkStart w:id="38" w:name="acknowledgements"/>
       <w:r>
         <w:t xml:space="preserve">Acknowledgements</w:t>
       </w:r>
-      <w:bookmarkEnd w:id="35"/>
+      <w:bookmarkEnd w:id="38"/>
     </w:p>
     <w:p>
       <w:pPr>
         <w:pStyle w:val="Heading5"/>
       </w:pPr>
-      <w:bookmarkStart w:id="36" w:name="pagebreak"/>
+      <w:bookmarkStart w:id="39" w:name="pagebreak"/>
       <w:r>
         <w:t xml:space="preserve">pagebreak</w:t>
       </w:r>
-      <w:bookmarkEnd w:id="36"/>
+      <w:bookmarkEnd w:id="39"/>
     </w:p>
     <w:p>
       <w:pPr>
         <w:pStyle w:val="Heading1"/>
       </w:pPr>
-      <w:bookmarkStart w:id="37" w:name="references"/>
+      <w:bookmarkStart w:id="40" w:name="references"/>
       <w:r>
         <w:t xml:space="preserve">References</w:t>
       </w:r>
-      <w:bookmarkEnd w:id="37"/>
-    </w:p>
-    <w:bookmarkStart w:id="50" w:name="refs"/>
-    <w:bookmarkStart w:id="38" w:name="ref-Baker2016a"/>
+      <w:bookmarkEnd w:id="40"/>
+    </w:p>
+    <w:bookmarkStart w:id="64" w:name="refs"/>
+    <w:bookmarkStart w:id="41" w:name="ref-Baker2016a"/>
     <w:p>
       <w:pPr>
         <w:pStyle w:val="Bibliography"/>
@@ -1861,18 +2054,96 @@
         <w:t xml:space="preserve">Baker, M. 2016. Muddled meanings hamper efforts to fix reproduciblity crisis. Nature News.</w:t>
       </w:r>
     </w:p>
-    <w:bookmarkEnd w:id="38"/>
-    <w:bookmarkStart w:id="39" w:name="ref-Duku2016"/>
+    <w:bookmarkEnd w:id="41"/>
+    <w:bookmarkStart w:id="42" w:name="ref-Brunsdon2015"/>
     <w:p>
       <w:pPr>
         <w:pStyle w:val="Bibliography"/>
       </w:pPr>
       <w:r>
+        <w:t xml:space="preserve">Brunsdon, C. 2015. Quantitative methods I: Reproducible research and quantitative geography. Prog. Hum. Geogr.</w:t>
+      </w:r>
+    </w:p>
+    <w:bookmarkEnd w:id="42"/>
+    <w:bookmarkStart w:id="43" w:name="ref-Duku2016"/>
+    <w:p>
+      <w:pPr>
+        <w:pStyle w:val="Bibliography"/>
+      </w:pPr>
+      <w:r>
         <w:t xml:space="preserve">Duku, C., Sparks, A. H., and Zwart, S. J. 2016. Spatial modelling of rice yield losses in tanzania due to bacterial leaf blight and leaf blast in a changing climate. Climatic Change. 135:569–583.</w:t>
       </w:r>
     </w:p>
-    <w:bookmarkEnd w:id="39"/>
-    <w:bookmarkStart w:id="40" w:name="ref-Madden2015"/>
+    <w:bookmarkEnd w:id="43"/>
+    <w:bookmarkStart w:id="45" w:name="ref-Fidler2013"/>
+    <w:p>
+      <w:pPr>
+        <w:pStyle w:val="Bibliography"/>
+      </w:pPr>
+      <w:r>
+        <w:t xml:space="preserve">Fidler, F., and Gordon, A. 2013. Science is in a reproducibility crisis: How do we resolve it? Phys.org. Available at:</w:t>
+      </w:r>
+      <w:r>
+        <w:t xml:space="preserve"> </w:t>
+      </w:r>
+      <w:hyperlink r:id="rId44">
+        <w:r>
+          <w:rPr>
+            <w:rStyle w:val="Hyperlink"/>
+          </w:rPr>
+          <w:t xml:space="preserve">http://phys.org/news/2013-09-science-crisis.html?utm{\_}content=bufferde383{\{}{\&amp;}{\}}utm{\_}source=buffer{\{}{\&amp;}{\}}utm{\_}medium=twitter{\{}{\&amp;}{\}}utm{\_}campaign=Buffer{\{}{\#}{\}}ajTabs</w:t>
+        </w:r>
+      </w:hyperlink>
+      <w:r>
+        <w:t xml:space="preserve">.</w:t>
+      </w:r>
+    </w:p>
+    <w:bookmarkEnd w:id="45"/>
+    <w:bookmarkStart w:id="47" w:name="ref-Fitzjohn2014"/>
+    <w:p>
+      <w:pPr>
+        <w:pStyle w:val="Bibliography"/>
+      </w:pPr>
+      <w:r>
+        <w:t xml:space="preserve">Fitzjohn, R., Pennell, M., Zanne, A., and Cornwell, W. 2014. Reproducible research is still a challenge. ROpensci.org. 2014 Available at:</w:t>
+      </w:r>
+      <w:r>
+        <w:t xml:space="preserve"> </w:t>
+      </w:r>
+      <w:hyperlink r:id="rId46">
+        <w:r>
+          <w:rPr>
+            <w:rStyle w:val="Hyperlink"/>
+          </w:rPr>
+          <w:t xml:space="preserve">http://ropensci.org/blog/2014/06/09/reproducibility/</w:t>
+        </w:r>
+      </w:hyperlink>
+      <w:r>
+        <w:t xml:space="preserve">.</w:t>
+      </w:r>
+    </w:p>
+    <w:bookmarkEnd w:id="47"/>
+    <w:bookmarkStart w:id="48" w:name="ref-Ioannidis2014"/>
+    <w:p>
+      <w:pPr>
+        <w:pStyle w:val="Bibliography"/>
+      </w:pPr>
+      <w:r>
+        <w:t xml:space="preserve">Ioannidis, J. P. A. 2014. How to make more published research true. PLoS Med. 11.</w:t>
+      </w:r>
+    </w:p>
+    <w:bookmarkEnd w:id="48"/>
+    <w:bookmarkStart w:id="49" w:name="ref-Iqbal2016"/>
+    <w:p>
+      <w:pPr>
+        <w:pStyle w:val="Bibliography"/>
+      </w:pPr>
+      <w:r>
+        <w:t xml:space="preserve">Iqbal, S. A., Wallach, J. D., Khoury, M. J., Schully, S. D., and Ioannidis, J. P. A. 2016. Reproducible Research Practices and Transparency across the Biomedical Literature. PLoS Biol. 14:1–13.</w:t>
+      </w:r>
+    </w:p>
+    <w:bookmarkEnd w:id="49"/>
+    <w:bookmarkStart w:id="50" w:name="ref-Madden2015"/>
     <w:p>
       <w:pPr>
         <w:pStyle w:val="Bibliography"/>
@@ -1896,29 +2167,51 @@
         <w:t xml:space="preserve">value have a future in plant pathology? Phytopathology. 105:1400–1407.</w:t>
       </w:r>
     </w:p>
-    <w:bookmarkEnd w:id="40"/>
-    <w:bookmarkStart w:id="41" w:name="ref-Nature2016"/>
+    <w:bookmarkEnd w:id="50"/>
+    <w:bookmarkStart w:id="51" w:name="ref-mcnaught1997compendium"/>
     <w:p>
       <w:pPr>
         <w:pStyle w:val="Bibliography"/>
       </w:pPr>
       <w:r>
-        <w:t xml:space="preserve">Nature. 2016. Reality check on reproduciblity. Nature. 533:437.</w:t>
-      </w:r>
-    </w:p>
-    <w:bookmarkEnd w:id="41"/>
-    <w:bookmarkStart w:id="43" w:name="ref-Patil2016"/>
+        <w:t xml:space="preserve">McNaught, A. D., and Wilkinson, A. 1997.</w:t>
+      </w:r>
+      <w:r>
+        <w:t xml:space="preserve"> </w:t>
+      </w:r>
+      <w:r>
+        <w:rPr>
+          <w:i/>
+        </w:rPr>
+        <w:t xml:space="preserve">Compendium of Chemical Terminology</w:t>
+      </w:r>
+      <w:r>
+        <w:t xml:space="preserve">. Second Edition. Blackwell Science Oxford.</w:t>
+      </w:r>
+    </w:p>
+    <w:bookmarkEnd w:id="51"/>
+    <w:bookmarkStart w:id="52" w:name="ref-Nature2016"/>
     <w:p>
       <w:pPr>
         <w:pStyle w:val="Bibliography"/>
       </w:pPr>
       <w:r>
+        <w:t xml:space="preserve">Nature, E. at. 2016. Reality check on reproducibility. Nature. 533:437.</w:t>
+      </w:r>
+    </w:p>
+    <w:bookmarkEnd w:id="52"/>
+    <w:bookmarkStart w:id="54" w:name="ref-Patil2016"/>
+    <w:p>
+      <w:pPr>
+        <w:pStyle w:val="Bibliography"/>
+      </w:pPr>
+      <w:r>
         <w:t xml:space="preserve">Patil, P., Peng, R. D., and Leek, J. 2016. A statistical definition for reproducibility and replicability. bioRxiv. Available at:</w:t>
       </w:r>
       <w:r>
         <w:t xml:space="preserve"> </w:t>
       </w:r>
-      <w:hyperlink r:id="rId42">
+      <w:hyperlink r:id="rId53">
         <w:r>
           <w:rPr>
             <w:rStyle w:val="Hyperlink"/>
@@ -1930,8 +2223,8 @@
         <w:t xml:space="preserve">.</w:t>
       </w:r>
     </w:p>
-    <w:bookmarkEnd w:id="43"/>
-    <w:bookmarkStart w:id="45" w:name="ref-R2018"/>
+    <w:bookmarkEnd w:id="54"/>
+    <w:bookmarkStart w:id="56" w:name="ref-R2018"/>
     <w:p>
       <w:pPr>
         <w:pStyle w:val="Bibliography"/>
@@ -1954,7 +2247,7 @@
       <w:r>
         <w:t xml:space="preserve"> </w:t>
       </w:r>
-      <w:hyperlink r:id="rId44">
+      <w:hyperlink r:id="rId55">
         <w:r>
           <w:rPr>
             <w:rStyle w:val="Hyperlink"/>
@@ -1966,8 +2259,8 @@
         <w:t xml:space="preserve">.</w:t>
       </w:r>
     </w:p>
-    <w:bookmarkEnd w:id="45"/>
-    <w:bookmarkStart w:id="46" w:name="ref-Sparks2011"/>
+    <w:bookmarkEnd w:id="56"/>
+    <w:bookmarkStart w:id="57" w:name="ref-Sparks2011"/>
     <w:p>
       <w:pPr>
         <w:pStyle w:val="Bibliography"/>
@@ -1976,8 +2269,8 @@
         <w:t xml:space="preserve">Sparks, A. H., Forbes, G. A., Hijmans, R. J., and Garrett, K. A. 2011. A metamodeling framework for extending the application domain of process-based ecological models. Ecosphere. 2:art90.</w:t>
       </w:r>
     </w:p>
-    <w:bookmarkEnd w:id="46"/>
-    <w:bookmarkStart w:id="47" w:name="ref-Sparks2014"/>
+    <w:bookmarkEnd w:id="57"/>
+    <w:bookmarkStart w:id="58" w:name="ref-Sparks2014"/>
     <w:p>
       <w:pPr>
         <w:pStyle w:val="Bibliography"/>
@@ -1986,8 +2279,8 @@
         <w:t xml:space="preserve">Sparks, A. H., Forbes, G. A., Hijmans, R. J., and Garrett, K. A. 2014. Climate change may have limited effect on global risk of potato late blight. Global Change Biology.:3621–3631.</w:t>
       </w:r>
     </w:p>
-    <w:bookmarkEnd w:id="47"/>
-    <w:bookmarkStart w:id="49" w:name="ref-Sparks2017"/>
+    <w:bookmarkEnd w:id="58"/>
+    <w:bookmarkStart w:id="60" w:name="ref-Sparks2017"/>
     <w:p>
       <w:pPr>
         <w:pStyle w:val="Bibliography"/>
@@ -1998,7 +2291,7 @@
       <w:r>
         <w:t xml:space="preserve"> </w:t>
       </w:r>
-      <w:hyperlink r:id="rId48">
+      <w:hyperlink r:id="rId59">
         <w:r>
           <w:rPr>
             <w:rStyle w:val="Hyperlink"/>
@@ -2010,37 +2303,67 @@
         <w:t xml:space="preserve">.</w:t>
       </w:r>
     </w:p>
-    <w:bookmarkEnd w:id="49"/>
-    <w:bookmarkEnd w:id="50"/>
+    <w:bookmarkEnd w:id="60"/>
+    <w:bookmarkStart w:id="61" w:name="ref-Stodden2013"/>
+    <w:p>
+      <w:pPr>
+        <w:pStyle w:val="Bibliography"/>
+      </w:pPr>
+      <w:r>
+        <w:t xml:space="preserve">Stodden, V., Guo, P., and Ma, Z. 2013. Toward reproducible computational research: An empirical analysis of data and code policy adoption by journals. PLoS One. 8:2–9.</w:t>
+      </w:r>
+    </w:p>
+    <w:bookmarkEnd w:id="61"/>
+    <w:bookmarkStart w:id="62" w:name="ref-Sweedler2015"/>
+    <w:p>
+      <w:pPr>
+        <w:pStyle w:val="Bibliography"/>
+      </w:pPr>
+      <w:r>
+        <w:t xml:space="preserve">Sweedler, J. V. 2015. Striving for Reproducible Science. Anal. Chem. 87:11603–11604.</w:t>
+      </w:r>
+    </w:p>
+    <w:bookmarkEnd w:id="62"/>
+    <w:bookmarkStart w:id="63" w:name="ref-Weissgerber2016"/>
+    <w:p>
+      <w:pPr>
+        <w:pStyle w:val="Bibliography"/>
+      </w:pPr>
+      <w:r>
+        <w:t xml:space="preserve">Weissgerber, T. L., Garovic, V. D., Winham, S. J., Milic, N. M., and Prager, E. M. 2016. Transparent reporting for reproducible science. J. Neurosci. Res. 00:1–6.</w:t>
+      </w:r>
+    </w:p>
+    <w:bookmarkEnd w:id="63"/>
+    <w:bookmarkEnd w:id="64"/>
     <w:p>
       <w:pPr>
         <w:pStyle w:val="Heading5"/>
       </w:pPr>
-      <w:bookmarkStart w:id="51" w:name="pagebreak-1"/>
+      <w:bookmarkStart w:id="65" w:name="pagebreak-1"/>
       <w:r>
         <w:t xml:space="preserve">pagebreak</w:t>
       </w:r>
-      <w:bookmarkEnd w:id="51"/>
+      <w:bookmarkEnd w:id="65"/>
     </w:p>
     <w:p>
       <w:pPr>
         <w:pStyle w:val="Heading5"/>
       </w:pPr>
-      <w:bookmarkStart w:id="52" w:name="pagebreak-2"/>
+      <w:bookmarkStart w:id="66" w:name="pagebreak-2"/>
       <w:r>
         <w:t xml:space="preserve">pagebreak</w:t>
       </w:r>
-      <w:bookmarkEnd w:id="52"/>
+      <w:bookmarkEnd w:id="66"/>
     </w:p>
     <w:p>
       <w:pPr>
         <w:pStyle w:val="Heading1"/>
       </w:pPr>
-      <w:bookmarkStart w:id="53" w:name="figures"/>
+      <w:bookmarkStart w:id="67" w:name="figures"/>
       <w:r>
         <w:t xml:space="preserve">Figures</w:t>
       </w:r>
-      <w:bookmarkEnd w:id="53"/>
+      <w:bookmarkEnd w:id="67"/>
     </w:p>
     <w:p>
       <w:pPr>
@@ -2062,7 +2385,7 @@
                     </pic:cNvPicPr>
                   </pic:nvPicPr>
                   <pic:blipFill>
-                    <a:blip r:embed="rId54"/>
+                    <a:blip r:embed="rId68"/>
                     <a:stretch>
                       <a:fillRect/>
                     </a:stretch>
@@ -2101,28 +2424,28 @@
       <w:pPr>
         <w:pStyle w:val="Heading5"/>
       </w:pPr>
-      <w:bookmarkStart w:id="55" w:name="pagebreak-3"/>
+      <w:bookmarkStart w:id="69" w:name="pagebreak-3"/>
       <w:r>
         <w:t xml:space="preserve">pagebreak</w:t>
       </w:r>
-      <w:bookmarkEnd w:id="55"/>
+      <w:bookmarkEnd w:id="69"/>
     </w:p>
     <w:p>
       <w:pPr>
         <w:pStyle w:val="Heading1"/>
       </w:pPr>
-      <w:bookmarkStart w:id="56" w:name="colophon"/>
+      <w:bookmarkStart w:id="70" w:name="colophon"/>
       <w:r>
         <w:t xml:space="preserve">Colophon</w:t>
       </w:r>
-      <w:bookmarkEnd w:id="56"/>
+      <w:bookmarkEnd w:id="70"/>
     </w:p>
     <w:p>
       <w:pPr>
         <w:pStyle w:val="FirstParagraph"/>
       </w:pPr>
       <w:r>
-        <w:t xml:space="preserve">This report was generated on 2019-02-15 15:32:02 using the following computational environment and dependencies:</w:t>
+        <w:t xml:space="preserve">This report was generated on 2019-02-15 21:24:33 using the following computational environment and dependencies:</w:t>
       </w:r>
     </w:p>
     <w:p>
@@ -2349,7 +2672,7 @@
         <w:rPr>
           <w:rStyle w:val="VerbatimChar"/>
         </w:rPr>
-        <w:t xml:space="preserve">#&gt; [13] glue_1.3.0         RColorBrewer_1.1-2 plyr_1.8.4        </w:t>
+        <w:t xml:space="preserve">#&gt; [13] glue_1.3.0         RColorBrewer_1.1-2 bindrcpp_0.2.2    </w:t>
       </w:r>
       <w:r>
         <w:br w:type="textWrapping"/>
@@ -2358,7 +2681,7 @@
         <w:rPr>
           <w:rStyle w:val="VerbatimChar"/>
         </w:rPr>
-        <w:t xml:space="preserve">#&gt; [16] stringr_1.4.0      munsell_0.5.0      gtable_0.2.0      </w:t>
+        <w:t xml:space="preserve">#&gt; [16] bindr_0.1.1        plyr_1.8.4         stringr_1.4.0     </w:t>
       </w:r>
       <w:r>
         <w:br w:type="textWrapping"/>
@@ -2367,7 +2690,7 @@
         <w:rPr>
           <w:rStyle w:val="VerbatimChar"/>
         </w:rPr>
-        <w:t xml:space="preserve">#&gt; [19] visNetwork_2.0.5   htmlwidgets_1.3    evaluate_0.13     </w:t>
+        <w:t xml:space="preserve">#&gt; [19] munsell_0.5.0      gtable_0.2.0       visNetwork_2.0.5  </w:t>
       </w:r>
       <w:r>
         <w:br w:type="textWrapping"/>
@@ -2376,7 +2699,7 @@
         <w:rPr>
           <w:rStyle w:val="VerbatimChar"/>
         </w:rPr>
-        <w:t xml:space="preserve">#&gt; [22] knitr_1.21         curl_3.3           highr_0.7         </w:t>
+        <w:t xml:space="preserve">#&gt; [22] htmlwidgets_1.3    evaluate_0.13      knitr_1.21        </w:t>
       </w:r>
       <w:r>
         <w:br w:type="textWrapping"/>
@@ -2385,7 +2708,7 @@
         <w:rPr>
           <w:rStyle w:val="VerbatimChar"/>
         </w:rPr>
-        <w:t xml:space="preserve">#&gt; [25] Rcpp_1.0.0         readr_1.3.1        scales_1.0.0      </w:t>
+        <w:t xml:space="preserve">#&gt; [25] curl_3.3           highr_0.7          Rcpp_1.0.0        </w:t>
       </w:r>
       <w:r>
         <w:br w:type="textWrapping"/>
@@ -2394,7 +2717,7 @@
         <w:rPr>
           <w:rStyle w:val="VerbatimChar"/>
         </w:rPr>
-        <w:t xml:space="preserve">#&gt; [28] jsonlite_1.6       rgexf_0.15.3       gridExtra_2.3     </w:t>
+        <w:t xml:space="preserve">#&gt; [28] readr_1.3.1        scales_1.0.0       jsonlite_1.6      </w:t>
       </w:r>
       <w:r>
         <w:br w:type="textWrapping"/>
@@ -2403,7 +2726,7 @@
         <w:rPr>
           <w:rStyle w:val="VerbatimChar"/>
         </w:rPr>
-        <w:t xml:space="preserve">#&gt; [31] brew_1.0-6         ggplot2_3.1.0      hms_0.4.2         </w:t>
+        <w:t xml:space="preserve">#&gt; [31] rgexf_0.15.3       gridExtra_2.3      brew_1.0-6        </w:t>
       </w:r>
       <w:r>
         <w:br w:type="textWrapping"/>
@@ -2412,7 +2735,7 @@
         <w:rPr>
           <w:rStyle w:val="VerbatimChar"/>
         </w:rPr>
-        <w:t xml:space="preserve">#&gt; [34] digest_0.6.18      stringi_1.3.1      bookdown_0.9      </w:t>
+        <w:t xml:space="preserve">#&gt; [34] ggplot2_3.1.0      hms_0.4.2          digest_0.6.18     </w:t>
       </w:r>
       <w:r>
         <w:br w:type="textWrapping"/>
@@ -2421,7 +2744,7 @@
         <w:rPr>
           <w:rStyle w:val="VerbatimChar"/>
         </w:rPr>
-        <w:t xml:space="preserve">#&gt; [37] dplyr_0.8.0        grid_3.5.2         influenceR_0.1.0  </w:t>
+        <w:t xml:space="preserve">#&gt; [37] stringi_1.3.1      bookdown_0.9       dplyr_0.7.8       </w:t>
       </w:r>
       <w:r>
         <w:br w:type="textWrapping"/>
@@ -2430,7 +2753,7 @@
         <w:rPr>
           <w:rStyle w:val="VerbatimChar"/>
         </w:rPr>
-        <w:t xml:space="preserve">#&gt; [40] tools_3.5.2        magrittr_1.5       lazyeval_0.2.1    </w:t>
+        <w:t xml:space="preserve">#&gt; [40] grid_3.5.2         influenceR_0.1.0   tools_3.5.2       </w:t>
       </w:r>
       <w:r>
         <w:br w:type="textWrapping"/>
@@ -2439,7 +2762,7 @@
         <w:rPr>
           <w:rStyle w:val="VerbatimChar"/>
         </w:rPr>
-        <w:t xml:space="preserve">#&gt; [43] tibble_2.0.1       crayon_1.3.4       tidyr_0.8.2       </w:t>
+        <w:t xml:space="preserve">#&gt; [43] magrittr_1.5       lazyeval_0.2.1     tibble_2.0.1      </w:t>
       </w:r>
       <w:r>
         <w:br w:type="textWrapping"/>
@@ -2448,7 +2771,7 @@
         <w:rPr>
           <w:rStyle w:val="VerbatimChar"/>
         </w:rPr>
-        <w:t xml:space="preserve">#&gt; [46] pkgconfig_2.0.2    downloader_0.4     assertthat_0.2.0  </w:t>
+        <w:t xml:space="preserve">#&gt; [46] crayon_1.3.4       tidyr_0.8.2        pkgconfig_2.0.2   </w:t>
       </w:r>
       <w:r>
         <w:br w:type="textWrapping"/>
@@ -2457,7 +2780,7 @@
         <w:rPr>
           <w:rStyle w:val="VerbatimChar"/>
         </w:rPr>
-        <w:t xml:space="preserve">#&gt; [49] rmarkdown_1.11     rstudioapi_0.9.0   viridis_0.5.1     </w:t>
+        <w:t xml:space="preserve">#&gt; [49] downloader_0.4     assertthat_0.2.0   rmarkdown_1.11    </w:t>
       </w:r>
       <w:r>
         <w:br w:type="textWrapping"/>
@@ -2466,35 +2789,35 @@
         <w:rPr>
           <w:rStyle w:val="VerbatimChar"/>
         </w:rPr>
-        <w:t xml:space="preserve">#&gt; [52] R6_2.4.0           igraph_1.2.4       compiler_3.5.2</w:t>
-      </w:r>
-    </w:p>
-    <w:p>
-      <w:pPr>
-        <w:pStyle w:val="FirstParagraph"/>
-      </w:pPr>
-      <w:r>
-        <w:t xml:space="preserve">The current Git commit details are:</w:t>
-      </w:r>
-    </w:p>
-    <w:p>
-      <w:pPr>
-        <w:pStyle w:val="SourceCode"/>
-      </w:pPr>
+        <w:t xml:space="preserve">#&gt; [52] rstudioapi_0.9.0   viridis_0.5.1      R6_2.3.0          </w:t>
+      </w:r>
+      <w:r>
+        <w:br w:type="textWrapping"/>
+      </w:r>
       <w:r>
         <w:rPr>
           <w:rStyle w:val="VerbatimChar"/>
         </w:rPr>
-        <w:t xml:space="preserve">#&gt; Local:    master /Users/U8004755/Development/Reproducibility_in_Plant_Pathology</w:t>
-      </w:r>
-      <w:r>
-        <w:br w:type="textWrapping"/>
-      </w:r>
+        <w:t xml:space="preserve">#&gt; [55] igraph_1.2.4       compiler_3.5.2</w:t>
+      </w:r>
+    </w:p>
+    <w:p>
+      <w:pPr>
+        <w:pStyle w:val="FirstParagraph"/>
+      </w:pPr>
+      <w:r>
+        <w:t xml:space="preserve">The current Git commit details are:</w:t>
+      </w:r>
+    </w:p>
+    <w:p>
+      <w:pPr>
+        <w:pStyle w:val="SourceCode"/>
+      </w:pPr>
       <w:r>
         <w:rPr>
           <w:rStyle w:val="VerbatimChar"/>
         </w:rPr>
-        <w:t xml:space="preserve">#&gt; Remote:   master @ origin (https://github.com/adamhsparks/Reproducibility_in_Plant_Pathology.git)</w:t>
+        <w:t xml:space="preserve">#&gt; Local:    master /Users/adamsparks/Development/Reproducibility_in_Plant_Pathology</w:t>
       </w:r>
       <w:r>
         <w:br w:type="textWrapping"/>
@@ -2503,7 +2826,16 @@
         <w:rPr>
           <w:rStyle w:val="VerbatimChar"/>
         </w:rPr>
-        <w:t xml:space="preserve">#&gt; Head:     [751becc] 2019-01-23: Edits to paper text</w:t>
+        <w:t xml:space="preserve">#&gt; Remote:   master @ origin (git@github.com:adamhsparks/Reproducibility_in_Plant_Pathology.git)</w:t>
+      </w:r>
+      <w:r>
+        <w:br w:type="textWrapping"/>
+      </w:r>
+      <w:r>
+        <w:rPr>
+          <w:rStyle w:val="VerbatimChar"/>
+        </w:rPr>
+        <w:t xml:space="preserve">#&gt; Head:     [610947e] 2019-02-15: Update text in manuscript and include figure in Word document output</w:t>
       </w:r>
     </w:p>
     <w:sectPr>

</xml_diff>

<commit_message>
Add Peng's definition of reproducibility, which we'll use for this manuscript
</commit_message>
<xml_diff>
--- a/analysis/paper/paper.docx
+++ b/analysis/paper/paper.docx
@@ -127,7 +127,7 @@
         <w:pStyle w:val="Date"/>
       </w:pPr>
       <w:r>
-        <w:t xml:space="preserve">15</w:t>
+        <w:t xml:space="preserve">16</w:t>
       </w:r>
       <w:r>
         <w:t xml:space="preserve"> </w:t>
@@ -1210,19 +1210,25 @@
         <w:pStyle w:val="FirstParagraph"/>
       </w:pPr>
       <w:r>
-        <w:t xml:space="preserve">In order for us to easily discuss the topic, we first must define what we mean so that we may clearly communicate. Many of the terms used in this area have varying definitions that may or may not agree with each other. For instance, reproducible research is recently hightlighted by many authors</w:t>
-      </w:r>
-      <w:r>
-        <w:t xml:space="preserve"> </w:t>
-      </w:r>
-      <w:r>
-        <w:t xml:space="preserve">(Baker 2016; Iqbal et al. 2016; Nature 2016; Weissgerber et al. 2016; Brunsdon 2015; Sweedler 2015; Fitzjohn et al. 2014; Ioannidis 2014; Fidler and Gordon 2013; Stodden, Guo, and Ma 2013)</w:t>
-      </w:r>
-      <w:r>
-        <w:t xml:space="preserve"> </w:t>
-      </w:r>
-      <w:r>
-        <w:t xml:space="preserve">as an important issue. This has resulted in attepmts to define</w:t>
+        <w:t xml:space="preserve">In order for us to easily discuss the topic, we first must define what we mean so that we may clearly communicate. Many of the terms used in this area have varying definitions that may or may not agree with each other. For instance, reproducible research is recently highlighted by many authors</w:t>
+      </w:r>
+      <w:r>
+        <w:t xml:space="preserve"> </w:t>
+      </w:r>
+      <w:r>
+        <w:t xml:space="preserve">(Baker 2016; Iqbal et al. 2016; Nature 2016; Patil, Peng, and Leek 2016; Weissgerber et al. 2016; Brunsdon 2015; Sweedler 2015; Fitzjohn et al. 2014; Ioannidis 2014; Fidler and Gordon 2013; Stodden, Guo, and Ma 2013)</w:t>
+      </w:r>
+      <w:r>
+        <w:t xml:space="preserve"> </w:t>
+      </w:r>
+      <w:r>
+        <w:t xml:space="preserve">as an important issue. The International Union of Pure and Applied Chemistry provides</w:t>
+      </w:r>
+      <w:r>
+        <w:t xml:space="preserve"> </w:t>
+      </w:r>
+      <w:r>
+        <w:t xml:space="preserve">definitions of repeatability in the</w:t>
       </w:r>
       <w:r>
         <w:t xml:space="preserve"> </w:t>
@@ -1231,13 +1237,102 @@
         <w:t xml:space="preserve">“</w:t>
       </w:r>
       <w:r>
+        <w:t xml:space="preserve">Compendium of Chemical Terminology – Gold Book</w:t>
+      </w:r>
+      <w:r>
+        <w:t xml:space="preserve">”</w:t>
+      </w:r>
+      <w:r>
+        <w:t xml:space="preserve"> </w:t>
+      </w:r>
+      <w:r>
+        <w:t xml:space="preserve">as:</w:t>
+      </w:r>
+    </w:p>
+    <w:p>
+      <w:pPr>
+        <w:pStyle w:val="BlockText"/>
+      </w:pPr>
+      <w:r>
+        <w:t xml:space="preserve">“</w:t>
+      </w:r>
+      <w:r>
+        <w:t xml:space="preserve">The closeness of agreement between independent results obtained with the same method on identical test material, under the same conditions (same operator, same apparatus, same laboratory and after short intervals of time). The measure of repeatability is the standard deviation qualified with the term: `repeatability’ as repeatability standard deviation. In some contexts repeatability may be defined as the value below which the absolute difference between two single test results obtained under the above conditions, may be expected to lie with a specified probability</w:t>
+      </w:r>
+      <w:r>
+        <w:t xml:space="preserve">”</w:t>
+      </w:r>
+      <w:r>
+        <w:t xml:space="preserve">,</w:t>
+      </w:r>
+      <w:r>
+        <w:t xml:space="preserve"> </w:t>
+      </w:r>
+      <w:r>
+        <w:t xml:space="preserve">(McNaught and Wilkinson 1997)</w:t>
+      </w:r>
+      <w:r>
+        <w:t xml:space="preserve">.</w:t>
+      </w:r>
+    </w:p>
+    <w:p>
+      <w:pPr>
+        <w:pStyle w:val="FirstParagraph"/>
+      </w:pPr>
+      <w:r>
+        <w:t xml:space="preserve">and reproducibility is defined as:</w:t>
+      </w:r>
+    </w:p>
+    <w:p>
+      <w:pPr>
+        <w:pStyle w:val="BlockText"/>
+      </w:pPr>
+      <w:r>
+        <w:t xml:space="preserve">“</w:t>
+      </w:r>
+      <w:r>
+        <w:t xml:space="preserve">The closeness of agreement between independent results obtained with the same method on identical test material but under different conditions (different operators, different apparatus, different laboratories and/or after different intervals of time). The measure of reproducibility is the standard deviation qualified with the term</w:t>
+      </w:r>
+      <w:r>
+        <w:t xml:space="preserve"> </w:t>
+      </w:r>
+      <w:r>
+        <w:t xml:space="preserve">‘</w:t>
+      </w:r>
+      <w:r>
         <w:t xml:space="preserve">reproducibility</w:t>
       </w:r>
       <w:r>
+        <w:t xml:space="preserve">’</w:t>
+      </w:r>
+      <w:r>
+        <w:t xml:space="preserve"> </w:t>
+      </w:r>
+      <w:r>
+        <w:t xml:space="preserve">as reproducibility standard deviation. In some contexts reproducibility may be defined as the value below which the absolute difference between two single test results on identical material obtained under the above conditions, may be expected to lie with a specified probability. Note that a complete statement of reproducibility requires specification of the experimental conditions which differ</w:t>
+      </w:r>
+      <w:r>
         <w:t xml:space="preserve">”</w:t>
       </w:r>
       <w:r>
         <w:t xml:space="preserve">,</w:t>
+      </w:r>
+      <w:r>
+        <w:t xml:space="preserve"> </w:t>
+      </w:r>
+      <w:r>
+        <w:t xml:space="preserve">(McNaught and Wilkinson 1997)</w:t>
+      </w:r>
+      <w:r>
+        <w:t xml:space="preserve">.</w:t>
+      </w:r>
+    </w:p>
+    <w:p>
+      <w:pPr>
+        <w:pStyle w:val="FirstParagraph"/>
+      </w:pPr>
+      <w:r>
+        <w:t xml:space="preserve">However, while these definitions are clear and well accepted in physical sciences, in biological sciences it is not always possible to use identical test material or perhaps the the time or resources are not available for full reproduction,</w:t>
       </w:r>
       <w:r>
         <w:t xml:space="preserve"> </w:t>
@@ -1249,37 +1344,54 @@
         <w:t xml:space="preserve">e.g.</w:t>
       </w:r>
       <w:r>
-        <w:t xml:space="preserve"> </w:t>
-      </w:r>
-      <w:r>
-        <w:t xml:space="preserve">Patil</w:t>
-      </w:r>
-      <w:r>
-        <w:t xml:space="preserve"> </w:t>
-      </w:r>
-      <w:r>
-        <w:rPr>
-          <w:i/>
-        </w:rPr>
-        <w:t xml:space="preserve">et al.</w:t>
-      </w:r>
-      <w:r>
-        <w:t xml:space="preserve"> </w:t>
-      </w:r>
-      <w:r>
-        <w:t xml:space="preserve">(2016)</w:t>
-      </w:r>
-      <w:r>
-        <w:t xml:space="preserve">, therefore the following definitions will be used for these terms throughout this paper.</w:t>
+        <w:t xml:space="preserve">, field trials that span years and locations or complex glasshouse experiments. Therefore we will follow Peng’s</w:t>
+      </w:r>
+      <w:r>
+        <w:t xml:space="preserve"> </w:t>
+      </w:r>
+      <w:r>
+        <w:t xml:space="preserve">(2009)</w:t>
+      </w:r>
+      <w:r>
+        <w:t xml:space="preserve"> </w:t>
+      </w:r>
+      <w:r>
+        <w:t xml:space="preserve">definition that provides clear guidelines a minimum standard of ``reproducible research’’:</w:t>
+      </w:r>
+    </w:p>
+    <w:p>
+      <w:pPr>
+        <w:pStyle w:val="BlockText"/>
+      </w:pPr>
+      <w:r>
+        <w:t xml:space="preserve">“</w:t>
+      </w:r>
+      <w:r>
+        <w:t xml:space="preserve">The replication of scientific findings using independent investigators, methods, data, equipment, and protocols has long been, and will continue to be, the standard by which scientific claims are evaluated. However, in many fields of study there are examples of scientific investigations that cannot be fully replicated because of a lack of time or resources. In such a situation, there is a need for a minimum standard that can fill the void between full replication and nothing. One candidate for this minimum standard is ``reproducible research’’, which requires that data sets and computer code be made available to others for verifying published results and conducting alternative analyses</w:t>
+      </w:r>
+      <w:r>
+        <w:t xml:space="preserve">”</w:t>
+      </w:r>
+      <w:r>
+        <w:t xml:space="preserve">. Peng, R.</w:t>
+      </w:r>
+      <w:r>
+        <w:t xml:space="preserve"> </w:t>
+      </w:r>
+      <w:r>
+        <w:t xml:space="preserve">(2009)</w:t>
+      </w:r>
+      <w:r>
+        <w:t xml:space="preserve">. Reproducible research and Biostatistics Biostatistics, 10 (3): 405-408.</w:t>
       </w:r>
     </w:p>
     <w:p>
       <w:pPr>
         <w:pStyle w:val="Heading3"/>
       </w:pPr>
-      <w:bookmarkStart w:id="22" w:name="repeatability"/>
-      <w:r>
-        <w:t xml:space="preserve">Repeatability</w:t>
+      <w:bookmarkStart w:id="22" w:name="open-science"/>
+      <w:r>
+        <w:t xml:space="preserve">Open Science</w:t>
       </w:r>
       <w:bookmarkEnd w:id="22"/>
     </w:p>
@@ -1288,48 +1400,31 @@
         <w:pStyle w:val="FirstParagraph"/>
       </w:pPr>
       <w:r>
-        <w:t xml:space="preserve">The International Union of Pure and Applied Chemistry defines repeatability in the</w:t>
-      </w:r>
-      <w:r>
-        <w:t xml:space="preserve"> </w:t>
-      </w:r>
-      <w:r>
-        <w:t xml:space="preserve">“</w:t>
-      </w:r>
-      <w:r>
-        <w:t xml:space="preserve">Compendium of Chemical Terminology – Gold Book</w:t>
-      </w:r>
-      <w:r>
-        <w:t xml:space="preserve">”</w:t>
-      </w:r>
-      <w:r>
-        <w:t xml:space="preserve"> </w:t>
-      </w:r>
-      <w:r>
-        <w:t xml:space="preserve">as,</w:t>
-      </w:r>
-    </w:p>
-    <w:p>
-      <w:pPr>
-        <w:pStyle w:val="BlockText"/>
-      </w:pPr>
-      <w:r>
-        <w:t xml:space="preserve">“</w:t>
-      </w:r>
-      <w:r>
-        <w:t xml:space="preserve">The closeness of agreement between independent results obtained with the same method on identical test material, under the same conditions (same operator, same apparatus, same laboratory and after short intervals of time). The measure of repeatability is the standard deviation qualified with the term: `repeatability’ as repeatability standard deviation. In some contexts repeatability may be defined as the value below which the absolute difference between two single test results obtained under the above conditions, may be expected to lie with a specified probability</w:t>
-      </w:r>
-      <w:r>
-        <w:t xml:space="preserve">”</w:t>
-      </w:r>
-      <w:r>
-        <w:t xml:space="preserve">,</w:t>
-      </w:r>
-      <w:r>
-        <w:t xml:space="preserve"> </w:t>
-      </w:r>
-      <w:r>
-        <w:t xml:space="preserve">(McNaught and Wilkinson 1997)</w:t>
+        <w:t xml:space="preserve">Open science has become highlighted lately with many donors expecting data to be available (XXXX) and other scientists interested in sharing and collaborating more widely (XXXX).</w:t>
+      </w:r>
+    </w:p>
+    <w:p>
+      <w:pPr>
+        <w:pStyle w:val="Heading1"/>
+      </w:pPr>
+      <w:bookmarkStart w:id="23" w:name="a-general-workflow"/>
+      <w:r>
+        <w:t xml:space="preserve">A General Workflow</w:t>
+      </w:r>
+      <w:bookmarkEnd w:id="23"/>
+    </w:p>
+    <w:p>
+      <w:pPr>
+        <w:pStyle w:val="FirstParagraph"/>
+      </w:pPr>
+      <w:r>
+        <w:t xml:space="preserve">A general workflow for producing academic research involves clearly defining a research question, obtaining data for testing the hypothesis, summarizing/analyzing and presenting data and results, and writing the manuscript. Here we defined three levels of reproducibility which are also related with the evolution of computational methods and reproducible practices</w:t>
+      </w:r>
+      <w:r>
+        <w:t xml:space="preserve"> </w:t>
+      </w:r>
+      <w:r>
+        <w:t xml:space="preserve">1</w:t>
       </w:r>
       <w:r>
         <w:t xml:space="preserve">.</w:t>
@@ -1337,164 +1432,21 @@
     </w:p>
     <w:p>
       <w:pPr>
+        <w:pStyle w:val="BodyText"/>
+      </w:pPr>
+      <w:r>
+        <w:t xml:space="preserve">A first level of reproducibility involves openly available research materials such as strains and/or nucleic acid sequences in public collections and citations for methods used. A second level involves providing raw data and code as binary files (PDF or other non-text file) in supplemental materials, which do not allow prompt access to the data and running the code because of use of expensive commercial software or a pay-wall. The highest level includes efforts to annotate structured raw data (FAIR – Findable, Accessible, Interoperable and Re-usable) and fully document the analysis using open source code which are deposited in public repositories and can be run by anyone following download of data and code. The first level, as reported, is an essential step that is not substituted by the other practices and eventually researchers fail to provide sufficient description or correct citations. In the next section we present standards and tools that can be used to ensure reproducibility.</w:t>
+      </w:r>
+    </w:p>
+    <w:p>
+      <w:pPr>
         <w:pStyle w:val="Heading3"/>
       </w:pPr>
-      <w:bookmarkStart w:id="23" w:name="reproducibility"/>
-      <w:r>
-        <w:t xml:space="preserve">Reproducibility</w:t>
-      </w:r>
-      <w:bookmarkEnd w:id="23"/>
-    </w:p>
-    <w:p>
-      <w:pPr>
-        <w:pStyle w:val="FirstParagraph"/>
-      </w:pPr>
-      <w:r>
-        <w:t xml:space="preserve">The International Union of Pure and Applied Chemistry defines reproducibility in the</w:t>
-      </w:r>
-      <w:r>
-        <w:t xml:space="preserve"> </w:t>
-      </w:r>
-      <w:r>
-        <w:t xml:space="preserve">“</w:t>
-      </w:r>
-      <w:r>
-        <w:t xml:space="preserve">Compendium of Chemical Terminology – Gold Book</w:t>
-      </w:r>
-      <w:r>
-        <w:t xml:space="preserve">”</w:t>
-      </w:r>
-      <w:r>
-        <w:t xml:space="preserve"> </w:t>
-      </w:r>
-      <w:r>
-        <w:t xml:space="preserve">as,</w:t>
-      </w:r>
-    </w:p>
-    <w:p>
-      <w:pPr>
-        <w:pStyle w:val="BlockText"/>
-      </w:pPr>
-      <w:r>
-        <w:t xml:space="preserve">“</w:t>
-      </w:r>
-      <w:r>
-        <w:t xml:space="preserve">The closeness of agreement between independent results obtained with the same method on identical test material but under different conditions (different operators, different apparatus, different laboratories and/or after different intervals of time). The measure of reproducibility is the standard deviation qualified with the term</w:t>
-      </w:r>
-      <w:r>
-        <w:t xml:space="preserve"> </w:t>
-      </w:r>
-      <w:r>
-        <w:t xml:space="preserve">‘</w:t>
-      </w:r>
-      <w:r>
-        <w:t xml:space="preserve">reproducibility</w:t>
-      </w:r>
-      <w:r>
-        <w:t xml:space="preserve">’</w:t>
-      </w:r>
-      <w:r>
-        <w:t xml:space="preserve"> </w:t>
-      </w:r>
-      <w:r>
-        <w:t xml:space="preserve">as reproducibility standard deviation. In some contexts reproducibility may be defined as the value below which the absolute difference between two single test results on identical material obtained under the above conditions, may be expected to lie with a specified probability. Note that a complete statement of reproducibility requires specification of the experimental conditions which differ</w:t>
-      </w:r>
-      <w:r>
-        <w:t xml:space="preserve">”</w:t>
-      </w:r>
-      <w:r>
-        <w:t xml:space="preserve">,</w:t>
-      </w:r>
-      <w:r>
-        <w:t xml:space="preserve"> </w:t>
-      </w:r>
-      <w:r>
-        <w:t xml:space="preserve">(McNaught and Wilkinson 1997)</w:t>
-      </w:r>
-      <w:r>
-        <w:t xml:space="preserve">.</w:t>
-      </w:r>
-    </w:p>
-    <w:p>
-      <w:pPr>
-        <w:pStyle w:val="Heading3"/>
-      </w:pPr>
-      <w:bookmarkStart w:id="24" w:name="replicability"/>
-      <w:r>
-        <w:t xml:space="preserve">Replicability</w:t>
+      <w:bookmarkStart w:id="24" w:name="methods"/>
+      <w:r>
+        <w:t xml:space="preserve">Methods</w:t>
       </w:r>
       <w:bookmarkEnd w:id="24"/>
-    </w:p>
-    <w:p>
-      <w:pPr>
-        <w:pStyle w:val="FirstParagraph"/>
-      </w:pPr>
-      <w:r>
-        <w:t xml:space="preserve">XXXX</w:t>
-      </w:r>
-    </w:p>
-    <w:p>
-      <w:pPr>
-        <w:pStyle w:val="Heading3"/>
-      </w:pPr>
-      <w:bookmarkStart w:id="25" w:name="open-science"/>
-      <w:r>
-        <w:t xml:space="preserve">Open Science</w:t>
-      </w:r>
-      <w:bookmarkEnd w:id="25"/>
-    </w:p>
-    <w:p>
-      <w:pPr>
-        <w:pStyle w:val="FirstParagraph"/>
-      </w:pPr>
-      <w:r>
-        <w:t xml:space="preserve">Open science has become highlighted lately with many donors expecting data to be available (XXXX) and other scientists interested in sharing and collaborating more widely (XXXX).</w:t>
-      </w:r>
-    </w:p>
-    <w:p>
-      <w:pPr>
-        <w:pStyle w:val="Heading1"/>
-      </w:pPr>
-      <w:bookmarkStart w:id="26" w:name="a-general-workflow"/>
-      <w:r>
-        <w:t xml:space="preserve">A General Workflow</w:t>
-      </w:r>
-      <w:bookmarkEnd w:id="26"/>
-    </w:p>
-    <w:p>
-      <w:pPr>
-        <w:pStyle w:val="FirstParagraph"/>
-      </w:pPr>
-      <w:r>
-        <w:t xml:space="preserve">A general workflow for producing academic research involves clearly defining a research question, obtaining data for testing the hypothesis, summarizing/analyzing and presenting data and results, and writing the manuscript. Here we defined three levels of reproducibility which are also related with the evolution of computational methods and reproducible practices</w:t>
-      </w:r>
-      <w:r>
-        <w:t xml:space="preserve"> </w:t>
-      </w:r>
-      <w:r>
-        <w:t xml:space="preserve">1</w:t>
-      </w:r>
-      <w:r>
-        <w:t xml:space="preserve">.</w:t>
-      </w:r>
-    </w:p>
-    <w:p>
-      <w:pPr>
-        <w:pStyle w:val="BodyText"/>
-      </w:pPr>
-      <w:r>
-        <w:t xml:space="preserve">A first level of reproducibility involves openly available research materials such as strains and/or nucleic acid sequences in public collections and citations for methods used. A second level involves providing raw data and code as binary files (PDF or other non-text file) in supplemental materials, which do not allow prompt access to the data and running the code because of use of expensive commercial software or a pay-wall. The highest level includes efforts to annotate structured raw data (FAIR – Findable, Accessible, Interoperable and Re-usable) and fully document the analysis using open source code which are deposited in public repositories and can be run by anyone following download of data and code. The first level, as reported, is an essential step that is not substituted by the other practices and eventually researchers fail to provide sufficient description or correct citations. In the next section we present standards and tools that can be used to ensure reproducibility.</w:t>
-      </w:r>
-    </w:p>
-    <w:p>
-      <w:pPr>
-        <w:pStyle w:val="Heading3"/>
-      </w:pPr>
-      <w:bookmarkStart w:id="27" w:name="methods"/>
-      <w:r>
-        <w:t xml:space="preserve">Methods</w:t>
-      </w:r>
-      <w:bookmarkEnd w:id="27"/>
     </w:p>
     <w:p>
       <w:pPr>
@@ -1554,7 +1506,7 @@
       <w:r>
         <w:t xml:space="preserve"> </w:t>
       </w:r>
-      <w:hyperlink r:id="rId28">
+      <w:hyperlink r:id="rId25">
         <w:r>
           <w:rPr>
             <w:rStyle w:val="Hyperlink"/>
@@ -1567,11 +1519,11 @@
       <w:pPr>
         <w:pStyle w:val="Heading3"/>
       </w:pPr>
-      <w:bookmarkStart w:id="29" w:name="data"/>
+      <w:bookmarkStart w:id="26" w:name="data"/>
       <w:r>
         <w:t xml:space="preserve">Data</w:t>
       </w:r>
-      <w:bookmarkEnd w:id="29"/>
+      <w:bookmarkEnd w:id="26"/>
     </w:p>
     <w:p>
       <w:pPr>
@@ -1613,11 +1565,11 @@
       <w:pPr>
         <w:pStyle w:val="Heading3"/>
       </w:pPr>
-      <w:bookmarkStart w:id="30" w:name="source-code"/>
+      <w:bookmarkStart w:id="27" w:name="source-code"/>
       <w:r>
         <w:t xml:space="preserve">Source Code</w:t>
       </w:r>
-      <w:bookmarkEnd w:id="30"/>
+      <w:bookmarkEnd w:id="27"/>
     </w:p>
     <w:p>
       <w:pPr>
@@ -1671,11 +1623,11 @@
       <w:pPr>
         <w:pStyle w:val="Heading3"/>
       </w:pPr>
-      <w:bookmarkStart w:id="31" w:name="repository"/>
+      <w:bookmarkStart w:id="28" w:name="repository"/>
       <w:r>
         <w:t xml:space="preserve">Repository</w:t>
       </w:r>
-      <w:bookmarkEnd w:id="31"/>
+      <w:bookmarkEnd w:id="28"/>
     </w:p>
     <w:p>
       <w:pPr>
@@ -1741,11 +1693,11 @@
       <w:pPr>
         <w:pStyle w:val="Heading1"/>
       </w:pPr>
-      <w:bookmarkStart w:id="32" w:name="status-in-plant-pathology"/>
+      <w:bookmarkStart w:id="29" w:name="status-in-plant-pathology"/>
       <w:r>
         <w:t xml:space="preserve">Status in Plant Pathology</w:t>
       </w:r>
-      <w:bookmarkEnd w:id="32"/>
+      <w:bookmarkEnd w:id="29"/>
     </w:p>
     <w:p>
       <w:pPr>
@@ -1819,7 +1771,7 @@
       <w:r>
         <w:t xml:space="preserve">provide models, data and code, (</w:t>
       </w:r>
-      <w:hyperlink r:id="rId33">
+      <w:hyperlink r:id="rId30">
         <w:r>
           <w:rPr>
             <w:rStyle w:val="Hyperlink"/>
@@ -1863,7 +1815,7 @@
       <w:r>
         <w:t xml:space="preserve">provide models, data and code, (</w:t>
       </w:r>
-      <w:hyperlink r:id="rId34">
+      <w:hyperlink r:id="rId31">
         <w:r>
           <w:rPr>
             <w:rStyle w:val="Hyperlink"/>
@@ -1919,7 +1871,7 @@
       <w:r>
         <w:t xml:space="preserve"> </w:t>
       </w:r>
-      <w:hyperlink r:id="rId35">
+      <w:hyperlink r:id="rId32">
         <w:r>
           <w:rPr>
             <w:rStyle w:val="Hyperlink"/>
@@ -1942,7 +1894,7 @@
       <w:r>
         <w:t xml:space="preserve"> </w:t>
       </w:r>
-      <w:hyperlink r:id="rId36">
+      <w:hyperlink r:id="rId33">
         <w:r>
           <w:rPr>
             <w:rStyle w:val="Hyperlink"/>
@@ -2008,44 +1960,44 @@
       <w:pPr>
         <w:pStyle w:val="Heading1"/>
       </w:pPr>
-      <w:bookmarkStart w:id="37" w:name="discussion"/>
+      <w:bookmarkStart w:id="34" w:name="discussion"/>
       <w:r>
         <w:t xml:space="preserve">Discussion</w:t>
       </w:r>
+      <w:bookmarkEnd w:id="34"/>
+    </w:p>
+    <w:p>
+      <w:pPr>
+        <w:pStyle w:val="Heading1"/>
+      </w:pPr>
+      <w:bookmarkStart w:id="35" w:name="acknowledgements"/>
+      <w:r>
+        <w:t xml:space="preserve">Acknowledgements</w:t>
+      </w:r>
+      <w:bookmarkEnd w:id="35"/>
+    </w:p>
+    <w:p>
+      <w:pPr>
+        <w:pStyle w:val="Heading5"/>
+      </w:pPr>
+      <w:bookmarkStart w:id="36" w:name="pagebreak"/>
+      <w:r>
+        <w:t xml:space="preserve">pagebreak</w:t>
+      </w:r>
+      <w:bookmarkEnd w:id="36"/>
+    </w:p>
+    <w:p>
+      <w:pPr>
+        <w:pStyle w:val="Heading1"/>
+      </w:pPr>
+      <w:bookmarkStart w:id="37" w:name="references"/>
+      <w:r>
+        <w:t xml:space="preserve">References</w:t>
+      </w:r>
       <w:bookmarkEnd w:id="37"/>
     </w:p>
-    <w:p>
-      <w:pPr>
-        <w:pStyle w:val="Heading1"/>
-      </w:pPr>
-      <w:bookmarkStart w:id="38" w:name="acknowledgements"/>
-      <w:r>
-        <w:t xml:space="preserve">Acknowledgements</w:t>
-      </w:r>
-      <w:bookmarkEnd w:id="38"/>
-    </w:p>
-    <w:p>
-      <w:pPr>
-        <w:pStyle w:val="Heading5"/>
-      </w:pPr>
-      <w:bookmarkStart w:id="39" w:name="pagebreak"/>
-      <w:r>
-        <w:t xml:space="preserve">pagebreak</w:t>
-      </w:r>
-      <w:bookmarkEnd w:id="39"/>
-    </w:p>
-    <w:p>
-      <w:pPr>
-        <w:pStyle w:val="Heading1"/>
-      </w:pPr>
-      <w:bookmarkStart w:id="40" w:name="references"/>
-      <w:r>
-        <w:t xml:space="preserve">References</w:t>
-      </w:r>
-      <w:bookmarkEnd w:id="40"/>
-    </w:p>
-    <w:bookmarkStart w:id="64" w:name="refs"/>
-    <w:bookmarkStart w:id="41" w:name="ref-Baker2016a"/>
+    <w:bookmarkStart w:id="63" w:name="refs"/>
+    <w:bookmarkStart w:id="38" w:name="ref-Baker2016a"/>
     <w:p>
       <w:pPr>
         <w:pStyle w:val="Bibliography"/>
@@ -2054,8 +2006,8 @@
         <w:t xml:space="preserve">Baker, M. 2016. Muddled meanings hamper efforts to fix reproduciblity crisis. Nature News.</w:t>
       </w:r>
     </w:p>
-    <w:bookmarkEnd w:id="41"/>
-    <w:bookmarkStart w:id="42" w:name="ref-Brunsdon2015"/>
+    <w:bookmarkEnd w:id="38"/>
+    <w:bookmarkStart w:id="39" w:name="ref-Brunsdon2015"/>
     <w:p>
       <w:pPr>
         <w:pStyle w:val="Bibliography"/>
@@ -2064,8 +2016,8 @@
         <w:t xml:space="preserve">Brunsdon, C. 2015. Quantitative methods I: Reproducible research and quantitative geography. Prog. Hum. Geogr.</w:t>
       </w:r>
     </w:p>
-    <w:bookmarkEnd w:id="42"/>
-    <w:bookmarkStart w:id="43" w:name="ref-Duku2016"/>
+    <w:bookmarkEnd w:id="39"/>
+    <w:bookmarkStart w:id="40" w:name="ref-Duku2016"/>
     <w:p>
       <w:pPr>
         <w:pStyle w:val="Bibliography"/>
@@ -2074,8 +2026,8 @@
         <w:t xml:space="preserve">Duku, C., Sparks, A. H., and Zwart, S. J. 2016. Spatial modelling of rice yield losses in tanzania due to bacterial leaf blight and leaf blast in a changing climate. Climatic Change. 135:569–583.</w:t>
       </w:r>
     </w:p>
-    <w:bookmarkEnd w:id="43"/>
-    <w:bookmarkStart w:id="45" w:name="ref-Fidler2013"/>
+    <w:bookmarkEnd w:id="40"/>
+    <w:bookmarkStart w:id="42" w:name="ref-Fidler2013"/>
     <w:p>
       <w:pPr>
         <w:pStyle w:val="Bibliography"/>
@@ -2086,7 +2038,7 @@
       <w:r>
         <w:t xml:space="preserve"> </w:t>
       </w:r>
-      <w:hyperlink r:id="rId44">
+      <w:hyperlink r:id="rId41">
         <w:r>
           <w:rPr>
             <w:rStyle w:val="Hyperlink"/>
@@ -2098,8 +2050,8 @@
         <w:t xml:space="preserve">.</w:t>
       </w:r>
     </w:p>
-    <w:bookmarkEnd w:id="45"/>
-    <w:bookmarkStart w:id="47" w:name="ref-Fitzjohn2014"/>
+    <w:bookmarkEnd w:id="42"/>
+    <w:bookmarkStart w:id="44" w:name="ref-Fitzjohn2014"/>
     <w:p>
       <w:pPr>
         <w:pStyle w:val="Bibliography"/>
@@ -2110,7 +2062,7 @@
       <w:r>
         <w:t xml:space="preserve"> </w:t>
       </w:r>
-      <w:hyperlink r:id="rId46">
+      <w:hyperlink r:id="rId43">
         <w:r>
           <w:rPr>
             <w:rStyle w:val="Hyperlink"/>
@@ -2122,8 +2074,8 @@
         <w:t xml:space="preserve">.</w:t>
       </w:r>
     </w:p>
-    <w:bookmarkEnd w:id="47"/>
-    <w:bookmarkStart w:id="48" w:name="ref-Ioannidis2014"/>
+    <w:bookmarkEnd w:id="44"/>
+    <w:bookmarkStart w:id="45" w:name="ref-Ioannidis2014"/>
     <w:p>
       <w:pPr>
         <w:pStyle w:val="Bibliography"/>
@@ -2132,8 +2084,8 @@
         <w:t xml:space="preserve">Ioannidis, J. P. A. 2014. How to make more published research true. PLoS Med. 11.</w:t>
       </w:r>
     </w:p>
-    <w:bookmarkEnd w:id="48"/>
-    <w:bookmarkStart w:id="49" w:name="ref-Iqbal2016"/>
+    <w:bookmarkEnd w:id="45"/>
+    <w:bookmarkStart w:id="46" w:name="ref-Iqbal2016"/>
     <w:p>
       <w:pPr>
         <w:pStyle w:val="Bibliography"/>
@@ -2142,8 +2094,8 @@
         <w:t xml:space="preserve">Iqbal, S. A., Wallach, J. D., Khoury, M. J., Schully, S. D., and Ioannidis, J. P. A. 2016. Reproducible Research Practices and Transparency across the Biomedical Literature. PLoS Biol. 14:1–13.</w:t>
       </w:r>
     </w:p>
-    <w:bookmarkEnd w:id="49"/>
-    <w:bookmarkStart w:id="50" w:name="ref-Madden2015"/>
+    <w:bookmarkEnd w:id="46"/>
+    <w:bookmarkStart w:id="47" w:name="ref-Madden2015"/>
     <w:p>
       <w:pPr>
         <w:pStyle w:val="Bibliography"/>
@@ -2167,8 +2119,8 @@
         <w:t xml:space="preserve">value have a future in plant pathology? Phytopathology. 105:1400–1407.</w:t>
       </w:r>
     </w:p>
-    <w:bookmarkEnd w:id="50"/>
-    <w:bookmarkStart w:id="51" w:name="ref-mcnaught1997compendium"/>
+    <w:bookmarkEnd w:id="47"/>
+    <w:bookmarkStart w:id="48" w:name="ref-mcnaught1997compendium"/>
     <w:p>
       <w:pPr>
         <w:pStyle w:val="Bibliography"/>
@@ -2189,8 +2141,8 @@
         <w:t xml:space="preserve">. Second Edition. Blackwell Science Oxford.</w:t>
       </w:r>
     </w:p>
-    <w:bookmarkEnd w:id="51"/>
-    <w:bookmarkStart w:id="52" w:name="ref-Nature2016"/>
+    <w:bookmarkEnd w:id="48"/>
+    <w:bookmarkStart w:id="49" w:name="ref-Nature2016"/>
     <w:p>
       <w:pPr>
         <w:pStyle w:val="Bibliography"/>
@@ -2199,8 +2151,8 @@
         <w:t xml:space="preserve">Nature, E. at. 2016. Reality check on reproducibility. Nature. 533:437.</w:t>
       </w:r>
     </w:p>
-    <w:bookmarkEnd w:id="52"/>
-    <w:bookmarkStart w:id="54" w:name="ref-Patil2016"/>
+    <w:bookmarkEnd w:id="49"/>
+    <w:bookmarkStart w:id="51" w:name="ref-Patil2016"/>
     <w:p>
       <w:pPr>
         <w:pStyle w:val="Bibliography"/>
@@ -2211,7 +2163,7 @@
       <w:r>
         <w:t xml:space="preserve"> </w:t>
       </w:r>
-      <w:hyperlink r:id="rId53">
+      <w:hyperlink r:id="rId50">
         <w:r>
           <w:rPr>
             <w:rStyle w:val="Hyperlink"/>
@@ -2223,8 +2175,32 @@
         <w:t xml:space="preserve">.</w:t>
       </w:r>
     </w:p>
-    <w:bookmarkEnd w:id="54"/>
-    <w:bookmarkStart w:id="56" w:name="ref-R2018"/>
+    <w:bookmarkEnd w:id="51"/>
+    <w:bookmarkStart w:id="53" w:name="ref-Peng2009"/>
+    <w:p>
+      <w:pPr>
+        <w:pStyle w:val="Bibliography"/>
+      </w:pPr>
+      <w:r>
+        <w:t xml:space="preserve">Peng, R. D. 2009. Reproducible research and Biostatistics. Biostatistics. 10:405–408 Available at:</w:t>
+      </w:r>
+      <w:r>
+        <w:t xml:space="preserve"> </w:t>
+      </w:r>
+      <w:hyperlink r:id="rId52">
+        <w:r>
+          <w:rPr>
+            <w:rStyle w:val="Hyperlink"/>
+          </w:rPr>
+          <w:t xml:space="preserve">https://dx.doi.org/10.1093/biostatistics/kxp014</w:t>
+        </w:r>
+      </w:hyperlink>
+      <w:r>
+        <w:t xml:space="preserve">.</w:t>
+      </w:r>
+    </w:p>
+    <w:bookmarkEnd w:id="53"/>
+    <w:bookmarkStart w:id="55" w:name="ref-R2018"/>
     <w:p>
       <w:pPr>
         <w:pStyle w:val="Bibliography"/>
@@ -2247,7 +2223,7 @@
       <w:r>
         <w:t xml:space="preserve"> </w:t>
       </w:r>
-      <w:hyperlink r:id="rId55">
+      <w:hyperlink r:id="rId54">
         <w:r>
           <w:rPr>
             <w:rStyle w:val="Hyperlink"/>
@@ -2259,39 +2235,39 @@
         <w:t xml:space="preserve">.</w:t>
       </w:r>
     </w:p>
+    <w:bookmarkEnd w:id="55"/>
+    <w:bookmarkStart w:id="56" w:name="ref-Sparks2011"/>
+    <w:p>
+      <w:pPr>
+        <w:pStyle w:val="Bibliography"/>
+      </w:pPr>
+      <w:r>
+        <w:t xml:space="preserve">Sparks, A. H., Forbes, G. A., Hijmans, R. J., and Garrett, K. A. 2011. A metamodeling framework for extending the application domain of process-based ecological models. Ecosphere. 2:art90.</w:t>
+      </w:r>
+    </w:p>
     <w:bookmarkEnd w:id="56"/>
-    <w:bookmarkStart w:id="57" w:name="ref-Sparks2011"/>
+    <w:bookmarkStart w:id="57" w:name="ref-Sparks2014"/>
     <w:p>
       <w:pPr>
         <w:pStyle w:val="Bibliography"/>
       </w:pPr>
       <w:r>
-        <w:t xml:space="preserve">Sparks, A. H., Forbes, G. A., Hijmans, R. J., and Garrett, K. A. 2011. A metamodeling framework for extending the application domain of process-based ecological models. Ecosphere. 2:art90.</w:t>
+        <w:t xml:space="preserve">Sparks, A. H., Forbes, G. A., Hijmans, R. J., and Garrett, K. A. 2014. Climate change may have limited effect on global risk of potato late blight. Global Change Biology.:3621–3631.</w:t>
       </w:r>
     </w:p>
     <w:bookmarkEnd w:id="57"/>
-    <w:bookmarkStart w:id="58" w:name="ref-Sparks2014"/>
+    <w:bookmarkStart w:id="59" w:name="ref-Sparks2017"/>
     <w:p>
       <w:pPr>
         <w:pStyle w:val="Bibliography"/>
       </w:pPr>
       <w:r>
-        <w:t xml:space="preserve">Sparks, A. H., Forbes, G. A., Hijmans, R. J., and Garrett, K. A. 2014. Climate change may have limited effect on global risk of potato late blight. Global Change Biology.:3621–3631.</w:t>
-      </w:r>
-    </w:p>
-    <w:bookmarkEnd w:id="58"/>
-    <w:bookmarkStart w:id="60" w:name="ref-Sparks2017"/>
-    <w:p>
-      <w:pPr>
-        <w:pStyle w:val="Bibliography"/>
-      </w:pPr>
-      <w:r>
         <w:t xml:space="preserve">Sparks, A. H., Ponte, E. M. D., Foster, Z., and Grünwald, N. J. 2017. Reproducible-research-in-plant-pathology. Available at:</w:t>
       </w:r>
       <w:r>
         <w:t xml:space="preserve"> </w:t>
       </w:r>
-      <w:hyperlink r:id="rId59">
+      <w:hyperlink r:id="rId58">
         <w:r>
           <w:rPr>
             <w:rStyle w:val="Hyperlink"/>
@@ -2303,67 +2279,67 @@
         <w:t xml:space="preserve">.</w:t>
       </w:r>
     </w:p>
+    <w:bookmarkEnd w:id="59"/>
+    <w:bookmarkStart w:id="60" w:name="ref-Stodden2013"/>
+    <w:p>
+      <w:pPr>
+        <w:pStyle w:val="Bibliography"/>
+      </w:pPr>
+      <w:r>
+        <w:t xml:space="preserve">Stodden, V., Guo, P., and Ma, Z. 2013. Toward reproducible computational research: An empirical analysis of data and code policy adoption by journals. PLoS One. 8:2–9.</w:t>
+      </w:r>
+    </w:p>
     <w:bookmarkEnd w:id="60"/>
-    <w:bookmarkStart w:id="61" w:name="ref-Stodden2013"/>
+    <w:bookmarkStart w:id="61" w:name="ref-Sweedler2015"/>
     <w:p>
       <w:pPr>
         <w:pStyle w:val="Bibliography"/>
       </w:pPr>
       <w:r>
-        <w:t xml:space="preserve">Stodden, V., Guo, P., and Ma, Z. 2013. Toward reproducible computational research: An empirical analysis of data and code policy adoption by journals. PLoS One. 8:2–9.</w:t>
+        <w:t xml:space="preserve">Sweedler, J. V. 2015. Striving for Reproducible Science. Anal. Chem. 87:11603–11604.</w:t>
       </w:r>
     </w:p>
     <w:bookmarkEnd w:id="61"/>
-    <w:bookmarkStart w:id="62" w:name="ref-Sweedler2015"/>
+    <w:bookmarkStart w:id="62" w:name="ref-Weissgerber2016"/>
     <w:p>
       <w:pPr>
         <w:pStyle w:val="Bibliography"/>
       </w:pPr>
       <w:r>
-        <w:t xml:space="preserve">Sweedler, J. V. 2015. Striving for Reproducible Science. Anal. Chem. 87:11603–11604.</w:t>
+        <w:t xml:space="preserve">Weissgerber, T. L., Garovic, V. D., Winham, S. J., Milic, N. M., and Prager, E. M. 2016. Transparent reporting for reproducible science. J. Neurosci. Res. 00:1–6.</w:t>
       </w:r>
     </w:p>
     <w:bookmarkEnd w:id="62"/>
-    <w:bookmarkStart w:id="63" w:name="ref-Weissgerber2016"/>
-    <w:p>
-      <w:pPr>
-        <w:pStyle w:val="Bibliography"/>
-      </w:pPr>
-      <w:r>
-        <w:t xml:space="preserve">Weissgerber, T. L., Garovic, V. D., Winham, S. J., Milic, N. M., and Prager, E. M. 2016. Transparent reporting for reproducible science. J. Neurosci. Res. 00:1–6.</w:t>
-      </w:r>
-    </w:p>
     <w:bookmarkEnd w:id="63"/>
-    <w:bookmarkEnd w:id="64"/>
     <w:p>
       <w:pPr>
         <w:pStyle w:val="Heading5"/>
       </w:pPr>
-      <w:bookmarkStart w:id="65" w:name="pagebreak-1"/>
+      <w:bookmarkStart w:id="64" w:name="pagebreak-1"/>
       <w:r>
         <w:t xml:space="preserve">pagebreak</w:t>
       </w:r>
+      <w:bookmarkEnd w:id="64"/>
+    </w:p>
+    <w:p>
+      <w:pPr>
+        <w:pStyle w:val="Heading5"/>
+      </w:pPr>
+      <w:bookmarkStart w:id="65" w:name="pagebreak-2"/>
+      <w:r>
+        <w:t xml:space="preserve">pagebreak</w:t>
+      </w:r>
       <w:bookmarkEnd w:id="65"/>
     </w:p>
     <w:p>
       <w:pPr>
-        <w:pStyle w:val="Heading5"/>
-      </w:pPr>
-      <w:bookmarkStart w:id="66" w:name="pagebreak-2"/>
-      <w:r>
-        <w:t xml:space="preserve">pagebreak</w:t>
+        <w:pStyle w:val="Heading1"/>
+      </w:pPr>
+      <w:bookmarkStart w:id="66" w:name="figures"/>
+      <w:r>
+        <w:t xml:space="preserve">Figures</w:t>
       </w:r>
       <w:bookmarkEnd w:id="66"/>
-    </w:p>
-    <w:p>
-      <w:pPr>
-        <w:pStyle w:val="Heading1"/>
-      </w:pPr>
-      <w:bookmarkStart w:id="67" w:name="figures"/>
-      <w:r>
-        <w:t xml:space="preserve">Figures</w:t>
-      </w:r>
-      <w:bookmarkEnd w:id="67"/>
     </w:p>
     <w:p>
       <w:pPr>
@@ -2385,7 +2361,7 @@
                     </pic:cNvPicPr>
                   </pic:nvPicPr>
                   <pic:blipFill>
-                    <a:blip r:embed="rId68"/>
+                    <a:blip r:embed="rId67"/>
                     <a:stretch>
                       <a:fillRect/>
                     </a:stretch>
@@ -2424,28 +2400,28 @@
       <w:pPr>
         <w:pStyle w:val="Heading5"/>
       </w:pPr>
-      <w:bookmarkStart w:id="69" w:name="pagebreak-3"/>
+      <w:bookmarkStart w:id="68" w:name="pagebreak-3"/>
       <w:r>
         <w:t xml:space="preserve">pagebreak</w:t>
       </w:r>
+      <w:bookmarkEnd w:id="68"/>
+    </w:p>
+    <w:p>
+      <w:pPr>
+        <w:pStyle w:val="Heading1"/>
+      </w:pPr>
+      <w:bookmarkStart w:id="69" w:name="colophon"/>
+      <w:r>
+        <w:t xml:space="preserve">Colophon</w:t>
+      </w:r>
       <w:bookmarkEnd w:id="69"/>
     </w:p>
     <w:p>
       <w:pPr>
-        <w:pStyle w:val="Heading1"/>
-      </w:pPr>
-      <w:bookmarkStart w:id="70" w:name="colophon"/>
-      <w:r>
-        <w:t xml:space="preserve">Colophon</w:t>
-      </w:r>
-      <w:bookmarkEnd w:id="70"/>
-    </w:p>
-    <w:p>
-      <w:pPr>
         <w:pStyle w:val="FirstParagraph"/>
       </w:pPr>
       <w:r>
-        <w:t xml:space="preserve">This report was generated on 2019-02-15 21:24:33 using the following computational environment and dependencies:</w:t>
+        <w:t xml:space="preserve">This report was generated on 2019-02-16 08:08:56 using the following computational environment and dependencies:</w:t>
       </w:r>
     </w:p>
     <w:p>
@@ -2835,7 +2811,7 @@
         <w:rPr>
           <w:rStyle w:val="VerbatimChar"/>
         </w:rPr>
-        <w:t xml:space="preserve">#&gt; Head:     [610947e] 2019-02-15: Update text in manuscript and include figure in Word document output</w:t>
+        <w:t xml:space="preserve">#&gt; Head:     [47ef173] 2019-02-15: Update citation for Gold Book</w:t>
       </w:r>
     </w:p>
     <w:sectPr>

</xml_diff>

<commit_message>
Use italics in Peng quote
</commit_message>
<xml_diff>
--- a/analysis/paper/paper.docx
+++ b/analysis/paper/paper.docx
@@ -1382,7 +1382,19 @@
         <w:t xml:space="preserve">(2009)</w:t>
       </w:r>
       <w:r>
-        <w:t xml:space="preserve">. Reproducible research and Biostatistics Biostatistics, 10 (3): 405-408.</w:t>
+        <w:t xml:space="preserve">. Reproducible research and</w:t>
+      </w:r>
+      <w:r>
+        <w:t xml:space="preserve"> </w:t>
+      </w:r>
+      <w:r>
+        <w:rPr>
+          <w:i/>
+        </w:rPr>
+        <w:t xml:space="preserve">Biostatistics</w:t>
+      </w:r>
+      <w:r>
+        <w:t xml:space="preserve">. Biostatistics, 10 (3): 405-408.</w:t>
       </w:r>
     </w:p>
     <w:p>
@@ -2421,7 +2433,7 @@
         <w:pStyle w:val="FirstParagraph"/>
       </w:pPr>
       <w:r>
-        <w:t xml:space="preserve">This report was generated on 2019-02-16 08:08:56 using the following computational environment and dependencies:</w:t>
+        <w:t xml:space="preserve">This report was generated on 2019-02-16 08:32:18 using the following computational environment and dependencies:</w:t>
       </w:r>
     </w:p>
     <w:p>
@@ -2811,7 +2823,7 @@
         <w:rPr>
           <w:rStyle w:val="VerbatimChar"/>
         </w:rPr>
-        <w:t xml:space="preserve">#&gt; Head:     [47ef173] 2019-02-15: Update citation for Gold Book</w:t>
+        <w:t xml:space="preserve">#&gt; Head:     [6fcff63] 2019-02-16: Add Peng's definition of reproducibility, which we'll use for this manuscript</w:t>
       </w:r>
     </w:p>
     <w:sectPr>

</xml_diff>

<commit_message>
Add article notes ods file, update bib files and docx of paper
</commit_message>
<xml_diff>
--- a/analysis/paper/paper.docx
+++ b/analysis/paper/paper.docx
@@ -127,7 +127,7 @@
         <w:pStyle w:val="Date"/>
       </w:pPr>
       <w:r>
-        <w:t xml:space="preserve">16</w:t>
+        <w:t xml:space="preserve">18</w:t>
       </w:r>
       <w:r>
         <w:t xml:space="preserve"> </w:t>
@@ -2433,7 +2433,7 @@
         <w:pStyle w:val="FirstParagraph"/>
       </w:pPr>
       <w:r>
-        <w:t xml:space="preserve">This report was generated on 2019-02-16 08:32:18 using the following computational environment and dependencies:</w:t>
+        <w:t xml:space="preserve">This report was generated on 2019-02-18 14:05:25 using the following computational environment and dependencies:</w:t>
       </w:r>
     </w:p>
     <w:p>
@@ -2660,7 +2660,7 @@
         <w:rPr>
           <w:rStyle w:val="VerbatimChar"/>
         </w:rPr>
-        <w:t xml:space="preserve">#&gt; [13] glue_1.3.0         RColorBrewer_1.1-2 bindrcpp_0.2.2    </w:t>
+        <w:t xml:space="preserve">#&gt; [13] glue_1.3.0         RColorBrewer_1.1-2 plyr_1.8.4        </w:t>
       </w:r>
       <w:r>
         <w:br w:type="textWrapping"/>
@@ -2669,7 +2669,7 @@
         <w:rPr>
           <w:rStyle w:val="VerbatimChar"/>
         </w:rPr>
-        <w:t xml:space="preserve">#&gt; [16] bindr_0.1.1        plyr_1.8.4         stringr_1.4.0     </w:t>
+        <w:t xml:space="preserve">#&gt; [16] stringr_1.4.0      munsell_0.5.0      gtable_0.2.0      </w:t>
       </w:r>
       <w:r>
         <w:br w:type="textWrapping"/>
@@ -2678,7 +2678,7 @@
         <w:rPr>
           <w:rStyle w:val="VerbatimChar"/>
         </w:rPr>
-        <w:t xml:space="preserve">#&gt; [19] munsell_0.5.0      gtable_0.2.0       visNetwork_2.0.5  </w:t>
+        <w:t xml:space="preserve">#&gt; [19] visNetwork_2.0.5   htmlwidgets_1.3    evaluate_0.13     </w:t>
       </w:r>
       <w:r>
         <w:br w:type="textWrapping"/>
@@ -2687,7 +2687,7 @@
         <w:rPr>
           <w:rStyle w:val="VerbatimChar"/>
         </w:rPr>
-        <w:t xml:space="preserve">#&gt; [22] htmlwidgets_1.3    evaluate_0.13      knitr_1.21        </w:t>
+        <w:t xml:space="preserve">#&gt; [22] knitr_1.21         curl_3.3           highr_0.7         </w:t>
       </w:r>
       <w:r>
         <w:br w:type="textWrapping"/>
@@ -2696,7 +2696,7 @@
         <w:rPr>
           <w:rStyle w:val="VerbatimChar"/>
         </w:rPr>
-        <w:t xml:space="preserve">#&gt; [25] curl_3.3           highr_0.7          Rcpp_1.0.0        </w:t>
+        <w:t xml:space="preserve">#&gt; [25] Rcpp_1.0.0         readr_1.3.1        scales_1.0.0      </w:t>
       </w:r>
       <w:r>
         <w:br w:type="textWrapping"/>
@@ -2705,7 +2705,7 @@
         <w:rPr>
           <w:rStyle w:val="VerbatimChar"/>
         </w:rPr>
-        <w:t xml:space="preserve">#&gt; [28] readr_1.3.1        scales_1.0.0       jsonlite_1.6      </w:t>
+        <w:t xml:space="preserve">#&gt; [28] jsonlite_1.6       rgexf_0.15.3       gridExtra_2.3     </w:t>
       </w:r>
       <w:r>
         <w:br w:type="textWrapping"/>
@@ -2714,7 +2714,7 @@
         <w:rPr>
           <w:rStyle w:val="VerbatimChar"/>
         </w:rPr>
-        <w:t xml:space="preserve">#&gt; [31] rgexf_0.15.3       gridExtra_2.3      brew_1.0-6        </w:t>
+        <w:t xml:space="preserve">#&gt; [31] brew_1.0-6         ggplot2_3.1.0      hms_0.4.2         </w:t>
       </w:r>
       <w:r>
         <w:br w:type="textWrapping"/>
@@ -2723,7 +2723,7 @@
         <w:rPr>
           <w:rStyle w:val="VerbatimChar"/>
         </w:rPr>
-        <w:t xml:space="preserve">#&gt; [34] ggplot2_3.1.0      hms_0.4.2          digest_0.6.18     </w:t>
+        <w:t xml:space="preserve">#&gt; [34] digest_0.6.18      stringi_1.3.1      bookdown_0.9      </w:t>
       </w:r>
       <w:r>
         <w:br w:type="textWrapping"/>
@@ -2732,7 +2732,7 @@
         <w:rPr>
           <w:rStyle w:val="VerbatimChar"/>
         </w:rPr>
-        <w:t xml:space="preserve">#&gt; [37] stringi_1.3.1      bookdown_0.9       dplyr_0.7.8       </w:t>
+        <w:t xml:space="preserve">#&gt; [37] dplyr_0.8.0        grid_3.5.2         influenceR_0.1.0  </w:t>
       </w:r>
       <w:r>
         <w:br w:type="textWrapping"/>
@@ -2741,7 +2741,7 @@
         <w:rPr>
           <w:rStyle w:val="VerbatimChar"/>
         </w:rPr>
-        <w:t xml:space="preserve">#&gt; [40] grid_3.5.2         influenceR_0.1.0   tools_3.5.2       </w:t>
+        <w:t xml:space="preserve">#&gt; [40] tools_3.5.2        magrittr_1.5       lazyeval_0.2.1    </w:t>
       </w:r>
       <w:r>
         <w:br w:type="textWrapping"/>
@@ -2750,7 +2750,7 @@
         <w:rPr>
           <w:rStyle w:val="VerbatimChar"/>
         </w:rPr>
-        <w:t xml:space="preserve">#&gt; [43] magrittr_1.5       lazyeval_0.2.1     tibble_2.0.1      </w:t>
+        <w:t xml:space="preserve">#&gt; [43] tibble_2.0.1       crayon_1.3.4       tidyr_0.8.2       </w:t>
       </w:r>
       <w:r>
         <w:br w:type="textWrapping"/>
@@ -2759,7 +2759,7 @@
         <w:rPr>
           <w:rStyle w:val="VerbatimChar"/>
         </w:rPr>
-        <w:t xml:space="preserve">#&gt; [46] crayon_1.3.4       tidyr_0.8.2        pkgconfig_2.0.2   </w:t>
+        <w:t xml:space="preserve">#&gt; [46] pkgconfig_2.0.2    downloader_0.4     assertthat_0.2.0  </w:t>
       </w:r>
       <w:r>
         <w:br w:type="textWrapping"/>
@@ -2768,7 +2768,7 @@
         <w:rPr>
           <w:rStyle w:val="VerbatimChar"/>
         </w:rPr>
-        <w:t xml:space="preserve">#&gt; [49] downloader_0.4     assertthat_0.2.0   rmarkdown_1.11    </w:t>
+        <w:t xml:space="preserve">#&gt; [49] rmarkdown_1.11     rstudioapi_0.9.0   viridis_0.5.1     </w:t>
       </w:r>
       <w:r>
         <w:br w:type="textWrapping"/>
@@ -2777,35 +2777,35 @@
         <w:rPr>
           <w:rStyle w:val="VerbatimChar"/>
         </w:rPr>
-        <w:t xml:space="preserve">#&gt; [52] rstudioapi_0.9.0   viridis_0.5.1      R6_2.3.0          </w:t>
-      </w:r>
-      <w:r>
-        <w:br w:type="textWrapping"/>
-      </w:r>
+        <w:t xml:space="preserve">#&gt; [52] R6_2.4.0           igraph_1.2.4       compiler_3.5.2</w:t>
+      </w:r>
+    </w:p>
+    <w:p>
+      <w:pPr>
+        <w:pStyle w:val="FirstParagraph"/>
+      </w:pPr>
+      <w:r>
+        <w:t xml:space="preserve">The current Git commit details are:</w:t>
+      </w:r>
+    </w:p>
+    <w:p>
+      <w:pPr>
+        <w:pStyle w:val="SourceCode"/>
+      </w:pPr>
       <w:r>
         <w:rPr>
           <w:rStyle w:val="VerbatimChar"/>
         </w:rPr>
-        <w:t xml:space="preserve">#&gt; [55] igraph_1.2.4       compiler_3.5.2</w:t>
-      </w:r>
-    </w:p>
-    <w:p>
-      <w:pPr>
-        <w:pStyle w:val="FirstParagraph"/>
-      </w:pPr>
-      <w:r>
-        <w:t xml:space="preserve">The current Git commit details are:</w:t>
-      </w:r>
-    </w:p>
-    <w:p>
-      <w:pPr>
-        <w:pStyle w:val="SourceCode"/>
-      </w:pPr>
+        <w:t xml:space="preserve">#&gt; Local:    master /Users/U8004755/Development/Reproducibility_in_Plant_Pathology</w:t>
+      </w:r>
+      <w:r>
+        <w:br w:type="textWrapping"/>
+      </w:r>
       <w:r>
         <w:rPr>
           <w:rStyle w:val="VerbatimChar"/>
         </w:rPr>
-        <w:t xml:space="preserve">#&gt; Local:    master /Users/adamsparks/Development/Reproducibility_in_Plant_Pathology</w:t>
+        <w:t xml:space="preserve">#&gt; Remote:   master @ origin (https://github.com/adamhsparks/Reproducibility_in_Plant_Pathology.git)</w:t>
       </w:r>
       <w:r>
         <w:br w:type="textWrapping"/>
@@ -2814,16 +2814,7 @@
         <w:rPr>
           <w:rStyle w:val="VerbatimChar"/>
         </w:rPr>
-        <w:t xml:space="preserve">#&gt; Remote:   master @ origin (git@github.com:adamhsparks/Reproducibility_in_Plant_Pathology.git)</w:t>
-      </w:r>
-      <w:r>
-        <w:br w:type="textWrapping"/>
-      </w:r>
-      <w:r>
-        <w:rPr>
-          <w:rStyle w:val="VerbatimChar"/>
-        </w:rPr>
-        <w:t xml:space="preserve">#&gt; Head:     [6fcff63] 2019-02-16: Add Peng's definition of reproducibility, which we'll use for this manuscript</w:t>
+        <w:t xml:space="preserve">#&gt; Head:     [b52cf8e] 2019-02-16: Use italics in Peng quote</w:t>
       </w:r>
     </w:p>
     <w:sectPr>

</xml_diff>

<commit_message>
Update paper template and add lua affiliations
</commit_message>
<xml_diff>
--- a/analysis/paper/paper.docx
+++ b/analysis/paper/paper.docx
@@ -39,59 +39,71 @@
         <w:pStyle w:val="Author"/>
       </w:pPr>
       <w:r>
-        <w:t xml:space="preserve">Adam</w:t>
-      </w:r>
-      <w:r>
-        <w:t xml:space="preserve"> </w:t>
-      </w:r>
-      <w:r>
-        <w:t xml:space="preserve">H.</w:t>
-      </w:r>
-      <w:r>
-        <w:t xml:space="preserve"> </w:t>
-      </w:r>
-      <w:r>
-        <w:t xml:space="preserve">Sparks</w:t>
-      </w:r>
-    </w:p>
-    <w:p>
-      <w:pPr>
-        <w:pStyle w:val="Author"/>
-      </w:pPr>
-      <w:r>
-        <w:t xml:space="preserve">Emerson</w:t>
-      </w:r>
-      <w:r>
-        <w:t xml:space="preserve"> </w:t>
-      </w:r>
-      <w:r>
-        <w:t xml:space="preserve">Del</w:t>
-      </w:r>
-      <w:r>
-        <w:t xml:space="preserve"> </w:t>
-      </w:r>
-      <w:r>
-        <w:t xml:space="preserve">Ponte</w:t>
-      </w:r>
-    </w:p>
-    <w:p>
-      <w:pPr>
-        <w:pStyle w:val="Author"/>
-      </w:pPr>
-      <w:r>
-        <w:t xml:space="preserve">Sydney</w:t>
-      </w:r>
-      <w:r>
-        <w:t xml:space="preserve"> </w:t>
-      </w:r>
-      <w:r>
-        <w:t xml:space="preserve">Everhart</w:t>
-      </w:r>
-    </w:p>
-    <w:p>
-      <w:pPr>
-        <w:pStyle w:val="Author"/>
-      </w:pPr>
+        <w:t xml:space="preserve">Adam H. Sparks</w:t>
+      </w:r>
+      <w:r>
+        <w:rPr>
+          <w:vertAlign w:val="superscript"/>
+        </w:rPr>
+        <w:t xml:space="preserve">*</w:t>
+      </w:r>
+      <w:r>
+        <w:rPr>
+          <w:vertAlign w:val="superscript"/>
+        </w:rPr>
+        <w:t xml:space="preserve">,</w:t>
+      </w:r>
+      <w:r>
+        <w:rPr>
+          <w:vertAlign w:val="superscript"/>
+        </w:rPr>
+        <w:t xml:space="preserve">1</w:t>
+      </w:r>
+      <w:r>
+        <w:rPr>
+          <w:vertAlign w:val="superscript"/>
+        </w:rPr>
+        <w:t xml:space="preserve">,</w:t>
+      </w:r>
+      <w:r>
+        <w:rPr>
+          <w:vertAlign w:val="superscript"/>
+        </w:rPr>
+        <w:t xml:space="preserve">✉</w:t>
+      </w:r>
+      <w:r>
+        <w:t xml:space="preserve">,</w:t>
+      </w:r>
+      <w:r>
+        <w:t xml:space="preserve"> </w:t>
+      </w:r>
+      <w:r>
+        <w:t xml:space="preserve">Emerson Del Ponte</w:t>
+      </w:r>
+      <w:r>
+        <w:rPr>
+          <w:vertAlign w:val="superscript"/>
+        </w:rPr>
+        <w:t xml:space="preserve">*</w:t>
+      </w:r>
+      <w:r>
+        <w:rPr>
+          <w:vertAlign w:val="superscript"/>
+        </w:rPr>
+        <w:t xml:space="preserve">,</w:t>
+      </w:r>
+      <w:r>
+        <w:rPr>
+          <w:vertAlign w:val="superscript"/>
+        </w:rPr>
+        <w:t xml:space="preserve">2</w:t>
+      </w:r>
+      <w:r>
+        <w:t xml:space="preserve">,</w:t>
+      </w:r>
+      <w:r>
+        <w:t xml:space="preserve"> </w:t>
+      </w:r>
       <w:r>
         <w:t xml:space="preserve">Zachary</w:t>
       </w:r>
@@ -101,11 +113,33 @@
       <w:r>
         <w:t xml:space="preserve">Foster</w:t>
       </w:r>
-    </w:p>
-    <w:p>
-      <w:pPr>
-        <w:pStyle w:val="Author"/>
-      </w:pPr>
+      <w:r>
+        <w:t xml:space="preserve">,</w:t>
+      </w:r>
+      <w:r>
+        <w:t xml:space="preserve"> </w:t>
+      </w:r>
+      <w:r>
+        <w:t xml:space="preserve">Kaique dos Santos Alves</w:t>
+      </w:r>
+      <w:r>
+        <w:rPr>
+          <w:vertAlign w:val="superscript"/>
+        </w:rPr>
+        <w:t xml:space="preserve">2</w:t>
+      </w:r>
+      <w:r>
+        <w:t xml:space="preserve">,</w:t>
+      </w:r>
+      <w:r>
+        <w:t xml:space="preserve"> </w:t>
+      </w:r>
+      <w:r>
+        <w:t xml:space="preserve">and</w:t>
+      </w:r>
+      <w:r>
+        <w:t xml:space="preserve"> </w:t>
+      </w:r>
       <w:r>
         <w:t xml:space="preserve">Niklaus</w:t>
       </w:r>
@@ -127,24 +161,23 @@
         <w:pStyle w:val="Date"/>
       </w:pPr>
       <w:r>
-        <w:t xml:space="preserve">18</w:t>
-      </w:r>
-      <w:r>
-        <w:t xml:space="preserve"> </w:t>
-      </w:r>
-      <w:r>
-        <w:t xml:space="preserve">February,</w:t>
-      </w:r>
-      <w:r>
-        <w:t xml:space="preserve"> </w:t>
-      </w:r>
-      <w:r>
-        <w:t xml:space="preserve">2019</w:t>
-      </w:r>
-    </w:p>
-    <w:p>
-      <w:pPr>
-        <w:pStyle w:val="Compact"/>
+        <w:t xml:space="preserve">09</w:t>
+      </w:r>
+      <w:r>
+        <w:t xml:space="preserve"> </w:t>
+      </w:r>
+      <w:r>
+        <w:t xml:space="preserve">April,</w:t>
+      </w:r>
+      <w:r>
+        <w:t xml:space="preserve"> </w:t>
+      </w:r>
+      <w:r>
+        <w:t xml:space="preserve">2020</w:t>
+      </w:r>
+    </w:p>
+    <w:p>
+      <w:pPr>
         <w:pStyle w:val="Abstract"/>
       </w:pPr>
       <w:r>
@@ -670,7 +703,7 @@
         <w:t xml:space="preserve"> </w:t>
       </w:r>
       <w:r>
-        <w:t xml:space="preserve">200</w:t>
+        <w:t xml:space="preserve">300</w:t>
       </w:r>
       <w:r>
         <w:t xml:space="preserve"> </w:t>
@@ -706,7 +739,7 @@
         <w:t xml:space="preserve"> </w:t>
       </w:r>
       <w:r>
-        <w:t xml:space="preserve">2016</w:t>
+        <w:t xml:space="preserve">2018</w:t>
       </w:r>
       <w:r>
         <w:t xml:space="preserve"> </w:t>
@@ -1179,13 +1212,104 @@
     </w:p>
     <w:p>
       <w:pPr>
+        <w:pStyle w:val="FirstParagraph"/>
+      </w:pPr>
+      <w:r>
+        <w:rPr>
+          <w:vertAlign w:val="superscript"/>
+        </w:rPr>
+        <w:t xml:space="preserve">*</w:t>
+      </w:r>
+      <w:r>
+        <w:t xml:space="preserve"> </w:t>
+      </w:r>
+      <w:r>
+        <w:t xml:space="preserve">These authors contributed equally to this work.</w:t>
+      </w:r>
+    </w:p>
+    <w:p>
+      <w:pPr>
+        <w:pStyle w:val="BodyText"/>
+      </w:pPr>
+      <w:r>
+        <w:rPr>
+          <w:vertAlign w:val="superscript"/>
+        </w:rPr>
+        <w:t xml:space="preserve">1</w:t>
+      </w:r>
+      <w:r>
+        <w:t xml:space="preserve"> </w:t>
+      </w:r>
+      <w:r>
+        <w:t xml:space="preserve">University of Southern Queensland, Centre for Crop Health, Toowoomba, Queensland 4350, Australia</w:t>
+      </w:r>
+      <w:r>
+        <w:br/>
+      </w:r>
+      <w:r>
+        <w:rPr>
+          <w:vertAlign w:val="superscript"/>
+        </w:rPr>
+        <w:t xml:space="preserve">2</w:t>
+      </w:r>
+      <w:r>
+        <w:t xml:space="preserve"> </w:t>
+      </w:r>
+      <w:r>
+        <w:t xml:space="preserve">Departmento de Fitopatologia, Universidade Federal de Viçosa, Brazil</w:t>
+      </w:r>
+    </w:p>
+    <w:p>
+      <w:pPr>
+        <w:pStyle w:val="BodyText"/>
+      </w:pPr>
+      <w:r>
+        <w:rPr>
+          <w:vertAlign w:val="superscript"/>
+        </w:rPr>
+        <w:t xml:space="preserve">✉</w:t>
+      </w:r>
+      <w:r>
+        <w:t xml:space="preserve"> </w:t>
+      </w:r>
+      <w:r>
+        <w:t xml:space="preserve">Correspondence:</w:t>
+      </w:r>
+      <w:r>
+        <w:t xml:space="preserve"> </w:t>
+      </w:r>
+      <w:hyperlink r:id="rId20">
+        <w:r>
+          <w:rPr>
+            <w:rStyle w:val="Hyperlink"/>
+          </w:rPr>
+          <w:t xml:space="preserve">Adam H. Sparks &lt;</w:t>
+        </w:r>
+        <w:hyperlink r:id="rId20">
+          <w:r>
+            <w:rPr>
+              <w:rStyle w:val="Hyperlink"/>
+            </w:rPr>
+            <w:t xml:space="preserve">Adam.Sparks@usq.edu.au</w:t>
+          </w:r>
+        </w:hyperlink>
+        <w:r>
+          <w:rPr>
+            <w:rStyle w:val="Hyperlink"/>
+          </w:rPr>
+          <w:t xml:space="preserve">&gt;</w:t>
+        </w:r>
+      </w:hyperlink>
+    </w:p>
+    <w:p>
+      <w:pPr>
         <w:pStyle w:val="Heading1"/>
       </w:pPr>
-      <w:bookmarkStart w:id="20" w:name="introduction"/>
+      <w:bookmarkStart w:id="21" w:name="introduction"/>
       <w:r>
         <w:t xml:space="preserve">Introduction</w:t>
       </w:r>
-      <w:bookmarkEnd w:id="20"/>
+      <w:bookmarkEnd w:id="21"/>
     </w:p>
     <w:p>
       <w:pPr>
@@ -1199,11 +1323,11 @@
       <w:pPr>
         <w:pStyle w:val="Heading2"/>
       </w:pPr>
-      <w:bookmarkStart w:id="21" w:name="definitions"/>
+      <w:bookmarkStart w:id="22" w:name="definitions"/>
       <w:r>
         <w:t xml:space="preserve">Definitions</w:t>
       </w:r>
-      <w:bookmarkEnd w:id="21"/>
+      <w:bookmarkEnd w:id="22"/>
     </w:p>
     <w:p>
       <w:pPr>
@@ -1216,7 +1340,7 @@
         <w:t xml:space="preserve"> </w:t>
       </w:r>
       <w:r>
-        <w:t xml:space="preserve">(Baker 2016; Iqbal et al. 2016; Nature 2016; Patil, Peng, and Leek 2016; Weissgerber et al. 2016; Brunsdon 2015; Sweedler 2015; Fitzjohn et al. 2014; Ioannidis 2014; Fidler and Gordon 2013; Stodden, Guo, and Ma 2013)</w:t>
+        <w:t xml:space="preserve">(Baker 2016; Iqbal et al. 2016; Nature 2016; Patil et al. 2016; Weissgerber et al. 2016; Brunsdon 2015; Sweedler 2015; Fitzjohn et al. 2014; Ioannidis 2014; Fidler and Gordon 2013; Stodden et al. 2013)</w:t>
       </w:r>
       <w:r>
         <w:t xml:space="preserve"> </w:t>
@@ -1401,11 +1525,11 @@
       <w:pPr>
         <w:pStyle w:val="Heading3"/>
       </w:pPr>
-      <w:bookmarkStart w:id="22" w:name="open-science"/>
+      <w:bookmarkStart w:id="23" w:name="open-science"/>
       <w:r>
         <w:t xml:space="preserve">Open Science</w:t>
       </w:r>
-      <w:bookmarkEnd w:id="22"/>
+      <w:bookmarkEnd w:id="23"/>
     </w:p>
     <w:p>
       <w:pPr>
@@ -1419,11 +1543,11 @@
       <w:pPr>
         <w:pStyle w:val="Heading1"/>
       </w:pPr>
-      <w:bookmarkStart w:id="23" w:name="a-general-workflow"/>
+      <w:bookmarkStart w:id="24" w:name="a-general-workflow"/>
       <w:r>
         <w:t xml:space="preserve">A General Workflow</w:t>
       </w:r>
-      <w:bookmarkEnd w:id="23"/>
+      <w:bookmarkEnd w:id="24"/>
     </w:p>
     <w:p>
       <w:pPr>
@@ -1454,11 +1578,11 @@
       <w:pPr>
         <w:pStyle w:val="Heading3"/>
       </w:pPr>
-      <w:bookmarkStart w:id="24" w:name="methods"/>
+      <w:bookmarkStart w:id="25" w:name="methods"/>
       <w:r>
         <w:t xml:space="preserve">Methods</w:t>
       </w:r>
-      <w:bookmarkEnd w:id="24"/>
+      <w:bookmarkEnd w:id="25"/>
     </w:p>
     <w:p>
       <w:pPr>
@@ -1486,39 +1610,39 @@
     <w:p>
       <w:pPr>
         <w:numPr>
+          <w:ilvl w:val="0"/>
           <w:numId w:val="1001"/>
+        </w:numPr>
+      </w:pPr>
+      <w:r>
+        <w:t xml:space="preserve">deposit and annotate biological materials</w:t>
+      </w:r>
+    </w:p>
+    <w:p>
+      <w:pPr>
+        <w:numPr>
           <w:ilvl w:val="0"/>
+          <w:numId w:val="1001"/>
         </w:numPr>
       </w:pPr>
       <w:r>
-        <w:t xml:space="preserve">deposit and annotate biological materials</w:t>
+        <w:t xml:space="preserve">provide full description for equipments, etc.</w:t>
       </w:r>
     </w:p>
     <w:p>
       <w:pPr>
         <w:numPr>
+          <w:ilvl w:val="0"/>
           <w:numId w:val="1001"/>
-          <w:ilvl w:val="0"/>
         </w:numPr>
       </w:pPr>
       <w:r>
-        <w:t xml:space="preserve">provide full description for equipments, etc.</w:t>
-      </w:r>
-    </w:p>
-    <w:p>
-      <w:pPr>
-        <w:numPr>
-          <w:numId w:val="1001"/>
-          <w:ilvl w:val="0"/>
-        </w:numPr>
-      </w:pPr>
-      <w:r>
         <w:t xml:space="preserve">rOpenSci Reproducible Research:</w:t>
       </w:r>
       <w:r>
         <w:t xml:space="preserve"> </w:t>
       </w:r>
-      <w:hyperlink r:id="rId25">
+      <w:hyperlink r:id="rId26">
         <w:r>
           <w:rPr>
             <w:rStyle w:val="Hyperlink"/>
@@ -1531,193 +1655,193 @@
       <w:pPr>
         <w:pStyle w:val="Heading3"/>
       </w:pPr>
-      <w:bookmarkStart w:id="26" w:name="data"/>
+      <w:bookmarkStart w:id="27" w:name="data"/>
       <w:r>
         <w:t xml:space="preserve">Data</w:t>
       </w:r>
-      <w:bookmarkEnd w:id="26"/>
-    </w:p>
-    <w:p>
-      <w:pPr>
+      <w:bookmarkEnd w:id="27"/>
+    </w:p>
+    <w:p>
+      <w:pPr>
+        <w:numPr>
+          <w:ilvl w:val="0"/>
+          <w:numId w:val="1002"/>
+        </w:numPr>
         <w:pStyle w:val="Compact"/>
+      </w:pPr>
+      <w:r>
+        <w:t xml:space="preserve">Data formatting (flat files; use Comma Chameleon, Table Tool, others?)</w:t>
+      </w:r>
+    </w:p>
+    <w:p>
+      <w:pPr>
         <w:numPr>
+          <w:ilvl w:val="0"/>
           <w:numId w:val="1002"/>
+        </w:numPr>
+        <w:pStyle w:val="Compact"/>
+      </w:pPr>
+      <w:r>
+        <w:t xml:space="preserve">Data annotation</w:t>
+      </w:r>
+    </w:p>
+    <w:p>
+      <w:pPr>
+        <w:numPr>
           <w:ilvl w:val="0"/>
+          <w:numId w:val="1002"/>
         </w:numPr>
-      </w:pPr>
-      <w:r>
-        <w:t xml:space="preserve">Data formatting (flat files; use Comma Chameleon, Table Tool, others?)</w:t>
-      </w:r>
-    </w:p>
-    <w:p>
-      <w:pPr>
         <w:pStyle w:val="Compact"/>
+      </w:pPr>
+      <w:r>
+        <w:t xml:space="preserve">Data storage (don’t edit raw data files; use file permissions to prevent changes to raw data files, use data bases where possible and appropriate; etc.)</w:t>
+      </w:r>
+    </w:p>
+    <w:p>
+      <w:pPr>
+        <w:pStyle w:val="Heading3"/>
+      </w:pPr>
+      <w:bookmarkStart w:id="28" w:name="source-code"/>
+      <w:r>
+        <w:t xml:space="preserve">Source Code</w:t>
+      </w:r>
+      <w:bookmarkEnd w:id="28"/>
+    </w:p>
+    <w:p>
+      <w:pPr>
         <w:numPr>
-          <w:numId w:val="1002"/>
           <w:ilvl w:val="0"/>
+          <w:numId w:val="1003"/>
         </w:numPr>
-      </w:pPr>
-      <w:r>
-        <w:t xml:space="preserve">Data annotation</w:t>
-      </w:r>
-    </w:p>
-    <w:p>
-      <w:pPr>
         <w:pStyle w:val="Compact"/>
+      </w:pPr>
+      <w:r>
+        <w:t xml:space="preserve">The problem of commercial software and mouse-based routines</w:t>
+      </w:r>
+    </w:p>
+    <w:p>
+      <w:pPr>
         <w:numPr>
-          <w:numId w:val="1002"/>
           <w:ilvl w:val="0"/>
+          <w:numId w:val="1003"/>
         </w:numPr>
-      </w:pPr>
-      <w:r>
-        <w:t xml:space="preserve">Data storage (don’t edit raw data files; use file permissions to prevent changes to raw data files, use data bases where possible and appropriate; etc.)</w:t>
+        <w:pStyle w:val="Compact"/>
+      </w:pPr>
+      <w:r>
+        <w:t xml:space="preserve">Why to avoid binary files as supplements?</w:t>
+      </w:r>
+    </w:p>
+    <w:p>
+      <w:pPr>
+        <w:numPr>
+          <w:ilvl w:val="0"/>
+          <w:numId w:val="1003"/>
+        </w:numPr>
+        <w:pStyle w:val="Compact"/>
+      </w:pPr>
+      <w:r>
+        <w:t xml:space="preserve">Writing and documenting using open source software</w:t>
+      </w:r>
+    </w:p>
+    <w:p>
+      <w:pPr>
+        <w:numPr>
+          <w:ilvl w:val="0"/>
+          <w:numId w:val="1003"/>
+        </w:numPr>
+        <w:pStyle w:val="Compact"/>
+      </w:pPr>
+      <w:r>
+        <w:t xml:space="preserve">Availability in public repositories</w:t>
       </w:r>
     </w:p>
     <w:p>
       <w:pPr>
         <w:pStyle w:val="Heading3"/>
       </w:pPr>
-      <w:bookmarkStart w:id="27" w:name="source-code"/>
-      <w:r>
-        <w:t xml:space="preserve">Source Code</w:t>
-      </w:r>
-      <w:bookmarkEnd w:id="27"/>
-    </w:p>
-    <w:p>
-      <w:pPr>
+      <w:bookmarkStart w:id="29" w:name="repository"/>
+      <w:r>
+        <w:t xml:space="preserve">Repository</w:t>
+      </w:r>
+      <w:bookmarkEnd w:id="29"/>
+    </w:p>
+    <w:p>
+      <w:pPr>
+        <w:numPr>
+          <w:ilvl w:val="0"/>
+          <w:numId w:val="1004"/>
+        </w:numPr>
         <w:pStyle w:val="Compact"/>
+      </w:pPr>
+      <w:r>
+        <w:t xml:space="preserve">Using GitHub, Gitlab, Bitbucket for code (and small data?)</w:t>
+      </w:r>
+    </w:p>
+    <w:p>
+      <w:pPr>
         <w:numPr>
-          <w:numId w:val="1003"/>
           <w:ilvl w:val="0"/>
+          <w:numId w:val="1004"/>
         </w:numPr>
-      </w:pPr>
-      <w:r>
-        <w:t xml:space="preserve">The problem of commercial software and mouse-based routines</w:t>
-      </w:r>
-    </w:p>
-    <w:p>
-      <w:pPr>
         <w:pStyle w:val="Compact"/>
+      </w:pPr>
+      <w:r>
+        <w:t xml:space="preserve">Using Figshare, Dataverse or some other data repository for large data</w:t>
+      </w:r>
+    </w:p>
+    <w:p>
+      <w:pPr>
         <w:numPr>
-          <w:numId w:val="1003"/>
           <w:ilvl w:val="0"/>
+          <w:numId w:val="1004"/>
         </w:numPr>
-      </w:pPr>
-      <w:r>
-        <w:t xml:space="preserve">Why to avoid binary files as supplements?</w:t>
-      </w:r>
-    </w:p>
-    <w:p>
-      <w:pPr>
         <w:pStyle w:val="Compact"/>
+      </w:pPr>
+      <w:r>
+        <w:t xml:space="preserve">Zenodo or OSF to generate DOIs</w:t>
+      </w:r>
+    </w:p>
+    <w:p>
+      <w:pPr>
         <w:numPr>
-          <w:numId w:val="1003"/>
           <w:ilvl w:val="0"/>
+          <w:numId w:val="1004"/>
         </w:numPr>
-      </w:pPr>
-      <w:r>
-        <w:t xml:space="preserve">Writing and documenting using open source software</w:t>
-      </w:r>
-    </w:p>
-    <w:p>
-      <w:pPr>
         <w:pStyle w:val="Compact"/>
+      </w:pPr>
+      <w:r>
+        <w:t xml:space="preserve">Why not use a lab website (DOIs, other reasons)</w:t>
+      </w:r>
+    </w:p>
+    <w:p>
+      <w:pPr>
         <w:numPr>
-          <w:numId w:val="1003"/>
           <w:ilvl w:val="0"/>
+          <w:numId w:val="1004"/>
         </w:numPr>
-      </w:pPr>
-      <w:r>
-        <w:t xml:space="preserve">Availability in public repositories</w:t>
-      </w:r>
-    </w:p>
-    <w:p>
-      <w:pPr>
-        <w:pStyle w:val="Heading3"/>
-      </w:pPr>
-      <w:bookmarkStart w:id="28" w:name="repository"/>
-      <w:r>
-        <w:t xml:space="preserve">Repository</w:t>
-      </w:r>
-      <w:bookmarkEnd w:id="28"/>
-    </w:p>
-    <w:p>
-      <w:pPr>
         <w:pStyle w:val="Compact"/>
+      </w:pPr>
+      <w:r>
+        <w:t xml:space="preserve">Most ideally, deposit in university library or other proper long-term data archival service</w:t>
+      </w:r>
+    </w:p>
+    <w:p>
+      <w:pPr>
+        <w:pStyle w:val="Heading1"/>
+      </w:pPr>
+      <w:bookmarkStart w:id="30" w:name="status-in-plant-pathology"/>
+      <w:r>
+        <w:t xml:space="preserve">Status in Plant Pathology</w:t>
+      </w:r>
+      <w:bookmarkEnd w:id="30"/>
+    </w:p>
+    <w:p>
+      <w:pPr>
         <w:numPr>
-          <w:numId w:val="1004"/>
           <w:ilvl w:val="0"/>
+          <w:numId w:val="1005"/>
         </w:numPr>
-      </w:pPr>
-      <w:r>
-        <w:t xml:space="preserve">Using GitHub, Gitlab, Bitbucket for code (and small data?)</w:t>
-      </w:r>
-    </w:p>
-    <w:p>
-      <w:pPr>
         <w:pStyle w:val="Compact"/>
-        <w:numPr>
-          <w:numId w:val="1004"/>
-          <w:ilvl w:val="0"/>
-        </w:numPr>
-      </w:pPr>
-      <w:r>
-        <w:t xml:space="preserve">Using Figshare, Dataverse or some other data repository for large data</w:t>
-      </w:r>
-    </w:p>
-    <w:p>
-      <w:pPr>
-        <w:pStyle w:val="Compact"/>
-        <w:numPr>
-          <w:numId w:val="1004"/>
-          <w:ilvl w:val="0"/>
-        </w:numPr>
-      </w:pPr>
-      <w:r>
-        <w:t xml:space="preserve">Zenodo or OSF to generate DOIs</w:t>
-      </w:r>
-    </w:p>
-    <w:p>
-      <w:pPr>
-        <w:pStyle w:val="Compact"/>
-        <w:numPr>
-          <w:numId w:val="1004"/>
-          <w:ilvl w:val="0"/>
-        </w:numPr>
-      </w:pPr>
-      <w:r>
-        <w:t xml:space="preserve">Why not use a lab website (DOIs, other reasons)</w:t>
-      </w:r>
-    </w:p>
-    <w:p>
-      <w:pPr>
-        <w:pStyle w:val="Compact"/>
-        <w:numPr>
-          <w:numId w:val="1004"/>
-          <w:ilvl w:val="0"/>
-        </w:numPr>
-      </w:pPr>
-      <w:r>
-        <w:t xml:space="preserve">Most ideally, deposit in university library or other proper long-term data archival service</w:t>
-      </w:r>
-    </w:p>
-    <w:p>
-      <w:pPr>
-        <w:pStyle w:val="Heading1"/>
-      </w:pPr>
-      <w:bookmarkStart w:id="29" w:name="status-in-plant-pathology"/>
-      <w:r>
-        <w:t xml:space="preserve">Status in Plant Pathology</w:t>
-      </w:r>
-      <w:bookmarkEnd w:id="29"/>
-    </w:p>
-    <w:p>
-      <w:pPr>
-        <w:pStyle w:val="Compact"/>
-        <w:numPr>
-          <w:numId w:val="1005"/>
-          <w:ilvl w:val="0"/>
-        </w:numPr>
       </w:pPr>
       <w:r>
         <w:t xml:space="preserve">Madden et al. </w:t>
@@ -1765,11 +1889,11 @@
     </w:p>
     <w:p>
       <w:pPr>
+        <w:numPr>
+          <w:ilvl w:val="0"/>
+          <w:numId w:val="1005"/>
+        </w:numPr>
         <w:pStyle w:val="Compact"/>
-        <w:numPr>
-          <w:numId w:val="1005"/>
-          <w:ilvl w:val="0"/>
-        </w:numPr>
       </w:pPr>
       <w:r>
         <w:t xml:space="preserve">Duku et al. </w:t>
@@ -1783,7 +1907,7 @@
       <w:r>
         <w:t xml:space="preserve">provide models, data and code, (</w:t>
       </w:r>
-      <w:hyperlink r:id="rId30">
+      <w:hyperlink r:id="rId31">
         <w:r>
           <w:rPr>
             <w:rStyle w:val="Hyperlink"/>
@@ -1809,11 +1933,11 @@
     </w:p>
     <w:p>
       <w:pPr>
+        <w:numPr>
+          <w:ilvl w:val="0"/>
+          <w:numId w:val="1005"/>
+        </w:numPr>
         <w:pStyle w:val="Compact"/>
-        <w:numPr>
-          <w:numId w:val="1005"/>
-          <w:ilvl w:val="0"/>
-        </w:numPr>
       </w:pPr>
       <w:r>
         <w:t xml:space="preserve">Sparks et al. </w:t>
@@ -1827,7 +1951,7 @@
       <w:r>
         <w:t xml:space="preserve">provide models, data and code, (</w:t>
       </w:r>
-      <w:hyperlink r:id="rId31">
+      <w:hyperlink r:id="rId32">
         <w:r>
           <w:rPr>
             <w:rStyle w:val="Hyperlink"/>
@@ -1847,35 +1971,35 @@
     </w:p>
     <w:p>
       <w:pPr>
+        <w:numPr>
+          <w:ilvl w:val="0"/>
+          <w:numId w:val="1005"/>
+        </w:numPr>
         <w:pStyle w:val="Compact"/>
+      </w:pPr>
+      <w:r>
+        <w:t xml:space="preserve">Del Ponte provides data and a reproducible report that explain in details all steps of the analysis and the R codes for conducting a meta-analysis for assessing heterogeneity in relationship between white mold incidence and soybean yield and between incidence and soybean tied.</w:t>
+      </w:r>
+    </w:p>
+    <w:p>
+      <w:pPr>
         <w:numPr>
+          <w:ilvl w:val="0"/>
           <w:numId w:val="1005"/>
-          <w:ilvl w:val="0"/>
         </w:numPr>
-      </w:pPr>
-      <w:r>
-        <w:t xml:space="preserve">Del Ponte provides data and a reproducible report that explain in details all steps of the analysis and the R codes for conducting a meta-analysis for assessing heterogeneity in relationship between white mold incidence and soybean yield and between incidence and soybean tied.</w:t>
-      </w:r>
-    </w:p>
-    <w:p>
-      <w:pPr>
         <w:pStyle w:val="Compact"/>
+      </w:pPr>
+      <w:r>
+        <w:t xml:space="preserve">Example from Grünwald lab:</w:t>
+      </w:r>
+    </w:p>
+    <w:p>
+      <w:pPr>
         <w:numPr>
-          <w:numId w:val="1005"/>
-          <w:ilvl w:val="0"/>
+          <w:ilvl w:val="1"/>
+          <w:numId w:val="1006"/>
         </w:numPr>
-      </w:pPr>
-      <w:r>
-        <w:t xml:space="preserve">Example from Grünwald lab:</w:t>
-      </w:r>
-    </w:p>
-    <w:p>
-      <w:pPr>
         <w:pStyle w:val="Compact"/>
-        <w:numPr>
-          <w:numId w:val="1006"/>
-          <w:ilvl w:val="1"/>
-        </w:numPr>
       </w:pPr>
       <w:r>
         <w:t xml:space="preserve">paper</w:t>
@@ -1883,7 +2007,7 @@
       <w:r>
         <w:t xml:space="preserve"> </w:t>
       </w:r>
-      <w:hyperlink r:id="rId32">
+      <w:hyperlink r:id="rId33">
         <w:r>
           <w:rPr>
             <w:rStyle w:val="Hyperlink"/>
@@ -1894,11 +2018,11 @@
     </w:p>
     <w:p>
       <w:pPr>
+        <w:numPr>
+          <w:ilvl w:val="1"/>
+          <w:numId w:val="1006"/>
+        </w:numPr>
         <w:pStyle w:val="Compact"/>
-        <w:numPr>
-          <w:numId w:val="1006"/>
-          <w:ilvl w:val="1"/>
-        </w:numPr>
       </w:pPr>
       <w:r>
         <w:t xml:space="preserve">github repo</w:t>
@@ -1906,7 +2030,7 @@
       <w:r>
         <w:t xml:space="preserve"> </w:t>
       </w:r>
-      <w:hyperlink r:id="rId33">
+      <w:hyperlink r:id="rId34">
         <w:r>
           <w:rPr>
             <w:rStyle w:val="Hyperlink"/>
@@ -1917,11 +2041,11 @@
     </w:p>
     <w:p>
       <w:pPr>
+        <w:numPr>
+          <w:ilvl w:val="0"/>
+          <w:numId w:val="1005"/>
+        </w:numPr>
         <w:pStyle w:val="Compact"/>
-        <w:numPr>
-          <w:numId w:val="1005"/>
-          <w:ilvl w:val="0"/>
-        </w:numPr>
       </w:pPr>
       <w:r>
         <w:t xml:space="preserve">Other examples from plant pathology providing e-Xtras or supplemental material</w:t>
@@ -1972,44 +2096,44 @@
       <w:pPr>
         <w:pStyle w:val="Heading1"/>
       </w:pPr>
-      <w:bookmarkStart w:id="34" w:name="discussion"/>
+      <w:bookmarkStart w:id="35" w:name="discussion"/>
       <w:r>
         <w:t xml:space="preserve">Discussion</w:t>
       </w:r>
-      <w:bookmarkEnd w:id="34"/>
+      <w:bookmarkEnd w:id="35"/>
     </w:p>
     <w:p>
       <w:pPr>
         <w:pStyle w:val="Heading1"/>
       </w:pPr>
-      <w:bookmarkStart w:id="35" w:name="acknowledgements"/>
+      <w:bookmarkStart w:id="36" w:name="acknowledgements"/>
       <w:r>
         <w:t xml:space="preserve">Acknowledgements</w:t>
       </w:r>
-      <w:bookmarkEnd w:id="35"/>
+      <w:bookmarkEnd w:id="36"/>
     </w:p>
     <w:p>
       <w:pPr>
         <w:pStyle w:val="Heading5"/>
       </w:pPr>
-      <w:bookmarkStart w:id="36" w:name="pagebreak"/>
+      <w:bookmarkStart w:id="37" w:name="pagebreak"/>
       <w:r>
         <w:t xml:space="preserve">pagebreak</w:t>
       </w:r>
-      <w:bookmarkEnd w:id="36"/>
+      <w:bookmarkEnd w:id="37"/>
     </w:p>
     <w:p>
       <w:pPr>
         <w:pStyle w:val="Heading1"/>
       </w:pPr>
-      <w:bookmarkStart w:id="37" w:name="references"/>
+      <w:bookmarkStart w:id="38" w:name="references"/>
       <w:r>
         <w:t xml:space="preserve">References</w:t>
       </w:r>
-      <w:bookmarkEnd w:id="37"/>
-    </w:p>
-    <w:bookmarkStart w:id="63" w:name="refs"/>
-    <w:bookmarkStart w:id="38" w:name="ref-Baker2016a"/>
+      <w:bookmarkEnd w:id="38"/>
+    </w:p>
+    <w:bookmarkStart w:id="64" w:name="refs"/>
+    <w:bookmarkStart w:id="39" w:name="ref-Baker2016a"/>
     <w:p>
       <w:pPr>
         <w:pStyle w:val="Bibliography"/>
@@ -2018,8 +2142,8 @@
         <w:t xml:space="preserve">Baker, M. 2016. Muddled meanings hamper efforts to fix reproduciblity crisis. Nature News.</w:t>
       </w:r>
     </w:p>
-    <w:bookmarkEnd w:id="38"/>
-    <w:bookmarkStart w:id="39" w:name="ref-Brunsdon2015"/>
+    <w:bookmarkEnd w:id="39"/>
+    <w:bookmarkStart w:id="40" w:name="ref-Brunsdon2015"/>
     <w:p>
       <w:pPr>
         <w:pStyle w:val="Bibliography"/>
@@ -2028,8 +2152,8 @@
         <w:t xml:space="preserve">Brunsdon, C. 2015. Quantitative methods I: Reproducible research and quantitative geography. Prog. Hum. Geogr.</w:t>
       </w:r>
     </w:p>
-    <w:bookmarkEnd w:id="39"/>
-    <w:bookmarkStart w:id="40" w:name="ref-Duku2016"/>
+    <w:bookmarkEnd w:id="40"/>
+    <w:bookmarkStart w:id="41" w:name="ref-Duku2016"/>
     <w:p>
       <w:pPr>
         <w:pStyle w:val="Bibliography"/>
@@ -2038,8 +2162,8 @@
         <w:t xml:space="preserve">Duku, C., Sparks, A. H., and Zwart, S. J. 2016. Spatial modelling of rice yield losses in tanzania due to bacterial leaf blight and leaf blast in a changing climate. Climatic Change. 135:569–583.</w:t>
       </w:r>
     </w:p>
-    <w:bookmarkEnd w:id="40"/>
-    <w:bookmarkStart w:id="42" w:name="ref-Fidler2013"/>
+    <w:bookmarkEnd w:id="41"/>
+    <w:bookmarkStart w:id="43" w:name="ref-Fidler2013"/>
     <w:p>
       <w:pPr>
         <w:pStyle w:val="Bibliography"/>
@@ -2050,7 +2174,7 @@
       <w:r>
         <w:t xml:space="preserve"> </w:t>
       </w:r>
-      <w:hyperlink r:id="rId41">
+      <w:hyperlink r:id="rId42">
         <w:r>
           <w:rPr>
             <w:rStyle w:val="Hyperlink"/>
@@ -2062,8 +2186,8 @@
         <w:t xml:space="preserve">.</w:t>
       </w:r>
     </w:p>
-    <w:bookmarkEnd w:id="42"/>
-    <w:bookmarkStart w:id="44" w:name="ref-Fitzjohn2014"/>
+    <w:bookmarkEnd w:id="43"/>
+    <w:bookmarkStart w:id="45" w:name="ref-Fitzjohn2014"/>
     <w:p>
       <w:pPr>
         <w:pStyle w:val="Bibliography"/>
@@ -2074,7 +2198,7 @@
       <w:r>
         <w:t xml:space="preserve"> </w:t>
       </w:r>
-      <w:hyperlink r:id="rId43">
+      <w:hyperlink r:id="rId44">
         <w:r>
           <w:rPr>
             <w:rStyle w:val="Hyperlink"/>
@@ -2086,8 +2210,8 @@
         <w:t xml:space="preserve">.</w:t>
       </w:r>
     </w:p>
-    <w:bookmarkEnd w:id="44"/>
-    <w:bookmarkStart w:id="45" w:name="ref-Ioannidis2014"/>
+    <w:bookmarkEnd w:id="45"/>
+    <w:bookmarkStart w:id="46" w:name="ref-Ioannidis2014"/>
     <w:p>
       <w:pPr>
         <w:pStyle w:val="Bibliography"/>
@@ -2096,8 +2220,8 @@
         <w:t xml:space="preserve">Ioannidis, J. P. A. 2014. How to make more published research true. PLoS Med. 11.</w:t>
       </w:r>
     </w:p>
-    <w:bookmarkEnd w:id="45"/>
-    <w:bookmarkStart w:id="46" w:name="ref-Iqbal2016"/>
+    <w:bookmarkEnd w:id="46"/>
+    <w:bookmarkStart w:id="47" w:name="ref-Iqbal2016"/>
     <w:p>
       <w:pPr>
         <w:pStyle w:val="Bibliography"/>
@@ -2106,8 +2230,8 @@
         <w:t xml:space="preserve">Iqbal, S. A., Wallach, J. D., Khoury, M. J., Schully, S. D., and Ioannidis, J. P. A. 2016. Reproducible Research Practices and Transparency across the Biomedical Literature. PLoS Biol. 14:1–13.</w:t>
       </w:r>
     </w:p>
-    <w:bookmarkEnd w:id="46"/>
-    <w:bookmarkStart w:id="47" w:name="ref-Madden2015"/>
+    <w:bookmarkEnd w:id="47"/>
+    <w:bookmarkStart w:id="48" w:name="ref-Madden2015"/>
     <w:p>
       <w:pPr>
         <w:pStyle w:val="Bibliography"/>
@@ -2131,8 +2255,8 @@
         <w:t xml:space="preserve">value have a future in plant pathology? Phytopathology. 105:1400–1407.</w:t>
       </w:r>
     </w:p>
-    <w:bookmarkEnd w:id="47"/>
-    <w:bookmarkStart w:id="48" w:name="ref-mcnaught1997compendium"/>
+    <w:bookmarkEnd w:id="48"/>
+    <w:bookmarkStart w:id="49" w:name="ref-mcnaught1997compendium"/>
     <w:p>
       <w:pPr>
         <w:pStyle w:val="Bibliography"/>
@@ -2153,8 +2277,8 @@
         <w:t xml:space="preserve">. Second Edition. Blackwell Science Oxford.</w:t>
       </w:r>
     </w:p>
-    <w:bookmarkEnd w:id="48"/>
-    <w:bookmarkStart w:id="49" w:name="ref-Nature2016"/>
+    <w:bookmarkEnd w:id="49"/>
+    <w:bookmarkStart w:id="50" w:name="ref-Nature2016"/>
     <w:p>
       <w:pPr>
         <w:pStyle w:val="Bibliography"/>
@@ -2163,8 +2287,8 @@
         <w:t xml:space="preserve">Nature, E. at. 2016. Reality check on reproducibility. Nature. 533:437.</w:t>
       </w:r>
     </w:p>
-    <w:bookmarkEnd w:id="49"/>
-    <w:bookmarkStart w:id="51" w:name="ref-Patil2016"/>
+    <w:bookmarkEnd w:id="50"/>
+    <w:bookmarkStart w:id="52" w:name="ref-Patil2016"/>
     <w:p>
       <w:pPr>
         <w:pStyle w:val="Bibliography"/>
@@ -2175,7 +2299,7 @@
       <w:r>
         <w:t xml:space="preserve"> </w:t>
       </w:r>
-      <w:hyperlink r:id="rId50">
+      <w:hyperlink r:id="rId51">
         <w:r>
           <w:rPr>
             <w:rStyle w:val="Hyperlink"/>
@@ -2187,8 +2311,8 @@
         <w:t xml:space="preserve">.</w:t>
       </w:r>
     </w:p>
-    <w:bookmarkEnd w:id="51"/>
-    <w:bookmarkStart w:id="53" w:name="ref-Peng2009"/>
+    <w:bookmarkEnd w:id="52"/>
+    <w:bookmarkStart w:id="54" w:name="ref-Peng2009"/>
     <w:p>
       <w:pPr>
         <w:pStyle w:val="Bibliography"/>
@@ -2199,7 +2323,7 @@
       <w:r>
         <w:t xml:space="preserve"> </w:t>
       </w:r>
-      <w:hyperlink r:id="rId52">
+      <w:hyperlink r:id="rId53">
         <w:r>
           <w:rPr>
             <w:rStyle w:val="Hyperlink"/>
@@ -2211,8 +2335,8 @@
         <w:t xml:space="preserve">.</w:t>
       </w:r>
     </w:p>
-    <w:bookmarkEnd w:id="53"/>
-    <w:bookmarkStart w:id="55" w:name="ref-R2018"/>
+    <w:bookmarkEnd w:id="54"/>
+    <w:bookmarkStart w:id="56" w:name="ref-R2018"/>
     <w:p>
       <w:pPr>
         <w:pStyle w:val="Bibliography"/>
@@ -2235,7 +2359,7 @@
       <w:r>
         <w:t xml:space="preserve"> </w:t>
       </w:r>
-      <w:hyperlink r:id="rId54">
+      <w:hyperlink r:id="rId55">
         <w:r>
           <w:rPr>
             <w:rStyle w:val="Hyperlink"/>
@@ -2247,8 +2371,8 @@
         <w:t xml:space="preserve">.</w:t>
       </w:r>
     </w:p>
-    <w:bookmarkEnd w:id="55"/>
-    <w:bookmarkStart w:id="56" w:name="ref-Sparks2011"/>
+    <w:bookmarkEnd w:id="56"/>
+    <w:bookmarkStart w:id="57" w:name="ref-Sparks2011"/>
     <w:p>
       <w:pPr>
         <w:pStyle w:val="Bibliography"/>
@@ -2257,8 +2381,8 @@
         <w:t xml:space="preserve">Sparks, A. H., Forbes, G. A., Hijmans, R. J., and Garrett, K. A. 2011. A metamodeling framework for extending the application domain of process-based ecological models. Ecosphere. 2:art90.</w:t>
       </w:r>
     </w:p>
-    <w:bookmarkEnd w:id="56"/>
-    <w:bookmarkStart w:id="57" w:name="ref-Sparks2014"/>
+    <w:bookmarkEnd w:id="57"/>
+    <w:bookmarkStart w:id="58" w:name="ref-Sparks2014"/>
     <w:p>
       <w:pPr>
         <w:pStyle w:val="Bibliography"/>
@@ -2267,8 +2391,8 @@
         <w:t xml:space="preserve">Sparks, A. H., Forbes, G. A., Hijmans, R. J., and Garrett, K. A. 2014. Climate change may have limited effect on global risk of potato late blight. Global Change Biology.:3621–3631.</w:t>
       </w:r>
     </w:p>
-    <w:bookmarkEnd w:id="57"/>
-    <w:bookmarkStart w:id="59" w:name="ref-Sparks2017"/>
+    <w:bookmarkEnd w:id="58"/>
+    <w:bookmarkStart w:id="60" w:name="ref-Sparks2017"/>
     <w:p>
       <w:pPr>
         <w:pStyle w:val="Bibliography"/>
@@ -2279,20 +2403,20 @@
       <w:r>
         <w:t xml:space="preserve"> </w:t>
       </w:r>
-      <w:hyperlink r:id="rId58">
+      <w:hyperlink r:id="rId59">
         <w:r>
           <w:rPr>
             <w:rStyle w:val="Hyperlink"/>
           </w:rPr>
-          <w:t xml:space="preserve">https://github.com/adamhsparks/Reproducible-Research-in-Plant-Pathology</w:t>
+          <w:t xml:space="preserve">https://github.com/openplantpathology/Reproducible-Research-in-Plant-Pathology</w:t>
         </w:r>
       </w:hyperlink>
       <w:r>
         <w:t xml:space="preserve">.</w:t>
       </w:r>
     </w:p>
-    <w:bookmarkEnd w:id="59"/>
-    <w:bookmarkStart w:id="60" w:name="ref-Stodden2013"/>
+    <w:bookmarkEnd w:id="60"/>
+    <w:bookmarkStart w:id="61" w:name="ref-Stodden2013"/>
     <w:p>
       <w:pPr>
         <w:pStyle w:val="Bibliography"/>
@@ -2301,8 +2425,8 @@
         <w:t xml:space="preserve">Stodden, V., Guo, P., and Ma, Z. 2013. Toward reproducible computational research: An empirical analysis of data and code policy adoption by journals. PLoS One. 8:2–9.</w:t>
       </w:r>
     </w:p>
-    <w:bookmarkEnd w:id="60"/>
-    <w:bookmarkStart w:id="61" w:name="ref-Sweedler2015"/>
+    <w:bookmarkEnd w:id="61"/>
+    <w:bookmarkStart w:id="62" w:name="ref-Sweedler2015"/>
     <w:p>
       <w:pPr>
         <w:pStyle w:val="Bibliography"/>
@@ -2311,8 +2435,8 @@
         <w:t xml:space="preserve">Sweedler, J. V. 2015. Striving for Reproducible Science. Anal. Chem. 87:11603–11604.</w:t>
       </w:r>
     </w:p>
-    <w:bookmarkEnd w:id="61"/>
-    <w:bookmarkStart w:id="62" w:name="ref-Weissgerber2016"/>
+    <w:bookmarkEnd w:id="62"/>
+    <w:bookmarkStart w:id="63" w:name="ref-Weissgerber2016"/>
     <w:p>
       <w:pPr>
         <w:pStyle w:val="Bibliography"/>
@@ -2321,37 +2445,37 @@
         <w:t xml:space="preserve">Weissgerber, T. L., Garovic, V. D., Winham, S. J., Milic, N. M., and Prager, E. M. 2016. Transparent reporting for reproducible science. J. Neurosci. Res. 00:1–6.</w:t>
       </w:r>
     </w:p>
-    <w:bookmarkEnd w:id="62"/>
     <w:bookmarkEnd w:id="63"/>
+    <w:bookmarkEnd w:id="64"/>
     <w:p>
       <w:pPr>
         <w:pStyle w:val="Heading5"/>
       </w:pPr>
-      <w:bookmarkStart w:id="64" w:name="pagebreak-1"/>
+      <w:bookmarkStart w:id="65" w:name="pagebreak-1"/>
       <w:r>
         <w:t xml:space="preserve">pagebreak</w:t>
       </w:r>
-      <w:bookmarkEnd w:id="64"/>
+      <w:bookmarkEnd w:id="65"/>
     </w:p>
     <w:p>
       <w:pPr>
         <w:pStyle w:val="Heading5"/>
       </w:pPr>
-      <w:bookmarkStart w:id="65" w:name="pagebreak-2"/>
+      <w:bookmarkStart w:id="66" w:name="pagebreak-2"/>
       <w:r>
         <w:t xml:space="preserve">pagebreak</w:t>
       </w:r>
-      <w:bookmarkEnd w:id="65"/>
+      <w:bookmarkEnd w:id="66"/>
     </w:p>
     <w:p>
       <w:pPr>
         <w:pStyle w:val="Heading1"/>
       </w:pPr>
-      <w:bookmarkStart w:id="66" w:name="figures"/>
+      <w:bookmarkStart w:id="67" w:name="figures"/>
       <w:r>
         <w:t xml:space="preserve">Figures</w:t>
       </w:r>
-      <w:bookmarkEnd w:id="66"/>
+      <w:bookmarkEnd w:id="67"/>
     </w:p>
     <w:p>
       <w:pPr>
@@ -2360,9 +2484,9 @@
       <w:r>
         <w:drawing>
           <wp:inline>
-            <wp:extent cx="3810000" cy="2540000"/>
+            <wp:extent cx="5943600" cy="3794586"/>
             <wp:effectExtent b="0" l="0" r="0" t="0"/>
-            <wp:docPr descr="Figure 1 An open and reproducible research workflow." title="" id="1" name="Picture"/>
+            <wp:docPr descr="Figure 1: An open and reproducible research workflow." title="" id="1" name="Picture"/>
             <a:graphic>
               <a:graphicData uri="http://schemas.openxmlformats.org/drawingml/2006/picture">
                 <pic:pic>
@@ -2373,7 +2497,7 @@
                     </pic:cNvPicPr>
                   </pic:nvPicPr>
                   <pic:blipFill>
-                    <a:blip r:embed="rId67"/>
+                    <a:blip r:embed="rId68"/>
                     <a:stretch>
                       <a:fillRect/>
                     </a:stretch>
@@ -2381,7 +2505,7 @@
                   <pic:spPr bwMode="auto">
                     <a:xfrm>
                       <a:off x="0" y="0"/>
-                      <a:ext cx="3810000" cy="2540000"/>
+                      <a:ext cx="5943600" cy="3794586"/>
                     </a:xfrm>
                     <a:prstGeom prst="rect">
                       <a:avLst/>
@@ -2405,35 +2529,35 @@
         <w:pStyle w:val="ImageCaption"/>
       </w:pPr>
       <w:r>
-        <w:t xml:space="preserve">Figure 1 An open and reproducible research workflow.</w:t>
+        <w:t xml:space="preserve">Figure 1: An open and reproducible research workflow.</w:t>
       </w:r>
     </w:p>
     <w:p>
       <w:pPr>
         <w:pStyle w:val="Heading5"/>
       </w:pPr>
-      <w:bookmarkStart w:id="68" w:name="pagebreak-3"/>
+      <w:bookmarkStart w:id="69" w:name="pagebreak-3"/>
       <w:r>
         <w:t xml:space="preserve">pagebreak</w:t>
       </w:r>
-      <w:bookmarkEnd w:id="68"/>
+      <w:bookmarkEnd w:id="69"/>
     </w:p>
     <w:p>
       <w:pPr>
         <w:pStyle w:val="Heading1"/>
       </w:pPr>
-      <w:bookmarkStart w:id="69" w:name="colophon"/>
+      <w:bookmarkStart w:id="70" w:name="colophon"/>
       <w:r>
         <w:t xml:space="preserve">Colophon</w:t>
       </w:r>
-      <w:bookmarkEnd w:id="69"/>
+      <w:bookmarkEnd w:id="70"/>
     </w:p>
     <w:p>
       <w:pPr>
         <w:pStyle w:val="FirstParagraph"/>
       </w:pPr>
       <w:r>
-        <w:t xml:space="preserve">This report was generated on 2019-02-18 14:05:25 using the following computational environment and dependencies:</w:t>
+        <w:t xml:space="preserve">This report was generated on 2020-04-09 09:20:22 using the following computational environment and dependencies:</w:t>
       </w:r>
     </w:p>
     <w:p>
@@ -2444,28 +2568,28 @@
         <w:rPr>
           <w:rStyle w:val="VerbatimChar"/>
         </w:rPr>
-        <w:t xml:space="preserve">#&gt; R version 3.5.2 (2018-12-20)</w:t>
-      </w:r>
-      <w:r>
-        <w:br w:type="textWrapping"/>
+        <w:t xml:space="preserve">#&gt; R version 3.6.3 (2020-02-29)</w:t>
+      </w:r>
+      <w:r>
+        <w:br/>
       </w:r>
       <w:r>
         <w:rPr>
           <w:rStyle w:val="VerbatimChar"/>
         </w:rPr>
-        <w:t xml:space="preserve">#&gt; Platform: x86_64-apple-darwin18.2.0 (64-bit)</w:t>
-      </w:r>
-      <w:r>
-        <w:br w:type="textWrapping"/>
+        <w:t xml:space="preserve">#&gt; Platform: x86_64-apple-darwin15.6.0 (64-bit)</w:t>
+      </w:r>
+      <w:r>
+        <w:br/>
       </w:r>
       <w:r>
         <w:rPr>
           <w:rStyle w:val="VerbatimChar"/>
         </w:rPr>
-        <w:t xml:space="preserve">#&gt; Running under: macOS Mojave 10.14.3</w:t>
-      </w:r>
-      <w:r>
-        <w:br w:type="textWrapping"/>
+        <w:t xml:space="preserve">#&gt; Running under: macOS Catalina 10.15.4</w:t>
+      </w:r>
+      <w:r>
+        <w:br/>
       </w:r>
       <w:r>
         <w:rPr>
@@ -2474,7 +2598,7 @@
         <w:t xml:space="preserve">#&gt; </w:t>
       </w:r>
       <w:r>
-        <w:br w:type="textWrapping"/>
+        <w:br/>
       </w:r>
       <w:r>
         <w:rPr>
@@ -2483,25 +2607,34 @@
         <w:t xml:space="preserve">#&gt; Matrix products: default</w:t>
       </w:r>
       <w:r>
-        <w:br w:type="textWrapping"/>
+        <w:br/>
       </w:r>
       <w:r>
         <w:rPr>
           <w:rStyle w:val="VerbatimChar"/>
         </w:rPr>
-        <w:t xml:space="preserve">#&gt; BLAS/LAPACK: /usr/local/Cellar/openblas/0.3.5/lib/libopenblas_haswellp-r0.3.5.dylib</w:t>
-      </w:r>
-      <w:r>
-        <w:br w:type="textWrapping"/>
+        <w:t xml:space="preserve">#&gt; BLAS:   /Library/Frameworks/R.framework/Versions/3.6/Resources/lib/libRblas.0.dylib</w:t>
+      </w:r>
+      <w:r>
+        <w:br/>
       </w:r>
       <w:r>
         <w:rPr>
           <w:rStyle w:val="VerbatimChar"/>
         </w:rPr>
+        <w:t xml:space="preserve">#&gt; LAPACK: /Library/Frameworks/R.framework/Versions/3.6/Resources/lib/libRlapack.dylib</w:t>
+      </w:r>
+      <w:r>
+        <w:br/>
+      </w:r>
+      <w:r>
+        <w:rPr>
+          <w:rStyle w:val="VerbatimChar"/>
+        </w:rPr>
         <w:t xml:space="preserve">#&gt; </w:t>
       </w:r>
       <w:r>
-        <w:br w:type="textWrapping"/>
+        <w:br/>
       </w:r>
       <w:r>
         <w:rPr>
@@ -2510,7 +2643,7 @@
         <w:t xml:space="preserve">#&gt; locale:</w:t>
       </w:r>
       <w:r>
-        <w:br w:type="textWrapping"/>
+        <w:br/>
       </w:r>
       <w:r>
         <w:rPr>
@@ -2519,7 +2652,7 @@
         <w:t xml:space="preserve">#&gt; [1] en_AU.UTF-8/en_AU.UTF-8/en_AU.UTF-8/C/en_AU.UTF-8/en_AU.UTF-8</w:t>
       </w:r>
       <w:r>
-        <w:br w:type="textWrapping"/>
+        <w:br/>
       </w:r>
       <w:r>
         <w:rPr>
@@ -2528,7 +2661,7 @@
         <w:t xml:space="preserve">#&gt; </w:t>
       </w:r>
       <w:r>
-        <w:br w:type="textWrapping"/>
+        <w:br/>
       </w:r>
       <w:r>
         <w:rPr>
@@ -2537,7 +2670,7 @@
         <w:t xml:space="preserve">#&gt; attached base packages:</w:t>
       </w:r>
       <w:r>
-        <w:br w:type="textWrapping"/>
+        <w:br/>
       </w:r>
       <w:r>
         <w:rPr>
@@ -2546,7 +2679,7 @@
         <w:t xml:space="preserve">#&gt; [1] stats     graphics  grDevices utils     datasets  methods   base     </w:t>
       </w:r>
       <w:r>
-        <w:br w:type="textWrapping"/>
+        <w:br/>
       </w:r>
       <w:r>
         <w:rPr>
@@ -2555,7 +2688,7 @@
         <w:t xml:space="preserve">#&gt; </w:t>
       </w:r>
       <w:r>
-        <w:br w:type="textWrapping"/>
+        <w:br/>
       </w:r>
       <w:r>
         <w:rPr>
@@ -2564,7 +2697,7 @@
         <w:t xml:space="preserve">#&gt; other attached packages:</w:t>
       </w:r>
       <w:r>
-        <w:br w:type="textWrapping"/>
+        <w:br/>
       </w:r>
       <w:r>
         <w:rPr>
@@ -2573,7 +2706,7 @@
         <w:t xml:space="preserve">#&gt; [1] rsvg_1.3                                  </w:t>
       </w:r>
       <w:r>
-        <w:br w:type="textWrapping"/>
+        <w:br/>
       </w:r>
       <w:r>
         <w:rPr>
@@ -2582,16 +2715,16 @@
         <w:t xml:space="preserve">#&gt; [2] DiagrammeRsvg_0.1                         </w:t>
       </w:r>
       <w:r>
-        <w:br w:type="textWrapping"/>
+        <w:br/>
       </w:r>
       <w:r>
         <w:rPr>
           <w:rStyle w:val="VerbatimChar"/>
         </w:rPr>
-        <w:t xml:space="preserve">#&gt; [3] DiagrammeR_1.0.0                          </w:t>
-      </w:r>
-      <w:r>
-        <w:br w:type="textWrapping"/>
+        <w:t xml:space="preserve">#&gt; [3] DiagrammeR_1.0.5                          </w:t>
+      </w:r>
+      <w:r>
+        <w:br/>
       </w:r>
       <w:r>
         <w:rPr>
@@ -2600,7 +2733,7 @@
         <w:t xml:space="preserve">#&gt; [4] Reproducibility.in.Plant.Pathology_0.0.1-1</w:t>
       </w:r>
       <w:r>
-        <w:br w:type="textWrapping"/>
+        <w:br/>
       </w:r>
       <w:r>
         <w:rPr>
@@ -2609,7 +2742,7 @@
         <w:t xml:space="preserve">#&gt; </w:t>
       </w:r>
       <w:r>
-        <w:br w:type="textWrapping"/>
+        <w:br/>
       </w:r>
       <w:r>
         <w:rPr>
@@ -2618,203 +2751,104 @@
         <w:t xml:space="preserve">#&gt; loaded via a namespace (and not attached):</w:t>
       </w:r>
       <w:r>
-        <w:br w:type="textWrapping"/>
+        <w:br/>
       </w:r>
       <w:r>
         <w:rPr>
           <w:rStyle w:val="VerbatimChar"/>
         </w:rPr>
-        <w:t xml:space="preserve">#&gt;  [1] tidyselect_0.2.5   xfun_0.4           Rook_1.1-1        </w:t>
-      </w:r>
-      <w:r>
-        <w:br w:type="textWrapping"/>
+        <w:t xml:space="preserve">#&gt;  [1] Rcpp_1.0.4         rstudioapi_0.11    knitr_1.28         magrittr_1.5      </w:t>
+      </w:r>
+      <w:r>
+        <w:br/>
       </w:r>
       <w:r>
         <w:rPr>
           <w:rStyle w:val="VerbatimChar"/>
         </w:rPr>
-        <w:t xml:space="preserve">#&gt;  [4] purrr_0.3.0        V8_2.0             colorspace_1.4-0  </w:t>
-      </w:r>
-      <w:r>
-        <w:br w:type="textWrapping"/>
+        <w:t xml:space="preserve">#&gt;  [5] prompt_1.0.0       rlang_0.4.5        highr_0.8          stringr_1.4.0     </w:t>
+      </w:r>
+      <w:r>
+        <w:br/>
       </w:r>
       <w:r>
         <w:rPr>
           <w:rStyle w:val="VerbatimChar"/>
         </w:rPr>
-        <w:t xml:space="preserve">#&gt;  [7] htmltools_0.3.6    viridisLite_0.3.0  yaml_2.2.0        </w:t>
-      </w:r>
-      <w:r>
-        <w:br w:type="textWrapping"/>
+        <w:t xml:space="preserve">#&gt;  [9] tools_3.6.3        visNetwork_2.0.9   xfun_0.12          htmltools_0.4.0   </w:t>
+      </w:r>
+      <w:r>
+        <w:br/>
       </w:r>
       <w:r>
         <w:rPr>
           <w:rStyle w:val="VerbatimChar"/>
         </w:rPr>
-        <w:t xml:space="preserve">#&gt; [10] XML_3.98-1.17      rlang_0.3.1        pillar_1.3.1      </w:t>
-      </w:r>
-      <w:r>
-        <w:br w:type="textWrapping"/>
+        <w:t xml:space="preserve">#&gt; [13] yaml_2.2.1         digest_0.6.25      crayon_1.3.4       bookdown_0.18     </w:t>
+      </w:r>
+      <w:r>
+        <w:br/>
       </w:r>
       <w:r>
         <w:rPr>
           <w:rStyle w:val="VerbatimChar"/>
         </w:rPr>
-        <w:t xml:space="preserve">#&gt; [13] glue_1.3.0         RColorBrewer_1.1-2 plyr_1.8.4        </w:t>
-      </w:r>
-      <w:r>
-        <w:br w:type="textWrapping"/>
+        <w:t xml:space="preserve">#&gt; [17] RColorBrewer_1.1-2 htmlwidgets_1.5.1  clisymbols_1.2.0   curl_4.3          </w:t>
+      </w:r>
+      <w:r>
+        <w:br/>
       </w:r>
       <w:r>
         <w:rPr>
           <w:rStyle w:val="VerbatimChar"/>
         </w:rPr>
-        <w:t xml:space="preserve">#&gt; [16] stringr_1.4.0      munsell_0.5.0      gtable_0.2.0      </w:t>
-      </w:r>
-      <w:r>
-        <w:br w:type="textWrapping"/>
+        <w:t xml:space="preserve">#&gt; [21] glue_1.4.0.9000    evaluate_0.14      rmarkdown_2.1      V8_3.0.2          </w:t>
+      </w:r>
+      <w:r>
+        <w:br/>
       </w:r>
       <w:r>
         <w:rPr>
           <w:rStyle w:val="VerbatimChar"/>
         </w:rPr>
-        <w:t xml:space="preserve">#&gt; [19] visNetwork_2.0.5   htmlwidgets_1.3    evaluate_0.13     </w:t>
-      </w:r>
-      <w:r>
-        <w:br w:type="textWrapping"/>
-      </w:r>
+        <w:t xml:space="preserve">#&gt; [25] stringi_1.4.6      compiler_3.6.3     jsonlite_1.6.1</w:t>
+      </w:r>
+    </w:p>
+    <w:p>
+      <w:pPr>
+        <w:pStyle w:val="FirstParagraph"/>
+      </w:pPr>
+      <w:r>
+        <w:t xml:space="preserve">The current Git commit details are:</w:t>
+      </w:r>
+    </w:p>
+    <w:p>
+      <w:pPr>
+        <w:pStyle w:val="SourceCode"/>
+      </w:pPr>
       <w:r>
         <w:rPr>
           <w:rStyle w:val="VerbatimChar"/>
         </w:rPr>
-        <w:t xml:space="preserve">#&gt; [22] knitr_1.21         curl_3.3           highr_0.7         </w:t>
-      </w:r>
-      <w:r>
-        <w:br w:type="textWrapping"/>
+        <w:t xml:space="preserve">#&gt; Local:    master /Users/adamsparks/Sources/GitHub/Analysis/Reproducibility_in_Plant_Pathology</w:t>
+      </w:r>
+      <w:r>
+        <w:br/>
       </w:r>
       <w:r>
         <w:rPr>
           <w:rStyle w:val="VerbatimChar"/>
         </w:rPr>
-        <w:t xml:space="preserve">#&gt; [25] Rcpp_1.0.0         readr_1.3.1        scales_1.0.0      </w:t>
-      </w:r>
-      <w:r>
-        <w:br w:type="textWrapping"/>
+        <w:t xml:space="preserve">#&gt; Remote:   master @ origin (git@github.com:openplantpathology/Reproducibility_in_Plant_Pathology.git)</w:t>
+      </w:r>
+      <w:r>
+        <w:br/>
       </w:r>
       <w:r>
         <w:rPr>
           <w:rStyle w:val="VerbatimChar"/>
         </w:rPr>
-        <w:t xml:space="preserve">#&gt; [28] jsonlite_1.6       rgexf_0.15.3       gridExtra_2.3     </w:t>
-      </w:r>
-      <w:r>
-        <w:br w:type="textWrapping"/>
-      </w:r>
-      <w:r>
-        <w:rPr>
-          <w:rStyle w:val="VerbatimChar"/>
-        </w:rPr>
-        <w:t xml:space="preserve">#&gt; [31] brew_1.0-6         ggplot2_3.1.0      hms_0.4.2         </w:t>
-      </w:r>
-      <w:r>
-        <w:br w:type="textWrapping"/>
-      </w:r>
-      <w:r>
-        <w:rPr>
-          <w:rStyle w:val="VerbatimChar"/>
-        </w:rPr>
-        <w:t xml:space="preserve">#&gt; [34] digest_0.6.18      stringi_1.3.1      bookdown_0.9      </w:t>
-      </w:r>
-      <w:r>
-        <w:br w:type="textWrapping"/>
-      </w:r>
-      <w:r>
-        <w:rPr>
-          <w:rStyle w:val="VerbatimChar"/>
-        </w:rPr>
-        <w:t xml:space="preserve">#&gt; [37] dplyr_0.8.0        grid_3.5.2         influenceR_0.1.0  </w:t>
-      </w:r>
-      <w:r>
-        <w:br w:type="textWrapping"/>
-      </w:r>
-      <w:r>
-        <w:rPr>
-          <w:rStyle w:val="VerbatimChar"/>
-        </w:rPr>
-        <w:t xml:space="preserve">#&gt; [40] tools_3.5.2        magrittr_1.5       lazyeval_0.2.1    </w:t>
-      </w:r>
-      <w:r>
-        <w:br w:type="textWrapping"/>
-      </w:r>
-      <w:r>
-        <w:rPr>
-          <w:rStyle w:val="VerbatimChar"/>
-        </w:rPr>
-        <w:t xml:space="preserve">#&gt; [43] tibble_2.0.1       crayon_1.3.4       tidyr_0.8.2       </w:t>
-      </w:r>
-      <w:r>
-        <w:br w:type="textWrapping"/>
-      </w:r>
-      <w:r>
-        <w:rPr>
-          <w:rStyle w:val="VerbatimChar"/>
-        </w:rPr>
-        <w:t xml:space="preserve">#&gt; [46] pkgconfig_2.0.2    downloader_0.4     assertthat_0.2.0  </w:t>
-      </w:r>
-      <w:r>
-        <w:br w:type="textWrapping"/>
-      </w:r>
-      <w:r>
-        <w:rPr>
-          <w:rStyle w:val="VerbatimChar"/>
-        </w:rPr>
-        <w:t xml:space="preserve">#&gt; [49] rmarkdown_1.11     rstudioapi_0.9.0   viridis_0.5.1     </w:t>
-      </w:r>
-      <w:r>
-        <w:br w:type="textWrapping"/>
-      </w:r>
-      <w:r>
-        <w:rPr>
-          <w:rStyle w:val="VerbatimChar"/>
-        </w:rPr>
-        <w:t xml:space="preserve">#&gt; [52] R6_2.4.0           igraph_1.2.4       compiler_3.5.2</w:t>
-      </w:r>
-    </w:p>
-    <w:p>
-      <w:pPr>
-        <w:pStyle w:val="FirstParagraph"/>
-      </w:pPr>
-      <w:r>
-        <w:t xml:space="preserve">The current Git commit details are:</w:t>
-      </w:r>
-    </w:p>
-    <w:p>
-      <w:pPr>
-        <w:pStyle w:val="SourceCode"/>
-      </w:pPr>
-      <w:r>
-        <w:rPr>
-          <w:rStyle w:val="VerbatimChar"/>
-        </w:rPr>
-        <w:t xml:space="preserve">#&gt; Local:    master /Users/U8004755/Development/Reproducibility_in_Plant_Pathology</w:t>
-      </w:r>
-      <w:r>
-        <w:br w:type="textWrapping"/>
-      </w:r>
-      <w:r>
-        <w:rPr>
-          <w:rStyle w:val="VerbatimChar"/>
-        </w:rPr>
-        <w:t xml:space="preserve">#&gt; Remote:   master @ origin (https://github.com/adamhsparks/Reproducibility_in_Plant_Pathology.git)</w:t>
-      </w:r>
-      <w:r>
-        <w:br w:type="textWrapping"/>
-      </w:r>
-      <w:r>
-        <w:rPr>
-          <w:rStyle w:val="VerbatimChar"/>
-        </w:rPr>
-        <w:t xml:space="preserve">#&gt; Head:     [b52cf8e] 2019-02-16: Use italics in Peng quote</w:t>
+        <w:t xml:space="preserve">#&gt; Head:     [b158b1e] 2020-04-08: Update font formats</w:t>
       </w:r>
     </w:p>
     <w:sectPr>
@@ -2852,8 +2886,8 @@
 </file>
 
 <file path=word/numbering.xml><?xml version="1.0" encoding="utf-8"?>
-<w:numbering xmlns:wpc="http://schemas.microsoft.com/office/word/2010/wordprocessingCanvas" xmlns:mo="http://schemas.microsoft.com/office/mac/office/2008/main" xmlns:mc="http://schemas.openxmlformats.org/markup-compatibility/2006" xmlns:mv="urn:schemas-microsoft-com:mac:vml" xmlns:o="urn:schemas-microsoft-com:office:office" xmlns:r="http://schemas.openxmlformats.org/officeDocument/2006/relationships" xmlns:m="http://schemas.openxmlformats.org/officeDocument/2006/math" xmlns:v="urn:schemas-microsoft-com:vml" xmlns:wp14="http://schemas.microsoft.com/office/word/2010/wordprocessingDrawing" xmlns:wp="http://schemas.openxmlformats.org/drawingml/2006/wordprocessingDrawing" xmlns:w10="urn:schemas-microsoft-com:office:word" xmlns:w="http://schemas.openxmlformats.org/wordprocessingml/2006/main" xmlns:w14="http://schemas.microsoft.com/office/word/2010/wordml" xmlns:w15="http://schemas.microsoft.com/office/word/2012/wordml" xmlns:wpg="http://schemas.microsoft.com/office/word/2010/wordprocessingGroup" xmlns:wpi="http://schemas.microsoft.com/office/word/2010/wordprocessingInk" xmlns:wne="http://schemas.microsoft.com/office/word/2006/wordml" xmlns:wps="http://schemas.microsoft.com/office/word/2010/wordprocessingShape" mc:Ignorable="w14 w15 wp14">
-  <w:abstractNum w:abstractNumId="0">
+<w:numbering xmlns:wpc="http://schemas.microsoft.com/office/word/2010/wordprocessingCanvas" xmlns:cx="http://schemas.microsoft.com/office/drawing/2014/chartex" xmlns:cx1="http://schemas.microsoft.com/office/drawing/2015/9/8/chartex" xmlns:cx2="http://schemas.microsoft.com/office/drawing/2015/10/21/chartex" xmlns:cx3="http://schemas.microsoft.com/office/drawing/2016/5/9/chartex" xmlns:cx4="http://schemas.microsoft.com/office/drawing/2016/5/10/chartex" xmlns:cx5="http://schemas.microsoft.com/office/drawing/2016/5/11/chartex" xmlns:cx6="http://schemas.microsoft.com/office/drawing/2016/5/12/chartex" xmlns:cx7="http://schemas.microsoft.com/office/drawing/2016/5/13/chartex" xmlns:cx8="http://schemas.microsoft.com/office/drawing/2016/5/14/chartex" xmlns:mc="http://schemas.openxmlformats.org/markup-compatibility/2006" xmlns:aink="http://schemas.microsoft.com/office/drawing/2016/ink" xmlns:am3d="http://schemas.microsoft.com/office/drawing/2017/model3d" xmlns:o="urn:schemas-microsoft-com:office:office" xmlns:r="http://schemas.openxmlformats.org/officeDocument/2006/relationships" xmlns:m="http://schemas.openxmlformats.org/officeDocument/2006/math" xmlns:v="urn:schemas-microsoft-com:vml" xmlns:wp14="http://schemas.microsoft.com/office/word/2010/wordprocessingDrawing" xmlns:wp="http://schemas.openxmlformats.org/drawingml/2006/wordprocessingDrawing" xmlns:w10="urn:schemas-microsoft-com:office:word" xmlns:w="http://schemas.openxmlformats.org/wordprocessingml/2006/main" xmlns:w14="http://schemas.microsoft.com/office/word/2010/wordml" xmlns:w15="http://schemas.microsoft.com/office/word/2012/wordml" xmlns:w16cex="http://schemas.microsoft.com/office/word/2018/wordml/cex" xmlns:w16cid="http://schemas.microsoft.com/office/word/2016/wordml/cid" xmlns:w16="http://schemas.microsoft.com/office/word/2018/wordml" xmlns:w16se="http://schemas.microsoft.com/office/word/2015/wordml/symex" xmlns:wpg="http://schemas.microsoft.com/office/word/2010/wordprocessingGroup" xmlns:wpi="http://schemas.microsoft.com/office/word/2010/wordprocessingInk" xmlns:wne="http://schemas.microsoft.com/office/word/2006/wordml" xmlns:wps="http://schemas.microsoft.com/office/word/2010/wordprocessingShape" mc:Ignorable="w14 w15 w16se w16cid w16 w16cex wp14">
+  <w:abstractNum w:abstractNumId="0" w15:restartNumberingAfterBreak="0">
     <w:nsid w:val="95C299B2"/>
     <w:multiLevelType w:val="multilevel"/>
     <w:tmpl w:val="4A32D3E4"/>
@@ -2945,7 +2979,7 @@
       <w:lvlJc w:val="left"/>
     </w:lvl>
   </w:abstractNum>
-  <w:abstractNum w:abstractNumId="1">
+  <w:abstractNum w:abstractNumId="1" w15:restartNumberingAfterBreak="0">
     <w:nsid w:val="A7FBC57F"/>
     <w:multiLevelType w:val="multilevel"/>
     <w:tmpl w:val="313AFBD8"/>
@@ -3037,7 +3071,7 @@
       <w:lvlJc w:val="left"/>
     </w:lvl>
   </w:abstractNum>
-  <w:abstractNum w:abstractNumId="2">
+  <w:abstractNum w:abstractNumId="2" w15:restartNumberingAfterBreak="0">
     <w:nsid w:val="E17F69BA"/>
     <w:multiLevelType w:val="multilevel"/>
     <w:tmpl w:val="62AA6D94"/>
@@ -3129,7 +3163,7 @@
       <w:lvlJc w:val="left"/>
     </w:lvl>
   </w:abstractNum>
-  <w:abstractNum w:abstractNumId="3">
+  <w:abstractNum w:abstractNumId="3" w15:restartNumberingAfterBreak="0">
     <w:nsid w:val="FFFFFF1D"/>
     <w:multiLevelType w:val="multilevel"/>
     <w:tmpl w:val="8C24C31E"/>
@@ -3269,7 +3303,7 @@
       </w:rPr>
     </w:lvl>
   </w:abstractNum>
-  <w:abstractNum w:abstractNumId="4">
+  <w:abstractNum w:abstractNumId="4" w15:restartNumberingAfterBreak="0">
     <w:nsid w:val="FFFFFF7C"/>
     <w:multiLevelType w:val="singleLevel"/>
     <w:tmpl w:val="E6A26CBA"/>
@@ -3286,7 +3320,7 @@
       </w:pPr>
     </w:lvl>
   </w:abstractNum>
-  <w:abstractNum w:abstractNumId="5">
+  <w:abstractNum w:abstractNumId="5" w15:restartNumberingAfterBreak="0">
     <w:nsid w:val="FFFFFF7D"/>
     <w:multiLevelType w:val="singleLevel"/>
     <w:tmpl w:val="82E62500"/>
@@ -3303,7 +3337,7 @@
       </w:pPr>
     </w:lvl>
   </w:abstractNum>
-  <w:abstractNum w:abstractNumId="6">
+  <w:abstractNum w:abstractNumId="6" w15:restartNumberingAfterBreak="0">
     <w:nsid w:val="FFFFFF7E"/>
     <w:multiLevelType w:val="singleLevel"/>
     <w:tmpl w:val="DF9622FA"/>
@@ -3320,7 +3354,7 @@
       </w:pPr>
     </w:lvl>
   </w:abstractNum>
-  <w:abstractNum w:abstractNumId="7">
+  <w:abstractNum w:abstractNumId="7" w15:restartNumberingAfterBreak="0">
     <w:nsid w:val="FFFFFF7F"/>
     <w:multiLevelType w:val="singleLevel"/>
     <w:tmpl w:val="4CD042BC"/>
@@ -3337,7 +3371,7 @@
       </w:pPr>
     </w:lvl>
   </w:abstractNum>
-  <w:abstractNum w:abstractNumId="8">
+  <w:abstractNum w:abstractNumId="8" w15:restartNumberingAfterBreak="0">
     <w:nsid w:val="FFFFFF80"/>
     <w:multiLevelType w:val="singleLevel"/>
     <w:tmpl w:val="70C47BA2"/>
@@ -3357,7 +3391,7 @@
       </w:rPr>
     </w:lvl>
   </w:abstractNum>
-  <w:abstractNum w:abstractNumId="9">
+  <w:abstractNum w:abstractNumId="9" w15:restartNumberingAfterBreak="0">
     <w:nsid w:val="FFFFFF81"/>
     <w:multiLevelType w:val="singleLevel"/>
     <w:tmpl w:val="8F44C7AE"/>
@@ -3377,7 +3411,7 @@
       </w:rPr>
     </w:lvl>
   </w:abstractNum>
-  <w:abstractNum w:abstractNumId="10">
+  <w:abstractNum w:abstractNumId="10" w15:restartNumberingAfterBreak="0">
     <w:nsid w:val="FFFFFF82"/>
     <w:multiLevelType w:val="singleLevel"/>
     <w:tmpl w:val="E3FCFA88"/>
@@ -3397,7 +3431,7 @@
       </w:rPr>
     </w:lvl>
   </w:abstractNum>
-  <w:abstractNum w:abstractNumId="11">
+  <w:abstractNum w:abstractNumId="11" w15:restartNumberingAfterBreak="0">
     <w:nsid w:val="FFFFFF83"/>
     <w:multiLevelType w:val="singleLevel"/>
     <w:tmpl w:val="CE10DC2A"/>
@@ -3417,7 +3451,7 @@
       </w:rPr>
     </w:lvl>
   </w:abstractNum>
-  <w:abstractNum w:abstractNumId="12">
+  <w:abstractNum w:abstractNumId="12" w15:restartNumberingAfterBreak="0">
     <w:nsid w:val="FFFFFF88"/>
     <w:multiLevelType w:val="singleLevel"/>
     <w:tmpl w:val="9A261922"/>
@@ -3434,7 +3468,7 @@
       </w:pPr>
     </w:lvl>
   </w:abstractNum>
-  <w:abstractNum w:abstractNumId="13">
+  <w:abstractNum w:abstractNumId="13" w15:restartNumberingAfterBreak="0">
     <w:nsid w:val="FFFFFF89"/>
     <w:multiLevelType w:val="singleLevel"/>
     <w:tmpl w:val="B54224A8"/>
@@ -3727,7 +3761,7 @@
 </file>
 
 <file path=word/styles.xml><?xml version="1.0" encoding="utf-8"?>
-<w:styles xmlns:mc="http://schemas.openxmlformats.org/markup-compatibility/2006" xmlns:r="http://schemas.openxmlformats.org/officeDocument/2006/relationships" xmlns:w="http://schemas.openxmlformats.org/wordprocessingml/2006/main" xmlns:w14="http://schemas.microsoft.com/office/word/2010/wordml" xmlns:w15="http://schemas.microsoft.com/office/word/2012/wordml" mc:Ignorable="w14 w15">
+<w:styles xmlns:mc="http://schemas.openxmlformats.org/markup-compatibility/2006" xmlns:r="http://schemas.openxmlformats.org/officeDocument/2006/relationships" xmlns:w="http://schemas.openxmlformats.org/wordprocessingml/2006/main" xmlns:w14="http://schemas.microsoft.com/office/word/2010/wordml" xmlns:w15="http://schemas.microsoft.com/office/word/2012/wordml" xmlns:w16cex="http://schemas.microsoft.com/office/word/2018/wordml/cex" xmlns:w16cid="http://schemas.microsoft.com/office/word/2016/wordml/cid" xmlns:w16="http://schemas.microsoft.com/office/word/2018/wordml" xmlns:w16se="http://schemas.microsoft.com/office/word/2015/wordml/symex" mc:Ignorable="w14 w15 w16se w16cid w16 w16cex">
   <w:docDefaults>
     <w:rPrDefault>
       <w:rPr>
@@ -3743,7 +3777,7 @@
       </w:pPr>
     </w:pPrDefault>
   </w:docDefaults>
-  <w:latentStyles w:defLockedState="0" w:defUIPriority="0" w:defSemiHidden="0" w:defUnhideWhenUsed="0" w:defQFormat="0" w:count="382">
+  <w:latentStyles w:defLockedState="0" w:defUIPriority="0" w:defSemiHidden="0" w:defUnhideWhenUsed="0" w:defQFormat="0" w:count="376">
     <w:lsdException w:name="heading 5" w:semiHidden="1" w:unhideWhenUsed="1"/>
     <w:lsdException w:name="heading 6" w:semiHidden="1" w:unhideWhenUsed="1"/>
     <w:lsdException w:name="heading 7" w:semiHidden="1" w:unhideWhenUsed="1"/>
@@ -3874,13 +3908,6 @@
     <w:lsdException w:name="Table Web 3" w:semiHidden="1" w:unhideWhenUsed="1"/>
     <w:lsdException w:name="Balloon Text" w:semiHidden="1" w:unhideWhenUsed="1"/>
     <w:lsdException w:name="Table Theme" w:semiHidden="1" w:unhideWhenUsed="1"/>
-    <w:lsdException w:name="Note Level 1" w:semiHidden="1" w:unhideWhenUsed="1"/>
-    <w:lsdException w:name="Note Level 2" w:semiHidden="1" w:unhideWhenUsed="1"/>
-    <w:lsdException w:name="Note Level 3" w:semiHidden="1" w:unhideWhenUsed="1"/>
-    <w:lsdException w:name="Note Level 4" w:semiHidden="1" w:unhideWhenUsed="1"/>
-    <w:lsdException w:name="Note Level 5" w:semiHidden="1" w:unhideWhenUsed="1"/>
-    <w:lsdException w:name="Note Level 6" w:semiHidden="1" w:unhideWhenUsed="1"/>
-    <w:lsdException w:name="Note Level 7" w:semiHidden="1" w:unhideWhenUsed="1"/>
     <w:lsdException w:name="Light Shading"/>
     <w:lsdException w:name="Light List"/>
     <w:lsdException w:name="Light Grid"/>
@@ -4090,6 +4117,14 @@
   <w:style w:type="paragraph" w:default="1" w:styleId="Normal">
     <w:name w:val="Normal"/>
     <w:qFormat/>
+    <w:rsid w:val="00F57551"/>
+    <w:rPr>
+      <w:rFonts w:ascii="Times New Roman" w:hAnsi="Times New Roman" w:cs="Times New Roman (Body CS)"/>
+      <w:kern w:val="24"/>
+      <w14:ligatures w14:val="standardContextual"/>
+      <w14:numForm w14:val="oldStyle"/>
+      <w14:numSpacing w14:val="proportional"/>
+    </w:rPr>
   </w:style>
   <w:style w:type="paragraph" w:styleId="Heading1">
     <w:name w:val="heading 1"/>
@@ -4097,7 +4132,7 @@
     <w:next w:val="BodyText"/>
     <w:uiPriority w:val="9"/>
     <w:qFormat/>
-    <w:rsid w:val="00D72C7A"/>
+    <w:rsid w:val="00F57551"/>
     <w:pPr>
       <w:keepNext/>
       <w:keepLines/>
@@ -4105,15 +4140,12 @@
       <w:outlineLvl w:val="0"/>
     </w:pPr>
     <w:rPr>
-      <w:rFonts w:ascii="Times New Roman" w:eastAsiaTheme="majorEastAsia" w:hAnsi="Times New Roman" w:cstheme="majorBidi"/>
+      <w:rFonts w:ascii="Arial" w:eastAsiaTheme="majorEastAsia" w:hAnsi="Arial" w:cs="Times New Roman (Headings CS)"/>
       <w:b/>
       <w:bCs/>
       <w:color w:val="000000" w:themeColor="text1"/>
-      <w:kern w:val="24"/>
       <w:sz w:val="32"/>
       <w:szCs w:val="32"/>
-      <w14:ligatures w14:val="standardContextual"/>
-      <w14:numForm w14:val="oldStyle"/>
     </w:rPr>
   </w:style>
   <w:style w:type="paragraph" w:styleId="Heading2">
@@ -4123,7 +4155,7 @@
     <w:uiPriority w:val="9"/>
     <w:unhideWhenUsed/>
     <w:qFormat/>
-    <w:rsid w:val="00D72C7A"/>
+    <w:rsid w:val="00F57551"/>
     <w:pPr>
       <w:keepNext/>
       <w:keepLines/>
@@ -4131,15 +4163,13 @@
       <w:outlineLvl w:val="1"/>
     </w:pPr>
     <w:rPr>
-      <w:rFonts w:ascii="Times New Roman" w:eastAsiaTheme="majorEastAsia" w:hAnsi="Times New Roman" w:cstheme="majorBidi"/>
+      <w:rFonts w:ascii="Arial" w:eastAsiaTheme="majorEastAsia" w:hAnsi="Arial" w:cs="Times New Roman (Headings CS)"/>
       <w:b/>
       <w:bCs/>
       <w:color w:val="000000" w:themeColor="text1"/>
       <w:kern w:val="32"/>
       <w:sz w:val="32"/>
       <w:szCs w:val="32"/>
-      <w14:ligatures w14:val="standardContextual"/>
-      <w14:numForm w14:val="oldStyle"/>
     </w:rPr>
   </w:style>
   <w:style w:type="paragraph" w:styleId="Heading3">
@@ -4149,7 +4179,7 @@
     <w:uiPriority w:val="9"/>
     <w:unhideWhenUsed/>
     <w:qFormat/>
-    <w:rsid w:val="00D72C7A"/>
+    <w:rsid w:val="00F57551"/>
     <w:pPr>
       <w:keepNext/>
       <w:keepLines/>
@@ -4157,15 +4187,13 @@
       <w:outlineLvl w:val="2"/>
     </w:pPr>
     <w:rPr>
-      <w:rFonts w:ascii="Times New Roman" w:eastAsiaTheme="majorEastAsia" w:hAnsi="Times New Roman" w:cstheme="majorBidi"/>
+      <w:rFonts w:ascii="Arial" w:eastAsiaTheme="majorEastAsia" w:hAnsi="Arial" w:cstheme="majorBidi"/>
       <w:b/>
       <w:bCs/>
       <w:color w:val="000000" w:themeColor="text1"/>
       <w:kern w:val="28"/>
       <w:sz w:val="28"/>
       <w:szCs w:val="28"/>
-      <w14:ligatures w14:val="standardContextual"/>
-      <w14:numForm w14:val="oldStyle"/>
     </w:rPr>
   </w:style>
   <w:style w:type="paragraph" w:styleId="Heading4">
@@ -4175,7 +4203,7 @@
     <w:uiPriority w:val="9"/>
     <w:unhideWhenUsed/>
     <w:qFormat/>
-    <w:rsid w:val="00D72C7A"/>
+    <w:rsid w:val="00F57551"/>
     <w:pPr>
       <w:keepNext/>
       <w:keepLines/>
@@ -4183,13 +4211,10 @@
       <w:outlineLvl w:val="3"/>
     </w:pPr>
     <w:rPr>
-      <w:rFonts w:ascii="Times New Roman" w:eastAsiaTheme="majorEastAsia" w:hAnsi="Times New Roman" w:cstheme="majorBidi"/>
+      <w:rFonts w:ascii="Arial" w:eastAsiaTheme="majorEastAsia" w:hAnsi="Arial" w:cstheme="majorBidi"/>
       <w:b/>
       <w:bCs/>
       <w:color w:val="000000" w:themeColor="text1"/>
-      <w:kern w:val="24"/>
-      <w14:ligatures w14:val="standardContextual"/>
-      <w14:numForm w14:val="oldStyle"/>
     </w:rPr>
   </w:style>
   <w:style w:type="paragraph" w:styleId="Heading5">
@@ -4270,10 +4295,7 @@
       <w:spacing w:before="180" w:after="180"/>
     </w:pPr>
     <w:rPr>
-      <w:rFonts w:ascii="Times New Roman" w:hAnsi="Times New Roman"/>
       <w:kern w:val="20"/>
-      <w14:ligatures w14:val="standardContextual"/>
-      <w14:numForm w14:val="oldStyle"/>
     </w:rPr>
   </w:style>
   <w:style w:type="paragraph" w:customStyle="1" w:styleId="FirstParagraph">
@@ -4295,7 +4317,7 @@
     <w:basedOn w:val="Normal"/>
     <w:next w:val="BodyText"/>
     <w:qFormat/>
-    <w:rsid w:val="009470D2"/>
+    <w:rsid w:val="00F57551"/>
     <w:pPr>
       <w:keepNext/>
       <w:keepLines/>
@@ -4303,15 +4325,12 @@
       <w:jc w:val="center"/>
     </w:pPr>
     <w:rPr>
-      <w:rFonts w:ascii="Times New Roman Bold" w:eastAsiaTheme="majorEastAsia" w:hAnsi="Times New Roman Bold" w:cstheme="majorBidi"/>
+      <w:rFonts w:ascii="Arial" w:eastAsiaTheme="majorEastAsia" w:hAnsi="Arial" w:cs="Times New Roman (Headings CS)"/>
       <w:b/>
       <w:bCs/>
       <w:color w:val="000000" w:themeColor="text1"/>
-      <w:kern w:val="24"/>
       <w:sz w:val="36"/>
       <w:szCs w:val="36"/>
-      <w14:ligatures w14:val="standardContextual"/>
-      <w14:numForm w14:val="oldStyle"/>
     </w:rPr>
   </w:style>
   <w:style w:type="paragraph" w:styleId="Subtitle">
@@ -4331,21 +4350,37 @@
     <w:name w:val="Author"/>
     <w:next w:val="BodyText"/>
     <w:qFormat/>
+    <w:rsid w:val="00F57551"/>
     <w:pPr>
       <w:keepNext/>
       <w:keepLines/>
       <w:jc w:val="center"/>
     </w:pPr>
+    <w:rPr>
+      <w:rFonts w:ascii="Times New Roman" w:hAnsi="Times New Roman" w:cs="Times New Roman (Body CS)"/>
+      <w:kern w:val="24"/>
+      <w14:ligatures w14:val="standardContextual"/>
+      <w14:numForm w14:val="oldStyle"/>
+      <w14:numSpacing w14:val="proportional"/>
+    </w:rPr>
   </w:style>
   <w:style w:type="paragraph" w:styleId="Date">
     <w:name w:val="Date"/>
     <w:next w:val="BodyText"/>
     <w:qFormat/>
+    <w:rsid w:val="00524671"/>
     <w:pPr>
       <w:keepNext/>
       <w:keepLines/>
       <w:jc w:val="center"/>
     </w:pPr>
+    <w:rPr>
+      <w:rFonts w:ascii="Times New Roman" w:hAnsi="Times New Roman" w:cs="Times New Roman (Body CS)"/>
+      <w:kern w:val="24"/>
+      <w14:ligatures w14:val="standardContextual"/>
+      <w14:numForm w14:val="oldStyle"/>
+      <w14:numSpacing w14:val="proportional"/>
+    </w:rPr>
   </w:style>
   <w:style w:type="paragraph" w:customStyle="1" w:styleId="Abstract">
     <w:name w:val="Abstract"/>
@@ -4359,12 +4394,9 @@
       <w:spacing w:before="300" w:after="300"/>
     </w:pPr>
     <w:rPr>
-      <w:rFonts w:ascii="Times New Roman" w:hAnsi="Times New Roman"/>
       <w:kern w:val="20"/>
       <w:sz w:val="20"/>
       <w:szCs w:val="20"/>
-      <w14:ligatures w14:val="standardContextual"/>
-      <w14:numForm w14:val="oldStyle"/>
       <w14:cntxtAlts/>
     </w:rPr>
   </w:style>
@@ -4372,6 +4404,7 @@
     <w:name w:val="Bibliography"/>
     <w:basedOn w:val="Normal"/>
     <w:qFormat/>
+    <w:rsid w:val="00F57551"/>
   </w:style>
   <w:style w:type="paragraph" w:styleId="BlockText">
     <w:name w:val="Block Text"/>
@@ -4380,11 +4413,12 @@
     <w:uiPriority w:val="9"/>
     <w:unhideWhenUsed/>
     <w:qFormat/>
+    <w:rsid w:val="00524671"/>
     <w:pPr>
       <w:spacing w:before="100" w:after="100"/>
     </w:pPr>
     <w:rPr>
-      <w:rFonts w:asciiTheme="majorHAnsi" w:eastAsiaTheme="majorEastAsia" w:hAnsiTheme="majorHAnsi" w:cstheme="majorBidi"/>
+      <w:rFonts w:eastAsiaTheme="majorEastAsia" w:cs="Times New Roman (Headings CS)"/>
       <w:bCs/>
       <w:sz w:val="20"/>
       <w:szCs w:val="20"/>

</xml_diff>

<commit_message>
add new reference and reorder authors alphabetically
</commit_message>
<xml_diff>
--- a/analysis/paper/paper.docx
+++ b/analysis/paper/paper.docx
@@ -105,21 +105,6 @@
         <w:t xml:space="preserve"> </w:t>
       </w:r>
       <w:r>
-        <w:t xml:space="preserve">Zachary</w:t>
-      </w:r>
-      <w:r>
-        <w:t xml:space="preserve"> </w:t>
-      </w:r>
-      <w:r>
-        <w:t xml:space="preserve">Foster</w:t>
-      </w:r>
-      <w:r>
-        <w:t xml:space="preserve">,</w:t>
-      </w:r>
-      <w:r>
-        <w:t xml:space="preserve"> </w:t>
-      </w:r>
-      <w:r>
         <w:t xml:space="preserve">Kaique dos Santos Alves</w:t>
       </w:r>
       <w:r>
@@ -135,25 +120,22 @@
         <w:t xml:space="preserve"> </w:t>
       </w:r>
       <w:r>
+        <w:t xml:space="preserve">Zachary Foster</w:t>
+      </w:r>
+      <w:r>
+        <w:t xml:space="preserve">,</w:t>
+      </w:r>
+      <w:r>
+        <w:t xml:space="preserve"> </w:t>
+      </w:r>
+      <w:r>
         <w:t xml:space="preserve">and</w:t>
       </w:r>
       <w:r>
         <w:t xml:space="preserve"> </w:t>
       </w:r>
       <w:r>
-        <w:t xml:space="preserve">Niklaus</w:t>
-      </w:r>
-      <w:r>
-        <w:t xml:space="preserve"> </w:t>
-      </w:r>
-      <w:r>
-        <w:t xml:space="preserve">J</w:t>
-      </w:r>
-      <w:r>
-        <w:t xml:space="preserve"> </w:t>
-      </w:r>
-      <w:r>
-        <w:t xml:space="preserve">Grünwald</w:t>
+        <w:t xml:space="preserve">Niklaus J Grünwald</w:t>
       </w:r>
     </w:p>
     <w:p>
@@ -1590,7 +1572,7 @@
         <w:t xml:space="preserve"> </w:t>
       </w:r>
       <w:r>
-        <w:t xml:space="preserve">(van Noorden 2017; Australian Research Council 2018)</w:t>
+        <w:t xml:space="preserve">(Government of Canada 2016; van Noorden 2017; Australian Research Council 2018)</w:t>
       </w:r>
       <w:r>
         <w:t xml:space="preserve"> </w:t>
@@ -2294,7 +2276,7 @@
       </w:r>
       <w:bookmarkEnd w:id="38"/>
     </w:p>
-    <w:bookmarkStart w:id="66" w:name="refs"/>
+    <w:bookmarkStart w:id="67" w:name="refs"/>
     <w:bookmarkStart w:id="40" w:name="ref-ARC2018"/>
     <w:p>
       <w:pPr>
@@ -2400,17 +2382,44 @@
       </w:r>
     </w:p>
     <w:bookmarkEnd w:id="47"/>
-    <w:bookmarkStart w:id="48" w:name="ref-Ioannidis2014"/>
+    <w:bookmarkStart w:id="49" w:name="ref-government_of_canada_2016"/>
     <w:p>
       <w:pPr>
         <w:pStyle w:val="Bibliography"/>
       </w:pPr>
       <w:r>
+        <w:t xml:space="preserve">Government of Canada, I. 2016. Tri-Agency Open Access Policy on Publications - Science.Gc.ca. Tri-Agency Open Access Policy on Publications. Available at:</w:t>
+      </w:r>
+      <w:r>
+        <w:t xml:space="preserve"> </w:t>
+      </w:r>
+      <w:hyperlink r:id="rId48">
+        <w:r>
+          <w:rPr>
+            <w:rStyle w:val="Hyperlink"/>
+          </w:rPr>
+          <w:t xml:space="preserve">http://www.science.gc.ca/eic/site/063.nsf/eng/h_F6765465.html?OpenDocument</w:t>
+        </w:r>
+      </w:hyperlink>
+      <w:r>
+        <w:t xml:space="preserve"> </w:t>
+      </w:r>
+      <w:r>
+        <w:t xml:space="preserve">[Accessed April 12, 2019].</w:t>
+      </w:r>
+    </w:p>
+    <w:bookmarkEnd w:id="49"/>
+    <w:bookmarkStart w:id="50" w:name="ref-Ioannidis2014"/>
+    <w:p>
+      <w:pPr>
+        <w:pStyle w:val="Bibliography"/>
+      </w:pPr>
+      <w:r>
         <w:t xml:space="preserve">Ioannidis, J. P. A. 2014. How to make more published research true. PLoS Med. 11.</w:t>
       </w:r>
     </w:p>
-    <w:bookmarkEnd w:id="48"/>
-    <w:bookmarkStart w:id="49" w:name="ref-Iqbal2016"/>
+    <w:bookmarkEnd w:id="50"/>
+    <w:bookmarkStart w:id="51" w:name="ref-Iqbal2016"/>
     <w:p>
       <w:pPr>
         <w:pStyle w:val="Bibliography"/>
@@ -2419,8 +2428,8 @@
         <w:t xml:space="preserve">Iqbal, S. A., Wallach, J. D., Khoury, M. J., Schully, S. D., and Ioannidis, J. P. A. 2016. Reproducible Research Practices and Transparency across the Biomedical Literature. PLoS Biol. 14:1–13.</w:t>
       </w:r>
     </w:p>
-    <w:bookmarkEnd w:id="49"/>
-    <w:bookmarkStart w:id="50" w:name="ref-Madden2015"/>
+    <w:bookmarkEnd w:id="51"/>
+    <w:bookmarkStart w:id="52" w:name="ref-Madden2015"/>
     <w:p>
       <w:pPr>
         <w:pStyle w:val="Bibliography"/>
@@ -2444,8 +2453,8 @@
         <w:t xml:space="preserve">value have a future in plant pathology? Phytopathology. 105:1400–1407.</w:t>
       </w:r>
     </w:p>
-    <w:bookmarkEnd w:id="50"/>
-    <w:bookmarkStart w:id="51" w:name="ref-mcnaught1997compendium"/>
+    <w:bookmarkEnd w:id="52"/>
+    <w:bookmarkStart w:id="53" w:name="ref-mcnaught1997compendium"/>
     <w:p>
       <w:pPr>
         <w:pStyle w:val="Bibliography"/>
@@ -2466,8 +2475,8 @@
         <w:t xml:space="preserve">. Second Edition. Blackwell Science Oxford.</w:t>
       </w:r>
     </w:p>
-    <w:bookmarkEnd w:id="51"/>
-    <w:bookmarkStart w:id="52" w:name="ref-Nature2016"/>
+    <w:bookmarkEnd w:id="53"/>
+    <w:bookmarkStart w:id="54" w:name="ref-Nature2016"/>
     <w:p>
       <w:pPr>
         <w:pStyle w:val="Bibliography"/>
@@ -2476,8 +2485,8 @@
         <w:t xml:space="preserve">Nature, E. at. 2016. Reality check on reproducibility. Nature. 533:437.</w:t>
       </w:r>
     </w:p>
-    <w:bookmarkEnd w:id="52"/>
-    <w:bookmarkStart w:id="54" w:name="ref-Patil2016"/>
+    <w:bookmarkEnd w:id="54"/>
+    <w:bookmarkStart w:id="56" w:name="ref-Patil2016"/>
     <w:p>
       <w:pPr>
         <w:pStyle w:val="Bibliography"/>
@@ -2488,7 +2497,7 @@
       <w:r>
         <w:t xml:space="preserve"> </w:t>
       </w:r>
-      <w:hyperlink r:id="rId53">
+      <w:hyperlink r:id="rId55">
         <w:r>
           <w:rPr>
             <w:rStyle w:val="Hyperlink"/>
@@ -2500,8 +2509,8 @@
         <w:t xml:space="preserve">.</w:t>
       </w:r>
     </w:p>
-    <w:bookmarkEnd w:id="54"/>
-    <w:bookmarkStart w:id="55" w:name="ref-Peng2009"/>
+    <w:bookmarkEnd w:id="56"/>
+    <w:bookmarkStart w:id="57" w:name="ref-Peng2009"/>
     <w:p>
       <w:pPr>
         <w:pStyle w:val="Bibliography"/>
@@ -2510,8 +2519,8 @@
         <w:t xml:space="preserve">Peng, R. D. 2009. Reproducible research and Biostatistics. Biostatistics. 10:405–408.</w:t>
       </w:r>
     </w:p>
-    <w:bookmarkEnd w:id="55"/>
-    <w:bookmarkStart w:id="56" w:name="ref-Sparks2011"/>
+    <w:bookmarkEnd w:id="57"/>
+    <w:bookmarkStart w:id="58" w:name="ref-Sparks2011"/>
     <w:p>
       <w:pPr>
         <w:pStyle w:val="Bibliography"/>
@@ -2520,8 +2529,8 @@
         <w:t xml:space="preserve">Sparks, A. H., Forbes, G. A., Hijmans, R. J., and Garrett, K. A. 2011. A metamodeling framework for extending the application domain of process-based ecological models. Ecosphere. 2:art90.</w:t>
       </w:r>
     </w:p>
-    <w:bookmarkEnd w:id="56"/>
-    <w:bookmarkStart w:id="57" w:name="ref-Sparks2014"/>
+    <w:bookmarkEnd w:id="58"/>
+    <w:bookmarkStart w:id="59" w:name="ref-Sparks2014"/>
     <w:p>
       <w:pPr>
         <w:pStyle w:val="Bibliography"/>
@@ -2530,8 +2539,8 @@
         <w:t xml:space="preserve">Sparks, A. H., Forbes, G. A., Hijmans, R. J., and Garrett, K. A. 2014. Climate change may have limited effect on global risk of potato late blight. Global Change Biology.:3621–3631.</w:t>
       </w:r>
     </w:p>
-    <w:bookmarkEnd w:id="57"/>
-    <w:bookmarkStart w:id="59" w:name="ref-Sparks2017"/>
+    <w:bookmarkEnd w:id="59"/>
+    <w:bookmarkStart w:id="61" w:name="ref-Sparks2017"/>
     <w:p>
       <w:pPr>
         <w:pStyle w:val="Bibliography"/>
@@ -2542,7 +2551,7 @@
       <w:r>
         <w:t xml:space="preserve"> </w:t>
       </w:r>
-      <w:hyperlink r:id="rId58">
+      <w:hyperlink r:id="rId60">
         <w:r>
           <w:rPr>
             <w:rStyle w:val="Hyperlink"/>
@@ -2554,8 +2563,8 @@
         <w:t xml:space="preserve">.</w:t>
       </w:r>
     </w:p>
-    <w:bookmarkEnd w:id="59"/>
-    <w:bookmarkStart w:id="60" w:name="ref-Stodden2013"/>
+    <w:bookmarkEnd w:id="61"/>
+    <w:bookmarkStart w:id="62" w:name="ref-Stodden2013"/>
     <w:p>
       <w:pPr>
         <w:pStyle w:val="Bibliography"/>
@@ -2564,8 +2573,8 @@
         <w:t xml:space="preserve">Stodden, V., Guo, P., and Ma, Z. 2013. Toward reproducible computational research: An empirical analysis of data and code policy adoption by journals. PLoS One. 8:2–9.</w:t>
       </w:r>
     </w:p>
-    <w:bookmarkEnd w:id="60"/>
-    <w:bookmarkStart w:id="61" w:name="ref-Sweedler2015"/>
+    <w:bookmarkEnd w:id="62"/>
+    <w:bookmarkStart w:id="63" w:name="ref-Sweedler2015"/>
     <w:p>
       <w:pPr>
         <w:pStyle w:val="Bibliography"/>
@@ -2574,8 +2583,8 @@
         <w:t xml:space="preserve">Sweedler, J. V. 2015. Striving for Reproducible Science. Anal. Chem. 87:11603–11604.</w:t>
       </w:r>
     </w:p>
-    <w:bookmarkEnd w:id="61"/>
-    <w:bookmarkStart w:id="62" w:name="ref-vannoorden2017"/>
+    <w:bookmarkEnd w:id="63"/>
+    <w:bookmarkStart w:id="64" w:name="ref-vannoorden2017"/>
     <w:p>
       <w:pPr>
         <w:pStyle w:val="Bibliography"/>
@@ -2584,35 +2593,18 @@
         <w:t xml:space="preserve">van Noorden, R. 2017. Gates Foundation demands open access. Nature. 541:270–270.</w:t>
       </w:r>
     </w:p>
-    <w:bookmarkEnd w:id="62"/>
-    <w:bookmarkStart w:id="64" w:name="ref-Wald2010"/>
+    <w:bookmarkEnd w:id="64"/>
+    <w:bookmarkStart w:id="65" w:name="ref-Wald2010"/>
     <w:p>
       <w:pPr>
         <w:pStyle w:val="Bibliography"/>
       </w:pPr>
       <w:r>
-        <w:t xml:space="preserve">Wald, C. 2010. Scientists embrace openness. Available at:</w:t>
-      </w:r>
-      <w:r>
-        <w:t xml:space="preserve"> </w:t>
-      </w:r>
-      <w:hyperlink r:id="rId63">
-        <w:r>
-          <w:rPr>
-            <w:rStyle w:val="Hyperlink"/>
-          </w:rPr>
-          <w:t xml:space="preserve">https://www.sciencemag.org/careers/2010/04/scientists-embrace-openness</w:t>
-        </w:r>
-      </w:hyperlink>
-      <w:r>
-        <w:t xml:space="preserve"> </w:t>
-      </w:r>
-      <w:r>
-        <w:t xml:space="preserve">[Accessed April 12, 2019].</w:t>
-      </w:r>
-    </w:p>
-    <w:bookmarkEnd w:id="64"/>
-    <w:bookmarkStart w:id="65" w:name="ref-Weissgerber2016"/>
+        <w:t xml:space="preserve">Wald, C. 2010. Scientists embrace openness.</w:t>
+      </w:r>
+    </w:p>
+    <w:bookmarkEnd w:id="65"/>
+    <w:bookmarkStart w:id="66" w:name="ref-Weissgerber2016"/>
     <w:p>
       <w:pPr>
         <w:pStyle w:val="Bibliography"/>
@@ -2621,37 +2613,37 @@
         <w:t xml:space="preserve">Weissgerber, T. L., Garovic, V. D., Winham, S. J., Milic, N. M., and Prager, E. M. 2016. Transparent reporting for reproducible science. J. Neurosci. Res. 00:1–6.</w:t>
       </w:r>
     </w:p>
-    <w:bookmarkEnd w:id="65"/>
     <w:bookmarkEnd w:id="66"/>
+    <w:bookmarkEnd w:id="67"/>
     <w:p>
       <w:pPr>
         <w:pStyle w:val="Heading5"/>
       </w:pPr>
-      <w:bookmarkStart w:id="67" w:name="pagebreak-1"/>
+      <w:bookmarkStart w:id="68" w:name="pagebreak-1"/>
       <w:r>
         <w:t xml:space="preserve">pagebreak</w:t>
       </w:r>
-      <w:bookmarkEnd w:id="67"/>
+      <w:bookmarkEnd w:id="68"/>
     </w:p>
     <w:p>
       <w:pPr>
         <w:pStyle w:val="Heading5"/>
       </w:pPr>
-      <w:bookmarkStart w:id="68" w:name="pagebreak-2"/>
+      <w:bookmarkStart w:id="69" w:name="pagebreak-2"/>
       <w:r>
         <w:t xml:space="preserve">pagebreak</w:t>
       </w:r>
-      <w:bookmarkEnd w:id="68"/>
+      <w:bookmarkEnd w:id="69"/>
     </w:p>
     <w:p>
       <w:pPr>
         <w:pStyle w:val="Heading1"/>
       </w:pPr>
-      <w:bookmarkStart w:id="69" w:name="figures"/>
+      <w:bookmarkStart w:id="70" w:name="figures"/>
       <w:r>
         <w:t xml:space="preserve">Figures</w:t>
       </w:r>
-      <w:bookmarkEnd w:id="69"/>
+      <w:bookmarkEnd w:id="70"/>
     </w:p>
     <w:p>
       <w:pPr>
@@ -2673,7 +2665,7 @@
                     </pic:cNvPicPr>
                   </pic:nvPicPr>
                   <pic:blipFill>
-                    <a:blip r:embed="rId70"/>
+                    <a:blip r:embed="rId71"/>
                     <a:stretch>
                       <a:fillRect/>
                     </a:stretch>
@@ -2712,28 +2704,28 @@
       <w:pPr>
         <w:pStyle w:val="Heading5"/>
       </w:pPr>
-      <w:bookmarkStart w:id="71" w:name="pagebreak-3"/>
+      <w:bookmarkStart w:id="72" w:name="pagebreak-3"/>
       <w:r>
         <w:t xml:space="preserve">pagebreak</w:t>
       </w:r>
-      <w:bookmarkEnd w:id="71"/>
+      <w:bookmarkEnd w:id="72"/>
     </w:p>
     <w:p>
       <w:pPr>
         <w:pStyle w:val="Heading1"/>
       </w:pPr>
-      <w:bookmarkStart w:id="72" w:name="colophon"/>
+      <w:bookmarkStart w:id="73" w:name="colophon"/>
       <w:r>
         <w:t xml:space="preserve">Colophon</w:t>
       </w:r>
-      <w:bookmarkEnd w:id="72"/>
+      <w:bookmarkEnd w:id="73"/>
     </w:p>
     <w:p>
       <w:pPr>
         <w:pStyle w:val="FirstParagraph"/>
       </w:pPr>
       <w:r>
-        <w:t xml:space="preserve">This report was generated on 2020-04-20 10:33:13 using the following computational environment and dependencies:</w:t>
+        <w:t xml:space="preserve">This report was generated on 2020-04-20 11:14:47 using the following computational environment and dependencies:</w:t>
       </w:r>
     </w:p>
     <w:p>
@@ -3024,7 +3016,7 @@
         <w:rPr>
           <w:rStyle w:val="VerbatimChar"/>
         </w:rPr>
-        <w:t xml:space="preserve">#&gt; Head:     [a45e432] 2020-04-09: Update citation file authors</w:t>
+        <w:t xml:space="preserve">#&gt; Head:     [eb04064] 2020-04-20: Update R docs and correct bug in package spelling</w:t>
       </w:r>
     </w:p>
     <w:sectPr>

</xml_diff>

<commit_message>
Add text to Sharing Your Research section
</commit_message>
<xml_diff>
--- a/analysis/paper/paper.docx
+++ b/analysis/paper/paper.docx
@@ -123,6 +123,12 @@
         <w:t xml:space="preserve">Zachary Foster</w:t>
       </w:r>
       <w:r>
+        <w:rPr>
+          <w:vertAlign w:val="superscript"/>
+        </w:rPr>
+        <w:t xml:space="preserve">3</w:t>
+      </w:r>
+      <w:r>
         <w:t xml:space="preserve">,</w:t>
       </w:r>
       <w:r>
@@ -137,13 +143,19 @@
       <w:r>
         <w:t xml:space="preserve">Niklaus J Grünwald</w:t>
       </w:r>
+      <w:r>
+        <w:rPr>
+          <w:vertAlign w:val="superscript"/>
+        </w:rPr>
+        <w:t xml:space="preserve">4</w:t>
+      </w:r>
     </w:p>
     <w:p>
       <w:pPr>
         <w:pStyle w:val="Date"/>
       </w:pPr>
       <w:r>
-        <w:t xml:space="preserve">20</w:t>
+        <w:t xml:space="preserve">21</w:t>
       </w:r>
       <w:r>
         <w:t xml:space="preserve"> </w:t>
@@ -1223,7 +1235,7 @@
         <w:t xml:space="preserve"> </w:t>
       </w:r>
       <w:r>
-        <w:t xml:space="preserve">University of Southern Queensland, Centre for Crop Health, Toowoomba, Queensland 4350, Australia</w:t>
+        <w:t xml:space="preserve">University of Southern Queensland, Centre for Crop Health, Toowoomba, Queensland, Australia</w:t>
       </w:r>
       <w:r>
         <w:br/>
@@ -1239,6 +1251,36 @@
       </w:r>
       <w:r>
         <w:t xml:space="preserve">Departmento de Fitopatologia, Universidade Federal de Viçosa, Brazil</w:t>
+      </w:r>
+      <w:r>
+        <w:br/>
+      </w:r>
+      <w:r>
+        <w:rPr>
+          <w:vertAlign w:val="superscript"/>
+        </w:rPr>
+        <w:t xml:space="preserve">3</w:t>
+      </w:r>
+      <w:r>
+        <w:t xml:space="preserve"> </w:t>
+      </w:r>
+      <w:r>
+        <w:t xml:space="preserve">Department of Botany and Plant Pathology, Oregon State University, Corvallis, OR, USA</w:t>
+      </w:r>
+      <w:r>
+        <w:br/>
+      </w:r>
+      <w:r>
+        <w:rPr>
+          <w:vertAlign w:val="superscript"/>
+        </w:rPr>
+        <w:t xml:space="preserve">4</w:t>
+      </w:r>
+      <w:r>
+        <w:t xml:space="preserve"> </w:t>
+      </w:r>
+      <w:r>
+        <w:t xml:space="preserve">Horticultural Crops Research Unit, USDA Agricultural Research Service, Corvallis, OR, USA</w:t>
       </w:r>
     </w:p>
     <w:p>
@@ -1316,13 +1358,13 @@
         <w:t xml:space="preserve"> </w:t>
       </w:r>
       <w:r>
-        <w:t xml:space="preserve">Whatever the case, research findings are verifiable based on how much of the research materials, processes and outcomes are made available beyond what is reported in the scientific article.</w:t>
-      </w:r>
-      <w:r>
-        <w:t xml:space="preserve"> </w:t>
-      </w:r>
-      <w:r>
-        <w:t xml:space="preserve">These include biological materials (strains), nucleic/protein sequences, experimental and simulated raw data annotations, drawings and photographs and statistical analysis code among other materials and data.</w:t>
+        <w:t xml:space="preserve">Whatever the case, research findings are verifiable based on how much of the research materials, processes and outcomes are made available beyond what is reported in the scientific article and the ability of others to make use of your methods and results.</w:t>
+      </w:r>
+      <w:r>
+        <w:t xml:space="preserve"> </w:t>
+      </w:r>
+      <w:r>
+        <w:t xml:space="preserve">These research findings include biological materials (isolates or strains), nucleic/protein sequences, experimental and simulated raw data annotations, drawings and photographs and statistical analysis code among other materials and data generated as a course of conducting research.</w:t>
       </w:r>
       <w:r>
         <w:t xml:space="preserve"> </w:t>
@@ -1628,7 +1670,7 @@
         <w:pStyle w:val="BodyText"/>
       </w:pPr>
       <w:r>
-        <w:t xml:space="preserve">A first level of reproducibility involves openly available research materials such as strains and/or nucleic acid sequences in public collections and citations for methods used.</w:t>
+        <w:t xml:space="preserve">A first level of reproducibility involves openly available research materials such as isolates or strains and/or nucleic acid sequences in public collections and citations for methods used.</w:t>
       </w:r>
       <w:r>
         <w:t xml:space="preserve"> </w:t>
@@ -1640,7 +1682,19 @@
         <w:t xml:space="preserve"> </w:t>
       </w:r>
       <w:r>
-        <w:t xml:space="preserve">The highest level includes efforts to annotate structured raw data (FAIR – Findable, Accessible, Interoperable and Re-usable) and fully document the analysis using open source code which are deposited in public repositories and can be run by anyone following download of data and code.</w:t>
+        <w:t xml:space="preserve">The highest level includes efforts to annotate structured raw data (FAIR – Findable, Accessible, Interoperable and Re-usable)</w:t>
+      </w:r>
+      <w:r>
+        <w:t xml:space="preserve"> </w:t>
+      </w:r>
+      <w:r>
+        <w:t xml:space="preserve">(Wilkinson et al. 2016)</w:t>
+      </w:r>
+      <w:r>
+        <w:t xml:space="preserve"> </w:t>
+      </w:r>
+      <w:r>
+        <w:t xml:space="preserve">and fully document the analysis using open source code which are deposited in public repositories and can be run by anyone following download of data and code.</w:t>
       </w:r>
       <w:r>
         <w:t xml:space="preserve"> </w:t>
@@ -1670,7 +1724,34 @@
         <w:pStyle w:val="FirstParagraph"/>
       </w:pPr>
       <w:r>
-        <w:t xml:space="preserve">When making your science more open and reproducible, methods, software used (including things like R packages), etc. should be cited properly.</w:t>
+        <w:t xml:space="preserve">When making your science more open and reproducible, methods, software used, this includes items such as R or Python packages that were directly used in the analysis or production of the paper, etc. should be cited properly.</w:t>
+      </w:r>
+      <w:r>
+        <w:t xml:space="preserve"> </w:t>
+      </w:r>
+      <w:r>
+        <w:t xml:space="preserve">Deposit and annotate biological materials with an herbarium or other repository.</w:t>
+      </w:r>
+      <w:r>
+        <w:t xml:space="preserve"> </w:t>
+      </w:r>
+      <w:r>
+        <w:t xml:space="preserve">Provide a full description of all equipment used,</w:t>
+      </w:r>
+      <w:r>
+        <w:t xml:space="preserve"> </w:t>
+      </w:r>
+      <w:r>
+        <w:rPr>
+          <w:i/>
+        </w:rPr>
+        <w:t xml:space="preserve">e.g.</w:t>
+      </w:r>
+      <w:r>
+        <w:t xml:space="preserve"> </w:t>
+      </w:r>
+      <w:r>
+        <w:t xml:space="preserve">a Spectrum Technologies Watchdog 2700 weather station was used to record wind speed, direction, rainfall, temperature and relative humidity at one hour intervals.</w:t>
       </w:r>
       <w:r>
         <w:t xml:space="preserve"> </w:t>
@@ -1705,6 +1786,307 @@
       <w:r>
         <w:t xml:space="preserve">a package version, what effect it had on your research.</w:t>
       </w:r>
+    </w:p>
+    <w:p>
+      <w:pPr>
+        <w:pStyle w:val="BodyText"/>
+      </w:pPr>
+      <w:r>
+        <w:t xml:space="preserve">The use of programming or scripting languages such as R, SAS or Python enable you as a scientist to keep very detailed records of what was computationally performed.</w:t>
+      </w:r>
+      <w:r>
+        <w:t xml:space="preserve"> </w:t>
+      </w:r>
+      <w:r>
+        <w:t xml:space="preserve">This is as opposed to using software such as spreadsheet programs like Excel, gsheets, Numbers, Calc or others which can be used for simple statistical analyses and visualization (but should not be) or other point-and-click software packages that do not enable you to keep an accurate record of the steps taken to import, format, visualise and analyse data.</w:t>
+      </w:r>
+    </w:p>
+    <w:p>
+      <w:pPr>
+        <w:pStyle w:val="Heading3"/>
+      </w:pPr>
+      <w:bookmarkStart w:id="26" w:name="data"/>
+      <w:r>
+        <w:t xml:space="preserve">Data</w:t>
+      </w:r>
+      <w:bookmarkEnd w:id="26"/>
+    </w:p>
+    <w:p>
+      <w:pPr>
+        <w:pStyle w:val="FirstParagraph"/>
+      </w:pPr>
+      <w:r>
+        <w:t xml:space="preserve">Prefer text files for saving small sets of data.</w:t>
+      </w:r>
+      <w:r>
+        <w:t xml:space="preserve"> </w:t>
+      </w:r>
+      <w:r>
+        <w:t xml:space="preserve">Data that are saved in binary formats such as PDF files are difficult to reuse because they are not easily machine readable.</w:t>
+      </w:r>
+      <w:r>
+        <w:t xml:space="preserve"> </w:t>
+      </w:r>
+      <w:r>
+        <w:t xml:space="preserve">In many cases, data sets are small enough and curated in spreadsheets, which should be saved as a plain text file,</w:t>
+      </w:r>
+      <w:r>
+        <w:t xml:space="preserve"> </w:t>
+      </w:r>
+      <w:r>
+        <w:rPr>
+          <w:i/>
+        </w:rPr>
+        <w:t xml:space="preserve">e.g.</w:t>
+      </w:r>
+      <w:r>
+        <w:t xml:space="preserve"> </w:t>
+      </w:r>
+      <w:r>
+        <w:t xml:space="preserve">comma separated (CSV) files.</w:t>
+      </w:r>
+      <w:r>
+        <w:t xml:space="preserve"> </w:t>
+      </w:r>
+      <w:r>
+        <w:t xml:space="preserve">This also helps ensure that the data are reusable.Larger data sets may warrant the use of a proper database like MariaDB or PostgreSQL which provide users with several benefits but two important ones to mention here are data redundancy, no duplicated records; and data consistency, all of your records are sure to be recorded in the same way for every observation.</w:t>
+      </w:r>
+      <w:r>
+        <w:t xml:space="preserve"> </w:t>
+      </w:r>
+      <w:r>
+        <w:t xml:space="preserve">While databases may offer many advantages, the trade-off is that they are more complex to set up and administer, especially for a small data set that might be only a few rows and columns in a database.</w:t>
+      </w:r>
+    </w:p>
+    <w:p>
+      <w:pPr>
+        <w:pStyle w:val="BodyText"/>
+      </w:pPr>
+      <w:r>
+        <w:t xml:space="preserve">Ideally, once the data are complete, best practices for keeping your data as you perform your work include treating the raw data as read-only and using file permissions to prevent changes to the raw data files.</w:t>
+      </w:r>
+      <w:r>
+        <w:t xml:space="preserve"> </w:t>
+      </w:r>
+      <w:r>
+        <w:t xml:space="preserve">It should be noted, that the use of a database management system also allows for both of these at the expense of added complexity.</w:t>
+      </w:r>
+      <w:r>
+        <w:t xml:space="preserve"> </w:t>
+      </w:r>
+      <w:r>
+        <w:t xml:space="preserve">Saving files in proprietary formats such as .xls(x) can also lead to issues in the future when opening using newer (or older) software versions.</w:t>
+      </w:r>
+      <w:r>
+        <w:t xml:space="preserve"> </w:t>
+      </w:r>
+      <w:r>
+        <w:t xml:space="preserve">Unexpected changes to values in the data</w:t>
+      </w:r>
+      <w:r>
+        <w:t xml:space="preserve"> </w:t>
+      </w:r>
+      <w:r>
+        <w:t xml:space="preserve">(Ziemann et al. 2016)</w:t>
+      </w:r>
+      <w:r>
+        <w:t xml:space="preserve"> </w:t>
+      </w:r>
+      <w:r>
+        <w:t xml:space="preserve">may also occur when using proprietary formats.</w:t>
+      </w:r>
+    </w:p>
+    <w:p>
+      <w:pPr>
+        <w:pStyle w:val="BodyText"/>
+      </w:pPr>
+      <w:r>
+        <w:t xml:space="preserve">If steps are followed to make the data FAIR then it will be readable by humans and machines alike this will help support new discoveries and support further research.</w:t>
+      </w:r>
+      <w:r>
+        <w:t xml:space="preserve"> </w:t>
+      </w:r>
+      <w:r>
+        <w:t xml:space="preserve">In turn sharing data will lead to new citations for your work as other discover and use it.</w:t>
+      </w:r>
+    </w:p>
+    <w:p>
+      <w:pPr>
+        <w:pStyle w:val="BodyText"/>
+      </w:pPr>
+      <w:r>
+        <w:t xml:space="preserve">To make your data the most widely useable, ensure that it has a persistent identifier.</w:t>
+      </w:r>
+      <w:r>
+        <w:t xml:space="preserve"> </w:t>
+      </w:r>
+      <w:r>
+        <w:t xml:space="preserve">A digital object identifier (DOI) is the most common (</w:t>
+      </w:r>
+      <w:hyperlink r:id="rId27">
+        <w:r>
+          <w:rPr>
+            <w:rStyle w:val="Hyperlink"/>
+          </w:rPr>
+          <w:t xml:space="preserve">https://www.doi.org/</w:t>
+        </w:r>
+      </w:hyperlink>
+      <w:r>
+        <w:t xml:space="preserve">) but handle is also an option (</w:t>
+      </w:r>
+      <w:hyperlink r:id="rId28">
+        <w:r>
+          <w:rPr>
+            <w:rStyle w:val="Hyperlink"/>
+          </w:rPr>
+          <w:t xml:space="preserve">https://handle.net/</w:t>
+        </w:r>
+      </w:hyperlink>
+      <w:r>
+        <w:t xml:space="preserve">).</w:t>
+      </w:r>
+      <w:r>
+        <w:t xml:space="preserve"> </w:t>
+      </w:r>
+      <w:r>
+        <w:t xml:space="preserve">There are different options for generating a DOI for your data and other materials.</w:t>
+      </w:r>
+      <w:r>
+        <w:t xml:space="preserve"> </w:t>
+      </w:r>
+      <w:r>
+        <w:t xml:space="preserve">FigShare, Zenodo and OSF all offer long-term archival along with a service to generate a DOI for your materials.</w:t>
+      </w:r>
+      <w:r>
+        <w:t xml:space="preserve"> </w:t>
+      </w:r>
+      <w:r>
+        <w:t xml:space="preserve">The use of a persistent identifier works to ensure that even if the data are moved, they can still be located using that unique identifier.</w:t>
+      </w:r>
+    </w:p>
+    <w:p>
+      <w:pPr>
+        <w:pStyle w:val="BodyText"/>
+      </w:pPr>
+      <w:r>
+        <w:t xml:space="preserve">For more on FAIR data, visit Go-Fair</w:t>
+      </w:r>
+      <w:r>
+        <w:t xml:space="preserve"> </w:t>
+      </w:r>
+      <w:hyperlink r:id="rId29">
+        <w:r>
+          <w:rPr>
+            <w:rStyle w:val="Hyperlink"/>
+          </w:rPr>
+          <w:t xml:space="preserve">https://www.go-fair.org/fair-principles/</w:t>
+        </w:r>
+      </w:hyperlink>
+      <w:r>
+        <w:t xml:space="preserve">.</w:t>
+      </w:r>
+    </w:p>
+    <w:p>
+      <w:pPr>
+        <w:pStyle w:val="Heading3"/>
+      </w:pPr>
+      <w:bookmarkStart w:id="30" w:name="sharing-your-research"/>
+      <w:r>
+        <w:t xml:space="preserve">Sharing Your Research</w:t>
+      </w:r>
+      <w:bookmarkEnd w:id="30"/>
+    </w:p>
+    <w:p>
+      <w:pPr>
+        <w:pStyle w:val="FirstParagraph"/>
+      </w:pPr>
+      <w:r>
+        <w:t xml:space="preserve">Once you have determined how to best manage your source code for analysis and the data sets the next step is to consider how to share your data.</w:t>
+      </w:r>
+      <w:r>
+        <w:t xml:space="preserve"> </w:t>
+      </w:r>
+      <w:r>
+        <w:t xml:space="preserve">Providers such as FigShare, Dataverse, OSF.io and Zenodo allow for you to deposit your data and generate a DOI for sharing your project once you are finished with it.</w:t>
+      </w:r>
+    </w:p>
+    <w:p>
+      <w:pPr>
+        <w:pStyle w:val="BodyText"/>
+      </w:pPr>
+      <w:r>
+        <w:t xml:space="preserve">Other providers exist that allow for you to not only track changes but also to share the data openly, these include GitHub, Gitlab and Bitbucket.</w:t>
+      </w:r>
+      <w:r>
+        <w:t xml:space="preserve"> </w:t>
+      </w:r>
+      <w:r>
+        <w:t xml:space="preserve">GitHub is arguably the most popular and widely used software development platform currently.</w:t>
+      </w:r>
+      <w:r>
+        <w:t xml:space="preserve"> </w:t>
+      </w:r>
+      <w:r>
+        <w:t xml:space="preserve">Data that is encoded in CSV or other plain text formats can easily be deposited in a repository along with code for analysis to enable changes to be tracked and other users to download and replicate the work.</w:t>
+      </w:r>
+    </w:p>
+    <w:p>
+      <w:pPr>
+        <w:pStyle w:val="BodyText"/>
+      </w:pPr>
+      <w:r>
+        <w:t xml:space="preserve">We would advise against the practice of depositing data on a laboratory website or a site such as GitHub only though.</w:t>
+      </w:r>
+      <w:r>
+        <w:t xml:space="preserve"> </w:t>
+      </w:r>
+      <w:r>
+        <w:t xml:space="preserve">Doing either of these leaves the work in an unstable state where future users may be unable to access the work.</w:t>
+      </w:r>
+      <w:r>
+        <w:t xml:space="preserve"> </w:t>
+      </w:r>
+      <w:r>
+        <w:t xml:space="preserve">It is a best practice to always ensure that you have deposited the data with a provider such as Zenodo, FigShare or OSF and generated a DOI for the materials to help ensure continued accessability.</w:t>
+      </w:r>
+      <w:r>
+        <w:t xml:space="preserve"> </w:t>
+      </w:r>
+      <w:r>
+        <w:t xml:space="preserve">Many of these providers provide rather easy ways to link the project with a software development repository to help ensure that the data are available in perpetuity.</w:t>
+      </w:r>
+    </w:p>
+    <w:p>
+      <w:pPr>
+        <w:pStyle w:val="BodyText"/>
+      </w:pPr>
+      <w:r>
+        <w:t xml:space="preserve">Readers should also consult with their local librarians about local resources.</w:t>
+      </w:r>
+      <w:r>
+        <w:t xml:space="preserve"> </w:t>
+      </w:r>
+      <w:r>
+        <w:t xml:space="preserve">Most universities provide a facility for staff to deposit papers and other academic materials, but this may extend to software development respositories in some cases up as well.</w:t>
+      </w:r>
+    </w:p>
+    <w:p>
+      <w:pPr>
+        <w:pStyle w:val="BodyText"/>
+      </w:pPr>
+      <w:r>
+        <w:t xml:space="preserve">Readers are encouraged to avoid using lab websites and other personal pages for sharing projects over the longer term as they are fraught with link-rot and are not an optimal way to share your projects.</w:t>
+      </w:r>
+    </w:p>
+    <w:p>
+      <w:pPr>
+        <w:pStyle w:val="Heading1"/>
+      </w:pPr>
+      <w:bookmarkStart w:id="31" w:name="status-in-plant-pathology"/>
+      <w:r>
+        <w:t xml:space="preserve">Status in Plant Pathology</w:t>
+      </w:r>
+      <w:bookmarkEnd w:id="31"/>
     </w:p>
     <w:p>
       <w:pPr>
@@ -1712,9 +2094,50 @@
           <w:ilvl w:val="0"/>
           <w:numId w:val="1001"/>
         </w:numPr>
-      </w:pPr>
-      <w:r>
-        <w:t xml:space="preserve">deposit and annotate biological materials</w:t>
+        <w:pStyle w:val="Compact"/>
+      </w:pPr>
+      <w:r>
+        <w:t xml:space="preserve">Madden et al. </w:t>
+      </w:r>
+      <w:r>
+        <w:t xml:space="preserve">(2015)</w:t>
+      </w:r>
+      <w:r>
+        <w:t xml:space="preserve"> </w:t>
+      </w:r>
+      <w:r>
+        <w:t xml:space="preserve">supply an</w:t>
+      </w:r>
+      <w:r>
+        <w:t xml:space="preserve"> </w:t>
+      </w:r>
+      <w:r>
+        <w:rPr>
+          <w:i/>
+        </w:rPr>
+        <w:t xml:space="preserve">e-</w:t>
+      </w:r>
+      <w:r>
+        <w:rPr>
+          <w:b/>
+          <w:i/>
+        </w:rPr>
+        <w:t xml:space="preserve">X</w:t>
+      </w:r>
+      <w:r>
+        <w:rPr>
+          <w:i/>
+        </w:rPr>
+        <w:t xml:space="preserve">tra</w:t>
+      </w:r>
+      <w:r>
+        <w:t xml:space="preserve">* with reproducible examples</w:t>
+      </w:r>
+      <w:r>
+        <w:t xml:space="preserve"> </w:t>
+      </w:r>
+      <w:r>
+        <w:t xml:space="preserve">for readers.</w:t>
       </w:r>
     </w:p>
     <w:p>
@@ -1723,278 +2146,9 @@
           <w:ilvl w:val="0"/>
           <w:numId w:val="1001"/>
         </w:numPr>
-      </w:pPr>
-      <w:r>
-        <w:t xml:space="preserve">provide full description for equipments, etc.</w:t>
-      </w:r>
-    </w:p>
-    <w:p>
-      <w:pPr>
-        <w:numPr>
-          <w:ilvl w:val="0"/>
-          <w:numId w:val="1001"/>
-        </w:numPr>
-      </w:pPr>
-      <w:r>
-        <w:t xml:space="preserve">rOpenSci Reproducible Research:</w:t>
-      </w:r>
-      <w:r>
-        <w:t xml:space="preserve"> </w:t>
-      </w:r>
-      <w:hyperlink r:id="rId26">
-        <w:r>
-          <w:rPr>
-            <w:rStyle w:val="Hyperlink"/>
-          </w:rPr>
-          <w:t xml:space="preserve">http://ropensci.github.io/reproducibility-guide/sections/introduction/</w:t>
-        </w:r>
-      </w:hyperlink>
-    </w:p>
-    <w:p>
-      <w:pPr>
-        <w:pStyle w:val="Heading3"/>
-      </w:pPr>
-      <w:bookmarkStart w:id="27" w:name="data"/>
-      <w:r>
-        <w:t xml:space="preserve">Data</w:t>
-      </w:r>
-      <w:bookmarkEnd w:id="27"/>
-    </w:p>
-    <w:p>
-      <w:pPr>
-        <w:numPr>
-          <w:ilvl w:val="0"/>
-          <w:numId w:val="1002"/>
-        </w:numPr>
         <w:pStyle w:val="Compact"/>
       </w:pPr>
       <w:r>
-        <w:t xml:space="preserve">Data formatting (flat files; use Comma Chameleon, Table Tool, others?)</w:t>
-      </w:r>
-    </w:p>
-    <w:p>
-      <w:pPr>
-        <w:numPr>
-          <w:ilvl w:val="0"/>
-          <w:numId w:val="1002"/>
-        </w:numPr>
-        <w:pStyle w:val="Compact"/>
-      </w:pPr>
-      <w:r>
-        <w:t xml:space="preserve">Data annotation</w:t>
-      </w:r>
-    </w:p>
-    <w:p>
-      <w:pPr>
-        <w:numPr>
-          <w:ilvl w:val="0"/>
-          <w:numId w:val="1002"/>
-        </w:numPr>
-        <w:pStyle w:val="Compact"/>
-      </w:pPr>
-      <w:r>
-        <w:t xml:space="preserve">Data storage (don’t edit raw data files; use file permissions to prevent changes to raw data files, use data bases where possible and appropriate; etc.)</w:t>
-      </w:r>
-    </w:p>
-    <w:p>
-      <w:pPr>
-        <w:pStyle w:val="Heading3"/>
-      </w:pPr>
-      <w:bookmarkStart w:id="28" w:name="source-code"/>
-      <w:r>
-        <w:t xml:space="preserve">Source Code</w:t>
-      </w:r>
-      <w:bookmarkEnd w:id="28"/>
-    </w:p>
-    <w:p>
-      <w:pPr>
-        <w:numPr>
-          <w:ilvl w:val="0"/>
-          <w:numId w:val="1003"/>
-        </w:numPr>
-        <w:pStyle w:val="Compact"/>
-      </w:pPr>
-      <w:r>
-        <w:t xml:space="preserve">The problem of commercial software and mouse-based routines</w:t>
-      </w:r>
-    </w:p>
-    <w:p>
-      <w:pPr>
-        <w:numPr>
-          <w:ilvl w:val="0"/>
-          <w:numId w:val="1003"/>
-        </w:numPr>
-        <w:pStyle w:val="Compact"/>
-      </w:pPr>
-      <w:r>
-        <w:t xml:space="preserve">Why to avoid binary files as supplements?</w:t>
-      </w:r>
-    </w:p>
-    <w:p>
-      <w:pPr>
-        <w:numPr>
-          <w:ilvl w:val="0"/>
-          <w:numId w:val="1003"/>
-        </w:numPr>
-        <w:pStyle w:val="Compact"/>
-      </w:pPr>
-      <w:r>
-        <w:t xml:space="preserve">Writing and documenting using open source software</w:t>
-      </w:r>
-    </w:p>
-    <w:p>
-      <w:pPr>
-        <w:numPr>
-          <w:ilvl w:val="0"/>
-          <w:numId w:val="1003"/>
-        </w:numPr>
-        <w:pStyle w:val="Compact"/>
-      </w:pPr>
-      <w:r>
-        <w:t xml:space="preserve">Availability in public repositories</w:t>
-      </w:r>
-    </w:p>
-    <w:p>
-      <w:pPr>
-        <w:pStyle w:val="Heading3"/>
-      </w:pPr>
-      <w:bookmarkStart w:id="29" w:name="repository"/>
-      <w:r>
-        <w:t xml:space="preserve">Repository</w:t>
-      </w:r>
-      <w:bookmarkEnd w:id="29"/>
-    </w:p>
-    <w:p>
-      <w:pPr>
-        <w:numPr>
-          <w:ilvl w:val="0"/>
-          <w:numId w:val="1004"/>
-        </w:numPr>
-        <w:pStyle w:val="Compact"/>
-      </w:pPr>
-      <w:r>
-        <w:t xml:space="preserve">Using GitHub, Gitlab, Bitbucket for code (and small data?)</w:t>
-      </w:r>
-    </w:p>
-    <w:p>
-      <w:pPr>
-        <w:numPr>
-          <w:ilvl w:val="0"/>
-          <w:numId w:val="1004"/>
-        </w:numPr>
-        <w:pStyle w:val="Compact"/>
-      </w:pPr>
-      <w:r>
-        <w:t xml:space="preserve">Using Figshare, Dataverse or some other data repository for large data</w:t>
-      </w:r>
-    </w:p>
-    <w:p>
-      <w:pPr>
-        <w:numPr>
-          <w:ilvl w:val="0"/>
-          <w:numId w:val="1004"/>
-        </w:numPr>
-        <w:pStyle w:val="Compact"/>
-      </w:pPr>
-      <w:r>
-        <w:t xml:space="preserve">Zenodo or OSF to generate DOIs</w:t>
-      </w:r>
-    </w:p>
-    <w:p>
-      <w:pPr>
-        <w:numPr>
-          <w:ilvl w:val="0"/>
-          <w:numId w:val="1004"/>
-        </w:numPr>
-        <w:pStyle w:val="Compact"/>
-      </w:pPr>
-      <w:r>
-        <w:t xml:space="preserve">Why not use a lab website (DOIs, other reasons)</w:t>
-      </w:r>
-    </w:p>
-    <w:p>
-      <w:pPr>
-        <w:numPr>
-          <w:ilvl w:val="0"/>
-          <w:numId w:val="1004"/>
-        </w:numPr>
-        <w:pStyle w:val="Compact"/>
-      </w:pPr>
-      <w:r>
-        <w:t xml:space="preserve">Most ideally, deposit in university library or other proper long-term data archival service</w:t>
-      </w:r>
-    </w:p>
-    <w:p>
-      <w:pPr>
-        <w:pStyle w:val="Heading1"/>
-      </w:pPr>
-      <w:bookmarkStart w:id="30" w:name="status-in-plant-pathology"/>
-      <w:r>
-        <w:t xml:space="preserve">Status in Plant Pathology</w:t>
-      </w:r>
-      <w:bookmarkEnd w:id="30"/>
-    </w:p>
-    <w:p>
-      <w:pPr>
-        <w:numPr>
-          <w:ilvl w:val="0"/>
-          <w:numId w:val="1005"/>
-        </w:numPr>
-        <w:pStyle w:val="Compact"/>
-      </w:pPr>
-      <w:r>
-        <w:t xml:space="preserve">Madden et al. </w:t>
-      </w:r>
-      <w:r>
-        <w:t xml:space="preserve">(2015)</w:t>
-      </w:r>
-      <w:r>
-        <w:t xml:space="preserve"> </w:t>
-      </w:r>
-      <w:r>
-        <w:t xml:space="preserve">supply an</w:t>
-      </w:r>
-      <w:r>
-        <w:t xml:space="preserve"> </w:t>
-      </w:r>
-      <w:r>
-        <w:rPr>
-          <w:i/>
-        </w:rPr>
-        <w:t xml:space="preserve">e-</w:t>
-      </w:r>
-      <w:r>
-        <w:rPr>
-          <w:b/>
-          <w:i/>
-        </w:rPr>
-        <w:t xml:space="preserve">X</w:t>
-      </w:r>
-      <w:r>
-        <w:rPr>
-          <w:i/>
-        </w:rPr>
-        <w:t xml:space="preserve">tra</w:t>
-      </w:r>
-      <w:r>
-        <w:t xml:space="preserve">* with reproducible examples</w:t>
-      </w:r>
-      <w:r>
-        <w:t xml:space="preserve"> </w:t>
-      </w:r>
-      <w:r>
-        <w:t xml:space="preserve">for readers.</w:t>
-      </w:r>
-    </w:p>
-    <w:p>
-      <w:pPr>
-        <w:numPr>
-          <w:ilvl w:val="0"/>
-          <w:numId w:val="1005"/>
-        </w:numPr>
-        <w:pStyle w:val="Compact"/>
-      </w:pPr>
-      <w:r>
         <w:t xml:space="preserve">Duku et al. </w:t>
       </w:r>
       <w:r>
@@ -2006,7 +2160,7 @@
       <w:r>
         <w:t xml:space="preserve">provide models, data and code, (</w:t>
       </w:r>
-      <w:hyperlink r:id="rId31">
+      <w:hyperlink r:id="rId32">
         <w:r>
           <w:rPr>
             <w:rStyle w:val="Hyperlink"/>
@@ -2028,7 +2182,7 @@
       <w:pPr>
         <w:numPr>
           <w:ilvl w:val="0"/>
-          <w:numId w:val="1005"/>
+          <w:numId w:val="1001"/>
         </w:numPr>
         <w:pStyle w:val="Compact"/>
       </w:pPr>
@@ -2044,7 +2198,7 @@
       <w:r>
         <w:t xml:space="preserve">provide models, data and code, (</w:t>
       </w:r>
-      <w:hyperlink r:id="rId32">
+      <w:hyperlink r:id="rId33">
         <w:r>
           <w:rPr>
             <w:rStyle w:val="Hyperlink"/>
@@ -2066,7 +2220,7 @@
       <w:pPr>
         <w:numPr>
           <w:ilvl w:val="0"/>
-          <w:numId w:val="1005"/>
+          <w:numId w:val="1001"/>
         </w:numPr>
         <w:pStyle w:val="Compact"/>
       </w:pPr>
@@ -2078,7 +2232,7 @@
       <w:pPr>
         <w:numPr>
           <w:ilvl w:val="0"/>
-          <w:numId w:val="1005"/>
+          <w:numId w:val="1001"/>
         </w:numPr>
         <w:pStyle w:val="Compact"/>
       </w:pPr>
@@ -2090,7 +2244,7 @@
       <w:pPr>
         <w:numPr>
           <w:ilvl w:val="1"/>
-          <w:numId w:val="1006"/>
+          <w:numId w:val="1002"/>
         </w:numPr>
         <w:pStyle w:val="Compact"/>
       </w:pPr>
@@ -2100,7 +2254,7 @@
       <w:r>
         <w:t xml:space="preserve"> </w:t>
       </w:r>
-      <w:hyperlink r:id="rId33">
+      <w:hyperlink r:id="rId34">
         <w:r>
           <w:rPr>
             <w:rStyle w:val="Hyperlink"/>
@@ -2113,7 +2267,7 @@
       <w:pPr>
         <w:numPr>
           <w:ilvl w:val="1"/>
-          <w:numId w:val="1006"/>
+          <w:numId w:val="1002"/>
         </w:numPr>
         <w:pStyle w:val="Compact"/>
       </w:pPr>
@@ -2123,7 +2277,7 @@
       <w:r>
         <w:t xml:space="preserve"> </w:t>
       </w:r>
-      <w:hyperlink r:id="rId34">
+      <w:hyperlink r:id="rId35">
         <w:r>
           <w:rPr>
             <w:rStyle w:val="Hyperlink"/>
@@ -2136,7 +2290,7 @@
       <w:pPr>
         <w:numPr>
           <w:ilvl w:val="0"/>
-          <w:numId w:val="1005"/>
+          <w:numId w:val="1001"/>
         </w:numPr>
         <w:pStyle w:val="Compact"/>
       </w:pPr>
@@ -2221,16 +2375,7 @@
         <w:t xml:space="preserve"> </w:t>
       </w:r>
       <w:r>
-        <w:t xml:space="preserve">(</w:t>
-      </w:r>
-      <w:r>
-        <w:rPr>
-          <w:b/>
-        </w:rPr>
-        <w:t xml:space="preserve">???</w:t>
-      </w:r>
-      <w:r>
-        <w:t xml:space="preserve">)</w:t>
+        <w:t xml:space="preserve">(R Core Team 2020)</w:t>
       </w:r>
       <w:r>
         <w:t xml:space="preserve">.</w:t>
@@ -2240,44 +2385,44 @@
       <w:pPr>
         <w:pStyle w:val="Heading1"/>
       </w:pPr>
-      <w:bookmarkStart w:id="35" w:name="discussion"/>
+      <w:bookmarkStart w:id="36" w:name="discussion"/>
       <w:r>
         <w:t xml:space="preserve">Discussion</w:t>
       </w:r>
-      <w:bookmarkEnd w:id="35"/>
+      <w:bookmarkEnd w:id="36"/>
     </w:p>
     <w:p>
       <w:pPr>
         <w:pStyle w:val="Heading1"/>
       </w:pPr>
-      <w:bookmarkStart w:id="36" w:name="acknowledgements"/>
+      <w:bookmarkStart w:id="37" w:name="acknowledgements"/>
       <w:r>
         <w:t xml:space="preserve">Acknowledgements</w:t>
       </w:r>
-      <w:bookmarkEnd w:id="36"/>
+      <w:bookmarkEnd w:id="37"/>
     </w:p>
     <w:p>
       <w:pPr>
         <w:pStyle w:val="Heading5"/>
       </w:pPr>
-      <w:bookmarkStart w:id="37" w:name="pagebreak"/>
+      <w:bookmarkStart w:id="38" w:name="pagebreak"/>
       <w:r>
         <w:t xml:space="preserve">pagebreak</w:t>
       </w:r>
-      <w:bookmarkEnd w:id="37"/>
+      <w:bookmarkEnd w:id="38"/>
     </w:p>
     <w:p>
       <w:pPr>
         <w:pStyle w:val="Heading1"/>
       </w:pPr>
-      <w:bookmarkStart w:id="38" w:name="references"/>
+      <w:bookmarkStart w:id="39" w:name="references"/>
       <w:r>
         <w:t xml:space="preserve">References</w:t>
       </w:r>
-      <w:bookmarkEnd w:id="38"/>
-    </w:p>
-    <w:bookmarkStart w:id="67" w:name="refs"/>
-    <w:bookmarkStart w:id="40" w:name="ref-ARC2018"/>
+      <w:bookmarkEnd w:id="39"/>
+    </w:p>
+    <w:bookmarkStart w:id="74" w:name="refs"/>
+    <w:bookmarkStart w:id="41" w:name="ref-ARC2018"/>
     <w:p>
       <w:pPr>
         <w:pStyle w:val="Bibliography"/>
@@ -2288,7 +2433,7 @@
       <w:r>
         <w:t xml:space="preserve"> </w:t>
       </w:r>
-      <w:hyperlink r:id="rId39">
+      <w:hyperlink r:id="rId40">
         <w:r>
           <w:rPr>
             <w:rStyle w:val="Hyperlink"/>
@@ -2303,8 +2448,8 @@
         <w:t xml:space="preserve">[Accessed April 20, 2020].</w:t>
       </w:r>
     </w:p>
-    <w:bookmarkEnd w:id="40"/>
-    <w:bookmarkStart w:id="41" w:name="ref-Baker2016a"/>
+    <w:bookmarkEnd w:id="41"/>
+    <w:bookmarkStart w:id="42" w:name="ref-Baker2016a"/>
     <w:p>
       <w:pPr>
         <w:pStyle w:val="Bibliography"/>
@@ -2313,8 +2458,8 @@
         <w:t xml:space="preserve">Baker, M. 2016. Muddled meanings hamper efforts to fix reproduciblity crisis. Nature News.</w:t>
       </w:r>
     </w:p>
-    <w:bookmarkEnd w:id="41"/>
-    <w:bookmarkStart w:id="42" w:name="ref-Brunsdon2015"/>
+    <w:bookmarkEnd w:id="42"/>
+    <w:bookmarkStart w:id="43" w:name="ref-Brunsdon2015"/>
     <w:p>
       <w:pPr>
         <w:pStyle w:val="Bibliography"/>
@@ -2323,8 +2468,8 @@
         <w:t xml:space="preserve">Brunsdon, C. 2015. Quantitative methods I: Reproducible research and quantitative geography. Prog. Hum. Geogr.</w:t>
       </w:r>
     </w:p>
-    <w:bookmarkEnd w:id="42"/>
-    <w:bookmarkStart w:id="43" w:name="ref-Duku2016"/>
+    <w:bookmarkEnd w:id="43"/>
+    <w:bookmarkStart w:id="44" w:name="ref-Duku2016"/>
     <w:p>
       <w:pPr>
         <w:pStyle w:val="Bibliography"/>
@@ -2333,8 +2478,8 @@
         <w:t xml:space="preserve">Duku, C., Sparks, A. H., and Zwart, S. J. 2016. Spatial modelling of rice yield losses in tanzania due to bacterial leaf blight and leaf blast in a changing climate. Climatic Change. 135:569–583.</w:t>
       </w:r>
     </w:p>
-    <w:bookmarkEnd w:id="43"/>
-    <w:bookmarkStart w:id="45" w:name="ref-Fidler2013"/>
+    <w:bookmarkEnd w:id="44"/>
+    <w:bookmarkStart w:id="46" w:name="ref-Fidler2013"/>
     <w:p>
       <w:pPr>
         <w:pStyle w:val="Bibliography"/>
@@ -2345,7 +2490,7 @@
       <w:r>
         <w:t xml:space="preserve"> </w:t>
       </w:r>
-      <w:hyperlink r:id="rId44">
+      <w:hyperlink r:id="rId45">
         <w:r>
           <w:rPr>
             <w:rStyle w:val="Hyperlink"/>
@@ -2357,8 +2502,8 @@
         <w:t xml:space="preserve">.</w:t>
       </w:r>
     </w:p>
-    <w:bookmarkEnd w:id="45"/>
-    <w:bookmarkStart w:id="47" w:name="ref-Fitzjohn2014"/>
+    <w:bookmarkEnd w:id="46"/>
+    <w:bookmarkStart w:id="48" w:name="ref-Fitzjohn2014"/>
     <w:p>
       <w:pPr>
         <w:pStyle w:val="Bibliography"/>
@@ -2369,7 +2514,7 @@
       <w:r>
         <w:t xml:space="preserve"> </w:t>
       </w:r>
-      <w:hyperlink r:id="rId46">
+      <w:hyperlink r:id="rId47">
         <w:r>
           <w:rPr>
             <w:rStyle w:val="Hyperlink"/>
@@ -2381,8 +2526,8 @@
         <w:t xml:space="preserve">.</w:t>
       </w:r>
     </w:p>
-    <w:bookmarkEnd w:id="47"/>
-    <w:bookmarkStart w:id="49" w:name="ref-government_of_canada_2016"/>
+    <w:bookmarkEnd w:id="48"/>
+    <w:bookmarkStart w:id="50" w:name="ref-government_of_canada_2016"/>
     <w:p>
       <w:pPr>
         <w:pStyle w:val="Bibliography"/>
@@ -2393,7 +2538,7 @@
       <w:r>
         <w:t xml:space="preserve"> </w:t>
       </w:r>
-      <w:hyperlink r:id="rId48">
+      <w:hyperlink r:id="rId49">
         <w:r>
           <w:rPr>
             <w:rStyle w:val="Hyperlink"/>
@@ -2408,8 +2553,8 @@
         <w:t xml:space="preserve">[Accessed April 12, 2019].</w:t>
       </w:r>
     </w:p>
-    <w:bookmarkEnd w:id="49"/>
-    <w:bookmarkStart w:id="50" w:name="ref-Ioannidis2014"/>
+    <w:bookmarkEnd w:id="50"/>
+    <w:bookmarkStart w:id="51" w:name="ref-Ioannidis2014"/>
     <w:p>
       <w:pPr>
         <w:pStyle w:val="Bibliography"/>
@@ -2418,8 +2563,8 @@
         <w:t xml:space="preserve">Ioannidis, J. P. A. 2014. How to make more published research true. PLoS Med. 11.</w:t>
       </w:r>
     </w:p>
-    <w:bookmarkEnd w:id="50"/>
-    <w:bookmarkStart w:id="51" w:name="ref-Iqbal2016"/>
+    <w:bookmarkEnd w:id="51"/>
+    <w:bookmarkStart w:id="52" w:name="ref-Iqbal2016"/>
     <w:p>
       <w:pPr>
         <w:pStyle w:val="Bibliography"/>
@@ -2428,8 +2573,8 @@
         <w:t xml:space="preserve">Iqbal, S. A., Wallach, J. D., Khoury, M. J., Schully, S. D., and Ioannidis, J. P. A. 2016. Reproducible Research Practices and Transparency across the Biomedical Literature. PLoS Biol. 14:1–13.</w:t>
       </w:r>
     </w:p>
-    <w:bookmarkEnd w:id="51"/>
-    <w:bookmarkStart w:id="52" w:name="ref-Madden2015"/>
+    <w:bookmarkEnd w:id="52"/>
+    <w:bookmarkStart w:id="53" w:name="ref-Madden2015"/>
     <w:p>
       <w:pPr>
         <w:pStyle w:val="Bibliography"/>
@@ -2453,8 +2598,8 @@
         <w:t xml:space="preserve">value have a future in plant pathology? Phytopathology. 105:1400–1407.</w:t>
       </w:r>
     </w:p>
-    <w:bookmarkEnd w:id="52"/>
-    <w:bookmarkStart w:id="53" w:name="ref-mcnaught1997compendium"/>
+    <w:bookmarkEnd w:id="53"/>
+    <w:bookmarkStart w:id="54" w:name="ref-mcnaught1997compendium"/>
     <w:p>
       <w:pPr>
         <w:pStyle w:val="Bibliography"/>
@@ -2475,8 +2620,8 @@
         <w:t xml:space="preserve">. Second Edition. Blackwell Science Oxford.</w:t>
       </w:r>
     </w:p>
-    <w:bookmarkEnd w:id="53"/>
-    <w:bookmarkStart w:id="54" w:name="ref-Nature2016"/>
+    <w:bookmarkEnd w:id="54"/>
+    <w:bookmarkStart w:id="55" w:name="ref-Nature2016"/>
     <w:p>
       <w:pPr>
         <w:pStyle w:val="Bibliography"/>
@@ -2485,8 +2630,8 @@
         <w:t xml:space="preserve">Nature, E. at. 2016. Reality check on reproducibility. Nature. 533:437.</w:t>
       </w:r>
     </w:p>
-    <w:bookmarkEnd w:id="54"/>
-    <w:bookmarkStart w:id="56" w:name="ref-Patil2016"/>
+    <w:bookmarkEnd w:id="55"/>
+    <w:bookmarkStart w:id="57" w:name="ref-Patil2016"/>
     <w:p>
       <w:pPr>
         <w:pStyle w:val="Bibliography"/>
@@ -2497,7 +2642,7 @@
       <w:r>
         <w:t xml:space="preserve"> </w:t>
       </w:r>
-      <w:hyperlink r:id="rId55">
+      <w:hyperlink r:id="rId56">
         <w:r>
           <w:rPr>
             <w:rStyle w:val="Hyperlink"/>
@@ -2509,8 +2654,8 @@
         <w:t xml:space="preserve">.</w:t>
       </w:r>
     </w:p>
-    <w:bookmarkEnd w:id="56"/>
-    <w:bookmarkStart w:id="57" w:name="ref-Peng2009"/>
+    <w:bookmarkEnd w:id="57"/>
+    <w:bookmarkStart w:id="58" w:name="ref-Peng2009"/>
     <w:p>
       <w:pPr>
         <w:pStyle w:val="Bibliography"/>
@@ -2519,18 +2664,54 @@
         <w:t xml:space="preserve">Peng, R. D. 2009. Reproducible research and Biostatistics. Biostatistics. 10:405–408.</w:t>
       </w:r>
     </w:p>
-    <w:bookmarkEnd w:id="57"/>
-    <w:bookmarkStart w:id="58" w:name="ref-Sparks2011"/>
+    <w:bookmarkEnd w:id="58"/>
+    <w:bookmarkStart w:id="60" w:name="ref-RCT2020"/>
     <w:p>
       <w:pPr>
         <w:pStyle w:val="Bibliography"/>
       </w:pPr>
       <w:r>
+        <w:t xml:space="preserve">R Core Team. 2020.</w:t>
+      </w:r>
+      <w:r>
+        <w:t xml:space="preserve"> </w:t>
+      </w:r>
+      <w:r>
+        <w:rPr>
+          <w:i/>
+        </w:rPr>
+        <w:t xml:space="preserve">R: A language and environment for statistical computing</w:t>
+      </w:r>
+      <w:r>
+        <w:t xml:space="preserve">. Vienna, Austria: R Foundation for Statistical Computing. Available at:</w:t>
+      </w:r>
+      <w:r>
+        <w:t xml:space="preserve"> </w:t>
+      </w:r>
+      <w:hyperlink r:id="rId59">
+        <w:r>
+          <w:rPr>
+            <w:rStyle w:val="Hyperlink"/>
+          </w:rPr>
+          <w:t xml:space="preserve">https://www.R-project.org/</w:t>
+        </w:r>
+      </w:hyperlink>
+      <w:r>
+        <w:t xml:space="preserve">.</w:t>
+      </w:r>
+    </w:p>
+    <w:bookmarkEnd w:id="60"/>
+    <w:bookmarkStart w:id="61" w:name="ref-Sparks2011"/>
+    <w:p>
+      <w:pPr>
+        <w:pStyle w:val="Bibliography"/>
+      </w:pPr>
+      <w:r>
         <w:t xml:space="preserve">Sparks, A. H., Forbes, G. A., Hijmans, R. J., and Garrett, K. A. 2011. A metamodeling framework for extending the application domain of process-based ecological models. Ecosphere. 2:art90.</w:t>
       </w:r>
     </w:p>
-    <w:bookmarkEnd w:id="58"/>
-    <w:bookmarkStart w:id="59" w:name="ref-Sparks2014"/>
+    <w:bookmarkEnd w:id="61"/>
+    <w:bookmarkStart w:id="62" w:name="ref-Sparks2014"/>
     <w:p>
       <w:pPr>
         <w:pStyle w:val="Bibliography"/>
@@ -2539,8 +2720,8 @@
         <w:t xml:space="preserve">Sparks, A. H., Forbes, G. A., Hijmans, R. J., and Garrett, K. A. 2014. Climate change may have limited effect on global risk of potato late blight. Global Change Biology.:3621–3631.</w:t>
       </w:r>
     </w:p>
-    <w:bookmarkEnd w:id="59"/>
-    <w:bookmarkStart w:id="61" w:name="ref-Sparks2017"/>
+    <w:bookmarkEnd w:id="62"/>
+    <w:bookmarkStart w:id="64" w:name="ref-Sparks2017"/>
     <w:p>
       <w:pPr>
         <w:pStyle w:val="Bibliography"/>
@@ -2551,7 +2732,7 @@
       <w:r>
         <w:t xml:space="preserve"> </w:t>
       </w:r>
-      <w:hyperlink r:id="rId60">
+      <w:hyperlink r:id="rId63">
         <w:r>
           <w:rPr>
             <w:rStyle w:val="Hyperlink"/>
@@ -2563,8 +2744,8 @@
         <w:t xml:space="preserve">.</w:t>
       </w:r>
     </w:p>
-    <w:bookmarkEnd w:id="61"/>
-    <w:bookmarkStart w:id="62" w:name="ref-Stodden2013"/>
+    <w:bookmarkEnd w:id="64"/>
+    <w:bookmarkStart w:id="65" w:name="ref-Stodden2013"/>
     <w:p>
       <w:pPr>
         <w:pStyle w:val="Bibliography"/>
@@ -2573,8 +2754,8 @@
         <w:t xml:space="preserve">Stodden, V., Guo, P., and Ma, Z. 2013. Toward reproducible computational research: An empirical analysis of data and code policy adoption by journals. PLoS One. 8:2–9.</w:t>
       </w:r>
     </w:p>
-    <w:bookmarkEnd w:id="62"/>
-    <w:bookmarkStart w:id="63" w:name="ref-Sweedler2015"/>
+    <w:bookmarkEnd w:id="65"/>
+    <w:bookmarkStart w:id="66" w:name="ref-Sweedler2015"/>
     <w:p>
       <w:pPr>
         <w:pStyle w:val="Bibliography"/>
@@ -2583,8 +2764,8 @@
         <w:t xml:space="preserve">Sweedler, J. V. 2015. Striving for Reproducible Science. Anal. Chem. 87:11603–11604.</w:t>
       </w:r>
     </w:p>
-    <w:bookmarkEnd w:id="63"/>
-    <w:bookmarkStart w:id="64" w:name="ref-vannoorden2017"/>
+    <w:bookmarkEnd w:id="66"/>
+    <w:bookmarkStart w:id="67" w:name="ref-vannoorden2017"/>
     <w:p>
       <w:pPr>
         <w:pStyle w:val="Bibliography"/>
@@ -2593,8 +2774,8 @@
         <w:t xml:space="preserve">van Noorden, R. 2017. Gates Foundation demands open access. Nature. 541:270–270.</w:t>
       </w:r>
     </w:p>
-    <w:bookmarkEnd w:id="64"/>
-    <w:bookmarkStart w:id="65" w:name="ref-Wald2010"/>
+    <w:bookmarkEnd w:id="67"/>
+    <w:bookmarkStart w:id="68" w:name="ref-Wald2010"/>
     <w:p>
       <w:pPr>
         <w:pStyle w:val="Bibliography"/>
@@ -2603,8 +2784,8 @@
         <w:t xml:space="preserve">Wald, C. 2010. Scientists embrace openness.</w:t>
       </w:r>
     </w:p>
-    <w:bookmarkEnd w:id="65"/>
-    <w:bookmarkStart w:id="66" w:name="ref-Weissgerber2016"/>
+    <w:bookmarkEnd w:id="68"/>
+    <w:bookmarkStart w:id="69" w:name="ref-Weissgerber2016"/>
     <w:p>
       <w:pPr>
         <w:pStyle w:val="Bibliography"/>
@@ -2613,37 +2794,91 @@
         <w:t xml:space="preserve">Weissgerber, T. L., Garovic, V. D., Winham, S. J., Milic, N. M., and Prager, E. M. 2016. Transparent reporting for reproducible science. J. Neurosci. Res. 00:1–6.</w:t>
       </w:r>
     </w:p>
-    <w:bookmarkEnd w:id="66"/>
-    <w:bookmarkEnd w:id="67"/>
+    <w:bookmarkEnd w:id="69"/>
+    <w:bookmarkStart w:id="71" w:name="ref-Wilkinson2016"/>
+    <w:p>
+      <w:pPr>
+        <w:pStyle w:val="Bibliography"/>
+      </w:pPr>
+      <w:r>
+        <w:t xml:space="preserve">Wilkinson, M. D., Dumontier, M., Aalbersberg, I. J., Appleton, G., Axton, M., Baak, A., et al. 2016. The FAIR Guiding Principles for scientific data management and stewardship. Scientific Data. 3:1–9 Available at:</w:t>
+      </w:r>
+      <w:r>
+        <w:t xml:space="preserve"> </w:t>
+      </w:r>
+      <w:hyperlink r:id="rId70">
+        <w:r>
+          <w:rPr>
+            <w:rStyle w:val="Hyperlink"/>
+          </w:rPr>
+          <w:t xml:space="preserve">https://www.nature.com/articles/sdata201618</w:t>
+        </w:r>
+      </w:hyperlink>
+      <w:r>
+        <w:t xml:space="preserve"> </w:t>
+      </w:r>
+      <w:r>
+        <w:t xml:space="preserve">[Accessed April 20, 2020].</w:t>
+      </w:r>
+    </w:p>
+    <w:bookmarkEnd w:id="71"/>
+    <w:bookmarkStart w:id="73" w:name="ref-Ziemann2016"/>
+    <w:p>
+      <w:pPr>
+        <w:pStyle w:val="Bibliography"/>
+      </w:pPr>
+      <w:r>
+        <w:t xml:space="preserve">Ziemann, M., Eren, Y., and El-Osta, A. 2016. Gene name errors are widespread in the scientific literature. Genome Biology. 17:177 Available at:</w:t>
+      </w:r>
+      <w:r>
+        <w:t xml:space="preserve"> </w:t>
+      </w:r>
+      <w:hyperlink r:id="rId72">
+        <w:r>
+          <w:rPr>
+            <w:rStyle w:val="Hyperlink"/>
+          </w:rPr>
+          <w:t xml:space="preserve">https://doi.org/10.1186/s13059-016-1044-7</w:t>
+        </w:r>
+      </w:hyperlink>
+      <w:r>
+        <w:t xml:space="preserve"> </w:t>
+      </w:r>
+      <w:r>
+        <w:t xml:space="preserve">[Accessed April 20, 2020].</w:t>
+      </w:r>
+    </w:p>
+    <w:bookmarkEnd w:id="73"/>
+    <w:bookmarkEnd w:id="74"/>
     <w:p>
       <w:pPr>
         <w:pStyle w:val="Heading5"/>
       </w:pPr>
-      <w:bookmarkStart w:id="68" w:name="pagebreak-1"/>
+      <w:bookmarkStart w:id="75" w:name="pagebreak-1"/>
       <w:r>
         <w:t xml:space="preserve">pagebreak</w:t>
       </w:r>
-      <w:bookmarkEnd w:id="68"/>
+      <w:bookmarkEnd w:id="75"/>
     </w:p>
     <w:p>
       <w:pPr>
         <w:pStyle w:val="Heading5"/>
       </w:pPr>
-      <w:bookmarkStart w:id="69" w:name="pagebreak-2"/>
+      <w:bookmarkStart w:id="76" w:name="pagebreak-2"/>
       <w:r>
         <w:t xml:space="preserve">pagebreak</w:t>
       </w:r>
-      <w:bookmarkEnd w:id="69"/>
+      <w:bookmarkEnd w:id="76"/>
     </w:p>
     <w:p>
       <w:pPr>
         <w:pStyle w:val="Heading1"/>
       </w:pPr>
-      <w:bookmarkStart w:id="70" w:name="figures"/>
+      <w:bookmarkStart w:id="77" w:name="figures"/>
       <w:r>
         <w:t xml:space="preserve">Figures</w:t>
       </w:r>
-      <w:bookmarkEnd w:id="70"/>
+      <w:bookmarkEnd w:id="77"/>
     </w:p>
     <w:p>
       <w:pPr>
@@ -2665,7 +2900,7 @@
                     </pic:cNvPicPr>
                   </pic:nvPicPr>
                   <pic:blipFill>
-                    <a:blip r:embed="rId71"/>
+                    <a:blip r:embed="rId78"/>
                     <a:stretch>
                       <a:fillRect/>
                     </a:stretch>
@@ -2704,28 +2939,28 @@
       <w:pPr>
         <w:pStyle w:val="Heading5"/>
       </w:pPr>
-      <w:bookmarkStart w:id="72" w:name="pagebreak-3"/>
+      <w:bookmarkStart w:id="79" w:name="pagebreak-3"/>
       <w:r>
         <w:t xml:space="preserve">pagebreak</w:t>
       </w:r>
-      <w:bookmarkEnd w:id="72"/>
+      <w:bookmarkEnd w:id="79"/>
     </w:p>
     <w:p>
       <w:pPr>
         <w:pStyle w:val="Heading1"/>
       </w:pPr>
-      <w:bookmarkStart w:id="73" w:name="colophon"/>
+      <w:bookmarkStart w:id="80" w:name="colophon"/>
       <w:r>
         <w:t xml:space="preserve">Colophon</w:t>
       </w:r>
-      <w:bookmarkEnd w:id="73"/>
+      <w:bookmarkEnd w:id="80"/>
     </w:p>
     <w:p>
       <w:pPr>
         <w:pStyle w:val="FirstParagraph"/>
       </w:pPr>
       <w:r>
-        <w:t xml:space="preserve">This report was generated on 2020-04-20 11:14:47 using the following computational environment and dependencies:</w:t>
+        <w:t xml:space="preserve">This report was generated on 2020-04-21 13:45:41 using the following computational environment and dependencies:</w:t>
       </w:r>
     </w:p>
     <w:p>
@@ -3016,7 +3251,7 @@
         <w:rPr>
           <w:rStyle w:val="VerbatimChar"/>
         </w:rPr>
-        <w:t xml:space="preserve">#&gt; Head:     [eb04064] 2020-04-20: Update R docs and correct bug in package spelling</w:t>
+        <w:t xml:space="preserve">#&gt; Head:     [90fb309] 2020-04-21: Delete source code section</w:t>
       </w:r>
     </w:p>
     <w:sectPr>
@@ -3911,18 +4146,6 @@
     <w:abstractNumId w:val="991"/>
   </w:num>
   <w:num w:numId="1002">
-    <w:abstractNumId w:val="991"/>
-  </w:num>
-  <w:num w:numId="1003">
-    <w:abstractNumId w:val="991"/>
-  </w:num>
-  <w:num w:numId="1004">
-    <w:abstractNumId w:val="991"/>
-  </w:num>
-  <w:num w:numId="1005">
-    <w:abstractNumId w:val="991"/>
-  </w:num>
-  <w:num w:numId="1006">
     <w:abstractNumId w:val="991"/>
   </w:num>
 </w:numbering>

</xml_diff>

<commit_message>
Flesh out methods and results from article surveys
</commit_message>
<xml_diff>
--- a/analysis/paper/paper.docx
+++ b/analysis/paper/paper.docx
@@ -2090,9 +2090,706 @@
     </w:p>
     <w:p>
       <w:pPr>
+        <w:pStyle w:val="Heading2"/>
+      </w:pPr>
+      <w:bookmarkStart w:id="32" w:name="article-selection"/>
+      <w:r>
+        <w:t xml:space="preserve">Article Selection</w:t>
+      </w:r>
+      <w:bookmarkEnd w:id="32"/>
+    </w:p>
+    <w:p>
+      <w:pPr>
+        <w:pStyle w:val="FirstParagraph"/>
+      </w:pPr>
+      <w:r>
+        <w:t xml:space="preserve">In order for us to determine where we are as a discipline with regards to openly and reproducibly sharing data, we randomly selected 300 articles published from 2012 to 2018 across 21 journals (Table</w:t>
+      </w:r>
+      <w:r>
+        <w:t xml:space="preserve"> </w:t>
+      </w:r>
+      <w:r>
+        <w:t xml:space="preserve">1</w:t>
+      </w:r>
+      <w:r>
+        <w:t xml:space="preserve">) representative of the pathology discipline, and assigned them scores reflecting their openness and reproducibility.</w:t>
+      </w:r>
+      <w:r>
+        <w:t xml:space="preserve"> </w:t>
+      </w:r>
+      <w:r>
+        <w:t xml:space="preserve">Among the journals, both fundamental and/or applied as well as journals covering specific group of pathogens/plants or broad areas were included.</w:t>
+      </w:r>
+      <w:r>
+        <w:t xml:space="preserve"> </w:t>
+      </w:r>
+      <w:r>
+        <w:t xml:space="preserve">Three hundred articles were randomly selected from issues published from 2012 to 2018.</w:t>
+      </w:r>
+      <w:r>
+        <w:t xml:space="preserve"> </w:t>
+      </w:r>
+      <w:r>
+        <w:t xml:space="preserve">A list of randomly selected pages was assigned to a randomized list of the 21 journals</w:t>
+      </w:r>
+      <w:r>
+        <w:t xml:space="preserve"> </w:t>
+      </w:r>
+      <w:r>
+        <w:t xml:space="preserve">(Sparks et al. 2017)</w:t>
+      </w:r>
+      <w:r>
+        <w:t xml:space="preserve"> </w:t>
+      </w:r>
+      <w:r>
+        <w:t xml:space="preserve">where the page number fell within an article for the given journal.</w:t>
+      </w:r>
+      <w:r>
+        <w:t xml:space="preserve"> </w:t>
+      </w:r>
+      <w:r>
+        <w:t xml:space="preserve">In cases where an article was not suitable,</w:t>
+      </w:r>
+      <w:r>
+        <w:t xml:space="preserve"> </w:t>
+      </w:r>
+      <w:r>
+        <w:rPr>
+          <w:i/>
+        </w:rPr>
+        <w:t xml:space="preserve">e.g.</w:t>
+      </w:r>
+      <w:r>
+        <w:t xml:space="preserve">, a review or otherwise not related to plant pathology, the next article was selected until a suitable article was found.</w:t>
+      </w:r>
+      <w:r>
+        <w:t xml:space="preserve"> </w:t>
+      </w:r>
+      <w:r>
+        <w:t xml:space="preserve">Notes regarding the selection of articles can be found in the file, XXXX, available in this paper’s repository.</w:t>
+      </w:r>
+      <w:r>
+        <w:t xml:space="preserve"> </w:t>
+      </w:r>
+      <w:r>
+        <w:t xml:space="preserve">The pages list was numbered from page one and went to 150.</w:t>
+      </w:r>
+      <w:r>
+        <w:t xml:space="preserve"> </w:t>
+      </w:r>
+      <w:r>
+        <w:t xml:space="preserve">This was done since some journals restart their numbering with each issue and also ensures that the journal is more likely to have a page number corresponding to the randomly generated value.</w:t>
+      </w:r>
+      <w:r>
+        <w:t xml:space="preserve"> </w:t>
+      </w:r>
+      <w:r>
+        <w:t xml:space="preserve">This also assumes that there is no effect or bias on reproducibility based on the time of year that an article was published, since most journals start with page number one at the beginning of the year.</w:t>
+      </w:r>
+      <w:r>
+        <w:t xml:space="preserve"> </w:t>
+      </w:r>
+      <w:r>
+        <w:t xml:space="preserve">The list of journals was saved from Google’s gsheets as a comma separated value (CSV) file for later use and distribution.</w:t>
+      </w:r>
+    </w:p>
+    <w:p>
+      <w:pPr>
+        <w:pStyle w:val="Heading2"/>
+      </w:pPr>
+      <w:bookmarkStart w:id="33" w:name="scoring-criteria"/>
+      <w:r>
+        <w:t xml:space="preserve">Scoring criteria</w:t>
+      </w:r>
+      <w:bookmarkEnd w:id="33"/>
+    </w:p>
+    <w:p>
+      <w:pPr>
+        <w:pStyle w:val="FirstParagraph"/>
+      </w:pPr>
+      <w:r>
+        <w:t xml:space="preserve">Four individuals were assigned to rate a randomised list of journal articles.</w:t>
+      </w:r>
+    </w:p>
+    <w:p>
+      <w:pPr>
+        <w:pStyle w:val="BodyText"/>
+      </w:pPr>
+      <w:r>
+        <w:t xml:space="preserve">Journals were provided a score for whether they were completely open (TRUE), behind a paywall (FALSE) or a combination (BOTH).</w:t>
+      </w:r>
+      <w:r>
+        <w:t xml:space="preserve"> </w:t>
+      </w:r>
+      <w:r>
+        <w:t xml:space="preserve">The five-year impact factor for each journal was retreived from (XXXXX) and entered in the notes.</w:t>
+      </w:r>
+    </w:p>
+    <w:p>
+      <w:pPr>
+        <w:pStyle w:val="BodyText"/>
+      </w:pPr>
+      <w:r>
+        <w:t xml:space="preserve">Articles were provided classifications, whether they were fundamental or applied and a note was made whether the article’s primary focus was molecular (TRUE/FALSE).</w:t>
+      </w:r>
+    </w:p>
+    <w:p>
+      <w:pPr>
+        <w:pStyle w:val="BodyText"/>
+      </w:pPr>
+      <w:r>
+        <w:t xml:space="preserve">Where possible the software used was recorded in the notes if it was cited or otherwise specified in the article text.</w:t>
+      </w:r>
+    </w:p>
+    <w:p>
+      <w:pPr>
+        <w:pStyle w:val="BodyText"/>
+      </w:pPr>
+      <w:r>
+        <w:t xml:space="preserve">Articles were scored in four areas for reproducibility on a scale of 0 to 3:</w:t>
+      </w:r>
+    </w:p>
+    <w:p>
+      <w:pPr>
         <w:numPr>
           <w:ilvl w:val="0"/>
           <w:numId w:val="1001"/>
+        </w:numPr>
+      </w:pPr>
+      <w:r>
+        <w:rPr>
+          <w:b/>
+        </w:rPr>
+        <w:t xml:space="preserve">computational methods available</w:t>
+      </w:r>
+    </w:p>
+    <w:p>
+      <w:pPr>
+        <w:numPr>
+          <w:ilvl w:val="1"/>
+          <w:numId w:val="1002"/>
+        </w:numPr>
+      </w:pPr>
+      <w:r>
+        <w:t xml:space="preserve">0 - Not available or not mentioned in the publication</w:t>
+      </w:r>
+    </w:p>
+    <w:p>
+      <w:pPr>
+        <w:numPr>
+          <w:ilvl w:val="1"/>
+          <w:numId w:val="1002"/>
+        </w:numPr>
+      </w:pPr>
+      <w:r>
+        <w:t xml:space="preserve">1 - Uses expensive proprietary software that only institutions would typically purchase (</w:t>
+      </w:r>
+      <w:r>
+        <w:rPr>
+          <w:i/>
+        </w:rPr>
+        <w:t xml:space="preserve">i.e.</w:t>
+      </w:r>
+      <w:r>
+        <w:t xml:space="preserve">,</w:t>
+      </w:r>
+      <w:r>
+        <w:t xml:space="preserve"> </w:t>
+      </w:r>
+      <w:r>
+        <w:t xml:space="preserve">ArcGIS standard is $7000)</w:t>
+      </w:r>
+    </w:p>
+    <w:p>
+      <w:pPr>
+        <w:numPr>
+          <w:ilvl w:val="1"/>
+          <w:numId w:val="1002"/>
+        </w:numPr>
+      </w:pPr>
+      <w:r>
+        <w:t xml:space="preserve">2 - Uses proprietary software that most individuals can afford (</w:t>
+      </w:r>
+      <w:r>
+        <w:rPr>
+          <w:i/>
+        </w:rPr>
+        <w:t xml:space="preserve">e.g.</w:t>
+      </w:r>
+      <w:r>
+        <w:t xml:space="preserve">, Excel, Matlab? ($500))</w:t>
+      </w:r>
+    </w:p>
+    <w:p>
+      <w:pPr>
+        <w:numPr>
+          <w:ilvl w:val="1"/>
+          <w:numId w:val="1002"/>
+        </w:numPr>
+      </w:pPr>
+      <w:r>
+        <w:t xml:space="preserve">3 - Uses entirely open source and free software (</w:t>
+      </w:r>
+      <w:r>
+        <w:rPr>
+          <w:i/>
+        </w:rPr>
+        <w:t xml:space="preserve">e.g.</w:t>
+      </w:r>
+      <w:r>
+        <w:t xml:space="preserve">, R, Python)</w:t>
+      </w:r>
+    </w:p>
+    <w:p>
+      <w:pPr>
+        <w:numPr>
+          <w:ilvl w:val="1"/>
+          <w:numId w:val="1002"/>
+        </w:numPr>
+      </w:pPr>
+      <w:r>
+        <w:t xml:space="preserve">NA - No software was used in the research that can be determined as the article is written</w:t>
+      </w:r>
+    </w:p>
+    <w:p>
+      <w:pPr>
+        <w:numPr>
+          <w:ilvl w:val="0"/>
+          <w:numId w:val="1001"/>
+        </w:numPr>
+      </w:pPr>
+      <w:r>
+        <w:rPr>
+          <w:b/>
+        </w:rPr>
+        <w:t xml:space="preserve">software available</w:t>
+      </w:r>
+    </w:p>
+    <w:p>
+      <w:pPr>
+        <w:numPr>
+          <w:ilvl w:val="1"/>
+          <w:numId w:val="1003"/>
+        </w:numPr>
+      </w:pPr>
+      <w:r>
+        <w:t xml:space="preserve">0 - Not available or not mentioned in the publication</w:t>
+      </w:r>
+    </w:p>
+    <w:p>
+      <w:pPr>
+        <w:numPr>
+          <w:ilvl w:val="1"/>
+          <w:numId w:val="1003"/>
+        </w:numPr>
+      </w:pPr>
+      <w:r>
+        <w:t xml:space="preserve">1 - Uses expensive proprietary software that only institutions would typically purchase (</w:t>
+      </w:r>
+      <w:r>
+        <w:rPr>
+          <w:i/>
+        </w:rPr>
+        <w:t xml:space="preserve">i.e.</w:t>
+      </w:r>
+      <w:r>
+        <w:t xml:space="preserve">,</w:t>
+      </w:r>
+      <w:r>
+        <w:t xml:space="preserve"> </w:t>
+      </w:r>
+      <w:r>
+        <w:t xml:space="preserve">ArcGIS standard is $7000)</w:t>
+      </w:r>
+    </w:p>
+    <w:p>
+      <w:pPr>
+        <w:numPr>
+          <w:ilvl w:val="1"/>
+          <w:numId w:val="1003"/>
+        </w:numPr>
+      </w:pPr>
+      <w:r>
+        <w:t xml:space="preserve">2 - Uses proprietary software that most individuals can afford (</w:t>
+      </w:r>
+      <w:r>
+        <w:rPr>
+          <w:i/>
+        </w:rPr>
+        <w:t xml:space="preserve">e.g.</w:t>
+      </w:r>
+      <w:r>
+        <w:t xml:space="preserve">, Excel, Matlab? ($500))</w:t>
+      </w:r>
+    </w:p>
+    <w:p>
+      <w:pPr>
+        <w:numPr>
+          <w:ilvl w:val="1"/>
+          <w:numId w:val="1003"/>
+        </w:numPr>
+      </w:pPr>
+      <w:r>
+        <w:t xml:space="preserve">3 - Uses entirely open source and free software (</w:t>
+      </w:r>
+      <w:r>
+        <w:rPr>
+          <w:i/>
+        </w:rPr>
+        <w:t xml:space="preserve">e.g.</w:t>
+      </w:r>
+      <w:r>
+        <w:t xml:space="preserve">, R, Python).</w:t>
+      </w:r>
+    </w:p>
+    <w:p>
+      <w:pPr>
+        <w:numPr>
+          <w:ilvl w:val="1"/>
+          <w:numId w:val="1003"/>
+        </w:numPr>
+      </w:pPr>
+      <w:r>
+        <w:t xml:space="preserve">NA - No software was used in the research that can be determined as the article is written</w:t>
+      </w:r>
+    </w:p>
+    <w:p>
+      <w:pPr>
+        <w:numPr>
+          <w:ilvl w:val="0"/>
+          <w:numId w:val="1001"/>
+        </w:numPr>
+      </w:pPr>
+      <w:r>
+        <w:rPr>
+          <w:b/>
+        </w:rPr>
+        <w:t xml:space="preserve">software cited</w:t>
+      </w:r>
+    </w:p>
+    <w:p>
+      <w:pPr>
+        <w:numPr>
+          <w:ilvl w:val="1"/>
+          <w:numId w:val="1004"/>
+        </w:numPr>
+      </w:pPr>
+      <w:r>
+        <w:t xml:space="preserve">0 - not mentioned</w:t>
+      </w:r>
+    </w:p>
+    <w:p>
+      <w:pPr>
+        <w:numPr>
+          <w:ilvl w:val="1"/>
+          <w:numId w:val="1004"/>
+        </w:numPr>
+      </w:pPr>
+      <w:r>
+        <w:t xml:space="preserve">1 - Software mentioned by name only</w:t>
+      </w:r>
+    </w:p>
+    <w:p>
+      <w:pPr>
+        <w:numPr>
+          <w:ilvl w:val="1"/>
+          <w:numId w:val="1004"/>
+        </w:numPr>
+      </w:pPr>
+      <w:r>
+        <w:t xml:space="preserve">2 - Software cited with version number</w:t>
+      </w:r>
+    </w:p>
+    <w:p>
+      <w:pPr>
+        <w:numPr>
+          <w:ilvl w:val="1"/>
+          <w:numId w:val="1004"/>
+        </w:numPr>
+      </w:pPr>
+      <w:r>
+        <w:t xml:space="preserve">3 - All software components (SAS PROCs, R or Python packages) etc. cited</w:t>
+      </w:r>
+    </w:p>
+    <w:p>
+      <w:pPr>
+        <w:numPr>
+          <w:ilvl w:val="1"/>
+          <w:numId w:val="1004"/>
+        </w:numPr>
+      </w:pPr>
+      <w:r>
+        <w:t xml:space="preserve">NA - No software was used in the research that can be determined as the article is written.</w:t>
+      </w:r>
+    </w:p>
+    <w:p>
+      <w:pPr>
+        <w:numPr>
+          <w:ilvl w:val="0"/>
+          <w:numId w:val="1001"/>
+        </w:numPr>
+      </w:pPr>
+      <w:r>
+        <w:rPr>
+          <w:b/>
+        </w:rPr>
+        <w:t xml:space="preserve">data available</w:t>
+      </w:r>
+    </w:p>
+    <w:p>
+      <w:pPr>
+        <w:numPr>
+          <w:ilvl w:val="1"/>
+          <w:numId w:val="1005"/>
+        </w:numPr>
+      </w:pPr>
+      <w:r>
+        <w:t xml:space="preserve">0 - Not available or not mentioned in the publication</w:t>
+      </w:r>
+    </w:p>
+    <w:p>
+      <w:pPr>
+        <w:numPr>
+          <w:ilvl w:val="1"/>
+          <w:numId w:val="1005"/>
+        </w:numPr>
+      </w:pPr>
+      <w:r>
+        <w:t xml:space="preserve">1 - Available upon request to author</w:t>
+      </w:r>
+    </w:p>
+    <w:p>
+      <w:pPr>
+        <w:numPr>
+          <w:ilvl w:val="1"/>
+          <w:numId w:val="1005"/>
+        </w:numPr>
+      </w:pPr>
+      <w:r>
+        <w:t xml:space="preserve">2 - Online, but inconvenient or non-permanent (</w:t>
+      </w:r>
+      <w:r>
+        <w:rPr>
+          <w:i/>
+        </w:rPr>
+        <w:t xml:space="preserve">e.g.</w:t>
+      </w:r>
+      <w:r>
+        <w:t xml:space="preserve">, login needed, pay wall, FTP server, personal</w:t>
+      </w:r>
+      <w:r>
+        <w:t xml:space="preserve"> </w:t>
+      </w:r>
+      <w:r>
+        <w:t xml:space="preserve">lab website that may disappear, or may have already disappeared)</w:t>
+      </w:r>
+    </w:p>
+    <w:p>
+      <w:pPr>
+        <w:numPr>
+          <w:ilvl w:val="1"/>
+          <w:numId w:val="1005"/>
+        </w:numPr>
+      </w:pPr>
+      <w:r>
+        <w:t xml:space="preserve">3 - Freely available online to anonymous users for foreseeable future (</w:t>
+      </w:r>
+      <w:r>
+        <w:rPr>
+          <w:i/>
+        </w:rPr>
+        <w:t xml:space="preserve">e.g.</w:t>
+      </w:r>
+      <w:r>
+        <w:t xml:space="preserve">, archived using Zenodo,</w:t>
+      </w:r>
+      <w:r>
+        <w:t xml:space="preserve"> </w:t>
+      </w:r>
+      <w:r>
+        <w:t xml:space="preserve">dataverse or university library or some other proper archiving system)</w:t>
+      </w:r>
+    </w:p>
+    <w:p>
+      <w:pPr>
+        <w:pStyle w:val="Heading2"/>
+      </w:pPr>
+      <w:bookmarkStart w:id="34" w:name="results"/>
+      <w:r>
+        <w:t xml:space="preserve">Results</w:t>
+      </w:r>
+      <w:bookmarkEnd w:id="34"/>
+    </w:p>
+    <w:p>
+      <w:pPr>
+        <w:pStyle w:val="FirstParagraph"/>
+      </w:pPr>
+      <w:r>
+        <w:t xml:space="preserve">No journals were completely closed, all offered at least an option for open access but some were completely open.</w:t>
+      </w:r>
+    </w:p>
+    <w:p>
+      <w:pPr>
+        <w:pStyle w:val="BodyText"/>
+      </w:pPr>
+      <w:r>
+        <w:t xml:space="preserve">The majority of the articles were classed as fundamental, 160, with 138 classed as applied.</w:t>
+      </w:r>
+    </w:p>
+    <w:p>
+      <w:pPr>
+        <w:pStyle w:val="BodyText"/>
+      </w:pPr>
+      <w:r>
+        <w:t xml:space="preserve">Most articles did not make any computational methods available in any fashion with two classing as</w:t>
+      </w:r>
+      <w:r>
+        <w:t xml:space="preserve"> </w:t>
+      </w:r>
+      <w:r>
+        <w:t xml:space="preserve">“</w:t>
+      </w:r>
+      <w:r>
+        <w:t xml:space="preserve">3</w:t>
+      </w:r>
+      <w:r>
+        <w:t xml:space="preserve">”</w:t>
+      </w:r>
+      <w:r>
+        <w:t xml:space="preserve"> </w:t>
+      </w:r>
+      <w:r>
+        <w:t xml:space="preserve">(0.007 %), which was the highest score available, 287 were classed as</w:t>
+      </w:r>
+      <w:r>
+        <w:t xml:space="preserve"> </w:t>
+      </w:r>
+      <w:r>
+        <w:t xml:space="preserve">“</w:t>
+      </w:r>
+      <w:r>
+        <w:t xml:space="preserve">0</w:t>
+      </w:r>
+      <w:r>
+        <w:t xml:space="preserve">”</w:t>
+      </w:r>
+      <w:r>
+        <w:t xml:space="preserve"> </w:t>
+      </w:r>
+      <w:r>
+        <w:t xml:space="preserve">(96 %) and 9 articles (0.03 %) appeared to not use any computational methods.</w:t>
+      </w:r>
+    </w:p>
+    <w:p>
+      <w:pPr>
+        <w:pStyle w:val="BodyText"/>
+      </w:pPr>
+      <w:r>
+        <w:t xml:space="preserve">More articles did a good job of using software that was reasonably available to anyone with 206 scoring</w:t>
+      </w:r>
+      <w:r>
+        <w:t xml:space="preserve"> </w:t>
+      </w:r>
+      <w:r>
+        <w:t xml:space="preserve">“</w:t>
+      </w:r>
+      <w:r>
+        <w:t xml:space="preserve">2</w:t>
+      </w:r>
+      <w:r>
+        <w:t xml:space="preserve">”</w:t>
+      </w:r>
+      <w:r>
+        <w:t xml:space="preserve"> </w:t>
+      </w:r>
+      <w:r>
+        <w:t xml:space="preserve">or</w:t>
+      </w:r>
+      <w:r>
+        <w:t xml:space="preserve"> </w:t>
+      </w:r>
+      <w:r>
+        <w:t xml:space="preserve">“</w:t>
+      </w:r>
+      <w:r>
+        <w:t xml:space="preserve">3</w:t>
+      </w:r>
+      <w:r>
+        <w:t xml:space="preserve">”</w:t>
+      </w:r>
+      <w:r>
+        <w:t xml:space="preserve"> </w:t>
+      </w:r>
+      <w:r>
+        <w:t xml:space="preserve">(Table</w:t>
+      </w:r>
+      <w:r>
+        <w:t xml:space="preserve"> </w:t>
+      </w:r>
+      <w:r>
+        <w:t xml:space="preserve">2</w:t>
+      </w:r>
+      <w:r>
+        <w:t xml:space="preserve">).</w:t>
+      </w:r>
+    </w:p>
+    <w:p>
+      <w:pPr>
+        <w:pStyle w:val="BodyText"/>
+      </w:pPr>
+      <w:r>
+        <w:t xml:space="preserve">A custom R function,</w:t>
+      </w:r>
+      <w:r>
+        <w:t xml:space="preserve"> </w:t>
+      </w:r>
+      <w:r>
+        <w:rPr>
+          <w:rStyle w:val="VerbatimChar"/>
+        </w:rPr>
+        <w:t xml:space="preserve">Reproducibility.in.Plant.Pathology::import_rrpp()</w:t>
+      </w:r>
+      <w:r>
+        <w:t xml:space="preserve">, was written to import the data, format the columns properly and calculate the overall reproducibility score in R</w:t>
+      </w:r>
+      <w:r>
+        <w:t xml:space="preserve"> </w:t>
+      </w:r>
+      <w:r>
+        <w:t xml:space="preserve">(R Core Team 2020)</w:t>
+      </w:r>
+      <w:r>
+        <w:t xml:space="preserve">.</w:t>
+      </w:r>
+    </w:p>
+    <w:p>
+      <w:pPr>
+        <w:pStyle w:val="BodyText"/>
+      </w:pPr>
+      <w:r>
+        <w:t xml:space="preserve">The majority of articles scored very low in our reproducibility assessment, 82.6 % scored 0 out of 12, which was not reproducible at all (Table</w:t>
+      </w:r>
+      <w:r>
+        <w:t xml:space="preserve"> </w:t>
+      </w:r>
+      <w:r>
+        <w:t xml:space="preserve">3</w:t>
+      </w:r>
+      <w:r>
+        <w:t xml:space="preserve">).</w:t>
+      </w:r>
+      <w:r>
+        <w:t xml:space="preserve"> </w:t>
+      </w:r>
+      <w:r>
+        <w:t xml:space="preserve">The highest scoring article recieved an 11 out of 12.</w:t>
+      </w:r>
+    </w:p>
+    <w:p>
+      <w:pPr>
+        <w:numPr>
+          <w:ilvl w:val="0"/>
+          <w:numId w:val="1006"/>
         </w:numPr>
         <w:pStyle w:val="Compact"/>
       </w:pPr>
@@ -2144,7 +2841,7 @@
       <w:pPr>
         <w:numPr>
           <w:ilvl w:val="0"/>
-          <w:numId w:val="1001"/>
+          <w:numId w:val="1006"/>
         </w:numPr>
         <w:pStyle w:val="Compact"/>
       </w:pPr>
@@ -2160,7 +2857,7 @@
       <w:r>
         <w:t xml:space="preserve">provide models, data and code, (</w:t>
       </w:r>
-      <w:hyperlink r:id="rId32">
+      <w:hyperlink r:id="rId35">
         <w:r>
           <w:rPr>
             <w:rStyle w:val="Hyperlink"/>
@@ -2182,7 +2879,7 @@
       <w:pPr>
         <w:numPr>
           <w:ilvl w:val="0"/>
-          <w:numId w:val="1001"/>
+          <w:numId w:val="1006"/>
         </w:numPr>
         <w:pStyle w:val="Compact"/>
       </w:pPr>
@@ -2198,7 +2895,7 @@
       <w:r>
         <w:t xml:space="preserve">provide models, data and code, (</w:t>
       </w:r>
-      <w:hyperlink r:id="rId33">
+      <w:hyperlink r:id="rId36">
         <w:r>
           <w:rPr>
             <w:rStyle w:val="Hyperlink"/>
@@ -2220,7 +2917,7 @@
       <w:pPr>
         <w:numPr>
           <w:ilvl w:val="0"/>
-          <w:numId w:val="1001"/>
+          <w:numId w:val="1006"/>
         </w:numPr>
         <w:pStyle w:val="Compact"/>
       </w:pPr>
@@ -2232,7 +2929,7 @@
       <w:pPr>
         <w:numPr>
           <w:ilvl w:val="0"/>
-          <w:numId w:val="1001"/>
+          <w:numId w:val="1006"/>
         </w:numPr>
         <w:pStyle w:val="Compact"/>
       </w:pPr>
@@ -2244,7 +2941,7 @@
       <w:pPr>
         <w:numPr>
           <w:ilvl w:val="1"/>
-          <w:numId w:val="1002"/>
+          <w:numId w:val="1007"/>
         </w:numPr>
         <w:pStyle w:val="Compact"/>
       </w:pPr>
@@ -2254,7 +2951,7 @@
       <w:r>
         <w:t xml:space="preserve"> </w:t>
       </w:r>
-      <w:hyperlink r:id="rId34">
+      <w:hyperlink r:id="rId37">
         <w:r>
           <w:rPr>
             <w:rStyle w:val="Hyperlink"/>
@@ -2267,7 +2964,7 @@
       <w:pPr>
         <w:numPr>
           <w:ilvl w:val="1"/>
-          <w:numId w:val="1002"/>
+          <w:numId w:val="1007"/>
         </w:numPr>
         <w:pStyle w:val="Compact"/>
       </w:pPr>
@@ -2277,7 +2974,7 @@
       <w:r>
         <w:t xml:space="preserve"> </w:t>
       </w:r>
-      <w:hyperlink r:id="rId35">
+      <w:hyperlink r:id="rId38">
         <w:r>
           <w:rPr>
             <w:rStyle w:val="Hyperlink"/>
@@ -2290,7 +2987,7 @@
       <w:pPr>
         <w:numPr>
           <w:ilvl w:val="0"/>
-          <w:numId w:val="1001"/>
+          <w:numId w:val="1006"/>
         </w:numPr>
         <w:pStyle w:val="Compact"/>
       </w:pPr>
@@ -2300,129 +2997,46 @@
     </w:p>
     <w:p>
       <w:pPr>
-        <w:pStyle w:val="FirstParagraph"/>
-      </w:pPr>
-      <w:r>
-        <w:t xml:space="preserve">Twenty-one plant pathology discipline journals were selected by the authors as representations of discipline-based journals target by the plant pathology research community.</w:t>
-      </w:r>
-      <w:r>
-        <w:t xml:space="preserve"> </w:t>
-      </w:r>
-      <w:r>
-        <w:t xml:space="preserve">Among them, both fundamental and/or applied as well as journals covering specific group of pathogens/plants or broad areas were included. Two hundred articles were randomly selected from issues published from 2012 to 2018.</w:t>
-      </w:r>
-      <w:r>
-        <w:t xml:space="preserve"> </w:t>
-      </w:r>
-      <w:r>
-        <w:t xml:space="preserve">A list of randomly selected pages was assigned to a randomized list of the 21 journals</w:t>
-      </w:r>
-      <w:r>
-        <w:t xml:space="preserve"> </w:t>
-      </w:r>
-      <w:r>
-        <w:t xml:space="preserve">(Sparks et al. 2017)</w:t>
-      </w:r>
-      <w:r>
-        <w:t xml:space="preserve"> </w:t>
-      </w:r>
-      <w:r>
-        <w:t xml:space="preserve">where the page number fell within an article for the given journal.</w:t>
-      </w:r>
-      <w:r>
-        <w:t xml:space="preserve"> </w:t>
-      </w:r>
-      <w:r>
-        <w:t xml:space="preserve">In cases where an article was not suitable,</w:t>
-      </w:r>
-      <w:r>
-        <w:t xml:space="preserve"> </w:t>
-      </w:r>
-      <w:r>
-        <w:rPr>
-          <w:i/>
-        </w:rPr>
-        <w:t xml:space="preserve">e.g.</w:t>
-      </w:r>
-      <w:r>
-        <w:t xml:space="preserve">, a review or otherwise not related to plant pathology, the next article was selected until a suitable article was found. Notes regarding the selection of articles can be found in the file, XXXX, available in this paper’s repository.</w:t>
-      </w:r>
-      <w:r>
-        <w:t xml:space="preserve"> </w:t>
-      </w:r>
-      <w:r>
-        <w:t xml:space="preserve">The pages list was numbered from page one and went to 150.</w:t>
-      </w:r>
-      <w:r>
-        <w:t xml:space="preserve"> </w:t>
-      </w:r>
-      <w:r>
-        <w:t xml:space="preserve">This was done since some journals restart their numbering with each issue and also ensures that the journal is more likely to have a page number corresponding to the randomly generated value.</w:t>
-      </w:r>
-      <w:r>
-        <w:t xml:space="preserve"> </w:t>
-      </w:r>
-      <w:r>
-        <w:t xml:space="preserve">This also assumes that there is no effect or bias on reproducibility based on the time of year that an article was published, since most journals start with page number one at the beginning of the year.</w:t>
-      </w:r>
-      <w:r>
-        <w:t xml:space="preserve"> </w:t>
-      </w:r>
-      <w:r>
-        <w:t xml:space="preserve">The list of journals was saved as a comma separated value (CSV) file and imported into R</w:t>
-      </w:r>
-      <w:r>
-        <w:t xml:space="preserve"> </w:t>
-      </w:r>
-      <w:r>
-        <w:t xml:space="preserve">(R Core Team 2020)</w:t>
-      </w:r>
-      <w:r>
-        <w:t xml:space="preserve">.</w:t>
-      </w:r>
-    </w:p>
-    <w:p>
-      <w:pPr>
         <w:pStyle w:val="Heading1"/>
       </w:pPr>
-      <w:bookmarkStart w:id="36" w:name="discussion"/>
+      <w:bookmarkStart w:id="39" w:name="discussion"/>
       <w:r>
         <w:t xml:space="preserve">Discussion</w:t>
       </w:r>
-      <w:bookmarkEnd w:id="36"/>
+      <w:bookmarkEnd w:id="39"/>
     </w:p>
     <w:p>
       <w:pPr>
         <w:pStyle w:val="Heading1"/>
       </w:pPr>
-      <w:bookmarkStart w:id="37" w:name="acknowledgements"/>
+      <w:bookmarkStart w:id="40" w:name="acknowledgements"/>
       <w:r>
         <w:t xml:space="preserve">Acknowledgements</w:t>
       </w:r>
-      <w:bookmarkEnd w:id="37"/>
+      <w:bookmarkEnd w:id="40"/>
     </w:p>
     <w:p>
       <w:pPr>
         <w:pStyle w:val="Heading5"/>
       </w:pPr>
-      <w:bookmarkStart w:id="38" w:name="pagebreak"/>
+      <w:bookmarkStart w:id="41" w:name="pagebreak"/>
       <w:r>
         <w:t xml:space="preserve">pagebreak</w:t>
       </w:r>
-      <w:bookmarkEnd w:id="38"/>
+      <w:bookmarkEnd w:id="41"/>
     </w:p>
     <w:p>
       <w:pPr>
         <w:pStyle w:val="Heading1"/>
       </w:pPr>
-      <w:bookmarkStart w:id="39" w:name="references"/>
+      <w:bookmarkStart w:id="42" w:name="references"/>
       <w:r>
         <w:t xml:space="preserve">References</w:t>
       </w:r>
-      <w:bookmarkEnd w:id="39"/>
-    </w:p>
-    <w:bookmarkStart w:id="74" w:name="refs"/>
-    <w:bookmarkStart w:id="41" w:name="ref-ARC2018"/>
+      <w:bookmarkEnd w:id="42"/>
+    </w:p>
+    <w:bookmarkStart w:id="77" w:name="refs"/>
+    <w:bookmarkStart w:id="44" w:name="ref-ARC2018"/>
     <w:p>
       <w:pPr>
         <w:pStyle w:val="Bibliography"/>
@@ -2433,7 +3047,7 @@
       <w:r>
         <w:t xml:space="preserve"> </w:t>
       </w:r>
-      <w:hyperlink r:id="rId40">
+      <w:hyperlink r:id="rId43">
         <w:r>
           <w:rPr>
             <w:rStyle w:val="Hyperlink"/>
@@ -2448,8 +3062,8 @@
         <w:t xml:space="preserve">[Accessed April 20, 2020].</w:t>
       </w:r>
     </w:p>
-    <w:bookmarkEnd w:id="41"/>
-    <w:bookmarkStart w:id="42" w:name="ref-Baker2016a"/>
+    <w:bookmarkEnd w:id="44"/>
+    <w:bookmarkStart w:id="45" w:name="ref-Baker2016a"/>
     <w:p>
       <w:pPr>
         <w:pStyle w:val="Bibliography"/>
@@ -2458,8 +3072,8 @@
         <w:t xml:space="preserve">Baker, M. 2016. Muddled meanings hamper efforts to fix reproduciblity crisis. Nature News.</w:t>
       </w:r>
     </w:p>
-    <w:bookmarkEnd w:id="42"/>
-    <w:bookmarkStart w:id="43" w:name="ref-Brunsdon2015"/>
+    <w:bookmarkEnd w:id="45"/>
+    <w:bookmarkStart w:id="46" w:name="ref-Brunsdon2015"/>
     <w:p>
       <w:pPr>
         <w:pStyle w:val="Bibliography"/>
@@ -2468,8 +3082,8 @@
         <w:t xml:space="preserve">Brunsdon, C. 2015. Quantitative methods I: Reproducible research and quantitative geography. Prog. Hum. Geogr.</w:t>
       </w:r>
     </w:p>
-    <w:bookmarkEnd w:id="43"/>
-    <w:bookmarkStart w:id="44" w:name="ref-Duku2016"/>
+    <w:bookmarkEnd w:id="46"/>
+    <w:bookmarkStart w:id="47" w:name="ref-Duku2016"/>
     <w:p>
       <w:pPr>
         <w:pStyle w:val="Bibliography"/>
@@ -2478,8 +3092,8 @@
         <w:t xml:space="preserve">Duku, C., Sparks, A. H., and Zwart, S. J. 2016. Spatial modelling of rice yield losses in tanzania due to bacterial leaf blight and leaf blast in a changing climate. Climatic Change. 135:569–583.</w:t>
       </w:r>
     </w:p>
-    <w:bookmarkEnd w:id="44"/>
-    <w:bookmarkStart w:id="46" w:name="ref-Fidler2013"/>
+    <w:bookmarkEnd w:id="47"/>
+    <w:bookmarkStart w:id="49" w:name="ref-Fidler2013"/>
     <w:p>
       <w:pPr>
         <w:pStyle w:val="Bibliography"/>
@@ -2490,7 +3104,7 @@
       <w:r>
         <w:t xml:space="preserve"> </w:t>
       </w:r>
-      <w:hyperlink r:id="rId45">
+      <w:hyperlink r:id="rId48">
         <w:r>
           <w:rPr>
             <w:rStyle w:val="Hyperlink"/>
@@ -2502,8 +3116,8 @@
         <w:t xml:space="preserve">.</w:t>
       </w:r>
     </w:p>
-    <w:bookmarkEnd w:id="46"/>
-    <w:bookmarkStart w:id="48" w:name="ref-Fitzjohn2014"/>
+    <w:bookmarkEnd w:id="49"/>
+    <w:bookmarkStart w:id="51" w:name="ref-Fitzjohn2014"/>
     <w:p>
       <w:pPr>
         <w:pStyle w:val="Bibliography"/>
@@ -2514,7 +3128,7 @@
       <w:r>
         <w:t xml:space="preserve"> </w:t>
       </w:r>
-      <w:hyperlink r:id="rId47">
+      <w:hyperlink r:id="rId50">
         <w:r>
           <w:rPr>
             <w:rStyle w:val="Hyperlink"/>
@@ -2526,8 +3140,8 @@
         <w:t xml:space="preserve">.</w:t>
       </w:r>
     </w:p>
-    <w:bookmarkEnd w:id="48"/>
-    <w:bookmarkStart w:id="50" w:name="ref-government_of_canada_2016"/>
+    <w:bookmarkEnd w:id="51"/>
+    <w:bookmarkStart w:id="53" w:name="ref-government_of_canada_2016"/>
     <w:p>
       <w:pPr>
         <w:pStyle w:val="Bibliography"/>
@@ -2538,7 +3152,7 @@
       <w:r>
         <w:t xml:space="preserve"> </w:t>
       </w:r>
-      <w:hyperlink r:id="rId49">
+      <w:hyperlink r:id="rId52">
         <w:r>
           <w:rPr>
             <w:rStyle w:val="Hyperlink"/>
@@ -2553,8 +3167,8 @@
         <w:t xml:space="preserve">[Accessed April 12, 2019].</w:t>
       </w:r>
     </w:p>
-    <w:bookmarkEnd w:id="50"/>
-    <w:bookmarkStart w:id="51" w:name="ref-Ioannidis2014"/>
+    <w:bookmarkEnd w:id="53"/>
+    <w:bookmarkStart w:id="54" w:name="ref-Ioannidis2014"/>
     <w:p>
       <w:pPr>
         <w:pStyle w:val="Bibliography"/>
@@ -2563,8 +3177,8 @@
         <w:t xml:space="preserve">Ioannidis, J. P. A. 2014. How to make more published research true. PLoS Med. 11.</w:t>
       </w:r>
     </w:p>
-    <w:bookmarkEnd w:id="51"/>
-    <w:bookmarkStart w:id="52" w:name="ref-Iqbal2016"/>
+    <w:bookmarkEnd w:id="54"/>
+    <w:bookmarkStart w:id="55" w:name="ref-Iqbal2016"/>
     <w:p>
       <w:pPr>
         <w:pStyle w:val="Bibliography"/>
@@ -2573,8 +3187,8 @@
         <w:t xml:space="preserve">Iqbal, S. A., Wallach, J. D., Khoury, M. J., Schully, S. D., and Ioannidis, J. P. A. 2016. Reproducible Research Practices and Transparency across the Biomedical Literature. PLoS Biol. 14:1–13.</w:t>
       </w:r>
     </w:p>
-    <w:bookmarkEnd w:id="52"/>
-    <w:bookmarkStart w:id="53" w:name="ref-Madden2015"/>
+    <w:bookmarkEnd w:id="55"/>
+    <w:bookmarkStart w:id="56" w:name="ref-Madden2015"/>
     <w:p>
       <w:pPr>
         <w:pStyle w:val="Bibliography"/>
@@ -2598,8 +3212,8 @@
         <w:t xml:space="preserve">value have a future in plant pathology? Phytopathology. 105:1400–1407.</w:t>
       </w:r>
     </w:p>
-    <w:bookmarkEnd w:id="53"/>
-    <w:bookmarkStart w:id="54" w:name="ref-mcnaught1997compendium"/>
+    <w:bookmarkEnd w:id="56"/>
+    <w:bookmarkStart w:id="57" w:name="ref-mcnaught1997compendium"/>
     <w:p>
       <w:pPr>
         <w:pStyle w:val="Bibliography"/>
@@ -2620,8 +3234,8 @@
         <w:t xml:space="preserve">. Second Edition. Blackwell Science Oxford.</w:t>
       </w:r>
     </w:p>
-    <w:bookmarkEnd w:id="54"/>
-    <w:bookmarkStart w:id="55" w:name="ref-Nature2016"/>
+    <w:bookmarkEnd w:id="57"/>
+    <w:bookmarkStart w:id="58" w:name="ref-Nature2016"/>
     <w:p>
       <w:pPr>
         <w:pStyle w:val="Bibliography"/>
@@ -2630,8 +3244,8 @@
         <w:t xml:space="preserve">Nature, E. at. 2016. Reality check on reproducibility. Nature. 533:437.</w:t>
       </w:r>
     </w:p>
-    <w:bookmarkEnd w:id="55"/>
-    <w:bookmarkStart w:id="57" w:name="ref-Patil2016"/>
+    <w:bookmarkEnd w:id="58"/>
+    <w:bookmarkStart w:id="60" w:name="ref-Patil2016"/>
     <w:p>
       <w:pPr>
         <w:pStyle w:val="Bibliography"/>
@@ -2642,7 +3256,7 @@
       <w:r>
         <w:t xml:space="preserve"> </w:t>
       </w:r>
-      <w:hyperlink r:id="rId56">
+      <w:hyperlink r:id="rId59">
         <w:r>
           <w:rPr>
             <w:rStyle w:val="Hyperlink"/>
@@ -2654,8 +3268,8 @@
         <w:t xml:space="preserve">.</w:t>
       </w:r>
     </w:p>
-    <w:bookmarkEnd w:id="57"/>
-    <w:bookmarkStart w:id="58" w:name="ref-Peng2009"/>
+    <w:bookmarkEnd w:id="60"/>
+    <w:bookmarkStart w:id="61" w:name="ref-Peng2009"/>
     <w:p>
       <w:pPr>
         <w:pStyle w:val="Bibliography"/>
@@ -2664,8 +3278,8 @@
         <w:t xml:space="preserve">Peng, R. D. 2009. Reproducible research and Biostatistics. Biostatistics. 10:405–408.</w:t>
       </w:r>
     </w:p>
-    <w:bookmarkEnd w:id="58"/>
-    <w:bookmarkStart w:id="60" w:name="ref-RCT2020"/>
+    <w:bookmarkEnd w:id="61"/>
+    <w:bookmarkStart w:id="63" w:name="ref-RCT2020"/>
     <w:p>
       <w:pPr>
         <w:pStyle w:val="Bibliography"/>
@@ -2688,7 +3302,7 @@
       <w:r>
         <w:t xml:space="preserve"> </w:t>
       </w:r>
-      <w:hyperlink r:id="rId59">
+      <w:hyperlink r:id="rId62">
         <w:r>
           <w:rPr>
             <w:rStyle w:val="Hyperlink"/>
@@ -2700,8 +3314,8 @@
         <w:t xml:space="preserve">.</w:t>
       </w:r>
     </w:p>
-    <w:bookmarkEnd w:id="60"/>
-    <w:bookmarkStart w:id="61" w:name="ref-Sparks2011"/>
+    <w:bookmarkEnd w:id="63"/>
+    <w:bookmarkStart w:id="64" w:name="ref-Sparks2011"/>
     <w:p>
       <w:pPr>
         <w:pStyle w:val="Bibliography"/>
@@ -2710,8 +3324,8 @@
         <w:t xml:space="preserve">Sparks, A. H., Forbes, G. A., Hijmans, R. J., and Garrett, K. A. 2011. A metamodeling framework for extending the application domain of process-based ecological models. Ecosphere. 2:art90.</w:t>
       </w:r>
     </w:p>
-    <w:bookmarkEnd w:id="61"/>
-    <w:bookmarkStart w:id="62" w:name="ref-Sparks2014"/>
+    <w:bookmarkEnd w:id="64"/>
+    <w:bookmarkStart w:id="65" w:name="ref-Sparks2014"/>
     <w:p>
       <w:pPr>
         <w:pStyle w:val="Bibliography"/>
@@ -2720,8 +3334,8 @@
         <w:t xml:space="preserve">Sparks, A. H., Forbes, G. A., Hijmans, R. J., and Garrett, K. A. 2014. Climate change may have limited effect on global risk of potato late blight. Global Change Biology.:3621–3631.</w:t>
       </w:r>
     </w:p>
-    <w:bookmarkEnd w:id="62"/>
-    <w:bookmarkStart w:id="64" w:name="ref-Sparks2017"/>
+    <w:bookmarkEnd w:id="65"/>
+    <w:bookmarkStart w:id="67" w:name="ref-Sparks2017"/>
     <w:p>
       <w:pPr>
         <w:pStyle w:val="Bibliography"/>
@@ -2732,7 +3346,7 @@
       <w:r>
         <w:t xml:space="preserve"> </w:t>
       </w:r>
-      <w:hyperlink r:id="rId63">
+      <w:hyperlink r:id="rId66">
         <w:r>
           <w:rPr>
             <w:rStyle w:val="Hyperlink"/>
@@ -2744,8 +3358,8 @@
         <w:t xml:space="preserve">.</w:t>
       </w:r>
     </w:p>
-    <w:bookmarkEnd w:id="64"/>
-    <w:bookmarkStart w:id="65" w:name="ref-Stodden2013"/>
+    <w:bookmarkEnd w:id="67"/>
+    <w:bookmarkStart w:id="68" w:name="ref-Stodden2013"/>
     <w:p>
       <w:pPr>
         <w:pStyle w:val="Bibliography"/>
@@ -2754,8 +3368,8 @@
         <w:t xml:space="preserve">Stodden, V., Guo, P., and Ma, Z. 2013. Toward reproducible computational research: An empirical analysis of data and code policy adoption by journals. PLoS One. 8:2–9.</w:t>
       </w:r>
     </w:p>
-    <w:bookmarkEnd w:id="65"/>
-    <w:bookmarkStart w:id="66" w:name="ref-Sweedler2015"/>
+    <w:bookmarkEnd w:id="68"/>
+    <w:bookmarkStart w:id="69" w:name="ref-Sweedler2015"/>
     <w:p>
       <w:pPr>
         <w:pStyle w:val="Bibliography"/>
@@ -2764,8 +3378,8 @@
         <w:t xml:space="preserve">Sweedler, J. V. 2015. Striving for Reproducible Science. Anal. Chem. 87:11603–11604.</w:t>
       </w:r>
     </w:p>
-    <w:bookmarkEnd w:id="66"/>
-    <w:bookmarkStart w:id="67" w:name="ref-vannoorden2017"/>
+    <w:bookmarkEnd w:id="69"/>
+    <w:bookmarkStart w:id="70" w:name="ref-vannoorden2017"/>
     <w:p>
       <w:pPr>
         <w:pStyle w:val="Bibliography"/>
@@ -2774,8 +3388,8 @@
         <w:t xml:space="preserve">van Noorden, R. 2017. Gates Foundation demands open access. Nature. 541:270–270.</w:t>
       </w:r>
     </w:p>
-    <w:bookmarkEnd w:id="67"/>
-    <w:bookmarkStart w:id="68" w:name="ref-Wald2010"/>
+    <w:bookmarkEnd w:id="70"/>
+    <w:bookmarkStart w:id="71" w:name="ref-Wald2010"/>
     <w:p>
       <w:pPr>
         <w:pStyle w:val="Bibliography"/>
@@ -2784,8 +3398,8 @@
         <w:t xml:space="preserve">Wald, C. 2010. Scientists embrace openness.</w:t>
       </w:r>
     </w:p>
-    <w:bookmarkEnd w:id="68"/>
-    <w:bookmarkStart w:id="69" w:name="ref-Weissgerber2016"/>
+    <w:bookmarkEnd w:id="71"/>
+    <w:bookmarkStart w:id="72" w:name="ref-Weissgerber2016"/>
     <w:p>
       <w:pPr>
         <w:pStyle w:val="Bibliography"/>
@@ -2794,8 +3408,8 @@
         <w:t xml:space="preserve">Weissgerber, T. L., Garovic, V. D., Winham, S. J., Milic, N. M., and Prager, E. M. 2016. Transparent reporting for reproducible science. J. Neurosci. Res. 00:1–6.</w:t>
       </w:r>
     </w:p>
-    <w:bookmarkEnd w:id="69"/>
-    <w:bookmarkStart w:id="71" w:name="ref-Wilkinson2016"/>
+    <w:bookmarkEnd w:id="72"/>
+    <w:bookmarkStart w:id="74" w:name="ref-Wilkinson2016"/>
     <w:p>
       <w:pPr>
         <w:pStyle w:val="Bibliography"/>
@@ -2806,7 +3420,7 @@
       <w:r>
         <w:t xml:space="preserve"> </w:t>
       </w:r>
-      <w:hyperlink r:id="rId70">
+      <w:hyperlink r:id="rId73">
         <w:r>
           <w:rPr>
             <w:rStyle w:val="Hyperlink"/>
@@ -2821,8 +3435,8 @@
         <w:t xml:space="preserve">[Accessed April 20, 2020].</w:t>
       </w:r>
     </w:p>
-    <w:bookmarkEnd w:id="71"/>
-    <w:bookmarkStart w:id="73" w:name="ref-Ziemann2016"/>
+    <w:bookmarkEnd w:id="74"/>
+    <w:bookmarkStart w:id="76" w:name="ref-Ziemann2016"/>
     <w:p>
       <w:pPr>
         <w:pStyle w:val="Bibliography"/>
@@ -2833,7 +3447,7 @@
       <w:r>
         <w:t xml:space="preserve"> </w:t>
       </w:r>
-      <w:hyperlink r:id="rId72">
+      <w:hyperlink r:id="rId75">
         <w:r>
           <w:rPr>
             <w:rStyle w:val="Hyperlink"/>
@@ -2848,37 +3462,3293 @@
         <w:t xml:space="preserve">[Accessed April 20, 2020].</w:t>
       </w:r>
     </w:p>
-    <w:bookmarkEnd w:id="73"/>
-    <w:bookmarkEnd w:id="74"/>
+    <w:bookmarkEnd w:id="76"/>
+    <w:bookmarkEnd w:id="77"/>
     <w:p>
       <w:pPr>
         <w:pStyle w:val="Heading5"/>
       </w:pPr>
-      <w:bookmarkStart w:id="75" w:name="pagebreak-1"/>
+      <w:bookmarkStart w:id="78" w:name="pagebreak-1"/>
       <w:r>
         <w:t xml:space="preserve">pagebreak</w:t>
       </w:r>
-      <w:bookmarkEnd w:id="75"/>
-    </w:p>
+      <w:bookmarkEnd w:id="78"/>
+    </w:p>
+    <w:p>
+      <w:pPr>
+        <w:pStyle w:val="Heading1"/>
+      </w:pPr>
+      <w:bookmarkStart w:id="79" w:name="tables"/>
+      <w:r>
+        <w:t xml:space="preserve">Tables</w:t>
+      </w:r>
+      <w:bookmarkEnd w:id="79"/>
+    </w:p>
+    <w:p>
+      <w:pPr>
+        <w:pStyle w:val="TableCaption"/>
+      </w:pPr>
+      <w:r>
+        <w:t xml:space="preserve">Table: Table 1: Journal titles selected for inclusion and the number (n) of articles from each journal that were evaluated.</w:t>
+      </w:r>
+    </w:p>
+    <w:tbl xmlns:w="http://schemas.openxmlformats.org/wordprocessingml/2006/main" xmlns:r="http://schemas.openxmlformats.org/officeDocument/2006/relationships" xmlns:w14="http://schemas.microsoft.com/office/word/2010/wordml" xmlns:wp="http://schemas.openxmlformats.org/drawingml/2006/wordprocessingDrawing" xmlns:a="http://schemas.openxmlformats.org/drawingml/2006/main" xmlns:pic="http://schemas.openxmlformats.org/drawingml/2006/picture">
+      <w:tblPr>
+        <w:tblLayout w:type="fixed"/>
+        <w:jc w:val="center"/>
+      </w:tblPr>
+      <w:tblGrid>
+        <w:gridCol w:w="4754"/>
+        <w:gridCol w:w="658"/>
+      </w:tblGrid>
+      <w:tr>
+        <w:trPr>
+          <w:cantSplit/>
+          <w:trHeight w:val="463" w:hRule="auto"/>
+          <w:tblHeader/>
+        </w:trPr>
+        <w:tc>
+          <w:tcPr>
+            <w:tcBorders>
+              <w:bottom w:val="single" w:sz="16" w:space="0" w:color="000000"/>
+              <w:top w:val="single" w:sz="16" w:space="0" w:color="000000"/>
+            </w:tcBorders>
+            <w:shd w:val="clear" w:color="auto" w:fill="FFFFFF"/>
+            <w:tcMar>
+              <w:top w:w="0" w:type="dxa"/>
+              <w:bottom w:w="0" w:type="dxa"/>
+              <w:left w:w="0" w:type="dxa"/>
+              <w:right w:w="0" w:type="dxa"/>
+            </w:tcMar>
+            <w:vAlign w:val="center"/>
+          </w:tcPr>
+          <w:p>
+            <w:pPr>
+              <w:jc w:val="left"/>
+              <w:spacing w:after="40" w:before="40"/>
+              <w:ind w:firstLine="0" w:left="100" w:right="100"/>
+            </w:pPr>
+            <w:r xmlns:w="http://schemas.openxmlformats.org/wordprocessingml/2006/main" xmlns:wp="http://schemas.openxmlformats.org/drawingml/2006/wordprocessingDrawing" xmlns:r="http://schemas.openxmlformats.org/officeDocument/2006/relationships" xmlns:w14="http://schemas.microsoft.com/office/word/2010/wordml">
+              <w:rPr>
+                <w:rFonts w:ascii="Roboto" w:hAnsi="Roboto" w:eastAsia="Roboto" w:cs="Roboto"/>
+                <w:sz w:val="22"/>
+                <w:szCs w:val="22"/>
+                <w:color w:val="111111"/>
+              </w:rPr>
+              <w:t xml:space="preserve">journal</w:t>
+            </w:r>
+          </w:p>
+        </w:tc>
+        <w:tc>
+          <w:tcPr>
+            <w:tcBorders>
+              <w:bottom w:val="single" w:sz="16" w:space="0" w:color="000000"/>
+              <w:top w:val="single" w:sz="16" w:space="0" w:color="000000"/>
+            </w:tcBorders>
+            <w:shd w:val="clear" w:color="auto" w:fill="FFFFFF"/>
+            <w:tcMar>
+              <w:top w:w="0" w:type="dxa"/>
+              <w:bottom w:w="0" w:type="dxa"/>
+              <w:left w:w="0" w:type="dxa"/>
+              <w:right w:w="0" w:type="dxa"/>
+            </w:tcMar>
+            <w:vAlign w:val="center"/>
+          </w:tcPr>
+          <w:p>
+            <w:pPr>
+              <w:jc w:val="right"/>
+              <w:spacing w:after="40" w:before="40"/>
+              <w:ind w:firstLine="0" w:left="100" w:right="100"/>
+            </w:pPr>
+            <w:r xmlns:w="http://schemas.openxmlformats.org/wordprocessingml/2006/main" xmlns:wp="http://schemas.openxmlformats.org/drawingml/2006/wordprocessingDrawing" xmlns:r="http://schemas.openxmlformats.org/officeDocument/2006/relationships" xmlns:w14="http://schemas.microsoft.com/office/word/2010/wordml">
+              <w:rPr>
+                <w:rFonts w:ascii="Roboto" w:hAnsi="Roboto" w:eastAsia="Roboto" w:cs="Roboto"/>
+                <w:sz w:val="22"/>
+                <w:szCs w:val="22"/>
+                <w:color w:val="111111"/>
+              </w:rPr>
+              <w:t xml:space="preserve">n</w:t>
+            </w:r>
+          </w:p>
+        </w:tc>
+      </w:tr>
+      <w:tr>
+        <w:trPr>
+          <w:cantSplit/>
+          <w:trHeight w:val="463" w:hRule="auto"/>
+        </w:trPr>
+        <w:tc>
+          <w:tcPr>
+            <w:tcBorders/>
+            <w:shd w:val="clear" w:color="auto" w:fill="FFFFFF"/>
+            <w:tcMar>
+              <w:top w:w="0" w:type="dxa"/>
+              <w:bottom w:w="0" w:type="dxa"/>
+              <w:left w:w="0" w:type="dxa"/>
+              <w:right w:w="0" w:type="dxa"/>
+            </w:tcMar>
+            <w:vAlign w:val="center"/>
+          </w:tcPr>
+          <w:p>
+            <w:pPr>
+              <w:jc w:val="left"/>
+              <w:spacing w:after="40" w:before="40"/>
+              <w:ind w:firstLine="0" w:left="100" w:right="100"/>
+            </w:pPr>
+            <w:r xmlns:w="http://schemas.openxmlformats.org/wordprocessingml/2006/main" xmlns:wp="http://schemas.openxmlformats.org/drawingml/2006/wordprocessingDrawing" xmlns:r="http://schemas.openxmlformats.org/officeDocument/2006/relationships" xmlns:w14="http://schemas.microsoft.com/office/word/2010/wordml">
+              <w:rPr>
+                <w:rFonts w:ascii="Roboto" w:hAnsi="Roboto" w:eastAsia="Roboto" w:cs="Roboto"/>
+                <w:sz w:val="22"/>
+                <w:szCs w:val="22"/>
+                <w:color w:val="111111"/>
+              </w:rPr>
+              <w:t xml:space="preserve">Australasian Plant Pathology</w:t>
+            </w:r>
+          </w:p>
+        </w:tc>
+        <w:tc>
+          <w:tcPr>
+            <w:tcBorders/>
+            <w:shd w:val="clear" w:color="auto" w:fill="FFFFFF"/>
+            <w:tcMar>
+              <w:top w:w="0" w:type="dxa"/>
+              <w:bottom w:w="0" w:type="dxa"/>
+              <w:left w:w="0" w:type="dxa"/>
+              <w:right w:w="0" w:type="dxa"/>
+            </w:tcMar>
+            <w:vAlign w:val="center"/>
+          </w:tcPr>
+          <w:p>
+            <w:pPr>
+              <w:jc w:val="right"/>
+              <w:spacing w:after="40" w:before="40"/>
+              <w:ind w:firstLine="0" w:left="100" w:right="100"/>
+            </w:pPr>
+            <w:r xmlns:w="http://schemas.openxmlformats.org/wordprocessingml/2006/main" xmlns:wp="http://schemas.openxmlformats.org/drawingml/2006/wordprocessingDrawing" xmlns:r="http://schemas.openxmlformats.org/officeDocument/2006/relationships" xmlns:w14="http://schemas.microsoft.com/office/word/2010/wordml">
+              <w:rPr>
+                <w:rFonts w:ascii="Roboto" w:hAnsi="Roboto" w:eastAsia="Roboto" w:cs="Roboto"/>
+                <w:sz w:val="22"/>
+                <w:szCs w:val="22"/>
+                <w:color w:val="111111"/>
+              </w:rPr>
+              <w:t xml:space="preserve">8</w:t>
+            </w:r>
+          </w:p>
+        </w:tc>
+      </w:tr>
+      <w:tr>
+        <w:trPr>
+          <w:cantSplit/>
+          <w:trHeight w:val="465" w:hRule="auto"/>
+        </w:trPr>
+        <w:tc>
+          <w:tcPr>
+            <w:tcBorders/>
+            <w:shd w:val="clear" w:color="auto" w:fill="FFFFFF"/>
+            <w:tcMar>
+              <w:top w:w="0" w:type="dxa"/>
+              <w:bottom w:w="0" w:type="dxa"/>
+              <w:left w:w="0" w:type="dxa"/>
+              <w:right w:w="0" w:type="dxa"/>
+            </w:tcMar>
+            <w:vAlign w:val="center"/>
+          </w:tcPr>
+          <w:p>
+            <w:pPr>
+              <w:jc w:val="left"/>
+              <w:spacing w:after="40" w:before="40"/>
+              <w:ind w:firstLine="0" w:left="100" w:right="100"/>
+            </w:pPr>
+            <w:r xmlns:w="http://schemas.openxmlformats.org/wordprocessingml/2006/main" xmlns:wp="http://schemas.openxmlformats.org/drawingml/2006/wordprocessingDrawing" xmlns:r="http://schemas.openxmlformats.org/officeDocument/2006/relationships" xmlns:w14="http://schemas.microsoft.com/office/word/2010/wordml">
+              <w:rPr>
+                <w:rFonts w:ascii="Roboto" w:hAnsi="Roboto" w:eastAsia="Roboto" w:cs="Roboto"/>
+                <w:sz w:val="22"/>
+                <w:szCs w:val="22"/>
+                <w:color w:val="111111"/>
+              </w:rPr>
+              <w:t xml:space="preserve">Canadian Journal of Plant Pathology</w:t>
+            </w:r>
+          </w:p>
+        </w:tc>
+        <w:tc>
+          <w:tcPr>
+            <w:tcBorders/>
+            <w:shd w:val="clear" w:color="auto" w:fill="FFFFFF"/>
+            <w:tcMar>
+              <w:top w:w="0" w:type="dxa"/>
+              <w:bottom w:w="0" w:type="dxa"/>
+              <w:left w:w="0" w:type="dxa"/>
+              <w:right w:w="0" w:type="dxa"/>
+            </w:tcMar>
+            <w:vAlign w:val="center"/>
+          </w:tcPr>
+          <w:p>
+            <w:pPr>
+              <w:jc w:val="right"/>
+              <w:spacing w:after="40" w:before="40"/>
+              <w:ind w:firstLine="0" w:left="100" w:right="100"/>
+            </w:pPr>
+            <w:r xmlns:w="http://schemas.openxmlformats.org/wordprocessingml/2006/main" xmlns:wp="http://schemas.openxmlformats.org/drawingml/2006/wordprocessingDrawing" xmlns:r="http://schemas.openxmlformats.org/officeDocument/2006/relationships" xmlns:w14="http://schemas.microsoft.com/office/word/2010/wordml">
+              <w:rPr>
+                <w:rFonts w:ascii="Roboto" w:hAnsi="Roboto" w:eastAsia="Roboto" w:cs="Roboto"/>
+                <w:sz w:val="22"/>
+                <w:szCs w:val="22"/>
+                <w:color w:val="111111"/>
+              </w:rPr>
+              <w:t xml:space="preserve">12</w:t>
+            </w:r>
+          </w:p>
+        </w:tc>
+      </w:tr>
+      <w:tr>
+        <w:trPr>
+          <w:cantSplit/>
+          <w:trHeight w:val="454" w:hRule="auto"/>
+        </w:trPr>
+        <w:tc>
+          <w:tcPr>
+            <w:tcBorders/>
+            <w:shd w:val="clear" w:color="auto" w:fill="FFFFFF"/>
+            <w:tcMar>
+              <w:top w:w="0" w:type="dxa"/>
+              <w:bottom w:w="0" w:type="dxa"/>
+              <w:left w:w="0" w:type="dxa"/>
+              <w:right w:w="0" w:type="dxa"/>
+            </w:tcMar>
+            <w:vAlign w:val="center"/>
+          </w:tcPr>
+          <w:p>
+            <w:pPr>
+              <w:jc w:val="left"/>
+              <w:spacing w:after="40" w:before="40"/>
+              <w:ind w:firstLine="0" w:left="100" w:right="100"/>
+            </w:pPr>
+            <w:r xmlns:w="http://schemas.openxmlformats.org/wordprocessingml/2006/main" xmlns:wp="http://schemas.openxmlformats.org/drawingml/2006/wordprocessingDrawing" xmlns:r="http://schemas.openxmlformats.org/officeDocument/2006/relationships" xmlns:w14="http://schemas.microsoft.com/office/word/2010/wordml">
+              <w:rPr>
+                <w:rFonts w:ascii="Roboto" w:hAnsi="Roboto" w:eastAsia="Roboto" w:cs="Roboto"/>
+                <w:sz w:val="22"/>
+                <w:szCs w:val="22"/>
+                <w:color w:val="111111"/>
+              </w:rPr>
+              <w:t xml:space="preserve">Crop Protection</w:t>
+            </w:r>
+          </w:p>
+        </w:tc>
+        <w:tc>
+          <w:tcPr>
+            <w:tcBorders/>
+            <w:shd w:val="clear" w:color="auto" w:fill="FFFFFF"/>
+            <w:tcMar>
+              <w:top w:w="0" w:type="dxa"/>
+              <w:bottom w:w="0" w:type="dxa"/>
+              <w:left w:w="0" w:type="dxa"/>
+              <w:right w:w="0" w:type="dxa"/>
+            </w:tcMar>
+            <w:vAlign w:val="center"/>
+          </w:tcPr>
+          <w:p>
+            <w:pPr>
+              <w:jc w:val="right"/>
+              <w:spacing w:after="40" w:before="40"/>
+              <w:ind w:firstLine="0" w:left="100" w:right="100"/>
+            </w:pPr>
+            <w:r xmlns:w="http://schemas.openxmlformats.org/wordprocessingml/2006/main" xmlns:wp="http://schemas.openxmlformats.org/drawingml/2006/wordprocessingDrawing" xmlns:r="http://schemas.openxmlformats.org/officeDocument/2006/relationships" xmlns:w14="http://schemas.microsoft.com/office/word/2010/wordml">
+              <w:rPr>
+                <w:rFonts w:ascii="Roboto" w:hAnsi="Roboto" w:eastAsia="Roboto" w:cs="Roboto"/>
+                <w:sz w:val="22"/>
+                <w:szCs w:val="22"/>
+                <w:color w:val="111111"/>
+              </w:rPr>
+              <w:t xml:space="preserve">14</w:t>
+            </w:r>
+          </w:p>
+        </w:tc>
+      </w:tr>
+      <w:tr>
+        <w:trPr>
+          <w:cantSplit/>
+          <w:trHeight w:val="465" w:hRule="auto"/>
+        </w:trPr>
+        <w:tc>
+          <w:tcPr>
+            <w:tcBorders/>
+            <w:shd w:val="clear" w:color="auto" w:fill="FFFFFF"/>
+            <w:tcMar>
+              <w:top w:w="0" w:type="dxa"/>
+              <w:bottom w:w="0" w:type="dxa"/>
+              <w:left w:w="0" w:type="dxa"/>
+              <w:right w:w="0" w:type="dxa"/>
+            </w:tcMar>
+            <w:vAlign w:val="center"/>
+          </w:tcPr>
+          <w:p>
+            <w:pPr>
+              <w:jc w:val="left"/>
+              <w:spacing w:after="40" w:before="40"/>
+              <w:ind w:firstLine="0" w:left="100" w:right="100"/>
+            </w:pPr>
+            <w:r xmlns:w="http://schemas.openxmlformats.org/wordprocessingml/2006/main" xmlns:wp="http://schemas.openxmlformats.org/drawingml/2006/wordprocessingDrawing" xmlns:r="http://schemas.openxmlformats.org/officeDocument/2006/relationships" xmlns:w14="http://schemas.microsoft.com/office/word/2010/wordml">
+              <w:rPr>
+                <w:rFonts w:ascii="Roboto" w:hAnsi="Roboto" w:eastAsia="Roboto" w:cs="Roboto"/>
+                <w:sz w:val="22"/>
+                <w:szCs w:val="22"/>
+                <w:color w:val="111111"/>
+              </w:rPr>
+              <w:t xml:space="preserve">European Journal of Plant Pathology</w:t>
+            </w:r>
+          </w:p>
+        </w:tc>
+        <w:tc>
+          <w:tcPr>
+            <w:tcBorders/>
+            <w:shd w:val="clear" w:color="auto" w:fill="FFFFFF"/>
+            <w:tcMar>
+              <w:top w:w="0" w:type="dxa"/>
+              <w:bottom w:w="0" w:type="dxa"/>
+              <w:left w:w="0" w:type="dxa"/>
+              <w:right w:w="0" w:type="dxa"/>
+            </w:tcMar>
+            <w:vAlign w:val="center"/>
+          </w:tcPr>
+          <w:p>
+            <w:pPr>
+              <w:jc w:val="right"/>
+              <w:spacing w:after="40" w:before="40"/>
+              <w:ind w:firstLine="0" w:left="100" w:right="100"/>
+            </w:pPr>
+            <w:r xmlns:w="http://schemas.openxmlformats.org/wordprocessingml/2006/main" xmlns:wp="http://schemas.openxmlformats.org/drawingml/2006/wordprocessingDrawing" xmlns:r="http://schemas.openxmlformats.org/officeDocument/2006/relationships" xmlns:w14="http://schemas.microsoft.com/office/word/2010/wordml">
+              <w:rPr>
+                <w:rFonts w:ascii="Roboto" w:hAnsi="Roboto" w:eastAsia="Roboto" w:cs="Roboto"/>
+                <w:sz w:val="22"/>
+                <w:szCs w:val="22"/>
+                <w:color w:val="111111"/>
+              </w:rPr>
+              <w:t xml:space="preserve">11</w:t>
+            </w:r>
+          </w:p>
+        </w:tc>
+      </w:tr>
+      <w:tr>
+        <w:trPr>
+          <w:cantSplit/>
+          <w:trHeight w:val="463" w:hRule="auto"/>
+        </w:trPr>
+        <w:tc>
+          <w:tcPr>
+            <w:tcBorders/>
+            <w:shd w:val="clear" w:color="auto" w:fill="FFFFFF"/>
+            <w:tcMar>
+              <w:top w:w="0" w:type="dxa"/>
+              <w:bottom w:w="0" w:type="dxa"/>
+              <w:left w:w="0" w:type="dxa"/>
+              <w:right w:w="0" w:type="dxa"/>
+            </w:tcMar>
+            <w:vAlign w:val="center"/>
+          </w:tcPr>
+          <w:p>
+            <w:pPr>
+              <w:jc w:val="left"/>
+              <w:spacing w:after="40" w:before="40"/>
+              <w:ind w:firstLine="0" w:left="100" w:right="100"/>
+            </w:pPr>
+            <w:r xmlns:w="http://schemas.openxmlformats.org/wordprocessingml/2006/main" xmlns:wp="http://schemas.openxmlformats.org/drawingml/2006/wordprocessingDrawing" xmlns:r="http://schemas.openxmlformats.org/officeDocument/2006/relationships" xmlns:w14="http://schemas.microsoft.com/office/word/2010/wordml">
+              <w:rPr>
+                <w:rFonts w:ascii="Roboto" w:hAnsi="Roboto" w:eastAsia="Roboto" w:cs="Roboto"/>
+                <w:sz w:val="22"/>
+                <w:szCs w:val="22"/>
+                <w:color w:val="111111"/>
+              </w:rPr>
+              <w:t xml:space="preserve">Forest Pathology</w:t>
+            </w:r>
+          </w:p>
+        </w:tc>
+        <w:tc>
+          <w:tcPr>
+            <w:tcBorders/>
+            <w:shd w:val="clear" w:color="auto" w:fill="FFFFFF"/>
+            <w:tcMar>
+              <w:top w:w="0" w:type="dxa"/>
+              <w:bottom w:w="0" w:type="dxa"/>
+              <w:left w:w="0" w:type="dxa"/>
+              <w:right w:w="0" w:type="dxa"/>
+            </w:tcMar>
+            <w:vAlign w:val="center"/>
+          </w:tcPr>
+          <w:p>
+            <w:pPr>
+              <w:jc w:val="right"/>
+              <w:spacing w:after="40" w:before="40"/>
+              <w:ind w:firstLine="0" w:left="100" w:right="100"/>
+            </w:pPr>
+            <w:r xmlns:w="http://schemas.openxmlformats.org/wordprocessingml/2006/main" xmlns:wp="http://schemas.openxmlformats.org/drawingml/2006/wordprocessingDrawing" xmlns:r="http://schemas.openxmlformats.org/officeDocument/2006/relationships" xmlns:w14="http://schemas.microsoft.com/office/word/2010/wordml">
+              <w:rPr>
+                <w:rFonts w:ascii="Roboto" w:hAnsi="Roboto" w:eastAsia="Roboto" w:cs="Roboto"/>
+                <w:sz w:val="22"/>
+                <w:szCs w:val="22"/>
+                <w:color w:val="111111"/>
+              </w:rPr>
+              <w:t xml:space="preserve">14</w:t>
+            </w:r>
+          </w:p>
+        </w:tc>
+      </w:tr>
+      <w:tr>
+        <w:trPr>
+          <w:cantSplit/>
+          <w:trHeight w:val="465" w:hRule="auto"/>
+        </w:trPr>
+        <w:tc>
+          <w:tcPr>
+            <w:tcBorders/>
+            <w:shd w:val="clear" w:color="auto" w:fill="FFFFFF"/>
+            <w:tcMar>
+              <w:top w:w="0" w:type="dxa"/>
+              <w:bottom w:w="0" w:type="dxa"/>
+              <w:left w:w="0" w:type="dxa"/>
+              <w:right w:w="0" w:type="dxa"/>
+            </w:tcMar>
+            <w:vAlign w:val="center"/>
+          </w:tcPr>
+          <w:p>
+            <w:pPr>
+              <w:jc w:val="left"/>
+              <w:spacing w:after="40" w:before="40"/>
+              <w:ind w:firstLine="0" w:left="100" w:right="100"/>
+            </w:pPr>
+            <w:r xmlns:w="http://schemas.openxmlformats.org/wordprocessingml/2006/main" xmlns:wp="http://schemas.openxmlformats.org/drawingml/2006/wordprocessingDrawing" xmlns:r="http://schemas.openxmlformats.org/officeDocument/2006/relationships" xmlns:w14="http://schemas.microsoft.com/office/word/2010/wordml">
+              <w:rPr>
+                <w:rFonts w:ascii="Roboto" w:hAnsi="Roboto" w:eastAsia="Roboto" w:cs="Roboto"/>
+                <w:sz w:val="22"/>
+                <w:szCs w:val="22"/>
+                <w:color w:val="111111"/>
+              </w:rPr>
+              <w:t xml:space="preserve">Journal of General Plant Pathology</w:t>
+            </w:r>
+          </w:p>
+        </w:tc>
+        <w:tc>
+          <w:tcPr>
+            <w:tcBorders/>
+            <w:shd w:val="clear" w:color="auto" w:fill="FFFFFF"/>
+            <w:tcMar>
+              <w:top w:w="0" w:type="dxa"/>
+              <w:bottom w:w="0" w:type="dxa"/>
+              <w:left w:w="0" w:type="dxa"/>
+              <w:right w:w="0" w:type="dxa"/>
+            </w:tcMar>
+            <w:vAlign w:val="center"/>
+          </w:tcPr>
+          <w:p>
+            <w:pPr>
+              <w:jc w:val="right"/>
+              <w:spacing w:after="40" w:before="40"/>
+              <w:ind w:firstLine="0" w:left="100" w:right="100"/>
+            </w:pPr>
+            <w:r xmlns:w="http://schemas.openxmlformats.org/wordprocessingml/2006/main" xmlns:wp="http://schemas.openxmlformats.org/drawingml/2006/wordprocessingDrawing" xmlns:r="http://schemas.openxmlformats.org/officeDocument/2006/relationships" xmlns:w14="http://schemas.microsoft.com/office/word/2010/wordml">
+              <w:rPr>
+                <w:rFonts w:ascii="Roboto" w:hAnsi="Roboto" w:eastAsia="Roboto" w:cs="Roboto"/>
+                <w:sz w:val="22"/>
+                <w:szCs w:val="22"/>
+                <w:color w:val="111111"/>
+              </w:rPr>
+              <w:t xml:space="preserve">17</w:t>
+            </w:r>
+          </w:p>
+        </w:tc>
+      </w:tr>
+      <w:tr>
+        <w:trPr>
+          <w:cantSplit/>
+          <w:trHeight w:val="465" w:hRule="auto"/>
+        </w:trPr>
+        <w:tc>
+          <w:tcPr>
+            <w:tcBorders/>
+            <w:shd w:val="clear" w:color="auto" w:fill="FFFFFF"/>
+            <w:tcMar>
+              <w:top w:w="0" w:type="dxa"/>
+              <w:bottom w:w="0" w:type="dxa"/>
+              <w:left w:w="0" w:type="dxa"/>
+              <w:right w:w="0" w:type="dxa"/>
+            </w:tcMar>
+            <w:vAlign w:val="center"/>
+          </w:tcPr>
+          <w:p>
+            <w:pPr>
+              <w:jc w:val="left"/>
+              <w:spacing w:after="40" w:before="40"/>
+              <w:ind w:firstLine="0" w:left="100" w:right="100"/>
+            </w:pPr>
+            <w:r xmlns:w="http://schemas.openxmlformats.org/wordprocessingml/2006/main" xmlns:wp="http://schemas.openxmlformats.org/drawingml/2006/wordprocessingDrawing" xmlns:r="http://schemas.openxmlformats.org/officeDocument/2006/relationships" xmlns:w14="http://schemas.microsoft.com/office/word/2010/wordml">
+              <w:rPr>
+                <w:rFonts w:ascii="Roboto" w:hAnsi="Roboto" w:eastAsia="Roboto" w:cs="Roboto"/>
+                <w:sz w:val="22"/>
+                <w:szCs w:val="22"/>
+                <w:color w:val="111111"/>
+              </w:rPr>
+              <w:t xml:space="preserve">Journal of Phytopathology</w:t>
+            </w:r>
+          </w:p>
+        </w:tc>
+        <w:tc>
+          <w:tcPr>
+            <w:tcBorders/>
+            <w:shd w:val="clear" w:color="auto" w:fill="FFFFFF"/>
+            <w:tcMar>
+              <w:top w:w="0" w:type="dxa"/>
+              <w:bottom w:w="0" w:type="dxa"/>
+              <w:left w:w="0" w:type="dxa"/>
+              <w:right w:w="0" w:type="dxa"/>
+            </w:tcMar>
+            <w:vAlign w:val="center"/>
+          </w:tcPr>
+          <w:p>
+            <w:pPr>
+              <w:jc w:val="right"/>
+              <w:spacing w:after="40" w:before="40"/>
+              <w:ind w:firstLine="0" w:left="100" w:right="100"/>
+            </w:pPr>
+            <w:r xmlns:w="http://schemas.openxmlformats.org/wordprocessingml/2006/main" xmlns:wp="http://schemas.openxmlformats.org/drawingml/2006/wordprocessingDrawing" xmlns:r="http://schemas.openxmlformats.org/officeDocument/2006/relationships" xmlns:w14="http://schemas.microsoft.com/office/word/2010/wordml">
+              <w:rPr>
+                <w:rFonts w:ascii="Roboto" w:hAnsi="Roboto" w:eastAsia="Roboto" w:cs="Roboto"/>
+                <w:sz w:val="22"/>
+                <w:szCs w:val="22"/>
+                <w:color w:val="111111"/>
+              </w:rPr>
+              <w:t xml:space="preserve">14</w:t>
+            </w:r>
+          </w:p>
+        </w:tc>
+      </w:tr>
+      <w:tr>
+        <w:trPr>
+          <w:cantSplit/>
+          <w:trHeight w:val="465" w:hRule="auto"/>
+        </w:trPr>
+        <w:tc>
+          <w:tcPr>
+            <w:tcBorders/>
+            <w:shd w:val="clear" w:color="auto" w:fill="FFFFFF"/>
+            <w:tcMar>
+              <w:top w:w="0" w:type="dxa"/>
+              <w:bottom w:w="0" w:type="dxa"/>
+              <w:left w:w="0" w:type="dxa"/>
+              <w:right w:w="0" w:type="dxa"/>
+            </w:tcMar>
+            <w:vAlign w:val="center"/>
+          </w:tcPr>
+          <w:p>
+            <w:pPr>
+              <w:jc w:val="left"/>
+              <w:spacing w:after="40" w:before="40"/>
+              <w:ind w:firstLine="0" w:left="100" w:right="100"/>
+            </w:pPr>
+            <w:r xmlns:w="http://schemas.openxmlformats.org/wordprocessingml/2006/main" xmlns:wp="http://schemas.openxmlformats.org/drawingml/2006/wordprocessingDrawing" xmlns:r="http://schemas.openxmlformats.org/officeDocument/2006/relationships" xmlns:w14="http://schemas.microsoft.com/office/word/2010/wordml">
+              <w:rPr>
+                <w:rFonts w:ascii="Roboto" w:hAnsi="Roboto" w:eastAsia="Roboto" w:cs="Roboto"/>
+                <w:sz w:val="22"/>
+                <w:szCs w:val="22"/>
+                <w:color w:val="111111"/>
+              </w:rPr>
+              <w:t xml:space="preserve">Journal of Plant Pathology</w:t>
+            </w:r>
+          </w:p>
+        </w:tc>
+        <w:tc>
+          <w:tcPr>
+            <w:tcBorders/>
+            <w:shd w:val="clear" w:color="auto" w:fill="FFFFFF"/>
+            <w:tcMar>
+              <w:top w:w="0" w:type="dxa"/>
+              <w:bottom w:w="0" w:type="dxa"/>
+              <w:left w:w="0" w:type="dxa"/>
+              <w:right w:w="0" w:type="dxa"/>
+            </w:tcMar>
+            <w:vAlign w:val="center"/>
+          </w:tcPr>
+          <w:p>
+            <w:pPr>
+              <w:jc w:val="right"/>
+              <w:spacing w:after="40" w:before="40"/>
+              <w:ind w:firstLine="0" w:left="100" w:right="100"/>
+            </w:pPr>
+            <w:r xmlns:w="http://schemas.openxmlformats.org/wordprocessingml/2006/main" xmlns:wp="http://schemas.openxmlformats.org/drawingml/2006/wordprocessingDrawing" xmlns:r="http://schemas.openxmlformats.org/officeDocument/2006/relationships" xmlns:w14="http://schemas.microsoft.com/office/word/2010/wordml">
+              <w:rPr>
+                <w:rFonts w:ascii="Roboto" w:hAnsi="Roboto" w:eastAsia="Roboto" w:cs="Roboto"/>
+                <w:sz w:val="22"/>
+                <w:szCs w:val="22"/>
+                <w:color w:val="111111"/>
+              </w:rPr>
+              <w:t xml:space="preserve">14</w:t>
+            </w:r>
+          </w:p>
+        </w:tc>
+      </w:tr>
+      <w:tr>
+        <w:trPr>
+          <w:cantSplit/>
+          <w:trHeight w:val="463" w:hRule="auto"/>
+        </w:trPr>
+        <w:tc>
+          <w:tcPr>
+            <w:tcBorders/>
+            <w:shd w:val="clear" w:color="auto" w:fill="FFFFFF"/>
+            <w:tcMar>
+              <w:top w:w="0" w:type="dxa"/>
+              <w:bottom w:w="0" w:type="dxa"/>
+              <w:left w:w="0" w:type="dxa"/>
+              <w:right w:w="0" w:type="dxa"/>
+            </w:tcMar>
+            <w:vAlign w:val="center"/>
+          </w:tcPr>
+          <w:p>
+            <w:pPr>
+              <w:jc w:val="left"/>
+              <w:spacing w:after="40" w:before="40"/>
+              <w:ind w:firstLine="0" w:left="100" w:right="100"/>
+            </w:pPr>
+            <w:r xmlns:w="http://schemas.openxmlformats.org/wordprocessingml/2006/main" xmlns:wp="http://schemas.openxmlformats.org/drawingml/2006/wordprocessingDrawing" xmlns:r="http://schemas.openxmlformats.org/officeDocument/2006/relationships" xmlns:w14="http://schemas.microsoft.com/office/word/2010/wordml">
+              <w:rPr>
+                <w:rFonts w:ascii="Roboto" w:hAnsi="Roboto" w:eastAsia="Roboto" w:cs="Roboto"/>
+                <w:sz w:val="22"/>
+                <w:szCs w:val="22"/>
+                <w:color w:val="111111"/>
+              </w:rPr>
+              <w:t xml:space="preserve">Molecular Plant Pathology</w:t>
+            </w:r>
+          </w:p>
+        </w:tc>
+        <w:tc>
+          <w:tcPr>
+            <w:tcBorders/>
+            <w:shd w:val="clear" w:color="auto" w:fill="FFFFFF"/>
+            <w:tcMar>
+              <w:top w:w="0" w:type="dxa"/>
+              <w:bottom w:w="0" w:type="dxa"/>
+              <w:left w:w="0" w:type="dxa"/>
+              <w:right w:w="0" w:type="dxa"/>
+            </w:tcMar>
+            <w:vAlign w:val="center"/>
+          </w:tcPr>
+          <w:p>
+            <w:pPr>
+              <w:jc w:val="right"/>
+              <w:spacing w:after="40" w:before="40"/>
+              <w:ind w:firstLine="0" w:left="100" w:right="100"/>
+            </w:pPr>
+            <w:r xmlns:w="http://schemas.openxmlformats.org/wordprocessingml/2006/main" xmlns:wp="http://schemas.openxmlformats.org/drawingml/2006/wordprocessingDrawing" xmlns:r="http://schemas.openxmlformats.org/officeDocument/2006/relationships" xmlns:w14="http://schemas.microsoft.com/office/word/2010/wordml">
+              <w:rPr>
+                <w:rFonts w:ascii="Roboto" w:hAnsi="Roboto" w:eastAsia="Roboto" w:cs="Roboto"/>
+                <w:sz w:val="22"/>
+                <w:szCs w:val="22"/>
+                <w:color w:val="111111"/>
+              </w:rPr>
+              <w:t xml:space="preserve">18</w:t>
+            </w:r>
+          </w:p>
+        </w:tc>
+      </w:tr>
+      <w:tr>
+        <w:trPr>
+          <w:cantSplit/>
+          <w:trHeight w:val="418" w:hRule="auto"/>
+        </w:trPr>
+        <w:tc>
+          <w:tcPr>
+            <w:tcBorders/>
+            <w:shd w:val="clear" w:color="auto" w:fill="FFFFFF"/>
+            <w:tcMar>
+              <w:top w:w="0" w:type="dxa"/>
+              <w:bottom w:w="0" w:type="dxa"/>
+              <w:left w:w="0" w:type="dxa"/>
+              <w:right w:w="0" w:type="dxa"/>
+            </w:tcMar>
+            <w:vAlign w:val="center"/>
+          </w:tcPr>
+          <w:p>
+            <w:pPr>
+              <w:jc w:val="left"/>
+              <w:spacing w:after="40" w:before="40"/>
+              <w:ind w:firstLine="0" w:left="100" w:right="100"/>
+            </w:pPr>
+            <w:r xmlns:w="http://schemas.openxmlformats.org/wordprocessingml/2006/main" xmlns:wp="http://schemas.openxmlformats.org/drawingml/2006/wordprocessingDrawing" xmlns:r="http://schemas.openxmlformats.org/officeDocument/2006/relationships" xmlns:w14="http://schemas.microsoft.com/office/word/2010/wordml">
+              <w:rPr>
+                <w:rFonts w:ascii="Roboto" w:hAnsi="Roboto" w:eastAsia="Roboto" w:cs="Roboto"/>
+                <w:sz w:val="22"/>
+                <w:szCs w:val="22"/>
+                <w:color w:val="111111"/>
+              </w:rPr>
+              <w:t xml:space="preserve">Molecular Plant-Microbe Interactions</w:t>
+            </w:r>
+          </w:p>
+        </w:tc>
+        <w:tc>
+          <w:tcPr>
+            <w:tcBorders/>
+            <w:shd w:val="clear" w:color="auto" w:fill="FFFFFF"/>
+            <w:tcMar>
+              <w:top w:w="0" w:type="dxa"/>
+              <w:bottom w:w="0" w:type="dxa"/>
+              <w:left w:w="0" w:type="dxa"/>
+              <w:right w:w="0" w:type="dxa"/>
+            </w:tcMar>
+            <w:vAlign w:val="center"/>
+          </w:tcPr>
+          <w:p>
+            <w:pPr>
+              <w:jc w:val="right"/>
+              <w:spacing w:after="40" w:before="40"/>
+              <w:ind w:firstLine="0" w:left="100" w:right="100"/>
+            </w:pPr>
+            <w:r xmlns:w="http://schemas.openxmlformats.org/wordprocessingml/2006/main" xmlns:wp="http://schemas.openxmlformats.org/drawingml/2006/wordprocessingDrawing" xmlns:r="http://schemas.openxmlformats.org/officeDocument/2006/relationships" xmlns:w14="http://schemas.microsoft.com/office/word/2010/wordml">
+              <w:rPr>
+                <w:rFonts w:ascii="Roboto" w:hAnsi="Roboto" w:eastAsia="Roboto" w:cs="Roboto"/>
+                <w:sz w:val="22"/>
+                <w:szCs w:val="22"/>
+                <w:color w:val="111111"/>
+              </w:rPr>
+              <w:t xml:space="preserve">16</w:t>
+            </w:r>
+          </w:p>
+        </w:tc>
+      </w:tr>
+      <w:tr>
+        <w:trPr>
+          <w:cantSplit/>
+          <w:trHeight w:val="463" w:hRule="auto"/>
+        </w:trPr>
+        <w:tc>
+          <w:tcPr>
+            <w:tcBorders/>
+            <w:shd w:val="clear" w:color="auto" w:fill="FFFFFF"/>
+            <w:tcMar>
+              <w:top w:w="0" w:type="dxa"/>
+              <w:bottom w:w="0" w:type="dxa"/>
+              <w:left w:w="0" w:type="dxa"/>
+              <w:right w:w="0" w:type="dxa"/>
+            </w:tcMar>
+            <w:vAlign w:val="center"/>
+          </w:tcPr>
+          <w:p>
+            <w:pPr>
+              <w:jc w:val="left"/>
+              <w:spacing w:after="40" w:before="40"/>
+              <w:ind w:firstLine="0" w:left="100" w:right="100"/>
+            </w:pPr>
+            <w:r xmlns:w="http://schemas.openxmlformats.org/wordprocessingml/2006/main" xmlns:wp="http://schemas.openxmlformats.org/drawingml/2006/wordprocessingDrawing" xmlns:r="http://schemas.openxmlformats.org/officeDocument/2006/relationships" xmlns:w14="http://schemas.microsoft.com/office/word/2010/wordml">
+              <w:rPr>
+                <w:rFonts w:ascii="Roboto" w:hAnsi="Roboto" w:eastAsia="Roboto" w:cs="Roboto"/>
+                <w:sz w:val="22"/>
+                <w:szCs w:val="22"/>
+                <w:color w:val="111111"/>
+              </w:rPr>
+              <w:t xml:space="preserve">Nematology</w:t>
+            </w:r>
+          </w:p>
+        </w:tc>
+        <w:tc>
+          <w:tcPr>
+            <w:tcBorders/>
+            <w:shd w:val="clear" w:color="auto" w:fill="FFFFFF"/>
+            <w:tcMar>
+              <w:top w:w="0" w:type="dxa"/>
+              <w:bottom w:w="0" w:type="dxa"/>
+              <w:left w:w="0" w:type="dxa"/>
+              <w:right w:w="0" w:type="dxa"/>
+            </w:tcMar>
+            <w:vAlign w:val="center"/>
+          </w:tcPr>
+          <w:p>
+            <w:pPr>
+              <w:jc w:val="right"/>
+              <w:spacing w:after="40" w:before="40"/>
+              <w:ind w:firstLine="0" w:left="100" w:right="100"/>
+            </w:pPr>
+            <w:r xmlns:w="http://schemas.openxmlformats.org/wordprocessingml/2006/main" xmlns:wp="http://schemas.openxmlformats.org/drawingml/2006/wordprocessingDrawing" xmlns:r="http://schemas.openxmlformats.org/officeDocument/2006/relationships" xmlns:w14="http://schemas.microsoft.com/office/word/2010/wordml">
+              <w:rPr>
+                <w:rFonts w:ascii="Roboto" w:hAnsi="Roboto" w:eastAsia="Roboto" w:cs="Roboto"/>
+                <w:sz w:val="22"/>
+                <w:szCs w:val="22"/>
+                <w:color w:val="111111"/>
+              </w:rPr>
+              <w:t xml:space="preserve">11</w:t>
+            </w:r>
+          </w:p>
+        </w:tc>
+      </w:tr>
+      <w:tr>
+        <w:trPr>
+          <w:cantSplit/>
+          <w:trHeight w:val="463" w:hRule="auto"/>
+        </w:trPr>
+        <w:tc>
+          <w:tcPr>
+            <w:tcBorders/>
+            <w:shd w:val="clear" w:color="auto" w:fill="FFFFFF"/>
+            <w:tcMar>
+              <w:top w:w="0" w:type="dxa"/>
+              <w:bottom w:w="0" w:type="dxa"/>
+              <w:left w:w="0" w:type="dxa"/>
+              <w:right w:w="0" w:type="dxa"/>
+            </w:tcMar>
+            <w:vAlign w:val="center"/>
+          </w:tcPr>
+          <w:p>
+            <w:pPr>
+              <w:jc w:val="left"/>
+              <w:spacing w:after="40" w:before="40"/>
+              <w:ind w:firstLine="0" w:left="100" w:right="100"/>
+            </w:pPr>
+            <w:r xmlns:w="http://schemas.openxmlformats.org/wordprocessingml/2006/main" xmlns:wp="http://schemas.openxmlformats.org/drawingml/2006/wordprocessingDrawing" xmlns:r="http://schemas.openxmlformats.org/officeDocument/2006/relationships" xmlns:w14="http://schemas.microsoft.com/office/word/2010/wordml">
+              <w:rPr>
+                <w:rFonts w:ascii="Roboto" w:hAnsi="Roboto" w:eastAsia="Roboto" w:cs="Roboto"/>
+                <w:sz w:val="22"/>
+                <w:szCs w:val="22"/>
+                <w:color w:val="111111"/>
+              </w:rPr>
+              <w:t xml:space="preserve">Physiological and Molecular Plant Pathology</w:t>
+            </w:r>
+          </w:p>
+        </w:tc>
+        <w:tc>
+          <w:tcPr>
+            <w:tcBorders/>
+            <w:shd w:val="clear" w:color="auto" w:fill="FFFFFF"/>
+            <w:tcMar>
+              <w:top w:w="0" w:type="dxa"/>
+              <w:bottom w:w="0" w:type="dxa"/>
+              <w:left w:w="0" w:type="dxa"/>
+              <w:right w:w="0" w:type="dxa"/>
+            </w:tcMar>
+            <w:vAlign w:val="center"/>
+          </w:tcPr>
+          <w:p>
+            <w:pPr>
+              <w:jc w:val="right"/>
+              <w:spacing w:after="40" w:before="40"/>
+              <w:ind w:firstLine="0" w:left="100" w:right="100"/>
+            </w:pPr>
+            <w:r xmlns:w="http://schemas.openxmlformats.org/wordprocessingml/2006/main" xmlns:wp="http://schemas.openxmlformats.org/drawingml/2006/wordprocessingDrawing" xmlns:r="http://schemas.openxmlformats.org/officeDocument/2006/relationships" xmlns:w14="http://schemas.microsoft.com/office/word/2010/wordml">
+              <w:rPr>
+                <w:rFonts w:ascii="Roboto" w:hAnsi="Roboto" w:eastAsia="Roboto" w:cs="Roboto"/>
+                <w:sz w:val="22"/>
+                <w:szCs w:val="22"/>
+                <w:color w:val="111111"/>
+              </w:rPr>
+              <w:t xml:space="preserve">18</w:t>
+            </w:r>
+          </w:p>
+        </w:tc>
+      </w:tr>
+      <w:tr>
+        <w:trPr>
+          <w:cantSplit/>
+          <w:trHeight w:val="463" w:hRule="auto"/>
+        </w:trPr>
+        <w:tc>
+          <w:tcPr>
+            <w:tcBorders/>
+            <w:shd w:val="clear" w:color="auto" w:fill="FFFFFF"/>
+            <w:tcMar>
+              <w:top w:w="0" w:type="dxa"/>
+              <w:bottom w:w="0" w:type="dxa"/>
+              <w:left w:w="0" w:type="dxa"/>
+              <w:right w:w="0" w:type="dxa"/>
+            </w:tcMar>
+            <w:vAlign w:val="center"/>
+          </w:tcPr>
+          <w:p>
+            <w:pPr>
+              <w:jc w:val="left"/>
+              <w:spacing w:after="40" w:before="40"/>
+              <w:ind w:firstLine="0" w:left="100" w:right="100"/>
+            </w:pPr>
+            <w:r xmlns:w="http://schemas.openxmlformats.org/wordprocessingml/2006/main" xmlns:wp="http://schemas.openxmlformats.org/drawingml/2006/wordprocessingDrawing" xmlns:r="http://schemas.openxmlformats.org/officeDocument/2006/relationships" xmlns:w14="http://schemas.microsoft.com/office/word/2010/wordml">
+              <w:rPr>
+                <w:rFonts w:ascii="Roboto" w:hAnsi="Roboto" w:eastAsia="Roboto" w:cs="Roboto"/>
+                <w:sz w:val="22"/>
+                <w:szCs w:val="22"/>
+                <w:color w:val="111111"/>
+              </w:rPr>
+              <w:t xml:space="preserve">Phytoparasitica</w:t>
+            </w:r>
+          </w:p>
+        </w:tc>
+        <w:tc>
+          <w:tcPr>
+            <w:tcBorders/>
+            <w:shd w:val="clear" w:color="auto" w:fill="FFFFFF"/>
+            <w:tcMar>
+              <w:top w:w="0" w:type="dxa"/>
+              <w:bottom w:w="0" w:type="dxa"/>
+              <w:left w:w="0" w:type="dxa"/>
+              <w:right w:w="0" w:type="dxa"/>
+            </w:tcMar>
+            <w:vAlign w:val="center"/>
+          </w:tcPr>
+          <w:p>
+            <w:pPr>
+              <w:jc w:val="right"/>
+              <w:spacing w:after="40" w:before="40"/>
+              <w:ind w:firstLine="0" w:left="100" w:right="100"/>
+            </w:pPr>
+            <w:r xmlns:w="http://schemas.openxmlformats.org/wordprocessingml/2006/main" xmlns:wp="http://schemas.openxmlformats.org/drawingml/2006/wordprocessingDrawing" xmlns:r="http://schemas.openxmlformats.org/officeDocument/2006/relationships" xmlns:w14="http://schemas.microsoft.com/office/word/2010/wordml">
+              <w:rPr>
+                <w:rFonts w:ascii="Roboto" w:hAnsi="Roboto" w:eastAsia="Roboto" w:cs="Roboto"/>
+                <w:sz w:val="22"/>
+                <w:szCs w:val="22"/>
+                <w:color w:val="111111"/>
+              </w:rPr>
+              <w:t xml:space="preserve">19</w:t>
+            </w:r>
+          </w:p>
+        </w:tc>
+      </w:tr>
+      <w:tr>
+        <w:trPr>
+          <w:cantSplit/>
+          <w:trHeight w:val="463" w:hRule="auto"/>
+        </w:trPr>
+        <w:tc>
+          <w:tcPr>
+            <w:tcBorders/>
+            <w:shd w:val="clear" w:color="auto" w:fill="FFFFFF"/>
+            <w:tcMar>
+              <w:top w:w="0" w:type="dxa"/>
+              <w:bottom w:w="0" w:type="dxa"/>
+              <w:left w:w="0" w:type="dxa"/>
+              <w:right w:w="0" w:type="dxa"/>
+            </w:tcMar>
+            <w:vAlign w:val="center"/>
+          </w:tcPr>
+          <w:p>
+            <w:pPr>
+              <w:jc w:val="left"/>
+              <w:spacing w:after="40" w:before="40"/>
+              <w:ind w:firstLine="0" w:left="100" w:right="100"/>
+            </w:pPr>
+            <w:r xmlns:w="http://schemas.openxmlformats.org/wordprocessingml/2006/main" xmlns:wp="http://schemas.openxmlformats.org/drawingml/2006/wordprocessingDrawing" xmlns:r="http://schemas.openxmlformats.org/officeDocument/2006/relationships" xmlns:w14="http://schemas.microsoft.com/office/word/2010/wordml">
+              <w:rPr>
+                <w:rFonts w:ascii="Roboto" w:hAnsi="Roboto" w:eastAsia="Roboto" w:cs="Roboto"/>
+                <w:sz w:val="22"/>
+                <w:szCs w:val="22"/>
+                <w:color w:val="111111"/>
+              </w:rPr>
+              <w:t xml:space="preserve">Phytopathologia Mediterranea</w:t>
+            </w:r>
+          </w:p>
+        </w:tc>
+        <w:tc>
+          <w:tcPr>
+            <w:tcBorders/>
+            <w:shd w:val="clear" w:color="auto" w:fill="FFFFFF"/>
+            <w:tcMar>
+              <w:top w:w="0" w:type="dxa"/>
+              <w:bottom w:w="0" w:type="dxa"/>
+              <w:left w:w="0" w:type="dxa"/>
+              <w:right w:w="0" w:type="dxa"/>
+            </w:tcMar>
+            <w:vAlign w:val="center"/>
+          </w:tcPr>
+          <w:p>
+            <w:pPr>
+              <w:jc w:val="right"/>
+              <w:spacing w:after="40" w:before="40"/>
+              <w:ind w:firstLine="0" w:left="100" w:right="100"/>
+            </w:pPr>
+            <w:r xmlns:w="http://schemas.openxmlformats.org/wordprocessingml/2006/main" xmlns:wp="http://schemas.openxmlformats.org/drawingml/2006/wordprocessingDrawing" xmlns:r="http://schemas.openxmlformats.org/officeDocument/2006/relationships" xmlns:w14="http://schemas.microsoft.com/office/word/2010/wordml">
+              <w:rPr>
+                <w:rFonts w:ascii="Roboto" w:hAnsi="Roboto" w:eastAsia="Roboto" w:cs="Roboto"/>
+                <w:sz w:val="22"/>
+                <w:szCs w:val="22"/>
+                <w:color w:val="111111"/>
+              </w:rPr>
+              <w:t xml:space="preserve">9</w:t>
+            </w:r>
+          </w:p>
+        </w:tc>
+      </w:tr>
+      <w:tr>
+        <w:trPr>
+          <w:cantSplit/>
+          <w:trHeight w:val="463" w:hRule="auto"/>
+        </w:trPr>
+        <w:tc>
+          <w:tcPr>
+            <w:tcBorders/>
+            <w:shd w:val="clear" w:color="auto" w:fill="FFFFFF"/>
+            <w:tcMar>
+              <w:top w:w="0" w:type="dxa"/>
+              <w:bottom w:w="0" w:type="dxa"/>
+              <w:left w:w="0" w:type="dxa"/>
+              <w:right w:w="0" w:type="dxa"/>
+            </w:tcMar>
+            <w:vAlign w:val="center"/>
+          </w:tcPr>
+          <w:p>
+            <w:pPr>
+              <w:jc w:val="left"/>
+              <w:spacing w:after="40" w:before="40"/>
+              <w:ind w:firstLine="0" w:left="100" w:right="100"/>
+            </w:pPr>
+            <w:r xmlns:w="http://schemas.openxmlformats.org/wordprocessingml/2006/main" xmlns:wp="http://schemas.openxmlformats.org/drawingml/2006/wordprocessingDrawing" xmlns:r="http://schemas.openxmlformats.org/officeDocument/2006/relationships" xmlns:w14="http://schemas.microsoft.com/office/word/2010/wordml">
+              <w:rPr>
+                <w:rFonts w:ascii="Roboto" w:hAnsi="Roboto" w:eastAsia="Roboto" w:cs="Roboto"/>
+                <w:sz w:val="22"/>
+                <w:szCs w:val="22"/>
+                <w:color w:val="111111"/>
+              </w:rPr>
+              <w:t xml:space="preserve">Phytopathology</w:t>
+            </w:r>
+          </w:p>
+        </w:tc>
+        <w:tc>
+          <w:tcPr>
+            <w:tcBorders/>
+            <w:shd w:val="clear" w:color="auto" w:fill="FFFFFF"/>
+            <w:tcMar>
+              <w:top w:w="0" w:type="dxa"/>
+              <w:bottom w:w="0" w:type="dxa"/>
+              <w:left w:w="0" w:type="dxa"/>
+              <w:right w:w="0" w:type="dxa"/>
+            </w:tcMar>
+            <w:vAlign w:val="center"/>
+          </w:tcPr>
+          <w:p>
+            <w:pPr>
+              <w:jc w:val="right"/>
+              <w:spacing w:after="40" w:before="40"/>
+              <w:ind w:firstLine="0" w:left="100" w:right="100"/>
+            </w:pPr>
+            <w:r xmlns:w="http://schemas.openxmlformats.org/wordprocessingml/2006/main" xmlns:wp="http://schemas.openxmlformats.org/drawingml/2006/wordprocessingDrawing" xmlns:r="http://schemas.openxmlformats.org/officeDocument/2006/relationships" xmlns:w14="http://schemas.microsoft.com/office/word/2010/wordml">
+              <w:rPr>
+                <w:rFonts w:ascii="Roboto" w:hAnsi="Roboto" w:eastAsia="Roboto" w:cs="Roboto"/>
+                <w:sz w:val="22"/>
+                <w:szCs w:val="22"/>
+                <w:color w:val="111111"/>
+              </w:rPr>
+              <w:t xml:space="preserve">19</w:t>
+            </w:r>
+          </w:p>
+        </w:tc>
+      </w:tr>
+      <w:tr>
+        <w:trPr>
+          <w:cantSplit/>
+          <w:trHeight w:val="418" w:hRule="auto"/>
+        </w:trPr>
+        <w:tc>
+          <w:tcPr>
+            <w:tcBorders/>
+            <w:shd w:val="clear" w:color="auto" w:fill="FFFFFF"/>
+            <w:tcMar>
+              <w:top w:w="0" w:type="dxa"/>
+              <w:bottom w:w="0" w:type="dxa"/>
+              <w:left w:w="0" w:type="dxa"/>
+              <w:right w:w="0" w:type="dxa"/>
+            </w:tcMar>
+            <w:vAlign w:val="center"/>
+          </w:tcPr>
+          <w:p>
+            <w:pPr>
+              <w:jc w:val="left"/>
+              <w:spacing w:after="40" w:before="40"/>
+              <w:ind w:firstLine="0" w:left="100" w:right="100"/>
+            </w:pPr>
+            <w:r xmlns:w="http://schemas.openxmlformats.org/wordprocessingml/2006/main" xmlns:wp="http://schemas.openxmlformats.org/drawingml/2006/wordprocessingDrawing" xmlns:r="http://schemas.openxmlformats.org/officeDocument/2006/relationships" xmlns:w14="http://schemas.microsoft.com/office/word/2010/wordml">
+              <w:rPr>
+                <w:rFonts w:ascii="Roboto" w:hAnsi="Roboto" w:eastAsia="Roboto" w:cs="Roboto"/>
+                <w:sz w:val="22"/>
+                <w:szCs w:val="22"/>
+                <w:color w:val="111111"/>
+              </w:rPr>
+              <w:t xml:space="preserve">Plant Disease</w:t>
+            </w:r>
+          </w:p>
+        </w:tc>
+        <w:tc>
+          <w:tcPr>
+            <w:tcBorders/>
+            <w:shd w:val="clear" w:color="auto" w:fill="FFFFFF"/>
+            <w:tcMar>
+              <w:top w:w="0" w:type="dxa"/>
+              <w:bottom w:w="0" w:type="dxa"/>
+              <w:left w:w="0" w:type="dxa"/>
+              <w:right w:w="0" w:type="dxa"/>
+            </w:tcMar>
+            <w:vAlign w:val="center"/>
+          </w:tcPr>
+          <w:p>
+            <w:pPr>
+              <w:jc w:val="right"/>
+              <w:spacing w:after="40" w:before="40"/>
+              <w:ind w:firstLine="0" w:left="100" w:right="100"/>
+            </w:pPr>
+            <w:r xmlns:w="http://schemas.openxmlformats.org/wordprocessingml/2006/main" xmlns:wp="http://schemas.openxmlformats.org/drawingml/2006/wordprocessingDrawing" xmlns:r="http://schemas.openxmlformats.org/officeDocument/2006/relationships" xmlns:w14="http://schemas.microsoft.com/office/word/2010/wordml">
+              <w:rPr>
+                <w:rFonts w:ascii="Roboto" w:hAnsi="Roboto" w:eastAsia="Roboto" w:cs="Roboto"/>
+                <w:sz w:val="22"/>
+                <w:szCs w:val="22"/>
+                <w:color w:val="111111"/>
+              </w:rPr>
+              <w:t xml:space="preserve">15</w:t>
+            </w:r>
+          </w:p>
+        </w:tc>
+      </w:tr>
+      <w:tr>
+        <w:trPr>
+          <w:cantSplit/>
+          <w:trHeight w:val="461" w:hRule="auto"/>
+        </w:trPr>
+        <w:tc>
+          <w:tcPr>
+            <w:tcBorders/>
+            <w:shd w:val="clear" w:color="auto" w:fill="FFFFFF"/>
+            <w:tcMar>
+              <w:top w:w="0" w:type="dxa"/>
+              <w:bottom w:w="0" w:type="dxa"/>
+              <w:left w:w="0" w:type="dxa"/>
+              <w:right w:w="0" w:type="dxa"/>
+            </w:tcMar>
+            <w:vAlign w:val="center"/>
+          </w:tcPr>
+          <w:p>
+            <w:pPr>
+              <w:jc w:val="left"/>
+              <w:spacing w:after="40" w:before="40"/>
+              <w:ind w:firstLine="0" w:left="100" w:right="100"/>
+            </w:pPr>
+            <w:r xmlns:w="http://schemas.openxmlformats.org/wordprocessingml/2006/main" xmlns:wp="http://schemas.openxmlformats.org/drawingml/2006/wordprocessingDrawing" xmlns:r="http://schemas.openxmlformats.org/officeDocument/2006/relationships" xmlns:w14="http://schemas.microsoft.com/office/word/2010/wordml">
+              <w:rPr>
+                <w:rFonts w:ascii="Roboto" w:hAnsi="Roboto" w:eastAsia="Roboto" w:cs="Roboto"/>
+                <w:sz w:val="22"/>
+                <w:szCs w:val="22"/>
+                <w:color w:val="111111"/>
+              </w:rPr>
+              <w:t xml:space="preserve">Plant Health Progress</w:t>
+            </w:r>
+          </w:p>
+        </w:tc>
+        <w:tc>
+          <w:tcPr>
+            <w:tcBorders/>
+            <w:shd w:val="clear" w:color="auto" w:fill="FFFFFF"/>
+            <w:tcMar>
+              <w:top w:w="0" w:type="dxa"/>
+              <w:bottom w:w="0" w:type="dxa"/>
+              <w:left w:w="0" w:type="dxa"/>
+              <w:right w:w="0" w:type="dxa"/>
+            </w:tcMar>
+            <w:vAlign w:val="center"/>
+          </w:tcPr>
+          <w:p>
+            <w:pPr>
+              <w:jc w:val="right"/>
+              <w:spacing w:after="40" w:before="40"/>
+              <w:ind w:firstLine="0" w:left="100" w:right="100"/>
+            </w:pPr>
+            <w:r xmlns:w="http://schemas.openxmlformats.org/wordprocessingml/2006/main" xmlns:wp="http://schemas.openxmlformats.org/drawingml/2006/wordprocessingDrawing" xmlns:r="http://schemas.openxmlformats.org/officeDocument/2006/relationships" xmlns:w14="http://schemas.microsoft.com/office/word/2010/wordml">
+              <w:rPr>
+                <w:rFonts w:ascii="Roboto" w:hAnsi="Roboto" w:eastAsia="Roboto" w:cs="Roboto"/>
+                <w:sz w:val="22"/>
+                <w:szCs w:val="22"/>
+                <w:color w:val="111111"/>
+              </w:rPr>
+              <w:t xml:space="preserve">10</w:t>
+            </w:r>
+          </w:p>
+        </w:tc>
+      </w:tr>
+      <w:tr>
+        <w:trPr>
+          <w:cantSplit/>
+          <w:trHeight w:val="463" w:hRule="auto"/>
+        </w:trPr>
+        <w:tc>
+          <w:tcPr>
+            <w:tcBorders/>
+            <w:shd w:val="clear" w:color="auto" w:fill="FFFFFF"/>
+            <w:tcMar>
+              <w:top w:w="0" w:type="dxa"/>
+              <w:bottom w:w="0" w:type="dxa"/>
+              <w:left w:w="0" w:type="dxa"/>
+              <w:right w:w="0" w:type="dxa"/>
+            </w:tcMar>
+            <w:vAlign w:val="center"/>
+          </w:tcPr>
+          <w:p>
+            <w:pPr>
+              <w:jc w:val="left"/>
+              <w:spacing w:after="40" w:before="40"/>
+              <w:ind w:firstLine="0" w:left="100" w:right="100"/>
+            </w:pPr>
+            <w:r xmlns:w="http://schemas.openxmlformats.org/wordprocessingml/2006/main" xmlns:wp="http://schemas.openxmlformats.org/drawingml/2006/wordprocessingDrawing" xmlns:r="http://schemas.openxmlformats.org/officeDocument/2006/relationships" xmlns:w14="http://schemas.microsoft.com/office/word/2010/wordml">
+              <w:rPr>
+                <w:rFonts w:ascii="Roboto" w:hAnsi="Roboto" w:eastAsia="Roboto" w:cs="Roboto"/>
+                <w:sz w:val="22"/>
+                <w:szCs w:val="22"/>
+                <w:color w:val="111111"/>
+              </w:rPr>
+              <w:t xml:space="preserve">Plant Pathology</w:t>
+            </w:r>
+          </w:p>
+        </w:tc>
+        <w:tc>
+          <w:tcPr>
+            <w:tcBorders/>
+            <w:shd w:val="clear" w:color="auto" w:fill="FFFFFF"/>
+            <w:tcMar>
+              <w:top w:w="0" w:type="dxa"/>
+              <w:bottom w:w="0" w:type="dxa"/>
+              <w:left w:w="0" w:type="dxa"/>
+              <w:right w:w="0" w:type="dxa"/>
+            </w:tcMar>
+            <w:vAlign w:val="center"/>
+          </w:tcPr>
+          <w:p>
+            <w:pPr>
+              <w:jc w:val="right"/>
+              <w:spacing w:after="40" w:before="40"/>
+              <w:ind w:firstLine="0" w:left="100" w:right="100"/>
+            </w:pPr>
+            <w:r xmlns:w="http://schemas.openxmlformats.org/wordprocessingml/2006/main" xmlns:wp="http://schemas.openxmlformats.org/drawingml/2006/wordprocessingDrawing" xmlns:r="http://schemas.openxmlformats.org/officeDocument/2006/relationships" xmlns:w14="http://schemas.microsoft.com/office/word/2010/wordml">
+              <w:rPr>
+                <w:rFonts w:ascii="Roboto" w:hAnsi="Roboto" w:eastAsia="Roboto" w:cs="Roboto"/>
+                <w:sz w:val="22"/>
+                <w:szCs w:val="22"/>
+                <w:color w:val="111111"/>
+              </w:rPr>
+              <w:t xml:space="preserve">24</w:t>
+            </w:r>
+          </w:p>
+        </w:tc>
+      </w:tr>
+      <w:tr>
+        <w:trPr>
+          <w:cantSplit/>
+          <w:trHeight w:val="461" w:hRule="auto"/>
+        </w:trPr>
+        <w:tc>
+          <w:tcPr>
+            <w:tcBorders/>
+            <w:shd w:val="clear" w:color="auto" w:fill="FFFFFF"/>
+            <w:tcMar>
+              <w:top w:w="0" w:type="dxa"/>
+              <w:bottom w:w="0" w:type="dxa"/>
+              <w:left w:w="0" w:type="dxa"/>
+              <w:right w:w="0" w:type="dxa"/>
+            </w:tcMar>
+            <w:vAlign w:val="center"/>
+          </w:tcPr>
+          <w:p>
+            <w:pPr>
+              <w:jc w:val="left"/>
+              <w:spacing w:after="40" w:before="40"/>
+              <w:ind w:firstLine="0" w:left="100" w:right="100"/>
+            </w:pPr>
+            <w:r xmlns:w="http://schemas.openxmlformats.org/wordprocessingml/2006/main" xmlns:wp="http://schemas.openxmlformats.org/drawingml/2006/wordprocessingDrawing" xmlns:r="http://schemas.openxmlformats.org/officeDocument/2006/relationships" xmlns:w14="http://schemas.microsoft.com/office/word/2010/wordml">
+              <w:rPr>
+                <w:rFonts w:ascii="Roboto" w:hAnsi="Roboto" w:eastAsia="Roboto" w:cs="Roboto"/>
+                <w:sz w:val="22"/>
+                <w:szCs w:val="22"/>
+                <w:color w:val="111111"/>
+              </w:rPr>
+              <w:t xml:space="preserve">Revista Mexicana de Fitopatología</w:t>
+            </w:r>
+          </w:p>
+        </w:tc>
+        <w:tc>
+          <w:tcPr>
+            <w:tcBorders/>
+            <w:shd w:val="clear" w:color="auto" w:fill="FFFFFF"/>
+            <w:tcMar>
+              <w:top w:w="0" w:type="dxa"/>
+              <w:bottom w:w="0" w:type="dxa"/>
+              <w:left w:w="0" w:type="dxa"/>
+              <w:right w:w="0" w:type="dxa"/>
+            </w:tcMar>
+            <w:vAlign w:val="center"/>
+          </w:tcPr>
+          <w:p>
+            <w:pPr>
+              <w:jc w:val="right"/>
+              <w:spacing w:after="40" w:before="40"/>
+              <w:ind w:firstLine="0" w:left="100" w:right="100"/>
+            </w:pPr>
+            <w:r xmlns:w="http://schemas.openxmlformats.org/wordprocessingml/2006/main" xmlns:wp="http://schemas.openxmlformats.org/drawingml/2006/wordprocessingDrawing" xmlns:r="http://schemas.openxmlformats.org/officeDocument/2006/relationships" xmlns:w14="http://schemas.microsoft.com/office/word/2010/wordml">
+              <w:rPr>
+                <w:rFonts w:ascii="Roboto" w:hAnsi="Roboto" w:eastAsia="Roboto" w:cs="Roboto"/>
+                <w:sz w:val="22"/>
+                <w:szCs w:val="22"/>
+                <w:color w:val="111111"/>
+              </w:rPr>
+              <w:t xml:space="preserve">10</w:t>
+            </w:r>
+          </w:p>
+        </w:tc>
+      </w:tr>
+      <w:tr>
+        <w:trPr>
+          <w:cantSplit/>
+          <w:trHeight w:val="463" w:hRule="auto"/>
+        </w:trPr>
+        <w:tc>
+          <w:tcPr>
+            <w:tcBorders/>
+            <w:shd w:val="clear" w:color="auto" w:fill="FFFFFF"/>
+            <w:tcMar>
+              <w:top w:w="0" w:type="dxa"/>
+              <w:bottom w:w="0" w:type="dxa"/>
+              <w:left w:w="0" w:type="dxa"/>
+              <w:right w:w="0" w:type="dxa"/>
+            </w:tcMar>
+            <w:vAlign w:val="center"/>
+          </w:tcPr>
+          <w:p>
+            <w:pPr>
+              <w:jc w:val="left"/>
+              <w:spacing w:after="40" w:before="40"/>
+              <w:ind w:firstLine="0" w:left="100" w:right="100"/>
+            </w:pPr>
+            <w:r xmlns:w="http://schemas.openxmlformats.org/wordprocessingml/2006/main" xmlns:wp="http://schemas.openxmlformats.org/drawingml/2006/wordprocessingDrawing" xmlns:r="http://schemas.openxmlformats.org/officeDocument/2006/relationships" xmlns:w14="http://schemas.microsoft.com/office/word/2010/wordml">
+              <w:rPr>
+                <w:rFonts w:ascii="Roboto" w:hAnsi="Roboto" w:eastAsia="Roboto" w:cs="Roboto"/>
+                <w:sz w:val="22"/>
+                <w:szCs w:val="22"/>
+                <w:color w:val="111111"/>
+              </w:rPr>
+              <w:t xml:space="preserve">Tropical Plant Pathology</w:t>
+            </w:r>
+          </w:p>
+        </w:tc>
+        <w:tc>
+          <w:tcPr>
+            <w:tcBorders/>
+            <w:shd w:val="clear" w:color="auto" w:fill="FFFFFF"/>
+            <w:tcMar>
+              <w:top w:w="0" w:type="dxa"/>
+              <w:bottom w:w="0" w:type="dxa"/>
+              <w:left w:w="0" w:type="dxa"/>
+              <w:right w:w="0" w:type="dxa"/>
+            </w:tcMar>
+            <w:vAlign w:val="center"/>
+          </w:tcPr>
+          <w:p>
+            <w:pPr>
+              <w:jc w:val="right"/>
+              <w:spacing w:after="40" w:before="40"/>
+              <w:ind w:firstLine="0" w:left="100" w:right="100"/>
+            </w:pPr>
+            <w:r xmlns:w="http://schemas.openxmlformats.org/wordprocessingml/2006/main" xmlns:wp="http://schemas.openxmlformats.org/drawingml/2006/wordprocessingDrawing" xmlns:r="http://schemas.openxmlformats.org/officeDocument/2006/relationships" xmlns:w14="http://schemas.microsoft.com/office/word/2010/wordml">
+              <w:rPr>
+                <w:rFonts w:ascii="Roboto" w:hAnsi="Roboto" w:eastAsia="Roboto" w:cs="Roboto"/>
+                <w:sz w:val="22"/>
+                <w:szCs w:val="22"/>
+                <w:color w:val="111111"/>
+              </w:rPr>
+              <w:t xml:space="preserve">9</w:t>
+            </w:r>
+          </w:p>
+        </w:tc>
+      </w:tr>
+      <w:tr>
+        <w:trPr>
+          <w:cantSplit/>
+          <w:trHeight w:val="478" w:hRule="auto"/>
+        </w:trPr>
+        <w:tc>
+          <w:tcPr>
+            <w:tcBorders>
+              <w:bottom w:val="single" w:sz="16" w:space="0" w:color="000000"/>
+            </w:tcBorders>
+            <w:shd w:val="clear" w:color="auto" w:fill="FFFFFF"/>
+            <w:tcMar>
+              <w:top w:w="0" w:type="dxa"/>
+              <w:bottom w:w="0" w:type="dxa"/>
+              <w:left w:w="0" w:type="dxa"/>
+              <w:right w:w="0" w:type="dxa"/>
+            </w:tcMar>
+            <w:vAlign w:val="center"/>
+          </w:tcPr>
+          <w:p>
+            <w:pPr>
+              <w:jc w:val="left"/>
+              <w:spacing w:after="40" w:before="40"/>
+              <w:ind w:firstLine="0" w:left="100" w:right="100"/>
+            </w:pPr>
+            <w:r xmlns:w="http://schemas.openxmlformats.org/wordprocessingml/2006/main" xmlns:wp="http://schemas.openxmlformats.org/drawingml/2006/wordprocessingDrawing" xmlns:r="http://schemas.openxmlformats.org/officeDocument/2006/relationships" xmlns:w14="http://schemas.microsoft.com/office/word/2010/wordml">
+              <w:rPr>
+                <w:rFonts w:ascii="Roboto" w:hAnsi="Roboto" w:eastAsia="Roboto" w:cs="Roboto"/>
+                <w:sz w:val="22"/>
+                <w:szCs w:val="22"/>
+                <w:color w:val="111111"/>
+              </w:rPr>
+              <w:t xml:space="preserve">Virology Journal (Plant Viruses Section)</w:t>
+            </w:r>
+          </w:p>
+        </w:tc>
+        <w:tc>
+          <w:tcPr>
+            <w:tcBorders>
+              <w:bottom w:val="single" w:sz="16" w:space="0" w:color="000000"/>
+            </w:tcBorders>
+            <w:shd w:val="clear" w:color="auto" w:fill="FFFFFF"/>
+            <w:tcMar>
+              <w:top w:w="0" w:type="dxa"/>
+              <w:bottom w:w="0" w:type="dxa"/>
+              <w:left w:w="0" w:type="dxa"/>
+              <w:right w:w="0" w:type="dxa"/>
+            </w:tcMar>
+            <w:vAlign w:val="center"/>
+          </w:tcPr>
+          <w:p>
+            <w:pPr>
+              <w:jc w:val="right"/>
+              <w:spacing w:after="40" w:before="40"/>
+              <w:ind w:firstLine="0" w:left="100" w:right="100"/>
+            </w:pPr>
+            <w:r xmlns:w="http://schemas.openxmlformats.org/wordprocessingml/2006/main" xmlns:wp="http://schemas.openxmlformats.org/drawingml/2006/wordprocessingDrawing" xmlns:r="http://schemas.openxmlformats.org/officeDocument/2006/relationships" xmlns:w14="http://schemas.microsoft.com/office/word/2010/wordml">
+              <w:rPr>
+                <w:rFonts w:ascii="Roboto" w:hAnsi="Roboto" w:eastAsia="Roboto" w:cs="Roboto"/>
+                <w:sz w:val="22"/>
+                <w:szCs w:val="22"/>
+                <w:color w:val="111111"/>
+              </w:rPr>
+              <w:t xml:space="preserve">16</w:t>
+            </w:r>
+          </w:p>
+        </w:tc>
+      </w:tr>
+    </w:tbl>
     <w:p>
       <w:pPr>
         <w:pStyle w:val="Heading5"/>
       </w:pPr>
-      <w:bookmarkStart w:id="76" w:name="pagebreak-2"/>
+      <w:bookmarkStart w:id="80" w:name="pagebreak-2"/>
       <w:r>
         <w:t xml:space="preserve">pagebreak</w:t>
       </w:r>
-      <w:bookmarkEnd w:id="76"/>
+      <w:bookmarkEnd w:id="80"/>
+    </w:p>
+    <w:p>
+      <w:pPr>
+        <w:pStyle w:val="TableCaption"/>
+      </w:pPr>
+      <w:r>
+        <w:t xml:space="preserve">Table: Table 2: Article ratings for software availability where</w:t>
+      </w:r>
+      <w:r>
+        <w:t xml:space="preserve"> </w:t>
+      </w:r>
+      <w:r>
+        <w:t xml:space="preserve">‘</w:t>
+      </w:r>
+      <w:r>
+        <w:t xml:space="preserve">0</w:t>
+      </w:r>
+      <w:r>
+        <w:t xml:space="preserve">’</w:t>
+      </w:r>
+      <w:r>
+        <w:t xml:space="preserve">, not available or not mentioned in publication to</w:t>
+      </w:r>
+      <w:r>
+        <w:t xml:space="preserve"> </w:t>
+      </w:r>
+      <w:r>
+        <w:t xml:space="preserve">‘</w:t>
+      </w:r>
+      <w:r>
+        <w:t xml:space="preserve">3</w:t>
+      </w:r>
+      <w:r>
+        <w:t xml:space="preserve">’</w:t>
+      </w:r>
+      <w:r>
+        <w:t xml:space="preserve">, preferably open source and freely available.</w:t>
+      </w:r>
+    </w:p>
+    <w:tbl xmlns:w="http://schemas.openxmlformats.org/wordprocessingml/2006/main" xmlns:r="http://schemas.openxmlformats.org/officeDocument/2006/relationships" xmlns:w14="http://schemas.microsoft.com/office/word/2010/wordml" xmlns:wp="http://schemas.openxmlformats.org/drawingml/2006/wordprocessingDrawing" xmlns:a="http://schemas.openxmlformats.org/drawingml/2006/main" xmlns:pic="http://schemas.openxmlformats.org/drawingml/2006/picture">
+      <w:tblPr>
+        <w:tblLayout w:type="fixed"/>
+        <w:jc w:val="center"/>
+      </w:tblPr>
+      <w:tblGrid>
+        <w:gridCol w:w="2360"/>
+        <w:gridCol w:w="781"/>
+        <w:gridCol w:w="1210"/>
+      </w:tblGrid>
+      <w:tr>
+        <w:trPr>
+          <w:cantSplit/>
+          <w:trHeight w:val="465" w:hRule="auto"/>
+          <w:tblHeader/>
+        </w:trPr>
+        <w:tc>
+          <w:tcPr>
+            <w:tcBorders>
+              <w:bottom w:val="single" w:sz="16" w:space="0" w:color="000000"/>
+              <w:top w:val="single" w:sz="16" w:space="0" w:color="000000"/>
+            </w:tcBorders>
+            <w:shd w:val="clear" w:color="auto" w:fill="FFFFFF"/>
+            <w:tcMar>
+              <w:top w:w="0" w:type="dxa"/>
+              <w:bottom w:w="0" w:type="dxa"/>
+              <w:left w:w="0" w:type="dxa"/>
+              <w:right w:w="0" w:type="dxa"/>
+            </w:tcMar>
+            <w:vAlign w:val="center"/>
+          </w:tcPr>
+          <w:p>
+            <w:pPr>
+              <w:jc w:val="right"/>
+              <w:spacing w:after="40" w:before="40"/>
+              <w:ind w:firstLine="0" w:left="100" w:right="100"/>
+            </w:pPr>
+            <w:r xmlns:w="http://schemas.openxmlformats.org/wordprocessingml/2006/main" xmlns:wp="http://schemas.openxmlformats.org/drawingml/2006/wordprocessingDrawing" xmlns:r="http://schemas.openxmlformats.org/officeDocument/2006/relationships" xmlns:w14="http://schemas.microsoft.com/office/word/2010/wordml">
+              <w:rPr>
+                <w:rFonts w:ascii="Roboto" w:hAnsi="Roboto" w:eastAsia="Roboto" w:cs="Roboto"/>
+                <w:sz w:val="22"/>
+                <w:szCs w:val="22"/>
+                <w:color w:val="111111"/>
+              </w:rPr>
+              <w:t xml:space="preserve">software availability</w:t>
+            </w:r>
+          </w:p>
+        </w:tc>
+        <w:tc>
+          <w:tcPr>
+            <w:tcBorders>
+              <w:bottom w:val="single" w:sz="16" w:space="0" w:color="000000"/>
+              <w:top w:val="single" w:sz="16" w:space="0" w:color="000000"/>
+            </w:tcBorders>
+            <w:shd w:val="clear" w:color="auto" w:fill="FFFFFF"/>
+            <w:tcMar>
+              <w:top w:w="0" w:type="dxa"/>
+              <w:bottom w:w="0" w:type="dxa"/>
+              <w:left w:w="0" w:type="dxa"/>
+              <w:right w:w="0" w:type="dxa"/>
+            </w:tcMar>
+            <w:vAlign w:val="center"/>
+          </w:tcPr>
+          <w:p>
+            <w:pPr>
+              <w:jc w:val="right"/>
+              <w:spacing w:after="40" w:before="40"/>
+              <w:ind w:firstLine="0" w:left="100" w:right="100"/>
+            </w:pPr>
+            <w:r xmlns:w="http://schemas.openxmlformats.org/wordprocessingml/2006/main" xmlns:wp="http://schemas.openxmlformats.org/drawingml/2006/wordprocessingDrawing" xmlns:r="http://schemas.openxmlformats.org/officeDocument/2006/relationships" xmlns:w14="http://schemas.microsoft.com/office/word/2010/wordml">
+              <w:rPr>
+                <w:rFonts w:ascii="Roboto" w:hAnsi="Roboto" w:eastAsia="Roboto" w:cs="Roboto"/>
+                <w:sz w:val="22"/>
+                <w:szCs w:val="22"/>
+                <w:color w:val="111111"/>
+              </w:rPr>
+              <w:t xml:space="preserve">n</w:t>
+            </w:r>
+          </w:p>
+        </w:tc>
+        <w:tc>
+          <w:tcPr>
+            <w:tcBorders>
+              <w:bottom w:val="single" w:sz="16" w:space="0" w:color="000000"/>
+              <w:top w:val="single" w:sz="16" w:space="0" w:color="000000"/>
+            </w:tcBorders>
+            <w:shd w:val="clear" w:color="auto" w:fill="FFFFFF"/>
+            <w:tcMar>
+              <w:top w:w="0" w:type="dxa"/>
+              <w:bottom w:w="0" w:type="dxa"/>
+              <w:left w:w="0" w:type="dxa"/>
+              <w:right w:w="0" w:type="dxa"/>
+            </w:tcMar>
+            <w:vAlign w:val="center"/>
+          </w:tcPr>
+          <w:p>
+            <w:pPr>
+              <w:jc w:val="right"/>
+              <w:spacing w:after="40" w:before="40"/>
+              <w:ind w:firstLine="0" w:left="100" w:right="100"/>
+            </w:pPr>
+            <w:r xmlns:w="http://schemas.openxmlformats.org/wordprocessingml/2006/main" xmlns:wp="http://schemas.openxmlformats.org/drawingml/2006/wordprocessingDrawing" xmlns:r="http://schemas.openxmlformats.org/officeDocument/2006/relationships" xmlns:w14="http://schemas.microsoft.com/office/word/2010/wordml">
+              <w:rPr>
+                <w:rFonts w:ascii="Roboto" w:hAnsi="Roboto" w:eastAsia="Roboto" w:cs="Roboto"/>
+                <w:sz w:val="22"/>
+                <w:szCs w:val="22"/>
+                <w:color w:val="111111"/>
+              </w:rPr>
+              <w:t xml:space="preserve">percent</w:t>
+            </w:r>
+          </w:p>
+        </w:tc>
+      </w:tr>
+      <w:tr>
+        <w:trPr>
+          <w:cantSplit/>
+          <w:trHeight w:val="411" w:hRule="auto"/>
+        </w:trPr>
+        <w:tc>
+          <w:tcPr>
+            <w:tcBorders/>
+            <w:shd w:val="clear" w:color="auto" w:fill="FFFFFF"/>
+            <w:tcMar>
+              <w:top w:w="0" w:type="dxa"/>
+              <w:bottom w:w="0" w:type="dxa"/>
+              <w:left w:w="0" w:type="dxa"/>
+              <w:right w:w="0" w:type="dxa"/>
+            </w:tcMar>
+            <w:vAlign w:val="center"/>
+          </w:tcPr>
+          <w:p>
+            <w:pPr>
+              <w:jc w:val="right"/>
+              <w:spacing w:after="40" w:before="40"/>
+              <w:ind w:firstLine="0" w:left="100" w:right="100"/>
+            </w:pPr>
+            <w:r xmlns:w="http://schemas.openxmlformats.org/wordprocessingml/2006/main" xmlns:wp="http://schemas.openxmlformats.org/drawingml/2006/wordprocessingDrawing" xmlns:r="http://schemas.openxmlformats.org/officeDocument/2006/relationships" xmlns:w14="http://schemas.microsoft.com/office/word/2010/wordml">
+              <w:rPr>
+                <w:rFonts w:ascii="Roboto" w:hAnsi="Roboto" w:eastAsia="Roboto" w:cs="Roboto"/>
+                <w:sz w:val="22"/>
+                <w:szCs w:val="22"/>
+                <w:color w:val="111111"/>
+              </w:rPr>
+              <w:t xml:space="preserve">0</w:t>
+            </w:r>
+          </w:p>
+        </w:tc>
+        <w:tc>
+          <w:tcPr>
+            <w:tcBorders/>
+            <w:shd w:val="clear" w:color="auto" w:fill="FFFFFF"/>
+            <w:tcMar>
+              <w:top w:w="0" w:type="dxa"/>
+              <w:bottom w:w="0" w:type="dxa"/>
+              <w:left w:w="0" w:type="dxa"/>
+              <w:right w:w="0" w:type="dxa"/>
+            </w:tcMar>
+            <w:vAlign w:val="center"/>
+          </w:tcPr>
+          <w:p>
+            <w:pPr>
+              <w:jc w:val="right"/>
+              <w:spacing w:after="40" w:before="40"/>
+              <w:ind w:firstLine="0" w:left="100" w:right="100"/>
+            </w:pPr>
+            <w:r xmlns:w="http://schemas.openxmlformats.org/wordprocessingml/2006/main" xmlns:wp="http://schemas.openxmlformats.org/drawingml/2006/wordprocessingDrawing" xmlns:r="http://schemas.openxmlformats.org/officeDocument/2006/relationships" xmlns:w14="http://schemas.microsoft.com/office/word/2010/wordml">
+              <w:rPr>
+                <w:rFonts w:ascii="Roboto" w:hAnsi="Roboto" w:eastAsia="Roboto" w:cs="Roboto"/>
+                <w:sz w:val="22"/>
+                <w:szCs w:val="22"/>
+                <w:color w:val="111111"/>
+              </w:rPr>
+              <w:t xml:space="preserve">56</w:t>
+            </w:r>
+          </w:p>
+        </w:tc>
+        <w:tc>
+          <w:tcPr>
+            <w:tcBorders/>
+            <w:shd w:val="clear" w:color="auto" w:fill="FFFFFF"/>
+            <w:tcMar>
+              <w:top w:w="0" w:type="dxa"/>
+              <w:bottom w:w="0" w:type="dxa"/>
+              <w:left w:w="0" w:type="dxa"/>
+              <w:right w:w="0" w:type="dxa"/>
+            </w:tcMar>
+            <w:vAlign w:val="center"/>
+          </w:tcPr>
+          <w:p>
+            <w:pPr>
+              <w:jc w:val="right"/>
+              <w:spacing w:after="40" w:before="40"/>
+              <w:ind w:firstLine="0" w:left="100" w:right="100"/>
+            </w:pPr>
+            <w:r xmlns:w="http://schemas.openxmlformats.org/wordprocessingml/2006/main" xmlns:wp="http://schemas.openxmlformats.org/drawingml/2006/wordprocessingDrawing" xmlns:r="http://schemas.openxmlformats.org/officeDocument/2006/relationships" xmlns:w14="http://schemas.microsoft.com/office/word/2010/wordml">
+              <w:rPr>
+                <w:rFonts w:ascii="Roboto" w:hAnsi="Roboto" w:eastAsia="Roboto" w:cs="Roboto"/>
+                <w:sz w:val="22"/>
+                <w:szCs w:val="22"/>
+                <w:color w:val="111111"/>
+              </w:rPr>
+              <w:t xml:space="preserve">0.19377</w:t>
+            </w:r>
+          </w:p>
+        </w:tc>
+      </w:tr>
+      <w:tr>
+        <w:trPr>
+          <w:cantSplit/>
+          <w:trHeight w:val="411" w:hRule="auto"/>
+        </w:trPr>
+        <w:tc>
+          <w:tcPr>
+            <w:tcBorders/>
+            <w:shd w:val="clear" w:color="auto" w:fill="FFFFFF"/>
+            <w:tcMar>
+              <w:top w:w="0" w:type="dxa"/>
+              <w:bottom w:w="0" w:type="dxa"/>
+              <w:left w:w="0" w:type="dxa"/>
+              <w:right w:w="0" w:type="dxa"/>
+            </w:tcMar>
+            <w:vAlign w:val="center"/>
+          </w:tcPr>
+          <w:p>
+            <w:pPr>
+              <w:jc w:val="right"/>
+              <w:spacing w:after="40" w:before="40"/>
+              <w:ind w:firstLine="0" w:left="100" w:right="100"/>
+            </w:pPr>
+            <w:r xmlns:w="http://schemas.openxmlformats.org/wordprocessingml/2006/main" xmlns:wp="http://schemas.openxmlformats.org/drawingml/2006/wordprocessingDrawing" xmlns:r="http://schemas.openxmlformats.org/officeDocument/2006/relationships" xmlns:w14="http://schemas.microsoft.com/office/word/2010/wordml">
+              <w:rPr>
+                <w:rFonts w:ascii="Roboto" w:hAnsi="Roboto" w:eastAsia="Roboto" w:cs="Roboto"/>
+                <w:sz w:val="22"/>
+                <w:szCs w:val="22"/>
+                <w:color w:val="111111"/>
+              </w:rPr>
+              <w:t xml:space="preserve">1</w:t>
+            </w:r>
+          </w:p>
+        </w:tc>
+        <w:tc>
+          <w:tcPr>
+            <w:tcBorders/>
+            <w:shd w:val="clear" w:color="auto" w:fill="FFFFFF"/>
+            <w:tcMar>
+              <w:top w:w="0" w:type="dxa"/>
+              <w:bottom w:w="0" w:type="dxa"/>
+              <w:left w:w="0" w:type="dxa"/>
+              <w:right w:w="0" w:type="dxa"/>
+            </w:tcMar>
+            <w:vAlign w:val="center"/>
+          </w:tcPr>
+          <w:p>
+            <w:pPr>
+              <w:jc w:val="right"/>
+              <w:spacing w:after="40" w:before="40"/>
+              <w:ind w:firstLine="0" w:left="100" w:right="100"/>
+            </w:pPr>
+            <w:r xmlns:w="http://schemas.openxmlformats.org/wordprocessingml/2006/main" xmlns:wp="http://schemas.openxmlformats.org/drawingml/2006/wordprocessingDrawing" xmlns:r="http://schemas.openxmlformats.org/officeDocument/2006/relationships" xmlns:w14="http://schemas.microsoft.com/office/word/2010/wordml">
+              <w:rPr>
+                <w:rFonts w:ascii="Roboto" w:hAnsi="Roboto" w:eastAsia="Roboto" w:cs="Roboto"/>
+                <w:sz w:val="22"/>
+                <w:szCs w:val="22"/>
+                <w:color w:val="111111"/>
+              </w:rPr>
+              <w:t xml:space="preserve">27</w:t>
+            </w:r>
+          </w:p>
+        </w:tc>
+        <w:tc>
+          <w:tcPr>
+            <w:tcBorders/>
+            <w:shd w:val="clear" w:color="auto" w:fill="FFFFFF"/>
+            <w:tcMar>
+              <w:top w:w="0" w:type="dxa"/>
+              <w:bottom w:w="0" w:type="dxa"/>
+              <w:left w:w="0" w:type="dxa"/>
+              <w:right w:w="0" w:type="dxa"/>
+            </w:tcMar>
+            <w:vAlign w:val="center"/>
+          </w:tcPr>
+          <w:p>
+            <w:pPr>
+              <w:jc w:val="right"/>
+              <w:spacing w:after="40" w:before="40"/>
+              <w:ind w:firstLine="0" w:left="100" w:right="100"/>
+            </w:pPr>
+            <w:r xmlns:w="http://schemas.openxmlformats.org/wordprocessingml/2006/main" xmlns:wp="http://schemas.openxmlformats.org/drawingml/2006/wordprocessingDrawing" xmlns:r="http://schemas.openxmlformats.org/officeDocument/2006/relationships" xmlns:w14="http://schemas.microsoft.com/office/word/2010/wordml">
+              <w:rPr>
+                <w:rFonts w:ascii="Roboto" w:hAnsi="Roboto" w:eastAsia="Roboto" w:cs="Roboto"/>
+                <w:sz w:val="22"/>
+                <w:szCs w:val="22"/>
+                <w:color w:val="111111"/>
+              </w:rPr>
+              <w:t xml:space="preserve">0.09343</w:t>
+            </w:r>
+          </w:p>
+        </w:tc>
+      </w:tr>
+      <w:tr>
+        <w:trPr>
+          <w:cantSplit/>
+          <w:trHeight w:val="411" w:hRule="auto"/>
+        </w:trPr>
+        <w:tc>
+          <w:tcPr>
+            <w:tcBorders/>
+            <w:shd w:val="clear" w:color="auto" w:fill="FFFFFF"/>
+            <w:tcMar>
+              <w:top w:w="0" w:type="dxa"/>
+              <w:bottom w:w="0" w:type="dxa"/>
+              <w:left w:w="0" w:type="dxa"/>
+              <w:right w:w="0" w:type="dxa"/>
+            </w:tcMar>
+            <w:vAlign w:val="center"/>
+          </w:tcPr>
+          <w:p>
+            <w:pPr>
+              <w:jc w:val="right"/>
+              <w:spacing w:after="40" w:before="40"/>
+              <w:ind w:firstLine="0" w:left="100" w:right="100"/>
+            </w:pPr>
+            <w:r xmlns:w="http://schemas.openxmlformats.org/wordprocessingml/2006/main" xmlns:wp="http://schemas.openxmlformats.org/drawingml/2006/wordprocessingDrawing" xmlns:r="http://schemas.openxmlformats.org/officeDocument/2006/relationships" xmlns:w14="http://schemas.microsoft.com/office/word/2010/wordml">
+              <w:rPr>
+                <w:rFonts w:ascii="Roboto" w:hAnsi="Roboto" w:eastAsia="Roboto" w:cs="Roboto"/>
+                <w:sz w:val="22"/>
+                <w:szCs w:val="22"/>
+                <w:color w:val="111111"/>
+              </w:rPr>
+              <w:t xml:space="preserve">2</w:t>
+            </w:r>
+          </w:p>
+        </w:tc>
+        <w:tc>
+          <w:tcPr>
+            <w:tcBorders/>
+            <w:shd w:val="clear" w:color="auto" w:fill="FFFFFF"/>
+            <w:tcMar>
+              <w:top w:w="0" w:type="dxa"/>
+              <w:bottom w:w="0" w:type="dxa"/>
+              <w:left w:w="0" w:type="dxa"/>
+              <w:right w:w="0" w:type="dxa"/>
+            </w:tcMar>
+            <w:vAlign w:val="center"/>
+          </w:tcPr>
+          <w:p>
+            <w:pPr>
+              <w:jc w:val="right"/>
+              <w:spacing w:after="40" w:before="40"/>
+              <w:ind w:firstLine="0" w:left="100" w:right="100"/>
+            </w:pPr>
+            <w:r xmlns:w="http://schemas.openxmlformats.org/wordprocessingml/2006/main" xmlns:wp="http://schemas.openxmlformats.org/drawingml/2006/wordprocessingDrawing" xmlns:r="http://schemas.openxmlformats.org/officeDocument/2006/relationships" xmlns:w14="http://schemas.microsoft.com/office/word/2010/wordml">
+              <w:rPr>
+                <w:rFonts w:ascii="Roboto" w:hAnsi="Roboto" w:eastAsia="Roboto" w:cs="Roboto"/>
+                <w:sz w:val="22"/>
+                <w:szCs w:val="22"/>
+                <w:color w:val="111111"/>
+              </w:rPr>
+              <w:t xml:space="preserve">145</w:t>
+            </w:r>
+          </w:p>
+        </w:tc>
+        <w:tc>
+          <w:tcPr>
+            <w:tcBorders/>
+            <w:shd w:val="clear" w:color="auto" w:fill="FFFFFF"/>
+            <w:tcMar>
+              <w:top w:w="0" w:type="dxa"/>
+              <w:bottom w:w="0" w:type="dxa"/>
+              <w:left w:w="0" w:type="dxa"/>
+              <w:right w:w="0" w:type="dxa"/>
+            </w:tcMar>
+            <w:vAlign w:val="center"/>
+          </w:tcPr>
+          <w:p>
+            <w:pPr>
+              <w:jc w:val="right"/>
+              <w:spacing w:after="40" w:before="40"/>
+              <w:ind w:firstLine="0" w:left="100" w:right="100"/>
+            </w:pPr>
+            <w:r xmlns:w="http://schemas.openxmlformats.org/wordprocessingml/2006/main" xmlns:wp="http://schemas.openxmlformats.org/drawingml/2006/wordprocessingDrawing" xmlns:r="http://schemas.openxmlformats.org/officeDocument/2006/relationships" xmlns:w14="http://schemas.microsoft.com/office/word/2010/wordml">
+              <w:rPr>
+                <w:rFonts w:ascii="Roboto" w:hAnsi="Roboto" w:eastAsia="Roboto" w:cs="Roboto"/>
+                <w:sz w:val="22"/>
+                <w:szCs w:val="22"/>
+                <w:color w:val="111111"/>
+              </w:rPr>
+              <w:t xml:space="preserve">0.50173</w:t>
+            </w:r>
+          </w:p>
+        </w:tc>
+      </w:tr>
+      <w:tr>
+        <w:trPr>
+          <w:cantSplit/>
+          <w:trHeight w:val="411" w:hRule="auto"/>
+        </w:trPr>
+        <w:tc>
+          <w:tcPr>
+            <w:tcBorders/>
+            <w:shd w:val="clear" w:color="auto" w:fill="FFFFFF"/>
+            <w:tcMar>
+              <w:top w:w="0" w:type="dxa"/>
+              <w:bottom w:w="0" w:type="dxa"/>
+              <w:left w:w="0" w:type="dxa"/>
+              <w:right w:w="0" w:type="dxa"/>
+            </w:tcMar>
+            <w:vAlign w:val="center"/>
+          </w:tcPr>
+          <w:p>
+            <w:pPr>
+              <w:jc w:val="right"/>
+              <w:spacing w:after="40" w:before="40"/>
+              <w:ind w:firstLine="0" w:left="100" w:right="100"/>
+            </w:pPr>
+            <w:r xmlns:w="http://schemas.openxmlformats.org/wordprocessingml/2006/main" xmlns:wp="http://schemas.openxmlformats.org/drawingml/2006/wordprocessingDrawing" xmlns:r="http://schemas.openxmlformats.org/officeDocument/2006/relationships" xmlns:w14="http://schemas.microsoft.com/office/word/2010/wordml">
+              <w:rPr>
+                <w:rFonts w:ascii="Roboto" w:hAnsi="Roboto" w:eastAsia="Roboto" w:cs="Roboto"/>
+                <w:sz w:val="22"/>
+                <w:szCs w:val="22"/>
+                <w:color w:val="111111"/>
+              </w:rPr>
+              <w:t xml:space="preserve">3</w:t>
+            </w:r>
+          </w:p>
+        </w:tc>
+        <w:tc>
+          <w:tcPr>
+            <w:tcBorders/>
+            <w:shd w:val="clear" w:color="auto" w:fill="FFFFFF"/>
+            <w:tcMar>
+              <w:top w:w="0" w:type="dxa"/>
+              <w:bottom w:w="0" w:type="dxa"/>
+              <w:left w:w="0" w:type="dxa"/>
+              <w:right w:w="0" w:type="dxa"/>
+            </w:tcMar>
+            <w:vAlign w:val="center"/>
+          </w:tcPr>
+          <w:p>
+            <w:pPr>
+              <w:jc w:val="right"/>
+              <w:spacing w:after="40" w:before="40"/>
+              <w:ind w:firstLine="0" w:left="100" w:right="100"/>
+            </w:pPr>
+            <w:r xmlns:w="http://schemas.openxmlformats.org/wordprocessingml/2006/main" xmlns:wp="http://schemas.openxmlformats.org/drawingml/2006/wordprocessingDrawing" xmlns:r="http://schemas.openxmlformats.org/officeDocument/2006/relationships" xmlns:w14="http://schemas.microsoft.com/office/word/2010/wordml">
+              <w:rPr>
+                <w:rFonts w:ascii="Roboto" w:hAnsi="Roboto" w:eastAsia="Roboto" w:cs="Roboto"/>
+                <w:sz w:val="22"/>
+                <w:szCs w:val="22"/>
+                <w:color w:val="111111"/>
+              </w:rPr>
+              <w:t xml:space="preserve">61</w:t>
+            </w:r>
+          </w:p>
+        </w:tc>
+        <w:tc>
+          <w:tcPr>
+            <w:tcBorders/>
+            <w:shd w:val="clear" w:color="auto" w:fill="FFFFFF"/>
+            <w:tcMar>
+              <w:top w:w="0" w:type="dxa"/>
+              <w:bottom w:w="0" w:type="dxa"/>
+              <w:left w:w="0" w:type="dxa"/>
+              <w:right w:w="0" w:type="dxa"/>
+            </w:tcMar>
+            <w:vAlign w:val="center"/>
+          </w:tcPr>
+          <w:p>
+            <w:pPr>
+              <w:jc w:val="right"/>
+              <w:spacing w:after="40" w:before="40"/>
+              <w:ind w:firstLine="0" w:left="100" w:right="100"/>
+            </w:pPr>
+            <w:r xmlns:w="http://schemas.openxmlformats.org/wordprocessingml/2006/main" xmlns:wp="http://schemas.openxmlformats.org/drawingml/2006/wordprocessingDrawing" xmlns:r="http://schemas.openxmlformats.org/officeDocument/2006/relationships" xmlns:w14="http://schemas.microsoft.com/office/word/2010/wordml">
+              <w:rPr>
+                <w:rFonts w:ascii="Roboto" w:hAnsi="Roboto" w:eastAsia="Roboto" w:cs="Roboto"/>
+                <w:sz w:val="22"/>
+                <w:szCs w:val="22"/>
+                <w:color w:val="111111"/>
+              </w:rPr>
+              <w:t xml:space="preserve">0.21107</w:t>
+            </w:r>
+          </w:p>
+        </w:tc>
+      </w:tr>
+      <w:tr>
+        <w:trPr>
+          <w:cantSplit/>
+          <w:trHeight w:val="409" w:hRule="auto"/>
+        </w:trPr>
+        <w:tc>
+          <w:tcPr>
+            <w:tcBorders>
+              <w:bottom w:val="single" w:sz="16" w:space="0" w:color="000000"/>
+            </w:tcBorders>
+            <w:shd w:val="clear" w:color="auto" w:fill="FFFFFF"/>
+            <w:tcMar>
+              <w:top w:w="0" w:type="dxa"/>
+              <w:bottom w:w="0" w:type="dxa"/>
+              <w:left w:w="0" w:type="dxa"/>
+              <w:right w:w="0" w:type="dxa"/>
+            </w:tcMar>
+            <w:vAlign w:val="center"/>
+          </w:tcPr>
+          <w:p>
+            <w:pPr>
+              <w:jc w:val="right"/>
+              <w:spacing w:after="40" w:before="40"/>
+              <w:ind w:firstLine="0" w:left="100" w:right="100"/>
+            </w:pPr>
+            <w:r xmlns:w="http://schemas.openxmlformats.org/wordprocessingml/2006/main" xmlns:wp="http://schemas.openxmlformats.org/drawingml/2006/wordprocessingDrawing" xmlns:r="http://schemas.openxmlformats.org/officeDocument/2006/relationships" xmlns:w14="http://schemas.microsoft.com/office/word/2010/wordml">
+              <w:rPr>
+                <w:rFonts w:ascii="Roboto" w:hAnsi="Roboto" w:eastAsia="Roboto" w:cs="Roboto"/>
+                <w:sz w:val="22"/>
+                <w:szCs w:val="22"/>
+                <w:color w:val="111111"/>
+              </w:rPr>
+              <w:t xml:space="preserve">NA</w:t>
+            </w:r>
+          </w:p>
+        </w:tc>
+        <w:tc>
+          <w:tcPr>
+            <w:tcBorders>
+              <w:bottom w:val="single" w:sz="16" w:space="0" w:color="000000"/>
+            </w:tcBorders>
+            <w:shd w:val="clear" w:color="auto" w:fill="FFFFFF"/>
+            <w:tcMar>
+              <w:top w:w="0" w:type="dxa"/>
+              <w:bottom w:w="0" w:type="dxa"/>
+              <w:left w:w="0" w:type="dxa"/>
+              <w:right w:w="0" w:type="dxa"/>
+            </w:tcMar>
+            <w:vAlign w:val="center"/>
+          </w:tcPr>
+          <w:p>
+            <w:pPr>
+              <w:jc w:val="right"/>
+              <w:spacing w:after="40" w:before="40"/>
+              <w:ind w:firstLine="0" w:left="100" w:right="100"/>
+            </w:pPr>
+            <w:r xmlns:w="http://schemas.openxmlformats.org/wordprocessingml/2006/main" xmlns:wp="http://schemas.openxmlformats.org/drawingml/2006/wordprocessingDrawing" xmlns:r="http://schemas.openxmlformats.org/officeDocument/2006/relationships" xmlns:w14="http://schemas.microsoft.com/office/word/2010/wordml">
+              <w:rPr>
+                <w:rFonts w:ascii="Roboto" w:hAnsi="Roboto" w:eastAsia="Roboto" w:cs="Roboto"/>
+                <w:sz w:val="22"/>
+                <w:szCs w:val="22"/>
+                <w:color w:val="111111"/>
+              </w:rPr>
+              <w:t xml:space="preserve">9</w:t>
+            </w:r>
+          </w:p>
+        </w:tc>
+        <w:tc>
+          <w:tcPr>
+            <w:tcBorders>
+              <w:bottom w:val="single" w:sz="16" w:space="0" w:color="000000"/>
+            </w:tcBorders>
+            <w:shd w:val="clear" w:color="auto" w:fill="FFFFFF"/>
+            <w:tcMar>
+              <w:top w:w="0" w:type="dxa"/>
+              <w:bottom w:w="0" w:type="dxa"/>
+              <w:left w:w="0" w:type="dxa"/>
+              <w:right w:w="0" w:type="dxa"/>
+            </w:tcMar>
+            <w:vAlign w:val="center"/>
+          </w:tcPr>
+          <w:p>
+            <w:pPr>
+              <w:jc w:val="right"/>
+              <w:spacing w:after="40" w:before="40"/>
+              <w:ind w:firstLine="0" w:left="100" w:right="100"/>
+            </w:pPr>
+            <w:r xmlns:w="http://schemas.openxmlformats.org/wordprocessingml/2006/main" xmlns:wp="http://schemas.openxmlformats.org/drawingml/2006/wordprocessingDrawing" xmlns:r="http://schemas.openxmlformats.org/officeDocument/2006/relationships" xmlns:w14="http://schemas.microsoft.com/office/word/2010/wordml">
+              <w:rPr>
+                <w:rFonts w:ascii="Roboto" w:hAnsi="Roboto" w:eastAsia="Roboto" w:cs="Roboto"/>
+                <w:sz w:val="22"/>
+                <w:szCs w:val="22"/>
+                <w:color w:val="111111"/>
+              </w:rPr>
+              <w:t xml:space="preserve">NA</w:t>
+            </w:r>
+          </w:p>
+        </w:tc>
+      </w:tr>
+    </w:tbl>
+    <w:p>
+      <w:pPr>
+        <w:pStyle w:val="Heading5"/>
+      </w:pPr>
+      <w:bookmarkStart w:id="81" w:name="pagebreak-3"/>
+      <w:r>
+        <w:t xml:space="preserve">pagebreak</w:t>
+      </w:r>
+      <w:bookmarkEnd w:id="81"/>
+    </w:p>
+    <w:p>
+      <w:pPr>
+        <w:pStyle w:val="TableCaption"/>
+      </w:pPr>
+      <w:r>
+        <w:t xml:space="preserve">Table: Table 3: Tally of reproducibility scores where 0 is not reproducible and 12 is fully reproducible,</w:t>
+      </w:r>
+      <w:r>
+        <w:t xml:space="preserve"> </w:t>
+      </w:r>
+      <w:r>
+        <w:rPr>
+          <w:i/>
+        </w:rPr>
+        <w:t xml:space="preserve">e.g.</w:t>
+      </w:r>
+      <w:r>
+        <w:t xml:space="preserve"> </w:t>
+      </w:r>
+      <w:r>
+        <w:t xml:space="preserve">all software cited, software used are freely available to anyone, computational methods (statistcal analysis or other computational code) are freely available for download and use, and raw data are available for download and use.</w:t>
+      </w:r>
+    </w:p>
+    <w:tbl xmlns:w="http://schemas.openxmlformats.org/wordprocessingml/2006/main" xmlns:r="http://schemas.openxmlformats.org/officeDocument/2006/relationships" xmlns:w14="http://schemas.microsoft.com/office/word/2010/wordml" xmlns:wp="http://schemas.openxmlformats.org/drawingml/2006/wordprocessingDrawing" xmlns:a="http://schemas.openxmlformats.org/drawingml/2006/main" xmlns:pic="http://schemas.openxmlformats.org/drawingml/2006/picture">
+      <w:tblPr>
+        <w:tblLayout w:type="fixed"/>
+        <w:jc w:val="center"/>
+      </w:tblPr>
+      <w:tblGrid>
+        <w:gridCol w:w="956"/>
+        <w:gridCol w:w="781"/>
+        <w:gridCol w:w="1150"/>
+      </w:tblGrid>
+      <w:tr>
+        <w:trPr>
+          <w:cantSplit/>
+          <w:trHeight w:val="440" w:hRule="auto"/>
+          <w:tblHeader/>
+        </w:trPr>
+        <w:tc>
+          <w:tcPr>
+            <w:tcBorders>
+              <w:bottom w:val="single" w:sz="16" w:space="0" w:color="000000"/>
+              <w:top w:val="single" w:sz="16" w:space="0" w:color="000000"/>
+            </w:tcBorders>
+            <w:shd w:val="clear" w:color="auto" w:fill="FFFFFF"/>
+            <w:tcMar>
+              <w:top w:w="0" w:type="dxa"/>
+              <w:bottom w:w="0" w:type="dxa"/>
+              <w:left w:w="0" w:type="dxa"/>
+              <w:right w:w="0" w:type="dxa"/>
+            </w:tcMar>
+            <w:vAlign w:val="center"/>
+          </w:tcPr>
+          <w:p>
+            <w:pPr>
+              <w:jc w:val="right"/>
+              <w:spacing w:after="40" w:before="40"/>
+              <w:ind w:firstLine="0" w:left="100" w:right="100"/>
+            </w:pPr>
+            <w:r xmlns:w="http://schemas.openxmlformats.org/wordprocessingml/2006/main" xmlns:wp="http://schemas.openxmlformats.org/drawingml/2006/wordprocessingDrawing" xmlns:r="http://schemas.openxmlformats.org/officeDocument/2006/relationships" xmlns:w14="http://schemas.microsoft.com/office/word/2010/wordml">
+              <w:rPr>
+                <w:rFonts w:ascii="Roboto" w:hAnsi="Roboto" w:eastAsia="Roboto" w:cs="Roboto"/>
+                <w:sz w:val="22"/>
+                <w:szCs w:val="22"/>
+                <w:color w:val="111111"/>
+              </w:rPr>
+              <w:t xml:space="preserve">score</w:t>
+            </w:r>
+          </w:p>
+        </w:tc>
+        <w:tc>
+          <w:tcPr>
+            <w:tcBorders>
+              <w:bottom w:val="single" w:sz="16" w:space="0" w:color="000000"/>
+              <w:top w:val="single" w:sz="16" w:space="0" w:color="000000"/>
+            </w:tcBorders>
+            <w:shd w:val="clear" w:color="auto" w:fill="FFFFFF"/>
+            <w:tcMar>
+              <w:top w:w="0" w:type="dxa"/>
+              <w:bottom w:w="0" w:type="dxa"/>
+              <w:left w:w="0" w:type="dxa"/>
+              <w:right w:w="0" w:type="dxa"/>
+            </w:tcMar>
+            <w:vAlign w:val="center"/>
+          </w:tcPr>
+          <w:p>
+            <w:pPr>
+              <w:jc w:val="right"/>
+              <w:spacing w:after="40" w:before="40"/>
+              <w:ind w:firstLine="0" w:left="100" w:right="100"/>
+            </w:pPr>
+            <w:r xmlns:w="http://schemas.openxmlformats.org/wordprocessingml/2006/main" xmlns:wp="http://schemas.openxmlformats.org/drawingml/2006/wordprocessingDrawing" xmlns:r="http://schemas.openxmlformats.org/officeDocument/2006/relationships" xmlns:w14="http://schemas.microsoft.com/office/word/2010/wordml">
+              <w:rPr>
+                <w:rFonts w:ascii="Roboto" w:hAnsi="Roboto" w:eastAsia="Roboto" w:cs="Roboto"/>
+                <w:sz w:val="22"/>
+                <w:szCs w:val="22"/>
+                <w:color w:val="111111"/>
+              </w:rPr>
+              <w:t xml:space="preserve">n</w:t>
+            </w:r>
+          </w:p>
+        </w:tc>
+        <w:tc>
+          <w:tcPr>
+            <w:tcBorders>
+              <w:bottom w:val="single" w:sz="16" w:space="0" w:color="000000"/>
+              <w:top w:val="single" w:sz="16" w:space="0" w:color="000000"/>
+            </w:tcBorders>
+            <w:shd w:val="clear" w:color="auto" w:fill="FFFFFF"/>
+            <w:tcMar>
+              <w:top w:w="0" w:type="dxa"/>
+              <w:bottom w:w="0" w:type="dxa"/>
+              <w:left w:w="0" w:type="dxa"/>
+              <w:right w:w="0" w:type="dxa"/>
+            </w:tcMar>
+            <w:vAlign w:val="center"/>
+          </w:tcPr>
+          <w:p>
+            <w:pPr>
+              <w:jc w:val="left"/>
+              <w:spacing w:after="40" w:before="40"/>
+              <w:ind w:firstLine="0" w:left="100" w:right="100"/>
+            </w:pPr>
+            <w:r xmlns:w="http://schemas.openxmlformats.org/wordprocessingml/2006/main" xmlns:wp="http://schemas.openxmlformats.org/drawingml/2006/wordprocessingDrawing" xmlns:r="http://schemas.openxmlformats.org/officeDocument/2006/relationships" xmlns:w14="http://schemas.microsoft.com/office/word/2010/wordml">
+              <w:rPr>
+                <w:rFonts w:ascii="Roboto" w:hAnsi="Roboto" w:eastAsia="Roboto" w:cs="Roboto"/>
+                <w:sz w:val="22"/>
+                <w:szCs w:val="22"/>
+                <w:color w:val="111111"/>
+              </w:rPr>
+              <w:t xml:space="preserve">percent</w:t>
+            </w:r>
+          </w:p>
+        </w:tc>
+      </w:tr>
+      <w:tr>
+        <w:trPr>
+          <w:cantSplit/>
+          <w:trHeight w:val="412" w:hRule="auto"/>
+        </w:trPr>
+        <w:tc>
+          <w:tcPr>
+            <w:tcBorders/>
+            <w:shd w:val="clear" w:color="auto" w:fill="FFFFFF"/>
+            <w:tcMar>
+              <w:top w:w="0" w:type="dxa"/>
+              <w:bottom w:w="0" w:type="dxa"/>
+              <w:left w:w="0" w:type="dxa"/>
+              <w:right w:w="0" w:type="dxa"/>
+            </w:tcMar>
+            <w:vAlign w:val="center"/>
+          </w:tcPr>
+          <w:p>
+            <w:pPr>
+              <w:jc w:val="right"/>
+              <w:spacing w:after="40" w:before="40"/>
+              <w:ind w:firstLine="0" w:left="100" w:right="100"/>
+            </w:pPr>
+            <w:r xmlns:w="http://schemas.openxmlformats.org/wordprocessingml/2006/main" xmlns:wp="http://schemas.openxmlformats.org/drawingml/2006/wordprocessingDrawing" xmlns:r="http://schemas.openxmlformats.org/officeDocument/2006/relationships" xmlns:w14="http://schemas.microsoft.com/office/word/2010/wordml">
+              <w:rPr>
+                <w:rFonts w:ascii="Roboto" w:hAnsi="Roboto" w:eastAsia="Roboto" w:cs="Roboto"/>
+                <w:sz w:val="22"/>
+                <w:szCs w:val="22"/>
+                <w:color w:val="111111"/>
+              </w:rPr>
+              <w:t xml:space="preserve">0</w:t>
+            </w:r>
+          </w:p>
+        </w:tc>
+        <w:tc>
+          <w:tcPr>
+            <w:tcBorders/>
+            <w:shd w:val="clear" w:color="auto" w:fill="FFFFFF"/>
+            <w:tcMar>
+              <w:top w:w="0" w:type="dxa"/>
+              <w:bottom w:w="0" w:type="dxa"/>
+              <w:left w:w="0" w:type="dxa"/>
+              <w:right w:w="0" w:type="dxa"/>
+            </w:tcMar>
+            <w:vAlign w:val="center"/>
+          </w:tcPr>
+          <w:p>
+            <w:pPr>
+              <w:jc w:val="right"/>
+              <w:spacing w:after="40" w:before="40"/>
+              <w:ind w:firstLine="0" w:left="100" w:right="100"/>
+            </w:pPr>
+            <w:r xmlns:w="http://schemas.openxmlformats.org/wordprocessingml/2006/main" xmlns:wp="http://schemas.openxmlformats.org/drawingml/2006/wordprocessingDrawing" xmlns:r="http://schemas.openxmlformats.org/officeDocument/2006/relationships" xmlns:w14="http://schemas.microsoft.com/office/word/2010/wordml">
+              <w:rPr>
+                <w:rFonts w:ascii="Roboto" w:hAnsi="Roboto" w:eastAsia="Roboto" w:cs="Roboto"/>
+                <w:sz w:val="22"/>
+                <w:szCs w:val="22"/>
+                <w:color w:val="111111"/>
+              </w:rPr>
+              <w:t xml:space="preserve">246</w:t>
+            </w:r>
+          </w:p>
+        </w:tc>
+        <w:tc>
+          <w:tcPr>
+            <w:tcBorders/>
+            <w:shd w:val="clear" w:color="auto" w:fill="FFFFFF"/>
+            <w:tcMar>
+              <w:top w:w="0" w:type="dxa"/>
+              <w:bottom w:w="0" w:type="dxa"/>
+              <w:left w:w="0" w:type="dxa"/>
+              <w:right w:w="0" w:type="dxa"/>
+            </w:tcMar>
+            <w:vAlign w:val="center"/>
+          </w:tcPr>
+          <w:p>
+            <w:pPr>
+              <w:jc w:val="left"/>
+              <w:spacing w:after="40" w:before="40"/>
+              <w:ind w:firstLine="0" w:left="100" w:right="100"/>
+            </w:pPr>
+            <w:r xmlns:w="http://schemas.openxmlformats.org/wordprocessingml/2006/main" xmlns:wp="http://schemas.openxmlformats.org/drawingml/2006/wordprocessingDrawing" xmlns:r="http://schemas.openxmlformats.org/officeDocument/2006/relationships" xmlns:w14="http://schemas.microsoft.com/office/word/2010/wordml">
+              <w:rPr>
+                <w:rFonts w:ascii="Roboto" w:hAnsi="Roboto" w:eastAsia="Roboto" w:cs="Roboto"/>
+                <w:sz w:val="22"/>
+                <w:szCs w:val="22"/>
+                <w:color w:val="111111"/>
+              </w:rPr>
+              <w:t xml:space="preserve">82.6%</w:t>
+            </w:r>
+          </w:p>
+        </w:tc>
+      </w:tr>
+      <w:tr>
+        <w:trPr>
+          <w:cantSplit/>
+          <w:trHeight w:val="412" w:hRule="auto"/>
+        </w:trPr>
+        <w:tc>
+          <w:tcPr>
+            <w:tcBorders/>
+            <w:shd w:val="clear" w:color="auto" w:fill="FFFFFF"/>
+            <w:tcMar>
+              <w:top w:w="0" w:type="dxa"/>
+              <w:bottom w:w="0" w:type="dxa"/>
+              <w:left w:w="0" w:type="dxa"/>
+              <w:right w:w="0" w:type="dxa"/>
+            </w:tcMar>
+            <w:vAlign w:val="center"/>
+          </w:tcPr>
+          <w:p>
+            <w:pPr>
+              <w:jc w:val="right"/>
+              <w:spacing w:after="40" w:before="40"/>
+              <w:ind w:firstLine="0" w:left="100" w:right="100"/>
+            </w:pPr>
+            <w:r xmlns:w="http://schemas.openxmlformats.org/wordprocessingml/2006/main" xmlns:wp="http://schemas.openxmlformats.org/drawingml/2006/wordprocessingDrawing" xmlns:r="http://schemas.openxmlformats.org/officeDocument/2006/relationships" xmlns:w14="http://schemas.microsoft.com/office/word/2010/wordml">
+              <w:rPr>
+                <w:rFonts w:ascii="Roboto" w:hAnsi="Roboto" w:eastAsia="Roboto" w:cs="Roboto"/>
+                <w:sz w:val="22"/>
+                <w:szCs w:val="22"/>
+                <w:color w:val="111111"/>
+              </w:rPr>
+              <w:t xml:space="preserve">1</w:t>
+            </w:r>
+          </w:p>
+        </w:tc>
+        <w:tc>
+          <w:tcPr>
+            <w:tcBorders/>
+            <w:shd w:val="clear" w:color="auto" w:fill="FFFFFF"/>
+            <w:tcMar>
+              <w:top w:w="0" w:type="dxa"/>
+              <w:bottom w:w="0" w:type="dxa"/>
+              <w:left w:w="0" w:type="dxa"/>
+              <w:right w:w="0" w:type="dxa"/>
+            </w:tcMar>
+            <w:vAlign w:val="center"/>
+          </w:tcPr>
+          <w:p>
+            <w:pPr>
+              <w:jc w:val="right"/>
+              <w:spacing w:after="40" w:before="40"/>
+              <w:ind w:firstLine="0" w:left="100" w:right="100"/>
+            </w:pPr>
+            <w:r xmlns:w="http://schemas.openxmlformats.org/wordprocessingml/2006/main" xmlns:wp="http://schemas.openxmlformats.org/drawingml/2006/wordprocessingDrawing" xmlns:r="http://schemas.openxmlformats.org/officeDocument/2006/relationships" xmlns:w14="http://schemas.microsoft.com/office/word/2010/wordml">
+              <w:rPr>
+                <w:rFonts w:ascii="Roboto" w:hAnsi="Roboto" w:eastAsia="Roboto" w:cs="Roboto"/>
+                <w:sz w:val="22"/>
+                <w:szCs w:val="22"/>
+                <w:color w:val="111111"/>
+              </w:rPr>
+              <w:t xml:space="preserve">1</w:t>
+            </w:r>
+          </w:p>
+        </w:tc>
+        <w:tc>
+          <w:tcPr>
+            <w:tcBorders/>
+            <w:shd w:val="clear" w:color="auto" w:fill="FFFFFF"/>
+            <w:tcMar>
+              <w:top w:w="0" w:type="dxa"/>
+              <w:bottom w:w="0" w:type="dxa"/>
+              <w:left w:w="0" w:type="dxa"/>
+              <w:right w:w="0" w:type="dxa"/>
+            </w:tcMar>
+            <w:vAlign w:val="center"/>
+          </w:tcPr>
+          <w:p>
+            <w:pPr>
+              <w:jc w:val="left"/>
+              <w:spacing w:after="40" w:before="40"/>
+              <w:ind w:firstLine="0" w:left="100" w:right="100"/>
+            </w:pPr>
+            <w:r xmlns:w="http://schemas.openxmlformats.org/wordprocessingml/2006/main" xmlns:wp="http://schemas.openxmlformats.org/drawingml/2006/wordprocessingDrawing" xmlns:r="http://schemas.openxmlformats.org/officeDocument/2006/relationships" xmlns:w14="http://schemas.microsoft.com/office/word/2010/wordml">
+              <w:rPr>
+                <w:rFonts w:ascii="Roboto" w:hAnsi="Roboto" w:eastAsia="Roboto" w:cs="Roboto"/>
+                <w:sz w:val="22"/>
+                <w:szCs w:val="22"/>
+                <w:color w:val="111111"/>
+              </w:rPr>
+              <w:t xml:space="preserve">0.3%</w:t>
+            </w:r>
+          </w:p>
+        </w:tc>
+      </w:tr>
+      <w:tr>
+        <w:trPr>
+          <w:cantSplit/>
+          <w:trHeight w:val="412" w:hRule="auto"/>
+        </w:trPr>
+        <w:tc>
+          <w:tcPr>
+            <w:tcBorders/>
+            <w:shd w:val="clear" w:color="auto" w:fill="FFFFFF"/>
+            <w:tcMar>
+              <w:top w:w="0" w:type="dxa"/>
+              <w:bottom w:w="0" w:type="dxa"/>
+              <w:left w:w="0" w:type="dxa"/>
+              <w:right w:w="0" w:type="dxa"/>
+            </w:tcMar>
+            <w:vAlign w:val="center"/>
+          </w:tcPr>
+          <w:p>
+            <w:pPr>
+              <w:jc w:val="right"/>
+              <w:spacing w:after="40" w:before="40"/>
+              <w:ind w:firstLine="0" w:left="100" w:right="100"/>
+            </w:pPr>
+            <w:r xmlns:w="http://schemas.openxmlformats.org/wordprocessingml/2006/main" xmlns:wp="http://schemas.openxmlformats.org/drawingml/2006/wordprocessingDrawing" xmlns:r="http://schemas.openxmlformats.org/officeDocument/2006/relationships" xmlns:w14="http://schemas.microsoft.com/office/word/2010/wordml">
+              <w:rPr>
+                <w:rFonts w:ascii="Roboto" w:hAnsi="Roboto" w:eastAsia="Roboto" w:cs="Roboto"/>
+                <w:sz w:val="22"/>
+                <w:szCs w:val="22"/>
+                <w:color w:val="111111"/>
+              </w:rPr>
+              <w:t xml:space="preserve">2</w:t>
+            </w:r>
+          </w:p>
+        </w:tc>
+        <w:tc>
+          <w:tcPr>
+            <w:tcBorders/>
+            <w:shd w:val="clear" w:color="auto" w:fill="FFFFFF"/>
+            <w:tcMar>
+              <w:top w:w="0" w:type="dxa"/>
+              <w:bottom w:w="0" w:type="dxa"/>
+              <w:left w:w="0" w:type="dxa"/>
+              <w:right w:w="0" w:type="dxa"/>
+            </w:tcMar>
+            <w:vAlign w:val="center"/>
+          </w:tcPr>
+          <w:p>
+            <w:pPr>
+              <w:jc w:val="right"/>
+              <w:spacing w:after="40" w:before="40"/>
+              <w:ind w:firstLine="0" w:left="100" w:right="100"/>
+            </w:pPr>
+            <w:r xmlns:w="http://schemas.openxmlformats.org/wordprocessingml/2006/main" xmlns:wp="http://schemas.openxmlformats.org/drawingml/2006/wordprocessingDrawing" xmlns:r="http://schemas.openxmlformats.org/officeDocument/2006/relationships" xmlns:w14="http://schemas.microsoft.com/office/word/2010/wordml">
+              <w:rPr>
+                <w:rFonts w:ascii="Roboto" w:hAnsi="Roboto" w:eastAsia="Roboto" w:cs="Roboto"/>
+                <w:sz w:val="22"/>
+                <w:szCs w:val="22"/>
+                <w:color w:val="111111"/>
+              </w:rPr>
+              <w:t xml:space="preserve">2</w:t>
+            </w:r>
+          </w:p>
+        </w:tc>
+        <w:tc>
+          <w:tcPr>
+            <w:tcBorders/>
+            <w:shd w:val="clear" w:color="auto" w:fill="FFFFFF"/>
+            <w:tcMar>
+              <w:top w:w="0" w:type="dxa"/>
+              <w:bottom w:w="0" w:type="dxa"/>
+              <w:left w:w="0" w:type="dxa"/>
+              <w:right w:w="0" w:type="dxa"/>
+            </w:tcMar>
+            <w:vAlign w:val="center"/>
+          </w:tcPr>
+          <w:p>
+            <w:pPr>
+              <w:jc w:val="left"/>
+              <w:spacing w:after="40" w:before="40"/>
+              <w:ind w:firstLine="0" w:left="100" w:right="100"/>
+            </w:pPr>
+            <w:r xmlns:w="http://schemas.openxmlformats.org/wordprocessingml/2006/main" xmlns:wp="http://schemas.openxmlformats.org/drawingml/2006/wordprocessingDrawing" xmlns:r="http://schemas.openxmlformats.org/officeDocument/2006/relationships" xmlns:w14="http://schemas.microsoft.com/office/word/2010/wordml">
+              <w:rPr>
+                <w:rFonts w:ascii="Roboto" w:hAnsi="Roboto" w:eastAsia="Roboto" w:cs="Roboto"/>
+                <w:sz w:val="22"/>
+                <w:szCs w:val="22"/>
+                <w:color w:val="111111"/>
+              </w:rPr>
+              <w:t xml:space="preserve">0.7%</w:t>
+            </w:r>
+          </w:p>
+        </w:tc>
+      </w:tr>
+      <w:tr>
+        <w:trPr>
+          <w:cantSplit/>
+          <w:trHeight w:val="412" w:hRule="auto"/>
+        </w:trPr>
+        <w:tc>
+          <w:tcPr>
+            <w:tcBorders/>
+            <w:shd w:val="clear" w:color="auto" w:fill="FFFFFF"/>
+            <w:tcMar>
+              <w:top w:w="0" w:type="dxa"/>
+              <w:bottom w:w="0" w:type="dxa"/>
+              <w:left w:w="0" w:type="dxa"/>
+              <w:right w:w="0" w:type="dxa"/>
+            </w:tcMar>
+            <w:vAlign w:val="center"/>
+          </w:tcPr>
+          <w:p>
+            <w:pPr>
+              <w:jc w:val="right"/>
+              <w:spacing w:after="40" w:before="40"/>
+              <w:ind w:firstLine="0" w:left="100" w:right="100"/>
+            </w:pPr>
+            <w:r xmlns:w="http://schemas.openxmlformats.org/wordprocessingml/2006/main" xmlns:wp="http://schemas.openxmlformats.org/drawingml/2006/wordprocessingDrawing" xmlns:r="http://schemas.openxmlformats.org/officeDocument/2006/relationships" xmlns:w14="http://schemas.microsoft.com/office/word/2010/wordml">
+              <w:rPr>
+                <w:rFonts w:ascii="Roboto" w:hAnsi="Roboto" w:eastAsia="Roboto" w:cs="Roboto"/>
+                <w:sz w:val="22"/>
+                <w:szCs w:val="22"/>
+                <w:color w:val="111111"/>
+              </w:rPr>
+              <w:t xml:space="preserve">3</w:t>
+            </w:r>
+          </w:p>
+        </w:tc>
+        <w:tc>
+          <w:tcPr>
+            <w:tcBorders/>
+            <w:shd w:val="clear" w:color="auto" w:fill="FFFFFF"/>
+            <w:tcMar>
+              <w:top w:w="0" w:type="dxa"/>
+              <w:bottom w:w="0" w:type="dxa"/>
+              <w:left w:w="0" w:type="dxa"/>
+              <w:right w:w="0" w:type="dxa"/>
+            </w:tcMar>
+            <w:vAlign w:val="center"/>
+          </w:tcPr>
+          <w:p>
+            <w:pPr>
+              <w:jc w:val="right"/>
+              <w:spacing w:after="40" w:before="40"/>
+              <w:ind w:firstLine="0" w:left="100" w:right="100"/>
+            </w:pPr>
+            <w:r xmlns:w="http://schemas.openxmlformats.org/wordprocessingml/2006/main" xmlns:wp="http://schemas.openxmlformats.org/drawingml/2006/wordprocessingDrawing" xmlns:r="http://schemas.openxmlformats.org/officeDocument/2006/relationships" xmlns:w14="http://schemas.microsoft.com/office/word/2010/wordml">
+              <w:rPr>
+                <w:rFonts w:ascii="Roboto" w:hAnsi="Roboto" w:eastAsia="Roboto" w:cs="Roboto"/>
+                <w:sz w:val="22"/>
+                <w:szCs w:val="22"/>
+                <w:color w:val="111111"/>
+              </w:rPr>
+              <w:t xml:space="preserve">4</w:t>
+            </w:r>
+          </w:p>
+        </w:tc>
+        <w:tc>
+          <w:tcPr>
+            <w:tcBorders/>
+            <w:shd w:val="clear" w:color="auto" w:fill="FFFFFF"/>
+            <w:tcMar>
+              <w:top w:w="0" w:type="dxa"/>
+              <w:bottom w:w="0" w:type="dxa"/>
+              <w:left w:w="0" w:type="dxa"/>
+              <w:right w:w="0" w:type="dxa"/>
+            </w:tcMar>
+            <w:vAlign w:val="center"/>
+          </w:tcPr>
+          <w:p>
+            <w:pPr>
+              <w:jc w:val="left"/>
+              <w:spacing w:after="40" w:before="40"/>
+              <w:ind w:firstLine="0" w:left="100" w:right="100"/>
+            </w:pPr>
+            <w:r xmlns:w="http://schemas.openxmlformats.org/wordprocessingml/2006/main" xmlns:wp="http://schemas.openxmlformats.org/drawingml/2006/wordprocessingDrawing" xmlns:r="http://schemas.openxmlformats.org/officeDocument/2006/relationships" xmlns:w14="http://schemas.microsoft.com/office/word/2010/wordml">
+              <w:rPr>
+                <w:rFonts w:ascii="Roboto" w:hAnsi="Roboto" w:eastAsia="Roboto" w:cs="Roboto"/>
+                <w:sz w:val="22"/>
+                <w:szCs w:val="22"/>
+                <w:color w:val="111111"/>
+              </w:rPr>
+              <w:t xml:space="preserve">1.3%</w:t>
+            </w:r>
+          </w:p>
+        </w:tc>
+      </w:tr>
+      <w:tr>
+        <w:trPr>
+          <w:cantSplit/>
+          <w:trHeight w:val="412" w:hRule="auto"/>
+        </w:trPr>
+        <w:tc>
+          <w:tcPr>
+            <w:tcBorders/>
+            <w:shd w:val="clear" w:color="auto" w:fill="FFFFFF"/>
+            <w:tcMar>
+              <w:top w:w="0" w:type="dxa"/>
+              <w:bottom w:w="0" w:type="dxa"/>
+              <w:left w:w="0" w:type="dxa"/>
+              <w:right w:w="0" w:type="dxa"/>
+            </w:tcMar>
+            <w:vAlign w:val="center"/>
+          </w:tcPr>
+          <w:p>
+            <w:pPr>
+              <w:jc w:val="right"/>
+              <w:spacing w:after="40" w:before="40"/>
+              <w:ind w:firstLine="0" w:left="100" w:right="100"/>
+            </w:pPr>
+            <w:r xmlns:w="http://schemas.openxmlformats.org/wordprocessingml/2006/main" xmlns:wp="http://schemas.openxmlformats.org/drawingml/2006/wordprocessingDrawing" xmlns:r="http://schemas.openxmlformats.org/officeDocument/2006/relationships" xmlns:w14="http://schemas.microsoft.com/office/word/2010/wordml">
+              <w:rPr>
+                <w:rFonts w:ascii="Roboto" w:hAnsi="Roboto" w:eastAsia="Roboto" w:cs="Roboto"/>
+                <w:sz w:val="22"/>
+                <w:szCs w:val="22"/>
+                <w:color w:val="111111"/>
+              </w:rPr>
+              <w:t xml:space="preserve">4</w:t>
+            </w:r>
+          </w:p>
+        </w:tc>
+        <w:tc>
+          <w:tcPr>
+            <w:tcBorders/>
+            <w:shd w:val="clear" w:color="auto" w:fill="FFFFFF"/>
+            <w:tcMar>
+              <w:top w:w="0" w:type="dxa"/>
+              <w:bottom w:w="0" w:type="dxa"/>
+              <w:left w:w="0" w:type="dxa"/>
+              <w:right w:w="0" w:type="dxa"/>
+            </w:tcMar>
+            <w:vAlign w:val="center"/>
+          </w:tcPr>
+          <w:p>
+            <w:pPr>
+              <w:jc w:val="right"/>
+              <w:spacing w:after="40" w:before="40"/>
+              <w:ind w:firstLine="0" w:left="100" w:right="100"/>
+            </w:pPr>
+            <w:r xmlns:w="http://schemas.openxmlformats.org/wordprocessingml/2006/main" xmlns:wp="http://schemas.openxmlformats.org/drawingml/2006/wordprocessingDrawing" xmlns:r="http://schemas.openxmlformats.org/officeDocument/2006/relationships" xmlns:w14="http://schemas.microsoft.com/office/word/2010/wordml">
+              <w:rPr>
+                <w:rFonts w:ascii="Roboto" w:hAnsi="Roboto" w:eastAsia="Roboto" w:cs="Roboto"/>
+                <w:sz w:val="22"/>
+                <w:szCs w:val="22"/>
+                <w:color w:val="111111"/>
+              </w:rPr>
+              <w:t xml:space="preserve">3</w:t>
+            </w:r>
+          </w:p>
+        </w:tc>
+        <w:tc>
+          <w:tcPr>
+            <w:tcBorders/>
+            <w:shd w:val="clear" w:color="auto" w:fill="FFFFFF"/>
+            <w:tcMar>
+              <w:top w:w="0" w:type="dxa"/>
+              <w:bottom w:w="0" w:type="dxa"/>
+              <w:left w:w="0" w:type="dxa"/>
+              <w:right w:w="0" w:type="dxa"/>
+            </w:tcMar>
+            <w:vAlign w:val="center"/>
+          </w:tcPr>
+          <w:p>
+            <w:pPr>
+              <w:jc w:val="left"/>
+              <w:spacing w:after="40" w:before="40"/>
+              <w:ind w:firstLine="0" w:left="100" w:right="100"/>
+            </w:pPr>
+            <w:r xmlns:w="http://schemas.openxmlformats.org/wordprocessingml/2006/main" xmlns:wp="http://schemas.openxmlformats.org/drawingml/2006/wordprocessingDrawing" xmlns:r="http://schemas.openxmlformats.org/officeDocument/2006/relationships" xmlns:w14="http://schemas.microsoft.com/office/word/2010/wordml">
+              <w:rPr>
+                <w:rFonts w:ascii="Roboto" w:hAnsi="Roboto" w:eastAsia="Roboto" w:cs="Roboto"/>
+                <w:sz w:val="22"/>
+                <w:szCs w:val="22"/>
+                <w:color w:val="111111"/>
+              </w:rPr>
+              <w:t xml:space="preserve">1.0%</w:t>
+            </w:r>
+          </w:p>
+        </w:tc>
+      </w:tr>
+      <w:tr>
+        <w:trPr>
+          <w:cantSplit/>
+          <w:trHeight w:val="412" w:hRule="auto"/>
+        </w:trPr>
+        <w:tc>
+          <w:tcPr>
+            <w:tcBorders/>
+            <w:shd w:val="clear" w:color="auto" w:fill="FFFFFF"/>
+            <w:tcMar>
+              <w:top w:w="0" w:type="dxa"/>
+              <w:bottom w:w="0" w:type="dxa"/>
+              <w:left w:w="0" w:type="dxa"/>
+              <w:right w:w="0" w:type="dxa"/>
+            </w:tcMar>
+            <w:vAlign w:val="center"/>
+          </w:tcPr>
+          <w:p>
+            <w:pPr>
+              <w:jc w:val="right"/>
+              <w:spacing w:after="40" w:before="40"/>
+              <w:ind w:firstLine="0" w:left="100" w:right="100"/>
+            </w:pPr>
+            <w:r xmlns:w="http://schemas.openxmlformats.org/wordprocessingml/2006/main" xmlns:wp="http://schemas.openxmlformats.org/drawingml/2006/wordprocessingDrawing" xmlns:r="http://schemas.openxmlformats.org/officeDocument/2006/relationships" xmlns:w14="http://schemas.microsoft.com/office/word/2010/wordml">
+              <w:rPr>
+                <w:rFonts w:ascii="Roboto" w:hAnsi="Roboto" w:eastAsia="Roboto" w:cs="Roboto"/>
+                <w:sz w:val="22"/>
+                <w:szCs w:val="22"/>
+                <w:color w:val="111111"/>
+              </w:rPr>
+              <w:t xml:space="preserve">5</w:t>
+            </w:r>
+          </w:p>
+        </w:tc>
+        <w:tc>
+          <w:tcPr>
+            <w:tcBorders/>
+            <w:shd w:val="clear" w:color="auto" w:fill="FFFFFF"/>
+            <w:tcMar>
+              <w:top w:w="0" w:type="dxa"/>
+              <w:bottom w:w="0" w:type="dxa"/>
+              <w:left w:w="0" w:type="dxa"/>
+              <w:right w:w="0" w:type="dxa"/>
+            </w:tcMar>
+            <w:vAlign w:val="center"/>
+          </w:tcPr>
+          <w:p>
+            <w:pPr>
+              <w:jc w:val="right"/>
+              <w:spacing w:after="40" w:before="40"/>
+              <w:ind w:firstLine="0" w:left="100" w:right="100"/>
+            </w:pPr>
+            <w:r xmlns:w="http://schemas.openxmlformats.org/wordprocessingml/2006/main" xmlns:wp="http://schemas.openxmlformats.org/drawingml/2006/wordprocessingDrawing" xmlns:r="http://schemas.openxmlformats.org/officeDocument/2006/relationships" xmlns:w14="http://schemas.microsoft.com/office/word/2010/wordml">
+              <w:rPr>
+                <w:rFonts w:ascii="Roboto" w:hAnsi="Roboto" w:eastAsia="Roboto" w:cs="Roboto"/>
+                <w:sz w:val="22"/>
+                <w:szCs w:val="22"/>
+                <w:color w:val="111111"/>
+              </w:rPr>
+              <w:t xml:space="preserve">4</w:t>
+            </w:r>
+          </w:p>
+        </w:tc>
+        <w:tc>
+          <w:tcPr>
+            <w:tcBorders/>
+            <w:shd w:val="clear" w:color="auto" w:fill="FFFFFF"/>
+            <w:tcMar>
+              <w:top w:w="0" w:type="dxa"/>
+              <w:bottom w:w="0" w:type="dxa"/>
+              <w:left w:w="0" w:type="dxa"/>
+              <w:right w:w="0" w:type="dxa"/>
+            </w:tcMar>
+            <w:vAlign w:val="center"/>
+          </w:tcPr>
+          <w:p>
+            <w:pPr>
+              <w:jc w:val="left"/>
+              <w:spacing w:after="40" w:before="40"/>
+              <w:ind w:firstLine="0" w:left="100" w:right="100"/>
+            </w:pPr>
+            <w:r xmlns:w="http://schemas.openxmlformats.org/wordprocessingml/2006/main" xmlns:wp="http://schemas.openxmlformats.org/drawingml/2006/wordprocessingDrawing" xmlns:r="http://schemas.openxmlformats.org/officeDocument/2006/relationships" xmlns:w14="http://schemas.microsoft.com/office/word/2010/wordml">
+              <w:rPr>
+                <w:rFonts w:ascii="Roboto" w:hAnsi="Roboto" w:eastAsia="Roboto" w:cs="Roboto"/>
+                <w:sz w:val="22"/>
+                <w:szCs w:val="22"/>
+                <w:color w:val="111111"/>
+              </w:rPr>
+              <w:t xml:space="preserve">1.3%</w:t>
+            </w:r>
+          </w:p>
+        </w:tc>
+      </w:tr>
+      <w:tr>
+        <w:trPr>
+          <w:cantSplit/>
+          <w:trHeight w:val="412" w:hRule="auto"/>
+        </w:trPr>
+        <w:tc>
+          <w:tcPr>
+            <w:tcBorders/>
+            <w:shd w:val="clear" w:color="auto" w:fill="FFFFFF"/>
+            <w:tcMar>
+              <w:top w:w="0" w:type="dxa"/>
+              <w:bottom w:w="0" w:type="dxa"/>
+              <w:left w:w="0" w:type="dxa"/>
+              <w:right w:w="0" w:type="dxa"/>
+            </w:tcMar>
+            <w:vAlign w:val="center"/>
+          </w:tcPr>
+          <w:p>
+            <w:pPr>
+              <w:jc w:val="right"/>
+              <w:spacing w:after="40" w:before="40"/>
+              <w:ind w:firstLine="0" w:left="100" w:right="100"/>
+            </w:pPr>
+            <w:r xmlns:w="http://schemas.openxmlformats.org/wordprocessingml/2006/main" xmlns:wp="http://schemas.openxmlformats.org/drawingml/2006/wordprocessingDrawing" xmlns:r="http://schemas.openxmlformats.org/officeDocument/2006/relationships" xmlns:w14="http://schemas.microsoft.com/office/word/2010/wordml">
+              <w:rPr>
+                <w:rFonts w:ascii="Roboto" w:hAnsi="Roboto" w:eastAsia="Roboto" w:cs="Roboto"/>
+                <w:sz w:val="22"/>
+                <w:szCs w:val="22"/>
+                <w:color w:val="111111"/>
+              </w:rPr>
+              <w:t xml:space="preserve">6</w:t>
+            </w:r>
+          </w:p>
+        </w:tc>
+        <w:tc>
+          <w:tcPr>
+            <w:tcBorders/>
+            <w:shd w:val="clear" w:color="auto" w:fill="FFFFFF"/>
+            <w:tcMar>
+              <w:top w:w="0" w:type="dxa"/>
+              <w:bottom w:w="0" w:type="dxa"/>
+              <w:left w:w="0" w:type="dxa"/>
+              <w:right w:w="0" w:type="dxa"/>
+            </w:tcMar>
+            <w:vAlign w:val="center"/>
+          </w:tcPr>
+          <w:p>
+            <w:pPr>
+              <w:jc w:val="right"/>
+              <w:spacing w:after="40" w:before="40"/>
+              <w:ind w:firstLine="0" w:left="100" w:right="100"/>
+            </w:pPr>
+            <w:r xmlns:w="http://schemas.openxmlformats.org/wordprocessingml/2006/main" xmlns:wp="http://schemas.openxmlformats.org/drawingml/2006/wordprocessingDrawing" xmlns:r="http://schemas.openxmlformats.org/officeDocument/2006/relationships" xmlns:w14="http://schemas.microsoft.com/office/word/2010/wordml">
+              <w:rPr>
+                <w:rFonts w:ascii="Roboto" w:hAnsi="Roboto" w:eastAsia="Roboto" w:cs="Roboto"/>
+                <w:sz w:val="22"/>
+                <w:szCs w:val="22"/>
+                <w:color w:val="111111"/>
+              </w:rPr>
+              <w:t xml:space="preserve">11</w:t>
+            </w:r>
+          </w:p>
+        </w:tc>
+        <w:tc>
+          <w:tcPr>
+            <w:tcBorders/>
+            <w:shd w:val="clear" w:color="auto" w:fill="FFFFFF"/>
+            <w:tcMar>
+              <w:top w:w="0" w:type="dxa"/>
+              <w:bottom w:w="0" w:type="dxa"/>
+              <w:left w:w="0" w:type="dxa"/>
+              <w:right w:w="0" w:type="dxa"/>
+            </w:tcMar>
+            <w:vAlign w:val="center"/>
+          </w:tcPr>
+          <w:p>
+            <w:pPr>
+              <w:jc w:val="left"/>
+              <w:spacing w:after="40" w:before="40"/>
+              <w:ind w:firstLine="0" w:left="100" w:right="100"/>
+            </w:pPr>
+            <w:r xmlns:w="http://schemas.openxmlformats.org/wordprocessingml/2006/main" xmlns:wp="http://schemas.openxmlformats.org/drawingml/2006/wordprocessingDrawing" xmlns:r="http://schemas.openxmlformats.org/officeDocument/2006/relationships" xmlns:w14="http://schemas.microsoft.com/office/word/2010/wordml">
+              <w:rPr>
+                <w:rFonts w:ascii="Roboto" w:hAnsi="Roboto" w:eastAsia="Roboto" w:cs="Roboto"/>
+                <w:sz w:val="22"/>
+                <w:szCs w:val="22"/>
+                <w:color w:val="111111"/>
+              </w:rPr>
+              <w:t xml:space="preserve">3.7%</w:t>
+            </w:r>
+          </w:p>
+        </w:tc>
+      </w:tr>
+      <w:tr>
+        <w:trPr>
+          <w:cantSplit/>
+          <w:trHeight w:val="412" w:hRule="auto"/>
+        </w:trPr>
+        <w:tc>
+          <w:tcPr>
+            <w:tcBorders/>
+            <w:shd w:val="clear" w:color="auto" w:fill="FFFFFF"/>
+            <w:tcMar>
+              <w:top w:w="0" w:type="dxa"/>
+              <w:bottom w:w="0" w:type="dxa"/>
+              <w:left w:w="0" w:type="dxa"/>
+              <w:right w:w="0" w:type="dxa"/>
+            </w:tcMar>
+            <w:vAlign w:val="center"/>
+          </w:tcPr>
+          <w:p>
+            <w:pPr>
+              <w:jc w:val="right"/>
+              <w:spacing w:after="40" w:before="40"/>
+              <w:ind w:firstLine="0" w:left="100" w:right="100"/>
+            </w:pPr>
+            <w:r xmlns:w="http://schemas.openxmlformats.org/wordprocessingml/2006/main" xmlns:wp="http://schemas.openxmlformats.org/drawingml/2006/wordprocessingDrawing" xmlns:r="http://schemas.openxmlformats.org/officeDocument/2006/relationships" xmlns:w14="http://schemas.microsoft.com/office/word/2010/wordml">
+              <w:rPr>
+                <w:rFonts w:ascii="Roboto" w:hAnsi="Roboto" w:eastAsia="Roboto" w:cs="Roboto"/>
+                <w:sz w:val="22"/>
+                <w:szCs w:val="22"/>
+                <w:color w:val="111111"/>
+              </w:rPr>
+              <w:t xml:space="preserve">7</w:t>
+            </w:r>
+          </w:p>
+        </w:tc>
+        <w:tc>
+          <w:tcPr>
+            <w:tcBorders/>
+            <w:shd w:val="clear" w:color="auto" w:fill="FFFFFF"/>
+            <w:tcMar>
+              <w:top w:w="0" w:type="dxa"/>
+              <w:bottom w:w="0" w:type="dxa"/>
+              <w:left w:w="0" w:type="dxa"/>
+              <w:right w:w="0" w:type="dxa"/>
+            </w:tcMar>
+            <w:vAlign w:val="center"/>
+          </w:tcPr>
+          <w:p>
+            <w:pPr>
+              <w:jc w:val="right"/>
+              <w:spacing w:after="40" w:before="40"/>
+              <w:ind w:firstLine="0" w:left="100" w:right="100"/>
+            </w:pPr>
+            <w:r xmlns:w="http://schemas.openxmlformats.org/wordprocessingml/2006/main" xmlns:wp="http://schemas.openxmlformats.org/drawingml/2006/wordprocessingDrawing" xmlns:r="http://schemas.openxmlformats.org/officeDocument/2006/relationships" xmlns:w14="http://schemas.microsoft.com/office/word/2010/wordml">
+              <w:rPr>
+                <w:rFonts w:ascii="Roboto" w:hAnsi="Roboto" w:eastAsia="Roboto" w:cs="Roboto"/>
+                <w:sz w:val="22"/>
+                <w:szCs w:val="22"/>
+                <w:color w:val="111111"/>
+              </w:rPr>
+              <w:t xml:space="preserve">14</w:t>
+            </w:r>
+          </w:p>
+        </w:tc>
+        <w:tc>
+          <w:tcPr>
+            <w:tcBorders/>
+            <w:shd w:val="clear" w:color="auto" w:fill="FFFFFF"/>
+            <w:tcMar>
+              <w:top w:w="0" w:type="dxa"/>
+              <w:bottom w:w="0" w:type="dxa"/>
+              <w:left w:w="0" w:type="dxa"/>
+              <w:right w:w="0" w:type="dxa"/>
+            </w:tcMar>
+            <w:vAlign w:val="center"/>
+          </w:tcPr>
+          <w:p>
+            <w:pPr>
+              <w:jc w:val="left"/>
+              <w:spacing w:after="40" w:before="40"/>
+              <w:ind w:firstLine="0" w:left="100" w:right="100"/>
+            </w:pPr>
+            <w:r xmlns:w="http://schemas.openxmlformats.org/wordprocessingml/2006/main" xmlns:wp="http://schemas.openxmlformats.org/drawingml/2006/wordprocessingDrawing" xmlns:r="http://schemas.openxmlformats.org/officeDocument/2006/relationships" xmlns:w14="http://schemas.microsoft.com/office/word/2010/wordml">
+              <w:rPr>
+                <w:rFonts w:ascii="Roboto" w:hAnsi="Roboto" w:eastAsia="Roboto" w:cs="Roboto"/>
+                <w:sz w:val="22"/>
+                <w:szCs w:val="22"/>
+                <w:color w:val="111111"/>
+              </w:rPr>
+              <w:t xml:space="preserve">4.7%</w:t>
+            </w:r>
+          </w:p>
+        </w:tc>
+      </w:tr>
+      <w:tr>
+        <w:trPr>
+          <w:cantSplit/>
+          <w:trHeight w:val="412" w:hRule="auto"/>
+        </w:trPr>
+        <w:tc>
+          <w:tcPr>
+            <w:tcBorders/>
+            <w:shd w:val="clear" w:color="auto" w:fill="FFFFFF"/>
+            <w:tcMar>
+              <w:top w:w="0" w:type="dxa"/>
+              <w:bottom w:w="0" w:type="dxa"/>
+              <w:left w:w="0" w:type="dxa"/>
+              <w:right w:w="0" w:type="dxa"/>
+            </w:tcMar>
+            <w:vAlign w:val="center"/>
+          </w:tcPr>
+          <w:p>
+            <w:pPr>
+              <w:jc w:val="right"/>
+              <w:spacing w:after="40" w:before="40"/>
+              <w:ind w:firstLine="0" w:left="100" w:right="100"/>
+            </w:pPr>
+            <w:r xmlns:w="http://schemas.openxmlformats.org/wordprocessingml/2006/main" xmlns:wp="http://schemas.openxmlformats.org/drawingml/2006/wordprocessingDrawing" xmlns:r="http://schemas.openxmlformats.org/officeDocument/2006/relationships" xmlns:w14="http://schemas.microsoft.com/office/word/2010/wordml">
+              <w:rPr>
+                <w:rFonts w:ascii="Roboto" w:hAnsi="Roboto" w:eastAsia="Roboto" w:cs="Roboto"/>
+                <w:sz w:val="22"/>
+                <w:szCs w:val="22"/>
+                <w:color w:val="111111"/>
+              </w:rPr>
+              <w:t xml:space="preserve">8</w:t>
+            </w:r>
+          </w:p>
+        </w:tc>
+        <w:tc>
+          <w:tcPr>
+            <w:tcBorders/>
+            <w:shd w:val="clear" w:color="auto" w:fill="FFFFFF"/>
+            <w:tcMar>
+              <w:top w:w="0" w:type="dxa"/>
+              <w:bottom w:w="0" w:type="dxa"/>
+              <w:left w:w="0" w:type="dxa"/>
+              <w:right w:w="0" w:type="dxa"/>
+            </w:tcMar>
+            <w:vAlign w:val="center"/>
+          </w:tcPr>
+          <w:p>
+            <w:pPr>
+              <w:jc w:val="right"/>
+              <w:spacing w:after="40" w:before="40"/>
+              <w:ind w:firstLine="0" w:left="100" w:right="100"/>
+            </w:pPr>
+            <w:r xmlns:w="http://schemas.openxmlformats.org/wordprocessingml/2006/main" xmlns:wp="http://schemas.openxmlformats.org/drawingml/2006/wordprocessingDrawing" xmlns:r="http://schemas.openxmlformats.org/officeDocument/2006/relationships" xmlns:w14="http://schemas.microsoft.com/office/word/2010/wordml">
+              <w:rPr>
+                <w:rFonts w:ascii="Roboto" w:hAnsi="Roboto" w:eastAsia="Roboto" w:cs="Roboto"/>
+                <w:sz w:val="22"/>
+                <w:szCs w:val="22"/>
+                <w:color w:val="111111"/>
+              </w:rPr>
+              <w:t xml:space="preserve">11</w:t>
+            </w:r>
+          </w:p>
+        </w:tc>
+        <w:tc>
+          <w:tcPr>
+            <w:tcBorders/>
+            <w:shd w:val="clear" w:color="auto" w:fill="FFFFFF"/>
+            <w:tcMar>
+              <w:top w:w="0" w:type="dxa"/>
+              <w:bottom w:w="0" w:type="dxa"/>
+              <w:left w:w="0" w:type="dxa"/>
+              <w:right w:w="0" w:type="dxa"/>
+            </w:tcMar>
+            <w:vAlign w:val="center"/>
+          </w:tcPr>
+          <w:p>
+            <w:pPr>
+              <w:jc w:val="left"/>
+              <w:spacing w:after="40" w:before="40"/>
+              <w:ind w:firstLine="0" w:left="100" w:right="100"/>
+            </w:pPr>
+            <w:r xmlns:w="http://schemas.openxmlformats.org/wordprocessingml/2006/main" xmlns:wp="http://schemas.openxmlformats.org/drawingml/2006/wordprocessingDrawing" xmlns:r="http://schemas.openxmlformats.org/officeDocument/2006/relationships" xmlns:w14="http://schemas.microsoft.com/office/word/2010/wordml">
+              <w:rPr>
+                <w:rFonts w:ascii="Roboto" w:hAnsi="Roboto" w:eastAsia="Roboto" w:cs="Roboto"/>
+                <w:sz w:val="22"/>
+                <w:szCs w:val="22"/>
+                <w:color w:val="111111"/>
+              </w:rPr>
+              <w:t xml:space="preserve">3.7%</w:t>
+            </w:r>
+          </w:p>
+        </w:tc>
+      </w:tr>
+      <w:tr>
+        <w:trPr>
+          <w:cantSplit/>
+          <w:trHeight w:val="412" w:hRule="auto"/>
+        </w:trPr>
+        <w:tc>
+          <w:tcPr>
+            <w:tcBorders/>
+            <w:shd w:val="clear" w:color="auto" w:fill="FFFFFF"/>
+            <w:tcMar>
+              <w:top w:w="0" w:type="dxa"/>
+              <w:bottom w:w="0" w:type="dxa"/>
+              <w:left w:w="0" w:type="dxa"/>
+              <w:right w:w="0" w:type="dxa"/>
+            </w:tcMar>
+            <w:vAlign w:val="center"/>
+          </w:tcPr>
+          <w:p>
+            <w:pPr>
+              <w:jc w:val="right"/>
+              <w:spacing w:after="40" w:before="40"/>
+              <w:ind w:firstLine="0" w:left="100" w:right="100"/>
+            </w:pPr>
+            <w:r xmlns:w="http://schemas.openxmlformats.org/wordprocessingml/2006/main" xmlns:wp="http://schemas.openxmlformats.org/drawingml/2006/wordprocessingDrawing" xmlns:r="http://schemas.openxmlformats.org/officeDocument/2006/relationships" xmlns:w14="http://schemas.microsoft.com/office/word/2010/wordml">
+              <w:rPr>
+                <w:rFonts w:ascii="Roboto" w:hAnsi="Roboto" w:eastAsia="Roboto" w:cs="Roboto"/>
+                <w:sz w:val="22"/>
+                <w:szCs w:val="22"/>
+                <w:color w:val="111111"/>
+              </w:rPr>
+              <w:t xml:space="preserve">9</w:t>
+            </w:r>
+          </w:p>
+        </w:tc>
+        <w:tc>
+          <w:tcPr>
+            <w:tcBorders/>
+            <w:shd w:val="clear" w:color="auto" w:fill="FFFFFF"/>
+            <w:tcMar>
+              <w:top w:w="0" w:type="dxa"/>
+              <w:bottom w:w="0" w:type="dxa"/>
+              <w:left w:w="0" w:type="dxa"/>
+              <w:right w:w="0" w:type="dxa"/>
+            </w:tcMar>
+            <w:vAlign w:val="center"/>
+          </w:tcPr>
+          <w:p>
+            <w:pPr>
+              <w:jc w:val="right"/>
+              <w:spacing w:after="40" w:before="40"/>
+              <w:ind w:firstLine="0" w:left="100" w:right="100"/>
+            </w:pPr>
+            <w:r xmlns:w="http://schemas.openxmlformats.org/wordprocessingml/2006/main" xmlns:wp="http://schemas.openxmlformats.org/drawingml/2006/wordprocessingDrawing" xmlns:r="http://schemas.openxmlformats.org/officeDocument/2006/relationships" xmlns:w14="http://schemas.microsoft.com/office/word/2010/wordml">
+              <w:rPr>
+                <w:rFonts w:ascii="Roboto" w:hAnsi="Roboto" w:eastAsia="Roboto" w:cs="Roboto"/>
+                <w:sz w:val="22"/>
+                <w:szCs w:val="22"/>
+                <w:color w:val="111111"/>
+              </w:rPr>
+              <w:t xml:space="preserve">1</w:t>
+            </w:r>
+          </w:p>
+        </w:tc>
+        <w:tc>
+          <w:tcPr>
+            <w:tcBorders/>
+            <w:shd w:val="clear" w:color="auto" w:fill="FFFFFF"/>
+            <w:tcMar>
+              <w:top w:w="0" w:type="dxa"/>
+              <w:bottom w:w="0" w:type="dxa"/>
+              <w:left w:w="0" w:type="dxa"/>
+              <w:right w:w="0" w:type="dxa"/>
+            </w:tcMar>
+            <w:vAlign w:val="center"/>
+          </w:tcPr>
+          <w:p>
+            <w:pPr>
+              <w:jc w:val="left"/>
+              <w:spacing w:after="40" w:before="40"/>
+              <w:ind w:firstLine="0" w:left="100" w:right="100"/>
+            </w:pPr>
+            <w:r xmlns:w="http://schemas.openxmlformats.org/wordprocessingml/2006/main" xmlns:wp="http://schemas.openxmlformats.org/drawingml/2006/wordprocessingDrawing" xmlns:r="http://schemas.openxmlformats.org/officeDocument/2006/relationships" xmlns:w14="http://schemas.microsoft.com/office/word/2010/wordml">
+              <w:rPr>
+                <w:rFonts w:ascii="Roboto" w:hAnsi="Roboto" w:eastAsia="Roboto" w:cs="Roboto"/>
+                <w:sz w:val="22"/>
+                <w:szCs w:val="22"/>
+                <w:color w:val="111111"/>
+              </w:rPr>
+              <w:t xml:space="preserve">0.3%</w:t>
+            </w:r>
+          </w:p>
+        </w:tc>
+      </w:tr>
+      <w:tr>
+        <w:trPr>
+          <w:cantSplit/>
+          <w:trHeight w:val="412" w:hRule="auto"/>
+        </w:trPr>
+        <w:tc>
+          <w:tcPr>
+            <w:tcBorders>
+              <w:bottom w:val="single" w:sz="16" w:space="0" w:color="000000"/>
+            </w:tcBorders>
+            <w:shd w:val="clear" w:color="auto" w:fill="FFFFFF"/>
+            <w:tcMar>
+              <w:top w:w="0" w:type="dxa"/>
+              <w:bottom w:w="0" w:type="dxa"/>
+              <w:left w:w="0" w:type="dxa"/>
+              <w:right w:w="0" w:type="dxa"/>
+            </w:tcMar>
+            <w:vAlign w:val="center"/>
+          </w:tcPr>
+          <w:p>
+            <w:pPr>
+              <w:jc w:val="right"/>
+              <w:spacing w:after="40" w:before="40"/>
+              <w:ind w:firstLine="0" w:left="100" w:right="100"/>
+            </w:pPr>
+            <w:r xmlns:w="http://schemas.openxmlformats.org/wordprocessingml/2006/main" xmlns:wp="http://schemas.openxmlformats.org/drawingml/2006/wordprocessingDrawing" xmlns:r="http://schemas.openxmlformats.org/officeDocument/2006/relationships" xmlns:w14="http://schemas.microsoft.com/office/word/2010/wordml">
+              <w:rPr>
+                <w:rFonts w:ascii="Roboto" w:hAnsi="Roboto" w:eastAsia="Roboto" w:cs="Roboto"/>
+                <w:sz w:val="22"/>
+                <w:szCs w:val="22"/>
+                <w:color w:val="111111"/>
+              </w:rPr>
+              <w:t xml:space="preserve">11</w:t>
+            </w:r>
+          </w:p>
+        </w:tc>
+        <w:tc>
+          <w:tcPr>
+            <w:tcBorders>
+              <w:bottom w:val="single" w:sz="16" w:space="0" w:color="000000"/>
+            </w:tcBorders>
+            <w:shd w:val="clear" w:color="auto" w:fill="FFFFFF"/>
+            <w:tcMar>
+              <w:top w:w="0" w:type="dxa"/>
+              <w:bottom w:w="0" w:type="dxa"/>
+              <w:left w:w="0" w:type="dxa"/>
+              <w:right w:w="0" w:type="dxa"/>
+            </w:tcMar>
+            <w:vAlign w:val="center"/>
+          </w:tcPr>
+          <w:p>
+            <w:pPr>
+              <w:jc w:val="right"/>
+              <w:spacing w:after="40" w:before="40"/>
+              <w:ind w:firstLine="0" w:left="100" w:right="100"/>
+            </w:pPr>
+            <w:r xmlns:w="http://schemas.openxmlformats.org/wordprocessingml/2006/main" xmlns:wp="http://schemas.openxmlformats.org/drawingml/2006/wordprocessingDrawing" xmlns:r="http://schemas.openxmlformats.org/officeDocument/2006/relationships" xmlns:w14="http://schemas.microsoft.com/office/word/2010/wordml">
+              <w:rPr>
+                <w:rFonts w:ascii="Roboto" w:hAnsi="Roboto" w:eastAsia="Roboto" w:cs="Roboto"/>
+                <w:sz w:val="22"/>
+                <w:szCs w:val="22"/>
+                <w:color w:val="111111"/>
+              </w:rPr>
+              <w:t xml:space="preserve">1</w:t>
+            </w:r>
+          </w:p>
+        </w:tc>
+        <w:tc>
+          <w:tcPr>
+            <w:tcBorders>
+              <w:bottom w:val="single" w:sz="16" w:space="0" w:color="000000"/>
+            </w:tcBorders>
+            <w:shd w:val="clear" w:color="auto" w:fill="FFFFFF"/>
+            <w:tcMar>
+              <w:top w:w="0" w:type="dxa"/>
+              <w:bottom w:w="0" w:type="dxa"/>
+              <w:left w:w="0" w:type="dxa"/>
+              <w:right w:w="0" w:type="dxa"/>
+            </w:tcMar>
+            <w:vAlign w:val="center"/>
+          </w:tcPr>
+          <w:p>
+            <w:pPr>
+              <w:jc w:val="left"/>
+              <w:spacing w:after="40" w:before="40"/>
+              <w:ind w:firstLine="0" w:left="100" w:right="100"/>
+            </w:pPr>
+            <w:r xmlns:w="http://schemas.openxmlformats.org/wordprocessingml/2006/main" xmlns:wp="http://schemas.openxmlformats.org/drawingml/2006/wordprocessingDrawing" xmlns:r="http://schemas.openxmlformats.org/officeDocument/2006/relationships" xmlns:w14="http://schemas.microsoft.com/office/word/2010/wordml">
+              <w:rPr>
+                <w:rFonts w:ascii="Roboto" w:hAnsi="Roboto" w:eastAsia="Roboto" w:cs="Roboto"/>
+                <w:sz w:val="22"/>
+                <w:szCs w:val="22"/>
+                <w:color w:val="111111"/>
+              </w:rPr>
+              <w:t xml:space="preserve">0.3%</w:t>
+            </w:r>
+          </w:p>
+        </w:tc>
+      </w:tr>
+    </w:tbl>
+    <w:p>
+      <w:pPr>
+        <w:pStyle w:val="Heading5"/>
+      </w:pPr>
+      <w:bookmarkStart w:id="82" w:name="pagebreak-4"/>
+      <w:r>
+        <w:t xml:space="preserve">pagebreak</w:t>
+      </w:r>
+      <w:bookmarkEnd w:id="82"/>
     </w:p>
     <w:p>
       <w:pPr>
         <w:pStyle w:val="Heading1"/>
       </w:pPr>
-      <w:bookmarkStart w:id="77" w:name="figures"/>
+      <w:bookmarkStart w:id="83" w:name="figures"/>
       <w:r>
         <w:t xml:space="preserve">Figures</w:t>
       </w:r>
-      <w:bookmarkEnd w:id="77"/>
+      <w:bookmarkEnd w:id="83"/>
     </w:p>
     <w:p>
       <w:pPr>
@@ -2900,7 +6770,7 @@
                     </pic:cNvPicPr>
                   </pic:nvPicPr>
                   <pic:blipFill>
-                    <a:blip r:embed="rId78"/>
+                    <a:blip r:embed="rId84"/>
                     <a:stretch>
                       <a:fillRect/>
                     </a:stretch>
@@ -2939,28 +6809,28 @@
       <w:pPr>
         <w:pStyle w:val="Heading5"/>
       </w:pPr>
-      <w:bookmarkStart w:id="79" w:name="pagebreak-3"/>
+      <w:bookmarkStart w:id="85" w:name="pagebreak-5"/>
       <w:r>
         <w:t xml:space="preserve">pagebreak</w:t>
       </w:r>
-      <w:bookmarkEnd w:id="79"/>
+      <w:bookmarkEnd w:id="85"/>
     </w:p>
     <w:p>
       <w:pPr>
         <w:pStyle w:val="Heading1"/>
       </w:pPr>
-      <w:bookmarkStart w:id="80" w:name="colophon"/>
+      <w:bookmarkStart w:id="86" w:name="colophon"/>
       <w:r>
         <w:t xml:space="preserve">Colophon</w:t>
       </w:r>
-      <w:bookmarkEnd w:id="80"/>
+      <w:bookmarkEnd w:id="86"/>
     </w:p>
     <w:p>
       <w:pPr>
         <w:pStyle w:val="FirstParagraph"/>
       </w:pPr>
       <w:r>
-        <w:t xml:space="preserve">This report was generated on 2020-04-21 13:45:41 using the following computational environment and dependencies:</w:t>
+        <w:t xml:space="preserve">This report was generated on 2020-04-21 17:58:01 using the following computational environment and dependencies:</w:t>
       </w:r>
     </w:p>
     <w:p>
@@ -3133,7 +7003,43 @@
         <w:rPr>
           <w:rStyle w:val="VerbatimChar"/>
         </w:rPr>
-        <w:t xml:space="preserve">#&gt; [4] Reproducibility.in.Plant.Pathology_0.0.1-1</w:t>
+        <w:t xml:space="preserve">#&gt; [4] officer_0.3.8                             </w:t>
+      </w:r>
+      <w:r>
+        <w:br/>
+      </w:r>
+      <w:r>
+        <w:rPr>
+          <w:rStyle w:val="VerbatimChar"/>
+        </w:rPr>
+        <w:t xml:space="preserve">#&gt; [5] flextable_0.5.9                           </w:t>
+      </w:r>
+      <w:r>
+        <w:br/>
+      </w:r>
+      <w:r>
+        <w:rPr>
+          <w:rStyle w:val="VerbatimChar"/>
+        </w:rPr>
+        <w:t xml:space="preserve">#&gt; [6] janitor_2.0.1                             </w:t>
+      </w:r>
+      <w:r>
+        <w:br/>
+      </w:r>
+      <w:r>
+        <w:rPr>
+          <w:rStyle w:val="VerbatimChar"/>
+        </w:rPr>
+        <w:t xml:space="preserve">#&gt; [7] dplyr_0.8.5                               </w:t>
+      </w:r>
+      <w:r>
+        <w:br/>
+      </w:r>
+      <w:r>
+        <w:rPr>
+          <w:rStyle w:val="VerbatimChar"/>
+        </w:rPr>
+        <w:t xml:space="preserve">#&gt; [8] Reproducibility.in.Plant.Pathology_0.0.1-1</w:t>
       </w:r>
       <w:r>
         <w:br/>
@@ -3160,7 +7066,7 @@
         <w:rPr>
           <w:rStyle w:val="VerbatimChar"/>
         </w:rPr>
-        <w:t xml:space="preserve">#&gt;  [1] Rcpp_1.0.4.8       rstudioapi_0.11    knitr_1.28         magrittr_1.5      </w:t>
+        <w:t xml:space="preserve">#&gt;  [1] zip_2.0.4          Rcpp_1.0.4.8       highr_0.8          RColorBrewer_1.1-2</w:t>
       </w:r>
       <w:r>
         <w:br/>
@@ -3169,7 +7075,7 @@
         <w:rPr>
           <w:rStyle w:val="VerbatimChar"/>
         </w:rPr>
-        <w:t xml:space="preserve">#&gt;  [5] prompt_1.0.0       rlang_0.4.5        highr_0.8          stringr_1.4.0     </w:t>
+        <w:t xml:space="preserve">#&gt;  [5] pillar_1.4.3       compiler_3.6.3     base64enc_0.1-3    tools_3.6.3       </w:t>
       </w:r>
       <w:r>
         <w:br/>
@@ -3178,7 +7084,7 @@
         <w:rPr>
           <w:rStyle w:val="VerbatimChar"/>
         </w:rPr>
-        <w:t xml:space="preserve">#&gt;  [9] tools_3.6.3        visNetwork_2.0.9   xfun_0.13          htmltools_0.4.0   </w:t>
+        <w:t xml:space="preserve">#&gt;  [9] digest_0.6.25      uuid_0.1-4         jsonlite_1.6.1     lubridate_1.7.8   </w:t>
       </w:r>
       <w:r>
         <w:br/>
@@ -3187,7 +7093,7 @@
         <w:rPr>
           <w:rStyle w:val="VerbatimChar"/>
         </w:rPr>
-        <w:t xml:space="preserve">#&gt; [13] yaml_2.2.1         digest_0.6.25      crayon_1.3.4.9000  bookdown_0.18     </w:t>
+        <w:t xml:space="preserve">#&gt; [13] evaluate_0.14      lifecycle_0.2.0    tibble_3.0.1       pkgconfig_2.0.3   </w:t>
       </w:r>
       <w:r>
         <w:br/>
@@ -3196,7 +7102,7 @@
         <w:rPr>
           <w:rStyle w:val="VerbatimChar"/>
         </w:rPr>
-        <w:t xml:space="preserve">#&gt; [17] RColorBrewer_1.1-2 htmlwidgets_1.5.1  clisymbols_1.2.0   curl_4.3          </w:t>
+        <w:t xml:space="preserve">#&gt; [17] rlang_0.4.5        rstudioapi_0.11    curl_4.3           yaml_2.2.1        </w:t>
       </w:r>
       <w:r>
         <w:br/>
@@ -3205,7 +7111,7 @@
         <w:rPr>
           <w:rStyle w:val="VerbatimChar"/>
         </w:rPr>
-        <w:t xml:space="preserve">#&gt; [21] glue_1.4.0.9000    evaluate_0.14      rmarkdown_2.1      V8_3.0.2          </w:t>
+        <w:t xml:space="preserve">#&gt; [21] xfun_0.13          stringr_1.4.0      knitr_1.28         xml2_1.3.1        </w:t>
       </w:r>
       <w:r>
         <w:br/>
@@ -3214,7 +7120,61 @@
         <w:rPr>
           <w:rStyle w:val="VerbatimChar"/>
         </w:rPr>
-        <w:t xml:space="preserve">#&gt; [25] stringi_1.4.6      compiler_3.6.3     jsonlite_1.6.1</w:t>
+        <w:t xml:space="preserve">#&gt; [25] htmlwidgets_1.5.1  hms_0.5.3          generics_0.0.2     gdtools_0.2.2     </w:t>
+      </w:r>
+      <w:r>
+        <w:br/>
+      </w:r>
+      <w:r>
+        <w:rPr>
+          <w:rStyle w:val="VerbatimChar"/>
+        </w:rPr>
+        <w:t xml:space="preserve">#&gt; [29] vctrs_0.2.4        systemfonts_0.2.0  prompt_1.0.0       tidyselect_1.0.0  </w:t>
+      </w:r>
+      <w:r>
+        <w:br/>
+      </w:r>
+      <w:r>
+        <w:rPr>
+          <w:rStyle w:val="VerbatimChar"/>
+        </w:rPr>
+        <w:t xml:space="preserve">#&gt; [33] glue_1.4.0.9000    snakecase_0.11.0   data.table_1.12.8  R6_2.4.1          </w:t>
+      </w:r>
+      <w:r>
+        <w:br/>
+      </w:r>
+      <w:r>
+        <w:rPr>
+          <w:rStyle w:val="VerbatimChar"/>
+        </w:rPr>
+        <w:t xml:space="preserve">#&gt; [37] rmarkdown_2.1      bookdown_0.18      tidyr_1.0.2        readr_1.3.1       </w:t>
+      </w:r>
+      <w:r>
+        <w:br/>
+      </w:r>
+      <w:r>
+        <w:rPr>
+          <w:rStyle w:val="VerbatimChar"/>
+        </w:rPr>
+        <w:t xml:space="preserve">#&gt; [41] purrr_0.3.4        magrittr_1.5       clisymbols_1.2.0   ellipsis_0.3.0    </w:t>
+      </w:r>
+      <w:r>
+        <w:br/>
+      </w:r>
+      <w:r>
+        <w:rPr>
+          <w:rStyle w:val="VerbatimChar"/>
+        </w:rPr>
+        <w:t xml:space="preserve">#&gt; [45] htmltools_0.4.0    assertthat_0.2.1   V8_3.0.2           stringi_1.4.6     </w:t>
+      </w:r>
+      <w:r>
+        <w:br/>
+      </w:r>
+      <w:r>
+        <w:rPr>
+          <w:rStyle w:val="VerbatimChar"/>
+        </w:rPr>
+        <w:t xml:space="preserve">#&gt; [49] visNetwork_2.0.9   crayon_1.3.4.9000</w:t>
       </w:r>
     </w:p>
     <w:p>
@@ -3251,7 +7211,7 @@
         <w:rPr>
           <w:rStyle w:val="VerbatimChar"/>
         </w:rPr>
-        <w:t xml:space="preserve">#&gt; Head:     [90fb309] 2020-04-21: Delete source code section</w:t>
+        <w:t xml:space="preserve">#&gt; Head:     [f94a0c6] 2020-04-21: Add text to Sharing Your Research section</w:t>
       </w:r>
     </w:p>
     <w:sectPr>
@@ -4146,6 +8106,21 @@
     <w:abstractNumId w:val="991"/>
   </w:num>
   <w:num w:numId="1002">
+    <w:abstractNumId w:val="991"/>
+  </w:num>
+  <w:num w:numId="1003">
+    <w:abstractNumId w:val="991"/>
+  </w:num>
+  <w:num w:numId="1004">
+    <w:abstractNumId w:val="991"/>
+  </w:num>
+  <w:num w:numId="1005">
+    <w:abstractNumId w:val="991"/>
+  </w:num>
+  <w:num w:numId="1006">
+    <w:abstractNumId w:val="991"/>
+  </w:num>
+  <w:num w:numId="1007">
     <w:abstractNumId w:val="991"/>
   </w:num>
 </w:numbering>

</xml_diff>

<commit_message>
Add more to methods on software used and add table of software used
</commit_message>
<xml_diff>
--- a/analysis/paper/paper.docx
+++ b/analysis/paper/paper.docx
@@ -155,7 +155,7 @@
         <w:pStyle w:val="Date"/>
       </w:pPr>
       <w:r>
-        <w:t xml:space="preserve">21</w:t>
+        <w:t xml:space="preserve">22</w:t>
       </w:r>
       <w:r>
         <w:t xml:space="preserve"> </w:t>
@@ -1915,7 +1915,7 @@
         <w:pStyle w:val="BodyText"/>
       </w:pPr>
       <w:r>
-        <w:t xml:space="preserve">To make your data the most widely useable, ensure that it has a persistent identifier.</w:t>
+        <w:t xml:space="preserve">To make your data the most widely usable, ensure that it has a persistent identifier.</w:t>
       </w:r>
       <w:r>
         <w:t xml:space="preserve"> </w:t>
@@ -2047,7 +2047,7 @@
         <w:t xml:space="preserve"> </w:t>
       </w:r>
       <w:r>
-        <w:t xml:space="preserve">It is a best practice to always ensure that you have deposited the data with a provider such as Zenodo, FigShare or OSF and generated a DOI for the materials to help ensure continued accessability.</w:t>
+        <w:t xml:space="preserve">It is a best practice to always ensure that you have deposited the data with a provider such as Zenodo, FigShare or OSF and generated a DOI for the materials to help ensure continued accessibility.</w:t>
       </w:r>
       <w:r>
         <w:t xml:space="preserve"> </w:t>
@@ -2067,7 +2067,7 @@
         <w:t xml:space="preserve"> </w:t>
       </w:r>
       <w:r>
-        <w:t xml:space="preserve">Most universities provide a facility for staff to deposit papers and other academic materials, but this may extend to software development respositories in some cases up as well.</w:t>
+        <w:t xml:space="preserve">Most universities provide a facility for staff to deposit papers and other academic materials, but this may extend to software development repositories in some cases up as well.</w:t>
       </w:r>
     </w:p>
     <w:p>
@@ -2216,13 +2216,49 @@
         <w:pStyle w:val="BodyText"/>
       </w:pPr>
       <w:r>
-        <w:t xml:space="preserve">Journals were provided a score for whether they were completely open (TRUE), behind a paywall (FALSE) or a combination (BOTH).</w:t>
-      </w:r>
-      <w:r>
-        <w:t xml:space="preserve"> </w:t>
-      </w:r>
-      <w:r>
-        <w:t xml:space="preserve">The five-year impact factor for each journal was retreived from (XXXXX) and entered in the notes.</w:t>
+        <w:t xml:space="preserve">Journals were provided a score for whether they were completely open (TRUE), behind a pay wall (FALSE) or a combination (BOTH).</w:t>
+      </w:r>
+      <w:r>
+        <w:t xml:space="preserve"> </w:t>
+      </w:r>
+      <w:r>
+        <w:t xml:space="preserve">The five-year impact factor for 2018 for each journal was retrieved from InCites Journal Citation Reports, Clarivate Analytics and entered in a separate sheet in the Google sheets file.</w:t>
+      </w:r>
+      <w:r>
+        <w:t xml:space="preserve"> </w:t>
+      </w:r>
+      <w:r>
+        <w:t xml:space="preserve">This was downloaded, saved as a .csv file and is left-joined with the article notes using</w:t>
+      </w:r>
+      <w:r>
+        <w:t xml:space="preserve"> </w:t>
+      </w:r>
+      <w:r>
+        <w:rPr>
+          <w:rStyle w:val="VerbatimChar"/>
+        </w:rPr>
+        <w:t xml:space="preserve">dplyr::left_join()</w:t>
+      </w:r>
+      <w:r>
+        <w:t xml:space="preserve"> </w:t>
+      </w:r>
+      <w:r>
+        <w:t xml:space="preserve">for analysis when the</w:t>
+      </w:r>
+      <w:r>
+        <w:t xml:space="preserve"> </w:t>
+      </w:r>
+      <w:r>
+        <w:rPr>
+          <w:rStyle w:val="VerbatimChar"/>
+        </w:rPr>
+        <w:t xml:space="preserve">import_notes()</w:t>
+      </w:r>
+      <w:r>
+        <w:t xml:space="preserve"> </w:t>
+      </w:r>
+      <w:r>
+        <w:t xml:space="preserve">command is executed.</w:t>
       </w:r>
     </w:p>
     <w:p>
@@ -2231,6 +2267,20 @@
       </w:pPr>
       <w:r>
         <w:t xml:space="preserve">Articles were provided classifications, whether they were fundamental or applied and a note was made whether the article’s primary focus was molecular (TRUE/FALSE).</w:t>
+      </w:r>
+      <w:r>
+        <w:t xml:space="preserve"> </w:t>
+      </w:r>
+      <w:r>
+        <w:t xml:space="preserve">This classification was based on the evaluator’s own judgement of the article.</w:t>
+      </w:r>
+    </w:p>
+    <w:p>
+      <w:pPr>
+        <w:pStyle w:val="BodyText"/>
+      </w:pPr>
+      <w:r>
+        <w:t xml:space="preserve">Further classification as to whether the articles focused on using or developing molecular techniques was included.</w:t>
       </w:r>
     </w:p>
     <w:p>
@@ -2612,131 +2662,20 @@
     </w:p>
     <w:p>
       <w:pPr>
-        <w:pStyle w:val="Heading2"/>
-      </w:pPr>
-      <w:bookmarkStart w:id="34" w:name="results"/>
-      <w:r>
-        <w:t xml:space="preserve">Results</w:t>
-      </w:r>
-      <w:bookmarkEnd w:id="34"/>
-    </w:p>
-    <w:p>
-      <w:pPr>
         <w:pStyle w:val="FirstParagraph"/>
       </w:pPr>
       <w:r>
-        <w:t xml:space="preserve">No journals were completely closed, all offered at least an option for open access but some were completely open.</w:t>
-      </w:r>
-    </w:p>
-    <w:p>
-      <w:pPr>
-        <w:pStyle w:val="BodyText"/>
-      </w:pPr>
-      <w:r>
-        <w:t xml:space="preserve">The majority of the articles were classed as fundamental, 160, with 138 classed as applied.</w:t>
-      </w:r>
-    </w:p>
-    <w:p>
-      <w:pPr>
-        <w:pStyle w:val="BodyText"/>
-      </w:pPr>
-      <w:r>
-        <w:t xml:space="preserve">Most articles did not make any computational methods available in any fashion with two classing as</w:t>
-      </w:r>
-      <w:r>
-        <w:t xml:space="preserve"> </w:t>
-      </w:r>
-      <w:r>
-        <w:t xml:space="preserve">“</w:t>
-      </w:r>
-      <w:r>
-        <w:t xml:space="preserve">3</w:t>
-      </w:r>
-      <w:r>
-        <w:t xml:space="preserve">”</w:t>
-      </w:r>
-      <w:r>
-        <w:t xml:space="preserve"> </w:t>
-      </w:r>
-      <w:r>
-        <w:t xml:space="preserve">(0.007 %), which was the highest score available, 287 were classed as</w:t>
-      </w:r>
-      <w:r>
-        <w:t xml:space="preserve"> </w:t>
-      </w:r>
-      <w:r>
-        <w:t xml:space="preserve">“</w:t>
-      </w:r>
-      <w:r>
-        <w:t xml:space="preserve">0</w:t>
-      </w:r>
-      <w:r>
-        <w:t xml:space="preserve">”</w:t>
-      </w:r>
-      <w:r>
-        <w:t xml:space="preserve"> </w:t>
-      </w:r>
-      <w:r>
-        <w:t xml:space="preserve">(96 %) and 9 articles (0.03 %) appeared to not use any computational methods.</w:t>
-      </w:r>
-    </w:p>
-    <w:p>
-      <w:pPr>
-        <w:pStyle w:val="BodyText"/>
-      </w:pPr>
-      <w:r>
-        <w:t xml:space="preserve">More articles did a good job of using software that was reasonably available to anyone with 206 scoring</w:t>
-      </w:r>
-      <w:r>
-        <w:t xml:space="preserve"> </w:t>
-      </w:r>
-      <w:r>
-        <w:t xml:space="preserve">“</w:t>
-      </w:r>
-      <w:r>
-        <w:t xml:space="preserve">2</w:t>
-      </w:r>
-      <w:r>
-        <w:t xml:space="preserve">”</w:t>
-      </w:r>
-      <w:r>
-        <w:t xml:space="preserve"> </w:t>
-      </w:r>
-      <w:r>
-        <w:t xml:space="preserve">or</w:t>
-      </w:r>
-      <w:r>
-        <w:t xml:space="preserve"> </w:t>
-      </w:r>
-      <w:r>
-        <w:t xml:space="preserve">“</w:t>
-      </w:r>
-      <w:r>
-        <w:t xml:space="preserve">3</w:t>
-      </w:r>
-      <w:r>
-        <w:t xml:space="preserve">”</w:t>
-      </w:r>
-      <w:r>
-        <w:t xml:space="preserve"> </w:t>
-      </w:r>
-      <w:r>
-        <w:t xml:space="preserve">(Table</w:t>
-      </w:r>
-      <w:r>
-        <w:t xml:space="preserve"> </w:t>
-      </w:r>
-      <w:r>
-        <w:t xml:space="preserve">2</w:t>
-      </w:r>
-      <w:r>
-        <w:t xml:space="preserve">).</w:t>
-      </w:r>
-    </w:p>
-    <w:p>
-      <w:pPr>
-        <w:pStyle w:val="BodyText"/>
-      </w:pPr>
+        <w:t xml:space="preserve">Values for software packages were checked for spelling consistency and corrections were made manually where necessary.</w:t>
+      </w:r>
+      <w:r>
+        <w:t xml:space="preserve"> </w:t>
+      </w:r>
+      <w:r>
+        <w:t xml:space="preserve">When working with these data in R, all strings of software character values were converted to fully uppercase to standardise the capitalisation and alleviate any issues with capitalisation used between evaluators.</w:t>
+      </w:r>
+      <w:r>
+        <w:t xml:space="preserve"> </w:t>
+      </w:r>
       <w:r>
         <w:t xml:space="preserve">A custom R function,</w:t>
       </w:r>
@@ -2747,7 +2686,7 @@
         <w:rPr>
           <w:rStyle w:val="VerbatimChar"/>
         </w:rPr>
-        <w:t xml:space="preserve">Reproducibility.in.Plant.Pathology::import_rrpp()</w:t>
+        <w:t xml:space="preserve">Reproducibility.in.Plant.Pathology::import_notes()</w:t>
       </w:r>
       <w:r>
         <w:t xml:space="preserve">, was written to import the data, format the columns properly and calculate the overall reproducibility score in R</w:t>
@@ -2764,16 +2703,206 @@
     </w:p>
     <w:p>
       <w:pPr>
+        <w:pStyle w:val="Heading2"/>
+      </w:pPr>
+      <w:bookmarkStart w:id="34" w:name="results"/>
+      <w:r>
+        <w:t xml:space="preserve">Results</w:t>
+      </w:r>
+      <w:bookmarkEnd w:id="34"/>
+    </w:p>
+    <w:p>
+      <w:pPr>
+        <w:pStyle w:val="FirstParagraph"/>
+      </w:pPr>
+      <w:r>
+        <w:t xml:space="preserve">No journals were completely closed, all offered at least an option for open access but some were completely open.</w:t>
+      </w:r>
+    </w:p>
+    <w:p>
+      <w:pPr>
         <w:pStyle w:val="BodyText"/>
       </w:pPr>
       <w:r>
+        <w:t xml:space="preserve">The majority of the articles were classed as fundamental, 160, with 138 classed as applied.</w:t>
+      </w:r>
+    </w:p>
+    <w:p>
+      <w:pPr>
+        <w:pStyle w:val="BodyText"/>
+      </w:pPr>
+      <w:r>
+        <w:t xml:space="preserve">Most articles did not make any computational methods available in any fashion with two classing as</w:t>
+      </w:r>
+      <w:r>
+        <w:t xml:space="preserve"> </w:t>
+      </w:r>
+      <w:r>
+        <w:t xml:space="preserve">“</w:t>
+      </w:r>
+      <w:r>
+        <w:t xml:space="preserve">3</w:t>
+      </w:r>
+      <w:r>
+        <w:t xml:space="preserve">”</w:t>
+      </w:r>
+      <w:r>
+        <w:t xml:space="preserve"> </w:t>
+      </w:r>
+      <w:r>
+        <w:t xml:space="preserve">(0.007 %), which was the highest score available, 287 were classed as</w:t>
+      </w:r>
+      <w:r>
+        <w:t xml:space="preserve"> </w:t>
+      </w:r>
+      <w:r>
+        <w:t xml:space="preserve">“</w:t>
+      </w:r>
+      <w:r>
+        <w:t xml:space="preserve">0</w:t>
+      </w:r>
+      <w:r>
+        <w:t xml:space="preserve">”</w:t>
+      </w:r>
+      <w:r>
+        <w:t xml:space="preserve"> </w:t>
+      </w:r>
+      <w:r>
+        <w:t xml:space="preserve">(96 %) and 9 articles (0.03 %) appeared to not use any computational methods.</w:t>
+      </w:r>
+    </w:p>
+    <w:p>
+      <w:pPr>
+        <w:pStyle w:val="BodyText"/>
+      </w:pPr>
+      <w:r>
+        <w:t xml:space="preserve">More articles did a good job of using software that was reasonably available to anyone with 206 scoring</w:t>
+      </w:r>
+      <w:r>
+        <w:t xml:space="preserve"> </w:t>
+      </w:r>
+      <w:r>
+        <w:t xml:space="preserve">“</w:t>
+      </w:r>
+      <w:r>
+        <w:t xml:space="preserve">2</w:t>
+      </w:r>
+      <w:r>
+        <w:t xml:space="preserve">”</w:t>
+      </w:r>
+      <w:r>
+        <w:t xml:space="preserve"> </w:t>
+      </w:r>
+      <w:r>
+        <w:t xml:space="preserve">or</w:t>
+      </w:r>
+      <w:r>
+        <w:t xml:space="preserve"> </w:t>
+      </w:r>
+      <w:r>
+        <w:t xml:space="preserve">“</w:t>
+      </w:r>
+      <w:r>
+        <w:t xml:space="preserve">3</w:t>
+      </w:r>
+      <w:r>
+        <w:t xml:space="preserve">”</w:t>
+      </w:r>
+      <w:r>
+        <w:t xml:space="preserve"> </w:t>
+      </w:r>
+      <w:r>
+        <w:t xml:space="preserve">(Table</w:t>
+      </w:r>
+      <w:r>
+        <w:t xml:space="preserve"> </w:t>
+      </w:r>
+      <w:r>
+        <w:t xml:space="preserve">2</w:t>
+      </w:r>
+      <w:r>
+        <w:t xml:space="preserve">).</w:t>
+      </w:r>
+    </w:p>
+    <w:p>
+      <w:pPr>
+        <w:pStyle w:val="BodyText"/>
+      </w:pPr>
+      <w:r>
+        <w:t xml:space="preserve">Software citations were also reasonably well reported in the literature with 120 scoring</w:t>
+      </w:r>
+      <w:r>
+        <w:t xml:space="preserve"> </w:t>
+      </w:r>
+      <w:r>
+        <w:t xml:space="preserve">“</w:t>
+      </w:r>
+      <w:r>
+        <w:t xml:space="preserve">2</w:t>
+      </w:r>
+      <w:r>
+        <w:t xml:space="preserve">”</w:t>
+      </w:r>
+      <w:r>
+        <w:t xml:space="preserve"> </w:t>
+      </w:r>
+      <w:r>
+        <w:t xml:space="preserve">where the main software was cited with version numbers and 57 scoring</w:t>
+      </w:r>
+      <w:r>
+        <w:t xml:space="preserve"> </w:t>
+      </w:r>
+      <w:r>
+        <w:t xml:space="preserve">“</w:t>
+      </w:r>
+      <w:r>
+        <w:t xml:space="preserve">3</w:t>
+      </w:r>
+      <w:r>
+        <w:t xml:space="preserve">”</w:t>
+      </w:r>
+      <w:r>
+        <w:t xml:space="preserve"> </w:t>
+      </w:r>
+      <w:r>
+        <w:t xml:space="preserve">where full citations including R packages or the SAS PROC used were cited where appropriate (Table</w:t>
+      </w:r>
+      <w:r>
+        <w:t xml:space="preserve"> </w:t>
+      </w:r>
+      <w:r>
+        <w:t xml:space="preserve">3</w:t>
+      </w:r>
+      <w:r>
+        <w:t xml:space="preserve">).</w:t>
+      </w:r>
+    </w:p>
+    <w:p>
+      <w:pPr>
+        <w:pStyle w:val="BodyText"/>
+      </w:pPr>
+      <w:r>
+        <w:t xml:space="preserve">The most frequently cited software was SAS.</w:t>
+      </w:r>
+      <w:r>
+        <w:t xml:space="preserve"> </w:t>
+      </w:r>
+      <w:r>
+        <w:t xml:space="preserve">The remainder were mostly specialised softwares with the exception of Microsoft Excel, tied for 8th.</w:t>
+      </w:r>
+    </w:p>
+    <w:p>
+      <w:pPr>
+        <w:pStyle w:val="BodyText"/>
+      </w:pPr>
+      <w:r>
         <w:t xml:space="preserve">The majority of articles scored very low in our reproducibility assessment, 82.6 % scored 0 out of 12, which was not reproducible at all (Table</w:t>
       </w:r>
       <w:r>
         <w:t xml:space="preserve"> </w:t>
       </w:r>
       <w:r>
-        <w:t xml:space="preserve">3</w:t>
+        <w:t xml:space="preserve">5</w:t>
       </w:r>
       <w:r>
         <w:t xml:space="preserve">).</w:t>
@@ -2782,7 +2911,7 @@
         <w:t xml:space="preserve"> </w:t>
       </w:r>
       <w:r>
-        <w:t xml:space="preserve">The highest scoring article recieved an 11 out of 12.</w:t>
+        <w:t xml:space="preserve">The highest scoring article received an 11 out of 12.</w:t>
       </w:r>
     </w:p>
     <w:p>
@@ -5569,7 +5698,1575 @@
         <w:pStyle w:val="TableCaption"/>
       </w:pPr>
       <w:r>
-        <w:t xml:space="preserve">Table: Table 3: Tally of reproducibility scores where 0 is not reproducible and 12 is fully reproducible,</w:t>
+        <w:t xml:space="preserve">Table: Table 3: Article ratings for software citations where</w:t>
+      </w:r>
+      <w:r>
+        <w:t xml:space="preserve"> </w:t>
+      </w:r>
+      <w:r>
+        <w:t xml:space="preserve">‘</w:t>
+      </w:r>
+      <w:r>
+        <w:t xml:space="preserve">0</w:t>
+      </w:r>
+      <w:r>
+        <w:t xml:space="preserve">’</w:t>
+      </w:r>
+      <w:r>
+        <w:t xml:space="preserve">, not specified or mentioned in publication to</w:t>
+      </w:r>
+      <w:r>
+        <w:t xml:space="preserve"> </w:t>
+      </w:r>
+      <w:r>
+        <w:t xml:space="preserve">‘</w:t>
+      </w:r>
+      <w:r>
+        <w:t xml:space="preserve">3</w:t>
+      </w:r>
+      <w:r>
+        <w:t xml:space="preserve">’</w:t>
+      </w:r>
+      <w:r>
+        <w:t xml:space="preserve">, fully cited with proper version numbers and all procedures detailed.</w:t>
+      </w:r>
+    </w:p>
+    <w:tbl xmlns:w="http://schemas.openxmlformats.org/wordprocessingml/2006/main" xmlns:r="http://schemas.openxmlformats.org/officeDocument/2006/relationships" xmlns:w14="http://schemas.microsoft.com/office/word/2010/wordml" xmlns:wp="http://schemas.openxmlformats.org/drawingml/2006/wordprocessingDrawing" xmlns:a="http://schemas.openxmlformats.org/drawingml/2006/main" xmlns:pic="http://schemas.openxmlformats.org/drawingml/2006/picture">
+      <w:tblPr>
+        <w:tblLayout w:type="fixed"/>
+        <w:jc w:val="center"/>
+      </w:tblPr>
+      <w:tblGrid>
+        <w:gridCol w:w="2060"/>
+        <w:gridCol w:w="781"/>
+        <w:gridCol w:w="1150"/>
+      </w:tblGrid>
+      <w:tr>
+        <w:trPr>
+          <w:cantSplit/>
+          <w:trHeight w:val="440" w:hRule="auto"/>
+          <w:tblHeader/>
+        </w:trPr>
+        <w:tc>
+          <w:tcPr>
+            <w:tcBorders>
+              <w:bottom w:val="single" w:sz="16" w:space="0" w:color="000000"/>
+              <w:top w:val="single" w:sz="16" w:space="0" w:color="000000"/>
+            </w:tcBorders>
+            <w:shd w:val="clear" w:color="auto" w:fill="FFFFFF"/>
+            <w:tcMar>
+              <w:top w:w="0" w:type="dxa"/>
+              <w:bottom w:w="0" w:type="dxa"/>
+              <w:left w:w="0" w:type="dxa"/>
+              <w:right w:w="0" w:type="dxa"/>
+            </w:tcMar>
+            <w:vAlign w:val="center"/>
+          </w:tcPr>
+          <w:p>
+            <w:pPr>
+              <w:jc w:val="right"/>
+              <w:spacing w:after="40" w:before="40"/>
+              <w:ind w:firstLine="0" w:left="100" w:right="100"/>
+            </w:pPr>
+            <w:r xmlns:w="http://schemas.openxmlformats.org/wordprocessingml/2006/main" xmlns:wp="http://schemas.openxmlformats.org/drawingml/2006/wordprocessingDrawing" xmlns:r="http://schemas.openxmlformats.org/officeDocument/2006/relationships" xmlns:w14="http://schemas.microsoft.com/office/word/2010/wordml">
+              <w:rPr>
+                <w:rFonts w:ascii="Roboto" w:hAnsi="Roboto" w:eastAsia="Roboto" w:cs="Roboto"/>
+                <w:sz w:val="22"/>
+                <w:szCs w:val="22"/>
+                <w:color w:val="111111"/>
+              </w:rPr>
+              <w:t xml:space="preserve">software citation</w:t>
+            </w:r>
+          </w:p>
+        </w:tc>
+        <w:tc>
+          <w:tcPr>
+            <w:tcBorders>
+              <w:bottom w:val="single" w:sz="16" w:space="0" w:color="000000"/>
+              <w:top w:val="single" w:sz="16" w:space="0" w:color="000000"/>
+            </w:tcBorders>
+            <w:shd w:val="clear" w:color="auto" w:fill="FFFFFF"/>
+            <w:tcMar>
+              <w:top w:w="0" w:type="dxa"/>
+              <w:bottom w:w="0" w:type="dxa"/>
+              <w:left w:w="0" w:type="dxa"/>
+              <w:right w:w="0" w:type="dxa"/>
+            </w:tcMar>
+            <w:vAlign w:val="center"/>
+          </w:tcPr>
+          <w:p>
+            <w:pPr>
+              <w:jc w:val="right"/>
+              <w:spacing w:after="40" w:before="40"/>
+              <w:ind w:firstLine="0" w:left="100" w:right="100"/>
+            </w:pPr>
+            <w:r xmlns:w="http://schemas.openxmlformats.org/wordprocessingml/2006/main" xmlns:wp="http://schemas.openxmlformats.org/drawingml/2006/wordprocessingDrawing" xmlns:r="http://schemas.openxmlformats.org/officeDocument/2006/relationships" xmlns:w14="http://schemas.microsoft.com/office/word/2010/wordml">
+              <w:rPr>
+                <w:rFonts w:ascii="Roboto" w:hAnsi="Roboto" w:eastAsia="Roboto" w:cs="Roboto"/>
+                <w:sz w:val="22"/>
+                <w:szCs w:val="22"/>
+                <w:color w:val="111111"/>
+              </w:rPr>
+              <w:t xml:space="preserve">n</w:t>
+            </w:r>
+          </w:p>
+        </w:tc>
+        <w:tc>
+          <w:tcPr>
+            <w:tcBorders>
+              <w:bottom w:val="single" w:sz="16" w:space="0" w:color="000000"/>
+              <w:top w:val="single" w:sz="16" w:space="0" w:color="000000"/>
+            </w:tcBorders>
+            <w:shd w:val="clear" w:color="auto" w:fill="FFFFFF"/>
+            <w:tcMar>
+              <w:top w:w="0" w:type="dxa"/>
+              <w:bottom w:w="0" w:type="dxa"/>
+              <w:left w:w="0" w:type="dxa"/>
+              <w:right w:w="0" w:type="dxa"/>
+            </w:tcMar>
+            <w:vAlign w:val="center"/>
+          </w:tcPr>
+          <w:p>
+            <w:pPr>
+              <w:jc w:val="right"/>
+              <w:spacing w:after="40" w:before="40"/>
+              <w:ind w:firstLine="0" w:left="100" w:right="100"/>
+            </w:pPr>
+            <w:r xmlns:w="http://schemas.openxmlformats.org/wordprocessingml/2006/main" xmlns:wp="http://schemas.openxmlformats.org/drawingml/2006/wordprocessingDrawing" xmlns:r="http://schemas.openxmlformats.org/officeDocument/2006/relationships" xmlns:w14="http://schemas.microsoft.com/office/word/2010/wordml">
+              <w:rPr>
+                <w:rFonts w:ascii="Roboto" w:hAnsi="Roboto" w:eastAsia="Roboto" w:cs="Roboto"/>
+                <w:sz w:val="22"/>
+                <w:szCs w:val="22"/>
+                <w:color w:val="111111"/>
+              </w:rPr>
+              <w:t xml:space="preserve">percent</w:t>
+            </w:r>
+          </w:p>
+        </w:tc>
+      </w:tr>
+      <w:tr>
+        <w:trPr>
+          <w:cantSplit/>
+          <w:trHeight w:val="411" w:hRule="auto"/>
+        </w:trPr>
+        <w:tc>
+          <w:tcPr>
+            <w:tcBorders/>
+            <w:shd w:val="clear" w:color="auto" w:fill="FFFFFF"/>
+            <w:tcMar>
+              <w:top w:w="0" w:type="dxa"/>
+              <w:bottom w:w="0" w:type="dxa"/>
+              <w:left w:w="0" w:type="dxa"/>
+              <w:right w:w="0" w:type="dxa"/>
+            </w:tcMar>
+            <w:vAlign w:val="center"/>
+          </w:tcPr>
+          <w:p>
+            <w:pPr>
+              <w:jc w:val="right"/>
+              <w:spacing w:after="40" w:before="40"/>
+              <w:ind w:firstLine="0" w:left="100" w:right="100"/>
+            </w:pPr>
+            <w:r xmlns:w="http://schemas.openxmlformats.org/wordprocessingml/2006/main" xmlns:wp="http://schemas.openxmlformats.org/drawingml/2006/wordprocessingDrawing" xmlns:r="http://schemas.openxmlformats.org/officeDocument/2006/relationships" xmlns:w14="http://schemas.microsoft.com/office/word/2010/wordml">
+              <w:rPr>
+                <w:rFonts w:ascii="Roboto" w:hAnsi="Roboto" w:eastAsia="Roboto" w:cs="Roboto"/>
+                <w:sz w:val="22"/>
+                <w:szCs w:val="22"/>
+                <w:color w:val="111111"/>
+              </w:rPr>
+              <w:t xml:space="preserve">0</w:t>
+            </w:r>
+          </w:p>
+        </w:tc>
+        <w:tc>
+          <w:tcPr>
+            <w:tcBorders/>
+            <w:shd w:val="clear" w:color="auto" w:fill="FFFFFF"/>
+            <w:tcMar>
+              <w:top w:w="0" w:type="dxa"/>
+              <w:bottom w:w="0" w:type="dxa"/>
+              <w:left w:w="0" w:type="dxa"/>
+              <w:right w:w="0" w:type="dxa"/>
+            </w:tcMar>
+            <w:vAlign w:val="center"/>
+          </w:tcPr>
+          <w:p>
+            <w:pPr>
+              <w:jc w:val="right"/>
+              <w:spacing w:after="40" w:before="40"/>
+              <w:ind w:firstLine="0" w:left="100" w:right="100"/>
+            </w:pPr>
+            <w:r xmlns:w="http://schemas.openxmlformats.org/wordprocessingml/2006/main" xmlns:wp="http://schemas.openxmlformats.org/drawingml/2006/wordprocessingDrawing" xmlns:r="http://schemas.openxmlformats.org/officeDocument/2006/relationships" xmlns:w14="http://schemas.microsoft.com/office/word/2010/wordml">
+              <w:rPr>
+                <w:rFonts w:ascii="Roboto" w:hAnsi="Roboto" w:eastAsia="Roboto" w:cs="Roboto"/>
+                <w:sz w:val="22"/>
+                <w:szCs w:val="22"/>
+                <w:color w:val="111111"/>
+              </w:rPr>
+              <w:t xml:space="preserve">57</w:t>
+            </w:r>
+          </w:p>
+        </w:tc>
+        <w:tc>
+          <w:tcPr>
+            <w:tcBorders/>
+            <w:shd w:val="clear" w:color="auto" w:fill="FFFFFF"/>
+            <w:tcMar>
+              <w:top w:w="0" w:type="dxa"/>
+              <w:bottom w:w="0" w:type="dxa"/>
+              <w:left w:w="0" w:type="dxa"/>
+              <w:right w:w="0" w:type="dxa"/>
+            </w:tcMar>
+            <w:vAlign w:val="center"/>
+          </w:tcPr>
+          <w:p>
+            <w:pPr>
+              <w:jc w:val="right"/>
+              <w:spacing w:after="40" w:before="40"/>
+              <w:ind w:firstLine="0" w:left="100" w:right="100"/>
+            </w:pPr>
+            <w:r xmlns:w="http://schemas.openxmlformats.org/wordprocessingml/2006/main" xmlns:wp="http://schemas.openxmlformats.org/drawingml/2006/wordprocessingDrawing" xmlns:r="http://schemas.openxmlformats.org/officeDocument/2006/relationships" xmlns:w14="http://schemas.microsoft.com/office/word/2010/wordml">
+              <w:rPr>
+                <w:rFonts w:ascii="Roboto" w:hAnsi="Roboto" w:eastAsia="Roboto" w:cs="Roboto"/>
+                <w:sz w:val="22"/>
+                <w:szCs w:val="22"/>
+                <w:color w:val="111111"/>
+              </w:rPr>
+              <w:t xml:space="preserve">0.1959</w:t>
+            </w:r>
+          </w:p>
+        </w:tc>
+      </w:tr>
+      <w:tr>
+        <w:trPr>
+          <w:cantSplit/>
+          <w:trHeight w:val="411" w:hRule="auto"/>
+        </w:trPr>
+        <w:tc>
+          <w:tcPr>
+            <w:tcBorders/>
+            <w:shd w:val="clear" w:color="auto" w:fill="FFFFFF"/>
+            <w:tcMar>
+              <w:top w:w="0" w:type="dxa"/>
+              <w:bottom w:w="0" w:type="dxa"/>
+              <w:left w:w="0" w:type="dxa"/>
+              <w:right w:w="0" w:type="dxa"/>
+            </w:tcMar>
+            <w:vAlign w:val="center"/>
+          </w:tcPr>
+          <w:p>
+            <w:pPr>
+              <w:jc w:val="right"/>
+              <w:spacing w:after="40" w:before="40"/>
+              <w:ind w:firstLine="0" w:left="100" w:right="100"/>
+            </w:pPr>
+            <w:r xmlns:w="http://schemas.openxmlformats.org/wordprocessingml/2006/main" xmlns:wp="http://schemas.openxmlformats.org/drawingml/2006/wordprocessingDrawing" xmlns:r="http://schemas.openxmlformats.org/officeDocument/2006/relationships" xmlns:w14="http://schemas.microsoft.com/office/word/2010/wordml">
+              <w:rPr>
+                <w:rFonts w:ascii="Roboto" w:hAnsi="Roboto" w:eastAsia="Roboto" w:cs="Roboto"/>
+                <w:sz w:val="22"/>
+                <w:szCs w:val="22"/>
+                <w:color w:val="111111"/>
+              </w:rPr>
+              <w:t xml:space="preserve">1</w:t>
+            </w:r>
+          </w:p>
+        </w:tc>
+        <w:tc>
+          <w:tcPr>
+            <w:tcBorders/>
+            <w:shd w:val="clear" w:color="auto" w:fill="FFFFFF"/>
+            <w:tcMar>
+              <w:top w:w="0" w:type="dxa"/>
+              <w:bottom w:w="0" w:type="dxa"/>
+              <w:left w:w="0" w:type="dxa"/>
+              <w:right w:w="0" w:type="dxa"/>
+            </w:tcMar>
+            <w:vAlign w:val="center"/>
+          </w:tcPr>
+          <w:p>
+            <w:pPr>
+              <w:jc w:val="right"/>
+              <w:spacing w:after="40" w:before="40"/>
+              <w:ind w:firstLine="0" w:left="100" w:right="100"/>
+            </w:pPr>
+            <w:r xmlns:w="http://schemas.openxmlformats.org/wordprocessingml/2006/main" xmlns:wp="http://schemas.openxmlformats.org/drawingml/2006/wordprocessingDrawing" xmlns:r="http://schemas.openxmlformats.org/officeDocument/2006/relationships" xmlns:w14="http://schemas.microsoft.com/office/word/2010/wordml">
+              <w:rPr>
+                <w:rFonts w:ascii="Roboto" w:hAnsi="Roboto" w:eastAsia="Roboto" w:cs="Roboto"/>
+                <w:sz w:val="22"/>
+                <w:szCs w:val="22"/>
+                <w:color w:val="111111"/>
+              </w:rPr>
+              <w:t xml:space="preserve">57</w:t>
+            </w:r>
+          </w:p>
+        </w:tc>
+        <w:tc>
+          <w:tcPr>
+            <w:tcBorders/>
+            <w:shd w:val="clear" w:color="auto" w:fill="FFFFFF"/>
+            <w:tcMar>
+              <w:top w:w="0" w:type="dxa"/>
+              <w:bottom w:w="0" w:type="dxa"/>
+              <w:left w:w="0" w:type="dxa"/>
+              <w:right w:w="0" w:type="dxa"/>
+            </w:tcMar>
+            <w:vAlign w:val="center"/>
+          </w:tcPr>
+          <w:p>
+            <w:pPr>
+              <w:jc w:val="right"/>
+              <w:spacing w:after="40" w:before="40"/>
+              <w:ind w:firstLine="0" w:left="100" w:right="100"/>
+            </w:pPr>
+            <w:r xmlns:w="http://schemas.openxmlformats.org/wordprocessingml/2006/main" xmlns:wp="http://schemas.openxmlformats.org/drawingml/2006/wordprocessingDrawing" xmlns:r="http://schemas.openxmlformats.org/officeDocument/2006/relationships" xmlns:w14="http://schemas.microsoft.com/office/word/2010/wordml">
+              <w:rPr>
+                <w:rFonts w:ascii="Roboto" w:hAnsi="Roboto" w:eastAsia="Roboto" w:cs="Roboto"/>
+                <w:sz w:val="22"/>
+                <w:szCs w:val="22"/>
+                <w:color w:val="111111"/>
+              </w:rPr>
+              <w:t xml:space="preserve">0.1959</w:t>
+            </w:r>
+          </w:p>
+        </w:tc>
+      </w:tr>
+      <w:tr>
+        <w:trPr>
+          <w:cantSplit/>
+          <w:trHeight w:val="411" w:hRule="auto"/>
+        </w:trPr>
+        <w:tc>
+          <w:tcPr>
+            <w:tcBorders/>
+            <w:shd w:val="clear" w:color="auto" w:fill="FFFFFF"/>
+            <w:tcMar>
+              <w:top w:w="0" w:type="dxa"/>
+              <w:bottom w:w="0" w:type="dxa"/>
+              <w:left w:w="0" w:type="dxa"/>
+              <w:right w:w="0" w:type="dxa"/>
+            </w:tcMar>
+            <w:vAlign w:val="center"/>
+          </w:tcPr>
+          <w:p>
+            <w:pPr>
+              <w:jc w:val="right"/>
+              <w:spacing w:after="40" w:before="40"/>
+              <w:ind w:firstLine="0" w:left="100" w:right="100"/>
+            </w:pPr>
+            <w:r xmlns:w="http://schemas.openxmlformats.org/wordprocessingml/2006/main" xmlns:wp="http://schemas.openxmlformats.org/drawingml/2006/wordprocessingDrawing" xmlns:r="http://schemas.openxmlformats.org/officeDocument/2006/relationships" xmlns:w14="http://schemas.microsoft.com/office/word/2010/wordml">
+              <w:rPr>
+                <w:rFonts w:ascii="Roboto" w:hAnsi="Roboto" w:eastAsia="Roboto" w:cs="Roboto"/>
+                <w:sz w:val="22"/>
+                <w:szCs w:val="22"/>
+                <w:color w:val="111111"/>
+              </w:rPr>
+              <w:t xml:space="preserve">2</w:t>
+            </w:r>
+          </w:p>
+        </w:tc>
+        <w:tc>
+          <w:tcPr>
+            <w:tcBorders/>
+            <w:shd w:val="clear" w:color="auto" w:fill="FFFFFF"/>
+            <w:tcMar>
+              <w:top w:w="0" w:type="dxa"/>
+              <w:bottom w:w="0" w:type="dxa"/>
+              <w:left w:w="0" w:type="dxa"/>
+              <w:right w:w="0" w:type="dxa"/>
+            </w:tcMar>
+            <w:vAlign w:val="center"/>
+          </w:tcPr>
+          <w:p>
+            <w:pPr>
+              <w:jc w:val="right"/>
+              <w:spacing w:after="40" w:before="40"/>
+              <w:ind w:firstLine="0" w:left="100" w:right="100"/>
+            </w:pPr>
+            <w:r xmlns:w="http://schemas.openxmlformats.org/wordprocessingml/2006/main" xmlns:wp="http://schemas.openxmlformats.org/drawingml/2006/wordprocessingDrawing" xmlns:r="http://schemas.openxmlformats.org/officeDocument/2006/relationships" xmlns:w14="http://schemas.microsoft.com/office/word/2010/wordml">
+              <w:rPr>
+                <w:rFonts w:ascii="Roboto" w:hAnsi="Roboto" w:eastAsia="Roboto" w:cs="Roboto"/>
+                <w:sz w:val="22"/>
+                <w:szCs w:val="22"/>
+                <w:color w:val="111111"/>
+              </w:rPr>
+              <w:t xml:space="preserve">120</w:t>
+            </w:r>
+          </w:p>
+        </w:tc>
+        <w:tc>
+          <w:tcPr>
+            <w:tcBorders/>
+            <w:shd w:val="clear" w:color="auto" w:fill="FFFFFF"/>
+            <w:tcMar>
+              <w:top w:w="0" w:type="dxa"/>
+              <w:bottom w:w="0" w:type="dxa"/>
+              <w:left w:w="0" w:type="dxa"/>
+              <w:right w:w="0" w:type="dxa"/>
+            </w:tcMar>
+            <w:vAlign w:val="center"/>
+          </w:tcPr>
+          <w:p>
+            <w:pPr>
+              <w:jc w:val="right"/>
+              <w:spacing w:after="40" w:before="40"/>
+              <w:ind w:firstLine="0" w:left="100" w:right="100"/>
+            </w:pPr>
+            <w:r xmlns:w="http://schemas.openxmlformats.org/wordprocessingml/2006/main" xmlns:wp="http://schemas.openxmlformats.org/drawingml/2006/wordprocessingDrawing" xmlns:r="http://schemas.openxmlformats.org/officeDocument/2006/relationships" xmlns:w14="http://schemas.microsoft.com/office/word/2010/wordml">
+              <w:rPr>
+                <w:rFonts w:ascii="Roboto" w:hAnsi="Roboto" w:eastAsia="Roboto" w:cs="Roboto"/>
+                <w:sz w:val="22"/>
+                <w:szCs w:val="22"/>
+                <w:color w:val="111111"/>
+              </w:rPr>
+              <w:t xml:space="preserve">0.4124</w:t>
+            </w:r>
+          </w:p>
+        </w:tc>
+      </w:tr>
+      <w:tr>
+        <w:trPr>
+          <w:cantSplit/>
+          <w:trHeight w:val="411" w:hRule="auto"/>
+        </w:trPr>
+        <w:tc>
+          <w:tcPr>
+            <w:tcBorders/>
+            <w:shd w:val="clear" w:color="auto" w:fill="FFFFFF"/>
+            <w:tcMar>
+              <w:top w:w="0" w:type="dxa"/>
+              <w:bottom w:w="0" w:type="dxa"/>
+              <w:left w:w="0" w:type="dxa"/>
+              <w:right w:w="0" w:type="dxa"/>
+            </w:tcMar>
+            <w:vAlign w:val="center"/>
+          </w:tcPr>
+          <w:p>
+            <w:pPr>
+              <w:jc w:val="right"/>
+              <w:spacing w:after="40" w:before="40"/>
+              <w:ind w:firstLine="0" w:left="100" w:right="100"/>
+            </w:pPr>
+            <w:r xmlns:w="http://schemas.openxmlformats.org/wordprocessingml/2006/main" xmlns:wp="http://schemas.openxmlformats.org/drawingml/2006/wordprocessingDrawing" xmlns:r="http://schemas.openxmlformats.org/officeDocument/2006/relationships" xmlns:w14="http://schemas.microsoft.com/office/word/2010/wordml">
+              <w:rPr>
+                <w:rFonts w:ascii="Roboto" w:hAnsi="Roboto" w:eastAsia="Roboto" w:cs="Roboto"/>
+                <w:sz w:val="22"/>
+                <w:szCs w:val="22"/>
+                <w:color w:val="111111"/>
+              </w:rPr>
+              <w:t xml:space="preserve">3</w:t>
+            </w:r>
+          </w:p>
+        </w:tc>
+        <w:tc>
+          <w:tcPr>
+            <w:tcBorders/>
+            <w:shd w:val="clear" w:color="auto" w:fill="FFFFFF"/>
+            <w:tcMar>
+              <w:top w:w="0" w:type="dxa"/>
+              <w:bottom w:w="0" w:type="dxa"/>
+              <w:left w:w="0" w:type="dxa"/>
+              <w:right w:w="0" w:type="dxa"/>
+            </w:tcMar>
+            <w:vAlign w:val="center"/>
+          </w:tcPr>
+          <w:p>
+            <w:pPr>
+              <w:jc w:val="right"/>
+              <w:spacing w:after="40" w:before="40"/>
+              <w:ind w:firstLine="0" w:left="100" w:right="100"/>
+            </w:pPr>
+            <w:r xmlns:w="http://schemas.openxmlformats.org/wordprocessingml/2006/main" xmlns:wp="http://schemas.openxmlformats.org/drawingml/2006/wordprocessingDrawing" xmlns:r="http://schemas.openxmlformats.org/officeDocument/2006/relationships" xmlns:w14="http://schemas.microsoft.com/office/word/2010/wordml">
+              <w:rPr>
+                <w:rFonts w:ascii="Roboto" w:hAnsi="Roboto" w:eastAsia="Roboto" w:cs="Roboto"/>
+                <w:sz w:val="22"/>
+                <w:szCs w:val="22"/>
+                <w:color w:val="111111"/>
+              </w:rPr>
+              <w:t xml:space="preserve">57</w:t>
+            </w:r>
+          </w:p>
+        </w:tc>
+        <w:tc>
+          <w:tcPr>
+            <w:tcBorders/>
+            <w:shd w:val="clear" w:color="auto" w:fill="FFFFFF"/>
+            <w:tcMar>
+              <w:top w:w="0" w:type="dxa"/>
+              <w:bottom w:w="0" w:type="dxa"/>
+              <w:left w:w="0" w:type="dxa"/>
+              <w:right w:w="0" w:type="dxa"/>
+            </w:tcMar>
+            <w:vAlign w:val="center"/>
+          </w:tcPr>
+          <w:p>
+            <w:pPr>
+              <w:jc w:val="right"/>
+              <w:spacing w:after="40" w:before="40"/>
+              <w:ind w:firstLine="0" w:left="100" w:right="100"/>
+            </w:pPr>
+            <w:r xmlns:w="http://schemas.openxmlformats.org/wordprocessingml/2006/main" xmlns:wp="http://schemas.openxmlformats.org/drawingml/2006/wordprocessingDrawing" xmlns:r="http://schemas.openxmlformats.org/officeDocument/2006/relationships" xmlns:w14="http://schemas.microsoft.com/office/word/2010/wordml">
+              <w:rPr>
+                <w:rFonts w:ascii="Roboto" w:hAnsi="Roboto" w:eastAsia="Roboto" w:cs="Roboto"/>
+                <w:sz w:val="22"/>
+                <w:szCs w:val="22"/>
+                <w:color w:val="111111"/>
+              </w:rPr>
+              <w:t xml:space="preserve">0.1959</w:t>
+            </w:r>
+          </w:p>
+        </w:tc>
+      </w:tr>
+      <w:tr>
+        <w:trPr>
+          <w:cantSplit/>
+          <w:trHeight w:val="407" w:hRule="auto"/>
+        </w:trPr>
+        <w:tc>
+          <w:tcPr>
+            <w:tcBorders>
+              <w:bottom w:val="single" w:sz="16" w:space="0" w:color="000000"/>
+            </w:tcBorders>
+            <w:shd w:val="clear" w:color="auto" w:fill="FFFFFF"/>
+            <w:tcMar>
+              <w:top w:w="0" w:type="dxa"/>
+              <w:bottom w:w="0" w:type="dxa"/>
+              <w:left w:w="0" w:type="dxa"/>
+              <w:right w:w="0" w:type="dxa"/>
+            </w:tcMar>
+            <w:vAlign w:val="center"/>
+          </w:tcPr>
+          <w:p>
+            <w:pPr>
+              <w:jc w:val="right"/>
+              <w:spacing w:after="40" w:before="40"/>
+              <w:ind w:firstLine="0" w:left="100" w:right="100"/>
+            </w:pPr>
+            <w:r xmlns:w="http://schemas.openxmlformats.org/wordprocessingml/2006/main" xmlns:wp="http://schemas.openxmlformats.org/drawingml/2006/wordprocessingDrawing" xmlns:r="http://schemas.openxmlformats.org/officeDocument/2006/relationships" xmlns:w14="http://schemas.microsoft.com/office/word/2010/wordml">
+              <w:rPr>
+                <w:rFonts w:ascii="Roboto" w:hAnsi="Roboto" w:eastAsia="Roboto" w:cs="Roboto"/>
+                <w:sz w:val="22"/>
+                <w:szCs w:val="22"/>
+                <w:color w:val="111111"/>
+              </w:rPr>
+              <w:t xml:space="preserve">NA</w:t>
+            </w:r>
+          </w:p>
+        </w:tc>
+        <w:tc>
+          <w:tcPr>
+            <w:tcBorders>
+              <w:bottom w:val="single" w:sz="16" w:space="0" w:color="000000"/>
+            </w:tcBorders>
+            <w:shd w:val="clear" w:color="auto" w:fill="FFFFFF"/>
+            <w:tcMar>
+              <w:top w:w="0" w:type="dxa"/>
+              <w:bottom w:w="0" w:type="dxa"/>
+              <w:left w:w="0" w:type="dxa"/>
+              <w:right w:w="0" w:type="dxa"/>
+            </w:tcMar>
+            <w:vAlign w:val="center"/>
+          </w:tcPr>
+          <w:p>
+            <w:pPr>
+              <w:jc w:val="right"/>
+              <w:spacing w:after="40" w:before="40"/>
+              <w:ind w:firstLine="0" w:left="100" w:right="100"/>
+            </w:pPr>
+            <w:r xmlns:w="http://schemas.openxmlformats.org/wordprocessingml/2006/main" xmlns:wp="http://schemas.openxmlformats.org/drawingml/2006/wordprocessingDrawing" xmlns:r="http://schemas.openxmlformats.org/officeDocument/2006/relationships" xmlns:w14="http://schemas.microsoft.com/office/word/2010/wordml">
+              <w:rPr>
+                <w:rFonts w:ascii="Roboto" w:hAnsi="Roboto" w:eastAsia="Roboto" w:cs="Roboto"/>
+                <w:sz w:val="22"/>
+                <w:szCs w:val="22"/>
+                <w:color w:val="111111"/>
+              </w:rPr>
+              <w:t xml:space="preserve">7</w:t>
+            </w:r>
+          </w:p>
+        </w:tc>
+        <w:tc>
+          <w:tcPr>
+            <w:tcBorders>
+              <w:bottom w:val="single" w:sz="16" w:space="0" w:color="000000"/>
+            </w:tcBorders>
+            <w:shd w:val="clear" w:color="auto" w:fill="FFFFFF"/>
+            <w:tcMar>
+              <w:top w:w="0" w:type="dxa"/>
+              <w:bottom w:w="0" w:type="dxa"/>
+              <w:left w:w="0" w:type="dxa"/>
+              <w:right w:w="0" w:type="dxa"/>
+            </w:tcMar>
+            <w:vAlign w:val="center"/>
+          </w:tcPr>
+          <w:p>
+            <w:pPr>
+              <w:jc w:val="right"/>
+              <w:spacing w:after="40" w:before="40"/>
+              <w:ind w:firstLine="0" w:left="100" w:right="100"/>
+            </w:pPr>
+            <w:r xmlns:w="http://schemas.openxmlformats.org/wordprocessingml/2006/main" xmlns:wp="http://schemas.openxmlformats.org/drawingml/2006/wordprocessingDrawing" xmlns:r="http://schemas.openxmlformats.org/officeDocument/2006/relationships" xmlns:w14="http://schemas.microsoft.com/office/word/2010/wordml">
+              <w:rPr>
+                <w:rFonts w:ascii="Roboto" w:hAnsi="Roboto" w:eastAsia="Roboto" w:cs="Roboto"/>
+                <w:sz w:val="22"/>
+                <w:szCs w:val="22"/>
+                <w:color w:val="111111"/>
+              </w:rPr>
+              <w:t xml:space="preserve">NA</w:t>
+            </w:r>
+          </w:p>
+        </w:tc>
+      </w:tr>
+    </w:tbl>
+    <w:p>
+      <w:pPr>
+        <w:pStyle w:val="Heading5"/>
+      </w:pPr>
+      <w:bookmarkStart w:id="82" w:name="pagebreak-4"/>
+      <w:r>
+        <w:t xml:space="preserve">pagebreak</w:t>
+      </w:r>
+      <w:bookmarkEnd w:id="82"/>
+    </w:p>
+    <w:p>
+      <w:pPr>
+        <w:pStyle w:val="TableCaption"/>
+      </w:pPr>
+      <w:r>
+        <w:t xml:space="preserve">Table: Table 4: Top 10 softwares cited in all articles. Software used is any software package mentioned by name or properly cited in the evaluated articles, n is the number of times it was mentioned. All software names were converted to fully upper-case letters to avoid any inter-evaluator data entry issues.</w:t>
+      </w:r>
+    </w:p>
+    <w:tbl xmlns:w="http://schemas.openxmlformats.org/wordprocessingml/2006/main" xmlns:r="http://schemas.openxmlformats.org/officeDocument/2006/relationships" xmlns:w14="http://schemas.microsoft.com/office/word/2010/wordml" xmlns:wp="http://schemas.openxmlformats.org/drawingml/2006/wordprocessingDrawing" xmlns:a="http://schemas.openxmlformats.org/drawingml/2006/main" xmlns:pic="http://schemas.openxmlformats.org/drawingml/2006/picture">
+      <w:tblPr>
+        <w:tblLayout w:type="fixed"/>
+        <w:jc w:val="center"/>
+      </w:tblPr>
+      <w:tblGrid>
+        <w:gridCol w:w="1804"/>
+        <w:gridCol w:w="658"/>
+      </w:tblGrid>
+      <w:tr>
+        <w:trPr>
+          <w:cantSplit/>
+          <w:trHeight w:val="420" w:hRule="auto"/>
+          <w:tblHeader/>
+        </w:trPr>
+        <w:tc>
+          <w:tcPr>
+            <w:tcBorders>
+              <w:bottom w:val="single" w:sz="16" w:space="0" w:color="000000"/>
+              <w:top w:val="single" w:sz="16" w:space="0" w:color="000000"/>
+            </w:tcBorders>
+            <w:shd w:val="clear" w:color="auto" w:fill="FFFFFF"/>
+            <w:tcMar>
+              <w:top w:w="0" w:type="dxa"/>
+              <w:bottom w:w="0" w:type="dxa"/>
+              <w:left w:w="0" w:type="dxa"/>
+              <w:right w:w="0" w:type="dxa"/>
+            </w:tcMar>
+            <w:vAlign w:val="center"/>
+          </w:tcPr>
+          <w:p>
+            <w:pPr>
+              <w:jc w:val="left"/>
+              <w:spacing w:after="40" w:before="40"/>
+              <w:ind w:firstLine="0" w:left="100" w:right="100"/>
+            </w:pPr>
+            <w:r xmlns:w="http://schemas.openxmlformats.org/wordprocessingml/2006/main" xmlns:wp="http://schemas.openxmlformats.org/drawingml/2006/wordprocessingDrawing" xmlns:r="http://schemas.openxmlformats.org/officeDocument/2006/relationships" xmlns:w14="http://schemas.microsoft.com/office/word/2010/wordml">
+              <w:rPr>
+                <w:rFonts w:ascii="Roboto" w:hAnsi="Roboto" w:eastAsia="Roboto" w:cs="Roboto"/>
+                <w:sz w:val="22"/>
+                <w:szCs w:val="22"/>
+                <w:color w:val="111111"/>
+              </w:rPr>
+              <w:t xml:space="preserve">software used</w:t>
+            </w:r>
+          </w:p>
+        </w:tc>
+        <w:tc>
+          <w:tcPr>
+            <w:tcBorders>
+              <w:bottom w:val="single" w:sz="16" w:space="0" w:color="000000"/>
+              <w:top w:val="single" w:sz="16" w:space="0" w:color="000000"/>
+            </w:tcBorders>
+            <w:shd w:val="clear" w:color="auto" w:fill="FFFFFF"/>
+            <w:tcMar>
+              <w:top w:w="0" w:type="dxa"/>
+              <w:bottom w:w="0" w:type="dxa"/>
+              <w:left w:w="0" w:type="dxa"/>
+              <w:right w:w="0" w:type="dxa"/>
+            </w:tcMar>
+            <w:vAlign w:val="center"/>
+          </w:tcPr>
+          <w:p>
+            <w:pPr>
+              <w:jc w:val="right"/>
+              <w:spacing w:after="40" w:before="40"/>
+              <w:ind w:firstLine="0" w:left="100" w:right="100"/>
+            </w:pPr>
+            <w:r xmlns:w="http://schemas.openxmlformats.org/wordprocessingml/2006/main" xmlns:wp="http://schemas.openxmlformats.org/drawingml/2006/wordprocessingDrawing" xmlns:r="http://schemas.openxmlformats.org/officeDocument/2006/relationships" xmlns:w14="http://schemas.microsoft.com/office/word/2010/wordml">
+              <w:rPr>
+                <w:rFonts w:ascii="Roboto" w:hAnsi="Roboto" w:eastAsia="Roboto" w:cs="Roboto"/>
+                <w:sz w:val="22"/>
+                <w:szCs w:val="22"/>
+                <w:color w:val="111111"/>
+              </w:rPr>
+              <w:t xml:space="preserve">n</w:t>
+            </w:r>
+          </w:p>
+        </w:tc>
+      </w:tr>
+      <w:tr>
+        <w:trPr>
+          <w:cantSplit/>
+          <w:trHeight w:val="411" w:hRule="auto"/>
+        </w:trPr>
+        <w:tc>
+          <w:tcPr>
+            <w:tcBorders/>
+            <w:shd w:val="clear" w:color="auto" w:fill="FFFFFF"/>
+            <w:tcMar>
+              <w:top w:w="0" w:type="dxa"/>
+              <w:bottom w:w="0" w:type="dxa"/>
+              <w:left w:w="0" w:type="dxa"/>
+              <w:right w:w="0" w:type="dxa"/>
+            </w:tcMar>
+            <w:vAlign w:val="center"/>
+          </w:tcPr>
+          <w:p>
+            <w:pPr>
+              <w:jc w:val="left"/>
+              <w:spacing w:after="40" w:before="40"/>
+              <w:ind w:firstLine="0" w:left="100" w:right="100"/>
+            </w:pPr>
+            <w:r xmlns:w="http://schemas.openxmlformats.org/wordprocessingml/2006/main" xmlns:wp="http://schemas.openxmlformats.org/drawingml/2006/wordprocessingDrawing" xmlns:r="http://schemas.openxmlformats.org/officeDocument/2006/relationships" xmlns:w14="http://schemas.microsoft.com/office/word/2010/wordml">
+              <w:rPr>
+                <w:rFonts w:ascii="Roboto" w:hAnsi="Roboto" w:eastAsia="Roboto" w:cs="Roboto"/>
+                <w:sz w:val="22"/>
+                <w:szCs w:val="22"/>
+                <w:color w:val="111111"/>
+              </w:rPr>
+              <w:t xml:space="preserve">SAS</w:t>
+            </w:r>
+          </w:p>
+        </w:tc>
+        <w:tc>
+          <w:tcPr>
+            <w:tcBorders/>
+            <w:shd w:val="clear" w:color="auto" w:fill="FFFFFF"/>
+            <w:tcMar>
+              <w:top w:w="0" w:type="dxa"/>
+              <w:bottom w:w="0" w:type="dxa"/>
+              <w:left w:w="0" w:type="dxa"/>
+              <w:right w:w="0" w:type="dxa"/>
+            </w:tcMar>
+            <w:vAlign w:val="center"/>
+          </w:tcPr>
+          <w:p>
+            <w:pPr>
+              <w:jc w:val="right"/>
+              <w:spacing w:after="40" w:before="40"/>
+              <w:ind w:firstLine="0" w:left="100" w:right="100"/>
+            </w:pPr>
+            <w:r xmlns:w="http://schemas.openxmlformats.org/wordprocessingml/2006/main" xmlns:wp="http://schemas.openxmlformats.org/drawingml/2006/wordprocessingDrawing" xmlns:r="http://schemas.openxmlformats.org/officeDocument/2006/relationships" xmlns:w14="http://schemas.microsoft.com/office/word/2010/wordml">
+              <w:rPr>
+                <w:rFonts w:ascii="Roboto" w:hAnsi="Roboto" w:eastAsia="Roboto" w:cs="Roboto"/>
+                <w:sz w:val="22"/>
+                <w:szCs w:val="22"/>
+                <w:color w:val="111111"/>
+              </w:rPr>
+              <w:t xml:space="preserve">53</w:t>
+            </w:r>
+          </w:p>
+        </w:tc>
+      </w:tr>
+      <w:tr>
+        <w:trPr>
+          <w:cantSplit/>
+          <w:trHeight w:val="411" w:hRule="auto"/>
+        </w:trPr>
+        <w:tc>
+          <w:tcPr>
+            <w:tcBorders/>
+            <w:shd w:val="clear" w:color="auto" w:fill="FFFFFF"/>
+            <w:tcMar>
+              <w:top w:w="0" w:type="dxa"/>
+              <w:bottom w:w="0" w:type="dxa"/>
+              <w:left w:w="0" w:type="dxa"/>
+              <w:right w:w="0" w:type="dxa"/>
+            </w:tcMar>
+            <w:vAlign w:val="center"/>
+          </w:tcPr>
+          <w:p>
+            <w:pPr>
+              <w:jc w:val="left"/>
+              <w:spacing w:after="40" w:before="40"/>
+              <w:ind w:firstLine="0" w:left="100" w:right="100"/>
+            </w:pPr>
+            <w:r xmlns:w="http://schemas.openxmlformats.org/wordprocessingml/2006/main" xmlns:wp="http://schemas.openxmlformats.org/drawingml/2006/wordprocessingDrawing" xmlns:r="http://schemas.openxmlformats.org/officeDocument/2006/relationships" xmlns:w14="http://schemas.microsoft.com/office/word/2010/wordml">
+              <w:rPr>
+                <w:rFonts w:ascii="Roboto" w:hAnsi="Roboto" w:eastAsia="Roboto" w:cs="Roboto"/>
+                <w:sz w:val="22"/>
+                <w:szCs w:val="22"/>
+                <w:color w:val="111111"/>
+              </w:rPr>
+              <w:t xml:space="preserve">MEGA</w:t>
+            </w:r>
+          </w:p>
+        </w:tc>
+        <w:tc>
+          <w:tcPr>
+            <w:tcBorders/>
+            <w:shd w:val="clear" w:color="auto" w:fill="FFFFFF"/>
+            <w:tcMar>
+              <w:top w:w="0" w:type="dxa"/>
+              <w:bottom w:w="0" w:type="dxa"/>
+              <w:left w:w="0" w:type="dxa"/>
+              <w:right w:w="0" w:type="dxa"/>
+            </w:tcMar>
+            <w:vAlign w:val="center"/>
+          </w:tcPr>
+          <w:p>
+            <w:pPr>
+              <w:jc w:val="right"/>
+              <w:spacing w:after="40" w:before="40"/>
+              <w:ind w:firstLine="0" w:left="100" w:right="100"/>
+            </w:pPr>
+            <w:r xmlns:w="http://schemas.openxmlformats.org/wordprocessingml/2006/main" xmlns:wp="http://schemas.openxmlformats.org/drawingml/2006/wordprocessingDrawing" xmlns:r="http://schemas.openxmlformats.org/officeDocument/2006/relationships" xmlns:w14="http://schemas.microsoft.com/office/word/2010/wordml">
+              <w:rPr>
+                <w:rFonts w:ascii="Roboto" w:hAnsi="Roboto" w:eastAsia="Roboto" w:cs="Roboto"/>
+                <w:sz w:val="22"/>
+                <w:szCs w:val="22"/>
+                <w:color w:val="111111"/>
+              </w:rPr>
+              <w:t xml:space="preserve">42</w:t>
+            </w:r>
+          </w:p>
+        </w:tc>
+      </w:tr>
+      <w:tr>
+        <w:trPr>
+          <w:cantSplit/>
+          <w:trHeight w:val="411" w:hRule="auto"/>
+        </w:trPr>
+        <w:tc>
+          <w:tcPr>
+            <w:tcBorders/>
+            <w:shd w:val="clear" w:color="auto" w:fill="FFFFFF"/>
+            <w:tcMar>
+              <w:top w:w="0" w:type="dxa"/>
+              <w:bottom w:w="0" w:type="dxa"/>
+              <w:left w:w="0" w:type="dxa"/>
+              <w:right w:w="0" w:type="dxa"/>
+            </w:tcMar>
+            <w:vAlign w:val="center"/>
+          </w:tcPr>
+          <w:p>
+            <w:pPr>
+              <w:jc w:val="left"/>
+              <w:spacing w:after="40" w:before="40"/>
+              <w:ind w:firstLine="0" w:left="100" w:right="100"/>
+            </w:pPr>
+            <w:r xmlns:w="http://schemas.openxmlformats.org/wordprocessingml/2006/main" xmlns:wp="http://schemas.openxmlformats.org/drawingml/2006/wordprocessingDrawing" xmlns:r="http://schemas.openxmlformats.org/officeDocument/2006/relationships" xmlns:w14="http://schemas.microsoft.com/office/word/2010/wordml">
+              <w:rPr>
+                <w:rFonts w:ascii="Roboto" w:hAnsi="Roboto" w:eastAsia="Roboto" w:cs="Roboto"/>
+                <w:sz w:val="22"/>
+                <w:szCs w:val="22"/>
+                <w:color w:val="111111"/>
+              </w:rPr>
+              <w:t xml:space="preserve">SPSS</w:t>
+            </w:r>
+          </w:p>
+        </w:tc>
+        <w:tc>
+          <w:tcPr>
+            <w:tcBorders/>
+            <w:shd w:val="clear" w:color="auto" w:fill="FFFFFF"/>
+            <w:tcMar>
+              <w:top w:w="0" w:type="dxa"/>
+              <w:bottom w:w="0" w:type="dxa"/>
+              <w:left w:w="0" w:type="dxa"/>
+              <w:right w:w="0" w:type="dxa"/>
+            </w:tcMar>
+            <w:vAlign w:val="center"/>
+          </w:tcPr>
+          <w:p>
+            <w:pPr>
+              <w:jc w:val="right"/>
+              <w:spacing w:after="40" w:before="40"/>
+              <w:ind w:firstLine="0" w:left="100" w:right="100"/>
+            </w:pPr>
+            <w:r xmlns:w="http://schemas.openxmlformats.org/wordprocessingml/2006/main" xmlns:wp="http://schemas.openxmlformats.org/drawingml/2006/wordprocessingDrawing" xmlns:r="http://schemas.openxmlformats.org/officeDocument/2006/relationships" xmlns:w14="http://schemas.microsoft.com/office/word/2010/wordml">
+              <w:rPr>
+                <w:rFonts w:ascii="Roboto" w:hAnsi="Roboto" w:eastAsia="Roboto" w:cs="Roboto"/>
+                <w:sz w:val="22"/>
+                <w:szCs w:val="22"/>
+                <w:color w:val="111111"/>
+              </w:rPr>
+              <w:t xml:space="preserve">26</w:t>
+            </w:r>
+          </w:p>
+        </w:tc>
+      </w:tr>
+      <w:tr>
+        <w:trPr>
+          <w:cantSplit/>
+          <w:trHeight w:val="409" w:hRule="auto"/>
+        </w:trPr>
+        <w:tc>
+          <w:tcPr>
+            <w:tcBorders/>
+            <w:shd w:val="clear" w:color="auto" w:fill="FFFFFF"/>
+            <w:tcMar>
+              <w:top w:w="0" w:type="dxa"/>
+              <w:bottom w:w="0" w:type="dxa"/>
+              <w:left w:w="0" w:type="dxa"/>
+              <w:right w:w="0" w:type="dxa"/>
+            </w:tcMar>
+            <w:vAlign w:val="center"/>
+          </w:tcPr>
+          <w:p>
+            <w:pPr>
+              <w:jc w:val="left"/>
+              <w:spacing w:after="40" w:before="40"/>
+              <w:ind w:firstLine="0" w:left="100" w:right="100"/>
+            </w:pPr>
+            <w:r xmlns:w="http://schemas.openxmlformats.org/wordprocessingml/2006/main" xmlns:wp="http://schemas.openxmlformats.org/drawingml/2006/wordprocessingDrawing" xmlns:r="http://schemas.openxmlformats.org/officeDocument/2006/relationships" xmlns:w14="http://schemas.microsoft.com/office/word/2010/wordml">
+              <w:rPr>
+                <w:rFonts w:ascii="Roboto" w:hAnsi="Roboto" w:eastAsia="Roboto" w:cs="Roboto"/>
+                <w:sz w:val="22"/>
+                <w:szCs w:val="22"/>
+                <w:color w:val="111111"/>
+              </w:rPr>
+              <w:t xml:space="preserve">R</w:t>
+            </w:r>
+          </w:p>
+        </w:tc>
+        <w:tc>
+          <w:tcPr>
+            <w:tcBorders/>
+            <w:shd w:val="clear" w:color="auto" w:fill="FFFFFF"/>
+            <w:tcMar>
+              <w:top w:w="0" w:type="dxa"/>
+              <w:bottom w:w="0" w:type="dxa"/>
+              <w:left w:w="0" w:type="dxa"/>
+              <w:right w:w="0" w:type="dxa"/>
+            </w:tcMar>
+            <w:vAlign w:val="center"/>
+          </w:tcPr>
+          <w:p>
+            <w:pPr>
+              <w:jc w:val="right"/>
+              <w:spacing w:after="40" w:before="40"/>
+              <w:ind w:firstLine="0" w:left="100" w:right="100"/>
+            </w:pPr>
+            <w:r xmlns:w="http://schemas.openxmlformats.org/wordprocessingml/2006/main" xmlns:wp="http://schemas.openxmlformats.org/drawingml/2006/wordprocessingDrawing" xmlns:r="http://schemas.openxmlformats.org/officeDocument/2006/relationships" xmlns:w14="http://schemas.microsoft.com/office/word/2010/wordml">
+              <w:rPr>
+                <w:rFonts w:ascii="Roboto" w:hAnsi="Roboto" w:eastAsia="Roboto" w:cs="Roboto"/>
+                <w:sz w:val="22"/>
+                <w:szCs w:val="22"/>
+                <w:color w:val="111111"/>
+              </w:rPr>
+              <w:t xml:space="preserve">19</w:t>
+            </w:r>
+          </w:p>
+        </w:tc>
+      </w:tr>
+      <w:tr>
+        <w:trPr>
+          <w:cantSplit/>
+          <w:trHeight w:val="411" w:hRule="auto"/>
+        </w:trPr>
+        <w:tc>
+          <w:tcPr>
+            <w:tcBorders/>
+            <w:shd w:val="clear" w:color="auto" w:fill="FFFFFF"/>
+            <w:tcMar>
+              <w:top w:w="0" w:type="dxa"/>
+              <w:bottom w:w="0" w:type="dxa"/>
+              <w:left w:w="0" w:type="dxa"/>
+              <w:right w:w="0" w:type="dxa"/>
+            </w:tcMar>
+            <w:vAlign w:val="center"/>
+          </w:tcPr>
+          <w:p>
+            <w:pPr>
+              <w:jc w:val="left"/>
+              <w:spacing w:after="40" w:before="40"/>
+              <w:ind w:firstLine="0" w:left="100" w:right="100"/>
+            </w:pPr>
+            <w:r xmlns:w="http://schemas.openxmlformats.org/wordprocessingml/2006/main" xmlns:wp="http://schemas.openxmlformats.org/drawingml/2006/wordprocessingDrawing" xmlns:r="http://schemas.openxmlformats.org/officeDocument/2006/relationships" xmlns:w14="http://schemas.microsoft.com/office/word/2010/wordml">
+              <w:rPr>
+                <w:rFonts w:ascii="Roboto" w:hAnsi="Roboto" w:eastAsia="Roboto" w:cs="Roboto"/>
+                <w:sz w:val="22"/>
+                <w:szCs w:val="22"/>
+                <w:color w:val="111111"/>
+              </w:rPr>
+              <w:t xml:space="preserve">BLAST</w:t>
+            </w:r>
+          </w:p>
+        </w:tc>
+        <w:tc>
+          <w:tcPr>
+            <w:tcBorders/>
+            <w:shd w:val="clear" w:color="auto" w:fill="FFFFFF"/>
+            <w:tcMar>
+              <w:top w:w="0" w:type="dxa"/>
+              <w:bottom w:w="0" w:type="dxa"/>
+              <w:left w:w="0" w:type="dxa"/>
+              <w:right w:w="0" w:type="dxa"/>
+            </w:tcMar>
+            <w:vAlign w:val="center"/>
+          </w:tcPr>
+          <w:p>
+            <w:pPr>
+              <w:jc w:val="right"/>
+              <w:spacing w:after="40" w:before="40"/>
+              <w:ind w:firstLine="0" w:left="100" w:right="100"/>
+            </w:pPr>
+            <w:r xmlns:w="http://schemas.openxmlformats.org/wordprocessingml/2006/main" xmlns:wp="http://schemas.openxmlformats.org/drawingml/2006/wordprocessingDrawing" xmlns:r="http://schemas.openxmlformats.org/officeDocument/2006/relationships" xmlns:w14="http://schemas.microsoft.com/office/word/2010/wordml">
+              <w:rPr>
+                <w:rFonts w:ascii="Roboto" w:hAnsi="Roboto" w:eastAsia="Roboto" w:cs="Roboto"/>
+                <w:sz w:val="22"/>
+                <w:szCs w:val="22"/>
+                <w:color w:val="111111"/>
+              </w:rPr>
+              <w:t xml:space="preserve">16</w:t>
+            </w:r>
+          </w:p>
+        </w:tc>
+      </w:tr>
+      <w:tr>
+        <w:trPr>
+          <w:cantSplit/>
+          <w:trHeight w:val="411" w:hRule="auto"/>
+        </w:trPr>
+        <w:tc>
+          <w:tcPr>
+            <w:tcBorders/>
+            <w:shd w:val="clear" w:color="auto" w:fill="FFFFFF"/>
+            <w:tcMar>
+              <w:top w:w="0" w:type="dxa"/>
+              <w:bottom w:w="0" w:type="dxa"/>
+              <w:left w:w="0" w:type="dxa"/>
+              <w:right w:w="0" w:type="dxa"/>
+            </w:tcMar>
+            <w:vAlign w:val="center"/>
+          </w:tcPr>
+          <w:p>
+            <w:pPr>
+              <w:jc w:val="left"/>
+              <w:spacing w:after="40" w:before="40"/>
+              <w:ind w:firstLine="0" w:left="100" w:right="100"/>
+            </w:pPr>
+            <w:r xmlns:w="http://schemas.openxmlformats.org/wordprocessingml/2006/main" xmlns:wp="http://schemas.openxmlformats.org/drawingml/2006/wordprocessingDrawing" xmlns:r="http://schemas.openxmlformats.org/officeDocument/2006/relationships" xmlns:w14="http://schemas.microsoft.com/office/word/2010/wordml">
+              <w:rPr>
+                <w:rFonts w:ascii="Roboto" w:hAnsi="Roboto" w:eastAsia="Roboto" w:cs="Roboto"/>
+                <w:sz w:val="22"/>
+                <w:szCs w:val="22"/>
+                <w:color w:val="111111"/>
+              </w:rPr>
+              <w:t xml:space="preserve">STATISTICA</w:t>
+            </w:r>
+          </w:p>
+        </w:tc>
+        <w:tc>
+          <w:tcPr>
+            <w:tcBorders/>
+            <w:shd w:val="clear" w:color="auto" w:fill="FFFFFF"/>
+            <w:tcMar>
+              <w:top w:w="0" w:type="dxa"/>
+              <w:bottom w:w="0" w:type="dxa"/>
+              <w:left w:w="0" w:type="dxa"/>
+              <w:right w:w="0" w:type="dxa"/>
+            </w:tcMar>
+            <w:vAlign w:val="center"/>
+          </w:tcPr>
+          <w:p>
+            <w:pPr>
+              <w:jc w:val="right"/>
+              <w:spacing w:after="40" w:before="40"/>
+              <w:ind w:firstLine="0" w:left="100" w:right="100"/>
+            </w:pPr>
+            <w:r xmlns:w="http://schemas.openxmlformats.org/wordprocessingml/2006/main" xmlns:wp="http://schemas.openxmlformats.org/drawingml/2006/wordprocessingDrawing" xmlns:r="http://schemas.openxmlformats.org/officeDocument/2006/relationships" xmlns:w14="http://schemas.microsoft.com/office/word/2010/wordml">
+              <w:rPr>
+                <w:rFonts w:ascii="Roboto" w:hAnsi="Roboto" w:eastAsia="Roboto" w:cs="Roboto"/>
+                <w:sz w:val="22"/>
+                <w:szCs w:val="22"/>
+                <w:color w:val="111111"/>
+              </w:rPr>
+              <w:t xml:space="preserve">11</w:t>
+            </w:r>
+          </w:p>
+        </w:tc>
+      </w:tr>
+      <w:tr>
+        <w:trPr>
+          <w:cantSplit/>
+          <w:trHeight w:val="411" w:hRule="auto"/>
+        </w:trPr>
+        <w:tc>
+          <w:tcPr>
+            <w:tcBorders/>
+            <w:shd w:val="clear" w:color="auto" w:fill="FFFFFF"/>
+            <w:tcMar>
+              <w:top w:w="0" w:type="dxa"/>
+              <w:bottom w:w="0" w:type="dxa"/>
+              <w:left w:w="0" w:type="dxa"/>
+              <w:right w:w="0" w:type="dxa"/>
+            </w:tcMar>
+            <w:vAlign w:val="center"/>
+          </w:tcPr>
+          <w:p>
+            <w:pPr>
+              <w:jc w:val="left"/>
+              <w:spacing w:after="40" w:before="40"/>
+              <w:ind w:firstLine="0" w:left="100" w:right="100"/>
+            </w:pPr>
+            <w:r xmlns:w="http://schemas.openxmlformats.org/wordprocessingml/2006/main" xmlns:wp="http://schemas.openxmlformats.org/drawingml/2006/wordprocessingDrawing" xmlns:r="http://schemas.openxmlformats.org/officeDocument/2006/relationships" xmlns:w14="http://schemas.microsoft.com/office/word/2010/wordml">
+              <w:rPr>
+                <w:rFonts w:ascii="Roboto" w:hAnsi="Roboto" w:eastAsia="Roboto" w:cs="Roboto"/>
+                <w:sz w:val="22"/>
+                <w:szCs w:val="22"/>
+                <w:color w:val="111111"/>
+              </w:rPr>
+              <w:t xml:space="preserve">GENSTAT</w:t>
+            </w:r>
+          </w:p>
+        </w:tc>
+        <w:tc>
+          <w:tcPr>
+            <w:tcBorders/>
+            <w:shd w:val="clear" w:color="auto" w:fill="FFFFFF"/>
+            <w:tcMar>
+              <w:top w:w="0" w:type="dxa"/>
+              <w:bottom w:w="0" w:type="dxa"/>
+              <w:left w:w="0" w:type="dxa"/>
+              <w:right w:w="0" w:type="dxa"/>
+            </w:tcMar>
+            <w:vAlign w:val="center"/>
+          </w:tcPr>
+          <w:p>
+            <w:pPr>
+              <w:jc w:val="right"/>
+              <w:spacing w:after="40" w:before="40"/>
+              <w:ind w:firstLine="0" w:left="100" w:right="100"/>
+            </w:pPr>
+            <w:r xmlns:w="http://schemas.openxmlformats.org/wordprocessingml/2006/main" xmlns:wp="http://schemas.openxmlformats.org/drawingml/2006/wordprocessingDrawing" xmlns:r="http://schemas.openxmlformats.org/officeDocument/2006/relationships" xmlns:w14="http://schemas.microsoft.com/office/word/2010/wordml">
+              <w:rPr>
+                <w:rFonts w:ascii="Roboto" w:hAnsi="Roboto" w:eastAsia="Roboto" w:cs="Roboto"/>
+                <w:sz w:val="22"/>
+                <w:szCs w:val="22"/>
+                <w:color w:val="111111"/>
+              </w:rPr>
+              <w:t xml:space="preserve">10</w:t>
+            </w:r>
+          </w:p>
+        </w:tc>
+      </w:tr>
+      <w:tr>
+        <w:trPr>
+          <w:cantSplit/>
+          <w:trHeight w:val="411" w:hRule="auto"/>
+        </w:trPr>
+        <w:tc>
+          <w:tcPr>
+            <w:tcBorders/>
+            <w:shd w:val="clear" w:color="auto" w:fill="FFFFFF"/>
+            <w:tcMar>
+              <w:top w:w="0" w:type="dxa"/>
+              <w:bottom w:w="0" w:type="dxa"/>
+              <w:left w:w="0" w:type="dxa"/>
+              <w:right w:w="0" w:type="dxa"/>
+            </w:tcMar>
+            <w:vAlign w:val="center"/>
+          </w:tcPr>
+          <w:p>
+            <w:pPr>
+              <w:jc w:val="left"/>
+              <w:spacing w:after="40" w:before="40"/>
+              <w:ind w:firstLine="0" w:left="100" w:right="100"/>
+            </w:pPr>
+            <w:r xmlns:w="http://schemas.openxmlformats.org/wordprocessingml/2006/main" xmlns:wp="http://schemas.openxmlformats.org/drawingml/2006/wordprocessingDrawing" xmlns:r="http://schemas.openxmlformats.org/officeDocument/2006/relationships" xmlns:w14="http://schemas.microsoft.com/office/word/2010/wordml">
+              <w:rPr>
+                <w:rFonts w:ascii="Roboto" w:hAnsi="Roboto" w:eastAsia="Roboto" w:cs="Roboto"/>
+                <w:sz w:val="22"/>
+                <w:szCs w:val="22"/>
+                <w:color w:val="111111"/>
+              </w:rPr>
+              <w:t xml:space="preserve">CLUSTAL W</w:t>
+            </w:r>
+          </w:p>
+        </w:tc>
+        <w:tc>
+          <w:tcPr>
+            <w:tcBorders/>
+            <w:shd w:val="clear" w:color="auto" w:fill="FFFFFF"/>
+            <w:tcMar>
+              <w:top w:w="0" w:type="dxa"/>
+              <w:bottom w:w="0" w:type="dxa"/>
+              <w:left w:w="0" w:type="dxa"/>
+              <w:right w:w="0" w:type="dxa"/>
+            </w:tcMar>
+            <w:vAlign w:val="center"/>
+          </w:tcPr>
+          <w:p>
+            <w:pPr>
+              <w:jc w:val="right"/>
+              <w:spacing w:after="40" w:before="40"/>
+              <w:ind w:firstLine="0" w:left="100" w:right="100"/>
+            </w:pPr>
+            <w:r xmlns:w="http://schemas.openxmlformats.org/wordprocessingml/2006/main" xmlns:wp="http://schemas.openxmlformats.org/drawingml/2006/wordprocessingDrawing" xmlns:r="http://schemas.openxmlformats.org/officeDocument/2006/relationships" xmlns:w14="http://schemas.microsoft.com/office/word/2010/wordml">
+              <w:rPr>
+                <w:rFonts w:ascii="Roboto" w:hAnsi="Roboto" w:eastAsia="Roboto" w:cs="Roboto"/>
+                <w:sz w:val="22"/>
+                <w:szCs w:val="22"/>
+                <w:color w:val="111111"/>
+              </w:rPr>
+              <w:t xml:space="preserve">9</w:t>
+            </w:r>
+          </w:p>
+        </w:tc>
+      </w:tr>
+      <w:tr>
+        <w:trPr>
+          <w:cantSplit/>
+          <w:trHeight w:val="411" w:hRule="auto"/>
+        </w:trPr>
+        <w:tc>
+          <w:tcPr>
+            <w:tcBorders/>
+            <w:shd w:val="clear" w:color="auto" w:fill="FFFFFF"/>
+            <w:tcMar>
+              <w:top w:w="0" w:type="dxa"/>
+              <w:bottom w:w="0" w:type="dxa"/>
+              <w:left w:w="0" w:type="dxa"/>
+              <w:right w:w="0" w:type="dxa"/>
+            </w:tcMar>
+            <w:vAlign w:val="center"/>
+          </w:tcPr>
+          <w:p>
+            <w:pPr>
+              <w:jc w:val="left"/>
+              <w:spacing w:after="40" w:before="40"/>
+              <w:ind w:firstLine="0" w:left="100" w:right="100"/>
+            </w:pPr>
+            <w:r xmlns:w="http://schemas.openxmlformats.org/wordprocessingml/2006/main" xmlns:wp="http://schemas.openxmlformats.org/drawingml/2006/wordprocessingDrawing" xmlns:r="http://schemas.openxmlformats.org/officeDocument/2006/relationships" xmlns:w14="http://schemas.microsoft.com/office/word/2010/wordml">
+              <w:rPr>
+                <w:rFonts w:ascii="Roboto" w:hAnsi="Roboto" w:eastAsia="Roboto" w:cs="Roboto"/>
+                <w:sz w:val="22"/>
+                <w:szCs w:val="22"/>
+                <w:color w:val="111111"/>
+              </w:rPr>
+              <w:t xml:space="preserve">CLUSTAL X</w:t>
+            </w:r>
+          </w:p>
+        </w:tc>
+        <w:tc>
+          <w:tcPr>
+            <w:tcBorders/>
+            <w:shd w:val="clear" w:color="auto" w:fill="FFFFFF"/>
+            <w:tcMar>
+              <w:top w:w="0" w:type="dxa"/>
+              <w:bottom w:w="0" w:type="dxa"/>
+              <w:left w:w="0" w:type="dxa"/>
+              <w:right w:w="0" w:type="dxa"/>
+            </w:tcMar>
+            <w:vAlign w:val="center"/>
+          </w:tcPr>
+          <w:p>
+            <w:pPr>
+              <w:jc w:val="right"/>
+              <w:spacing w:after="40" w:before="40"/>
+              <w:ind w:firstLine="0" w:left="100" w:right="100"/>
+            </w:pPr>
+            <w:r xmlns:w="http://schemas.openxmlformats.org/wordprocessingml/2006/main" xmlns:wp="http://schemas.openxmlformats.org/drawingml/2006/wordprocessingDrawing" xmlns:r="http://schemas.openxmlformats.org/officeDocument/2006/relationships" xmlns:w14="http://schemas.microsoft.com/office/word/2010/wordml">
+              <w:rPr>
+                <w:rFonts w:ascii="Roboto" w:hAnsi="Roboto" w:eastAsia="Roboto" w:cs="Roboto"/>
+                <w:sz w:val="22"/>
+                <w:szCs w:val="22"/>
+                <w:color w:val="111111"/>
+              </w:rPr>
+              <w:t xml:space="preserve">7</w:t>
+            </w:r>
+          </w:p>
+        </w:tc>
+      </w:tr>
+      <w:tr>
+        <w:trPr>
+          <w:cantSplit/>
+          <w:trHeight w:val="411" w:hRule="auto"/>
+        </w:trPr>
+        <w:tc>
+          <w:tcPr>
+            <w:tcBorders/>
+            <w:shd w:val="clear" w:color="auto" w:fill="FFFFFF"/>
+            <w:tcMar>
+              <w:top w:w="0" w:type="dxa"/>
+              <w:bottom w:w="0" w:type="dxa"/>
+              <w:left w:w="0" w:type="dxa"/>
+              <w:right w:w="0" w:type="dxa"/>
+            </w:tcMar>
+            <w:vAlign w:val="center"/>
+          </w:tcPr>
+          <w:p>
+            <w:pPr>
+              <w:jc w:val="left"/>
+              <w:spacing w:after="40" w:before="40"/>
+              <w:ind w:firstLine="0" w:left="100" w:right="100"/>
+            </w:pPr>
+            <w:r xmlns:w="http://schemas.openxmlformats.org/wordprocessingml/2006/main" xmlns:wp="http://schemas.openxmlformats.org/drawingml/2006/wordprocessingDrawing" xmlns:r="http://schemas.openxmlformats.org/officeDocument/2006/relationships" xmlns:w14="http://schemas.microsoft.com/office/word/2010/wordml">
+              <w:rPr>
+                <w:rFonts w:ascii="Roboto" w:hAnsi="Roboto" w:eastAsia="Roboto" w:cs="Roboto"/>
+                <w:sz w:val="22"/>
+                <w:szCs w:val="22"/>
+                <w:color w:val="111111"/>
+              </w:rPr>
+              <w:t xml:space="preserve">EXCEL</w:t>
+            </w:r>
+          </w:p>
+        </w:tc>
+        <w:tc>
+          <w:tcPr>
+            <w:tcBorders/>
+            <w:shd w:val="clear" w:color="auto" w:fill="FFFFFF"/>
+            <w:tcMar>
+              <w:top w:w="0" w:type="dxa"/>
+              <w:bottom w:w="0" w:type="dxa"/>
+              <w:left w:w="0" w:type="dxa"/>
+              <w:right w:w="0" w:type="dxa"/>
+            </w:tcMar>
+            <w:vAlign w:val="center"/>
+          </w:tcPr>
+          <w:p>
+            <w:pPr>
+              <w:jc w:val="right"/>
+              <w:spacing w:after="40" w:before="40"/>
+              <w:ind w:firstLine="0" w:left="100" w:right="100"/>
+            </w:pPr>
+            <w:r xmlns:w="http://schemas.openxmlformats.org/wordprocessingml/2006/main" xmlns:wp="http://schemas.openxmlformats.org/drawingml/2006/wordprocessingDrawing" xmlns:r="http://schemas.openxmlformats.org/officeDocument/2006/relationships" xmlns:w14="http://schemas.microsoft.com/office/word/2010/wordml">
+              <w:rPr>
+                <w:rFonts w:ascii="Roboto" w:hAnsi="Roboto" w:eastAsia="Roboto" w:cs="Roboto"/>
+                <w:sz w:val="22"/>
+                <w:szCs w:val="22"/>
+                <w:color w:val="111111"/>
+              </w:rPr>
+              <w:t xml:space="preserve">7</w:t>
+            </w:r>
+          </w:p>
+        </w:tc>
+      </w:tr>
+      <w:tr>
+        <w:trPr>
+          <w:cantSplit/>
+          <w:trHeight w:val="411" w:hRule="auto"/>
+        </w:trPr>
+        <w:tc>
+          <w:tcPr>
+            <w:tcBorders/>
+            <w:shd w:val="clear" w:color="auto" w:fill="FFFFFF"/>
+            <w:tcMar>
+              <w:top w:w="0" w:type="dxa"/>
+              <w:bottom w:w="0" w:type="dxa"/>
+              <w:left w:w="0" w:type="dxa"/>
+              <w:right w:w="0" w:type="dxa"/>
+            </w:tcMar>
+            <w:vAlign w:val="center"/>
+          </w:tcPr>
+          <w:p>
+            <w:pPr>
+              <w:jc w:val="left"/>
+              <w:spacing w:after="40" w:before="40"/>
+              <w:ind w:firstLine="0" w:left="100" w:right="100"/>
+            </w:pPr>
+            <w:r xmlns:w="http://schemas.openxmlformats.org/wordprocessingml/2006/main" xmlns:wp="http://schemas.openxmlformats.org/drawingml/2006/wordprocessingDrawing" xmlns:r="http://schemas.openxmlformats.org/officeDocument/2006/relationships" xmlns:w14="http://schemas.microsoft.com/office/word/2010/wordml">
+              <w:rPr>
+                <w:rFonts w:ascii="Roboto" w:hAnsi="Roboto" w:eastAsia="Roboto" w:cs="Roboto"/>
+                <w:sz w:val="22"/>
+                <w:szCs w:val="22"/>
+                <w:color w:val="111111"/>
+              </w:rPr>
+              <w:t xml:space="preserve">MRBAYES</w:t>
+            </w:r>
+          </w:p>
+        </w:tc>
+        <w:tc>
+          <w:tcPr>
+            <w:tcBorders/>
+            <w:shd w:val="clear" w:color="auto" w:fill="FFFFFF"/>
+            <w:tcMar>
+              <w:top w:w="0" w:type="dxa"/>
+              <w:bottom w:w="0" w:type="dxa"/>
+              <w:left w:w="0" w:type="dxa"/>
+              <w:right w:w="0" w:type="dxa"/>
+            </w:tcMar>
+            <w:vAlign w:val="center"/>
+          </w:tcPr>
+          <w:p>
+            <w:pPr>
+              <w:jc w:val="right"/>
+              <w:spacing w:after="40" w:before="40"/>
+              <w:ind w:firstLine="0" w:left="100" w:right="100"/>
+            </w:pPr>
+            <w:r xmlns:w="http://schemas.openxmlformats.org/wordprocessingml/2006/main" xmlns:wp="http://schemas.openxmlformats.org/drawingml/2006/wordprocessingDrawing" xmlns:r="http://schemas.openxmlformats.org/officeDocument/2006/relationships" xmlns:w14="http://schemas.microsoft.com/office/word/2010/wordml">
+              <w:rPr>
+                <w:rFonts w:ascii="Roboto" w:hAnsi="Roboto" w:eastAsia="Roboto" w:cs="Roboto"/>
+                <w:sz w:val="22"/>
+                <w:szCs w:val="22"/>
+                <w:color w:val="111111"/>
+              </w:rPr>
+              <w:t xml:space="preserve">7</w:t>
+            </w:r>
+          </w:p>
+        </w:tc>
+      </w:tr>
+      <w:tr>
+        <w:trPr>
+          <w:cantSplit/>
+          <w:trHeight w:val="411" w:hRule="auto"/>
+        </w:trPr>
+        <w:tc>
+          <w:tcPr>
+            <w:tcBorders/>
+            <w:shd w:val="clear" w:color="auto" w:fill="FFFFFF"/>
+            <w:tcMar>
+              <w:top w:w="0" w:type="dxa"/>
+              <w:bottom w:w="0" w:type="dxa"/>
+              <w:left w:w="0" w:type="dxa"/>
+              <w:right w:w="0" w:type="dxa"/>
+            </w:tcMar>
+            <w:vAlign w:val="center"/>
+          </w:tcPr>
+          <w:p>
+            <w:pPr>
+              <w:jc w:val="left"/>
+              <w:spacing w:after="40" w:before="40"/>
+              <w:ind w:firstLine="0" w:left="100" w:right="100"/>
+            </w:pPr>
+            <w:r xmlns:w="http://schemas.openxmlformats.org/wordprocessingml/2006/main" xmlns:wp="http://schemas.openxmlformats.org/drawingml/2006/wordprocessingDrawing" xmlns:r="http://schemas.openxmlformats.org/officeDocument/2006/relationships" xmlns:w14="http://schemas.microsoft.com/office/word/2010/wordml">
+              <w:rPr>
+                <w:rFonts w:ascii="Roboto" w:hAnsi="Roboto" w:eastAsia="Roboto" w:cs="Roboto"/>
+                <w:sz w:val="22"/>
+                <w:szCs w:val="22"/>
+                <w:color w:val="111111"/>
+              </w:rPr>
+              <w:t xml:space="preserve">BIOEDIT</w:t>
+            </w:r>
+          </w:p>
+        </w:tc>
+        <w:tc>
+          <w:tcPr>
+            <w:tcBorders/>
+            <w:shd w:val="clear" w:color="auto" w:fill="FFFFFF"/>
+            <w:tcMar>
+              <w:top w:w="0" w:type="dxa"/>
+              <w:bottom w:w="0" w:type="dxa"/>
+              <w:left w:w="0" w:type="dxa"/>
+              <w:right w:w="0" w:type="dxa"/>
+            </w:tcMar>
+            <w:vAlign w:val="center"/>
+          </w:tcPr>
+          <w:p>
+            <w:pPr>
+              <w:jc w:val="right"/>
+              <w:spacing w:after="40" w:before="40"/>
+              <w:ind w:firstLine="0" w:left="100" w:right="100"/>
+            </w:pPr>
+            <w:r xmlns:w="http://schemas.openxmlformats.org/wordprocessingml/2006/main" xmlns:wp="http://schemas.openxmlformats.org/drawingml/2006/wordprocessingDrawing" xmlns:r="http://schemas.openxmlformats.org/officeDocument/2006/relationships" xmlns:w14="http://schemas.microsoft.com/office/word/2010/wordml">
+              <w:rPr>
+                <w:rFonts w:ascii="Roboto" w:hAnsi="Roboto" w:eastAsia="Roboto" w:cs="Roboto"/>
+                <w:sz w:val="22"/>
+                <w:szCs w:val="22"/>
+                <w:color w:val="111111"/>
+              </w:rPr>
+              <w:t xml:space="preserve">5</w:t>
+            </w:r>
+          </w:p>
+        </w:tc>
+      </w:tr>
+      <w:tr>
+        <w:trPr>
+          <w:cantSplit/>
+          <w:trHeight w:val="409" w:hRule="auto"/>
+        </w:trPr>
+        <w:tc>
+          <w:tcPr>
+            <w:tcBorders>
+              <w:bottom w:val="single" w:sz="16" w:space="0" w:color="000000"/>
+            </w:tcBorders>
+            <w:shd w:val="clear" w:color="auto" w:fill="FFFFFF"/>
+            <w:tcMar>
+              <w:top w:w="0" w:type="dxa"/>
+              <w:bottom w:w="0" w:type="dxa"/>
+              <w:left w:w="0" w:type="dxa"/>
+              <w:right w:w="0" w:type="dxa"/>
+            </w:tcMar>
+            <w:vAlign w:val="center"/>
+          </w:tcPr>
+          <w:p>
+            <w:pPr>
+              <w:jc w:val="left"/>
+              <w:spacing w:after="40" w:before="40"/>
+              <w:ind w:firstLine="0" w:left="100" w:right="100"/>
+            </w:pPr>
+            <w:r xmlns:w="http://schemas.openxmlformats.org/wordprocessingml/2006/main" xmlns:wp="http://schemas.openxmlformats.org/drawingml/2006/wordprocessingDrawing" xmlns:r="http://schemas.openxmlformats.org/officeDocument/2006/relationships" xmlns:w14="http://schemas.microsoft.com/office/word/2010/wordml">
+              <w:rPr>
+                <w:rFonts w:ascii="Roboto" w:hAnsi="Roboto" w:eastAsia="Roboto" w:cs="Roboto"/>
+                <w:sz w:val="22"/>
+                <w:szCs w:val="22"/>
+                <w:color w:val="111111"/>
+              </w:rPr>
+              <w:t xml:space="preserve">PAUP</w:t>
+            </w:r>
+          </w:p>
+        </w:tc>
+        <w:tc>
+          <w:tcPr>
+            <w:tcBorders>
+              <w:bottom w:val="single" w:sz="16" w:space="0" w:color="000000"/>
+            </w:tcBorders>
+            <w:shd w:val="clear" w:color="auto" w:fill="FFFFFF"/>
+            <w:tcMar>
+              <w:top w:w="0" w:type="dxa"/>
+              <w:bottom w:w="0" w:type="dxa"/>
+              <w:left w:w="0" w:type="dxa"/>
+              <w:right w:w="0" w:type="dxa"/>
+            </w:tcMar>
+            <w:vAlign w:val="center"/>
+          </w:tcPr>
+          <w:p>
+            <w:pPr>
+              <w:jc w:val="right"/>
+              <w:spacing w:after="40" w:before="40"/>
+              <w:ind w:firstLine="0" w:left="100" w:right="100"/>
+            </w:pPr>
+            <w:r xmlns:w="http://schemas.openxmlformats.org/wordprocessingml/2006/main" xmlns:wp="http://schemas.openxmlformats.org/drawingml/2006/wordprocessingDrawing" xmlns:r="http://schemas.openxmlformats.org/officeDocument/2006/relationships" xmlns:w14="http://schemas.microsoft.com/office/word/2010/wordml">
+              <w:rPr>
+                <w:rFonts w:ascii="Roboto" w:hAnsi="Roboto" w:eastAsia="Roboto" w:cs="Roboto"/>
+                <w:sz w:val="22"/>
+                <w:szCs w:val="22"/>
+                <w:color w:val="111111"/>
+              </w:rPr>
+              <w:t xml:space="preserve">5</w:t>
+            </w:r>
+          </w:p>
+        </w:tc>
+      </w:tr>
+    </w:tbl>
+    <w:p>
+      <w:pPr>
+        <w:pStyle w:val="Heading5"/>
+      </w:pPr>
+      <w:bookmarkStart w:id="83" w:name="pagebreak-5"/>
+      <w:r>
+        <w:t xml:space="preserve">pagebreak</w:t>
+      </w:r>
+      <w:bookmarkEnd w:id="83"/>
+    </w:p>
+    <w:p>
+      <w:pPr>
+        <w:pStyle w:val="TableCaption"/>
+      </w:pPr>
+      <w:r>
+        <w:t xml:space="preserve">Table: Table 5: Tally of reproducibility scores where 0 is not reproducible and 12 is fully reproducible,</w:t>
       </w:r>
       <w:r>
         <w:t xml:space="preserve"> </w:t>
@@ -5584,7 +7281,7 @@
         <w:t xml:space="preserve"> </w:t>
       </w:r>
       <w:r>
-        <w:t xml:space="preserve">all software cited, software used are freely available to anyone, computational methods (statistcal analysis or other computational code) are freely available for download and use, and raw data are available for download and use.</w:t>
+        <w:t xml:space="preserve">all software cited, software used are freely available to anyone, computational methods (statistical analysis or other computational code) are freely available for download and use, and raw data are available for download and use.</w:t>
       </w:r>
     </w:p>
     <w:tbl xmlns:w="http://schemas.openxmlformats.org/wordprocessingml/2006/main" xmlns:r="http://schemas.openxmlformats.org/officeDocument/2006/relationships" xmlns:w14="http://schemas.microsoft.com/office/word/2010/wordml" xmlns:wp="http://schemas.openxmlformats.org/drawingml/2006/wordprocessingDrawing" xmlns:a="http://schemas.openxmlformats.org/drawingml/2006/main" xmlns:pic="http://schemas.openxmlformats.org/drawingml/2006/picture">
@@ -6734,21 +8431,21 @@
       <w:pPr>
         <w:pStyle w:val="Heading5"/>
       </w:pPr>
-      <w:bookmarkStart w:id="82" w:name="pagebreak-4"/>
+      <w:bookmarkStart w:id="84" w:name="pagebreak-6"/>
       <w:r>
         <w:t xml:space="preserve">pagebreak</w:t>
       </w:r>
-      <w:bookmarkEnd w:id="82"/>
+      <w:bookmarkEnd w:id="84"/>
     </w:p>
     <w:p>
       <w:pPr>
         <w:pStyle w:val="Heading1"/>
       </w:pPr>
-      <w:bookmarkStart w:id="83" w:name="figures"/>
+      <w:bookmarkStart w:id="85" w:name="figures"/>
       <w:r>
         <w:t xml:space="preserve">Figures</w:t>
       </w:r>
-      <w:bookmarkEnd w:id="83"/>
+      <w:bookmarkEnd w:id="85"/>
     </w:p>
     <w:p>
       <w:pPr>
@@ -6770,7 +8467,7 @@
                     </pic:cNvPicPr>
                   </pic:nvPicPr>
                   <pic:blipFill>
-                    <a:blip r:embed="rId84"/>
+                    <a:blip r:embed="rId86"/>
                     <a:stretch>
                       <a:fillRect/>
                     </a:stretch>
@@ -6809,28 +8506,28 @@
       <w:pPr>
         <w:pStyle w:val="Heading5"/>
       </w:pPr>
-      <w:bookmarkStart w:id="85" w:name="pagebreak-5"/>
+      <w:bookmarkStart w:id="87" w:name="pagebreak-7"/>
       <w:r>
         <w:t xml:space="preserve">pagebreak</w:t>
       </w:r>
-      <w:bookmarkEnd w:id="85"/>
+      <w:bookmarkEnd w:id="87"/>
     </w:p>
     <w:p>
       <w:pPr>
         <w:pStyle w:val="Heading1"/>
       </w:pPr>
-      <w:bookmarkStart w:id="86" w:name="colophon"/>
+      <w:bookmarkStart w:id="88" w:name="colophon"/>
       <w:r>
         <w:t xml:space="preserve">Colophon</w:t>
       </w:r>
-      <w:bookmarkEnd w:id="86"/>
+      <w:bookmarkEnd w:id="88"/>
     </w:p>
     <w:p>
       <w:pPr>
         <w:pStyle w:val="FirstParagraph"/>
       </w:pPr>
       <w:r>
-        <w:t xml:space="preserve">This report was generated on 2020-04-21 17:58:01 using the following computational environment and dependencies:</w:t>
+        <w:t xml:space="preserve">This report was generated on 2020-04-22 17:54:19 using the following computational environment and dependencies:</w:t>
       </w:r>
     </w:p>
     <w:p>
@@ -7003,7 +8700,7 @@
         <w:rPr>
           <w:rStyle w:val="VerbatimChar"/>
         </w:rPr>
-        <w:t xml:space="preserve">#&gt; [4] officer_0.3.8                             </w:t>
+        <w:t xml:space="preserve">#&gt; [4] tidyr_1.0.2                               </w:t>
       </w:r>
       <w:r>
         <w:br/>
@@ -7012,7 +8709,7 @@
         <w:rPr>
           <w:rStyle w:val="VerbatimChar"/>
         </w:rPr>
-        <w:t xml:space="preserve">#&gt; [5] flextable_0.5.9                           </w:t>
+        <w:t xml:space="preserve">#&gt; [5] officer_0.3.8                             </w:t>
       </w:r>
       <w:r>
         <w:br/>
@@ -7021,7 +8718,7 @@
         <w:rPr>
           <w:rStyle w:val="VerbatimChar"/>
         </w:rPr>
-        <w:t xml:space="preserve">#&gt; [6] janitor_2.0.1                             </w:t>
+        <w:t xml:space="preserve">#&gt; [6] flextable_0.5.9                           </w:t>
       </w:r>
       <w:r>
         <w:br/>
@@ -7030,7 +8727,7 @@
         <w:rPr>
           <w:rStyle w:val="VerbatimChar"/>
         </w:rPr>
-        <w:t xml:space="preserve">#&gt; [7] dplyr_0.8.5                               </w:t>
+        <w:t xml:space="preserve">#&gt; [7] janitor_2.0.1                             </w:t>
       </w:r>
       <w:r>
         <w:br/>
@@ -7039,7 +8736,16 @@
         <w:rPr>
           <w:rStyle w:val="VerbatimChar"/>
         </w:rPr>
-        <w:t xml:space="preserve">#&gt; [8] Reproducibility.in.Plant.Pathology_0.0.1-1</w:t>
+        <w:t xml:space="preserve">#&gt; [8] dplyr_0.8.5                               </w:t>
+      </w:r>
+      <w:r>
+        <w:br/>
+      </w:r>
+      <w:r>
+        <w:rPr>
+          <w:rStyle w:val="VerbatimChar"/>
+        </w:rPr>
+        <w:t xml:space="preserve">#&gt; [9] Reproducibility.in.Plant.Pathology_0.0.1-1</w:t>
       </w:r>
       <w:r>
         <w:br/>
@@ -7147,7 +8853,7 @@
         <w:rPr>
           <w:rStyle w:val="VerbatimChar"/>
         </w:rPr>
-        <w:t xml:space="preserve">#&gt; [37] rmarkdown_2.1      bookdown_0.18      tidyr_1.0.2        readr_1.3.1       </w:t>
+        <w:t xml:space="preserve">#&gt; [37] rmarkdown_2.1      bookdown_0.18      readr_1.3.1        purrr_0.3.4       </w:t>
       </w:r>
       <w:r>
         <w:br/>
@@ -7156,7 +8862,7 @@
         <w:rPr>
           <w:rStyle w:val="VerbatimChar"/>
         </w:rPr>
-        <w:t xml:space="preserve">#&gt; [41] purrr_0.3.4        magrittr_1.5       clisymbols_1.2.0   ellipsis_0.3.0    </w:t>
+        <w:t xml:space="preserve">#&gt; [41] magrittr_1.5       clisymbols_1.2.0   ellipsis_0.3.0     htmltools_0.4.0   </w:t>
       </w:r>
       <w:r>
         <w:br/>
@@ -7165,7 +8871,7 @@
         <w:rPr>
           <w:rStyle w:val="VerbatimChar"/>
         </w:rPr>
-        <w:t xml:space="preserve">#&gt; [45] htmltools_0.4.0    assertthat_0.2.1   V8_3.0.2           stringi_1.4.6     </w:t>
+        <w:t xml:space="preserve">#&gt; [45] assertthat_0.2.1   V8_3.0.2           stringi_1.4.6      visNetwork_2.0.9  </w:t>
       </w:r>
       <w:r>
         <w:br/>
@@ -7174,7 +8880,7 @@
         <w:rPr>
           <w:rStyle w:val="VerbatimChar"/>
         </w:rPr>
-        <w:t xml:space="preserve">#&gt; [49] visNetwork_2.0.9   crayon_1.3.4.9000</w:t>
+        <w:t xml:space="preserve">#&gt; [49] crayon_1.3.4.9000</w:t>
       </w:r>
     </w:p>
     <w:p>
@@ -7211,7 +8917,7 @@
         <w:rPr>
           <w:rStyle w:val="VerbatimChar"/>
         </w:rPr>
-        <w:t xml:space="preserve">#&gt; Head:     [f94a0c6] 2020-04-21: Add text to Sharing Your Research section</w:t>
+        <w:t xml:space="preserve">#&gt; Head:     [4cefea0] 2020-04-22: Clean up software names in CSV file</w:t>
       </w:r>
     </w:p>
     <w:sectPr>

</xml_diff>

<commit_message>
Update paper with recent changes to scoring
</commit_message>
<xml_diff>
--- a/analysis/paper/paper.docx
+++ b/analysis/paper/paper.docx
@@ -155,7 +155,7 @@
         <w:pStyle w:val="Date"/>
       </w:pPr>
       <w:r>
-        <w:t xml:space="preserve">22</w:t>
+        <w:t xml:space="preserve">23</w:t>
       </w:r>
       <w:r>
         <w:t xml:space="preserve"> </w:t>
@@ -1653,7 +1653,7 @@
         <w:t xml:space="preserve"> </w:t>
       </w:r>
       <w:r>
-        <w:t xml:space="preserve">Here we defined three levels of reproducibility which are also related with the evolution of computational methods and reproducible practices</w:t>
+        <w:t xml:space="preserve">Here we defined three levels of reproducibility which are also related with the evolution of computational methods and reproducible practices (Figure</w:t>
       </w:r>
       <w:r>
         <w:t xml:space="preserve"> </w:t>
@@ -1662,7 +1662,7 @@
         <w:t xml:space="preserve">1</w:t>
       </w:r>
       <w:r>
-        <w:t xml:space="preserve">.</w:t>
+        <w:t xml:space="preserve">).</w:t>
       </w:r>
     </w:p>
     <w:p>
@@ -8527,7 +8527,7 @@
         <w:pStyle w:val="FirstParagraph"/>
       </w:pPr>
       <w:r>
-        <w:t xml:space="preserve">This report was generated on 2020-04-22 17:54:19 using the following computational environment and dependencies:</w:t>
+        <w:t xml:space="preserve">This report was generated on 2020-04-23 10:59:35 using the following computational environment and dependencies:</w:t>
       </w:r>
     </w:p>
     <w:p>
@@ -8917,7 +8917,7 @@
         <w:rPr>
           <w:rStyle w:val="VerbatimChar"/>
         </w:rPr>
-        <w:t xml:space="preserve">#&gt; Head:     [4cefea0] 2020-04-22: Clean up software names in CSV file</w:t>
+        <w:t xml:space="preserve">#&gt; Head:     [447e624] 2020-04-22: Edit text for clarity, remove redundant text</w:t>
       </w:r>
     </w:p>
     <w:sectPr>

</xml_diff>

<commit_message>
Add paragraph on scoring and Lehner reference for soybean white mould
</commit_message>
<xml_diff>
--- a/analysis/paper/paper.docx
+++ b/analysis/paper/paper.docx
@@ -155,13 +155,13 @@
         <w:pStyle w:val="Date"/>
       </w:pPr>
       <w:r>
-        <w:t xml:space="preserve">23</w:t>
-      </w:r>
-      <w:r>
-        <w:t xml:space="preserve"> </w:t>
-      </w:r>
-      <w:r>
-        <w:t xml:space="preserve">April,</w:t>
+        <w:t xml:space="preserve">18</w:t>
+      </w:r>
+      <w:r>
+        <w:t xml:space="preserve"> </w:t>
+      </w:r>
+      <w:r>
+        <w:t xml:space="preserve">May,</w:t>
       </w:r>
       <w:r>
         <w:t xml:space="preserve"> </w:t>
@@ -1798,7 +1798,7 @@
         <w:t xml:space="preserve"> </w:t>
       </w:r>
       <w:r>
-        <w:t xml:space="preserve">This is as opposed to using software such as spreadsheet programs like Excel, gsheets, Numbers, Calc or others which can be used for simple statistical analyses and visualization (but should not be) or other point-and-click software packages that do not enable you to keep an accurate record of the steps taken to import, format, visualise and analyse data.</w:t>
+        <w:t xml:space="preserve">This is as opposed to using software such as spreadsheet programs like Excel, Google Sheets, Numbers, Calc or others which can be used for simple statistical analyses and visualization (but should not be) or other point-and-click software packages that do not enable you to keep an accurate record of the steps taken to import, format, visualise and analyse data.</w:t>
       </w:r>
     </w:p>
     <w:p>
@@ -2103,7 +2103,7 @@
         <w:pStyle w:val="FirstParagraph"/>
       </w:pPr>
       <w:r>
-        <w:t xml:space="preserve">In order for us to determine where we are as a discipline with regards to openly and reproducibly sharing data, we randomly selected 300 articles published from 2012 to 2018 across 21 journals (Table</w:t>
+        <w:t xml:space="preserve">In order for us to determine where we are as a discipline with regards to sharing openly and reproducible papers and data, we randomly selected 300 articles published from 2012 to 2018 across 21 journals (Table</w:t>
       </w:r>
       <w:r>
         <w:t xml:space="preserve"> </w:t>
@@ -2118,7 +2118,7 @@
         <w:t xml:space="preserve"> </w:t>
       </w:r>
       <w:r>
-        <w:t xml:space="preserve">Among the journals, both fundamental and/or applied as well as journals covering specific group of pathogens/plants or broad areas were included.</w:t>
+        <w:t xml:space="preserve">The journals represented both fundamental and applied areas as well as pathogen or other group specific publications.</w:t>
       </w:r>
       <w:r>
         <w:t xml:space="preserve"> </w:t>
@@ -2130,19 +2130,7 @@
         <w:t xml:space="preserve"> </w:t>
       </w:r>
       <w:r>
-        <w:t xml:space="preserve">A list of randomly selected pages was assigned to a randomized list of the 21 journals</w:t>
-      </w:r>
-      <w:r>
-        <w:t xml:space="preserve"> </w:t>
-      </w:r>
-      <w:r>
-        <w:t xml:space="preserve">(Sparks et al. 2017)</w:t>
-      </w:r>
-      <w:r>
-        <w:t xml:space="preserve"> </w:t>
-      </w:r>
-      <w:r>
-        <w:t xml:space="preserve">where the page number fell within an article for the given journal.</w:t>
+        <w:t xml:space="preserve">A list of randomly selected pages was assigned to a randomized list of the 21 journals where the page number fell within an article for the given journal.</w:t>
       </w:r>
       <w:r>
         <w:t xml:space="preserve"> </w:t>
@@ -2172,7 +2160,7 @@
         <w:t xml:space="preserve"> </w:t>
       </w:r>
       <w:r>
-        <w:t xml:space="preserve">The pages list was numbered from page one and went to 150.</w:t>
+        <w:t xml:space="preserve">The pages list was numbered from page one and went to page 150.</w:t>
       </w:r>
       <w:r>
         <w:t xml:space="preserve"> </w:t>
@@ -2190,7 +2178,7 @@
         <w:t xml:space="preserve"> </w:t>
       </w:r>
       <w:r>
-        <w:t xml:space="preserve">The list of journals was saved from Google’s gsheets as a comma separated value (CSV) file for later use and distribution.</w:t>
+        <w:t xml:space="preserve">The list of journals was saved from Google’s sheets as a comma separated value (CSV) file for later use and distribution in a research compendium.</w:t>
       </w:r>
     </w:p>
     <w:p>
@@ -2216,7 +2204,7 @@
         <w:pStyle w:val="BodyText"/>
       </w:pPr>
       <w:r>
-        <w:t xml:space="preserve">Journals were provided a score for whether they were completely open (TRUE), behind a pay wall (FALSE) or a combination (BOTH).</w:t>
+        <w:t xml:space="preserve">Each journals was classified as to whether they were completely open (TRUE), behind a pay wall (FALSE) or a combination (BOTH).</w:t>
       </w:r>
       <w:r>
         <w:t xml:space="preserve"> </w:t>
@@ -2228,7 +2216,7 @@
         <w:t xml:space="preserve"> </w:t>
       </w:r>
       <w:r>
-        <w:t xml:space="preserve">This was downloaded, saved as a .csv file and is left-joined with the article notes using</w:t>
+        <w:t xml:space="preserve">This was downloaded, saved as a CSV file and is left-joined with the article notes using</w:t>
       </w:r>
       <w:r>
         <w:t xml:space="preserve"> </w:t>
@@ -2266,7 +2254,7 @@
         <w:pStyle w:val="BodyText"/>
       </w:pPr>
       <w:r>
-        <w:t xml:space="preserve">Articles were provided classifications, whether they were fundamental or applied and a note was made whether the article’s primary focus was molecular (TRUE/FALSE).</w:t>
+        <w:t xml:space="preserve">Articles were classified as fundamental or applied and a note was made whether the article’s primary focus was using or developing molecular techniques (TRUE/FALSE).</w:t>
       </w:r>
       <w:r>
         <w:t xml:space="preserve"> </w:t>
@@ -2280,15 +2268,7 @@
         <w:pStyle w:val="BodyText"/>
       </w:pPr>
       <w:r>
-        <w:t xml:space="preserve">Further classification as to whether the articles focused on using or developing molecular techniques was included.</w:t>
-      </w:r>
-    </w:p>
-    <w:p>
-      <w:pPr>
-        <w:pStyle w:val="BodyText"/>
-      </w:pPr>
-      <w:r>
-        <w:t xml:space="preserve">Where possible the software used was recorded in the notes if it was cited or otherwise specified in the article text.</w:t>
+        <w:t xml:space="preserve">Where possible, the software used in the preparation of the publication was recorded in the notes if it was cited or otherwise specified in the article text.</w:t>
       </w:r>
     </w:p>
     <w:p>
@@ -2449,7 +2429,7 @@
         <w:t xml:space="preserve"> </w:t>
       </w:r>
       <w:r>
-        <w:t xml:space="preserve">ArcGIS standard is $7000)</w:t>
+        <w:t xml:space="preserve">ArcGIS standard is $7000US)</w:t>
       </w:r>
     </w:p>
     <w:p>
@@ -2469,7 +2449,7 @@
         <w:t xml:space="preserve">e.g.</w:t>
       </w:r>
       <w:r>
-        <w:t xml:space="preserve">, Excel, Matlab? ($500))</w:t>
+        <w:t xml:space="preserve">, Excel) or SAS that is now available free for use with a univerisity login</w:t>
       </w:r>
     </w:p>
     <w:p>
@@ -2558,7 +2538,7 @@
         </w:numPr>
       </w:pPr>
       <w:r>
-        <w:t xml:space="preserve">3 - All software components (SAS PROCs, R or Python packages) etc. cited</w:t>
+        <w:t xml:space="preserve">3 - All software components (SAS PROCs, R or Python packages) etc., cited</w:t>
       </w:r>
     </w:p>
     <w:p>
@@ -2625,13 +2605,7 @@
         <w:t xml:space="preserve">e.g.</w:t>
       </w:r>
       <w:r>
-        <w:t xml:space="preserve">, login needed, pay wall, FTP server, personal</w:t>
-      </w:r>
-      <w:r>
-        <w:t xml:space="preserve"> </w:t>
-      </w:r>
-      <w:r>
-        <w:t xml:space="preserve">lab website that may disappear, or may have already disappeared)</w:t>
+        <w:t xml:space="preserve">, login needed, pay wall, FTP server, personal lab website that may disappear, or may have already disappeared)</w:t>
       </w:r>
     </w:p>
     <w:p>
@@ -2651,13 +2625,7 @@
         <w:t xml:space="preserve">e.g.</w:t>
       </w:r>
       <w:r>
-        <w:t xml:space="preserve">, archived using Zenodo,</w:t>
-      </w:r>
-      <w:r>
-        <w:t xml:space="preserve"> </w:t>
-      </w:r>
-      <w:r>
-        <w:t xml:space="preserve">dataverse or university library or some other proper archiving system)</w:t>
+        <w:t xml:space="preserve">, archived using Zenodo, dataverse or university library or some other proper archiving system)</w:t>
       </w:r>
     </w:p>
     <w:p>
@@ -2703,6 +2671,79 @@
     </w:p>
     <w:p>
       <w:pPr>
+        <w:pStyle w:val="BodyText"/>
+      </w:pPr>
+      <w:r>
+        <w:t xml:space="preserve">A total reproducibility score was calculated as the percent of total possible for a given paper,</w:t>
+      </w:r>
+      <w:r>
+        <w:t xml:space="preserve"> </w:t>
+      </w:r>
+      <w:r>
+        <w:rPr>
+          <w:i/>
+        </w:rPr>
+        <w:t xml:space="preserve">e.g.</w:t>
+      </w:r>
+      <w:r>
+        <w:t xml:space="preserve"> </w:t>
+      </w:r>
+      <w:r>
+        <w:t xml:space="preserve">some papers did not use specialized software therefore they were not scored for this category.</w:t>
+      </w:r>
+    </w:p>
+    <w:p>
+      <w:pPr>
+        <w:pStyle w:val="BodyText"/>
+      </w:pPr>
+      <w:r>
+        <w:t xml:space="preserve">We recognise that the scoring methods were developed by the auhors specifically for this exercise and are not entirely subjective.</w:t>
+      </w:r>
+      <w:r>
+        <w:t xml:space="preserve"> </w:t>
+      </w:r>
+      <w:r>
+        <w:t xml:space="preserve">We have based our scoring decisions on our own experiences in the field of plant pathology.</w:t>
+      </w:r>
+      <w:r>
+        <w:t xml:space="preserve"> </w:t>
+      </w:r>
+      <w:r>
+        <w:t xml:space="preserve">While many software packages may be widely used or</w:t>
+      </w:r>
+      <w:r>
+        <w:t xml:space="preserve"> </w:t>
+      </w:r>
+      <w:r>
+        <w:t xml:space="preserve">“</w:t>
+      </w:r>
+      <w:r>
+        <w:t xml:space="preserve">freely</w:t>
+      </w:r>
+      <w:r>
+        <w:t xml:space="preserve">”</w:t>
+      </w:r>
+      <w:r>
+        <w:t xml:space="preserve"> </w:t>
+      </w:r>
+      <w:r>
+        <w:t xml:space="preserve">available if one has an institutional licence, these types of software often hinder partners and interested parties that do not have these luxuries.</w:t>
+      </w:r>
+      <w:r>
+        <w:t xml:space="preserve"> </w:t>
+      </w:r>
+      <w:r>
+        <w:t xml:space="preserve">Thus, emphasis was given to using open source alternatives where possible over paid software packages.</w:t>
+      </w:r>
+      <w:r>
+        <w:t xml:space="preserve"> </w:t>
+      </w:r>
+      <w:r>
+        <w:t xml:space="preserve">The view of the authors is one that this is something to be encouraged as it allows the broadest possible audience to benefit from the work at the least cost.</w:t>
+      </w:r>
+    </w:p>
+    <w:p>
+      <w:pPr>
         <w:pStyle w:val="Heading2"/>
       </w:pPr>
       <w:bookmarkStart w:id="34" w:name="results"/>
@@ -2724,7 +2765,7 @@
         <w:pStyle w:val="BodyText"/>
       </w:pPr>
       <w:r>
-        <w:t xml:space="preserve">The majority of the articles were classed as fundamental, 160, with 138 classed as applied.</w:t>
+        <w:t xml:space="preserve">The majority of the articles were classed as fundamental, 160, with the remaining 138 classed as applied.</w:t>
       </w:r>
     </w:p>
     <w:p>
@@ -2888,7 +2929,7 @@
         <w:t xml:space="preserve"> </w:t>
       </w:r>
       <w:r>
-        <w:t xml:space="preserve">The remainder were mostly specialised softwares with the exception of Microsoft Excel, tied for 8th.</w:t>
+        <w:t xml:space="preserve">The remainder were mostly specialised softwares with the exception of Microsoft Excel, tied for 9th.</w:t>
       </w:r>
     </w:p>
     <w:p>
@@ -2896,22 +2937,19 @@
         <w:pStyle w:val="BodyText"/>
       </w:pPr>
       <w:r>
-        <w:t xml:space="preserve">The majority of articles scored very low in our reproducibility assessment, 82.6 % scored 0 out of 12, which was not reproducible at all (Table</w:t>
-      </w:r>
-      <w:r>
-        <w:t xml:space="preserve"> </w:t>
-      </w:r>
-      <w:r>
-        <w:t xml:space="preserve">5</w:t>
-      </w:r>
-      <w:r>
-        <w:t xml:space="preserve">).</w:t>
-      </w:r>
-      <w:r>
-        <w:t xml:space="preserve"> </w:t>
-      </w:r>
-      <w:r>
-        <w:t xml:space="preserve">The highest scoring article received an 11 out of 12.</w:t>
+        <w:t xml:space="preserve">Forty-eight articles scored 0 % out of a possible 100 % for reproducibility.</w:t>
+      </w:r>
+      <w:r>
+        <w:t xml:space="preserve"> </w:t>
+      </w:r>
+      <w:r>
+        <w:t xml:space="preserve">The mean value was 31.2 % and the median value was 33.3 %.</w:t>
+      </w:r>
+      <w:r>
+        <w:t xml:space="preserve"> </w:t>
+      </w:r>
+      <w:r>
+        <w:t xml:space="preserve">One article scored 100 %, or was classed as fully reproducible.</w:t>
       </w:r>
     </w:p>
     <w:p>
@@ -2920,7 +2958,6 @@
           <w:ilvl w:val="0"/>
           <w:numId w:val="1006"/>
         </w:numPr>
-        <w:pStyle w:val="Compact"/>
       </w:pPr>
       <w:r>
         <w:t xml:space="preserve">Madden et al. </w:t>
@@ -2972,7 +3009,6 @@
           <w:ilvl w:val="0"/>
           <w:numId w:val="1006"/>
         </w:numPr>
-        <w:pStyle w:val="Compact"/>
       </w:pPr>
       <w:r>
         <w:t xml:space="preserve">Duku et al. </w:t>
@@ -3010,7 +3046,6 @@
           <w:ilvl w:val="0"/>
           <w:numId w:val="1006"/>
         </w:numPr>
-        <w:pStyle w:val="Compact"/>
       </w:pPr>
       <w:r>
         <w:t xml:space="preserve">Sparks et al. </w:t>
@@ -3048,10 +3083,29 @@
           <w:ilvl w:val="0"/>
           <w:numId w:val="1006"/>
         </w:numPr>
-        <w:pStyle w:val="Compact"/>
-      </w:pPr>
-      <w:r>
-        <w:t xml:space="preserve">Del Ponte provides data and a reproducible report that explain in details all steps of the analysis and the R codes for conducting a meta-analysis for assessing heterogeneity in relationship between white mold incidence and soybean yield and between incidence and soybean tied.</w:t>
+      </w:pPr>
+      <w:r>
+        <w:t xml:space="preserve">Lehner et al. </w:t>
+      </w:r>
+      <w:r>
+        <w:t xml:space="preserve">(2017)</w:t>
+      </w:r>
+      <w:r>
+        <w:t xml:space="preserve"> </w:t>
+      </w:r>
+      <w:r>
+        <w:t xml:space="preserve">provides data and a reproducible report that explain in details all steps of the analysis and the R codes for conducting a meta-analysis for assessing heterogeneity in relationship between white mold incidence and soybean yield and between incidence and soybean tied (</w:t>
+      </w:r>
+      <w:hyperlink r:id="rId37">
+        <w:r>
+          <w:rPr>
+            <w:rStyle w:val="Hyperlink"/>
+          </w:rPr>
+          <w:t xml:space="preserve">https://emdelponte.github.io/paper-white-mold-meta-analysis/</w:t>
+        </w:r>
+      </w:hyperlink>
+      <w:r>
+        <w:t xml:space="preserve">).</w:t>
       </w:r>
     </w:p>
     <w:p>
@@ -3060,7 +3114,17 @@
           <w:ilvl w:val="0"/>
           <w:numId w:val="1006"/>
         </w:numPr>
-        <w:pStyle w:val="Compact"/>
+      </w:pPr>
+      <w:r>
+        <w:t xml:space="preserve">Khaliq et al. [] offer a full research compendium with a Docker instance and DOI that enable readers to fully replicate the analysis using the data collected and step through other points where weather data were investigated and various models were fit before deciding on the best fit.</w:t>
+      </w:r>
+    </w:p>
+    <w:p>
+      <w:pPr>
+        <w:numPr>
+          <w:ilvl w:val="0"/>
+          <w:numId w:val="1006"/>
+        </w:numPr>
       </w:pPr>
       <w:r>
         <w:t xml:space="preserve">Example from Grünwald lab:</w:t>
@@ -3080,7 +3144,7 @@
       <w:r>
         <w:t xml:space="preserve"> </w:t>
       </w:r>
-      <w:hyperlink r:id="rId37">
+      <w:hyperlink r:id="rId38">
         <w:r>
           <w:rPr>
             <w:rStyle w:val="Hyperlink"/>
@@ -3103,7 +3167,7 @@
       <w:r>
         <w:t xml:space="preserve"> </w:t>
       </w:r>
-      <w:hyperlink r:id="rId38">
+      <w:hyperlink r:id="rId39">
         <w:r>
           <w:rPr>
             <w:rStyle w:val="Hyperlink"/>
@@ -3118,7 +3182,6 @@
           <w:ilvl w:val="0"/>
           <w:numId w:val="1006"/>
         </w:numPr>
-        <w:pStyle w:val="Compact"/>
       </w:pPr>
       <w:r>
         <w:t xml:space="preserve">Other examples from plant pathology providing e-Xtras or supplemental material</w:t>
@@ -3128,44 +3191,44 @@
       <w:pPr>
         <w:pStyle w:val="Heading1"/>
       </w:pPr>
-      <w:bookmarkStart w:id="39" w:name="discussion"/>
+      <w:bookmarkStart w:id="40" w:name="discussion"/>
       <w:r>
         <w:t xml:space="preserve">Discussion</w:t>
       </w:r>
-      <w:bookmarkEnd w:id="39"/>
+      <w:bookmarkEnd w:id="40"/>
     </w:p>
     <w:p>
       <w:pPr>
         <w:pStyle w:val="Heading1"/>
       </w:pPr>
-      <w:bookmarkStart w:id="40" w:name="acknowledgements"/>
+      <w:bookmarkStart w:id="41" w:name="acknowledgements"/>
       <w:r>
         <w:t xml:space="preserve">Acknowledgements</w:t>
       </w:r>
-      <w:bookmarkEnd w:id="40"/>
+      <w:bookmarkEnd w:id="41"/>
     </w:p>
     <w:p>
       <w:pPr>
         <w:pStyle w:val="Heading5"/>
       </w:pPr>
-      <w:bookmarkStart w:id="41" w:name="pagebreak"/>
+      <w:bookmarkStart w:id="42" w:name="pagebreak"/>
       <w:r>
         <w:t xml:space="preserve">pagebreak</w:t>
       </w:r>
-      <w:bookmarkEnd w:id="41"/>
+      <w:bookmarkEnd w:id="42"/>
     </w:p>
     <w:p>
       <w:pPr>
         <w:pStyle w:val="Heading1"/>
       </w:pPr>
-      <w:bookmarkStart w:id="42" w:name="references"/>
+      <w:bookmarkStart w:id="43" w:name="references"/>
       <w:r>
         <w:t xml:space="preserve">References</w:t>
       </w:r>
-      <w:bookmarkEnd w:id="42"/>
+      <w:bookmarkEnd w:id="43"/>
     </w:p>
     <w:bookmarkStart w:id="77" w:name="refs"/>
-    <w:bookmarkStart w:id="44" w:name="ref-ARC2018"/>
+    <w:bookmarkStart w:id="45" w:name="ref-ARC2018"/>
     <w:p>
       <w:pPr>
         <w:pStyle w:val="Bibliography"/>
@@ -3176,7 +3239,7 @@
       <w:r>
         <w:t xml:space="preserve"> </w:t>
       </w:r>
-      <w:hyperlink r:id="rId43">
+      <w:hyperlink r:id="rId44">
         <w:r>
           <w:rPr>
             <w:rStyle w:val="Hyperlink"/>
@@ -3191,8 +3254,8 @@
         <w:t xml:space="preserve">[Accessed April 20, 2020].</w:t>
       </w:r>
     </w:p>
-    <w:bookmarkEnd w:id="44"/>
-    <w:bookmarkStart w:id="45" w:name="ref-Baker2016a"/>
+    <w:bookmarkEnd w:id="45"/>
+    <w:bookmarkStart w:id="46" w:name="ref-Baker2016a"/>
     <w:p>
       <w:pPr>
         <w:pStyle w:val="Bibliography"/>
@@ -3201,8 +3264,8 @@
         <w:t xml:space="preserve">Baker, M. 2016. Muddled meanings hamper efforts to fix reproduciblity crisis. Nature News.</w:t>
       </w:r>
     </w:p>
-    <w:bookmarkEnd w:id="45"/>
-    <w:bookmarkStart w:id="46" w:name="ref-Brunsdon2015"/>
+    <w:bookmarkEnd w:id="46"/>
+    <w:bookmarkStart w:id="47" w:name="ref-Brunsdon2015"/>
     <w:p>
       <w:pPr>
         <w:pStyle w:val="Bibliography"/>
@@ -3211,8 +3274,8 @@
         <w:t xml:space="preserve">Brunsdon, C. 2015. Quantitative methods I: Reproducible research and quantitative geography. Prog. Hum. Geogr.</w:t>
       </w:r>
     </w:p>
-    <w:bookmarkEnd w:id="46"/>
-    <w:bookmarkStart w:id="47" w:name="ref-Duku2016"/>
+    <w:bookmarkEnd w:id="47"/>
+    <w:bookmarkStart w:id="48" w:name="ref-Duku2016"/>
     <w:p>
       <w:pPr>
         <w:pStyle w:val="Bibliography"/>
@@ -3221,8 +3284,8 @@
         <w:t xml:space="preserve">Duku, C., Sparks, A. H., and Zwart, S. J. 2016. Spatial modelling of rice yield losses in tanzania due to bacterial leaf blight and leaf blast in a changing climate. Climatic Change. 135:569–583.</w:t>
       </w:r>
     </w:p>
-    <w:bookmarkEnd w:id="47"/>
-    <w:bookmarkStart w:id="49" w:name="ref-Fidler2013"/>
+    <w:bookmarkEnd w:id="48"/>
+    <w:bookmarkStart w:id="50" w:name="ref-Fidler2013"/>
     <w:p>
       <w:pPr>
         <w:pStyle w:val="Bibliography"/>
@@ -3233,7 +3296,7 @@
       <w:r>
         <w:t xml:space="preserve"> </w:t>
       </w:r>
-      <w:hyperlink r:id="rId48">
+      <w:hyperlink r:id="rId49">
         <w:r>
           <w:rPr>
             <w:rStyle w:val="Hyperlink"/>
@@ -3245,8 +3308,8 @@
         <w:t xml:space="preserve">.</w:t>
       </w:r>
     </w:p>
-    <w:bookmarkEnd w:id="49"/>
-    <w:bookmarkStart w:id="51" w:name="ref-Fitzjohn2014"/>
+    <w:bookmarkEnd w:id="50"/>
+    <w:bookmarkStart w:id="52" w:name="ref-Fitzjohn2014"/>
     <w:p>
       <w:pPr>
         <w:pStyle w:val="Bibliography"/>
@@ -3257,7 +3320,7 @@
       <w:r>
         <w:t xml:space="preserve"> </w:t>
       </w:r>
-      <w:hyperlink r:id="rId50">
+      <w:hyperlink r:id="rId51">
         <w:r>
           <w:rPr>
             <w:rStyle w:val="Hyperlink"/>
@@ -3269,8 +3332,8 @@
         <w:t xml:space="preserve">.</w:t>
       </w:r>
     </w:p>
-    <w:bookmarkEnd w:id="51"/>
-    <w:bookmarkStart w:id="53" w:name="ref-government_of_canada_2016"/>
+    <w:bookmarkEnd w:id="52"/>
+    <w:bookmarkStart w:id="54" w:name="ref-government_of_canada_2016"/>
     <w:p>
       <w:pPr>
         <w:pStyle w:val="Bibliography"/>
@@ -3281,7 +3344,7 @@
       <w:r>
         <w:t xml:space="preserve"> </w:t>
       </w:r>
-      <w:hyperlink r:id="rId52">
+      <w:hyperlink r:id="rId53">
         <w:r>
           <w:rPr>
             <w:rStyle w:val="Hyperlink"/>
@@ -3296,8 +3359,8 @@
         <w:t xml:space="preserve">[Accessed April 12, 2019].</w:t>
       </w:r>
     </w:p>
-    <w:bookmarkEnd w:id="53"/>
-    <w:bookmarkStart w:id="54" w:name="ref-Ioannidis2014"/>
+    <w:bookmarkEnd w:id="54"/>
+    <w:bookmarkStart w:id="55" w:name="ref-Ioannidis2014"/>
     <w:p>
       <w:pPr>
         <w:pStyle w:val="Bibliography"/>
@@ -3306,8 +3369,8 @@
         <w:t xml:space="preserve">Ioannidis, J. P. A. 2014. How to make more published research true. PLoS Med. 11.</w:t>
       </w:r>
     </w:p>
-    <w:bookmarkEnd w:id="54"/>
-    <w:bookmarkStart w:id="55" w:name="ref-Iqbal2016"/>
+    <w:bookmarkEnd w:id="55"/>
+    <w:bookmarkStart w:id="56" w:name="ref-Iqbal2016"/>
     <w:p>
       <w:pPr>
         <w:pStyle w:val="Bibliography"/>
@@ -3316,8 +3379,18 @@
         <w:t xml:space="preserve">Iqbal, S. A., Wallach, J. D., Khoury, M. J., Schully, S. D., and Ioannidis, J. P. A. 2016. Reproducible Research Practices and Transparency across the Biomedical Literature. PLoS Biol. 14:1–13.</w:t>
       </w:r>
     </w:p>
-    <w:bookmarkEnd w:id="55"/>
-    <w:bookmarkStart w:id="56" w:name="ref-Madden2015"/>
+    <w:bookmarkEnd w:id="56"/>
+    <w:bookmarkStart w:id="57" w:name="ref-Lehner2017"/>
+    <w:p>
+      <w:pPr>
+        <w:pStyle w:val="Bibliography"/>
+      </w:pPr>
+      <w:r>
+        <w:t xml:space="preserve">Lehner, M. S., Pethybridge, S. J., Meyer, M. C., and Del Ponte, E. M. 2017. Meta-analytic modelling of the incidence–yield and incidence–sclerotial production relationships in soybean white mould epidemics. Plant Pathology. 66:460–468.</w:t>
+      </w:r>
+    </w:p>
+    <w:bookmarkEnd w:id="57"/>
+    <w:bookmarkStart w:id="58" w:name="ref-Madden2015"/>
     <w:p>
       <w:pPr>
         <w:pStyle w:val="Bibliography"/>
@@ -3341,8 +3414,8 @@
         <w:t xml:space="preserve">value have a future in plant pathology? Phytopathology. 105:1400–1407.</w:t>
       </w:r>
     </w:p>
-    <w:bookmarkEnd w:id="56"/>
-    <w:bookmarkStart w:id="57" w:name="ref-mcnaught1997compendium"/>
+    <w:bookmarkEnd w:id="58"/>
+    <w:bookmarkStart w:id="59" w:name="ref-mcnaught1997compendium"/>
     <w:p>
       <w:pPr>
         <w:pStyle w:val="Bibliography"/>
@@ -3363,8 +3436,8 @@
         <w:t xml:space="preserve">. Second Edition. Blackwell Science Oxford.</w:t>
       </w:r>
     </w:p>
-    <w:bookmarkEnd w:id="57"/>
-    <w:bookmarkStart w:id="58" w:name="ref-Nature2016"/>
+    <w:bookmarkEnd w:id="59"/>
+    <w:bookmarkStart w:id="60" w:name="ref-Nature2016"/>
     <w:p>
       <w:pPr>
         <w:pStyle w:val="Bibliography"/>
@@ -3373,8 +3446,8 @@
         <w:t xml:space="preserve">Nature, E. at. 2016. Reality check on reproducibility. Nature. 533:437.</w:t>
       </w:r>
     </w:p>
-    <w:bookmarkEnd w:id="58"/>
-    <w:bookmarkStart w:id="60" w:name="ref-Patil2016"/>
+    <w:bookmarkEnd w:id="60"/>
+    <w:bookmarkStart w:id="62" w:name="ref-Patil2016"/>
     <w:p>
       <w:pPr>
         <w:pStyle w:val="Bibliography"/>
@@ -3385,7 +3458,7 @@
       <w:r>
         <w:t xml:space="preserve"> </w:t>
       </w:r>
-      <w:hyperlink r:id="rId59">
+      <w:hyperlink r:id="rId61">
         <w:r>
           <w:rPr>
             <w:rStyle w:val="Hyperlink"/>
@@ -3397,8 +3470,8 @@
         <w:t xml:space="preserve">.</w:t>
       </w:r>
     </w:p>
-    <w:bookmarkEnd w:id="60"/>
-    <w:bookmarkStart w:id="61" w:name="ref-Peng2009"/>
+    <w:bookmarkEnd w:id="62"/>
+    <w:bookmarkStart w:id="63" w:name="ref-Peng2009"/>
     <w:p>
       <w:pPr>
         <w:pStyle w:val="Bibliography"/>
@@ -3407,8 +3480,8 @@
         <w:t xml:space="preserve">Peng, R. D. 2009. Reproducible research and Biostatistics. Biostatistics. 10:405–408.</w:t>
       </w:r>
     </w:p>
-    <w:bookmarkEnd w:id="61"/>
-    <w:bookmarkStart w:id="63" w:name="ref-RCT2020"/>
+    <w:bookmarkEnd w:id="63"/>
+    <w:bookmarkStart w:id="65" w:name="ref-RCT2020"/>
     <w:p>
       <w:pPr>
         <w:pStyle w:val="Bibliography"/>
@@ -3431,7 +3504,7 @@
       <w:r>
         <w:t xml:space="preserve"> </w:t>
       </w:r>
-      <w:hyperlink r:id="rId62">
+      <w:hyperlink r:id="rId64">
         <w:r>
           <w:rPr>
             <w:rStyle w:val="Hyperlink"/>
@@ -3443,8 +3516,8 @@
         <w:t xml:space="preserve">.</w:t>
       </w:r>
     </w:p>
-    <w:bookmarkEnd w:id="63"/>
-    <w:bookmarkStart w:id="64" w:name="ref-Sparks2011"/>
+    <w:bookmarkEnd w:id="65"/>
+    <w:bookmarkStart w:id="66" w:name="ref-Sparks2011"/>
     <w:p>
       <w:pPr>
         <w:pStyle w:val="Bibliography"/>
@@ -3453,38 +3526,14 @@
         <w:t xml:space="preserve">Sparks, A. H., Forbes, G. A., Hijmans, R. J., and Garrett, K. A. 2011. A metamodeling framework for extending the application domain of process-based ecological models. Ecosphere. 2:art90.</w:t>
       </w:r>
     </w:p>
-    <w:bookmarkEnd w:id="64"/>
-    <w:bookmarkStart w:id="65" w:name="ref-Sparks2014"/>
+    <w:bookmarkEnd w:id="66"/>
+    <w:bookmarkStart w:id="67" w:name="ref-Sparks2014"/>
     <w:p>
       <w:pPr>
         <w:pStyle w:val="Bibliography"/>
       </w:pPr>
       <w:r>
         <w:t xml:space="preserve">Sparks, A. H., Forbes, G. A., Hijmans, R. J., and Garrett, K. A. 2014. Climate change may have limited effect on global risk of potato late blight. Global Change Biology.:3621–3631.</w:t>
-      </w:r>
-    </w:p>
-    <w:bookmarkEnd w:id="65"/>
-    <w:bookmarkStart w:id="67" w:name="ref-Sparks2017"/>
-    <w:p>
-      <w:pPr>
-        <w:pStyle w:val="Bibliography"/>
-      </w:pPr>
-      <w:r>
-        <w:t xml:space="preserve">Sparks, A. H., Ponte, E. M. D., Foster, Z., and Grünwald, N. J. 2017. Reproducible-research-in-plant-pathology. Available at:</w:t>
-      </w:r>
-      <w:r>
-        <w:t xml:space="preserve"> </w:t>
-      </w:r>
-      <w:hyperlink r:id="rId66">
-        <w:r>
-          <w:rPr>
-            <w:rStyle w:val="Hyperlink"/>
-          </w:rPr>
-          <w:t xml:space="preserve">https://github.com/openplantpathology/Reproducible-Research-in-Plant-Pathology</w:t>
-        </w:r>
-      </w:hyperlink>
-      <w:r>
-        <w:t xml:space="preserve">.</w:t>
       </w:r>
     </w:p>
     <w:bookmarkEnd w:id="67"/>
@@ -3623,8 +3672,11 @@
     </w:p>
     <w:tbl xmlns:w="http://schemas.openxmlformats.org/wordprocessingml/2006/main" xmlns:r="http://schemas.openxmlformats.org/officeDocument/2006/relationships" xmlns:w14="http://schemas.microsoft.com/office/word/2010/wordml" xmlns:wp="http://schemas.openxmlformats.org/drawingml/2006/wordprocessingDrawing" xmlns:a="http://schemas.openxmlformats.org/drawingml/2006/main" xmlns:pic="http://schemas.openxmlformats.org/drawingml/2006/picture">
       <w:tblPr>
+        NA"/&gt;
         <w:tblLayout w:type="fixed"/>
         <w:jc w:val="center"/>
+        <w:tblW w:type="dxa" w:w="5411"/>
+        <w:tblLook w:firstRow="1" w:lastRow="0" w:firstColumn="0" w:lastColumn="0" w:noHBand="0" w:noVBand="1"/>
       </w:tblPr>
       <w:tblGrid>
         <w:gridCol w:w="4754"/>
@@ -3824,7 +3876,7 @@
                 <w:szCs w:val="22"/>
                 <w:color w:val="111111"/>
               </w:rPr>
-              <w:t xml:space="preserve">12</w:t>
+              <w:t xml:space="preserve">13</w:t>
             </w:r>
           </w:p>
         </w:tc>
@@ -4208,7 +4260,7 @@
                 <w:szCs w:val="22"/>
                 <w:color w:val="111111"/>
               </w:rPr>
-              <w:t xml:space="preserve">14</w:t>
+              <w:t xml:space="preserve">15</w:t>
             </w:r>
           </w:p>
         </w:tc>
@@ -5100,13 +5152,16 @@
     </w:p>
     <w:tbl xmlns:w="http://schemas.openxmlformats.org/wordprocessingml/2006/main" xmlns:r="http://schemas.openxmlformats.org/officeDocument/2006/relationships" xmlns:w14="http://schemas.microsoft.com/office/word/2010/wordml" xmlns:wp="http://schemas.openxmlformats.org/drawingml/2006/wordprocessingDrawing" xmlns:a="http://schemas.openxmlformats.org/drawingml/2006/main" xmlns:pic="http://schemas.openxmlformats.org/drawingml/2006/picture">
       <w:tblPr>
+        NA"/&gt;
         <w:tblLayout w:type="fixed"/>
         <w:jc w:val="center"/>
+        <w:tblW w:type="dxa" w:w="4291"/>
+        <w:tblLook w:firstRow="1" w:lastRow="0" w:firstColumn="0" w:lastColumn="0" w:noHBand="0" w:noVBand="1"/>
       </w:tblPr>
       <w:tblGrid>
         <w:gridCol w:w="2360"/>
         <w:gridCol w:w="781"/>
-        <w:gridCol w:w="1210"/>
+        <w:gridCol w:w="1150"/>
       </w:tblGrid>
       <w:tr>
         <w:trPr>
@@ -5270,7 +5325,7 @@
                 <w:szCs w:val="22"/>
                 <w:color w:val="111111"/>
               </w:rPr>
-              <w:t xml:space="preserve">56</w:t>
+              <w:t xml:space="preserve">57</w:t>
             </w:r>
           </w:p>
         </w:tc>
@@ -5299,7 +5354,7 @@
                 <w:szCs w:val="22"/>
                 <w:color w:val="111111"/>
               </w:rPr>
-              <w:t xml:space="preserve">0.19377</w:t>
+              <w:t xml:space="preserve">0.1966</w:t>
             </w:r>
           </w:p>
         </w:tc>
@@ -5392,7 +5447,7 @@
                 <w:szCs w:val="22"/>
                 <w:color w:val="111111"/>
               </w:rPr>
-              <w:t xml:space="preserve">0.09343</w:t>
+              <w:t xml:space="preserve">0.0931</w:t>
             </w:r>
           </w:p>
         </w:tc>
@@ -5485,7 +5540,7 @@
                 <w:szCs w:val="22"/>
                 <w:color w:val="111111"/>
               </w:rPr>
-              <w:t xml:space="preserve">0.50173</w:t>
+              <w:t xml:space="preserve">0.5000</w:t>
             </w:r>
           </w:p>
         </w:tc>
@@ -5578,7 +5633,7 @@
                 <w:szCs w:val="22"/>
                 <w:color w:val="111111"/>
               </w:rPr>
-              <w:t xml:space="preserve">0.21107</w:t>
+              <w:t xml:space="preserve">0.2103</w:t>
             </w:r>
           </w:p>
         </w:tc>
@@ -5586,7 +5641,7 @@
       <w:tr>
         <w:trPr>
           <w:cantSplit/>
-          <w:trHeight w:val="409" w:hRule="auto"/>
+          <w:trHeight w:val="411" w:hRule="auto"/>
         </w:trPr>
         <w:tc>
           <w:tcPr>
@@ -5646,7 +5701,7 @@
                 <w:szCs w:val="22"/>
                 <w:color w:val="111111"/>
               </w:rPr>
-              <w:t xml:space="preserve">9</w:t>
+              <w:t xml:space="preserve">10</w:t>
             </w:r>
           </w:p>
         </w:tc>
@@ -5733,8 +5788,11 @@
     </w:p>
     <w:tbl xmlns:w="http://schemas.openxmlformats.org/wordprocessingml/2006/main" xmlns:r="http://schemas.openxmlformats.org/officeDocument/2006/relationships" xmlns:w14="http://schemas.microsoft.com/office/word/2010/wordml" xmlns:wp="http://schemas.openxmlformats.org/drawingml/2006/wordprocessingDrawing" xmlns:a="http://schemas.openxmlformats.org/drawingml/2006/main" xmlns:pic="http://schemas.openxmlformats.org/drawingml/2006/picture">
       <w:tblPr>
+        NA"/&gt;
         <w:tblLayout w:type="fixed"/>
         <w:jc w:val="center"/>
+        <w:tblW w:type="dxa" w:w="3992"/>
+        <w:tblLook w:firstRow="1" w:lastRow="0" w:firstColumn="0" w:lastColumn="0" w:noHBand="0" w:noVBand="1"/>
       </w:tblPr>
       <w:tblGrid>
         <w:gridCol w:w="2060"/>
@@ -5903,7 +5961,7 @@
                 <w:szCs w:val="22"/>
                 <w:color w:val="111111"/>
               </w:rPr>
-              <w:t xml:space="preserve">57</w:t>
+              <w:t xml:space="preserve">58</w:t>
             </w:r>
           </w:p>
         </w:tc>
@@ -5932,7 +5990,7 @@
                 <w:szCs w:val="22"/>
                 <w:color w:val="111111"/>
               </w:rPr>
-              <w:t xml:space="preserve">0.1959</w:t>
+              <w:t xml:space="preserve">0.1986</w:t>
             </w:r>
           </w:p>
         </w:tc>
@@ -6025,7 +6083,7 @@
                 <w:szCs w:val="22"/>
                 <w:color w:val="111111"/>
               </w:rPr>
-              <w:t xml:space="preserve">0.1959</w:t>
+              <w:t xml:space="preserve">0.1952</w:t>
             </w:r>
           </w:p>
         </w:tc>
@@ -6118,7 +6176,7 @@
                 <w:szCs w:val="22"/>
                 <w:color w:val="111111"/>
               </w:rPr>
-              <w:t xml:space="preserve">0.4124</w:t>
+              <w:t xml:space="preserve">0.4110</w:t>
             </w:r>
           </w:p>
         </w:tc>
@@ -6211,7 +6269,7 @@
                 <w:szCs w:val="22"/>
                 <w:color w:val="111111"/>
               </w:rPr>
-              <w:t xml:space="preserve">0.1959</w:t>
+              <w:t xml:space="preserve">0.1952</w:t>
             </w:r>
           </w:p>
         </w:tc>
@@ -6219,7 +6277,7 @@
       <w:tr>
         <w:trPr>
           <w:cantSplit/>
-          <w:trHeight w:val="407" w:hRule="auto"/>
+          <w:trHeight w:val="411" w:hRule="auto"/>
         </w:trPr>
         <w:tc>
           <w:tcPr>
@@ -6279,7 +6337,7 @@
                 <w:szCs w:val="22"/>
                 <w:color w:val="111111"/>
               </w:rPr>
-              <w:t xml:space="preserve">7</w:t>
+              <w:t xml:space="preserve">8</w:t>
             </w:r>
           </w:p>
         </w:tc>
@@ -6336,8 +6394,11 @@
     </w:p>
     <w:tbl xmlns:w="http://schemas.openxmlformats.org/wordprocessingml/2006/main" xmlns:r="http://schemas.openxmlformats.org/officeDocument/2006/relationships" xmlns:w14="http://schemas.microsoft.com/office/word/2010/wordml" xmlns:wp="http://schemas.openxmlformats.org/drawingml/2006/wordprocessingDrawing" xmlns:a="http://schemas.openxmlformats.org/drawingml/2006/main" xmlns:pic="http://schemas.openxmlformats.org/drawingml/2006/picture">
       <w:tblPr>
+        NA"/&gt;
         <w:tblLayout w:type="fixed"/>
         <w:jc w:val="center"/>
+        <w:tblW w:type="dxa" w:w="2461"/>
+        <w:tblLook w:firstRow="1" w:lastRow="0" w:firstColumn="0" w:lastColumn="0" w:noHBand="0" w:noVBand="1"/>
       </w:tblPr>
       <w:tblGrid>
         <w:gridCol w:w="1804"/>
@@ -7286,12 +7347,15 @@
     </w:p>
     <w:tbl xmlns:w="http://schemas.openxmlformats.org/wordprocessingml/2006/main" xmlns:r="http://schemas.openxmlformats.org/officeDocument/2006/relationships" xmlns:w14="http://schemas.microsoft.com/office/word/2010/wordml" xmlns:wp="http://schemas.openxmlformats.org/drawingml/2006/wordprocessingDrawing" xmlns:a="http://schemas.openxmlformats.org/drawingml/2006/main" xmlns:pic="http://schemas.openxmlformats.org/drawingml/2006/picture">
       <w:tblPr>
+        NA"/&gt;
         <w:tblLayout w:type="fixed"/>
         <w:jc w:val="center"/>
+        <w:tblW w:type="dxa" w:w="3018"/>
+        <w:tblLook w:firstRow="1" w:lastRow="0" w:firstColumn="0" w:lastColumn="0" w:noHBand="0" w:noVBand="1"/>
       </w:tblPr>
       <w:tblGrid>
-        <w:gridCol w:w="956"/>
-        <w:gridCol w:w="781"/>
+        <w:gridCol w:w="1210"/>
+        <w:gridCol w:w="658"/>
         <w:gridCol w:w="1150"/>
       </w:tblGrid>
       <w:tr>
@@ -7427,7 +7491,7 @@
                 <w:szCs w:val="22"/>
                 <w:color w:val="111111"/>
               </w:rPr>
-              <w:t xml:space="preserve">0</w:t>
+              <w:t xml:space="preserve">0.000</w:t>
             </w:r>
           </w:p>
         </w:tc>
@@ -7456,7 +7520,7 @@
                 <w:szCs w:val="22"/>
                 <w:color w:val="111111"/>
               </w:rPr>
-              <w:t xml:space="preserve">246</w:t>
+              <w:t xml:space="preserve">53</w:t>
             </w:r>
           </w:p>
         </w:tc>
@@ -7485,7 +7549,7 @@
                 <w:szCs w:val="22"/>
                 <w:color w:val="111111"/>
               </w:rPr>
-              <w:t xml:space="preserve">82.6%</w:t>
+              <w:t xml:space="preserve">17.7%</w:t>
             </w:r>
           </w:p>
         </w:tc>
@@ -7520,7 +7584,7 @@
                 <w:szCs w:val="22"/>
                 <w:color w:val="111111"/>
               </w:rPr>
-              <w:t xml:space="preserve">1</w:t>
+              <w:t xml:space="preserve">8.333</w:t>
             </w:r>
           </w:p>
         </w:tc>
@@ -7549,7 +7613,7 @@
                 <w:szCs w:val="22"/>
                 <w:color w:val="111111"/>
               </w:rPr>
-              <w:t xml:space="preserve">1</w:t>
+              <w:t xml:space="preserve">5</w:t>
             </w:r>
           </w:p>
         </w:tc>
@@ -7578,7 +7642,7 @@
                 <w:szCs w:val="22"/>
                 <w:color w:val="111111"/>
               </w:rPr>
-              <w:t xml:space="preserve">0.3%</w:t>
+              <w:t xml:space="preserve">1.7%</w:t>
             </w:r>
           </w:p>
         </w:tc>
@@ -7613,7 +7677,7 @@
                 <w:szCs w:val="22"/>
                 <w:color w:val="111111"/>
               </w:rPr>
-              <w:t xml:space="preserve">2</w:t>
+              <w:t xml:space="preserve">11.111</w:t>
             </w:r>
           </w:p>
         </w:tc>
@@ -7706,7 +7770,7 @@
                 <w:szCs w:val="22"/>
                 <w:color w:val="111111"/>
               </w:rPr>
-              <w:t xml:space="preserve">3</w:t>
+              <w:t xml:space="preserve">16.667</w:t>
             </w:r>
           </w:p>
         </w:tc>
@@ -7735,7 +7799,7 @@
                 <w:szCs w:val="22"/>
                 <w:color w:val="111111"/>
               </w:rPr>
-              <w:t xml:space="preserve">4</w:t>
+              <w:t xml:space="preserve">7</w:t>
             </w:r>
           </w:p>
         </w:tc>
@@ -7764,7 +7828,7 @@
                 <w:szCs w:val="22"/>
                 <w:color w:val="111111"/>
               </w:rPr>
-              <w:t xml:space="preserve">1.3%</w:t>
+              <w:t xml:space="preserve">2.3%</w:t>
             </w:r>
           </w:p>
         </w:tc>
@@ -7799,7 +7863,7 @@
                 <w:szCs w:val="22"/>
                 <w:color w:val="111111"/>
               </w:rPr>
-              <w:t xml:space="preserve">4</w:t>
+              <w:t xml:space="preserve">25.000</w:t>
             </w:r>
           </w:p>
         </w:tc>
@@ -7828,7 +7892,7 @@
                 <w:szCs w:val="22"/>
                 <w:color w:val="111111"/>
               </w:rPr>
-              <w:t xml:space="preserve">3</w:t>
+              <w:t xml:space="preserve">44</w:t>
             </w:r>
           </w:p>
         </w:tc>
@@ -7857,7 +7921,7 @@
                 <w:szCs w:val="22"/>
                 <w:color w:val="111111"/>
               </w:rPr>
-              <w:t xml:space="preserve">1.0%</w:t>
+              <w:t xml:space="preserve">14.7%</w:t>
             </w:r>
           </w:p>
         </w:tc>
@@ -7892,7 +7956,7 @@
                 <w:szCs w:val="22"/>
                 <w:color w:val="111111"/>
               </w:rPr>
-              <w:t xml:space="preserve">5</w:t>
+              <w:t xml:space="preserve">33.333</w:t>
             </w:r>
           </w:p>
         </w:tc>
@@ -7921,7 +7985,7 @@
                 <w:szCs w:val="22"/>
                 <w:color w:val="111111"/>
               </w:rPr>
-              <w:t xml:space="preserve">4</w:t>
+              <w:t xml:space="preserve">83</w:t>
             </w:r>
           </w:p>
         </w:tc>
@@ -7950,7 +8014,7 @@
                 <w:szCs w:val="22"/>
                 <w:color w:val="111111"/>
               </w:rPr>
-              <w:t xml:space="preserve">1.3%</w:t>
+              <w:t xml:space="preserve">27.7%</w:t>
             </w:r>
           </w:p>
         </w:tc>
@@ -7985,7 +8049,7 @@
                 <w:szCs w:val="22"/>
                 <w:color w:val="111111"/>
               </w:rPr>
-              <w:t xml:space="preserve">6</w:t>
+              <w:t xml:space="preserve">41.667</w:t>
             </w:r>
           </w:p>
         </w:tc>
@@ -8014,7 +8078,7 @@
                 <w:szCs w:val="22"/>
                 <w:color w:val="111111"/>
               </w:rPr>
-              <w:t xml:space="preserve">11</w:t>
+              <w:t xml:space="preserve">52</w:t>
             </w:r>
           </w:p>
         </w:tc>
@@ -8043,7 +8107,7 @@
                 <w:szCs w:val="22"/>
                 <w:color w:val="111111"/>
               </w:rPr>
-              <w:t xml:space="preserve">3.7%</w:t>
+              <w:t xml:space="preserve">17.3%</w:t>
             </w:r>
           </w:p>
         </w:tc>
@@ -8078,7 +8142,7 @@
                 <w:szCs w:val="22"/>
                 <w:color w:val="111111"/>
               </w:rPr>
-              <w:t xml:space="preserve">7</w:t>
+              <w:t xml:space="preserve">44.444</w:t>
             </w:r>
           </w:p>
         </w:tc>
@@ -8107,7 +8171,7 @@
                 <w:szCs w:val="22"/>
                 <w:color w:val="111111"/>
               </w:rPr>
-              <w:t xml:space="preserve">14</w:t>
+              <w:t xml:space="preserve">1</w:t>
             </w:r>
           </w:p>
         </w:tc>
@@ -8136,7 +8200,7 @@
                 <w:szCs w:val="22"/>
                 <w:color w:val="111111"/>
               </w:rPr>
-              <w:t xml:space="preserve">4.7%</w:t>
+              <w:t xml:space="preserve">0.3%</w:t>
             </w:r>
           </w:p>
         </w:tc>
@@ -8171,7 +8235,7 @@
                 <w:szCs w:val="22"/>
                 <w:color w:val="111111"/>
               </w:rPr>
-              <w:t xml:space="preserve">8</w:t>
+              <w:t xml:space="preserve">50.000</w:t>
             </w:r>
           </w:p>
         </w:tc>
@@ -8200,7 +8264,7 @@
                 <w:szCs w:val="22"/>
                 <w:color w:val="111111"/>
               </w:rPr>
-              <w:t xml:space="preserve">11</w:t>
+              <w:t xml:space="preserve">22</w:t>
             </w:r>
           </w:p>
         </w:tc>
@@ -8229,7 +8293,7 @@
                 <w:szCs w:val="22"/>
                 <w:color w:val="111111"/>
               </w:rPr>
-              <w:t xml:space="preserve">3.7%</w:t>
+              <w:t xml:space="preserve">7.3%</w:t>
             </w:r>
           </w:p>
         </w:tc>
@@ -8264,7 +8328,7 @@
                 <w:szCs w:val="22"/>
                 <w:color w:val="111111"/>
               </w:rPr>
-              <w:t xml:space="preserve">9</w:t>
+              <w:t xml:space="preserve">55.556</w:t>
             </w:r>
           </w:p>
         </w:tc>
@@ -8334,6 +8398,378 @@
         </w:trPr>
         <w:tc>
           <w:tcPr>
+            <w:tcBorders/>
+            <w:shd w:val="clear" w:color="auto" w:fill="FFFFFF"/>
+            <w:tcMar>
+              <w:top w:w="0" w:type="dxa"/>
+              <w:bottom w:w="0" w:type="dxa"/>
+              <w:left w:w="0" w:type="dxa"/>
+              <w:right w:w="0" w:type="dxa"/>
+            </w:tcMar>
+            <w:vAlign w:val="center"/>
+          </w:tcPr>
+          <w:p>
+            <w:pPr>
+              <w:jc w:val="right"/>
+              <w:spacing w:after="40" w:before="40"/>
+              <w:ind w:firstLine="0" w:left="100" w:right="100"/>
+            </w:pPr>
+            <w:r xmlns:w="http://schemas.openxmlformats.org/wordprocessingml/2006/main" xmlns:wp="http://schemas.openxmlformats.org/drawingml/2006/wordprocessingDrawing" xmlns:r="http://schemas.openxmlformats.org/officeDocument/2006/relationships" xmlns:w14="http://schemas.microsoft.com/office/word/2010/wordml">
+              <w:rPr>
+                <w:rFonts w:ascii="Roboto" w:hAnsi="Roboto" w:eastAsia="Roboto" w:cs="Roboto"/>
+                <w:sz w:val="22"/>
+                <w:szCs w:val="22"/>
+                <w:color w:val="111111"/>
+              </w:rPr>
+              <w:t xml:space="preserve">58.333</w:t>
+            </w:r>
+          </w:p>
+        </w:tc>
+        <w:tc>
+          <w:tcPr>
+            <w:tcBorders/>
+            <w:shd w:val="clear" w:color="auto" w:fill="FFFFFF"/>
+            <w:tcMar>
+              <w:top w:w="0" w:type="dxa"/>
+              <w:bottom w:w="0" w:type="dxa"/>
+              <w:left w:w="0" w:type="dxa"/>
+              <w:right w:w="0" w:type="dxa"/>
+            </w:tcMar>
+            <w:vAlign w:val="center"/>
+          </w:tcPr>
+          <w:p>
+            <w:pPr>
+              <w:jc w:val="right"/>
+              <w:spacing w:after="40" w:before="40"/>
+              <w:ind w:firstLine="0" w:left="100" w:right="100"/>
+            </w:pPr>
+            <w:r xmlns:w="http://schemas.openxmlformats.org/wordprocessingml/2006/main" xmlns:wp="http://schemas.openxmlformats.org/drawingml/2006/wordprocessingDrawing" xmlns:r="http://schemas.openxmlformats.org/officeDocument/2006/relationships" xmlns:w14="http://schemas.microsoft.com/office/word/2010/wordml">
+              <w:rPr>
+                <w:rFonts w:ascii="Roboto" w:hAnsi="Roboto" w:eastAsia="Roboto" w:cs="Roboto"/>
+                <w:sz w:val="22"/>
+                <w:szCs w:val="22"/>
+                <w:color w:val="111111"/>
+              </w:rPr>
+              <w:t xml:space="preserve">14</w:t>
+            </w:r>
+          </w:p>
+        </w:tc>
+        <w:tc>
+          <w:tcPr>
+            <w:tcBorders/>
+            <w:shd w:val="clear" w:color="auto" w:fill="FFFFFF"/>
+            <w:tcMar>
+              <w:top w:w="0" w:type="dxa"/>
+              <w:bottom w:w="0" w:type="dxa"/>
+              <w:left w:w="0" w:type="dxa"/>
+              <w:right w:w="0" w:type="dxa"/>
+            </w:tcMar>
+            <w:vAlign w:val="center"/>
+          </w:tcPr>
+          <w:p>
+            <w:pPr>
+              <w:jc w:val="left"/>
+              <w:spacing w:after="40" w:before="40"/>
+              <w:ind w:firstLine="0" w:left="100" w:right="100"/>
+            </w:pPr>
+            <w:r xmlns:w="http://schemas.openxmlformats.org/wordprocessingml/2006/main" xmlns:wp="http://schemas.openxmlformats.org/drawingml/2006/wordprocessingDrawing" xmlns:r="http://schemas.openxmlformats.org/officeDocument/2006/relationships" xmlns:w14="http://schemas.microsoft.com/office/word/2010/wordml">
+              <w:rPr>
+                <w:rFonts w:ascii="Roboto" w:hAnsi="Roboto" w:eastAsia="Roboto" w:cs="Roboto"/>
+                <w:sz w:val="22"/>
+                <w:szCs w:val="22"/>
+                <w:color w:val="111111"/>
+              </w:rPr>
+              <w:t xml:space="preserve">4.7%</w:t>
+            </w:r>
+          </w:p>
+        </w:tc>
+      </w:tr>
+      <w:tr>
+        <w:trPr>
+          <w:cantSplit/>
+          <w:trHeight w:val="412" w:hRule="auto"/>
+        </w:trPr>
+        <w:tc>
+          <w:tcPr>
+            <w:tcBorders/>
+            <w:shd w:val="clear" w:color="auto" w:fill="FFFFFF"/>
+            <w:tcMar>
+              <w:top w:w="0" w:type="dxa"/>
+              <w:bottom w:w="0" w:type="dxa"/>
+              <w:left w:w="0" w:type="dxa"/>
+              <w:right w:w="0" w:type="dxa"/>
+            </w:tcMar>
+            <w:vAlign w:val="center"/>
+          </w:tcPr>
+          <w:p>
+            <w:pPr>
+              <w:jc w:val="right"/>
+              <w:spacing w:after="40" w:before="40"/>
+              <w:ind w:firstLine="0" w:left="100" w:right="100"/>
+            </w:pPr>
+            <w:r xmlns:w="http://schemas.openxmlformats.org/wordprocessingml/2006/main" xmlns:wp="http://schemas.openxmlformats.org/drawingml/2006/wordprocessingDrawing" xmlns:r="http://schemas.openxmlformats.org/officeDocument/2006/relationships" xmlns:w14="http://schemas.microsoft.com/office/word/2010/wordml">
+              <w:rPr>
+                <w:rFonts w:ascii="Roboto" w:hAnsi="Roboto" w:eastAsia="Roboto" w:cs="Roboto"/>
+                <w:sz w:val="22"/>
+                <w:szCs w:val="22"/>
+                <w:color w:val="111111"/>
+              </w:rPr>
+              <w:t xml:space="preserve">66.667</w:t>
+            </w:r>
+          </w:p>
+        </w:tc>
+        <w:tc>
+          <w:tcPr>
+            <w:tcBorders/>
+            <w:shd w:val="clear" w:color="auto" w:fill="FFFFFF"/>
+            <w:tcMar>
+              <w:top w:w="0" w:type="dxa"/>
+              <w:bottom w:w="0" w:type="dxa"/>
+              <w:left w:w="0" w:type="dxa"/>
+              <w:right w:w="0" w:type="dxa"/>
+            </w:tcMar>
+            <w:vAlign w:val="center"/>
+          </w:tcPr>
+          <w:p>
+            <w:pPr>
+              <w:jc w:val="right"/>
+              <w:spacing w:after="40" w:before="40"/>
+              <w:ind w:firstLine="0" w:left="100" w:right="100"/>
+            </w:pPr>
+            <w:r xmlns:w="http://schemas.openxmlformats.org/wordprocessingml/2006/main" xmlns:wp="http://schemas.openxmlformats.org/drawingml/2006/wordprocessingDrawing" xmlns:r="http://schemas.openxmlformats.org/officeDocument/2006/relationships" xmlns:w14="http://schemas.microsoft.com/office/word/2010/wordml">
+              <w:rPr>
+                <w:rFonts w:ascii="Roboto" w:hAnsi="Roboto" w:eastAsia="Roboto" w:cs="Roboto"/>
+                <w:sz w:val="22"/>
+                <w:szCs w:val="22"/>
+                <w:color w:val="111111"/>
+              </w:rPr>
+              <w:t xml:space="preserve">12</w:t>
+            </w:r>
+          </w:p>
+        </w:tc>
+        <w:tc>
+          <w:tcPr>
+            <w:tcBorders/>
+            <w:shd w:val="clear" w:color="auto" w:fill="FFFFFF"/>
+            <w:tcMar>
+              <w:top w:w="0" w:type="dxa"/>
+              <w:bottom w:w="0" w:type="dxa"/>
+              <w:left w:w="0" w:type="dxa"/>
+              <w:right w:w="0" w:type="dxa"/>
+            </w:tcMar>
+            <w:vAlign w:val="center"/>
+          </w:tcPr>
+          <w:p>
+            <w:pPr>
+              <w:jc w:val="left"/>
+              <w:spacing w:after="40" w:before="40"/>
+              <w:ind w:firstLine="0" w:left="100" w:right="100"/>
+            </w:pPr>
+            <w:r xmlns:w="http://schemas.openxmlformats.org/wordprocessingml/2006/main" xmlns:wp="http://schemas.openxmlformats.org/drawingml/2006/wordprocessingDrawing" xmlns:r="http://schemas.openxmlformats.org/officeDocument/2006/relationships" xmlns:w14="http://schemas.microsoft.com/office/word/2010/wordml">
+              <w:rPr>
+                <w:rFonts w:ascii="Roboto" w:hAnsi="Roboto" w:eastAsia="Roboto" w:cs="Roboto"/>
+                <w:sz w:val="22"/>
+                <w:szCs w:val="22"/>
+                <w:color w:val="111111"/>
+              </w:rPr>
+              <w:t xml:space="preserve">4.0%</w:t>
+            </w:r>
+          </w:p>
+        </w:tc>
+      </w:tr>
+      <w:tr>
+        <w:trPr>
+          <w:cantSplit/>
+          <w:trHeight w:val="412" w:hRule="auto"/>
+        </w:trPr>
+        <w:tc>
+          <w:tcPr>
+            <w:tcBorders/>
+            <w:shd w:val="clear" w:color="auto" w:fill="FFFFFF"/>
+            <w:tcMar>
+              <w:top w:w="0" w:type="dxa"/>
+              <w:bottom w:w="0" w:type="dxa"/>
+              <w:left w:w="0" w:type="dxa"/>
+              <w:right w:w="0" w:type="dxa"/>
+            </w:tcMar>
+            <w:vAlign w:val="center"/>
+          </w:tcPr>
+          <w:p>
+            <w:pPr>
+              <w:jc w:val="right"/>
+              <w:spacing w:after="40" w:before="40"/>
+              <w:ind w:firstLine="0" w:left="100" w:right="100"/>
+            </w:pPr>
+            <w:r xmlns:w="http://schemas.openxmlformats.org/wordprocessingml/2006/main" xmlns:wp="http://schemas.openxmlformats.org/drawingml/2006/wordprocessingDrawing" xmlns:r="http://schemas.openxmlformats.org/officeDocument/2006/relationships" xmlns:w14="http://schemas.microsoft.com/office/word/2010/wordml">
+              <w:rPr>
+                <w:rFonts w:ascii="Roboto" w:hAnsi="Roboto" w:eastAsia="Roboto" w:cs="Roboto"/>
+                <w:sz w:val="22"/>
+                <w:szCs w:val="22"/>
+                <w:color w:val="111111"/>
+              </w:rPr>
+              <w:t xml:space="preserve">75.000</w:t>
+            </w:r>
+          </w:p>
+        </w:tc>
+        <w:tc>
+          <w:tcPr>
+            <w:tcBorders/>
+            <w:shd w:val="clear" w:color="auto" w:fill="FFFFFF"/>
+            <w:tcMar>
+              <w:top w:w="0" w:type="dxa"/>
+              <w:bottom w:w="0" w:type="dxa"/>
+              <w:left w:w="0" w:type="dxa"/>
+              <w:right w:w="0" w:type="dxa"/>
+            </w:tcMar>
+            <w:vAlign w:val="center"/>
+          </w:tcPr>
+          <w:p>
+            <w:pPr>
+              <w:jc w:val="right"/>
+              <w:spacing w:after="40" w:before="40"/>
+              <w:ind w:firstLine="0" w:left="100" w:right="100"/>
+            </w:pPr>
+            <w:r xmlns:w="http://schemas.openxmlformats.org/wordprocessingml/2006/main" xmlns:wp="http://schemas.openxmlformats.org/drawingml/2006/wordprocessingDrawing" xmlns:r="http://schemas.openxmlformats.org/officeDocument/2006/relationships" xmlns:w14="http://schemas.microsoft.com/office/word/2010/wordml">
+              <w:rPr>
+                <w:rFonts w:ascii="Roboto" w:hAnsi="Roboto" w:eastAsia="Roboto" w:cs="Roboto"/>
+                <w:sz w:val="22"/>
+                <w:szCs w:val="22"/>
+                <w:color w:val="111111"/>
+              </w:rPr>
+              <w:t xml:space="preserve">2</w:t>
+            </w:r>
+          </w:p>
+        </w:tc>
+        <w:tc>
+          <w:tcPr>
+            <w:tcBorders/>
+            <w:shd w:val="clear" w:color="auto" w:fill="FFFFFF"/>
+            <w:tcMar>
+              <w:top w:w="0" w:type="dxa"/>
+              <w:bottom w:w="0" w:type="dxa"/>
+              <w:left w:w="0" w:type="dxa"/>
+              <w:right w:w="0" w:type="dxa"/>
+            </w:tcMar>
+            <w:vAlign w:val="center"/>
+          </w:tcPr>
+          <w:p>
+            <w:pPr>
+              <w:jc w:val="left"/>
+              <w:spacing w:after="40" w:before="40"/>
+              <w:ind w:firstLine="0" w:left="100" w:right="100"/>
+            </w:pPr>
+            <w:r xmlns:w="http://schemas.openxmlformats.org/wordprocessingml/2006/main" xmlns:wp="http://schemas.openxmlformats.org/drawingml/2006/wordprocessingDrawing" xmlns:r="http://schemas.openxmlformats.org/officeDocument/2006/relationships" xmlns:w14="http://schemas.microsoft.com/office/word/2010/wordml">
+              <w:rPr>
+                <w:rFonts w:ascii="Roboto" w:hAnsi="Roboto" w:eastAsia="Roboto" w:cs="Roboto"/>
+                <w:sz w:val="22"/>
+                <w:szCs w:val="22"/>
+                <w:color w:val="111111"/>
+              </w:rPr>
+              <w:t xml:space="preserve">0.7%</w:t>
+            </w:r>
+          </w:p>
+        </w:tc>
+      </w:tr>
+      <w:tr>
+        <w:trPr>
+          <w:cantSplit/>
+          <w:trHeight w:val="412" w:hRule="auto"/>
+        </w:trPr>
+        <w:tc>
+          <w:tcPr>
+            <w:tcBorders/>
+            <w:shd w:val="clear" w:color="auto" w:fill="FFFFFF"/>
+            <w:tcMar>
+              <w:top w:w="0" w:type="dxa"/>
+              <w:bottom w:w="0" w:type="dxa"/>
+              <w:left w:w="0" w:type="dxa"/>
+              <w:right w:w="0" w:type="dxa"/>
+            </w:tcMar>
+            <w:vAlign w:val="center"/>
+          </w:tcPr>
+          <w:p>
+            <w:pPr>
+              <w:jc w:val="right"/>
+              <w:spacing w:after="40" w:before="40"/>
+              <w:ind w:firstLine="0" w:left="100" w:right="100"/>
+            </w:pPr>
+            <w:r xmlns:w="http://schemas.openxmlformats.org/wordprocessingml/2006/main" xmlns:wp="http://schemas.openxmlformats.org/drawingml/2006/wordprocessingDrawing" xmlns:r="http://schemas.openxmlformats.org/officeDocument/2006/relationships" xmlns:w14="http://schemas.microsoft.com/office/word/2010/wordml">
+              <w:rPr>
+                <w:rFonts w:ascii="Roboto" w:hAnsi="Roboto" w:eastAsia="Roboto" w:cs="Roboto"/>
+                <w:sz w:val="22"/>
+                <w:szCs w:val="22"/>
+                <w:color w:val="111111"/>
+              </w:rPr>
+              <w:t xml:space="preserve">91.667</w:t>
+            </w:r>
+          </w:p>
+        </w:tc>
+        <w:tc>
+          <w:tcPr>
+            <w:tcBorders/>
+            <w:shd w:val="clear" w:color="auto" w:fill="FFFFFF"/>
+            <w:tcMar>
+              <w:top w:w="0" w:type="dxa"/>
+              <w:bottom w:w="0" w:type="dxa"/>
+              <w:left w:w="0" w:type="dxa"/>
+              <w:right w:w="0" w:type="dxa"/>
+            </w:tcMar>
+            <w:vAlign w:val="center"/>
+          </w:tcPr>
+          <w:p>
+            <w:pPr>
+              <w:jc w:val="right"/>
+              <w:spacing w:after="40" w:before="40"/>
+              <w:ind w:firstLine="0" w:left="100" w:right="100"/>
+            </w:pPr>
+            <w:r xmlns:w="http://schemas.openxmlformats.org/wordprocessingml/2006/main" xmlns:wp="http://schemas.openxmlformats.org/drawingml/2006/wordprocessingDrawing" xmlns:r="http://schemas.openxmlformats.org/officeDocument/2006/relationships" xmlns:w14="http://schemas.microsoft.com/office/word/2010/wordml">
+              <w:rPr>
+                <w:rFonts w:ascii="Roboto" w:hAnsi="Roboto" w:eastAsia="Roboto" w:cs="Roboto"/>
+                <w:sz w:val="22"/>
+                <w:szCs w:val="22"/>
+                <w:color w:val="111111"/>
+              </w:rPr>
+              <w:t xml:space="preserve">1</w:t>
+            </w:r>
+          </w:p>
+        </w:tc>
+        <w:tc>
+          <w:tcPr>
+            <w:tcBorders/>
+            <w:shd w:val="clear" w:color="auto" w:fill="FFFFFF"/>
+            <w:tcMar>
+              <w:top w:w="0" w:type="dxa"/>
+              <w:bottom w:w="0" w:type="dxa"/>
+              <w:left w:w="0" w:type="dxa"/>
+              <w:right w:w="0" w:type="dxa"/>
+            </w:tcMar>
+            <w:vAlign w:val="center"/>
+          </w:tcPr>
+          <w:p>
+            <w:pPr>
+              <w:jc w:val="left"/>
+              <w:spacing w:after="40" w:before="40"/>
+              <w:ind w:firstLine="0" w:left="100" w:right="100"/>
+            </w:pPr>
+            <w:r xmlns:w="http://schemas.openxmlformats.org/wordprocessingml/2006/main" xmlns:wp="http://schemas.openxmlformats.org/drawingml/2006/wordprocessingDrawing" xmlns:r="http://schemas.openxmlformats.org/officeDocument/2006/relationships" xmlns:w14="http://schemas.microsoft.com/office/word/2010/wordml">
+              <w:rPr>
+                <w:rFonts w:ascii="Roboto" w:hAnsi="Roboto" w:eastAsia="Roboto" w:cs="Roboto"/>
+                <w:sz w:val="22"/>
+                <w:szCs w:val="22"/>
+                <w:color w:val="111111"/>
+              </w:rPr>
+              <w:t xml:space="preserve">0.3%</w:t>
+            </w:r>
+          </w:p>
+        </w:tc>
+      </w:tr>
+      <w:tr>
+        <w:trPr>
+          <w:cantSplit/>
+          <w:trHeight w:val="412" w:hRule="auto"/>
+        </w:trPr>
+        <w:tc>
+          <w:tcPr>
             <w:tcBorders>
               <w:bottom w:val="single" w:sz="16" w:space="0" w:color="000000"/>
             </w:tcBorders>
@@ -8359,7 +8795,7 @@
                 <w:szCs w:val="22"/>
                 <w:color w:val="111111"/>
               </w:rPr>
-              <w:t xml:space="preserve">11</w:t>
+              <w:t xml:space="preserve">100.000</w:t>
             </w:r>
           </w:p>
         </w:tc>
@@ -8527,7 +8963,7 @@
         <w:pStyle w:val="FirstParagraph"/>
       </w:pPr>
       <w:r>
-        <w:t xml:space="preserve">This report was generated on 2020-04-23 10:59:35 using the following computational environment and dependencies:</w:t>
+        <w:t xml:space="preserve">This report was generated on 2020-05-18 22:05:55 using the following computational environment and dependencies:</w:t>
       </w:r>
     </w:p>
     <w:p>
@@ -8538,7 +8974,7 @@
         <w:rPr>
           <w:rStyle w:val="VerbatimChar"/>
         </w:rPr>
-        <w:t xml:space="preserve">#&gt; R version 3.6.3 (2020-02-29)</w:t>
+        <w:t xml:space="preserve">#&gt; R version 4.0.0 (2020-04-24)</w:t>
       </w:r>
       <w:r>
         <w:br/>
@@ -8547,7 +8983,7 @@
         <w:rPr>
           <w:rStyle w:val="VerbatimChar"/>
         </w:rPr>
-        <w:t xml:space="preserve">#&gt; Platform: x86_64-apple-darwin15.6.0 (64-bit)</w:t>
+        <w:t xml:space="preserve">#&gt; Platform: x86_64-apple-darwin17.0 (64-bit)</w:t>
       </w:r>
       <w:r>
         <w:br/>
@@ -8583,7 +9019,7 @@
         <w:rPr>
           <w:rStyle w:val="VerbatimChar"/>
         </w:rPr>
-        <w:t xml:space="preserve">#&gt; BLAS:   /Library/Frameworks/R.framework/Versions/3.6/Resources/lib/libRblas.0.dylib</w:t>
+        <w:t xml:space="preserve">#&gt; BLAS:   /Library/Frameworks/R.framework/Versions/4.0/Resources/lib/libRblas.dylib</w:t>
       </w:r>
       <w:r>
         <w:br/>
@@ -8592,7 +9028,7 @@
         <w:rPr>
           <w:rStyle w:val="VerbatimChar"/>
         </w:rPr>
-        <w:t xml:space="preserve">#&gt; LAPACK: /Library/Frameworks/R.framework/Versions/3.6/Resources/lib/libRlapack.dylib</w:t>
+        <w:t xml:space="preserve">#&gt; LAPACK: /Library/Frameworks/R.framework/Versions/4.0/Resources/lib/libRlapack.dylib</w:t>
       </w:r>
       <w:r>
         <w:br/>
@@ -8673,7 +9109,7 @@
         <w:rPr>
           <w:rStyle w:val="VerbatimChar"/>
         </w:rPr>
-        <w:t xml:space="preserve">#&gt; [1] rsvg_1.3                                  </w:t>
+        <w:t xml:space="preserve">#&gt; [1] rsvg_2.0                                  </w:t>
       </w:r>
       <w:r>
         <w:br/>
@@ -8691,7 +9127,7 @@
         <w:rPr>
           <w:rStyle w:val="VerbatimChar"/>
         </w:rPr>
-        <w:t xml:space="preserve">#&gt; [3] DiagrammeR_1.0.5                          </w:t>
+        <w:t xml:space="preserve">#&gt; [3] DiagrammeR_1.0.6.1                        </w:t>
       </w:r>
       <w:r>
         <w:br/>
@@ -8700,7 +9136,7 @@
         <w:rPr>
           <w:rStyle w:val="VerbatimChar"/>
         </w:rPr>
-        <w:t xml:space="preserve">#&gt; [4] tidyr_1.0.2                               </w:t>
+        <w:t xml:space="preserve">#&gt; [4] tidyr_1.0.3                               </w:t>
       </w:r>
       <w:r>
         <w:br/>
@@ -8709,7 +9145,7 @@
         <w:rPr>
           <w:rStyle w:val="VerbatimChar"/>
         </w:rPr>
-        <w:t xml:space="preserve">#&gt; [5] officer_0.3.8                             </w:t>
+        <w:t xml:space="preserve">#&gt; [5] officer_0.3.10                            </w:t>
       </w:r>
       <w:r>
         <w:br/>
@@ -8718,7 +9154,7 @@
         <w:rPr>
           <w:rStyle w:val="VerbatimChar"/>
         </w:rPr>
-        <w:t xml:space="preserve">#&gt; [6] flextable_0.5.9                           </w:t>
+        <w:t xml:space="preserve">#&gt; [6] flextable_0.5.10                          </w:t>
       </w:r>
       <w:r>
         <w:br/>
@@ -8772,7 +9208,7 @@
         <w:rPr>
           <w:rStyle w:val="VerbatimChar"/>
         </w:rPr>
-        <w:t xml:space="preserve">#&gt;  [1] zip_2.0.4          Rcpp_1.0.4.8       highr_0.8          RColorBrewer_1.1-2</w:t>
+        <w:t xml:space="preserve">#&gt;  [1] zip_2.0.4          Rcpp_1.0.4.6       highr_0.8          RColorBrewer_1.1-2</w:t>
       </w:r>
       <w:r>
         <w:br/>
@@ -8781,7 +9217,7 @@
         <w:rPr>
           <w:rStyle w:val="VerbatimChar"/>
         </w:rPr>
-        <w:t xml:space="preserve">#&gt;  [5] pillar_1.4.3       compiler_3.6.3     base64enc_0.1-3    tools_3.6.3       </w:t>
+        <w:t xml:space="preserve">#&gt;  [5] pillar_1.4.4       compiler_4.0.0     base64enc_0.1-3    tools_4.0.0       </w:t>
       </w:r>
       <w:r>
         <w:br/>
@@ -8808,7 +9244,7 @@
         <w:rPr>
           <w:rStyle w:val="VerbatimChar"/>
         </w:rPr>
-        <w:t xml:space="preserve">#&gt; [17] rlang_0.4.5        rstudioapi_0.11    curl_4.3           yaml_2.2.1        </w:t>
+        <w:t xml:space="preserve">#&gt; [17] rlang_0.4.6        rstudioapi_0.11    curl_4.3           yaml_2.2.1        </w:t>
       </w:r>
       <w:r>
         <w:br/>
@@ -8817,7 +9253,7 @@
         <w:rPr>
           <w:rStyle w:val="VerbatimChar"/>
         </w:rPr>
-        <w:t xml:space="preserve">#&gt; [21] xfun_0.13          stringr_1.4.0      knitr_1.28         xml2_1.3.1        </w:t>
+        <w:t xml:space="preserve">#&gt; [21] xfun_0.13          stringr_1.4.0      knitr_1.28         xml2_1.3.2        </w:t>
       </w:r>
       <w:r>
         <w:br/>
@@ -8835,7 +9271,7 @@
         <w:rPr>
           <w:rStyle w:val="VerbatimChar"/>
         </w:rPr>
-        <w:t xml:space="preserve">#&gt; [29] vctrs_0.2.4        systemfonts_0.2.0  prompt_1.0.0       tidyselect_1.0.0  </w:t>
+        <w:t xml:space="preserve">#&gt; [29] vctrs_0.3.0        systemfonts_0.2.2  prompt_1.0.0       tidyselect_1.1.0  </w:t>
       </w:r>
       <w:r>
         <w:br/>
@@ -8844,7 +9280,7 @@
         <w:rPr>
           <w:rStyle w:val="VerbatimChar"/>
         </w:rPr>
-        <w:t xml:space="preserve">#&gt; [33] glue_1.4.0.9000    snakecase_0.11.0   data.table_1.12.8  R6_2.4.1          </w:t>
+        <w:t xml:space="preserve">#&gt; [33] glue_1.4.1         snakecase_0.11.0   data.table_1.12.9  R6_2.4.1          </w:t>
       </w:r>
       <w:r>
         <w:br/>
@@ -8853,7 +9289,7 @@
         <w:rPr>
           <w:rStyle w:val="VerbatimChar"/>
         </w:rPr>
-        <w:t xml:space="preserve">#&gt; [37] rmarkdown_2.1      bookdown_0.18      readr_1.3.1        purrr_0.3.4       </w:t>
+        <w:t xml:space="preserve">#&gt; [37] rmarkdown_2.1      bookdown_0.19      readr_1.3.1        purrr_0.3.4       </w:t>
       </w:r>
       <w:r>
         <w:br/>
@@ -8862,7 +9298,7 @@
         <w:rPr>
           <w:rStyle w:val="VerbatimChar"/>
         </w:rPr>
-        <w:t xml:space="preserve">#&gt; [41] magrittr_1.5       clisymbols_1.2.0   ellipsis_0.3.0     htmltools_0.4.0   </w:t>
+        <w:t xml:space="preserve">#&gt; [41] magrittr_1.5       clisymbols_1.2.0   ellipsis_0.3.1     htmltools_0.4.0   </w:t>
       </w:r>
       <w:r>
         <w:br/>
@@ -8880,7 +9316,7 @@
         <w:rPr>
           <w:rStyle w:val="VerbatimChar"/>
         </w:rPr>
-        <w:t xml:space="preserve">#&gt; [49] crayon_1.3.4.9000</w:t>
+        <w:t xml:space="preserve">#&gt; [49] crayon_1.3.4</w:t>
       </w:r>
     </w:p>
     <w:p>
@@ -8917,7 +9353,7 @@
         <w:rPr>
           <w:rStyle w:val="VerbatimChar"/>
         </w:rPr>
-        <w:t xml:space="preserve">#&gt; Head:     [447e624] 2020-04-22: Edit text for clarity, remove redundant text</w:t>
+        <w:t xml:space="preserve">#&gt; Head:     [8691a59] 2020-05-18: cleaning/formatting for consistency and each sentence on own line</w:t>
       </w:r>
     </w:p>
     <w:sectPr>

</xml_diff>

<commit_message>
Add Analysis section and update references
</commit_message>
<xml_diff>
--- a/analysis/paper/paper.docx
+++ b/analysis/paper/paper.docx
@@ -155,13 +155,13 @@
         <w:pStyle w:val="Date"/>
       </w:pPr>
       <w:r>
-        <w:t xml:space="preserve">18</w:t>
-      </w:r>
-      <w:r>
-        <w:t xml:space="preserve"> </w:t>
-      </w:r>
-      <w:r>
-        <w:t xml:space="preserve">May,</w:t>
+        <w:t xml:space="preserve">23</w:t>
+      </w:r>
+      <w:r>
+        <w:t xml:space="preserve"> </w:t>
+      </w:r>
+      <w:r>
+        <w:t xml:space="preserve">July,</w:t>
       </w:r>
       <w:r>
         <w:t xml:space="preserve"> </w:t>
@@ -1400,7 +1400,7 @@
         <w:t xml:space="preserve"> </w:t>
       </w:r>
       <w:r>
-        <w:t xml:space="preserve">(Baker 2016; Iqbal et al. 2016; Nature 2016; Patil et al. 2016; Weissgerber et al. 2016; Brunsdon 2015; Sweedler 2015; Fitzjohn et al. 2014; Ioannidis 2014; Fidler and Gordon 2013; Stodden et al. 2013)</w:t>
+        <w:t xml:space="preserve">(Baker 2016; Iqbal et al. 2016; Editors at Nature 2016; Patil et al. 2016; Weissgerber et al. 2016; Brunsdon 2015; Sweedler 2015; Fitzjohn et al. 2014; Ioannidis 2014; Fidler and Gordon 2013; Stodden et al. 2013)</w:t>
       </w:r>
       <w:r>
         <w:t xml:space="preserve"> </w:t>
@@ -1614,7 +1614,7 @@
         <w:t xml:space="preserve"> </w:t>
       </w:r>
       <w:r>
-        <w:t xml:space="preserve">(Government of Canada 2016; van Noorden 2017; Australian Research Council 2018)</w:t>
+        <w:t xml:space="preserve">(Government of Canada 2016; Noorden 2017; Council 2018)</w:t>
       </w:r>
       <w:r>
         <w:t xml:space="preserve"> </w:t>
@@ -2746,11 +2746,227 @@
       <w:pPr>
         <w:pStyle w:val="Heading2"/>
       </w:pPr>
-      <w:bookmarkStart w:id="34" w:name="results"/>
+      <w:bookmarkStart w:id="34" w:name="analysis"/>
+      <w:r>
+        <w:t xml:space="preserve">Analysis</w:t>
+      </w:r>
+      <w:bookmarkEnd w:id="34"/>
+    </w:p>
+    <w:p>
+      <w:pPr>
+        <w:pStyle w:val="FirstParagraph"/>
+      </w:pPr>
+      <w:r>
+        <w:t xml:space="preserve">Bayesian mixed effect models were fit using the contributed package brms</w:t>
+      </w:r>
+      <w:r>
+        <w:t xml:space="preserve"> </w:t>
+      </w:r>
+      <w:r>
+        <w:t xml:space="preserve">(Bürkner 2018)</w:t>
+      </w:r>
+      <w:r>
+        <w:t xml:space="preserve"> </w:t>
+      </w:r>
+      <w:r>
+        <w:t xml:space="preserve">in the R environment</w:t>
+      </w:r>
+      <w:r>
+        <w:t xml:space="preserve"> </w:t>
+      </w:r>
+      <w:r>
+        <w:t xml:space="preserve">(R Core Team 2020)</w:t>
+      </w:r>
+      <w:r>
+        <w:t xml:space="preserve"> </w:t>
+      </w:r>
+      <w:r>
+        <w:t xml:space="preserve">to evaluate the fixed effects of the publication (journal title), article class, molecular focus, five year journal impact factor, journal open access policy on the reproducibility index and year to test for changes over time in the reproducibility index.</w:t>
+      </w:r>
+    </w:p>
+    <w:p>
+      <w:pPr>
+        <w:pStyle w:val="BodyText"/>
+      </w:pPr>
+      <w:r>
+        <w:t xml:space="preserve">Relatively flat priors were selected with a mean 0 and a standard deviation 10 for the fixed effects.</w:t>
+      </w:r>
+    </w:p>
+    <w:p>
+      <w:pPr>
+        <w:pStyle w:val="BodyText"/>
+      </w:pPr>
+      <w:r>
+        <w:t xml:space="preserve">The random effects were year and assignee for all models excepting the model which tested for year effects.</w:t>
+      </w:r>
+      <w:r>
+        <w:t xml:space="preserve"> </w:t>
+      </w:r>
+      <w:r>
+        <w:t xml:space="preserve">In this model the random effects were the publication title and assignee.</w:t>
+      </w:r>
+    </w:p>
+    <w:p>
+      <w:pPr>
+        <w:pStyle w:val="BodyText"/>
+      </w:pPr>
+      <w:r>
+        <w:t xml:space="preserve">Models were fit using the</w:t>
+      </w:r>
+      <w:r>
+        <w:t xml:space="preserve"> </w:t>
+      </w:r>
+      <w:r>
+        <w:rPr>
+          <w:rStyle w:val="VerbatimChar"/>
+        </w:rPr>
+        <w:t xml:space="preserve">hurdle_gamma()</w:t>
+      </w:r>
+      <w:r>
+        <w:t xml:space="preserve"> </w:t>
+      </w:r>
+      <w:r>
+        <w:t xml:space="preserve">family function due to zero-inflated continuous data.</w:t>
+      </w:r>
+      <w:r>
+        <w:t xml:space="preserve"> </w:t>
+      </w:r>
+      <w:r>
+        <w:t xml:space="preserve">Each model was run for 3000 iterations in four chains.</w:t>
+      </w:r>
+    </w:p>
+    <w:p>
+      <w:pPr>
+        <w:pStyle w:val="BodyText"/>
+      </w:pPr>
+      <w:r>
+        <w:t xml:space="preserve">The</w:t>
+      </w:r>
+      <w:r>
+        <w:t xml:space="preserve"> </w:t>
+      </w:r>
+      <w:r>
+        <w:rPr>
+          <w:rStyle w:val="VerbatimChar"/>
+        </w:rPr>
+        <w:t xml:space="preserve">adapt_delta()</w:t>
+      </w:r>
+      <w:r>
+        <w:t xml:space="preserve"> </w:t>
+      </w:r>
+      <w:r>
+        <w:t xml:space="preserve">and</w:t>
+      </w:r>
+      <w:r>
+        <w:t xml:space="preserve"> </w:t>
+      </w:r>
+      <w:r>
+        <w:rPr>
+          <w:rStyle w:val="VerbatimChar"/>
+        </w:rPr>
+        <w:t xml:space="preserve">max_treedepth()</w:t>
+      </w:r>
+      <w:r>
+        <w:t xml:space="preserve"> </w:t>
+      </w:r>
+      <w:r>
+        <w:t xml:space="preserve">values were adjusted as necessary on a case-by-case basis for each of the models to ensure that the chains mixed well.</w:t>
+      </w:r>
+    </w:p>
+    <w:p>
+      <w:pPr>
+        <w:pStyle w:val="BodyText"/>
+      </w:pPr>
+      <w:r>
+        <w:t xml:space="preserve">Model finesses were evaluated using model summaries and diagnostic plots from brms</w:t>
+      </w:r>
+      <w:r>
+        <w:t xml:space="preserve"> </w:t>
+      </w:r>
+      <w:r>
+        <w:t xml:space="preserve">(Bürkner 2018)</w:t>
+      </w:r>
+      <w:r>
+        <w:t xml:space="preserve"> </w:t>
+      </w:r>
+      <w:r>
+        <w:t xml:space="preserve">and posterior fits using</w:t>
+      </w:r>
+      <w:r>
+        <w:t xml:space="preserve"> </w:t>
+      </w:r>
+      <w:r>
+        <w:rPr>
+          <w:rStyle w:val="VerbatimChar"/>
+        </w:rPr>
+        <w:t xml:space="preserve">pp_check()</w:t>
+      </w:r>
+      <w:r>
+        <w:t xml:space="preserve"> </w:t>
+      </w:r>
+      <w:r>
+        <w:t xml:space="preserve">from the contributed R package bayesplot</w:t>
+      </w:r>
+      <w:r>
+        <w:t xml:space="preserve"> </w:t>
+      </w:r>
+      <w:r>
+        <w:t xml:space="preserve">(Gabry et al. 2019)</w:t>
+      </w:r>
+      <w:r>
+        <w:t xml:space="preserve">.</w:t>
+      </w:r>
+    </w:p>
+    <w:p>
+      <w:pPr>
+        <w:pStyle w:val="BodyText"/>
+      </w:pPr>
+      <w:r>
+        <w:t xml:space="preserve">Probability of direction or maximum probability of effect was plotted,</w:t>
+      </w:r>
+      <w:r>
+        <w:t xml:space="preserve"> </w:t>
+      </w:r>
+      <w:r>
+        <w:rPr>
+          <w:rStyle w:val="VerbatimChar"/>
+        </w:rPr>
+        <w:t xml:space="preserve">pd()</w:t>
+      </w:r>
+      <w:r>
+        <w:t xml:space="preserve">, and a test for practical equivalence,</w:t>
+      </w:r>
+      <w:r>
+        <w:t xml:space="preserve"> </w:t>
+      </w:r>
+      <w:r>
+        <w:rPr>
+          <w:rStyle w:val="VerbatimChar"/>
+        </w:rPr>
+        <w:t xml:space="preserve">equivalence_test()</w:t>
+      </w:r>
+      <w:r>
+        <w:t xml:space="preserve">, was performed for each model using the contributed R package bayestestR</w:t>
+      </w:r>
+      <w:r>
+        <w:t xml:space="preserve"> </w:t>
+      </w:r>
+      <w:r>
+        <w:t xml:space="preserve">(Makowski et al. 2019)</w:t>
+      </w:r>
+      <w:r>
+        <w:t xml:space="preserve">.</w:t>
+      </w:r>
+    </w:p>
+    <w:p>
+      <w:pPr>
+        <w:pStyle w:val="Heading2"/>
+      </w:pPr>
+      <w:bookmarkStart w:id="35" w:name="results"/>
       <w:r>
         <w:t xml:space="preserve">Results</w:t>
       </w:r>
-      <w:bookmarkEnd w:id="34"/>
+      <w:bookmarkEnd w:id="35"/>
     </w:p>
     <w:p>
       <w:pPr>
@@ -3022,7 +3238,7 @@
       <w:r>
         <w:t xml:space="preserve">provide models, data and code, (</w:t>
       </w:r>
-      <w:hyperlink r:id="rId35">
+      <w:hyperlink r:id="rId36">
         <w:r>
           <w:rPr>
             <w:rStyle w:val="Hyperlink"/>
@@ -3059,7 +3275,7 @@
       <w:r>
         <w:t xml:space="preserve">provide models, data and code, (</w:t>
       </w:r>
-      <w:hyperlink r:id="rId36">
+      <w:hyperlink r:id="rId37">
         <w:r>
           <w:rPr>
             <w:rStyle w:val="Hyperlink"/>
@@ -3096,7 +3312,7 @@
       <w:r>
         <w:t xml:space="preserve">provides data and a reproducible report that explain in details all steps of the analysis and the R codes for conducting a meta-analysis for assessing heterogeneity in relationship between white mold incidence and soybean yield and between incidence and soybean tied (</w:t>
       </w:r>
-      <w:hyperlink r:id="rId37">
+      <w:hyperlink r:id="rId38">
         <w:r>
           <w:rPr>
             <w:rStyle w:val="Hyperlink"/>
@@ -3144,7 +3360,7 @@
       <w:r>
         <w:t xml:space="preserve"> </w:t>
       </w:r>
-      <w:hyperlink r:id="rId38">
+      <w:hyperlink r:id="rId39">
         <w:r>
           <w:rPr>
             <w:rStyle w:val="Hyperlink"/>
@@ -3167,7 +3383,7 @@
       <w:r>
         <w:t xml:space="preserve"> </w:t>
       </w:r>
-      <w:hyperlink r:id="rId39">
+      <w:hyperlink r:id="rId40">
         <w:r>
           <w:rPr>
             <w:rStyle w:val="Hyperlink"/>
@@ -3191,55 +3407,85 @@
       <w:pPr>
         <w:pStyle w:val="Heading1"/>
       </w:pPr>
-      <w:bookmarkStart w:id="40" w:name="discussion"/>
+      <w:bookmarkStart w:id="41" w:name="discussion"/>
       <w:r>
         <w:t xml:space="preserve">Discussion</w:t>
       </w:r>
-      <w:bookmarkEnd w:id="40"/>
+      <w:bookmarkEnd w:id="41"/>
     </w:p>
     <w:p>
       <w:pPr>
         <w:pStyle w:val="Heading1"/>
       </w:pPr>
-      <w:bookmarkStart w:id="41" w:name="acknowledgements"/>
+      <w:bookmarkStart w:id="42" w:name="acknowledgements"/>
       <w:r>
         <w:t xml:space="preserve">Acknowledgements</w:t>
       </w:r>
-      <w:bookmarkEnd w:id="41"/>
+      <w:bookmarkEnd w:id="42"/>
     </w:p>
     <w:p>
       <w:pPr>
         <w:pStyle w:val="Heading5"/>
       </w:pPr>
-      <w:bookmarkStart w:id="42" w:name="pagebreak"/>
+      <w:bookmarkStart w:id="43" w:name="pagebreak"/>
       <w:r>
         <w:t xml:space="preserve">pagebreak</w:t>
       </w:r>
-      <w:bookmarkEnd w:id="42"/>
+      <w:bookmarkEnd w:id="43"/>
     </w:p>
     <w:p>
       <w:pPr>
         <w:pStyle w:val="Heading1"/>
       </w:pPr>
-      <w:bookmarkStart w:id="43" w:name="references"/>
+      <w:bookmarkStart w:id="44" w:name="references"/>
       <w:r>
         <w:t xml:space="preserve">References</w:t>
       </w:r>
-      <w:bookmarkEnd w:id="43"/>
-    </w:p>
-    <w:bookmarkStart w:id="77" w:name="refs"/>
-    <w:bookmarkStart w:id="45" w:name="ref-ARC2018"/>
+      <w:bookmarkEnd w:id="44"/>
+    </w:p>
+    <w:bookmarkStart w:id="81" w:name="refs"/>
+    <w:bookmarkStart w:id="45" w:name="ref-Baker2016a"/>
     <w:p>
       <w:pPr>
         <w:pStyle w:val="Bibliography"/>
       </w:pPr>
       <w:r>
-        <w:t xml:space="preserve">Australian Research Council. 2018. ARC Open Access Policy. Available at:</w:t>
-      </w:r>
-      <w:r>
-        <w:t xml:space="preserve"> </w:t>
-      </w:r>
-      <w:hyperlink r:id="rId44">
+        <w:t xml:space="preserve">Baker, M. 2016. Muddled meanings hamper efforts to fix reproduciblity crisis. Nature News.</w:t>
+      </w:r>
+    </w:p>
+    <w:bookmarkEnd w:id="45"/>
+    <w:bookmarkStart w:id="46" w:name="ref-Brunsdon2015"/>
+    <w:p>
+      <w:pPr>
+        <w:pStyle w:val="Bibliography"/>
+      </w:pPr>
+      <w:r>
+        <w:t xml:space="preserve">Brunsdon, C. 2015. Quantitative methods I: Reproducible research and quantitative geography. Prog. Hum. Geogr.</w:t>
+      </w:r>
+    </w:p>
+    <w:bookmarkEnd w:id="46"/>
+    <w:bookmarkStart w:id="47" w:name="ref-Burkner2018"/>
+    <w:p>
+      <w:pPr>
+        <w:pStyle w:val="Bibliography"/>
+      </w:pPr>
+      <w:r>
+        <w:t xml:space="preserve">Bürkner, P.-C. 2018. Advanced Bayesian multilevel modeling with the R package brms. The R Journal. 10:395–411.</w:t>
+      </w:r>
+    </w:p>
+    <w:bookmarkEnd w:id="47"/>
+    <w:bookmarkStart w:id="49" w:name="ref-ARC2018"/>
+    <w:p>
+      <w:pPr>
+        <w:pStyle w:val="Bibliography"/>
+      </w:pPr>
+      <w:r>
+        <w:t xml:space="preserve">Council, A. R. 2018. ARC Open Access Policy. Available at:</w:t>
+      </w:r>
+      <w:r>
+        <w:t xml:space="preserve"> </w:t>
+      </w:r>
+      <w:hyperlink r:id="rId48">
         <w:r>
           <w:rPr>
             <w:rStyle w:val="Hyperlink"/>
@@ -3254,49 +3500,39 @@
         <w:t xml:space="preserve">[Accessed April 20, 2020].</w:t>
       </w:r>
     </w:p>
-    <w:bookmarkEnd w:id="45"/>
-    <w:bookmarkStart w:id="46" w:name="ref-Baker2016a"/>
+    <w:bookmarkEnd w:id="49"/>
+    <w:bookmarkStart w:id="50" w:name="ref-Duku2016"/>
     <w:p>
       <w:pPr>
         <w:pStyle w:val="Bibliography"/>
       </w:pPr>
       <w:r>
-        <w:t xml:space="preserve">Baker, M. 2016. Muddled meanings hamper efforts to fix reproduciblity crisis. Nature News.</w:t>
-      </w:r>
-    </w:p>
-    <w:bookmarkEnd w:id="46"/>
-    <w:bookmarkStart w:id="47" w:name="ref-Brunsdon2015"/>
+        <w:t xml:space="preserve">Duku, C., Sparks, A. H., and Zwart, S. J. 2016. Spatial modelling of rice yield losses in tanzania due to bacterial leaf blight and leaf blast in a changing climate. Climatic Change. 135:569–583.</w:t>
+      </w:r>
+    </w:p>
+    <w:bookmarkEnd w:id="50"/>
+    <w:bookmarkStart w:id="51" w:name="ref-Nature2016"/>
     <w:p>
       <w:pPr>
         <w:pStyle w:val="Bibliography"/>
       </w:pPr>
       <w:r>
-        <w:t xml:space="preserve">Brunsdon, C. 2015. Quantitative methods I: Reproducible research and quantitative geography. Prog. Hum. Geogr.</w:t>
-      </w:r>
-    </w:p>
-    <w:bookmarkEnd w:id="47"/>
-    <w:bookmarkStart w:id="48" w:name="ref-Duku2016"/>
+        <w:t xml:space="preserve">Editors at Nature. 2016. Reality check on reproducibility. Nature. 533:437.</w:t>
+      </w:r>
+    </w:p>
+    <w:bookmarkEnd w:id="51"/>
+    <w:bookmarkStart w:id="53" w:name="ref-Fidler2013"/>
     <w:p>
       <w:pPr>
         <w:pStyle w:val="Bibliography"/>
       </w:pPr>
       <w:r>
-        <w:t xml:space="preserve">Duku, C., Sparks, A. H., and Zwart, S. J. 2016. Spatial modelling of rice yield losses in tanzania due to bacterial leaf blight and leaf blast in a changing climate. Climatic Change. 135:569–583.</w:t>
-      </w:r>
-    </w:p>
-    <w:bookmarkEnd w:id="48"/>
-    <w:bookmarkStart w:id="50" w:name="ref-Fidler2013"/>
-    <w:p>
-      <w:pPr>
-        <w:pStyle w:val="Bibliography"/>
-      </w:pPr>
-      <w:r>
         <w:t xml:space="preserve">Fidler, F., and Gordon, A. 2013. Science is in a reproducibility crisis: How do we resolve it? Phys.org. Available at:</w:t>
       </w:r>
       <w:r>
         <w:t xml:space="preserve"> </w:t>
       </w:r>
-      <w:hyperlink r:id="rId49">
+      <w:hyperlink r:id="rId52">
         <w:r>
           <w:rPr>
             <w:rStyle w:val="Hyperlink"/>
@@ -3308,8 +3544,8 @@
         <w:t xml:space="preserve">.</w:t>
       </w:r>
     </w:p>
-    <w:bookmarkEnd w:id="50"/>
-    <w:bookmarkStart w:id="52" w:name="ref-Fitzjohn2014"/>
+    <w:bookmarkEnd w:id="53"/>
+    <w:bookmarkStart w:id="55" w:name="ref-Fitzjohn2014"/>
     <w:p>
       <w:pPr>
         <w:pStyle w:val="Bibliography"/>
@@ -3320,7 +3556,7 @@
       <w:r>
         <w:t xml:space="preserve"> </w:t>
       </w:r>
-      <w:hyperlink r:id="rId51">
+      <w:hyperlink r:id="rId54">
         <w:r>
           <w:rPr>
             <w:rStyle w:val="Hyperlink"/>
@@ -3332,19 +3568,29 @@
         <w:t xml:space="preserve">.</w:t>
       </w:r>
     </w:p>
-    <w:bookmarkEnd w:id="52"/>
-    <w:bookmarkStart w:id="54" w:name="ref-government_of_canada_2016"/>
+    <w:bookmarkEnd w:id="55"/>
+    <w:bookmarkStart w:id="56" w:name="ref-Gabry2019"/>
     <w:p>
       <w:pPr>
         <w:pStyle w:val="Bibliography"/>
       </w:pPr>
       <w:r>
+        <w:t xml:space="preserve">Gabry, J., Simpson, D., Vehtari, A., Betancourt, M., and Gelman, A. 2019. Visualization in bayesian workflow. J. R. Stat. Soc. A. 182:389–402.</w:t>
+      </w:r>
+    </w:p>
+    <w:bookmarkEnd w:id="56"/>
+    <w:bookmarkStart w:id="58" w:name="ref-government_of_canada_2016"/>
+    <w:p>
+      <w:pPr>
+        <w:pStyle w:val="Bibliography"/>
+      </w:pPr>
+      <w:r>
         <w:t xml:space="preserve">Government of Canada, I. 2016. Tri-Agency Open Access Policy on Publications - Science.Gc.ca. Tri-Agency Open Access Policy on Publications. Available at:</w:t>
       </w:r>
       <w:r>
         <w:t xml:space="preserve"> </w:t>
       </w:r>
-      <w:hyperlink r:id="rId53">
+      <w:hyperlink r:id="rId57">
         <w:r>
           <w:rPr>
             <w:rStyle w:val="Hyperlink"/>
@@ -3359,8 +3605,8 @@
         <w:t xml:space="preserve">[Accessed April 12, 2019].</w:t>
       </w:r>
     </w:p>
-    <w:bookmarkEnd w:id="54"/>
-    <w:bookmarkStart w:id="55" w:name="ref-Ioannidis2014"/>
+    <w:bookmarkEnd w:id="58"/>
+    <w:bookmarkStart w:id="59" w:name="ref-Ioannidis2014"/>
     <w:p>
       <w:pPr>
         <w:pStyle w:val="Bibliography"/>
@@ -3369,8 +3615,8 @@
         <w:t xml:space="preserve">Ioannidis, J. P. A. 2014. How to make more published research true. PLoS Med. 11.</w:t>
       </w:r>
     </w:p>
-    <w:bookmarkEnd w:id="55"/>
-    <w:bookmarkStart w:id="56" w:name="ref-Iqbal2016"/>
+    <w:bookmarkEnd w:id="59"/>
+    <w:bookmarkStart w:id="60" w:name="ref-Iqbal2016"/>
     <w:p>
       <w:pPr>
         <w:pStyle w:val="Bibliography"/>
@@ -3379,8 +3625,8 @@
         <w:t xml:space="preserve">Iqbal, S. A., Wallach, J. D., Khoury, M. J., Schully, S. D., and Ioannidis, J. P. A. 2016. Reproducible Research Practices and Transparency across the Biomedical Literature. PLoS Biol. 14:1–13.</w:t>
       </w:r>
     </w:p>
-    <w:bookmarkEnd w:id="56"/>
-    <w:bookmarkStart w:id="57" w:name="ref-Lehner2017"/>
+    <w:bookmarkEnd w:id="60"/>
+    <w:bookmarkStart w:id="61" w:name="ref-Lehner2017"/>
     <w:p>
       <w:pPr>
         <w:pStyle w:val="Bibliography"/>
@@ -3389,8 +3635,8 @@
         <w:t xml:space="preserve">Lehner, M. S., Pethybridge, S. J., Meyer, M. C., and Del Ponte, E. M. 2017. Meta-analytic modelling of the incidence–yield and incidence–sclerotial production relationships in soybean white mould epidemics. Plant Pathology. 66:460–468.</w:t>
       </w:r>
     </w:p>
-    <w:bookmarkEnd w:id="57"/>
-    <w:bookmarkStart w:id="58" w:name="ref-Madden2015"/>
+    <w:bookmarkEnd w:id="61"/>
+    <w:bookmarkStart w:id="62" w:name="ref-Madden2015"/>
     <w:p>
       <w:pPr>
         <w:pStyle w:val="Bibliography"/>
@@ -3414,8 +3660,32 @@
         <w:t xml:space="preserve">value have a future in plant pathology? Phytopathology. 105:1400–1407.</w:t>
       </w:r>
     </w:p>
-    <w:bookmarkEnd w:id="58"/>
-    <w:bookmarkStart w:id="59" w:name="ref-mcnaught1997compendium"/>
+    <w:bookmarkEnd w:id="62"/>
+    <w:bookmarkStart w:id="64" w:name="ref-Makowski2019"/>
+    <w:p>
+      <w:pPr>
+        <w:pStyle w:val="Bibliography"/>
+      </w:pPr>
+      <w:r>
+        <w:t xml:space="preserve">Makowski, D., Ben-Shachar, M. S., and Lüdecke, D. 2019. BayestestR: Describing effects and their uncertainty, existence and significance within the bayesian framework. Journal of Open Source Software. 4:1541 Available at:</w:t>
+      </w:r>
+      <w:r>
+        <w:t xml:space="preserve"> </w:t>
+      </w:r>
+      <w:hyperlink r:id="rId63">
+        <w:r>
+          <w:rPr>
+            <w:rStyle w:val="Hyperlink"/>
+          </w:rPr>
+          <w:t xml:space="preserve">https://joss.theoj.org/papers/10.21105/joss.01541</w:t>
+        </w:r>
+      </w:hyperlink>
+      <w:r>
+        <w:t xml:space="preserve">.</w:t>
+      </w:r>
+    </w:p>
+    <w:bookmarkEnd w:id="64"/>
+    <w:bookmarkStart w:id="65" w:name="ref-mcnaught1997compendium"/>
     <w:p>
       <w:pPr>
         <w:pStyle w:val="Bibliography"/>
@@ -3436,18 +3706,18 @@
         <w:t xml:space="preserve">. Second Edition. Blackwell Science Oxford.</w:t>
       </w:r>
     </w:p>
-    <w:bookmarkEnd w:id="59"/>
-    <w:bookmarkStart w:id="60" w:name="ref-Nature2016"/>
+    <w:bookmarkEnd w:id="65"/>
+    <w:bookmarkStart w:id="66" w:name="ref-vannoorden2017"/>
     <w:p>
       <w:pPr>
         <w:pStyle w:val="Bibliography"/>
       </w:pPr>
       <w:r>
-        <w:t xml:space="preserve">Nature, E. at. 2016. Reality check on reproducibility. Nature. 533:437.</w:t>
-      </w:r>
-    </w:p>
-    <w:bookmarkEnd w:id="60"/>
-    <w:bookmarkStart w:id="62" w:name="ref-Patil2016"/>
+        <w:t xml:space="preserve">Noorden, R. van. 2017. Gates Foundation demands open access. Nature. 541:270–270.</w:t>
+      </w:r>
+    </w:p>
+    <w:bookmarkEnd w:id="66"/>
+    <w:bookmarkStart w:id="68" w:name="ref-Patil2016"/>
     <w:p>
       <w:pPr>
         <w:pStyle w:val="Bibliography"/>
@@ -3458,7 +3728,7 @@
       <w:r>
         <w:t xml:space="preserve"> </w:t>
       </w:r>
-      <w:hyperlink r:id="rId61">
+      <w:hyperlink r:id="rId67">
         <w:r>
           <w:rPr>
             <w:rStyle w:val="Hyperlink"/>
@@ -3470,8 +3740,8 @@
         <w:t xml:space="preserve">.</w:t>
       </w:r>
     </w:p>
-    <w:bookmarkEnd w:id="62"/>
-    <w:bookmarkStart w:id="63" w:name="ref-Peng2009"/>
+    <w:bookmarkEnd w:id="68"/>
+    <w:bookmarkStart w:id="69" w:name="ref-Peng2009"/>
     <w:p>
       <w:pPr>
         <w:pStyle w:val="Bibliography"/>
@@ -3480,8 +3750,8 @@
         <w:t xml:space="preserve">Peng, R. D. 2009. Reproducible research and Biostatistics. Biostatistics. 10:405–408.</w:t>
       </w:r>
     </w:p>
-    <w:bookmarkEnd w:id="63"/>
-    <w:bookmarkStart w:id="65" w:name="ref-RCT2020"/>
+    <w:bookmarkEnd w:id="69"/>
+    <w:bookmarkStart w:id="71" w:name="ref-RCT2020"/>
     <w:p>
       <w:pPr>
         <w:pStyle w:val="Bibliography"/>
@@ -3504,7 +3774,7 @@
       <w:r>
         <w:t xml:space="preserve"> </w:t>
       </w:r>
-      <w:hyperlink r:id="rId64">
+      <w:hyperlink r:id="rId70">
         <w:r>
           <w:rPr>
             <w:rStyle w:val="Hyperlink"/>
@@ -3516,8 +3786,8 @@
         <w:t xml:space="preserve">.</w:t>
       </w:r>
     </w:p>
-    <w:bookmarkEnd w:id="65"/>
-    <w:bookmarkStart w:id="66" w:name="ref-Sparks2011"/>
+    <w:bookmarkEnd w:id="71"/>
+    <w:bookmarkStart w:id="72" w:name="ref-Sparks2011"/>
     <w:p>
       <w:pPr>
         <w:pStyle w:val="Bibliography"/>
@@ -3526,8 +3796,8 @@
         <w:t xml:space="preserve">Sparks, A. H., Forbes, G. A., Hijmans, R. J., and Garrett, K. A. 2011. A metamodeling framework for extending the application domain of process-based ecological models. Ecosphere. 2:art90.</w:t>
       </w:r>
     </w:p>
-    <w:bookmarkEnd w:id="66"/>
-    <w:bookmarkStart w:id="67" w:name="ref-Sparks2014"/>
+    <w:bookmarkEnd w:id="72"/>
+    <w:bookmarkStart w:id="73" w:name="ref-Sparks2014"/>
     <w:p>
       <w:pPr>
         <w:pStyle w:val="Bibliography"/>
@@ -3536,8 +3806,8 @@
         <w:t xml:space="preserve">Sparks, A. H., Forbes, G. A., Hijmans, R. J., and Garrett, K. A. 2014. Climate change may have limited effect on global risk of potato late blight. Global Change Biology.:3621–3631.</w:t>
       </w:r>
     </w:p>
-    <w:bookmarkEnd w:id="67"/>
-    <w:bookmarkStart w:id="68" w:name="ref-Stodden2013"/>
+    <w:bookmarkEnd w:id="73"/>
+    <w:bookmarkStart w:id="74" w:name="ref-Stodden2013"/>
     <w:p>
       <w:pPr>
         <w:pStyle w:val="Bibliography"/>
@@ -3546,8 +3816,8 @@
         <w:t xml:space="preserve">Stodden, V., Guo, P., and Ma, Z. 2013. Toward reproducible computational research: An empirical analysis of data and code policy adoption by journals. PLoS One. 8:2–9.</w:t>
       </w:r>
     </w:p>
-    <w:bookmarkEnd w:id="68"/>
-    <w:bookmarkStart w:id="69" w:name="ref-Sweedler2015"/>
+    <w:bookmarkEnd w:id="74"/>
+    <w:bookmarkStart w:id="75" w:name="ref-Sweedler2015"/>
     <w:p>
       <w:pPr>
         <w:pStyle w:val="Bibliography"/>
@@ -3556,49 +3826,39 @@
         <w:t xml:space="preserve">Sweedler, J. V. 2015. Striving for Reproducible Science. Anal. Chem. 87:11603–11604.</w:t>
       </w:r>
     </w:p>
-    <w:bookmarkEnd w:id="69"/>
-    <w:bookmarkStart w:id="70" w:name="ref-vannoorden2017"/>
+    <w:bookmarkEnd w:id="75"/>
+    <w:bookmarkStart w:id="76" w:name="ref-Wald2010"/>
     <w:p>
       <w:pPr>
         <w:pStyle w:val="Bibliography"/>
       </w:pPr>
       <w:r>
-        <w:t xml:space="preserve">van Noorden, R. 2017. Gates Foundation demands open access. Nature. 541:270–270.</w:t>
-      </w:r>
-    </w:p>
-    <w:bookmarkEnd w:id="70"/>
-    <w:bookmarkStart w:id="71" w:name="ref-Wald2010"/>
+        <w:t xml:space="preserve">Wald, C. 2010. Scientists embrace openness.</w:t>
+      </w:r>
+    </w:p>
+    <w:bookmarkEnd w:id="76"/>
+    <w:bookmarkStart w:id="77" w:name="ref-Weissgerber2016"/>
     <w:p>
       <w:pPr>
         <w:pStyle w:val="Bibliography"/>
       </w:pPr>
       <w:r>
-        <w:t xml:space="preserve">Wald, C. 2010. Scientists embrace openness.</w:t>
-      </w:r>
-    </w:p>
-    <w:bookmarkEnd w:id="71"/>
-    <w:bookmarkStart w:id="72" w:name="ref-Weissgerber2016"/>
+        <w:t xml:space="preserve">Weissgerber, T. L., Garovic, V. D., Winham, S. J., Milic, N. M., and Prager, E. M. 2016. Transparent reporting for reproducible science. J. Neurosci. Res. 00:1–6.</w:t>
+      </w:r>
+    </w:p>
+    <w:bookmarkEnd w:id="77"/>
+    <w:bookmarkStart w:id="79" w:name="ref-Wilkinson2016"/>
     <w:p>
       <w:pPr>
         <w:pStyle w:val="Bibliography"/>
       </w:pPr>
       <w:r>
-        <w:t xml:space="preserve">Weissgerber, T. L., Garovic, V. D., Winham, S. J., Milic, N. M., and Prager, E. M. 2016. Transparent reporting for reproducible science. J. Neurosci. Res. 00:1–6.</w:t>
-      </w:r>
-    </w:p>
-    <w:bookmarkEnd w:id="72"/>
-    <w:bookmarkStart w:id="74" w:name="ref-Wilkinson2016"/>
-    <w:p>
-      <w:pPr>
-        <w:pStyle w:val="Bibliography"/>
-      </w:pPr>
-      <w:r>
         <w:t xml:space="preserve">Wilkinson, M. D., Dumontier, M., Aalbersberg, I. J., Appleton, G., Axton, M., Baak, A., et al. 2016. The FAIR Guiding Principles for scientific data management and stewardship. Scientific Data. 3:1–9 Available at:</w:t>
       </w:r>
       <w:r>
         <w:t xml:space="preserve"> </w:t>
       </w:r>
-      <w:hyperlink r:id="rId73">
+      <w:hyperlink r:id="rId78">
         <w:r>
           <w:rPr>
             <w:rStyle w:val="Hyperlink"/>
@@ -3613,54 +3873,37 @@
         <w:t xml:space="preserve">[Accessed April 20, 2020].</w:t>
       </w:r>
     </w:p>
-    <w:bookmarkEnd w:id="74"/>
-    <w:bookmarkStart w:id="76" w:name="ref-Ziemann2016"/>
+    <w:bookmarkEnd w:id="79"/>
+    <w:bookmarkStart w:id="80" w:name="ref-Ziemann2016"/>
     <w:p>
       <w:pPr>
         <w:pStyle w:val="Bibliography"/>
       </w:pPr>
       <w:r>
-        <w:t xml:space="preserve">Ziemann, M., Eren, Y., and El-Osta, A. 2016. Gene name errors are widespread in the scientific literature. Genome Biology. 17:177 Available at:</w:t>
-      </w:r>
-      <w:r>
-        <w:t xml:space="preserve"> </w:t>
-      </w:r>
-      <w:hyperlink r:id="rId75">
-        <w:r>
-          <w:rPr>
-            <w:rStyle w:val="Hyperlink"/>
-          </w:rPr>
-          <w:t xml:space="preserve">https://doi.org/10.1186/s13059-016-1044-7</w:t>
-        </w:r>
-      </w:hyperlink>
-      <w:r>
-        <w:t xml:space="preserve"> </w:t>
-      </w:r>
-      <w:r>
-        <w:t xml:space="preserve">[Accessed April 20, 2020].</w:t>
-      </w:r>
-    </w:p>
-    <w:bookmarkEnd w:id="76"/>
-    <w:bookmarkEnd w:id="77"/>
+        <w:t xml:space="preserve">Ziemann, M., Eren, Y., and El-Osta, A. 2016. Gene name errors are widespread in the scientific literature. Genome Biology. 17:177.</w:t>
+      </w:r>
+    </w:p>
+    <w:bookmarkEnd w:id="80"/>
+    <w:bookmarkEnd w:id="81"/>
     <w:p>
       <w:pPr>
         <w:pStyle w:val="Heading5"/>
       </w:pPr>
-      <w:bookmarkStart w:id="78" w:name="pagebreak-1"/>
+      <w:bookmarkStart w:id="82" w:name="pagebreak-1"/>
       <w:r>
         <w:t xml:space="preserve">pagebreak</w:t>
       </w:r>
-      <w:bookmarkEnd w:id="78"/>
+      <w:bookmarkEnd w:id="82"/>
     </w:p>
     <w:p>
       <w:pPr>
         <w:pStyle w:val="Heading1"/>
       </w:pPr>
-      <w:bookmarkStart w:id="79" w:name="tables"/>
+      <w:bookmarkStart w:id="83" w:name="tables"/>
       <w:r>
         <w:t xml:space="preserve">Tables</w:t>
       </w:r>
-      <w:bookmarkEnd w:id="79"/>
+      <w:bookmarkEnd w:id="83"/>
     </w:p>
     <w:p>
       <w:pPr>
@@ -5106,11 +5349,11 @@
       <w:pPr>
         <w:pStyle w:val="Heading5"/>
       </w:pPr>
-      <w:bookmarkStart w:id="80" w:name="pagebreak-2"/>
+      <w:bookmarkStart w:id="84" w:name="pagebreak-2"/>
       <w:r>
         <w:t xml:space="preserve">pagebreak</w:t>
       </w:r>
-      <w:bookmarkEnd w:id="80"/>
+      <w:bookmarkEnd w:id="84"/>
     </w:p>
     <w:p>
       <w:pPr>
@@ -5742,11 +5985,11 @@
       <w:pPr>
         <w:pStyle w:val="Heading5"/>
       </w:pPr>
-      <w:bookmarkStart w:id="81" w:name="pagebreak-3"/>
+      <w:bookmarkStart w:id="85" w:name="pagebreak-3"/>
       <w:r>
         <w:t xml:space="preserve">pagebreak</w:t>
       </w:r>
-      <w:bookmarkEnd w:id="81"/>
+      <w:bookmarkEnd w:id="85"/>
     </w:p>
     <w:p>
       <w:pPr>
@@ -6378,11 +6621,11 @@
       <w:pPr>
         <w:pStyle w:val="Heading5"/>
       </w:pPr>
-      <w:bookmarkStart w:id="82" w:name="pagebreak-4"/>
+      <w:bookmarkStart w:id="86" w:name="pagebreak-4"/>
       <w:r>
         <w:t xml:space="preserve">pagebreak</w:t>
       </w:r>
-      <w:bookmarkEnd w:id="82"/>
+      <w:bookmarkEnd w:id="86"/>
     </w:p>
     <w:p>
       <w:pPr>
@@ -7316,11 +7559,11 @@
       <w:pPr>
         <w:pStyle w:val="Heading5"/>
       </w:pPr>
-      <w:bookmarkStart w:id="83" w:name="pagebreak-5"/>
+      <w:bookmarkStart w:id="87" w:name="pagebreak-5"/>
       <w:r>
         <w:t xml:space="preserve">pagebreak</w:t>
       </w:r>
-      <w:bookmarkEnd w:id="83"/>
+      <w:bookmarkEnd w:id="87"/>
     </w:p>
     <w:p>
       <w:pPr>
@@ -8867,21 +9110,21 @@
       <w:pPr>
         <w:pStyle w:val="Heading5"/>
       </w:pPr>
-      <w:bookmarkStart w:id="84" w:name="pagebreak-6"/>
+      <w:bookmarkStart w:id="88" w:name="pagebreak-6"/>
       <w:r>
         <w:t xml:space="preserve">pagebreak</w:t>
       </w:r>
-      <w:bookmarkEnd w:id="84"/>
+      <w:bookmarkEnd w:id="88"/>
     </w:p>
     <w:p>
       <w:pPr>
         <w:pStyle w:val="Heading1"/>
       </w:pPr>
-      <w:bookmarkStart w:id="85" w:name="figures"/>
+      <w:bookmarkStart w:id="89" w:name="figures"/>
       <w:r>
         <w:t xml:space="preserve">Figures</w:t>
       </w:r>
-      <w:bookmarkEnd w:id="85"/>
+      <w:bookmarkEnd w:id="89"/>
     </w:p>
     <w:p>
       <w:pPr>
@@ -8903,7 +9146,7 @@
                     </pic:cNvPicPr>
                   </pic:nvPicPr>
                   <pic:blipFill>
-                    <a:blip r:embed="rId86"/>
+                    <a:blip r:embed="rId90"/>
                     <a:stretch>
                       <a:fillRect/>
                     </a:stretch>
@@ -8942,28 +9185,28 @@
       <w:pPr>
         <w:pStyle w:val="Heading5"/>
       </w:pPr>
-      <w:bookmarkStart w:id="87" w:name="pagebreak-7"/>
+      <w:bookmarkStart w:id="91" w:name="pagebreak-7"/>
       <w:r>
         <w:t xml:space="preserve">pagebreak</w:t>
       </w:r>
-      <w:bookmarkEnd w:id="87"/>
+      <w:bookmarkEnd w:id="91"/>
     </w:p>
     <w:p>
       <w:pPr>
         <w:pStyle w:val="Heading1"/>
       </w:pPr>
-      <w:bookmarkStart w:id="88" w:name="colophon"/>
+      <w:bookmarkStart w:id="92" w:name="colophon"/>
       <w:r>
         <w:t xml:space="preserve">Colophon</w:t>
       </w:r>
-      <w:bookmarkEnd w:id="88"/>
+      <w:bookmarkEnd w:id="92"/>
     </w:p>
     <w:p>
       <w:pPr>
         <w:pStyle w:val="FirstParagraph"/>
       </w:pPr>
       <w:r>
-        <w:t xml:space="preserve">This report was generated on 2020-05-18 22:05:55 using the following computational environment and dependencies:</w:t>
+        <w:t xml:space="preserve">This report was generated on 2020-07-23 21:01:06 using the following computational environment and dependencies:</w:t>
       </w:r>
     </w:p>
     <w:p>
@@ -8974,7 +9217,7 @@
         <w:rPr>
           <w:rStyle w:val="VerbatimChar"/>
         </w:rPr>
-        <w:t xml:space="preserve">#&gt; R version 4.0.0 (2020-04-24)</w:t>
+        <w:t xml:space="preserve">#&gt; R version 4.0.2 (2020-06-22)</w:t>
       </w:r>
       <w:r>
         <w:br/>
@@ -8992,7 +9235,7 @@
         <w:rPr>
           <w:rStyle w:val="VerbatimChar"/>
         </w:rPr>
-        <w:t xml:space="preserve">#&gt; Running under: macOS Catalina 10.15.4</w:t>
+        <w:t xml:space="preserve">#&gt; Running under: macOS Catalina 10.15.6</w:t>
       </w:r>
       <w:r>
         <w:br/>
@@ -9109,7 +9352,7 @@
         <w:rPr>
           <w:rStyle w:val="VerbatimChar"/>
         </w:rPr>
-        <w:t xml:space="preserve">#&gt; [1] rsvg_2.0                                  </w:t>
+        <w:t xml:space="preserve">#&gt; [1] rsvg_2.1                                  </w:t>
       </w:r>
       <w:r>
         <w:br/>
@@ -9136,7 +9379,7 @@
         <w:rPr>
           <w:rStyle w:val="VerbatimChar"/>
         </w:rPr>
-        <w:t xml:space="preserve">#&gt; [4] tidyr_1.0.3                               </w:t>
+        <w:t xml:space="preserve">#&gt; [4] tidyr_1.1.0                               </w:t>
       </w:r>
       <w:r>
         <w:br/>
@@ -9145,7 +9388,7 @@
         <w:rPr>
           <w:rStyle w:val="VerbatimChar"/>
         </w:rPr>
-        <w:t xml:space="preserve">#&gt; [5] officer_0.3.10                            </w:t>
+        <w:t xml:space="preserve">#&gt; [5] officer_0.3.12                            </w:t>
       </w:r>
       <w:r>
         <w:br/>
@@ -9172,7 +9415,7 @@
         <w:rPr>
           <w:rStyle w:val="VerbatimChar"/>
         </w:rPr>
-        <w:t xml:space="preserve">#&gt; [8] dplyr_0.8.5                               </w:t>
+        <w:t xml:space="preserve">#&gt; [8] dplyr_1.0.0                               </w:t>
       </w:r>
       <w:r>
         <w:br/>
@@ -9208,7 +9451,7 @@
         <w:rPr>
           <w:rStyle w:val="VerbatimChar"/>
         </w:rPr>
-        <w:t xml:space="preserve">#&gt;  [1] zip_2.0.4          Rcpp_1.0.4.6       highr_0.8          RColorBrewer_1.1-2</w:t>
+        <w:t xml:space="preserve">#&gt;  [1] zip_2.0.4          Rcpp_1.0.5.1       highr_0.8          RColorBrewer_1.1-2</w:t>
       </w:r>
       <w:r>
         <w:br/>
@@ -9217,7 +9460,7 @@
         <w:rPr>
           <w:rStyle w:val="VerbatimChar"/>
         </w:rPr>
-        <w:t xml:space="preserve">#&gt;  [5] pillar_1.4.4       compiler_4.0.0     base64enc_0.1-3    tools_4.0.0       </w:t>
+        <w:t xml:space="preserve">#&gt;  [5] pillar_1.4.6       compiler_4.0.2     base64enc_0.1-3    tools_4.0.2       </w:t>
       </w:r>
       <w:r>
         <w:br/>
@@ -9226,7 +9469,7 @@
         <w:rPr>
           <w:rStyle w:val="VerbatimChar"/>
         </w:rPr>
-        <w:t xml:space="preserve">#&gt;  [9] digest_0.6.25      uuid_0.1-4         jsonlite_1.6.1     lubridate_1.7.8   </w:t>
+        <w:t xml:space="preserve">#&gt;  [9] digest_0.6.25      uuid_0.1-4         jsonlite_1.7.0     lubridate_1.7.9   </w:t>
       </w:r>
       <w:r>
         <w:br/>
@@ -9235,7 +9478,7 @@
         <w:rPr>
           <w:rStyle w:val="VerbatimChar"/>
         </w:rPr>
-        <w:t xml:space="preserve">#&gt; [13] evaluate_0.14      lifecycle_0.2.0    tibble_3.0.1       pkgconfig_2.0.3   </w:t>
+        <w:t xml:space="preserve">#&gt; [13] evaluate_0.14      lifecycle_0.2.0    tibble_3.0.3       pkgconfig_2.0.3   </w:t>
       </w:r>
       <w:r>
         <w:br/>
@@ -9244,7 +9487,7 @@
         <w:rPr>
           <w:rStyle w:val="VerbatimChar"/>
         </w:rPr>
-        <w:t xml:space="preserve">#&gt; [17] rlang_0.4.6        rstudioapi_0.11    curl_4.3           yaml_2.2.1        </w:t>
+        <w:t xml:space="preserve">#&gt; [17] rlang_0.4.7        rstudioapi_0.11    curl_4.3           yaml_2.2.1        </w:t>
       </w:r>
       <w:r>
         <w:br/>
@@ -9253,7 +9496,7 @@
         <w:rPr>
           <w:rStyle w:val="VerbatimChar"/>
         </w:rPr>
-        <w:t xml:space="preserve">#&gt; [21] xfun_0.13          stringr_1.4.0      knitr_1.28         xml2_1.3.2        </w:t>
+        <w:t xml:space="preserve">#&gt; [21] parallel_4.0.2     xfun_0.15          stringr_1.4.0      knitr_1.29        </w:t>
       </w:r>
       <w:r>
         <w:br/>
@@ -9262,7 +9505,7 @@
         <w:rPr>
           <w:rStyle w:val="VerbatimChar"/>
         </w:rPr>
-        <w:t xml:space="preserve">#&gt; [25] htmlwidgets_1.5.1  hms_0.5.3          generics_0.0.2     gdtools_0.2.2     </w:t>
+        <w:t xml:space="preserve">#&gt; [25] xml2_1.3.2         htmlwidgets_1.5.1  generics_0.0.2     gdtools_0.2.2     </w:t>
       </w:r>
       <w:r>
         <w:br/>
@@ -9271,7 +9514,7 @@
         <w:rPr>
           <w:rStyle w:val="VerbatimChar"/>
         </w:rPr>
-        <w:t xml:space="preserve">#&gt; [29] vctrs_0.3.0        systemfonts_0.2.2  prompt_1.0.0       tidyselect_1.1.0  </w:t>
+        <w:t xml:space="preserve">#&gt; [29] vctrs_0.3.2        systemfonts_0.2.3  hms_0.5.3          tidyselect_1.1.0  </w:t>
       </w:r>
       <w:r>
         <w:br/>
@@ -9289,7 +9532,7 @@
         <w:rPr>
           <w:rStyle w:val="VerbatimChar"/>
         </w:rPr>
-        <w:t xml:space="preserve">#&gt; [37] rmarkdown_2.1      bookdown_0.19      readr_1.3.1        purrr_0.3.4       </w:t>
+        <w:t xml:space="preserve">#&gt; [37] rmarkdown_2.3      bookdown_0.20      purrr_0.3.4        readr_1.3.1       </w:t>
       </w:r>
       <w:r>
         <w:br/>
@@ -9298,7 +9541,7 @@
         <w:rPr>
           <w:rStyle w:val="VerbatimChar"/>
         </w:rPr>
-        <w:t xml:space="preserve">#&gt; [41] magrittr_1.5       clisymbols_1.2.0   ellipsis_0.3.1     htmltools_0.4.0   </w:t>
+        <w:t xml:space="preserve">#&gt; [41] magrittr_1.5       ellipsis_0.3.1     htmltools_0.5.0    V8_3.2.0          </w:t>
       </w:r>
       <w:r>
         <w:br/>
@@ -9307,35 +9550,35 @@
         <w:rPr>
           <w:rStyle w:val="VerbatimChar"/>
         </w:rPr>
-        <w:t xml:space="preserve">#&gt; [45] assertthat_0.2.1   V8_3.0.2           stringi_1.4.6      visNetwork_2.0.9  </w:t>
-      </w:r>
-      <w:r>
-        <w:br/>
-      </w:r>
+        <w:t xml:space="preserve">#&gt; [45] stringi_1.4.6      visNetwork_2.0.9   crayon_1.3.4</w:t>
+      </w:r>
+    </w:p>
+    <w:p>
+      <w:pPr>
+        <w:pStyle w:val="FirstParagraph"/>
+      </w:pPr>
+      <w:r>
+        <w:t xml:space="preserve">The current Git commit details are:</w:t>
+      </w:r>
+    </w:p>
+    <w:p>
+      <w:pPr>
+        <w:pStyle w:val="SourceCode"/>
+      </w:pPr>
       <w:r>
         <w:rPr>
           <w:rStyle w:val="VerbatimChar"/>
         </w:rPr>
-        <w:t xml:space="preserve">#&gt; [49] crayon_1.3.4</w:t>
-      </w:r>
-    </w:p>
-    <w:p>
-      <w:pPr>
-        <w:pStyle w:val="FirstParagraph"/>
-      </w:pPr>
-      <w:r>
-        <w:t xml:space="preserve">The current Git commit details are:</w:t>
-      </w:r>
-    </w:p>
-    <w:p>
-      <w:pPr>
-        <w:pStyle w:val="SourceCode"/>
-      </w:pPr>
+        <w:t xml:space="preserve">#&gt; Local:    main /Users/adamsparks/Sources/GitHub/Analysis/Reproducibility_in_Plant_Pathology</w:t>
+      </w:r>
+      <w:r>
+        <w:br/>
+      </w:r>
       <w:r>
         <w:rPr>
           <w:rStyle w:val="VerbatimChar"/>
         </w:rPr>
-        <w:t xml:space="preserve">#&gt; Local:    master /Users/adamsparks/Sources/GitHub/Analysis/Reproducibility_in_Plant_Pathology</w:t>
+        <w:t xml:space="preserve">#&gt; Remote:   main @ origin (git@github.com:openplantpathology/Reproducibility_in_Plant_Pathology.git)</w:t>
       </w:r>
       <w:r>
         <w:br/>
@@ -9344,16 +9587,7 @@
         <w:rPr>
           <w:rStyle w:val="VerbatimChar"/>
         </w:rPr>
-        <w:t xml:space="preserve">#&gt; Remote:   master @ origin (git@github.com:openplantpathology/Reproducibility_in_Plant_Pathology.git)</w:t>
-      </w:r>
-      <w:r>
-        <w:br/>
-      </w:r>
-      <w:r>
-        <w:rPr>
-          <w:rStyle w:val="VerbatimChar"/>
-        </w:rPr>
-        <w:t xml:space="preserve">#&gt; Head:     [8691a59] 2020-05-18: cleaning/formatting for consistency and each sentence on own line</w:t>
+        <w:t xml:space="preserve">#&gt; Head:     [624d876] 2020-07-17: Fix my contact information</w:t>
       </w:r>
     </w:p>
     <w:sectPr>

</xml_diff>

<commit_message>
Implement script to knit Paper in Docker
</commit_message>
<xml_diff>
--- a/analysis/paper/paper.docx
+++ b/analysis/paper/paper.docx
@@ -45,7 +45,7 @@
         <w:rPr>
           <w:vertAlign w:val="superscript"/>
         </w:rPr>
-        <w:t xml:space="preserve">*</w:t>
+        <w:t xml:space="preserve">1</w:t>
       </w:r>
       <w:r>
         <w:rPr>
@@ -57,40 +57,16 @@
         <w:rPr>
           <w:vertAlign w:val="superscript"/>
         </w:rPr>
-        <w:t xml:space="preserve">1</w:t>
-      </w:r>
-      <w:r>
-        <w:rPr>
-          <w:vertAlign w:val="superscript"/>
-        </w:rPr>
+        <w:t xml:space="preserve">✉</w:t>
+      </w:r>
+      <w:r>
         <w:t xml:space="preserve">,</w:t>
       </w:r>
       <w:r>
-        <w:rPr>
-          <w:vertAlign w:val="superscript"/>
-        </w:rPr>
-        <w:t xml:space="preserve">✉</w:t>
-      </w:r>
-      <w:r>
-        <w:t xml:space="preserve">,</w:t>
-      </w:r>
-      <w:r>
         <w:t xml:space="preserve"> </w:t>
       </w:r>
       <w:r>
         <w:t xml:space="preserve">Emerson Del Ponte</w:t>
-      </w:r>
-      <w:r>
-        <w:rPr>
-          <w:vertAlign w:val="superscript"/>
-        </w:rPr>
-        <w:t xml:space="preserve">*</w:t>
-      </w:r>
-      <w:r>
-        <w:rPr>
-          <w:vertAlign w:val="superscript"/>
-        </w:rPr>
-        <w:t xml:space="preserve">,</w:t>
       </w:r>
       <w:r>
         <w:rPr>
@@ -1207,23 +1183,6 @@
     <w:p>
       <w:pPr>
         <w:pStyle w:val="FirstParagraph"/>
-      </w:pPr>
-      <w:r>
-        <w:rPr>
-          <w:vertAlign w:val="superscript"/>
-        </w:rPr>
-        <w:t xml:space="preserve">*</w:t>
-      </w:r>
-      <w:r>
-        <w:t xml:space="preserve"> </w:t>
-      </w:r>
-      <w:r>
-        <w:t xml:space="preserve">These authors contributed equally to this work.</w:t>
-      </w:r>
-    </w:p>
-    <w:p>
-      <w:pPr>
-        <w:pStyle w:val="BodyText"/>
       </w:pPr>
       <w:r>
         <w:rPr>
@@ -3956,7 +3915,7 @@
         <w:pStyle w:val="TableCaption"/>
       </w:pPr>
       <w:r>
-        <w:t xml:space="preserve">Table: 1: Journal titles selected for inclusion and the number (n) of articles from each journal that were evaluated.</w:t>
+        <w:t xml:space="preserve">Table: Table 1: Journal titles selected for inclusion and the number (n) of articles from each journal that were evaluated.</w:t>
       </w:r>
     </w:p>
     <w:tbl xmlns:w="http://schemas.openxmlformats.org/wordprocessingml/2006/main" xmlns:r="http://schemas.openxmlformats.org/officeDocument/2006/relationships" xmlns:w14="http://schemas.microsoft.com/office/word/2010/wordml" xmlns:wp="http://schemas.openxmlformats.org/drawingml/2006/wordprocessingDrawing" xmlns:a="http://schemas.openxmlformats.org/drawingml/2006/main" xmlns:pic="http://schemas.openxmlformats.org/drawingml/2006/picture">
@@ -5406,7 +5365,7 @@
         <w:pStyle w:val="TableCaption"/>
       </w:pPr>
       <w:r>
-        <w:t xml:space="preserve">Table: 2: Article ratings for software availability where</w:t>
+        <w:t xml:space="preserve">Table: Table 2: Article ratings for software availability where</w:t>
       </w:r>
       <w:r>
         <w:t xml:space="preserve"> </w:t>
@@ -5444,13 +5403,13 @@
         NA"/&gt;
         <w:tblLayout w:type="fixed"/>
         <w:jc w:val="center"/>
-        <w:tblW w:type="dxa" w:w="4291"/>
+        <w:tblW w:type="dxa" w:w="4722"/>
         <w:tblLook w:firstRow="1" w:lastRow="0" w:firstColumn="0" w:lastColumn="0" w:noHBand="0" w:noVBand="1"/>
       </w:tblPr>
       <w:tblGrid>
         <w:gridCol w:w="2360"/>
         <w:gridCol w:w="781"/>
-        <w:gridCol w:w="1150"/>
+        <w:gridCol w:w="1580"/>
       </w:tblGrid>
       <w:tr>
         <w:trPr>
@@ -5643,7 +5602,7 @@
                 <w:szCs w:val="22"/>
                 <w:color w:val="111111"/>
               </w:rPr>
-              <w:t xml:space="preserve">0.1966</w:t>
+              <w:t xml:space="preserve">0.19655172</w:t>
             </w:r>
           </w:p>
         </w:tc>
@@ -5736,7 +5695,7 @@
                 <w:szCs w:val="22"/>
                 <w:color w:val="111111"/>
               </w:rPr>
-              <w:t xml:space="preserve">0.0931</w:t>
+              <w:t xml:space="preserve">0.09310345</w:t>
             </w:r>
           </w:p>
         </w:tc>
@@ -5829,7 +5788,7 @@
                 <w:szCs w:val="22"/>
                 <w:color w:val="111111"/>
               </w:rPr>
-              <w:t xml:space="preserve">0.5000</w:t>
+              <w:t xml:space="preserve">0.50000000</w:t>
             </w:r>
           </w:p>
         </w:tc>
@@ -5922,7 +5881,7 @@
                 <w:szCs w:val="22"/>
                 <w:color w:val="111111"/>
               </w:rPr>
-              <w:t xml:space="preserve">0.2103</w:t>
+              <w:t xml:space="preserve">0.21034483</w:t>
             </w:r>
           </w:p>
         </w:tc>
@@ -6042,7 +6001,7 @@
         <w:pStyle w:val="TableCaption"/>
       </w:pPr>
       <w:r>
-        <w:t xml:space="preserve">Table: 3: Article ratings for software citations where</w:t>
+        <w:t xml:space="preserve">Table: Table 3: Article ratings for software citations where</w:t>
       </w:r>
       <w:r>
         <w:t xml:space="preserve"> </w:t>
@@ -6080,13 +6039,13 @@
         NA"/&gt;
         <w:tblLayout w:type="fixed"/>
         <w:jc w:val="center"/>
-        <w:tblW w:type="dxa" w:w="3992"/>
+        <w:tblW w:type="dxa" w:w="4299"/>
         <w:tblLook w:firstRow="1" w:lastRow="0" w:firstColumn="0" w:lastColumn="0" w:noHBand="0" w:noVBand="1"/>
       </w:tblPr>
       <w:tblGrid>
         <w:gridCol w:w="2060"/>
         <w:gridCol w:w="781"/>
-        <w:gridCol w:w="1150"/>
+        <w:gridCol w:w="1457"/>
       </w:tblGrid>
       <w:tr>
         <w:trPr>
@@ -6279,7 +6238,7 @@
                 <w:szCs w:val="22"/>
                 <w:color w:val="111111"/>
               </w:rPr>
-              <w:t xml:space="preserve">0.1986</w:t>
+              <w:t xml:space="preserve">0.1986301</w:t>
             </w:r>
           </w:p>
         </w:tc>
@@ -6372,7 +6331,7 @@
                 <w:szCs w:val="22"/>
                 <w:color w:val="111111"/>
               </w:rPr>
-              <w:t xml:space="preserve">0.1952</w:t>
+              <w:t xml:space="preserve">0.1952055</w:t>
             </w:r>
           </w:p>
         </w:tc>
@@ -6465,7 +6424,7 @@
                 <w:szCs w:val="22"/>
                 <w:color w:val="111111"/>
               </w:rPr>
-              <w:t xml:space="preserve">0.4110</w:t>
+              <w:t xml:space="preserve">0.4109589</w:t>
             </w:r>
           </w:p>
         </w:tc>
@@ -6558,7 +6517,7 @@
                 <w:szCs w:val="22"/>
                 <w:color w:val="111111"/>
               </w:rPr>
-              <w:t xml:space="preserve">0.1952</w:t>
+              <w:t xml:space="preserve">0.1952055</w:t>
             </w:r>
           </w:p>
         </w:tc>
@@ -6678,7 +6637,7 @@
         <w:pStyle w:val="TableCaption"/>
       </w:pPr>
       <w:r>
-        <w:t xml:space="preserve">Table: 4: Top 10 softwares cited in all articles. Software used is any software package mentioned by name or properly cited in the evaluated articles, n is the number of times it was mentioned. All software names were converted to fully upper-case letters to avoid any inter-evaluator data entry issues.</w:t>
+        <w:t xml:space="preserve">Table: Table 4: Top 10 softwares cited in all articles. Software used is any software package mentioned by name or properly cited in the evaluated articles, n is the number of times it was mentioned. All software names were converted to fully upper-case letters to avoid any inter-evaluator data entry issues.</w:t>
       </w:r>
     </w:p>
     <w:tbl xmlns:w="http://schemas.openxmlformats.org/wordprocessingml/2006/main" xmlns:r="http://schemas.openxmlformats.org/officeDocument/2006/relationships" xmlns:w14="http://schemas.microsoft.com/office/word/2010/wordml" xmlns:wp="http://schemas.openxmlformats.org/drawingml/2006/wordprocessingDrawing" xmlns:a="http://schemas.openxmlformats.org/drawingml/2006/main" xmlns:pic="http://schemas.openxmlformats.org/drawingml/2006/picture">
@@ -7616,7 +7575,7 @@
         <w:pStyle w:val="TableCaption"/>
       </w:pPr>
       <w:r>
-        <w:t xml:space="preserve">Table: 5: Tally of reproducibility scores where 0 is not reproducible and 12 is fully reproducible,</w:t>
+        <w:t xml:space="preserve">Table: Table 5: Tally of reproducibility scores where 0 is not reproducible and 12 is fully reproducible,</w:t>
       </w:r>
       <w:r>
         <w:t xml:space="preserve"> </w:t>
@@ -7639,11 +7598,11 @@
         NA"/&gt;
         <w:tblLayout w:type="fixed"/>
         <w:jc w:val="center"/>
-        <w:tblW w:type="dxa" w:w="3018"/>
+        <w:tblW w:type="dxa" w:w="3388"/>
         <w:tblLook w:firstRow="1" w:lastRow="0" w:firstColumn="0" w:lastColumn="0" w:noHBand="0" w:noVBand="1"/>
       </w:tblPr>
       <w:tblGrid>
-        <w:gridCol w:w="1210"/>
+        <w:gridCol w:w="1580"/>
         <w:gridCol w:w="658"/>
         <w:gridCol w:w="1150"/>
       </w:tblGrid>
@@ -7780,7 +7739,7 @@
                 <w:szCs w:val="22"/>
                 <w:color w:val="111111"/>
               </w:rPr>
-              <w:t xml:space="preserve">0.000</w:t>
+              <w:t xml:space="preserve">0.000000</w:t>
             </w:r>
           </w:p>
         </w:tc>
@@ -7873,7 +7832,7 @@
                 <w:szCs w:val="22"/>
                 <w:color w:val="111111"/>
               </w:rPr>
-              <w:t xml:space="preserve">8.333</w:t>
+              <w:t xml:space="preserve">8.333333</w:t>
             </w:r>
           </w:p>
         </w:tc>
@@ -7966,7 +7925,7 @@
                 <w:szCs w:val="22"/>
                 <w:color w:val="111111"/>
               </w:rPr>
-              <w:t xml:space="preserve">11.111</w:t>
+              <w:t xml:space="preserve">11.111111</w:t>
             </w:r>
           </w:p>
         </w:tc>
@@ -8059,7 +8018,7 @@
                 <w:szCs w:val="22"/>
                 <w:color w:val="111111"/>
               </w:rPr>
-              <w:t xml:space="preserve">16.667</w:t>
+              <w:t xml:space="preserve">16.666667</w:t>
             </w:r>
           </w:p>
         </w:tc>
@@ -8152,7 +8111,7 @@
                 <w:szCs w:val="22"/>
                 <w:color w:val="111111"/>
               </w:rPr>
-              <w:t xml:space="preserve">25.000</w:t>
+              <w:t xml:space="preserve">25.000000</w:t>
             </w:r>
           </w:p>
         </w:tc>
@@ -8245,7 +8204,7 @@
                 <w:szCs w:val="22"/>
                 <w:color w:val="111111"/>
               </w:rPr>
-              <w:t xml:space="preserve">33.333</w:t>
+              <w:t xml:space="preserve">33.333333</w:t>
             </w:r>
           </w:p>
         </w:tc>
@@ -8338,7 +8297,7 @@
                 <w:szCs w:val="22"/>
                 <w:color w:val="111111"/>
               </w:rPr>
-              <w:t xml:space="preserve">41.667</w:t>
+              <w:t xml:space="preserve">41.666667</w:t>
             </w:r>
           </w:p>
         </w:tc>
@@ -8431,7 +8390,7 @@
                 <w:szCs w:val="22"/>
                 <w:color w:val="111111"/>
               </w:rPr>
-              <w:t xml:space="preserve">44.444</w:t>
+              <w:t xml:space="preserve">44.444444</w:t>
             </w:r>
           </w:p>
         </w:tc>
@@ -8524,7 +8483,7 @@
                 <w:szCs w:val="22"/>
                 <w:color w:val="111111"/>
               </w:rPr>
-              <w:t xml:space="preserve">50.000</w:t>
+              <w:t xml:space="preserve">50.000000</w:t>
             </w:r>
           </w:p>
         </w:tc>
@@ -8617,7 +8576,7 @@
                 <w:szCs w:val="22"/>
                 <w:color w:val="111111"/>
               </w:rPr>
-              <w:t xml:space="preserve">55.556</w:t>
+              <w:t xml:space="preserve">55.555556</w:t>
             </w:r>
           </w:p>
         </w:tc>
@@ -8710,7 +8669,7 @@
                 <w:szCs w:val="22"/>
                 <w:color w:val="111111"/>
               </w:rPr>
-              <w:t xml:space="preserve">58.333</w:t>
+              <w:t xml:space="preserve">58.333333</w:t>
             </w:r>
           </w:p>
         </w:tc>
@@ -8803,7 +8762,7 @@
                 <w:szCs w:val="22"/>
                 <w:color w:val="111111"/>
               </w:rPr>
-              <w:t xml:space="preserve">66.667</w:t>
+              <w:t xml:space="preserve">66.666667</w:t>
             </w:r>
           </w:p>
         </w:tc>
@@ -8896,7 +8855,7 @@
                 <w:szCs w:val="22"/>
                 <w:color w:val="111111"/>
               </w:rPr>
-              <w:t xml:space="preserve">75.000</w:t>
+              <w:t xml:space="preserve">75.000000</w:t>
             </w:r>
           </w:p>
         </w:tc>
@@ -8989,7 +8948,7 @@
                 <w:szCs w:val="22"/>
                 <w:color w:val="111111"/>
               </w:rPr>
-              <w:t xml:space="preserve">91.667</w:t>
+              <w:t xml:space="preserve">91.666667</w:t>
             </w:r>
           </w:p>
         </w:tc>
@@ -9084,7 +9043,7 @@
                 <w:szCs w:val="22"/>
                 <w:color w:val="111111"/>
               </w:rPr>
-              <w:t xml:space="preserve">100.000</w:t>
+              <w:t xml:space="preserve">100.000000</w:t>
             </w:r>
           </w:p>
         </w:tc>
@@ -9186,7 +9145,7 @@
               <a:graphicData uri="http://schemas.openxmlformats.org/drawingml/2006/picture">
                 <pic:pic>
                   <pic:nvPicPr>
-                    <pic:cNvPr descr="Figure%201.pdf" id="2" name="Picture"/>
+                    <pic:cNvPr descr="Figure%201.pdf" id="0" name="Picture"/>
                     <pic:cNvPicPr>
                       <a:picLocks noChangeArrowheads="1" noChangeAspect="1"/>
                     </pic:cNvPicPr>
@@ -9252,7 +9211,7 @@
         <w:pStyle w:val="FirstParagraph"/>
       </w:pPr>
       <w:r>
-        <w:t xml:space="preserve">This report was generated on 2020-07-24 14:35:13 using the following computational environment and dependencies:</w:t>
+        <w:t xml:space="preserve">This report was generated on 2020-07-24 21:12:32 using the following computational environment and dependencies:</w:t>
       </w:r>
     </w:p>
     <w:p>
@@ -9308,7 +9267,7 @@
         <w:rPr>
           <w:rStyle w:val="VerbatimChar"/>
         </w:rPr>
-        <w:t xml:space="preserve">#&gt; BLAS:   /Library/Frameworks/R.framework/Versions/4.0/Resources/lib/libRblas.dylib</w:t>
+        <w:t xml:space="preserve">#&gt; BLAS:   /System/Library/Frameworks/Accelerate.framework/Versions/A/Frameworks/vecLib.framework/Versions/A/libBLAS.dylib</w:t>
       </w:r>
       <w:r>
         <w:br/>
@@ -9371,7 +9330,16 @@
         <w:rPr>
           <w:rStyle w:val="VerbatimChar"/>
         </w:rPr>
-        <w:t xml:space="preserve">#&gt; [1] stats     graphics  grDevices utils     datasets  methods   base     </w:t>
+        <w:t xml:space="preserve">#&gt; [1] stats     graphics  grDevices utils     datasets  methods  </w:t>
+      </w:r>
+      <w:r>
+        <w:br/>
+      </w:r>
+      <w:r>
+        <w:rPr>
+          <w:rStyle w:val="VerbatimChar"/>
+        </w:rPr>
+        <w:t xml:space="preserve">#&gt; [7] base     </w:t>
       </w:r>
       <w:r>
         <w:br/>
@@ -9398,7 +9366,7 @@
         <w:rPr>
           <w:rStyle w:val="VerbatimChar"/>
         </w:rPr>
-        <w:t xml:space="preserve">#&gt; [1] rsvg_2.1                                  </w:t>
+        <w:t xml:space="preserve">#&gt;  [1] rmarkdown_2.3                             </w:t>
       </w:r>
       <w:r>
         <w:br/>
@@ -9407,7 +9375,7 @@
         <w:rPr>
           <w:rStyle w:val="VerbatimChar"/>
         </w:rPr>
-        <w:t xml:space="preserve">#&gt; [2] DiagrammeRsvg_0.1                         </w:t>
+        <w:t xml:space="preserve">#&gt;  [2] rsvg_2.1                                  </w:t>
       </w:r>
       <w:r>
         <w:br/>
@@ -9416,7 +9384,7 @@
         <w:rPr>
           <w:rStyle w:val="VerbatimChar"/>
         </w:rPr>
-        <w:t xml:space="preserve">#&gt; [3] DiagrammeR_1.0.6.1                        </w:t>
+        <w:t xml:space="preserve">#&gt;  [3] DiagrammeRsvg_0.1                         </w:t>
       </w:r>
       <w:r>
         <w:br/>
@@ -9425,7 +9393,7 @@
         <w:rPr>
           <w:rStyle w:val="VerbatimChar"/>
         </w:rPr>
-        <w:t xml:space="preserve">#&gt; [4] tidyr_1.1.0                               </w:t>
+        <w:t xml:space="preserve">#&gt;  [4] DiagrammeR_1.0.6.1                        </w:t>
       </w:r>
       <w:r>
         <w:br/>
@@ -9434,7 +9402,7 @@
         <w:rPr>
           <w:rStyle w:val="VerbatimChar"/>
         </w:rPr>
-        <w:t xml:space="preserve">#&gt; [5] officer_0.3.12                            </w:t>
+        <w:t xml:space="preserve">#&gt;  [5] tidyr_1.1.0                               </w:t>
       </w:r>
       <w:r>
         <w:br/>
@@ -9443,7 +9411,7 @@
         <w:rPr>
           <w:rStyle w:val="VerbatimChar"/>
         </w:rPr>
-        <w:t xml:space="preserve">#&gt; [6] flextable_0.5.10                          </w:t>
+        <w:t xml:space="preserve">#&gt;  [6] flextable_0.5.10                          </w:t>
       </w:r>
       <w:r>
         <w:br/>
@@ -9452,7 +9420,7 @@
         <w:rPr>
           <w:rStyle w:val="VerbatimChar"/>
         </w:rPr>
-        <w:t xml:space="preserve">#&gt; [7] janitor_2.0.1                             </w:t>
+        <w:t xml:space="preserve">#&gt;  [7] janitor_2.0.1                             </w:t>
       </w:r>
       <w:r>
         <w:br/>
@@ -9461,7 +9429,7 @@
         <w:rPr>
           <w:rStyle w:val="VerbatimChar"/>
         </w:rPr>
-        <w:t xml:space="preserve">#&gt; [8] dplyr_1.0.0                               </w:t>
+        <w:t xml:space="preserve">#&gt;  [8] dplyr_1.0.0                               </w:t>
       </w:r>
       <w:r>
         <w:br/>
@@ -9470,7 +9438,34 @@
         <w:rPr>
           <w:rStyle w:val="VerbatimChar"/>
         </w:rPr>
-        <w:t xml:space="preserve">#&gt; [9] Reproducibility.in.Plant.Pathology_0.0.1-1</w:t>
+        <w:t xml:space="preserve">#&gt;  [9] Reproducibility.in.Plant.Pathology_0.0.1-1</w:t>
+      </w:r>
+      <w:r>
+        <w:br/>
+      </w:r>
+      <w:r>
+        <w:rPr>
+          <w:rStyle w:val="VerbatimChar"/>
+        </w:rPr>
+        <w:t xml:space="preserve">#&gt; [10] here_0.1                                  </w:t>
+      </w:r>
+      <w:r>
+        <w:br/>
+      </w:r>
+      <w:r>
+        <w:rPr>
+          <w:rStyle w:val="VerbatimChar"/>
+        </w:rPr>
+        <w:t xml:space="preserve">#&gt; [11] officer_0.3.12                            </w:t>
+      </w:r>
+      <w:r>
+        <w:br/>
+      </w:r>
+      <w:r>
+        <w:rPr>
+          <w:rStyle w:val="VerbatimChar"/>
+        </w:rPr>
+        <w:t xml:space="preserve">#&gt; [12] knitr_1.29                                </w:t>
       </w:r>
       <w:r>
         <w:br/>
@@ -9497,7 +9492,7 @@
         <w:rPr>
           <w:rStyle w:val="VerbatimChar"/>
         </w:rPr>
-        <w:t xml:space="preserve">#&gt;  [1] zip_2.0.4          Rcpp_1.0.5.1       highr_0.8          RColorBrewer_1.1-2</w:t>
+        <w:t xml:space="preserve">#&gt;  [1] tidyselect_1.1.0   xfun_0.15          purrr_0.3.4       </w:t>
       </w:r>
       <w:r>
         <w:br/>
@@ -9506,7 +9501,7 @@
         <w:rPr>
           <w:rStyle w:val="VerbatimChar"/>
         </w:rPr>
-        <w:t xml:space="preserve">#&gt;  [5] pillar_1.4.6       compiler_4.0.2     base64enc_0.1-3    tools_4.0.2       </w:t>
+        <w:t xml:space="preserve">#&gt;  [4] snakecase_0.11.0   V8_3.2.0           vctrs_0.3.2       </w:t>
       </w:r>
       <w:r>
         <w:br/>
@@ -9515,7 +9510,7 @@
         <w:rPr>
           <w:rStyle w:val="VerbatimChar"/>
         </w:rPr>
-        <w:t xml:space="preserve">#&gt;  [9] digest_0.6.25      uuid_0.1-4         jsonlite_1.7.0     lubridate_1.7.9   </w:t>
+        <w:t xml:space="preserve">#&gt;  [7] generics_0.0.2     htmltools_0.5.0    yaml_2.2.1        </w:t>
       </w:r>
       <w:r>
         <w:br/>
@@ -9524,7 +9519,7 @@
         <w:rPr>
           <w:rStyle w:val="VerbatimChar"/>
         </w:rPr>
-        <w:t xml:space="preserve">#&gt; [13] evaluate_0.14      lifecycle_0.2.0    tibble_3.0.3       pkgconfig_2.0.3   </w:t>
+        <w:t xml:space="preserve">#&gt; [10] base64enc_0.1-3    rlang_0.4.7        pillar_1.4.6      </w:t>
       </w:r>
       <w:r>
         <w:br/>
@@ -9533,7 +9528,7 @@
         <w:rPr>
           <w:rStyle w:val="VerbatimChar"/>
         </w:rPr>
-        <w:t xml:space="preserve">#&gt; [17] rlang_0.4.7        rstudioapi_0.11    curl_4.3           yaml_2.2.1        </w:t>
+        <w:t xml:space="preserve">#&gt; [13] glue_1.4.1         gdtools_0.2.2      RColorBrewer_1.1-2</w:t>
       </w:r>
       <w:r>
         <w:br/>
@@ -9542,7 +9537,7 @@
         <w:rPr>
           <w:rStyle w:val="VerbatimChar"/>
         </w:rPr>
-        <w:t xml:space="preserve">#&gt; [21] parallel_4.0.2     xfun_0.15          stringr_1.4.0      knitr_1.29        </w:t>
+        <w:t xml:space="preserve">#&gt; [16] uuid_0.1-4         lifecycle_0.2.0    stringr_1.4.0     </w:t>
       </w:r>
       <w:r>
         <w:br/>
@@ -9551,7 +9546,7 @@
         <w:rPr>
           <w:rStyle w:val="VerbatimChar"/>
         </w:rPr>
-        <w:t xml:space="preserve">#&gt; [25] xml2_1.3.2         htmlwidgets_1.5.1  generics_0.0.2     gdtools_0.2.2     </w:t>
+        <w:t xml:space="preserve">#&gt; [19] zip_2.0.4          visNetwork_2.0.9   htmlwidgets_1.5.1 </w:t>
       </w:r>
       <w:r>
         <w:br/>
@@ -9560,7 +9555,7 @@
         <w:rPr>
           <w:rStyle w:val="VerbatimChar"/>
         </w:rPr>
-        <w:t xml:space="preserve">#&gt; [29] vctrs_0.3.2        systemfonts_0.2.3  hms_0.5.3          tidyselect_1.1.0  </w:t>
+        <w:t xml:space="preserve">#&gt; [22] evaluate_0.14      curl_4.3           fansi_0.4.1       </w:t>
       </w:r>
       <w:r>
         <w:br/>
@@ -9569,7 +9564,7 @@
         <w:rPr>
           <w:rStyle w:val="VerbatimChar"/>
         </w:rPr>
-        <w:t xml:space="preserve">#&gt; [33] glue_1.4.1         snakecase_0.11.0   data.table_1.12.9  R6_2.4.1          </w:t>
+        <w:t xml:space="preserve">#&gt; [25] highr_0.8          Rcpp_1.0.5.1       readr_1.3.1       </w:t>
       </w:r>
       <w:r>
         <w:br/>
@@ -9578,7 +9573,7 @@
         <w:rPr>
           <w:rStyle w:val="VerbatimChar"/>
         </w:rPr>
-        <w:t xml:space="preserve">#&gt; [37] rmarkdown_2.3      bookdown_0.20      purrr_0.3.4        readr_1.3.1       </w:t>
+        <w:t xml:space="preserve">#&gt; [28] backports_1.1.8    jsonlite_1.7.0     systemfonts_0.2.3 </w:t>
       </w:r>
       <w:r>
         <w:br/>
@@ -9587,7 +9582,7 @@
         <w:rPr>
           <w:rStyle w:val="VerbatimChar"/>
         </w:rPr>
-        <w:t xml:space="preserve">#&gt; [41] magrittr_1.5       ellipsis_0.3.1     htmltools_0.5.0    V8_3.2.0          </w:t>
+        <w:t xml:space="preserve">#&gt; [31] hms_0.5.3          packrat_0.5.0      digest_0.6.25     </w:t>
       </w:r>
       <w:r>
         <w:br/>
@@ -9596,7 +9591,52 @@
         <w:rPr>
           <w:rStyle w:val="VerbatimChar"/>
         </w:rPr>
-        <w:t xml:space="preserve">#&gt; [45] stringi_1.4.6      visNetwork_2.0.9   crayon_1.3.4</w:t>
+        <w:t xml:space="preserve">#&gt; [34] stringi_1.4.6      bookdown_0.20      rprojroot_1.3-2   </w:t>
+      </w:r>
+      <w:r>
+        <w:br/>
+      </w:r>
+      <w:r>
+        <w:rPr>
+          <w:rStyle w:val="VerbatimChar"/>
+        </w:rPr>
+        <w:t xml:space="preserve">#&gt; [37] cli_2.0.2          tools_4.0.2        magrittr_1.5      </w:t>
+      </w:r>
+      <w:r>
+        <w:br/>
+      </w:r>
+      <w:r>
+        <w:rPr>
+          <w:rStyle w:val="VerbatimChar"/>
+        </w:rPr>
+        <w:t xml:space="preserve">#&gt; [40] tibble_3.0.3       crayon_1.3.4       pkgconfig_2.0.3   </w:t>
+      </w:r>
+      <w:r>
+        <w:br/>
+      </w:r>
+      <w:r>
+        <w:rPr>
+          <w:rStyle w:val="VerbatimChar"/>
+        </w:rPr>
+        <w:t xml:space="preserve">#&gt; [43] ellipsis_0.3.1     data.table_1.12.9  xml2_1.3.2        </w:t>
+      </w:r>
+      <w:r>
+        <w:br/>
+      </w:r>
+      <w:r>
+        <w:rPr>
+          <w:rStyle w:val="VerbatimChar"/>
+        </w:rPr>
+        <w:t xml:space="preserve">#&gt; [46] lubridate_1.7.9    assertthat_0.2.1   rstudioapi_0.11   </w:t>
+      </w:r>
+      <w:r>
+        <w:br/>
+      </w:r>
+      <w:r>
+        <w:rPr>
+          <w:rStyle w:val="VerbatimChar"/>
+        </w:rPr>
+        <w:t xml:space="preserve">#&gt; [49] R6_2.4.1           git2r_0.27.1       compiler_4.0.2</w:t>
       </w:r>
     </w:p>
     <w:p>
@@ -9633,7 +9673,7 @@
         <w:rPr>
           <w:rStyle w:val="VerbatimChar"/>
         </w:rPr>
-        <w:t xml:space="preserve">#&gt; Head:     [1ced29d] 2020-07-23: Clean up stray bib files</w:t>
+        <w:t xml:space="preserve">#&gt; Head:     [57c2f2e] 2020-07-24: Update DOCKERFILE to use verse4.0.0 and script to knit docx</w:t>
       </w:r>
     </w:p>
     <w:sectPr>

</xml_diff>

<commit_message>
use officedown to knit Word doc
</commit_message>
<xml_diff>
--- a/analysis/paper/paper.docx
+++ b/analysis/paper/paper.docx
@@ -7,31 +7,37 @@
         <w:pStyle w:val="Title"/>
       </w:pPr>
       <w:r>
+        <w:t xml:space="preserve">How</w:t>
+      </w:r>
+      <w:r>
+        <w:t xml:space="preserve"> </w:t>
+      </w:r>
+      <w:r>
+        <w:t xml:space="preserve">Can</w:t>
+      </w:r>
+      <w:r>
+        <w:t xml:space="preserve"> </w:t>
+      </w:r>
+      <w:r>
+        <w:t xml:space="preserve">We</w:t>
+      </w:r>
+      <w:r>
+        <w:t xml:space="preserve"> </w:t>
+      </w:r>
+      <w:r>
         <w:t xml:space="preserve">Open</w:t>
       </w:r>
       <w:r>
         <w:t xml:space="preserve"> </w:t>
       </w:r>
       <w:r>
-        <w:t xml:space="preserve">Science,</w:t>
-      </w:r>
-      <w:r>
-        <w:t xml:space="preserve"> </w:t>
-      </w:r>
-      <w:r>
-        <w:t xml:space="preserve">Open</w:t>
-      </w:r>
-      <w:r>
-        <w:t xml:space="preserve"> </w:t>
-      </w:r>
-      <w:r>
         <w:t xml:space="preserve">Plant</w:t>
       </w:r>
       <w:r>
         <w:t xml:space="preserve"> </w:t>
       </w:r>
       <w:r>
-        <w:t xml:space="preserve">Pathology</w:t>
+        <w:t xml:space="preserve">Pathology?</w:t>
       </w:r>
     </w:p>
     <w:p>
@@ -131,13 +137,13 @@
         <w:pStyle w:val="Date"/>
       </w:pPr>
       <w:r>
-        <w:t xml:space="preserve">24</w:t>
-      </w:r>
-      <w:r>
-        <w:t xml:space="preserve"> </w:t>
-      </w:r>
-      <w:r>
-        <w:t xml:space="preserve">July,</w:t>
+        <w:t xml:space="preserve">15</w:t>
+      </w:r>
+      <w:r>
+        <w:t xml:space="preserve"> </w:t>
+      </w:r>
+      <w:r>
+        <w:t xml:space="preserve">October,</w:t>
       </w:r>
       <w:r>
         <w:t xml:space="preserve"> </w:t>
@@ -1284,15 +1290,14 @@
         </w:r>
       </w:hyperlink>
     </w:p>
+    <w:bookmarkStart w:id="23" w:name="introduction"/>
     <w:p>
       <w:pPr>
         <w:pStyle w:val="Heading1"/>
       </w:pPr>
-      <w:bookmarkStart w:id="21" w:name="introduction"/>
       <w:r>
         <w:t xml:space="preserve">Introduction</w:t>
       </w:r>
-      <w:bookmarkEnd w:id="21"/>
     </w:p>
     <w:p>
       <w:pPr>
@@ -1332,15 +1337,14 @@
         <w:t xml:space="preserve">That is, open science leads to reproducibility and replicability.</w:t>
       </w:r>
     </w:p>
+    <w:bookmarkStart w:id="22" w:name="definitions"/>
     <w:p>
       <w:pPr>
         <w:pStyle w:val="Heading2"/>
       </w:pPr>
-      <w:bookmarkStart w:id="22" w:name="definitions"/>
       <w:r>
         <w:t xml:space="preserve">Definitions</w:t>
       </w:r>
-      <w:bookmarkEnd w:id="22"/>
     </w:p>
     <w:p>
       <w:pPr>
@@ -1552,15 +1556,14 @@
         <w:t xml:space="preserve">. Biostatistics, 10 (3): 405-408.</w:t>
       </w:r>
     </w:p>
+    <w:bookmarkStart w:id="21" w:name="open-science"/>
     <w:p>
       <w:pPr>
         <w:pStyle w:val="Heading3"/>
       </w:pPr>
-      <w:bookmarkStart w:id="23" w:name="open-science"/>
       <w:r>
         <w:t xml:space="preserve">Open Science</w:t>
       </w:r>
-      <w:bookmarkEnd w:id="23"/>
     </w:p>
     <w:p>
       <w:pPr>
@@ -1591,15 +1594,17 @@
         <w:t xml:space="preserve">.</w:t>
       </w:r>
     </w:p>
+    <w:bookmarkEnd w:id="21"/>
+    <w:bookmarkEnd w:id="22"/>
+    <w:bookmarkEnd w:id="23"/>
+    <w:bookmarkStart w:id="30" w:name="a-general-workflow"/>
     <w:p>
       <w:pPr>
         <w:pStyle w:val="Heading1"/>
       </w:pPr>
-      <w:bookmarkStart w:id="24" w:name="a-general-workflow"/>
       <w:r>
         <w:t xml:space="preserve">A General Workflow</w:t>
       </w:r>
-      <w:bookmarkEnd w:id="24"/>
     </w:p>
     <w:p>
       <w:pPr>
@@ -1617,9 +1622,20 @@
       <w:r>
         <w:t xml:space="preserve"> </w:t>
       </w:r>
-      <w:r>
-        <w:t xml:space="preserve">1</w:t>
-      </w:r>
+      <w:hyperlink w:anchor="workflow-dia">
+        <w:r xmlns:w="http://schemas.openxmlformats.org/wordprocessingml/2006/main" xmlns:wp="http://schemas.openxmlformats.org/drawingml/2006/wordprocessingDrawing" xmlns:r="http://schemas.openxmlformats.org/officeDocument/2006/relationships" xmlns:w14="http://schemas.microsoft.com/office/word/2010/wordml">
+          <w:rPr/>
+          <w:fldChar w:fldCharType="begin" w:dirty="true"/>
+        </w:r>
+        <w:r xmlns:w="http://schemas.openxmlformats.org/wordprocessingml/2006/main" xmlns:wp="http://schemas.openxmlformats.org/drawingml/2006/wordprocessingDrawing" xmlns:r="http://schemas.openxmlformats.org/officeDocument/2006/relationships" xmlns:w14="http://schemas.microsoft.com/office/word/2010/wordml">
+          <w:rPr/>
+          <w:instrText xml:space="preserve" w:dirty="true"> REF workflow-dia \h</w:instrText>
+        </w:r>
+        <w:r xmlns:w="http://schemas.openxmlformats.org/wordprocessingml/2006/main" xmlns:wp="http://schemas.openxmlformats.org/drawingml/2006/wordprocessingDrawing" xmlns:r="http://schemas.openxmlformats.org/officeDocument/2006/relationships" xmlns:w14="http://schemas.microsoft.com/office/word/2010/wordml">
+          <w:rPr/>
+          <w:fldChar w:fldCharType="end" w:dirty="true"/>
+        </w:r>
+      </w:hyperlink>
       <w:r>
         <w:t xml:space="preserve">).</w:t>
       </w:r>
@@ -1668,15 +1684,14 @@
         <w:t xml:space="preserve">In the next section we present standards and tools that can be used to ensure reproducibility.</w:t>
       </w:r>
     </w:p>
+    <w:bookmarkStart w:id="24" w:name="methods"/>
     <w:p>
       <w:pPr>
         <w:pStyle w:val="Heading3"/>
       </w:pPr>
-      <w:bookmarkStart w:id="25" w:name="methods"/>
       <w:r>
         <w:t xml:space="preserve">Methods</w:t>
       </w:r>
-      <w:bookmarkEnd w:id="25"/>
     </w:p>
     <w:p>
       <w:pPr>
@@ -1760,15 +1775,15 @@
         <w:t xml:space="preserve">This is as opposed to using software such as spreadsheet programs like Excel, Google Sheets, Numbers, Calc or others which can be used for simple statistical analyses and visualization (but should not be) or other point-and-click software packages that do not enable you to keep an accurate record of the steps taken to import, format, visualise and analyse data.</w:t>
       </w:r>
     </w:p>
+    <w:bookmarkEnd w:id="24"/>
+    <w:bookmarkStart w:id="28" w:name="data"/>
     <w:p>
       <w:pPr>
         <w:pStyle w:val="Heading3"/>
       </w:pPr>
-      <w:bookmarkStart w:id="26" w:name="data"/>
       <w:r>
         <w:t xml:space="preserve">Data</w:t>
       </w:r>
-      <w:bookmarkEnd w:id="26"/>
     </w:p>
     <w:p>
       <w:pPr>
@@ -1882,7 +1897,7 @@
       <w:r>
         <w:t xml:space="preserve">A digital object identifier (DOI) is the most common (</w:t>
       </w:r>
-      <w:hyperlink r:id="rId27">
+      <w:hyperlink r:id="rId25">
         <w:r>
           <w:rPr>
             <w:rStyle w:val="Hyperlink"/>
@@ -1893,7 +1908,7 @@
       <w:r>
         <w:t xml:space="preserve">) but handle is also an option (</w:t>
       </w:r>
-      <w:hyperlink r:id="rId28">
+      <w:hyperlink r:id="rId26">
         <w:r>
           <w:rPr>
             <w:rStyle w:val="Hyperlink"/>
@@ -1933,7 +1948,7 @@
       <w:r>
         <w:t xml:space="preserve"> </w:t>
       </w:r>
-      <w:hyperlink r:id="rId29">
+      <w:hyperlink r:id="rId27">
         <w:r>
           <w:rPr>
             <w:rStyle w:val="Hyperlink"/>
@@ -1945,15 +1960,15 @@
         <w:t xml:space="preserve">.</w:t>
       </w:r>
     </w:p>
+    <w:bookmarkEnd w:id="28"/>
+    <w:bookmarkStart w:id="29" w:name="sharing-your-research"/>
     <w:p>
       <w:pPr>
         <w:pStyle w:val="Heading3"/>
       </w:pPr>
-      <w:bookmarkStart w:id="30" w:name="sharing-your-research"/>
       <w:r>
         <w:t xml:space="preserve">Sharing Your Research</w:t>
       </w:r>
-      <w:bookmarkEnd w:id="30"/>
     </w:p>
     <w:p>
       <w:pPr>
@@ -2037,25 +2052,25 @@
         <w:t xml:space="preserve">Readers are encouraged to avoid using lab websites and other personal pages for sharing projects over the longer term as they are fraught with link-rot and are not an optimal way to share your projects.</w:t>
       </w:r>
     </w:p>
+    <w:bookmarkEnd w:id="29"/>
+    <w:bookmarkEnd w:id="30"/>
+    <w:bookmarkStart w:id="35" w:name="status-in-plant-pathology"/>
     <w:p>
       <w:pPr>
         <w:pStyle w:val="Heading1"/>
       </w:pPr>
-      <w:bookmarkStart w:id="31" w:name="status-in-plant-pathology"/>
       <w:r>
         <w:t xml:space="preserve">Status in Plant Pathology</w:t>
       </w:r>
-      <w:bookmarkEnd w:id="31"/>
-    </w:p>
+    </w:p>
+    <w:bookmarkStart w:id="31" w:name="article-selection"/>
     <w:p>
       <w:pPr>
         <w:pStyle w:val="Heading2"/>
       </w:pPr>
-      <w:bookmarkStart w:id="32" w:name="article-selection"/>
       <w:r>
         <w:t xml:space="preserve">Article Selection</w:t>
       </w:r>
-      <w:bookmarkEnd w:id="32"/>
     </w:p>
     <w:p>
       <w:pPr>
@@ -2067,9 +2082,20 @@
       <w:r>
         <w:t xml:space="preserve"> </w:t>
       </w:r>
-      <w:r>
-        <w:t xml:space="preserve">1</w:t>
-      </w:r>
+      <w:hyperlink w:anchor="journals">
+        <w:r xmlns:w="http://schemas.openxmlformats.org/wordprocessingml/2006/main" xmlns:wp="http://schemas.openxmlformats.org/drawingml/2006/wordprocessingDrawing" xmlns:r="http://schemas.openxmlformats.org/officeDocument/2006/relationships" xmlns:w14="http://schemas.microsoft.com/office/word/2010/wordml">
+          <w:rPr/>
+          <w:fldChar w:fldCharType="begin" w:dirty="true"/>
+        </w:r>
+        <w:r xmlns:w="http://schemas.openxmlformats.org/wordprocessingml/2006/main" xmlns:wp="http://schemas.openxmlformats.org/drawingml/2006/wordprocessingDrawing" xmlns:r="http://schemas.openxmlformats.org/officeDocument/2006/relationships" xmlns:w14="http://schemas.microsoft.com/office/word/2010/wordml">
+          <w:rPr/>
+          <w:instrText xml:space="preserve" w:dirty="true"> REF journals \h</w:instrText>
+        </w:r>
+        <w:r xmlns:w="http://schemas.openxmlformats.org/wordprocessingml/2006/main" xmlns:wp="http://schemas.openxmlformats.org/drawingml/2006/wordprocessingDrawing" xmlns:r="http://schemas.openxmlformats.org/officeDocument/2006/relationships" xmlns:w14="http://schemas.microsoft.com/office/word/2010/wordml">
+          <w:rPr/>
+          <w:fldChar w:fldCharType="end" w:dirty="true"/>
+        </w:r>
+      </w:hyperlink>
       <w:r>
         <w:t xml:space="preserve">) representative of the pathology discipline, and assigned them scores reflecting their openness and reproducibility.</w:t>
       </w:r>
@@ -2140,15 +2166,15 @@
         <w:t xml:space="preserve">The list of journals was saved from Google’s sheets as a comma separated value (CSV) file for later use and distribution in a research compendium.</w:t>
       </w:r>
     </w:p>
+    <w:bookmarkEnd w:id="31"/>
+    <w:bookmarkStart w:id="32" w:name="scoring-criteria"/>
     <w:p>
       <w:pPr>
         <w:pStyle w:val="Heading2"/>
       </w:pPr>
-      <w:bookmarkStart w:id="33" w:name="scoring-criteria"/>
       <w:r>
         <w:t xml:space="preserve">Scoring criteria</w:t>
       </w:r>
-      <w:bookmarkEnd w:id="33"/>
     </w:p>
     <w:p>
       <w:pPr>
@@ -2701,15 +2727,15 @@
         <w:t xml:space="preserve">The view of the authors is one that this is something to be encouraged as it allows the broadest possible audience to benefit from the work at the least cost.</w:t>
       </w:r>
     </w:p>
+    <w:bookmarkEnd w:id="32"/>
+    <w:bookmarkStart w:id="33" w:name="analysis"/>
     <w:p>
       <w:pPr>
         <w:pStyle w:val="Heading2"/>
       </w:pPr>
-      <w:bookmarkStart w:id="34" w:name="analysis"/>
       <w:r>
         <w:t xml:space="preserve">Analysis</w:t>
       </w:r>
-      <w:bookmarkEnd w:id="34"/>
     </w:p>
     <w:p>
       <w:pPr>
@@ -2965,15 +2991,15 @@
         <w:t xml:space="preserve">.</w:t>
       </w:r>
     </w:p>
+    <w:bookmarkEnd w:id="33"/>
+    <w:bookmarkStart w:id="34" w:name="results"/>
     <w:p>
       <w:pPr>
         <w:pStyle w:val="Heading2"/>
       </w:pPr>
-      <w:bookmarkStart w:id="35" w:name="results"/>
       <w:r>
         <w:t xml:space="preserve">Results</w:t>
       </w:r>
-      <w:bookmarkEnd w:id="35"/>
     </w:p>
     <w:p>
       <w:pPr>
@@ -3104,10 +3130,85 @@
       <w:r>
         <w:t xml:space="preserve"> </w:t>
       </w:r>
+      <w:hyperlink w:anchor="sa">
+        <w:r xmlns:w="http://schemas.openxmlformats.org/wordprocessingml/2006/main" xmlns:wp="http://schemas.openxmlformats.org/drawingml/2006/wordprocessingDrawing" xmlns:r="http://schemas.openxmlformats.org/officeDocument/2006/relationships" xmlns:w14="http://schemas.microsoft.com/office/word/2010/wordml">
+          <w:rPr/>
+          <w:fldChar w:fldCharType="begin" w:dirty="true"/>
+        </w:r>
+        <w:r xmlns:w="http://schemas.openxmlformats.org/wordprocessingml/2006/main" xmlns:wp="http://schemas.openxmlformats.org/drawingml/2006/wordprocessingDrawing" xmlns:r="http://schemas.openxmlformats.org/officeDocument/2006/relationships" xmlns:w14="http://schemas.microsoft.com/office/word/2010/wordml">
+          <w:rPr/>
+          <w:instrText xml:space="preserve" w:dirty="true"> REF sa \h</w:instrText>
+        </w:r>
+        <w:r xmlns:w="http://schemas.openxmlformats.org/wordprocessingml/2006/main" xmlns:wp="http://schemas.openxmlformats.org/drawingml/2006/wordprocessingDrawing" xmlns:r="http://schemas.openxmlformats.org/officeDocument/2006/relationships" xmlns:w14="http://schemas.microsoft.com/office/word/2010/wordml">
+          <w:rPr/>
+          <w:fldChar w:fldCharType="end" w:dirty="true"/>
+        </w:r>
+      </w:hyperlink>
+      <w:r>
+        <w:t xml:space="preserve">).</w:t>
+      </w:r>
+    </w:p>
+    <w:p>
+      <w:pPr>
+        <w:pStyle w:val="BodyText"/>
+      </w:pPr>
+      <w:r>
+        <w:t xml:space="preserve">Software citations were also reasonably well reported in the literature with 120 scoring</w:t>
+      </w:r>
+      <w:r>
+        <w:t xml:space="preserve"> </w:t>
+      </w:r>
+      <w:r>
+        <w:t xml:space="preserve">“</w:t>
+      </w:r>
       <w:r>
         <w:t xml:space="preserve">2</w:t>
       </w:r>
       <w:r>
+        <w:t xml:space="preserve">”</w:t>
+      </w:r>
+      <w:r>
+        <w:t xml:space="preserve"> </w:t>
+      </w:r>
+      <w:r>
+        <w:t xml:space="preserve">where the main software was cited with version numbers and 57 scoring</w:t>
+      </w:r>
+      <w:r>
+        <w:t xml:space="preserve"> </w:t>
+      </w:r>
+      <w:r>
+        <w:t xml:space="preserve">“</w:t>
+      </w:r>
+      <w:r>
+        <w:t xml:space="preserve">3</w:t>
+      </w:r>
+      <w:r>
+        <w:t xml:space="preserve">”</w:t>
+      </w:r>
+      <w:r>
+        <w:t xml:space="preserve"> </w:t>
+      </w:r>
+      <w:r>
+        <w:t xml:space="preserve">where full citations including R packages or the SAS PROC used were cited where appropriate (Table</w:t>
+      </w:r>
+      <w:r>
+        <w:t xml:space="preserve"> </w:t>
+      </w:r>
+      <w:hyperlink w:anchor="sc">
+        <w:r xmlns:w="http://schemas.openxmlformats.org/wordprocessingml/2006/main" xmlns:wp="http://schemas.openxmlformats.org/drawingml/2006/wordprocessingDrawing" xmlns:r="http://schemas.openxmlformats.org/officeDocument/2006/relationships" xmlns:w14="http://schemas.microsoft.com/office/word/2010/wordml">
+          <w:rPr/>
+          <w:fldChar w:fldCharType="begin" w:dirty="true"/>
+        </w:r>
+        <w:r xmlns:w="http://schemas.openxmlformats.org/wordprocessingml/2006/main" xmlns:wp="http://schemas.openxmlformats.org/drawingml/2006/wordprocessingDrawing" xmlns:r="http://schemas.openxmlformats.org/officeDocument/2006/relationships" xmlns:w14="http://schemas.microsoft.com/office/word/2010/wordml">
+          <w:rPr/>
+          <w:instrText xml:space="preserve" w:dirty="true"> REF sc \h</w:instrText>
+        </w:r>
+        <w:r xmlns:w="http://schemas.openxmlformats.org/wordprocessingml/2006/main" xmlns:wp="http://schemas.openxmlformats.org/drawingml/2006/wordprocessingDrawing" xmlns:r="http://schemas.openxmlformats.org/officeDocument/2006/relationships" xmlns:w14="http://schemas.microsoft.com/office/word/2010/wordml">
+          <w:rPr/>
+          <w:fldChar w:fldCharType="end" w:dirty="true"/>
+        </w:r>
+      </w:hyperlink>
+      <w:r>
         <w:t xml:space="preserve">).</w:t>
       </w:r>
     </w:p>
@@ -3116,86 +3217,45 @@
         <w:pStyle w:val="BodyText"/>
       </w:pPr>
       <w:r>
-        <w:t xml:space="preserve">Software citations were also reasonably well reported in the literature with 120 scoring</w:t>
-      </w:r>
-      <w:r>
-        <w:t xml:space="preserve"> </w:t>
-      </w:r>
-      <w:r>
-        <w:t xml:space="preserve">“</w:t>
-      </w:r>
-      <w:r>
-        <w:t xml:space="preserve">2</w:t>
-      </w:r>
-      <w:r>
-        <w:t xml:space="preserve">”</w:t>
-      </w:r>
-      <w:r>
-        <w:t xml:space="preserve"> </w:t>
-      </w:r>
-      <w:r>
-        <w:t xml:space="preserve">where the main software was cited with version numbers and 57 scoring</w:t>
-      </w:r>
-      <w:r>
-        <w:t xml:space="preserve"> </w:t>
-      </w:r>
-      <w:r>
-        <w:t xml:space="preserve">“</w:t>
-      </w:r>
-      <w:r>
-        <w:t xml:space="preserve">3</w:t>
-      </w:r>
-      <w:r>
-        <w:t xml:space="preserve">”</w:t>
-      </w:r>
-      <w:r>
-        <w:t xml:space="preserve"> </w:t>
-      </w:r>
-      <w:r>
-        <w:t xml:space="preserve">where full citations including R packages or the SAS PROC used were cited where appropriate (Table</w:t>
-      </w:r>
-      <w:r>
-        <w:t xml:space="preserve"> </w:t>
-      </w:r>
-      <w:r>
-        <w:t xml:space="preserve">3</w:t>
-      </w:r>
+        <w:t xml:space="preserve">The most frequently cited software was SAS.</w:t>
+      </w:r>
+      <w:r>
+        <w:t xml:space="preserve"> </w:t>
+      </w:r>
+      <w:r>
+        <w:t xml:space="preserve">The remainder were mostly specialised software with the exception of Microsoft Excel, tied for 9th (Table</w:t>
+      </w:r>
+      <w:r>
+        <w:t xml:space="preserve"> </w:t>
+      </w:r>
+      <w:hyperlink w:anchor="su">
+        <w:r xmlns:w="http://schemas.openxmlformats.org/wordprocessingml/2006/main" xmlns:wp="http://schemas.openxmlformats.org/drawingml/2006/wordprocessingDrawing" xmlns:r="http://schemas.openxmlformats.org/officeDocument/2006/relationships" xmlns:w14="http://schemas.microsoft.com/office/word/2010/wordml">
+          <w:rPr/>
+          <w:fldChar w:fldCharType="begin" w:dirty="true"/>
+        </w:r>
+        <w:r xmlns:w="http://schemas.openxmlformats.org/wordprocessingml/2006/main" xmlns:wp="http://schemas.openxmlformats.org/drawingml/2006/wordprocessingDrawing" xmlns:r="http://schemas.openxmlformats.org/officeDocument/2006/relationships" xmlns:w14="http://schemas.microsoft.com/office/word/2010/wordml">
+          <w:rPr/>
+          <w:instrText xml:space="preserve" w:dirty="true"> REF su \h</w:instrText>
+        </w:r>
+        <w:r xmlns:w="http://schemas.openxmlformats.org/wordprocessingml/2006/main" xmlns:wp="http://schemas.openxmlformats.org/drawingml/2006/wordprocessingDrawing" xmlns:r="http://schemas.openxmlformats.org/officeDocument/2006/relationships" xmlns:w14="http://schemas.microsoft.com/office/word/2010/wordml">
+          <w:rPr/>
+          <w:fldChar w:fldCharType="end" w:dirty="true"/>
+        </w:r>
+      </w:hyperlink>
       <w:r>
         <w:t xml:space="preserve">).</w:t>
       </w:r>
     </w:p>
-    <w:p>
-      <w:pPr>
-        <w:pStyle w:val="BodyText"/>
-      </w:pPr>
-      <w:r>
-        <w:t xml:space="preserve">The most frequently cited software was SAS.</w:t>
-      </w:r>
-      <w:r>
-        <w:t xml:space="preserve"> </w:t>
-      </w:r>
-      <w:r>
-        <w:t xml:space="preserve">The remainder were mostly specialised software with the exception of Microsoft Excel, tied for 9th (Table</w:t>
-      </w:r>
-      <w:r>
-        <w:t xml:space="preserve"> </w:t>
-      </w:r>
-      <w:r>
-        <w:t xml:space="preserve">4</w:t>
-      </w:r>
-      <w:r>
-        <w:t xml:space="preserve">).</w:t>
-      </w:r>
-    </w:p>
+    <w:bookmarkEnd w:id="34"/>
+    <w:bookmarkEnd w:id="35"/>
+    <w:bookmarkStart w:id="41" w:name="discussion"/>
     <w:p>
       <w:pPr>
         <w:pStyle w:val="Heading1"/>
       </w:pPr>
-      <w:bookmarkStart w:id="36" w:name="discussion"/>
       <w:r>
         <w:t xml:space="preserve">Discussion</w:t>
       </w:r>
-      <w:bookmarkEnd w:id="36"/>
     </w:p>
     <w:p>
       <w:pPr>
@@ -3267,7 +3327,7 @@
       <w:r>
         <w:t xml:space="preserve">provide models, data and code, (</w:t>
       </w:r>
-      <w:hyperlink r:id="rId37">
+      <w:hyperlink r:id="rId36">
         <w:r>
           <w:rPr>
             <w:rStyle w:val="Hyperlink"/>
@@ -3304,7 +3364,7 @@
       <w:r>
         <w:t xml:space="preserve">provide models, data and code, (</w:t>
       </w:r>
-      <w:hyperlink r:id="rId38">
+      <w:hyperlink r:id="rId37">
         <w:r>
           <w:rPr>
             <w:rStyle w:val="Hyperlink"/>
@@ -3341,7 +3401,7 @@
       <w:r>
         <w:t xml:space="preserve">provides data and a reproducible report that explain in details all steps of the analysis and the R codes for conducting a meta-analysis for assessing heterogeneity in relationship between white mold incidence and soybean yield and between incidence and soybean tied (</w:t>
       </w:r>
-      <w:hyperlink r:id="rId39">
+      <w:hyperlink r:id="rId38">
         <w:r>
           <w:rPr>
             <w:rStyle w:val="Hyperlink"/>
@@ -3389,7 +3449,7 @@
       <w:r>
         <w:t xml:space="preserve"> </w:t>
       </w:r>
-      <w:hyperlink r:id="rId40">
+      <w:hyperlink r:id="rId39">
         <w:r>
           <w:rPr>
             <w:rStyle w:val="Hyperlink"/>
@@ -3412,7 +3472,7 @@
       <w:r>
         <w:t xml:space="preserve"> </w:t>
       </w:r>
-      <w:hyperlink r:id="rId41">
+      <w:hyperlink r:id="rId40">
         <w:r>
           <w:rPr>
             <w:rStyle w:val="Hyperlink"/>
@@ -3432,38 +3492,33 @@
         <w:t xml:space="preserve">Other examples from plant pathology providing e-Xtras or supplemental material</w:t>
       </w:r>
     </w:p>
+    <w:bookmarkEnd w:id="41"/>
+    <w:bookmarkStart w:id="42" w:name="acknowledgements"/>
     <w:p>
       <w:pPr>
         <w:pStyle w:val="Heading1"/>
       </w:pPr>
-      <w:bookmarkStart w:id="42" w:name="acknowledgements"/>
       <w:r>
         <w:t xml:space="preserve">Acknowledgements</w:t>
       </w:r>
-      <w:bookmarkEnd w:id="42"/>
-    </w:p>
-    <w:p>
-      <w:pPr>
-        <w:pStyle w:val="Heading5"/>
-      </w:pPr>
-      <w:bookmarkStart w:id="43" w:name="pagebreak"/>
-      <w:r>
-        <w:t xml:space="preserve">pagebreak</w:t>
-      </w:r>
-      <w:bookmarkEnd w:id="43"/>
-    </w:p>
+    </w:p>
+    <w:p>
+      <w:r>
+        <w:br w:type="page"/>
+      </w:r>
+    </w:p>
+    <w:bookmarkEnd w:id="42"/>
+    <w:bookmarkStart w:id="79" w:name="references"/>
     <w:p>
       <w:pPr>
         <w:pStyle w:val="Heading1"/>
       </w:pPr>
-      <w:bookmarkStart w:id="44" w:name="references"/>
       <w:r>
         <w:t xml:space="preserve">References</w:t>
       </w:r>
-      <w:bookmarkEnd w:id="44"/>
-    </w:p>
-    <w:bookmarkStart w:id="80" w:name="refs"/>
-    <w:bookmarkStart w:id="46" w:name="ref-ARC2018"/>
+    </w:p>
+    <w:bookmarkStart w:id="78" w:name="refs"/>
+    <w:bookmarkStart w:id="44" w:name="ref-ARC2018"/>
     <w:p>
       <w:pPr>
         <w:pStyle w:val="Bibliography"/>
@@ -3474,7 +3529,7 @@
       <w:r>
         <w:t xml:space="preserve"> </w:t>
       </w:r>
-      <w:hyperlink r:id="rId45">
+      <w:hyperlink r:id="rId43">
         <w:r>
           <w:rPr>
             <w:rStyle w:val="Hyperlink"/>
@@ -3489,69 +3544,69 @@
         <w:t xml:space="preserve">[Accessed April 20, 2020].</w:t>
       </w:r>
     </w:p>
+    <w:bookmarkEnd w:id="44"/>
+    <w:bookmarkStart w:id="45" w:name="ref-Baker2016a"/>
+    <w:p>
+      <w:pPr>
+        <w:pStyle w:val="Bibliography"/>
+      </w:pPr>
+      <w:r>
+        <w:t xml:space="preserve">Baker, M. 2016. Muddled meanings hamper efforts to fix reproduciblity crisis. Nature News.</w:t>
+      </w:r>
+    </w:p>
+    <w:bookmarkEnd w:id="45"/>
+    <w:bookmarkStart w:id="46" w:name="ref-Brunsdon2015"/>
+    <w:p>
+      <w:pPr>
+        <w:pStyle w:val="Bibliography"/>
+      </w:pPr>
+      <w:r>
+        <w:t xml:space="preserve">Brunsdon, C. 2015. Quantitative methods I: Reproducible research and quantitative geography. Prog. Hum. Geogr.</w:t>
+      </w:r>
+    </w:p>
     <w:bookmarkEnd w:id="46"/>
-    <w:bookmarkStart w:id="47" w:name="ref-Baker2016a"/>
+    <w:bookmarkStart w:id="47" w:name="ref-Burkner2018"/>
     <w:p>
       <w:pPr>
         <w:pStyle w:val="Bibliography"/>
       </w:pPr>
       <w:r>
-        <w:t xml:space="preserve">Baker, M. 2016. Muddled meanings hamper efforts to fix reproduciblity crisis. Nature News.</w:t>
+        <w:t xml:space="preserve">Bürkner, P.-C. 2018. Advanced Bayesian multilevel modeling with the R package brms. The R Journal. 10:395–411.</w:t>
       </w:r>
     </w:p>
     <w:bookmarkEnd w:id="47"/>
-    <w:bookmarkStart w:id="48" w:name="ref-Brunsdon2015"/>
+    <w:bookmarkStart w:id="48" w:name="ref-Duku2016"/>
     <w:p>
       <w:pPr>
         <w:pStyle w:val="Bibliography"/>
       </w:pPr>
       <w:r>
-        <w:t xml:space="preserve">Brunsdon, C. 2015. Quantitative methods I: Reproducible research and quantitative geography. Prog. Hum. Geogr.</w:t>
+        <w:t xml:space="preserve">Duku, C., Sparks, A. H., and Zwart, S. J. 2016. Spatial modelling of rice yield losses in Tanzania due to bacterial leaf blight and leaf blast in a changing climate. Climatic Change. 135:569–583.</w:t>
       </w:r>
     </w:p>
     <w:bookmarkEnd w:id="48"/>
-    <w:bookmarkStart w:id="49" w:name="ref-Burkner2018"/>
+    <w:bookmarkStart w:id="49" w:name="ref-Nature2016"/>
     <w:p>
       <w:pPr>
         <w:pStyle w:val="Bibliography"/>
       </w:pPr>
       <w:r>
-        <w:t xml:space="preserve">Bürkner, P.-C. 2018. Advanced Bayesian multilevel modeling with the R package brms. The R Journal. 10:395–411.</w:t>
+        <w:t xml:space="preserve">Editors at Nature. 2016. Reality check on reproducibility. Nature. 533:437.</w:t>
       </w:r>
     </w:p>
     <w:bookmarkEnd w:id="49"/>
-    <w:bookmarkStart w:id="50" w:name="ref-Duku2016"/>
+    <w:bookmarkStart w:id="51" w:name="ref-Fidler2013"/>
     <w:p>
       <w:pPr>
         <w:pStyle w:val="Bibliography"/>
       </w:pPr>
       <w:r>
-        <w:t xml:space="preserve">Duku, C., Sparks, A. H., and Zwart, S. J. 2016. Spatial modelling of rice yield losses in Tanzania due to bacterial leaf blight and leaf blast in a changing climate. Climatic Change. 135:569–583.</w:t>
-      </w:r>
-    </w:p>
-    <w:bookmarkEnd w:id="50"/>
-    <w:bookmarkStart w:id="51" w:name="ref-Nature2016"/>
-    <w:p>
-      <w:pPr>
-        <w:pStyle w:val="Bibliography"/>
-      </w:pPr>
-      <w:r>
-        <w:t xml:space="preserve">Editors at Nature. 2016. Reality check on reproducibility. Nature. 533:437.</w:t>
-      </w:r>
-    </w:p>
-    <w:bookmarkEnd w:id="51"/>
-    <w:bookmarkStart w:id="53" w:name="ref-Fidler2013"/>
-    <w:p>
-      <w:pPr>
-        <w:pStyle w:val="Bibliography"/>
-      </w:pPr>
-      <w:r>
         <w:t xml:space="preserve">Fidler, F., and Gordon, A. 2013. Science is in a reproducibility crisis: How do we resolve it? Phys.org. Available at:</w:t>
       </w:r>
       <w:r>
         <w:t xml:space="preserve"> </w:t>
       </w:r>
-      <w:hyperlink r:id="rId52">
+      <w:hyperlink r:id="rId50">
         <w:r>
           <w:rPr>
             <w:rStyle w:val="Hyperlink"/>
@@ -3563,8 +3618,8 @@
         <w:t xml:space="preserve">.</w:t>
       </w:r>
     </w:p>
-    <w:bookmarkEnd w:id="53"/>
-    <w:bookmarkStart w:id="55" w:name="ref-Fitzjohn2014"/>
+    <w:bookmarkEnd w:id="51"/>
+    <w:bookmarkStart w:id="53" w:name="ref-Fitzjohn2014"/>
     <w:p>
       <w:pPr>
         <w:pStyle w:val="Bibliography"/>
@@ -3575,7 +3630,7 @@
       <w:r>
         <w:t xml:space="preserve"> </w:t>
       </w:r>
-      <w:hyperlink r:id="rId54">
+      <w:hyperlink r:id="rId52">
         <w:r>
           <w:rPr>
             <w:rStyle w:val="Hyperlink"/>
@@ -3587,8 +3642,8 @@
         <w:t xml:space="preserve">.</w:t>
       </w:r>
     </w:p>
-    <w:bookmarkEnd w:id="55"/>
-    <w:bookmarkStart w:id="56" w:name="ref-Gabry2019"/>
+    <w:bookmarkEnd w:id="53"/>
+    <w:bookmarkStart w:id="54" w:name="ref-Gabry2019"/>
     <w:p>
       <w:pPr>
         <w:pStyle w:val="Bibliography"/>
@@ -3597,8 +3652,8 @@
         <w:t xml:space="preserve">Gabry, J., Simpson, D., Vehtari, A., Betancourt, M., and Gelman, A. 2019. Visualization in Bayesian workflow. J. R. Stat. Soc. A. 182:389–402.</w:t>
       </w:r>
     </w:p>
-    <w:bookmarkEnd w:id="56"/>
-    <w:bookmarkStart w:id="58" w:name="ref-government_of_canada_2016"/>
+    <w:bookmarkEnd w:id="54"/>
+    <w:bookmarkStart w:id="56" w:name="ref-government_of_canada_2016"/>
     <w:p>
       <w:pPr>
         <w:pStyle w:val="Bibliography"/>
@@ -3609,7 +3664,7 @@
       <w:r>
         <w:t xml:space="preserve"> </w:t>
       </w:r>
-      <w:hyperlink r:id="rId57">
+      <w:hyperlink r:id="rId55">
         <w:r>
           <w:rPr>
             <w:rStyle w:val="Hyperlink"/>
@@ -3624,38 +3679,38 @@
         <w:t xml:space="preserve">[Accessed April 12, 2019].</w:t>
       </w:r>
     </w:p>
+    <w:bookmarkEnd w:id="56"/>
+    <w:bookmarkStart w:id="57" w:name="ref-Ioannidis2014"/>
+    <w:p>
+      <w:pPr>
+        <w:pStyle w:val="Bibliography"/>
+      </w:pPr>
+      <w:r>
+        <w:t xml:space="preserve">Ioannidis, J. P. A. 2014. How to make more published research true. PLoS Medicine. 11.</w:t>
+      </w:r>
+    </w:p>
+    <w:bookmarkEnd w:id="57"/>
+    <w:bookmarkStart w:id="58" w:name="ref-Iqbal2016"/>
+    <w:p>
+      <w:pPr>
+        <w:pStyle w:val="Bibliography"/>
+      </w:pPr>
+      <w:r>
+        <w:t xml:space="preserve">Iqbal, S. A., Wallach, J. D., Khoury, M. J., Schully, S. D., and Ioannidis, J. P. A. 2016. Reproducible research practices and transparency across the biomedical literature. PLoS Biology. 14:1–13.</w:t>
+      </w:r>
+    </w:p>
     <w:bookmarkEnd w:id="58"/>
-    <w:bookmarkStart w:id="59" w:name="ref-Ioannidis2014"/>
+    <w:bookmarkStart w:id="59" w:name="ref-Lehner2017"/>
     <w:p>
       <w:pPr>
         <w:pStyle w:val="Bibliography"/>
       </w:pPr>
       <w:r>
-        <w:t xml:space="preserve">Ioannidis, J. P. A. 2014. How to make more published research true. PLoS Medicine. 11.</w:t>
+        <w:t xml:space="preserve">Lehner, M. S., Pethybridge, S. J., Meyer, M. C., and Del Ponte, E. M. 2017. Meta-analytic modelling of the incidence–yield and incidence–sclerotial production relationships in soybean white mould epidemics. Plant Pathology. 66:460–468.</w:t>
       </w:r>
     </w:p>
     <w:bookmarkEnd w:id="59"/>
-    <w:bookmarkStart w:id="60" w:name="ref-Iqbal2016"/>
-    <w:p>
-      <w:pPr>
-        <w:pStyle w:val="Bibliography"/>
-      </w:pPr>
-      <w:r>
-        <w:t xml:space="preserve">Iqbal, S. A., Wallach, J. D., Khoury, M. J., Schully, S. D., and Ioannidis, J. P. A. 2016. Reproducible research practices and transparency across the biomedical literature. PLoS Biology. 14:1–13.</w:t>
-      </w:r>
-    </w:p>
-    <w:bookmarkEnd w:id="60"/>
-    <w:bookmarkStart w:id="61" w:name="ref-Lehner2017"/>
-    <w:p>
-      <w:pPr>
-        <w:pStyle w:val="Bibliography"/>
-      </w:pPr>
-      <w:r>
-        <w:t xml:space="preserve">Lehner, M. S., Pethybridge, S. J., Meyer, M. C., and Del Ponte, E. M. 2017. Meta-analytic modelling of the incidence–yield and incidence–sclerotial production relationships in soybean white mould epidemics. Plant Pathology. 66:460–468.</w:t>
-      </w:r>
-    </w:p>
-    <w:bookmarkEnd w:id="61"/>
-    <w:bookmarkStart w:id="62" w:name="ref-Madden2015"/>
+    <w:bookmarkStart w:id="60" w:name="ref-Madden2015"/>
     <w:p>
       <w:pPr>
         <w:pStyle w:val="Bibliography"/>
@@ -3679,8 +3734,8 @@
         <w:t xml:space="preserve">value have a future in plant pathology? Phytopathology. 105:1400–1407.</w:t>
       </w:r>
     </w:p>
-    <w:bookmarkEnd w:id="62"/>
-    <w:bookmarkStart w:id="63" w:name="ref-Makowski2019"/>
+    <w:bookmarkEnd w:id="60"/>
+    <w:bookmarkStart w:id="61" w:name="ref-Makowski2019"/>
     <w:p>
       <w:pPr>
         <w:pStyle w:val="Bibliography"/>
@@ -3689,8 +3744,8 @@
         <w:t xml:space="preserve">Makowski, D., Ben-Shachar, M. S., and Lüdecke, D. 2019. bayestestR: Describing effects and their uncertainty, existence and significance within the Bayesian framework. Journal of Open Source Software. 4:1541.</w:t>
       </w:r>
     </w:p>
-    <w:bookmarkEnd w:id="63"/>
-    <w:bookmarkStart w:id="64" w:name="ref-McNaught1997"/>
+    <w:bookmarkEnd w:id="61"/>
+    <w:bookmarkStart w:id="62" w:name="ref-McNaught1997"/>
     <w:p>
       <w:pPr>
         <w:pStyle w:val="Bibliography"/>
@@ -3711,8 +3766,8 @@
         <w:t xml:space="preserve">. Second Edition. Blackwell Science Oxford.</w:t>
       </w:r>
     </w:p>
-    <w:bookmarkEnd w:id="64"/>
-    <w:bookmarkStart w:id="65" w:name="ref-vannoorden2017"/>
+    <w:bookmarkEnd w:id="62"/>
+    <w:bookmarkStart w:id="63" w:name="ref-vannoorden2017"/>
     <w:p>
       <w:pPr>
         <w:pStyle w:val="Bibliography"/>
@@ -3721,8 +3776,8 @@
         <w:t xml:space="preserve">Noorden, R. van. 2017. Gates Foundation demands open access. Nature. 541:270–270.</w:t>
       </w:r>
     </w:p>
-    <w:bookmarkEnd w:id="65"/>
-    <w:bookmarkStart w:id="67" w:name="ref-Patil2016"/>
+    <w:bookmarkEnd w:id="63"/>
+    <w:bookmarkStart w:id="65" w:name="ref-Patil2016"/>
     <w:p>
       <w:pPr>
         <w:pStyle w:val="Bibliography"/>
@@ -3733,7 +3788,7 @@
       <w:r>
         <w:t xml:space="preserve"> </w:t>
       </w:r>
-      <w:hyperlink r:id="rId66">
+      <w:hyperlink r:id="rId64">
         <w:r>
           <w:rPr>
             <w:rStyle w:val="Hyperlink"/>
@@ -3745,8 +3800,8 @@
         <w:t xml:space="preserve">.</w:t>
       </w:r>
     </w:p>
-    <w:bookmarkEnd w:id="67"/>
-    <w:bookmarkStart w:id="68" w:name="ref-Peng2009"/>
+    <w:bookmarkEnd w:id="65"/>
+    <w:bookmarkStart w:id="66" w:name="ref-Peng2009"/>
     <w:p>
       <w:pPr>
         <w:pStyle w:val="Bibliography"/>
@@ -3755,8 +3810,8 @@
         <w:t xml:space="preserve">Peng, R. D. 2009. Reproducible research and biostatistics. Biostatistics. 10:405–408.</w:t>
       </w:r>
     </w:p>
-    <w:bookmarkEnd w:id="68"/>
-    <w:bookmarkStart w:id="70" w:name="ref-RCT2020"/>
+    <w:bookmarkEnd w:id="66"/>
+    <w:bookmarkStart w:id="68" w:name="ref-RCT2020"/>
     <w:p>
       <w:pPr>
         <w:pStyle w:val="Bibliography"/>
@@ -3779,7 +3834,7 @@
       <w:r>
         <w:t xml:space="preserve"> </w:t>
       </w:r>
-      <w:hyperlink r:id="rId69">
+      <w:hyperlink r:id="rId67">
         <w:r>
           <w:rPr>
             <w:rStyle w:val="Hyperlink"/>
@@ -3791,79 +3846,79 @@
         <w:t xml:space="preserve">.</w:t>
       </w:r>
     </w:p>
+    <w:bookmarkEnd w:id="68"/>
+    <w:bookmarkStart w:id="69" w:name="ref-Sparks2011"/>
+    <w:p>
+      <w:pPr>
+        <w:pStyle w:val="Bibliography"/>
+      </w:pPr>
+      <w:r>
+        <w:t xml:space="preserve">Sparks, A. H., Forbes, G. A., Hijmans, R. J., and Garrett, K. A. 2011. A metamodeling framework for extending the application domain of process-based ecological models. Ecosphere. 2:art90.</w:t>
+      </w:r>
+    </w:p>
+    <w:bookmarkEnd w:id="69"/>
+    <w:bookmarkStart w:id="70" w:name="ref-Sparks2014"/>
+    <w:p>
+      <w:pPr>
+        <w:pStyle w:val="Bibliography"/>
+      </w:pPr>
+      <w:r>
+        <w:t xml:space="preserve">Sparks, A. H., Forbes, G. A., Hijmans, R. J., and Garrett, K. A. 2014. Climate change may have limited effect on global risk of potato late blight. Global Change Biology.:3621–3631.</w:t>
+      </w:r>
+    </w:p>
     <w:bookmarkEnd w:id="70"/>
-    <w:bookmarkStart w:id="71" w:name="ref-Sparks2011"/>
+    <w:bookmarkStart w:id="71" w:name="ref-Stodden2013"/>
     <w:p>
       <w:pPr>
         <w:pStyle w:val="Bibliography"/>
       </w:pPr>
       <w:r>
-        <w:t xml:space="preserve">Sparks, A. H., Forbes, G. A., Hijmans, R. J., and Garrett, K. A. 2011. A metamodeling framework for extending the application domain of process-based ecological models. Ecosphere. 2:art90.</w:t>
+        <w:t xml:space="preserve">Stodden, V., Guo, P., and Ma, Z. 2013. Toward reproducible computational research: An empirical analysis of data and code policy adoption by journals. PLoS One. 8:2–9.</w:t>
       </w:r>
     </w:p>
     <w:bookmarkEnd w:id="71"/>
-    <w:bookmarkStart w:id="72" w:name="ref-Sparks2014"/>
+    <w:bookmarkStart w:id="72" w:name="ref-Sweedler2015"/>
     <w:p>
       <w:pPr>
         <w:pStyle w:val="Bibliography"/>
       </w:pPr>
       <w:r>
-        <w:t xml:space="preserve">Sparks, A. H., Forbes, G. A., Hijmans, R. J., and Garrett, K. A. 2014. Climate change may have limited effect on global risk of potato late blight. Global Change Biology.:3621–3631.</w:t>
+        <w:t xml:space="preserve">Sweedler, J. V. 2015. Striving for reproducible science. Analytical Chemistry. 87:11603–11604.</w:t>
       </w:r>
     </w:p>
     <w:bookmarkEnd w:id="72"/>
-    <w:bookmarkStart w:id="73" w:name="ref-Stodden2013"/>
+    <w:bookmarkStart w:id="73" w:name="ref-Wald2010"/>
     <w:p>
       <w:pPr>
         <w:pStyle w:val="Bibliography"/>
       </w:pPr>
       <w:r>
-        <w:t xml:space="preserve">Stodden, V., Guo, P., and Ma, Z. 2013. Toward reproducible computational research: An empirical analysis of data and code policy adoption by journals. PLoS One. 8:2–9.</w:t>
+        <w:t xml:space="preserve">Wald, C. 2010. Scientists embrace openness.</w:t>
       </w:r>
     </w:p>
     <w:bookmarkEnd w:id="73"/>
-    <w:bookmarkStart w:id="74" w:name="ref-Sweedler2015"/>
+    <w:bookmarkStart w:id="74" w:name="ref-Weissgerber2016"/>
     <w:p>
       <w:pPr>
         <w:pStyle w:val="Bibliography"/>
       </w:pPr>
       <w:r>
-        <w:t xml:space="preserve">Sweedler, J. V. 2015. Striving for reproducible science. Analytical Chemistry. 87:11603–11604.</w:t>
+        <w:t xml:space="preserve">Weissgerber, T. L., Garovic, V. D., Winham, S. J., Milic, N. M., and Prager, E. M. 2016. Transparent reporting for reproducible science. Journal of Neuroscience Research. 00:1–6.</w:t>
       </w:r>
     </w:p>
     <w:bookmarkEnd w:id="74"/>
-    <w:bookmarkStart w:id="75" w:name="ref-Wald2010"/>
+    <w:bookmarkStart w:id="76" w:name="ref-Wilkinson2016"/>
     <w:p>
       <w:pPr>
         <w:pStyle w:val="Bibliography"/>
       </w:pPr>
       <w:r>
-        <w:t xml:space="preserve">Wald, C. 2010. Scientists embrace openness.</w:t>
-      </w:r>
-    </w:p>
-    <w:bookmarkEnd w:id="75"/>
-    <w:bookmarkStart w:id="76" w:name="ref-Weissgerber2016"/>
-    <w:p>
-      <w:pPr>
-        <w:pStyle w:val="Bibliography"/>
-      </w:pPr>
-      <w:r>
-        <w:t xml:space="preserve">Weissgerber, T. L., Garovic, V. D., Winham, S. J., Milic, N. M., and Prager, E. M. 2016. Transparent reporting for reproducible science. Journal of Neuroscience Research. 00:1–6.</w:t>
-      </w:r>
-    </w:p>
-    <w:bookmarkEnd w:id="76"/>
-    <w:bookmarkStart w:id="78" w:name="ref-Wilkinson2016"/>
-    <w:p>
-      <w:pPr>
-        <w:pStyle w:val="Bibliography"/>
-      </w:pPr>
-      <w:r>
         <w:t xml:space="preserve">Wilkinson, M. D., Dumontier, M., Aalbersberg, I. J., Appleton, G., Axton, M., Baak, A., et al. 2016. The FAIR Guiding Principles for scientific data management and stewardship. Scientific Data. 3:1–9 Available at:</w:t>
       </w:r>
       <w:r>
         <w:t xml:space="preserve"> </w:t>
       </w:r>
-      <w:hyperlink r:id="rId77">
+      <w:hyperlink r:id="rId75">
         <w:r>
           <w:rPr>
             <w:rStyle w:val="Hyperlink"/>
@@ -3878,44 +3933,61 @@
         <w:t xml:space="preserve">[Accessed April 20, 2020].</w:t>
       </w:r>
     </w:p>
+    <w:bookmarkEnd w:id="76"/>
+    <w:bookmarkStart w:id="77" w:name="ref-Ziemann2016"/>
+    <w:p>
+      <w:pPr>
+        <w:pStyle w:val="Bibliography"/>
+      </w:pPr>
+      <w:r>
+        <w:t xml:space="preserve">Ziemann, M., Eren, Y., and El-Osta, A. 2016. Gene name errors are widespread in the scientific literature. Genome Biology. 17:177.</w:t>
+      </w:r>
+    </w:p>
+    <w:bookmarkEnd w:id="77"/>
     <w:bookmarkEnd w:id="78"/>
-    <w:bookmarkStart w:id="79" w:name="ref-Ziemann2016"/>
-    <w:p>
-      <w:pPr>
-        <w:pStyle w:val="Bibliography"/>
-      </w:pPr>
-      <w:r>
-        <w:t xml:space="preserve">Ziemann, M., Eren, Y., and El-Osta, A. 2016. Gene name errors are widespread in the scientific literature. Genome Biology. 17:177.</w:t>
+    <w:p>
+      <w:r>
+        <w:br w:type="page"/>
       </w:r>
     </w:p>
     <w:bookmarkEnd w:id="79"/>
-    <w:bookmarkEnd w:id="80"/>
-    <w:p>
-      <w:pPr>
-        <w:pStyle w:val="Heading5"/>
-      </w:pPr>
-      <w:bookmarkStart w:id="81" w:name="pagebreak-1"/>
-      <w:r>
-        <w:t xml:space="preserve">pagebreak</w:t>
-      </w:r>
-      <w:bookmarkEnd w:id="81"/>
-    </w:p>
+    <w:bookmarkStart w:id="80" w:name="tables"/>
     <w:p>
       <w:pPr>
         <w:pStyle w:val="Heading1"/>
       </w:pPr>
-      <w:bookmarkStart w:id="82" w:name="tables"/>
       <w:r>
         <w:t xml:space="preserve">Tables</w:t>
       </w:r>
-      <w:bookmarkEnd w:id="82"/>
     </w:p>
     <w:p>
       <w:pPr>
         <w:pStyle w:val="TableCaption"/>
       </w:pPr>
       <w:r>
-        <w:t xml:space="preserve">Table: Table 1: Journal titles selected for inclusion and the number (n) of articles from each journal that were evaluated.</w:t>
+        <w:rPr/>
+        <w:t xml:space="preserve">Table </w:t>
+      </w:r>
+      <w:bookmarkStart w:id="595b352f-fe06-4dc5-b219-8331c4704ad1" w:name="journals"/>
+      <w:r xmlns:w="http://schemas.openxmlformats.org/wordprocessingml/2006/main" xmlns:wp="http://schemas.openxmlformats.org/drawingml/2006/wordprocessingDrawing" xmlns:r="http://schemas.openxmlformats.org/officeDocument/2006/relationships" xmlns:w14="http://schemas.microsoft.com/office/word/2010/wordml">
+        <w:rPr/>
+        <w:fldChar w:fldCharType="begin" w:dirty="true"/>
+      </w:r>
+      <w:r xmlns:w="http://schemas.openxmlformats.org/wordprocessingml/2006/main" xmlns:wp="http://schemas.openxmlformats.org/drawingml/2006/wordprocessingDrawing" xmlns:r="http://schemas.openxmlformats.org/officeDocument/2006/relationships" xmlns:w14="http://schemas.microsoft.com/office/word/2010/wordml">
+        <w:rPr/>
+        <w:instrText xml:space="preserve" w:dirty="true">SEQ tab \* Arabic</w:instrText>
+      </w:r>
+      <w:r xmlns:w="http://schemas.openxmlformats.org/wordprocessingml/2006/main" xmlns:wp="http://schemas.openxmlformats.org/drawingml/2006/wordprocessingDrawing" xmlns:r="http://schemas.openxmlformats.org/officeDocument/2006/relationships" xmlns:w14="http://schemas.microsoft.com/office/word/2010/wordml">
+        <w:rPr/>
+        <w:fldChar w:fldCharType="end" w:dirty="true"/>
+      </w:r>
+      <w:bookmarkEnd w:id="595b352f-fe06-4dc5-b219-8331c4704ad1"/>
+      <w:r>
+        <w:rPr/>
+        <w:t xml:space="preserve">: </w:t>
+      </w:r>
+      <w:r>
+        <w:t xml:space="preserve">Journal titles selected for inclusion and the number (n) of articles from each journal that were evaluated.</w:t>
       </w:r>
     </w:p>
     <w:tbl xmlns:w="http://schemas.openxmlformats.org/wordprocessingml/2006/main" xmlns:r="http://schemas.openxmlformats.org/officeDocument/2006/relationships" xmlns:w14="http://schemas.microsoft.com/office/word/2010/wordml" xmlns:wp="http://schemas.openxmlformats.org/drawingml/2006/wordprocessingDrawing" xmlns:a="http://schemas.openxmlformats.org/drawingml/2006/main" xmlns:pic="http://schemas.openxmlformats.org/drawingml/2006/picture">
@@ -3923,7 +3995,6 @@
         NA"/&gt;
         <w:tblLayout w:type="fixed"/>
         <w:jc w:val="center"/>
-        <w:tblW w:type="dxa" w:w="5411"/>
         <w:tblLook w:firstRow="1" w:lastRow="0" w:firstColumn="0" w:lastColumn="0" w:noHBand="0" w:noVBand="1"/>
       </w:tblPr>
       <w:tblGrid>
@@ -3954,7 +4025,7 @@
           <w:p>
             <w:pPr>
               <w:jc w:val="left"/>
-              <w:spacing w:after="40" w:before="40"/>
+              <w:spacing w:after="40" w:before="40" w:line="240"/>
               <w:ind w:firstLine="0" w:left="100" w:right="100"/>
             </w:pPr>
             <w:r xmlns:w="http://schemas.openxmlformats.org/wordprocessingml/2006/main" xmlns:wp="http://schemas.openxmlformats.org/drawingml/2006/wordprocessingDrawing" xmlns:r="http://schemas.openxmlformats.org/officeDocument/2006/relationships" xmlns:w14="http://schemas.microsoft.com/office/word/2010/wordml">
@@ -3986,7 +4057,7 @@
           <w:p>
             <w:pPr>
               <w:jc w:val="right"/>
-              <w:spacing w:after="40" w:before="40"/>
+              <w:spacing w:after="40" w:before="40" w:line="240"/>
               <w:ind w:firstLine="0" w:left="100" w:right="100"/>
             </w:pPr>
             <w:r xmlns:w="http://schemas.openxmlformats.org/wordprocessingml/2006/main" xmlns:wp="http://schemas.openxmlformats.org/drawingml/2006/wordprocessingDrawing" xmlns:r="http://schemas.openxmlformats.org/officeDocument/2006/relationships" xmlns:w14="http://schemas.microsoft.com/office/word/2010/wordml">
@@ -4021,7 +4092,7 @@
           <w:p>
             <w:pPr>
               <w:jc w:val="left"/>
-              <w:spacing w:after="40" w:before="40"/>
+              <w:spacing w:after="40" w:before="40" w:line="240"/>
               <w:ind w:firstLine="0" w:left="100" w:right="100"/>
             </w:pPr>
             <w:r xmlns:w="http://schemas.openxmlformats.org/wordprocessingml/2006/main" xmlns:wp="http://schemas.openxmlformats.org/drawingml/2006/wordprocessingDrawing" xmlns:r="http://schemas.openxmlformats.org/officeDocument/2006/relationships" xmlns:w14="http://schemas.microsoft.com/office/word/2010/wordml">
@@ -4050,7 +4121,7 @@
           <w:p>
             <w:pPr>
               <w:jc w:val="right"/>
-              <w:spacing w:after="40" w:before="40"/>
+              <w:spacing w:after="40" w:before="40" w:line="240"/>
               <w:ind w:firstLine="0" w:left="100" w:right="100"/>
             </w:pPr>
             <w:r xmlns:w="http://schemas.openxmlformats.org/wordprocessingml/2006/main" xmlns:wp="http://schemas.openxmlformats.org/drawingml/2006/wordprocessingDrawing" xmlns:r="http://schemas.openxmlformats.org/officeDocument/2006/relationships" xmlns:w14="http://schemas.microsoft.com/office/word/2010/wordml">
@@ -4085,7 +4156,7 @@
           <w:p>
             <w:pPr>
               <w:jc w:val="left"/>
-              <w:spacing w:after="40" w:before="40"/>
+              <w:spacing w:after="40" w:before="40" w:line="240"/>
               <w:ind w:firstLine="0" w:left="100" w:right="100"/>
             </w:pPr>
             <w:r xmlns:w="http://schemas.openxmlformats.org/wordprocessingml/2006/main" xmlns:wp="http://schemas.openxmlformats.org/drawingml/2006/wordprocessingDrawing" xmlns:r="http://schemas.openxmlformats.org/officeDocument/2006/relationships" xmlns:w14="http://schemas.microsoft.com/office/word/2010/wordml">
@@ -4114,7 +4185,7 @@
           <w:p>
             <w:pPr>
               <w:jc w:val="right"/>
-              <w:spacing w:after="40" w:before="40"/>
+              <w:spacing w:after="40" w:before="40" w:line="240"/>
               <w:ind w:firstLine="0" w:left="100" w:right="100"/>
             </w:pPr>
             <w:r xmlns:w="http://schemas.openxmlformats.org/wordprocessingml/2006/main" xmlns:wp="http://schemas.openxmlformats.org/drawingml/2006/wordprocessingDrawing" xmlns:r="http://schemas.openxmlformats.org/officeDocument/2006/relationships" xmlns:w14="http://schemas.microsoft.com/office/word/2010/wordml">
@@ -4149,7 +4220,7 @@
           <w:p>
             <w:pPr>
               <w:jc w:val="left"/>
-              <w:spacing w:after="40" w:before="40"/>
+              <w:spacing w:after="40" w:before="40" w:line="240"/>
               <w:ind w:firstLine="0" w:left="100" w:right="100"/>
             </w:pPr>
             <w:r xmlns:w="http://schemas.openxmlformats.org/wordprocessingml/2006/main" xmlns:wp="http://schemas.openxmlformats.org/drawingml/2006/wordprocessingDrawing" xmlns:r="http://schemas.openxmlformats.org/officeDocument/2006/relationships" xmlns:w14="http://schemas.microsoft.com/office/word/2010/wordml">
@@ -4178,7 +4249,7 @@
           <w:p>
             <w:pPr>
               <w:jc w:val="right"/>
-              <w:spacing w:after="40" w:before="40"/>
+              <w:spacing w:after="40" w:before="40" w:line="240"/>
               <w:ind w:firstLine="0" w:left="100" w:right="100"/>
             </w:pPr>
             <w:r xmlns:w="http://schemas.openxmlformats.org/wordprocessingml/2006/main" xmlns:wp="http://schemas.openxmlformats.org/drawingml/2006/wordprocessingDrawing" xmlns:r="http://schemas.openxmlformats.org/officeDocument/2006/relationships" xmlns:w14="http://schemas.microsoft.com/office/word/2010/wordml">
@@ -4213,7 +4284,7 @@
           <w:p>
             <w:pPr>
               <w:jc w:val="left"/>
-              <w:spacing w:after="40" w:before="40"/>
+              <w:spacing w:after="40" w:before="40" w:line="240"/>
               <w:ind w:firstLine="0" w:left="100" w:right="100"/>
             </w:pPr>
             <w:r xmlns:w="http://schemas.openxmlformats.org/wordprocessingml/2006/main" xmlns:wp="http://schemas.openxmlformats.org/drawingml/2006/wordprocessingDrawing" xmlns:r="http://schemas.openxmlformats.org/officeDocument/2006/relationships" xmlns:w14="http://schemas.microsoft.com/office/word/2010/wordml">
@@ -4242,7 +4313,7 @@
           <w:p>
             <w:pPr>
               <w:jc w:val="right"/>
-              <w:spacing w:after="40" w:before="40"/>
+              <w:spacing w:after="40" w:before="40" w:line="240"/>
               <w:ind w:firstLine="0" w:left="100" w:right="100"/>
             </w:pPr>
             <w:r xmlns:w="http://schemas.openxmlformats.org/wordprocessingml/2006/main" xmlns:wp="http://schemas.openxmlformats.org/drawingml/2006/wordprocessingDrawing" xmlns:r="http://schemas.openxmlformats.org/officeDocument/2006/relationships" xmlns:w14="http://schemas.microsoft.com/office/word/2010/wordml">
@@ -4277,7 +4348,7 @@
           <w:p>
             <w:pPr>
               <w:jc w:val="left"/>
-              <w:spacing w:after="40" w:before="40"/>
+              <w:spacing w:after="40" w:before="40" w:line="240"/>
               <w:ind w:firstLine="0" w:left="100" w:right="100"/>
             </w:pPr>
             <w:r xmlns:w="http://schemas.openxmlformats.org/wordprocessingml/2006/main" xmlns:wp="http://schemas.openxmlformats.org/drawingml/2006/wordprocessingDrawing" xmlns:r="http://schemas.openxmlformats.org/officeDocument/2006/relationships" xmlns:w14="http://schemas.microsoft.com/office/word/2010/wordml">
@@ -4306,7 +4377,7 @@
           <w:p>
             <w:pPr>
               <w:jc w:val="right"/>
-              <w:spacing w:after="40" w:before="40"/>
+              <w:spacing w:after="40" w:before="40" w:line="240"/>
               <w:ind w:firstLine="0" w:left="100" w:right="100"/>
             </w:pPr>
             <w:r xmlns:w="http://schemas.openxmlformats.org/wordprocessingml/2006/main" xmlns:wp="http://schemas.openxmlformats.org/drawingml/2006/wordprocessingDrawing" xmlns:r="http://schemas.openxmlformats.org/officeDocument/2006/relationships" xmlns:w14="http://schemas.microsoft.com/office/word/2010/wordml">
@@ -4341,7 +4412,7 @@
           <w:p>
             <w:pPr>
               <w:jc w:val="left"/>
-              <w:spacing w:after="40" w:before="40"/>
+              <w:spacing w:after="40" w:before="40" w:line="240"/>
               <w:ind w:firstLine="0" w:left="100" w:right="100"/>
             </w:pPr>
             <w:r xmlns:w="http://schemas.openxmlformats.org/wordprocessingml/2006/main" xmlns:wp="http://schemas.openxmlformats.org/drawingml/2006/wordprocessingDrawing" xmlns:r="http://schemas.openxmlformats.org/officeDocument/2006/relationships" xmlns:w14="http://schemas.microsoft.com/office/word/2010/wordml">
@@ -4370,7 +4441,7 @@
           <w:p>
             <w:pPr>
               <w:jc w:val="right"/>
-              <w:spacing w:after="40" w:before="40"/>
+              <w:spacing w:after="40" w:before="40" w:line="240"/>
               <w:ind w:firstLine="0" w:left="100" w:right="100"/>
             </w:pPr>
             <w:r xmlns:w="http://schemas.openxmlformats.org/wordprocessingml/2006/main" xmlns:wp="http://schemas.openxmlformats.org/drawingml/2006/wordprocessingDrawing" xmlns:r="http://schemas.openxmlformats.org/officeDocument/2006/relationships" xmlns:w14="http://schemas.microsoft.com/office/word/2010/wordml">
@@ -4405,7 +4476,7 @@
           <w:p>
             <w:pPr>
               <w:jc w:val="left"/>
-              <w:spacing w:after="40" w:before="40"/>
+              <w:spacing w:after="40" w:before="40" w:line="240"/>
               <w:ind w:firstLine="0" w:left="100" w:right="100"/>
             </w:pPr>
             <w:r xmlns:w="http://schemas.openxmlformats.org/wordprocessingml/2006/main" xmlns:wp="http://schemas.openxmlformats.org/drawingml/2006/wordprocessingDrawing" xmlns:r="http://schemas.openxmlformats.org/officeDocument/2006/relationships" xmlns:w14="http://schemas.microsoft.com/office/word/2010/wordml">
@@ -4434,7 +4505,7 @@
           <w:p>
             <w:pPr>
               <w:jc w:val="right"/>
-              <w:spacing w:after="40" w:before="40"/>
+              <w:spacing w:after="40" w:before="40" w:line="240"/>
               <w:ind w:firstLine="0" w:left="100" w:right="100"/>
             </w:pPr>
             <w:r xmlns:w="http://schemas.openxmlformats.org/wordprocessingml/2006/main" xmlns:wp="http://schemas.openxmlformats.org/drawingml/2006/wordprocessingDrawing" xmlns:r="http://schemas.openxmlformats.org/officeDocument/2006/relationships" xmlns:w14="http://schemas.microsoft.com/office/word/2010/wordml">
@@ -4469,7 +4540,7 @@
           <w:p>
             <w:pPr>
               <w:jc w:val="left"/>
-              <w:spacing w:after="40" w:before="40"/>
+              <w:spacing w:after="40" w:before="40" w:line="240"/>
               <w:ind w:firstLine="0" w:left="100" w:right="100"/>
             </w:pPr>
             <w:r xmlns:w="http://schemas.openxmlformats.org/wordprocessingml/2006/main" xmlns:wp="http://schemas.openxmlformats.org/drawingml/2006/wordprocessingDrawing" xmlns:r="http://schemas.openxmlformats.org/officeDocument/2006/relationships" xmlns:w14="http://schemas.microsoft.com/office/word/2010/wordml">
@@ -4498,7 +4569,7 @@
           <w:p>
             <w:pPr>
               <w:jc w:val="right"/>
-              <w:spacing w:after="40" w:before="40"/>
+              <w:spacing w:after="40" w:before="40" w:line="240"/>
               <w:ind w:firstLine="0" w:left="100" w:right="100"/>
             </w:pPr>
             <w:r xmlns:w="http://schemas.openxmlformats.org/wordprocessingml/2006/main" xmlns:wp="http://schemas.openxmlformats.org/drawingml/2006/wordprocessingDrawing" xmlns:r="http://schemas.openxmlformats.org/officeDocument/2006/relationships" xmlns:w14="http://schemas.microsoft.com/office/word/2010/wordml">
@@ -4533,7 +4604,7 @@
           <w:p>
             <w:pPr>
               <w:jc w:val="left"/>
-              <w:spacing w:after="40" w:before="40"/>
+              <w:spacing w:after="40" w:before="40" w:line="240"/>
               <w:ind w:firstLine="0" w:left="100" w:right="100"/>
             </w:pPr>
             <w:r xmlns:w="http://schemas.openxmlformats.org/wordprocessingml/2006/main" xmlns:wp="http://schemas.openxmlformats.org/drawingml/2006/wordprocessingDrawing" xmlns:r="http://schemas.openxmlformats.org/officeDocument/2006/relationships" xmlns:w14="http://schemas.microsoft.com/office/word/2010/wordml">
@@ -4562,7 +4633,7 @@
           <w:p>
             <w:pPr>
               <w:jc w:val="right"/>
-              <w:spacing w:after="40" w:before="40"/>
+              <w:spacing w:after="40" w:before="40" w:line="240"/>
               <w:ind w:firstLine="0" w:left="100" w:right="100"/>
             </w:pPr>
             <w:r xmlns:w="http://schemas.openxmlformats.org/wordprocessingml/2006/main" xmlns:wp="http://schemas.openxmlformats.org/drawingml/2006/wordprocessingDrawing" xmlns:r="http://schemas.openxmlformats.org/officeDocument/2006/relationships" xmlns:w14="http://schemas.microsoft.com/office/word/2010/wordml">
@@ -4597,7 +4668,7 @@
           <w:p>
             <w:pPr>
               <w:jc w:val="left"/>
-              <w:spacing w:after="40" w:before="40"/>
+              <w:spacing w:after="40" w:before="40" w:line="240"/>
               <w:ind w:firstLine="0" w:left="100" w:right="100"/>
             </w:pPr>
             <w:r xmlns:w="http://schemas.openxmlformats.org/wordprocessingml/2006/main" xmlns:wp="http://schemas.openxmlformats.org/drawingml/2006/wordprocessingDrawing" xmlns:r="http://schemas.openxmlformats.org/officeDocument/2006/relationships" xmlns:w14="http://schemas.microsoft.com/office/word/2010/wordml">
@@ -4626,7 +4697,7 @@
           <w:p>
             <w:pPr>
               <w:jc w:val="right"/>
-              <w:spacing w:after="40" w:before="40"/>
+              <w:spacing w:after="40" w:before="40" w:line="240"/>
               <w:ind w:firstLine="0" w:left="100" w:right="100"/>
             </w:pPr>
             <w:r xmlns:w="http://schemas.openxmlformats.org/wordprocessingml/2006/main" xmlns:wp="http://schemas.openxmlformats.org/drawingml/2006/wordprocessingDrawing" xmlns:r="http://schemas.openxmlformats.org/officeDocument/2006/relationships" xmlns:w14="http://schemas.microsoft.com/office/word/2010/wordml">
@@ -4661,7 +4732,7 @@
           <w:p>
             <w:pPr>
               <w:jc w:val="left"/>
-              <w:spacing w:after="40" w:before="40"/>
+              <w:spacing w:after="40" w:before="40" w:line="240"/>
               <w:ind w:firstLine="0" w:left="100" w:right="100"/>
             </w:pPr>
             <w:r xmlns:w="http://schemas.openxmlformats.org/wordprocessingml/2006/main" xmlns:wp="http://schemas.openxmlformats.org/drawingml/2006/wordprocessingDrawing" xmlns:r="http://schemas.openxmlformats.org/officeDocument/2006/relationships" xmlns:w14="http://schemas.microsoft.com/office/word/2010/wordml">
@@ -4690,7 +4761,7 @@
           <w:p>
             <w:pPr>
               <w:jc w:val="right"/>
-              <w:spacing w:after="40" w:before="40"/>
+              <w:spacing w:after="40" w:before="40" w:line="240"/>
               <w:ind w:firstLine="0" w:left="100" w:right="100"/>
             </w:pPr>
             <w:r xmlns:w="http://schemas.openxmlformats.org/wordprocessingml/2006/main" xmlns:wp="http://schemas.openxmlformats.org/drawingml/2006/wordprocessingDrawing" xmlns:r="http://schemas.openxmlformats.org/officeDocument/2006/relationships" xmlns:w14="http://schemas.microsoft.com/office/word/2010/wordml">
@@ -4725,7 +4796,7 @@
           <w:p>
             <w:pPr>
               <w:jc w:val="left"/>
-              <w:spacing w:after="40" w:before="40"/>
+              <w:spacing w:after="40" w:before="40" w:line="240"/>
               <w:ind w:firstLine="0" w:left="100" w:right="100"/>
             </w:pPr>
             <w:r xmlns:w="http://schemas.openxmlformats.org/wordprocessingml/2006/main" xmlns:wp="http://schemas.openxmlformats.org/drawingml/2006/wordprocessingDrawing" xmlns:r="http://schemas.openxmlformats.org/officeDocument/2006/relationships" xmlns:w14="http://schemas.microsoft.com/office/word/2010/wordml">
@@ -4754,7 +4825,7 @@
           <w:p>
             <w:pPr>
               <w:jc w:val="right"/>
-              <w:spacing w:after="40" w:before="40"/>
+              <w:spacing w:after="40" w:before="40" w:line="240"/>
               <w:ind w:firstLine="0" w:left="100" w:right="100"/>
             </w:pPr>
             <w:r xmlns:w="http://schemas.openxmlformats.org/wordprocessingml/2006/main" xmlns:wp="http://schemas.openxmlformats.org/drawingml/2006/wordprocessingDrawing" xmlns:r="http://schemas.openxmlformats.org/officeDocument/2006/relationships" xmlns:w14="http://schemas.microsoft.com/office/word/2010/wordml">
@@ -4789,7 +4860,7 @@
           <w:p>
             <w:pPr>
               <w:jc w:val="left"/>
-              <w:spacing w:after="40" w:before="40"/>
+              <w:spacing w:after="40" w:before="40" w:line="240"/>
               <w:ind w:firstLine="0" w:left="100" w:right="100"/>
             </w:pPr>
             <w:r xmlns:w="http://schemas.openxmlformats.org/wordprocessingml/2006/main" xmlns:wp="http://schemas.openxmlformats.org/drawingml/2006/wordprocessingDrawing" xmlns:r="http://schemas.openxmlformats.org/officeDocument/2006/relationships" xmlns:w14="http://schemas.microsoft.com/office/word/2010/wordml">
@@ -4818,7 +4889,7 @@
           <w:p>
             <w:pPr>
               <w:jc w:val="right"/>
-              <w:spacing w:after="40" w:before="40"/>
+              <w:spacing w:after="40" w:before="40" w:line="240"/>
               <w:ind w:firstLine="0" w:left="100" w:right="100"/>
             </w:pPr>
             <w:r xmlns:w="http://schemas.openxmlformats.org/wordprocessingml/2006/main" xmlns:wp="http://schemas.openxmlformats.org/drawingml/2006/wordprocessingDrawing" xmlns:r="http://schemas.openxmlformats.org/officeDocument/2006/relationships" xmlns:w14="http://schemas.microsoft.com/office/word/2010/wordml">
@@ -4853,7 +4924,7 @@
           <w:p>
             <w:pPr>
               <w:jc w:val="left"/>
-              <w:spacing w:after="40" w:before="40"/>
+              <w:spacing w:after="40" w:before="40" w:line="240"/>
               <w:ind w:firstLine="0" w:left="100" w:right="100"/>
             </w:pPr>
             <w:r xmlns:w="http://schemas.openxmlformats.org/wordprocessingml/2006/main" xmlns:wp="http://schemas.openxmlformats.org/drawingml/2006/wordprocessingDrawing" xmlns:r="http://schemas.openxmlformats.org/officeDocument/2006/relationships" xmlns:w14="http://schemas.microsoft.com/office/word/2010/wordml">
@@ -4882,7 +4953,7 @@
           <w:p>
             <w:pPr>
               <w:jc w:val="right"/>
-              <w:spacing w:after="40" w:before="40"/>
+              <w:spacing w:after="40" w:before="40" w:line="240"/>
               <w:ind w:firstLine="0" w:left="100" w:right="100"/>
             </w:pPr>
             <w:r xmlns:w="http://schemas.openxmlformats.org/wordprocessingml/2006/main" xmlns:wp="http://schemas.openxmlformats.org/drawingml/2006/wordprocessingDrawing" xmlns:r="http://schemas.openxmlformats.org/officeDocument/2006/relationships" xmlns:w14="http://schemas.microsoft.com/office/word/2010/wordml">
@@ -4917,7 +4988,7 @@
           <w:p>
             <w:pPr>
               <w:jc w:val="left"/>
-              <w:spacing w:after="40" w:before="40"/>
+              <w:spacing w:after="40" w:before="40" w:line="240"/>
               <w:ind w:firstLine="0" w:left="100" w:right="100"/>
             </w:pPr>
             <w:r xmlns:w="http://schemas.openxmlformats.org/wordprocessingml/2006/main" xmlns:wp="http://schemas.openxmlformats.org/drawingml/2006/wordprocessingDrawing" xmlns:r="http://schemas.openxmlformats.org/officeDocument/2006/relationships" xmlns:w14="http://schemas.microsoft.com/office/word/2010/wordml">
@@ -4946,7 +5017,7 @@
           <w:p>
             <w:pPr>
               <w:jc w:val="right"/>
-              <w:spacing w:after="40" w:before="40"/>
+              <w:spacing w:after="40" w:before="40" w:line="240"/>
               <w:ind w:firstLine="0" w:left="100" w:right="100"/>
             </w:pPr>
             <w:r xmlns:w="http://schemas.openxmlformats.org/wordprocessingml/2006/main" xmlns:wp="http://schemas.openxmlformats.org/drawingml/2006/wordprocessingDrawing" xmlns:r="http://schemas.openxmlformats.org/officeDocument/2006/relationships" xmlns:w14="http://schemas.microsoft.com/office/word/2010/wordml">
@@ -4981,7 +5052,7 @@
           <w:p>
             <w:pPr>
               <w:jc w:val="left"/>
-              <w:spacing w:after="40" w:before="40"/>
+              <w:spacing w:after="40" w:before="40" w:line="240"/>
               <w:ind w:firstLine="0" w:left="100" w:right="100"/>
             </w:pPr>
             <w:r xmlns:w="http://schemas.openxmlformats.org/wordprocessingml/2006/main" xmlns:wp="http://schemas.openxmlformats.org/drawingml/2006/wordprocessingDrawing" xmlns:r="http://schemas.openxmlformats.org/officeDocument/2006/relationships" xmlns:w14="http://schemas.microsoft.com/office/word/2010/wordml">
@@ -5010,7 +5081,7 @@
           <w:p>
             <w:pPr>
               <w:jc w:val="right"/>
-              <w:spacing w:after="40" w:before="40"/>
+              <w:spacing w:after="40" w:before="40" w:line="240"/>
               <w:ind w:firstLine="0" w:left="100" w:right="100"/>
             </w:pPr>
             <w:r xmlns:w="http://schemas.openxmlformats.org/wordprocessingml/2006/main" xmlns:wp="http://schemas.openxmlformats.org/drawingml/2006/wordprocessingDrawing" xmlns:r="http://schemas.openxmlformats.org/officeDocument/2006/relationships" xmlns:w14="http://schemas.microsoft.com/office/word/2010/wordml">
@@ -5045,7 +5116,7 @@
           <w:p>
             <w:pPr>
               <w:jc w:val="left"/>
-              <w:spacing w:after="40" w:before="40"/>
+              <w:spacing w:after="40" w:before="40" w:line="240"/>
               <w:ind w:firstLine="0" w:left="100" w:right="100"/>
             </w:pPr>
             <w:r xmlns:w="http://schemas.openxmlformats.org/wordprocessingml/2006/main" xmlns:wp="http://schemas.openxmlformats.org/drawingml/2006/wordprocessingDrawing" xmlns:r="http://schemas.openxmlformats.org/officeDocument/2006/relationships" xmlns:w14="http://schemas.microsoft.com/office/word/2010/wordml">
@@ -5074,7 +5145,7 @@
           <w:p>
             <w:pPr>
               <w:jc w:val="right"/>
-              <w:spacing w:after="40" w:before="40"/>
+              <w:spacing w:after="40" w:before="40" w:line="240"/>
               <w:ind w:firstLine="0" w:left="100" w:right="100"/>
             </w:pPr>
             <w:r xmlns:w="http://schemas.openxmlformats.org/wordprocessingml/2006/main" xmlns:wp="http://schemas.openxmlformats.org/drawingml/2006/wordprocessingDrawing" xmlns:r="http://schemas.openxmlformats.org/officeDocument/2006/relationships" xmlns:w14="http://schemas.microsoft.com/office/word/2010/wordml">
@@ -5109,7 +5180,7 @@
           <w:p>
             <w:pPr>
               <w:jc w:val="left"/>
-              <w:spacing w:after="40" w:before="40"/>
+              <w:spacing w:after="40" w:before="40" w:line="240"/>
               <w:ind w:firstLine="0" w:left="100" w:right="100"/>
             </w:pPr>
             <w:r xmlns:w="http://schemas.openxmlformats.org/wordprocessingml/2006/main" xmlns:wp="http://schemas.openxmlformats.org/drawingml/2006/wordprocessingDrawing" xmlns:r="http://schemas.openxmlformats.org/officeDocument/2006/relationships" xmlns:w14="http://schemas.microsoft.com/office/word/2010/wordml">
@@ -5138,7 +5209,7 @@
           <w:p>
             <w:pPr>
               <w:jc w:val="right"/>
-              <w:spacing w:after="40" w:before="40"/>
+              <w:spacing w:after="40" w:before="40" w:line="240"/>
               <w:ind w:firstLine="0" w:left="100" w:right="100"/>
             </w:pPr>
             <w:r xmlns:w="http://schemas.openxmlformats.org/wordprocessingml/2006/main" xmlns:wp="http://schemas.openxmlformats.org/drawingml/2006/wordprocessingDrawing" xmlns:r="http://schemas.openxmlformats.org/officeDocument/2006/relationships" xmlns:w14="http://schemas.microsoft.com/office/word/2010/wordml">
@@ -5173,7 +5244,7 @@
           <w:p>
             <w:pPr>
               <w:jc w:val="left"/>
-              <w:spacing w:after="40" w:before="40"/>
+              <w:spacing w:after="40" w:before="40" w:line="240"/>
               <w:ind w:firstLine="0" w:left="100" w:right="100"/>
             </w:pPr>
             <w:r xmlns:w="http://schemas.openxmlformats.org/wordprocessingml/2006/main" xmlns:wp="http://schemas.openxmlformats.org/drawingml/2006/wordprocessingDrawing" xmlns:r="http://schemas.openxmlformats.org/officeDocument/2006/relationships" xmlns:w14="http://schemas.microsoft.com/office/word/2010/wordml">
@@ -5202,7 +5273,7 @@
           <w:p>
             <w:pPr>
               <w:jc w:val="right"/>
-              <w:spacing w:after="40" w:before="40"/>
+              <w:spacing w:after="40" w:before="40" w:line="240"/>
               <w:ind w:firstLine="0" w:left="100" w:right="100"/>
             </w:pPr>
             <w:r xmlns:w="http://schemas.openxmlformats.org/wordprocessingml/2006/main" xmlns:wp="http://schemas.openxmlformats.org/drawingml/2006/wordprocessingDrawing" xmlns:r="http://schemas.openxmlformats.org/officeDocument/2006/relationships" xmlns:w14="http://schemas.microsoft.com/office/word/2010/wordml">
@@ -5237,7 +5308,7 @@
           <w:p>
             <w:pPr>
               <w:jc w:val="left"/>
-              <w:spacing w:after="40" w:before="40"/>
+              <w:spacing w:after="40" w:before="40" w:line="240"/>
               <w:ind w:firstLine="0" w:left="100" w:right="100"/>
             </w:pPr>
             <w:r xmlns:w="http://schemas.openxmlformats.org/wordprocessingml/2006/main" xmlns:wp="http://schemas.openxmlformats.org/drawingml/2006/wordprocessingDrawing" xmlns:r="http://schemas.openxmlformats.org/officeDocument/2006/relationships" xmlns:w14="http://schemas.microsoft.com/office/word/2010/wordml">
@@ -5266,7 +5337,7 @@
           <w:p>
             <w:pPr>
               <w:jc w:val="right"/>
-              <w:spacing w:after="40" w:before="40"/>
+              <w:spacing w:after="40" w:before="40" w:line="240"/>
               <w:ind w:firstLine="0" w:left="100" w:right="100"/>
             </w:pPr>
             <w:r xmlns:w="http://schemas.openxmlformats.org/wordprocessingml/2006/main" xmlns:wp="http://schemas.openxmlformats.org/drawingml/2006/wordprocessingDrawing" xmlns:r="http://schemas.openxmlformats.org/officeDocument/2006/relationships" xmlns:w14="http://schemas.microsoft.com/office/word/2010/wordml">
@@ -5303,7 +5374,7 @@
           <w:p>
             <w:pPr>
               <w:jc w:val="left"/>
-              <w:spacing w:after="40" w:before="40"/>
+              <w:spacing w:after="40" w:before="40" w:line="240"/>
               <w:ind w:firstLine="0" w:left="100" w:right="100"/>
             </w:pPr>
             <w:r xmlns:w="http://schemas.openxmlformats.org/wordprocessingml/2006/main" xmlns:wp="http://schemas.openxmlformats.org/drawingml/2006/wordprocessingDrawing" xmlns:r="http://schemas.openxmlformats.org/officeDocument/2006/relationships" xmlns:w14="http://schemas.microsoft.com/office/word/2010/wordml">
@@ -5334,7 +5405,7 @@
           <w:p>
             <w:pPr>
               <w:jc w:val="right"/>
-              <w:spacing w:after="40" w:before="40"/>
+              <w:spacing w:after="40" w:before="40" w:line="240"/>
               <w:ind w:firstLine="0" w:left="100" w:right="100"/>
             </w:pPr>
             <w:r xmlns:w="http://schemas.openxmlformats.org/wordprocessingml/2006/main" xmlns:wp="http://schemas.openxmlformats.org/drawingml/2006/wordprocessingDrawing" xmlns:r="http://schemas.openxmlformats.org/officeDocument/2006/relationships" xmlns:w14="http://schemas.microsoft.com/office/word/2010/wordml">
@@ -5351,21 +5422,38 @@
       </w:tr>
     </w:tbl>
     <w:p>
-      <w:pPr>
-        <w:pStyle w:val="Heading5"/>
-      </w:pPr>
-      <w:bookmarkStart w:id="83" w:name="pagebreak-2"/>
-      <w:r>
-        <w:t xml:space="preserve">pagebreak</w:t>
-      </w:r>
-      <w:bookmarkEnd w:id="83"/>
+      <w:r>
+        <w:br w:type="page"/>
+      </w:r>
     </w:p>
     <w:p>
       <w:pPr>
         <w:pStyle w:val="TableCaption"/>
       </w:pPr>
       <w:r>
-        <w:t xml:space="preserve">Table: Table 2: Article ratings for software availability where</w:t>
+        <w:rPr/>
+        <w:t xml:space="preserve">Table </w:t>
+      </w:r>
+      <w:bookmarkStart w:id="73276d15-1691-4488-8e04-47be65d9135f" w:name="sa"/>
+      <w:r xmlns:w="http://schemas.openxmlformats.org/wordprocessingml/2006/main" xmlns:wp="http://schemas.openxmlformats.org/drawingml/2006/wordprocessingDrawing" xmlns:r="http://schemas.openxmlformats.org/officeDocument/2006/relationships" xmlns:w14="http://schemas.microsoft.com/office/word/2010/wordml">
+        <w:rPr/>
+        <w:fldChar w:fldCharType="begin" w:dirty="true"/>
+      </w:r>
+      <w:r xmlns:w="http://schemas.openxmlformats.org/wordprocessingml/2006/main" xmlns:wp="http://schemas.openxmlformats.org/drawingml/2006/wordprocessingDrawing" xmlns:r="http://schemas.openxmlformats.org/officeDocument/2006/relationships" xmlns:w14="http://schemas.microsoft.com/office/word/2010/wordml">
+        <w:rPr/>
+        <w:instrText xml:space="preserve" w:dirty="true">SEQ tab \* Arabic</w:instrText>
+      </w:r>
+      <w:r xmlns:w="http://schemas.openxmlformats.org/wordprocessingml/2006/main" xmlns:wp="http://schemas.openxmlformats.org/drawingml/2006/wordprocessingDrawing" xmlns:r="http://schemas.openxmlformats.org/officeDocument/2006/relationships" xmlns:w14="http://schemas.microsoft.com/office/word/2010/wordml">
+        <w:rPr/>
+        <w:fldChar w:fldCharType="end" w:dirty="true"/>
+      </w:r>
+      <w:bookmarkEnd w:id="73276d15-1691-4488-8e04-47be65d9135f"/>
+      <w:r>
+        <w:rPr/>
+        <w:t xml:space="preserve">: </w:t>
+      </w:r>
+      <w:r>
+        <w:t xml:space="preserve">Article ratings for software availability where</w:t>
       </w:r>
       <w:r>
         <w:t xml:space="preserve"> </w:t>
@@ -5403,13 +5491,12 @@
         NA"/&gt;
         <w:tblLayout w:type="fixed"/>
         <w:jc w:val="center"/>
-        <w:tblW w:type="dxa" w:w="4722"/>
         <w:tblLook w:firstRow="1" w:lastRow="0" w:firstColumn="0" w:lastColumn="0" w:noHBand="0" w:noVBand="1"/>
       </w:tblPr>
       <w:tblGrid>
         <w:gridCol w:w="2360"/>
         <w:gridCol w:w="781"/>
-        <w:gridCol w:w="1580"/>
+        <w:gridCol w:w="1150"/>
       </w:tblGrid>
       <w:tr>
         <w:trPr>
@@ -5435,7 +5522,7 @@
           <w:p>
             <w:pPr>
               <w:jc w:val="right"/>
-              <w:spacing w:after="40" w:before="40"/>
+              <w:spacing w:after="40" w:before="40" w:line="240"/>
               <w:ind w:firstLine="0" w:left="100" w:right="100"/>
             </w:pPr>
             <w:r xmlns:w="http://schemas.openxmlformats.org/wordprocessingml/2006/main" xmlns:wp="http://schemas.openxmlformats.org/drawingml/2006/wordprocessingDrawing" xmlns:r="http://schemas.openxmlformats.org/officeDocument/2006/relationships" xmlns:w14="http://schemas.microsoft.com/office/word/2010/wordml">
@@ -5467,7 +5554,7 @@
           <w:p>
             <w:pPr>
               <w:jc w:val="right"/>
-              <w:spacing w:after="40" w:before="40"/>
+              <w:spacing w:after="40" w:before="40" w:line="240"/>
               <w:ind w:firstLine="0" w:left="100" w:right="100"/>
             </w:pPr>
             <w:r xmlns:w="http://schemas.openxmlformats.org/wordprocessingml/2006/main" xmlns:wp="http://schemas.openxmlformats.org/drawingml/2006/wordprocessingDrawing" xmlns:r="http://schemas.openxmlformats.org/officeDocument/2006/relationships" xmlns:w14="http://schemas.microsoft.com/office/word/2010/wordml">
@@ -5498,18 +5585,390 @@
           </w:tcPr>
           <w:p>
             <w:pPr>
+              <w:jc w:val="left"/>
+              <w:spacing w:after="40" w:before="40" w:line="240"/>
+              <w:ind w:firstLine="0" w:left="100" w:right="100"/>
+            </w:pPr>
+            <w:r xmlns:w="http://schemas.openxmlformats.org/wordprocessingml/2006/main" xmlns:wp="http://schemas.openxmlformats.org/drawingml/2006/wordprocessingDrawing" xmlns:r="http://schemas.openxmlformats.org/officeDocument/2006/relationships" xmlns:w14="http://schemas.microsoft.com/office/word/2010/wordml">
+              <w:rPr>
+                <w:rFonts w:ascii="Roboto" w:hAnsi="Roboto" w:eastAsia="Roboto" w:cs="Roboto"/>
+                <w:sz w:val="22"/>
+                <w:szCs w:val="22"/>
+                <w:color w:val="111111"/>
+              </w:rPr>
+              <w:t xml:space="preserve">percent</w:t>
+            </w:r>
+          </w:p>
+        </w:tc>
+      </w:tr>
+      <w:tr>
+        <w:trPr>
+          <w:cantSplit/>
+          <w:trHeight w:val="412" w:hRule="auto"/>
+        </w:trPr>
+        <w:tc>
+          <w:tcPr>
+            <w:tcBorders/>
+            <w:shd w:val="clear" w:color="auto" w:fill="FFFFFF"/>
+            <w:tcMar>
+              <w:top w:w="0" w:type="dxa"/>
+              <w:bottom w:w="0" w:type="dxa"/>
+              <w:left w:w="0" w:type="dxa"/>
+              <w:right w:w="0" w:type="dxa"/>
+            </w:tcMar>
+            <w:vAlign w:val="center"/>
+          </w:tcPr>
+          <w:p>
+            <w:pPr>
               <w:jc w:val="right"/>
-              <w:spacing w:after="40" w:before="40"/>
-              <w:ind w:firstLine="0" w:left="100" w:right="100"/>
-            </w:pPr>
-            <w:r xmlns:w="http://schemas.openxmlformats.org/wordprocessingml/2006/main" xmlns:wp="http://schemas.openxmlformats.org/drawingml/2006/wordprocessingDrawing" xmlns:r="http://schemas.openxmlformats.org/officeDocument/2006/relationships" xmlns:w14="http://schemas.microsoft.com/office/word/2010/wordml">
-              <w:rPr>
-                <w:rFonts w:ascii="Roboto" w:hAnsi="Roboto" w:eastAsia="Roboto" w:cs="Roboto"/>
-                <w:sz w:val="22"/>
-                <w:szCs w:val="22"/>
-                <w:color w:val="111111"/>
-              </w:rPr>
-              <w:t xml:space="preserve">percent</w:t>
+              <w:spacing w:after="40" w:before="40" w:line="240"/>
+              <w:ind w:firstLine="0" w:left="100" w:right="100"/>
+            </w:pPr>
+            <w:r xmlns:w="http://schemas.openxmlformats.org/wordprocessingml/2006/main" xmlns:wp="http://schemas.openxmlformats.org/drawingml/2006/wordprocessingDrawing" xmlns:r="http://schemas.openxmlformats.org/officeDocument/2006/relationships" xmlns:w14="http://schemas.microsoft.com/office/word/2010/wordml">
+              <w:rPr>
+                <w:rFonts w:ascii="Roboto" w:hAnsi="Roboto" w:eastAsia="Roboto" w:cs="Roboto"/>
+                <w:sz w:val="22"/>
+                <w:szCs w:val="22"/>
+                <w:color w:val="111111"/>
+              </w:rPr>
+              <w:t xml:space="preserve">0</w:t>
+            </w:r>
+          </w:p>
+        </w:tc>
+        <w:tc>
+          <w:tcPr>
+            <w:tcBorders/>
+            <w:shd w:val="clear" w:color="auto" w:fill="FFFFFF"/>
+            <w:tcMar>
+              <w:top w:w="0" w:type="dxa"/>
+              <w:bottom w:w="0" w:type="dxa"/>
+              <w:left w:w="0" w:type="dxa"/>
+              <w:right w:w="0" w:type="dxa"/>
+            </w:tcMar>
+            <w:vAlign w:val="center"/>
+          </w:tcPr>
+          <w:p>
+            <w:pPr>
+              <w:jc w:val="right"/>
+              <w:spacing w:after="40" w:before="40" w:line="240"/>
+              <w:ind w:firstLine="0" w:left="100" w:right="100"/>
+            </w:pPr>
+            <w:r xmlns:w="http://schemas.openxmlformats.org/wordprocessingml/2006/main" xmlns:wp="http://schemas.openxmlformats.org/drawingml/2006/wordprocessingDrawing" xmlns:r="http://schemas.openxmlformats.org/officeDocument/2006/relationships" xmlns:w14="http://schemas.microsoft.com/office/word/2010/wordml">
+              <w:rPr>
+                <w:rFonts w:ascii="Roboto" w:hAnsi="Roboto" w:eastAsia="Roboto" w:cs="Roboto"/>
+                <w:sz w:val="22"/>
+                <w:szCs w:val="22"/>
+                <w:color w:val="111111"/>
+              </w:rPr>
+              <w:t xml:space="preserve">57</w:t>
+            </w:r>
+          </w:p>
+        </w:tc>
+        <w:tc>
+          <w:tcPr>
+            <w:tcBorders/>
+            <w:shd w:val="clear" w:color="auto" w:fill="FFFFFF"/>
+            <w:tcMar>
+              <w:top w:w="0" w:type="dxa"/>
+              <w:bottom w:w="0" w:type="dxa"/>
+              <w:left w:w="0" w:type="dxa"/>
+              <w:right w:w="0" w:type="dxa"/>
+            </w:tcMar>
+            <w:vAlign w:val="center"/>
+          </w:tcPr>
+          <w:p>
+            <w:pPr>
+              <w:jc w:val="left"/>
+              <w:spacing w:after="40" w:before="40" w:line="240"/>
+              <w:ind w:firstLine="0" w:left="100" w:right="100"/>
+            </w:pPr>
+            <w:r xmlns:w="http://schemas.openxmlformats.org/wordprocessingml/2006/main" xmlns:wp="http://schemas.openxmlformats.org/drawingml/2006/wordprocessingDrawing" xmlns:r="http://schemas.openxmlformats.org/officeDocument/2006/relationships" xmlns:w14="http://schemas.microsoft.com/office/word/2010/wordml">
+              <w:rPr>
+                <w:rFonts w:ascii="Roboto" w:hAnsi="Roboto" w:eastAsia="Roboto" w:cs="Roboto"/>
+                <w:sz w:val="22"/>
+                <w:szCs w:val="22"/>
+                <w:color w:val="111111"/>
+              </w:rPr>
+              <w:t xml:space="preserve">19.7%</w:t>
+            </w:r>
+          </w:p>
+        </w:tc>
+      </w:tr>
+      <w:tr>
+        <w:trPr>
+          <w:cantSplit/>
+          <w:trHeight w:val="412" w:hRule="auto"/>
+        </w:trPr>
+        <w:tc>
+          <w:tcPr>
+            <w:tcBorders/>
+            <w:shd w:val="clear" w:color="auto" w:fill="FFFFFF"/>
+            <w:tcMar>
+              <w:top w:w="0" w:type="dxa"/>
+              <w:bottom w:w="0" w:type="dxa"/>
+              <w:left w:w="0" w:type="dxa"/>
+              <w:right w:w="0" w:type="dxa"/>
+            </w:tcMar>
+            <w:vAlign w:val="center"/>
+          </w:tcPr>
+          <w:p>
+            <w:pPr>
+              <w:jc w:val="right"/>
+              <w:spacing w:after="40" w:before="40" w:line="240"/>
+              <w:ind w:firstLine="0" w:left="100" w:right="100"/>
+            </w:pPr>
+            <w:r xmlns:w="http://schemas.openxmlformats.org/wordprocessingml/2006/main" xmlns:wp="http://schemas.openxmlformats.org/drawingml/2006/wordprocessingDrawing" xmlns:r="http://schemas.openxmlformats.org/officeDocument/2006/relationships" xmlns:w14="http://schemas.microsoft.com/office/word/2010/wordml">
+              <w:rPr>
+                <w:rFonts w:ascii="Roboto" w:hAnsi="Roboto" w:eastAsia="Roboto" w:cs="Roboto"/>
+                <w:sz w:val="22"/>
+                <w:szCs w:val="22"/>
+                <w:color w:val="111111"/>
+              </w:rPr>
+              <w:t xml:space="preserve">1</w:t>
+            </w:r>
+          </w:p>
+        </w:tc>
+        <w:tc>
+          <w:tcPr>
+            <w:tcBorders/>
+            <w:shd w:val="clear" w:color="auto" w:fill="FFFFFF"/>
+            <w:tcMar>
+              <w:top w:w="0" w:type="dxa"/>
+              <w:bottom w:w="0" w:type="dxa"/>
+              <w:left w:w="0" w:type="dxa"/>
+              <w:right w:w="0" w:type="dxa"/>
+            </w:tcMar>
+            <w:vAlign w:val="center"/>
+          </w:tcPr>
+          <w:p>
+            <w:pPr>
+              <w:jc w:val="right"/>
+              <w:spacing w:after="40" w:before="40" w:line="240"/>
+              <w:ind w:firstLine="0" w:left="100" w:right="100"/>
+            </w:pPr>
+            <w:r xmlns:w="http://schemas.openxmlformats.org/wordprocessingml/2006/main" xmlns:wp="http://schemas.openxmlformats.org/drawingml/2006/wordprocessingDrawing" xmlns:r="http://schemas.openxmlformats.org/officeDocument/2006/relationships" xmlns:w14="http://schemas.microsoft.com/office/word/2010/wordml">
+              <w:rPr>
+                <w:rFonts w:ascii="Roboto" w:hAnsi="Roboto" w:eastAsia="Roboto" w:cs="Roboto"/>
+                <w:sz w:val="22"/>
+                <w:szCs w:val="22"/>
+                <w:color w:val="111111"/>
+              </w:rPr>
+              <w:t xml:space="preserve">27</w:t>
+            </w:r>
+          </w:p>
+        </w:tc>
+        <w:tc>
+          <w:tcPr>
+            <w:tcBorders/>
+            <w:shd w:val="clear" w:color="auto" w:fill="FFFFFF"/>
+            <w:tcMar>
+              <w:top w:w="0" w:type="dxa"/>
+              <w:bottom w:w="0" w:type="dxa"/>
+              <w:left w:w="0" w:type="dxa"/>
+              <w:right w:w="0" w:type="dxa"/>
+            </w:tcMar>
+            <w:vAlign w:val="center"/>
+          </w:tcPr>
+          <w:p>
+            <w:pPr>
+              <w:jc w:val="left"/>
+              <w:spacing w:after="40" w:before="40" w:line="240"/>
+              <w:ind w:firstLine="0" w:left="100" w:right="100"/>
+            </w:pPr>
+            <w:r xmlns:w="http://schemas.openxmlformats.org/wordprocessingml/2006/main" xmlns:wp="http://schemas.openxmlformats.org/drawingml/2006/wordprocessingDrawing" xmlns:r="http://schemas.openxmlformats.org/officeDocument/2006/relationships" xmlns:w14="http://schemas.microsoft.com/office/word/2010/wordml">
+              <w:rPr>
+                <w:rFonts w:ascii="Roboto" w:hAnsi="Roboto" w:eastAsia="Roboto" w:cs="Roboto"/>
+                <w:sz w:val="22"/>
+                <w:szCs w:val="22"/>
+                <w:color w:val="111111"/>
+              </w:rPr>
+              <w:t xml:space="preserve">9.3%</w:t>
+            </w:r>
+          </w:p>
+        </w:tc>
+      </w:tr>
+      <w:tr>
+        <w:trPr>
+          <w:cantSplit/>
+          <w:trHeight w:val="412" w:hRule="auto"/>
+        </w:trPr>
+        <w:tc>
+          <w:tcPr>
+            <w:tcBorders/>
+            <w:shd w:val="clear" w:color="auto" w:fill="FFFFFF"/>
+            <w:tcMar>
+              <w:top w:w="0" w:type="dxa"/>
+              <w:bottom w:w="0" w:type="dxa"/>
+              <w:left w:w="0" w:type="dxa"/>
+              <w:right w:w="0" w:type="dxa"/>
+            </w:tcMar>
+            <w:vAlign w:val="center"/>
+          </w:tcPr>
+          <w:p>
+            <w:pPr>
+              <w:jc w:val="right"/>
+              <w:spacing w:after="40" w:before="40" w:line="240"/>
+              <w:ind w:firstLine="0" w:left="100" w:right="100"/>
+            </w:pPr>
+            <w:r xmlns:w="http://schemas.openxmlformats.org/wordprocessingml/2006/main" xmlns:wp="http://schemas.openxmlformats.org/drawingml/2006/wordprocessingDrawing" xmlns:r="http://schemas.openxmlformats.org/officeDocument/2006/relationships" xmlns:w14="http://schemas.microsoft.com/office/word/2010/wordml">
+              <w:rPr>
+                <w:rFonts w:ascii="Roboto" w:hAnsi="Roboto" w:eastAsia="Roboto" w:cs="Roboto"/>
+                <w:sz w:val="22"/>
+                <w:szCs w:val="22"/>
+                <w:color w:val="111111"/>
+              </w:rPr>
+              <w:t xml:space="preserve">2</w:t>
+            </w:r>
+          </w:p>
+        </w:tc>
+        <w:tc>
+          <w:tcPr>
+            <w:tcBorders/>
+            <w:shd w:val="clear" w:color="auto" w:fill="FFFFFF"/>
+            <w:tcMar>
+              <w:top w:w="0" w:type="dxa"/>
+              <w:bottom w:w="0" w:type="dxa"/>
+              <w:left w:w="0" w:type="dxa"/>
+              <w:right w:w="0" w:type="dxa"/>
+            </w:tcMar>
+            <w:vAlign w:val="center"/>
+          </w:tcPr>
+          <w:p>
+            <w:pPr>
+              <w:jc w:val="right"/>
+              <w:spacing w:after="40" w:before="40" w:line="240"/>
+              <w:ind w:firstLine="0" w:left="100" w:right="100"/>
+            </w:pPr>
+            <w:r xmlns:w="http://schemas.openxmlformats.org/wordprocessingml/2006/main" xmlns:wp="http://schemas.openxmlformats.org/drawingml/2006/wordprocessingDrawing" xmlns:r="http://schemas.openxmlformats.org/officeDocument/2006/relationships" xmlns:w14="http://schemas.microsoft.com/office/word/2010/wordml">
+              <w:rPr>
+                <w:rFonts w:ascii="Roboto" w:hAnsi="Roboto" w:eastAsia="Roboto" w:cs="Roboto"/>
+                <w:sz w:val="22"/>
+                <w:szCs w:val="22"/>
+                <w:color w:val="111111"/>
+              </w:rPr>
+              <w:t xml:space="preserve">145</w:t>
+            </w:r>
+          </w:p>
+        </w:tc>
+        <w:tc>
+          <w:tcPr>
+            <w:tcBorders/>
+            <w:shd w:val="clear" w:color="auto" w:fill="FFFFFF"/>
+            <w:tcMar>
+              <w:top w:w="0" w:type="dxa"/>
+              <w:bottom w:w="0" w:type="dxa"/>
+              <w:left w:w="0" w:type="dxa"/>
+              <w:right w:w="0" w:type="dxa"/>
+            </w:tcMar>
+            <w:vAlign w:val="center"/>
+          </w:tcPr>
+          <w:p>
+            <w:pPr>
+              <w:jc w:val="left"/>
+              <w:spacing w:after="40" w:before="40" w:line="240"/>
+              <w:ind w:firstLine="0" w:left="100" w:right="100"/>
+            </w:pPr>
+            <w:r xmlns:w="http://schemas.openxmlformats.org/wordprocessingml/2006/main" xmlns:wp="http://schemas.openxmlformats.org/drawingml/2006/wordprocessingDrawing" xmlns:r="http://schemas.openxmlformats.org/officeDocument/2006/relationships" xmlns:w14="http://schemas.microsoft.com/office/word/2010/wordml">
+              <w:rPr>
+                <w:rFonts w:ascii="Roboto" w:hAnsi="Roboto" w:eastAsia="Roboto" w:cs="Roboto"/>
+                <w:sz w:val="22"/>
+                <w:szCs w:val="22"/>
+                <w:color w:val="111111"/>
+              </w:rPr>
+              <w:t xml:space="preserve">50.0%</w:t>
+            </w:r>
+          </w:p>
+        </w:tc>
+      </w:tr>
+      <w:tr>
+        <w:trPr>
+          <w:cantSplit/>
+          <w:trHeight w:val="412" w:hRule="auto"/>
+        </w:trPr>
+        <w:tc>
+          <w:tcPr>
+            <w:tcBorders/>
+            <w:shd w:val="clear" w:color="auto" w:fill="FFFFFF"/>
+            <w:tcMar>
+              <w:top w:w="0" w:type="dxa"/>
+              <w:bottom w:w="0" w:type="dxa"/>
+              <w:left w:w="0" w:type="dxa"/>
+              <w:right w:w="0" w:type="dxa"/>
+            </w:tcMar>
+            <w:vAlign w:val="center"/>
+          </w:tcPr>
+          <w:p>
+            <w:pPr>
+              <w:jc w:val="right"/>
+              <w:spacing w:after="40" w:before="40" w:line="240"/>
+              <w:ind w:firstLine="0" w:left="100" w:right="100"/>
+            </w:pPr>
+            <w:r xmlns:w="http://schemas.openxmlformats.org/wordprocessingml/2006/main" xmlns:wp="http://schemas.openxmlformats.org/drawingml/2006/wordprocessingDrawing" xmlns:r="http://schemas.openxmlformats.org/officeDocument/2006/relationships" xmlns:w14="http://schemas.microsoft.com/office/word/2010/wordml">
+              <w:rPr>
+                <w:rFonts w:ascii="Roboto" w:hAnsi="Roboto" w:eastAsia="Roboto" w:cs="Roboto"/>
+                <w:sz w:val="22"/>
+                <w:szCs w:val="22"/>
+                <w:color w:val="111111"/>
+              </w:rPr>
+              <w:t xml:space="preserve">3</w:t>
+            </w:r>
+          </w:p>
+        </w:tc>
+        <w:tc>
+          <w:tcPr>
+            <w:tcBorders/>
+            <w:shd w:val="clear" w:color="auto" w:fill="FFFFFF"/>
+            <w:tcMar>
+              <w:top w:w="0" w:type="dxa"/>
+              <w:bottom w:w="0" w:type="dxa"/>
+              <w:left w:w="0" w:type="dxa"/>
+              <w:right w:w="0" w:type="dxa"/>
+            </w:tcMar>
+            <w:vAlign w:val="center"/>
+          </w:tcPr>
+          <w:p>
+            <w:pPr>
+              <w:jc w:val="right"/>
+              <w:spacing w:after="40" w:before="40" w:line="240"/>
+              <w:ind w:firstLine="0" w:left="100" w:right="100"/>
+            </w:pPr>
+            <w:r xmlns:w="http://schemas.openxmlformats.org/wordprocessingml/2006/main" xmlns:wp="http://schemas.openxmlformats.org/drawingml/2006/wordprocessingDrawing" xmlns:r="http://schemas.openxmlformats.org/officeDocument/2006/relationships" xmlns:w14="http://schemas.microsoft.com/office/word/2010/wordml">
+              <w:rPr>
+                <w:rFonts w:ascii="Roboto" w:hAnsi="Roboto" w:eastAsia="Roboto" w:cs="Roboto"/>
+                <w:sz w:val="22"/>
+                <w:szCs w:val="22"/>
+                <w:color w:val="111111"/>
+              </w:rPr>
+              <w:t xml:space="preserve">61</w:t>
+            </w:r>
+          </w:p>
+        </w:tc>
+        <w:tc>
+          <w:tcPr>
+            <w:tcBorders/>
+            <w:shd w:val="clear" w:color="auto" w:fill="FFFFFF"/>
+            <w:tcMar>
+              <w:top w:w="0" w:type="dxa"/>
+              <w:bottom w:w="0" w:type="dxa"/>
+              <w:left w:w="0" w:type="dxa"/>
+              <w:right w:w="0" w:type="dxa"/>
+            </w:tcMar>
+            <w:vAlign w:val="center"/>
+          </w:tcPr>
+          <w:p>
+            <w:pPr>
+              <w:jc w:val="left"/>
+              <w:spacing w:after="40" w:before="40" w:line="240"/>
+              <w:ind w:firstLine="0" w:left="100" w:right="100"/>
+            </w:pPr>
+            <w:r xmlns:w="http://schemas.openxmlformats.org/wordprocessingml/2006/main" xmlns:wp="http://schemas.openxmlformats.org/drawingml/2006/wordprocessingDrawing" xmlns:r="http://schemas.openxmlformats.org/officeDocument/2006/relationships" xmlns:w14="http://schemas.microsoft.com/office/word/2010/wordml">
+              <w:rPr>
+                <w:rFonts w:ascii="Roboto" w:hAnsi="Roboto" w:eastAsia="Roboto" w:cs="Roboto"/>
+                <w:sz w:val="22"/>
+                <w:szCs w:val="22"/>
+                <w:color w:val="111111"/>
+              </w:rPr>
+              <w:t xml:space="preserve">21.0%</w:t>
             </w:r>
           </w:p>
         </w:tc>
@@ -5521,378 +5980,6 @@
         </w:trPr>
         <w:tc>
           <w:tcPr>
-            <w:tcBorders/>
-            <w:shd w:val="clear" w:color="auto" w:fill="FFFFFF"/>
-            <w:tcMar>
-              <w:top w:w="0" w:type="dxa"/>
-              <w:bottom w:w="0" w:type="dxa"/>
-              <w:left w:w="0" w:type="dxa"/>
-              <w:right w:w="0" w:type="dxa"/>
-            </w:tcMar>
-            <w:vAlign w:val="center"/>
-          </w:tcPr>
-          <w:p>
-            <w:pPr>
-              <w:jc w:val="right"/>
-              <w:spacing w:after="40" w:before="40"/>
-              <w:ind w:firstLine="0" w:left="100" w:right="100"/>
-            </w:pPr>
-            <w:r xmlns:w="http://schemas.openxmlformats.org/wordprocessingml/2006/main" xmlns:wp="http://schemas.openxmlformats.org/drawingml/2006/wordprocessingDrawing" xmlns:r="http://schemas.openxmlformats.org/officeDocument/2006/relationships" xmlns:w14="http://schemas.microsoft.com/office/word/2010/wordml">
-              <w:rPr>
-                <w:rFonts w:ascii="Roboto" w:hAnsi="Roboto" w:eastAsia="Roboto" w:cs="Roboto"/>
-                <w:sz w:val="22"/>
-                <w:szCs w:val="22"/>
-                <w:color w:val="111111"/>
-              </w:rPr>
-              <w:t xml:space="preserve">0</w:t>
-            </w:r>
-          </w:p>
-        </w:tc>
-        <w:tc>
-          <w:tcPr>
-            <w:tcBorders/>
-            <w:shd w:val="clear" w:color="auto" w:fill="FFFFFF"/>
-            <w:tcMar>
-              <w:top w:w="0" w:type="dxa"/>
-              <w:bottom w:w="0" w:type="dxa"/>
-              <w:left w:w="0" w:type="dxa"/>
-              <w:right w:w="0" w:type="dxa"/>
-            </w:tcMar>
-            <w:vAlign w:val="center"/>
-          </w:tcPr>
-          <w:p>
-            <w:pPr>
-              <w:jc w:val="right"/>
-              <w:spacing w:after="40" w:before="40"/>
-              <w:ind w:firstLine="0" w:left="100" w:right="100"/>
-            </w:pPr>
-            <w:r xmlns:w="http://schemas.openxmlformats.org/wordprocessingml/2006/main" xmlns:wp="http://schemas.openxmlformats.org/drawingml/2006/wordprocessingDrawing" xmlns:r="http://schemas.openxmlformats.org/officeDocument/2006/relationships" xmlns:w14="http://schemas.microsoft.com/office/word/2010/wordml">
-              <w:rPr>
-                <w:rFonts w:ascii="Roboto" w:hAnsi="Roboto" w:eastAsia="Roboto" w:cs="Roboto"/>
-                <w:sz w:val="22"/>
-                <w:szCs w:val="22"/>
-                <w:color w:val="111111"/>
-              </w:rPr>
-              <w:t xml:space="preserve">57</w:t>
-            </w:r>
-          </w:p>
-        </w:tc>
-        <w:tc>
-          <w:tcPr>
-            <w:tcBorders/>
-            <w:shd w:val="clear" w:color="auto" w:fill="FFFFFF"/>
-            <w:tcMar>
-              <w:top w:w="0" w:type="dxa"/>
-              <w:bottom w:w="0" w:type="dxa"/>
-              <w:left w:w="0" w:type="dxa"/>
-              <w:right w:w="0" w:type="dxa"/>
-            </w:tcMar>
-            <w:vAlign w:val="center"/>
-          </w:tcPr>
-          <w:p>
-            <w:pPr>
-              <w:jc w:val="right"/>
-              <w:spacing w:after="40" w:before="40"/>
-              <w:ind w:firstLine="0" w:left="100" w:right="100"/>
-            </w:pPr>
-            <w:r xmlns:w="http://schemas.openxmlformats.org/wordprocessingml/2006/main" xmlns:wp="http://schemas.openxmlformats.org/drawingml/2006/wordprocessingDrawing" xmlns:r="http://schemas.openxmlformats.org/officeDocument/2006/relationships" xmlns:w14="http://schemas.microsoft.com/office/word/2010/wordml">
-              <w:rPr>
-                <w:rFonts w:ascii="Roboto" w:hAnsi="Roboto" w:eastAsia="Roboto" w:cs="Roboto"/>
-                <w:sz w:val="22"/>
-                <w:szCs w:val="22"/>
-                <w:color w:val="111111"/>
-              </w:rPr>
-              <w:t xml:space="preserve">0.19655172</w:t>
-            </w:r>
-          </w:p>
-        </w:tc>
-      </w:tr>
-      <w:tr>
-        <w:trPr>
-          <w:cantSplit/>
-          <w:trHeight w:val="411" w:hRule="auto"/>
-        </w:trPr>
-        <w:tc>
-          <w:tcPr>
-            <w:tcBorders/>
-            <w:shd w:val="clear" w:color="auto" w:fill="FFFFFF"/>
-            <w:tcMar>
-              <w:top w:w="0" w:type="dxa"/>
-              <w:bottom w:w="0" w:type="dxa"/>
-              <w:left w:w="0" w:type="dxa"/>
-              <w:right w:w="0" w:type="dxa"/>
-            </w:tcMar>
-            <w:vAlign w:val="center"/>
-          </w:tcPr>
-          <w:p>
-            <w:pPr>
-              <w:jc w:val="right"/>
-              <w:spacing w:after="40" w:before="40"/>
-              <w:ind w:firstLine="0" w:left="100" w:right="100"/>
-            </w:pPr>
-            <w:r xmlns:w="http://schemas.openxmlformats.org/wordprocessingml/2006/main" xmlns:wp="http://schemas.openxmlformats.org/drawingml/2006/wordprocessingDrawing" xmlns:r="http://schemas.openxmlformats.org/officeDocument/2006/relationships" xmlns:w14="http://schemas.microsoft.com/office/word/2010/wordml">
-              <w:rPr>
-                <w:rFonts w:ascii="Roboto" w:hAnsi="Roboto" w:eastAsia="Roboto" w:cs="Roboto"/>
-                <w:sz w:val="22"/>
-                <w:szCs w:val="22"/>
-                <w:color w:val="111111"/>
-              </w:rPr>
-              <w:t xml:space="preserve">1</w:t>
-            </w:r>
-          </w:p>
-        </w:tc>
-        <w:tc>
-          <w:tcPr>
-            <w:tcBorders/>
-            <w:shd w:val="clear" w:color="auto" w:fill="FFFFFF"/>
-            <w:tcMar>
-              <w:top w:w="0" w:type="dxa"/>
-              <w:bottom w:w="0" w:type="dxa"/>
-              <w:left w:w="0" w:type="dxa"/>
-              <w:right w:w="0" w:type="dxa"/>
-            </w:tcMar>
-            <w:vAlign w:val="center"/>
-          </w:tcPr>
-          <w:p>
-            <w:pPr>
-              <w:jc w:val="right"/>
-              <w:spacing w:after="40" w:before="40"/>
-              <w:ind w:firstLine="0" w:left="100" w:right="100"/>
-            </w:pPr>
-            <w:r xmlns:w="http://schemas.openxmlformats.org/wordprocessingml/2006/main" xmlns:wp="http://schemas.openxmlformats.org/drawingml/2006/wordprocessingDrawing" xmlns:r="http://schemas.openxmlformats.org/officeDocument/2006/relationships" xmlns:w14="http://schemas.microsoft.com/office/word/2010/wordml">
-              <w:rPr>
-                <w:rFonts w:ascii="Roboto" w:hAnsi="Roboto" w:eastAsia="Roboto" w:cs="Roboto"/>
-                <w:sz w:val="22"/>
-                <w:szCs w:val="22"/>
-                <w:color w:val="111111"/>
-              </w:rPr>
-              <w:t xml:space="preserve">27</w:t>
-            </w:r>
-          </w:p>
-        </w:tc>
-        <w:tc>
-          <w:tcPr>
-            <w:tcBorders/>
-            <w:shd w:val="clear" w:color="auto" w:fill="FFFFFF"/>
-            <w:tcMar>
-              <w:top w:w="0" w:type="dxa"/>
-              <w:bottom w:w="0" w:type="dxa"/>
-              <w:left w:w="0" w:type="dxa"/>
-              <w:right w:w="0" w:type="dxa"/>
-            </w:tcMar>
-            <w:vAlign w:val="center"/>
-          </w:tcPr>
-          <w:p>
-            <w:pPr>
-              <w:jc w:val="right"/>
-              <w:spacing w:after="40" w:before="40"/>
-              <w:ind w:firstLine="0" w:left="100" w:right="100"/>
-            </w:pPr>
-            <w:r xmlns:w="http://schemas.openxmlformats.org/wordprocessingml/2006/main" xmlns:wp="http://schemas.openxmlformats.org/drawingml/2006/wordprocessingDrawing" xmlns:r="http://schemas.openxmlformats.org/officeDocument/2006/relationships" xmlns:w14="http://schemas.microsoft.com/office/word/2010/wordml">
-              <w:rPr>
-                <w:rFonts w:ascii="Roboto" w:hAnsi="Roboto" w:eastAsia="Roboto" w:cs="Roboto"/>
-                <w:sz w:val="22"/>
-                <w:szCs w:val="22"/>
-                <w:color w:val="111111"/>
-              </w:rPr>
-              <w:t xml:space="preserve">0.09310345</w:t>
-            </w:r>
-          </w:p>
-        </w:tc>
-      </w:tr>
-      <w:tr>
-        <w:trPr>
-          <w:cantSplit/>
-          <w:trHeight w:val="411" w:hRule="auto"/>
-        </w:trPr>
-        <w:tc>
-          <w:tcPr>
-            <w:tcBorders/>
-            <w:shd w:val="clear" w:color="auto" w:fill="FFFFFF"/>
-            <w:tcMar>
-              <w:top w:w="0" w:type="dxa"/>
-              <w:bottom w:w="0" w:type="dxa"/>
-              <w:left w:w="0" w:type="dxa"/>
-              <w:right w:w="0" w:type="dxa"/>
-            </w:tcMar>
-            <w:vAlign w:val="center"/>
-          </w:tcPr>
-          <w:p>
-            <w:pPr>
-              <w:jc w:val="right"/>
-              <w:spacing w:after="40" w:before="40"/>
-              <w:ind w:firstLine="0" w:left="100" w:right="100"/>
-            </w:pPr>
-            <w:r xmlns:w="http://schemas.openxmlformats.org/wordprocessingml/2006/main" xmlns:wp="http://schemas.openxmlformats.org/drawingml/2006/wordprocessingDrawing" xmlns:r="http://schemas.openxmlformats.org/officeDocument/2006/relationships" xmlns:w14="http://schemas.microsoft.com/office/word/2010/wordml">
-              <w:rPr>
-                <w:rFonts w:ascii="Roboto" w:hAnsi="Roboto" w:eastAsia="Roboto" w:cs="Roboto"/>
-                <w:sz w:val="22"/>
-                <w:szCs w:val="22"/>
-                <w:color w:val="111111"/>
-              </w:rPr>
-              <w:t xml:space="preserve">2</w:t>
-            </w:r>
-          </w:p>
-        </w:tc>
-        <w:tc>
-          <w:tcPr>
-            <w:tcBorders/>
-            <w:shd w:val="clear" w:color="auto" w:fill="FFFFFF"/>
-            <w:tcMar>
-              <w:top w:w="0" w:type="dxa"/>
-              <w:bottom w:w="0" w:type="dxa"/>
-              <w:left w:w="0" w:type="dxa"/>
-              <w:right w:w="0" w:type="dxa"/>
-            </w:tcMar>
-            <w:vAlign w:val="center"/>
-          </w:tcPr>
-          <w:p>
-            <w:pPr>
-              <w:jc w:val="right"/>
-              <w:spacing w:after="40" w:before="40"/>
-              <w:ind w:firstLine="0" w:left="100" w:right="100"/>
-            </w:pPr>
-            <w:r xmlns:w="http://schemas.openxmlformats.org/wordprocessingml/2006/main" xmlns:wp="http://schemas.openxmlformats.org/drawingml/2006/wordprocessingDrawing" xmlns:r="http://schemas.openxmlformats.org/officeDocument/2006/relationships" xmlns:w14="http://schemas.microsoft.com/office/word/2010/wordml">
-              <w:rPr>
-                <w:rFonts w:ascii="Roboto" w:hAnsi="Roboto" w:eastAsia="Roboto" w:cs="Roboto"/>
-                <w:sz w:val="22"/>
-                <w:szCs w:val="22"/>
-                <w:color w:val="111111"/>
-              </w:rPr>
-              <w:t xml:space="preserve">145</w:t>
-            </w:r>
-          </w:p>
-        </w:tc>
-        <w:tc>
-          <w:tcPr>
-            <w:tcBorders/>
-            <w:shd w:val="clear" w:color="auto" w:fill="FFFFFF"/>
-            <w:tcMar>
-              <w:top w:w="0" w:type="dxa"/>
-              <w:bottom w:w="0" w:type="dxa"/>
-              <w:left w:w="0" w:type="dxa"/>
-              <w:right w:w="0" w:type="dxa"/>
-            </w:tcMar>
-            <w:vAlign w:val="center"/>
-          </w:tcPr>
-          <w:p>
-            <w:pPr>
-              <w:jc w:val="right"/>
-              <w:spacing w:after="40" w:before="40"/>
-              <w:ind w:firstLine="0" w:left="100" w:right="100"/>
-            </w:pPr>
-            <w:r xmlns:w="http://schemas.openxmlformats.org/wordprocessingml/2006/main" xmlns:wp="http://schemas.openxmlformats.org/drawingml/2006/wordprocessingDrawing" xmlns:r="http://schemas.openxmlformats.org/officeDocument/2006/relationships" xmlns:w14="http://schemas.microsoft.com/office/word/2010/wordml">
-              <w:rPr>
-                <w:rFonts w:ascii="Roboto" w:hAnsi="Roboto" w:eastAsia="Roboto" w:cs="Roboto"/>
-                <w:sz w:val="22"/>
-                <w:szCs w:val="22"/>
-                <w:color w:val="111111"/>
-              </w:rPr>
-              <w:t xml:space="preserve">0.50000000</w:t>
-            </w:r>
-          </w:p>
-        </w:tc>
-      </w:tr>
-      <w:tr>
-        <w:trPr>
-          <w:cantSplit/>
-          <w:trHeight w:val="411" w:hRule="auto"/>
-        </w:trPr>
-        <w:tc>
-          <w:tcPr>
-            <w:tcBorders/>
-            <w:shd w:val="clear" w:color="auto" w:fill="FFFFFF"/>
-            <w:tcMar>
-              <w:top w:w="0" w:type="dxa"/>
-              <w:bottom w:w="0" w:type="dxa"/>
-              <w:left w:w="0" w:type="dxa"/>
-              <w:right w:w="0" w:type="dxa"/>
-            </w:tcMar>
-            <w:vAlign w:val="center"/>
-          </w:tcPr>
-          <w:p>
-            <w:pPr>
-              <w:jc w:val="right"/>
-              <w:spacing w:after="40" w:before="40"/>
-              <w:ind w:firstLine="0" w:left="100" w:right="100"/>
-            </w:pPr>
-            <w:r xmlns:w="http://schemas.openxmlformats.org/wordprocessingml/2006/main" xmlns:wp="http://schemas.openxmlformats.org/drawingml/2006/wordprocessingDrawing" xmlns:r="http://schemas.openxmlformats.org/officeDocument/2006/relationships" xmlns:w14="http://schemas.microsoft.com/office/word/2010/wordml">
-              <w:rPr>
-                <w:rFonts w:ascii="Roboto" w:hAnsi="Roboto" w:eastAsia="Roboto" w:cs="Roboto"/>
-                <w:sz w:val="22"/>
-                <w:szCs w:val="22"/>
-                <w:color w:val="111111"/>
-              </w:rPr>
-              <w:t xml:space="preserve">3</w:t>
-            </w:r>
-          </w:p>
-        </w:tc>
-        <w:tc>
-          <w:tcPr>
-            <w:tcBorders/>
-            <w:shd w:val="clear" w:color="auto" w:fill="FFFFFF"/>
-            <w:tcMar>
-              <w:top w:w="0" w:type="dxa"/>
-              <w:bottom w:w="0" w:type="dxa"/>
-              <w:left w:w="0" w:type="dxa"/>
-              <w:right w:w="0" w:type="dxa"/>
-            </w:tcMar>
-            <w:vAlign w:val="center"/>
-          </w:tcPr>
-          <w:p>
-            <w:pPr>
-              <w:jc w:val="right"/>
-              <w:spacing w:after="40" w:before="40"/>
-              <w:ind w:firstLine="0" w:left="100" w:right="100"/>
-            </w:pPr>
-            <w:r xmlns:w="http://schemas.openxmlformats.org/wordprocessingml/2006/main" xmlns:wp="http://schemas.openxmlformats.org/drawingml/2006/wordprocessingDrawing" xmlns:r="http://schemas.openxmlformats.org/officeDocument/2006/relationships" xmlns:w14="http://schemas.microsoft.com/office/word/2010/wordml">
-              <w:rPr>
-                <w:rFonts w:ascii="Roboto" w:hAnsi="Roboto" w:eastAsia="Roboto" w:cs="Roboto"/>
-                <w:sz w:val="22"/>
-                <w:szCs w:val="22"/>
-                <w:color w:val="111111"/>
-              </w:rPr>
-              <w:t xml:space="preserve">61</w:t>
-            </w:r>
-          </w:p>
-        </w:tc>
-        <w:tc>
-          <w:tcPr>
-            <w:tcBorders/>
-            <w:shd w:val="clear" w:color="auto" w:fill="FFFFFF"/>
-            <w:tcMar>
-              <w:top w:w="0" w:type="dxa"/>
-              <w:bottom w:w="0" w:type="dxa"/>
-              <w:left w:w="0" w:type="dxa"/>
-              <w:right w:w="0" w:type="dxa"/>
-            </w:tcMar>
-            <w:vAlign w:val="center"/>
-          </w:tcPr>
-          <w:p>
-            <w:pPr>
-              <w:jc w:val="right"/>
-              <w:spacing w:after="40" w:before="40"/>
-              <w:ind w:firstLine="0" w:left="100" w:right="100"/>
-            </w:pPr>
-            <w:r xmlns:w="http://schemas.openxmlformats.org/wordprocessingml/2006/main" xmlns:wp="http://schemas.openxmlformats.org/drawingml/2006/wordprocessingDrawing" xmlns:r="http://schemas.openxmlformats.org/officeDocument/2006/relationships" xmlns:w14="http://schemas.microsoft.com/office/word/2010/wordml">
-              <w:rPr>
-                <w:rFonts w:ascii="Roboto" w:hAnsi="Roboto" w:eastAsia="Roboto" w:cs="Roboto"/>
-                <w:sz w:val="22"/>
-                <w:szCs w:val="22"/>
-                <w:color w:val="111111"/>
-              </w:rPr>
-              <w:t xml:space="preserve">0.21034483</w:t>
-            </w:r>
-          </w:p>
-        </w:tc>
-      </w:tr>
-      <w:tr>
-        <w:trPr>
-          <w:cantSplit/>
-          <w:trHeight w:val="411" w:hRule="auto"/>
-        </w:trPr>
-        <w:tc>
-          <w:tcPr>
             <w:tcBorders>
               <w:bottom w:val="single" w:sz="16" w:space="0" w:color="000000"/>
             </w:tcBorders>
@@ -5908,7 +5995,7 @@
           <w:p>
             <w:pPr>
               <w:jc w:val="right"/>
-              <w:spacing w:after="40" w:before="40"/>
+              <w:spacing w:after="40" w:before="40" w:line="240"/>
               <w:ind w:firstLine="0" w:left="100" w:right="100"/>
             </w:pPr>
             <w:r xmlns:w="http://schemas.openxmlformats.org/wordprocessingml/2006/main" xmlns:wp="http://schemas.openxmlformats.org/drawingml/2006/wordprocessingDrawing" xmlns:r="http://schemas.openxmlformats.org/officeDocument/2006/relationships" xmlns:w14="http://schemas.microsoft.com/office/word/2010/wordml">
@@ -5939,7 +6026,7 @@
           <w:p>
             <w:pPr>
               <w:jc w:val="right"/>
-              <w:spacing w:after="40" w:before="40"/>
+              <w:spacing w:after="40" w:before="40" w:line="240"/>
               <w:ind w:firstLine="0" w:left="100" w:right="100"/>
             </w:pPr>
             <w:r xmlns:w="http://schemas.openxmlformats.org/wordprocessingml/2006/main" xmlns:wp="http://schemas.openxmlformats.org/drawingml/2006/wordprocessingDrawing" xmlns:r="http://schemas.openxmlformats.org/officeDocument/2006/relationships" xmlns:w14="http://schemas.microsoft.com/office/word/2010/wordml">
@@ -5969,39 +6056,56 @@
           </w:tcPr>
           <w:p>
             <w:pPr>
-              <w:jc w:val="right"/>
-              <w:spacing w:after="40" w:before="40"/>
-              <w:ind w:firstLine="0" w:left="100" w:right="100"/>
-            </w:pPr>
-            <w:r xmlns:w="http://schemas.openxmlformats.org/wordprocessingml/2006/main" xmlns:wp="http://schemas.openxmlformats.org/drawingml/2006/wordprocessingDrawing" xmlns:r="http://schemas.openxmlformats.org/officeDocument/2006/relationships" xmlns:w14="http://schemas.microsoft.com/office/word/2010/wordml">
-              <w:rPr>
-                <w:rFonts w:ascii="Roboto" w:hAnsi="Roboto" w:eastAsia="Roboto" w:cs="Roboto"/>
-                <w:sz w:val="22"/>
-                <w:szCs w:val="22"/>
-                <w:color w:val="111111"/>
-              </w:rPr>
-              <w:t xml:space="preserve">NA</w:t>
+              <w:jc w:val="left"/>
+              <w:spacing w:after="40" w:before="40" w:line="240"/>
+              <w:ind w:firstLine="0" w:left="100" w:right="100"/>
+            </w:pPr>
+            <w:r xmlns:w="http://schemas.openxmlformats.org/wordprocessingml/2006/main" xmlns:wp="http://schemas.openxmlformats.org/drawingml/2006/wordprocessingDrawing" xmlns:r="http://schemas.openxmlformats.org/officeDocument/2006/relationships" xmlns:w14="http://schemas.microsoft.com/office/word/2010/wordml">
+              <w:rPr>
+                <w:rFonts w:ascii="Roboto" w:hAnsi="Roboto" w:eastAsia="Roboto" w:cs="Roboto"/>
+                <w:sz w:val="22"/>
+                <w:szCs w:val="22"/>
+                <w:color w:val="111111"/>
+              </w:rPr>
+              <w:t xml:space="preserve">-</w:t>
             </w:r>
           </w:p>
         </w:tc>
       </w:tr>
     </w:tbl>
     <w:p>
-      <w:pPr>
-        <w:pStyle w:val="Heading5"/>
-      </w:pPr>
-      <w:bookmarkStart w:id="84" w:name="pagebreak-3"/>
-      <w:r>
-        <w:t xml:space="preserve">pagebreak</w:t>
-      </w:r>
-      <w:bookmarkEnd w:id="84"/>
+      <w:r>
+        <w:br w:type="page"/>
+      </w:r>
     </w:p>
     <w:p>
       <w:pPr>
         <w:pStyle w:val="TableCaption"/>
       </w:pPr>
       <w:r>
-        <w:t xml:space="preserve">Table: Table 3: Article ratings for software citations where</w:t>
+        <w:rPr/>
+        <w:t xml:space="preserve">Table </w:t>
+      </w:r>
+      <w:bookmarkStart w:id="b6c1f296-71e8-46b5-a719-a2ee356fc25d" w:name="sc"/>
+      <w:r xmlns:w="http://schemas.openxmlformats.org/wordprocessingml/2006/main" xmlns:wp="http://schemas.openxmlformats.org/drawingml/2006/wordprocessingDrawing" xmlns:r="http://schemas.openxmlformats.org/officeDocument/2006/relationships" xmlns:w14="http://schemas.microsoft.com/office/word/2010/wordml">
+        <w:rPr/>
+        <w:fldChar w:fldCharType="begin" w:dirty="true"/>
+      </w:r>
+      <w:r xmlns:w="http://schemas.openxmlformats.org/wordprocessingml/2006/main" xmlns:wp="http://schemas.openxmlformats.org/drawingml/2006/wordprocessingDrawing" xmlns:r="http://schemas.openxmlformats.org/officeDocument/2006/relationships" xmlns:w14="http://schemas.microsoft.com/office/word/2010/wordml">
+        <w:rPr/>
+        <w:instrText xml:space="preserve" w:dirty="true">SEQ tab \* Arabic</w:instrText>
+      </w:r>
+      <w:r xmlns:w="http://schemas.openxmlformats.org/wordprocessingml/2006/main" xmlns:wp="http://schemas.openxmlformats.org/drawingml/2006/wordprocessingDrawing" xmlns:r="http://schemas.openxmlformats.org/officeDocument/2006/relationships" xmlns:w14="http://schemas.microsoft.com/office/word/2010/wordml">
+        <w:rPr/>
+        <w:fldChar w:fldCharType="end" w:dirty="true"/>
+      </w:r>
+      <w:bookmarkEnd w:id="b6c1f296-71e8-46b5-a719-a2ee356fc25d"/>
+      <w:r>
+        <w:rPr/>
+        <w:t xml:space="preserve">: </w:t>
+      </w:r>
+      <w:r>
+        <w:t xml:space="preserve">Article ratings for software citations where</w:t>
       </w:r>
       <w:r>
         <w:t xml:space="preserve"> </w:t>
@@ -6039,13 +6143,12 @@
         NA"/&gt;
         <w:tblLayout w:type="fixed"/>
         <w:jc w:val="center"/>
-        <w:tblW w:type="dxa" w:w="4299"/>
         <w:tblLook w:firstRow="1" w:lastRow="0" w:firstColumn="0" w:lastColumn="0" w:noHBand="0" w:noVBand="1"/>
       </w:tblPr>
       <w:tblGrid>
         <w:gridCol w:w="2060"/>
         <w:gridCol w:w="781"/>
-        <w:gridCol w:w="1457"/>
+        <w:gridCol w:w="1150"/>
       </w:tblGrid>
       <w:tr>
         <w:trPr>
@@ -6071,7 +6174,7 @@
           <w:p>
             <w:pPr>
               <w:jc w:val="right"/>
-              <w:spacing w:after="40" w:before="40"/>
+              <w:spacing w:after="40" w:before="40" w:line="240"/>
               <w:ind w:firstLine="0" w:left="100" w:right="100"/>
             </w:pPr>
             <w:r xmlns:w="http://schemas.openxmlformats.org/wordprocessingml/2006/main" xmlns:wp="http://schemas.openxmlformats.org/drawingml/2006/wordprocessingDrawing" xmlns:r="http://schemas.openxmlformats.org/officeDocument/2006/relationships" xmlns:w14="http://schemas.microsoft.com/office/word/2010/wordml">
@@ -6103,7 +6206,7 @@
           <w:p>
             <w:pPr>
               <w:jc w:val="right"/>
-              <w:spacing w:after="40" w:before="40"/>
+              <w:spacing w:after="40" w:before="40" w:line="240"/>
               <w:ind w:firstLine="0" w:left="100" w:right="100"/>
             </w:pPr>
             <w:r xmlns:w="http://schemas.openxmlformats.org/wordprocessingml/2006/main" xmlns:wp="http://schemas.openxmlformats.org/drawingml/2006/wordprocessingDrawing" xmlns:r="http://schemas.openxmlformats.org/officeDocument/2006/relationships" xmlns:w14="http://schemas.microsoft.com/office/word/2010/wordml">
@@ -6134,18 +6237,390 @@
           </w:tcPr>
           <w:p>
             <w:pPr>
+              <w:jc w:val="left"/>
+              <w:spacing w:after="40" w:before="40" w:line="240"/>
+              <w:ind w:firstLine="0" w:left="100" w:right="100"/>
+            </w:pPr>
+            <w:r xmlns:w="http://schemas.openxmlformats.org/wordprocessingml/2006/main" xmlns:wp="http://schemas.openxmlformats.org/drawingml/2006/wordprocessingDrawing" xmlns:r="http://schemas.openxmlformats.org/officeDocument/2006/relationships" xmlns:w14="http://schemas.microsoft.com/office/word/2010/wordml">
+              <w:rPr>
+                <w:rFonts w:ascii="Roboto" w:hAnsi="Roboto" w:eastAsia="Roboto" w:cs="Roboto"/>
+                <w:sz w:val="22"/>
+                <w:szCs w:val="22"/>
+                <w:color w:val="111111"/>
+              </w:rPr>
+              <w:t xml:space="preserve">percent</w:t>
+            </w:r>
+          </w:p>
+        </w:tc>
+      </w:tr>
+      <w:tr>
+        <w:trPr>
+          <w:cantSplit/>
+          <w:trHeight w:val="412" w:hRule="auto"/>
+        </w:trPr>
+        <w:tc>
+          <w:tcPr>
+            <w:tcBorders/>
+            <w:shd w:val="clear" w:color="auto" w:fill="FFFFFF"/>
+            <w:tcMar>
+              <w:top w:w="0" w:type="dxa"/>
+              <w:bottom w:w="0" w:type="dxa"/>
+              <w:left w:w="0" w:type="dxa"/>
+              <w:right w:w="0" w:type="dxa"/>
+            </w:tcMar>
+            <w:vAlign w:val="center"/>
+          </w:tcPr>
+          <w:p>
+            <w:pPr>
               <w:jc w:val="right"/>
-              <w:spacing w:after="40" w:before="40"/>
-              <w:ind w:firstLine="0" w:left="100" w:right="100"/>
-            </w:pPr>
-            <w:r xmlns:w="http://schemas.openxmlformats.org/wordprocessingml/2006/main" xmlns:wp="http://schemas.openxmlformats.org/drawingml/2006/wordprocessingDrawing" xmlns:r="http://schemas.openxmlformats.org/officeDocument/2006/relationships" xmlns:w14="http://schemas.microsoft.com/office/word/2010/wordml">
-              <w:rPr>
-                <w:rFonts w:ascii="Roboto" w:hAnsi="Roboto" w:eastAsia="Roboto" w:cs="Roboto"/>
-                <w:sz w:val="22"/>
-                <w:szCs w:val="22"/>
-                <w:color w:val="111111"/>
-              </w:rPr>
-              <w:t xml:space="preserve">percent</w:t>
+              <w:spacing w:after="40" w:before="40" w:line="240"/>
+              <w:ind w:firstLine="0" w:left="100" w:right="100"/>
+            </w:pPr>
+            <w:r xmlns:w="http://schemas.openxmlformats.org/wordprocessingml/2006/main" xmlns:wp="http://schemas.openxmlformats.org/drawingml/2006/wordprocessingDrawing" xmlns:r="http://schemas.openxmlformats.org/officeDocument/2006/relationships" xmlns:w14="http://schemas.microsoft.com/office/word/2010/wordml">
+              <w:rPr>
+                <w:rFonts w:ascii="Roboto" w:hAnsi="Roboto" w:eastAsia="Roboto" w:cs="Roboto"/>
+                <w:sz w:val="22"/>
+                <w:szCs w:val="22"/>
+                <w:color w:val="111111"/>
+              </w:rPr>
+              <w:t xml:space="preserve">0</w:t>
+            </w:r>
+          </w:p>
+        </w:tc>
+        <w:tc>
+          <w:tcPr>
+            <w:tcBorders/>
+            <w:shd w:val="clear" w:color="auto" w:fill="FFFFFF"/>
+            <w:tcMar>
+              <w:top w:w="0" w:type="dxa"/>
+              <w:bottom w:w="0" w:type="dxa"/>
+              <w:left w:w="0" w:type="dxa"/>
+              <w:right w:w="0" w:type="dxa"/>
+            </w:tcMar>
+            <w:vAlign w:val="center"/>
+          </w:tcPr>
+          <w:p>
+            <w:pPr>
+              <w:jc w:val="right"/>
+              <w:spacing w:after="40" w:before="40" w:line="240"/>
+              <w:ind w:firstLine="0" w:left="100" w:right="100"/>
+            </w:pPr>
+            <w:r xmlns:w="http://schemas.openxmlformats.org/wordprocessingml/2006/main" xmlns:wp="http://schemas.openxmlformats.org/drawingml/2006/wordprocessingDrawing" xmlns:r="http://schemas.openxmlformats.org/officeDocument/2006/relationships" xmlns:w14="http://schemas.microsoft.com/office/word/2010/wordml">
+              <w:rPr>
+                <w:rFonts w:ascii="Roboto" w:hAnsi="Roboto" w:eastAsia="Roboto" w:cs="Roboto"/>
+                <w:sz w:val="22"/>
+                <w:szCs w:val="22"/>
+                <w:color w:val="111111"/>
+              </w:rPr>
+              <w:t xml:space="preserve">58</w:t>
+            </w:r>
+          </w:p>
+        </w:tc>
+        <w:tc>
+          <w:tcPr>
+            <w:tcBorders/>
+            <w:shd w:val="clear" w:color="auto" w:fill="FFFFFF"/>
+            <w:tcMar>
+              <w:top w:w="0" w:type="dxa"/>
+              <w:bottom w:w="0" w:type="dxa"/>
+              <w:left w:w="0" w:type="dxa"/>
+              <w:right w:w="0" w:type="dxa"/>
+            </w:tcMar>
+            <w:vAlign w:val="center"/>
+          </w:tcPr>
+          <w:p>
+            <w:pPr>
+              <w:jc w:val="left"/>
+              <w:spacing w:after="40" w:before="40" w:line="240"/>
+              <w:ind w:firstLine="0" w:left="100" w:right="100"/>
+            </w:pPr>
+            <w:r xmlns:w="http://schemas.openxmlformats.org/wordprocessingml/2006/main" xmlns:wp="http://schemas.openxmlformats.org/drawingml/2006/wordprocessingDrawing" xmlns:r="http://schemas.openxmlformats.org/officeDocument/2006/relationships" xmlns:w14="http://schemas.microsoft.com/office/word/2010/wordml">
+              <w:rPr>
+                <w:rFonts w:ascii="Roboto" w:hAnsi="Roboto" w:eastAsia="Roboto" w:cs="Roboto"/>
+                <w:sz w:val="22"/>
+                <w:szCs w:val="22"/>
+                <w:color w:val="111111"/>
+              </w:rPr>
+              <w:t xml:space="preserve">19.9%</w:t>
+            </w:r>
+          </w:p>
+        </w:tc>
+      </w:tr>
+      <w:tr>
+        <w:trPr>
+          <w:cantSplit/>
+          <w:trHeight w:val="412" w:hRule="auto"/>
+        </w:trPr>
+        <w:tc>
+          <w:tcPr>
+            <w:tcBorders/>
+            <w:shd w:val="clear" w:color="auto" w:fill="FFFFFF"/>
+            <w:tcMar>
+              <w:top w:w="0" w:type="dxa"/>
+              <w:bottom w:w="0" w:type="dxa"/>
+              <w:left w:w="0" w:type="dxa"/>
+              <w:right w:w="0" w:type="dxa"/>
+            </w:tcMar>
+            <w:vAlign w:val="center"/>
+          </w:tcPr>
+          <w:p>
+            <w:pPr>
+              <w:jc w:val="right"/>
+              <w:spacing w:after="40" w:before="40" w:line="240"/>
+              <w:ind w:firstLine="0" w:left="100" w:right="100"/>
+            </w:pPr>
+            <w:r xmlns:w="http://schemas.openxmlformats.org/wordprocessingml/2006/main" xmlns:wp="http://schemas.openxmlformats.org/drawingml/2006/wordprocessingDrawing" xmlns:r="http://schemas.openxmlformats.org/officeDocument/2006/relationships" xmlns:w14="http://schemas.microsoft.com/office/word/2010/wordml">
+              <w:rPr>
+                <w:rFonts w:ascii="Roboto" w:hAnsi="Roboto" w:eastAsia="Roboto" w:cs="Roboto"/>
+                <w:sz w:val="22"/>
+                <w:szCs w:val="22"/>
+                <w:color w:val="111111"/>
+              </w:rPr>
+              <w:t xml:space="preserve">1</w:t>
+            </w:r>
+          </w:p>
+        </w:tc>
+        <w:tc>
+          <w:tcPr>
+            <w:tcBorders/>
+            <w:shd w:val="clear" w:color="auto" w:fill="FFFFFF"/>
+            <w:tcMar>
+              <w:top w:w="0" w:type="dxa"/>
+              <w:bottom w:w="0" w:type="dxa"/>
+              <w:left w:w="0" w:type="dxa"/>
+              <w:right w:w="0" w:type="dxa"/>
+            </w:tcMar>
+            <w:vAlign w:val="center"/>
+          </w:tcPr>
+          <w:p>
+            <w:pPr>
+              <w:jc w:val="right"/>
+              <w:spacing w:after="40" w:before="40" w:line="240"/>
+              <w:ind w:firstLine="0" w:left="100" w:right="100"/>
+            </w:pPr>
+            <w:r xmlns:w="http://schemas.openxmlformats.org/wordprocessingml/2006/main" xmlns:wp="http://schemas.openxmlformats.org/drawingml/2006/wordprocessingDrawing" xmlns:r="http://schemas.openxmlformats.org/officeDocument/2006/relationships" xmlns:w14="http://schemas.microsoft.com/office/word/2010/wordml">
+              <w:rPr>
+                <w:rFonts w:ascii="Roboto" w:hAnsi="Roboto" w:eastAsia="Roboto" w:cs="Roboto"/>
+                <w:sz w:val="22"/>
+                <w:szCs w:val="22"/>
+                <w:color w:val="111111"/>
+              </w:rPr>
+              <w:t xml:space="preserve">57</w:t>
+            </w:r>
+          </w:p>
+        </w:tc>
+        <w:tc>
+          <w:tcPr>
+            <w:tcBorders/>
+            <w:shd w:val="clear" w:color="auto" w:fill="FFFFFF"/>
+            <w:tcMar>
+              <w:top w:w="0" w:type="dxa"/>
+              <w:bottom w:w="0" w:type="dxa"/>
+              <w:left w:w="0" w:type="dxa"/>
+              <w:right w:w="0" w:type="dxa"/>
+            </w:tcMar>
+            <w:vAlign w:val="center"/>
+          </w:tcPr>
+          <w:p>
+            <w:pPr>
+              <w:jc w:val="left"/>
+              <w:spacing w:after="40" w:before="40" w:line="240"/>
+              <w:ind w:firstLine="0" w:left="100" w:right="100"/>
+            </w:pPr>
+            <w:r xmlns:w="http://schemas.openxmlformats.org/wordprocessingml/2006/main" xmlns:wp="http://schemas.openxmlformats.org/drawingml/2006/wordprocessingDrawing" xmlns:r="http://schemas.openxmlformats.org/officeDocument/2006/relationships" xmlns:w14="http://schemas.microsoft.com/office/word/2010/wordml">
+              <w:rPr>
+                <w:rFonts w:ascii="Roboto" w:hAnsi="Roboto" w:eastAsia="Roboto" w:cs="Roboto"/>
+                <w:sz w:val="22"/>
+                <w:szCs w:val="22"/>
+                <w:color w:val="111111"/>
+              </w:rPr>
+              <w:t xml:space="preserve">19.5%</w:t>
+            </w:r>
+          </w:p>
+        </w:tc>
+      </w:tr>
+      <w:tr>
+        <w:trPr>
+          <w:cantSplit/>
+          <w:trHeight w:val="412" w:hRule="auto"/>
+        </w:trPr>
+        <w:tc>
+          <w:tcPr>
+            <w:tcBorders/>
+            <w:shd w:val="clear" w:color="auto" w:fill="FFFFFF"/>
+            <w:tcMar>
+              <w:top w:w="0" w:type="dxa"/>
+              <w:bottom w:w="0" w:type="dxa"/>
+              <w:left w:w="0" w:type="dxa"/>
+              <w:right w:w="0" w:type="dxa"/>
+            </w:tcMar>
+            <w:vAlign w:val="center"/>
+          </w:tcPr>
+          <w:p>
+            <w:pPr>
+              <w:jc w:val="right"/>
+              <w:spacing w:after="40" w:before="40" w:line="240"/>
+              <w:ind w:firstLine="0" w:left="100" w:right="100"/>
+            </w:pPr>
+            <w:r xmlns:w="http://schemas.openxmlformats.org/wordprocessingml/2006/main" xmlns:wp="http://schemas.openxmlformats.org/drawingml/2006/wordprocessingDrawing" xmlns:r="http://schemas.openxmlformats.org/officeDocument/2006/relationships" xmlns:w14="http://schemas.microsoft.com/office/word/2010/wordml">
+              <w:rPr>
+                <w:rFonts w:ascii="Roboto" w:hAnsi="Roboto" w:eastAsia="Roboto" w:cs="Roboto"/>
+                <w:sz w:val="22"/>
+                <w:szCs w:val="22"/>
+                <w:color w:val="111111"/>
+              </w:rPr>
+              <w:t xml:space="preserve">2</w:t>
+            </w:r>
+          </w:p>
+        </w:tc>
+        <w:tc>
+          <w:tcPr>
+            <w:tcBorders/>
+            <w:shd w:val="clear" w:color="auto" w:fill="FFFFFF"/>
+            <w:tcMar>
+              <w:top w:w="0" w:type="dxa"/>
+              <w:bottom w:w="0" w:type="dxa"/>
+              <w:left w:w="0" w:type="dxa"/>
+              <w:right w:w="0" w:type="dxa"/>
+            </w:tcMar>
+            <w:vAlign w:val="center"/>
+          </w:tcPr>
+          <w:p>
+            <w:pPr>
+              <w:jc w:val="right"/>
+              <w:spacing w:after="40" w:before="40" w:line="240"/>
+              <w:ind w:firstLine="0" w:left="100" w:right="100"/>
+            </w:pPr>
+            <w:r xmlns:w="http://schemas.openxmlformats.org/wordprocessingml/2006/main" xmlns:wp="http://schemas.openxmlformats.org/drawingml/2006/wordprocessingDrawing" xmlns:r="http://schemas.openxmlformats.org/officeDocument/2006/relationships" xmlns:w14="http://schemas.microsoft.com/office/word/2010/wordml">
+              <w:rPr>
+                <w:rFonts w:ascii="Roboto" w:hAnsi="Roboto" w:eastAsia="Roboto" w:cs="Roboto"/>
+                <w:sz w:val="22"/>
+                <w:szCs w:val="22"/>
+                <w:color w:val="111111"/>
+              </w:rPr>
+              <w:t xml:space="preserve">120</w:t>
+            </w:r>
+          </w:p>
+        </w:tc>
+        <w:tc>
+          <w:tcPr>
+            <w:tcBorders/>
+            <w:shd w:val="clear" w:color="auto" w:fill="FFFFFF"/>
+            <w:tcMar>
+              <w:top w:w="0" w:type="dxa"/>
+              <w:bottom w:w="0" w:type="dxa"/>
+              <w:left w:w="0" w:type="dxa"/>
+              <w:right w:w="0" w:type="dxa"/>
+            </w:tcMar>
+            <w:vAlign w:val="center"/>
+          </w:tcPr>
+          <w:p>
+            <w:pPr>
+              <w:jc w:val="left"/>
+              <w:spacing w:after="40" w:before="40" w:line="240"/>
+              <w:ind w:firstLine="0" w:left="100" w:right="100"/>
+            </w:pPr>
+            <w:r xmlns:w="http://schemas.openxmlformats.org/wordprocessingml/2006/main" xmlns:wp="http://schemas.openxmlformats.org/drawingml/2006/wordprocessingDrawing" xmlns:r="http://schemas.openxmlformats.org/officeDocument/2006/relationships" xmlns:w14="http://schemas.microsoft.com/office/word/2010/wordml">
+              <w:rPr>
+                <w:rFonts w:ascii="Roboto" w:hAnsi="Roboto" w:eastAsia="Roboto" w:cs="Roboto"/>
+                <w:sz w:val="22"/>
+                <w:szCs w:val="22"/>
+                <w:color w:val="111111"/>
+              </w:rPr>
+              <w:t xml:space="preserve">41.1%</w:t>
+            </w:r>
+          </w:p>
+        </w:tc>
+      </w:tr>
+      <w:tr>
+        <w:trPr>
+          <w:cantSplit/>
+          <w:trHeight w:val="412" w:hRule="auto"/>
+        </w:trPr>
+        <w:tc>
+          <w:tcPr>
+            <w:tcBorders/>
+            <w:shd w:val="clear" w:color="auto" w:fill="FFFFFF"/>
+            <w:tcMar>
+              <w:top w:w="0" w:type="dxa"/>
+              <w:bottom w:w="0" w:type="dxa"/>
+              <w:left w:w="0" w:type="dxa"/>
+              <w:right w:w="0" w:type="dxa"/>
+            </w:tcMar>
+            <w:vAlign w:val="center"/>
+          </w:tcPr>
+          <w:p>
+            <w:pPr>
+              <w:jc w:val="right"/>
+              <w:spacing w:after="40" w:before="40" w:line="240"/>
+              <w:ind w:firstLine="0" w:left="100" w:right="100"/>
+            </w:pPr>
+            <w:r xmlns:w="http://schemas.openxmlformats.org/wordprocessingml/2006/main" xmlns:wp="http://schemas.openxmlformats.org/drawingml/2006/wordprocessingDrawing" xmlns:r="http://schemas.openxmlformats.org/officeDocument/2006/relationships" xmlns:w14="http://schemas.microsoft.com/office/word/2010/wordml">
+              <w:rPr>
+                <w:rFonts w:ascii="Roboto" w:hAnsi="Roboto" w:eastAsia="Roboto" w:cs="Roboto"/>
+                <w:sz w:val="22"/>
+                <w:szCs w:val="22"/>
+                <w:color w:val="111111"/>
+              </w:rPr>
+              <w:t xml:space="preserve">3</w:t>
+            </w:r>
+          </w:p>
+        </w:tc>
+        <w:tc>
+          <w:tcPr>
+            <w:tcBorders/>
+            <w:shd w:val="clear" w:color="auto" w:fill="FFFFFF"/>
+            <w:tcMar>
+              <w:top w:w="0" w:type="dxa"/>
+              <w:bottom w:w="0" w:type="dxa"/>
+              <w:left w:w="0" w:type="dxa"/>
+              <w:right w:w="0" w:type="dxa"/>
+            </w:tcMar>
+            <w:vAlign w:val="center"/>
+          </w:tcPr>
+          <w:p>
+            <w:pPr>
+              <w:jc w:val="right"/>
+              <w:spacing w:after="40" w:before="40" w:line="240"/>
+              <w:ind w:firstLine="0" w:left="100" w:right="100"/>
+            </w:pPr>
+            <w:r xmlns:w="http://schemas.openxmlformats.org/wordprocessingml/2006/main" xmlns:wp="http://schemas.openxmlformats.org/drawingml/2006/wordprocessingDrawing" xmlns:r="http://schemas.openxmlformats.org/officeDocument/2006/relationships" xmlns:w14="http://schemas.microsoft.com/office/word/2010/wordml">
+              <w:rPr>
+                <w:rFonts w:ascii="Roboto" w:hAnsi="Roboto" w:eastAsia="Roboto" w:cs="Roboto"/>
+                <w:sz w:val="22"/>
+                <w:szCs w:val="22"/>
+                <w:color w:val="111111"/>
+              </w:rPr>
+              <w:t xml:space="preserve">57</w:t>
+            </w:r>
+          </w:p>
+        </w:tc>
+        <w:tc>
+          <w:tcPr>
+            <w:tcBorders/>
+            <w:shd w:val="clear" w:color="auto" w:fill="FFFFFF"/>
+            <w:tcMar>
+              <w:top w:w="0" w:type="dxa"/>
+              <w:bottom w:w="0" w:type="dxa"/>
+              <w:left w:w="0" w:type="dxa"/>
+              <w:right w:w="0" w:type="dxa"/>
+            </w:tcMar>
+            <w:vAlign w:val="center"/>
+          </w:tcPr>
+          <w:p>
+            <w:pPr>
+              <w:jc w:val="left"/>
+              <w:spacing w:after="40" w:before="40" w:line="240"/>
+              <w:ind w:firstLine="0" w:left="100" w:right="100"/>
+            </w:pPr>
+            <w:r xmlns:w="http://schemas.openxmlformats.org/wordprocessingml/2006/main" xmlns:wp="http://schemas.openxmlformats.org/drawingml/2006/wordprocessingDrawing" xmlns:r="http://schemas.openxmlformats.org/officeDocument/2006/relationships" xmlns:w14="http://schemas.microsoft.com/office/word/2010/wordml">
+              <w:rPr>
+                <w:rFonts w:ascii="Roboto" w:hAnsi="Roboto" w:eastAsia="Roboto" w:cs="Roboto"/>
+                <w:sz w:val="22"/>
+                <w:szCs w:val="22"/>
+                <w:color w:val="111111"/>
+              </w:rPr>
+              <w:t xml:space="preserve">19.5%</w:t>
             </w:r>
           </w:p>
         </w:tc>
@@ -6157,378 +6632,6 @@
         </w:trPr>
         <w:tc>
           <w:tcPr>
-            <w:tcBorders/>
-            <w:shd w:val="clear" w:color="auto" w:fill="FFFFFF"/>
-            <w:tcMar>
-              <w:top w:w="0" w:type="dxa"/>
-              <w:bottom w:w="0" w:type="dxa"/>
-              <w:left w:w="0" w:type="dxa"/>
-              <w:right w:w="0" w:type="dxa"/>
-            </w:tcMar>
-            <w:vAlign w:val="center"/>
-          </w:tcPr>
-          <w:p>
-            <w:pPr>
-              <w:jc w:val="right"/>
-              <w:spacing w:after="40" w:before="40"/>
-              <w:ind w:firstLine="0" w:left="100" w:right="100"/>
-            </w:pPr>
-            <w:r xmlns:w="http://schemas.openxmlformats.org/wordprocessingml/2006/main" xmlns:wp="http://schemas.openxmlformats.org/drawingml/2006/wordprocessingDrawing" xmlns:r="http://schemas.openxmlformats.org/officeDocument/2006/relationships" xmlns:w14="http://schemas.microsoft.com/office/word/2010/wordml">
-              <w:rPr>
-                <w:rFonts w:ascii="Roboto" w:hAnsi="Roboto" w:eastAsia="Roboto" w:cs="Roboto"/>
-                <w:sz w:val="22"/>
-                <w:szCs w:val="22"/>
-                <w:color w:val="111111"/>
-              </w:rPr>
-              <w:t xml:space="preserve">0</w:t>
-            </w:r>
-          </w:p>
-        </w:tc>
-        <w:tc>
-          <w:tcPr>
-            <w:tcBorders/>
-            <w:shd w:val="clear" w:color="auto" w:fill="FFFFFF"/>
-            <w:tcMar>
-              <w:top w:w="0" w:type="dxa"/>
-              <w:bottom w:w="0" w:type="dxa"/>
-              <w:left w:w="0" w:type="dxa"/>
-              <w:right w:w="0" w:type="dxa"/>
-            </w:tcMar>
-            <w:vAlign w:val="center"/>
-          </w:tcPr>
-          <w:p>
-            <w:pPr>
-              <w:jc w:val="right"/>
-              <w:spacing w:after="40" w:before="40"/>
-              <w:ind w:firstLine="0" w:left="100" w:right="100"/>
-            </w:pPr>
-            <w:r xmlns:w="http://schemas.openxmlformats.org/wordprocessingml/2006/main" xmlns:wp="http://schemas.openxmlformats.org/drawingml/2006/wordprocessingDrawing" xmlns:r="http://schemas.openxmlformats.org/officeDocument/2006/relationships" xmlns:w14="http://schemas.microsoft.com/office/word/2010/wordml">
-              <w:rPr>
-                <w:rFonts w:ascii="Roboto" w:hAnsi="Roboto" w:eastAsia="Roboto" w:cs="Roboto"/>
-                <w:sz w:val="22"/>
-                <w:szCs w:val="22"/>
-                <w:color w:val="111111"/>
-              </w:rPr>
-              <w:t xml:space="preserve">58</w:t>
-            </w:r>
-          </w:p>
-        </w:tc>
-        <w:tc>
-          <w:tcPr>
-            <w:tcBorders/>
-            <w:shd w:val="clear" w:color="auto" w:fill="FFFFFF"/>
-            <w:tcMar>
-              <w:top w:w="0" w:type="dxa"/>
-              <w:bottom w:w="0" w:type="dxa"/>
-              <w:left w:w="0" w:type="dxa"/>
-              <w:right w:w="0" w:type="dxa"/>
-            </w:tcMar>
-            <w:vAlign w:val="center"/>
-          </w:tcPr>
-          <w:p>
-            <w:pPr>
-              <w:jc w:val="right"/>
-              <w:spacing w:after="40" w:before="40"/>
-              <w:ind w:firstLine="0" w:left="100" w:right="100"/>
-            </w:pPr>
-            <w:r xmlns:w="http://schemas.openxmlformats.org/wordprocessingml/2006/main" xmlns:wp="http://schemas.openxmlformats.org/drawingml/2006/wordprocessingDrawing" xmlns:r="http://schemas.openxmlformats.org/officeDocument/2006/relationships" xmlns:w14="http://schemas.microsoft.com/office/word/2010/wordml">
-              <w:rPr>
-                <w:rFonts w:ascii="Roboto" w:hAnsi="Roboto" w:eastAsia="Roboto" w:cs="Roboto"/>
-                <w:sz w:val="22"/>
-                <w:szCs w:val="22"/>
-                <w:color w:val="111111"/>
-              </w:rPr>
-              <w:t xml:space="preserve">0.1986301</w:t>
-            </w:r>
-          </w:p>
-        </w:tc>
-      </w:tr>
-      <w:tr>
-        <w:trPr>
-          <w:cantSplit/>
-          <w:trHeight w:val="411" w:hRule="auto"/>
-        </w:trPr>
-        <w:tc>
-          <w:tcPr>
-            <w:tcBorders/>
-            <w:shd w:val="clear" w:color="auto" w:fill="FFFFFF"/>
-            <w:tcMar>
-              <w:top w:w="0" w:type="dxa"/>
-              <w:bottom w:w="0" w:type="dxa"/>
-              <w:left w:w="0" w:type="dxa"/>
-              <w:right w:w="0" w:type="dxa"/>
-            </w:tcMar>
-            <w:vAlign w:val="center"/>
-          </w:tcPr>
-          <w:p>
-            <w:pPr>
-              <w:jc w:val="right"/>
-              <w:spacing w:after="40" w:before="40"/>
-              <w:ind w:firstLine="0" w:left="100" w:right="100"/>
-            </w:pPr>
-            <w:r xmlns:w="http://schemas.openxmlformats.org/wordprocessingml/2006/main" xmlns:wp="http://schemas.openxmlformats.org/drawingml/2006/wordprocessingDrawing" xmlns:r="http://schemas.openxmlformats.org/officeDocument/2006/relationships" xmlns:w14="http://schemas.microsoft.com/office/word/2010/wordml">
-              <w:rPr>
-                <w:rFonts w:ascii="Roboto" w:hAnsi="Roboto" w:eastAsia="Roboto" w:cs="Roboto"/>
-                <w:sz w:val="22"/>
-                <w:szCs w:val="22"/>
-                <w:color w:val="111111"/>
-              </w:rPr>
-              <w:t xml:space="preserve">1</w:t>
-            </w:r>
-          </w:p>
-        </w:tc>
-        <w:tc>
-          <w:tcPr>
-            <w:tcBorders/>
-            <w:shd w:val="clear" w:color="auto" w:fill="FFFFFF"/>
-            <w:tcMar>
-              <w:top w:w="0" w:type="dxa"/>
-              <w:bottom w:w="0" w:type="dxa"/>
-              <w:left w:w="0" w:type="dxa"/>
-              <w:right w:w="0" w:type="dxa"/>
-            </w:tcMar>
-            <w:vAlign w:val="center"/>
-          </w:tcPr>
-          <w:p>
-            <w:pPr>
-              <w:jc w:val="right"/>
-              <w:spacing w:after="40" w:before="40"/>
-              <w:ind w:firstLine="0" w:left="100" w:right="100"/>
-            </w:pPr>
-            <w:r xmlns:w="http://schemas.openxmlformats.org/wordprocessingml/2006/main" xmlns:wp="http://schemas.openxmlformats.org/drawingml/2006/wordprocessingDrawing" xmlns:r="http://schemas.openxmlformats.org/officeDocument/2006/relationships" xmlns:w14="http://schemas.microsoft.com/office/word/2010/wordml">
-              <w:rPr>
-                <w:rFonts w:ascii="Roboto" w:hAnsi="Roboto" w:eastAsia="Roboto" w:cs="Roboto"/>
-                <w:sz w:val="22"/>
-                <w:szCs w:val="22"/>
-                <w:color w:val="111111"/>
-              </w:rPr>
-              <w:t xml:space="preserve">57</w:t>
-            </w:r>
-          </w:p>
-        </w:tc>
-        <w:tc>
-          <w:tcPr>
-            <w:tcBorders/>
-            <w:shd w:val="clear" w:color="auto" w:fill="FFFFFF"/>
-            <w:tcMar>
-              <w:top w:w="0" w:type="dxa"/>
-              <w:bottom w:w="0" w:type="dxa"/>
-              <w:left w:w="0" w:type="dxa"/>
-              <w:right w:w="0" w:type="dxa"/>
-            </w:tcMar>
-            <w:vAlign w:val="center"/>
-          </w:tcPr>
-          <w:p>
-            <w:pPr>
-              <w:jc w:val="right"/>
-              <w:spacing w:after="40" w:before="40"/>
-              <w:ind w:firstLine="0" w:left="100" w:right="100"/>
-            </w:pPr>
-            <w:r xmlns:w="http://schemas.openxmlformats.org/wordprocessingml/2006/main" xmlns:wp="http://schemas.openxmlformats.org/drawingml/2006/wordprocessingDrawing" xmlns:r="http://schemas.openxmlformats.org/officeDocument/2006/relationships" xmlns:w14="http://schemas.microsoft.com/office/word/2010/wordml">
-              <w:rPr>
-                <w:rFonts w:ascii="Roboto" w:hAnsi="Roboto" w:eastAsia="Roboto" w:cs="Roboto"/>
-                <w:sz w:val="22"/>
-                <w:szCs w:val="22"/>
-                <w:color w:val="111111"/>
-              </w:rPr>
-              <w:t xml:space="preserve">0.1952055</w:t>
-            </w:r>
-          </w:p>
-        </w:tc>
-      </w:tr>
-      <w:tr>
-        <w:trPr>
-          <w:cantSplit/>
-          <w:trHeight w:val="411" w:hRule="auto"/>
-        </w:trPr>
-        <w:tc>
-          <w:tcPr>
-            <w:tcBorders/>
-            <w:shd w:val="clear" w:color="auto" w:fill="FFFFFF"/>
-            <w:tcMar>
-              <w:top w:w="0" w:type="dxa"/>
-              <w:bottom w:w="0" w:type="dxa"/>
-              <w:left w:w="0" w:type="dxa"/>
-              <w:right w:w="0" w:type="dxa"/>
-            </w:tcMar>
-            <w:vAlign w:val="center"/>
-          </w:tcPr>
-          <w:p>
-            <w:pPr>
-              <w:jc w:val="right"/>
-              <w:spacing w:after="40" w:before="40"/>
-              <w:ind w:firstLine="0" w:left="100" w:right="100"/>
-            </w:pPr>
-            <w:r xmlns:w="http://schemas.openxmlformats.org/wordprocessingml/2006/main" xmlns:wp="http://schemas.openxmlformats.org/drawingml/2006/wordprocessingDrawing" xmlns:r="http://schemas.openxmlformats.org/officeDocument/2006/relationships" xmlns:w14="http://schemas.microsoft.com/office/word/2010/wordml">
-              <w:rPr>
-                <w:rFonts w:ascii="Roboto" w:hAnsi="Roboto" w:eastAsia="Roboto" w:cs="Roboto"/>
-                <w:sz w:val="22"/>
-                <w:szCs w:val="22"/>
-                <w:color w:val="111111"/>
-              </w:rPr>
-              <w:t xml:space="preserve">2</w:t>
-            </w:r>
-          </w:p>
-        </w:tc>
-        <w:tc>
-          <w:tcPr>
-            <w:tcBorders/>
-            <w:shd w:val="clear" w:color="auto" w:fill="FFFFFF"/>
-            <w:tcMar>
-              <w:top w:w="0" w:type="dxa"/>
-              <w:bottom w:w="0" w:type="dxa"/>
-              <w:left w:w="0" w:type="dxa"/>
-              <w:right w:w="0" w:type="dxa"/>
-            </w:tcMar>
-            <w:vAlign w:val="center"/>
-          </w:tcPr>
-          <w:p>
-            <w:pPr>
-              <w:jc w:val="right"/>
-              <w:spacing w:after="40" w:before="40"/>
-              <w:ind w:firstLine="0" w:left="100" w:right="100"/>
-            </w:pPr>
-            <w:r xmlns:w="http://schemas.openxmlformats.org/wordprocessingml/2006/main" xmlns:wp="http://schemas.openxmlformats.org/drawingml/2006/wordprocessingDrawing" xmlns:r="http://schemas.openxmlformats.org/officeDocument/2006/relationships" xmlns:w14="http://schemas.microsoft.com/office/word/2010/wordml">
-              <w:rPr>
-                <w:rFonts w:ascii="Roboto" w:hAnsi="Roboto" w:eastAsia="Roboto" w:cs="Roboto"/>
-                <w:sz w:val="22"/>
-                <w:szCs w:val="22"/>
-                <w:color w:val="111111"/>
-              </w:rPr>
-              <w:t xml:space="preserve">120</w:t>
-            </w:r>
-          </w:p>
-        </w:tc>
-        <w:tc>
-          <w:tcPr>
-            <w:tcBorders/>
-            <w:shd w:val="clear" w:color="auto" w:fill="FFFFFF"/>
-            <w:tcMar>
-              <w:top w:w="0" w:type="dxa"/>
-              <w:bottom w:w="0" w:type="dxa"/>
-              <w:left w:w="0" w:type="dxa"/>
-              <w:right w:w="0" w:type="dxa"/>
-            </w:tcMar>
-            <w:vAlign w:val="center"/>
-          </w:tcPr>
-          <w:p>
-            <w:pPr>
-              <w:jc w:val="right"/>
-              <w:spacing w:after="40" w:before="40"/>
-              <w:ind w:firstLine="0" w:left="100" w:right="100"/>
-            </w:pPr>
-            <w:r xmlns:w="http://schemas.openxmlformats.org/wordprocessingml/2006/main" xmlns:wp="http://schemas.openxmlformats.org/drawingml/2006/wordprocessingDrawing" xmlns:r="http://schemas.openxmlformats.org/officeDocument/2006/relationships" xmlns:w14="http://schemas.microsoft.com/office/word/2010/wordml">
-              <w:rPr>
-                <w:rFonts w:ascii="Roboto" w:hAnsi="Roboto" w:eastAsia="Roboto" w:cs="Roboto"/>
-                <w:sz w:val="22"/>
-                <w:szCs w:val="22"/>
-                <w:color w:val="111111"/>
-              </w:rPr>
-              <w:t xml:space="preserve">0.4109589</w:t>
-            </w:r>
-          </w:p>
-        </w:tc>
-      </w:tr>
-      <w:tr>
-        <w:trPr>
-          <w:cantSplit/>
-          <w:trHeight w:val="411" w:hRule="auto"/>
-        </w:trPr>
-        <w:tc>
-          <w:tcPr>
-            <w:tcBorders/>
-            <w:shd w:val="clear" w:color="auto" w:fill="FFFFFF"/>
-            <w:tcMar>
-              <w:top w:w="0" w:type="dxa"/>
-              <w:bottom w:w="0" w:type="dxa"/>
-              <w:left w:w="0" w:type="dxa"/>
-              <w:right w:w="0" w:type="dxa"/>
-            </w:tcMar>
-            <w:vAlign w:val="center"/>
-          </w:tcPr>
-          <w:p>
-            <w:pPr>
-              <w:jc w:val="right"/>
-              <w:spacing w:after="40" w:before="40"/>
-              <w:ind w:firstLine="0" w:left="100" w:right="100"/>
-            </w:pPr>
-            <w:r xmlns:w="http://schemas.openxmlformats.org/wordprocessingml/2006/main" xmlns:wp="http://schemas.openxmlformats.org/drawingml/2006/wordprocessingDrawing" xmlns:r="http://schemas.openxmlformats.org/officeDocument/2006/relationships" xmlns:w14="http://schemas.microsoft.com/office/word/2010/wordml">
-              <w:rPr>
-                <w:rFonts w:ascii="Roboto" w:hAnsi="Roboto" w:eastAsia="Roboto" w:cs="Roboto"/>
-                <w:sz w:val="22"/>
-                <w:szCs w:val="22"/>
-                <w:color w:val="111111"/>
-              </w:rPr>
-              <w:t xml:space="preserve">3</w:t>
-            </w:r>
-          </w:p>
-        </w:tc>
-        <w:tc>
-          <w:tcPr>
-            <w:tcBorders/>
-            <w:shd w:val="clear" w:color="auto" w:fill="FFFFFF"/>
-            <w:tcMar>
-              <w:top w:w="0" w:type="dxa"/>
-              <w:bottom w:w="0" w:type="dxa"/>
-              <w:left w:w="0" w:type="dxa"/>
-              <w:right w:w="0" w:type="dxa"/>
-            </w:tcMar>
-            <w:vAlign w:val="center"/>
-          </w:tcPr>
-          <w:p>
-            <w:pPr>
-              <w:jc w:val="right"/>
-              <w:spacing w:after="40" w:before="40"/>
-              <w:ind w:firstLine="0" w:left="100" w:right="100"/>
-            </w:pPr>
-            <w:r xmlns:w="http://schemas.openxmlformats.org/wordprocessingml/2006/main" xmlns:wp="http://schemas.openxmlformats.org/drawingml/2006/wordprocessingDrawing" xmlns:r="http://schemas.openxmlformats.org/officeDocument/2006/relationships" xmlns:w14="http://schemas.microsoft.com/office/word/2010/wordml">
-              <w:rPr>
-                <w:rFonts w:ascii="Roboto" w:hAnsi="Roboto" w:eastAsia="Roboto" w:cs="Roboto"/>
-                <w:sz w:val="22"/>
-                <w:szCs w:val="22"/>
-                <w:color w:val="111111"/>
-              </w:rPr>
-              <w:t xml:space="preserve">57</w:t>
-            </w:r>
-          </w:p>
-        </w:tc>
-        <w:tc>
-          <w:tcPr>
-            <w:tcBorders/>
-            <w:shd w:val="clear" w:color="auto" w:fill="FFFFFF"/>
-            <w:tcMar>
-              <w:top w:w="0" w:type="dxa"/>
-              <w:bottom w:w="0" w:type="dxa"/>
-              <w:left w:w="0" w:type="dxa"/>
-              <w:right w:w="0" w:type="dxa"/>
-            </w:tcMar>
-            <w:vAlign w:val="center"/>
-          </w:tcPr>
-          <w:p>
-            <w:pPr>
-              <w:jc w:val="right"/>
-              <w:spacing w:after="40" w:before="40"/>
-              <w:ind w:firstLine="0" w:left="100" w:right="100"/>
-            </w:pPr>
-            <w:r xmlns:w="http://schemas.openxmlformats.org/wordprocessingml/2006/main" xmlns:wp="http://schemas.openxmlformats.org/drawingml/2006/wordprocessingDrawing" xmlns:r="http://schemas.openxmlformats.org/officeDocument/2006/relationships" xmlns:w14="http://schemas.microsoft.com/office/word/2010/wordml">
-              <w:rPr>
-                <w:rFonts w:ascii="Roboto" w:hAnsi="Roboto" w:eastAsia="Roboto" w:cs="Roboto"/>
-                <w:sz w:val="22"/>
-                <w:szCs w:val="22"/>
-                <w:color w:val="111111"/>
-              </w:rPr>
-              <w:t xml:space="preserve">0.1952055</w:t>
-            </w:r>
-          </w:p>
-        </w:tc>
-      </w:tr>
-      <w:tr>
-        <w:trPr>
-          <w:cantSplit/>
-          <w:trHeight w:val="411" w:hRule="auto"/>
-        </w:trPr>
-        <w:tc>
-          <w:tcPr>
             <w:tcBorders>
               <w:bottom w:val="single" w:sz="16" w:space="0" w:color="000000"/>
             </w:tcBorders>
@@ -6544,7 +6647,7 @@
           <w:p>
             <w:pPr>
               <w:jc w:val="right"/>
-              <w:spacing w:after="40" w:before="40"/>
+              <w:spacing w:after="40" w:before="40" w:line="240"/>
               <w:ind w:firstLine="0" w:left="100" w:right="100"/>
             </w:pPr>
             <w:r xmlns:w="http://schemas.openxmlformats.org/wordprocessingml/2006/main" xmlns:wp="http://schemas.openxmlformats.org/drawingml/2006/wordprocessingDrawing" xmlns:r="http://schemas.openxmlformats.org/officeDocument/2006/relationships" xmlns:w14="http://schemas.microsoft.com/office/word/2010/wordml">
@@ -6575,7 +6678,7 @@
           <w:p>
             <w:pPr>
               <w:jc w:val="right"/>
-              <w:spacing w:after="40" w:before="40"/>
+              <w:spacing w:after="40" w:before="40" w:line="240"/>
               <w:ind w:firstLine="0" w:left="100" w:right="100"/>
             </w:pPr>
             <w:r xmlns:w="http://schemas.openxmlformats.org/wordprocessingml/2006/main" xmlns:wp="http://schemas.openxmlformats.org/drawingml/2006/wordprocessingDrawing" xmlns:r="http://schemas.openxmlformats.org/officeDocument/2006/relationships" xmlns:w14="http://schemas.microsoft.com/office/word/2010/wordml">
@@ -6605,39 +6708,71 @@
           </w:tcPr>
           <w:p>
             <w:pPr>
-              <w:jc w:val="right"/>
-              <w:spacing w:after="40" w:before="40"/>
-              <w:ind w:firstLine="0" w:left="100" w:right="100"/>
-            </w:pPr>
-            <w:r xmlns:w="http://schemas.openxmlformats.org/wordprocessingml/2006/main" xmlns:wp="http://schemas.openxmlformats.org/drawingml/2006/wordprocessingDrawing" xmlns:r="http://schemas.openxmlformats.org/officeDocument/2006/relationships" xmlns:w14="http://schemas.microsoft.com/office/word/2010/wordml">
-              <w:rPr>
-                <w:rFonts w:ascii="Roboto" w:hAnsi="Roboto" w:eastAsia="Roboto" w:cs="Roboto"/>
-                <w:sz w:val="22"/>
-                <w:szCs w:val="22"/>
-                <w:color w:val="111111"/>
-              </w:rPr>
-              <w:t xml:space="preserve">NA</w:t>
+              <w:jc w:val="left"/>
+              <w:spacing w:after="40" w:before="40" w:line="240"/>
+              <w:ind w:firstLine="0" w:left="100" w:right="100"/>
+            </w:pPr>
+            <w:r xmlns:w="http://schemas.openxmlformats.org/wordprocessingml/2006/main" xmlns:wp="http://schemas.openxmlformats.org/drawingml/2006/wordprocessingDrawing" xmlns:r="http://schemas.openxmlformats.org/officeDocument/2006/relationships" xmlns:w14="http://schemas.microsoft.com/office/word/2010/wordml">
+              <w:rPr>
+                <w:rFonts w:ascii="Roboto" w:hAnsi="Roboto" w:eastAsia="Roboto" w:cs="Roboto"/>
+                <w:sz w:val="22"/>
+                <w:szCs w:val="22"/>
+                <w:color w:val="111111"/>
+              </w:rPr>
+              <w:t xml:space="preserve">-</w:t>
             </w:r>
           </w:p>
         </w:tc>
       </w:tr>
     </w:tbl>
     <w:p>
-      <w:pPr>
-        <w:pStyle w:val="Heading5"/>
-      </w:pPr>
-      <w:bookmarkStart w:id="85" w:name="pagebreak-4"/>
-      <w:r>
-        <w:t xml:space="preserve">pagebreak</w:t>
-      </w:r>
-      <w:bookmarkEnd w:id="85"/>
+      <w:r>
+        <w:br w:type="page"/>
+      </w:r>
     </w:p>
     <w:p>
       <w:pPr>
         <w:pStyle w:val="TableCaption"/>
       </w:pPr>
       <w:r>
-        <w:t xml:space="preserve">Table: Table 4: Top 10 softwares cited in all articles. Software used is any software package mentioned by name or properly cited in the evaluated articles, n is the number of times it was mentioned. All software names were converted to fully upper-case letters to avoid any inter-evaluator data entry issues.</w:t>
+        <w:rPr/>
+        <w:t xml:space="preserve">Table </w:t>
+      </w:r>
+      <w:bookmarkStart w:id="59fee39d-e004-41fd-b14b-894570406bb3" w:name="su"/>
+      <w:r xmlns:w="http://schemas.openxmlformats.org/wordprocessingml/2006/main" xmlns:wp="http://schemas.openxmlformats.org/drawingml/2006/wordprocessingDrawing" xmlns:r="http://schemas.openxmlformats.org/officeDocument/2006/relationships" xmlns:w14="http://schemas.microsoft.com/office/word/2010/wordml">
+        <w:rPr/>
+        <w:fldChar w:fldCharType="begin" w:dirty="true"/>
+      </w:r>
+      <w:r xmlns:w="http://schemas.openxmlformats.org/wordprocessingml/2006/main" xmlns:wp="http://schemas.openxmlformats.org/drawingml/2006/wordprocessingDrawing" xmlns:r="http://schemas.openxmlformats.org/officeDocument/2006/relationships" xmlns:w14="http://schemas.microsoft.com/office/word/2010/wordml">
+        <w:rPr/>
+        <w:instrText xml:space="preserve" w:dirty="true">SEQ tab \* Arabic</w:instrText>
+      </w:r>
+      <w:r xmlns:w="http://schemas.openxmlformats.org/wordprocessingml/2006/main" xmlns:wp="http://schemas.openxmlformats.org/drawingml/2006/wordprocessingDrawing" xmlns:r="http://schemas.openxmlformats.org/officeDocument/2006/relationships" xmlns:w14="http://schemas.microsoft.com/office/word/2010/wordml">
+        <w:rPr/>
+        <w:fldChar w:fldCharType="end" w:dirty="true"/>
+      </w:r>
+      <w:bookmarkEnd w:id="59fee39d-e004-41fd-b14b-894570406bb3"/>
+      <w:r>
+        <w:rPr/>
+        <w:t xml:space="preserve">: </w:t>
+      </w:r>
+      <w:r>
+        <w:t xml:space="preserve">ally of reproducibility scores where 0 is not reproducible and 12 is fully reproducible,</w:t>
+      </w:r>
+      <w:r>
+        <w:t xml:space="preserve"> </w:t>
+      </w:r>
+      <w:r>
+        <w:rPr>
+          <w:i/>
+        </w:rPr>
+        <w:t xml:space="preserve">e.g.</w:t>
+      </w:r>
+      <w:r>
+        <w:t xml:space="preserve"> </w:t>
+      </w:r>
+      <w:r>
+        <w:t xml:space="preserve">all software cited, software used are freely available to anyone, computational methods (statistical analysis or other computational code) are freely available for download and use, and raw data are available for download and use.</w:t>
       </w:r>
     </w:p>
     <w:tbl xmlns:w="http://schemas.openxmlformats.org/wordprocessingml/2006/main" xmlns:r="http://schemas.openxmlformats.org/officeDocument/2006/relationships" xmlns:w14="http://schemas.microsoft.com/office/word/2010/wordml" xmlns:wp="http://schemas.openxmlformats.org/drawingml/2006/wordprocessingDrawing" xmlns:a="http://schemas.openxmlformats.org/drawingml/2006/main" xmlns:pic="http://schemas.openxmlformats.org/drawingml/2006/picture">
@@ -6645,7 +6780,6 @@
         NA"/&gt;
         <w:tblLayout w:type="fixed"/>
         <w:jc w:val="center"/>
-        <w:tblW w:type="dxa" w:w="2461"/>
         <w:tblLook w:firstRow="1" w:lastRow="0" w:firstColumn="0" w:lastColumn="0" w:noHBand="0" w:noVBand="1"/>
       </w:tblPr>
       <w:tblGrid>
@@ -6676,7 +6810,7 @@
           <w:p>
             <w:pPr>
               <w:jc w:val="left"/>
-              <w:spacing w:after="40" w:before="40"/>
+              <w:spacing w:after="40" w:before="40" w:line="240"/>
               <w:ind w:firstLine="0" w:left="100" w:right="100"/>
             </w:pPr>
             <w:r xmlns:w="http://schemas.openxmlformats.org/wordprocessingml/2006/main" xmlns:wp="http://schemas.openxmlformats.org/drawingml/2006/wordprocessingDrawing" xmlns:r="http://schemas.openxmlformats.org/officeDocument/2006/relationships" xmlns:w14="http://schemas.microsoft.com/office/word/2010/wordml">
@@ -6708,7 +6842,7 @@
           <w:p>
             <w:pPr>
               <w:jc w:val="right"/>
-              <w:spacing w:after="40" w:before="40"/>
+              <w:spacing w:after="40" w:before="40" w:line="240"/>
               <w:ind w:firstLine="0" w:left="100" w:right="100"/>
             </w:pPr>
             <w:r xmlns:w="http://schemas.openxmlformats.org/wordprocessingml/2006/main" xmlns:wp="http://schemas.openxmlformats.org/drawingml/2006/wordprocessingDrawing" xmlns:r="http://schemas.openxmlformats.org/officeDocument/2006/relationships" xmlns:w14="http://schemas.microsoft.com/office/word/2010/wordml">
@@ -6743,7 +6877,7 @@
           <w:p>
             <w:pPr>
               <w:jc w:val="left"/>
-              <w:spacing w:after="40" w:before="40"/>
+              <w:spacing w:after="40" w:before="40" w:line="240"/>
               <w:ind w:firstLine="0" w:left="100" w:right="100"/>
             </w:pPr>
             <w:r xmlns:w="http://schemas.openxmlformats.org/wordprocessingml/2006/main" xmlns:wp="http://schemas.openxmlformats.org/drawingml/2006/wordprocessingDrawing" xmlns:r="http://schemas.openxmlformats.org/officeDocument/2006/relationships" xmlns:w14="http://schemas.microsoft.com/office/word/2010/wordml">
@@ -6772,7 +6906,7 @@
           <w:p>
             <w:pPr>
               <w:jc w:val="right"/>
-              <w:spacing w:after="40" w:before="40"/>
+              <w:spacing w:after="40" w:before="40" w:line="240"/>
               <w:ind w:firstLine="0" w:left="100" w:right="100"/>
             </w:pPr>
             <w:r xmlns:w="http://schemas.openxmlformats.org/wordprocessingml/2006/main" xmlns:wp="http://schemas.openxmlformats.org/drawingml/2006/wordprocessingDrawing" xmlns:r="http://schemas.openxmlformats.org/officeDocument/2006/relationships" xmlns:w14="http://schemas.microsoft.com/office/word/2010/wordml">
@@ -6807,7 +6941,7 @@
           <w:p>
             <w:pPr>
               <w:jc w:val="left"/>
-              <w:spacing w:after="40" w:before="40"/>
+              <w:spacing w:after="40" w:before="40" w:line="240"/>
               <w:ind w:firstLine="0" w:left="100" w:right="100"/>
             </w:pPr>
             <w:r xmlns:w="http://schemas.openxmlformats.org/wordprocessingml/2006/main" xmlns:wp="http://schemas.openxmlformats.org/drawingml/2006/wordprocessingDrawing" xmlns:r="http://schemas.openxmlformats.org/officeDocument/2006/relationships" xmlns:w14="http://schemas.microsoft.com/office/word/2010/wordml">
@@ -6836,7 +6970,7 @@
           <w:p>
             <w:pPr>
               <w:jc w:val="right"/>
-              <w:spacing w:after="40" w:before="40"/>
+              <w:spacing w:after="40" w:before="40" w:line="240"/>
               <w:ind w:firstLine="0" w:left="100" w:right="100"/>
             </w:pPr>
             <w:r xmlns:w="http://schemas.openxmlformats.org/wordprocessingml/2006/main" xmlns:wp="http://schemas.openxmlformats.org/drawingml/2006/wordprocessingDrawing" xmlns:r="http://schemas.openxmlformats.org/officeDocument/2006/relationships" xmlns:w14="http://schemas.microsoft.com/office/word/2010/wordml">
@@ -6871,7 +7005,7 @@
           <w:p>
             <w:pPr>
               <w:jc w:val="left"/>
-              <w:spacing w:after="40" w:before="40"/>
+              <w:spacing w:after="40" w:before="40" w:line="240"/>
               <w:ind w:firstLine="0" w:left="100" w:right="100"/>
             </w:pPr>
             <w:r xmlns:w="http://schemas.openxmlformats.org/wordprocessingml/2006/main" xmlns:wp="http://schemas.openxmlformats.org/drawingml/2006/wordprocessingDrawing" xmlns:r="http://schemas.openxmlformats.org/officeDocument/2006/relationships" xmlns:w14="http://schemas.microsoft.com/office/word/2010/wordml">
@@ -6900,7 +7034,7 @@
           <w:p>
             <w:pPr>
               <w:jc w:val="right"/>
-              <w:spacing w:after="40" w:before="40"/>
+              <w:spacing w:after="40" w:before="40" w:line="240"/>
               <w:ind w:firstLine="0" w:left="100" w:right="100"/>
             </w:pPr>
             <w:r xmlns:w="http://schemas.openxmlformats.org/wordprocessingml/2006/main" xmlns:wp="http://schemas.openxmlformats.org/drawingml/2006/wordprocessingDrawing" xmlns:r="http://schemas.openxmlformats.org/officeDocument/2006/relationships" xmlns:w14="http://schemas.microsoft.com/office/word/2010/wordml">
@@ -6935,7 +7069,7 @@
           <w:p>
             <w:pPr>
               <w:jc w:val="left"/>
-              <w:spacing w:after="40" w:before="40"/>
+              <w:spacing w:after="40" w:before="40" w:line="240"/>
               <w:ind w:firstLine="0" w:left="100" w:right="100"/>
             </w:pPr>
             <w:r xmlns:w="http://schemas.openxmlformats.org/wordprocessingml/2006/main" xmlns:wp="http://schemas.openxmlformats.org/drawingml/2006/wordprocessingDrawing" xmlns:r="http://schemas.openxmlformats.org/officeDocument/2006/relationships" xmlns:w14="http://schemas.microsoft.com/office/word/2010/wordml">
@@ -6964,7 +7098,7 @@
           <w:p>
             <w:pPr>
               <w:jc w:val="right"/>
-              <w:spacing w:after="40" w:before="40"/>
+              <w:spacing w:after="40" w:before="40" w:line="240"/>
               <w:ind w:firstLine="0" w:left="100" w:right="100"/>
             </w:pPr>
             <w:r xmlns:w="http://schemas.openxmlformats.org/wordprocessingml/2006/main" xmlns:wp="http://schemas.openxmlformats.org/drawingml/2006/wordprocessingDrawing" xmlns:r="http://schemas.openxmlformats.org/officeDocument/2006/relationships" xmlns:w14="http://schemas.microsoft.com/office/word/2010/wordml">
@@ -6999,7 +7133,7 @@
           <w:p>
             <w:pPr>
               <w:jc w:val="left"/>
-              <w:spacing w:after="40" w:before="40"/>
+              <w:spacing w:after="40" w:before="40" w:line="240"/>
               <w:ind w:firstLine="0" w:left="100" w:right="100"/>
             </w:pPr>
             <w:r xmlns:w="http://schemas.openxmlformats.org/wordprocessingml/2006/main" xmlns:wp="http://schemas.openxmlformats.org/drawingml/2006/wordprocessingDrawing" xmlns:r="http://schemas.openxmlformats.org/officeDocument/2006/relationships" xmlns:w14="http://schemas.microsoft.com/office/word/2010/wordml">
@@ -7028,7 +7162,7 @@
           <w:p>
             <w:pPr>
               <w:jc w:val="right"/>
-              <w:spacing w:after="40" w:before="40"/>
+              <w:spacing w:after="40" w:before="40" w:line="240"/>
               <w:ind w:firstLine="0" w:left="100" w:right="100"/>
             </w:pPr>
             <w:r xmlns:w="http://schemas.openxmlformats.org/wordprocessingml/2006/main" xmlns:wp="http://schemas.openxmlformats.org/drawingml/2006/wordprocessingDrawing" xmlns:r="http://schemas.openxmlformats.org/officeDocument/2006/relationships" xmlns:w14="http://schemas.microsoft.com/office/word/2010/wordml">
@@ -7063,7 +7197,7 @@
           <w:p>
             <w:pPr>
               <w:jc w:val="left"/>
-              <w:spacing w:after="40" w:before="40"/>
+              <w:spacing w:after="40" w:before="40" w:line="240"/>
               <w:ind w:firstLine="0" w:left="100" w:right="100"/>
             </w:pPr>
             <w:r xmlns:w="http://schemas.openxmlformats.org/wordprocessingml/2006/main" xmlns:wp="http://schemas.openxmlformats.org/drawingml/2006/wordprocessingDrawing" xmlns:r="http://schemas.openxmlformats.org/officeDocument/2006/relationships" xmlns:w14="http://schemas.microsoft.com/office/word/2010/wordml">
@@ -7092,7 +7226,7 @@
           <w:p>
             <w:pPr>
               <w:jc w:val="right"/>
-              <w:spacing w:after="40" w:before="40"/>
+              <w:spacing w:after="40" w:before="40" w:line="240"/>
               <w:ind w:firstLine="0" w:left="100" w:right="100"/>
             </w:pPr>
             <w:r xmlns:w="http://schemas.openxmlformats.org/wordprocessingml/2006/main" xmlns:wp="http://schemas.openxmlformats.org/drawingml/2006/wordprocessingDrawing" xmlns:r="http://schemas.openxmlformats.org/officeDocument/2006/relationships" xmlns:w14="http://schemas.microsoft.com/office/word/2010/wordml">
@@ -7127,7 +7261,7 @@
           <w:p>
             <w:pPr>
               <w:jc w:val="left"/>
-              <w:spacing w:after="40" w:before="40"/>
+              <w:spacing w:after="40" w:before="40" w:line="240"/>
               <w:ind w:firstLine="0" w:left="100" w:right="100"/>
             </w:pPr>
             <w:r xmlns:w="http://schemas.openxmlformats.org/wordprocessingml/2006/main" xmlns:wp="http://schemas.openxmlformats.org/drawingml/2006/wordprocessingDrawing" xmlns:r="http://schemas.openxmlformats.org/officeDocument/2006/relationships" xmlns:w14="http://schemas.microsoft.com/office/word/2010/wordml">
@@ -7156,7 +7290,7 @@
           <w:p>
             <w:pPr>
               <w:jc w:val="right"/>
-              <w:spacing w:after="40" w:before="40"/>
+              <w:spacing w:after="40" w:before="40" w:line="240"/>
               <w:ind w:firstLine="0" w:left="100" w:right="100"/>
             </w:pPr>
             <w:r xmlns:w="http://schemas.openxmlformats.org/wordprocessingml/2006/main" xmlns:wp="http://schemas.openxmlformats.org/drawingml/2006/wordprocessingDrawing" xmlns:r="http://schemas.openxmlformats.org/officeDocument/2006/relationships" xmlns:w14="http://schemas.microsoft.com/office/word/2010/wordml">
@@ -7191,7 +7325,7 @@
           <w:p>
             <w:pPr>
               <w:jc w:val="left"/>
-              <w:spacing w:after="40" w:before="40"/>
+              <w:spacing w:after="40" w:before="40" w:line="240"/>
               <w:ind w:firstLine="0" w:left="100" w:right="100"/>
             </w:pPr>
             <w:r xmlns:w="http://schemas.openxmlformats.org/wordprocessingml/2006/main" xmlns:wp="http://schemas.openxmlformats.org/drawingml/2006/wordprocessingDrawing" xmlns:r="http://schemas.openxmlformats.org/officeDocument/2006/relationships" xmlns:w14="http://schemas.microsoft.com/office/word/2010/wordml">
@@ -7220,7 +7354,7 @@
           <w:p>
             <w:pPr>
               <w:jc w:val="right"/>
-              <w:spacing w:after="40" w:before="40"/>
+              <w:spacing w:after="40" w:before="40" w:line="240"/>
               <w:ind w:firstLine="0" w:left="100" w:right="100"/>
             </w:pPr>
             <w:r xmlns:w="http://schemas.openxmlformats.org/wordprocessingml/2006/main" xmlns:wp="http://schemas.openxmlformats.org/drawingml/2006/wordprocessingDrawing" xmlns:r="http://schemas.openxmlformats.org/officeDocument/2006/relationships" xmlns:w14="http://schemas.microsoft.com/office/word/2010/wordml">
@@ -7255,7 +7389,7 @@
           <w:p>
             <w:pPr>
               <w:jc w:val="left"/>
-              <w:spacing w:after="40" w:before="40"/>
+              <w:spacing w:after="40" w:before="40" w:line="240"/>
               <w:ind w:firstLine="0" w:left="100" w:right="100"/>
             </w:pPr>
             <w:r xmlns:w="http://schemas.openxmlformats.org/wordprocessingml/2006/main" xmlns:wp="http://schemas.openxmlformats.org/drawingml/2006/wordprocessingDrawing" xmlns:r="http://schemas.openxmlformats.org/officeDocument/2006/relationships" xmlns:w14="http://schemas.microsoft.com/office/word/2010/wordml">
@@ -7284,7 +7418,7 @@
           <w:p>
             <w:pPr>
               <w:jc w:val="right"/>
-              <w:spacing w:after="40" w:before="40"/>
+              <w:spacing w:after="40" w:before="40" w:line="240"/>
               <w:ind w:firstLine="0" w:left="100" w:right="100"/>
             </w:pPr>
             <w:r xmlns:w="http://schemas.openxmlformats.org/wordprocessingml/2006/main" xmlns:wp="http://schemas.openxmlformats.org/drawingml/2006/wordprocessingDrawing" xmlns:r="http://schemas.openxmlformats.org/officeDocument/2006/relationships" xmlns:w14="http://schemas.microsoft.com/office/word/2010/wordml">
@@ -7319,7 +7453,7 @@
           <w:p>
             <w:pPr>
               <w:jc w:val="left"/>
-              <w:spacing w:after="40" w:before="40"/>
+              <w:spacing w:after="40" w:before="40" w:line="240"/>
               <w:ind w:firstLine="0" w:left="100" w:right="100"/>
             </w:pPr>
             <w:r xmlns:w="http://schemas.openxmlformats.org/wordprocessingml/2006/main" xmlns:wp="http://schemas.openxmlformats.org/drawingml/2006/wordprocessingDrawing" xmlns:r="http://schemas.openxmlformats.org/officeDocument/2006/relationships" xmlns:w14="http://schemas.microsoft.com/office/word/2010/wordml">
@@ -7348,7 +7482,7 @@
           <w:p>
             <w:pPr>
               <w:jc w:val="right"/>
-              <w:spacing w:after="40" w:before="40"/>
+              <w:spacing w:after="40" w:before="40" w:line="240"/>
               <w:ind w:firstLine="0" w:left="100" w:right="100"/>
             </w:pPr>
             <w:r xmlns:w="http://schemas.openxmlformats.org/wordprocessingml/2006/main" xmlns:wp="http://schemas.openxmlformats.org/drawingml/2006/wordprocessingDrawing" xmlns:r="http://schemas.openxmlformats.org/officeDocument/2006/relationships" xmlns:w14="http://schemas.microsoft.com/office/word/2010/wordml">
@@ -7383,7 +7517,7 @@
           <w:p>
             <w:pPr>
               <w:jc w:val="left"/>
-              <w:spacing w:after="40" w:before="40"/>
+              <w:spacing w:after="40" w:before="40" w:line="240"/>
               <w:ind w:firstLine="0" w:left="100" w:right="100"/>
             </w:pPr>
             <w:r xmlns:w="http://schemas.openxmlformats.org/wordprocessingml/2006/main" xmlns:wp="http://schemas.openxmlformats.org/drawingml/2006/wordprocessingDrawing" xmlns:r="http://schemas.openxmlformats.org/officeDocument/2006/relationships" xmlns:w14="http://schemas.microsoft.com/office/word/2010/wordml">
@@ -7412,7 +7546,7 @@
           <w:p>
             <w:pPr>
               <w:jc w:val="right"/>
-              <w:spacing w:after="40" w:before="40"/>
+              <w:spacing w:after="40" w:before="40" w:line="240"/>
               <w:ind w:firstLine="0" w:left="100" w:right="100"/>
             </w:pPr>
             <w:r xmlns:w="http://schemas.openxmlformats.org/wordprocessingml/2006/main" xmlns:wp="http://schemas.openxmlformats.org/drawingml/2006/wordprocessingDrawing" xmlns:r="http://schemas.openxmlformats.org/officeDocument/2006/relationships" xmlns:w14="http://schemas.microsoft.com/office/word/2010/wordml">
@@ -7447,7 +7581,7 @@
           <w:p>
             <w:pPr>
               <w:jc w:val="left"/>
-              <w:spacing w:after="40" w:before="40"/>
+              <w:spacing w:after="40" w:before="40" w:line="240"/>
               <w:ind w:firstLine="0" w:left="100" w:right="100"/>
             </w:pPr>
             <w:r xmlns:w="http://schemas.openxmlformats.org/wordprocessingml/2006/main" xmlns:wp="http://schemas.openxmlformats.org/drawingml/2006/wordprocessingDrawing" xmlns:r="http://schemas.openxmlformats.org/officeDocument/2006/relationships" xmlns:w14="http://schemas.microsoft.com/office/word/2010/wordml">
@@ -7476,7 +7610,7 @@
           <w:p>
             <w:pPr>
               <w:jc w:val="right"/>
-              <w:spacing w:after="40" w:before="40"/>
+              <w:spacing w:after="40" w:before="40" w:line="240"/>
               <w:ind w:firstLine="0" w:left="100" w:right="100"/>
             </w:pPr>
             <w:r xmlns:w="http://schemas.openxmlformats.org/wordprocessingml/2006/main" xmlns:wp="http://schemas.openxmlformats.org/drawingml/2006/wordprocessingDrawing" xmlns:r="http://schemas.openxmlformats.org/officeDocument/2006/relationships" xmlns:w14="http://schemas.microsoft.com/office/word/2010/wordml">
@@ -7513,7 +7647,7 @@
           <w:p>
             <w:pPr>
               <w:jc w:val="left"/>
-              <w:spacing w:after="40" w:before="40"/>
+              <w:spacing w:after="40" w:before="40" w:line="240"/>
               <w:ind w:firstLine="0" w:left="100" w:right="100"/>
             </w:pPr>
             <w:r xmlns:w="http://schemas.openxmlformats.org/wordprocessingml/2006/main" xmlns:wp="http://schemas.openxmlformats.org/drawingml/2006/wordprocessingDrawing" xmlns:r="http://schemas.openxmlformats.org/officeDocument/2006/relationships" xmlns:w14="http://schemas.microsoft.com/office/word/2010/wordml">
@@ -7544,7 +7678,7 @@
           <w:p>
             <w:pPr>
               <w:jc w:val="right"/>
-              <w:spacing w:after="40" w:before="40"/>
+              <w:spacing w:after="40" w:before="40" w:line="240"/>
               <w:ind w:firstLine="0" w:left="100" w:right="100"/>
             </w:pPr>
             <w:r xmlns:w="http://schemas.openxmlformats.org/wordprocessingml/2006/main" xmlns:wp="http://schemas.openxmlformats.org/drawingml/2006/wordprocessingDrawing" xmlns:r="http://schemas.openxmlformats.org/officeDocument/2006/relationships" xmlns:w14="http://schemas.microsoft.com/office/word/2010/wordml">
@@ -7561,21 +7695,38 @@
       </w:tr>
     </w:tbl>
     <w:p>
-      <w:pPr>
-        <w:pStyle w:val="Heading5"/>
-      </w:pPr>
-      <w:bookmarkStart w:id="86" w:name="pagebreak-5"/>
-      <w:r>
-        <w:t xml:space="preserve">pagebreak</w:t>
-      </w:r>
-      <w:bookmarkEnd w:id="86"/>
+      <w:r>
+        <w:br w:type="page"/>
+      </w:r>
     </w:p>
     <w:p>
       <w:pPr>
         <w:pStyle w:val="TableCaption"/>
       </w:pPr>
       <w:r>
-        <w:t xml:space="preserve">Table: Table 5: Tally of reproducibility scores where 0 is not reproducible and 12 is fully reproducible,</w:t>
+        <w:rPr/>
+        <w:t xml:space="preserve">Table </w:t>
+      </w:r>
+      <w:bookmarkStart w:id="a8748004-8708-4959-a430-ea7b24ea5d59" w:name="reproducibility"/>
+      <w:r xmlns:w="http://schemas.openxmlformats.org/wordprocessingml/2006/main" xmlns:wp="http://schemas.openxmlformats.org/drawingml/2006/wordprocessingDrawing" xmlns:r="http://schemas.openxmlformats.org/officeDocument/2006/relationships" xmlns:w14="http://schemas.microsoft.com/office/word/2010/wordml">
+        <w:rPr/>
+        <w:fldChar w:fldCharType="begin" w:dirty="true"/>
+      </w:r>
+      <w:r xmlns:w="http://schemas.openxmlformats.org/wordprocessingml/2006/main" xmlns:wp="http://schemas.openxmlformats.org/drawingml/2006/wordprocessingDrawing" xmlns:r="http://schemas.openxmlformats.org/officeDocument/2006/relationships" xmlns:w14="http://schemas.microsoft.com/office/word/2010/wordml">
+        <w:rPr/>
+        <w:instrText xml:space="preserve" w:dirty="true">SEQ tab \* Arabic</w:instrText>
+      </w:r>
+      <w:r xmlns:w="http://schemas.openxmlformats.org/wordprocessingml/2006/main" xmlns:wp="http://schemas.openxmlformats.org/drawingml/2006/wordprocessingDrawing" xmlns:r="http://schemas.openxmlformats.org/officeDocument/2006/relationships" xmlns:w14="http://schemas.microsoft.com/office/word/2010/wordml">
+        <w:rPr/>
+        <w:fldChar w:fldCharType="end" w:dirty="true"/>
+      </w:r>
+      <w:bookmarkEnd w:id="a8748004-8708-4959-a430-ea7b24ea5d59"/>
+      <w:r>
+        <w:rPr/>
+        <w:t xml:space="preserve">: </w:t>
+      </w:r>
+      <w:r>
+        <w:t xml:space="preserve">Tally of reproducibility scores where 0 is not reproducible and 12 is fully reproducible,</w:t>
       </w:r>
       <w:r>
         <w:t xml:space="preserve"> </w:t>
@@ -7598,7 +7749,6 @@
         NA"/&gt;
         <w:tblLayout w:type="fixed"/>
         <w:jc w:val="center"/>
-        <w:tblW w:type="dxa" w:w="3388"/>
         <w:tblLook w:firstRow="1" w:lastRow="0" w:firstColumn="0" w:lastColumn="0" w:noHBand="0" w:noVBand="1"/>
       </w:tblPr>
       <w:tblGrid>
@@ -7630,7 +7780,7 @@
           <w:p>
             <w:pPr>
               <w:jc w:val="right"/>
-              <w:spacing w:after="40" w:before="40"/>
+              <w:spacing w:after="40" w:before="40" w:line="240"/>
               <w:ind w:firstLine="0" w:left="100" w:right="100"/>
             </w:pPr>
             <w:r xmlns:w="http://schemas.openxmlformats.org/wordprocessingml/2006/main" xmlns:wp="http://schemas.openxmlformats.org/drawingml/2006/wordprocessingDrawing" xmlns:r="http://schemas.openxmlformats.org/officeDocument/2006/relationships" xmlns:w14="http://schemas.microsoft.com/office/word/2010/wordml">
@@ -7662,7 +7812,7 @@
           <w:p>
             <w:pPr>
               <w:jc w:val="right"/>
-              <w:spacing w:after="40" w:before="40"/>
+              <w:spacing w:after="40" w:before="40" w:line="240"/>
               <w:ind w:firstLine="0" w:left="100" w:right="100"/>
             </w:pPr>
             <w:r xmlns:w="http://schemas.openxmlformats.org/wordprocessingml/2006/main" xmlns:wp="http://schemas.openxmlformats.org/drawingml/2006/wordprocessingDrawing" xmlns:r="http://schemas.openxmlformats.org/officeDocument/2006/relationships" xmlns:w14="http://schemas.microsoft.com/office/word/2010/wordml">
@@ -7694,7 +7844,7 @@
           <w:p>
             <w:pPr>
               <w:jc w:val="left"/>
-              <w:spacing w:after="40" w:before="40"/>
+              <w:spacing w:after="40" w:before="40" w:line="240"/>
               <w:ind w:firstLine="0" w:left="100" w:right="100"/>
             </w:pPr>
             <w:r xmlns:w="http://schemas.openxmlformats.org/wordprocessingml/2006/main" xmlns:wp="http://schemas.openxmlformats.org/drawingml/2006/wordprocessingDrawing" xmlns:r="http://schemas.openxmlformats.org/officeDocument/2006/relationships" xmlns:w14="http://schemas.microsoft.com/office/word/2010/wordml">
@@ -7729,7 +7879,7 @@
           <w:p>
             <w:pPr>
               <w:jc w:val="right"/>
-              <w:spacing w:after="40" w:before="40"/>
+              <w:spacing w:after="40" w:before="40" w:line="240"/>
               <w:ind w:firstLine="0" w:left="100" w:right="100"/>
             </w:pPr>
             <w:r xmlns:w="http://schemas.openxmlformats.org/wordprocessingml/2006/main" xmlns:wp="http://schemas.openxmlformats.org/drawingml/2006/wordprocessingDrawing" xmlns:r="http://schemas.openxmlformats.org/officeDocument/2006/relationships" xmlns:w14="http://schemas.microsoft.com/office/word/2010/wordml">
@@ -7758,7 +7908,7 @@
           <w:p>
             <w:pPr>
               <w:jc w:val="right"/>
-              <w:spacing w:after="40" w:before="40"/>
+              <w:spacing w:after="40" w:before="40" w:line="240"/>
               <w:ind w:firstLine="0" w:left="100" w:right="100"/>
             </w:pPr>
             <w:r xmlns:w="http://schemas.openxmlformats.org/wordprocessingml/2006/main" xmlns:wp="http://schemas.openxmlformats.org/drawingml/2006/wordprocessingDrawing" xmlns:r="http://schemas.openxmlformats.org/officeDocument/2006/relationships" xmlns:w14="http://schemas.microsoft.com/office/word/2010/wordml">
@@ -7787,7 +7937,7 @@
           <w:p>
             <w:pPr>
               <w:jc w:val="left"/>
-              <w:spacing w:after="40" w:before="40"/>
+              <w:spacing w:after="40" w:before="40" w:line="240"/>
               <w:ind w:firstLine="0" w:left="100" w:right="100"/>
             </w:pPr>
             <w:r xmlns:w="http://schemas.openxmlformats.org/wordprocessingml/2006/main" xmlns:wp="http://schemas.openxmlformats.org/drawingml/2006/wordprocessingDrawing" xmlns:r="http://schemas.openxmlformats.org/officeDocument/2006/relationships" xmlns:w14="http://schemas.microsoft.com/office/word/2010/wordml">
@@ -7822,7 +7972,7 @@
           <w:p>
             <w:pPr>
               <w:jc w:val="right"/>
-              <w:spacing w:after="40" w:before="40"/>
+              <w:spacing w:after="40" w:before="40" w:line="240"/>
               <w:ind w:firstLine="0" w:left="100" w:right="100"/>
             </w:pPr>
             <w:r xmlns:w="http://schemas.openxmlformats.org/wordprocessingml/2006/main" xmlns:wp="http://schemas.openxmlformats.org/drawingml/2006/wordprocessingDrawing" xmlns:r="http://schemas.openxmlformats.org/officeDocument/2006/relationships" xmlns:w14="http://schemas.microsoft.com/office/word/2010/wordml">
@@ -7851,7 +8001,7 @@
           <w:p>
             <w:pPr>
               <w:jc w:val="right"/>
-              <w:spacing w:after="40" w:before="40"/>
+              <w:spacing w:after="40" w:before="40" w:line="240"/>
               <w:ind w:firstLine="0" w:left="100" w:right="100"/>
             </w:pPr>
             <w:r xmlns:w="http://schemas.openxmlformats.org/wordprocessingml/2006/main" xmlns:wp="http://schemas.openxmlformats.org/drawingml/2006/wordprocessingDrawing" xmlns:r="http://schemas.openxmlformats.org/officeDocument/2006/relationships" xmlns:w14="http://schemas.microsoft.com/office/word/2010/wordml">
@@ -7880,7 +8030,7 @@
           <w:p>
             <w:pPr>
               <w:jc w:val="left"/>
-              <w:spacing w:after="40" w:before="40"/>
+              <w:spacing w:after="40" w:before="40" w:line="240"/>
               <w:ind w:firstLine="0" w:left="100" w:right="100"/>
             </w:pPr>
             <w:r xmlns:w="http://schemas.openxmlformats.org/wordprocessingml/2006/main" xmlns:wp="http://schemas.openxmlformats.org/drawingml/2006/wordprocessingDrawing" xmlns:r="http://schemas.openxmlformats.org/officeDocument/2006/relationships" xmlns:w14="http://schemas.microsoft.com/office/word/2010/wordml">
@@ -7915,7 +8065,7 @@
           <w:p>
             <w:pPr>
               <w:jc w:val="right"/>
-              <w:spacing w:after="40" w:before="40"/>
+              <w:spacing w:after="40" w:before="40" w:line="240"/>
               <w:ind w:firstLine="0" w:left="100" w:right="100"/>
             </w:pPr>
             <w:r xmlns:w="http://schemas.openxmlformats.org/wordprocessingml/2006/main" xmlns:wp="http://schemas.openxmlformats.org/drawingml/2006/wordprocessingDrawing" xmlns:r="http://schemas.openxmlformats.org/officeDocument/2006/relationships" xmlns:w14="http://schemas.microsoft.com/office/word/2010/wordml">
@@ -7944,7 +8094,7 @@
           <w:p>
             <w:pPr>
               <w:jc w:val="right"/>
-              <w:spacing w:after="40" w:before="40"/>
+              <w:spacing w:after="40" w:before="40" w:line="240"/>
               <w:ind w:firstLine="0" w:left="100" w:right="100"/>
             </w:pPr>
             <w:r xmlns:w="http://schemas.openxmlformats.org/wordprocessingml/2006/main" xmlns:wp="http://schemas.openxmlformats.org/drawingml/2006/wordprocessingDrawing" xmlns:r="http://schemas.openxmlformats.org/officeDocument/2006/relationships" xmlns:w14="http://schemas.microsoft.com/office/word/2010/wordml">
@@ -7973,7 +8123,7 @@
           <w:p>
             <w:pPr>
               <w:jc w:val="left"/>
-              <w:spacing w:after="40" w:before="40"/>
+              <w:spacing w:after="40" w:before="40" w:line="240"/>
               <w:ind w:firstLine="0" w:left="100" w:right="100"/>
             </w:pPr>
             <w:r xmlns:w="http://schemas.openxmlformats.org/wordprocessingml/2006/main" xmlns:wp="http://schemas.openxmlformats.org/drawingml/2006/wordprocessingDrawing" xmlns:r="http://schemas.openxmlformats.org/officeDocument/2006/relationships" xmlns:w14="http://schemas.microsoft.com/office/word/2010/wordml">
@@ -8008,7 +8158,7 @@
           <w:p>
             <w:pPr>
               <w:jc w:val="right"/>
-              <w:spacing w:after="40" w:before="40"/>
+              <w:spacing w:after="40" w:before="40" w:line="240"/>
               <w:ind w:firstLine="0" w:left="100" w:right="100"/>
             </w:pPr>
             <w:r xmlns:w="http://schemas.openxmlformats.org/wordprocessingml/2006/main" xmlns:wp="http://schemas.openxmlformats.org/drawingml/2006/wordprocessingDrawing" xmlns:r="http://schemas.openxmlformats.org/officeDocument/2006/relationships" xmlns:w14="http://schemas.microsoft.com/office/word/2010/wordml">
@@ -8037,7 +8187,7 @@
           <w:p>
             <w:pPr>
               <w:jc w:val="right"/>
-              <w:spacing w:after="40" w:before="40"/>
+              <w:spacing w:after="40" w:before="40" w:line="240"/>
               <w:ind w:firstLine="0" w:left="100" w:right="100"/>
             </w:pPr>
             <w:r xmlns:w="http://schemas.openxmlformats.org/wordprocessingml/2006/main" xmlns:wp="http://schemas.openxmlformats.org/drawingml/2006/wordprocessingDrawing" xmlns:r="http://schemas.openxmlformats.org/officeDocument/2006/relationships" xmlns:w14="http://schemas.microsoft.com/office/word/2010/wordml">
@@ -8066,7 +8216,7 @@
           <w:p>
             <w:pPr>
               <w:jc w:val="left"/>
-              <w:spacing w:after="40" w:before="40"/>
+              <w:spacing w:after="40" w:before="40" w:line="240"/>
               <w:ind w:firstLine="0" w:left="100" w:right="100"/>
             </w:pPr>
             <w:r xmlns:w="http://schemas.openxmlformats.org/wordprocessingml/2006/main" xmlns:wp="http://schemas.openxmlformats.org/drawingml/2006/wordprocessingDrawing" xmlns:r="http://schemas.openxmlformats.org/officeDocument/2006/relationships" xmlns:w14="http://schemas.microsoft.com/office/word/2010/wordml">
@@ -8101,7 +8251,7 @@
           <w:p>
             <w:pPr>
               <w:jc w:val="right"/>
-              <w:spacing w:after="40" w:before="40"/>
+              <w:spacing w:after="40" w:before="40" w:line="240"/>
               <w:ind w:firstLine="0" w:left="100" w:right="100"/>
             </w:pPr>
             <w:r xmlns:w="http://schemas.openxmlformats.org/wordprocessingml/2006/main" xmlns:wp="http://schemas.openxmlformats.org/drawingml/2006/wordprocessingDrawing" xmlns:r="http://schemas.openxmlformats.org/officeDocument/2006/relationships" xmlns:w14="http://schemas.microsoft.com/office/word/2010/wordml">
@@ -8130,7 +8280,7 @@
           <w:p>
             <w:pPr>
               <w:jc w:val="right"/>
-              <w:spacing w:after="40" w:before="40"/>
+              <w:spacing w:after="40" w:before="40" w:line="240"/>
               <w:ind w:firstLine="0" w:left="100" w:right="100"/>
             </w:pPr>
             <w:r xmlns:w="http://schemas.openxmlformats.org/wordprocessingml/2006/main" xmlns:wp="http://schemas.openxmlformats.org/drawingml/2006/wordprocessingDrawing" xmlns:r="http://schemas.openxmlformats.org/officeDocument/2006/relationships" xmlns:w14="http://schemas.microsoft.com/office/word/2010/wordml">
@@ -8159,7 +8309,7 @@
           <w:p>
             <w:pPr>
               <w:jc w:val="left"/>
-              <w:spacing w:after="40" w:before="40"/>
+              <w:spacing w:after="40" w:before="40" w:line="240"/>
               <w:ind w:firstLine="0" w:left="100" w:right="100"/>
             </w:pPr>
             <w:r xmlns:w="http://schemas.openxmlformats.org/wordprocessingml/2006/main" xmlns:wp="http://schemas.openxmlformats.org/drawingml/2006/wordprocessingDrawing" xmlns:r="http://schemas.openxmlformats.org/officeDocument/2006/relationships" xmlns:w14="http://schemas.microsoft.com/office/word/2010/wordml">
@@ -8194,7 +8344,7 @@
           <w:p>
             <w:pPr>
               <w:jc w:val="right"/>
-              <w:spacing w:after="40" w:before="40"/>
+              <w:spacing w:after="40" w:before="40" w:line="240"/>
               <w:ind w:firstLine="0" w:left="100" w:right="100"/>
             </w:pPr>
             <w:r xmlns:w="http://schemas.openxmlformats.org/wordprocessingml/2006/main" xmlns:wp="http://schemas.openxmlformats.org/drawingml/2006/wordprocessingDrawing" xmlns:r="http://schemas.openxmlformats.org/officeDocument/2006/relationships" xmlns:w14="http://schemas.microsoft.com/office/word/2010/wordml">
@@ -8223,7 +8373,7 @@
           <w:p>
             <w:pPr>
               <w:jc w:val="right"/>
-              <w:spacing w:after="40" w:before="40"/>
+              <w:spacing w:after="40" w:before="40" w:line="240"/>
               <w:ind w:firstLine="0" w:left="100" w:right="100"/>
             </w:pPr>
             <w:r xmlns:w="http://schemas.openxmlformats.org/wordprocessingml/2006/main" xmlns:wp="http://schemas.openxmlformats.org/drawingml/2006/wordprocessingDrawing" xmlns:r="http://schemas.openxmlformats.org/officeDocument/2006/relationships" xmlns:w14="http://schemas.microsoft.com/office/word/2010/wordml">
@@ -8252,7 +8402,7 @@
           <w:p>
             <w:pPr>
               <w:jc w:val="left"/>
-              <w:spacing w:after="40" w:before="40"/>
+              <w:spacing w:after="40" w:before="40" w:line="240"/>
               <w:ind w:firstLine="0" w:left="100" w:right="100"/>
             </w:pPr>
             <w:r xmlns:w="http://schemas.openxmlformats.org/wordprocessingml/2006/main" xmlns:wp="http://schemas.openxmlformats.org/drawingml/2006/wordprocessingDrawing" xmlns:r="http://schemas.openxmlformats.org/officeDocument/2006/relationships" xmlns:w14="http://schemas.microsoft.com/office/word/2010/wordml">
@@ -8287,7 +8437,7 @@
           <w:p>
             <w:pPr>
               <w:jc w:val="right"/>
-              <w:spacing w:after="40" w:before="40"/>
+              <w:spacing w:after="40" w:before="40" w:line="240"/>
               <w:ind w:firstLine="0" w:left="100" w:right="100"/>
             </w:pPr>
             <w:r xmlns:w="http://schemas.openxmlformats.org/wordprocessingml/2006/main" xmlns:wp="http://schemas.openxmlformats.org/drawingml/2006/wordprocessingDrawing" xmlns:r="http://schemas.openxmlformats.org/officeDocument/2006/relationships" xmlns:w14="http://schemas.microsoft.com/office/word/2010/wordml">
@@ -8316,7 +8466,7 @@
           <w:p>
             <w:pPr>
               <w:jc w:val="right"/>
-              <w:spacing w:after="40" w:before="40"/>
+              <w:spacing w:after="40" w:before="40" w:line="240"/>
               <w:ind w:firstLine="0" w:left="100" w:right="100"/>
             </w:pPr>
             <w:r xmlns:w="http://schemas.openxmlformats.org/wordprocessingml/2006/main" xmlns:wp="http://schemas.openxmlformats.org/drawingml/2006/wordprocessingDrawing" xmlns:r="http://schemas.openxmlformats.org/officeDocument/2006/relationships" xmlns:w14="http://schemas.microsoft.com/office/word/2010/wordml">
@@ -8345,7 +8495,7 @@
           <w:p>
             <w:pPr>
               <w:jc w:val="left"/>
-              <w:spacing w:after="40" w:before="40"/>
+              <w:spacing w:after="40" w:before="40" w:line="240"/>
               <w:ind w:firstLine="0" w:left="100" w:right="100"/>
             </w:pPr>
             <w:r xmlns:w="http://schemas.openxmlformats.org/wordprocessingml/2006/main" xmlns:wp="http://schemas.openxmlformats.org/drawingml/2006/wordprocessingDrawing" xmlns:r="http://schemas.openxmlformats.org/officeDocument/2006/relationships" xmlns:w14="http://schemas.microsoft.com/office/word/2010/wordml">
@@ -8380,7 +8530,7 @@
           <w:p>
             <w:pPr>
               <w:jc w:val="right"/>
-              <w:spacing w:after="40" w:before="40"/>
+              <w:spacing w:after="40" w:before="40" w:line="240"/>
               <w:ind w:firstLine="0" w:left="100" w:right="100"/>
             </w:pPr>
             <w:r xmlns:w="http://schemas.openxmlformats.org/wordprocessingml/2006/main" xmlns:wp="http://schemas.openxmlformats.org/drawingml/2006/wordprocessingDrawing" xmlns:r="http://schemas.openxmlformats.org/officeDocument/2006/relationships" xmlns:w14="http://schemas.microsoft.com/office/word/2010/wordml">
@@ -8409,7 +8559,7 @@
           <w:p>
             <w:pPr>
               <w:jc w:val="right"/>
-              <w:spacing w:after="40" w:before="40"/>
+              <w:spacing w:after="40" w:before="40" w:line="240"/>
               <w:ind w:firstLine="0" w:left="100" w:right="100"/>
             </w:pPr>
             <w:r xmlns:w="http://schemas.openxmlformats.org/wordprocessingml/2006/main" xmlns:wp="http://schemas.openxmlformats.org/drawingml/2006/wordprocessingDrawing" xmlns:r="http://schemas.openxmlformats.org/officeDocument/2006/relationships" xmlns:w14="http://schemas.microsoft.com/office/word/2010/wordml">
@@ -8438,7 +8588,7 @@
           <w:p>
             <w:pPr>
               <w:jc w:val="left"/>
-              <w:spacing w:after="40" w:before="40"/>
+              <w:spacing w:after="40" w:before="40" w:line="240"/>
               <w:ind w:firstLine="0" w:left="100" w:right="100"/>
             </w:pPr>
             <w:r xmlns:w="http://schemas.openxmlformats.org/wordprocessingml/2006/main" xmlns:wp="http://schemas.openxmlformats.org/drawingml/2006/wordprocessingDrawing" xmlns:r="http://schemas.openxmlformats.org/officeDocument/2006/relationships" xmlns:w14="http://schemas.microsoft.com/office/word/2010/wordml">
@@ -8473,7 +8623,7 @@
           <w:p>
             <w:pPr>
               <w:jc w:val="right"/>
-              <w:spacing w:after="40" w:before="40"/>
+              <w:spacing w:after="40" w:before="40" w:line="240"/>
               <w:ind w:firstLine="0" w:left="100" w:right="100"/>
             </w:pPr>
             <w:r xmlns:w="http://schemas.openxmlformats.org/wordprocessingml/2006/main" xmlns:wp="http://schemas.openxmlformats.org/drawingml/2006/wordprocessingDrawing" xmlns:r="http://schemas.openxmlformats.org/officeDocument/2006/relationships" xmlns:w14="http://schemas.microsoft.com/office/word/2010/wordml">
@@ -8502,7 +8652,7 @@
           <w:p>
             <w:pPr>
               <w:jc w:val="right"/>
-              <w:spacing w:after="40" w:before="40"/>
+              <w:spacing w:after="40" w:before="40" w:line="240"/>
               <w:ind w:firstLine="0" w:left="100" w:right="100"/>
             </w:pPr>
             <w:r xmlns:w="http://schemas.openxmlformats.org/wordprocessingml/2006/main" xmlns:wp="http://schemas.openxmlformats.org/drawingml/2006/wordprocessingDrawing" xmlns:r="http://schemas.openxmlformats.org/officeDocument/2006/relationships" xmlns:w14="http://schemas.microsoft.com/office/word/2010/wordml">
@@ -8531,7 +8681,7 @@
           <w:p>
             <w:pPr>
               <w:jc w:val="left"/>
-              <w:spacing w:after="40" w:before="40"/>
+              <w:spacing w:after="40" w:before="40" w:line="240"/>
               <w:ind w:firstLine="0" w:left="100" w:right="100"/>
             </w:pPr>
             <w:r xmlns:w="http://schemas.openxmlformats.org/wordprocessingml/2006/main" xmlns:wp="http://schemas.openxmlformats.org/drawingml/2006/wordprocessingDrawing" xmlns:r="http://schemas.openxmlformats.org/officeDocument/2006/relationships" xmlns:w14="http://schemas.microsoft.com/office/word/2010/wordml">
@@ -8566,7 +8716,7 @@
           <w:p>
             <w:pPr>
               <w:jc w:val="right"/>
-              <w:spacing w:after="40" w:before="40"/>
+              <w:spacing w:after="40" w:before="40" w:line="240"/>
               <w:ind w:firstLine="0" w:left="100" w:right="100"/>
             </w:pPr>
             <w:r xmlns:w="http://schemas.openxmlformats.org/wordprocessingml/2006/main" xmlns:wp="http://schemas.openxmlformats.org/drawingml/2006/wordprocessingDrawing" xmlns:r="http://schemas.openxmlformats.org/officeDocument/2006/relationships" xmlns:w14="http://schemas.microsoft.com/office/word/2010/wordml">
@@ -8595,7 +8745,7 @@
           <w:p>
             <w:pPr>
               <w:jc w:val="right"/>
-              <w:spacing w:after="40" w:before="40"/>
+              <w:spacing w:after="40" w:before="40" w:line="240"/>
               <w:ind w:firstLine="0" w:left="100" w:right="100"/>
             </w:pPr>
             <w:r xmlns:w="http://schemas.openxmlformats.org/wordprocessingml/2006/main" xmlns:wp="http://schemas.openxmlformats.org/drawingml/2006/wordprocessingDrawing" xmlns:r="http://schemas.openxmlformats.org/officeDocument/2006/relationships" xmlns:w14="http://schemas.microsoft.com/office/word/2010/wordml">
@@ -8624,7 +8774,7 @@
           <w:p>
             <w:pPr>
               <w:jc w:val="left"/>
-              <w:spacing w:after="40" w:before="40"/>
+              <w:spacing w:after="40" w:before="40" w:line="240"/>
               <w:ind w:firstLine="0" w:left="100" w:right="100"/>
             </w:pPr>
             <w:r xmlns:w="http://schemas.openxmlformats.org/wordprocessingml/2006/main" xmlns:wp="http://schemas.openxmlformats.org/drawingml/2006/wordprocessingDrawing" xmlns:r="http://schemas.openxmlformats.org/officeDocument/2006/relationships" xmlns:w14="http://schemas.microsoft.com/office/word/2010/wordml">
@@ -8659,7 +8809,7 @@
           <w:p>
             <w:pPr>
               <w:jc w:val="right"/>
-              <w:spacing w:after="40" w:before="40"/>
+              <w:spacing w:after="40" w:before="40" w:line="240"/>
               <w:ind w:firstLine="0" w:left="100" w:right="100"/>
             </w:pPr>
             <w:r xmlns:w="http://schemas.openxmlformats.org/wordprocessingml/2006/main" xmlns:wp="http://schemas.openxmlformats.org/drawingml/2006/wordprocessingDrawing" xmlns:r="http://schemas.openxmlformats.org/officeDocument/2006/relationships" xmlns:w14="http://schemas.microsoft.com/office/word/2010/wordml">
@@ -8688,7 +8838,7 @@
           <w:p>
             <w:pPr>
               <w:jc w:val="right"/>
-              <w:spacing w:after="40" w:before="40"/>
+              <w:spacing w:after="40" w:before="40" w:line="240"/>
               <w:ind w:firstLine="0" w:left="100" w:right="100"/>
             </w:pPr>
             <w:r xmlns:w="http://schemas.openxmlformats.org/wordprocessingml/2006/main" xmlns:wp="http://schemas.openxmlformats.org/drawingml/2006/wordprocessingDrawing" xmlns:r="http://schemas.openxmlformats.org/officeDocument/2006/relationships" xmlns:w14="http://schemas.microsoft.com/office/word/2010/wordml">
@@ -8717,7 +8867,7 @@
           <w:p>
             <w:pPr>
               <w:jc w:val="left"/>
-              <w:spacing w:after="40" w:before="40"/>
+              <w:spacing w:after="40" w:before="40" w:line="240"/>
               <w:ind w:firstLine="0" w:left="100" w:right="100"/>
             </w:pPr>
             <w:r xmlns:w="http://schemas.openxmlformats.org/wordprocessingml/2006/main" xmlns:wp="http://schemas.openxmlformats.org/drawingml/2006/wordprocessingDrawing" xmlns:r="http://schemas.openxmlformats.org/officeDocument/2006/relationships" xmlns:w14="http://schemas.microsoft.com/office/word/2010/wordml">
@@ -8752,7 +8902,7 @@
           <w:p>
             <w:pPr>
               <w:jc w:val="right"/>
-              <w:spacing w:after="40" w:before="40"/>
+              <w:spacing w:after="40" w:before="40" w:line="240"/>
               <w:ind w:firstLine="0" w:left="100" w:right="100"/>
             </w:pPr>
             <w:r xmlns:w="http://schemas.openxmlformats.org/wordprocessingml/2006/main" xmlns:wp="http://schemas.openxmlformats.org/drawingml/2006/wordprocessingDrawing" xmlns:r="http://schemas.openxmlformats.org/officeDocument/2006/relationships" xmlns:w14="http://schemas.microsoft.com/office/word/2010/wordml">
@@ -8781,7 +8931,7 @@
           <w:p>
             <w:pPr>
               <w:jc w:val="right"/>
-              <w:spacing w:after="40" w:before="40"/>
+              <w:spacing w:after="40" w:before="40" w:line="240"/>
               <w:ind w:firstLine="0" w:left="100" w:right="100"/>
             </w:pPr>
             <w:r xmlns:w="http://schemas.openxmlformats.org/wordprocessingml/2006/main" xmlns:wp="http://schemas.openxmlformats.org/drawingml/2006/wordprocessingDrawing" xmlns:r="http://schemas.openxmlformats.org/officeDocument/2006/relationships" xmlns:w14="http://schemas.microsoft.com/office/word/2010/wordml">
@@ -8810,7 +8960,7 @@
           <w:p>
             <w:pPr>
               <w:jc w:val="left"/>
-              <w:spacing w:after="40" w:before="40"/>
+              <w:spacing w:after="40" w:before="40" w:line="240"/>
               <w:ind w:firstLine="0" w:left="100" w:right="100"/>
             </w:pPr>
             <w:r xmlns:w="http://schemas.openxmlformats.org/wordprocessingml/2006/main" xmlns:wp="http://schemas.openxmlformats.org/drawingml/2006/wordprocessingDrawing" xmlns:r="http://schemas.openxmlformats.org/officeDocument/2006/relationships" xmlns:w14="http://schemas.microsoft.com/office/word/2010/wordml">
@@ -8845,7 +8995,7 @@
           <w:p>
             <w:pPr>
               <w:jc w:val="right"/>
-              <w:spacing w:after="40" w:before="40"/>
+              <w:spacing w:after="40" w:before="40" w:line="240"/>
               <w:ind w:firstLine="0" w:left="100" w:right="100"/>
             </w:pPr>
             <w:r xmlns:w="http://schemas.openxmlformats.org/wordprocessingml/2006/main" xmlns:wp="http://schemas.openxmlformats.org/drawingml/2006/wordprocessingDrawing" xmlns:r="http://schemas.openxmlformats.org/officeDocument/2006/relationships" xmlns:w14="http://schemas.microsoft.com/office/word/2010/wordml">
@@ -8874,7 +9024,7 @@
           <w:p>
             <w:pPr>
               <w:jc w:val="right"/>
-              <w:spacing w:after="40" w:before="40"/>
+              <w:spacing w:after="40" w:before="40" w:line="240"/>
               <w:ind w:firstLine="0" w:left="100" w:right="100"/>
             </w:pPr>
             <w:r xmlns:w="http://schemas.openxmlformats.org/wordprocessingml/2006/main" xmlns:wp="http://schemas.openxmlformats.org/drawingml/2006/wordprocessingDrawing" xmlns:r="http://schemas.openxmlformats.org/officeDocument/2006/relationships" xmlns:w14="http://schemas.microsoft.com/office/word/2010/wordml">
@@ -8903,7 +9053,7 @@
           <w:p>
             <w:pPr>
               <w:jc w:val="left"/>
-              <w:spacing w:after="40" w:before="40"/>
+              <w:spacing w:after="40" w:before="40" w:line="240"/>
               <w:ind w:firstLine="0" w:left="100" w:right="100"/>
             </w:pPr>
             <w:r xmlns:w="http://schemas.openxmlformats.org/wordprocessingml/2006/main" xmlns:wp="http://schemas.openxmlformats.org/drawingml/2006/wordprocessingDrawing" xmlns:r="http://schemas.openxmlformats.org/officeDocument/2006/relationships" xmlns:w14="http://schemas.microsoft.com/office/word/2010/wordml">
@@ -8938,7 +9088,7 @@
           <w:p>
             <w:pPr>
               <w:jc w:val="right"/>
-              <w:spacing w:after="40" w:before="40"/>
+              <w:spacing w:after="40" w:before="40" w:line="240"/>
               <w:ind w:firstLine="0" w:left="100" w:right="100"/>
             </w:pPr>
             <w:r xmlns:w="http://schemas.openxmlformats.org/wordprocessingml/2006/main" xmlns:wp="http://schemas.openxmlformats.org/drawingml/2006/wordprocessingDrawing" xmlns:r="http://schemas.openxmlformats.org/officeDocument/2006/relationships" xmlns:w14="http://schemas.microsoft.com/office/word/2010/wordml">
@@ -8967,7 +9117,7 @@
           <w:p>
             <w:pPr>
               <w:jc w:val="right"/>
-              <w:spacing w:after="40" w:before="40"/>
+              <w:spacing w:after="40" w:before="40" w:line="240"/>
               <w:ind w:firstLine="0" w:left="100" w:right="100"/>
             </w:pPr>
             <w:r xmlns:w="http://schemas.openxmlformats.org/wordprocessingml/2006/main" xmlns:wp="http://schemas.openxmlformats.org/drawingml/2006/wordprocessingDrawing" xmlns:r="http://schemas.openxmlformats.org/officeDocument/2006/relationships" xmlns:w14="http://schemas.microsoft.com/office/word/2010/wordml">
@@ -8996,7 +9146,7 @@
           <w:p>
             <w:pPr>
               <w:jc w:val="left"/>
-              <w:spacing w:after="40" w:before="40"/>
+              <w:spacing w:after="40" w:before="40" w:line="240"/>
               <w:ind w:firstLine="0" w:left="100" w:right="100"/>
             </w:pPr>
             <w:r xmlns:w="http://schemas.openxmlformats.org/wordprocessingml/2006/main" xmlns:wp="http://schemas.openxmlformats.org/drawingml/2006/wordprocessingDrawing" xmlns:r="http://schemas.openxmlformats.org/officeDocument/2006/relationships" xmlns:w14="http://schemas.microsoft.com/office/word/2010/wordml">
@@ -9033,7 +9183,7 @@
           <w:p>
             <w:pPr>
               <w:jc w:val="right"/>
-              <w:spacing w:after="40" w:before="40"/>
+              <w:spacing w:after="40" w:before="40" w:line="240"/>
               <w:ind w:firstLine="0" w:left="100" w:right="100"/>
             </w:pPr>
             <w:r xmlns:w="http://schemas.openxmlformats.org/wordprocessingml/2006/main" xmlns:wp="http://schemas.openxmlformats.org/drawingml/2006/wordprocessingDrawing" xmlns:r="http://schemas.openxmlformats.org/officeDocument/2006/relationships" xmlns:w14="http://schemas.microsoft.com/office/word/2010/wordml">
@@ -9064,7 +9214,7 @@
           <w:p>
             <w:pPr>
               <w:jc w:val="right"/>
-              <w:spacing w:after="40" w:before="40"/>
+              <w:spacing w:after="40" w:before="40" w:line="240"/>
               <w:ind w:firstLine="0" w:left="100" w:right="100"/>
             </w:pPr>
             <w:r xmlns:w="http://schemas.openxmlformats.org/wordprocessingml/2006/main" xmlns:wp="http://schemas.openxmlformats.org/drawingml/2006/wordprocessingDrawing" xmlns:r="http://schemas.openxmlformats.org/officeDocument/2006/relationships" xmlns:w14="http://schemas.microsoft.com/office/word/2010/wordml">
@@ -9095,7 +9245,7 @@
           <w:p>
             <w:pPr>
               <w:jc w:val="left"/>
-              <w:spacing w:after="40" w:before="40"/>
+              <w:spacing w:after="40" w:before="40" w:line="240"/>
               <w:ind w:firstLine="0" w:left="100" w:right="100"/>
             </w:pPr>
             <w:r xmlns:w="http://schemas.openxmlformats.org/wordprocessingml/2006/main" xmlns:wp="http://schemas.openxmlformats.org/drawingml/2006/wordprocessingDrawing" xmlns:r="http://schemas.openxmlformats.org/officeDocument/2006/relationships" xmlns:w14="http://schemas.microsoft.com/office/word/2010/wordml">
@@ -9112,46 +9262,46 @@
       </w:tr>
     </w:tbl>
     <w:p>
-      <w:pPr>
-        <w:pStyle w:val="Heading5"/>
-      </w:pPr>
-      <w:bookmarkStart w:id="87" w:name="pagebreak-6"/>
-      <w:r>
-        <w:t xml:space="preserve">pagebreak</w:t>
-      </w:r>
-      <w:bookmarkEnd w:id="87"/>
-    </w:p>
+      <w:r>
+        <w:br w:type="page"/>
+      </w:r>
+    </w:p>
+    <w:bookmarkEnd w:id="80"/>
+    <w:bookmarkStart w:id="81" w:name="figures"/>
     <w:p>
       <w:pPr>
         <w:pStyle w:val="Heading1"/>
       </w:pPr>
-      <w:bookmarkStart w:id="88" w:name="figures"/>
       <w:r>
         <w:t xml:space="preserve">Figures</w:t>
       </w:r>
-      <w:bookmarkEnd w:id="88"/>
-    </w:p>
-    <w:p>
-      <w:pPr>
-        <w:pStyle w:val="CaptionedFigure"/>
-      </w:pPr>
-      <w:r>
+    </w:p>
+    <w:p>
+      <w:pPr>
+        <w:jc w:val="center"/>
+        <w:pStyle w:val="Figure"/>
+      </w:pPr>
+      <w:r>
+        <w:rPr/>
         <w:drawing>
-          <wp:inline>
-            <wp:extent cx="5943600" cy="3794586"/>
-            <wp:effectExtent b="0" l="0" r="0" t="0"/>
-            <wp:docPr descr="Figure 1: An open and reproducible research workflow." title="" id="1" name="Picture"/>
-            <a:graphic>
+          <wp:inline distT="0" distB="0" distL="0" distR="0">
+            <wp:extent cx="4572000" cy="3657600"/>
+            <wp:docPr id="1" name=""/>
+            <wp:cNvGraphicFramePr>
+              <a:graphicFrameLocks xmlns:a="http://schemas.openxmlformats.org/drawingml/2006/main" noChangeAspect="1"/>
+            </wp:cNvGraphicFramePr>
+            <a:graphic xmlns:a="http://schemas.openxmlformats.org/drawingml/2006/main">
               <a:graphicData uri="http://schemas.openxmlformats.org/drawingml/2006/picture">
-                <pic:pic>
+                <pic:pic xmlns:pic="http://schemas.openxmlformats.org/drawingml/2006/picture">
                   <pic:nvPicPr>
-                    <pic:cNvPr descr="Figure%201.pdf" id="0" name="Picture"/>
+                    <pic:cNvPr id="2" name=""/>
                     <pic:cNvPicPr>
-                      <a:picLocks noChangeArrowheads="1" noChangeAspect="1"/>
+                      <a:picLocks noChangeAspect="1" noChangeArrowheads="1"/>
                     </pic:cNvPicPr>
                   </pic:nvPicPr>
                   <pic:blipFill>
-                    <a:blip r:embed="rId89"/>
+                    <a:blip r:embed="rId76"/>
+                    <a:srcRect/>
                     <a:stretch>
                       <a:fillRect/>
                     </a:stretch>
@@ -9159,17 +9309,12 @@
                   <pic:spPr bwMode="auto">
                     <a:xfrm>
                       <a:off x="0" y="0"/>
-                      <a:ext cx="5943600" cy="3794586"/>
+                      <a:ext cx="63500" cy="50800"/>
                     </a:xfrm>
                     <a:prstGeom prst="rect">
                       <a:avLst/>
                     </a:prstGeom>
                     <a:noFill/>
-                    <a:ln w="9525">
-                      <a:noFill/>
-                      <a:headEnd/>
-                      <a:tailEnd/>
-                    </a:ln>
                   </pic:spPr>
                 </pic:pic>
               </a:graphicData>
@@ -9183,35 +9328,52 @@
         <w:pStyle w:val="ImageCaption"/>
       </w:pPr>
       <w:r>
-        <w:t xml:space="preserve">Figure 1: An open and reproducible research workflow.</w:t>
-      </w:r>
-    </w:p>
-    <w:p>
-      <w:pPr>
-        <w:pStyle w:val="Heading5"/>
-      </w:pPr>
-      <w:bookmarkStart w:id="90" w:name="pagebreak-7"/>
-      <w:r>
-        <w:t xml:space="preserve">pagebreak</w:t>
-      </w:r>
-      <w:bookmarkEnd w:id="90"/>
-    </w:p>
+        <w:rPr/>
+        <w:t xml:space="preserve">Figure </w:t>
+      </w:r>
+      <w:bookmarkStart w:id="ec4dcf7a-8e02-4b74-920c-9f889d9b72aa" w:name="workflow-dia"/>
+      <w:r xmlns:w="http://schemas.openxmlformats.org/wordprocessingml/2006/main" xmlns:wp="http://schemas.openxmlformats.org/drawingml/2006/wordprocessingDrawing" xmlns:r="http://schemas.openxmlformats.org/officeDocument/2006/relationships" xmlns:w14="http://schemas.microsoft.com/office/word/2010/wordml">
+        <w:rPr/>
+        <w:fldChar w:fldCharType="begin" w:dirty="true"/>
+      </w:r>
+      <w:r xmlns:w="http://schemas.openxmlformats.org/wordprocessingml/2006/main" xmlns:wp="http://schemas.openxmlformats.org/drawingml/2006/wordprocessingDrawing" xmlns:r="http://schemas.openxmlformats.org/officeDocument/2006/relationships" xmlns:w14="http://schemas.microsoft.com/office/word/2010/wordml">
+        <w:rPr/>
+        <w:instrText xml:space="preserve" w:dirty="true">SEQ fig \* Arabic</w:instrText>
+      </w:r>
+      <w:r xmlns:w="http://schemas.openxmlformats.org/wordprocessingml/2006/main" xmlns:wp="http://schemas.openxmlformats.org/drawingml/2006/wordprocessingDrawing" xmlns:r="http://schemas.openxmlformats.org/officeDocument/2006/relationships" xmlns:w14="http://schemas.microsoft.com/office/word/2010/wordml">
+        <w:rPr/>
+        <w:fldChar w:fldCharType="end" w:dirty="true"/>
+      </w:r>
+      <w:bookmarkEnd w:id="ec4dcf7a-8e02-4b74-920c-9f889d9b72aa"/>
+      <w:r>
+        <w:rPr/>
+        <w:t xml:space="preserve">: </w:t>
+      </w:r>
+      <w:r>
+        <w:t xml:space="preserve">An open and reproducible research workflow.</w:t>
+      </w:r>
+    </w:p>
+    <w:p>
+      <w:r>
+        <w:br w:type="page"/>
+      </w:r>
+    </w:p>
+    <w:bookmarkEnd w:id="81"/>
+    <w:bookmarkStart w:id="82" w:name="colophon"/>
     <w:p>
       <w:pPr>
         <w:pStyle w:val="Heading1"/>
       </w:pPr>
-      <w:bookmarkStart w:id="91" w:name="colophon"/>
       <w:r>
         <w:t xml:space="preserve">Colophon</w:t>
       </w:r>
-      <w:bookmarkEnd w:id="91"/>
     </w:p>
     <w:p>
       <w:pPr>
         <w:pStyle w:val="FirstParagraph"/>
       </w:pPr>
       <w:r>
-        <w:t xml:space="preserve">This report was generated on 2020-07-24 21:12:32 using the following computational environment and dependencies:</w:t>
+        <w:t xml:space="preserve">This report was generated on 2020-10-15 15:24:01 using the following computational environment and dependencies:</w:t>
       </w:r>
     </w:p>
     <w:p>
@@ -9222,7 +9384,7 @@
         <w:rPr>
           <w:rStyle w:val="VerbatimChar"/>
         </w:rPr>
-        <w:t xml:space="preserve">#&gt; R version 4.0.2 (2020-06-22)</w:t>
+        <w:t xml:space="preserve">#&gt; R version 4.0.3 (2020-10-10)</w:t>
       </w:r>
       <w:r>
         <w:br/>
@@ -9240,7 +9402,7 @@
         <w:rPr>
           <w:rStyle w:val="VerbatimChar"/>
         </w:rPr>
-        <w:t xml:space="preserve">#&gt; Running under: macOS Catalina 10.15.6</w:t>
+        <w:t xml:space="preserve">#&gt; Running under: macOS Catalina 10.15.7</w:t>
       </w:r>
       <w:r>
         <w:br/>
@@ -9267,7 +9429,7 @@
         <w:rPr>
           <w:rStyle w:val="VerbatimChar"/>
         </w:rPr>
-        <w:t xml:space="preserve">#&gt; BLAS:   /System/Library/Frameworks/Accelerate.framework/Versions/A/Frameworks/vecLib.framework/Versions/A/libBLAS.dylib</w:t>
+        <w:t xml:space="preserve">#&gt; BLAS:   /Library/Frameworks/R.framework/Versions/4.0/Resources/lib/libRblas.dylib</w:t>
       </w:r>
       <w:r>
         <w:br/>
@@ -9330,16 +9492,7 @@
         <w:rPr>
           <w:rStyle w:val="VerbatimChar"/>
         </w:rPr>
-        <w:t xml:space="preserve">#&gt; [1] stats     graphics  grDevices utils     datasets  methods  </w:t>
-      </w:r>
-      <w:r>
-        <w:br/>
-      </w:r>
-      <w:r>
-        <w:rPr>
-          <w:rStyle w:val="VerbatimChar"/>
-        </w:rPr>
-        <w:t xml:space="preserve">#&gt; [7] base     </w:t>
+        <w:t xml:space="preserve">#&gt; [1] stats     graphics  grDevices utils     datasets  methods   base     </w:t>
       </w:r>
       <w:r>
         <w:br/>
@@ -9366,7 +9519,7 @@
         <w:rPr>
           <w:rStyle w:val="VerbatimChar"/>
         </w:rPr>
-        <w:t xml:space="preserve">#&gt;  [1] rmarkdown_2.3                             </w:t>
+        <w:t xml:space="preserve">#&gt; [1] rsvg_2.1                                  </w:t>
       </w:r>
       <w:r>
         <w:br/>
@@ -9375,7 +9528,7 @@
         <w:rPr>
           <w:rStyle w:val="VerbatimChar"/>
         </w:rPr>
-        <w:t xml:space="preserve">#&gt;  [2] rsvg_2.1                                  </w:t>
+        <w:t xml:space="preserve">#&gt; [2] DiagrammeRsvg_0.1                         </w:t>
       </w:r>
       <w:r>
         <w:br/>
@@ -9384,7 +9537,7 @@
         <w:rPr>
           <w:rStyle w:val="VerbatimChar"/>
         </w:rPr>
-        <w:t xml:space="preserve">#&gt;  [3] DiagrammeRsvg_0.1                         </w:t>
+        <w:t xml:space="preserve">#&gt; [3] DiagrammeR_1.0.6.1                        </w:t>
       </w:r>
       <w:r>
         <w:br/>
@@ -9393,7 +9546,7 @@
         <w:rPr>
           <w:rStyle w:val="VerbatimChar"/>
         </w:rPr>
-        <w:t xml:space="preserve">#&gt;  [4] DiagrammeR_1.0.6.1                        </w:t>
+        <w:t xml:space="preserve">#&gt; [4] tidyr_1.1.2                               </w:t>
       </w:r>
       <w:r>
         <w:br/>
@@ -9402,7 +9555,7 @@
         <w:rPr>
           <w:rStyle w:val="VerbatimChar"/>
         </w:rPr>
-        <w:t xml:space="preserve">#&gt;  [5] tidyr_1.1.0                               </w:t>
+        <w:t xml:space="preserve">#&gt; [5] officer_0.3.15.005                        </w:t>
       </w:r>
       <w:r>
         <w:br/>
@@ -9411,7 +9564,7 @@
         <w:rPr>
           <w:rStyle w:val="VerbatimChar"/>
         </w:rPr>
-        <w:t xml:space="preserve">#&gt;  [6] flextable_0.5.10                          </w:t>
+        <w:t xml:space="preserve">#&gt; [6] flextable_0.5.11                          </w:t>
       </w:r>
       <w:r>
         <w:br/>
@@ -9420,7 +9573,7 @@
         <w:rPr>
           <w:rStyle w:val="VerbatimChar"/>
         </w:rPr>
-        <w:t xml:space="preserve">#&gt;  [7] janitor_2.0.1                             </w:t>
+        <w:t xml:space="preserve">#&gt; [7] janitor_2.0.1                             </w:t>
       </w:r>
       <w:r>
         <w:br/>
@@ -9429,7 +9582,7 @@
         <w:rPr>
           <w:rStyle w:val="VerbatimChar"/>
         </w:rPr>
-        <w:t xml:space="preserve">#&gt;  [8] dplyr_1.0.0                               </w:t>
+        <w:t xml:space="preserve">#&gt; [8] dplyr_1.0.2                               </w:t>
       </w:r>
       <w:r>
         <w:br/>
@@ -9438,34 +9591,7 @@
         <w:rPr>
           <w:rStyle w:val="VerbatimChar"/>
         </w:rPr>
-        <w:t xml:space="preserve">#&gt;  [9] Reproducibility.in.Plant.Pathology_0.0.1-1</w:t>
-      </w:r>
-      <w:r>
-        <w:br/>
-      </w:r>
-      <w:r>
-        <w:rPr>
-          <w:rStyle w:val="VerbatimChar"/>
-        </w:rPr>
-        <w:t xml:space="preserve">#&gt; [10] here_0.1                                  </w:t>
-      </w:r>
-      <w:r>
-        <w:br/>
-      </w:r>
-      <w:r>
-        <w:rPr>
-          <w:rStyle w:val="VerbatimChar"/>
-        </w:rPr>
-        <w:t xml:space="preserve">#&gt; [11] officer_0.3.12                            </w:t>
-      </w:r>
-      <w:r>
-        <w:br/>
-      </w:r>
-      <w:r>
-        <w:rPr>
-          <w:rStyle w:val="VerbatimChar"/>
-        </w:rPr>
-        <w:t xml:space="preserve">#&gt; [12] knitr_1.29                                </w:t>
+        <w:t xml:space="preserve">#&gt; [9] Reproducibility.in.Plant.Pathology_0.0.1-1</w:t>
       </w:r>
       <w:r>
         <w:br/>
@@ -9492,7 +9618,7 @@
         <w:rPr>
           <w:rStyle w:val="VerbatimChar"/>
         </w:rPr>
-        <w:t xml:space="preserve">#&gt;  [1] tidyselect_1.1.0   xfun_0.15          purrr_0.3.4       </w:t>
+        <w:t xml:space="preserve">#&gt;  [1] zip_2.1.1            Rcpp_1.0.5           RColorBrewer_1.1-2  </w:t>
       </w:r>
       <w:r>
         <w:br/>
@@ -9501,7 +9627,7 @@
         <w:rPr>
           <w:rStyle w:val="VerbatimChar"/>
         </w:rPr>
-        <w:t xml:space="preserve">#&gt;  [4] snakecase_0.11.0   V8_3.2.0           vctrs_0.3.2       </w:t>
+        <w:t xml:space="preserve">#&gt;  [4] compiler_4.0.3       pillar_1.4.6         base64enc_0.1-3     </w:t>
       </w:r>
       <w:r>
         <w:br/>
@@ -9510,7 +9636,7 @@
         <w:rPr>
           <w:rStyle w:val="VerbatimChar"/>
         </w:rPr>
-        <w:t xml:space="preserve">#&gt;  [7] generics_0.0.2     htmltools_0.5.0    yaml_2.2.1        </w:t>
+        <w:t xml:space="preserve">#&gt;  [7] tools_4.0.3          digest_0.6.25        uuid_0.1-4          </w:t>
       </w:r>
       <w:r>
         <w:br/>
@@ -9519,7 +9645,7 @@
         <w:rPr>
           <w:rStyle w:val="VerbatimChar"/>
         </w:rPr>
-        <w:t xml:space="preserve">#&gt; [10] base64enc_0.1-3    rlang_0.4.7        pillar_1.4.6      </w:t>
+        <w:t xml:space="preserve">#&gt; [10] jsonlite_1.7.1       lubridate_1.7.9      evaluate_0.14       </w:t>
       </w:r>
       <w:r>
         <w:br/>
@@ -9528,7 +9654,7 @@
         <w:rPr>
           <w:rStyle w:val="VerbatimChar"/>
         </w:rPr>
-        <w:t xml:space="preserve">#&gt; [13] glue_1.4.1         gdtools_0.2.2      RColorBrewer_1.1-2</w:t>
+        <w:t xml:space="preserve">#&gt; [13] memoise_1.1.0        lifecycle_0.2.0      tibble_3.0.4        </w:t>
       </w:r>
       <w:r>
         <w:br/>
@@ -9537,7 +9663,7 @@
         <w:rPr>
           <w:rStyle w:val="VerbatimChar"/>
         </w:rPr>
-        <w:t xml:space="preserve">#&gt; [16] uuid_0.1-4         lifecycle_0.2.0    stringr_1.4.0     </w:t>
+        <w:t xml:space="preserve">#&gt; [16] pkgconfig_2.0.3      rlang_0.4.8          rstudioapi_0.11     </w:t>
       </w:r>
       <w:r>
         <w:br/>
@@ -9546,7 +9672,7 @@
         <w:rPr>
           <w:rStyle w:val="VerbatimChar"/>
         </w:rPr>
-        <w:t xml:space="preserve">#&gt; [19] zip_2.0.4          visNetwork_2.0.9   htmlwidgets_1.5.1 </w:t>
+        <w:t xml:space="preserve">#&gt; [19] cli_2.1.0            curl_4.3             yaml_2.2.1          </w:t>
       </w:r>
       <w:r>
         <w:br/>
@@ -9555,7 +9681,7 @@
         <w:rPr>
           <w:rStyle w:val="VerbatimChar"/>
         </w:rPr>
-        <w:t xml:space="preserve">#&gt; [22] evaluate_0.14      curl_4.3           fansi_0.4.1       </w:t>
+        <w:t xml:space="preserve">#&gt; [22] parallel_4.0.3       officedown_0.2.1.001 xfun_0.18           </w:t>
       </w:r>
       <w:r>
         <w:br/>
@@ -9564,7 +9690,7 @@
         <w:rPr>
           <w:rStyle w:val="VerbatimChar"/>
         </w:rPr>
-        <w:t xml:space="preserve">#&gt; [25] highr_0.8          Rcpp_1.0.5.1       readr_1.3.1       </w:t>
+        <w:t xml:space="preserve">#&gt; [25] stringr_1.4.0        xml2_1.3.2           knitr_1.30          </w:t>
       </w:r>
       <w:r>
         <w:br/>
@@ -9573,7 +9699,7 @@
         <w:rPr>
           <w:rStyle w:val="VerbatimChar"/>
         </w:rPr>
-        <w:t xml:space="preserve">#&gt; [28] backports_1.1.8    jsonlite_1.7.0     systemfonts_0.2.3 </w:t>
+        <w:t xml:space="preserve">#&gt; [28] htmlwidgets_1.5.2    hms_0.5.3            gdtools_0.2.2       </w:t>
       </w:r>
       <w:r>
         <w:br/>
@@ -9582,7 +9708,7 @@
         <w:rPr>
           <w:rStyle w:val="VerbatimChar"/>
         </w:rPr>
-        <w:t xml:space="preserve">#&gt; [31] hms_0.5.3          packrat_0.5.0      digest_0.6.25     </w:t>
+        <w:t xml:space="preserve">#&gt; [31] generics_0.0.2       vctrs_0.3.4          systemfonts_0.3.2   </w:t>
       </w:r>
       <w:r>
         <w:br/>
@@ -9591,7 +9717,7 @@
         <w:rPr>
           <w:rStyle w:val="VerbatimChar"/>
         </w:rPr>
-        <w:t xml:space="preserve">#&gt; [34] stringi_1.4.6      bookdown_0.20      rprojroot_1.3-2   </w:t>
+        <w:t xml:space="preserve">#&gt; [34] tidyselect_1.1.0     data.table_1.13.0    snakecase_0.11.0    </w:t>
       </w:r>
       <w:r>
         <w:br/>
@@ -9600,7 +9726,7 @@
         <w:rPr>
           <w:rStyle w:val="VerbatimChar"/>
         </w:rPr>
-        <w:t xml:space="preserve">#&gt; [37] cli_2.0.2          tools_4.0.2        magrittr_1.5      </w:t>
+        <w:t xml:space="preserve">#&gt; [37] glue_1.4.2           R6_2.4.1             rvg_0.2.5           </w:t>
       </w:r>
       <w:r>
         <w:br/>
@@ -9609,7 +9735,7 @@
         <w:rPr>
           <w:rStyle w:val="VerbatimChar"/>
         </w:rPr>
-        <w:t xml:space="preserve">#&gt; [40] tibble_3.0.3       crayon_1.3.4       pkgconfig_2.0.3   </w:t>
+        <w:t xml:space="preserve">#&gt; [40] fansi_0.4.1          rmarkdown_2.4        readr_1.4.0         </w:t>
       </w:r>
       <w:r>
         <w:br/>
@@ -9618,7 +9744,7 @@
         <w:rPr>
           <w:rStyle w:val="VerbatimChar"/>
         </w:rPr>
-        <w:t xml:space="preserve">#&gt; [43] ellipsis_0.3.1     data.table_1.12.9  xml2_1.3.2        </w:t>
+        <w:t xml:space="preserve">#&gt; [43] purrr_0.3.4          magrittr_1.5         htmltools_0.5.0     </w:t>
       </w:r>
       <w:r>
         <w:br/>
@@ -9627,7 +9753,7 @@
         <w:rPr>
           <w:rStyle w:val="VerbatimChar"/>
         </w:rPr>
-        <w:t xml:space="preserve">#&gt; [46] lubridate_1.7.9    assertthat_0.2.1   rstudioapi_0.11   </w:t>
+        <w:t xml:space="preserve">#&gt; [46] ellipsis_0.3.1       assertthat_0.2.1     V8_3.2.0            </w:t>
       </w:r>
       <w:r>
         <w:br/>
@@ -9636,7 +9762,7 @@
         <w:rPr>
           <w:rStyle w:val="VerbatimChar"/>
         </w:rPr>
-        <w:t xml:space="preserve">#&gt; [49] R6_2.4.1           git2r_0.27.1       compiler_4.0.2</w:t>
+        <w:t xml:space="preserve">#&gt; [49] stringi_1.5.3        visNetwork_2.0.9     crayon_1.3.4</w:t>
       </w:r>
     </w:p>
     <w:p>
@@ -9655,7 +9781,7 @@
         <w:rPr>
           <w:rStyle w:val="VerbatimChar"/>
         </w:rPr>
-        <w:t xml:space="preserve">#&gt; Local:    main /Users/adamsparks/Sources/GitHub/Analysis/Reproducibility_in_Plant_Pathology</w:t>
+        <w:t xml:space="preserve">#&gt; Local:    main /Users/u8004755/Sources/GitHub/Analyses/Reproducibility_in_Plant_Pathology</w:t>
       </w:r>
       <w:r>
         <w:br/>
@@ -9673,9 +9799,10 @@
         <w:rPr>
           <w:rStyle w:val="VerbatimChar"/>
         </w:rPr>
-        <w:t xml:space="preserve">#&gt; Head:     [57c2f2e] 2020-07-24: Update DOCKERFILE to use verse4.0.0 and script to knit docx</w:t>
-      </w:r>
-    </w:p>
+        <w:t xml:space="preserve">#&gt; Head:     [58d2464] 2020-07-30: Add references</w:t>
+      </w:r>
+    </w:p>
+    <w:bookmarkEnd w:id="82"/>
     <w:sectPr>
       <w:pgSz w:w="12240" w:h="15840"/>
       <w:pgMar w:top="1440" w:right="1440" w:bottom="1440" w:left="1440" w:header="720" w:footer="720" w:gutter="0"/>
@@ -10131,7 +10258,7 @@
   <w:abstractNum w:abstractNumId="4" w15:restartNumberingAfterBreak="0">
     <w:nsid w:val="FFFFFF7C"/>
     <w:multiLevelType w:val="singleLevel"/>
-    <w:tmpl w:val="E6A26CBA"/>
+    <w:tmpl w:val="4B44BE86"/>
     <w:lvl w:ilvl="0">
       <w:start w:val="1"/>
       <w:numFmt w:val="decimal"/>
@@ -10148,7 +10275,7 @@
   <w:abstractNum w:abstractNumId="5" w15:restartNumberingAfterBreak="0">
     <w:nsid w:val="FFFFFF7D"/>
     <w:multiLevelType w:val="singleLevel"/>
-    <w:tmpl w:val="82E62500"/>
+    <w:tmpl w:val="8E26EBD8"/>
     <w:lvl w:ilvl="0">
       <w:start w:val="1"/>
       <w:numFmt w:val="decimal"/>
@@ -10165,7 +10292,7 @@
   <w:abstractNum w:abstractNumId="6" w15:restartNumberingAfterBreak="0">
     <w:nsid w:val="FFFFFF7E"/>
     <w:multiLevelType w:val="singleLevel"/>
-    <w:tmpl w:val="DF9622FA"/>
+    <w:tmpl w:val="58F2C868"/>
     <w:lvl w:ilvl="0">
       <w:start w:val="1"/>
       <w:numFmt w:val="decimal"/>
@@ -10182,7 +10309,7 @@
   <w:abstractNum w:abstractNumId="7" w15:restartNumberingAfterBreak="0">
     <w:nsid w:val="FFFFFF7F"/>
     <w:multiLevelType w:val="singleLevel"/>
-    <w:tmpl w:val="4CD042BC"/>
+    <w:tmpl w:val="FC68F030"/>
     <w:lvl w:ilvl="0">
       <w:start w:val="1"/>
       <w:numFmt w:val="decimal"/>
@@ -10199,7 +10326,7 @@
   <w:abstractNum w:abstractNumId="8" w15:restartNumberingAfterBreak="0">
     <w:nsid w:val="FFFFFF80"/>
     <w:multiLevelType w:val="singleLevel"/>
-    <w:tmpl w:val="70C47BA2"/>
+    <w:tmpl w:val="8550EF50"/>
     <w:lvl w:ilvl="0">
       <w:start w:val="1"/>
       <w:numFmt w:val="bullet"/>
@@ -10219,7 +10346,7 @@
   <w:abstractNum w:abstractNumId="9" w15:restartNumberingAfterBreak="0">
     <w:nsid w:val="FFFFFF81"/>
     <w:multiLevelType w:val="singleLevel"/>
-    <w:tmpl w:val="8F44C7AE"/>
+    <w:tmpl w:val="847AAB9E"/>
     <w:lvl w:ilvl="0">
       <w:start w:val="1"/>
       <w:numFmt w:val="bullet"/>
@@ -10239,7 +10366,7 @@
   <w:abstractNum w:abstractNumId="10" w15:restartNumberingAfterBreak="0">
     <w:nsid w:val="FFFFFF82"/>
     <w:multiLevelType w:val="singleLevel"/>
-    <w:tmpl w:val="E3FCFA88"/>
+    <w:tmpl w:val="53C66AAC"/>
     <w:lvl w:ilvl="0">
       <w:start w:val="1"/>
       <w:numFmt w:val="bullet"/>
@@ -10259,7 +10386,7 @@
   <w:abstractNum w:abstractNumId="11" w15:restartNumberingAfterBreak="0">
     <w:nsid w:val="FFFFFF83"/>
     <w:multiLevelType w:val="singleLevel"/>
-    <w:tmpl w:val="CE10DC2A"/>
+    <w:tmpl w:val="CC383342"/>
     <w:lvl w:ilvl="0">
       <w:start w:val="1"/>
       <w:numFmt w:val="bullet"/>
@@ -10279,7 +10406,7 @@
   <w:abstractNum w:abstractNumId="12" w15:restartNumberingAfterBreak="0">
     <w:nsid w:val="FFFFFF88"/>
     <w:multiLevelType w:val="singleLevel"/>
-    <w:tmpl w:val="9A261922"/>
+    <w:tmpl w:val="0DF279A8"/>
     <w:lvl w:ilvl="0">
       <w:start w:val="1"/>
       <w:numFmt w:val="decimal"/>
@@ -10296,7 +10423,7 @@
   <w:abstractNum w:abstractNumId="13" w15:restartNumberingAfterBreak="0">
     <w:nsid w:val="FFFFFF89"/>
     <w:multiLevelType w:val="singleLevel"/>
-    <w:tmpl w:val="B54224A8"/>
+    <w:tmpl w:val="C4B8616E"/>
     <w:lvl w:ilvl="0">
       <w:start w:val="1"/>
       <w:numFmt w:val="bullet"/>
@@ -11052,11 +11179,10 @@
     <w:uiPriority w:val="9"/>
     <w:unhideWhenUsed/>
     <w:qFormat/>
-    <w:rsid w:val="00884F3F"/>
+    <w:rsid w:val="00A81BB2"/>
     <w:pPr>
       <w:keepNext/>
       <w:keepLines/>
-      <w:pageBreakBefore/>
       <w:spacing w:before="200" w:after="0" w:line="20" w:lineRule="exact"/>
       <w:outlineLvl w:val="4"/>
     </w:pPr>
@@ -11064,7 +11190,7 @@
       <w:rFonts w:asciiTheme="majorHAnsi" w:eastAsiaTheme="majorEastAsia" w:hAnsiTheme="majorHAnsi" w:cstheme="majorBidi"/>
       <w:i/>
       <w:iCs/>
-      <w:color w:val="FFFFFF" w:themeColor="background1"/>
+      <w:color w:val="000000" w:themeColor="text1"/>
       <w:sz w:val="16"/>
     </w:rPr>
   </w:style>

</xml_diff>

<commit_message>
Use TPP citation style
</commit_message>
<xml_diff>
--- a/analysis/paper/paper.docx
+++ b/analysis/paper/paper.docx
@@ -1393,7 +1393,7 @@
         <w:t xml:space="preserve"> </w:t>
       </w:r>
       <w:r>
-        <w:t xml:space="preserve">(Baker 2016; Iqbal et al. 2016; Editors at Nature 2016; Patil et al. 2016; Weissgerber et al. 2016; Brunsdon 2015; Sweedler 2015; Fitzjohn et al. 2014; Ioannidis 2014; Fidler and Gordon 2013; Stodden et al. 2013)</w:t>
+        <w:t xml:space="preserve">(Fidler and Gordon 2013; Stodden et al. 2013; Fitzjohn et al. 2014; Ioannidis 2014; Brunsdon 2015; Sweedler 2015; Baker 2016; Iqbal et al. 2016; Patil et al. 2016; Weissgerber et al. 2016; Editors at Nature 2016)</w:t>
       </w:r>
       <w:r>
         <w:t xml:space="preserve"> </w:t>
@@ -1533,7 +1533,7 @@
         <w:t xml:space="preserve"> </w:t>
       </w:r>
       <w:r>
-        <w:t xml:space="preserve">( 2009)</w:t>
+        <w:t xml:space="preserve">(2009)</w:t>
       </w:r>
       <w:r>
         <w:t xml:space="preserve"> </w:t>
@@ -1598,7 +1598,7 @@
         <w:t xml:space="preserve"> </w:t>
       </w:r>
       <w:r>
-        <w:t xml:space="preserve">( 2009)</w:t>
+        <w:t xml:space="preserve">(2009)</w:t>
       </w:r>
       <w:r>
         <w:t xml:space="preserve">.</w:t>
@@ -2929,7 +2929,7 @@
         <w:t xml:space="preserve"> </w:t>
       </w:r>
       <w:r>
-        <w:t xml:space="preserve">( 2015)</w:t>
+        <w:t xml:space="preserve">(2015)</w:t>
       </w:r>
       <w:r>
         <w:t xml:space="preserve"> </w:t>
@@ -2983,7 +2983,7 @@
         <w:t xml:space="preserve"> </w:t>
       </w:r>
       <w:r>
-        <w:t xml:space="preserve">( 2016)</w:t>
+        <w:t xml:space="preserve">(2016)</w:t>
       </w:r>
       <w:r>
         <w:t xml:space="preserve"> </w:t>
@@ -3023,7 +3023,7 @@
         <w:t xml:space="preserve"> </w:t>
       </w:r>
       <w:r>
-        <w:t xml:space="preserve">( 2011, 2014)</w:t>
+        <w:t xml:space="preserve">(2011, 2014)</w:t>
       </w:r>
       <w:r>
         <w:t xml:space="preserve"> </w:t>
@@ -3063,7 +3063,7 @@
         <w:t xml:space="preserve"> </w:t>
       </w:r>
       <w:r>
-        <w:t xml:space="preserve">( 2017)</w:t>
+        <w:t xml:space="preserve">(2017)</w:t>
       </w:r>
       <w:r>
         <w:t xml:space="preserve"> </w:t>
@@ -3631,7 +3631,7 @@
       </w:r>
     </w:p>
     <w:bookmarkEnd w:id="41"/>
-    <w:bookmarkStart w:id="80" w:name="references"/>
+    <w:bookmarkStart w:id="91" w:name="references"/>
     <w:p>
       <w:pPr>
         <w:pStyle w:val="Heading1"/>
@@ -3640,14 +3640,14 @@
         <w:t xml:space="preserve">References</w:t>
       </w:r>
     </w:p>
-    <w:bookmarkStart w:id="79" w:name="refs"/>
-    <w:bookmarkStart w:id="43" w:name="ref-ARC2018"/>
+    <w:bookmarkStart w:id="90" w:name="refs"/>
+    <w:bookmarkStart w:id="42" w:name="ref-ARC2018"/>
     <w:p>
       <w:pPr>
         <w:pStyle w:val="Bibliography"/>
       </w:pPr>
       <w:r>
-        <w:t xml:space="preserve">Australian Research Council. 2018.</w:t>
+        <w:t xml:space="preserve">Australian Research Council (2018)</w:t>
       </w:r>
       <w:r>
         <w:t xml:space="preserve"> </w:t>
@@ -3673,64 +3673,55 @@
       <w:r>
         <w:t xml:space="preserve">Policy</w:t>
       </w:r>
-      <w:r>
-        <w:t xml:space="preserve">. Available at:</w:t>
-      </w:r>
-      <w:r>
-        <w:t xml:space="preserve"> </w:t>
-      </w:r>
-      <w:hyperlink r:id="rId42">
+    </w:p>
+    <w:bookmarkEnd w:id="42"/>
+    <w:bookmarkStart w:id="43" w:name="ref-Baker2016a"/>
+    <w:p>
+      <w:pPr>
+        <w:pStyle w:val="Bibliography"/>
+      </w:pPr>
+      <w:r>
+        <w:t xml:space="preserve">Baker M (2016) Muddled meanings hamper efforts to fix reproduciblity crisis. In: Nature News</w:t>
+      </w:r>
+    </w:p>
+    <w:bookmarkEnd w:id="43"/>
+    <w:bookmarkStart w:id="45" w:name="ref-Brunsdon2015"/>
+    <w:p>
+      <w:pPr>
+        <w:pStyle w:val="Bibliography"/>
+      </w:pPr>
+      <w:r>
+        <w:t xml:space="preserve">Brunsdon C (2015)</w:t>
+      </w:r>
+      <w:r>
+        <w:t xml:space="preserve"> </w:t>
+      </w:r>
+      <w:r>
+        <w:t xml:space="preserve">Quantitative methods I: Reproducible research and quantitative geography</w:t>
+      </w:r>
+      <w:r>
+        <w:t xml:space="preserve">. Prog Hum Geogr.</w:t>
+      </w:r>
+      <w:r>
+        <w:t xml:space="preserve"> </w:t>
+      </w:r>
+      <w:hyperlink r:id="rId44">
         <w:r>
           <w:rPr>
             <w:rStyle w:val="Hyperlink"/>
           </w:rPr>
-          <w:t xml:space="preserve">https://www.arc.gov.au/policies-strategies/policy/arc-open-access-policy</w:t>
+          <w:t xml:space="preserve">https://doi.org/10.1177/0309132515599625</w:t>
         </w:r>
       </w:hyperlink>
-      <w:r>
-        <w:t xml:space="preserve"> </w:t>
-      </w:r>
-      <w:r>
-        <w:t xml:space="preserve">[Accessed April 20, 2020].</w:t>
-      </w:r>
-    </w:p>
-    <w:bookmarkEnd w:id="43"/>
-    <w:bookmarkStart w:id="44" w:name="ref-Baker2016a"/>
+    </w:p>
+    <w:bookmarkEnd w:id="45"/>
+    <w:bookmarkStart w:id="47" w:name="ref-Burkner2018"/>
     <w:p>
       <w:pPr>
         <w:pStyle w:val="Bibliography"/>
       </w:pPr>
       <w:r>
-        <w:t xml:space="preserve">Baker, M. 2016. Muddled meanings hamper efforts to fix reproduciblity crisis. Nature News.</w:t>
-      </w:r>
-    </w:p>
-    <w:bookmarkEnd w:id="44"/>
-    <w:bookmarkStart w:id="45" w:name="ref-Brunsdon2015"/>
-    <w:p>
-      <w:pPr>
-        <w:pStyle w:val="Bibliography"/>
-      </w:pPr>
-      <w:r>
-        <w:t xml:space="preserve">Brunsdon, C. 2015.</w:t>
-      </w:r>
-      <w:r>
-        <w:t xml:space="preserve"> </w:t>
-      </w:r>
-      <w:r>
-        <w:t xml:space="preserve">Quantitative methods I: Reproducible research and quantitative geography</w:t>
-      </w:r>
-      <w:r>
-        <w:t xml:space="preserve">. Prog. Hum. Geogr.</w:t>
-      </w:r>
-    </w:p>
-    <w:bookmarkEnd w:id="45"/>
-    <w:bookmarkStart w:id="46" w:name="ref-Burkner2018"/>
-    <w:p>
-      <w:pPr>
-        <w:pStyle w:val="Bibliography"/>
-      </w:pPr>
-      <w:r>
-        <w:t xml:space="preserve">Bürkner, P.-C. 2018. Advanced</w:t>
+        <w:t xml:space="preserve">Bürkner P-C (2018) Advanced</w:t>
       </w:r>
       <w:r>
         <w:t xml:space="preserve"> </w:t>
@@ -3763,109 +3754,114 @@
         <w:t xml:space="preserve">brms</w:t>
       </w:r>
       <w:r>
-        <w:t xml:space="preserve">. The R Journal. 10:395–411.</w:t>
-      </w:r>
-    </w:p>
-    <w:bookmarkEnd w:id="46"/>
-    <w:bookmarkStart w:id="47" w:name="ref-Duku2016"/>
-    <w:p>
-      <w:pPr>
-        <w:pStyle w:val="Bibliography"/>
-      </w:pPr>
-      <w:r>
-        <w:t xml:space="preserve">Duku, C., Sparks, A. H., and Zwart, S. J. 2016. Spatial modelling of rice yield losses in</w:t>
-      </w:r>
-      <w:r>
-        <w:t xml:space="preserve"> </w:t>
-      </w:r>
-      <w:r>
-        <w:t xml:space="preserve">Tanzania</w:t>
-      </w:r>
-      <w:r>
-        <w:t xml:space="preserve"> </w:t>
-      </w:r>
-      <w:r>
-        <w:t xml:space="preserve">due to bacterial leaf blight and leaf blast in a changing climate. Climatic Change. 135:569–583.</w:t>
-      </w:r>
-    </w:p>
-    <w:bookmarkEnd w:id="47"/>
-    <w:bookmarkStart w:id="48" w:name="ref-Nature2016"/>
-    <w:p>
-      <w:pPr>
-        <w:pStyle w:val="Bibliography"/>
-      </w:pPr>
-      <w:r>
-        <w:t xml:space="preserve">Editors at Nature. 2016. Reality check on reproducibility. Nature. 533:437.</w:t>
-      </w:r>
-    </w:p>
-    <w:bookmarkEnd w:id="48"/>
-    <w:bookmarkStart w:id="50" w:name="ref-Fidler2013"/>
-    <w:p>
-      <w:pPr>
-        <w:pStyle w:val="Bibliography"/>
-      </w:pPr>
-      <w:r>
-        <w:t xml:space="preserve">Fidler, F., and Gordon, A. 2013. Science is in a reproducibility crisis:</w:t>
-      </w:r>
-      <w:r>
-        <w:t xml:space="preserve"> </w:t>
-      </w:r>
-      <w:r>
-        <w:t xml:space="preserve">How</w:t>
-      </w:r>
-      <w:r>
-        <w:t xml:space="preserve"> </w:t>
-      </w:r>
-      <w:r>
-        <w:t xml:space="preserve">do we resolve it? Phys.org. Available at:</w:t>
-      </w:r>
-      <w:r>
-        <w:t xml:space="preserve"> </w:t>
-      </w:r>
-      <w:hyperlink r:id="rId49">
+        <w:t xml:space="preserve">. The R Journal 10:395–411.</w:t>
+      </w:r>
+      <w:r>
+        <w:t xml:space="preserve"> </w:t>
+      </w:r>
+      <w:hyperlink r:id="rId46">
         <w:r>
           <w:rPr>
             <w:rStyle w:val="Hyperlink"/>
           </w:rPr>
-          <w:t xml:space="preserve">http://phys.org/news/2013-09-science-crisis.html?utm_content=bufferde383{&amp;}utm_source=buffer{&amp;}utm_medium=twitter{&amp;}utm_campaign=Buffer{#}ajTabs</w:t>
+          <w:t xml:space="preserve">https://doi.org/10.32614/RJ-2018-017</w:t>
         </w:r>
       </w:hyperlink>
-      <w:r>
-        <w:t xml:space="preserve">.</w:t>
-      </w:r>
-    </w:p>
-    <w:bookmarkEnd w:id="50"/>
-    <w:bookmarkStart w:id="52" w:name="ref-Fitzjohn2014"/>
+    </w:p>
+    <w:bookmarkEnd w:id="47"/>
+    <w:bookmarkStart w:id="49" w:name="ref-Duku2016"/>
     <w:p>
       <w:pPr>
         <w:pStyle w:val="Bibliography"/>
       </w:pPr>
       <w:r>
-        <w:t xml:space="preserve">Fitzjohn, R., Pennell, M., Zanne, A., and Cornwell, W. 2014. Reproducible research is still a challenge. ROpensci.org. 2014 Available at:</w:t>
-      </w:r>
-      <w:r>
-        <w:t xml:space="preserve"> </w:t>
-      </w:r>
-      <w:hyperlink r:id="rId51">
+        <w:t xml:space="preserve">Duku C, Sparks AH, Zwart SJ (2016) Spatial modelling of rice yield losses in</w:t>
+      </w:r>
+      <w:r>
+        <w:t xml:space="preserve"> </w:t>
+      </w:r>
+      <w:r>
+        <w:t xml:space="preserve">Tanzania</w:t>
+      </w:r>
+      <w:r>
+        <w:t xml:space="preserve"> </w:t>
+      </w:r>
+      <w:r>
+        <w:t xml:space="preserve">due to bacterial leaf blight and leaf blast in a changing climate. Climatic Change 135:569–583.</w:t>
+      </w:r>
+      <w:r>
+        <w:t xml:space="preserve"> </w:t>
+      </w:r>
+      <w:hyperlink r:id="rId48">
         <w:r>
           <w:rPr>
             <w:rStyle w:val="Hyperlink"/>
           </w:rPr>
-          <w:t xml:space="preserve">http://ropensci.org/blog/2014/06/09/reproducibility/</w:t>
+          <w:t xml:space="preserve">https://doi.org/10.1007/s10584-015-1580-2</w:t>
         </w:r>
       </w:hyperlink>
-      <w:r>
-        <w:t xml:space="preserve">.</w:t>
+    </w:p>
+    <w:bookmarkEnd w:id="49"/>
+    <w:bookmarkStart w:id="51" w:name="ref-Nature2016"/>
+    <w:p>
+      <w:pPr>
+        <w:pStyle w:val="Bibliography"/>
+      </w:pPr>
+      <w:r>
+        <w:t xml:space="preserve">Editors at Nature (2016) Reality check on reproducibility. Nature 533:437.</w:t>
+      </w:r>
+      <w:r>
+        <w:t xml:space="preserve"> </w:t>
+      </w:r>
+      <w:hyperlink r:id="rId50">
+        <w:r>
+          <w:rPr>
+            <w:rStyle w:val="Hyperlink"/>
+          </w:rPr>
+          <w:t xml:space="preserve">https://doi.org/10.1038/533437a</w:t>
+        </w:r>
+      </w:hyperlink>
+    </w:p>
+    <w:bookmarkEnd w:id="51"/>
+    <w:bookmarkStart w:id="52" w:name="ref-Fidler2013"/>
+    <w:p>
+      <w:pPr>
+        <w:pStyle w:val="Bibliography"/>
+      </w:pPr>
+      <w:r>
+        <w:t xml:space="preserve">Fidler F, Gordon A (2013) Science is in a reproducibility crisis:</w:t>
+      </w:r>
+      <w:r>
+        <w:t xml:space="preserve"> </w:t>
+      </w:r>
+      <w:r>
+        <w:t xml:space="preserve">How</w:t>
+      </w:r>
+      <w:r>
+        <w:t xml:space="preserve"> </w:t>
+      </w:r>
+      <w:r>
+        <w:t xml:space="preserve">do we resolve it? Physorg</w:t>
       </w:r>
     </w:p>
     <w:bookmarkEnd w:id="52"/>
-    <w:bookmarkStart w:id="53" w:name="ref-Gabry2019"/>
+    <w:bookmarkStart w:id="53" w:name="ref-Fitzjohn2014"/>
     <w:p>
       <w:pPr>
         <w:pStyle w:val="Bibliography"/>
       </w:pPr>
       <w:r>
-        <w:t xml:space="preserve">Gabry, J., Simpson, D., Vehtari, A., Betancourt, M., and Gelman, A. 2019. Visualization in</w:t>
+        <w:t xml:space="preserve">Fitzjohn R, Pennell M, Zanne A, Cornwell W (2014) Reproducible research is still a challenge. ROpensciorg 2014:</w:t>
+      </w:r>
+    </w:p>
+    <w:bookmarkEnd w:id="53"/>
+    <w:bookmarkStart w:id="55" w:name="ref-Gabry2019"/>
+    <w:p>
+      <w:pPr>
+        <w:pStyle w:val="Bibliography"/>
+      </w:pPr>
+      <w:r>
+        <w:t xml:space="preserve">Gabry J, Simpson D, Vehtari A, et al (2019) Visualization in</w:t>
       </w:r>
       <w:r>
         <w:t xml:space="preserve"> </w:t>
@@ -3877,65 +3873,7 @@
         <w:t xml:space="preserve"> </w:t>
       </w:r>
       <w:r>
-        <w:t xml:space="preserve">workflow. J. R. Stat. Soc. A. 182:389–402.</w:t>
-      </w:r>
-    </w:p>
-    <w:bookmarkEnd w:id="53"/>
-    <w:bookmarkStart w:id="55" w:name="ref-government_of_canada_2016"/>
-    <w:p>
-      <w:pPr>
-        <w:pStyle w:val="Bibliography"/>
-      </w:pPr>
-      <w:r>
-        <w:t xml:space="preserve">Government of Canada. 2016. Tri-</w:t>
-      </w:r>
-      <w:r>
-        <w:t xml:space="preserve">Agency</w:t>
-      </w:r>
-      <w:r>
-        <w:t xml:space="preserve"> </w:t>
-      </w:r>
-      <w:r>
-        <w:t xml:space="preserve">Open</w:t>
-      </w:r>
-      <w:r>
-        <w:t xml:space="preserve"> </w:t>
-      </w:r>
-      <w:r>
-        <w:t xml:space="preserve">Access</w:t>
-      </w:r>
-      <w:r>
-        <w:t xml:space="preserve"> </w:t>
-      </w:r>
-      <w:r>
-        <w:t xml:space="preserve">Policy</w:t>
-      </w:r>
-      <w:r>
-        <w:t xml:space="preserve"> </w:t>
-      </w:r>
-      <w:r>
-        <w:t xml:space="preserve">on</w:t>
-      </w:r>
-      <w:r>
-        <w:t xml:space="preserve"> </w:t>
-      </w:r>
-      <w:r>
-        <w:t xml:space="preserve">Publications</w:t>
-      </w:r>
-      <w:r>
-        <w:t xml:space="preserve"> </w:t>
-      </w:r>
-      <w:r>
-        <w:t xml:space="preserve">-</w:t>
-      </w:r>
-      <w:r>
-        <w:t xml:space="preserve"> </w:t>
-      </w:r>
-      <w:r>
-        <w:t xml:space="preserve">Science</w:t>
-      </w:r>
-      <w:r>
-        <w:t xml:space="preserve">.gc.ca. Tri-Agency Open Access Policy on Publications. Available at:</w:t>
+        <w:t xml:space="preserve">workflow. J R Stat Soc A 182:389–402.</w:t>
       </w:r>
       <w:r>
         <w:t xml:space="preserve"> </w:t>
@@ -3945,54 +3883,139 @@
           <w:rPr>
             <w:rStyle w:val="Hyperlink"/>
           </w:rPr>
-          <w:t xml:space="preserve">http://www.science.gc.ca/eic/site/063.nsf/eng/h_F6765465.html?OpenDocument</w:t>
+          <w:t xml:space="preserve">https://doi.org/10.1111/rssa.12378</w:t>
         </w:r>
       </w:hyperlink>
-      <w:r>
-        <w:t xml:space="preserve"> </w:t>
-      </w:r>
-      <w:r>
-        <w:t xml:space="preserve">[Accessed April 12, 2019].</w:t>
-      </w:r>
     </w:p>
     <w:bookmarkEnd w:id="55"/>
-    <w:bookmarkStart w:id="56" w:name="ref-Ioannidis2014"/>
+    <w:bookmarkStart w:id="56" w:name="ref-government_of_canada_2016"/>
     <w:p>
       <w:pPr>
         <w:pStyle w:val="Bibliography"/>
       </w:pPr>
       <w:r>
-        <w:t xml:space="preserve">Ioannidis, J. P. A. 2014. How to make more published research true. PLoS Medicine. 11.</w:t>
+        <w:t xml:space="preserve">Government of Canada (2016) Tri-</w:t>
+      </w:r>
+      <w:r>
+        <w:t xml:space="preserve">Agency</w:t>
+      </w:r>
+      <w:r>
+        <w:t xml:space="preserve"> </w:t>
+      </w:r>
+      <w:r>
+        <w:t xml:space="preserve">Open</w:t>
+      </w:r>
+      <w:r>
+        <w:t xml:space="preserve"> </w:t>
+      </w:r>
+      <w:r>
+        <w:t xml:space="preserve">Access</w:t>
+      </w:r>
+      <w:r>
+        <w:t xml:space="preserve"> </w:t>
+      </w:r>
+      <w:r>
+        <w:t xml:space="preserve">Policy</w:t>
+      </w:r>
+      <w:r>
+        <w:t xml:space="preserve"> </w:t>
+      </w:r>
+      <w:r>
+        <w:t xml:space="preserve">on</w:t>
+      </w:r>
+      <w:r>
+        <w:t xml:space="preserve"> </w:t>
+      </w:r>
+      <w:r>
+        <w:t xml:space="preserve">Publications</w:t>
+      </w:r>
+      <w:r>
+        <w:t xml:space="preserve"> </w:t>
+      </w:r>
+      <w:r>
+        <w:t xml:space="preserve">-</w:t>
+      </w:r>
+      <w:r>
+        <w:t xml:space="preserve"> </w:t>
+      </w:r>
+      <w:r>
+        <w:t xml:space="preserve">Science</w:t>
+      </w:r>
+      <w:r>
+        <w:t xml:space="preserve">.gc.ca. Tri-Agency Open Access Policy on Publications</w:t>
       </w:r>
     </w:p>
     <w:bookmarkEnd w:id="56"/>
-    <w:bookmarkStart w:id="57" w:name="ref-Iqbal2016"/>
+    <w:bookmarkStart w:id="58" w:name="ref-Ioannidis2014"/>
     <w:p>
       <w:pPr>
         <w:pStyle w:val="Bibliography"/>
       </w:pPr>
       <w:r>
-        <w:t xml:space="preserve">Iqbal, S. A., Wallach, J. D., Khoury, M. J., Schully, S. D., and Ioannidis, J. P. A. 2016. Reproducible research practices and transparency across the biomedical literature. PLoS Biology. 14:1–13.</w:t>
-      </w:r>
-    </w:p>
-    <w:bookmarkEnd w:id="57"/>
-    <w:bookmarkStart w:id="58" w:name="ref-Lehner2017"/>
+        <w:t xml:space="preserve">Ioannidis JPA (2014) How to make more published research true. PLoS Medicine 11:</w:t>
+      </w:r>
+      <w:r>
+        <w:t xml:space="preserve"> </w:t>
+      </w:r>
+      <w:hyperlink r:id="rId57">
+        <w:r>
+          <w:rPr>
+            <w:rStyle w:val="Hyperlink"/>
+          </w:rPr>
+          <w:t xml:space="preserve">https://doi.org/10.1371/journal.pmed.1001747</w:t>
+        </w:r>
+      </w:hyperlink>
+    </w:p>
+    <w:bookmarkEnd w:id="58"/>
+    <w:bookmarkStart w:id="60" w:name="ref-Iqbal2016"/>
     <w:p>
       <w:pPr>
         <w:pStyle w:val="Bibliography"/>
       </w:pPr>
       <w:r>
-        <w:t xml:space="preserve">Lehner, M. S., Pethybridge, S. J., Meyer, M. C., and Del Ponte, E. M. 2017. Meta-analytic modelling of the incidence–yield and incidence–sclerotial production relationships in soybean white mould epidemics. Plant Pathology. 66:460–468.</w:t>
-      </w:r>
-    </w:p>
-    <w:bookmarkEnd w:id="58"/>
-    <w:bookmarkStart w:id="59" w:name="ref-Madden2015"/>
+        <w:t xml:space="preserve">Iqbal SA, Wallach JD, Khoury MJ, et al (2016) Reproducible research practices and transparency across the biomedical literature. PLoS Biology 14:1–13.</w:t>
+      </w:r>
+      <w:r>
+        <w:t xml:space="preserve"> </w:t>
+      </w:r>
+      <w:hyperlink r:id="rId59">
+        <w:r>
+          <w:rPr>
+            <w:rStyle w:val="Hyperlink"/>
+          </w:rPr>
+          <w:t xml:space="preserve">https://doi.org/10.1371/journal.pbio.1002333</w:t>
+        </w:r>
+      </w:hyperlink>
+    </w:p>
+    <w:bookmarkEnd w:id="60"/>
+    <w:bookmarkStart w:id="62" w:name="ref-Lehner2017"/>
     <w:p>
       <w:pPr>
         <w:pStyle w:val="Bibliography"/>
       </w:pPr>
       <w:r>
-        <w:t xml:space="preserve">Madden, L. V., Shah, D. A., and Esker, P. D. 2015. Does the</w:t>
+        <w:t xml:space="preserve">Lehner MS, Pethybridge SJ, Meyer MC, Del Ponte EM (2017) Meta-analytic modelling of the incidence–yield and incidence–sclerotial production relationships in soybean white mould epidemics. Plant Pathology 66:460–468.</w:t>
+      </w:r>
+      <w:r>
+        <w:t xml:space="preserve"> </w:t>
+      </w:r>
+      <w:hyperlink r:id="rId61">
+        <w:r>
+          <w:rPr>
+            <w:rStyle w:val="Hyperlink"/>
+          </w:rPr>
+          <w:t xml:space="preserve">https://doi.org/10.1111/ppa.12590</w:t>
+        </w:r>
+      </w:hyperlink>
+    </w:p>
+    <w:bookmarkEnd w:id="62"/>
+    <w:bookmarkStart w:id="64" w:name="ref-Madden2015"/>
+    <w:p>
+      <w:pPr>
+        <w:pStyle w:val="Bibliography"/>
+      </w:pPr>
+      <w:r>
+        <w:t xml:space="preserve">Madden LV, Shah DA, Esker PD (2015) Does the</w:t>
       </w:r>
       <w:r>
         <w:t xml:space="preserve"> </w:t>
@@ -4007,92 +4030,7 @@
         <w:t xml:space="preserve"> </w:t>
       </w:r>
       <w:r>
-        <w:t xml:space="preserve">value have a future in plant pathology? Phytopathology. 105:1400–1407.</w:t>
-      </w:r>
-    </w:p>
-    <w:bookmarkEnd w:id="59"/>
-    <w:bookmarkStart w:id="60" w:name="ref-Makowski2019"/>
-    <w:p>
-      <w:pPr>
-        <w:pStyle w:val="Bibliography"/>
-      </w:pPr>
-      <w:r>
-        <w:t xml:space="preserve">Makowski, D., Ben-Shachar, M. S., and Lüdecke, D. 2019.</w:t>
-      </w:r>
-      <w:r>
-        <w:t xml:space="preserve"> </w:t>
-      </w:r>
-      <w:r>
-        <w:t xml:space="preserve">bayestestR</w:t>
-      </w:r>
-      <w:r>
-        <w:t xml:space="preserve">: Describing effects and their uncertainty, existence and significance within the</w:t>
-      </w:r>
-      <w:r>
-        <w:t xml:space="preserve"> </w:t>
-      </w:r>
-      <w:r>
-        <w:t xml:space="preserve">Bayesian</w:t>
-      </w:r>
-      <w:r>
-        <w:t xml:space="preserve"> </w:t>
-      </w:r>
-      <w:r>
-        <w:t xml:space="preserve">framework. Journal of Open Source Software. 4:1541.</w:t>
-      </w:r>
-    </w:p>
-    <w:bookmarkEnd w:id="60"/>
-    <w:bookmarkStart w:id="61" w:name="ref-McNaught1997"/>
-    <w:p>
-      <w:pPr>
-        <w:pStyle w:val="Bibliography"/>
-      </w:pPr>
-      <w:r>
-        <w:t xml:space="preserve">McNaught, A. D., and Wilkinson, A. 1997.</w:t>
-      </w:r>
-      <w:r>
-        <w:t xml:space="preserve"> </w:t>
-      </w:r>
-      <w:r>
-        <w:rPr>
-          <w:i/>
-        </w:rPr>
-        <w:t xml:space="preserve">Compendium of Chemical Terminology</w:t>
-      </w:r>
-      <w:r>
-        <w:t xml:space="preserve">. Second Edition. Blackwell Science Oxford.</w:t>
-      </w:r>
-    </w:p>
-    <w:bookmarkEnd w:id="61"/>
-    <w:bookmarkStart w:id="62" w:name="ref-vannoorden2017"/>
-    <w:p>
-      <w:pPr>
-        <w:pStyle w:val="Bibliography"/>
-      </w:pPr>
-      <w:r>
-        <w:t xml:space="preserve">Noorden, R. van. 2017.</w:t>
-      </w:r>
-      <w:r>
-        <w:t xml:space="preserve"> </w:t>
-      </w:r>
-      <w:r>
-        <w:t xml:space="preserve">Gates Foundation</w:t>
-      </w:r>
-      <w:r>
-        <w:t xml:space="preserve"> </w:t>
-      </w:r>
-      <w:r>
-        <w:t xml:space="preserve">demands open access. Nature. 541:270–270.</w:t>
-      </w:r>
-    </w:p>
-    <w:bookmarkEnd w:id="62"/>
-    <w:bookmarkStart w:id="64" w:name="ref-Patil2016"/>
-    <w:p>
-      <w:pPr>
-        <w:pStyle w:val="Bibliography"/>
-      </w:pPr>
-      <w:r>
-        <w:t xml:space="preserve">Patil, P., Peng, R. D., and Leek, J. 2016. A statistical definition for reproducibility and replicability. bioRxiv. Available at:</w:t>
+        <w:t xml:space="preserve">value have a future in plant pathology? Phytopathology 105:1400–1407.</w:t>
       </w:r>
       <w:r>
         <w:t xml:space="preserve"> </w:t>
@@ -4102,145 +4040,162 @@
           <w:rPr>
             <w:rStyle w:val="Hyperlink"/>
           </w:rPr>
-          <w:t xml:space="preserve">http://biorxiv.org/content/early/2016/07/29/066803</w:t>
+          <w:t xml:space="preserve">https://doi.org/10.1094/PHYTO-07-15-0165-LE</w:t>
         </w:r>
       </w:hyperlink>
-      <w:r>
-        <w:t xml:space="preserve">.</w:t>
-      </w:r>
     </w:p>
     <w:bookmarkEnd w:id="64"/>
-    <w:bookmarkStart w:id="65" w:name="ref-Peng2009"/>
+    <w:bookmarkStart w:id="66" w:name="ref-Makowski2019"/>
     <w:p>
       <w:pPr>
         <w:pStyle w:val="Bibliography"/>
       </w:pPr>
       <w:r>
-        <w:t xml:space="preserve">Peng, R. D. 2009. Reproducible research and biostatistics. Biostatistics. 10:405–408.</w:t>
-      </w:r>
-    </w:p>
-    <w:bookmarkEnd w:id="65"/>
-    <w:bookmarkStart w:id="67" w:name="ref-RCT2020"/>
-    <w:p>
-      <w:pPr>
-        <w:pStyle w:val="Bibliography"/>
-      </w:pPr>
-      <w:r>
-        <w:t xml:space="preserve">R Core Team. 2020.</w:t>
-      </w:r>
-      <w:r>
-        <w:t xml:space="preserve"> </w:t>
-      </w:r>
-      <w:r>
-        <w:rPr>
-          <w:i/>
-        </w:rPr>
-        <w:t xml:space="preserve">R</w:t>
-      </w:r>
-      <w:r>
-        <w:rPr>
-          <w:i/>
-        </w:rPr>
-        <w:t xml:space="preserve">: A language and environment for statistical computing</w:t>
-      </w:r>
-      <w:r>
-        <w:t xml:space="preserve">. Vienna, Austria: R Foundation for Statistical Computing. Available at:</w:t>
-      </w:r>
-      <w:r>
-        <w:t xml:space="preserve"> </w:t>
-      </w:r>
-      <w:hyperlink r:id="rId66">
+        <w:t xml:space="preserve">Makowski D, Ben-Shachar MS, Lüdecke D (2019)</w:t>
+      </w:r>
+      <w:r>
+        <w:t xml:space="preserve"> </w:t>
+      </w:r>
+      <w:r>
+        <w:t xml:space="preserve">bayestestR</w:t>
+      </w:r>
+      <w:r>
+        <w:t xml:space="preserve">: Describing effects and their uncertainty, existence and significance within the</w:t>
+      </w:r>
+      <w:r>
+        <w:t xml:space="preserve"> </w:t>
+      </w:r>
+      <w:r>
+        <w:t xml:space="preserve">Bayesian</w:t>
+      </w:r>
+      <w:r>
+        <w:t xml:space="preserve"> </w:t>
+      </w:r>
+      <w:r>
+        <w:t xml:space="preserve">framework. Journal of Open Source Software 4:1541.</w:t>
+      </w:r>
+      <w:r>
+        <w:t xml:space="preserve"> </w:t>
+      </w:r>
+      <w:hyperlink r:id="rId65">
         <w:r>
           <w:rPr>
             <w:rStyle w:val="Hyperlink"/>
           </w:rPr>
-          <w:t xml:space="preserve">https://www.R-project.org/</w:t>
+          <w:t xml:space="preserve">https://doi.org/10.21105/joss.01541</w:t>
         </w:r>
       </w:hyperlink>
-      <w:r>
-        <w:t xml:space="preserve">.</w:t>
+    </w:p>
+    <w:bookmarkEnd w:id="66"/>
+    <w:bookmarkStart w:id="67" w:name="ref-McNaught1997"/>
+    <w:p>
+      <w:pPr>
+        <w:pStyle w:val="Bibliography"/>
+      </w:pPr>
+      <w:r>
+        <w:t xml:space="preserve">McNaught AD, Wilkinson A (1997)</w:t>
+      </w:r>
+      <w:r>
+        <w:t xml:space="preserve"> </w:t>
+      </w:r>
+      <w:r>
+        <w:t xml:space="preserve">Compendium of Chemical Terminology</w:t>
+      </w:r>
+      <w:r>
+        <w:t xml:space="preserve">, Second Edition. Blackwell Science Oxford</w:t>
       </w:r>
     </w:p>
     <w:bookmarkEnd w:id="67"/>
-    <w:bookmarkStart w:id="68" w:name="ref-Sparks2011"/>
+    <w:bookmarkStart w:id="68" w:name="ref-vannoorden2017"/>
     <w:p>
       <w:pPr>
         <w:pStyle w:val="Bibliography"/>
       </w:pPr>
       <w:r>
-        <w:t xml:space="preserve">Sparks, A. H., Forbes, G. A., Hijmans, R. J., and Garrett, K. A. 2011. A metamodeling framework for extending the application domain of process-based ecological models. Ecosphere. 2:art90.</w:t>
+        <w:t xml:space="preserve">Noorden R van (2017)</w:t>
+      </w:r>
+      <w:r>
+        <w:t xml:space="preserve"> </w:t>
+      </w:r>
+      <w:r>
+        <w:t xml:space="preserve">Gates Foundation</w:t>
+      </w:r>
+      <w:r>
+        <w:t xml:space="preserve"> </w:t>
+      </w:r>
+      <w:r>
+        <w:t xml:space="preserve">demands open access. Nature 541:270–270</w:t>
       </w:r>
     </w:p>
     <w:bookmarkEnd w:id="68"/>
-    <w:bookmarkStart w:id="69" w:name="ref-Sparks2014"/>
+    <w:bookmarkStart w:id="70" w:name="ref-Patil2016"/>
     <w:p>
       <w:pPr>
         <w:pStyle w:val="Bibliography"/>
       </w:pPr>
       <w:r>
-        <w:t xml:space="preserve">Sparks, A. H., Forbes, G. A., Hijmans, R. J., and Garrett, K. A. 2014. Climate change may have limited effect on global risk of potato late blight. Global Change Biology. :3621–3631.</w:t>
-      </w:r>
-    </w:p>
-    <w:bookmarkEnd w:id="69"/>
-    <w:bookmarkStart w:id="70" w:name="ref-Stodden2013"/>
+        <w:t xml:space="preserve">Patil P, Peng RD, Leek J (2016) A statistical definition for reproducibility and replicability. bioRxiv.</w:t>
+      </w:r>
+      <w:r>
+        <w:t xml:space="preserve"> </w:t>
+      </w:r>
+      <w:hyperlink r:id="rId69">
+        <w:r>
+          <w:rPr>
+            <w:rStyle w:val="Hyperlink"/>
+          </w:rPr>
+          <w:t xml:space="preserve">https://doi.org/10.1101/066803</w:t>
+        </w:r>
+      </w:hyperlink>
+    </w:p>
+    <w:bookmarkEnd w:id="70"/>
+    <w:bookmarkStart w:id="72" w:name="ref-Peng2009"/>
     <w:p>
       <w:pPr>
         <w:pStyle w:val="Bibliography"/>
       </w:pPr>
       <w:r>
-        <w:t xml:space="preserve">Stodden, V., Guo, P., and Ma, Z. 2013. Toward reproducible computational research: An empirical analysis of data and code policy adoption by journals. PLoS One. 8:2–9.</w:t>
-      </w:r>
-    </w:p>
-    <w:bookmarkEnd w:id="70"/>
-    <w:bookmarkStart w:id="71" w:name="ref-Sweedler2015"/>
+        <w:t xml:space="preserve">Peng RD (2009) Reproducible research and biostatistics. Biostatistics 10:405–408.</w:t>
+      </w:r>
+      <w:r>
+        <w:t xml:space="preserve"> </w:t>
+      </w:r>
+      <w:hyperlink r:id="rId71">
+        <w:r>
+          <w:rPr>
+            <w:rStyle w:val="Hyperlink"/>
+          </w:rPr>
+          <w:t xml:space="preserve">https://doi.org/10.1093/biostatistics/kxp014</w:t>
+        </w:r>
+      </w:hyperlink>
+    </w:p>
+    <w:bookmarkEnd w:id="72"/>
+    <w:bookmarkStart w:id="73" w:name="ref-RCT2020"/>
     <w:p>
       <w:pPr>
         <w:pStyle w:val="Bibliography"/>
       </w:pPr>
       <w:r>
-        <w:t xml:space="preserve">Sweedler, J. V. 2015. Striving for reproducible science. Analytical Chemistry. 87:11603–11604.</w:t>
-      </w:r>
-    </w:p>
-    <w:bookmarkEnd w:id="71"/>
-    <w:bookmarkStart w:id="72" w:name="ref-Wald2010"/>
+        <w:t xml:space="preserve">R Core Team (2020)</w:t>
+      </w:r>
+      <w:r>
+        <w:t xml:space="preserve"> </w:t>
+      </w:r>
+      <w:r>
+        <w:t xml:space="preserve">R</w:t>
+      </w:r>
+      <w:r>
+        <w:t xml:space="preserve">: A language and environment for statistical computing. R Foundation for Statistical Computing, Vienna, Austria</w:t>
+      </w:r>
+    </w:p>
+    <w:bookmarkEnd w:id="73"/>
+    <w:bookmarkStart w:id="75" w:name="ref-Sparks2011"/>
     <w:p>
       <w:pPr>
         <w:pStyle w:val="Bibliography"/>
       </w:pPr>
       <w:r>
-        <w:t xml:space="preserve">Wald, C. 2010. Scientists embrace openness.</w:t>
-      </w:r>
-    </w:p>
-    <w:bookmarkEnd w:id="72"/>
-    <w:bookmarkStart w:id="73" w:name="ref-Weissgerber2016"/>
-    <w:p>
-      <w:pPr>
-        <w:pStyle w:val="Bibliography"/>
-      </w:pPr>
-      <w:r>
-        <w:t xml:space="preserve">Weissgerber, T. L., Garovic, V. D., Winham, S. J., Milic, N. M., and Prager, E. M. 2016. Transparent reporting for reproducible science. Journal of Neuroscience Research. 00:1–6.</w:t>
-      </w:r>
-    </w:p>
-    <w:bookmarkEnd w:id="73"/>
-    <w:bookmarkStart w:id="75" w:name="ref-Wickham2020"/>
-    <w:p>
-      <w:pPr>
-        <w:pStyle w:val="Bibliography"/>
-      </w:pPr>
-      <w:r>
-        <w:t xml:space="preserve">Wickham, H., François, R., Henry, L., and Müller, K. 2020.</w:t>
-      </w:r>
-      <w:r>
-        <w:t xml:space="preserve"> </w:t>
-      </w:r>
-      <w:r>
-        <w:rPr>
-          <w:i/>
-        </w:rPr>
-        <w:t xml:space="preserve">Dplyr: A grammar of data manipulation</w:t>
-      </w:r>
-      <w:r>
-        <w:t xml:space="preserve">. Available at:</w:t>
+        <w:t xml:space="preserve">Sparks AH, Forbes GA, Hijmans RJ, Garrett KA (2011) A metamodeling framework for extending the application domain of process-based ecological models. Ecosphere 2:art90.</w:t>
       </w:r>
       <w:r>
         <w:t xml:space="preserve"> </w:t>
@@ -4250,45 +4205,18 @@
           <w:rPr>
             <w:rStyle w:val="Hyperlink"/>
           </w:rPr>
-          <w:t xml:space="preserve">https://CRAN.R-project.org/package=dplyr</w:t>
+          <w:t xml:space="preserve">https://doi.org/10.1890/ES11-00128.1</w:t>
         </w:r>
       </w:hyperlink>
-      <w:r>
-        <w:t xml:space="preserve">.</w:t>
-      </w:r>
     </w:p>
     <w:bookmarkEnd w:id="75"/>
-    <w:bookmarkStart w:id="77" w:name="ref-Wilkinson2016"/>
+    <w:bookmarkStart w:id="77" w:name="ref-Sparks2014"/>
     <w:p>
       <w:pPr>
         <w:pStyle w:val="Bibliography"/>
       </w:pPr>
       <w:r>
-        <w:t xml:space="preserve">Wilkinson, M. D., Dumontier, M., Aalbersberg, Ij. J., Appleton, G., Axton, M., Baak, A., et al. 2016. The</w:t>
-      </w:r>
-      <w:r>
-        <w:t xml:space="preserve"> </w:t>
-      </w:r>
-      <w:r>
-        <w:t xml:space="preserve">FAIR</w:t>
-      </w:r>
-      <w:r>
-        <w:t xml:space="preserve"> </w:t>
-      </w:r>
-      <w:r>
-        <w:t xml:space="preserve">Guiding</w:t>
-      </w:r>
-      <w:r>
-        <w:t xml:space="preserve"> </w:t>
-      </w:r>
-      <w:r>
-        <w:t xml:space="preserve">Principles</w:t>
-      </w:r>
-      <w:r>
-        <w:t xml:space="preserve"> </w:t>
-      </w:r>
-      <w:r>
-        <w:t xml:space="preserve">for scientific data management and stewardship. Scientific Data. 3:1–9 Available at:</w:t>
+        <w:t xml:space="preserve">Sparks AH, Forbes GA, Hijmans RJ, Garrett KA (2014) Climate change may have limited effect on global risk of potato late blight. Global Change Biology 3621–3631.</w:t>
       </w:r>
       <w:r>
         <w:t xml:space="preserve"> </w:t>
@@ -4298,35 +4226,168 @@
           <w:rPr>
             <w:rStyle w:val="Hyperlink"/>
           </w:rPr>
-          <w:t xml:space="preserve">https://www.nature.com/articles/sdata201618</w:t>
+          <w:t xml:space="preserve">https://doi.org/10.1094/PDIS-04-11-031</w:t>
         </w:r>
       </w:hyperlink>
-      <w:r>
-        <w:t xml:space="preserve"> </w:t>
-      </w:r>
-      <w:r>
-        <w:t xml:space="preserve">[Accessed April 20, 2020].</w:t>
-      </w:r>
     </w:p>
     <w:bookmarkEnd w:id="77"/>
-    <w:bookmarkStart w:id="78" w:name="ref-Ziemann2016"/>
+    <w:bookmarkStart w:id="79" w:name="ref-Stodden2013"/>
     <w:p>
       <w:pPr>
         <w:pStyle w:val="Bibliography"/>
       </w:pPr>
       <w:r>
-        <w:t xml:space="preserve">Ziemann, M., Eren, Y., and El-Osta, A. 2016. Gene name errors are widespread in the scientific literature. Genome Biology. 17:177.</w:t>
-      </w:r>
-    </w:p>
-    <w:bookmarkEnd w:id="78"/>
+        <w:t xml:space="preserve">Stodden V, Guo P, Ma Z (2013) Toward reproducible computational research: An empirical analysis of data and code policy adoption by journals. PLoS One 8:2–9.</w:t>
+      </w:r>
+      <w:r>
+        <w:t xml:space="preserve"> </w:t>
+      </w:r>
+      <w:hyperlink r:id="rId78">
+        <w:r>
+          <w:rPr>
+            <w:rStyle w:val="Hyperlink"/>
+          </w:rPr>
+          <w:t xml:space="preserve">https://doi.org/10.1371/journal.pone.0067111</w:t>
+        </w:r>
+      </w:hyperlink>
+    </w:p>
     <w:bookmarkEnd w:id="79"/>
+    <w:bookmarkStart w:id="81" w:name="ref-Sweedler2015"/>
+    <w:p>
+      <w:pPr>
+        <w:pStyle w:val="Bibliography"/>
+      </w:pPr>
+      <w:r>
+        <w:t xml:space="preserve">Sweedler JV (2015) Striving for reproducible science. Analytical Chemistry 87:11603–11604.</w:t>
+      </w:r>
+      <w:r>
+        <w:t xml:space="preserve"> </w:t>
+      </w:r>
+      <w:hyperlink r:id="rId80">
+        <w:r>
+          <w:rPr>
+            <w:rStyle w:val="Hyperlink"/>
+          </w:rPr>
+          <w:t xml:space="preserve">https://doi.org/10.1021/acs.analchem.5b04300</w:t>
+        </w:r>
+      </w:hyperlink>
+    </w:p>
+    <w:bookmarkEnd w:id="81"/>
+    <w:bookmarkStart w:id="82" w:name="ref-Wald2010"/>
+    <w:p>
+      <w:pPr>
+        <w:pStyle w:val="Bibliography"/>
+      </w:pPr>
+      <w:r>
+        <w:t xml:space="preserve">Wald C (2010) Scientists embrace openness</w:t>
+      </w:r>
+    </w:p>
+    <w:bookmarkEnd w:id="82"/>
+    <w:bookmarkStart w:id="84" w:name="ref-Weissgerber2016"/>
+    <w:p>
+      <w:pPr>
+        <w:pStyle w:val="Bibliography"/>
+      </w:pPr>
+      <w:r>
+        <w:t xml:space="preserve">Weissgerber TL, Garovic VD, Winham SJ, et al (2016) Transparent reporting for reproducible science. Journal of Neuroscience Research 00:1–6.</w:t>
+      </w:r>
+      <w:r>
+        <w:t xml:space="preserve"> </w:t>
+      </w:r>
+      <w:hyperlink r:id="rId83">
+        <w:r>
+          <w:rPr>
+            <w:rStyle w:val="Hyperlink"/>
+          </w:rPr>
+          <w:t xml:space="preserve">https://doi.org/10.1002/jnr.23785</w:t>
+        </w:r>
+      </w:hyperlink>
+    </w:p>
+    <w:bookmarkEnd w:id="84"/>
+    <w:bookmarkStart w:id="85" w:name="ref-Wickham2020"/>
+    <w:p>
+      <w:pPr>
+        <w:pStyle w:val="Bibliography"/>
+      </w:pPr>
+      <w:r>
+        <w:t xml:space="preserve">Wickham H, François R, Henry L, Müller K (2020) Dplyr: A grammar of data manipulation</w:t>
+      </w:r>
+    </w:p>
+    <w:bookmarkEnd w:id="85"/>
+    <w:bookmarkStart w:id="87" w:name="ref-Wilkinson2016"/>
+    <w:p>
+      <w:pPr>
+        <w:pStyle w:val="Bibliography"/>
+      </w:pPr>
+      <w:r>
+        <w:t xml:space="preserve">Wilkinson MD, Dumontier M, Aalbersberg IjJ, et al (2016) The</w:t>
+      </w:r>
+      <w:r>
+        <w:t xml:space="preserve"> </w:t>
+      </w:r>
+      <w:r>
+        <w:t xml:space="preserve">FAIR</w:t>
+      </w:r>
+      <w:r>
+        <w:t xml:space="preserve"> </w:t>
+      </w:r>
+      <w:r>
+        <w:t xml:space="preserve">Guiding</w:t>
+      </w:r>
+      <w:r>
+        <w:t xml:space="preserve"> </w:t>
+      </w:r>
+      <w:r>
+        <w:t xml:space="preserve">Principles</w:t>
+      </w:r>
+      <w:r>
+        <w:t xml:space="preserve"> </w:t>
+      </w:r>
+      <w:r>
+        <w:t xml:space="preserve">for scientific data management and stewardship. Scientific Data 3:1–9.</w:t>
+      </w:r>
+      <w:r>
+        <w:t xml:space="preserve"> </w:t>
+      </w:r>
+      <w:hyperlink r:id="rId86">
+        <w:r>
+          <w:rPr>
+            <w:rStyle w:val="Hyperlink"/>
+          </w:rPr>
+          <w:t xml:space="preserve">https://doi.org/10.1038/sdata.2016.18</w:t>
+        </w:r>
+      </w:hyperlink>
+    </w:p>
+    <w:bookmarkEnd w:id="87"/>
+    <w:bookmarkStart w:id="89" w:name="ref-Ziemann2016"/>
+    <w:p>
+      <w:pPr>
+        <w:pStyle w:val="Bibliography"/>
+      </w:pPr>
+      <w:r>
+        <w:t xml:space="preserve">Ziemann M, Eren Y, El-Osta A (2016) Gene name errors are widespread in the scientific literature. Genome Biology 17:177.</w:t>
+      </w:r>
+      <w:r>
+        <w:t xml:space="preserve"> </w:t>
+      </w:r>
+      <w:hyperlink r:id="rId88">
+        <w:r>
+          <w:rPr>
+            <w:rStyle w:val="Hyperlink"/>
+          </w:rPr>
+          <w:t xml:space="preserve">https://doi.org/10.1186/s13059-016-1044-7</w:t>
+        </w:r>
+      </w:hyperlink>
+    </w:p>
+    <w:bookmarkEnd w:id="89"/>
+    <w:bookmarkEnd w:id="90"/>
     <w:p>
       <w:r>
         <w:br w:type="page"/>
       </w:r>
     </w:p>
-    <w:bookmarkEnd w:id="80"/>
-    <w:bookmarkStart w:id="81" w:name="tables"/>
+    <w:bookmarkEnd w:id="91"/>
+    <w:bookmarkStart w:id="92" w:name="tables"/>
     <w:p>
       <w:pPr>
         <w:pStyle w:val="Heading1"/>
@@ -4343,7 +4404,7 @@
         <w:rPr/>
         <w:t xml:space="preserve">Table </w:t>
       </w:r>
-      <w:bookmarkStart w:id="f7e94ac5-ee04-4637-9db8-f4ca2c080126" w:name="journals"/>
+      <w:bookmarkStart w:id="ddb5e966-8945-4d57-80e0-d2f7cbbb4c6c" w:name="journals"/>
       <w:r xmlns:w="http://schemas.openxmlformats.org/wordprocessingml/2006/main" xmlns:wp="http://schemas.openxmlformats.org/drawingml/2006/wordprocessingDrawing" xmlns:r="http://schemas.openxmlformats.org/officeDocument/2006/relationships" xmlns:w14="http://schemas.microsoft.com/office/word/2010/wordml">
         <w:rPr/>
         <w:fldChar w:fldCharType="begin" w:dirty="true"/>
@@ -4356,7 +4417,7 @@
         <w:rPr/>
         <w:fldChar w:fldCharType="end" w:dirty="true"/>
       </w:r>
-      <w:bookmarkEnd w:id="f7e94ac5-ee04-4637-9db8-f4ca2c080126"/>
+      <w:bookmarkEnd w:id="ddb5e966-8945-4d57-80e0-d2f7cbbb4c6c"/>
       <w:r>
         <w:rPr/>
         <w:t xml:space="preserve">: </w:t>
@@ -5809,7 +5870,7 @@
         <w:rPr/>
         <w:t xml:space="preserve">Table </w:t>
       </w:r>
-      <w:bookmarkStart w:id="9f2a4023-5c89-42b3-9839-75d176040725" w:name="sa"/>
+      <w:bookmarkStart w:id="fe6f4fcb-17dc-4561-af16-20bcb5123103" w:name="sa"/>
       <w:r xmlns:w="http://schemas.openxmlformats.org/wordprocessingml/2006/main" xmlns:wp="http://schemas.openxmlformats.org/drawingml/2006/wordprocessingDrawing" xmlns:r="http://schemas.openxmlformats.org/officeDocument/2006/relationships" xmlns:w14="http://schemas.microsoft.com/office/word/2010/wordml">
         <w:rPr/>
         <w:fldChar w:fldCharType="begin" w:dirty="true"/>
@@ -5822,7 +5883,7 @@
         <w:rPr/>
         <w:fldChar w:fldCharType="end" w:dirty="true"/>
       </w:r>
-      <w:bookmarkEnd w:id="9f2a4023-5c89-42b3-9839-75d176040725"/>
+      <w:bookmarkEnd w:id="fe6f4fcb-17dc-4561-af16-20bcb5123103"/>
       <w:r>
         <w:rPr/>
         <w:t xml:space="preserve">: </w:t>
@@ -6467,7 +6528,7 @@
         <w:rPr/>
         <w:t xml:space="preserve">Table </w:t>
       </w:r>
-      <w:bookmarkStart w:id="47b055a0-d2c3-4381-bf6e-aafb63ed2918" w:name="sc"/>
+      <w:bookmarkStart w:id="6d68184c-72e1-4571-bb5a-4aca4462c2da" w:name="sc"/>
       <w:r xmlns:w="http://schemas.openxmlformats.org/wordprocessingml/2006/main" xmlns:wp="http://schemas.openxmlformats.org/drawingml/2006/wordprocessingDrawing" xmlns:r="http://schemas.openxmlformats.org/officeDocument/2006/relationships" xmlns:w14="http://schemas.microsoft.com/office/word/2010/wordml">
         <w:rPr/>
         <w:fldChar w:fldCharType="begin" w:dirty="true"/>
@@ -6480,7 +6541,7 @@
         <w:rPr/>
         <w:fldChar w:fldCharType="end" w:dirty="true"/>
       </w:r>
-      <w:bookmarkEnd w:id="47b055a0-d2c3-4381-bf6e-aafb63ed2918"/>
+      <w:bookmarkEnd w:id="6d68184c-72e1-4571-bb5a-4aca4462c2da"/>
       <w:r>
         <w:rPr/>
         <w:t xml:space="preserve">: </w:t>
@@ -7125,7 +7186,7 @@
         <w:rPr/>
         <w:t xml:space="preserve">Table </w:t>
       </w:r>
-      <w:bookmarkStart w:id="769a6ff9-b1f5-47b7-8d69-1f390d31d00b" w:name="su"/>
+      <w:bookmarkStart w:id="00d7fe2d-edff-437c-b77b-33b72878eddc" w:name="su"/>
       <w:r xmlns:w="http://schemas.openxmlformats.org/wordprocessingml/2006/main" xmlns:wp="http://schemas.openxmlformats.org/drawingml/2006/wordprocessingDrawing" xmlns:r="http://schemas.openxmlformats.org/officeDocument/2006/relationships" xmlns:w14="http://schemas.microsoft.com/office/word/2010/wordml">
         <w:rPr/>
         <w:fldChar w:fldCharType="begin" w:dirty="true"/>
@@ -7138,7 +7199,7 @@
         <w:rPr/>
         <w:fldChar w:fldCharType="end" w:dirty="true"/>
       </w:r>
-      <w:bookmarkEnd w:id="769a6ff9-b1f5-47b7-8d69-1f390d31d00b"/>
+      <w:bookmarkEnd w:id="00d7fe2d-edff-437c-b77b-33b72878eddc"/>
       <w:r>
         <w:rPr/>
         <w:t xml:space="preserve">: </w:t>
@@ -8094,7 +8155,7 @@
         <w:rPr/>
         <w:t xml:space="preserve">Table </w:t>
       </w:r>
-      <w:bookmarkStart w:id="58741213-c655-4e22-8995-9976cb261a0f" w:name="reproducibility"/>
+      <w:bookmarkStart w:id="605ca2bb-ee5f-4d0e-9ad9-940133574228" w:name="reproducibility"/>
       <w:r xmlns:w="http://schemas.openxmlformats.org/wordprocessingml/2006/main" xmlns:wp="http://schemas.openxmlformats.org/drawingml/2006/wordprocessingDrawing" xmlns:r="http://schemas.openxmlformats.org/officeDocument/2006/relationships" xmlns:w14="http://schemas.microsoft.com/office/word/2010/wordml">
         <w:rPr/>
         <w:fldChar w:fldCharType="begin" w:dirty="true"/>
@@ -8107,7 +8168,7 @@
         <w:rPr/>
         <w:fldChar w:fldCharType="end" w:dirty="true"/>
       </w:r>
-      <w:bookmarkEnd w:id="58741213-c655-4e22-8995-9976cb261a0f"/>
+      <w:bookmarkEnd w:id="605ca2bb-ee5f-4d0e-9ad9-940133574228"/>
       <w:r>
         <w:rPr/>
         <w:t xml:space="preserve">: </w:t>
@@ -9653,8 +9714,8 @@
         <w:br w:type="page"/>
       </w:r>
     </w:p>
-    <w:bookmarkEnd w:id="81"/>
-    <w:bookmarkStart w:id="82" w:name="figures"/>
+    <w:bookmarkEnd w:id="92"/>
+    <w:bookmarkStart w:id="93" w:name="figures"/>
     <w:p>
       <w:pPr>
         <w:pStyle w:val="Heading1"/>
@@ -9687,7 +9748,7 @@
                     </pic:cNvPicPr>
                   </pic:nvPicPr>
                   <pic:blipFill>
-                    <a:blip r:embed="rId77"/>
+                    <a:blip r:embed="rId89"/>
                     <a:srcRect/>
                     <a:stretch>
                       <a:fillRect/>
@@ -9718,7 +9779,7 @@
         <w:rPr/>
         <w:t xml:space="preserve">Figure </w:t>
       </w:r>
-      <w:bookmarkStart w:id="7f88b7fe-5eb6-40de-ae74-a67b1806d819" w:name="workflow-dia"/>
+      <w:bookmarkStart w:id="2aa48cba-5a95-4670-8c31-71063b64d0aa" w:name="workflow-dia"/>
       <w:r xmlns:w="http://schemas.openxmlformats.org/wordprocessingml/2006/main" xmlns:wp="http://schemas.openxmlformats.org/drawingml/2006/wordprocessingDrawing" xmlns:r="http://schemas.openxmlformats.org/officeDocument/2006/relationships" xmlns:w14="http://schemas.microsoft.com/office/word/2010/wordml">
         <w:rPr/>
         <w:fldChar w:fldCharType="begin" w:dirty="true"/>
@@ -9731,7 +9792,7 @@
         <w:rPr/>
         <w:fldChar w:fldCharType="end" w:dirty="true"/>
       </w:r>
-      <w:bookmarkEnd w:id="7f88b7fe-5eb6-40de-ae74-a67b1806d819"/>
+      <w:bookmarkEnd w:id="2aa48cba-5a95-4670-8c31-71063b64d0aa"/>
       <w:r>
         <w:rPr/>
         <w:t xml:space="preserve">: </w:t>
@@ -9745,8 +9806,8 @@
         <w:br w:type="page"/>
       </w:r>
     </w:p>
-    <w:bookmarkEnd w:id="82"/>
-    <w:bookmarkStart w:id="83" w:name="colophon"/>
+    <w:bookmarkEnd w:id="93"/>
+    <w:bookmarkStart w:id="94" w:name="colophon"/>
     <w:p>
       <w:pPr>
         <w:pStyle w:val="Heading1"/>
@@ -9760,7 +9821,7 @@
         <w:pStyle w:val="FirstParagraph"/>
       </w:pPr>
       <w:r>
-        <w:t xml:space="preserve">This report was generated on 2020-12-07 10:54:52 using the following computational environment and dependencies:</w:t>
+        <w:t xml:space="preserve">This report was generated on 2020-12-07 11:10:13 using the following computational environment and dependencies:</w:t>
       </w:r>
     </w:p>
     <w:p>
@@ -10186,10 +10247,10 @@
         <w:rPr>
           <w:rStyle w:val="VerbatimChar"/>
         </w:rPr>
-        <w:t xml:space="preserve">#&gt; Head:     [b518623] 2020-10-15: Update knit_paper to remove search and replace in text, not needed</w:t>
-      </w:r>
-    </w:p>
-    <w:bookmarkEnd w:id="83"/>
+        <w:t xml:space="preserve">#&gt; Head:     [9e02fad] 2020-12-07: Start hopefully final edits on paper to send to coauathors soon</w:t>
+      </w:r>
+    </w:p>
+    <w:bookmarkEnd w:id="94"/>
     <w:sectPr>
       <w:pgSz w:w="12240" w:h="15840"/>
       <w:pgMar w:top="1440" w:right="1440" w:bottom="1440" w:left="1440" w:header="720" w:footer="720" w:gutter="0"/>

</xml_diff>

<commit_message>
grammar and spelling corrections
</commit_message>
<xml_diff>
--- a/analysis/paper/paper.docx
+++ b/analysis/paper/paper.docx
@@ -361,19 +361,7 @@
         <w:t xml:space="preserve"> </w:t>
       </w:r>
       <w:r>
-        <w:t xml:space="preserve">In</w:t>
-      </w:r>
-      <w:r>
-        <w:t xml:space="preserve"> </w:t>
-      </w:r>
-      <w:r>
-        <w:t xml:space="preserve">fact,</w:t>
-      </w:r>
-      <w:r>
-        <w:t xml:space="preserve"> </w:t>
-      </w:r>
-      <w:r>
-        <w:t xml:space="preserve">scientific</w:t>
+        <w:t xml:space="preserve">Scientific</w:t>
       </w:r>
       <w:r>
         <w:t xml:space="preserve"> </w:t>
@@ -493,7 +481,49 @@
         <w:t xml:space="preserve"> </w:t>
       </w:r>
       <w:r>
-        <w:t xml:space="preserve">prepared;</w:t>
+        <w:t xml:space="preserve">prepared,</w:t>
+      </w:r>
+      <w:r>
+        <w:t xml:space="preserve"> </w:t>
+      </w:r>
+      <w:r>
+        <w:t xml:space="preserve">and;</w:t>
+      </w:r>
+      <w:r>
+        <w:t xml:space="preserve"> </w:t>
+      </w:r>
+      <w:r>
+        <w:t xml:space="preserve">analyses</w:t>
+      </w:r>
+      <w:r>
+        <w:t xml:space="preserve"> </w:t>
+      </w:r>
+      <w:r>
+        <w:t xml:space="preserve">conducted.</w:t>
+      </w:r>
+      <w:r>
+        <w:t xml:space="preserve"> </w:t>
+      </w:r>
+      <w:r>
+        <w:t xml:space="preserve">Openly</w:t>
+      </w:r>
+      <w:r>
+        <w:t xml:space="preserve"> </w:t>
+      </w:r>
+      <w:r>
+        <w:t xml:space="preserve">sharing</w:t>
+      </w:r>
+      <w:r>
+        <w:t xml:space="preserve"> </w:t>
+      </w:r>
+      <w:r>
+        <w:t xml:space="preserve">protocols,</w:t>
+      </w:r>
+      <w:r>
+        <w:t xml:space="preserve"> </w:t>
+      </w:r>
+      <w:r>
+        <w:t xml:space="preserve">data</w:t>
       </w:r>
       <w:r>
         <w:t xml:space="preserve"> </w:t>
@@ -505,37 +535,49 @@
         <w:t xml:space="preserve"> </w:t>
       </w:r>
       <w:r>
-        <w:t xml:space="preserve">analyses</w:t>
-      </w:r>
-      <w:r>
-        <w:t xml:space="preserve"> </w:t>
-      </w:r>
-      <w:r>
-        <w:t xml:space="preserve">conducted.</w:t>
-      </w:r>
-      <w:r>
-        <w:t xml:space="preserve"> </w:t>
-      </w:r>
-      <w:r>
-        <w:t xml:space="preserve">Openly</w:t>
-      </w:r>
-      <w:r>
-        <w:t xml:space="preserve"> </w:t>
-      </w:r>
-      <w:r>
-        <w:t xml:space="preserve">sharing</w:t>
-      </w:r>
-      <w:r>
-        <w:t xml:space="preserve"> </w:t>
-      </w:r>
-      <w:r>
-        <w:t xml:space="preserve">protocols,</w:t>
-      </w:r>
-      <w:r>
-        <w:t xml:space="preserve"> </w:t>
-      </w:r>
-      <w:r>
-        <w:t xml:space="preserve">data</w:t>
+        <w:t xml:space="preserve">computational</w:t>
+      </w:r>
+      <w:r>
+        <w:t xml:space="preserve"> </w:t>
+      </w:r>
+      <w:r>
+        <w:t xml:space="preserve">code</w:t>
+      </w:r>
+      <w:r>
+        <w:t xml:space="preserve"> </w:t>
+      </w:r>
+      <w:r>
+        <w:t xml:space="preserve">is</w:t>
+      </w:r>
+      <w:r>
+        <w:t xml:space="preserve"> </w:t>
+      </w:r>
+      <w:r>
+        <w:t xml:space="preserve">central</w:t>
+      </w:r>
+      <w:r>
+        <w:t xml:space="preserve"> </w:t>
+      </w:r>
+      <w:r>
+        <w:t xml:space="preserve">for</w:t>
+      </w:r>
+      <w:r>
+        <w:t xml:space="preserve"> </w:t>
+      </w:r>
+      <w:r>
+        <w:t xml:space="preserve">current</w:t>
+      </w:r>
+      <w:r>
+        <w:t xml:space="preserve"> </w:t>
+      </w:r>
+      <w:r>
+        <w:t xml:space="preserve">scholarly</w:t>
+      </w:r>
+      <w:r>
+        <w:t xml:space="preserve"> </w:t>
+      </w:r>
+      <w:r>
+        <w:t xml:space="preserve">dissemination</w:t>
       </w:r>
       <w:r>
         <w:t xml:space="preserve"> </w:t>
@@ -547,60 +589,6 @@
         <w:t xml:space="preserve"> </w:t>
       </w:r>
       <w:r>
-        <w:t xml:space="preserve">computational</w:t>
-      </w:r>
-      <w:r>
-        <w:t xml:space="preserve"> </w:t>
-      </w:r>
-      <w:r>
-        <w:t xml:space="preserve">code</w:t>
-      </w:r>
-      <w:r>
-        <w:t xml:space="preserve"> </w:t>
-      </w:r>
-      <w:r>
-        <w:t xml:space="preserve">are</w:t>
-      </w:r>
-      <w:r>
-        <w:t xml:space="preserve"> </w:t>
-      </w:r>
-      <w:r>
-        <w:t xml:space="preserve">central</w:t>
-      </w:r>
-      <w:r>
-        <w:t xml:space="preserve"> </w:t>
-      </w:r>
-      <w:r>
-        <w:t xml:space="preserve">for</w:t>
-      </w:r>
-      <w:r>
-        <w:t xml:space="preserve"> </w:t>
-      </w:r>
-      <w:r>
-        <w:t xml:space="preserve">current</w:t>
-      </w:r>
-      <w:r>
-        <w:t xml:space="preserve"> </w:t>
-      </w:r>
-      <w:r>
-        <w:t xml:space="preserve">scholarly</w:t>
-      </w:r>
-      <w:r>
-        <w:t xml:space="preserve"> </w:t>
-      </w:r>
-      <w:r>
-        <w:t xml:space="preserve">dissemination</w:t>
-      </w:r>
-      <w:r>
-        <w:t xml:space="preserve"> </w:t>
-      </w:r>
-      <w:r>
-        <w:t xml:space="preserve">and</w:t>
-      </w:r>
-      <w:r>
-        <w:t xml:space="preserve"> </w:t>
-      </w:r>
-      <w:r>
         <w:t xml:space="preserve">communication,</w:t>
       </w:r>
       <w:r>
@@ -793,7 +781,7 @@
         <w:t xml:space="preserve"> </w:t>
       </w:r>
       <w:r>
-        <w:t xml:space="preserve">discipline,</w:t>
+        <w:t xml:space="preserve">discipline</w:t>
       </w:r>
       <w:r>
         <w:t xml:space="preserve"> </w:t>
@@ -1320,7 +1308,7 @@
         </w:r>
       </w:hyperlink>
     </w:p>
-    <w:bookmarkStart w:id="23" w:name="introduction"/>
+    <w:bookmarkStart w:id="22" w:name="introduction"/>
     <w:p>
       <w:pPr>
         <w:pStyle w:val="Heading1"/>
@@ -1340,19 +1328,19 @@
         <w:t xml:space="preserve"> </w:t>
       </w:r>
       <w:r>
-        <w:t xml:space="preserve">Collectively, they contribute to increase our basic and applied knowledge on several aspects of pathogen biology and disease development to ultimately improve plant disease management.</w:t>
-      </w:r>
-      <w:r>
-        <w:t xml:space="preserve"> </w:t>
-      </w:r>
-      <w:r>
-        <w:t xml:space="preserve">Scientific research in the field varies from the purely observational or descriptive nature to inferential based on experimental or simulation-derived data sets.</w:t>
-      </w:r>
-      <w:r>
-        <w:t xml:space="preserve"> </w:t>
-      </w:r>
-      <w:r>
-        <w:t xml:space="preserve">Whatever the case, research findings are verifiable based on how much of the research materials, processes and outcomes are made available beyond what is reported in the scientific article and the ability of others to make use of your methods and results.</w:t>
+        <w:t xml:space="preserve">Collectively, they contribute to increasing our basic and applied knowledge of several aspects of pathogen biology and disease development to ultimately improve plant disease management.</w:t>
+      </w:r>
+      <w:r>
+        <w:t xml:space="preserve"> </w:t>
+      </w:r>
+      <w:r>
+        <w:t xml:space="preserve">Scientific research in the field varies from the purely observational or descriptive nature to inferential, based on experimental or simulation-derived data sets.</w:t>
+      </w:r>
+      <w:r>
+        <w:t xml:space="preserve"> </w:t>
+      </w:r>
+      <w:r>
+        <w:t xml:space="preserve">Whatever the case, research findings are verifiable based on how much of the research materials, processes and outcomes are made available beyond what is reported in the scientific article and the ability of others to make use of the methods and results.</w:t>
       </w:r>
       <w:r>
         <w:t xml:space="preserve"> </w:t>
@@ -1360,6 +1348,55 @@
       <w:r>
         <w:t xml:space="preserve">These research findings include biological materials (isolates or strains), nucleic/protein sequences, experimental and simulated raw data annotations, drawings and photographs and statistical analysis code among other materials and data generated as a course of conducting research.</w:t>
       </w:r>
+    </w:p>
+    <w:p>
+      <w:pPr>
+        <w:pStyle w:val="BodyText"/>
+      </w:pPr>
+      <w:r>
+        <w:t xml:space="preserve">Recently, open science has been highlighted with many donors expecting data to be available</w:t>
+      </w:r>
+      <w:r>
+        <w:t xml:space="preserve"> </w:t>
+      </w:r>
+      <w:r>
+        <w:t xml:space="preserve">(Government of Canada 2016; Noorden 2017; Australian Research Council 2018)</w:t>
+      </w:r>
+      <w:r>
+        <w:t xml:space="preserve">, journals in the field promoting the sharing of data</w:t>
+      </w:r>
+      <w:r>
+        <w:t xml:space="preserve"> </w:t>
+      </w:r>
+      <w:r>
+        <w:t xml:space="preserve">(Tropical Plant Pathology)</w:t>
+      </w:r>
+      <w:r>
+        <w:t xml:space="preserve">, and other scientists interested in sharing and collaborating more widely</w:t>
+      </w:r>
+      <w:r>
+        <w:t xml:space="preserve"> </w:t>
+      </w:r>
+      <w:r>
+        <w:t xml:space="preserve">(Wald 2010)</w:t>
+      </w:r>
+      <w:r>
+        <w:t xml:space="preserve">.</w:t>
+      </w:r>
+    </w:p>
+    <w:p>
+      <w:pPr>
+        <w:pStyle w:val="BodyText"/>
+      </w:pPr>
+      <w:r>
+        <w:t xml:space="preserve">While open science and reproducibility are not the same, they are linked.</w:t>
+      </w:r>
+      <w:r>
+        <w:t xml:space="preserve"> </w:t>
+      </w:r>
+      <w:r>
+        <w:t xml:space="preserve">By proactively practising open science, the work becomes more reproducible through the availability of data and code.</w:t>
+      </w:r>
       <w:r>
         <w:t xml:space="preserve"> </w:t>
       </w:r>
@@ -1381,7 +1418,7 @@
         <w:pStyle w:val="FirstParagraph"/>
       </w:pPr>
       <w:r>
-        <w:t xml:space="preserve">In order for us to easily discuss the topic, we first must define what we mean so that we may clearly communicate.</w:t>
+        <w:t xml:space="preserve">For us to easily discuss the topic, we first must define what we mean so that we may clearly communicate.</w:t>
       </w:r>
       <w:r>
         <w:t xml:space="preserve"> </w:t>
@@ -1621,86 +1658,29 @@
         <w:pStyle w:val="FirstParagraph"/>
       </w:pPr>
       <w:r>
-        <w:t xml:space="preserve">Therefore our definition of reproducibility will be that the computer code and data are made freely available to others for verification and conducting alternate analyses or for use in instructional purposes and that software used are also easily obtainable and preferably open source to avoid licensing or other issues related to accessibility for end-users related to costs or non-standard file formats, etc.</w:t>
+        <w:t xml:space="preserve">Therefore our definition of reproducibility will be that the computer code and data are made freely available to others for verification and conducting alternate analyses or for use in instructional purposes. And that the software used are also easily obtained and preferably open source to avoid licensing or other issues related to accessibility for end-users related to costs or non-standard file formats, etc.</w:t>
+      </w:r>
+    </w:p>
+    <w:p>
+      <w:pPr>
+        <w:pStyle w:val="BodyText"/>
+      </w:pPr>
+      <w:r>
+        <w:t xml:space="preserve">In an effort to understand where as a discipline we stand as plant pathologists in regards to open science and reproducible research, we surveyed a broad selection of articles to represent a broad swathe of publications to evaluate our status.</w:t>
       </w:r>
     </w:p>
     <w:bookmarkEnd w:id="21"/>
-    <w:bookmarkStart w:id="22" w:name="on-open-science-and-reproducibility"/>
-    <w:p>
-      <w:pPr>
-        <w:pStyle w:val="Heading2"/>
-      </w:pPr>
-      <w:r>
-        <w:t xml:space="preserve">On Open Science and Reproducibility</w:t>
-      </w:r>
-    </w:p>
-    <w:p>
-      <w:pPr>
-        <w:pStyle w:val="FirstParagraph"/>
-      </w:pPr>
-      <w:r>
-        <w:t xml:space="preserve">Open science has become highlighted lately with many donors expecting data to be available</w:t>
-      </w:r>
-      <w:r>
-        <w:t xml:space="preserve"> </w:t>
-      </w:r>
-      <w:r>
-        <w:t xml:space="preserve">(Government of Canada 2016; Noorden 2017; Australian Research Council 2018)</w:t>
-      </w:r>
-      <w:r>
-        <w:t xml:space="preserve"> </w:t>
-      </w:r>
-      <w:r>
-        <w:t xml:space="preserve">and other scientists interested in sharing and collaborating more widely</w:t>
-      </w:r>
-      <w:r>
-        <w:t xml:space="preserve"> </w:t>
-      </w:r>
-      <w:r>
-        <w:t xml:space="preserve">(Wald 2010)</w:t>
-      </w:r>
-      <w:r>
-        <w:t xml:space="preserve">.</w:t>
-      </w:r>
-      <w:r>
-        <w:t xml:space="preserve"> </w:t>
-      </w:r>
-      <w:r>
-        <w:t xml:space="preserve">While open science and reproducibility are not the same, they are linked.</w:t>
-      </w:r>
-      <w:r>
-        <w:t xml:space="preserve"> </w:t>
-      </w:r>
-      <w:r>
-        <w:t xml:space="preserve">By proactively practising open science, the work becomes more reproducible through the availability of data and code.</w:t>
-      </w:r>
-    </w:p>
     <w:bookmarkEnd w:id="22"/>
-    <w:bookmarkEnd w:id="23"/>
-    <w:bookmarkStart w:id="28" w:name="methods"/>
+    <w:bookmarkStart w:id="26" w:name="materials-and-methods"/>
     <w:p>
       <w:pPr>
         <w:pStyle w:val="Heading1"/>
       </w:pPr>
       <w:r>
-        <w:t xml:space="preserve">Methods</w:t>
-      </w:r>
-    </w:p>
-    <w:p>
-      <w:pPr>
-        <w:pStyle w:val="FirstParagraph"/>
-      </w:pPr>
-      <w:r>
-        <w:t xml:space="preserve">We conducted a survey of a broad selection of articles to represent a broad swathe of publications in our discipline to evaluate the status of reproducibility and open science in our field.</w:t>
-      </w:r>
-      <w:r>
-        <w:t xml:space="preserve"> </w:t>
-      </w:r>
-      <w:r>
-        <w:t xml:space="preserve">The journals represented both fundamental and applied areas as well as pathogen or other group specific publications.</w:t>
-      </w:r>
-    </w:p>
-    <w:bookmarkStart w:id="24" w:name="article-selection"/>
+        <w:t xml:space="preserve">Materials and methods</w:t>
+      </w:r>
+    </w:p>
+    <w:bookmarkStart w:id="23" w:name="article-selection"/>
     <w:p>
       <w:pPr>
         <w:pStyle w:val="Heading2"/>
@@ -1740,6 +1720,12 @@
         <w:t xml:space="preserve"> </w:t>
       </w:r>
       <w:r>
+        <w:t xml:space="preserve">The journals represented both fundamental and applied areas as well as pathogen or other group-specific publications.</w:t>
+      </w:r>
+      <w:r>
+        <w:t xml:space="preserve"> </w:t>
+      </w:r>
+      <w:r>
         <w:t xml:space="preserve">A list of randomly selected pages was assigned to a randomized list of the 21 journals where the page number fell within an article for the given journal.</w:t>
       </w:r>
       <w:r>
@@ -1782,17 +1768,17 @@
         <w:t xml:space="preserve"> </w:t>
       </w:r>
       <w:r>
-        <w:t xml:space="preserve">This also assumes that there is no effect or bias on reproducibility based on the time of year that an article was published, since most journals start with page number one at the beginning of the year.</w:t>
-      </w:r>
-      <w:r>
-        <w:t xml:space="preserve"> </w:t>
-      </w:r>
-      <w:r>
-        <w:t xml:space="preserve">The list of journals was saved from Google’s sheets as a comma separated value (CSV) file for later use and distribution in a research compendium.</w:t>
-      </w:r>
-    </w:p>
-    <w:bookmarkEnd w:id="24"/>
-    <w:bookmarkStart w:id="25" w:name="scoring-criteria"/>
+        <w:t xml:space="preserve">This also assumes that there is no effect or bias on reproducibility based on the time of year that an article was published since most journals start with page number one at the beginning of the year.</w:t>
+      </w:r>
+      <w:r>
+        <w:t xml:space="preserve"> </w:t>
+      </w:r>
+      <w:r>
+        <w:t xml:space="preserve">The list of journals was saved from Google’s sheets as a comma-separated-value (CSV) file for later use and distribution in a research compendium.</w:t>
+      </w:r>
+    </w:p>
+    <w:bookmarkEnd w:id="23"/>
+    <w:bookmarkStart w:id="24" w:name="scoring-criteria"/>
     <w:p>
       <w:pPr>
         <w:pStyle w:val="Heading2"/>
@@ -1814,7 +1800,7 @@
         <w:pStyle w:val="BodyText"/>
       </w:pPr>
       <w:r>
-        <w:t xml:space="preserve">Each journals was classified as to whether they were completely open (TRUE), behind a pay wall (FALSE) or a combination (BOTH).</w:t>
+        <w:t xml:space="preserve">Each journal was classified as to whether they were completely open (TRUE), behind a paywall (FALSE) or a combination (BOTH).</w:t>
       </w:r>
       <w:r>
         <w:t xml:space="preserve"> </w:t>
@@ -1900,7 +1886,7 @@
         <w:t xml:space="preserve"> </w:t>
       </w:r>
       <w:r>
-        <w:t xml:space="preserve">This classification was based on the evaluator’s own judgement of the article.</w:t>
+        <w:t xml:space="preserve">This classification was based on the evaluator’s judgement of the article.</w:t>
       </w:r>
     </w:p>
     <w:p>
@@ -2225,7 +2211,7 @@
         </w:numPr>
       </w:pPr>
       <w:r>
-        <w:t xml:space="preserve">1 - Available upon request to author</w:t>
+        <w:t xml:space="preserve">1 - Available upon request to the author</w:t>
       </w:r>
     </w:p>
     <w:p>
@@ -2245,7 +2231,7 @@
         <w:t xml:space="preserve">e.g.</w:t>
       </w:r>
       <w:r>
-        <w:t xml:space="preserve">, login needed, pay wall, FTP server, personal lab website that may disappear, or may have already disappeared)</w:t>
+        <w:t xml:space="preserve">, login needed, paywall, FTP server, personal lab website that may disappear, or may have already disappeared)</w:t>
       </w:r>
     </w:p>
     <w:p>
@@ -2314,7 +2300,7 @@
         <w:pStyle w:val="BodyText"/>
       </w:pPr>
       <w:r>
-        <w:t xml:space="preserve">A total reproducibility score was calculated as the percent of total possible for a given paper,</w:t>
+        <w:t xml:space="preserve">A total reproducibility score was calculated as the per cent of total possible for a given paper,</w:t>
       </w:r>
       <w:r>
         <w:t xml:space="preserve"> </w:t>
@@ -2373,7 +2359,7 @@
         <w:t xml:space="preserve"> </w:t>
       </w:r>
       <w:r>
-        <w:t xml:space="preserve">Thus, emphasis was given to using open source alternatives where possible over paid software packages.</w:t>
+        <w:t xml:space="preserve">Thus, the emphasis was given to using open source alternatives where possible over commercially available, non-free software packages.</w:t>
       </w:r>
       <w:r>
         <w:t xml:space="preserve"> </w:t>
@@ -2382,14 +2368,14 @@
         <w:t xml:space="preserve">The view of the authors is one that this is something to be encouraged as it allows the broadest possible audience to benefit from the work at the least cost.</w:t>
       </w:r>
     </w:p>
-    <w:bookmarkEnd w:id="25"/>
-    <w:bookmarkStart w:id="26" w:name="analysis"/>
+    <w:bookmarkEnd w:id="24"/>
+    <w:bookmarkStart w:id="25" w:name="statistical-analysis"/>
     <w:p>
       <w:pPr>
         <w:pStyle w:val="Heading2"/>
       </w:pPr>
       <w:r>
-        <w:t xml:space="preserve">Analysis</w:t>
+        <w:t xml:space="preserve">Statistical analysis</w:t>
       </w:r>
     </w:p>
     <w:p>
@@ -2397,7 +2383,7 @@
         <w:pStyle w:val="FirstParagraph"/>
       </w:pPr>
       <w:r>
-        <w:t xml:space="preserve">Bayesian mixed effect models were fit using the contributed package</w:t>
+        <w:t xml:space="preserve">Bayesian mixed-effect models were fit using the contributed package</w:t>
       </w:r>
       <w:r>
         <w:t xml:space="preserve"> </w:t>
@@ -2433,7 +2419,7 @@
         <w:t xml:space="preserve"> </w:t>
       </w:r>
       <w:r>
-        <w:t xml:space="preserve">to evaluate the fixed effects of the publication (journal title), article class, molecular focus, five year journal impact factor, journal open access policy on the reproducibility index and year to test for changes over time in the reproducibility index.</w:t>
+        <w:t xml:space="preserve">to evaluate the fixed effects of the publication (journal title), article class, molecular focus, five-year journal impact factor, journal open access policy on the reproducibility index and year to test for changes over time in the reproducibility index.</w:t>
       </w:r>
     </w:p>
     <w:p>
@@ -2455,7 +2441,7 @@
         <w:t xml:space="preserve"> </w:t>
       </w:r>
       <w:r>
-        <w:t xml:space="preserve">In this model the random effects were the publication title and assignee.</w:t>
+        <w:t xml:space="preserve">In this model, the random effects were the publication title and assignee.</w:t>
       </w:r>
     </w:p>
     <w:p>
@@ -2646,11 +2632,12 @@
         <w:t xml:space="preserve">.</w:t>
       </w:r>
     </w:p>
+    <w:bookmarkEnd w:id="25"/>
     <w:bookmarkEnd w:id="26"/>
     <w:bookmarkStart w:id="27" w:name="results"/>
     <w:p>
       <w:pPr>
-        <w:pStyle w:val="Heading2"/>
+        <w:pStyle w:val="Heading1"/>
       </w:pPr>
       <w:r>
         <w:t xml:space="preserve">Results</w:t>
@@ -2673,7 +2660,7 @@
         <w:t xml:space="preserve"> </w:t>
       </w:r>
       <w:r>
-        <w:t xml:space="preserve">One article scored 100%, or was classed as fully reproducible.</w:t>
+        <w:t xml:space="preserve">One article scored 100% or was classed as fully reproducible.</w:t>
       </w:r>
     </w:p>
     <w:p>
@@ -2721,7 +2708,7 @@
         <w:t xml:space="preserve"> </w:t>
       </w:r>
       <w:r>
-        <w:t xml:space="preserve">Two hundred eighty seven, 96%, were classed as</w:t>
+        <w:t xml:space="preserve">Two hundred eighty-seven articles, 96%, were classed as</w:t>
       </w:r>
       <w:r>
         <w:t xml:space="preserve"> </w:t>
@@ -2739,7 +2726,7 @@
         <w:t xml:space="preserve"> </w:t>
       </w:r>
       <w:r>
-        <w:t xml:space="preserve">and 9 articles, 0.03%, appeared to not use any computational methods.</w:t>
+        <w:t xml:space="preserve">and nine articles, 0.03%, appeared to not use any computational methods.</w:t>
       </w:r>
     </w:p>
     <w:p>
@@ -2881,7 +2868,7 @@
         <w:t xml:space="preserve"> </w:t>
       </w:r>
       <w:r>
-        <w:t xml:space="preserve">The remainder were mostly specialised software with the exception of Microsoft Excel, tied for 9th (Table</w:t>
+        <w:t xml:space="preserve">The remainder were mostly specialised software except for Microsoft Excel, tied for 9th (Table</w:t>
       </w:r>
       <w:r>
         <w:t xml:space="preserve"> </w:t>
@@ -2905,8 +2892,7 @@
       </w:r>
     </w:p>
     <w:bookmarkEnd w:id="27"/>
-    <w:bookmarkEnd w:id="28"/>
-    <w:bookmarkStart w:id="34" w:name="discussion"/>
+    <w:bookmarkStart w:id="39" w:name="discussion"/>
     <w:p>
       <w:pPr>
         <w:pStyle w:val="Heading1"/>
@@ -2991,7 +2977,7 @@
       <w:r>
         <w:t xml:space="preserve">provide models, data and code, (</w:t>
       </w:r>
-      <w:hyperlink r:id="rId29">
+      <w:hyperlink r:id="rId28">
         <w:r>
           <w:rPr>
             <w:rStyle w:val="Hyperlink"/>
@@ -3031,7 +3017,7 @@
       <w:r>
         <w:t xml:space="preserve">provide models, data and code, (</w:t>
       </w:r>
-      <w:hyperlink r:id="rId30">
+      <w:hyperlink r:id="rId29">
         <w:r>
           <w:rPr>
             <w:rStyle w:val="Hyperlink"/>
@@ -3046,7 +3032,7 @@
         <w:t xml:space="preserve"> </w:t>
       </w:r>
       <w:r>
-        <w:t xml:space="preserve">necessary to replicate model development and the subsequent the study on the effects of climate change on potato late blight.</w:t>
+        <w:t xml:space="preserve">necessary to replicate model development and the subsequent study on the effects of climate change on potato late blight.</w:t>
       </w:r>
     </w:p>
     <w:p>
@@ -3069,9 +3055,9 @@
         <w:t xml:space="preserve"> </w:t>
       </w:r>
       <w:r>
-        <w:t xml:space="preserve">provides data and a reproducible report that explain in details all steps of the analysis and the R codes for conducting a meta-analysis for assessing heterogeneity in relationship between white mold incidence and soybean yield and between incidence and soybean tied (</w:t>
-      </w:r>
-      <w:hyperlink r:id="rId31">
+        <w:t xml:space="preserve">provide data and a reproducible report that explains in detail all steps of the analysis and the R codes for conducting a meta-analysis for assessing heterogeneity in the relationship between white mold incidence and soybean yield and between incidence and soybean tied (</w:t>
+      </w:r>
+      <w:hyperlink r:id="rId30">
         <w:r>
           <w:rPr>
             <w:rStyle w:val="Hyperlink"/>
@@ -3119,7 +3105,7 @@
       <w:r>
         <w:t xml:space="preserve"> </w:t>
       </w:r>
-      <w:hyperlink r:id="rId32">
+      <w:hyperlink r:id="rId31">
         <w:r>
           <w:rPr>
             <w:rStyle w:val="Hyperlink"/>
@@ -3142,7 +3128,7 @@
       <w:r>
         <w:t xml:space="preserve"> </w:t>
       </w:r>
-      <w:hyperlink r:id="rId33">
+      <w:hyperlink r:id="rId32">
         <w:r>
           <w:rPr>
             <w:rStyle w:val="Hyperlink"/>
@@ -3162,11 +3148,10 @@
         <w:t xml:space="preserve">Other examples from plant pathology providing e-Xtras or supplemental material</w:t>
       </w:r>
     </w:p>
-    <w:bookmarkEnd w:id="34"/>
-    <w:bookmarkStart w:id="40" w:name="a-general-workflow"/>
-    <w:p>
-      <w:pPr>
-        <w:pStyle w:val="Heading1"/>
+    <w:bookmarkStart w:id="38" w:name="a-general-workflow"/>
+    <w:p>
+      <w:pPr>
+        <w:pStyle w:val="Heading2"/>
       </w:pPr>
       <w:r>
         <w:t xml:space="preserve">A General Workflow</w:t>
@@ -3183,7 +3168,7 @@
         <w:t xml:space="preserve"> </w:t>
       </w:r>
       <w:r>
-        <w:t xml:space="preserve">Here we defined three levels of reproducibility which are also related with the evolution of computational methods and reproducible practices (Figure</w:t>
+        <w:t xml:space="preserve">Here we defined three levels of reproducibility which are also related to the evolution of computational methods and reproducible practices (Figure</w:t>
       </w:r>
       <w:r>
         <w:t xml:space="preserve"> </w:t>
@@ -3211,13 +3196,13 @@
         <w:pStyle w:val="BodyText"/>
       </w:pPr>
       <w:r>
-        <w:t xml:space="preserve">A first level of reproducibility involves openly available research materials such as isolates or strains and/or nucleic acid sequences in public collections and citations for methods used.</w:t>
-      </w:r>
-      <w:r>
-        <w:t xml:space="preserve"> </w:t>
-      </w:r>
-      <w:r>
-        <w:t xml:space="preserve">A second level involves providing raw data and code as binary files (PDF or other non-text file) in supplemental materials, which do not allow prompt access to the data and running the code because of use of expensive commercial software or a pay-wall.</w:t>
+        <w:t xml:space="preserve">The first level of reproducibility involves openly available research materials such as isolates or strains and/or nucleic acid sequences in public collections and citations for methods used.</w:t>
+      </w:r>
+      <w:r>
+        <w:t xml:space="preserve"> </w:t>
+      </w:r>
+      <w:r>
+        <w:t xml:space="preserve">A second level involves providing raw data and code as binary files (PDF or other non-text files) in supplemental materials, which do not allow prompt access to the data and running the code because of use of expensive commercial software or a pay-wall.</w:t>
       </w:r>
       <w:r>
         <w:t xml:space="preserve"> </w:t>
@@ -3235,7 +3220,7 @@
         <w:t xml:space="preserve"> </w:t>
       </w:r>
       <w:r>
-        <w:t xml:space="preserve">and fully document the analysis using open source code which are deposited in public repositories and can be run by anyone following download of data and code.</w:t>
+        <w:t xml:space="preserve">and fully document the analysis using open source code which are deposited in public repositories and can be run by anyone following the download of data and code.</w:t>
       </w:r>
       <w:r>
         <w:t xml:space="preserve"> </w:t>
@@ -3282,13 +3267,13 @@
         <w:t xml:space="preserve"> </w:t>
       </w:r>
       <w:r>
-        <w:t xml:space="preserve">a Spectrum Technologies Watchdog 2700 weather station was used to record wind speed, direction, rainfall, temperature and relative humidity at one hour intervals.</w:t>
-      </w:r>
-      <w:r>
-        <w:t xml:space="preserve"> </w:t>
-      </w:r>
-      <w:r>
-        <w:t xml:space="preserve">This allows end users to identify what was used and identify the methods used more accurately.</w:t>
+        <w:t xml:space="preserve">a Spectrum Technologies Watchdog 2700 weather station was used to record wind speed, direction, rainfall, temperature and relative humidity at one-hour intervals.</w:t>
+      </w:r>
+      <w:r>
+        <w:t xml:space="preserve"> </w:t>
+      </w:r>
+      <w:r>
+        <w:t xml:space="preserve">This allows end-users to identify what was used and identify the methods used more accurately.</w:t>
       </w:r>
       <w:r>
         <w:t xml:space="preserve"> </w:t>
@@ -3300,7 +3285,7 @@
         <w:t xml:space="preserve"> </w:t>
       </w:r>
       <w:r>
-        <w:t xml:space="preserve">This also helps ensure that you as a researcher are able to reconstruct what you have done since you will have good notes and documentation and be able to identify if something changes,</w:t>
+        <w:t xml:space="preserve">This also helps ensure that you as a researcher can reconstruct what you have done since you will have good notes and documentation and be able to identify if something changes,</w:t>
       </w:r>
       <w:r>
         <w:t xml:space="preserve"> </w:t>
@@ -3323,7 +3308,7 @@
         <w:pStyle w:val="BodyText"/>
       </w:pPr>
       <w:r>
-        <w:t xml:space="preserve">The use of programming or scripting languages such as R, SAS or Python enable you as a scientist to keep very detailed records of what was computationally performed.</w:t>
+        <w:t xml:space="preserve">The use of programming or scripting languages such as R, SAS or Python enables you as a scientist to keep very detailed records of what was computationally performed.</w:t>
       </w:r>
       <w:r>
         <w:t xml:space="preserve"> </w:t>
@@ -3332,7 +3317,7 @@
         <w:t xml:space="preserve">This is as opposed to using software such as spreadsheet programs like Excel, Google Sheets, Numbers, Calc or others which can be used for simple statistical analyses and visualization (but should not be) or other point-and-click software packages that do not enable you to keep an accurate record of the steps taken to import, format, visualise and analyse data.</w:t>
       </w:r>
     </w:p>
-    <w:bookmarkStart w:id="38" w:name="data"/>
+    <w:bookmarkStart w:id="36" w:name="data"/>
     <w:p>
       <w:pPr>
         <w:pStyle w:val="Heading3"/>
@@ -3437,13 +3422,13 @@
         <w:pStyle w:val="BodyText"/>
       </w:pPr>
       <w:r>
-        <w:t xml:space="preserve">If steps are followed to make the data FAIR then it will be readable by humans and machines alike this will help support new discoveries and support further research.</w:t>
-      </w:r>
-      <w:r>
-        <w:t xml:space="preserve"> </w:t>
-      </w:r>
-      <w:r>
-        <w:t xml:space="preserve">In turn sharing data will lead to new citations for your work as other discover and use it.</w:t>
+        <w:t xml:space="preserve">If steps are followed to make the data FAIR then it will be readable by humans and machines alike this will help support discoveries and support further research.</w:t>
+      </w:r>
+      <w:r>
+        <w:t xml:space="preserve"> </w:t>
+      </w:r>
+      <w:r>
+        <w:t xml:space="preserve">In turn, sharing data will lead to new citations for your work as others discover and use it.</w:t>
       </w:r>
     </w:p>
     <w:p>
@@ -3459,7 +3444,7 @@
       <w:r>
         <w:t xml:space="preserve">A digital object identifier (DOI) is the most common (</w:t>
       </w:r>
-      <w:hyperlink r:id="rId35">
+      <w:hyperlink r:id="rId33">
         <w:r>
           <w:rPr>
             <w:rStyle w:val="Hyperlink"/>
@@ -3470,7 +3455,7 @@
       <w:r>
         <w:t xml:space="preserve">) but handle is also an option (</w:t>
       </w:r>
-      <w:hyperlink r:id="rId36">
+      <w:hyperlink r:id="rId34">
         <w:r>
           <w:rPr>
             <w:rStyle w:val="Hyperlink"/>
@@ -3510,7 +3495,7 @@
       <w:r>
         <w:t xml:space="preserve"> </w:t>
       </w:r>
-      <w:hyperlink r:id="rId37">
+      <w:hyperlink r:id="rId35">
         <w:r>
           <w:rPr>
             <w:rStyle w:val="Hyperlink"/>
@@ -3522,106 +3507,127 @@
         <w:t xml:space="preserve">.</w:t>
       </w:r>
     </w:p>
+    <w:bookmarkEnd w:id="36"/>
+    <w:bookmarkStart w:id="37" w:name="sharing-your-research"/>
+    <w:p>
+      <w:pPr>
+        <w:pStyle w:val="Heading3"/>
+      </w:pPr>
+      <w:r>
+        <w:t xml:space="preserve">Sharing Your Research</w:t>
+      </w:r>
+    </w:p>
+    <w:p>
+      <w:pPr>
+        <w:pStyle w:val="FirstParagraph"/>
+      </w:pPr>
+      <w:r>
+        <w:t xml:space="preserve">Once you have determined how to best manage your source code for analysis and the data sets the next step is to consider how to share your data.</w:t>
+      </w:r>
+      <w:r>
+        <w:t xml:space="preserve"> </w:t>
+      </w:r>
+      <w:r>
+        <w:t xml:space="preserve">Providers such as FigShare, Dataverse, OSF.io (the Open Science Framework) and Zenodo allow for you to deposit your data and generate a DOI for sharing your project once you are finished with it.</w:t>
+      </w:r>
+    </w:p>
+    <w:p>
+      <w:pPr>
+        <w:pStyle w:val="BodyText"/>
+      </w:pPr>
+      <w:r>
+        <w:t xml:space="preserve">Other providers exist that allow for you to not only track changes but also to share the data openly, these include GitHub, Gitlab and Bitbucket.</w:t>
+      </w:r>
+      <w:r>
+        <w:t xml:space="preserve"> </w:t>
+      </w:r>
+      <w:r>
+        <w:t xml:space="preserve">GitHub is arguably the most popular and widely used software development platform currently.</w:t>
+      </w:r>
+      <w:r>
+        <w:t xml:space="preserve"> </w:t>
+      </w:r>
+      <w:r>
+        <w:t xml:space="preserve">Data that is encoded in CSV or other plain text formats can easily be deposited in a repository along with code for analysis to enable changes to be tracked and other users to download and replicate the work.</w:t>
+      </w:r>
+    </w:p>
+    <w:p>
+      <w:pPr>
+        <w:pStyle w:val="BodyText"/>
+      </w:pPr>
+      <w:r>
+        <w:t xml:space="preserve">We would advise against the practice of depositing data on a laboratory website or a site such as GitHub only though.</w:t>
+      </w:r>
+      <w:r>
+        <w:t xml:space="preserve"> </w:t>
+      </w:r>
+      <w:r>
+        <w:t xml:space="preserve">Doing either of these leaves the work in an unstable state where future users may be unable to access the work.</w:t>
+      </w:r>
+      <w:r>
+        <w:t xml:space="preserve"> </w:t>
+      </w:r>
+      <w:r>
+        <w:t xml:space="preserve">It is a best practice to always ensure that you have deposited the data with a provider such as Zenodo, FigShare or OSF and generated a DOI for the materials to help ensure continued accessibility.</w:t>
+      </w:r>
+      <w:r>
+        <w:t xml:space="preserve"> </w:t>
+      </w:r>
+      <w:r>
+        <w:t xml:space="preserve">Many of these providers provide rather easy ways to link the project with a software development repository to help ensure that the data are available in perpetuity.</w:t>
+      </w:r>
+    </w:p>
+    <w:p>
+      <w:pPr>
+        <w:pStyle w:val="BodyText"/>
+      </w:pPr>
+      <w:r>
+        <w:t xml:space="preserve">Readers should also consult with their local librarians about local resources.</w:t>
+      </w:r>
+      <w:r>
+        <w:t xml:space="preserve"> </w:t>
+      </w:r>
+      <w:r>
+        <w:t xml:space="preserve">Most universities provide a facility for staff to deposit papers and other academic materials, but this may extend to software development repositories as well.</w:t>
+      </w:r>
+    </w:p>
+    <w:p>
+      <w:pPr>
+        <w:pStyle w:val="BodyText"/>
+      </w:pPr>
+      <w:r>
+        <w:t xml:space="preserve">Readers are encouraged to avoid using lab websites and other personal pages for sharing projects over the longer term as they are fraught with link-rot and are not an optimal way to share your projects.</w:t>
+      </w:r>
+    </w:p>
+    <w:bookmarkEnd w:id="37"/>
     <w:bookmarkEnd w:id="38"/>
-    <w:bookmarkStart w:id="39" w:name="sharing-your-research"/>
-    <w:p>
-      <w:pPr>
-        <w:pStyle w:val="Heading3"/>
-      </w:pPr>
-      <w:r>
-        <w:t xml:space="preserve">Sharing Your Research</w:t>
-      </w:r>
-    </w:p>
-    <w:p>
-      <w:pPr>
-        <w:pStyle w:val="FirstParagraph"/>
-      </w:pPr>
-      <w:r>
-        <w:t xml:space="preserve">Once you have determined how to best manage your source code for analysis and the data sets the next step is to consider how to share your data.</w:t>
-      </w:r>
-      <w:r>
-        <w:t xml:space="preserve"> </w:t>
-      </w:r>
-      <w:r>
-        <w:t xml:space="preserve">Providers such as FigShare, Dataverse, OSF.io (the Open Science Framework) and Zenodo allow for you to deposit your data and generate a DOI for sharing your project once you are finished with it.</w:t>
-      </w:r>
-    </w:p>
-    <w:p>
-      <w:pPr>
-        <w:pStyle w:val="BodyText"/>
-      </w:pPr>
-      <w:r>
-        <w:t xml:space="preserve">Other providers exist that allow for you to not only track changes but also to share the data openly, these include GitHub, Gitlab and Bitbucket.</w:t>
-      </w:r>
-      <w:r>
-        <w:t xml:space="preserve"> </w:t>
-      </w:r>
-      <w:r>
-        <w:t xml:space="preserve">GitHub is arguably the most popular and widely used software development platform currently.</w:t>
-      </w:r>
-      <w:r>
-        <w:t xml:space="preserve"> </w:t>
-      </w:r>
-      <w:r>
-        <w:t xml:space="preserve">Data that is encoded in CSV or other plain text formats can easily be deposited in a repository along with code for analysis to enable changes to be tracked and other users to download and replicate the work.</w:t>
-      </w:r>
-    </w:p>
-    <w:p>
-      <w:pPr>
-        <w:pStyle w:val="BodyText"/>
-      </w:pPr>
-      <w:r>
-        <w:t xml:space="preserve">We would advise against the practice of depositing data on a laboratory website or a site such as GitHub only though.</w:t>
-      </w:r>
-      <w:r>
-        <w:t xml:space="preserve"> </w:t>
-      </w:r>
-      <w:r>
-        <w:t xml:space="preserve">Doing either of these leaves the work in an unstable state where future users may be unable to access the work.</w:t>
-      </w:r>
-      <w:r>
-        <w:t xml:space="preserve"> </w:t>
-      </w:r>
-      <w:r>
-        <w:t xml:space="preserve">It is a best practice to always ensure that you have deposited the data with a provider such as Zenodo, FigShare or OSF and generated a DOI for the materials to help ensure continued accessibility.</w:t>
-      </w:r>
-      <w:r>
-        <w:t xml:space="preserve"> </w:t>
-      </w:r>
-      <w:r>
-        <w:t xml:space="preserve">Many of these providers provide rather easy ways to link the project with a software development repository to help ensure that the data are available in perpetuity.</w:t>
-      </w:r>
-    </w:p>
-    <w:p>
-      <w:pPr>
-        <w:pStyle w:val="BodyText"/>
-      </w:pPr>
-      <w:r>
-        <w:t xml:space="preserve">Readers should also consult with their local librarians about local resources.</w:t>
-      </w:r>
-      <w:r>
-        <w:t xml:space="preserve"> </w:t>
-      </w:r>
-      <w:r>
-        <w:t xml:space="preserve">Most universities provide a facility for staff to deposit papers and other academic materials, but this may extend to software development repositories as well.</w:t>
-      </w:r>
-    </w:p>
-    <w:p>
-      <w:pPr>
-        <w:pStyle w:val="BodyText"/>
-      </w:pPr>
-      <w:r>
-        <w:t xml:space="preserve">Readers are encouraged to avoid using lab websites and other personal pages for sharing projects over the longer term as they are fraught with link-rot and are not an optimal way to share your projects.</w:t>
-      </w:r>
-    </w:p>
     <w:bookmarkEnd w:id="39"/>
+    <w:bookmarkStart w:id="40" w:name="authors-contributions"/>
+    <w:p>
+      <w:pPr>
+        <w:pStyle w:val="Heading1"/>
+      </w:pPr>
+      <w:r>
+        <w:t xml:space="preserve">Authors’ contributions</w:t>
+      </w:r>
+    </w:p>
     <w:bookmarkEnd w:id="40"/>
-    <w:bookmarkStart w:id="41" w:name="acknowledgements"/>
+    <w:bookmarkStart w:id="41" w:name="data-availability-statement"/>
     <w:p>
       <w:pPr>
         <w:pStyle w:val="Heading1"/>
       </w:pPr>
       <w:r>
+        <w:t xml:space="preserve">Data availability statement</w:t>
+      </w:r>
+    </w:p>
+    <w:bookmarkEnd w:id="41"/>
+    <w:bookmarkStart w:id="42" w:name="acknowledgements"/>
+    <w:p>
+      <w:pPr>
+        <w:pStyle w:val="Heading1"/>
+      </w:pPr>
+      <w:r>
         <w:t xml:space="preserve">Acknowledgements</w:t>
       </w:r>
     </w:p>
@@ -3630,8 +3636,8 @@
         <w:br w:type="page"/>
       </w:r>
     </w:p>
-    <w:bookmarkEnd w:id="41"/>
-    <w:bookmarkStart w:id="91" w:name="references"/>
+    <w:bookmarkEnd w:id="42"/>
+    <w:bookmarkStart w:id="94" w:name="references"/>
     <w:p>
       <w:pPr>
         <w:pStyle w:val="Heading1"/>
@@ -3640,8 +3646,8 @@
         <w:t xml:space="preserve">References</w:t>
       </w:r>
     </w:p>
-    <w:bookmarkStart w:id="90" w:name="refs"/>
-    <w:bookmarkStart w:id="42" w:name="ref-ARC2018"/>
+    <w:bookmarkStart w:id="93" w:name="refs"/>
+    <w:bookmarkStart w:id="43" w:name="ref-ARC2018"/>
     <w:p>
       <w:pPr>
         <w:pStyle w:val="Bibliography"/>
@@ -3674,18 +3680,18 @@
         <w:t xml:space="preserve">Policy</w:t>
       </w:r>
     </w:p>
-    <w:bookmarkEnd w:id="42"/>
-    <w:bookmarkStart w:id="43" w:name="ref-Baker2016a"/>
+    <w:bookmarkEnd w:id="43"/>
+    <w:bookmarkStart w:id="44" w:name="ref-Baker2016a"/>
     <w:p>
       <w:pPr>
         <w:pStyle w:val="Bibliography"/>
       </w:pPr>
       <w:r>
-        <w:t xml:space="preserve">Baker M (2016) Muddled meanings hamper efforts to fix reproduciblity crisis. In: Nature News</w:t>
-      </w:r>
-    </w:p>
-    <w:bookmarkEnd w:id="43"/>
-    <w:bookmarkStart w:id="45" w:name="ref-Brunsdon2015"/>
+        <w:t xml:space="preserve">Baker M (2016) Muddled meanings hamper efforts to fix reproducibility crisis. In: Nature News</w:t>
+      </w:r>
+    </w:p>
+    <w:bookmarkEnd w:id="44"/>
+    <w:bookmarkStart w:id="46" w:name="ref-Brunsdon2015"/>
     <w:p>
       <w:pPr>
         <w:pStyle w:val="Bibliography"/>
@@ -3705,7 +3711,7 @@
       <w:r>
         <w:t xml:space="preserve"> </w:t>
       </w:r>
-      <w:hyperlink r:id="rId44">
+      <w:hyperlink r:id="rId45">
         <w:r>
           <w:rPr>
             <w:rStyle w:val="Hyperlink"/>
@@ -3714,8 +3720,8 @@
         </w:r>
       </w:hyperlink>
     </w:p>
-    <w:bookmarkEnd w:id="45"/>
-    <w:bookmarkStart w:id="47" w:name="ref-Burkner2018"/>
+    <w:bookmarkEnd w:id="46"/>
+    <w:bookmarkStart w:id="48" w:name="ref-Burkner2018"/>
     <w:p>
       <w:pPr>
         <w:pStyle w:val="Bibliography"/>
@@ -3759,7 +3765,7 @@
       <w:r>
         <w:t xml:space="preserve"> </w:t>
       </w:r>
-      <w:hyperlink r:id="rId46">
+      <w:hyperlink r:id="rId47">
         <w:r>
           <w:rPr>
             <w:rStyle w:val="Hyperlink"/>
@@ -3768,8 +3774,8 @@
         </w:r>
       </w:hyperlink>
     </w:p>
-    <w:bookmarkEnd w:id="47"/>
-    <w:bookmarkStart w:id="49" w:name="ref-Duku2016"/>
+    <w:bookmarkEnd w:id="48"/>
+    <w:bookmarkStart w:id="50" w:name="ref-Duku2016"/>
     <w:p>
       <w:pPr>
         <w:pStyle w:val="Bibliography"/>
@@ -3792,7 +3798,7 @@
       <w:r>
         <w:t xml:space="preserve"> </w:t>
       </w:r>
-      <w:hyperlink r:id="rId48">
+      <w:hyperlink r:id="rId49">
         <w:r>
           <w:rPr>
             <w:rStyle w:val="Hyperlink"/>
@@ -3801,8 +3807,8 @@
         </w:r>
       </w:hyperlink>
     </w:p>
-    <w:bookmarkEnd w:id="49"/>
-    <w:bookmarkStart w:id="51" w:name="ref-Nature2016"/>
+    <w:bookmarkEnd w:id="50"/>
+    <w:bookmarkStart w:id="52" w:name="ref-Nature2016"/>
     <w:p>
       <w:pPr>
         <w:pStyle w:val="Bibliography"/>
@@ -3813,7 +3819,7 @@
       <w:r>
         <w:t xml:space="preserve"> </w:t>
       </w:r>
-      <w:hyperlink r:id="rId50">
+      <w:hyperlink r:id="rId51">
         <w:r>
           <w:rPr>
             <w:rStyle w:val="Hyperlink"/>
@@ -3822,8 +3828,8 @@
         </w:r>
       </w:hyperlink>
     </w:p>
-    <w:bookmarkEnd w:id="51"/>
-    <w:bookmarkStart w:id="52" w:name="ref-Fidler2013"/>
+    <w:bookmarkEnd w:id="52"/>
+    <w:bookmarkStart w:id="53" w:name="ref-Fidler2013"/>
     <w:p>
       <w:pPr>
         <w:pStyle w:val="Bibliography"/>
@@ -3844,8 +3850,8 @@
         <w:t xml:space="preserve">do we resolve it? Physorg</w:t>
       </w:r>
     </w:p>
-    <w:bookmarkEnd w:id="52"/>
-    <w:bookmarkStart w:id="53" w:name="ref-Fitzjohn2014"/>
+    <w:bookmarkEnd w:id="53"/>
+    <w:bookmarkStart w:id="54" w:name="ref-Fitzjohn2014"/>
     <w:p>
       <w:pPr>
         <w:pStyle w:val="Bibliography"/>
@@ -3854,8 +3860,8 @@
         <w:t xml:space="preserve">Fitzjohn R, Pennell M, Zanne A, Cornwell W (2014) Reproducible research is still a challenge. ROpensciorg 2014:</w:t>
       </w:r>
     </w:p>
-    <w:bookmarkEnd w:id="53"/>
-    <w:bookmarkStart w:id="55" w:name="ref-Gabry2019"/>
+    <w:bookmarkEnd w:id="54"/>
+    <w:bookmarkStart w:id="56" w:name="ref-Gabry2019"/>
     <w:p>
       <w:pPr>
         <w:pStyle w:val="Bibliography"/>
@@ -3878,7 +3884,7 @@
       <w:r>
         <w:t xml:space="preserve"> </w:t>
       </w:r>
-      <w:hyperlink r:id="rId54">
+      <w:hyperlink r:id="rId55">
         <w:r>
           <w:rPr>
             <w:rStyle w:val="Hyperlink"/>
@@ -3887,8 +3893,8 @@
         </w:r>
       </w:hyperlink>
     </w:p>
-    <w:bookmarkEnd w:id="55"/>
-    <w:bookmarkStart w:id="56" w:name="ref-government_of_canada_2016"/>
+    <w:bookmarkEnd w:id="56"/>
+    <w:bookmarkStart w:id="57" w:name="ref-government_of_canada_2016"/>
     <w:p>
       <w:pPr>
         <w:pStyle w:val="Bibliography"/>
@@ -3945,8 +3951,8 @@
         <w:t xml:space="preserve">.gc.ca. Tri-Agency Open Access Policy on Publications</w:t>
       </w:r>
     </w:p>
-    <w:bookmarkEnd w:id="56"/>
-    <w:bookmarkStart w:id="58" w:name="ref-Ioannidis2014"/>
+    <w:bookmarkEnd w:id="57"/>
+    <w:bookmarkStart w:id="59" w:name="ref-Ioannidis2014"/>
     <w:p>
       <w:pPr>
         <w:pStyle w:val="Bibliography"/>
@@ -3957,7 +3963,7 @@
       <w:r>
         <w:t xml:space="preserve"> </w:t>
       </w:r>
-      <w:hyperlink r:id="rId57">
+      <w:hyperlink r:id="rId58">
         <w:r>
           <w:rPr>
             <w:rStyle w:val="Hyperlink"/>
@@ -3966,8 +3972,8 @@
         </w:r>
       </w:hyperlink>
     </w:p>
-    <w:bookmarkEnd w:id="58"/>
-    <w:bookmarkStart w:id="60" w:name="ref-Iqbal2016"/>
+    <w:bookmarkEnd w:id="59"/>
+    <w:bookmarkStart w:id="61" w:name="ref-Iqbal2016"/>
     <w:p>
       <w:pPr>
         <w:pStyle w:val="Bibliography"/>
@@ -3978,7 +3984,7 @@
       <w:r>
         <w:t xml:space="preserve"> </w:t>
       </w:r>
-      <w:hyperlink r:id="rId59">
+      <w:hyperlink r:id="rId60">
         <w:r>
           <w:rPr>
             <w:rStyle w:val="Hyperlink"/>
@@ -3987,8 +3993,8 @@
         </w:r>
       </w:hyperlink>
     </w:p>
-    <w:bookmarkEnd w:id="60"/>
-    <w:bookmarkStart w:id="62" w:name="ref-Lehner2017"/>
+    <w:bookmarkEnd w:id="61"/>
+    <w:bookmarkStart w:id="63" w:name="ref-Lehner2017"/>
     <w:p>
       <w:pPr>
         <w:pStyle w:val="Bibliography"/>
@@ -3999,7 +4005,7 @@
       <w:r>
         <w:t xml:space="preserve"> </w:t>
       </w:r>
-      <w:hyperlink r:id="rId61">
+      <w:hyperlink r:id="rId62">
         <w:r>
           <w:rPr>
             <w:rStyle w:val="Hyperlink"/>
@@ -4008,8 +4014,8 @@
         </w:r>
       </w:hyperlink>
     </w:p>
-    <w:bookmarkEnd w:id="62"/>
-    <w:bookmarkStart w:id="64" w:name="ref-Madden2015"/>
+    <w:bookmarkEnd w:id="63"/>
+    <w:bookmarkStart w:id="65" w:name="ref-Madden2015"/>
     <w:p>
       <w:pPr>
         <w:pStyle w:val="Bibliography"/>
@@ -4035,7 +4041,7 @@
       <w:r>
         <w:t xml:space="preserve"> </w:t>
       </w:r>
-      <w:hyperlink r:id="rId63">
+      <w:hyperlink r:id="rId64">
         <w:r>
           <w:rPr>
             <w:rStyle w:val="Hyperlink"/>
@@ -4044,8 +4050,8 @@
         </w:r>
       </w:hyperlink>
     </w:p>
-    <w:bookmarkEnd w:id="64"/>
-    <w:bookmarkStart w:id="66" w:name="ref-Makowski2019"/>
+    <w:bookmarkEnd w:id="65"/>
+    <w:bookmarkStart w:id="67" w:name="ref-Makowski2019"/>
     <w:p>
       <w:pPr>
         <w:pStyle w:val="Bibliography"/>
@@ -4077,7 +4083,7 @@
       <w:r>
         <w:t xml:space="preserve"> </w:t>
       </w:r>
-      <w:hyperlink r:id="rId65">
+      <w:hyperlink r:id="rId66">
         <w:r>
           <w:rPr>
             <w:rStyle w:val="Hyperlink"/>
@@ -4086,8 +4092,8 @@
         </w:r>
       </w:hyperlink>
     </w:p>
-    <w:bookmarkEnd w:id="66"/>
-    <w:bookmarkStart w:id="67" w:name="ref-McNaught1997"/>
+    <w:bookmarkEnd w:id="67"/>
+    <w:bookmarkStart w:id="68" w:name="ref-McNaught1997"/>
     <w:p>
       <w:pPr>
         <w:pStyle w:val="Bibliography"/>
@@ -4105,8 +4111,8 @@
         <w:t xml:space="preserve">, Second Edition. Blackwell Science Oxford</w:t>
       </w:r>
     </w:p>
-    <w:bookmarkEnd w:id="67"/>
-    <w:bookmarkStart w:id="68" w:name="ref-vannoorden2017"/>
+    <w:bookmarkEnd w:id="68"/>
+    <w:bookmarkStart w:id="69" w:name="ref-vannoorden2017"/>
     <w:p>
       <w:pPr>
         <w:pStyle w:val="Bibliography"/>
@@ -4127,8 +4133,8 @@
         <w:t xml:space="preserve">demands open access. Nature 541:270–270</w:t>
       </w:r>
     </w:p>
-    <w:bookmarkEnd w:id="68"/>
-    <w:bookmarkStart w:id="70" w:name="ref-Patil2016"/>
+    <w:bookmarkEnd w:id="69"/>
+    <w:bookmarkStart w:id="71" w:name="ref-Patil2016"/>
     <w:p>
       <w:pPr>
         <w:pStyle w:val="Bibliography"/>
@@ -4139,7 +4145,7 @@
       <w:r>
         <w:t xml:space="preserve"> </w:t>
       </w:r>
-      <w:hyperlink r:id="rId69">
+      <w:hyperlink r:id="rId70">
         <w:r>
           <w:rPr>
             <w:rStyle w:val="Hyperlink"/>
@@ -4148,8 +4154,8 @@
         </w:r>
       </w:hyperlink>
     </w:p>
-    <w:bookmarkEnd w:id="70"/>
-    <w:bookmarkStart w:id="72" w:name="ref-Peng2009"/>
+    <w:bookmarkEnd w:id="71"/>
+    <w:bookmarkStart w:id="73" w:name="ref-Peng2009"/>
     <w:p>
       <w:pPr>
         <w:pStyle w:val="Bibliography"/>
@@ -4160,7 +4166,7 @@
       <w:r>
         <w:t xml:space="preserve"> </w:t>
       </w:r>
-      <w:hyperlink r:id="rId71">
+      <w:hyperlink r:id="rId72">
         <w:r>
           <w:rPr>
             <w:rStyle w:val="Hyperlink"/>
@@ -4169,8 +4175,8 @@
         </w:r>
       </w:hyperlink>
     </w:p>
-    <w:bookmarkEnd w:id="72"/>
-    <w:bookmarkStart w:id="73" w:name="ref-RCT2020"/>
+    <w:bookmarkEnd w:id="73"/>
+    <w:bookmarkStart w:id="74" w:name="ref-RCT2020"/>
     <w:p>
       <w:pPr>
         <w:pStyle w:val="Bibliography"/>
@@ -4188,8 +4194,8 @@
         <w:t xml:space="preserve">: A language and environment for statistical computing. R Foundation for Statistical Computing, Vienna, Austria</w:t>
       </w:r>
     </w:p>
-    <w:bookmarkEnd w:id="73"/>
-    <w:bookmarkStart w:id="75" w:name="ref-Sparks2011"/>
+    <w:bookmarkEnd w:id="74"/>
+    <w:bookmarkStart w:id="76" w:name="ref-Sparks2011"/>
     <w:p>
       <w:pPr>
         <w:pStyle w:val="Bibliography"/>
@@ -4200,7 +4206,7 @@
       <w:r>
         <w:t xml:space="preserve"> </w:t>
       </w:r>
-      <w:hyperlink r:id="rId74">
+      <w:hyperlink r:id="rId75">
         <w:r>
           <w:rPr>
             <w:rStyle w:val="Hyperlink"/>
@@ -4209,8 +4215,8 @@
         </w:r>
       </w:hyperlink>
     </w:p>
-    <w:bookmarkEnd w:id="75"/>
-    <w:bookmarkStart w:id="77" w:name="ref-Sparks2014"/>
+    <w:bookmarkEnd w:id="76"/>
+    <w:bookmarkStart w:id="78" w:name="ref-Sparks2014"/>
     <w:p>
       <w:pPr>
         <w:pStyle w:val="Bibliography"/>
@@ -4221,7 +4227,7 @@
       <w:r>
         <w:t xml:space="preserve"> </w:t>
       </w:r>
-      <w:hyperlink r:id="rId76">
+      <w:hyperlink r:id="rId77">
         <w:r>
           <w:rPr>
             <w:rStyle w:val="Hyperlink"/>
@@ -4230,8 +4236,8 @@
         </w:r>
       </w:hyperlink>
     </w:p>
-    <w:bookmarkEnd w:id="77"/>
-    <w:bookmarkStart w:id="79" w:name="ref-Stodden2013"/>
+    <w:bookmarkEnd w:id="78"/>
+    <w:bookmarkStart w:id="80" w:name="ref-Stodden2013"/>
     <w:p>
       <w:pPr>
         <w:pStyle w:val="Bibliography"/>
@@ -4242,7 +4248,7 @@
       <w:r>
         <w:t xml:space="preserve"> </w:t>
       </w:r>
-      <w:hyperlink r:id="rId78">
+      <w:hyperlink r:id="rId79">
         <w:r>
           <w:rPr>
             <w:rStyle w:val="Hyperlink"/>
@@ -4251,8 +4257,8 @@
         </w:r>
       </w:hyperlink>
     </w:p>
-    <w:bookmarkEnd w:id="79"/>
-    <w:bookmarkStart w:id="81" w:name="ref-Sweedler2015"/>
+    <w:bookmarkEnd w:id="80"/>
+    <w:bookmarkStart w:id="82" w:name="ref-Sweedler2015"/>
     <w:p>
       <w:pPr>
         <w:pStyle w:val="Bibliography"/>
@@ -4263,7 +4269,7 @@
       <w:r>
         <w:t xml:space="preserve"> </w:t>
       </w:r>
-      <w:hyperlink r:id="rId80">
+      <w:hyperlink r:id="rId81">
         <w:r>
           <w:rPr>
             <w:rStyle w:val="Hyperlink"/>
@@ -4272,18 +4278,51 @@
         </w:r>
       </w:hyperlink>
     </w:p>
-    <w:bookmarkEnd w:id="81"/>
-    <w:bookmarkStart w:id="82" w:name="ref-Wald2010"/>
+    <w:bookmarkEnd w:id="82"/>
+    <w:bookmarkStart w:id="84" w:name="ref-TPP2020"/>
     <w:p>
       <w:pPr>
         <w:pStyle w:val="Bibliography"/>
       </w:pPr>
       <w:r>
+        <w:t xml:space="preserve">Tropical Plant Pathology Joining forces with</w:t>
+      </w:r>
+      <w:r>
+        <w:t xml:space="preserve"> </w:t>
+      </w:r>
+      <w:r>
+        <w:t xml:space="preserve">Open Plant Pathology</w:t>
+      </w:r>
+      <w:r>
+        <w:t xml:space="preserve"> </w:t>
+      </w:r>
+      <w:r>
+        <w:t xml:space="preserve">in our move towards transparency and reproducibility.</w:t>
+      </w:r>
+      <w:r>
+        <w:t xml:space="preserve"> </w:t>
+      </w:r>
+      <w:hyperlink r:id="rId83">
+        <w:r>
+          <w:rPr>
+            <w:rStyle w:val="Hyperlink"/>
+          </w:rPr>
+          <w:t xml:space="preserve">http://sbfitopatologia.org.br/tpp/post/reproducibility-editor/</w:t>
+        </w:r>
+      </w:hyperlink>
+    </w:p>
+    <w:bookmarkEnd w:id="84"/>
+    <w:bookmarkStart w:id="85" w:name="ref-Wald2010"/>
+    <w:p>
+      <w:pPr>
+        <w:pStyle w:val="Bibliography"/>
+      </w:pPr>
+      <w:r>
         <w:t xml:space="preserve">Wald C (2010) Scientists embrace openness</w:t>
       </w:r>
     </w:p>
-    <w:bookmarkEnd w:id="82"/>
-    <w:bookmarkStart w:id="84" w:name="ref-Weissgerber2016"/>
+    <w:bookmarkEnd w:id="85"/>
+    <w:bookmarkStart w:id="87" w:name="ref-Weissgerber2016"/>
     <w:p>
       <w:pPr>
         <w:pStyle w:val="Bibliography"/>
@@ -4294,7 +4333,7 @@
       <w:r>
         <w:t xml:space="preserve"> </w:t>
       </w:r>
-      <w:hyperlink r:id="rId83">
+      <w:hyperlink r:id="rId86">
         <w:r>
           <w:rPr>
             <w:rStyle w:val="Hyperlink"/>
@@ -4303,8 +4342,8 @@
         </w:r>
       </w:hyperlink>
     </w:p>
-    <w:bookmarkEnd w:id="84"/>
-    <w:bookmarkStart w:id="85" w:name="ref-Wickham2020"/>
+    <w:bookmarkEnd w:id="87"/>
+    <w:bookmarkStart w:id="88" w:name="ref-Wickham2020"/>
     <w:p>
       <w:pPr>
         <w:pStyle w:val="Bibliography"/>
@@ -4313,8 +4352,8 @@
         <w:t xml:space="preserve">Wickham H, François R, Henry L, Müller K (2020) Dplyr: A grammar of data manipulation</w:t>
       </w:r>
     </w:p>
-    <w:bookmarkEnd w:id="85"/>
-    <w:bookmarkStart w:id="87" w:name="ref-Wilkinson2016"/>
+    <w:bookmarkEnd w:id="88"/>
+    <w:bookmarkStart w:id="90" w:name="ref-Wilkinson2016"/>
     <w:p>
       <w:pPr>
         <w:pStyle w:val="Bibliography"/>
@@ -4349,7 +4388,7 @@
       <w:r>
         <w:t xml:space="preserve"> </w:t>
       </w:r>
-      <w:hyperlink r:id="rId86">
+      <w:hyperlink r:id="rId89">
         <w:r>
           <w:rPr>
             <w:rStyle w:val="Hyperlink"/>
@@ -4358,8 +4397,8 @@
         </w:r>
       </w:hyperlink>
     </w:p>
-    <w:bookmarkEnd w:id="87"/>
-    <w:bookmarkStart w:id="89" w:name="ref-Ziemann2016"/>
+    <w:bookmarkEnd w:id="90"/>
+    <w:bookmarkStart w:id="92" w:name="ref-Ziemann2016"/>
     <w:p>
       <w:pPr>
         <w:pStyle w:val="Bibliography"/>
@@ -4370,7 +4409,7 @@
       <w:r>
         <w:t xml:space="preserve"> </w:t>
       </w:r>
-      <w:hyperlink r:id="rId88">
+      <w:hyperlink r:id="rId91">
         <w:r>
           <w:rPr>
             <w:rStyle w:val="Hyperlink"/>
@@ -4379,15 +4418,15 @@
         </w:r>
       </w:hyperlink>
     </w:p>
-    <w:bookmarkEnd w:id="89"/>
-    <w:bookmarkEnd w:id="90"/>
+    <w:bookmarkEnd w:id="92"/>
+    <w:bookmarkEnd w:id="93"/>
     <w:p>
       <w:r>
         <w:br w:type="page"/>
       </w:r>
     </w:p>
-    <w:bookmarkEnd w:id="91"/>
-    <w:bookmarkStart w:id="92" w:name="tables"/>
+    <w:bookmarkEnd w:id="94"/>
+    <w:bookmarkStart w:id="95" w:name="tables"/>
     <w:p>
       <w:pPr>
         <w:pStyle w:val="Heading1"/>
@@ -4404,7 +4443,7 @@
         <w:rPr/>
         <w:t xml:space="preserve">Table </w:t>
       </w:r>
-      <w:bookmarkStart w:id="ddb5e966-8945-4d57-80e0-d2f7cbbb4c6c" w:name="journals"/>
+      <w:bookmarkStart w:id="896a21b7-bd67-4f88-b738-253979db6bc9" w:name="journals"/>
       <w:r xmlns:w="http://schemas.openxmlformats.org/wordprocessingml/2006/main" xmlns:wp="http://schemas.openxmlformats.org/drawingml/2006/wordprocessingDrawing" xmlns:r="http://schemas.openxmlformats.org/officeDocument/2006/relationships" xmlns:w14="http://schemas.microsoft.com/office/word/2010/wordml">
         <w:rPr/>
         <w:fldChar w:fldCharType="begin" w:dirty="true"/>
@@ -4417,7 +4456,7 @@
         <w:rPr/>
         <w:fldChar w:fldCharType="end" w:dirty="true"/>
       </w:r>
-      <w:bookmarkEnd w:id="ddb5e966-8945-4d57-80e0-d2f7cbbb4c6c"/>
+      <w:bookmarkEnd w:id="896a21b7-bd67-4f88-b738-253979db6bc9"/>
       <w:r>
         <w:rPr/>
         <w:t xml:space="preserve">: </w:t>
@@ -5870,7 +5909,7 @@
         <w:rPr/>
         <w:t xml:space="preserve">Table </w:t>
       </w:r>
-      <w:bookmarkStart w:id="fe6f4fcb-17dc-4561-af16-20bcb5123103" w:name="sa"/>
+      <w:bookmarkStart w:id="409e5f78-ea5d-4cf4-a5ae-4522afc3524c" w:name="sa"/>
       <w:r xmlns:w="http://schemas.openxmlformats.org/wordprocessingml/2006/main" xmlns:wp="http://schemas.openxmlformats.org/drawingml/2006/wordprocessingDrawing" xmlns:r="http://schemas.openxmlformats.org/officeDocument/2006/relationships" xmlns:w14="http://schemas.microsoft.com/office/word/2010/wordml">
         <w:rPr/>
         <w:fldChar w:fldCharType="begin" w:dirty="true"/>
@@ -5883,7 +5922,7 @@
         <w:rPr/>
         <w:fldChar w:fldCharType="end" w:dirty="true"/>
       </w:r>
-      <w:bookmarkEnd w:id="fe6f4fcb-17dc-4561-af16-20bcb5123103"/>
+      <w:bookmarkEnd w:id="409e5f78-ea5d-4cf4-a5ae-4522afc3524c"/>
       <w:r>
         <w:rPr/>
         <w:t xml:space="preserve">: </w:t>
@@ -6528,7 +6567,7 @@
         <w:rPr/>
         <w:t xml:space="preserve">Table </w:t>
       </w:r>
-      <w:bookmarkStart w:id="6d68184c-72e1-4571-bb5a-4aca4462c2da" w:name="sc"/>
+      <w:bookmarkStart w:id="adda3cbb-ad2d-4fce-9d5b-77eb0abfc5b4" w:name="sc"/>
       <w:r xmlns:w="http://schemas.openxmlformats.org/wordprocessingml/2006/main" xmlns:wp="http://schemas.openxmlformats.org/drawingml/2006/wordprocessingDrawing" xmlns:r="http://schemas.openxmlformats.org/officeDocument/2006/relationships" xmlns:w14="http://schemas.microsoft.com/office/word/2010/wordml">
         <w:rPr/>
         <w:fldChar w:fldCharType="begin" w:dirty="true"/>
@@ -6541,7 +6580,7 @@
         <w:rPr/>
         <w:fldChar w:fldCharType="end" w:dirty="true"/>
       </w:r>
-      <w:bookmarkEnd w:id="6d68184c-72e1-4571-bb5a-4aca4462c2da"/>
+      <w:bookmarkEnd w:id="adda3cbb-ad2d-4fce-9d5b-77eb0abfc5b4"/>
       <w:r>
         <w:rPr/>
         <w:t xml:space="preserve">: </w:t>
@@ -7186,7 +7225,7 @@
         <w:rPr/>
         <w:t xml:space="preserve">Table </w:t>
       </w:r>
-      <w:bookmarkStart w:id="00d7fe2d-edff-437c-b77b-33b72878eddc" w:name="su"/>
+      <w:bookmarkStart w:id="9afcda60-5efe-466d-8ca5-94536fcc05c1" w:name="su"/>
       <w:r xmlns:w="http://schemas.openxmlformats.org/wordprocessingml/2006/main" xmlns:wp="http://schemas.openxmlformats.org/drawingml/2006/wordprocessingDrawing" xmlns:r="http://schemas.openxmlformats.org/officeDocument/2006/relationships" xmlns:w14="http://schemas.microsoft.com/office/word/2010/wordml">
         <w:rPr/>
         <w:fldChar w:fldCharType="begin" w:dirty="true"/>
@@ -7199,7 +7238,7 @@
         <w:rPr/>
         <w:fldChar w:fldCharType="end" w:dirty="true"/>
       </w:r>
-      <w:bookmarkEnd w:id="00d7fe2d-edff-437c-b77b-33b72878eddc"/>
+      <w:bookmarkEnd w:id="9afcda60-5efe-466d-8ca5-94536fcc05c1"/>
       <w:r>
         <w:rPr/>
         <w:t xml:space="preserve">: </w:t>
@@ -8155,7 +8194,7 @@
         <w:rPr/>
         <w:t xml:space="preserve">Table </w:t>
       </w:r>
-      <w:bookmarkStart w:id="605ca2bb-ee5f-4d0e-9ad9-940133574228" w:name="reproducibility"/>
+      <w:bookmarkStart w:id="667591aa-a0d7-46ca-ab6a-fdb18f265ca8" w:name="reproducibility"/>
       <w:r xmlns:w="http://schemas.openxmlformats.org/wordprocessingml/2006/main" xmlns:wp="http://schemas.openxmlformats.org/drawingml/2006/wordprocessingDrawing" xmlns:r="http://schemas.openxmlformats.org/officeDocument/2006/relationships" xmlns:w14="http://schemas.microsoft.com/office/word/2010/wordml">
         <w:rPr/>
         <w:fldChar w:fldCharType="begin" w:dirty="true"/>
@@ -8168,7 +8207,7 @@
         <w:rPr/>
         <w:fldChar w:fldCharType="end" w:dirty="true"/>
       </w:r>
-      <w:bookmarkEnd w:id="605ca2bb-ee5f-4d0e-9ad9-940133574228"/>
+      <w:bookmarkEnd w:id="667591aa-a0d7-46ca-ab6a-fdb18f265ca8"/>
       <w:r>
         <w:rPr/>
         <w:t xml:space="preserve">: </w:t>
@@ -9714,8 +9753,8 @@
         <w:br w:type="page"/>
       </w:r>
     </w:p>
-    <w:bookmarkEnd w:id="92"/>
-    <w:bookmarkStart w:id="93" w:name="figures"/>
+    <w:bookmarkEnd w:id="95"/>
+    <w:bookmarkStart w:id="96" w:name="figures"/>
     <w:p>
       <w:pPr>
         <w:pStyle w:val="Heading1"/>
@@ -9748,7 +9787,7 @@
                     </pic:cNvPicPr>
                   </pic:nvPicPr>
                   <pic:blipFill>
-                    <a:blip r:embed="rId89"/>
+                    <a:blip r:embed="rId92"/>
                     <a:srcRect/>
                     <a:stretch>
                       <a:fillRect/>
@@ -9779,7 +9818,7 @@
         <w:rPr/>
         <w:t xml:space="preserve">Figure </w:t>
       </w:r>
-      <w:bookmarkStart w:id="2aa48cba-5a95-4670-8c31-71063b64d0aa" w:name="workflow-dia"/>
+      <w:bookmarkStart w:id="39da9c16-8d52-4812-8662-be42e2ad51fd" w:name="workflow-dia"/>
       <w:r xmlns:w="http://schemas.openxmlformats.org/wordprocessingml/2006/main" xmlns:wp="http://schemas.openxmlformats.org/drawingml/2006/wordprocessingDrawing" xmlns:r="http://schemas.openxmlformats.org/officeDocument/2006/relationships" xmlns:w14="http://schemas.microsoft.com/office/word/2010/wordml">
         <w:rPr/>
         <w:fldChar w:fldCharType="begin" w:dirty="true"/>
@@ -9792,7 +9831,7 @@
         <w:rPr/>
         <w:fldChar w:fldCharType="end" w:dirty="true"/>
       </w:r>
-      <w:bookmarkEnd w:id="2aa48cba-5a95-4670-8c31-71063b64d0aa"/>
+      <w:bookmarkEnd w:id="39da9c16-8d52-4812-8662-be42e2ad51fd"/>
       <w:r>
         <w:rPr/>
         <w:t xml:space="preserve">: </w:t>
@@ -9806,8 +9845,8 @@
         <w:br w:type="page"/>
       </w:r>
     </w:p>
-    <w:bookmarkEnd w:id="93"/>
-    <w:bookmarkStart w:id="94" w:name="colophon"/>
+    <w:bookmarkEnd w:id="96"/>
+    <w:bookmarkStart w:id="97" w:name="colophon"/>
     <w:p>
       <w:pPr>
         <w:pStyle w:val="Heading1"/>
@@ -9821,7 +9860,7 @@
         <w:pStyle w:val="FirstParagraph"/>
       </w:pPr>
       <w:r>
-        <w:t xml:space="preserve">This report was generated on 2020-12-07 11:10:13 using the following computational environment and dependencies:</w:t>
+        <w:t xml:space="preserve">This report was generated on 2020-12-07 14:15:38 using the following computational environment and dependencies:</w:t>
       </w:r>
     </w:p>
     <w:p>
@@ -10247,10 +10286,10 @@
         <w:rPr>
           <w:rStyle w:val="VerbatimChar"/>
         </w:rPr>
-        <w:t xml:space="preserve">#&gt; Head:     [9e02fad] 2020-12-07: Start hopefully final edits on paper to send to coauathors soon</w:t>
-      </w:r>
-    </w:p>
-    <w:bookmarkEnd w:id="94"/>
+        <w:t xml:space="preserve">#&gt; Head:     [2a644aa] 2020-12-07: Edit introduction and first paragraph of m&amp;m</w:t>
+      </w:r>
+    </w:p>
+    <w:bookmarkEnd w:id="97"/>
     <w:sectPr>
       <w:pgSz w:w="12240" w:h="15840"/>
       <w:pgMar w:top="1440" w:right="1440" w:bottom="1440" w:left="1440" w:header="720" w:footer="720" w:gutter="0"/>

</xml_diff>

<commit_message>
Include Julia in list of open software programming languages
</commit_message>
<xml_diff>
--- a/analysis/paper/paper.docx
+++ b/analysis/paper/paper.docx
@@ -160,26 +160,6 @@
           <w:vertAlign w:val="superscript"/>
         </w:rPr>
         <w:t xml:space="preserve">4</w:t>
-      </w:r>
-    </w:p>
-    <w:p>
-      <w:pPr>
-        <w:pStyle w:val="Date"/>
-      </w:pPr>
-      <w:r>
-        <w:t xml:space="preserve">07</w:t>
-      </w:r>
-      <w:r>
-        <w:t xml:space="preserve"> </w:t>
-      </w:r>
-      <w:r>
-        <w:t xml:space="preserve">December,</w:t>
-      </w:r>
-      <w:r>
-        <w:t xml:space="preserve"> </w:t>
-      </w:r>
-      <w:r>
-        <w:t xml:space="preserve">2020</w:t>
       </w:r>
     </w:p>
     <w:p>
@@ -1993,7 +1973,7 @@
         <w:t xml:space="preserve">e.g.</w:t>
       </w:r>
       <w:r>
-        <w:t xml:space="preserve">, R, Python)</w:t>
+        <w:t xml:space="preserve">, R, Julia, Python)</w:t>
       </w:r>
     </w:p>
     <w:p>
@@ -2095,7 +2075,7 @@
         <w:t xml:space="preserve">e.g.</w:t>
       </w:r>
       <w:r>
-        <w:t xml:space="preserve">, R, Python).</w:t>
+        <w:t xml:space="preserve">, R, Julia, Python).</w:t>
       </w:r>
     </w:p>
     <w:p>
@@ -2164,7 +2144,7 @@
         </w:numPr>
       </w:pPr>
       <w:r>
-        <w:t xml:space="preserve">3 - All software components (SAS PROCs, R or Python packages) etc., cited</w:t>
+        <w:t xml:space="preserve">3 - All software components (SAS PROCs, R, Julia or Python packages) etc., cited</w:t>
       </w:r>
     </w:p>
     <w:p>
@@ -3240,7 +3220,7 @@
         <w:pStyle w:val="BodyText"/>
       </w:pPr>
       <w:r>
-        <w:t xml:space="preserve">When making your science more open and reproducible, methods, software used, this includes items such as R or Python packages that were directly used in the analysis or production of the paper, etc. should be cited properly.</w:t>
+        <w:t xml:space="preserve">When making your science more open and reproducible, methods, software used, this includes items such as R, Julia or Python packages that were directly used in the analysis or production of the paper, etc. should be cited properly.</w:t>
       </w:r>
       <w:r>
         <w:t xml:space="preserve"> </w:t>
@@ -3308,7 +3288,7 @@
         <w:pStyle w:val="BodyText"/>
       </w:pPr>
       <w:r>
-        <w:t xml:space="preserve">The use of programming or scripting languages such as R, SAS or Python enables you as a scientist to keep very detailed records of what was computationally performed.</w:t>
+        <w:t xml:space="preserve">The use of programming or scripting languages such as R, Julia, SAS or Python enables you as a scientist to keep very detailed records of what was computationally performed.</w:t>
       </w:r>
       <w:r>
         <w:t xml:space="preserve"> </w:t>
@@ -4443,7 +4423,7 @@
         <w:rPr/>
         <w:t xml:space="preserve">Table </w:t>
       </w:r>
-      <w:bookmarkStart w:id="896a21b7-bd67-4f88-b738-253979db6bc9" w:name="journals"/>
+      <w:bookmarkStart w:id="34a55d74-e119-4f63-9e29-8552c7557ea7" w:name="journals"/>
       <w:r xmlns:w="http://schemas.openxmlformats.org/wordprocessingml/2006/main" xmlns:wp="http://schemas.openxmlformats.org/drawingml/2006/wordprocessingDrawing" xmlns:r="http://schemas.openxmlformats.org/officeDocument/2006/relationships" xmlns:w14="http://schemas.microsoft.com/office/word/2010/wordml">
         <w:rPr/>
         <w:fldChar w:fldCharType="begin" w:dirty="true"/>
@@ -4456,7 +4436,7 @@
         <w:rPr/>
         <w:fldChar w:fldCharType="end" w:dirty="true"/>
       </w:r>
-      <w:bookmarkEnd w:id="896a21b7-bd67-4f88-b738-253979db6bc9"/>
+      <w:bookmarkEnd w:id="34a55d74-e119-4f63-9e29-8552c7557ea7"/>
       <w:r>
         <w:rPr/>
         <w:t xml:space="preserve">: </w:t>
@@ -5909,7 +5889,7 @@
         <w:rPr/>
         <w:t xml:space="preserve">Table </w:t>
       </w:r>
-      <w:bookmarkStart w:id="409e5f78-ea5d-4cf4-a5ae-4522afc3524c" w:name="sa"/>
+      <w:bookmarkStart w:id="46402044-0134-4e60-8e96-1564e41b2018" w:name="sa"/>
       <w:r xmlns:w="http://schemas.openxmlformats.org/wordprocessingml/2006/main" xmlns:wp="http://schemas.openxmlformats.org/drawingml/2006/wordprocessingDrawing" xmlns:r="http://schemas.openxmlformats.org/officeDocument/2006/relationships" xmlns:w14="http://schemas.microsoft.com/office/word/2010/wordml">
         <w:rPr/>
         <w:fldChar w:fldCharType="begin" w:dirty="true"/>
@@ -5922,7 +5902,7 @@
         <w:rPr/>
         <w:fldChar w:fldCharType="end" w:dirty="true"/>
       </w:r>
-      <w:bookmarkEnd w:id="409e5f78-ea5d-4cf4-a5ae-4522afc3524c"/>
+      <w:bookmarkEnd w:id="46402044-0134-4e60-8e96-1564e41b2018"/>
       <w:r>
         <w:rPr/>
         <w:t xml:space="preserve">: </w:t>
@@ -6567,7 +6547,7 @@
         <w:rPr/>
         <w:t xml:space="preserve">Table </w:t>
       </w:r>
-      <w:bookmarkStart w:id="adda3cbb-ad2d-4fce-9d5b-77eb0abfc5b4" w:name="sc"/>
+      <w:bookmarkStart w:id="9cfacbbd-b89d-4211-9e5e-8c31ae6f122b" w:name="sc"/>
       <w:r xmlns:w="http://schemas.openxmlformats.org/wordprocessingml/2006/main" xmlns:wp="http://schemas.openxmlformats.org/drawingml/2006/wordprocessingDrawing" xmlns:r="http://schemas.openxmlformats.org/officeDocument/2006/relationships" xmlns:w14="http://schemas.microsoft.com/office/word/2010/wordml">
         <w:rPr/>
         <w:fldChar w:fldCharType="begin" w:dirty="true"/>
@@ -6580,7 +6560,7 @@
         <w:rPr/>
         <w:fldChar w:fldCharType="end" w:dirty="true"/>
       </w:r>
-      <w:bookmarkEnd w:id="adda3cbb-ad2d-4fce-9d5b-77eb0abfc5b4"/>
+      <w:bookmarkEnd w:id="9cfacbbd-b89d-4211-9e5e-8c31ae6f122b"/>
       <w:r>
         <w:rPr/>
         <w:t xml:space="preserve">: </w:t>
@@ -7225,7 +7205,7 @@
         <w:rPr/>
         <w:t xml:space="preserve">Table </w:t>
       </w:r>
-      <w:bookmarkStart w:id="9afcda60-5efe-466d-8ca5-94536fcc05c1" w:name="su"/>
+      <w:bookmarkStart w:id="bdf25426-ed75-41a6-9885-4777b7695c64" w:name="su"/>
       <w:r xmlns:w="http://schemas.openxmlformats.org/wordprocessingml/2006/main" xmlns:wp="http://schemas.openxmlformats.org/drawingml/2006/wordprocessingDrawing" xmlns:r="http://schemas.openxmlformats.org/officeDocument/2006/relationships" xmlns:w14="http://schemas.microsoft.com/office/word/2010/wordml">
         <w:rPr/>
         <w:fldChar w:fldCharType="begin" w:dirty="true"/>
@@ -7238,7 +7218,7 @@
         <w:rPr/>
         <w:fldChar w:fldCharType="end" w:dirty="true"/>
       </w:r>
-      <w:bookmarkEnd w:id="9afcda60-5efe-466d-8ca5-94536fcc05c1"/>
+      <w:bookmarkEnd w:id="bdf25426-ed75-41a6-9885-4777b7695c64"/>
       <w:r>
         <w:rPr/>
         <w:t xml:space="preserve">: </w:t>
@@ -8194,7 +8174,7 @@
         <w:rPr/>
         <w:t xml:space="preserve">Table </w:t>
       </w:r>
-      <w:bookmarkStart w:id="667591aa-a0d7-46ca-ab6a-fdb18f265ca8" w:name="reproducibility"/>
+      <w:bookmarkStart w:id="39ef22af-6659-4c16-b4f3-55b3719e3445" w:name="reproducibility"/>
       <w:r xmlns:w="http://schemas.openxmlformats.org/wordprocessingml/2006/main" xmlns:wp="http://schemas.openxmlformats.org/drawingml/2006/wordprocessingDrawing" xmlns:r="http://schemas.openxmlformats.org/officeDocument/2006/relationships" xmlns:w14="http://schemas.microsoft.com/office/word/2010/wordml">
         <w:rPr/>
         <w:fldChar w:fldCharType="begin" w:dirty="true"/>
@@ -8207,7 +8187,7 @@
         <w:rPr/>
         <w:fldChar w:fldCharType="end" w:dirty="true"/>
       </w:r>
-      <w:bookmarkEnd w:id="667591aa-a0d7-46ca-ab6a-fdb18f265ca8"/>
+      <w:bookmarkEnd w:id="39ef22af-6659-4c16-b4f3-55b3719e3445"/>
       <w:r>
         <w:rPr/>
         <w:t xml:space="preserve">: </w:t>
@@ -9818,7 +9798,7 @@
         <w:rPr/>
         <w:t xml:space="preserve">Figure </w:t>
       </w:r>
-      <w:bookmarkStart w:id="39da9c16-8d52-4812-8662-be42e2ad51fd" w:name="workflow-dia"/>
+      <w:bookmarkStart w:id="76322876-e668-4af1-9d25-5d5691616d1f" w:name="workflow-dia"/>
       <w:r xmlns:w="http://schemas.openxmlformats.org/wordprocessingml/2006/main" xmlns:wp="http://schemas.openxmlformats.org/drawingml/2006/wordprocessingDrawing" xmlns:r="http://schemas.openxmlformats.org/officeDocument/2006/relationships" xmlns:w14="http://schemas.microsoft.com/office/word/2010/wordml">
         <w:rPr/>
         <w:fldChar w:fldCharType="begin" w:dirty="true"/>
@@ -9831,7 +9811,7 @@
         <w:rPr/>
         <w:fldChar w:fldCharType="end" w:dirty="true"/>
       </w:r>
-      <w:bookmarkEnd w:id="39da9c16-8d52-4812-8662-be42e2ad51fd"/>
+      <w:bookmarkEnd w:id="76322876-e668-4af1-9d25-5d5691616d1f"/>
       <w:r>
         <w:rPr/>
         <w:t xml:space="preserve">: </w:t>
@@ -9860,7 +9840,7 @@
         <w:pStyle w:val="FirstParagraph"/>
       </w:pPr>
       <w:r>
-        <w:t xml:space="preserve">This report was generated on 2020-12-07 14:15:38 using the following computational environment and dependencies:</w:t>
+        <w:t xml:space="preserve">This report was generated on 2020-12-07 14:18:26 using the following computational environment and dependencies:</w:t>
       </w:r>
     </w:p>
     <w:p>
@@ -10286,7 +10266,7 @@
         <w:rPr>
           <w:rStyle w:val="VerbatimChar"/>
         </w:rPr>
-        <w:t xml:space="preserve">#&gt; Head:     [2a644aa] 2020-12-07: Edit introduction and first paragraph of m&amp;m</w:t>
+        <w:t xml:space="preserve">#&gt; Head:     [496368f] 2020-12-07: grammar and spelling corrections</w:t>
       </w:r>
     </w:p>
     <w:bookmarkEnd w:id="97"/>

</xml_diff>

<commit_message>
Latest knitted versions of figure and docx
</commit_message>
<xml_diff>
--- a/analysis/paper/paper.docx
+++ b/analysis/paper/paper.docx
@@ -2872,7 +2872,7 @@
       </w:r>
     </w:p>
     <w:bookmarkEnd w:id="27"/>
-    <w:bookmarkStart w:id="39" w:name="discussion"/>
+    <w:bookmarkStart w:id="38" w:name="discussion"/>
     <w:p>
       <w:pPr>
         <w:pStyle w:val="Heading1"/>
@@ -2883,13 +2883,64 @@
     </w:p>
     <w:p>
       <w:pPr>
-        <w:numPr>
-          <w:ilvl w:val="0"/>
-          <w:numId w:val="1006"/>
-        </w:numPr>
-      </w:pPr>
-      <w:r>
-        <w:t xml:space="preserve">Madden et al.</w:t>
+        <w:pStyle w:val="FirstParagraph"/>
+      </w:pPr>
+      <w:r>
+        <w:t xml:space="preserve">Unfortunately using our scoring method, most articles scored poorly for reproducibility or openness.</w:t>
+      </w:r>
+      <w:r>
+        <w:t xml:space="preserve"> </w:t>
+      </w:r>
+      <w:r>
+        <w:t xml:space="preserve">Most journals in our discipline fail to mention the availability of the computational methods to support the article as published.</w:t>
+      </w:r>
+    </w:p>
+    <w:p>
+      <w:pPr>
+        <w:pStyle w:val="BodyText"/>
+      </w:pPr>
+      <w:r>
+        <w:t xml:space="preserve">The software availability score was better as was the citing of software and versions used.</w:t>
+      </w:r>
+      <w:r>
+        <w:t xml:space="preserve"> </w:t>
+      </w:r>
+      <w:r>
+        <w:t xml:space="preserve">SAS remains firmly entrenched in the discipline as the choice of software for statistical analysis followed by SPSS.</w:t>
+      </w:r>
+      <w:r>
+        <w:t xml:space="preserve"> </w:t>
+      </w:r>
+      <w:r>
+        <w:t xml:space="preserve">It is interesting to note however, that with the popularity of Python that it does not even appear in our survey results whereas R was the fourth most commonly used software.</w:t>
+      </w:r>
+    </w:p>
+    <w:p>
+      <w:pPr>
+        <w:pStyle w:val="BodyText"/>
+      </w:pPr>
+      <w:r>
+        <w:t xml:space="preserve">While the articles that were surveyed did not score well, we are aware of and would like to highlight that there are several good examples from the plant pathology discipline that can be used as exemplars.</w:t>
+      </w:r>
+    </w:p>
+    <w:p>
+      <w:pPr>
+        <w:pStyle w:val="BodyText"/>
+      </w:pPr>
+      <w:r>
+        <w:t xml:space="preserve">There are different ways to make research more open and reproducible, which can be thought of as levels of reproducibility.</w:t>
+      </w:r>
+      <w:r>
+        <w:t xml:space="preserve"> </w:t>
+      </w:r>
+      <w:r>
+        <w:t xml:space="preserve">The first level is including tables of raw data or code with the paper as a supplemental file.</w:t>
+      </w:r>
+      <w:r>
+        <w:t xml:space="preserve"> </w:t>
+      </w:r>
+      <w:r>
+        <w:t xml:space="preserve">This is suitable for studies that may have a small data set or simple analysis or for demonstrations purposes as Madden et al.</w:t>
       </w:r>
       <w:r>
         <w:t xml:space="preserve"> </w:t>
@@ -2901,7 +2952,21 @@
         <w:t xml:space="preserve"> </w:t>
       </w:r>
       <w:r>
-        <w:t xml:space="preserve">supply an</w:t>
+        <w:t xml:space="preserve">demonstrate in their discussion regarding the use of</w:t>
+      </w:r>
+      <w:r>
+        <w:t xml:space="preserve"> </w:t>
+      </w:r>
+      <m:oMath>
+        <m:r>
+          <m:t>P</m:t>
+        </m:r>
+      </m:oMath>
+      <w:r>
+        <w:t xml:space="preserve"> </w:t>
+      </w:r>
+      <w:r>
+        <w:t xml:space="preserve">values in statistical analyses where they supply an</w:t>
       </w:r>
       <w:r>
         <w:t xml:space="preserve"> </w:t>
@@ -2926,24 +2991,56 @@
         <w:t xml:space="preserve">tra</w:t>
       </w:r>
       <w:r>
-        <w:t xml:space="preserve">* with reproducible examples</w:t>
-      </w:r>
-      <w:r>
-        <w:t xml:space="preserve"> </w:t>
-      </w:r>
-      <w:r>
-        <w:t xml:space="preserve">for readers.</w:t>
-      </w:r>
-    </w:p>
-    <w:p>
-      <w:pPr>
-        <w:numPr>
-          <w:ilvl w:val="0"/>
-          <w:numId w:val="1006"/>
-        </w:numPr>
-      </w:pPr>
-      <w:r>
-        <w:t xml:space="preserve">Duku et al.</w:t>
+        <w:t xml:space="preserve">* with reproducible examples for readers to refer to.</w:t>
+      </w:r>
+      <w:r>
+        <w:t xml:space="preserve"> </w:t>
+      </w:r>
+      <w:r>
+        <w:t xml:space="preserve">This allows the reader to quickly view the extra materials and a DOI is assigned as a part of the article itself.</w:t>
+      </w:r>
+    </w:p>
+    <w:p>
+      <w:pPr>
+        <w:pStyle w:val="BodyText"/>
+      </w:pPr>
+      <w:r>
+        <w:t xml:space="preserve">At the second level, Lehner et al.</w:t>
+      </w:r>
+      <w:r>
+        <w:t xml:space="preserve"> </w:t>
+      </w:r>
+      <w:r>
+        <w:t xml:space="preserve">(2017)</w:t>
+      </w:r>
+      <w:r>
+        <w:t xml:space="preserve"> </w:t>
+      </w:r>
+      <w:r>
+        <w:t xml:space="preserve">used GitHub to host a code repository of their research compendium website with data and a reproducible report that explains in detail all steps of the analysis and the R code for conducting a meta-analysis for assessing heterogeneity in the relationship between white mold incidence and soybean yield and between incidence and soybean tied (</w:t>
+      </w:r>
+      <w:hyperlink r:id="rId28">
+        <w:r>
+          <w:rPr>
+            <w:rStyle w:val="Hyperlink"/>
+          </w:rPr>
+          <w:t xml:space="preserve">https://emdelponte.github.io/paper-white-mold-meta-analysis/</w:t>
+        </w:r>
+      </w:hyperlink>
+      <w:r>
+        <w:t xml:space="preserve">).</w:t>
+      </w:r>
+      <w:r>
+        <w:t xml:space="preserve"> </w:t>
+      </w:r>
+      <w:r>
+        <w:t xml:space="preserve">The website clearly demonstrates the analysis for readers and uses R so that anyone can easily replicate the work.</w:t>
+      </w:r>
+      <w:r>
+        <w:t xml:space="preserve"> </w:t>
+      </w:r>
+      <w:r>
+        <w:t xml:space="preserve">Likewise, Duku et al.</w:t>
       </w:r>
       <w:r>
         <w:t xml:space="preserve"> </w:t>
@@ -2955,9 +3052,12 @@
         <w:t xml:space="preserve"> </w:t>
       </w:r>
       <w:r>
-        <w:t xml:space="preserve">provide models, data and code, (</w:t>
-      </w:r>
-      <w:hyperlink r:id="rId28">
+        <w:t xml:space="preserve">provide scripts for models, data and code for graphs, via a website hosted by GitHub,</w:t>
+      </w:r>
+      <w:r>
+        <w:t xml:space="preserve"> </w:t>
+      </w:r>
+      <w:hyperlink r:id="rId29">
         <w:r>
           <w:rPr>
             <w:rStyle w:val="Hyperlink"/>
@@ -2966,13 +3066,91 @@
         </w:r>
       </w:hyperlink>
       <w:r>
-        <w:t xml:space="preserve">) necessary to</w:t>
-      </w:r>
-      <w:r>
-        <w:t xml:space="preserve"> </w:t>
-      </w:r>
-      <w:r>
-        <w:t xml:space="preserve">replicate the entire study modelling the effects of climate change on rice bacterial blight and rice leaf blast in Tanzania.</w:t>
+        <w:t xml:space="preserve">, that can be used to replicate their study modelling the effects of climate change on rice bacterial blight and rice leaf blast in Tanzania.</w:t>
+      </w:r>
+    </w:p>
+    <w:p>
+      <w:pPr>
+        <w:pStyle w:val="BodyText"/>
+      </w:pPr>
+      <w:r>
+        <w:t xml:space="preserve">The third level is the use of proper data repositories such as FigShare, Zenodo or OSF.io among others, allow for the deposition and updating of code, figures, data preprints or any other materials that support the article itself while providing a DOI and citation for a standalone citation. Sparks et al.</w:t>
+      </w:r>
+      <w:r>
+        <w:t xml:space="preserve"> </w:t>
+      </w:r>
+      <w:r>
+        <w:t xml:space="preserve">(2011, 2014)</w:t>
+      </w:r>
+      <w:r>
+        <w:t xml:space="preserve"> </w:t>
+      </w:r>
+      <w:r>
+        <w:t xml:space="preserve">used FigShare to provide models, data and code,</w:t>
+      </w:r>
+      <w:r>
+        <w:t xml:space="preserve"> </w:t>
+      </w:r>
+      <w:r>
+        <w:t xml:space="preserve">(Sparks 2016)</w:t>
+      </w:r>
+      <w:r>
+        <w:t xml:space="preserve"> </w:t>
+      </w:r>
+      <w:r>
+        <w:t xml:space="preserve">necessary to replicate model development and the subsequent study on the effects of climate change on potato late blight.</w:t>
+      </w:r>
+    </w:p>
+    <w:p>
+      <w:pPr>
+        <w:pStyle w:val="BodyText"/>
+      </w:pPr>
+      <w:r>
+        <w:t xml:space="preserve">The fourth level includes packaging the analysis as a software package,</w:t>
+      </w:r>
+      <w:r>
+        <w:t xml:space="preserve"> </w:t>
+      </w:r>
+      <w:r>
+        <w:rPr>
+          <w:i/>
+        </w:rPr>
+        <w:t xml:space="preserve">e.g.</w:t>
+      </w:r>
+      <w:r>
+        <w:t xml:space="preserve"> </w:t>
+      </w:r>
+      <w:r>
+        <w:t xml:space="preserve">R Julia or Python package at a minimum, with the use of continuous integration and possibly a software container like Docker as Khaliq et al.</w:t>
+      </w:r>
+      <w:r>
+        <w:t xml:space="preserve"> </w:t>
+      </w:r>
+      <w:r>
+        <w:t xml:space="preserve">(Khaliq et al. 2020)</w:t>
+      </w:r>
+      <w:r>
+        <w:t xml:space="preserve"> </w:t>
+      </w:r>
+      <w:r>
+        <w:t xml:space="preserve">have done. Their research compendium provides a Docker instance, DOI and full R package that enable readers to fully replicate their analysis of chickpea ascochyta conida dispersal using the data collected and stepping through other points where weather data were investigated and various models were fit before deciding on the best fit and recreate any figures as published in the article</w:t>
+      </w:r>
+      <w:r>
+        <w:t xml:space="preserve"> </w:t>
+      </w:r>
+      <w:r>
+        <w:t xml:space="preserve">(Khaliq et al.)</w:t>
+      </w:r>
+      <w:r>
+        <w:t xml:space="preserve">.</w:t>
+      </w:r>
+    </w:p>
+    <w:p>
+      <w:pPr>
+        <w:pStyle w:val="BodyText"/>
+      </w:pPr>
+      <w:r>
+        <w:t xml:space="preserve">Miorini et al. (2019)</w:t>
       </w:r>
     </w:p>
     <w:p>
@@ -2981,91 +3159,7 @@
           <w:ilvl w:val="0"/>
           <w:numId w:val="1006"/>
         </w:numPr>
-      </w:pPr>
-      <w:r>
-        <w:t xml:space="preserve">Sparks et al.</w:t>
-      </w:r>
-      <w:r>
-        <w:t xml:space="preserve"> </w:t>
-      </w:r>
-      <w:r>
-        <w:t xml:space="preserve">(2011, 2014)</w:t>
-      </w:r>
-      <w:r>
-        <w:t xml:space="preserve"> </w:t>
-      </w:r>
-      <w:r>
-        <w:t xml:space="preserve">provide models, data and code, (</w:t>
-      </w:r>
-      <w:hyperlink r:id="rId29">
-        <w:r>
-          <w:rPr>
-            <w:rStyle w:val="Hyperlink"/>
-          </w:rPr>
-          <w:t xml:space="preserve">http://adamhsparks.github.io/Global-Late-Blight-MetaModelling/</w:t>
-        </w:r>
-      </w:hyperlink>
-      <w:r>
-        <w:t xml:space="preserve">)</w:t>
-      </w:r>
-      <w:r>
-        <w:t xml:space="preserve"> </w:t>
-      </w:r>
-      <w:r>
-        <w:t xml:space="preserve">necessary to replicate model development and the subsequent study on the effects of climate change on potato late blight.</w:t>
-      </w:r>
-    </w:p>
-    <w:p>
-      <w:pPr>
-        <w:numPr>
-          <w:ilvl w:val="0"/>
-          <w:numId w:val="1006"/>
-        </w:numPr>
-      </w:pPr>
-      <w:r>
-        <w:t xml:space="preserve">Lehner et al.</w:t>
-      </w:r>
-      <w:r>
-        <w:t xml:space="preserve"> </w:t>
-      </w:r>
-      <w:r>
-        <w:t xml:space="preserve">(2017)</w:t>
-      </w:r>
-      <w:r>
-        <w:t xml:space="preserve"> </w:t>
-      </w:r>
-      <w:r>
-        <w:t xml:space="preserve">provide data and a reproducible report that explains in detail all steps of the analysis and the R codes for conducting a meta-analysis for assessing heterogeneity in the relationship between white mold incidence and soybean yield and between incidence and soybean tied (</w:t>
-      </w:r>
-      <w:hyperlink r:id="rId30">
-        <w:r>
-          <w:rPr>
-            <w:rStyle w:val="Hyperlink"/>
-          </w:rPr>
-          <w:t xml:space="preserve">https://emdelponte.github.io/paper-white-mold-meta-analysis/</w:t>
-        </w:r>
-      </w:hyperlink>
-      <w:r>
-        <w:t xml:space="preserve">).</w:t>
-      </w:r>
-    </w:p>
-    <w:p>
-      <w:pPr>
-        <w:numPr>
-          <w:ilvl w:val="0"/>
-          <w:numId w:val="1006"/>
-        </w:numPr>
-      </w:pPr>
-      <w:r>
-        <w:t xml:space="preserve">Khaliq et al. [] offer a full research compendium with a Docker instance and DOI that enable readers to fully replicate the analysis using the data collected and step through other points where weather data were investigated and various models were fit before deciding on the best fit.</w:t>
-      </w:r>
-    </w:p>
-    <w:p>
-      <w:pPr>
-        <w:numPr>
-          <w:ilvl w:val="0"/>
-          <w:numId w:val="1006"/>
-        </w:numPr>
+        <w:pStyle w:val="Compact"/>
       </w:pPr>
       <w:r>
         <w:t xml:space="preserve">Example from Grünwald lab:</w:t>
@@ -3085,7 +3179,7 @@
       <w:r>
         <w:t xml:space="preserve"> </w:t>
       </w:r>
-      <w:hyperlink r:id="rId31">
+      <w:hyperlink r:id="rId30">
         <w:r>
           <w:rPr>
             <w:rStyle w:val="Hyperlink"/>
@@ -3108,7 +3202,7 @@
       <w:r>
         <w:t xml:space="preserve"> </w:t>
       </w:r>
-      <w:hyperlink r:id="rId32">
+      <w:hyperlink r:id="rId31">
         <w:r>
           <w:rPr>
             <w:rStyle w:val="Hyperlink"/>
@@ -3117,24 +3211,13 @@
         </w:r>
       </w:hyperlink>
     </w:p>
-    <w:p>
-      <w:pPr>
-        <w:numPr>
-          <w:ilvl w:val="0"/>
-          <w:numId w:val="1006"/>
-        </w:numPr>
-      </w:pPr>
-      <w:r>
-        <w:t xml:space="preserve">Other examples from plant pathology providing e-Xtras or supplemental material</w:t>
-      </w:r>
-    </w:p>
-    <w:bookmarkStart w:id="38" w:name="a-general-workflow"/>
+    <w:bookmarkStart w:id="37" w:name="a-general-workflow"/>
     <w:p>
       <w:pPr>
         <w:pStyle w:val="Heading2"/>
       </w:pPr>
       <w:r>
-        <w:t xml:space="preserve">A General Workflow</w:t>
+        <w:t xml:space="preserve">A general workflow</w:t>
       </w:r>
     </w:p>
     <w:p>
@@ -3297,7 +3380,7 @@
         <w:t xml:space="preserve">This is as opposed to using software such as spreadsheet programs like Excel, Google Sheets, Numbers, Calc or others which can be used for simple statistical analyses and visualization (but should not be) or other point-and-click software packages that do not enable you to keep an accurate record of the steps taken to import, format, visualise and analyse data.</w:t>
       </w:r>
     </w:p>
-    <w:bookmarkStart w:id="36" w:name="data"/>
+    <w:bookmarkStart w:id="35" w:name="data"/>
     <w:p>
       <w:pPr>
         <w:pStyle w:val="Heading3"/>
@@ -3424,7 +3507,7 @@
       <w:r>
         <w:t xml:space="preserve">A digital object identifier (DOI) is the most common (</w:t>
       </w:r>
-      <w:hyperlink r:id="rId33">
+      <w:hyperlink r:id="rId32">
         <w:r>
           <w:rPr>
             <w:rStyle w:val="Hyperlink"/>
@@ -3435,7 +3518,7 @@
       <w:r>
         <w:t xml:space="preserve">) but handle is also an option (</w:t>
       </w:r>
-      <w:hyperlink r:id="rId34">
+      <w:hyperlink r:id="rId33">
         <w:r>
           <w:rPr>
             <w:rStyle w:val="Hyperlink"/>
@@ -3464,18 +3547,16 @@
       <w:r>
         <w:t xml:space="preserve">The use of a persistent identifier works to ensure that even if the data are moved, they can still be located using that unique identifier.</w:t>
       </w:r>
-    </w:p>
-    <w:p>
-      <w:pPr>
-        <w:pStyle w:val="BodyText"/>
-      </w:pPr>
+      <w:r>
+        <w:t xml:space="preserve"> </w:t>
+      </w:r>
       <w:r>
         <w:t xml:space="preserve">For more on FAIR data, visit Go-Fair</w:t>
       </w:r>
       <w:r>
         <w:t xml:space="preserve"> </w:t>
       </w:r>
-      <w:hyperlink r:id="rId35">
+      <w:hyperlink r:id="rId34">
         <w:r>
           <w:rPr>
             <w:rStyle w:val="Hyperlink"/>
@@ -3487,196 +3568,196 @@
         <w:t xml:space="preserve">.</w:t>
       </w:r>
     </w:p>
+    <w:bookmarkEnd w:id="35"/>
+    <w:bookmarkStart w:id="36" w:name="sharing-your-research"/>
+    <w:p>
+      <w:pPr>
+        <w:pStyle w:val="Heading3"/>
+      </w:pPr>
+      <w:r>
+        <w:t xml:space="preserve">Sharing your research</w:t>
+      </w:r>
+    </w:p>
+    <w:p>
+      <w:pPr>
+        <w:pStyle w:val="FirstParagraph"/>
+      </w:pPr>
+      <w:r>
+        <w:t xml:space="preserve">Once you have determined how to best manage your source code for analysis and the data sets the next step is to consider how to share your data.</w:t>
+      </w:r>
+      <w:r>
+        <w:t xml:space="preserve"> </w:t>
+      </w:r>
+      <w:r>
+        <w:t xml:space="preserve">Providers such as FigShare, Dataverse, OSF.io (the Open Science Framework) and Zenodo allow for you to deposit your data and generate a DOI for sharing your project once you are finished with it.</w:t>
+      </w:r>
+    </w:p>
+    <w:p>
+      <w:pPr>
+        <w:pStyle w:val="BodyText"/>
+      </w:pPr>
+      <w:r>
+        <w:t xml:space="preserve">Other providers exist that allow for you to not only track changes but also to share the data openly, these include GitHub, Gitlab and Bitbucket.</w:t>
+      </w:r>
+      <w:r>
+        <w:t xml:space="preserve"> </w:t>
+      </w:r>
+      <w:r>
+        <w:t xml:space="preserve">GitHub is arguably the most popular and widely used software development platform currently.</w:t>
+      </w:r>
+      <w:r>
+        <w:t xml:space="preserve"> </w:t>
+      </w:r>
+      <w:r>
+        <w:t xml:space="preserve">Data that is encoded in CSV or other plain text formats can easily be deposited in a repository along with code for analysis to enable changes to be tracked and other users to download and replicate the work.</w:t>
+      </w:r>
+    </w:p>
+    <w:p>
+      <w:pPr>
+        <w:pStyle w:val="BodyText"/>
+      </w:pPr>
+      <w:r>
+        <w:t xml:space="preserve">We would advise against the practice of depositing data on a laboratory website or a site such as GitHub only though.</w:t>
+      </w:r>
+      <w:r>
+        <w:t xml:space="preserve"> </w:t>
+      </w:r>
+      <w:r>
+        <w:t xml:space="preserve">Doing either of these leaves the work in an unstable state where future users may be unable to access the work.</w:t>
+      </w:r>
+      <w:r>
+        <w:t xml:space="preserve"> </w:t>
+      </w:r>
+      <w:r>
+        <w:t xml:space="preserve">It is a best practice to always ensure that you have deposited the data with a provider such as Zenodo, FigShare or OSF and generated a DOI for the materials to help ensure continued accessibility.</w:t>
+      </w:r>
+      <w:r>
+        <w:t xml:space="preserve"> </w:t>
+      </w:r>
+      <w:r>
+        <w:t xml:space="preserve">Many of these providers provide rather easy ways to link the project with a software development repository to help ensure that the data are available in perpetuity.</w:t>
+      </w:r>
+    </w:p>
+    <w:p>
+      <w:pPr>
+        <w:pStyle w:val="BodyText"/>
+      </w:pPr>
+      <w:r>
+        <w:t xml:space="preserve">Readers should also consult with their local librarians about local resources.</w:t>
+      </w:r>
+      <w:r>
+        <w:t xml:space="preserve"> </w:t>
+      </w:r>
+      <w:r>
+        <w:t xml:space="preserve">Most universities provide a facility for staff to deposit papers and other academic materials, but this may extend to software development repositories as well.</w:t>
+      </w:r>
+    </w:p>
+    <w:p>
+      <w:pPr>
+        <w:pStyle w:val="BodyText"/>
+      </w:pPr>
+      <w:r>
+        <w:t xml:space="preserve">Readers are encouraged to avoid using lab websites and other personal pages for sharing projects over the longer term as they are fraught with link-rot and are not an optimal way to share your projects.</w:t>
+      </w:r>
+    </w:p>
     <w:bookmarkEnd w:id="36"/>
-    <w:bookmarkStart w:id="37" w:name="sharing-your-research"/>
-    <w:p>
-      <w:pPr>
-        <w:pStyle w:val="Heading3"/>
-      </w:pPr>
-      <w:r>
-        <w:t xml:space="preserve">Sharing Your Research</w:t>
-      </w:r>
-    </w:p>
-    <w:p>
-      <w:pPr>
-        <w:pStyle w:val="FirstParagraph"/>
-      </w:pPr>
-      <w:r>
-        <w:t xml:space="preserve">Once you have determined how to best manage your source code for analysis and the data sets the next step is to consider how to share your data.</w:t>
-      </w:r>
-      <w:r>
-        <w:t xml:space="preserve"> </w:t>
-      </w:r>
-      <w:r>
-        <w:t xml:space="preserve">Providers such as FigShare, Dataverse, OSF.io (the Open Science Framework) and Zenodo allow for you to deposit your data and generate a DOI for sharing your project once you are finished with it.</w:t>
-      </w:r>
-    </w:p>
-    <w:p>
-      <w:pPr>
-        <w:pStyle w:val="BodyText"/>
-      </w:pPr>
-      <w:r>
-        <w:t xml:space="preserve">Other providers exist that allow for you to not only track changes but also to share the data openly, these include GitHub, Gitlab and Bitbucket.</w:t>
-      </w:r>
-      <w:r>
-        <w:t xml:space="preserve"> </w:t>
-      </w:r>
-      <w:r>
-        <w:t xml:space="preserve">GitHub is arguably the most popular and widely used software development platform currently.</w:t>
-      </w:r>
-      <w:r>
-        <w:t xml:space="preserve"> </w:t>
-      </w:r>
-      <w:r>
-        <w:t xml:space="preserve">Data that is encoded in CSV or other plain text formats can easily be deposited in a repository along with code for analysis to enable changes to be tracked and other users to download and replicate the work.</w:t>
-      </w:r>
-    </w:p>
-    <w:p>
-      <w:pPr>
-        <w:pStyle w:val="BodyText"/>
-      </w:pPr>
-      <w:r>
-        <w:t xml:space="preserve">We would advise against the practice of depositing data on a laboratory website or a site such as GitHub only though.</w:t>
-      </w:r>
-      <w:r>
-        <w:t xml:space="preserve"> </w:t>
-      </w:r>
-      <w:r>
-        <w:t xml:space="preserve">Doing either of these leaves the work in an unstable state where future users may be unable to access the work.</w:t>
-      </w:r>
-      <w:r>
-        <w:t xml:space="preserve"> </w:t>
-      </w:r>
-      <w:r>
-        <w:t xml:space="preserve">It is a best practice to always ensure that you have deposited the data with a provider such as Zenodo, FigShare or OSF and generated a DOI for the materials to help ensure continued accessibility.</w:t>
-      </w:r>
-      <w:r>
-        <w:t xml:space="preserve"> </w:t>
-      </w:r>
-      <w:r>
-        <w:t xml:space="preserve">Many of these providers provide rather easy ways to link the project with a software development repository to help ensure that the data are available in perpetuity.</w:t>
-      </w:r>
-    </w:p>
-    <w:p>
-      <w:pPr>
-        <w:pStyle w:val="BodyText"/>
-      </w:pPr>
-      <w:r>
-        <w:t xml:space="preserve">Readers should also consult with their local librarians about local resources.</w:t>
-      </w:r>
-      <w:r>
-        <w:t xml:space="preserve"> </w:t>
-      </w:r>
-      <w:r>
-        <w:t xml:space="preserve">Most universities provide a facility for staff to deposit papers and other academic materials, but this may extend to software development repositories as well.</w:t>
-      </w:r>
-    </w:p>
-    <w:p>
-      <w:pPr>
-        <w:pStyle w:val="BodyText"/>
-      </w:pPr>
-      <w:r>
-        <w:t xml:space="preserve">Readers are encouraged to avoid using lab websites and other personal pages for sharing projects over the longer term as they are fraught with link-rot and are not an optimal way to share your projects.</w:t>
-      </w:r>
-    </w:p>
     <w:bookmarkEnd w:id="37"/>
     <w:bookmarkEnd w:id="38"/>
+    <w:bookmarkStart w:id="39" w:name="authors-contributions"/>
+    <w:p>
+      <w:pPr>
+        <w:pStyle w:val="Heading1"/>
+      </w:pPr>
+      <w:r>
+        <w:t xml:space="preserve">Authors’ contributions</w:t>
+      </w:r>
+    </w:p>
     <w:bookmarkEnd w:id="39"/>
-    <w:bookmarkStart w:id="40" w:name="authors-contributions"/>
+    <w:bookmarkStart w:id="40" w:name="data-availability-statement"/>
     <w:p>
       <w:pPr>
         <w:pStyle w:val="Heading1"/>
       </w:pPr>
       <w:r>
-        <w:t xml:space="preserve">Authors’ contributions</w:t>
+        <w:t xml:space="preserve">Data availability statement</w:t>
       </w:r>
     </w:p>
     <w:bookmarkEnd w:id="40"/>
-    <w:bookmarkStart w:id="41" w:name="data-availability-statement"/>
+    <w:bookmarkStart w:id="41" w:name="acknowledgements"/>
     <w:p>
       <w:pPr>
         <w:pStyle w:val="Heading1"/>
       </w:pPr>
       <w:r>
-        <w:t xml:space="preserve">Data availability statement</w:t>
+        <w:t xml:space="preserve">Acknowledgements</w:t>
+      </w:r>
+    </w:p>
+    <w:p>
+      <w:r>
+        <w:br w:type="page"/>
       </w:r>
     </w:p>
     <w:bookmarkEnd w:id="41"/>
-    <w:bookmarkStart w:id="42" w:name="acknowledgements"/>
+    <w:bookmarkStart w:id="101" w:name="references"/>
     <w:p>
       <w:pPr>
         <w:pStyle w:val="Heading1"/>
       </w:pPr>
       <w:r>
-        <w:t xml:space="preserve">Acknowledgements</w:t>
-      </w:r>
-    </w:p>
-    <w:p>
-      <w:r>
-        <w:br w:type="page"/>
+        <w:t xml:space="preserve">References</w:t>
+      </w:r>
+    </w:p>
+    <w:bookmarkStart w:id="100" w:name="refs"/>
+    <w:bookmarkStart w:id="42" w:name="ref-ARC2018"/>
+    <w:p>
+      <w:pPr>
+        <w:pStyle w:val="Bibliography"/>
+      </w:pPr>
+      <w:r>
+        <w:t xml:space="preserve">Australian Research Council (2018)</w:t>
+      </w:r>
+      <w:r>
+        <w:t xml:space="preserve"> </w:t>
+      </w:r>
+      <w:r>
+        <w:t xml:space="preserve">ARC</w:t>
+      </w:r>
+      <w:r>
+        <w:t xml:space="preserve"> </w:t>
+      </w:r>
+      <w:r>
+        <w:t xml:space="preserve">Open</w:t>
+      </w:r>
+      <w:r>
+        <w:t xml:space="preserve"> </w:t>
+      </w:r>
+      <w:r>
+        <w:t xml:space="preserve">Access</w:t>
+      </w:r>
+      <w:r>
+        <w:t xml:space="preserve"> </w:t>
+      </w:r>
+      <w:r>
+        <w:t xml:space="preserve">Policy</w:t>
       </w:r>
     </w:p>
     <w:bookmarkEnd w:id="42"/>
-    <w:bookmarkStart w:id="94" w:name="references"/>
-    <w:p>
-      <w:pPr>
-        <w:pStyle w:val="Heading1"/>
-      </w:pPr>
-      <w:r>
-        <w:t xml:space="preserve">References</w:t>
-      </w:r>
-    </w:p>
-    <w:bookmarkStart w:id="93" w:name="refs"/>
-    <w:bookmarkStart w:id="43" w:name="ref-ARC2018"/>
+    <w:bookmarkStart w:id="43" w:name="ref-Baker2016a"/>
     <w:p>
       <w:pPr>
         <w:pStyle w:val="Bibliography"/>
       </w:pPr>
       <w:r>
-        <w:t xml:space="preserve">Australian Research Council (2018)</w:t>
-      </w:r>
-      <w:r>
-        <w:t xml:space="preserve"> </w:t>
-      </w:r>
-      <w:r>
-        <w:t xml:space="preserve">ARC</w:t>
-      </w:r>
-      <w:r>
-        <w:t xml:space="preserve"> </w:t>
-      </w:r>
-      <w:r>
-        <w:t xml:space="preserve">Open</w:t>
-      </w:r>
-      <w:r>
-        <w:t xml:space="preserve"> </w:t>
-      </w:r>
-      <w:r>
-        <w:t xml:space="preserve">Access</w:t>
-      </w:r>
-      <w:r>
-        <w:t xml:space="preserve"> </w:t>
-      </w:r>
-      <w:r>
-        <w:t xml:space="preserve">Policy</w:t>
+        <w:t xml:space="preserve">Baker M (2016) Muddled meanings hamper efforts to fix reproducibility crisis. In: Nature News</w:t>
       </w:r>
     </w:p>
     <w:bookmarkEnd w:id="43"/>
-    <w:bookmarkStart w:id="44" w:name="ref-Baker2016a"/>
+    <w:bookmarkStart w:id="45" w:name="ref-Brunsdon2015"/>
     <w:p>
       <w:pPr>
         <w:pStyle w:val="Bibliography"/>
       </w:pPr>
       <w:r>
-        <w:t xml:space="preserve">Baker M (2016) Muddled meanings hamper efforts to fix reproducibility crisis. In: Nature News</w:t>
-      </w:r>
-    </w:p>
-    <w:bookmarkEnd w:id="44"/>
-    <w:bookmarkStart w:id="46" w:name="ref-Brunsdon2015"/>
-    <w:p>
-      <w:pPr>
-        <w:pStyle w:val="Bibliography"/>
-      </w:pPr>
-      <w:r>
         <w:t xml:space="preserve">Brunsdon C (2015)</w:t>
       </w:r>
       <w:r>
@@ -3691,7 +3772,7 @@
       <w:r>
         <w:t xml:space="preserve"> </w:t>
       </w:r>
-      <w:hyperlink r:id="rId45">
+      <w:hyperlink r:id="rId44">
         <w:r>
           <w:rPr>
             <w:rStyle w:val="Hyperlink"/>
@@ -3700,8 +3781,8 @@
         </w:r>
       </w:hyperlink>
     </w:p>
-    <w:bookmarkEnd w:id="46"/>
-    <w:bookmarkStart w:id="48" w:name="ref-Burkner2018"/>
+    <w:bookmarkEnd w:id="45"/>
+    <w:bookmarkStart w:id="47" w:name="ref-Burkner2018"/>
     <w:p>
       <w:pPr>
         <w:pStyle w:val="Bibliography"/>
@@ -3745,7 +3826,7 @@
       <w:r>
         <w:t xml:space="preserve"> </w:t>
       </w:r>
-      <w:hyperlink r:id="rId47">
+      <w:hyperlink r:id="rId46">
         <w:r>
           <w:rPr>
             <w:rStyle w:val="Hyperlink"/>
@@ -3754,8 +3835,8 @@
         </w:r>
       </w:hyperlink>
     </w:p>
-    <w:bookmarkEnd w:id="48"/>
-    <w:bookmarkStart w:id="50" w:name="ref-Duku2016"/>
+    <w:bookmarkEnd w:id="47"/>
+    <w:bookmarkStart w:id="49" w:name="ref-Duku2016"/>
     <w:p>
       <w:pPr>
         <w:pStyle w:val="Bibliography"/>
@@ -3778,7 +3859,7 @@
       <w:r>
         <w:t xml:space="preserve"> </w:t>
       </w:r>
-      <w:hyperlink r:id="rId49">
+      <w:hyperlink r:id="rId48">
         <w:r>
           <w:rPr>
             <w:rStyle w:val="Hyperlink"/>
@@ -3787,8 +3868,8 @@
         </w:r>
       </w:hyperlink>
     </w:p>
-    <w:bookmarkEnd w:id="50"/>
-    <w:bookmarkStart w:id="52" w:name="ref-Nature2016"/>
+    <w:bookmarkEnd w:id="49"/>
+    <w:bookmarkStart w:id="51" w:name="ref-Nature2016"/>
     <w:p>
       <w:pPr>
         <w:pStyle w:val="Bibliography"/>
@@ -3799,7 +3880,7 @@
       <w:r>
         <w:t xml:space="preserve"> </w:t>
       </w:r>
-      <w:hyperlink r:id="rId51">
+      <w:hyperlink r:id="rId50">
         <w:r>
           <w:rPr>
             <w:rStyle w:val="Hyperlink"/>
@@ -3808,45 +3889,45 @@
         </w:r>
       </w:hyperlink>
     </w:p>
+    <w:bookmarkEnd w:id="51"/>
+    <w:bookmarkStart w:id="52" w:name="ref-Fidler2013"/>
+    <w:p>
+      <w:pPr>
+        <w:pStyle w:val="Bibliography"/>
+      </w:pPr>
+      <w:r>
+        <w:t xml:space="preserve">Fidler F, Gordon A (2013) Science is in a reproducibility crisis:</w:t>
+      </w:r>
+      <w:r>
+        <w:t xml:space="preserve"> </w:t>
+      </w:r>
+      <w:r>
+        <w:t xml:space="preserve">How</w:t>
+      </w:r>
+      <w:r>
+        <w:t xml:space="preserve"> </w:t>
+      </w:r>
+      <w:r>
+        <w:t xml:space="preserve">do we resolve it? Physorg</w:t>
+      </w:r>
+    </w:p>
     <w:bookmarkEnd w:id="52"/>
-    <w:bookmarkStart w:id="53" w:name="ref-Fidler2013"/>
+    <w:bookmarkStart w:id="53" w:name="ref-Fitzjohn2014"/>
     <w:p>
       <w:pPr>
         <w:pStyle w:val="Bibliography"/>
       </w:pPr>
       <w:r>
-        <w:t xml:space="preserve">Fidler F, Gordon A (2013) Science is in a reproducibility crisis:</w:t>
-      </w:r>
-      <w:r>
-        <w:t xml:space="preserve"> </w:t>
-      </w:r>
-      <w:r>
-        <w:t xml:space="preserve">How</w:t>
-      </w:r>
-      <w:r>
-        <w:t xml:space="preserve"> </w:t>
-      </w:r>
-      <w:r>
-        <w:t xml:space="preserve">do we resolve it? Physorg</w:t>
+        <w:t xml:space="preserve">Fitzjohn R, Pennell M, Zanne A, Cornwell W (2014) Reproducible research is still a challenge. ROpensciorg 2014:</w:t>
       </w:r>
     </w:p>
     <w:bookmarkEnd w:id="53"/>
-    <w:bookmarkStart w:id="54" w:name="ref-Fitzjohn2014"/>
+    <w:bookmarkStart w:id="55" w:name="ref-Gabry2019"/>
     <w:p>
       <w:pPr>
         <w:pStyle w:val="Bibliography"/>
       </w:pPr>
       <w:r>
-        <w:t xml:space="preserve">Fitzjohn R, Pennell M, Zanne A, Cornwell W (2014) Reproducible research is still a challenge. ROpensciorg 2014:</w:t>
-      </w:r>
-    </w:p>
-    <w:bookmarkEnd w:id="54"/>
-    <w:bookmarkStart w:id="56" w:name="ref-Gabry2019"/>
-    <w:p>
-      <w:pPr>
-        <w:pStyle w:val="Bibliography"/>
-      </w:pPr>
-      <w:r>
         <w:t xml:space="preserve">Gabry J, Simpson D, Vehtari A, et al (2019) Visualization in</w:t>
       </w:r>
       <w:r>
@@ -3864,7 +3945,7 @@
       <w:r>
         <w:t xml:space="preserve"> </w:t>
       </w:r>
-      <w:hyperlink r:id="rId55">
+      <w:hyperlink r:id="rId54">
         <w:r>
           <w:rPr>
             <w:rStyle w:val="Hyperlink"/>
@@ -3873,77 +3954,77 @@
         </w:r>
       </w:hyperlink>
     </w:p>
+    <w:bookmarkEnd w:id="55"/>
+    <w:bookmarkStart w:id="56" w:name="ref-government_of_canada_2016"/>
+    <w:p>
+      <w:pPr>
+        <w:pStyle w:val="Bibliography"/>
+      </w:pPr>
+      <w:r>
+        <w:t xml:space="preserve">Government of Canada (2016) Tri-</w:t>
+      </w:r>
+      <w:r>
+        <w:t xml:space="preserve">Agency</w:t>
+      </w:r>
+      <w:r>
+        <w:t xml:space="preserve"> </w:t>
+      </w:r>
+      <w:r>
+        <w:t xml:space="preserve">Open</w:t>
+      </w:r>
+      <w:r>
+        <w:t xml:space="preserve"> </w:t>
+      </w:r>
+      <w:r>
+        <w:t xml:space="preserve">Access</w:t>
+      </w:r>
+      <w:r>
+        <w:t xml:space="preserve"> </w:t>
+      </w:r>
+      <w:r>
+        <w:t xml:space="preserve">Policy</w:t>
+      </w:r>
+      <w:r>
+        <w:t xml:space="preserve"> </w:t>
+      </w:r>
+      <w:r>
+        <w:t xml:space="preserve">on</w:t>
+      </w:r>
+      <w:r>
+        <w:t xml:space="preserve"> </w:t>
+      </w:r>
+      <w:r>
+        <w:t xml:space="preserve">Publications</w:t>
+      </w:r>
+      <w:r>
+        <w:t xml:space="preserve"> </w:t>
+      </w:r>
+      <w:r>
+        <w:t xml:space="preserve">-</w:t>
+      </w:r>
+      <w:r>
+        <w:t xml:space="preserve"> </w:t>
+      </w:r>
+      <w:r>
+        <w:t xml:space="preserve">Science</w:t>
+      </w:r>
+      <w:r>
+        <w:t xml:space="preserve">.gc.ca. Tri-Agency Open Access Policy on Publications</w:t>
+      </w:r>
+    </w:p>
     <w:bookmarkEnd w:id="56"/>
-    <w:bookmarkStart w:id="57" w:name="ref-government_of_canada_2016"/>
+    <w:bookmarkStart w:id="58" w:name="ref-Ioannidis2014"/>
     <w:p>
       <w:pPr>
         <w:pStyle w:val="Bibliography"/>
       </w:pPr>
       <w:r>
-        <w:t xml:space="preserve">Government of Canada (2016) Tri-</w:t>
-      </w:r>
-      <w:r>
-        <w:t xml:space="preserve">Agency</w:t>
-      </w:r>
-      <w:r>
-        <w:t xml:space="preserve"> </w:t>
-      </w:r>
-      <w:r>
-        <w:t xml:space="preserve">Open</w:t>
-      </w:r>
-      <w:r>
-        <w:t xml:space="preserve"> </w:t>
-      </w:r>
-      <w:r>
-        <w:t xml:space="preserve">Access</w:t>
-      </w:r>
-      <w:r>
-        <w:t xml:space="preserve"> </w:t>
-      </w:r>
-      <w:r>
-        <w:t xml:space="preserve">Policy</w:t>
-      </w:r>
-      <w:r>
-        <w:t xml:space="preserve"> </w:t>
-      </w:r>
-      <w:r>
-        <w:t xml:space="preserve">on</w:t>
-      </w:r>
-      <w:r>
-        <w:t xml:space="preserve"> </w:t>
-      </w:r>
-      <w:r>
-        <w:t xml:space="preserve">Publications</w:t>
-      </w:r>
-      <w:r>
-        <w:t xml:space="preserve"> </w:t>
-      </w:r>
-      <w:r>
-        <w:t xml:space="preserve">-</w:t>
-      </w:r>
-      <w:r>
-        <w:t xml:space="preserve"> </w:t>
-      </w:r>
-      <w:r>
-        <w:t xml:space="preserve">Science</w:t>
-      </w:r>
-      <w:r>
-        <w:t xml:space="preserve">.gc.ca. Tri-Agency Open Access Policy on Publications</w:t>
-      </w:r>
-    </w:p>
-    <w:bookmarkEnd w:id="57"/>
-    <w:bookmarkStart w:id="59" w:name="ref-Ioannidis2014"/>
-    <w:p>
-      <w:pPr>
-        <w:pStyle w:val="Bibliography"/>
-      </w:pPr>
-      <w:r>
         <w:t xml:space="preserve">Ioannidis JPA (2014) How to make more published research true. PLoS Medicine 11:</w:t>
       </w:r>
       <w:r>
         <w:t xml:space="preserve"> </w:t>
       </w:r>
-      <w:hyperlink r:id="rId58">
+      <w:hyperlink r:id="rId57">
         <w:r>
           <w:rPr>
             <w:rStyle w:val="Hyperlink"/>
@@ -3952,8 +4033,8 @@
         </w:r>
       </w:hyperlink>
     </w:p>
-    <w:bookmarkEnd w:id="59"/>
-    <w:bookmarkStart w:id="61" w:name="ref-Iqbal2016"/>
+    <w:bookmarkEnd w:id="58"/>
+    <w:bookmarkStart w:id="60" w:name="ref-Iqbal2016"/>
     <w:p>
       <w:pPr>
         <w:pStyle w:val="Bibliography"/>
@@ -3964,7 +4045,7 @@
       <w:r>
         <w:t xml:space="preserve"> </w:t>
       </w:r>
-      <w:hyperlink r:id="rId60">
+      <w:hyperlink r:id="rId59">
         <w:r>
           <w:rPr>
             <w:rStyle w:val="Hyperlink"/>
@@ -3973,19 +4054,113 @@
         </w:r>
       </w:hyperlink>
     </w:p>
-    <w:bookmarkEnd w:id="61"/>
-    <w:bookmarkStart w:id="63" w:name="ref-Lehner2017"/>
+    <w:bookmarkEnd w:id="60"/>
+    <w:bookmarkStart w:id="62" w:name="ref-Khaliq2020"/>
     <w:p>
       <w:pPr>
         <w:pStyle w:val="Bibliography"/>
       </w:pPr>
       <w:r>
+        <w:t xml:space="preserve">Khaliq I, Fanning J, Melloy P, et al (2020) The role of conidia in the dispersal of</w:t>
+      </w:r>
+      <w:r>
+        <w:t xml:space="preserve"> </w:t>
+      </w:r>
+      <w:r>
+        <w:rPr>
+          <w:i/>
+        </w:rPr>
+        <w:t xml:space="preserve">Ascochyta</w:t>
+      </w:r>
+      <w:r>
+        <w:rPr>
+          <w:i/>
+        </w:rPr>
+        <w:t xml:space="preserve"> </w:t>
+      </w:r>
+      <w:r>
+        <w:rPr>
+          <w:i/>
+        </w:rPr>
+        <w:t xml:space="preserve">rabiei</w:t>
+      </w:r>
+      <w:r>
+        <w:t xml:space="preserve">. European Journal of Plant Pathology 158:911–924.</w:t>
+      </w:r>
+      <w:r>
+        <w:t xml:space="preserve"> </w:t>
+      </w:r>
+      <w:hyperlink r:id="rId61">
+        <w:r>
+          <w:rPr>
+            <w:rStyle w:val="Hyperlink"/>
+          </w:rPr>
+          <w:t xml:space="preserve">https://doi.org/10.1007/s10658-020-02126-2</w:t>
+        </w:r>
+      </w:hyperlink>
+    </w:p>
+    <w:bookmarkEnd w:id="62"/>
+    <w:bookmarkStart w:id="63" w:name="ref-Khaliq2020a"/>
+    <w:p>
+      <w:pPr>
+        <w:pStyle w:val="Bibliography"/>
+      </w:pPr>
+      <w:r>
+        <w:t xml:space="preserve">Khaliq I, Melloy P, Burrell D, et al</w:t>
+      </w:r>
+      <w:r>
+        <w:t xml:space="preserve"> </w:t>
+      </w:r>
+      <w:r>
+        <w:t xml:space="preserve">ChickpeaAscoDispersal</w:t>
+      </w:r>
+      <w:r>
+        <w:t xml:space="preserve">: A research compendium to accompany</w:t>
+      </w:r>
+      <w:r>
+        <w:t xml:space="preserve"> </w:t>
+      </w:r>
+      <w:r>
+        <w:t xml:space="preserve">‘the role of conidia in the dispersal of</w:t>
+      </w:r>
+      <w:r>
+        <w:t xml:space="preserve"> </w:t>
+      </w:r>
+      <w:r>
+        <w:rPr>
+          <w:i/>
+        </w:rPr>
+        <w:t xml:space="preserve">Ascochyta</w:t>
+      </w:r>
+      <w:r>
+        <w:rPr>
+          <w:i/>
+        </w:rPr>
+        <w:t xml:space="preserve"> </w:t>
+      </w:r>
+      <w:r>
+        <w:rPr>
+          <w:i/>
+        </w:rPr>
+        <w:t xml:space="preserve">rabiei</w:t>
+      </w:r>
+      <w:r>
+        <w:t xml:space="preserve">’</w:t>
+      </w:r>
+    </w:p>
+    <w:bookmarkEnd w:id="63"/>
+    <w:bookmarkStart w:id="65" w:name="ref-Lehner2017"/>
+    <w:p>
+      <w:pPr>
+        <w:pStyle w:val="Bibliography"/>
+      </w:pPr>
+      <w:r>
         <w:t xml:space="preserve">Lehner MS, Pethybridge SJ, Meyer MC, Del Ponte EM (2017) Meta-analytic modelling of the incidence–yield and incidence–sclerotial production relationships in soybean white mould epidemics. Plant Pathology 66:460–468.</w:t>
       </w:r>
       <w:r>
         <w:t xml:space="preserve"> </w:t>
       </w:r>
-      <w:hyperlink r:id="rId62">
+      <w:hyperlink r:id="rId64">
         <w:r>
           <w:rPr>
             <w:rStyle w:val="Hyperlink"/>
@@ -3994,8 +4169,8 @@
         </w:r>
       </w:hyperlink>
     </w:p>
-    <w:bookmarkEnd w:id="63"/>
-    <w:bookmarkStart w:id="65" w:name="ref-Madden2015"/>
+    <w:bookmarkEnd w:id="65"/>
+    <w:bookmarkStart w:id="67" w:name="ref-Madden2015"/>
     <w:p>
       <w:pPr>
         <w:pStyle w:val="Bibliography"/>
@@ -4021,7 +4196,7 @@
       <w:r>
         <w:t xml:space="preserve"> </w:t>
       </w:r>
-      <w:hyperlink r:id="rId64">
+      <w:hyperlink r:id="rId66">
         <w:r>
           <w:rPr>
             <w:rStyle w:val="Hyperlink"/>
@@ -4030,8 +4205,8 @@
         </w:r>
       </w:hyperlink>
     </w:p>
-    <w:bookmarkEnd w:id="65"/>
-    <w:bookmarkStart w:id="67" w:name="ref-Makowski2019"/>
+    <w:bookmarkEnd w:id="67"/>
+    <w:bookmarkStart w:id="69" w:name="ref-Makowski2019"/>
     <w:p>
       <w:pPr>
         <w:pStyle w:val="Bibliography"/>
@@ -4063,7 +4238,7 @@
       <w:r>
         <w:t xml:space="preserve"> </w:t>
       </w:r>
-      <w:hyperlink r:id="rId66">
+      <w:hyperlink r:id="rId68">
         <w:r>
           <w:rPr>
             <w:rStyle w:val="Hyperlink"/>
@@ -4072,8 +4247,8 @@
         </w:r>
       </w:hyperlink>
     </w:p>
-    <w:bookmarkEnd w:id="67"/>
-    <w:bookmarkStart w:id="68" w:name="ref-McNaught1997"/>
+    <w:bookmarkEnd w:id="69"/>
+    <w:bookmarkStart w:id="70" w:name="ref-McNaught1997"/>
     <w:p>
       <w:pPr>
         <w:pStyle w:val="Bibliography"/>
@@ -4091,13 +4266,160 @@
         <w:t xml:space="preserve">, Second Edition. Blackwell Science Oxford</w:t>
       </w:r>
     </w:p>
-    <w:bookmarkEnd w:id="68"/>
-    <w:bookmarkStart w:id="69" w:name="ref-vannoorden2017"/>
+    <w:bookmarkEnd w:id="70"/>
+    <w:bookmarkStart w:id="72" w:name="ref-Miorini2018"/>
     <w:p>
       <w:pPr>
         <w:pStyle w:val="Bibliography"/>
       </w:pPr>
       <w:r>
+        <w:t xml:space="preserve">Miorini TJJ, Kamvar ZN, Higgins R, et al (2018) Data and analysis for</w:t>
+      </w:r>
+      <w:r>
+        <w:t xml:space="preserve"> </w:t>
+      </w:r>
+      <w:r>
+        <w:t xml:space="preserve">Variation</w:t>
+      </w:r>
+      <w:r>
+        <w:t xml:space="preserve"> </w:t>
+      </w:r>
+      <w:r>
+        <w:t xml:space="preserve">in pathogen aggression and cultivar performance against _sclerotinia sclerotiorum_ in soybean and dry bean from the</w:t>
+      </w:r>
+      <w:r>
+        <w:t xml:space="preserve"> </w:t>
+      </w:r>
+      <w:r>
+        <w:t xml:space="preserve">U</w:t>
+      </w:r>
+      <w:r>
+        <w:t xml:space="preserve">.</w:t>
+      </w:r>
+      <w:r>
+        <w:t xml:space="preserve">S</w:t>
+      </w:r>
+      <w:r>
+        <w:t xml:space="preserve">. And</w:t>
+      </w:r>
+      <w:r>
+        <w:t xml:space="preserve"> </w:t>
+      </w:r>
+      <w:r>
+        <w:t xml:space="preserve">Brazil</w:t>
+      </w:r>
+      <w:r>
+        <w:t xml:space="preserve">.</w:t>
+      </w:r>
+      <w:r>
+        <w:t xml:space="preserve"> </w:t>
+      </w:r>
+      <w:hyperlink r:id="rId71">
+        <w:r>
+          <w:rPr>
+            <w:rStyle w:val="Hyperlink"/>
+          </w:rPr>
+          <w:t xml:space="preserve">https://doi.org/10.17605/OSF.IO/2X7FC</w:t>
+        </w:r>
+      </w:hyperlink>
+    </w:p>
+    <w:bookmarkEnd w:id="72"/>
+    <w:bookmarkStart w:id="74" w:name="ref-Miorini2019"/>
+    <w:p>
+      <w:pPr>
+        <w:pStyle w:val="Bibliography"/>
+      </w:pPr>
+      <w:r>
+        <w:t xml:space="preserve">Miorini TJJ, Kamvar ZN, Higgins RS, et al (2019) Differential aggressiveness of</w:t>
+      </w:r>
+      <w:r>
+        <w:t xml:space="preserve"> </w:t>
+      </w:r>
+      <w:r>
+        <w:rPr>
+          <w:i/>
+        </w:rPr>
+        <w:t xml:space="preserve">Sclerotinia</w:t>
+      </w:r>
+      <w:r>
+        <w:rPr>
+          <w:i/>
+        </w:rPr>
+        <w:t xml:space="preserve"> </w:t>
+      </w:r>
+      <w:r>
+        <w:rPr>
+          <w:i/>
+        </w:rPr>
+        <w:t xml:space="preserve">sclerotiorum</w:t>
+      </w:r>
+      <w:r>
+        <w:t xml:space="preserve"> </w:t>
+      </w:r>
+      <w:r>
+        <w:t xml:space="preserve">isolates from</w:t>
+      </w:r>
+      <w:r>
+        <w:t xml:space="preserve"> </w:t>
+      </w:r>
+      <w:r>
+        <w:t xml:space="preserve">North</w:t>
+      </w:r>
+      <w:r>
+        <w:t xml:space="preserve"> </w:t>
+      </w:r>
+      <w:r>
+        <w:t xml:space="preserve">and</w:t>
+      </w:r>
+      <w:r>
+        <w:t xml:space="preserve"> </w:t>
+      </w:r>
+      <w:r>
+        <w:t xml:space="preserve">South</w:t>
+      </w:r>
+      <w:r>
+        <w:t xml:space="preserve"> </w:t>
+      </w:r>
+      <w:r>
+        <w:t xml:space="preserve">America</w:t>
+      </w:r>
+      <w:r>
+        <w:t xml:space="preserve"> </w:t>
+      </w:r>
+      <w:r>
+        <w:t xml:space="preserve">and partial host resistance in</w:t>
+      </w:r>
+      <w:r>
+        <w:t xml:space="preserve"> </w:t>
+      </w:r>
+      <w:r>
+        <w:t xml:space="preserve">Brazilian</w:t>
+      </w:r>
+      <w:r>
+        <w:t xml:space="preserve"> </w:t>
+      </w:r>
+      <w:r>
+        <w:t xml:space="preserve">soybean and dry bean cultivars. Tropical Plant Pathology 44:73–81.</w:t>
+      </w:r>
+      <w:r>
+        <w:t xml:space="preserve"> </w:t>
+      </w:r>
+      <w:hyperlink r:id="rId73">
+        <w:r>
+          <w:rPr>
+            <w:rStyle w:val="Hyperlink"/>
+          </w:rPr>
+          <w:t xml:space="preserve">https://doi.org/10.1007/s40858-018-00273-w</w:t>
+        </w:r>
+      </w:hyperlink>
+    </w:p>
+    <w:bookmarkEnd w:id="74"/>
+    <w:bookmarkStart w:id="75" w:name="ref-vannoorden2017"/>
+    <w:p>
+      <w:pPr>
+        <w:pStyle w:val="Bibliography"/>
+      </w:pPr>
+      <w:r>
         <w:t xml:space="preserve">Noorden R van (2017)</w:t>
       </w:r>
       <w:r>
@@ -4113,8 +4435,8 @@
         <w:t xml:space="preserve">demands open access. Nature 541:270–270</w:t>
       </w:r>
     </w:p>
-    <w:bookmarkEnd w:id="69"/>
-    <w:bookmarkStart w:id="71" w:name="ref-Patil2016"/>
+    <w:bookmarkEnd w:id="75"/>
+    <w:bookmarkStart w:id="77" w:name="ref-Patil2016"/>
     <w:p>
       <w:pPr>
         <w:pStyle w:val="Bibliography"/>
@@ -4125,7 +4447,7 @@
       <w:r>
         <w:t xml:space="preserve"> </w:t>
       </w:r>
-      <w:hyperlink r:id="rId70">
+      <w:hyperlink r:id="rId76">
         <w:r>
           <w:rPr>
             <w:rStyle w:val="Hyperlink"/>
@@ -4134,8 +4456,8 @@
         </w:r>
       </w:hyperlink>
     </w:p>
-    <w:bookmarkEnd w:id="71"/>
-    <w:bookmarkStart w:id="73" w:name="ref-Peng2009"/>
+    <w:bookmarkEnd w:id="77"/>
+    <w:bookmarkStart w:id="79" w:name="ref-Peng2009"/>
     <w:p>
       <w:pPr>
         <w:pStyle w:val="Bibliography"/>
@@ -4146,7 +4468,7 @@
       <w:r>
         <w:t xml:space="preserve"> </w:t>
       </w:r>
-      <w:hyperlink r:id="rId72">
+      <w:hyperlink r:id="rId78">
         <w:r>
           <w:rPr>
             <w:rStyle w:val="Hyperlink"/>
@@ -4155,8 +4477,8 @@
         </w:r>
       </w:hyperlink>
     </w:p>
-    <w:bookmarkEnd w:id="73"/>
-    <w:bookmarkStart w:id="74" w:name="ref-RCT2020"/>
+    <w:bookmarkEnd w:id="79"/>
+    <w:bookmarkStart w:id="80" w:name="ref-RCT2020"/>
     <w:p>
       <w:pPr>
         <w:pStyle w:val="Bibliography"/>
@@ -4174,19 +4496,29 @@
         <w:t xml:space="preserve">: A language and environment for statistical computing. R Foundation for Statistical Computing, Vienna, Austria</w:t>
       </w:r>
     </w:p>
-    <w:bookmarkEnd w:id="74"/>
-    <w:bookmarkStart w:id="76" w:name="ref-Sparks2011"/>
+    <w:bookmarkEnd w:id="80"/>
+    <w:bookmarkStart w:id="81" w:name="ref-Sparks2016"/>
     <w:p>
       <w:pPr>
         <w:pStyle w:val="Bibliography"/>
       </w:pPr>
       <w:r>
+        <w:t xml:space="preserve">Sparks A (2016) Global-late-blight (meta)modelling</w:t>
+      </w:r>
+    </w:p>
+    <w:bookmarkEnd w:id="81"/>
+    <w:bookmarkStart w:id="83" w:name="ref-Sparks2011"/>
+    <w:p>
+      <w:pPr>
+        <w:pStyle w:val="Bibliography"/>
+      </w:pPr>
+      <w:r>
         <w:t xml:space="preserve">Sparks AH, Forbes GA, Hijmans RJ, Garrett KA (2011) A metamodeling framework for extending the application domain of process-based ecological models. Ecosphere 2:art90.</w:t>
       </w:r>
       <w:r>
         <w:t xml:space="preserve"> </w:t>
       </w:r>
-      <w:hyperlink r:id="rId75">
+      <w:hyperlink r:id="rId82">
         <w:r>
           <w:rPr>
             <w:rStyle w:val="Hyperlink"/>
@@ -4195,8 +4527,8 @@
         </w:r>
       </w:hyperlink>
     </w:p>
-    <w:bookmarkEnd w:id="76"/>
-    <w:bookmarkStart w:id="78" w:name="ref-Sparks2014"/>
+    <w:bookmarkEnd w:id="83"/>
+    <w:bookmarkStart w:id="85" w:name="ref-Sparks2014"/>
     <w:p>
       <w:pPr>
         <w:pStyle w:val="Bibliography"/>
@@ -4207,7 +4539,7 @@
       <w:r>
         <w:t xml:space="preserve"> </w:t>
       </w:r>
-      <w:hyperlink r:id="rId77">
+      <w:hyperlink r:id="rId84">
         <w:r>
           <w:rPr>
             <w:rStyle w:val="Hyperlink"/>
@@ -4216,8 +4548,8 @@
         </w:r>
       </w:hyperlink>
     </w:p>
-    <w:bookmarkEnd w:id="78"/>
-    <w:bookmarkStart w:id="80" w:name="ref-Stodden2013"/>
+    <w:bookmarkEnd w:id="85"/>
+    <w:bookmarkStart w:id="87" w:name="ref-Stodden2013"/>
     <w:p>
       <w:pPr>
         <w:pStyle w:val="Bibliography"/>
@@ -4228,7 +4560,7 @@
       <w:r>
         <w:t xml:space="preserve"> </w:t>
       </w:r>
-      <w:hyperlink r:id="rId79">
+      <w:hyperlink r:id="rId86">
         <w:r>
           <w:rPr>
             <w:rStyle w:val="Hyperlink"/>
@@ -4237,8 +4569,8 @@
         </w:r>
       </w:hyperlink>
     </w:p>
-    <w:bookmarkEnd w:id="80"/>
-    <w:bookmarkStart w:id="82" w:name="ref-Sweedler2015"/>
+    <w:bookmarkEnd w:id="87"/>
+    <w:bookmarkStart w:id="89" w:name="ref-Sweedler2015"/>
     <w:p>
       <w:pPr>
         <w:pStyle w:val="Bibliography"/>
@@ -4249,7 +4581,7 @@
       <w:r>
         <w:t xml:space="preserve"> </w:t>
       </w:r>
-      <w:hyperlink r:id="rId81">
+      <w:hyperlink r:id="rId88">
         <w:r>
           <w:rPr>
             <w:rStyle w:val="Hyperlink"/>
@@ -4258,8 +4590,8 @@
         </w:r>
       </w:hyperlink>
     </w:p>
-    <w:bookmarkEnd w:id="82"/>
-    <w:bookmarkStart w:id="84" w:name="ref-TPP2020"/>
+    <w:bookmarkEnd w:id="89"/>
+    <w:bookmarkStart w:id="91" w:name="ref-TPP2020"/>
     <w:p>
       <w:pPr>
         <w:pStyle w:val="Bibliography"/>
@@ -4282,7 +4614,7 @@
       <w:r>
         <w:t xml:space="preserve"> </w:t>
       </w:r>
-      <w:hyperlink r:id="rId83">
+      <w:hyperlink r:id="rId90">
         <w:r>
           <w:rPr>
             <w:rStyle w:val="Hyperlink"/>
@@ -4291,8 +4623,8 @@
         </w:r>
       </w:hyperlink>
     </w:p>
-    <w:bookmarkEnd w:id="84"/>
-    <w:bookmarkStart w:id="85" w:name="ref-Wald2010"/>
+    <w:bookmarkEnd w:id="91"/>
+    <w:bookmarkStart w:id="92" w:name="ref-Wald2010"/>
     <w:p>
       <w:pPr>
         <w:pStyle w:val="Bibliography"/>
@@ -4301,8 +4633,8 @@
         <w:t xml:space="preserve">Wald C (2010) Scientists embrace openness</w:t>
       </w:r>
     </w:p>
-    <w:bookmarkEnd w:id="85"/>
-    <w:bookmarkStart w:id="87" w:name="ref-Weissgerber2016"/>
+    <w:bookmarkEnd w:id="92"/>
+    <w:bookmarkStart w:id="94" w:name="ref-Weissgerber2016"/>
     <w:p>
       <w:pPr>
         <w:pStyle w:val="Bibliography"/>
@@ -4313,7 +4645,7 @@
       <w:r>
         <w:t xml:space="preserve"> </w:t>
       </w:r>
-      <w:hyperlink r:id="rId86">
+      <w:hyperlink r:id="rId93">
         <w:r>
           <w:rPr>
             <w:rStyle w:val="Hyperlink"/>
@@ -4322,8 +4654,8 @@
         </w:r>
       </w:hyperlink>
     </w:p>
-    <w:bookmarkEnd w:id="87"/>
-    <w:bookmarkStart w:id="88" w:name="ref-Wickham2020"/>
+    <w:bookmarkEnd w:id="94"/>
+    <w:bookmarkStart w:id="95" w:name="ref-Wickham2020"/>
     <w:p>
       <w:pPr>
         <w:pStyle w:val="Bibliography"/>
@@ -4332,8 +4664,8 @@
         <w:t xml:space="preserve">Wickham H, François R, Henry L, Müller K (2020) Dplyr: A grammar of data manipulation</w:t>
       </w:r>
     </w:p>
-    <w:bookmarkEnd w:id="88"/>
-    <w:bookmarkStart w:id="90" w:name="ref-Wilkinson2016"/>
+    <w:bookmarkEnd w:id="95"/>
+    <w:bookmarkStart w:id="97" w:name="ref-Wilkinson2016"/>
     <w:p>
       <w:pPr>
         <w:pStyle w:val="Bibliography"/>
@@ -4368,7 +4700,7 @@
       <w:r>
         <w:t xml:space="preserve"> </w:t>
       </w:r>
-      <w:hyperlink r:id="rId89">
+      <w:hyperlink r:id="rId96">
         <w:r>
           <w:rPr>
             <w:rStyle w:val="Hyperlink"/>
@@ -4377,8 +4709,8 @@
         </w:r>
       </w:hyperlink>
     </w:p>
-    <w:bookmarkEnd w:id="90"/>
-    <w:bookmarkStart w:id="92" w:name="ref-Ziemann2016"/>
+    <w:bookmarkEnd w:id="97"/>
+    <w:bookmarkStart w:id="99" w:name="ref-Ziemann2016"/>
     <w:p>
       <w:pPr>
         <w:pStyle w:val="Bibliography"/>
@@ -4389,7 +4721,7 @@
       <w:r>
         <w:t xml:space="preserve"> </w:t>
       </w:r>
-      <w:hyperlink r:id="rId91">
+      <w:hyperlink r:id="rId98">
         <w:r>
           <w:rPr>
             <w:rStyle w:val="Hyperlink"/>
@@ -4398,15 +4730,15 @@
         </w:r>
       </w:hyperlink>
     </w:p>
-    <w:bookmarkEnd w:id="92"/>
-    <w:bookmarkEnd w:id="93"/>
+    <w:bookmarkEnd w:id="99"/>
+    <w:bookmarkEnd w:id="100"/>
     <w:p>
       <w:r>
         <w:br w:type="page"/>
       </w:r>
     </w:p>
-    <w:bookmarkEnd w:id="94"/>
-    <w:bookmarkStart w:id="95" w:name="tables"/>
+    <w:bookmarkEnd w:id="101"/>
+    <w:bookmarkStart w:id="102" w:name="tables"/>
     <w:p>
       <w:pPr>
         <w:pStyle w:val="Heading1"/>
@@ -4423,7 +4755,7 @@
         <w:rPr/>
         <w:t xml:space="preserve">Table </w:t>
       </w:r>
-      <w:bookmarkStart w:id="34a55d74-e119-4f63-9e29-8552c7557ea7" w:name="journals"/>
+      <w:bookmarkStart w:id="7767dad0-7075-44f7-8ebf-884ccc1947af" w:name="journals"/>
       <w:r xmlns:w="http://schemas.openxmlformats.org/wordprocessingml/2006/main" xmlns:wp="http://schemas.openxmlformats.org/drawingml/2006/wordprocessingDrawing" xmlns:r="http://schemas.openxmlformats.org/officeDocument/2006/relationships" xmlns:w14="http://schemas.microsoft.com/office/word/2010/wordml">
         <w:rPr/>
         <w:fldChar w:fldCharType="begin" w:dirty="true"/>
@@ -4436,7 +4768,7 @@
         <w:rPr/>
         <w:fldChar w:fldCharType="end" w:dirty="true"/>
       </w:r>
-      <w:bookmarkEnd w:id="34a55d74-e119-4f63-9e29-8552c7557ea7"/>
+      <w:bookmarkEnd w:id="7767dad0-7075-44f7-8ebf-884ccc1947af"/>
       <w:r>
         <w:rPr/>
         <w:t xml:space="preserve">: </w:t>
@@ -5889,7 +6221,7 @@
         <w:rPr/>
         <w:t xml:space="preserve">Table </w:t>
       </w:r>
-      <w:bookmarkStart w:id="46402044-0134-4e60-8e96-1564e41b2018" w:name="sa"/>
+      <w:bookmarkStart w:id="3907da84-1688-4d07-842a-a6e8bd1d890f" w:name="sa"/>
       <w:r xmlns:w="http://schemas.openxmlformats.org/wordprocessingml/2006/main" xmlns:wp="http://schemas.openxmlformats.org/drawingml/2006/wordprocessingDrawing" xmlns:r="http://schemas.openxmlformats.org/officeDocument/2006/relationships" xmlns:w14="http://schemas.microsoft.com/office/word/2010/wordml">
         <w:rPr/>
         <w:fldChar w:fldCharType="begin" w:dirty="true"/>
@@ -5902,7 +6234,7 @@
         <w:rPr/>
         <w:fldChar w:fldCharType="end" w:dirty="true"/>
       </w:r>
-      <w:bookmarkEnd w:id="46402044-0134-4e60-8e96-1564e41b2018"/>
+      <w:bookmarkEnd w:id="3907da84-1688-4d07-842a-a6e8bd1d890f"/>
       <w:r>
         <w:rPr/>
         <w:t xml:space="preserve">: </w:t>
@@ -6547,7 +6879,7 @@
         <w:rPr/>
         <w:t xml:space="preserve">Table </w:t>
       </w:r>
-      <w:bookmarkStart w:id="9cfacbbd-b89d-4211-9e5e-8c31ae6f122b" w:name="sc"/>
+      <w:bookmarkStart w:id="69714660-3f57-422d-83b9-0e67a703d9f1" w:name="sc"/>
       <w:r xmlns:w="http://schemas.openxmlformats.org/wordprocessingml/2006/main" xmlns:wp="http://schemas.openxmlformats.org/drawingml/2006/wordprocessingDrawing" xmlns:r="http://schemas.openxmlformats.org/officeDocument/2006/relationships" xmlns:w14="http://schemas.microsoft.com/office/word/2010/wordml">
         <w:rPr/>
         <w:fldChar w:fldCharType="begin" w:dirty="true"/>
@@ -6560,7 +6892,7 @@
         <w:rPr/>
         <w:fldChar w:fldCharType="end" w:dirty="true"/>
       </w:r>
-      <w:bookmarkEnd w:id="9cfacbbd-b89d-4211-9e5e-8c31ae6f122b"/>
+      <w:bookmarkEnd w:id="69714660-3f57-422d-83b9-0e67a703d9f1"/>
       <w:r>
         <w:rPr/>
         <w:t xml:space="preserve">: </w:t>
@@ -7205,7 +7537,7 @@
         <w:rPr/>
         <w:t xml:space="preserve">Table </w:t>
       </w:r>
-      <w:bookmarkStart w:id="bdf25426-ed75-41a6-9885-4777b7695c64" w:name="su"/>
+      <w:bookmarkStart w:id="10c1a76f-c25e-4071-a3a7-ec6ab902523d" w:name="su"/>
       <w:r xmlns:w="http://schemas.openxmlformats.org/wordprocessingml/2006/main" xmlns:wp="http://schemas.openxmlformats.org/drawingml/2006/wordprocessingDrawing" xmlns:r="http://schemas.openxmlformats.org/officeDocument/2006/relationships" xmlns:w14="http://schemas.microsoft.com/office/word/2010/wordml">
         <w:rPr/>
         <w:fldChar w:fldCharType="begin" w:dirty="true"/>
@@ -7218,7 +7550,7 @@
         <w:rPr/>
         <w:fldChar w:fldCharType="end" w:dirty="true"/>
       </w:r>
-      <w:bookmarkEnd w:id="bdf25426-ed75-41a6-9885-4777b7695c64"/>
+      <w:bookmarkEnd w:id="10c1a76f-c25e-4071-a3a7-ec6ab902523d"/>
       <w:r>
         <w:rPr/>
         <w:t xml:space="preserve">: </w:t>
@@ -8174,7 +8506,7 @@
         <w:rPr/>
         <w:t xml:space="preserve">Table </w:t>
       </w:r>
-      <w:bookmarkStart w:id="39ef22af-6659-4c16-b4f3-55b3719e3445" w:name="reproducibility"/>
+      <w:bookmarkStart w:id="3eea2675-3d49-4b6a-9388-bf061a3369ac" w:name="reproducibility"/>
       <w:r xmlns:w="http://schemas.openxmlformats.org/wordprocessingml/2006/main" xmlns:wp="http://schemas.openxmlformats.org/drawingml/2006/wordprocessingDrawing" xmlns:r="http://schemas.openxmlformats.org/officeDocument/2006/relationships" xmlns:w14="http://schemas.microsoft.com/office/word/2010/wordml">
         <w:rPr/>
         <w:fldChar w:fldCharType="begin" w:dirty="true"/>
@@ -8187,7 +8519,7 @@
         <w:rPr/>
         <w:fldChar w:fldCharType="end" w:dirty="true"/>
       </w:r>
-      <w:bookmarkEnd w:id="39ef22af-6659-4c16-b4f3-55b3719e3445"/>
+      <w:bookmarkEnd w:id="3eea2675-3d49-4b6a-9388-bf061a3369ac"/>
       <w:r>
         <w:rPr/>
         <w:t xml:space="preserve">: </w:t>
@@ -9733,8 +10065,8 @@
         <w:br w:type="page"/>
       </w:r>
     </w:p>
-    <w:bookmarkEnd w:id="95"/>
-    <w:bookmarkStart w:id="96" w:name="figures"/>
+    <w:bookmarkEnd w:id="102"/>
+    <w:bookmarkStart w:id="103" w:name="figures"/>
     <w:p>
       <w:pPr>
         <w:pStyle w:val="Heading1"/>
@@ -9767,7 +10099,7 @@
                     </pic:cNvPicPr>
                   </pic:nvPicPr>
                   <pic:blipFill>
-                    <a:blip r:embed="rId92"/>
+                    <a:blip r:embed="rId99"/>
                     <a:srcRect/>
                     <a:stretch>
                       <a:fillRect/>
@@ -9798,7 +10130,7 @@
         <w:rPr/>
         <w:t xml:space="preserve">Figure </w:t>
       </w:r>
-      <w:bookmarkStart w:id="76322876-e668-4af1-9d25-5d5691616d1f" w:name="workflow-dia"/>
+      <w:bookmarkStart w:id="dae0b5f9-f89d-4c90-bbdb-81179787854a" w:name="workflow-dia"/>
       <w:r xmlns:w="http://schemas.openxmlformats.org/wordprocessingml/2006/main" xmlns:wp="http://schemas.openxmlformats.org/drawingml/2006/wordprocessingDrawing" xmlns:r="http://schemas.openxmlformats.org/officeDocument/2006/relationships" xmlns:w14="http://schemas.microsoft.com/office/word/2010/wordml">
         <w:rPr/>
         <w:fldChar w:fldCharType="begin" w:dirty="true"/>
@@ -9811,7 +10143,7 @@
         <w:rPr/>
         <w:fldChar w:fldCharType="end" w:dirty="true"/>
       </w:r>
-      <w:bookmarkEnd w:id="76322876-e668-4af1-9d25-5d5691616d1f"/>
+      <w:bookmarkEnd w:id="dae0b5f9-f89d-4c90-bbdb-81179787854a"/>
       <w:r>
         <w:rPr/>
         <w:t xml:space="preserve">: </w:t>
@@ -9825,8 +10157,8 @@
         <w:br w:type="page"/>
       </w:r>
     </w:p>
-    <w:bookmarkEnd w:id="96"/>
-    <w:bookmarkStart w:id="97" w:name="colophon"/>
+    <w:bookmarkEnd w:id="103"/>
+    <w:bookmarkStart w:id="104" w:name="colophon"/>
     <w:p>
       <w:pPr>
         <w:pStyle w:val="Heading1"/>
@@ -9840,7 +10172,7 @@
         <w:pStyle w:val="FirstParagraph"/>
       </w:pPr>
       <w:r>
-        <w:t xml:space="preserve">This report was generated on 2020-12-07 14:18:26 using the following computational environment and dependencies:</w:t>
+        <w:t xml:space="preserve">This report was generated on 2020-12-07 15:48:49 using the following computational environment and dependencies:</w:t>
       </w:r>
     </w:p>
     <w:p>
@@ -10266,10 +10598,10 @@
         <w:rPr>
           <w:rStyle w:val="VerbatimChar"/>
         </w:rPr>
-        <w:t xml:space="preserve">#&gt; Head:     [496368f] 2020-12-07: grammar and spelling corrections</w:t>
-      </w:r>
-    </w:p>
-    <w:bookmarkEnd w:id="97"/>
+        <w:t xml:space="preserve">#&gt; Head:     [d21ddb5] 2020-12-07: Fleshing out the discussion section</w:t>
+      </w:r>
+    </w:p>
+    <w:bookmarkEnd w:id="104"/>
     <w:sectPr>
       <w:pgSz w:w="12240" w:h="15840"/>
       <w:pgMar w:top="1440" w:right="1440" w:bottom="1440" w:left="1440" w:header="720" w:footer="720" w:gutter="0"/>

</xml_diff>

<commit_message>
Add description of data availability results and corresponding table
</commit_message>
<xml_diff>
--- a/analysis/paper/paper.docx
+++ b/analysis/paper/paper.docx
@@ -2714,6 +2714,112 @@
         <w:pStyle w:val="BodyText"/>
       </w:pPr>
       <w:r>
+        <w:t xml:space="preserve">Likewise, data availability was mostly not available with 243 or 81.5% scoring</w:t>
+      </w:r>
+      <w:r>
+        <w:t xml:space="preserve"> </w:t>
+      </w:r>
+      <w:r>
+        <w:t xml:space="preserve">“</w:t>
+      </w:r>
+      <w:r>
+        <w:t xml:space="preserve">0</w:t>
+      </w:r>
+      <w:r>
+        <w:t xml:space="preserve">”</w:t>
+      </w:r>
+      <w:r>
+        <w:t xml:space="preserve"> </w:t>
+      </w:r>
+      <w:r>
+        <w:t xml:space="preserve">where the data was not available or mentioned in the article.</w:t>
+      </w:r>
+      <w:r>
+        <w:t xml:space="preserve"> </w:t>
+      </w:r>
+      <w:r>
+        <w:t xml:space="preserve">However, more articles, 29 or 9.7%, scored</w:t>
+      </w:r>
+      <w:r>
+        <w:t xml:space="preserve"> </w:t>
+      </w:r>
+      <w:r>
+        <w:t xml:space="preserve">“</w:t>
+      </w:r>
+      <w:r>
+        <w:t xml:space="preserve">3</w:t>
+      </w:r>
+      <w:r>
+        <w:t xml:space="preserve">”</w:t>
+      </w:r>
+      <w:r>
+        <w:t xml:space="preserve"> </w:t>
+      </w:r>
+      <w:r>
+        <w:t xml:space="preserve">than</w:t>
+      </w:r>
+      <w:r>
+        <w:t xml:space="preserve"> </w:t>
+      </w:r>
+      <w:r>
+        <w:t xml:space="preserve">“</w:t>
+      </w:r>
+      <w:r>
+        <w:t xml:space="preserve">1</w:t>
+      </w:r>
+      <w:r>
+        <w:t xml:space="preserve">”</w:t>
+      </w:r>
+      <w:r>
+        <w:t xml:space="preserve"> </w:t>
+      </w:r>
+      <w:r>
+        <w:t xml:space="preserve">or</w:t>
+      </w:r>
+      <w:r>
+        <w:t xml:space="preserve"> </w:t>
+      </w:r>
+      <w:r>
+        <w:t xml:space="preserve">“</w:t>
+      </w:r>
+      <w:r>
+        <w:t xml:space="preserve">2</w:t>
+      </w:r>
+      <w:r>
+        <w:t xml:space="preserve">”</w:t>
+      </w:r>
+      <w:r>
+        <w:t xml:space="preserve"> </w:t>
+      </w:r>
+      <w:r>
+        <w:t xml:space="preserve">combined, with two articles not producing shareable data (Table</w:t>
+      </w:r>
+      <w:r>
+        <w:t xml:space="preserve"> </w:t>
+      </w:r>
+      <w:hyperlink w:anchor="da">
+        <w:r xmlns:w="http://schemas.openxmlformats.org/wordprocessingml/2006/main" xmlns:wp="http://schemas.openxmlformats.org/drawingml/2006/wordprocessingDrawing" xmlns:r="http://schemas.openxmlformats.org/officeDocument/2006/relationships" xmlns:w14="http://schemas.microsoft.com/office/word/2010/wordml">
+          <w:rPr/>
+          <w:fldChar w:fldCharType="begin" w:dirty="true"/>
+        </w:r>
+        <w:r xmlns:w="http://schemas.openxmlformats.org/wordprocessingml/2006/main" xmlns:wp="http://schemas.openxmlformats.org/drawingml/2006/wordprocessingDrawing" xmlns:r="http://schemas.openxmlformats.org/officeDocument/2006/relationships" xmlns:w14="http://schemas.microsoft.com/office/word/2010/wordml">
+          <w:rPr/>
+          <w:instrText xml:space="preserve" w:dirty="true"> REF da \h</w:instrText>
+        </w:r>
+        <w:r xmlns:w="http://schemas.openxmlformats.org/wordprocessingml/2006/main" xmlns:wp="http://schemas.openxmlformats.org/drawingml/2006/wordprocessingDrawing" xmlns:r="http://schemas.openxmlformats.org/officeDocument/2006/relationships" xmlns:w14="http://schemas.microsoft.com/office/word/2010/wordml">
+          <w:rPr/>
+          <w:fldChar w:fldCharType="end" w:dirty="true"/>
+        </w:r>
+      </w:hyperlink>
+      <w:r>
+        <w:t xml:space="preserve">).</w:t>
+      </w:r>
+    </w:p>
+    <w:p>
+      <w:pPr>
+        <w:pStyle w:val="BodyText"/>
+      </w:pPr>
+      <w:r>
         <w:t xml:space="preserve">More articles did a good job of using software that was reasonably available to anyone with 206 scoring</w:t>
       </w:r>
       <w:r>
@@ -4755,7 +4861,7 @@
         <w:rPr/>
         <w:t xml:space="preserve">Table </w:t>
       </w:r>
-      <w:bookmarkStart w:id="7767dad0-7075-44f7-8ebf-884ccc1947af" w:name="journals"/>
+      <w:bookmarkStart w:id="6cdb900a-261d-488c-b4da-8fb49cdd3774" w:name="journals"/>
       <w:r xmlns:w="http://schemas.openxmlformats.org/wordprocessingml/2006/main" xmlns:wp="http://schemas.openxmlformats.org/drawingml/2006/wordprocessingDrawing" xmlns:r="http://schemas.openxmlformats.org/officeDocument/2006/relationships" xmlns:w14="http://schemas.microsoft.com/office/word/2010/wordml">
         <w:rPr/>
         <w:fldChar w:fldCharType="begin" w:dirty="true"/>
@@ -4768,7 +4874,7 @@
         <w:rPr/>
         <w:fldChar w:fldCharType="end" w:dirty="true"/>
       </w:r>
-      <w:bookmarkEnd w:id="7767dad0-7075-44f7-8ebf-884ccc1947af"/>
+      <w:bookmarkEnd w:id="6cdb900a-261d-488c-b4da-8fb49cdd3774"/>
       <w:r>
         <w:rPr/>
         <w:t xml:space="preserve">: </w:t>
@@ -6221,7 +6327,7 @@
         <w:rPr/>
         <w:t xml:space="preserve">Table </w:t>
       </w:r>
-      <w:bookmarkStart w:id="3907da84-1688-4d07-842a-a6e8bd1d890f" w:name="sa"/>
+      <w:bookmarkStart w:id="db9da75c-4d6a-45a8-a990-56634dbc7323" w:name="sa"/>
       <w:r xmlns:w="http://schemas.openxmlformats.org/wordprocessingml/2006/main" xmlns:wp="http://schemas.openxmlformats.org/drawingml/2006/wordprocessingDrawing" xmlns:r="http://schemas.openxmlformats.org/officeDocument/2006/relationships" xmlns:w14="http://schemas.microsoft.com/office/word/2010/wordml">
         <w:rPr/>
         <w:fldChar w:fldCharType="begin" w:dirty="true"/>
@@ -6234,7 +6340,7 @@
         <w:rPr/>
         <w:fldChar w:fldCharType="end" w:dirty="true"/>
       </w:r>
-      <w:bookmarkEnd w:id="3907da84-1688-4d07-842a-a6e8bd1d890f"/>
+      <w:bookmarkEnd w:id="db9da75c-4d6a-45a8-a990-56634dbc7323"/>
       <w:r>
         <w:rPr/>
         <w:t xml:space="preserve">: </w:t>
@@ -6879,7 +6985,7 @@
         <w:rPr/>
         <w:t xml:space="preserve">Table </w:t>
       </w:r>
-      <w:bookmarkStart w:id="69714660-3f57-422d-83b9-0e67a703d9f1" w:name="sc"/>
+      <w:bookmarkStart w:id="9ee5f6e6-5203-4af8-bdd8-d69568c4ee8e" w:name="sc"/>
       <w:r xmlns:w="http://schemas.openxmlformats.org/wordprocessingml/2006/main" xmlns:wp="http://schemas.openxmlformats.org/drawingml/2006/wordprocessingDrawing" xmlns:r="http://schemas.openxmlformats.org/officeDocument/2006/relationships" xmlns:w14="http://schemas.microsoft.com/office/word/2010/wordml">
         <w:rPr/>
         <w:fldChar w:fldCharType="begin" w:dirty="true"/>
@@ -6892,7 +6998,7 @@
         <w:rPr/>
         <w:fldChar w:fldCharType="end" w:dirty="true"/>
       </w:r>
-      <w:bookmarkEnd w:id="69714660-3f57-422d-83b9-0e67a703d9f1"/>
+      <w:bookmarkEnd w:id="9ee5f6e6-5203-4af8-bdd8-d69568c4ee8e"/>
       <w:r>
         <w:rPr/>
         <w:t xml:space="preserve">: </w:t>
@@ -7537,7 +7643,7 @@
         <w:rPr/>
         <w:t xml:space="preserve">Table </w:t>
       </w:r>
-      <w:bookmarkStart w:id="10c1a76f-c25e-4071-a3a7-ec6ab902523d" w:name="su"/>
+      <w:bookmarkStart w:id="58b5d6f2-f847-4f04-ace7-0f557c902661" w:name="da"/>
       <w:r xmlns:w="http://schemas.openxmlformats.org/wordprocessingml/2006/main" xmlns:wp="http://schemas.openxmlformats.org/drawingml/2006/wordprocessingDrawing" xmlns:r="http://schemas.openxmlformats.org/officeDocument/2006/relationships" xmlns:w14="http://schemas.microsoft.com/office/word/2010/wordml">
         <w:rPr/>
         <w:fldChar w:fldCharType="begin" w:dirty="true"/>
@@ -7550,7 +7656,677 @@
         <w:rPr/>
         <w:fldChar w:fldCharType="end" w:dirty="true"/>
       </w:r>
-      <w:bookmarkEnd w:id="10c1a76f-c25e-4071-a3a7-ec6ab902523d"/>
+      <w:bookmarkEnd w:id="58b5d6f2-f847-4f04-ace7-0f557c902661"/>
+      <w:r>
+        <w:rPr/>
+        <w:t xml:space="preserve">: </w:t>
+      </w:r>
+      <w:r>
+        <w:t xml:space="preserve">Article ratings for data availability where</w:t>
+      </w:r>
+      <w:r>
+        <w:t xml:space="preserve"> </w:t>
+      </w:r>
+      <w:r>
+        <w:t xml:space="preserve">‘</w:t>
+      </w:r>
+      <w:r>
+        <w:t xml:space="preserve">0,</w:t>
+      </w:r>
+      <w:r>
+        <w:t xml:space="preserve">’</w:t>
+      </w:r>
+      <w:r>
+        <w:t xml:space="preserve"> </w:t>
+      </w:r>
+      <w:r>
+        <w:t xml:space="preserve">not specified or mentioned in publication to</w:t>
+      </w:r>
+      <w:r>
+        <w:t xml:space="preserve"> </w:t>
+      </w:r>
+      <w:r>
+        <w:t xml:space="preserve">‘</w:t>
+      </w:r>
+      <w:r>
+        <w:t xml:space="preserve">3,</w:t>
+      </w:r>
+      <w:r>
+        <w:t xml:space="preserve">’</w:t>
+      </w:r>
+      <w:r>
+        <w:t xml:space="preserve"> </w:t>
+      </w:r>
+      <w:r>
+        <w:t xml:space="preserve">Freely available online to anonymous users for foreseeable future (</w:t>
+      </w:r>
+      <w:r>
+        <w:rPr>
+          <w:i/>
+        </w:rPr>
+        <w:t xml:space="preserve">e.g.</w:t>
+      </w:r>
+      <w:r>
+        <w:t xml:space="preserve"> </w:t>
+      </w:r>
+      <w:r>
+        <w:t xml:space="preserve">archived using Zenodo, dataverse or university library or some other proper archiving system).</w:t>
+      </w:r>
+    </w:p>
+    <w:tbl xmlns:w="http://schemas.openxmlformats.org/wordprocessingml/2006/main" xmlns:r="http://schemas.openxmlformats.org/officeDocument/2006/relationships" xmlns:w14="http://schemas.microsoft.com/office/word/2010/wordml" xmlns:wp="http://schemas.openxmlformats.org/drawingml/2006/wordprocessingDrawing" xmlns:a="http://schemas.openxmlformats.org/drawingml/2006/main" xmlns:pic="http://schemas.openxmlformats.org/drawingml/2006/picture">
+      <w:tblPr>
+        NA"/&gt;
+        <w:tblLayout w:type="fixed"/>
+        <w:jc w:val="center"/>
+        <w:tblLook w:firstRow="1" w:lastRow="0" w:firstColumn="0" w:lastColumn="0" w:noHBand="0" w:noVBand="1"/>
+      </w:tblPr>
+      <w:tblGrid>
+        <w:gridCol w:w="1808"/>
+        <w:gridCol w:w="671"/>
+        <w:gridCol w:w="1038"/>
+      </w:tblGrid>
+      <w:tr>
+        <w:trPr>
+          <w:cantSplit/>
+          <w:trHeight w:val="509" w:hRule="auto"/>
+          <w:tblHeader/>
+        </w:trPr>
+        <w:tc>
+          <w:tcPr>
+            <w:tcBorders>
+              <w:bottom w:val="single" w:sz="16" w:space="0" w:color="000000"/>
+              <w:top w:val="single" w:sz="16" w:space="0" w:color="000000"/>
+            </w:tcBorders>
+            <w:shd w:val="clear" w:color="auto" w:fill="FFFFFF"/>
+            <w:tcMar>
+              <w:top w:w="0" w:type="dxa"/>
+              <w:bottom w:w="0" w:type="dxa"/>
+              <w:left w:w="0" w:type="dxa"/>
+              <w:right w:w="0" w:type="dxa"/>
+            </w:tcMar>
+            <w:vAlign w:val="center"/>
+          </w:tcPr>
+          <w:p>
+            <w:pPr>
+              <w:jc w:val="right"/>
+              <w:spacing w:after="60" w:before="60" w:line="240"/>
+              <w:ind w:firstLine="0" w:left="60" w:right="60"/>
+            </w:pPr>
+            <w:r xmlns:w="http://schemas.openxmlformats.org/wordprocessingml/2006/main" xmlns:wp="http://schemas.openxmlformats.org/drawingml/2006/wordprocessingDrawing" xmlns:r="http://schemas.openxmlformats.org/officeDocument/2006/relationships" xmlns:w14="http://schemas.microsoft.com/office/word/2010/wordml">
+              <w:rPr>
+                <w:rFonts w:ascii="Helvetica" w:hAnsi="Helvetica" w:eastAsia="Helvetica" w:cs="Helvetica"/>
+                <w:sz w:val="22"/>
+                <w:szCs w:val="22"/>
+                <w:color w:val="000000"/>
+              </w:rPr>
+              <w:t xml:space="preserve">data availability</w:t>
+            </w:r>
+          </w:p>
+        </w:tc>
+        <w:tc>
+          <w:tcPr>
+            <w:tcBorders>
+              <w:bottom w:val="single" w:sz="16" w:space="0" w:color="000000"/>
+              <w:top w:val="single" w:sz="16" w:space="0" w:color="000000"/>
+            </w:tcBorders>
+            <w:shd w:val="clear" w:color="auto" w:fill="FFFFFF"/>
+            <w:tcMar>
+              <w:top w:w="0" w:type="dxa"/>
+              <w:bottom w:w="0" w:type="dxa"/>
+              <w:left w:w="0" w:type="dxa"/>
+              <w:right w:w="0" w:type="dxa"/>
+            </w:tcMar>
+            <w:vAlign w:val="center"/>
+          </w:tcPr>
+          <w:p>
+            <w:pPr>
+              <w:jc w:val="right"/>
+              <w:spacing w:after="60" w:before="60" w:line="240"/>
+              <w:ind w:firstLine="0" w:left="60" w:right="60"/>
+            </w:pPr>
+            <w:r xmlns:w="http://schemas.openxmlformats.org/wordprocessingml/2006/main" xmlns:wp="http://schemas.openxmlformats.org/drawingml/2006/wordprocessingDrawing" xmlns:r="http://schemas.openxmlformats.org/officeDocument/2006/relationships" xmlns:w14="http://schemas.microsoft.com/office/word/2010/wordml">
+              <w:rPr>
+                <w:rFonts w:ascii="Helvetica" w:hAnsi="Helvetica" w:eastAsia="Helvetica" w:cs="Helvetica"/>
+                <w:sz w:val="22"/>
+                <w:szCs w:val="22"/>
+                <w:color w:val="000000"/>
+              </w:rPr>
+              <w:t xml:space="preserve">n</w:t>
+            </w:r>
+          </w:p>
+        </w:tc>
+        <w:tc>
+          <w:tcPr>
+            <w:tcBorders>
+              <w:bottom w:val="single" w:sz="16" w:space="0" w:color="000000"/>
+              <w:top w:val="single" w:sz="16" w:space="0" w:color="000000"/>
+            </w:tcBorders>
+            <w:shd w:val="clear" w:color="auto" w:fill="FFFFFF"/>
+            <w:tcMar>
+              <w:top w:w="0" w:type="dxa"/>
+              <w:bottom w:w="0" w:type="dxa"/>
+              <w:left w:w="0" w:type="dxa"/>
+              <w:right w:w="0" w:type="dxa"/>
+            </w:tcMar>
+            <w:vAlign w:val="center"/>
+          </w:tcPr>
+          <w:p>
+            <w:pPr>
+              <w:jc w:val="left"/>
+              <w:spacing w:after="60" w:before="60" w:line="240"/>
+              <w:ind w:firstLine="0" w:left="60" w:right="60"/>
+            </w:pPr>
+            <w:r xmlns:w="http://schemas.openxmlformats.org/wordprocessingml/2006/main" xmlns:wp="http://schemas.openxmlformats.org/drawingml/2006/wordprocessingDrawing" xmlns:r="http://schemas.openxmlformats.org/officeDocument/2006/relationships" xmlns:w14="http://schemas.microsoft.com/office/word/2010/wordml">
+              <w:rPr>
+                <w:rFonts w:ascii="Helvetica" w:hAnsi="Helvetica" w:eastAsia="Helvetica" w:cs="Helvetica"/>
+                <w:sz w:val="22"/>
+                <w:szCs w:val="22"/>
+                <w:color w:val="000000"/>
+              </w:rPr>
+              <w:t xml:space="preserve">percent</w:t>
+            </w:r>
+          </w:p>
+        </w:tc>
+      </w:tr>
+      <w:tr>
+        <w:trPr>
+          <w:cantSplit/>
+          <w:trHeight w:val="463" w:hRule="auto"/>
+        </w:trPr>
+        <w:tc>
+          <w:tcPr>
+            <w:tcBorders/>
+            <w:shd w:val="clear" w:color="auto" w:fill="FFFFFF"/>
+            <w:tcMar>
+              <w:top w:w="0" w:type="dxa"/>
+              <w:bottom w:w="0" w:type="dxa"/>
+              <w:left w:w="0" w:type="dxa"/>
+              <w:right w:w="0" w:type="dxa"/>
+            </w:tcMar>
+            <w:vAlign w:val="center"/>
+          </w:tcPr>
+          <w:p>
+            <w:pPr>
+              <w:jc w:val="right"/>
+              <w:spacing w:after="60" w:before="60" w:line="240"/>
+              <w:ind w:firstLine="0" w:left="60" w:right="60"/>
+            </w:pPr>
+            <w:r xmlns:w="http://schemas.openxmlformats.org/wordprocessingml/2006/main" xmlns:wp="http://schemas.openxmlformats.org/drawingml/2006/wordprocessingDrawing" xmlns:r="http://schemas.openxmlformats.org/officeDocument/2006/relationships" xmlns:w14="http://schemas.microsoft.com/office/word/2010/wordml">
+              <w:rPr>
+                <w:rFonts w:ascii="Helvetica" w:hAnsi="Helvetica" w:eastAsia="Helvetica" w:cs="Helvetica"/>
+                <w:sz w:val="22"/>
+                <w:szCs w:val="22"/>
+                <w:color w:val="000000"/>
+              </w:rPr>
+              <w:t xml:space="preserve">0</w:t>
+            </w:r>
+          </w:p>
+        </w:tc>
+        <w:tc>
+          <w:tcPr>
+            <w:tcBorders/>
+            <w:shd w:val="clear" w:color="auto" w:fill="FFFFFF"/>
+            <w:tcMar>
+              <w:top w:w="0" w:type="dxa"/>
+              <w:bottom w:w="0" w:type="dxa"/>
+              <w:left w:w="0" w:type="dxa"/>
+              <w:right w:w="0" w:type="dxa"/>
+            </w:tcMar>
+            <w:vAlign w:val="center"/>
+          </w:tcPr>
+          <w:p>
+            <w:pPr>
+              <w:jc w:val="right"/>
+              <w:spacing w:after="60" w:before="60" w:line="240"/>
+              <w:ind w:firstLine="0" w:left="60" w:right="60"/>
+            </w:pPr>
+            <w:r xmlns:w="http://schemas.openxmlformats.org/wordprocessingml/2006/main" xmlns:wp="http://schemas.openxmlformats.org/drawingml/2006/wordprocessingDrawing" xmlns:r="http://schemas.openxmlformats.org/officeDocument/2006/relationships" xmlns:w14="http://schemas.microsoft.com/office/word/2010/wordml">
+              <w:rPr>
+                <w:rFonts w:ascii="Helvetica" w:hAnsi="Helvetica" w:eastAsia="Helvetica" w:cs="Helvetica"/>
+                <w:sz w:val="22"/>
+                <w:szCs w:val="22"/>
+                <w:color w:val="000000"/>
+              </w:rPr>
+              <w:t xml:space="preserve">243</w:t>
+            </w:r>
+          </w:p>
+        </w:tc>
+        <w:tc>
+          <w:tcPr>
+            <w:tcBorders/>
+            <w:shd w:val="clear" w:color="auto" w:fill="FFFFFF"/>
+            <w:tcMar>
+              <w:top w:w="0" w:type="dxa"/>
+              <w:bottom w:w="0" w:type="dxa"/>
+              <w:left w:w="0" w:type="dxa"/>
+              <w:right w:w="0" w:type="dxa"/>
+            </w:tcMar>
+            <w:vAlign w:val="center"/>
+          </w:tcPr>
+          <w:p>
+            <w:pPr>
+              <w:jc w:val="left"/>
+              <w:spacing w:after="60" w:before="60" w:line="240"/>
+              <w:ind w:firstLine="0" w:left="60" w:right="60"/>
+            </w:pPr>
+            <w:r xmlns:w="http://schemas.openxmlformats.org/wordprocessingml/2006/main" xmlns:wp="http://schemas.openxmlformats.org/drawingml/2006/wordprocessingDrawing" xmlns:r="http://schemas.openxmlformats.org/officeDocument/2006/relationships" xmlns:w14="http://schemas.microsoft.com/office/word/2010/wordml">
+              <w:rPr>
+                <w:rFonts w:ascii="Helvetica" w:hAnsi="Helvetica" w:eastAsia="Helvetica" w:cs="Helvetica"/>
+                <w:sz w:val="22"/>
+                <w:szCs w:val="22"/>
+                <w:color w:val="000000"/>
+              </w:rPr>
+              <w:t xml:space="preserve">81.5%</w:t>
+            </w:r>
+          </w:p>
+        </w:tc>
+      </w:tr>
+      <w:tr>
+        <w:trPr>
+          <w:cantSplit/>
+          <w:trHeight w:val="462" w:hRule="auto"/>
+        </w:trPr>
+        <w:tc>
+          <w:tcPr>
+            <w:tcBorders/>
+            <w:shd w:val="clear" w:color="auto" w:fill="FFFFFF"/>
+            <w:tcMar>
+              <w:top w:w="0" w:type="dxa"/>
+              <w:bottom w:w="0" w:type="dxa"/>
+              <w:left w:w="0" w:type="dxa"/>
+              <w:right w:w="0" w:type="dxa"/>
+            </w:tcMar>
+            <w:vAlign w:val="center"/>
+          </w:tcPr>
+          <w:p>
+            <w:pPr>
+              <w:jc w:val="right"/>
+              <w:spacing w:after="60" w:before="60" w:line="240"/>
+              <w:ind w:firstLine="0" w:left="60" w:right="60"/>
+            </w:pPr>
+            <w:r xmlns:w="http://schemas.openxmlformats.org/wordprocessingml/2006/main" xmlns:wp="http://schemas.openxmlformats.org/drawingml/2006/wordprocessingDrawing" xmlns:r="http://schemas.openxmlformats.org/officeDocument/2006/relationships" xmlns:w14="http://schemas.microsoft.com/office/word/2010/wordml">
+              <w:rPr>
+                <w:rFonts w:ascii="Helvetica" w:hAnsi="Helvetica" w:eastAsia="Helvetica" w:cs="Helvetica"/>
+                <w:sz w:val="22"/>
+                <w:szCs w:val="22"/>
+                <w:color w:val="000000"/>
+              </w:rPr>
+              <w:t xml:space="preserve">1</w:t>
+            </w:r>
+          </w:p>
+        </w:tc>
+        <w:tc>
+          <w:tcPr>
+            <w:tcBorders/>
+            <w:shd w:val="clear" w:color="auto" w:fill="FFFFFF"/>
+            <w:tcMar>
+              <w:top w:w="0" w:type="dxa"/>
+              <w:bottom w:w="0" w:type="dxa"/>
+              <w:left w:w="0" w:type="dxa"/>
+              <w:right w:w="0" w:type="dxa"/>
+            </w:tcMar>
+            <w:vAlign w:val="center"/>
+          </w:tcPr>
+          <w:p>
+            <w:pPr>
+              <w:jc w:val="right"/>
+              <w:spacing w:after="60" w:before="60" w:line="240"/>
+              <w:ind w:firstLine="0" w:left="60" w:right="60"/>
+            </w:pPr>
+            <w:r xmlns:w="http://schemas.openxmlformats.org/wordprocessingml/2006/main" xmlns:wp="http://schemas.openxmlformats.org/drawingml/2006/wordprocessingDrawing" xmlns:r="http://schemas.openxmlformats.org/officeDocument/2006/relationships" xmlns:w14="http://schemas.microsoft.com/office/word/2010/wordml">
+              <w:rPr>
+                <w:rFonts w:ascii="Helvetica" w:hAnsi="Helvetica" w:eastAsia="Helvetica" w:cs="Helvetica"/>
+                <w:sz w:val="22"/>
+                <w:szCs w:val="22"/>
+                <w:color w:val="000000"/>
+              </w:rPr>
+              <w:t xml:space="preserve">10</w:t>
+            </w:r>
+          </w:p>
+        </w:tc>
+        <w:tc>
+          <w:tcPr>
+            <w:tcBorders/>
+            <w:shd w:val="clear" w:color="auto" w:fill="FFFFFF"/>
+            <w:tcMar>
+              <w:top w:w="0" w:type="dxa"/>
+              <w:bottom w:w="0" w:type="dxa"/>
+              <w:left w:w="0" w:type="dxa"/>
+              <w:right w:w="0" w:type="dxa"/>
+            </w:tcMar>
+            <w:vAlign w:val="center"/>
+          </w:tcPr>
+          <w:p>
+            <w:pPr>
+              <w:jc w:val="left"/>
+              <w:spacing w:after="60" w:before="60" w:line="240"/>
+              <w:ind w:firstLine="0" w:left="60" w:right="60"/>
+            </w:pPr>
+            <w:r xmlns:w="http://schemas.openxmlformats.org/wordprocessingml/2006/main" xmlns:wp="http://schemas.openxmlformats.org/drawingml/2006/wordprocessingDrawing" xmlns:r="http://schemas.openxmlformats.org/officeDocument/2006/relationships" xmlns:w14="http://schemas.microsoft.com/office/word/2010/wordml">
+              <w:rPr>
+                <w:rFonts w:ascii="Helvetica" w:hAnsi="Helvetica" w:eastAsia="Helvetica" w:cs="Helvetica"/>
+                <w:sz w:val="22"/>
+                <w:szCs w:val="22"/>
+                <w:color w:val="000000"/>
+              </w:rPr>
+              <w:t xml:space="preserve">3.4%</w:t>
+            </w:r>
+          </w:p>
+        </w:tc>
+      </w:tr>
+      <w:tr>
+        <w:trPr>
+          <w:cantSplit/>
+          <w:trHeight w:val="462" w:hRule="auto"/>
+        </w:trPr>
+        <w:tc>
+          <w:tcPr>
+            <w:tcBorders/>
+            <w:shd w:val="clear" w:color="auto" w:fill="FFFFFF"/>
+            <w:tcMar>
+              <w:top w:w="0" w:type="dxa"/>
+              <w:bottom w:w="0" w:type="dxa"/>
+              <w:left w:w="0" w:type="dxa"/>
+              <w:right w:w="0" w:type="dxa"/>
+            </w:tcMar>
+            <w:vAlign w:val="center"/>
+          </w:tcPr>
+          <w:p>
+            <w:pPr>
+              <w:jc w:val="right"/>
+              <w:spacing w:after="60" w:before="60" w:line="240"/>
+              <w:ind w:firstLine="0" w:left="60" w:right="60"/>
+            </w:pPr>
+            <w:r xmlns:w="http://schemas.openxmlformats.org/wordprocessingml/2006/main" xmlns:wp="http://schemas.openxmlformats.org/drawingml/2006/wordprocessingDrawing" xmlns:r="http://schemas.openxmlformats.org/officeDocument/2006/relationships" xmlns:w14="http://schemas.microsoft.com/office/word/2010/wordml">
+              <w:rPr>
+                <w:rFonts w:ascii="Helvetica" w:hAnsi="Helvetica" w:eastAsia="Helvetica" w:cs="Helvetica"/>
+                <w:sz w:val="22"/>
+                <w:szCs w:val="22"/>
+                <w:color w:val="000000"/>
+              </w:rPr>
+              <w:t xml:space="preserve">2</w:t>
+            </w:r>
+          </w:p>
+        </w:tc>
+        <w:tc>
+          <w:tcPr>
+            <w:tcBorders/>
+            <w:shd w:val="clear" w:color="auto" w:fill="FFFFFF"/>
+            <w:tcMar>
+              <w:top w:w="0" w:type="dxa"/>
+              <w:bottom w:w="0" w:type="dxa"/>
+              <w:left w:w="0" w:type="dxa"/>
+              <w:right w:w="0" w:type="dxa"/>
+            </w:tcMar>
+            <w:vAlign w:val="center"/>
+          </w:tcPr>
+          <w:p>
+            <w:pPr>
+              <w:jc w:val="right"/>
+              <w:spacing w:after="60" w:before="60" w:line="240"/>
+              <w:ind w:firstLine="0" w:left="60" w:right="60"/>
+            </w:pPr>
+            <w:r xmlns:w="http://schemas.openxmlformats.org/wordprocessingml/2006/main" xmlns:wp="http://schemas.openxmlformats.org/drawingml/2006/wordprocessingDrawing" xmlns:r="http://schemas.openxmlformats.org/officeDocument/2006/relationships" xmlns:w14="http://schemas.microsoft.com/office/word/2010/wordml">
+              <w:rPr>
+                <w:rFonts w:ascii="Helvetica" w:hAnsi="Helvetica" w:eastAsia="Helvetica" w:cs="Helvetica"/>
+                <w:sz w:val="22"/>
+                <w:szCs w:val="22"/>
+                <w:color w:val="000000"/>
+              </w:rPr>
+              <w:t xml:space="preserve">16</w:t>
+            </w:r>
+          </w:p>
+        </w:tc>
+        <w:tc>
+          <w:tcPr>
+            <w:tcBorders/>
+            <w:shd w:val="clear" w:color="auto" w:fill="FFFFFF"/>
+            <w:tcMar>
+              <w:top w:w="0" w:type="dxa"/>
+              <w:bottom w:w="0" w:type="dxa"/>
+              <w:left w:w="0" w:type="dxa"/>
+              <w:right w:w="0" w:type="dxa"/>
+            </w:tcMar>
+            <w:vAlign w:val="center"/>
+          </w:tcPr>
+          <w:p>
+            <w:pPr>
+              <w:jc w:val="left"/>
+              <w:spacing w:after="60" w:before="60" w:line="240"/>
+              <w:ind w:firstLine="0" w:left="60" w:right="60"/>
+            </w:pPr>
+            <w:r xmlns:w="http://schemas.openxmlformats.org/wordprocessingml/2006/main" xmlns:wp="http://schemas.openxmlformats.org/drawingml/2006/wordprocessingDrawing" xmlns:r="http://schemas.openxmlformats.org/officeDocument/2006/relationships" xmlns:w14="http://schemas.microsoft.com/office/word/2010/wordml">
+              <w:rPr>
+                <w:rFonts w:ascii="Helvetica" w:hAnsi="Helvetica" w:eastAsia="Helvetica" w:cs="Helvetica"/>
+                <w:sz w:val="22"/>
+                <w:szCs w:val="22"/>
+                <w:color w:val="000000"/>
+              </w:rPr>
+              <w:t xml:space="preserve">5.4%</w:t>
+            </w:r>
+          </w:p>
+        </w:tc>
+      </w:tr>
+      <w:tr>
+        <w:trPr>
+          <w:cantSplit/>
+          <w:trHeight w:val="463" w:hRule="auto"/>
+        </w:trPr>
+        <w:tc>
+          <w:tcPr>
+            <w:tcBorders/>
+            <w:shd w:val="clear" w:color="auto" w:fill="FFFFFF"/>
+            <w:tcMar>
+              <w:top w:w="0" w:type="dxa"/>
+              <w:bottom w:w="0" w:type="dxa"/>
+              <w:left w:w="0" w:type="dxa"/>
+              <w:right w:w="0" w:type="dxa"/>
+            </w:tcMar>
+            <w:vAlign w:val="center"/>
+          </w:tcPr>
+          <w:p>
+            <w:pPr>
+              <w:jc w:val="right"/>
+              <w:spacing w:after="60" w:before="60" w:line="240"/>
+              <w:ind w:firstLine="0" w:left="60" w:right="60"/>
+            </w:pPr>
+            <w:r xmlns:w="http://schemas.openxmlformats.org/wordprocessingml/2006/main" xmlns:wp="http://schemas.openxmlformats.org/drawingml/2006/wordprocessingDrawing" xmlns:r="http://schemas.openxmlformats.org/officeDocument/2006/relationships" xmlns:w14="http://schemas.microsoft.com/office/word/2010/wordml">
+              <w:rPr>
+                <w:rFonts w:ascii="Helvetica" w:hAnsi="Helvetica" w:eastAsia="Helvetica" w:cs="Helvetica"/>
+                <w:sz w:val="22"/>
+                <w:szCs w:val="22"/>
+                <w:color w:val="000000"/>
+              </w:rPr>
+              <w:t xml:space="preserve">3</w:t>
+            </w:r>
+          </w:p>
+        </w:tc>
+        <w:tc>
+          <w:tcPr>
+            <w:tcBorders/>
+            <w:shd w:val="clear" w:color="auto" w:fill="FFFFFF"/>
+            <w:tcMar>
+              <w:top w:w="0" w:type="dxa"/>
+              <w:bottom w:w="0" w:type="dxa"/>
+              <w:left w:w="0" w:type="dxa"/>
+              <w:right w:w="0" w:type="dxa"/>
+            </w:tcMar>
+            <w:vAlign w:val="center"/>
+          </w:tcPr>
+          <w:p>
+            <w:pPr>
+              <w:jc w:val="right"/>
+              <w:spacing w:after="60" w:before="60" w:line="240"/>
+              <w:ind w:firstLine="0" w:left="60" w:right="60"/>
+            </w:pPr>
+            <w:r xmlns:w="http://schemas.openxmlformats.org/wordprocessingml/2006/main" xmlns:wp="http://schemas.openxmlformats.org/drawingml/2006/wordprocessingDrawing" xmlns:r="http://schemas.openxmlformats.org/officeDocument/2006/relationships" xmlns:w14="http://schemas.microsoft.com/office/word/2010/wordml">
+              <w:rPr>
+                <w:rFonts w:ascii="Helvetica" w:hAnsi="Helvetica" w:eastAsia="Helvetica" w:cs="Helvetica"/>
+                <w:sz w:val="22"/>
+                <w:szCs w:val="22"/>
+                <w:color w:val="000000"/>
+              </w:rPr>
+              <w:t xml:space="preserve">29</w:t>
+            </w:r>
+          </w:p>
+        </w:tc>
+        <w:tc>
+          <w:tcPr>
+            <w:tcBorders/>
+            <w:shd w:val="clear" w:color="auto" w:fill="FFFFFF"/>
+            <w:tcMar>
+              <w:top w:w="0" w:type="dxa"/>
+              <w:bottom w:w="0" w:type="dxa"/>
+              <w:left w:w="0" w:type="dxa"/>
+              <w:right w:w="0" w:type="dxa"/>
+            </w:tcMar>
+            <w:vAlign w:val="center"/>
+          </w:tcPr>
+          <w:p>
+            <w:pPr>
+              <w:jc w:val="left"/>
+              <w:spacing w:after="60" w:before="60" w:line="240"/>
+              <w:ind w:firstLine="0" w:left="60" w:right="60"/>
+            </w:pPr>
+            <w:r xmlns:w="http://schemas.openxmlformats.org/wordprocessingml/2006/main" xmlns:wp="http://schemas.openxmlformats.org/drawingml/2006/wordprocessingDrawing" xmlns:r="http://schemas.openxmlformats.org/officeDocument/2006/relationships" xmlns:w14="http://schemas.microsoft.com/office/word/2010/wordml">
+              <w:rPr>
+                <w:rFonts w:ascii="Helvetica" w:hAnsi="Helvetica" w:eastAsia="Helvetica" w:cs="Helvetica"/>
+                <w:sz w:val="22"/>
+                <w:szCs w:val="22"/>
+                <w:color w:val="000000"/>
+              </w:rPr>
+              <w:t xml:space="preserve">9.7%</w:t>
+            </w:r>
+          </w:p>
+        </w:tc>
+      </w:tr>
+      <w:tr>
+        <w:trPr>
+          <w:cantSplit/>
+          <w:trHeight w:val="458" w:hRule="auto"/>
+        </w:trPr>
+        <w:tc>
+          <w:tcPr>
+            <w:tcBorders>
+              <w:bottom w:val="single" w:sz="16" w:space="0" w:color="000000"/>
+            </w:tcBorders>
+            <w:shd w:val="clear" w:color="auto" w:fill="FFFFFF"/>
+            <w:tcMar>
+              <w:top w:w="0" w:type="dxa"/>
+              <w:bottom w:w="0" w:type="dxa"/>
+              <w:left w:w="0" w:type="dxa"/>
+              <w:right w:w="0" w:type="dxa"/>
+            </w:tcMar>
+            <w:vAlign w:val="center"/>
+          </w:tcPr>
+          <w:p>
+            <w:pPr>
+              <w:jc w:val="right"/>
+              <w:spacing w:after="60" w:before="60" w:line="240"/>
+              <w:ind w:firstLine="0" w:left="60" w:right="60"/>
+            </w:pPr>
+            <w:r xmlns:w="http://schemas.openxmlformats.org/wordprocessingml/2006/main" xmlns:wp="http://schemas.openxmlformats.org/drawingml/2006/wordprocessingDrawing" xmlns:r="http://schemas.openxmlformats.org/officeDocument/2006/relationships" xmlns:w14="http://schemas.microsoft.com/office/word/2010/wordml">
+              <w:rPr>
+                <w:rFonts w:ascii="Helvetica" w:hAnsi="Helvetica" w:eastAsia="Helvetica" w:cs="Helvetica"/>
+                <w:sz w:val="22"/>
+                <w:szCs w:val="22"/>
+                <w:color w:val="000000"/>
+              </w:rPr>
+              <w:t xml:space="preserve"/>
+            </w:r>
+          </w:p>
+        </w:tc>
+        <w:tc>
+          <w:tcPr>
+            <w:tcBorders>
+              <w:bottom w:val="single" w:sz="16" w:space="0" w:color="000000"/>
+            </w:tcBorders>
+            <w:shd w:val="clear" w:color="auto" w:fill="FFFFFF"/>
+            <w:tcMar>
+              <w:top w:w="0" w:type="dxa"/>
+              <w:bottom w:w="0" w:type="dxa"/>
+              <w:left w:w="0" w:type="dxa"/>
+              <w:right w:w="0" w:type="dxa"/>
+            </w:tcMar>
+            <w:vAlign w:val="center"/>
+          </w:tcPr>
+          <w:p>
+            <w:pPr>
+              <w:jc w:val="right"/>
+              <w:spacing w:after="60" w:before="60" w:line="240"/>
+              <w:ind w:firstLine="0" w:left="60" w:right="60"/>
+            </w:pPr>
+            <w:r xmlns:w="http://schemas.openxmlformats.org/wordprocessingml/2006/main" xmlns:wp="http://schemas.openxmlformats.org/drawingml/2006/wordprocessingDrawing" xmlns:r="http://schemas.openxmlformats.org/officeDocument/2006/relationships" xmlns:w14="http://schemas.microsoft.com/office/word/2010/wordml">
+              <w:rPr>
+                <w:rFonts w:ascii="Helvetica" w:hAnsi="Helvetica" w:eastAsia="Helvetica" w:cs="Helvetica"/>
+                <w:sz w:val="22"/>
+                <w:szCs w:val="22"/>
+                <w:color w:val="000000"/>
+              </w:rPr>
+              <w:t xml:space="preserve">2</w:t>
+            </w:r>
+          </w:p>
+        </w:tc>
+        <w:tc>
+          <w:tcPr>
+            <w:tcBorders>
+              <w:bottom w:val="single" w:sz="16" w:space="0" w:color="000000"/>
+            </w:tcBorders>
+            <w:shd w:val="clear" w:color="auto" w:fill="FFFFFF"/>
+            <w:tcMar>
+              <w:top w:w="0" w:type="dxa"/>
+              <w:bottom w:w="0" w:type="dxa"/>
+              <w:left w:w="0" w:type="dxa"/>
+              <w:right w:w="0" w:type="dxa"/>
+            </w:tcMar>
+            <w:vAlign w:val="center"/>
+          </w:tcPr>
+          <w:p>
+            <w:pPr>
+              <w:jc w:val="left"/>
+              <w:spacing w:after="60" w:before="60" w:line="240"/>
+              <w:ind w:firstLine="0" w:left="60" w:right="60"/>
+            </w:pPr>
+            <w:r xmlns:w="http://schemas.openxmlformats.org/wordprocessingml/2006/main" xmlns:wp="http://schemas.openxmlformats.org/drawingml/2006/wordprocessingDrawing" xmlns:r="http://schemas.openxmlformats.org/officeDocument/2006/relationships" xmlns:w14="http://schemas.microsoft.com/office/word/2010/wordml">
+              <w:rPr>
+                <w:rFonts w:ascii="Helvetica" w:hAnsi="Helvetica" w:eastAsia="Helvetica" w:cs="Helvetica"/>
+                <w:sz w:val="22"/>
+                <w:szCs w:val="22"/>
+                <w:color w:val="000000"/>
+              </w:rPr>
+              <w:t xml:space="preserve">-</w:t>
+            </w:r>
+          </w:p>
+        </w:tc>
+      </w:tr>
+    </w:tbl>
+    <w:p>
+      <w:r>
+        <w:br w:type="page"/>
+      </w:r>
+    </w:p>
+    <w:p>
+      <w:pPr>
+        <w:pStyle w:val="TableCaption"/>
+      </w:pPr>
+      <w:r>
+        <w:rPr/>
+        <w:t xml:space="preserve">Table </w:t>
+      </w:r>
+      <w:bookmarkStart w:id="cd18dba0-9c6d-476b-9c0b-a372465d685b" w:name="su"/>
+      <w:r xmlns:w="http://schemas.openxmlformats.org/wordprocessingml/2006/main" xmlns:wp="http://schemas.openxmlformats.org/drawingml/2006/wordprocessingDrawing" xmlns:r="http://schemas.openxmlformats.org/officeDocument/2006/relationships" xmlns:w14="http://schemas.microsoft.com/office/word/2010/wordml">
+        <w:rPr/>
+        <w:fldChar w:fldCharType="begin" w:dirty="true"/>
+      </w:r>
+      <w:r xmlns:w="http://schemas.openxmlformats.org/wordprocessingml/2006/main" xmlns:wp="http://schemas.openxmlformats.org/drawingml/2006/wordprocessingDrawing" xmlns:r="http://schemas.openxmlformats.org/officeDocument/2006/relationships" xmlns:w14="http://schemas.microsoft.com/office/word/2010/wordml">
+        <w:rPr/>
+        <w:instrText xml:space="preserve" w:dirty="true">SEQ tab \* Arabic</w:instrText>
+      </w:r>
+      <w:r xmlns:w="http://schemas.openxmlformats.org/wordprocessingml/2006/main" xmlns:wp="http://schemas.openxmlformats.org/drawingml/2006/wordprocessingDrawing" xmlns:r="http://schemas.openxmlformats.org/officeDocument/2006/relationships" xmlns:w14="http://schemas.microsoft.com/office/word/2010/wordml">
+        <w:rPr/>
+        <w:fldChar w:fldCharType="end" w:dirty="true"/>
+      </w:r>
+      <w:bookmarkEnd w:id="cd18dba0-9c6d-476b-9c0b-a372465d685b"/>
       <w:r>
         <w:rPr/>
         <w:t xml:space="preserve">: </w:t>
@@ -8506,7 +9282,7 @@
         <w:rPr/>
         <w:t xml:space="preserve">Table </w:t>
       </w:r>
-      <w:bookmarkStart w:id="3eea2675-3d49-4b6a-9388-bf061a3369ac" w:name="reproducibility"/>
+      <w:bookmarkStart w:id="a61f6dc8-b44d-4876-a7a1-d63509b2d76e" w:name="reproducibility"/>
       <w:r xmlns:w="http://schemas.openxmlformats.org/wordprocessingml/2006/main" xmlns:wp="http://schemas.openxmlformats.org/drawingml/2006/wordprocessingDrawing" xmlns:r="http://schemas.openxmlformats.org/officeDocument/2006/relationships" xmlns:w14="http://schemas.microsoft.com/office/word/2010/wordml">
         <w:rPr/>
         <w:fldChar w:fldCharType="begin" w:dirty="true"/>
@@ -8519,7 +9295,7 @@
         <w:rPr/>
         <w:fldChar w:fldCharType="end" w:dirty="true"/>
       </w:r>
-      <w:bookmarkEnd w:id="3eea2675-3d49-4b6a-9388-bf061a3369ac"/>
+      <w:bookmarkEnd w:id="a61f6dc8-b44d-4876-a7a1-d63509b2d76e"/>
       <w:r>
         <w:rPr/>
         <w:t xml:space="preserve">: </w:t>
@@ -10130,7 +10906,7 @@
         <w:rPr/>
         <w:t xml:space="preserve">Figure </w:t>
       </w:r>
-      <w:bookmarkStart w:id="dae0b5f9-f89d-4c90-bbdb-81179787854a" w:name="workflow-dia"/>
+      <w:bookmarkStart w:id="dccb85ee-874c-4086-9be5-2d5e2f315d79" w:name="workflow-dia"/>
       <w:r xmlns:w="http://schemas.openxmlformats.org/wordprocessingml/2006/main" xmlns:wp="http://schemas.openxmlformats.org/drawingml/2006/wordprocessingDrawing" xmlns:r="http://schemas.openxmlformats.org/officeDocument/2006/relationships" xmlns:w14="http://schemas.microsoft.com/office/word/2010/wordml">
         <w:rPr/>
         <w:fldChar w:fldCharType="begin" w:dirty="true"/>
@@ -10143,7 +10919,7 @@
         <w:rPr/>
         <w:fldChar w:fldCharType="end" w:dirty="true"/>
       </w:r>
-      <w:bookmarkEnd w:id="dae0b5f9-f89d-4c90-bbdb-81179787854a"/>
+      <w:bookmarkEnd w:id="dccb85ee-874c-4086-9be5-2d5e2f315d79"/>
       <w:r>
         <w:rPr/>
         <w:t xml:space="preserve">: </w:t>
@@ -10172,7 +10948,7 @@
         <w:pStyle w:val="FirstParagraph"/>
       </w:pPr>
       <w:r>
-        <w:t xml:space="preserve">This report was generated on 2020-12-07 15:48:49 using the following computational environment and dependencies:</w:t>
+        <w:t xml:space="preserve">This report was generated on 2020-12-07 17:47:27 using the following computational environment and dependencies:</w:t>
       </w:r>
     </w:p>
     <w:p>
@@ -10598,7 +11374,7 @@
         <w:rPr>
           <w:rStyle w:val="VerbatimChar"/>
         </w:rPr>
-        <w:t xml:space="preserve">#&gt; Head:     [d21ddb5] 2020-12-07: Fleshing out the discussion section</w:t>
+        <w:t xml:space="preserve">#&gt; Head:     [4e9e074] 2020-12-07: Latest knitted versions of figure and docx</w:t>
       </w:r>
     </w:p>
     <w:bookmarkEnd w:id="104"/>

</xml_diff>

<commit_message>
Fix the caption for Figure 5
</commit_message>
<xml_diff>
--- a/analysis/paper/paper.docx
+++ b/analysis/paper/paper.docx
@@ -2345,7 +2345,7 @@
         <w:t xml:space="preserve"> </w:t>
       </w:r>
       <w:r>
-        <w:t xml:space="preserve">The view of the authors is one that this is something to be encouraged as it allows the broadest possible audience to benefit from the work at the least cost.</w:t>
+        <w:t xml:space="preserve">The view of the authors is one that this is something to be encouraged as it allows the broadest possible audience to benefit from the work at the lowest possible cost.</w:t>
       </w:r>
     </w:p>
     <w:bookmarkEnd w:id="24"/>
@@ -4861,7 +4861,7 @@
         <w:rPr/>
         <w:t xml:space="preserve">Table </w:t>
       </w:r>
-      <w:bookmarkStart w:id="3161f468-59e1-4392-bb6a-3be66f5950f1" w:name="journals"/>
+      <w:bookmarkStart w:id="14033a50-66b1-4bb2-8886-01ac9fddbe42" w:name="journals"/>
       <w:r xmlns:w="http://schemas.openxmlformats.org/wordprocessingml/2006/main" xmlns:wp="http://schemas.openxmlformats.org/drawingml/2006/wordprocessingDrawing" xmlns:r="http://schemas.openxmlformats.org/officeDocument/2006/relationships" xmlns:w14="http://schemas.microsoft.com/office/word/2010/wordml">
         <w:rPr/>
         <w:fldChar w:fldCharType="begin" w:dirty="true"/>
@@ -4874,7 +4874,7 @@
         <w:rPr/>
         <w:fldChar w:fldCharType="end" w:dirty="true"/>
       </w:r>
-      <w:bookmarkEnd w:id="3161f468-59e1-4392-bb6a-3be66f5950f1"/>
+      <w:bookmarkEnd w:id="14033a50-66b1-4bb2-8886-01ac9fddbe42"/>
       <w:r>
         <w:rPr/>
         <w:t xml:space="preserve">: </w:t>
@@ -4891,20 +4891,20 @@
         <w:tblLook w:firstRow="1" w:lastRow="0" w:firstColumn="0" w:lastColumn="0" w:noHBand="0" w:noVBand="1"/>
       </w:tblPr>
       <w:tblGrid>
-        <w:gridCol w:w="4633"/>
-        <w:gridCol w:w="549"/>
+        <w:gridCol w:w="4740"/>
+        <w:gridCol w:w="655"/>
       </w:tblGrid>
       <w:tr>
         <w:trPr>
           <w:cantSplit/>
-          <w:trHeight w:val="508" w:hRule="auto"/>
+          <w:trHeight w:val="615" w:hRule="auto"/>
           <w:tblHeader/>
         </w:trPr>
         <w:tc>
           <w:tcPr>
             <w:tcBorders>
-              <w:bottom w:val="single" w:sz="16" w:space="0" w:color="000000"/>
-              <w:top w:val="single" w:sz="16" w:space="0" w:color="000000"/>
+              <w:bottom w:val="single" w:sz="16" w:space="0" w:color="666666"/>
+              <w:top w:val="single" w:sz="16" w:space="0" w:color="666666"/>
             </w:tcBorders>
             <w:shd w:val="clear" w:color="auto" w:fill="FFFFFF"/>
             <w:tcMar>
@@ -4918,8 +4918,8 @@
           <w:p>
             <w:pPr>
               <w:jc w:val="left"/>
-              <w:spacing w:after="60" w:before="60" w:line="240"/>
-              <w:ind w:firstLine="0" w:left="60" w:right="60"/>
+              <w:spacing w:after="100" w:before="100" w:line="240"/>
+              <w:ind w:firstLine="0" w:left="100" w:right="100"/>
             </w:pPr>
             <w:r xmlns:w="http://schemas.openxmlformats.org/wordprocessingml/2006/main" xmlns:wp="http://schemas.openxmlformats.org/drawingml/2006/wordprocessingDrawing" xmlns:r="http://schemas.openxmlformats.org/officeDocument/2006/relationships" xmlns:w14="http://schemas.microsoft.com/office/word/2010/wordml">
               <w:rPr>
@@ -4935,8 +4935,8 @@
         <w:tc>
           <w:tcPr>
             <w:tcBorders>
-              <w:bottom w:val="single" w:sz="16" w:space="0" w:color="000000"/>
-              <w:top w:val="single" w:sz="16" w:space="0" w:color="000000"/>
+              <w:bottom w:val="single" w:sz="16" w:space="0" w:color="666666"/>
+              <w:top w:val="single" w:sz="16" w:space="0" w:color="666666"/>
             </w:tcBorders>
             <w:shd w:val="clear" w:color="auto" w:fill="FFFFFF"/>
             <w:tcMar>
@@ -4950,8 +4950,8 @@
           <w:p>
             <w:pPr>
               <w:jc w:val="right"/>
-              <w:spacing w:after="60" w:before="60" w:line="240"/>
-              <w:ind w:firstLine="0" w:left="60" w:right="60"/>
+              <w:spacing w:after="100" w:before="100" w:line="240"/>
+              <w:ind w:firstLine="0" w:left="100" w:right="100"/>
             </w:pPr>
             <w:r xmlns:w="http://schemas.openxmlformats.org/wordprocessingml/2006/main" xmlns:wp="http://schemas.openxmlformats.org/drawingml/2006/wordprocessingDrawing" xmlns:r="http://schemas.openxmlformats.org/officeDocument/2006/relationships" xmlns:w14="http://schemas.microsoft.com/office/word/2010/wordml">
               <w:rPr>
@@ -4968,7 +4968,7 @@
       <w:tr>
         <w:trPr>
           <w:cantSplit/>
-          <w:trHeight w:val="511" w:hRule="auto"/>
+          <w:trHeight w:val="618" w:hRule="auto"/>
         </w:trPr>
         <w:tc>
           <w:tcPr>
@@ -4985,8 +4985,8 @@
           <w:p>
             <w:pPr>
               <w:jc w:val="left"/>
-              <w:spacing w:after="60" w:before="60" w:line="240"/>
-              <w:ind w:firstLine="0" w:left="60" w:right="60"/>
+              <w:spacing w:after="100" w:before="100" w:line="240"/>
+              <w:ind w:firstLine="0" w:left="100" w:right="100"/>
             </w:pPr>
             <w:r xmlns:w="http://schemas.openxmlformats.org/wordprocessingml/2006/main" xmlns:wp="http://schemas.openxmlformats.org/drawingml/2006/wordprocessingDrawing" xmlns:r="http://schemas.openxmlformats.org/officeDocument/2006/relationships" xmlns:w14="http://schemas.microsoft.com/office/word/2010/wordml">
               <w:rPr>
@@ -5014,8 +5014,8 @@
           <w:p>
             <w:pPr>
               <w:jc w:val="right"/>
-              <w:spacing w:after="60" w:before="60" w:line="240"/>
-              <w:ind w:firstLine="0" w:left="60" w:right="60"/>
+              <w:spacing w:after="100" w:before="100" w:line="240"/>
+              <w:ind w:firstLine="0" w:left="100" w:right="100"/>
             </w:pPr>
             <w:r xmlns:w="http://schemas.openxmlformats.org/wordprocessingml/2006/main" xmlns:wp="http://schemas.openxmlformats.org/drawingml/2006/wordprocessingDrawing" xmlns:r="http://schemas.openxmlformats.org/officeDocument/2006/relationships" xmlns:w14="http://schemas.microsoft.com/office/word/2010/wordml">
               <w:rPr>
@@ -5032,7 +5032,7 @@
       <w:tr>
         <w:trPr>
           <w:cantSplit/>
-          <w:trHeight w:val="515" w:hRule="auto"/>
+          <w:trHeight w:val="621" w:hRule="auto"/>
         </w:trPr>
         <w:tc>
           <w:tcPr>
@@ -5049,8 +5049,8 @@
           <w:p>
             <w:pPr>
               <w:jc w:val="left"/>
-              <w:spacing w:after="60" w:before="60" w:line="240"/>
-              <w:ind w:firstLine="0" w:left="60" w:right="60"/>
+              <w:spacing w:after="100" w:before="100" w:line="240"/>
+              <w:ind w:firstLine="0" w:left="100" w:right="100"/>
             </w:pPr>
             <w:r xmlns:w="http://schemas.openxmlformats.org/wordprocessingml/2006/main" xmlns:wp="http://schemas.openxmlformats.org/drawingml/2006/wordprocessingDrawing" xmlns:r="http://schemas.openxmlformats.org/officeDocument/2006/relationships" xmlns:w14="http://schemas.microsoft.com/office/word/2010/wordml">
               <w:rPr>
@@ -5078,8 +5078,8 @@
           <w:p>
             <w:pPr>
               <w:jc w:val="right"/>
-              <w:spacing w:after="60" w:before="60" w:line="240"/>
-              <w:ind w:firstLine="0" w:left="60" w:right="60"/>
+              <w:spacing w:after="100" w:before="100" w:line="240"/>
+              <w:ind w:firstLine="0" w:left="100" w:right="100"/>
             </w:pPr>
             <w:r xmlns:w="http://schemas.openxmlformats.org/wordprocessingml/2006/main" xmlns:wp="http://schemas.openxmlformats.org/drawingml/2006/wordprocessingDrawing" xmlns:r="http://schemas.openxmlformats.org/officeDocument/2006/relationships" xmlns:w14="http://schemas.microsoft.com/office/word/2010/wordml">
               <w:rPr>
@@ -5096,7 +5096,7 @@
       <w:tr>
         <w:trPr>
           <w:cantSplit/>
-          <w:trHeight w:val="512" w:hRule="auto"/>
+          <w:trHeight w:val="619" w:hRule="auto"/>
         </w:trPr>
         <w:tc>
           <w:tcPr>
@@ -5113,8 +5113,8 @@
           <w:p>
             <w:pPr>
               <w:jc w:val="left"/>
-              <w:spacing w:after="60" w:before="60" w:line="240"/>
-              <w:ind w:firstLine="0" w:left="60" w:right="60"/>
+              <w:spacing w:after="100" w:before="100" w:line="240"/>
+              <w:ind w:firstLine="0" w:left="100" w:right="100"/>
             </w:pPr>
             <w:r xmlns:w="http://schemas.openxmlformats.org/wordprocessingml/2006/main" xmlns:wp="http://schemas.openxmlformats.org/drawingml/2006/wordprocessingDrawing" xmlns:r="http://schemas.openxmlformats.org/officeDocument/2006/relationships" xmlns:w14="http://schemas.microsoft.com/office/word/2010/wordml">
               <w:rPr>
@@ -5142,8 +5142,8 @@
           <w:p>
             <w:pPr>
               <w:jc w:val="right"/>
-              <w:spacing w:after="60" w:before="60" w:line="240"/>
-              <w:ind w:firstLine="0" w:left="60" w:right="60"/>
+              <w:spacing w:after="100" w:before="100" w:line="240"/>
+              <w:ind w:firstLine="0" w:left="100" w:right="100"/>
             </w:pPr>
             <w:r xmlns:w="http://schemas.openxmlformats.org/wordprocessingml/2006/main" xmlns:wp="http://schemas.openxmlformats.org/drawingml/2006/wordprocessingDrawing" xmlns:r="http://schemas.openxmlformats.org/officeDocument/2006/relationships" xmlns:w14="http://schemas.microsoft.com/office/word/2010/wordml">
               <w:rPr>
@@ -5160,7 +5160,7 @@
       <w:tr>
         <w:trPr>
           <w:cantSplit/>
-          <w:trHeight w:val="513" w:hRule="auto"/>
+          <w:trHeight w:val="619" w:hRule="auto"/>
         </w:trPr>
         <w:tc>
           <w:tcPr>
@@ -5177,8 +5177,8 @@
           <w:p>
             <w:pPr>
               <w:jc w:val="left"/>
-              <w:spacing w:after="60" w:before="60" w:line="240"/>
-              <w:ind w:firstLine="0" w:left="60" w:right="60"/>
+              <w:spacing w:after="100" w:before="100" w:line="240"/>
+              <w:ind w:firstLine="0" w:left="100" w:right="100"/>
             </w:pPr>
             <w:r xmlns:w="http://schemas.openxmlformats.org/wordprocessingml/2006/main" xmlns:wp="http://schemas.openxmlformats.org/drawingml/2006/wordprocessingDrawing" xmlns:r="http://schemas.openxmlformats.org/officeDocument/2006/relationships" xmlns:w14="http://schemas.microsoft.com/office/word/2010/wordml">
               <w:rPr>
@@ -5206,8 +5206,8 @@
           <w:p>
             <w:pPr>
               <w:jc w:val="right"/>
-              <w:spacing w:after="60" w:before="60" w:line="240"/>
-              <w:ind w:firstLine="0" w:left="60" w:right="60"/>
+              <w:spacing w:after="100" w:before="100" w:line="240"/>
+              <w:ind w:firstLine="0" w:left="100" w:right="100"/>
             </w:pPr>
             <w:r xmlns:w="http://schemas.openxmlformats.org/wordprocessingml/2006/main" xmlns:wp="http://schemas.openxmlformats.org/drawingml/2006/wordprocessingDrawing" xmlns:r="http://schemas.openxmlformats.org/officeDocument/2006/relationships" xmlns:w14="http://schemas.microsoft.com/office/word/2010/wordml">
               <w:rPr>
@@ -5224,7 +5224,7 @@
       <w:tr>
         <w:trPr>
           <w:cantSplit/>
-          <w:trHeight w:val="511" w:hRule="auto"/>
+          <w:trHeight w:val="618" w:hRule="auto"/>
         </w:trPr>
         <w:tc>
           <w:tcPr>
@@ -5241,8 +5241,8 @@
           <w:p>
             <w:pPr>
               <w:jc w:val="left"/>
-              <w:spacing w:after="60" w:before="60" w:line="240"/>
-              <w:ind w:firstLine="0" w:left="60" w:right="60"/>
+              <w:spacing w:after="100" w:before="100" w:line="240"/>
+              <w:ind w:firstLine="0" w:left="100" w:right="100"/>
             </w:pPr>
             <w:r xmlns:w="http://schemas.openxmlformats.org/wordprocessingml/2006/main" xmlns:wp="http://schemas.openxmlformats.org/drawingml/2006/wordprocessingDrawing" xmlns:r="http://schemas.openxmlformats.org/officeDocument/2006/relationships" xmlns:w14="http://schemas.microsoft.com/office/word/2010/wordml">
               <w:rPr>
@@ -5270,8 +5270,8 @@
           <w:p>
             <w:pPr>
               <w:jc w:val="right"/>
-              <w:spacing w:after="60" w:before="60" w:line="240"/>
-              <w:ind w:firstLine="0" w:left="60" w:right="60"/>
+              <w:spacing w:after="100" w:before="100" w:line="240"/>
+              <w:ind w:firstLine="0" w:left="100" w:right="100"/>
             </w:pPr>
             <w:r xmlns:w="http://schemas.openxmlformats.org/wordprocessingml/2006/main" xmlns:wp="http://schemas.openxmlformats.org/drawingml/2006/wordprocessingDrawing" xmlns:r="http://schemas.openxmlformats.org/officeDocument/2006/relationships" xmlns:w14="http://schemas.microsoft.com/office/word/2010/wordml">
               <w:rPr>
@@ -5288,7 +5288,7 @@
       <w:tr>
         <w:trPr>
           <w:cantSplit/>
-          <w:trHeight w:val="515" w:hRule="auto"/>
+          <w:trHeight w:val="621" w:hRule="auto"/>
         </w:trPr>
         <w:tc>
           <w:tcPr>
@@ -5305,8 +5305,8 @@
           <w:p>
             <w:pPr>
               <w:jc w:val="left"/>
-              <w:spacing w:after="60" w:before="60" w:line="240"/>
-              <w:ind w:firstLine="0" w:left="60" w:right="60"/>
+              <w:spacing w:after="100" w:before="100" w:line="240"/>
+              <w:ind w:firstLine="0" w:left="100" w:right="100"/>
             </w:pPr>
             <w:r xmlns:w="http://schemas.openxmlformats.org/wordprocessingml/2006/main" xmlns:wp="http://schemas.openxmlformats.org/drawingml/2006/wordprocessingDrawing" xmlns:r="http://schemas.openxmlformats.org/officeDocument/2006/relationships" xmlns:w14="http://schemas.microsoft.com/office/word/2010/wordml">
               <w:rPr>
@@ -5334,8 +5334,8 @@
           <w:p>
             <w:pPr>
               <w:jc w:val="right"/>
-              <w:spacing w:after="60" w:before="60" w:line="240"/>
-              <w:ind w:firstLine="0" w:left="60" w:right="60"/>
+              <w:spacing w:after="100" w:before="100" w:line="240"/>
+              <w:ind w:firstLine="0" w:left="100" w:right="100"/>
             </w:pPr>
             <w:r xmlns:w="http://schemas.openxmlformats.org/wordprocessingml/2006/main" xmlns:wp="http://schemas.openxmlformats.org/drawingml/2006/wordprocessingDrawing" xmlns:r="http://schemas.openxmlformats.org/officeDocument/2006/relationships" xmlns:w14="http://schemas.microsoft.com/office/word/2010/wordml">
               <w:rPr>
@@ -5352,7 +5352,7 @@
       <w:tr>
         <w:trPr>
           <w:cantSplit/>
-          <w:trHeight w:val="513" w:hRule="auto"/>
+          <w:trHeight w:val="619" w:hRule="auto"/>
         </w:trPr>
         <w:tc>
           <w:tcPr>
@@ -5369,8 +5369,8 @@
           <w:p>
             <w:pPr>
               <w:jc w:val="left"/>
-              <w:spacing w:after="60" w:before="60" w:line="240"/>
-              <w:ind w:firstLine="0" w:left="60" w:right="60"/>
+              <w:spacing w:after="100" w:before="100" w:line="240"/>
+              <w:ind w:firstLine="0" w:left="100" w:right="100"/>
             </w:pPr>
             <w:r xmlns:w="http://schemas.openxmlformats.org/wordprocessingml/2006/main" xmlns:wp="http://schemas.openxmlformats.org/drawingml/2006/wordprocessingDrawing" xmlns:r="http://schemas.openxmlformats.org/officeDocument/2006/relationships" xmlns:w14="http://schemas.microsoft.com/office/word/2010/wordml">
               <w:rPr>
@@ -5398,8 +5398,8 @@
           <w:p>
             <w:pPr>
               <w:jc w:val="right"/>
-              <w:spacing w:after="60" w:before="60" w:line="240"/>
-              <w:ind w:firstLine="0" w:left="60" w:right="60"/>
+              <w:spacing w:after="100" w:before="100" w:line="240"/>
+              <w:ind w:firstLine="0" w:left="100" w:right="100"/>
             </w:pPr>
             <w:r xmlns:w="http://schemas.openxmlformats.org/wordprocessingml/2006/main" xmlns:wp="http://schemas.openxmlformats.org/drawingml/2006/wordprocessingDrawing" xmlns:r="http://schemas.openxmlformats.org/officeDocument/2006/relationships" xmlns:w14="http://schemas.microsoft.com/office/word/2010/wordml">
               <w:rPr>
@@ -5416,7 +5416,7 @@
       <w:tr>
         <w:trPr>
           <w:cantSplit/>
-          <w:trHeight w:val="513" w:hRule="auto"/>
+          <w:trHeight w:val="619" w:hRule="auto"/>
         </w:trPr>
         <w:tc>
           <w:tcPr>
@@ -5433,8 +5433,8 @@
           <w:p>
             <w:pPr>
               <w:jc w:val="left"/>
-              <w:spacing w:after="60" w:before="60" w:line="240"/>
-              <w:ind w:firstLine="0" w:left="60" w:right="60"/>
+              <w:spacing w:after="100" w:before="100" w:line="240"/>
+              <w:ind w:firstLine="0" w:left="100" w:right="100"/>
             </w:pPr>
             <w:r xmlns:w="http://schemas.openxmlformats.org/wordprocessingml/2006/main" xmlns:wp="http://schemas.openxmlformats.org/drawingml/2006/wordprocessingDrawing" xmlns:r="http://schemas.openxmlformats.org/officeDocument/2006/relationships" xmlns:w14="http://schemas.microsoft.com/office/word/2010/wordml">
               <w:rPr>
@@ -5462,8 +5462,8 @@
           <w:p>
             <w:pPr>
               <w:jc w:val="right"/>
-              <w:spacing w:after="60" w:before="60" w:line="240"/>
-              <w:ind w:firstLine="0" w:left="60" w:right="60"/>
+              <w:spacing w:after="100" w:before="100" w:line="240"/>
+              <w:ind w:firstLine="0" w:left="100" w:right="100"/>
             </w:pPr>
             <w:r xmlns:w="http://schemas.openxmlformats.org/wordprocessingml/2006/main" xmlns:wp="http://schemas.openxmlformats.org/drawingml/2006/wordprocessingDrawing" xmlns:r="http://schemas.openxmlformats.org/officeDocument/2006/relationships" xmlns:w14="http://schemas.microsoft.com/office/word/2010/wordml">
               <w:rPr>
@@ -5480,7 +5480,7 @@
       <w:tr>
         <w:trPr>
           <w:cantSplit/>
-          <w:trHeight w:val="511" w:hRule="auto"/>
+          <w:trHeight w:val="618" w:hRule="auto"/>
         </w:trPr>
         <w:tc>
           <w:tcPr>
@@ -5497,8 +5497,8 @@
           <w:p>
             <w:pPr>
               <w:jc w:val="left"/>
-              <w:spacing w:after="60" w:before="60" w:line="240"/>
-              <w:ind w:firstLine="0" w:left="60" w:right="60"/>
+              <w:spacing w:after="100" w:before="100" w:line="240"/>
+              <w:ind w:firstLine="0" w:left="100" w:right="100"/>
             </w:pPr>
             <w:r xmlns:w="http://schemas.openxmlformats.org/wordprocessingml/2006/main" xmlns:wp="http://schemas.openxmlformats.org/drawingml/2006/wordprocessingDrawing" xmlns:r="http://schemas.openxmlformats.org/officeDocument/2006/relationships" xmlns:w14="http://schemas.microsoft.com/office/word/2010/wordml">
               <w:rPr>
@@ -5526,8 +5526,8 @@
           <w:p>
             <w:pPr>
               <w:jc w:val="right"/>
-              <w:spacing w:after="60" w:before="60" w:line="240"/>
-              <w:ind w:firstLine="0" w:left="60" w:right="60"/>
+              <w:spacing w:after="100" w:before="100" w:line="240"/>
+              <w:ind w:firstLine="0" w:left="100" w:right="100"/>
             </w:pPr>
             <w:r xmlns:w="http://schemas.openxmlformats.org/wordprocessingml/2006/main" xmlns:wp="http://schemas.openxmlformats.org/drawingml/2006/wordprocessingDrawing" xmlns:r="http://schemas.openxmlformats.org/officeDocument/2006/relationships" xmlns:w14="http://schemas.microsoft.com/office/word/2010/wordml">
               <w:rPr>
@@ -5544,7 +5544,7 @@
       <w:tr>
         <w:trPr>
           <w:cantSplit/>
-          <w:trHeight w:val="467" w:hRule="auto"/>
+          <w:trHeight w:val="573" w:hRule="auto"/>
         </w:trPr>
         <w:tc>
           <w:tcPr>
@@ -5561,8 +5561,8 @@
           <w:p>
             <w:pPr>
               <w:jc w:val="left"/>
-              <w:spacing w:after="60" w:before="60" w:line="240"/>
-              <w:ind w:firstLine="0" w:left="60" w:right="60"/>
+              <w:spacing w:after="100" w:before="100" w:line="240"/>
+              <w:ind w:firstLine="0" w:left="100" w:right="100"/>
             </w:pPr>
             <w:r xmlns:w="http://schemas.openxmlformats.org/wordprocessingml/2006/main" xmlns:wp="http://schemas.openxmlformats.org/drawingml/2006/wordprocessingDrawing" xmlns:r="http://schemas.openxmlformats.org/officeDocument/2006/relationships" xmlns:w14="http://schemas.microsoft.com/office/word/2010/wordml">
               <w:rPr>
@@ -5590,8 +5590,8 @@
           <w:p>
             <w:pPr>
               <w:jc w:val="right"/>
-              <w:spacing w:after="60" w:before="60" w:line="240"/>
-              <w:ind w:firstLine="0" w:left="60" w:right="60"/>
+              <w:spacing w:after="100" w:before="100" w:line="240"/>
+              <w:ind w:firstLine="0" w:left="100" w:right="100"/>
             </w:pPr>
             <w:r xmlns:w="http://schemas.openxmlformats.org/wordprocessingml/2006/main" xmlns:wp="http://schemas.openxmlformats.org/drawingml/2006/wordprocessingDrawing" xmlns:r="http://schemas.openxmlformats.org/officeDocument/2006/relationships" xmlns:w14="http://schemas.microsoft.com/office/word/2010/wordml">
               <w:rPr>
@@ -5608,7 +5608,7 @@
       <w:tr>
         <w:trPr>
           <w:cantSplit/>
-          <w:trHeight w:val="510" w:hRule="auto"/>
+          <w:trHeight w:val="617" w:hRule="auto"/>
         </w:trPr>
         <w:tc>
           <w:tcPr>
@@ -5625,8 +5625,8 @@
           <w:p>
             <w:pPr>
               <w:jc w:val="left"/>
-              <w:spacing w:after="60" w:before="60" w:line="240"/>
-              <w:ind w:firstLine="0" w:left="60" w:right="60"/>
+              <w:spacing w:after="100" w:before="100" w:line="240"/>
+              <w:ind w:firstLine="0" w:left="100" w:right="100"/>
             </w:pPr>
             <w:r xmlns:w="http://schemas.openxmlformats.org/wordprocessingml/2006/main" xmlns:wp="http://schemas.openxmlformats.org/drawingml/2006/wordprocessingDrawing" xmlns:r="http://schemas.openxmlformats.org/officeDocument/2006/relationships" xmlns:w14="http://schemas.microsoft.com/office/word/2010/wordml">
               <w:rPr>
@@ -5654,8 +5654,8 @@
           <w:p>
             <w:pPr>
               <w:jc w:val="right"/>
-              <w:spacing w:after="60" w:before="60" w:line="240"/>
-              <w:ind w:firstLine="0" w:left="60" w:right="60"/>
+              <w:spacing w:after="100" w:before="100" w:line="240"/>
+              <w:ind w:firstLine="0" w:left="100" w:right="100"/>
             </w:pPr>
             <w:r xmlns:w="http://schemas.openxmlformats.org/wordprocessingml/2006/main" xmlns:wp="http://schemas.openxmlformats.org/drawingml/2006/wordprocessingDrawing" xmlns:r="http://schemas.openxmlformats.org/officeDocument/2006/relationships" xmlns:w14="http://schemas.microsoft.com/office/word/2010/wordml">
               <w:rPr>
@@ -5672,7 +5672,7 @@
       <w:tr>
         <w:trPr>
           <w:cantSplit/>
-          <w:trHeight w:val="511" w:hRule="auto"/>
+          <w:trHeight w:val="618" w:hRule="auto"/>
         </w:trPr>
         <w:tc>
           <w:tcPr>
@@ -5689,8 +5689,8 @@
           <w:p>
             <w:pPr>
               <w:jc w:val="left"/>
-              <w:spacing w:after="60" w:before="60" w:line="240"/>
-              <w:ind w:firstLine="0" w:left="60" w:right="60"/>
+              <w:spacing w:after="100" w:before="100" w:line="240"/>
+              <w:ind w:firstLine="0" w:left="100" w:right="100"/>
             </w:pPr>
             <w:r xmlns:w="http://schemas.openxmlformats.org/wordprocessingml/2006/main" xmlns:wp="http://schemas.openxmlformats.org/drawingml/2006/wordprocessingDrawing" xmlns:r="http://schemas.openxmlformats.org/officeDocument/2006/relationships" xmlns:w14="http://schemas.microsoft.com/office/word/2010/wordml">
               <w:rPr>
@@ -5718,8 +5718,8 @@
           <w:p>
             <w:pPr>
               <w:jc w:val="right"/>
-              <w:spacing w:after="60" w:before="60" w:line="240"/>
-              <w:ind w:firstLine="0" w:left="60" w:right="60"/>
+              <w:spacing w:after="100" w:before="100" w:line="240"/>
+              <w:ind w:firstLine="0" w:left="100" w:right="100"/>
             </w:pPr>
             <w:r xmlns:w="http://schemas.openxmlformats.org/wordprocessingml/2006/main" xmlns:wp="http://schemas.openxmlformats.org/drawingml/2006/wordprocessingDrawing" xmlns:r="http://schemas.openxmlformats.org/officeDocument/2006/relationships" xmlns:w14="http://schemas.microsoft.com/office/word/2010/wordml">
               <w:rPr>
@@ -5736,7 +5736,7 @@
       <w:tr>
         <w:trPr>
           <w:cantSplit/>
-          <w:trHeight w:val="509" w:hRule="auto"/>
+          <w:trHeight w:val="616" w:hRule="auto"/>
         </w:trPr>
         <w:tc>
           <w:tcPr>
@@ -5753,8 +5753,8 @@
           <w:p>
             <w:pPr>
               <w:jc w:val="left"/>
-              <w:spacing w:after="60" w:before="60" w:line="240"/>
-              <w:ind w:firstLine="0" w:left="60" w:right="60"/>
+              <w:spacing w:after="100" w:before="100" w:line="240"/>
+              <w:ind w:firstLine="0" w:left="100" w:right="100"/>
             </w:pPr>
             <w:r xmlns:w="http://schemas.openxmlformats.org/wordprocessingml/2006/main" xmlns:wp="http://schemas.openxmlformats.org/drawingml/2006/wordprocessingDrawing" xmlns:r="http://schemas.openxmlformats.org/officeDocument/2006/relationships" xmlns:w14="http://schemas.microsoft.com/office/word/2010/wordml">
               <w:rPr>
@@ -5782,8 +5782,8 @@
           <w:p>
             <w:pPr>
               <w:jc w:val="right"/>
-              <w:spacing w:after="60" w:before="60" w:line="240"/>
-              <w:ind w:firstLine="0" w:left="60" w:right="60"/>
+              <w:spacing w:after="100" w:before="100" w:line="240"/>
+              <w:ind w:firstLine="0" w:left="100" w:right="100"/>
             </w:pPr>
             <w:r xmlns:w="http://schemas.openxmlformats.org/wordprocessingml/2006/main" xmlns:wp="http://schemas.openxmlformats.org/drawingml/2006/wordprocessingDrawing" xmlns:r="http://schemas.openxmlformats.org/officeDocument/2006/relationships" xmlns:w14="http://schemas.microsoft.com/office/word/2010/wordml">
               <w:rPr>
@@ -5800,7 +5800,7 @@
       <w:tr>
         <w:trPr>
           <w:cantSplit/>
-          <w:trHeight w:val="511" w:hRule="auto"/>
+          <w:trHeight w:val="618" w:hRule="auto"/>
         </w:trPr>
         <w:tc>
           <w:tcPr>
@@ -5817,8 +5817,8 @@
           <w:p>
             <w:pPr>
               <w:jc w:val="left"/>
-              <w:spacing w:after="60" w:before="60" w:line="240"/>
-              <w:ind w:firstLine="0" w:left="60" w:right="60"/>
+              <w:spacing w:after="100" w:before="100" w:line="240"/>
+              <w:ind w:firstLine="0" w:left="100" w:right="100"/>
             </w:pPr>
             <w:r xmlns:w="http://schemas.openxmlformats.org/wordprocessingml/2006/main" xmlns:wp="http://schemas.openxmlformats.org/drawingml/2006/wordprocessingDrawing" xmlns:r="http://schemas.openxmlformats.org/officeDocument/2006/relationships" xmlns:w14="http://schemas.microsoft.com/office/word/2010/wordml">
               <w:rPr>
@@ -5846,8 +5846,8 @@
           <w:p>
             <w:pPr>
               <w:jc w:val="right"/>
-              <w:spacing w:after="60" w:before="60" w:line="240"/>
-              <w:ind w:firstLine="0" w:left="60" w:right="60"/>
+              <w:spacing w:after="100" w:before="100" w:line="240"/>
+              <w:ind w:firstLine="0" w:left="100" w:right="100"/>
             </w:pPr>
             <w:r xmlns:w="http://schemas.openxmlformats.org/wordprocessingml/2006/main" xmlns:wp="http://schemas.openxmlformats.org/drawingml/2006/wordprocessingDrawing" xmlns:r="http://schemas.openxmlformats.org/officeDocument/2006/relationships" xmlns:w14="http://schemas.microsoft.com/office/word/2010/wordml">
               <w:rPr>
@@ -5864,7 +5864,7 @@
       <w:tr>
         <w:trPr>
           <w:cantSplit/>
-          <w:trHeight w:val="511" w:hRule="auto"/>
+          <w:trHeight w:val="618" w:hRule="auto"/>
         </w:trPr>
         <w:tc>
           <w:tcPr>
@@ -5881,8 +5881,8 @@
           <w:p>
             <w:pPr>
               <w:jc w:val="left"/>
-              <w:spacing w:after="60" w:before="60" w:line="240"/>
-              <w:ind w:firstLine="0" w:left="60" w:right="60"/>
+              <w:spacing w:after="100" w:before="100" w:line="240"/>
+              <w:ind w:firstLine="0" w:left="100" w:right="100"/>
             </w:pPr>
             <w:r xmlns:w="http://schemas.openxmlformats.org/wordprocessingml/2006/main" xmlns:wp="http://schemas.openxmlformats.org/drawingml/2006/wordprocessingDrawing" xmlns:r="http://schemas.openxmlformats.org/officeDocument/2006/relationships" xmlns:w14="http://schemas.microsoft.com/office/word/2010/wordml">
               <w:rPr>
@@ -5910,8 +5910,8 @@
           <w:p>
             <w:pPr>
               <w:jc w:val="right"/>
-              <w:spacing w:after="60" w:before="60" w:line="240"/>
-              <w:ind w:firstLine="0" w:left="60" w:right="60"/>
+              <w:spacing w:after="100" w:before="100" w:line="240"/>
+              <w:ind w:firstLine="0" w:left="100" w:right="100"/>
             </w:pPr>
             <w:r xmlns:w="http://schemas.openxmlformats.org/wordprocessingml/2006/main" xmlns:wp="http://schemas.openxmlformats.org/drawingml/2006/wordprocessingDrawing" xmlns:r="http://schemas.openxmlformats.org/officeDocument/2006/relationships" xmlns:w14="http://schemas.microsoft.com/office/word/2010/wordml">
               <w:rPr>
@@ -5928,7 +5928,7 @@
       <w:tr>
         <w:trPr>
           <w:cantSplit/>
-          <w:trHeight w:val="466" w:hRule="auto"/>
+          <w:trHeight w:val="573" w:hRule="auto"/>
         </w:trPr>
         <w:tc>
           <w:tcPr>
@@ -5945,8 +5945,8 @@
           <w:p>
             <w:pPr>
               <w:jc w:val="left"/>
-              <w:spacing w:after="60" w:before="60" w:line="240"/>
-              <w:ind w:firstLine="0" w:left="60" w:right="60"/>
+              <w:spacing w:after="100" w:before="100" w:line="240"/>
+              <w:ind w:firstLine="0" w:left="100" w:right="100"/>
             </w:pPr>
             <w:r xmlns:w="http://schemas.openxmlformats.org/wordprocessingml/2006/main" xmlns:wp="http://schemas.openxmlformats.org/drawingml/2006/wordprocessingDrawing" xmlns:r="http://schemas.openxmlformats.org/officeDocument/2006/relationships" xmlns:w14="http://schemas.microsoft.com/office/word/2010/wordml">
               <w:rPr>
@@ -5974,8 +5974,8 @@
           <w:p>
             <w:pPr>
               <w:jc w:val="right"/>
-              <w:spacing w:after="60" w:before="60" w:line="240"/>
-              <w:ind w:firstLine="0" w:left="60" w:right="60"/>
+              <w:spacing w:after="100" w:before="100" w:line="240"/>
+              <w:ind w:firstLine="0" w:left="100" w:right="100"/>
             </w:pPr>
             <w:r xmlns:w="http://schemas.openxmlformats.org/wordprocessingml/2006/main" xmlns:wp="http://schemas.openxmlformats.org/drawingml/2006/wordprocessingDrawing" xmlns:r="http://schemas.openxmlformats.org/officeDocument/2006/relationships" xmlns:w14="http://schemas.microsoft.com/office/word/2010/wordml">
               <w:rPr>
@@ -5992,7 +5992,7 @@
       <w:tr>
         <w:trPr>
           <w:cantSplit/>
-          <w:trHeight w:val="511" w:hRule="auto"/>
+          <w:trHeight w:val="618" w:hRule="auto"/>
         </w:trPr>
         <w:tc>
           <w:tcPr>
@@ -6009,8 +6009,8 @@
           <w:p>
             <w:pPr>
               <w:jc w:val="left"/>
-              <w:spacing w:after="60" w:before="60" w:line="240"/>
-              <w:ind w:firstLine="0" w:left="60" w:right="60"/>
+              <w:spacing w:after="100" w:before="100" w:line="240"/>
+              <w:ind w:firstLine="0" w:left="100" w:right="100"/>
             </w:pPr>
             <w:r xmlns:w="http://schemas.openxmlformats.org/wordprocessingml/2006/main" xmlns:wp="http://schemas.openxmlformats.org/drawingml/2006/wordprocessingDrawing" xmlns:r="http://schemas.openxmlformats.org/officeDocument/2006/relationships" xmlns:w14="http://schemas.microsoft.com/office/word/2010/wordml">
               <w:rPr>
@@ -6038,8 +6038,8 @@
           <w:p>
             <w:pPr>
               <w:jc w:val="right"/>
-              <w:spacing w:after="60" w:before="60" w:line="240"/>
-              <w:ind w:firstLine="0" w:left="60" w:right="60"/>
+              <w:spacing w:after="100" w:before="100" w:line="240"/>
+              <w:ind w:firstLine="0" w:left="100" w:right="100"/>
             </w:pPr>
             <w:r xmlns:w="http://schemas.openxmlformats.org/wordprocessingml/2006/main" xmlns:wp="http://schemas.openxmlformats.org/drawingml/2006/wordprocessingDrawing" xmlns:r="http://schemas.openxmlformats.org/officeDocument/2006/relationships" xmlns:w14="http://schemas.microsoft.com/office/word/2010/wordml">
               <w:rPr>
@@ -6056,7 +6056,7 @@
       <w:tr>
         <w:trPr>
           <w:cantSplit/>
-          <w:trHeight w:val="511" w:hRule="auto"/>
+          <w:trHeight w:val="618" w:hRule="auto"/>
         </w:trPr>
         <w:tc>
           <w:tcPr>
@@ -6073,8 +6073,8 @@
           <w:p>
             <w:pPr>
               <w:jc w:val="left"/>
-              <w:spacing w:after="60" w:before="60" w:line="240"/>
-              <w:ind w:firstLine="0" w:left="60" w:right="60"/>
+              <w:spacing w:after="100" w:before="100" w:line="240"/>
+              <w:ind w:firstLine="0" w:left="100" w:right="100"/>
             </w:pPr>
             <w:r xmlns:w="http://schemas.openxmlformats.org/wordprocessingml/2006/main" xmlns:wp="http://schemas.openxmlformats.org/drawingml/2006/wordprocessingDrawing" xmlns:r="http://schemas.openxmlformats.org/officeDocument/2006/relationships" xmlns:w14="http://schemas.microsoft.com/office/word/2010/wordml">
               <w:rPr>
@@ -6102,8 +6102,8 @@
           <w:p>
             <w:pPr>
               <w:jc w:val="right"/>
-              <w:spacing w:after="60" w:before="60" w:line="240"/>
-              <w:ind w:firstLine="0" w:left="60" w:right="60"/>
+              <w:spacing w:after="100" w:before="100" w:line="240"/>
+              <w:ind w:firstLine="0" w:left="100" w:right="100"/>
             </w:pPr>
             <w:r xmlns:w="http://schemas.openxmlformats.org/wordprocessingml/2006/main" xmlns:wp="http://schemas.openxmlformats.org/drawingml/2006/wordprocessingDrawing" xmlns:r="http://schemas.openxmlformats.org/officeDocument/2006/relationships" xmlns:w14="http://schemas.microsoft.com/office/word/2010/wordml">
               <w:rPr>
@@ -6120,7 +6120,7 @@
       <w:tr>
         <w:trPr>
           <w:cantSplit/>
-          <w:trHeight w:val="514" w:hRule="auto"/>
+          <w:trHeight w:val="621" w:hRule="auto"/>
         </w:trPr>
         <w:tc>
           <w:tcPr>
@@ -6137,8 +6137,8 @@
           <w:p>
             <w:pPr>
               <w:jc w:val="left"/>
-              <w:spacing w:after="60" w:before="60" w:line="240"/>
-              <w:ind w:firstLine="0" w:left="60" w:right="60"/>
+              <w:spacing w:after="100" w:before="100" w:line="240"/>
+              <w:ind w:firstLine="0" w:left="100" w:right="100"/>
             </w:pPr>
             <w:r xmlns:w="http://schemas.openxmlformats.org/wordprocessingml/2006/main" xmlns:wp="http://schemas.openxmlformats.org/drawingml/2006/wordprocessingDrawing" xmlns:r="http://schemas.openxmlformats.org/officeDocument/2006/relationships" xmlns:w14="http://schemas.microsoft.com/office/word/2010/wordml">
               <w:rPr>
@@ -6166,8 +6166,8 @@
           <w:p>
             <w:pPr>
               <w:jc w:val="right"/>
-              <w:spacing w:after="60" w:before="60" w:line="240"/>
-              <w:ind w:firstLine="0" w:left="60" w:right="60"/>
+              <w:spacing w:after="100" w:before="100" w:line="240"/>
+              <w:ind w:firstLine="0" w:left="100" w:right="100"/>
             </w:pPr>
             <w:r xmlns:w="http://schemas.openxmlformats.org/wordprocessingml/2006/main" xmlns:wp="http://schemas.openxmlformats.org/drawingml/2006/wordprocessingDrawing" xmlns:r="http://schemas.openxmlformats.org/officeDocument/2006/relationships" xmlns:w14="http://schemas.microsoft.com/office/word/2010/wordml">
               <w:rPr>
@@ -6184,7 +6184,7 @@
       <w:tr>
         <w:trPr>
           <w:cantSplit/>
-          <w:trHeight w:val="511" w:hRule="auto"/>
+          <w:trHeight w:val="618" w:hRule="auto"/>
         </w:trPr>
         <w:tc>
           <w:tcPr>
@@ -6201,8 +6201,8 @@
           <w:p>
             <w:pPr>
               <w:jc w:val="left"/>
-              <w:spacing w:after="60" w:before="60" w:line="240"/>
-              <w:ind w:firstLine="0" w:left="60" w:right="60"/>
+              <w:spacing w:after="100" w:before="100" w:line="240"/>
+              <w:ind w:firstLine="0" w:left="100" w:right="100"/>
             </w:pPr>
             <w:r xmlns:w="http://schemas.openxmlformats.org/wordprocessingml/2006/main" xmlns:wp="http://schemas.openxmlformats.org/drawingml/2006/wordprocessingDrawing" xmlns:r="http://schemas.openxmlformats.org/officeDocument/2006/relationships" xmlns:w14="http://schemas.microsoft.com/office/word/2010/wordml">
               <w:rPr>
@@ -6230,8 +6230,8 @@
           <w:p>
             <w:pPr>
               <w:jc w:val="right"/>
-              <w:spacing w:after="60" w:before="60" w:line="240"/>
-              <w:ind w:firstLine="0" w:left="60" w:right="60"/>
+              <w:spacing w:after="100" w:before="100" w:line="240"/>
+              <w:ind w:firstLine="0" w:left="100" w:right="100"/>
             </w:pPr>
             <w:r xmlns:w="http://schemas.openxmlformats.org/wordprocessingml/2006/main" xmlns:wp="http://schemas.openxmlformats.org/drawingml/2006/wordprocessingDrawing" xmlns:r="http://schemas.openxmlformats.org/officeDocument/2006/relationships" xmlns:w14="http://schemas.microsoft.com/office/word/2010/wordml">
               <w:rPr>
@@ -6248,12 +6248,12 @@
       <w:tr>
         <w:trPr>
           <w:cantSplit/>
-          <w:trHeight w:val="515" w:hRule="auto"/>
+          <w:trHeight w:val="621" w:hRule="auto"/>
         </w:trPr>
         <w:tc>
           <w:tcPr>
             <w:tcBorders>
-              <w:bottom w:val="single" w:sz="16" w:space="0" w:color="000000"/>
+              <w:bottom w:val="single" w:sz="16" w:space="0" w:color="666666"/>
             </w:tcBorders>
             <w:shd w:val="clear" w:color="auto" w:fill="FFFFFF"/>
             <w:tcMar>
@@ -6267,8 +6267,8 @@
           <w:p>
             <w:pPr>
               <w:jc w:val="left"/>
-              <w:spacing w:after="60" w:before="60" w:line="240"/>
-              <w:ind w:firstLine="0" w:left="60" w:right="60"/>
+              <w:spacing w:after="100" w:before="100" w:line="240"/>
+              <w:ind w:firstLine="0" w:left="100" w:right="100"/>
             </w:pPr>
             <w:r xmlns:w="http://schemas.openxmlformats.org/wordprocessingml/2006/main" xmlns:wp="http://schemas.openxmlformats.org/drawingml/2006/wordprocessingDrawing" xmlns:r="http://schemas.openxmlformats.org/officeDocument/2006/relationships" xmlns:w14="http://schemas.microsoft.com/office/word/2010/wordml">
               <w:rPr>
@@ -6284,7 +6284,7 @@
         <w:tc>
           <w:tcPr>
             <w:tcBorders>
-              <w:bottom w:val="single" w:sz="16" w:space="0" w:color="000000"/>
+              <w:bottom w:val="single" w:sz="16" w:space="0" w:color="666666"/>
             </w:tcBorders>
             <w:shd w:val="clear" w:color="auto" w:fill="FFFFFF"/>
             <w:tcMar>
@@ -6298,8 +6298,8 @@
           <w:p>
             <w:pPr>
               <w:jc w:val="right"/>
-              <w:spacing w:after="60" w:before="60" w:line="240"/>
-              <w:ind w:firstLine="0" w:left="60" w:right="60"/>
+              <w:spacing w:after="100" w:before="100" w:line="240"/>
+              <w:ind w:firstLine="0" w:left="100" w:right="100"/>
             </w:pPr>
             <w:r xmlns:w="http://schemas.openxmlformats.org/wordprocessingml/2006/main" xmlns:wp="http://schemas.openxmlformats.org/drawingml/2006/wordprocessingDrawing" xmlns:r="http://schemas.openxmlformats.org/officeDocument/2006/relationships" xmlns:w14="http://schemas.microsoft.com/office/word/2010/wordml">
               <w:rPr>
@@ -6327,7 +6327,7 @@
         <w:rPr/>
         <w:t xml:space="preserve">Table </w:t>
       </w:r>
-      <w:bookmarkStart w:id="b07ca671-e372-4054-a79d-5c6af804b8ab" w:name="sa"/>
+      <w:bookmarkStart w:id="af7a0c50-115b-4795-8306-f0c62a6337cc" w:name="sa"/>
       <w:r xmlns:w="http://schemas.openxmlformats.org/wordprocessingml/2006/main" xmlns:wp="http://schemas.openxmlformats.org/drawingml/2006/wordprocessingDrawing" xmlns:r="http://schemas.openxmlformats.org/officeDocument/2006/relationships" xmlns:w14="http://schemas.microsoft.com/office/word/2010/wordml">
         <w:rPr/>
         <w:fldChar w:fldCharType="begin" w:dirty="true"/>
@@ -6340,7 +6340,7 @@
         <w:rPr/>
         <w:fldChar w:fldCharType="end" w:dirty="true"/>
       </w:r>
-      <w:bookmarkEnd w:id="b07ca671-e372-4054-a79d-5c6af804b8ab"/>
+      <w:bookmarkEnd w:id="af7a0c50-115b-4795-8306-f0c62a6337cc"/>
       <w:r>
         <w:rPr/>
         <w:t xml:space="preserve">: </w:t>
@@ -6393,21 +6393,21 @@
         <w:tblLook w:firstRow="1" w:lastRow="0" w:firstColumn="0" w:lastColumn="0" w:noHBand="0" w:noVBand="1"/>
       </w:tblPr>
       <w:tblGrid>
-        <w:gridCol w:w="2211"/>
-        <w:gridCol w:w="671"/>
-        <w:gridCol w:w="1038"/>
+        <w:gridCol w:w="2318"/>
+        <w:gridCol w:w="778"/>
+        <w:gridCol w:w="1144"/>
       </w:tblGrid>
       <w:tr>
         <w:trPr>
           <w:cantSplit/>
-          <w:trHeight w:val="511" w:hRule="auto"/>
+          <w:trHeight w:val="618" w:hRule="auto"/>
           <w:tblHeader/>
         </w:trPr>
         <w:tc>
           <w:tcPr>
             <w:tcBorders>
-              <w:bottom w:val="single" w:sz="16" w:space="0" w:color="000000"/>
-              <w:top w:val="single" w:sz="16" w:space="0" w:color="000000"/>
+              <w:bottom w:val="single" w:sz="16" w:space="0" w:color="666666"/>
+              <w:top w:val="single" w:sz="16" w:space="0" w:color="666666"/>
             </w:tcBorders>
             <w:shd w:val="clear" w:color="auto" w:fill="FFFFFF"/>
             <w:tcMar>
@@ -6421,8 +6421,8 @@
           <w:p>
             <w:pPr>
               <w:jc w:val="right"/>
-              <w:spacing w:after="60" w:before="60" w:line="240"/>
-              <w:ind w:firstLine="0" w:left="60" w:right="60"/>
+              <w:spacing w:after="100" w:before="100" w:line="240"/>
+              <w:ind w:firstLine="0" w:left="100" w:right="100"/>
             </w:pPr>
             <w:r xmlns:w="http://schemas.openxmlformats.org/wordprocessingml/2006/main" xmlns:wp="http://schemas.openxmlformats.org/drawingml/2006/wordprocessingDrawing" xmlns:r="http://schemas.openxmlformats.org/officeDocument/2006/relationships" xmlns:w14="http://schemas.microsoft.com/office/word/2010/wordml">
               <w:rPr>
@@ -6438,8 +6438,8 @@
         <w:tc>
           <w:tcPr>
             <w:tcBorders>
-              <w:bottom w:val="single" w:sz="16" w:space="0" w:color="000000"/>
-              <w:top w:val="single" w:sz="16" w:space="0" w:color="000000"/>
+              <w:bottom w:val="single" w:sz="16" w:space="0" w:color="666666"/>
+              <w:top w:val="single" w:sz="16" w:space="0" w:color="666666"/>
             </w:tcBorders>
             <w:shd w:val="clear" w:color="auto" w:fill="FFFFFF"/>
             <w:tcMar>
@@ -6453,8 +6453,8 @@
           <w:p>
             <w:pPr>
               <w:jc w:val="right"/>
-              <w:spacing w:after="60" w:before="60" w:line="240"/>
-              <w:ind w:firstLine="0" w:left="60" w:right="60"/>
+              <w:spacing w:after="100" w:before="100" w:line="240"/>
+              <w:ind w:firstLine="0" w:left="100" w:right="100"/>
             </w:pPr>
             <w:r xmlns:w="http://schemas.openxmlformats.org/wordprocessingml/2006/main" xmlns:wp="http://schemas.openxmlformats.org/drawingml/2006/wordprocessingDrawing" xmlns:r="http://schemas.openxmlformats.org/officeDocument/2006/relationships" xmlns:w14="http://schemas.microsoft.com/office/word/2010/wordml">
               <w:rPr>
@@ -6470,8 +6470,8 @@
         <w:tc>
           <w:tcPr>
             <w:tcBorders>
-              <w:bottom w:val="single" w:sz="16" w:space="0" w:color="000000"/>
-              <w:top w:val="single" w:sz="16" w:space="0" w:color="000000"/>
+              <w:bottom w:val="single" w:sz="16" w:space="0" w:color="666666"/>
+              <w:top w:val="single" w:sz="16" w:space="0" w:color="666666"/>
             </w:tcBorders>
             <w:shd w:val="clear" w:color="auto" w:fill="FFFFFF"/>
             <w:tcMar>
@@ -6485,8 +6485,8 @@
           <w:p>
             <w:pPr>
               <w:jc w:val="left"/>
-              <w:spacing w:after="60" w:before="60" w:line="240"/>
-              <w:ind w:firstLine="0" w:left="60" w:right="60"/>
+              <w:spacing w:after="100" w:before="100" w:line="240"/>
+              <w:ind w:firstLine="0" w:left="100" w:right="100"/>
             </w:pPr>
             <w:r xmlns:w="http://schemas.openxmlformats.org/wordprocessingml/2006/main" xmlns:wp="http://schemas.openxmlformats.org/drawingml/2006/wordprocessingDrawing" xmlns:r="http://schemas.openxmlformats.org/officeDocument/2006/relationships" xmlns:w14="http://schemas.microsoft.com/office/word/2010/wordml">
               <w:rPr>
@@ -6503,7 +6503,7 @@
       <w:tr>
         <w:trPr>
           <w:cantSplit/>
-          <w:trHeight w:val="462" w:hRule="auto"/>
+          <w:trHeight w:val="569" w:hRule="auto"/>
         </w:trPr>
         <w:tc>
           <w:tcPr>
@@ -6520,8 +6520,8 @@
           <w:p>
             <w:pPr>
               <w:jc w:val="right"/>
-              <w:spacing w:after="60" w:before="60" w:line="240"/>
-              <w:ind w:firstLine="0" w:left="60" w:right="60"/>
+              <w:spacing w:after="100" w:before="100" w:line="240"/>
+              <w:ind w:firstLine="0" w:left="100" w:right="100"/>
             </w:pPr>
             <w:r xmlns:w="http://schemas.openxmlformats.org/wordprocessingml/2006/main" xmlns:wp="http://schemas.openxmlformats.org/drawingml/2006/wordprocessingDrawing" xmlns:r="http://schemas.openxmlformats.org/officeDocument/2006/relationships" xmlns:w14="http://schemas.microsoft.com/office/word/2010/wordml">
               <w:rPr>
@@ -6549,8 +6549,8 @@
           <w:p>
             <w:pPr>
               <w:jc w:val="right"/>
-              <w:spacing w:after="60" w:before="60" w:line="240"/>
-              <w:ind w:firstLine="0" w:left="60" w:right="60"/>
+              <w:spacing w:after="100" w:before="100" w:line="240"/>
+              <w:ind w:firstLine="0" w:left="100" w:right="100"/>
             </w:pPr>
             <w:r xmlns:w="http://schemas.openxmlformats.org/wordprocessingml/2006/main" xmlns:wp="http://schemas.openxmlformats.org/drawingml/2006/wordprocessingDrawing" xmlns:r="http://schemas.openxmlformats.org/officeDocument/2006/relationships" xmlns:w14="http://schemas.microsoft.com/office/word/2010/wordml">
               <w:rPr>
@@ -6578,8 +6578,8 @@
           <w:p>
             <w:pPr>
               <w:jc w:val="left"/>
-              <w:spacing w:after="60" w:before="60" w:line="240"/>
-              <w:ind w:firstLine="0" w:left="60" w:right="60"/>
+              <w:spacing w:after="100" w:before="100" w:line="240"/>
+              <w:ind w:firstLine="0" w:left="100" w:right="100"/>
             </w:pPr>
             <w:r xmlns:w="http://schemas.openxmlformats.org/wordprocessingml/2006/main" xmlns:wp="http://schemas.openxmlformats.org/drawingml/2006/wordprocessingDrawing" xmlns:r="http://schemas.openxmlformats.org/officeDocument/2006/relationships" xmlns:w14="http://schemas.microsoft.com/office/word/2010/wordml">
               <w:rPr>
@@ -6596,7 +6596,7 @@
       <w:tr>
         <w:trPr>
           <w:cantSplit/>
-          <w:trHeight w:val="462" w:hRule="auto"/>
+          <w:trHeight w:val="569" w:hRule="auto"/>
         </w:trPr>
         <w:tc>
           <w:tcPr>
@@ -6613,8 +6613,8 @@
           <w:p>
             <w:pPr>
               <w:jc w:val="right"/>
-              <w:spacing w:after="60" w:before="60" w:line="240"/>
-              <w:ind w:firstLine="0" w:left="60" w:right="60"/>
+              <w:spacing w:after="100" w:before="100" w:line="240"/>
+              <w:ind w:firstLine="0" w:left="100" w:right="100"/>
             </w:pPr>
             <w:r xmlns:w="http://schemas.openxmlformats.org/wordprocessingml/2006/main" xmlns:wp="http://schemas.openxmlformats.org/drawingml/2006/wordprocessingDrawing" xmlns:r="http://schemas.openxmlformats.org/officeDocument/2006/relationships" xmlns:w14="http://schemas.microsoft.com/office/word/2010/wordml">
               <w:rPr>
@@ -6642,8 +6642,8 @@
           <w:p>
             <w:pPr>
               <w:jc w:val="right"/>
-              <w:spacing w:after="60" w:before="60" w:line="240"/>
-              <w:ind w:firstLine="0" w:left="60" w:right="60"/>
+              <w:spacing w:after="100" w:before="100" w:line="240"/>
+              <w:ind w:firstLine="0" w:left="100" w:right="100"/>
             </w:pPr>
             <w:r xmlns:w="http://schemas.openxmlformats.org/wordprocessingml/2006/main" xmlns:wp="http://schemas.openxmlformats.org/drawingml/2006/wordprocessingDrawing" xmlns:r="http://schemas.openxmlformats.org/officeDocument/2006/relationships" xmlns:w14="http://schemas.microsoft.com/office/word/2010/wordml">
               <w:rPr>
@@ -6671,8 +6671,8 @@
           <w:p>
             <w:pPr>
               <w:jc w:val="left"/>
-              <w:spacing w:after="60" w:before="60" w:line="240"/>
-              <w:ind w:firstLine="0" w:left="60" w:right="60"/>
+              <w:spacing w:after="100" w:before="100" w:line="240"/>
+              <w:ind w:firstLine="0" w:left="100" w:right="100"/>
             </w:pPr>
             <w:r xmlns:w="http://schemas.openxmlformats.org/wordprocessingml/2006/main" xmlns:wp="http://schemas.openxmlformats.org/drawingml/2006/wordprocessingDrawing" xmlns:r="http://schemas.openxmlformats.org/officeDocument/2006/relationships" xmlns:w14="http://schemas.microsoft.com/office/word/2010/wordml">
               <w:rPr>
@@ -6689,7 +6689,7 @@
       <w:tr>
         <w:trPr>
           <w:cantSplit/>
-          <w:trHeight w:val="462" w:hRule="auto"/>
+          <w:trHeight w:val="569" w:hRule="auto"/>
         </w:trPr>
         <w:tc>
           <w:tcPr>
@@ -6706,8 +6706,8 @@
           <w:p>
             <w:pPr>
               <w:jc w:val="right"/>
-              <w:spacing w:after="60" w:before="60" w:line="240"/>
-              <w:ind w:firstLine="0" w:left="60" w:right="60"/>
+              <w:spacing w:after="100" w:before="100" w:line="240"/>
+              <w:ind w:firstLine="0" w:left="100" w:right="100"/>
             </w:pPr>
             <w:r xmlns:w="http://schemas.openxmlformats.org/wordprocessingml/2006/main" xmlns:wp="http://schemas.openxmlformats.org/drawingml/2006/wordprocessingDrawing" xmlns:r="http://schemas.openxmlformats.org/officeDocument/2006/relationships" xmlns:w14="http://schemas.microsoft.com/office/word/2010/wordml">
               <w:rPr>
@@ -6735,8 +6735,8 @@
           <w:p>
             <w:pPr>
               <w:jc w:val="right"/>
-              <w:spacing w:after="60" w:before="60" w:line="240"/>
-              <w:ind w:firstLine="0" w:left="60" w:right="60"/>
+              <w:spacing w:after="100" w:before="100" w:line="240"/>
+              <w:ind w:firstLine="0" w:left="100" w:right="100"/>
             </w:pPr>
             <w:r xmlns:w="http://schemas.openxmlformats.org/wordprocessingml/2006/main" xmlns:wp="http://schemas.openxmlformats.org/drawingml/2006/wordprocessingDrawing" xmlns:r="http://schemas.openxmlformats.org/officeDocument/2006/relationships" xmlns:w14="http://schemas.microsoft.com/office/word/2010/wordml">
               <w:rPr>
@@ -6764,8 +6764,8 @@
           <w:p>
             <w:pPr>
               <w:jc w:val="left"/>
-              <w:spacing w:after="60" w:before="60" w:line="240"/>
-              <w:ind w:firstLine="0" w:left="60" w:right="60"/>
+              <w:spacing w:after="100" w:before="100" w:line="240"/>
+              <w:ind w:firstLine="0" w:left="100" w:right="100"/>
             </w:pPr>
             <w:r xmlns:w="http://schemas.openxmlformats.org/wordprocessingml/2006/main" xmlns:wp="http://schemas.openxmlformats.org/drawingml/2006/wordprocessingDrawing" xmlns:r="http://schemas.openxmlformats.org/officeDocument/2006/relationships" xmlns:w14="http://schemas.microsoft.com/office/word/2010/wordml">
               <w:rPr>
@@ -6782,7 +6782,7 @@
       <w:tr>
         <w:trPr>
           <w:cantSplit/>
-          <w:trHeight w:val="463" w:hRule="auto"/>
+          <w:trHeight w:val="569" w:hRule="auto"/>
         </w:trPr>
         <w:tc>
           <w:tcPr>
@@ -6799,8 +6799,8 @@
           <w:p>
             <w:pPr>
               <w:jc w:val="right"/>
-              <w:spacing w:after="60" w:before="60" w:line="240"/>
-              <w:ind w:firstLine="0" w:left="60" w:right="60"/>
+              <w:spacing w:after="100" w:before="100" w:line="240"/>
+              <w:ind w:firstLine="0" w:left="100" w:right="100"/>
             </w:pPr>
             <w:r xmlns:w="http://schemas.openxmlformats.org/wordprocessingml/2006/main" xmlns:wp="http://schemas.openxmlformats.org/drawingml/2006/wordprocessingDrawing" xmlns:r="http://schemas.openxmlformats.org/officeDocument/2006/relationships" xmlns:w14="http://schemas.microsoft.com/office/word/2010/wordml">
               <w:rPr>
@@ -6828,8 +6828,8 @@
           <w:p>
             <w:pPr>
               <w:jc w:val="right"/>
-              <w:spacing w:after="60" w:before="60" w:line="240"/>
-              <w:ind w:firstLine="0" w:left="60" w:right="60"/>
+              <w:spacing w:after="100" w:before="100" w:line="240"/>
+              <w:ind w:firstLine="0" w:left="100" w:right="100"/>
             </w:pPr>
             <w:r xmlns:w="http://schemas.openxmlformats.org/wordprocessingml/2006/main" xmlns:wp="http://schemas.openxmlformats.org/drawingml/2006/wordprocessingDrawing" xmlns:r="http://schemas.openxmlformats.org/officeDocument/2006/relationships" xmlns:w14="http://schemas.microsoft.com/office/word/2010/wordml">
               <w:rPr>
@@ -6857,8 +6857,8 @@
           <w:p>
             <w:pPr>
               <w:jc w:val="left"/>
-              <w:spacing w:after="60" w:before="60" w:line="240"/>
-              <w:ind w:firstLine="0" w:left="60" w:right="60"/>
+              <w:spacing w:after="100" w:before="100" w:line="240"/>
+              <w:ind w:firstLine="0" w:left="100" w:right="100"/>
             </w:pPr>
             <w:r xmlns:w="http://schemas.openxmlformats.org/wordprocessingml/2006/main" xmlns:wp="http://schemas.openxmlformats.org/drawingml/2006/wordprocessingDrawing" xmlns:r="http://schemas.openxmlformats.org/officeDocument/2006/relationships" xmlns:w14="http://schemas.microsoft.com/office/word/2010/wordml">
               <w:rPr>
@@ -6875,12 +6875,12 @@
       <w:tr>
         <w:trPr>
           <w:cantSplit/>
-          <w:trHeight w:val="462" w:hRule="auto"/>
+          <w:trHeight w:val="569" w:hRule="auto"/>
         </w:trPr>
         <w:tc>
           <w:tcPr>
             <w:tcBorders>
-              <w:bottom w:val="single" w:sz="16" w:space="0" w:color="000000"/>
+              <w:bottom w:val="single" w:sz="16" w:space="0" w:color="666666"/>
             </w:tcBorders>
             <w:shd w:val="clear" w:color="auto" w:fill="FFFFFF"/>
             <w:tcMar>
@@ -6894,8 +6894,8 @@
           <w:p>
             <w:pPr>
               <w:jc w:val="right"/>
-              <w:spacing w:after="60" w:before="60" w:line="240"/>
-              <w:ind w:firstLine="0" w:left="60" w:right="60"/>
+              <w:spacing w:after="100" w:before="100" w:line="240"/>
+              <w:ind w:firstLine="0" w:left="100" w:right="100"/>
             </w:pPr>
             <w:r xmlns:w="http://schemas.openxmlformats.org/wordprocessingml/2006/main" xmlns:wp="http://schemas.openxmlformats.org/drawingml/2006/wordprocessingDrawing" xmlns:r="http://schemas.openxmlformats.org/officeDocument/2006/relationships" xmlns:w14="http://schemas.microsoft.com/office/word/2010/wordml">
               <w:rPr>
@@ -6911,7 +6911,7 @@
         <w:tc>
           <w:tcPr>
             <w:tcBorders>
-              <w:bottom w:val="single" w:sz="16" w:space="0" w:color="000000"/>
+              <w:bottom w:val="single" w:sz="16" w:space="0" w:color="666666"/>
             </w:tcBorders>
             <w:shd w:val="clear" w:color="auto" w:fill="FFFFFF"/>
             <w:tcMar>
@@ -6925,8 +6925,8 @@
           <w:p>
             <w:pPr>
               <w:jc w:val="right"/>
-              <w:spacing w:after="60" w:before="60" w:line="240"/>
-              <w:ind w:firstLine="0" w:left="60" w:right="60"/>
+              <w:spacing w:after="100" w:before="100" w:line="240"/>
+              <w:ind w:firstLine="0" w:left="100" w:right="100"/>
             </w:pPr>
             <w:r xmlns:w="http://schemas.openxmlformats.org/wordprocessingml/2006/main" xmlns:wp="http://schemas.openxmlformats.org/drawingml/2006/wordprocessingDrawing" xmlns:r="http://schemas.openxmlformats.org/officeDocument/2006/relationships" xmlns:w14="http://schemas.microsoft.com/office/word/2010/wordml">
               <w:rPr>
@@ -6942,7 +6942,7 @@
         <w:tc>
           <w:tcPr>
             <w:tcBorders>
-              <w:bottom w:val="single" w:sz="16" w:space="0" w:color="000000"/>
+              <w:bottom w:val="single" w:sz="16" w:space="0" w:color="666666"/>
             </w:tcBorders>
             <w:shd w:val="clear" w:color="auto" w:fill="FFFFFF"/>
             <w:tcMar>
@@ -6956,8 +6956,8 @@
           <w:p>
             <w:pPr>
               <w:jc w:val="left"/>
-              <w:spacing w:after="60" w:before="60" w:line="240"/>
-              <w:ind w:firstLine="0" w:left="60" w:right="60"/>
+              <w:spacing w:after="100" w:before="100" w:line="240"/>
+              <w:ind w:firstLine="0" w:left="100" w:right="100"/>
             </w:pPr>
             <w:r xmlns:w="http://schemas.openxmlformats.org/wordprocessingml/2006/main" xmlns:wp="http://schemas.openxmlformats.org/drawingml/2006/wordprocessingDrawing" xmlns:r="http://schemas.openxmlformats.org/officeDocument/2006/relationships" xmlns:w14="http://schemas.microsoft.com/office/word/2010/wordml">
               <w:rPr>
@@ -6985,7 +6985,7 @@
         <w:rPr/>
         <w:t xml:space="preserve">Table </w:t>
       </w:r>
-      <w:bookmarkStart w:id="72b6179f-fde4-4a2f-889d-7328d187993c" w:name="sc"/>
+      <w:bookmarkStart w:id="312b0600-ee34-4d26-ae67-e5184eb03ffb" w:name="sc"/>
       <w:r xmlns:w="http://schemas.openxmlformats.org/wordprocessingml/2006/main" xmlns:wp="http://schemas.openxmlformats.org/drawingml/2006/wordprocessingDrawing" xmlns:r="http://schemas.openxmlformats.org/officeDocument/2006/relationships" xmlns:w14="http://schemas.microsoft.com/office/word/2010/wordml">
         <w:rPr/>
         <w:fldChar w:fldCharType="begin" w:dirty="true"/>
@@ -6998,7 +6998,7 @@
         <w:rPr/>
         <w:fldChar w:fldCharType="end" w:dirty="true"/>
       </w:r>
-      <w:bookmarkEnd w:id="72b6179f-fde4-4a2f-889d-7328d187993c"/>
+      <w:bookmarkEnd w:id="312b0600-ee34-4d26-ae67-e5184eb03ffb"/>
       <w:r>
         <w:rPr/>
         <w:t xml:space="preserve">: </w:t>
@@ -7051,21 +7051,21 @@
         <w:tblLook w:firstRow="1" w:lastRow="0" w:firstColumn="0" w:lastColumn="0" w:noHBand="0" w:noVBand="1"/>
       </w:tblPr>
       <w:tblGrid>
-        <w:gridCol w:w="1894"/>
-        <w:gridCol w:w="671"/>
-        <w:gridCol w:w="1038"/>
+        <w:gridCol w:w="2000"/>
+        <w:gridCol w:w="778"/>
+        <w:gridCol w:w="1144"/>
       </w:tblGrid>
       <w:tr>
         <w:trPr>
           <w:cantSplit/>
-          <w:trHeight w:val="497" w:hRule="auto"/>
+          <w:trHeight w:val="604" w:hRule="auto"/>
           <w:tblHeader/>
         </w:trPr>
         <w:tc>
           <w:tcPr>
             <w:tcBorders>
-              <w:bottom w:val="single" w:sz="16" w:space="0" w:color="000000"/>
-              <w:top w:val="single" w:sz="16" w:space="0" w:color="000000"/>
+              <w:bottom w:val="single" w:sz="16" w:space="0" w:color="666666"/>
+              <w:top w:val="single" w:sz="16" w:space="0" w:color="666666"/>
             </w:tcBorders>
             <w:shd w:val="clear" w:color="auto" w:fill="FFFFFF"/>
             <w:tcMar>
@@ -7079,8 +7079,8 @@
           <w:p>
             <w:pPr>
               <w:jc w:val="right"/>
-              <w:spacing w:after="60" w:before="60" w:line="240"/>
-              <w:ind w:firstLine="0" w:left="60" w:right="60"/>
+              <w:spacing w:after="100" w:before="100" w:line="240"/>
+              <w:ind w:firstLine="0" w:left="100" w:right="100"/>
             </w:pPr>
             <w:r xmlns:w="http://schemas.openxmlformats.org/wordprocessingml/2006/main" xmlns:wp="http://schemas.openxmlformats.org/drawingml/2006/wordprocessingDrawing" xmlns:r="http://schemas.openxmlformats.org/officeDocument/2006/relationships" xmlns:w14="http://schemas.microsoft.com/office/word/2010/wordml">
               <w:rPr>
@@ -7096,8 +7096,8 @@
         <w:tc>
           <w:tcPr>
             <w:tcBorders>
-              <w:bottom w:val="single" w:sz="16" w:space="0" w:color="000000"/>
-              <w:top w:val="single" w:sz="16" w:space="0" w:color="000000"/>
+              <w:bottom w:val="single" w:sz="16" w:space="0" w:color="666666"/>
+              <w:top w:val="single" w:sz="16" w:space="0" w:color="666666"/>
             </w:tcBorders>
             <w:shd w:val="clear" w:color="auto" w:fill="FFFFFF"/>
             <w:tcMar>
@@ -7111,8 +7111,8 @@
           <w:p>
             <w:pPr>
               <w:jc w:val="right"/>
-              <w:spacing w:after="60" w:before="60" w:line="240"/>
-              <w:ind w:firstLine="0" w:left="60" w:right="60"/>
+              <w:spacing w:after="100" w:before="100" w:line="240"/>
+              <w:ind w:firstLine="0" w:left="100" w:right="100"/>
             </w:pPr>
             <w:r xmlns:w="http://schemas.openxmlformats.org/wordprocessingml/2006/main" xmlns:wp="http://schemas.openxmlformats.org/drawingml/2006/wordprocessingDrawing" xmlns:r="http://schemas.openxmlformats.org/officeDocument/2006/relationships" xmlns:w14="http://schemas.microsoft.com/office/word/2010/wordml">
               <w:rPr>
@@ -7128,8 +7128,8 @@
         <w:tc>
           <w:tcPr>
             <w:tcBorders>
-              <w:bottom w:val="single" w:sz="16" w:space="0" w:color="000000"/>
-              <w:top w:val="single" w:sz="16" w:space="0" w:color="000000"/>
+              <w:bottom w:val="single" w:sz="16" w:space="0" w:color="666666"/>
+              <w:top w:val="single" w:sz="16" w:space="0" w:color="666666"/>
             </w:tcBorders>
             <w:shd w:val="clear" w:color="auto" w:fill="FFFFFF"/>
             <w:tcMar>
@@ -7143,8 +7143,8 @@
           <w:p>
             <w:pPr>
               <w:jc w:val="left"/>
-              <w:spacing w:after="60" w:before="60" w:line="240"/>
-              <w:ind w:firstLine="0" w:left="60" w:right="60"/>
+              <w:spacing w:after="100" w:before="100" w:line="240"/>
+              <w:ind w:firstLine="0" w:left="100" w:right="100"/>
             </w:pPr>
             <w:r xmlns:w="http://schemas.openxmlformats.org/wordprocessingml/2006/main" xmlns:wp="http://schemas.openxmlformats.org/drawingml/2006/wordprocessingDrawing" xmlns:r="http://schemas.openxmlformats.org/officeDocument/2006/relationships" xmlns:w14="http://schemas.microsoft.com/office/word/2010/wordml">
               <w:rPr>
@@ -7161,7 +7161,7 @@
       <w:tr>
         <w:trPr>
           <w:cantSplit/>
-          <w:trHeight w:val="463" w:hRule="auto"/>
+          <w:trHeight w:val="569" w:hRule="auto"/>
         </w:trPr>
         <w:tc>
           <w:tcPr>
@@ -7178,8 +7178,8 @@
           <w:p>
             <w:pPr>
               <w:jc w:val="right"/>
-              <w:spacing w:after="60" w:before="60" w:line="240"/>
-              <w:ind w:firstLine="0" w:left="60" w:right="60"/>
+              <w:spacing w:after="100" w:before="100" w:line="240"/>
+              <w:ind w:firstLine="0" w:left="100" w:right="100"/>
             </w:pPr>
             <w:r xmlns:w="http://schemas.openxmlformats.org/wordprocessingml/2006/main" xmlns:wp="http://schemas.openxmlformats.org/drawingml/2006/wordprocessingDrawing" xmlns:r="http://schemas.openxmlformats.org/officeDocument/2006/relationships" xmlns:w14="http://schemas.microsoft.com/office/word/2010/wordml">
               <w:rPr>
@@ -7207,8 +7207,8 @@
           <w:p>
             <w:pPr>
               <w:jc w:val="right"/>
-              <w:spacing w:after="60" w:before="60" w:line="240"/>
-              <w:ind w:firstLine="0" w:left="60" w:right="60"/>
+              <w:spacing w:after="100" w:before="100" w:line="240"/>
+              <w:ind w:firstLine="0" w:left="100" w:right="100"/>
             </w:pPr>
             <w:r xmlns:w="http://schemas.openxmlformats.org/wordprocessingml/2006/main" xmlns:wp="http://schemas.openxmlformats.org/drawingml/2006/wordprocessingDrawing" xmlns:r="http://schemas.openxmlformats.org/officeDocument/2006/relationships" xmlns:w14="http://schemas.microsoft.com/office/word/2010/wordml">
               <w:rPr>
@@ -7236,8 +7236,8 @@
           <w:p>
             <w:pPr>
               <w:jc w:val="left"/>
-              <w:spacing w:after="60" w:before="60" w:line="240"/>
-              <w:ind w:firstLine="0" w:left="60" w:right="60"/>
+              <w:spacing w:after="100" w:before="100" w:line="240"/>
+              <w:ind w:firstLine="0" w:left="100" w:right="100"/>
             </w:pPr>
             <w:r xmlns:w="http://schemas.openxmlformats.org/wordprocessingml/2006/main" xmlns:wp="http://schemas.openxmlformats.org/drawingml/2006/wordprocessingDrawing" xmlns:r="http://schemas.openxmlformats.org/officeDocument/2006/relationships" xmlns:w14="http://schemas.microsoft.com/office/word/2010/wordml">
               <w:rPr>
@@ -7254,7 +7254,7 @@
       <w:tr>
         <w:trPr>
           <w:cantSplit/>
-          <w:trHeight w:val="462" w:hRule="auto"/>
+          <w:trHeight w:val="569" w:hRule="auto"/>
         </w:trPr>
         <w:tc>
           <w:tcPr>
@@ -7271,8 +7271,8 @@
           <w:p>
             <w:pPr>
               <w:jc w:val="right"/>
-              <w:spacing w:after="60" w:before="60" w:line="240"/>
-              <w:ind w:firstLine="0" w:left="60" w:right="60"/>
+              <w:spacing w:after="100" w:before="100" w:line="240"/>
+              <w:ind w:firstLine="0" w:left="100" w:right="100"/>
             </w:pPr>
             <w:r xmlns:w="http://schemas.openxmlformats.org/wordprocessingml/2006/main" xmlns:wp="http://schemas.openxmlformats.org/drawingml/2006/wordprocessingDrawing" xmlns:r="http://schemas.openxmlformats.org/officeDocument/2006/relationships" xmlns:w14="http://schemas.microsoft.com/office/word/2010/wordml">
               <w:rPr>
@@ -7300,8 +7300,8 @@
           <w:p>
             <w:pPr>
               <w:jc w:val="right"/>
-              <w:spacing w:after="60" w:before="60" w:line="240"/>
-              <w:ind w:firstLine="0" w:left="60" w:right="60"/>
+              <w:spacing w:after="100" w:before="100" w:line="240"/>
+              <w:ind w:firstLine="0" w:left="100" w:right="100"/>
             </w:pPr>
             <w:r xmlns:w="http://schemas.openxmlformats.org/wordprocessingml/2006/main" xmlns:wp="http://schemas.openxmlformats.org/drawingml/2006/wordprocessingDrawing" xmlns:r="http://schemas.openxmlformats.org/officeDocument/2006/relationships" xmlns:w14="http://schemas.microsoft.com/office/word/2010/wordml">
               <w:rPr>
@@ -7329,8 +7329,8 @@
           <w:p>
             <w:pPr>
               <w:jc w:val="left"/>
-              <w:spacing w:after="60" w:before="60" w:line="240"/>
-              <w:ind w:firstLine="0" w:left="60" w:right="60"/>
+              <w:spacing w:after="100" w:before="100" w:line="240"/>
+              <w:ind w:firstLine="0" w:left="100" w:right="100"/>
             </w:pPr>
             <w:r xmlns:w="http://schemas.openxmlformats.org/wordprocessingml/2006/main" xmlns:wp="http://schemas.openxmlformats.org/drawingml/2006/wordprocessingDrawing" xmlns:r="http://schemas.openxmlformats.org/officeDocument/2006/relationships" xmlns:w14="http://schemas.microsoft.com/office/word/2010/wordml">
               <w:rPr>
@@ -7347,7 +7347,7 @@
       <w:tr>
         <w:trPr>
           <w:cantSplit/>
-          <w:trHeight w:val="463" w:hRule="auto"/>
+          <w:trHeight w:val="569" w:hRule="auto"/>
         </w:trPr>
         <w:tc>
           <w:tcPr>
@@ -7364,8 +7364,8 @@
           <w:p>
             <w:pPr>
               <w:jc w:val="right"/>
-              <w:spacing w:after="60" w:before="60" w:line="240"/>
-              <w:ind w:firstLine="0" w:left="60" w:right="60"/>
+              <w:spacing w:after="100" w:before="100" w:line="240"/>
+              <w:ind w:firstLine="0" w:left="100" w:right="100"/>
             </w:pPr>
             <w:r xmlns:w="http://schemas.openxmlformats.org/wordprocessingml/2006/main" xmlns:wp="http://schemas.openxmlformats.org/drawingml/2006/wordprocessingDrawing" xmlns:r="http://schemas.openxmlformats.org/officeDocument/2006/relationships" xmlns:w14="http://schemas.microsoft.com/office/word/2010/wordml">
               <w:rPr>
@@ -7393,8 +7393,8 @@
           <w:p>
             <w:pPr>
               <w:jc w:val="right"/>
-              <w:spacing w:after="60" w:before="60" w:line="240"/>
-              <w:ind w:firstLine="0" w:left="60" w:right="60"/>
+              <w:spacing w:after="100" w:before="100" w:line="240"/>
+              <w:ind w:firstLine="0" w:left="100" w:right="100"/>
             </w:pPr>
             <w:r xmlns:w="http://schemas.openxmlformats.org/wordprocessingml/2006/main" xmlns:wp="http://schemas.openxmlformats.org/drawingml/2006/wordprocessingDrawing" xmlns:r="http://schemas.openxmlformats.org/officeDocument/2006/relationships" xmlns:w14="http://schemas.microsoft.com/office/word/2010/wordml">
               <w:rPr>
@@ -7422,8 +7422,8 @@
           <w:p>
             <w:pPr>
               <w:jc w:val="left"/>
-              <w:spacing w:after="60" w:before="60" w:line="240"/>
-              <w:ind w:firstLine="0" w:left="60" w:right="60"/>
+              <w:spacing w:after="100" w:before="100" w:line="240"/>
+              <w:ind w:firstLine="0" w:left="100" w:right="100"/>
             </w:pPr>
             <w:r xmlns:w="http://schemas.openxmlformats.org/wordprocessingml/2006/main" xmlns:wp="http://schemas.openxmlformats.org/drawingml/2006/wordprocessingDrawing" xmlns:r="http://schemas.openxmlformats.org/officeDocument/2006/relationships" xmlns:w14="http://schemas.microsoft.com/office/word/2010/wordml">
               <w:rPr>
@@ -7440,7 +7440,7 @@
       <w:tr>
         <w:trPr>
           <w:cantSplit/>
-          <w:trHeight w:val="462" w:hRule="auto"/>
+          <w:trHeight w:val="569" w:hRule="auto"/>
         </w:trPr>
         <w:tc>
           <w:tcPr>
@@ -7457,8 +7457,8 @@
           <w:p>
             <w:pPr>
               <w:jc w:val="right"/>
-              <w:spacing w:after="60" w:before="60" w:line="240"/>
-              <w:ind w:firstLine="0" w:left="60" w:right="60"/>
+              <w:spacing w:after="100" w:before="100" w:line="240"/>
+              <w:ind w:firstLine="0" w:left="100" w:right="100"/>
             </w:pPr>
             <w:r xmlns:w="http://schemas.openxmlformats.org/wordprocessingml/2006/main" xmlns:wp="http://schemas.openxmlformats.org/drawingml/2006/wordprocessingDrawing" xmlns:r="http://schemas.openxmlformats.org/officeDocument/2006/relationships" xmlns:w14="http://schemas.microsoft.com/office/word/2010/wordml">
               <w:rPr>
@@ -7486,8 +7486,8 @@
           <w:p>
             <w:pPr>
               <w:jc w:val="right"/>
-              <w:spacing w:after="60" w:before="60" w:line="240"/>
-              <w:ind w:firstLine="0" w:left="60" w:right="60"/>
+              <w:spacing w:after="100" w:before="100" w:line="240"/>
+              <w:ind w:firstLine="0" w:left="100" w:right="100"/>
             </w:pPr>
             <w:r xmlns:w="http://schemas.openxmlformats.org/wordprocessingml/2006/main" xmlns:wp="http://schemas.openxmlformats.org/drawingml/2006/wordprocessingDrawing" xmlns:r="http://schemas.openxmlformats.org/officeDocument/2006/relationships" xmlns:w14="http://schemas.microsoft.com/office/word/2010/wordml">
               <w:rPr>
@@ -7515,8 +7515,8 @@
           <w:p>
             <w:pPr>
               <w:jc w:val="left"/>
-              <w:spacing w:after="60" w:before="60" w:line="240"/>
-              <w:ind w:firstLine="0" w:left="60" w:right="60"/>
+              <w:spacing w:after="100" w:before="100" w:line="240"/>
+              <w:ind w:firstLine="0" w:left="100" w:right="100"/>
             </w:pPr>
             <w:r xmlns:w="http://schemas.openxmlformats.org/wordprocessingml/2006/main" xmlns:wp="http://schemas.openxmlformats.org/drawingml/2006/wordprocessingDrawing" xmlns:r="http://schemas.openxmlformats.org/officeDocument/2006/relationships" xmlns:w14="http://schemas.microsoft.com/office/word/2010/wordml">
               <w:rPr>
@@ -7533,12 +7533,12 @@
       <w:tr>
         <w:trPr>
           <w:cantSplit/>
-          <w:trHeight w:val="463" w:hRule="auto"/>
+          <w:trHeight w:val="569" w:hRule="auto"/>
         </w:trPr>
         <w:tc>
           <w:tcPr>
             <w:tcBorders>
-              <w:bottom w:val="single" w:sz="16" w:space="0" w:color="000000"/>
+              <w:bottom w:val="single" w:sz="16" w:space="0" w:color="666666"/>
             </w:tcBorders>
             <w:shd w:val="clear" w:color="auto" w:fill="FFFFFF"/>
             <w:tcMar>
@@ -7552,8 +7552,8 @@
           <w:p>
             <w:pPr>
               <w:jc w:val="right"/>
-              <w:spacing w:after="60" w:before="60" w:line="240"/>
-              <w:ind w:firstLine="0" w:left="60" w:right="60"/>
+              <w:spacing w:after="100" w:before="100" w:line="240"/>
+              <w:ind w:firstLine="0" w:left="100" w:right="100"/>
             </w:pPr>
             <w:r xmlns:w="http://schemas.openxmlformats.org/wordprocessingml/2006/main" xmlns:wp="http://schemas.openxmlformats.org/drawingml/2006/wordprocessingDrawing" xmlns:r="http://schemas.openxmlformats.org/officeDocument/2006/relationships" xmlns:w14="http://schemas.microsoft.com/office/word/2010/wordml">
               <w:rPr>
@@ -7569,7 +7569,7 @@
         <w:tc>
           <w:tcPr>
             <w:tcBorders>
-              <w:bottom w:val="single" w:sz="16" w:space="0" w:color="000000"/>
+              <w:bottom w:val="single" w:sz="16" w:space="0" w:color="666666"/>
             </w:tcBorders>
             <w:shd w:val="clear" w:color="auto" w:fill="FFFFFF"/>
             <w:tcMar>
@@ -7583,8 +7583,8 @@
           <w:p>
             <w:pPr>
               <w:jc w:val="right"/>
-              <w:spacing w:after="60" w:before="60" w:line="240"/>
-              <w:ind w:firstLine="0" w:left="60" w:right="60"/>
+              <w:spacing w:after="100" w:before="100" w:line="240"/>
+              <w:ind w:firstLine="0" w:left="100" w:right="100"/>
             </w:pPr>
             <w:r xmlns:w="http://schemas.openxmlformats.org/wordprocessingml/2006/main" xmlns:wp="http://schemas.openxmlformats.org/drawingml/2006/wordprocessingDrawing" xmlns:r="http://schemas.openxmlformats.org/officeDocument/2006/relationships" xmlns:w14="http://schemas.microsoft.com/office/word/2010/wordml">
               <w:rPr>
@@ -7600,7 +7600,7 @@
         <w:tc>
           <w:tcPr>
             <w:tcBorders>
-              <w:bottom w:val="single" w:sz="16" w:space="0" w:color="000000"/>
+              <w:bottom w:val="single" w:sz="16" w:space="0" w:color="666666"/>
             </w:tcBorders>
             <w:shd w:val="clear" w:color="auto" w:fill="FFFFFF"/>
             <w:tcMar>
@@ -7614,8 +7614,8 @@
           <w:p>
             <w:pPr>
               <w:jc w:val="left"/>
-              <w:spacing w:after="60" w:before="60" w:line="240"/>
-              <w:ind w:firstLine="0" w:left="60" w:right="60"/>
+              <w:spacing w:after="100" w:before="100" w:line="240"/>
+              <w:ind w:firstLine="0" w:left="100" w:right="100"/>
             </w:pPr>
             <w:r xmlns:w="http://schemas.openxmlformats.org/wordprocessingml/2006/main" xmlns:wp="http://schemas.openxmlformats.org/drawingml/2006/wordprocessingDrawing" xmlns:r="http://schemas.openxmlformats.org/officeDocument/2006/relationships" xmlns:w14="http://schemas.microsoft.com/office/word/2010/wordml">
               <w:rPr>
@@ -7643,7 +7643,7 @@
         <w:rPr/>
         <w:t xml:space="preserve">Table </w:t>
       </w:r>
-      <w:bookmarkStart w:id="b98a44c0-2344-47e4-b6c9-90d371b6e17b" w:name="da"/>
+      <w:bookmarkStart w:id="7f547c5f-9f7f-489c-9c3b-8c7084b1794a" w:name="da"/>
       <w:r xmlns:w="http://schemas.openxmlformats.org/wordprocessingml/2006/main" xmlns:wp="http://schemas.openxmlformats.org/drawingml/2006/wordprocessingDrawing" xmlns:r="http://schemas.openxmlformats.org/officeDocument/2006/relationships" xmlns:w14="http://schemas.microsoft.com/office/word/2010/wordml">
         <w:rPr/>
         <w:fldChar w:fldCharType="begin" w:dirty="true"/>
@@ -7656,7 +7656,7 @@
         <w:rPr/>
         <w:fldChar w:fldCharType="end" w:dirty="true"/>
       </w:r>
-      <w:bookmarkEnd w:id="b98a44c0-2344-47e4-b6c9-90d371b6e17b"/>
+      <w:bookmarkEnd w:id="7f547c5f-9f7f-489c-9c3b-8c7084b1794a"/>
       <w:r>
         <w:rPr/>
         <w:t xml:space="preserve">: </w:t>
@@ -7721,21 +7721,21 @@
         <w:tblLook w:firstRow="1" w:lastRow="0" w:firstColumn="0" w:lastColumn="0" w:noHBand="0" w:noVBand="1"/>
       </w:tblPr>
       <w:tblGrid>
-        <w:gridCol w:w="1808"/>
-        <w:gridCol w:w="671"/>
-        <w:gridCol w:w="1038"/>
+        <w:gridCol w:w="1915"/>
+        <w:gridCol w:w="778"/>
+        <w:gridCol w:w="1144"/>
       </w:tblGrid>
       <w:tr>
         <w:trPr>
           <w:cantSplit/>
-          <w:trHeight w:val="509" w:hRule="auto"/>
+          <w:trHeight w:val="616" w:hRule="auto"/>
           <w:tblHeader/>
         </w:trPr>
         <w:tc>
           <w:tcPr>
             <w:tcBorders>
-              <w:bottom w:val="single" w:sz="16" w:space="0" w:color="000000"/>
-              <w:top w:val="single" w:sz="16" w:space="0" w:color="000000"/>
+              <w:bottom w:val="single" w:sz="16" w:space="0" w:color="666666"/>
+              <w:top w:val="single" w:sz="16" w:space="0" w:color="666666"/>
             </w:tcBorders>
             <w:shd w:val="clear" w:color="auto" w:fill="FFFFFF"/>
             <w:tcMar>
@@ -7749,8 +7749,8 @@
           <w:p>
             <w:pPr>
               <w:jc w:val="right"/>
-              <w:spacing w:after="60" w:before="60" w:line="240"/>
-              <w:ind w:firstLine="0" w:left="60" w:right="60"/>
+              <w:spacing w:after="100" w:before="100" w:line="240"/>
+              <w:ind w:firstLine="0" w:left="100" w:right="100"/>
             </w:pPr>
             <w:r xmlns:w="http://schemas.openxmlformats.org/wordprocessingml/2006/main" xmlns:wp="http://schemas.openxmlformats.org/drawingml/2006/wordprocessingDrawing" xmlns:r="http://schemas.openxmlformats.org/officeDocument/2006/relationships" xmlns:w14="http://schemas.microsoft.com/office/word/2010/wordml">
               <w:rPr>
@@ -7766,8 +7766,8 @@
         <w:tc>
           <w:tcPr>
             <w:tcBorders>
-              <w:bottom w:val="single" w:sz="16" w:space="0" w:color="000000"/>
-              <w:top w:val="single" w:sz="16" w:space="0" w:color="000000"/>
+              <w:bottom w:val="single" w:sz="16" w:space="0" w:color="666666"/>
+              <w:top w:val="single" w:sz="16" w:space="0" w:color="666666"/>
             </w:tcBorders>
             <w:shd w:val="clear" w:color="auto" w:fill="FFFFFF"/>
             <w:tcMar>
@@ -7781,8 +7781,8 @@
           <w:p>
             <w:pPr>
               <w:jc w:val="right"/>
-              <w:spacing w:after="60" w:before="60" w:line="240"/>
-              <w:ind w:firstLine="0" w:left="60" w:right="60"/>
+              <w:spacing w:after="100" w:before="100" w:line="240"/>
+              <w:ind w:firstLine="0" w:left="100" w:right="100"/>
             </w:pPr>
             <w:r xmlns:w="http://schemas.openxmlformats.org/wordprocessingml/2006/main" xmlns:wp="http://schemas.openxmlformats.org/drawingml/2006/wordprocessingDrawing" xmlns:r="http://schemas.openxmlformats.org/officeDocument/2006/relationships" xmlns:w14="http://schemas.microsoft.com/office/word/2010/wordml">
               <w:rPr>
@@ -7798,8 +7798,8 @@
         <w:tc>
           <w:tcPr>
             <w:tcBorders>
-              <w:bottom w:val="single" w:sz="16" w:space="0" w:color="000000"/>
-              <w:top w:val="single" w:sz="16" w:space="0" w:color="000000"/>
+              <w:bottom w:val="single" w:sz="16" w:space="0" w:color="666666"/>
+              <w:top w:val="single" w:sz="16" w:space="0" w:color="666666"/>
             </w:tcBorders>
             <w:shd w:val="clear" w:color="auto" w:fill="FFFFFF"/>
             <w:tcMar>
@@ -7813,8 +7813,8 @@
           <w:p>
             <w:pPr>
               <w:jc w:val="left"/>
-              <w:spacing w:after="60" w:before="60" w:line="240"/>
-              <w:ind w:firstLine="0" w:left="60" w:right="60"/>
+              <w:spacing w:after="100" w:before="100" w:line="240"/>
+              <w:ind w:firstLine="0" w:left="100" w:right="100"/>
             </w:pPr>
             <w:r xmlns:w="http://schemas.openxmlformats.org/wordprocessingml/2006/main" xmlns:wp="http://schemas.openxmlformats.org/drawingml/2006/wordprocessingDrawing" xmlns:r="http://schemas.openxmlformats.org/officeDocument/2006/relationships" xmlns:w14="http://schemas.microsoft.com/office/word/2010/wordml">
               <w:rPr>
@@ -7831,7 +7831,7 @@
       <w:tr>
         <w:trPr>
           <w:cantSplit/>
-          <w:trHeight w:val="463" w:hRule="auto"/>
+          <w:trHeight w:val="569" w:hRule="auto"/>
         </w:trPr>
         <w:tc>
           <w:tcPr>
@@ -7848,8 +7848,8 @@
           <w:p>
             <w:pPr>
               <w:jc w:val="right"/>
-              <w:spacing w:after="60" w:before="60" w:line="240"/>
-              <w:ind w:firstLine="0" w:left="60" w:right="60"/>
+              <w:spacing w:after="100" w:before="100" w:line="240"/>
+              <w:ind w:firstLine="0" w:left="100" w:right="100"/>
             </w:pPr>
             <w:r xmlns:w="http://schemas.openxmlformats.org/wordprocessingml/2006/main" xmlns:wp="http://schemas.openxmlformats.org/drawingml/2006/wordprocessingDrawing" xmlns:r="http://schemas.openxmlformats.org/officeDocument/2006/relationships" xmlns:w14="http://schemas.microsoft.com/office/word/2010/wordml">
               <w:rPr>
@@ -7877,8 +7877,8 @@
           <w:p>
             <w:pPr>
               <w:jc w:val="right"/>
-              <w:spacing w:after="60" w:before="60" w:line="240"/>
-              <w:ind w:firstLine="0" w:left="60" w:right="60"/>
+              <w:spacing w:after="100" w:before="100" w:line="240"/>
+              <w:ind w:firstLine="0" w:left="100" w:right="100"/>
             </w:pPr>
             <w:r xmlns:w="http://schemas.openxmlformats.org/wordprocessingml/2006/main" xmlns:wp="http://schemas.openxmlformats.org/drawingml/2006/wordprocessingDrawing" xmlns:r="http://schemas.openxmlformats.org/officeDocument/2006/relationships" xmlns:w14="http://schemas.microsoft.com/office/word/2010/wordml">
               <w:rPr>
@@ -7906,8 +7906,8 @@
           <w:p>
             <w:pPr>
               <w:jc w:val="left"/>
-              <w:spacing w:after="60" w:before="60" w:line="240"/>
-              <w:ind w:firstLine="0" w:left="60" w:right="60"/>
+              <w:spacing w:after="100" w:before="100" w:line="240"/>
+              <w:ind w:firstLine="0" w:left="100" w:right="100"/>
             </w:pPr>
             <w:r xmlns:w="http://schemas.openxmlformats.org/wordprocessingml/2006/main" xmlns:wp="http://schemas.openxmlformats.org/drawingml/2006/wordprocessingDrawing" xmlns:r="http://schemas.openxmlformats.org/officeDocument/2006/relationships" xmlns:w14="http://schemas.microsoft.com/office/word/2010/wordml">
               <w:rPr>
@@ -7924,7 +7924,7 @@
       <w:tr>
         <w:trPr>
           <w:cantSplit/>
-          <w:trHeight w:val="462" w:hRule="auto"/>
+          <w:trHeight w:val="569" w:hRule="auto"/>
         </w:trPr>
         <w:tc>
           <w:tcPr>
@@ -7941,8 +7941,8 @@
           <w:p>
             <w:pPr>
               <w:jc w:val="right"/>
-              <w:spacing w:after="60" w:before="60" w:line="240"/>
-              <w:ind w:firstLine="0" w:left="60" w:right="60"/>
+              <w:spacing w:after="100" w:before="100" w:line="240"/>
+              <w:ind w:firstLine="0" w:left="100" w:right="100"/>
             </w:pPr>
             <w:r xmlns:w="http://schemas.openxmlformats.org/wordprocessingml/2006/main" xmlns:wp="http://schemas.openxmlformats.org/drawingml/2006/wordprocessingDrawing" xmlns:r="http://schemas.openxmlformats.org/officeDocument/2006/relationships" xmlns:w14="http://schemas.microsoft.com/office/word/2010/wordml">
               <w:rPr>
@@ -7970,8 +7970,8 @@
           <w:p>
             <w:pPr>
               <w:jc w:val="right"/>
-              <w:spacing w:after="60" w:before="60" w:line="240"/>
-              <w:ind w:firstLine="0" w:left="60" w:right="60"/>
+              <w:spacing w:after="100" w:before="100" w:line="240"/>
+              <w:ind w:firstLine="0" w:left="100" w:right="100"/>
             </w:pPr>
             <w:r xmlns:w="http://schemas.openxmlformats.org/wordprocessingml/2006/main" xmlns:wp="http://schemas.openxmlformats.org/drawingml/2006/wordprocessingDrawing" xmlns:r="http://schemas.openxmlformats.org/officeDocument/2006/relationships" xmlns:w14="http://schemas.microsoft.com/office/word/2010/wordml">
               <w:rPr>
@@ -7999,8 +7999,8 @@
           <w:p>
             <w:pPr>
               <w:jc w:val="left"/>
-              <w:spacing w:after="60" w:before="60" w:line="240"/>
-              <w:ind w:firstLine="0" w:left="60" w:right="60"/>
+              <w:spacing w:after="100" w:before="100" w:line="240"/>
+              <w:ind w:firstLine="0" w:left="100" w:right="100"/>
             </w:pPr>
             <w:r xmlns:w="http://schemas.openxmlformats.org/wordprocessingml/2006/main" xmlns:wp="http://schemas.openxmlformats.org/drawingml/2006/wordprocessingDrawing" xmlns:r="http://schemas.openxmlformats.org/officeDocument/2006/relationships" xmlns:w14="http://schemas.microsoft.com/office/word/2010/wordml">
               <w:rPr>
@@ -8017,7 +8017,7 @@
       <w:tr>
         <w:trPr>
           <w:cantSplit/>
-          <w:trHeight w:val="462" w:hRule="auto"/>
+          <w:trHeight w:val="569" w:hRule="auto"/>
         </w:trPr>
         <w:tc>
           <w:tcPr>
@@ -8034,8 +8034,8 @@
           <w:p>
             <w:pPr>
               <w:jc w:val="right"/>
-              <w:spacing w:after="60" w:before="60" w:line="240"/>
-              <w:ind w:firstLine="0" w:left="60" w:right="60"/>
+              <w:spacing w:after="100" w:before="100" w:line="240"/>
+              <w:ind w:firstLine="0" w:left="100" w:right="100"/>
             </w:pPr>
             <w:r xmlns:w="http://schemas.openxmlformats.org/wordprocessingml/2006/main" xmlns:wp="http://schemas.openxmlformats.org/drawingml/2006/wordprocessingDrawing" xmlns:r="http://schemas.openxmlformats.org/officeDocument/2006/relationships" xmlns:w14="http://schemas.microsoft.com/office/word/2010/wordml">
               <w:rPr>
@@ -8063,8 +8063,8 @@
           <w:p>
             <w:pPr>
               <w:jc w:val="right"/>
-              <w:spacing w:after="60" w:before="60" w:line="240"/>
-              <w:ind w:firstLine="0" w:left="60" w:right="60"/>
+              <w:spacing w:after="100" w:before="100" w:line="240"/>
+              <w:ind w:firstLine="0" w:left="100" w:right="100"/>
             </w:pPr>
             <w:r xmlns:w="http://schemas.openxmlformats.org/wordprocessingml/2006/main" xmlns:wp="http://schemas.openxmlformats.org/drawingml/2006/wordprocessingDrawing" xmlns:r="http://schemas.openxmlformats.org/officeDocument/2006/relationships" xmlns:w14="http://schemas.microsoft.com/office/word/2010/wordml">
               <w:rPr>
@@ -8092,8 +8092,8 @@
           <w:p>
             <w:pPr>
               <w:jc w:val="left"/>
-              <w:spacing w:after="60" w:before="60" w:line="240"/>
-              <w:ind w:firstLine="0" w:left="60" w:right="60"/>
+              <w:spacing w:after="100" w:before="100" w:line="240"/>
+              <w:ind w:firstLine="0" w:left="100" w:right="100"/>
             </w:pPr>
             <w:r xmlns:w="http://schemas.openxmlformats.org/wordprocessingml/2006/main" xmlns:wp="http://schemas.openxmlformats.org/drawingml/2006/wordprocessingDrawing" xmlns:r="http://schemas.openxmlformats.org/officeDocument/2006/relationships" xmlns:w14="http://schemas.microsoft.com/office/word/2010/wordml">
               <w:rPr>
@@ -8110,7 +8110,7 @@
       <w:tr>
         <w:trPr>
           <w:cantSplit/>
-          <w:trHeight w:val="463" w:hRule="auto"/>
+          <w:trHeight w:val="569" w:hRule="auto"/>
         </w:trPr>
         <w:tc>
           <w:tcPr>
@@ -8127,8 +8127,8 @@
           <w:p>
             <w:pPr>
               <w:jc w:val="right"/>
-              <w:spacing w:after="60" w:before="60" w:line="240"/>
-              <w:ind w:firstLine="0" w:left="60" w:right="60"/>
+              <w:spacing w:after="100" w:before="100" w:line="240"/>
+              <w:ind w:firstLine="0" w:left="100" w:right="100"/>
             </w:pPr>
             <w:r xmlns:w="http://schemas.openxmlformats.org/wordprocessingml/2006/main" xmlns:wp="http://schemas.openxmlformats.org/drawingml/2006/wordprocessingDrawing" xmlns:r="http://schemas.openxmlformats.org/officeDocument/2006/relationships" xmlns:w14="http://schemas.microsoft.com/office/word/2010/wordml">
               <w:rPr>
@@ -8156,8 +8156,8 @@
           <w:p>
             <w:pPr>
               <w:jc w:val="right"/>
-              <w:spacing w:after="60" w:before="60" w:line="240"/>
-              <w:ind w:firstLine="0" w:left="60" w:right="60"/>
+              <w:spacing w:after="100" w:before="100" w:line="240"/>
+              <w:ind w:firstLine="0" w:left="100" w:right="100"/>
             </w:pPr>
             <w:r xmlns:w="http://schemas.openxmlformats.org/wordprocessingml/2006/main" xmlns:wp="http://schemas.openxmlformats.org/drawingml/2006/wordprocessingDrawing" xmlns:r="http://schemas.openxmlformats.org/officeDocument/2006/relationships" xmlns:w14="http://schemas.microsoft.com/office/word/2010/wordml">
               <w:rPr>
@@ -8185,8 +8185,8 @@
           <w:p>
             <w:pPr>
               <w:jc w:val="left"/>
-              <w:spacing w:after="60" w:before="60" w:line="240"/>
-              <w:ind w:firstLine="0" w:left="60" w:right="60"/>
+              <w:spacing w:after="100" w:before="100" w:line="240"/>
+              <w:ind w:firstLine="0" w:left="100" w:right="100"/>
             </w:pPr>
             <w:r xmlns:w="http://schemas.openxmlformats.org/wordprocessingml/2006/main" xmlns:wp="http://schemas.openxmlformats.org/drawingml/2006/wordprocessingDrawing" xmlns:r="http://schemas.openxmlformats.org/officeDocument/2006/relationships" xmlns:w14="http://schemas.microsoft.com/office/word/2010/wordml">
               <w:rPr>
@@ -8203,12 +8203,12 @@
       <w:tr>
         <w:trPr>
           <w:cantSplit/>
-          <w:trHeight w:val="458" w:hRule="auto"/>
+          <w:trHeight w:val="565" w:hRule="auto"/>
         </w:trPr>
         <w:tc>
           <w:tcPr>
             <w:tcBorders>
-              <w:bottom w:val="single" w:sz="16" w:space="0" w:color="000000"/>
+              <w:bottom w:val="single" w:sz="16" w:space="0" w:color="666666"/>
             </w:tcBorders>
             <w:shd w:val="clear" w:color="auto" w:fill="FFFFFF"/>
             <w:tcMar>
@@ -8222,8 +8222,8 @@
           <w:p>
             <w:pPr>
               <w:jc w:val="right"/>
-              <w:spacing w:after="60" w:before="60" w:line="240"/>
-              <w:ind w:firstLine="0" w:left="60" w:right="60"/>
+              <w:spacing w:after="100" w:before="100" w:line="240"/>
+              <w:ind w:firstLine="0" w:left="100" w:right="100"/>
             </w:pPr>
             <w:r xmlns:w="http://schemas.openxmlformats.org/wordprocessingml/2006/main" xmlns:wp="http://schemas.openxmlformats.org/drawingml/2006/wordprocessingDrawing" xmlns:r="http://schemas.openxmlformats.org/officeDocument/2006/relationships" xmlns:w14="http://schemas.microsoft.com/office/word/2010/wordml">
               <w:rPr>
@@ -8239,7 +8239,7 @@
         <w:tc>
           <w:tcPr>
             <w:tcBorders>
-              <w:bottom w:val="single" w:sz="16" w:space="0" w:color="000000"/>
+              <w:bottom w:val="single" w:sz="16" w:space="0" w:color="666666"/>
             </w:tcBorders>
             <w:shd w:val="clear" w:color="auto" w:fill="FFFFFF"/>
             <w:tcMar>
@@ -8253,8 +8253,8 @@
           <w:p>
             <w:pPr>
               <w:jc w:val="right"/>
-              <w:spacing w:after="60" w:before="60" w:line="240"/>
-              <w:ind w:firstLine="0" w:left="60" w:right="60"/>
+              <w:spacing w:after="100" w:before="100" w:line="240"/>
+              <w:ind w:firstLine="0" w:left="100" w:right="100"/>
             </w:pPr>
             <w:r xmlns:w="http://schemas.openxmlformats.org/wordprocessingml/2006/main" xmlns:wp="http://schemas.openxmlformats.org/drawingml/2006/wordprocessingDrawing" xmlns:r="http://schemas.openxmlformats.org/officeDocument/2006/relationships" xmlns:w14="http://schemas.microsoft.com/office/word/2010/wordml">
               <w:rPr>
@@ -8270,7 +8270,7 @@
         <w:tc>
           <w:tcPr>
             <w:tcBorders>
-              <w:bottom w:val="single" w:sz="16" w:space="0" w:color="000000"/>
+              <w:bottom w:val="single" w:sz="16" w:space="0" w:color="666666"/>
             </w:tcBorders>
             <w:shd w:val="clear" w:color="auto" w:fill="FFFFFF"/>
             <w:tcMar>
@@ -8284,8 +8284,8 @@
           <w:p>
             <w:pPr>
               <w:jc w:val="left"/>
-              <w:spacing w:after="60" w:before="60" w:line="240"/>
-              <w:ind w:firstLine="0" w:left="60" w:right="60"/>
+              <w:spacing w:after="100" w:before="100" w:line="240"/>
+              <w:ind w:firstLine="0" w:left="100" w:right="100"/>
             </w:pPr>
             <w:r xmlns:w="http://schemas.openxmlformats.org/wordprocessingml/2006/main" xmlns:wp="http://schemas.openxmlformats.org/drawingml/2006/wordprocessingDrawing" xmlns:r="http://schemas.openxmlformats.org/officeDocument/2006/relationships" xmlns:w14="http://schemas.microsoft.com/office/word/2010/wordml">
               <w:rPr>
@@ -8313,7 +8313,7 @@
         <w:rPr/>
         <w:t xml:space="preserve">Table </w:t>
       </w:r>
-      <w:bookmarkStart w:id="71debbaf-cdcf-481d-9dcf-7d1c080ae41e" w:name="su"/>
+      <w:bookmarkStart w:id="93ca8f3d-dca2-4056-89c6-3f9cb9bb5474" w:name="su"/>
       <w:r xmlns:w="http://schemas.openxmlformats.org/wordprocessingml/2006/main" xmlns:wp="http://schemas.openxmlformats.org/drawingml/2006/wordprocessingDrawing" xmlns:r="http://schemas.openxmlformats.org/officeDocument/2006/relationships" xmlns:w14="http://schemas.microsoft.com/office/word/2010/wordml">
         <w:rPr/>
         <w:fldChar w:fldCharType="begin" w:dirty="true"/>
@@ -8326,7 +8326,7 @@
         <w:rPr/>
         <w:fldChar w:fldCharType="end" w:dirty="true"/>
       </w:r>
-      <w:bookmarkEnd w:id="71debbaf-cdcf-481d-9dcf-7d1c080ae41e"/>
+      <w:bookmarkEnd w:id="93ca8f3d-dca2-4056-89c6-3f9cb9bb5474"/>
       <w:r>
         <w:rPr/>
         <w:t xml:space="preserve">: </w:t>
@@ -8358,20 +8358,20 @@
         <w:tblLook w:firstRow="1" w:lastRow="0" w:firstColumn="0" w:lastColumn="0" w:noHBand="0" w:noVBand="1"/>
       </w:tblPr>
       <w:tblGrid>
-        <w:gridCol w:w="1674"/>
-        <w:gridCol w:w="549"/>
+        <w:gridCol w:w="1780"/>
+        <w:gridCol w:w="655"/>
       </w:tblGrid>
       <w:tr>
         <w:trPr>
           <w:cantSplit/>
-          <w:trHeight w:val="468" w:hRule="auto"/>
+          <w:trHeight w:val="575" w:hRule="auto"/>
           <w:tblHeader/>
         </w:trPr>
         <w:tc>
           <w:tcPr>
             <w:tcBorders>
-              <w:bottom w:val="single" w:sz="16" w:space="0" w:color="000000"/>
-              <w:top w:val="single" w:sz="16" w:space="0" w:color="000000"/>
+              <w:bottom w:val="single" w:sz="16" w:space="0" w:color="666666"/>
+              <w:top w:val="single" w:sz="16" w:space="0" w:color="666666"/>
             </w:tcBorders>
             <w:shd w:val="clear" w:color="auto" w:fill="FFFFFF"/>
             <w:tcMar>
@@ -8385,8 +8385,8 @@
           <w:p>
             <w:pPr>
               <w:jc w:val="left"/>
-              <w:spacing w:after="60" w:before="60" w:line="240"/>
-              <w:ind w:firstLine="0" w:left="60" w:right="60"/>
+              <w:spacing w:after="100" w:before="100" w:line="240"/>
+              <w:ind w:firstLine="0" w:left="100" w:right="100"/>
             </w:pPr>
             <w:r xmlns:w="http://schemas.openxmlformats.org/wordprocessingml/2006/main" xmlns:wp="http://schemas.openxmlformats.org/drawingml/2006/wordprocessingDrawing" xmlns:r="http://schemas.openxmlformats.org/officeDocument/2006/relationships" xmlns:w14="http://schemas.microsoft.com/office/word/2010/wordml">
               <w:rPr>
@@ -8402,8 +8402,8 @@
         <w:tc>
           <w:tcPr>
             <w:tcBorders>
-              <w:bottom w:val="single" w:sz="16" w:space="0" w:color="000000"/>
-              <w:top w:val="single" w:sz="16" w:space="0" w:color="000000"/>
+              <w:bottom w:val="single" w:sz="16" w:space="0" w:color="666666"/>
+              <w:top w:val="single" w:sz="16" w:space="0" w:color="666666"/>
             </w:tcBorders>
             <w:shd w:val="clear" w:color="auto" w:fill="FFFFFF"/>
             <w:tcMar>
@@ -8417,8 +8417,8 @@
           <w:p>
             <w:pPr>
               <w:jc w:val="right"/>
-              <w:spacing w:after="60" w:before="60" w:line="240"/>
-              <w:ind w:firstLine="0" w:left="60" w:right="60"/>
+              <w:spacing w:after="100" w:before="100" w:line="240"/>
+              <w:ind w:firstLine="0" w:left="100" w:right="100"/>
             </w:pPr>
             <w:r xmlns:w="http://schemas.openxmlformats.org/wordprocessingml/2006/main" xmlns:wp="http://schemas.openxmlformats.org/drawingml/2006/wordprocessingDrawing" xmlns:r="http://schemas.openxmlformats.org/officeDocument/2006/relationships" xmlns:w14="http://schemas.microsoft.com/office/word/2010/wordml">
               <w:rPr>
@@ -8435,7 +8435,7 @@
       <w:tr>
         <w:trPr>
           <w:cantSplit/>
-          <w:trHeight w:val="471" w:hRule="auto"/>
+          <w:trHeight w:val="577" w:hRule="auto"/>
         </w:trPr>
         <w:tc>
           <w:tcPr>
@@ -8452,8 +8452,8 @@
           <w:p>
             <w:pPr>
               <w:jc w:val="left"/>
-              <w:spacing w:after="60" w:before="60" w:line="240"/>
-              <w:ind w:firstLine="0" w:left="60" w:right="60"/>
+              <w:spacing w:after="100" w:before="100" w:line="240"/>
+              <w:ind w:firstLine="0" w:left="100" w:right="100"/>
             </w:pPr>
             <w:r xmlns:w="http://schemas.openxmlformats.org/wordprocessingml/2006/main" xmlns:wp="http://schemas.openxmlformats.org/drawingml/2006/wordprocessingDrawing" xmlns:r="http://schemas.openxmlformats.org/officeDocument/2006/relationships" xmlns:w14="http://schemas.microsoft.com/office/word/2010/wordml">
               <w:rPr>
@@ -8481,8 +8481,8 @@
           <w:p>
             <w:pPr>
               <w:jc w:val="right"/>
-              <w:spacing w:after="60" w:before="60" w:line="240"/>
-              <w:ind w:firstLine="0" w:left="60" w:right="60"/>
+              <w:spacing w:after="100" w:before="100" w:line="240"/>
+              <w:ind w:firstLine="0" w:left="100" w:right="100"/>
             </w:pPr>
             <w:r xmlns:w="http://schemas.openxmlformats.org/wordprocessingml/2006/main" xmlns:wp="http://schemas.openxmlformats.org/drawingml/2006/wordprocessingDrawing" xmlns:r="http://schemas.openxmlformats.org/officeDocument/2006/relationships" xmlns:w14="http://schemas.microsoft.com/office/word/2010/wordml">
               <w:rPr>
@@ -8499,7 +8499,7 @@
       <w:tr>
         <w:trPr>
           <w:cantSplit/>
-          <w:trHeight w:val="470" w:hRule="auto"/>
+          <w:trHeight w:val="577" w:hRule="auto"/>
         </w:trPr>
         <w:tc>
           <w:tcPr>
@@ -8516,8 +8516,8 @@
           <w:p>
             <w:pPr>
               <w:jc w:val="left"/>
-              <w:spacing w:after="60" w:before="60" w:line="240"/>
-              <w:ind w:firstLine="0" w:left="60" w:right="60"/>
+              <w:spacing w:after="100" w:before="100" w:line="240"/>
+              <w:ind w:firstLine="0" w:left="100" w:right="100"/>
             </w:pPr>
             <w:r xmlns:w="http://schemas.openxmlformats.org/wordprocessingml/2006/main" xmlns:wp="http://schemas.openxmlformats.org/drawingml/2006/wordprocessingDrawing" xmlns:r="http://schemas.openxmlformats.org/officeDocument/2006/relationships" xmlns:w14="http://schemas.microsoft.com/office/word/2010/wordml">
               <w:rPr>
@@ -8545,8 +8545,8 @@
           <w:p>
             <w:pPr>
               <w:jc w:val="right"/>
-              <w:spacing w:after="60" w:before="60" w:line="240"/>
-              <w:ind w:firstLine="0" w:left="60" w:right="60"/>
+              <w:spacing w:after="100" w:before="100" w:line="240"/>
+              <w:ind w:firstLine="0" w:left="100" w:right="100"/>
             </w:pPr>
             <w:r xmlns:w="http://schemas.openxmlformats.org/wordprocessingml/2006/main" xmlns:wp="http://schemas.openxmlformats.org/drawingml/2006/wordprocessingDrawing" xmlns:r="http://schemas.openxmlformats.org/officeDocument/2006/relationships" xmlns:w14="http://schemas.microsoft.com/office/word/2010/wordml">
               <w:rPr>
@@ -8563,7 +8563,7 @@
       <w:tr>
         <w:trPr>
           <w:cantSplit/>
-          <w:trHeight w:val="471" w:hRule="auto"/>
+          <w:trHeight w:val="577" w:hRule="auto"/>
         </w:trPr>
         <w:tc>
           <w:tcPr>
@@ -8580,8 +8580,8 @@
           <w:p>
             <w:pPr>
               <w:jc w:val="left"/>
-              <w:spacing w:after="60" w:before="60" w:line="240"/>
-              <w:ind w:firstLine="0" w:left="60" w:right="60"/>
+              <w:spacing w:after="100" w:before="100" w:line="240"/>
+              <w:ind w:firstLine="0" w:left="100" w:right="100"/>
             </w:pPr>
             <w:r xmlns:w="http://schemas.openxmlformats.org/wordprocessingml/2006/main" xmlns:wp="http://schemas.openxmlformats.org/drawingml/2006/wordprocessingDrawing" xmlns:r="http://schemas.openxmlformats.org/officeDocument/2006/relationships" xmlns:w14="http://schemas.microsoft.com/office/word/2010/wordml">
               <w:rPr>
@@ -8609,8 +8609,8 @@
           <w:p>
             <w:pPr>
               <w:jc w:val="right"/>
-              <w:spacing w:after="60" w:before="60" w:line="240"/>
-              <w:ind w:firstLine="0" w:left="60" w:right="60"/>
+              <w:spacing w:after="100" w:before="100" w:line="240"/>
+              <w:ind w:firstLine="0" w:left="100" w:right="100"/>
             </w:pPr>
             <w:r xmlns:w="http://schemas.openxmlformats.org/wordprocessingml/2006/main" xmlns:wp="http://schemas.openxmlformats.org/drawingml/2006/wordprocessingDrawing" xmlns:r="http://schemas.openxmlformats.org/officeDocument/2006/relationships" xmlns:w14="http://schemas.microsoft.com/office/word/2010/wordml">
               <w:rPr>
@@ -8627,7 +8627,7 @@
       <w:tr>
         <w:trPr>
           <w:cantSplit/>
-          <w:trHeight w:val="462" w:hRule="auto"/>
+          <w:trHeight w:val="569" w:hRule="auto"/>
         </w:trPr>
         <w:tc>
           <w:tcPr>
@@ -8644,8 +8644,8 @@
           <w:p>
             <w:pPr>
               <w:jc w:val="left"/>
-              <w:spacing w:after="60" w:before="60" w:line="240"/>
-              <w:ind w:firstLine="0" w:left="60" w:right="60"/>
+              <w:spacing w:after="100" w:before="100" w:line="240"/>
+              <w:ind w:firstLine="0" w:left="100" w:right="100"/>
             </w:pPr>
             <w:r xmlns:w="http://schemas.openxmlformats.org/wordprocessingml/2006/main" xmlns:wp="http://schemas.openxmlformats.org/drawingml/2006/wordprocessingDrawing" xmlns:r="http://schemas.openxmlformats.org/officeDocument/2006/relationships" xmlns:w14="http://schemas.microsoft.com/office/word/2010/wordml">
               <w:rPr>
@@ -8673,8 +8673,8 @@
           <w:p>
             <w:pPr>
               <w:jc w:val="right"/>
-              <w:spacing w:after="60" w:before="60" w:line="240"/>
-              <w:ind w:firstLine="0" w:left="60" w:right="60"/>
+              <w:spacing w:after="100" w:before="100" w:line="240"/>
+              <w:ind w:firstLine="0" w:left="100" w:right="100"/>
             </w:pPr>
             <w:r xmlns:w="http://schemas.openxmlformats.org/wordprocessingml/2006/main" xmlns:wp="http://schemas.openxmlformats.org/drawingml/2006/wordprocessingDrawing" xmlns:r="http://schemas.openxmlformats.org/officeDocument/2006/relationships" xmlns:w14="http://schemas.microsoft.com/office/word/2010/wordml">
               <w:rPr>
@@ -8691,7 +8691,7 @@
       <w:tr>
         <w:trPr>
           <w:cantSplit/>
-          <w:trHeight w:val="471" w:hRule="auto"/>
+          <w:trHeight w:val="577" w:hRule="auto"/>
         </w:trPr>
         <w:tc>
           <w:tcPr>
@@ -8708,8 +8708,8 @@
           <w:p>
             <w:pPr>
               <w:jc w:val="left"/>
-              <w:spacing w:after="60" w:before="60" w:line="240"/>
-              <w:ind w:firstLine="0" w:left="60" w:right="60"/>
+              <w:spacing w:after="100" w:before="100" w:line="240"/>
+              <w:ind w:firstLine="0" w:left="100" w:right="100"/>
             </w:pPr>
             <w:r xmlns:w="http://schemas.openxmlformats.org/wordprocessingml/2006/main" xmlns:wp="http://schemas.openxmlformats.org/drawingml/2006/wordprocessingDrawing" xmlns:r="http://schemas.openxmlformats.org/officeDocument/2006/relationships" xmlns:w14="http://schemas.microsoft.com/office/word/2010/wordml">
               <w:rPr>
@@ -8737,8 +8737,8 @@
           <w:p>
             <w:pPr>
               <w:jc w:val="right"/>
-              <w:spacing w:after="60" w:before="60" w:line="240"/>
-              <w:ind w:firstLine="0" w:left="60" w:right="60"/>
+              <w:spacing w:after="100" w:before="100" w:line="240"/>
+              <w:ind w:firstLine="0" w:left="100" w:right="100"/>
             </w:pPr>
             <w:r xmlns:w="http://schemas.openxmlformats.org/wordprocessingml/2006/main" xmlns:wp="http://schemas.openxmlformats.org/drawingml/2006/wordprocessingDrawing" xmlns:r="http://schemas.openxmlformats.org/officeDocument/2006/relationships" xmlns:w14="http://schemas.microsoft.com/office/word/2010/wordml">
               <w:rPr>
@@ -8755,7 +8755,7 @@
       <w:tr>
         <w:trPr>
           <w:cantSplit/>
-          <w:trHeight w:val="471" w:hRule="auto"/>
+          <w:trHeight w:val="577" w:hRule="auto"/>
         </w:trPr>
         <w:tc>
           <w:tcPr>
@@ -8772,8 +8772,8 @@
           <w:p>
             <w:pPr>
               <w:jc w:val="left"/>
-              <w:spacing w:after="60" w:before="60" w:line="240"/>
-              <w:ind w:firstLine="0" w:left="60" w:right="60"/>
+              <w:spacing w:after="100" w:before="100" w:line="240"/>
+              <w:ind w:firstLine="0" w:left="100" w:right="100"/>
             </w:pPr>
             <w:r xmlns:w="http://schemas.openxmlformats.org/wordprocessingml/2006/main" xmlns:wp="http://schemas.openxmlformats.org/drawingml/2006/wordprocessingDrawing" xmlns:r="http://schemas.openxmlformats.org/officeDocument/2006/relationships" xmlns:w14="http://schemas.microsoft.com/office/word/2010/wordml">
               <w:rPr>
@@ -8801,8 +8801,8 @@
           <w:p>
             <w:pPr>
               <w:jc w:val="right"/>
-              <w:spacing w:after="60" w:before="60" w:line="240"/>
-              <w:ind w:firstLine="0" w:left="60" w:right="60"/>
+              <w:spacing w:after="100" w:before="100" w:line="240"/>
+              <w:ind w:firstLine="0" w:left="100" w:right="100"/>
             </w:pPr>
             <w:r xmlns:w="http://schemas.openxmlformats.org/wordprocessingml/2006/main" xmlns:wp="http://schemas.openxmlformats.org/drawingml/2006/wordprocessingDrawing" xmlns:r="http://schemas.openxmlformats.org/officeDocument/2006/relationships" xmlns:w14="http://schemas.microsoft.com/office/word/2010/wordml">
               <w:rPr>
@@ -8819,7 +8819,7 @@
       <w:tr>
         <w:trPr>
           <w:cantSplit/>
-          <w:trHeight w:val="471" w:hRule="auto"/>
+          <w:trHeight w:val="577" w:hRule="auto"/>
         </w:trPr>
         <w:tc>
           <w:tcPr>
@@ -8836,8 +8836,8 @@
           <w:p>
             <w:pPr>
               <w:jc w:val="left"/>
-              <w:spacing w:after="60" w:before="60" w:line="240"/>
-              <w:ind w:firstLine="0" w:left="60" w:right="60"/>
+              <w:spacing w:after="100" w:before="100" w:line="240"/>
+              <w:ind w:firstLine="0" w:left="100" w:right="100"/>
             </w:pPr>
             <w:r xmlns:w="http://schemas.openxmlformats.org/wordprocessingml/2006/main" xmlns:wp="http://schemas.openxmlformats.org/drawingml/2006/wordprocessingDrawing" xmlns:r="http://schemas.openxmlformats.org/officeDocument/2006/relationships" xmlns:w14="http://schemas.microsoft.com/office/word/2010/wordml">
               <w:rPr>
@@ -8865,8 +8865,8 @@
           <w:p>
             <w:pPr>
               <w:jc w:val="right"/>
-              <w:spacing w:after="60" w:before="60" w:line="240"/>
-              <w:ind w:firstLine="0" w:left="60" w:right="60"/>
+              <w:spacing w:after="100" w:before="100" w:line="240"/>
+              <w:ind w:firstLine="0" w:left="100" w:right="100"/>
             </w:pPr>
             <w:r xmlns:w="http://schemas.openxmlformats.org/wordprocessingml/2006/main" xmlns:wp="http://schemas.openxmlformats.org/drawingml/2006/wordprocessingDrawing" xmlns:r="http://schemas.openxmlformats.org/officeDocument/2006/relationships" xmlns:w14="http://schemas.microsoft.com/office/word/2010/wordml">
               <w:rPr>
@@ -8883,7 +8883,7 @@
       <w:tr>
         <w:trPr>
           <w:cantSplit/>
-          <w:trHeight w:val="471" w:hRule="auto"/>
+          <w:trHeight w:val="577" w:hRule="auto"/>
         </w:trPr>
         <w:tc>
           <w:tcPr>
@@ -8900,8 +8900,8 @@
           <w:p>
             <w:pPr>
               <w:jc w:val="left"/>
-              <w:spacing w:after="60" w:before="60" w:line="240"/>
-              <w:ind w:firstLine="0" w:left="60" w:right="60"/>
+              <w:spacing w:after="100" w:before="100" w:line="240"/>
+              <w:ind w:firstLine="0" w:left="100" w:right="100"/>
             </w:pPr>
             <w:r xmlns:w="http://schemas.openxmlformats.org/wordprocessingml/2006/main" xmlns:wp="http://schemas.openxmlformats.org/drawingml/2006/wordprocessingDrawing" xmlns:r="http://schemas.openxmlformats.org/officeDocument/2006/relationships" xmlns:w14="http://schemas.microsoft.com/office/word/2010/wordml">
               <w:rPr>
@@ -8929,8 +8929,8 @@
           <w:p>
             <w:pPr>
               <w:jc w:val="right"/>
-              <w:spacing w:after="60" w:before="60" w:line="240"/>
-              <w:ind w:firstLine="0" w:left="60" w:right="60"/>
+              <w:spacing w:after="100" w:before="100" w:line="240"/>
+              <w:ind w:firstLine="0" w:left="100" w:right="100"/>
             </w:pPr>
             <w:r xmlns:w="http://schemas.openxmlformats.org/wordprocessingml/2006/main" xmlns:wp="http://schemas.openxmlformats.org/drawingml/2006/wordprocessingDrawing" xmlns:r="http://schemas.openxmlformats.org/officeDocument/2006/relationships" xmlns:w14="http://schemas.microsoft.com/office/word/2010/wordml">
               <w:rPr>
@@ -8947,7 +8947,7 @@
       <w:tr>
         <w:trPr>
           <w:cantSplit/>
-          <w:trHeight w:val="471" w:hRule="auto"/>
+          <w:trHeight w:val="577" w:hRule="auto"/>
         </w:trPr>
         <w:tc>
           <w:tcPr>
@@ -8964,8 +8964,8 @@
           <w:p>
             <w:pPr>
               <w:jc w:val="left"/>
-              <w:spacing w:after="60" w:before="60" w:line="240"/>
-              <w:ind w:firstLine="0" w:left="60" w:right="60"/>
+              <w:spacing w:after="100" w:before="100" w:line="240"/>
+              <w:ind w:firstLine="0" w:left="100" w:right="100"/>
             </w:pPr>
             <w:r xmlns:w="http://schemas.openxmlformats.org/wordprocessingml/2006/main" xmlns:wp="http://schemas.openxmlformats.org/drawingml/2006/wordprocessingDrawing" xmlns:r="http://schemas.openxmlformats.org/officeDocument/2006/relationships" xmlns:w14="http://schemas.microsoft.com/office/word/2010/wordml">
               <w:rPr>
@@ -8993,8 +8993,8 @@
           <w:p>
             <w:pPr>
               <w:jc w:val="right"/>
-              <w:spacing w:after="60" w:before="60" w:line="240"/>
-              <w:ind w:firstLine="0" w:left="60" w:right="60"/>
+              <w:spacing w:after="100" w:before="100" w:line="240"/>
+              <w:ind w:firstLine="0" w:left="100" w:right="100"/>
             </w:pPr>
             <w:r xmlns:w="http://schemas.openxmlformats.org/wordprocessingml/2006/main" xmlns:wp="http://schemas.openxmlformats.org/drawingml/2006/wordprocessingDrawing" xmlns:r="http://schemas.openxmlformats.org/officeDocument/2006/relationships" xmlns:w14="http://schemas.microsoft.com/office/word/2010/wordml">
               <w:rPr>
@@ -9011,7 +9011,7 @@
       <w:tr>
         <w:trPr>
           <w:cantSplit/>
-          <w:trHeight w:val="470" w:hRule="auto"/>
+          <w:trHeight w:val="577" w:hRule="auto"/>
         </w:trPr>
         <w:tc>
           <w:tcPr>
@@ -9028,8 +9028,8 @@
           <w:p>
             <w:pPr>
               <w:jc w:val="left"/>
-              <w:spacing w:after="60" w:before="60" w:line="240"/>
-              <w:ind w:firstLine="0" w:left="60" w:right="60"/>
+              <w:spacing w:after="100" w:before="100" w:line="240"/>
+              <w:ind w:firstLine="0" w:left="100" w:right="100"/>
             </w:pPr>
             <w:r xmlns:w="http://schemas.openxmlformats.org/wordprocessingml/2006/main" xmlns:wp="http://schemas.openxmlformats.org/drawingml/2006/wordprocessingDrawing" xmlns:r="http://schemas.openxmlformats.org/officeDocument/2006/relationships" xmlns:w14="http://schemas.microsoft.com/office/word/2010/wordml">
               <w:rPr>
@@ -9057,8 +9057,8 @@
           <w:p>
             <w:pPr>
               <w:jc w:val="right"/>
-              <w:spacing w:after="60" w:before="60" w:line="240"/>
-              <w:ind w:firstLine="0" w:left="60" w:right="60"/>
+              <w:spacing w:after="100" w:before="100" w:line="240"/>
+              <w:ind w:firstLine="0" w:left="100" w:right="100"/>
             </w:pPr>
             <w:r xmlns:w="http://schemas.openxmlformats.org/wordprocessingml/2006/main" xmlns:wp="http://schemas.openxmlformats.org/drawingml/2006/wordprocessingDrawing" xmlns:r="http://schemas.openxmlformats.org/officeDocument/2006/relationships" xmlns:w14="http://schemas.microsoft.com/office/word/2010/wordml">
               <w:rPr>
@@ -9075,7 +9075,7 @@
       <w:tr>
         <w:trPr>
           <w:cantSplit/>
-          <w:trHeight w:val="471" w:hRule="auto"/>
+          <w:trHeight w:val="577" w:hRule="auto"/>
         </w:trPr>
         <w:tc>
           <w:tcPr>
@@ -9092,8 +9092,8 @@
           <w:p>
             <w:pPr>
               <w:jc w:val="left"/>
-              <w:spacing w:after="60" w:before="60" w:line="240"/>
-              <w:ind w:firstLine="0" w:left="60" w:right="60"/>
+              <w:spacing w:after="100" w:before="100" w:line="240"/>
+              <w:ind w:firstLine="0" w:left="100" w:right="100"/>
             </w:pPr>
             <w:r xmlns:w="http://schemas.openxmlformats.org/wordprocessingml/2006/main" xmlns:wp="http://schemas.openxmlformats.org/drawingml/2006/wordprocessingDrawing" xmlns:r="http://schemas.openxmlformats.org/officeDocument/2006/relationships" xmlns:w14="http://schemas.microsoft.com/office/word/2010/wordml">
               <w:rPr>
@@ -9121,8 +9121,8 @@
           <w:p>
             <w:pPr>
               <w:jc w:val="right"/>
-              <w:spacing w:after="60" w:before="60" w:line="240"/>
-              <w:ind w:firstLine="0" w:left="60" w:right="60"/>
+              <w:spacing w:after="100" w:before="100" w:line="240"/>
+              <w:ind w:firstLine="0" w:left="100" w:right="100"/>
             </w:pPr>
             <w:r xmlns:w="http://schemas.openxmlformats.org/wordprocessingml/2006/main" xmlns:wp="http://schemas.openxmlformats.org/drawingml/2006/wordprocessingDrawing" xmlns:r="http://schemas.openxmlformats.org/officeDocument/2006/relationships" xmlns:w14="http://schemas.microsoft.com/office/word/2010/wordml">
               <w:rPr>
@@ -9139,7 +9139,7 @@
       <w:tr>
         <w:trPr>
           <w:cantSplit/>
-          <w:trHeight w:val="471" w:hRule="auto"/>
+          <w:trHeight w:val="577" w:hRule="auto"/>
         </w:trPr>
         <w:tc>
           <w:tcPr>
@@ -9156,8 +9156,8 @@
           <w:p>
             <w:pPr>
               <w:jc w:val="left"/>
-              <w:spacing w:after="60" w:before="60" w:line="240"/>
-              <w:ind w:firstLine="0" w:left="60" w:right="60"/>
+              <w:spacing w:after="100" w:before="100" w:line="240"/>
+              <w:ind w:firstLine="0" w:left="100" w:right="100"/>
             </w:pPr>
             <w:r xmlns:w="http://schemas.openxmlformats.org/wordprocessingml/2006/main" xmlns:wp="http://schemas.openxmlformats.org/drawingml/2006/wordprocessingDrawing" xmlns:r="http://schemas.openxmlformats.org/officeDocument/2006/relationships" xmlns:w14="http://schemas.microsoft.com/office/word/2010/wordml">
               <w:rPr>
@@ -9185,8 +9185,8 @@
           <w:p>
             <w:pPr>
               <w:jc w:val="right"/>
-              <w:spacing w:after="60" w:before="60" w:line="240"/>
-              <w:ind w:firstLine="0" w:left="60" w:right="60"/>
+              <w:spacing w:after="100" w:before="100" w:line="240"/>
+              <w:ind w:firstLine="0" w:left="100" w:right="100"/>
             </w:pPr>
             <w:r xmlns:w="http://schemas.openxmlformats.org/wordprocessingml/2006/main" xmlns:wp="http://schemas.openxmlformats.org/drawingml/2006/wordprocessingDrawing" xmlns:r="http://schemas.openxmlformats.org/officeDocument/2006/relationships" xmlns:w14="http://schemas.microsoft.com/office/word/2010/wordml">
               <w:rPr>
@@ -9203,12 +9203,12 @@
       <w:tr>
         <w:trPr>
           <w:cantSplit/>
-          <w:trHeight w:val="466" w:hRule="auto"/>
+          <w:trHeight w:val="573" w:hRule="auto"/>
         </w:trPr>
         <w:tc>
           <w:tcPr>
             <w:tcBorders>
-              <w:bottom w:val="single" w:sz="16" w:space="0" w:color="000000"/>
+              <w:bottom w:val="single" w:sz="16" w:space="0" w:color="666666"/>
             </w:tcBorders>
             <w:shd w:val="clear" w:color="auto" w:fill="FFFFFF"/>
             <w:tcMar>
@@ -9222,8 +9222,8 @@
           <w:p>
             <w:pPr>
               <w:jc w:val="left"/>
-              <w:spacing w:after="60" w:before="60" w:line="240"/>
-              <w:ind w:firstLine="0" w:left="60" w:right="60"/>
+              <w:spacing w:after="100" w:before="100" w:line="240"/>
+              <w:ind w:firstLine="0" w:left="100" w:right="100"/>
             </w:pPr>
             <w:r xmlns:w="http://schemas.openxmlformats.org/wordprocessingml/2006/main" xmlns:wp="http://schemas.openxmlformats.org/drawingml/2006/wordprocessingDrawing" xmlns:r="http://schemas.openxmlformats.org/officeDocument/2006/relationships" xmlns:w14="http://schemas.microsoft.com/office/word/2010/wordml">
               <w:rPr>
@@ -9239,7 +9239,7 @@
         <w:tc>
           <w:tcPr>
             <w:tcBorders>
-              <w:bottom w:val="single" w:sz="16" w:space="0" w:color="000000"/>
+              <w:bottom w:val="single" w:sz="16" w:space="0" w:color="666666"/>
             </w:tcBorders>
             <w:shd w:val="clear" w:color="auto" w:fill="FFFFFF"/>
             <w:tcMar>
@@ -9253,8 +9253,8 @@
           <w:p>
             <w:pPr>
               <w:jc w:val="right"/>
-              <w:spacing w:after="60" w:before="60" w:line="240"/>
-              <w:ind w:firstLine="0" w:left="60" w:right="60"/>
+              <w:spacing w:after="100" w:before="100" w:line="240"/>
+              <w:ind w:firstLine="0" w:left="100" w:right="100"/>
             </w:pPr>
             <w:r xmlns:w="http://schemas.openxmlformats.org/wordprocessingml/2006/main" xmlns:wp="http://schemas.openxmlformats.org/drawingml/2006/wordprocessingDrawing" xmlns:r="http://schemas.openxmlformats.org/officeDocument/2006/relationships" xmlns:w14="http://schemas.microsoft.com/office/word/2010/wordml">
               <w:rPr>
@@ -9282,7 +9282,7 @@
         <w:rPr/>
         <w:t xml:space="preserve">Table </w:t>
       </w:r>
-      <w:bookmarkStart w:id="1a5837f3-aeb2-4704-a9c6-8f80ccbecf5b" w:name="reproducibility"/>
+      <w:bookmarkStart w:id="8a011225-b249-4131-88ca-d2b9d20fbe3b" w:name="reproducibility"/>
       <w:r xmlns:w="http://schemas.openxmlformats.org/wordprocessingml/2006/main" xmlns:wp="http://schemas.openxmlformats.org/drawingml/2006/wordprocessingDrawing" xmlns:r="http://schemas.openxmlformats.org/officeDocument/2006/relationships" xmlns:w14="http://schemas.microsoft.com/office/word/2010/wordml">
         <w:rPr/>
         <w:fldChar w:fldCharType="begin" w:dirty="true"/>
@@ -9295,7 +9295,7 @@
         <w:rPr/>
         <w:fldChar w:fldCharType="end" w:dirty="true"/>
       </w:r>
-      <w:bookmarkEnd w:id="1a5837f3-aeb2-4704-a9c6-8f80ccbecf5b"/>
+      <w:bookmarkEnd w:id="8a011225-b249-4131-88ca-d2b9d20fbe3b"/>
       <w:r>
         <w:rPr/>
         <w:t xml:space="preserve">: </w:t>
@@ -9327,21 +9327,21 @@
         <w:tblLook w:firstRow="1" w:lastRow="0" w:firstColumn="0" w:lastColumn="0" w:noHBand="0" w:noVBand="1"/>
       </w:tblPr>
       <w:tblGrid>
-        <w:gridCol w:w="855"/>
-        <w:gridCol w:w="549"/>
-        <w:gridCol w:w="1038"/>
+        <w:gridCol w:w="1206"/>
+        <w:gridCol w:w="655"/>
+        <w:gridCol w:w="1144"/>
       </w:tblGrid>
       <w:tr>
         <w:trPr>
           <w:cantSplit/>
-          <w:trHeight w:val="497" w:hRule="auto"/>
+          <w:trHeight w:val="604" w:hRule="auto"/>
           <w:tblHeader/>
         </w:trPr>
         <w:tc>
           <w:tcPr>
             <w:tcBorders>
-              <w:bottom w:val="single" w:sz="16" w:space="0" w:color="000000"/>
-              <w:top w:val="single" w:sz="16" w:space="0" w:color="000000"/>
+              <w:bottom w:val="single" w:sz="16" w:space="0" w:color="666666"/>
+              <w:top w:val="single" w:sz="16" w:space="0" w:color="666666"/>
             </w:tcBorders>
             <w:shd w:val="clear" w:color="auto" w:fill="FFFFFF"/>
             <w:tcMar>
@@ -9355,8 +9355,8 @@
           <w:p>
             <w:pPr>
               <w:jc w:val="right"/>
-              <w:spacing w:after="60" w:before="60" w:line="240"/>
-              <w:ind w:firstLine="0" w:left="60" w:right="60"/>
+              <w:spacing w:after="100" w:before="100" w:line="240"/>
+              <w:ind w:firstLine="0" w:left="100" w:right="100"/>
             </w:pPr>
             <w:r xmlns:w="http://schemas.openxmlformats.org/wordprocessingml/2006/main" xmlns:wp="http://schemas.openxmlformats.org/drawingml/2006/wordprocessingDrawing" xmlns:r="http://schemas.openxmlformats.org/officeDocument/2006/relationships" xmlns:w14="http://schemas.microsoft.com/office/word/2010/wordml">
               <w:rPr>
@@ -9372,8 +9372,8 @@
         <w:tc>
           <w:tcPr>
             <w:tcBorders>
-              <w:bottom w:val="single" w:sz="16" w:space="0" w:color="000000"/>
-              <w:top w:val="single" w:sz="16" w:space="0" w:color="000000"/>
+              <w:bottom w:val="single" w:sz="16" w:space="0" w:color="666666"/>
+              <w:top w:val="single" w:sz="16" w:space="0" w:color="666666"/>
             </w:tcBorders>
             <w:shd w:val="clear" w:color="auto" w:fill="FFFFFF"/>
             <w:tcMar>
@@ -9387,8 +9387,8 @@
           <w:p>
             <w:pPr>
               <w:jc w:val="right"/>
-              <w:spacing w:after="60" w:before="60" w:line="240"/>
-              <w:ind w:firstLine="0" w:left="60" w:right="60"/>
+              <w:spacing w:after="100" w:before="100" w:line="240"/>
+              <w:ind w:firstLine="0" w:left="100" w:right="100"/>
             </w:pPr>
             <w:r xmlns:w="http://schemas.openxmlformats.org/wordprocessingml/2006/main" xmlns:wp="http://schemas.openxmlformats.org/drawingml/2006/wordprocessingDrawing" xmlns:r="http://schemas.openxmlformats.org/officeDocument/2006/relationships" xmlns:w14="http://schemas.microsoft.com/office/word/2010/wordml">
               <w:rPr>
@@ -9404,8 +9404,8 @@
         <w:tc>
           <w:tcPr>
             <w:tcBorders>
-              <w:bottom w:val="single" w:sz="16" w:space="0" w:color="000000"/>
-              <w:top w:val="single" w:sz="16" w:space="0" w:color="000000"/>
+              <w:bottom w:val="single" w:sz="16" w:space="0" w:color="666666"/>
+              <w:top w:val="single" w:sz="16" w:space="0" w:color="666666"/>
             </w:tcBorders>
             <w:shd w:val="clear" w:color="auto" w:fill="FFFFFF"/>
             <w:tcMar>
@@ -9419,8 +9419,8 @@
           <w:p>
             <w:pPr>
               <w:jc w:val="left"/>
-              <w:spacing w:after="60" w:before="60" w:line="240"/>
-              <w:ind w:firstLine="0" w:left="60" w:right="60"/>
+              <w:spacing w:after="100" w:before="100" w:line="240"/>
+              <w:ind w:firstLine="0" w:left="100" w:right="100"/>
             </w:pPr>
             <w:r xmlns:w="http://schemas.openxmlformats.org/wordprocessingml/2006/main" xmlns:wp="http://schemas.openxmlformats.org/drawingml/2006/wordprocessingDrawing" xmlns:r="http://schemas.openxmlformats.org/officeDocument/2006/relationships" xmlns:w14="http://schemas.microsoft.com/office/word/2010/wordml">
               <w:rPr>
@@ -9437,7 +9437,7 @@
       <w:tr>
         <w:trPr>
           <w:cantSplit/>
-          <w:trHeight w:val="462" w:hRule="auto"/>
+          <w:trHeight w:val="569" w:hRule="auto"/>
         </w:trPr>
         <w:tc>
           <w:tcPr>
@@ -9454,17 +9454,17 @@
           <w:p>
             <w:pPr>
               <w:jc w:val="right"/>
-              <w:spacing w:after="60" w:before="60" w:line="240"/>
-              <w:ind w:firstLine="0" w:left="60" w:right="60"/>
-            </w:pPr>
-            <w:r xmlns:w="http://schemas.openxmlformats.org/wordprocessingml/2006/main" xmlns:wp="http://schemas.openxmlformats.org/drawingml/2006/wordprocessingDrawing" xmlns:r="http://schemas.openxmlformats.org/officeDocument/2006/relationships" xmlns:w14="http://schemas.microsoft.com/office/word/2010/wordml">
-              <w:rPr>
-                <w:rFonts w:ascii="Helvetica" w:hAnsi="Helvetica" w:eastAsia="Helvetica" w:cs="Helvetica"/>
-                <w:sz w:val="22"/>
-                <w:szCs w:val="22"/>
-                <w:color w:val="000000"/>
-              </w:rPr>
-              <w:t xml:space="preserve">0.0</w:t>
+              <w:spacing w:after="100" w:before="100" w:line="240"/>
+              <w:ind w:firstLine="0" w:left="100" w:right="100"/>
+            </w:pPr>
+            <w:r xmlns:w="http://schemas.openxmlformats.org/wordprocessingml/2006/main" xmlns:wp="http://schemas.openxmlformats.org/drawingml/2006/wordprocessingDrawing" xmlns:r="http://schemas.openxmlformats.org/officeDocument/2006/relationships" xmlns:w14="http://schemas.microsoft.com/office/word/2010/wordml">
+              <w:rPr>
+                <w:rFonts w:ascii="Helvetica" w:hAnsi="Helvetica" w:eastAsia="Helvetica" w:cs="Helvetica"/>
+                <w:sz w:val="22"/>
+                <w:szCs w:val="22"/>
+                <w:color w:val="000000"/>
+              </w:rPr>
+              <w:t xml:space="preserve">0.000</w:t>
             </w:r>
           </w:p>
         </w:tc>
@@ -9483,8 +9483,8 @@
           <w:p>
             <w:pPr>
               <w:jc w:val="right"/>
-              <w:spacing w:after="60" w:before="60" w:line="240"/>
-              <w:ind w:firstLine="0" w:left="60" w:right="60"/>
+              <w:spacing w:after="100" w:before="100" w:line="240"/>
+              <w:ind w:firstLine="0" w:left="100" w:right="100"/>
             </w:pPr>
             <w:r xmlns:w="http://schemas.openxmlformats.org/wordprocessingml/2006/main" xmlns:wp="http://schemas.openxmlformats.org/drawingml/2006/wordprocessingDrawing" xmlns:r="http://schemas.openxmlformats.org/officeDocument/2006/relationships" xmlns:w14="http://schemas.microsoft.com/office/word/2010/wordml">
               <w:rPr>
@@ -9512,8 +9512,8 @@
           <w:p>
             <w:pPr>
               <w:jc w:val="left"/>
-              <w:spacing w:after="60" w:before="60" w:line="240"/>
-              <w:ind w:firstLine="0" w:left="60" w:right="60"/>
+              <w:spacing w:after="100" w:before="100" w:line="240"/>
+              <w:ind w:firstLine="0" w:left="100" w:right="100"/>
             </w:pPr>
             <w:r xmlns:w="http://schemas.openxmlformats.org/wordprocessingml/2006/main" xmlns:wp="http://schemas.openxmlformats.org/drawingml/2006/wordprocessingDrawing" xmlns:r="http://schemas.openxmlformats.org/officeDocument/2006/relationships" xmlns:w14="http://schemas.microsoft.com/office/word/2010/wordml">
               <w:rPr>
@@ -9530,7 +9530,7 @@
       <w:tr>
         <w:trPr>
           <w:cantSplit/>
-          <w:trHeight w:val="463" w:hRule="auto"/>
+          <w:trHeight w:val="569" w:hRule="auto"/>
         </w:trPr>
         <w:tc>
           <w:tcPr>
@@ -9547,17 +9547,17 @@
           <w:p>
             <w:pPr>
               <w:jc w:val="right"/>
-              <w:spacing w:after="60" w:before="60" w:line="240"/>
-              <w:ind w:firstLine="0" w:left="60" w:right="60"/>
-            </w:pPr>
-            <w:r xmlns:w="http://schemas.openxmlformats.org/wordprocessingml/2006/main" xmlns:wp="http://schemas.openxmlformats.org/drawingml/2006/wordprocessingDrawing" xmlns:r="http://schemas.openxmlformats.org/officeDocument/2006/relationships" xmlns:w14="http://schemas.microsoft.com/office/word/2010/wordml">
-              <w:rPr>
-                <w:rFonts w:ascii="Helvetica" w:hAnsi="Helvetica" w:eastAsia="Helvetica" w:cs="Helvetica"/>
-                <w:sz w:val="22"/>
-                <w:szCs w:val="22"/>
-                <w:color w:val="000000"/>
-              </w:rPr>
-              <w:t xml:space="preserve">8.3</w:t>
+              <w:spacing w:after="100" w:before="100" w:line="240"/>
+              <w:ind w:firstLine="0" w:left="100" w:right="100"/>
+            </w:pPr>
+            <w:r xmlns:w="http://schemas.openxmlformats.org/wordprocessingml/2006/main" xmlns:wp="http://schemas.openxmlformats.org/drawingml/2006/wordprocessingDrawing" xmlns:r="http://schemas.openxmlformats.org/officeDocument/2006/relationships" xmlns:w14="http://schemas.microsoft.com/office/word/2010/wordml">
+              <w:rPr>
+                <w:rFonts w:ascii="Helvetica" w:hAnsi="Helvetica" w:eastAsia="Helvetica" w:cs="Helvetica"/>
+                <w:sz w:val="22"/>
+                <w:szCs w:val="22"/>
+                <w:color w:val="000000"/>
+              </w:rPr>
+              <w:t xml:space="preserve">8.333</w:t>
             </w:r>
           </w:p>
         </w:tc>
@@ -9576,8 +9576,8 @@
           <w:p>
             <w:pPr>
               <w:jc w:val="right"/>
-              <w:spacing w:after="60" w:before="60" w:line="240"/>
-              <w:ind w:firstLine="0" w:left="60" w:right="60"/>
+              <w:spacing w:after="100" w:before="100" w:line="240"/>
+              <w:ind w:firstLine="0" w:left="100" w:right="100"/>
             </w:pPr>
             <w:r xmlns:w="http://schemas.openxmlformats.org/wordprocessingml/2006/main" xmlns:wp="http://schemas.openxmlformats.org/drawingml/2006/wordprocessingDrawing" xmlns:r="http://schemas.openxmlformats.org/officeDocument/2006/relationships" xmlns:w14="http://schemas.microsoft.com/office/word/2010/wordml">
               <w:rPr>
@@ -9605,8 +9605,8 @@
           <w:p>
             <w:pPr>
               <w:jc w:val="left"/>
-              <w:spacing w:after="60" w:before="60" w:line="240"/>
-              <w:ind w:firstLine="0" w:left="60" w:right="60"/>
+              <w:spacing w:after="100" w:before="100" w:line="240"/>
+              <w:ind w:firstLine="0" w:left="100" w:right="100"/>
             </w:pPr>
             <w:r xmlns:w="http://schemas.openxmlformats.org/wordprocessingml/2006/main" xmlns:wp="http://schemas.openxmlformats.org/drawingml/2006/wordprocessingDrawing" xmlns:r="http://schemas.openxmlformats.org/officeDocument/2006/relationships" xmlns:w14="http://schemas.microsoft.com/office/word/2010/wordml">
               <w:rPr>
@@ -9623,7 +9623,7 @@
       <w:tr>
         <w:trPr>
           <w:cantSplit/>
-          <w:trHeight w:val="462" w:hRule="auto"/>
+          <w:trHeight w:val="569" w:hRule="auto"/>
         </w:trPr>
         <w:tc>
           <w:tcPr>
@@ -9640,17 +9640,17 @@
           <w:p>
             <w:pPr>
               <w:jc w:val="right"/>
-              <w:spacing w:after="60" w:before="60" w:line="240"/>
-              <w:ind w:firstLine="0" w:left="60" w:right="60"/>
-            </w:pPr>
-            <w:r xmlns:w="http://schemas.openxmlformats.org/wordprocessingml/2006/main" xmlns:wp="http://schemas.openxmlformats.org/drawingml/2006/wordprocessingDrawing" xmlns:r="http://schemas.openxmlformats.org/officeDocument/2006/relationships" xmlns:w14="http://schemas.microsoft.com/office/word/2010/wordml">
-              <w:rPr>
-                <w:rFonts w:ascii="Helvetica" w:hAnsi="Helvetica" w:eastAsia="Helvetica" w:cs="Helvetica"/>
-                <w:sz w:val="22"/>
-                <w:szCs w:val="22"/>
-                <w:color w:val="000000"/>
-              </w:rPr>
-              <w:t xml:space="preserve">11.1</w:t>
+              <w:spacing w:after="100" w:before="100" w:line="240"/>
+              <w:ind w:firstLine="0" w:left="100" w:right="100"/>
+            </w:pPr>
+            <w:r xmlns:w="http://schemas.openxmlformats.org/wordprocessingml/2006/main" xmlns:wp="http://schemas.openxmlformats.org/drawingml/2006/wordprocessingDrawing" xmlns:r="http://schemas.openxmlformats.org/officeDocument/2006/relationships" xmlns:w14="http://schemas.microsoft.com/office/word/2010/wordml">
+              <w:rPr>
+                <w:rFonts w:ascii="Helvetica" w:hAnsi="Helvetica" w:eastAsia="Helvetica" w:cs="Helvetica"/>
+                <w:sz w:val="22"/>
+                <w:szCs w:val="22"/>
+                <w:color w:val="000000"/>
+              </w:rPr>
+              <w:t xml:space="preserve">11.111</w:t>
             </w:r>
           </w:p>
         </w:tc>
@@ -9669,8 +9669,8 @@
           <w:p>
             <w:pPr>
               <w:jc w:val="right"/>
-              <w:spacing w:after="60" w:before="60" w:line="240"/>
-              <w:ind w:firstLine="0" w:left="60" w:right="60"/>
+              <w:spacing w:after="100" w:before="100" w:line="240"/>
+              <w:ind w:firstLine="0" w:left="100" w:right="100"/>
             </w:pPr>
             <w:r xmlns:w="http://schemas.openxmlformats.org/wordprocessingml/2006/main" xmlns:wp="http://schemas.openxmlformats.org/drawingml/2006/wordprocessingDrawing" xmlns:r="http://schemas.openxmlformats.org/officeDocument/2006/relationships" xmlns:w14="http://schemas.microsoft.com/office/word/2010/wordml">
               <w:rPr>
@@ -9698,8 +9698,8 @@
           <w:p>
             <w:pPr>
               <w:jc w:val="left"/>
-              <w:spacing w:after="60" w:before="60" w:line="240"/>
-              <w:ind w:firstLine="0" w:left="60" w:right="60"/>
+              <w:spacing w:after="100" w:before="100" w:line="240"/>
+              <w:ind w:firstLine="0" w:left="100" w:right="100"/>
             </w:pPr>
             <w:r xmlns:w="http://schemas.openxmlformats.org/wordprocessingml/2006/main" xmlns:wp="http://schemas.openxmlformats.org/drawingml/2006/wordprocessingDrawing" xmlns:r="http://schemas.openxmlformats.org/officeDocument/2006/relationships" xmlns:w14="http://schemas.microsoft.com/office/word/2010/wordml">
               <w:rPr>
@@ -9716,7 +9716,7 @@
       <w:tr>
         <w:trPr>
           <w:cantSplit/>
-          <w:trHeight w:val="463" w:hRule="auto"/>
+          <w:trHeight w:val="569" w:hRule="auto"/>
         </w:trPr>
         <w:tc>
           <w:tcPr>
@@ -9733,17 +9733,17 @@
           <w:p>
             <w:pPr>
               <w:jc w:val="right"/>
-              <w:spacing w:after="60" w:before="60" w:line="240"/>
-              <w:ind w:firstLine="0" w:left="60" w:right="60"/>
-            </w:pPr>
-            <w:r xmlns:w="http://schemas.openxmlformats.org/wordprocessingml/2006/main" xmlns:wp="http://schemas.openxmlformats.org/drawingml/2006/wordprocessingDrawing" xmlns:r="http://schemas.openxmlformats.org/officeDocument/2006/relationships" xmlns:w14="http://schemas.microsoft.com/office/word/2010/wordml">
-              <w:rPr>
-                <w:rFonts w:ascii="Helvetica" w:hAnsi="Helvetica" w:eastAsia="Helvetica" w:cs="Helvetica"/>
-                <w:sz w:val="22"/>
-                <w:szCs w:val="22"/>
-                <w:color w:val="000000"/>
-              </w:rPr>
-              <w:t xml:space="preserve">16.7</w:t>
+              <w:spacing w:after="100" w:before="100" w:line="240"/>
+              <w:ind w:firstLine="0" w:left="100" w:right="100"/>
+            </w:pPr>
+            <w:r xmlns:w="http://schemas.openxmlformats.org/wordprocessingml/2006/main" xmlns:wp="http://schemas.openxmlformats.org/drawingml/2006/wordprocessingDrawing" xmlns:r="http://schemas.openxmlformats.org/officeDocument/2006/relationships" xmlns:w14="http://schemas.microsoft.com/office/word/2010/wordml">
+              <w:rPr>
+                <w:rFonts w:ascii="Helvetica" w:hAnsi="Helvetica" w:eastAsia="Helvetica" w:cs="Helvetica"/>
+                <w:sz w:val="22"/>
+                <w:szCs w:val="22"/>
+                <w:color w:val="000000"/>
+              </w:rPr>
+              <w:t xml:space="preserve">16.667</w:t>
             </w:r>
           </w:p>
         </w:tc>
@@ -9762,8 +9762,8 @@
           <w:p>
             <w:pPr>
               <w:jc w:val="right"/>
-              <w:spacing w:after="60" w:before="60" w:line="240"/>
-              <w:ind w:firstLine="0" w:left="60" w:right="60"/>
+              <w:spacing w:after="100" w:before="100" w:line="240"/>
+              <w:ind w:firstLine="0" w:left="100" w:right="100"/>
             </w:pPr>
             <w:r xmlns:w="http://schemas.openxmlformats.org/wordprocessingml/2006/main" xmlns:wp="http://schemas.openxmlformats.org/drawingml/2006/wordprocessingDrawing" xmlns:r="http://schemas.openxmlformats.org/officeDocument/2006/relationships" xmlns:w14="http://schemas.microsoft.com/office/word/2010/wordml">
               <w:rPr>
@@ -9791,8 +9791,8 @@
           <w:p>
             <w:pPr>
               <w:jc w:val="left"/>
-              <w:spacing w:after="60" w:before="60" w:line="240"/>
-              <w:ind w:firstLine="0" w:left="60" w:right="60"/>
+              <w:spacing w:after="100" w:before="100" w:line="240"/>
+              <w:ind w:firstLine="0" w:left="100" w:right="100"/>
             </w:pPr>
             <w:r xmlns:w="http://schemas.openxmlformats.org/wordprocessingml/2006/main" xmlns:wp="http://schemas.openxmlformats.org/drawingml/2006/wordprocessingDrawing" xmlns:r="http://schemas.openxmlformats.org/officeDocument/2006/relationships" xmlns:w14="http://schemas.microsoft.com/office/word/2010/wordml">
               <w:rPr>
@@ -9809,7 +9809,7 @@
       <w:tr>
         <w:trPr>
           <w:cantSplit/>
-          <w:trHeight w:val="463" w:hRule="auto"/>
+          <w:trHeight w:val="569" w:hRule="auto"/>
         </w:trPr>
         <w:tc>
           <w:tcPr>
@@ -9826,17 +9826,17 @@
           <w:p>
             <w:pPr>
               <w:jc w:val="right"/>
-              <w:spacing w:after="60" w:before="60" w:line="240"/>
-              <w:ind w:firstLine="0" w:left="60" w:right="60"/>
-            </w:pPr>
-            <w:r xmlns:w="http://schemas.openxmlformats.org/wordprocessingml/2006/main" xmlns:wp="http://schemas.openxmlformats.org/drawingml/2006/wordprocessingDrawing" xmlns:r="http://schemas.openxmlformats.org/officeDocument/2006/relationships" xmlns:w14="http://schemas.microsoft.com/office/word/2010/wordml">
-              <w:rPr>
-                <w:rFonts w:ascii="Helvetica" w:hAnsi="Helvetica" w:eastAsia="Helvetica" w:cs="Helvetica"/>
-                <w:sz w:val="22"/>
-                <w:szCs w:val="22"/>
-                <w:color w:val="000000"/>
-              </w:rPr>
-              <w:t xml:space="preserve">25.0</w:t>
+              <w:spacing w:after="100" w:before="100" w:line="240"/>
+              <w:ind w:firstLine="0" w:left="100" w:right="100"/>
+            </w:pPr>
+            <w:r xmlns:w="http://schemas.openxmlformats.org/wordprocessingml/2006/main" xmlns:wp="http://schemas.openxmlformats.org/drawingml/2006/wordprocessingDrawing" xmlns:r="http://schemas.openxmlformats.org/officeDocument/2006/relationships" xmlns:w14="http://schemas.microsoft.com/office/word/2010/wordml">
+              <w:rPr>
+                <w:rFonts w:ascii="Helvetica" w:hAnsi="Helvetica" w:eastAsia="Helvetica" w:cs="Helvetica"/>
+                <w:sz w:val="22"/>
+                <w:szCs w:val="22"/>
+                <w:color w:val="000000"/>
+              </w:rPr>
+              <w:t xml:space="preserve">25.000</w:t>
             </w:r>
           </w:p>
         </w:tc>
@@ -9855,8 +9855,8 @@
           <w:p>
             <w:pPr>
               <w:jc w:val="right"/>
-              <w:spacing w:after="60" w:before="60" w:line="240"/>
-              <w:ind w:firstLine="0" w:left="60" w:right="60"/>
+              <w:spacing w:after="100" w:before="100" w:line="240"/>
+              <w:ind w:firstLine="0" w:left="100" w:right="100"/>
             </w:pPr>
             <w:r xmlns:w="http://schemas.openxmlformats.org/wordprocessingml/2006/main" xmlns:wp="http://schemas.openxmlformats.org/drawingml/2006/wordprocessingDrawing" xmlns:r="http://schemas.openxmlformats.org/officeDocument/2006/relationships" xmlns:w14="http://schemas.microsoft.com/office/word/2010/wordml">
               <w:rPr>
@@ -9884,8 +9884,8 @@
           <w:p>
             <w:pPr>
               <w:jc w:val="left"/>
-              <w:spacing w:after="60" w:before="60" w:line="240"/>
-              <w:ind w:firstLine="0" w:left="60" w:right="60"/>
+              <w:spacing w:after="100" w:before="100" w:line="240"/>
+              <w:ind w:firstLine="0" w:left="100" w:right="100"/>
             </w:pPr>
             <w:r xmlns:w="http://schemas.openxmlformats.org/wordprocessingml/2006/main" xmlns:wp="http://schemas.openxmlformats.org/drawingml/2006/wordprocessingDrawing" xmlns:r="http://schemas.openxmlformats.org/officeDocument/2006/relationships" xmlns:w14="http://schemas.microsoft.com/office/word/2010/wordml">
               <w:rPr>
@@ -9902,7 +9902,7 @@
       <w:tr>
         <w:trPr>
           <w:cantSplit/>
-          <w:trHeight w:val="463" w:hRule="auto"/>
+          <w:trHeight w:val="569" w:hRule="auto"/>
         </w:trPr>
         <w:tc>
           <w:tcPr>
@@ -9919,17 +9919,17 @@
           <w:p>
             <w:pPr>
               <w:jc w:val="right"/>
-              <w:spacing w:after="60" w:before="60" w:line="240"/>
-              <w:ind w:firstLine="0" w:left="60" w:right="60"/>
-            </w:pPr>
-            <w:r xmlns:w="http://schemas.openxmlformats.org/wordprocessingml/2006/main" xmlns:wp="http://schemas.openxmlformats.org/drawingml/2006/wordprocessingDrawing" xmlns:r="http://schemas.openxmlformats.org/officeDocument/2006/relationships" xmlns:w14="http://schemas.microsoft.com/office/word/2010/wordml">
-              <w:rPr>
-                <w:rFonts w:ascii="Helvetica" w:hAnsi="Helvetica" w:eastAsia="Helvetica" w:cs="Helvetica"/>
-                <w:sz w:val="22"/>
-                <w:szCs w:val="22"/>
-                <w:color w:val="000000"/>
-              </w:rPr>
-              <w:t xml:space="preserve">33.3</w:t>
+              <w:spacing w:after="100" w:before="100" w:line="240"/>
+              <w:ind w:firstLine="0" w:left="100" w:right="100"/>
+            </w:pPr>
+            <w:r xmlns:w="http://schemas.openxmlformats.org/wordprocessingml/2006/main" xmlns:wp="http://schemas.openxmlformats.org/drawingml/2006/wordprocessingDrawing" xmlns:r="http://schemas.openxmlformats.org/officeDocument/2006/relationships" xmlns:w14="http://schemas.microsoft.com/office/word/2010/wordml">
+              <w:rPr>
+                <w:rFonts w:ascii="Helvetica" w:hAnsi="Helvetica" w:eastAsia="Helvetica" w:cs="Helvetica"/>
+                <w:sz w:val="22"/>
+                <w:szCs w:val="22"/>
+                <w:color w:val="000000"/>
+              </w:rPr>
+              <w:t xml:space="preserve">33.333</w:t>
             </w:r>
           </w:p>
         </w:tc>
@@ -9948,8 +9948,8 @@
           <w:p>
             <w:pPr>
               <w:jc w:val="right"/>
-              <w:spacing w:after="60" w:before="60" w:line="240"/>
-              <w:ind w:firstLine="0" w:left="60" w:right="60"/>
+              <w:spacing w:after="100" w:before="100" w:line="240"/>
+              <w:ind w:firstLine="0" w:left="100" w:right="100"/>
             </w:pPr>
             <w:r xmlns:w="http://schemas.openxmlformats.org/wordprocessingml/2006/main" xmlns:wp="http://schemas.openxmlformats.org/drawingml/2006/wordprocessingDrawing" xmlns:r="http://schemas.openxmlformats.org/officeDocument/2006/relationships" xmlns:w14="http://schemas.microsoft.com/office/word/2010/wordml">
               <w:rPr>
@@ -9977,8 +9977,8 @@
           <w:p>
             <w:pPr>
               <w:jc w:val="left"/>
-              <w:spacing w:after="60" w:before="60" w:line="240"/>
-              <w:ind w:firstLine="0" w:left="60" w:right="60"/>
+              <w:spacing w:after="100" w:before="100" w:line="240"/>
+              <w:ind w:firstLine="0" w:left="100" w:right="100"/>
             </w:pPr>
             <w:r xmlns:w="http://schemas.openxmlformats.org/wordprocessingml/2006/main" xmlns:wp="http://schemas.openxmlformats.org/drawingml/2006/wordprocessingDrawing" xmlns:r="http://schemas.openxmlformats.org/officeDocument/2006/relationships" xmlns:w14="http://schemas.microsoft.com/office/word/2010/wordml">
               <w:rPr>
@@ -9995,7 +9995,7 @@
       <w:tr>
         <w:trPr>
           <w:cantSplit/>
-          <w:trHeight w:val="462" w:hRule="auto"/>
+          <w:trHeight w:val="569" w:hRule="auto"/>
         </w:trPr>
         <w:tc>
           <w:tcPr>
@@ -10012,17 +10012,17 @@
           <w:p>
             <w:pPr>
               <w:jc w:val="right"/>
-              <w:spacing w:after="60" w:before="60" w:line="240"/>
-              <w:ind w:firstLine="0" w:left="60" w:right="60"/>
-            </w:pPr>
-            <w:r xmlns:w="http://schemas.openxmlformats.org/wordprocessingml/2006/main" xmlns:wp="http://schemas.openxmlformats.org/drawingml/2006/wordprocessingDrawing" xmlns:r="http://schemas.openxmlformats.org/officeDocument/2006/relationships" xmlns:w14="http://schemas.microsoft.com/office/word/2010/wordml">
-              <w:rPr>
-                <w:rFonts w:ascii="Helvetica" w:hAnsi="Helvetica" w:eastAsia="Helvetica" w:cs="Helvetica"/>
-                <w:sz w:val="22"/>
-                <w:szCs w:val="22"/>
-                <w:color w:val="000000"/>
-              </w:rPr>
-              <w:t xml:space="preserve">41.7</w:t>
+              <w:spacing w:after="100" w:before="100" w:line="240"/>
+              <w:ind w:firstLine="0" w:left="100" w:right="100"/>
+            </w:pPr>
+            <w:r xmlns:w="http://schemas.openxmlformats.org/wordprocessingml/2006/main" xmlns:wp="http://schemas.openxmlformats.org/drawingml/2006/wordprocessingDrawing" xmlns:r="http://schemas.openxmlformats.org/officeDocument/2006/relationships" xmlns:w14="http://schemas.microsoft.com/office/word/2010/wordml">
+              <w:rPr>
+                <w:rFonts w:ascii="Helvetica" w:hAnsi="Helvetica" w:eastAsia="Helvetica" w:cs="Helvetica"/>
+                <w:sz w:val="22"/>
+                <w:szCs w:val="22"/>
+                <w:color w:val="000000"/>
+              </w:rPr>
+              <w:t xml:space="preserve">41.667</w:t>
             </w:r>
           </w:p>
         </w:tc>
@@ -10041,8 +10041,8 @@
           <w:p>
             <w:pPr>
               <w:jc w:val="right"/>
-              <w:spacing w:after="60" w:before="60" w:line="240"/>
-              <w:ind w:firstLine="0" w:left="60" w:right="60"/>
+              <w:spacing w:after="100" w:before="100" w:line="240"/>
+              <w:ind w:firstLine="0" w:left="100" w:right="100"/>
             </w:pPr>
             <w:r xmlns:w="http://schemas.openxmlformats.org/wordprocessingml/2006/main" xmlns:wp="http://schemas.openxmlformats.org/drawingml/2006/wordprocessingDrawing" xmlns:r="http://schemas.openxmlformats.org/officeDocument/2006/relationships" xmlns:w14="http://schemas.microsoft.com/office/word/2010/wordml">
               <w:rPr>
@@ -10070,8 +10070,8 @@
           <w:p>
             <w:pPr>
               <w:jc w:val="left"/>
-              <w:spacing w:after="60" w:before="60" w:line="240"/>
-              <w:ind w:firstLine="0" w:left="60" w:right="60"/>
+              <w:spacing w:after="100" w:before="100" w:line="240"/>
+              <w:ind w:firstLine="0" w:left="100" w:right="100"/>
             </w:pPr>
             <w:r xmlns:w="http://schemas.openxmlformats.org/wordprocessingml/2006/main" xmlns:wp="http://schemas.openxmlformats.org/drawingml/2006/wordprocessingDrawing" xmlns:r="http://schemas.openxmlformats.org/officeDocument/2006/relationships" xmlns:w14="http://schemas.microsoft.com/office/word/2010/wordml">
               <w:rPr>
@@ -10088,7 +10088,7 @@
       <w:tr>
         <w:trPr>
           <w:cantSplit/>
-          <w:trHeight w:val="462" w:hRule="auto"/>
+          <w:trHeight w:val="569" w:hRule="auto"/>
         </w:trPr>
         <w:tc>
           <w:tcPr>
@@ -10105,17 +10105,17 @@
           <w:p>
             <w:pPr>
               <w:jc w:val="right"/>
-              <w:spacing w:after="60" w:before="60" w:line="240"/>
-              <w:ind w:firstLine="0" w:left="60" w:right="60"/>
-            </w:pPr>
-            <w:r xmlns:w="http://schemas.openxmlformats.org/wordprocessingml/2006/main" xmlns:wp="http://schemas.openxmlformats.org/drawingml/2006/wordprocessingDrawing" xmlns:r="http://schemas.openxmlformats.org/officeDocument/2006/relationships" xmlns:w14="http://schemas.microsoft.com/office/word/2010/wordml">
-              <w:rPr>
-                <w:rFonts w:ascii="Helvetica" w:hAnsi="Helvetica" w:eastAsia="Helvetica" w:cs="Helvetica"/>
-                <w:sz w:val="22"/>
-                <w:szCs w:val="22"/>
-                <w:color w:val="000000"/>
-              </w:rPr>
-              <w:t xml:space="preserve">44.4</w:t>
+              <w:spacing w:after="100" w:before="100" w:line="240"/>
+              <w:ind w:firstLine="0" w:left="100" w:right="100"/>
+            </w:pPr>
+            <w:r xmlns:w="http://schemas.openxmlformats.org/wordprocessingml/2006/main" xmlns:wp="http://schemas.openxmlformats.org/drawingml/2006/wordprocessingDrawing" xmlns:r="http://schemas.openxmlformats.org/officeDocument/2006/relationships" xmlns:w14="http://schemas.microsoft.com/office/word/2010/wordml">
+              <w:rPr>
+                <w:rFonts w:ascii="Helvetica" w:hAnsi="Helvetica" w:eastAsia="Helvetica" w:cs="Helvetica"/>
+                <w:sz w:val="22"/>
+                <w:szCs w:val="22"/>
+                <w:color w:val="000000"/>
+              </w:rPr>
+              <w:t xml:space="preserve">44.444</w:t>
             </w:r>
           </w:p>
         </w:tc>
@@ -10134,8 +10134,8 @@
           <w:p>
             <w:pPr>
               <w:jc w:val="right"/>
-              <w:spacing w:after="60" w:before="60" w:line="240"/>
-              <w:ind w:firstLine="0" w:left="60" w:right="60"/>
+              <w:spacing w:after="100" w:before="100" w:line="240"/>
+              <w:ind w:firstLine="0" w:left="100" w:right="100"/>
             </w:pPr>
             <w:r xmlns:w="http://schemas.openxmlformats.org/wordprocessingml/2006/main" xmlns:wp="http://schemas.openxmlformats.org/drawingml/2006/wordprocessingDrawing" xmlns:r="http://schemas.openxmlformats.org/officeDocument/2006/relationships" xmlns:w14="http://schemas.microsoft.com/office/word/2010/wordml">
               <w:rPr>
@@ -10163,8 +10163,8 @@
           <w:p>
             <w:pPr>
               <w:jc w:val="left"/>
-              <w:spacing w:after="60" w:before="60" w:line="240"/>
-              <w:ind w:firstLine="0" w:left="60" w:right="60"/>
+              <w:spacing w:after="100" w:before="100" w:line="240"/>
+              <w:ind w:firstLine="0" w:left="100" w:right="100"/>
             </w:pPr>
             <w:r xmlns:w="http://schemas.openxmlformats.org/wordprocessingml/2006/main" xmlns:wp="http://schemas.openxmlformats.org/drawingml/2006/wordprocessingDrawing" xmlns:r="http://schemas.openxmlformats.org/officeDocument/2006/relationships" xmlns:w14="http://schemas.microsoft.com/office/word/2010/wordml">
               <w:rPr>
@@ -10181,7 +10181,7 @@
       <w:tr>
         <w:trPr>
           <w:cantSplit/>
-          <w:trHeight w:val="462" w:hRule="auto"/>
+          <w:trHeight w:val="569" w:hRule="auto"/>
         </w:trPr>
         <w:tc>
           <w:tcPr>
@@ -10198,17 +10198,17 @@
           <w:p>
             <w:pPr>
               <w:jc w:val="right"/>
-              <w:spacing w:after="60" w:before="60" w:line="240"/>
-              <w:ind w:firstLine="0" w:left="60" w:right="60"/>
-            </w:pPr>
-            <w:r xmlns:w="http://schemas.openxmlformats.org/wordprocessingml/2006/main" xmlns:wp="http://schemas.openxmlformats.org/drawingml/2006/wordprocessingDrawing" xmlns:r="http://schemas.openxmlformats.org/officeDocument/2006/relationships" xmlns:w14="http://schemas.microsoft.com/office/word/2010/wordml">
-              <w:rPr>
-                <w:rFonts w:ascii="Helvetica" w:hAnsi="Helvetica" w:eastAsia="Helvetica" w:cs="Helvetica"/>
-                <w:sz w:val="22"/>
-                <w:szCs w:val="22"/>
-                <w:color w:val="000000"/>
-              </w:rPr>
-              <w:t xml:space="preserve">50.0</w:t>
+              <w:spacing w:after="100" w:before="100" w:line="240"/>
+              <w:ind w:firstLine="0" w:left="100" w:right="100"/>
+            </w:pPr>
+            <w:r xmlns:w="http://schemas.openxmlformats.org/wordprocessingml/2006/main" xmlns:wp="http://schemas.openxmlformats.org/drawingml/2006/wordprocessingDrawing" xmlns:r="http://schemas.openxmlformats.org/officeDocument/2006/relationships" xmlns:w14="http://schemas.microsoft.com/office/word/2010/wordml">
+              <w:rPr>
+                <w:rFonts w:ascii="Helvetica" w:hAnsi="Helvetica" w:eastAsia="Helvetica" w:cs="Helvetica"/>
+                <w:sz w:val="22"/>
+                <w:szCs w:val="22"/>
+                <w:color w:val="000000"/>
+              </w:rPr>
+              <w:t xml:space="preserve">50.000</w:t>
             </w:r>
           </w:p>
         </w:tc>
@@ -10227,8 +10227,8 @@
           <w:p>
             <w:pPr>
               <w:jc w:val="right"/>
-              <w:spacing w:after="60" w:before="60" w:line="240"/>
-              <w:ind w:firstLine="0" w:left="60" w:right="60"/>
+              <w:spacing w:after="100" w:before="100" w:line="240"/>
+              <w:ind w:firstLine="0" w:left="100" w:right="100"/>
             </w:pPr>
             <w:r xmlns:w="http://schemas.openxmlformats.org/wordprocessingml/2006/main" xmlns:wp="http://schemas.openxmlformats.org/drawingml/2006/wordprocessingDrawing" xmlns:r="http://schemas.openxmlformats.org/officeDocument/2006/relationships" xmlns:w14="http://schemas.microsoft.com/office/word/2010/wordml">
               <w:rPr>
@@ -10256,8 +10256,8 @@
           <w:p>
             <w:pPr>
               <w:jc w:val="left"/>
-              <w:spacing w:after="60" w:before="60" w:line="240"/>
-              <w:ind w:firstLine="0" w:left="60" w:right="60"/>
+              <w:spacing w:after="100" w:before="100" w:line="240"/>
+              <w:ind w:firstLine="0" w:left="100" w:right="100"/>
             </w:pPr>
             <w:r xmlns:w="http://schemas.openxmlformats.org/wordprocessingml/2006/main" xmlns:wp="http://schemas.openxmlformats.org/drawingml/2006/wordprocessingDrawing" xmlns:r="http://schemas.openxmlformats.org/officeDocument/2006/relationships" xmlns:w14="http://schemas.microsoft.com/office/word/2010/wordml">
               <w:rPr>
@@ -10274,7 +10274,7 @@
       <w:tr>
         <w:trPr>
           <w:cantSplit/>
-          <w:trHeight w:val="462" w:hRule="auto"/>
+          <w:trHeight w:val="569" w:hRule="auto"/>
         </w:trPr>
         <w:tc>
           <w:tcPr>
@@ -10291,17 +10291,17 @@
           <w:p>
             <w:pPr>
               <w:jc w:val="right"/>
-              <w:spacing w:after="60" w:before="60" w:line="240"/>
-              <w:ind w:firstLine="0" w:left="60" w:right="60"/>
-            </w:pPr>
-            <w:r xmlns:w="http://schemas.openxmlformats.org/wordprocessingml/2006/main" xmlns:wp="http://schemas.openxmlformats.org/drawingml/2006/wordprocessingDrawing" xmlns:r="http://schemas.openxmlformats.org/officeDocument/2006/relationships" xmlns:w14="http://schemas.microsoft.com/office/word/2010/wordml">
-              <w:rPr>
-                <w:rFonts w:ascii="Helvetica" w:hAnsi="Helvetica" w:eastAsia="Helvetica" w:cs="Helvetica"/>
-                <w:sz w:val="22"/>
-                <w:szCs w:val="22"/>
-                <w:color w:val="000000"/>
-              </w:rPr>
-              <w:t xml:space="preserve">55.6</w:t>
+              <w:spacing w:after="100" w:before="100" w:line="240"/>
+              <w:ind w:firstLine="0" w:left="100" w:right="100"/>
+            </w:pPr>
+            <w:r xmlns:w="http://schemas.openxmlformats.org/wordprocessingml/2006/main" xmlns:wp="http://schemas.openxmlformats.org/drawingml/2006/wordprocessingDrawing" xmlns:r="http://schemas.openxmlformats.org/officeDocument/2006/relationships" xmlns:w14="http://schemas.microsoft.com/office/word/2010/wordml">
+              <w:rPr>
+                <w:rFonts w:ascii="Helvetica" w:hAnsi="Helvetica" w:eastAsia="Helvetica" w:cs="Helvetica"/>
+                <w:sz w:val="22"/>
+                <w:szCs w:val="22"/>
+                <w:color w:val="000000"/>
+              </w:rPr>
+              <w:t xml:space="preserve">55.556</w:t>
             </w:r>
           </w:p>
         </w:tc>
@@ -10320,8 +10320,8 @@
           <w:p>
             <w:pPr>
               <w:jc w:val="right"/>
-              <w:spacing w:after="60" w:before="60" w:line="240"/>
-              <w:ind w:firstLine="0" w:left="60" w:right="60"/>
+              <w:spacing w:after="100" w:before="100" w:line="240"/>
+              <w:ind w:firstLine="0" w:left="100" w:right="100"/>
             </w:pPr>
             <w:r xmlns:w="http://schemas.openxmlformats.org/wordprocessingml/2006/main" xmlns:wp="http://schemas.openxmlformats.org/drawingml/2006/wordprocessingDrawing" xmlns:r="http://schemas.openxmlformats.org/officeDocument/2006/relationships" xmlns:w14="http://schemas.microsoft.com/office/word/2010/wordml">
               <w:rPr>
@@ -10349,8 +10349,8 @@
           <w:p>
             <w:pPr>
               <w:jc w:val="left"/>
-              <w:spacing w:after="60" w:before="60" w:line="240"/>
-              <w:ind w:firstLine="0" w:left="60" w:right="60"/>
+              <w:spacing w:after="100" w:before="100" w:line="240"/>
+              <w:ind w:firstLine="0" w:left="100" w:right="100"/>
             </w:pPr>
             <w:r xmlns:w="http://schemas.openxmlformats.org/wordprocessingml/2006/main" xmlns:wp="http://schemas.openxmlformats.org/drawingml/2006/wordprocessingDrawing" xmlns:r="http://schemas.openxmlformats.org/officeDocument/2006/relationships" xmlns:w14="http://schemas.microsoft.com/office/word/2010/wordml">
               <w:rPr>
@@ -10367,7 +10367,7 @@
       <w:tr>
         <w:trPr>
           <w:cantSplit/>
-          <w:trHeight w:val="463" w:hRule="auto"/>
+          <w:trHeight w:val="569" w:hRule="auto"/>
         </w:trPr>
         <w:tc>
           <w:tcPr>
@@ -10384,17 +10384,17 @@
           <w:p>
             <w:pPr>
               <w:jc w:val="right"/>
-              <w:spacing w:after="60" w:before="60" w:line="240"/>
-              <w:ind w:firstLine="0" w:left="60" w:right="60"/>
-            </w:pPr>
-            <w:r xmlns:w="http://schemas.openxmlformats.org/wordprocessingml/2006/main" xmlns:wp="http://schemas.openxmlformats.org/drawingml/2006/wordprocessingDrawing" xmlns:r="http://schemas.openxmlformats.org/officeDocument/2006/relationships" xmlns:w14="http://schemas.microsoft.com/office/word/2010/wordml">
-              <w:rPr>
-                <w:rFonts w:ascii="Helvetica" w:hAnsi="Helvetica" w:eastAsia="Helvetica" w:cs="Helvetica"/>
-                <w:sz w:val="22"/>
-                <w:szCs w:val="22"/>
-                <w:color w:val="000000"/>
-              </w:rPr>
-              <w:t xml:space="preserve">58.3</w:t>
+              <w:spacing w:after="100" w:before="100" w:line="240"/>
+              <w:ind w:firstLine="0" w:left="100" w:right="100"/>
+            </w:pPr>
+            <w:r xmlns:w="http://schemas.openxmlformats.org/wordprocessingml/2006/main" xmlns:wp="http://schemas.openxmlformats.org/drawingml/2006/wordprocessingDrawing" xmlns:r="http://schemas.openxmlformats.org/officeDocument/2006/relationships" xmlns:w14="http://schemas.microsoft.com/office/word/2010/wordml">
+              <w:rPr>
+                <w:rFonts w:ascii="Helvetica" w:hAnsi="Helvetica" w:eastAsia="Helvetica" w:cs="Helvetica"/>
+                <w:sz w:val="22"/>
+                <w:szCs w:val="22"/>
+                <w:color w:val="000000"/>
+              </w:rPr>
+              <w:t xml:space="preserve">58.333</w:t>
             </w:r>
           </w:p>
         </w:tc>
@@ -10413,8 +10413,8 @@
           <w:p>
             <w:pPr>
               <w:jc w:val="right"/>
-              <w:spacing w:after="60" w:before="60" w:line="240"/>
-              <w:ind w:firstLine="0" w:left="60" w:right="60"/>
+              <w:spacing w:after="100" w:before="100" w:line="240"/>
+              <w:ind w:firstLine="0" w:left="100" w:right="100"/>
             </w:pPr>
             <w:r xmlns:w="http://schemas.openxmlformats.org/wordprocessingml/2006/main" xmlns:wp="http://schemas.openxmlformats.org/drawingml/2006/wordprocessingDrawing" xmlns:r="http://schemas.openxmlformats.org/officeDocument/2006/relationships" xmlns:w14="http://schemas.microsoft.com/office/word/2010/wordml">
               <w:rPr>
@@ -10442,8 +10442,8 @@
           <w:p>
             <w:pPr>
               <w:jc w:val="left"/>
-              <w:spacing w:after="60" w:before="60" w:line="240"/>
-              <w:ind w:firstLine="0" w:left="60" w:right="60"/>
+              <w:spacing w:after="100" w:before="100" w:line="240"/>
+              <w:ind w:firstLine="0" w:left="100" w:right="100"/>
             </w:pPr>
             <w:r xmlns:w="http://schemas.openxmlformats.org/wordprocessingml/2006/main" xmlns:wp="http://schemas.openxmlformats.org/drawingml/2006/wordprocessingDrawing" xmlns:r="http://schemas.openxmlformats.org/officeDocument/2006/relationships" xmlns:w14="http://schemas.microsoft.com/office/word/2010/wordml">
               <w:rPr>
@@ -10460,7 +10460,7 @@
       <w:tr>
         <w:trPr>
           <w:cantSplit/>
-          <w:trHeight w:val="462" w:hRule="auto"/>
+          <w:trHeight w:val="569" w:hRule="auto"/>
         </w:trPr>
         <w:tc>
           <w:tcPr>
@@ -10477,17 +10477,17 @@
           <w:p>
             <w:pPr>
               <w:jc w:val="right"/>
-              <w:spacing w:after="60" w:before="60" w:line="240"/>
-              <w:ind w:firstLine="0" w:left="60" w:right="60"/>
-            </w:pPr>
-            <w:r xmlns:w="http://schemas.openxmlformats.org/wordprocessingml/2006/main" xmlns:wp="http://schemas.openxmlformats.org/drawingml/2006/wordprocessingDrawing" xmlns:r="http://schemas.openxmlformats.org/officeDocument/2006/relationships" xmlns:w14="http://schemas.microsoft.com/office/word/2010/wordml">
-              <w:rPr>
-                <w:rFonts w:ascii="Helvetica" w:hAnsi="Helvetica" w:eastAsia="Helvetica" w:cs="Helvetica"/>
-                <w:sz w:val="22"/>
-                <w:szCs w:val="22"/>
-                <w:color w:val="000000"/>
-              </w:rPr>
-              <w:t xml:space="preserve">66.7</w:t>
+              <w:spacing w:after="100" w:before="100" w:line="240"/>
+              <w:ind w:firstLine="0" w:left="100" w:right="100"/>
+            </w:pPr>
+            <w:r xmlns:w="http://schemas.openxmlformats.org/wordprocessingml/2006/main" xmlns:wp="http://schemas.openxmlformats.org/drawingml/2006/wordprocessingDrawing" xmlns:r="http://schemas.openxmlformats.org/officeDocument/2006/relationships" xmlns:w14="http://schemas.microsoft.com/office/word/2010/wordml">
+              <w:rPr>
+                <w:rFonts w:ascii="Helvetica" w:hAnsi="Helvetica" w:eastAsia="Helvetica" w:cs="Helvetica"/>
+                <w:sz w:val="22"/>
+                <w:szCs w:val="22"/>
+                <w:color w:val="000000"/>
+              </w:rPr>
+              <w:t xml:space="preserve">66.667</w:t>
             </w:r>
           </w:p>
         </w:tc>
@@ -10506,8 +10506,8 @@
           <w:p>
             <w:pPr>
               <w:jc w:val="right"/>
-              <w:spacing w:after="60" w:before="60" w:line="240"/>
-              <w:ind w:firstLine="0" w:left="60" w:right="60"/>
+              <w:spacing w:after="100" w:before="100" w:line="240"/>
+              <w:ind w:firstLine="0" w:left="100" w:right="100"/>
             </w:pPr>
             <w:r xmlns:w="http://schemas.openxmlformats.org/wordprocessingml/2006/main" xmlns:wp="http://schemas.openxmlformats.org/drawingml/2006/wordprocessingDrawing" xmlns:r="http://schemas.openxmlformats.org/officeDocument/2006/relationships" xmlns:w14="http://schemas.microsoft.com/office/word/2010/wordml">
               <w:rPr>
@@ -10535,8 +10535,8 @@
           <w:p>
             <w:pPr>
               <w:jc w:val="left"/>
-              <w:spacing w:after="60" w:before="60" w:line="240"/>
-              <w:ind w:firstLine="0" w:left="60" w:right="60"/>
+              <w:spacing w:after="100" w:before="100" w:line="240"/>
+              <w:ind w:firstLine="0" w:left="100" w:right="100"/>
             </w:pPr>
             <w:r xmlns:w="http://schemas.openxmlformats.org/wordprocessingml/2006/main" xmlns:wp="http://schemas.openxmlformats.org/drawingml/2006/wordprocessingDrawing" xmlns:r="http://schemas.openxmlformats.org/officeDocument/2006/relationships" xmlns:w14="http://schemas.microsoft.com/office/word/2010/wordml">
               <w:rPr>
@@ -10553,7 +10553,7 @@
       <w:tr>
         <w:trPr>
           <w:cantSplit/>
-          <w:trHeight w:val="462" w:hRule="auto"/>
+          <w:trHeight w:val="569" w:hRule="auto"/>
         </w:trPr>
         <w:tc>
           <w:tcPr>
@@ -10570,17 +10570,17 @@
           <w:p>
             <w:pPr>
               <w:jc w:val="right"/>
-              <w:spacing w:after="60" w:before="60" w:line="240"/>
-              <w:ind w:firstLine="0" w:left="60" w:right="60"/>
-            </w:pPr>
-            <w:r xmlns:w="http://schemas.openxmlformats.org/wordprocessingml/2006/main" xmlns:wp="http://schemas.openxmlformats.org/drawingml/2006/wordprocessingDrawing" xmlns:r="http://schemas.openxmlformats.org/officeDocument/2006/relationships" xmlns:w14="http://schemas.microsoft.com/office/word/2010/wordml">
-              <w:rPr>
-                <w:rFonts w:ascii="Helvetica" w:hAnsi="Helvetica" w:eastAsia="Helvetica" w:cs="Helvetica"/>
-                <w:sz w:val="22"/>
-                <w:szCs w:val="22"/>
-                <w:color w:val="000000"/>
-              </w:rPr>
-              <w:t xml:space="preserve">75.0</w:t>
+              <w:spacing w:after="100" w:before="100" w:line="240"/>
+              <w:ind w:firstLine="0" w:left="100" w:right="100"/>
+            </w:pPr>
+            <w:r xmlns:w="http://schemas.openxmlformats.org/wordprocessingml/2006/main" xmlns:wp="http://schemas.openxmlformats.org/drawingml/2006/wordprocessingDrawing" xmlns:r="http://schemas.openxmlformats.org/officeDocument/2006/relationships" xmlns:w14="http://schemas.microsoft.com/office/word/2010/wordml">
+              <w:rPr>
+                <w:rFonts w:ascii="Helvetica" w:hAnsi="Helvetica" w:eastAsia="Helvetica" w:cs="Helvetica"/>
+                <w:sz w:val="22"/>
+                <w:szCs w:val="22"/>
+                <w:color w:val="000000"/>
+              </w:rPr>
+              <w:t xml:space="preserve">75.000</w:t>
             </w:r>
           </w:p>
         </w:tc>
@@ -10599,8 +10599,8 @@
           <w:p>
             <w:pPr>
               <w:jc w:val="right"/>
-              <w:spacing w:after="60" w:before="60" w:line="240"/>
-              <w:ind w:firstLine="0" w:left="60" w:right="60"/>
+              <w:spacing w:after="100" w:before="100" w:line="240"/>
+              <w:ind w:firstLine="0" w:left="100" w:right="100"/>
             </w:pPr>
             <w:r xmlns:w="http://schemas.openxmlformats.org/wordprocessingml/2006/main" xmlns:wp="http://schemas.openxmlformats.org/drawingml/2006/wordprocessingDrawing" xmlns:r="http://schemas.openxmlformats.org/officeDocument/2006/relationships" xmlns:w14="http://schemas.microsoft.com/office/word/2010/wordml">
               <w:rPr>
@@ -10628,8 +10628,8 @@
           <w:p>
             <w:pPr>
               <w:jc w:val="left"/>
-              <w:spacing w:after="60" w:before="60" w:line="240"/>
-              <w:ind w:firstLine="0" w:left="60" w:right="60"/>
+              <w:spacing w:after="100" w:before="100" w:line="240"/>
+              <w:ind w:firstLine="0" w:left="100" w:right="100"/>
             </w:pPr>
             <w:r xmlns:w="http://schemas.openxmlformats.org/wordprocessingml/2006/main" xmlns:wp="http://schemas.openxmlformats.org/drawingml/2006/wordprocessingDrawing" xmlns:r="http://schemas.openxmlformats.org/officeDocument/2006/relationships" xmlns:w14="http://schemas.microsoft.com/office/word/2010/wordml">
               <w:rPr>
@@ -10646,7 +10646,7 @@
       <w:tr>
         <w:trPr>
           <w:cantSplit/>
-          <w:trHeight w:val="462" w:hRule="auto"/>
+          <w:trHeight w:val="569" w:hRule="auto"/>
         </w:trPr>
         <w:tc>
           <w:tcPr>
@@ -10663,17 +10663,17 @@
           <w:p>
             <w:pPr>
               <w:jc w:val="right"/>
-              <w:spacing w:after="60" w:before="60" w:line="240"/>
-              <w:ind w:firstLine="0" w:left="60" w:right="60"/>
-            </w:pPr>
-            <w:r xmlns:w="http://schemas.openxmlformats.org/wordprocessingml/2006/main" xmlns:wp="http://schemas.openxmlformats.org/drawingml/2006/wordprocessingDrawing" xmlns:r="http://schemas.openxmlformats.org/officeDocument/2006/relationships" xmlns:w14="http://schemas.microsoft.com/office/word/2010/wordml">
-              <w:rPr>
-                <w:rFonts w:ascii="Helvetica" w:hAnsi="Helvetica" w:eastAsia="Helvetica" w:cs="Helvetica"/>
-                <w:sz w:val="22"/>
-                <w:szCs w:val="22"/>
-                <w:color w:val="000000"/>
-              </w:rPr>
-              <w:t xml:space="preserve">91.7</w:t>
+              <w:spacing w:after="100" w:before="100" w:line="240"/>
+              <w:ind w:firstLine="0" w:left="100" w:right="100"/>
+            </w:pPr>
+            <w:r xmlns:w="http://schemas.openxmlformats.org/wordprocessingml/2006/main" xmlns:wp="http://schemas.openxmlformats.org/drawingml/2006/wordprocessingDrawing" xmlns:r="http://schemas.openxmlformats.org/officeDocument/2006/relationships" xmlns:w14="http://schemas.microsoft.com/office/word/2010/wordml">
+              <w:rPr>
+                <w:rFonts w:ascii="Helvetica" w:hAnsi="Helvetica" w:eastAsia="Helvetica" w:cs="Helvetica"/>
+                <w:sz w:val="22"/>
+                <w:szCs w:val="22"/>
+                <w:color w:val="000000"/>
+              </w:rPr>
+              <w:t xml:space="preserve">91.667</w:t>
             </w:r>
           </w:p>
         </w:tc>
@@ -10692,8 +10692,8 @@
           <w:p>
             <w:pPr>
               <w:jc w:val="right"/>
-              <w:spacing w:after="60" w:before="60" w:line="240"/>
-              <w:ind w:firstLine="0" w:left="60" w:right="60"/>
+              <w:spacing w:after="100" w:before="100" w:line="240"/>
+              <w:ind w:firstLine="0" w:left="100" w:right="100"/>
             </w:pPr>
             <w:r xmlns:w="http://schemas.openxmlformats.org/wordprocessingml/2006/main" xmlns:wp="http://schemas.openxmlformats.org/drawingml/2006/wordprocessingDrawing" xmlns:r="http://schemas.openxmlformats.org/officeDocument/2006/relationships" xmlns:w14="http://schemas.microsoft.com/office/word/2010/wordml">
               <w:rPr>
@@ -10721,8 +10721,8 @@
           <w:p>
             <w:pPr>
               <w:jc w:val="left"/>
-              <w:spacing w:after="60" w:before="60" w:line="240"/>
-              <w:ind w:firstLine="0" w:left="60" w:right="60"/>
+              <w:spacing w:after="100" w:before="100" w:line="240"/>
+              <w:ind w:firstLine="0" w:left="100" w:right="100"/>
             </w:pPr>
             <w:r xmlns:w="http://schemas.openxmlformats.org/wordprocessingml/2006/main" xmlns:wp="http://schemas.openxmlformats.org/drawingml/2006/wordprocessingDrawing" xmlns:r="http://schemas.openxmlformats.org/officeDocument/2006/relationships" xmlns:w14="http://schemas.microsoft.com/office/word/2010/wordml">
               <w:rPr>
@@ -10739,12 +10739,12 @@
       <w:tr>
         <w:trPr>
           <w:cantSplit/>
-          <w:trHeight w:val="462" w:hRule="auto"/>
+          <w:trHeight w:val="569" w:hRule="auto"/>
         </w:trPr>
         <w:tc>
           <w:tcPr>
             <w:tcBorders>
-              <w:bottom w:val="single" w:sz="16" w:space="0" w:color="000000"/>
+              <w:bottom w:val="single" w:sz="16" w:space="0" w:color="666666"/>
             </w:tcBorders>
             <w:shd w:val="clear" w:color="auto" w:fill="FFFFFF"/>
             <w:tcMar>
@@ -10758,24 +10758,24 @@
           <w:p>
             <w:pPr>
               <w:jc w:val="right"/>
-              <w:spacing w:after="60" w:before="60" w:line="240"/>
-              <w:ind w:firstLine="0" w:left="60" w:right="60"/>
-            </w:pPr>
-            <w:r xmlns:w="http://schemas.openxmlformats.org/wordprocessingml/2006/main" xmlns:wp="http://schemas.openxmlformats.org/drawingml/2006/wordprocessingDrawing" xmlns:r="http://schemas.openxmlformats.org/officeDocument/2006/relationships" xmlns:w14="http://schemas.microsoft.com/office/word/2010/wordml">
-              <w:rPr>
-                <w:rFonts w:ascii="Helvetica" w:hAnsi="Helvetica" w:eastAsia="Helvetica" w:cs="Helvetica"/>
-                <w:sz w:val="22"/>
-                <w:szCs w:val="22"/>
-                <w:color w:val="000000"/>
-              </w:rPr>
-              <w:t xml:space="preserve">100.0</w:t>
+              <w:spacing w:after="100" w:before="100" w:line="240"/>
+              <w:ind w:firstLine="0" w:left="100" w:right="100"/>
+            </w:pPr>
+            <w:r xmlns:w="http://schemas.openxmlformats.org/wordprocessingml/2006/main" xmlns:wp="http://schemas.openxmlformats.org/drawingml/2006/wordprocessingDrawing" xmlns:r="http://schemas.openxmlformats.org/officeDocument/2006/relationships" xmlns:w14="http://schemas.microsoft.com/office/word/2010/wordml">
+              <w:rPr>
+                <w:rFonts w:ascii="Helvetica" w:hAnsi="Helvetica" w:eastAsia="Helvetica" w:cs="Helvetica"/>
+                <w:sz w:val="22"/>
+                <w:szCs w:val="22"/>
+                <w:color w:val="000000"/>
+              </w:rPr>
+              <w:t xml:space="preserve">100.000</w:t>
             </w:r>
           </w:p>
         </w:tc>
         <w:tc>
           <w:tcPr>
             <w:tcBorders>
-              <w:bottom w:val="single" w:sz="16" w:space="0" w:color="000000"/>
+              <w:bottom w:val="single" w:sz="16" w:space="0" w:color="666666"/>
             </w:tcBorders>
             <w:shd w:val="clear" w:color="auto" w:fill="FFFFFF"/>
             <w:tcMar>
@@ -10789,8 +10789,8 @@
           <w:p>
             <w:pPr>
               <w:jc w:val="right"/>
-              <w:spacing w:after="60" w:before="60" w:line="240"/>
-              <w:ind w:firstLine="0" w:left="60" w:right="60"/>
+              <w:spacing w:after="100" w:before="100" w:line="240"/>
+              <w:ind w:firstLine="0" w:left="100" w:right="100"/>
             </w:pPr>
             <w:r xmlns:w="http://schemas.openxmlformats.org/wordprocessingml/2006/main" xmlns:wp="http://schemas.openxmlformats.org/drawingml/2006/wordprocessingDrawing" xmlns:r="http://schemas.openxmlformats.org/officeDocument/2006/relationships" xmlns:w14="http://schemas.microsoft.com/office/word/2010/wordml">
               <w:rPr>
@@ -10806,7 +10806,7 @@
         <w:tc>
           <w:tcPr>
             <w:tcBorders>
-              <w:bottom w:val="single" w:sz="16" w:space="0" w:color="000000"/>
+              <w:bottom w:val="single" w:sz="16" w:space="0" w:color="666666"/>
             </w:tcBorders>
             <w:shd w:val="clear" w:color="auto" w:fill="FFFFFF"/>
             <w:tcMar>
@@ -10820,8 +10820,8 @@
           <w:p>
             <w:pPr>
               <w:jc w:val="left"/>
-              <w:spacing w:after="60" w:before="60" w:line="240"/>
-              <w:ind w:firstLine="0" w:left="60" w:right="60"/>
+              <w:spacing w:after="100" w:before="100" w:line="240"/>
+              <w:ind w:firstLine="0" w:left="100" w:right="100"/>
             </w:pPr>
             <w:r xmlns:w="http://schemas.openxmlformats.org/wordprocessingml/2006/main" xmlns:wp="http://schemas.openxmlformats.org/drawingml/2006/wordprocessingDrawing" xmlns:r="http://schemas.openxmlformats.org/officeDocument/2006/relationships" xmlns:w14="http://schemas.microsoft.com/office/word/2010/wordml">
               <w:rPr>
@@ -10906,7 +10906,7 @@
         <w:rPr/>
         <w:t xml:space="preserve">Figure </w:t>
       </w:r>
-      <w:bookmarkStart w:id="aaa89502-934b-4aa9-a78d-be564f3a4128" w:name="workflow-dia"/>
+      <w:bookmarkStart w:id="2abb0d2c-61df-4ae0-bdd7-56c2a177d60a" w:name="workflow-dia"/>
       <w:r xmlns:w="http://schemas.openxmlformats.org/wordprocessingml/2006/main" xmlns:wp="http://schemas.openxmlformats.org/drawingml/2006/wordprocessingDrawing" xmlns:r="http://schemas.openxmlformats.org/officeDocument/2006/relationships" xmlns:w14="http://schemas.microsoft.com/office/word/2010/wordml">
         <w:rPr/>
         <w:fldChar w:fldCharType="begin" w:dirty="true"/>
@@ -10919,7 +10919,7 @@
         <w:rPr/>
         <w:fldChar w:fldCharType="end" w:dirty="true"/>
       </w:r>
-      <w:bookmarkEnd w:id="aaa89502-934b-4aa9-a78d-be564f3a4128"/>
+      <w:bookmarkEnd w:id="2abb0d2c-61df-4ae0-bdd7-56c2a177d60a"/>
       <w:r>
         <w:rPr/>
         <w:t xml:space="preserve">: </w:t>
@@ -10948,7 +10948,7 @@
         <w:pStyle w:val="FirstParagraph"/>
       </w:pPr>
       <w:r>
-        <w:t xml:space="preserve">This report was generated on 2020-12-07 17:56:30 using the following computational environment and dependencies:</w:t>
+        <w:t xml:space="preserve">This report was generated on 2021-02-25 07:53:21 using the following computational environment and dependencies:</w:t>
       </w:r>
     </w:p>
     <w:p>
@@ -10959,7 +10959,7 @@
         <w:rPr>
           <w:rStyle w:val="VerbatimChar"/>
         </w:rPr>
-        <w:t xml:space="preserve">#&gt; R version 4.0.3 (2020-10-10)</w:t>
+        <w:t xml:space="preserve">#&gt; R version 4.0.4 (2021-02-15)</w:t>
       </w:r>
       <w:r>
         <w:br/>
@@ -10977,7 +10977,7 @@
         <w:rPr>
           <w:rStyle w:val="VerbatimChar"/>
         </w:rPr>
-        <w:t xml:space="preserve">#&gt; Running under: macOS Catalina 10.15.7</w:t>
+        <w:t xml:space="preserve">#&gt; Running under: macOS Big Sur 10.16</w:t>
       </w:r>
       <w:r>
         <w:br/>
@@ -11130,7 +11130,7 @@
         <w:rPr>
           <w:rStyle w:val="VerbatimChar"/>
         </w:rPr>
-        <w:t xml:space="preserve">#&gt; [5] officer_0.3.15                            </w:t>
+        <w:t xml:space="preserve">#&gt; [5] officer_0.3.16                            </w:t>
       </w:r>
       <w:r>
         <w:br/>
@@ -11139,7 +11139,7 @@
         <w:rPr>
           <w:rStyle w:val="VerbatimChar"/>
         </w:rPr>
-        <w:t xml:space="preserve">#&gt; [6] flextable_0.6.0                           </w:t>
+        <w:t xml:space="preserve">#&gt; [6] flextable_0.6.3                           </w:t>
       </w:r>
       <w:r>
         <w:br/>
@@ -11148,7 +11148,7 @@
         <w:rPr>
           <w:rStyle w:val="VerbatimChar"/>
         </w:rPr>
-        <w:t xml:space="preserve">#&gt; [7] janitor_2.0.1                             </w:t>
+        <w:t xml:space="preserve">#&gt; [7] janitor_2.1.0                             </w:t>
       </w:r>
       <w:r>
         <w:br/>
@@ -11157,7 +11157,7 @@
         <w:rPr>
           <w:rStyle w:val="VerbatimChar"/>
         </w:rPr>
-        <w:t xml:space="preserve">#&gt; [8] dplyr_1.0.2                               </w:t>
+        <w:t xml:space="preserve">#&gt; [8] dplyr_1.0.4                               </w:t>
       </w:r>
       <w:r>
         <w:br/>
@@ -11193,7 +11193,7 @@
         <w:rPr>
           <w:rStyle w:val="VerbatimChar"/>
         </w:rPr>
-        <w:t xml:space="preserve">#&gt;  [1] zip_2.1.1            Rcpp_1.0.5           RColorBrewer_1.1-2  </w:t>
+        <w:t xml:space="preserve">#&gt;  [1] tidyselect_1.1.0   xfun_0.21          purrr_0.3.4        snakecase_0.11.0  </w:t>
       </w:r>
       <w:r>
         <w:br/>
@@ -11202,7 +11202,7 @@
         <w:rPr>
           <w:rStyle w:val="VerbatimChar"/>
         </w:rPr>
-        <w:t xml:space="preserve">#&gt;  [4] compiler_4.0.3       pillar_1.4.7         base64enc_0.1-3     </w:t>
+        <w:t xml:space="preserve">#&gt;  [5] V8_3.4.0           vctrs_0.3.6        generics_0.1.0     htmltools_0.5.1.1 </w:t>
       </w:r>
       <w:r>
         <w:br/>
@@ -11211,7 +11211,7 @@
         <w:rPr>
           <w:rStyle w:val="VerbatimChar"/>
         </w:rPr>
-        <w:t xml:space="preserve">#&gt;  [7] tools_4.0.3          digest_0.6.27        uuid_0.1-4          </w:t>
+        <w:t xml:space="preserve">#&gt;  [9] yaml_2.2.1         base64enc_0.1-3    utf8_1.1.4         rlang_0.4.10      </w:t>
       </w:r>
       <w:r>
         <w:br/>
@@ -11220,7 +11220,7 @@
         <w:rPr>
           <w:rStyle w:val="VerbatimChar"/>
         </w:rPr>
-        <w:t xml:space="preserve">#&gt; [10] jsonlite_1.7.1       lubridate_1.7.9.9001 evaluate_0.14       </w:t>
+        <w:t xml:space="preserve">#&gt; [13] pillar_1.5.0       glue_1.4.2         DBI_1.1.1          gdtools_0.2.3     </w:t>
       </w:r>
       <w:r>
         <w:br/>
@@ -11229,7 +11229,7 @@
         <w:rPr>
           <w:rStyle w:val="VerbatimChar"/>
         </w:rPr>
-        <w:t xml:space="preserve">#&gt; [13] memoise_1.1.0        lifecycle_0.2.0      tibble_3.0.4        </w:t>
+        <w:t xml:space="preserve">#&gt; [17] RColorBrewer_1.1-2 uuid_0.1-4         lifecycle_1.0.0    stringr_1.4.0     </w:t>
       </w:r>
       <w:r>
         <w:br/>
@@ -11238,7 +11238,7 @@
         <w:rPr>
           <w:rStyle w:val="VerbatimChar"/>
         </w:rPr>
-        <w:t xml:space="preserve">#&gt; [16] pkgconfig_2.0.3      rlang_0.4.9          rstudioapi_0.13     </w:t>
+        <w:t xml:space="preserve">#&gt; [21] zip_2.1.1          visNetwork_2.0.9   htmlwidgets_1.5.3  memoise_2.0.0     </w:t>
       </w:r>
       <w:r>
         <w:br/>
@@ -11247,7 +11247,7 @@
         <w:rPr>
           <w:rStyle w:val="VerbatimChar"/>
         </w:rPr>
-        <w:t xml:space="preserve">#&gt; [19] cli_2.2.0            curl_4.3             yaml_2.2.1          </w:t>
+        <w:t xml:space="preserve">#&gt; [25] evaluate_0.14      knitr_1.31         fastmap_1.1.0      curl_4.3          </w:t>
       </w:r>
       <w:r>
         <w:br/>
@@ -11256,7 +11256,7 @@
         <w:rPr>
           <w:rStyle w:val="VerbatimChar"/>
         </w:rPr>
-        <w:t xml:space="preserve">#&gt; [22] officedown_0.2.0     xfun_0.19            stringr_1.4.0       </w:t>
+        <w:t xml:space="preserve">#&gt; [29] fansi_0.4.2        Rcpp_1.0.6         readr_1.4.0        cachem_1.0.4      </w:t>
       </w:r>
       <w:r>
         <w:br/>
@@ -11265,7 +11265,7 @@
         <w:rPr>
           <w:rStyle w:val="VerbatimChar"/>
         </w:rPr>
-        <w:t xml:space="preserve">#&gt; [25] xml2_1.3.2           knitr_1.30           htmlwidgets_1.5.2   </w:t>
+        <w:t xml:space="preserve">#&gt; [33] jsonlite_1.7.2     systemfonts_1.0.1  hms_1.0.0          digest_0.6.27     </w:t>
       </w:r>
       <w:r>
         <w:br/>
@@ -11274,7 +11274,7 @@
         <w:rPr>
           <w:rStyle w:val="VerbatimChar"/>
         </w:rPr>
-        <w:t xml:space="preserve">#&gt; [28] hms_0.5.3            gdtools_0.2.2        generics_0.1.0      </w:t>
+        <w:t xml:space="preserve">#&gt; [37] stringi_1.5.3      officedown_0.2.1   cli_2.3.1          tools_4.0.4       </w:t>
       </w:r>
       <w:r>
         <w:br/>
@@ -11283,7 +11283,7 @@
         <w:rPr>
           <w:rStyle w:val="VerbatimChar"/>
         </w:rPr>
-        <w:t xml:space="preserve">#&gt; [31] vctrs_0.3.5          systemfonts_0.3.2    tidyselect_1.1.0    </w:t>
+        <w:t xml:space="preserve">#&gt; [41] magrittr_2.0.1     tibble_3.0.6       crayon_1.4.1       pkgconfig_2.0.3   </w:t>
       </w:r>
       <w:r>
         <w:br/>
@@ -11292,7 +11292,7 @@
         <w:rPr>
           <w:rStyle w:val="VerbatimChar"/>
         </w:rPr>
-        <w:t xml:space="preserve">#&gt; [34] data.table_1.13.3    glue_1.4.2           snakecase_0.11.0    </w:t>
+        <w:t xml:space="preserve">#&gt; [45] ellipsis_0.3.1     data.table_1.14.0  xml2_1.3.2         rvg_0.2.5         </w:t>
       </w:r>
       <w:r>
         <w:br/>
@@ -11301,7 +11301,7 @@
         <w:rPr>
           <w:rStyle w:val="VerbatimChar"/>
         </w:rPr>
-        <w:t xml:space="preserve">#&gt; [37] R6_2.5.0             rvg_0.2.5            fansi_0.4.1         </w:t>
+        <w:t xml:space="preserve">#&gt; [49] lubridate_1.7.9.2  assertthat_0.2.1   rmarkdown_2.7      rstudioapi_0.13   </w:t>
       </w:r>
       <w:r>
         <w:br/>
@@ -11310,53 +11310,26 @@
         <w:rPr>
           <w:rStyle w:val="VerbatimChar"/>
         </w:rPr>
-        <w:t xml:space="preserve">#&gt; [40] rmarkdown_2.5        readr_1.4.0          purrr_0.3.4         </w:t>
-      </w:r>
-      <w:r>
-        <w:br/>
-      </w:r>
+        <w:t xml:space="preserve">#&gt; [53] R6_2.5.0           compiler_4.0.4</w:t>
+      </w:r>
+    </w:p>
+    <w:p>
+      <w:pPr>
+        <w:pStyle w:val="FirstParagraph"/>
+      </w:pPr>
+      <w:r>
+        <w:t xml:space="preserve">The current Git commit details are:</w:t>
+      </w:r>
+    </w:p>
+    <w:p>
+      <w:pPr>
+        <w:pStyle w:val="SourceCode"/>
+      </w:pPr>
       <w:r>
         <w:rPr>
           <w:rStyle w:val="VerbatimChar"/>
         </w:rPr>
-        <w:t xml:space="preserve">#&gt; [43] magrittr_2.0.1       htmltools_0.5.0      ellipsis_0.3.1      </w:t>
-      </w:r>
-      <w:r>
-        <w:br/>
-      </w:r>
-      <w:r>
-        <w:rPr>
-          <w:rStyle w:val="VerbatimChar"/>
-        </w:rPr>
-        <w:t xml:space="preserve">#&gt; [46] assertthat_0.2.1     V8_3.4.0             stringi_1.5.3       </w:t>
-      </w:r>
-      <w:r>
-        <w:br/>
-      </w:r>
-      <w:r>
-        <w:rPr>
-          <w:rStyle w:val="VerbatimChar"/>
-        </w:rPr>
-        <w:t xml:space="preserve">#&gt; [49] visNetwork_2.0.9     crayon_1.3.4.9000</w:t>
-      </w:r>
-    </w:p>
-    <w:p>
-      <w:pPr>
-        <w:pStyle w:val="FirstParagraph"/>
-      </w:pPr>
-      <w:r>
-        <w:t xml:space="preserve">The current Git commit details are:</w:t>
-      </w:r>
-    </w:p>
-    <w:p>
-      <w:pPr>
-        <w:pStyle w:val="SourceCode"/>
-      </w:pPr>
-      <w:r>
-        <w:rPr>
-          <w:rStyle w:val="VerbatimChar"/>
-        </w:rPr>
-        <w:t xml:space="preserve">#&gt; Local:    main /Users/adamsparks/Sources/GitHub/Analysis/Reproducibility_in_Plant_Pathology</w:t>
+        <w:t xml:space="preserve">#&gt; Local:    main /Users/adamsparks/Development/GitHub/OpenPlantPath/Reproducibility_in_Plant_Pathology</w:t>
       </w:r>
       <w:r>
         <w:br/>
@@ -11374,7 +11347,7 @@
         <w:rPr>
           <w:rStyle w:val="VerbatimChar"/>
         </w:rPr>
-        <w:t xml:space="preserve">#&gt; Head:     [e757f45] 2020-12-07: Add description of data availability results and corresponding table</w:t>
+        <w:t xml:space="preserve">#&gt; Head:     [d9f1fbd] 2020-12-08: Minor edits</w:t>
       </w:r>
     </w:p>
     <w:bookmarkEnd w:id="104"/>

</xml_diff>

<commit_message>
Use state abbreviations for Australia
</commit_message>
<xml_diff>
--- a/analysis/paper/paper.docx
+++ b/analysis/paper/paper.docx
@@ -1210,7 +1210,7 @@
         <w:t xml:space="preserve"> </w:t>
       </w:r>
       <w:r>
-        <w:t xml:space="preserve">Department of Primary Industries and Regional Development, Perth, Western Australia, Australia</w:t>
+        <w:t xml:space="preserve">Department of Primary Industries and Regional Development, Perth, WA, Australia</w:t>
       </w:r>
       <w:r>
         <w:br/>
@@ -1225,7 +1225,7 @@
         <w:t xml:space="preserve"> </w:t>
       </w:r>
       <w:r>
-        <w:t xml:space="preserve">University of Southern Queensland, Centre for Crop Health, Toowoomba, Queensland, Australia</w:t>
+        <w:t xml:space="preserve">University of Southern Queensland, Centre for Crop Health, Toowoomba, Qld, Australia</w:t>
       </w:r>
       <w:r>
         <w:br/>
@@ -4985,7 +4985,7 @@
         <w:rPr/>
         <w:t xml:space="preserve">Table </w:t>
       </w:r>
-      <w:bookmarkStart w:id="ec4793a0-f058-4b19-88d1-28b7e0bea80a" w:name="journals"/>
+      <w:bookmarkStart w:id="fa862d60-b5d5-4c8b-aea1-4f1be0fc56af" w:name="journals"/>
       <w:r xmlns:w="http://schemas.openxmlformats.org/wordprocessingml/2006/main" xmlns:wp="http://schemas.openxmlformats.org/drawingml/2006/wordprocessingDrawing" xmlns:r="http://schemas.openxmlformats.org/officeDocument/2006/relationships" xmlns:w14="http://schemas.microsoft.com/office/word/2010/wordml">
         <w:rPr/>
         <w:fldChar w:fldCharType="begin" w:dirty="true"/>
@@ -4998,7 +4998,7 @@
         <w:rPr/>
         <w:fldChar w:fldCharType="end" w:dirty="true"/>
       </w:r>
-      <w:bookmarkEnd w:id="ec4793a0-f058-4b19-88d1-28b7e0bea80a"/>
+      <w:bookmarkEnd w:id="fa862d60-b5d5-4c8b-aea1-4f1be0fc56af"/>
       <w:r>
         <w:rPr/>
         <w:t xml:space="preserve">: </w:t>
@@ -6451,7 +6451,7 @@
         <w:rPr/>
         <w:t xml:space="preserve">Table </w:t>
       </w:r>
-      <w:bookmarkStart w:id="1ad38400-6a10-4588-8993-f36730e41a48" w:name="sa"/>
+      <w:bookmarkStart w:id="a6710b8c-3ed1-400a-8fde-8b05214c7c93" w:name="sa"/>
       <w:r xmlns:w="http://schemas.openxmlformats.org/wordprocessingml/2006/main" xmlns:wp="http://schemas.openxmlformats.org/drawingml/2006/wordprocessingDrawing" xmlns:r="http://schemas.openxmlformats.org/officeDocument/2006/relationships" xmlns:w14="http://schemas.microsoft.com/office/word/2010/wordml">
         <w:rPr/>
         <w:fldChar w:fldCharType="begin" w:dirty="true"/>
@@ -6464,7 +6464,7 @@
         <w:rPr/>
         <w:fldChar w:fldCharType="end" w:dirty="true"/>
       </w:r>
-      <w:bookmarkEnd w:id="1ad38400-6a10-4588-8993-f36730e41a48"/>
+      <w:bookmarkEnd w:id="a6710b8c-3ed1-400a-8fde-8b05214c7c93"/>
       <w:r>
         <w:rPr/>
         <w:t xml:space="preserve">: </w:t>
@@ -7109,7 +7109,7 @@
         <w:rPr/>
         <w:t xml:space="preserve">Table </w:t>
       </w:r>
-      <w:bookmarkStart w:id="ca2e3d1d-dd76-4c5f-91d1-541ec8e6349d" w:name="sc"/>
+      <w:bookmarkStart w:id="17dc1fae-4841-4542-85c7-78bdf8810ee1" w:name="sc"/>
       <w:r xmlns:w="http://schemas.openxmlformats.org/wordprocessingml/2006/main" xmlns:wp="http://schemas.openxmlformats.org/drawingml/2006/wordprocessingDrawing" xmlns:r="http://schemas.openxmlformats.org/officeDocument/2006/relationships" xmlns:w14="http://schemas.microsoft.com/office/word/2010/wordml">
         <w:rPr/>
         <w:fldChar w:fldCharType="begin" w:dirty="true"/>
@@ -7122,7 +7122,7 @@
         <w:rPr/>
         <w:fldChar w:fldCharType="end" w:dirty="true"/>
       </w:r>
-      <w:bookmarkEnd w:id="ca2e3d1d-dd76-4c5f-91d1-541ec8e6349d"/>
+      <w:bookmarkEnd w:id="17dc1fae-4841-4542-85c7-78bdf8810ee1"/>
       <w:r>
         <w:rPr/>
         <w:t xml:space="preserve">: </w:t>
@@ -7767,7 +7767,7 @@
         <w:rPr/>
         <w:t xml:space="preserve">Table </w:t>
       </w:r>
-      <w:bookmarkStart w:id="61335f69-f792-44ee-b5da-717e166a7ddb" w:name="da"/>
+      <w:bookmarkStart w:id="dc5d033e-12d1-41f1-8f1f-b616704086ab" w:name="da"/>
       <w:r xmlns:w="http://schemas.openxmlformats.org/wordprocessingml/2006/main" xmlns:wp="http://schemas.openxmlformats.org/drawingml/2006/wordprocessingDrawing" xmlns:r="http://schemas.openxmlformats.org/officeDocument/2006/relationships" xmlns:w14="http://schemas.microsoft.com/office/word/2010/wordml">
         <w:rPr/>
         <w:fldChar w:fldCharType="begin" w:dirty="true"/>
@@ -7780,7 +7780,7 @@
         <w:rPr/>
         <w:fldChar w:fldCharType="end" w:dirty="true"/>
       </w:r>
-      <w:bookmarkEnd w:id="61335f69-f792-44ee-b5da-717e166a7ddb"/>
+      <w:bookmarkEnd w:id="dc5d033e-12d1-41f1-8f1f-b616704086ab"/>
       <w:r>
         <w:rPr/>
         <w:t xml:space="preserve">: </w:t>
@@ -8435,7 +8435,7 @@
         <w:rPr/>
         <w:t xml:space="preserve">Table </w:t>
       </w:r>
-      <w:bookmarkStart w:id="9efb330d-5e8d-41e7-815b-226a15c1de4f" w:name="su"/>
+      <w:bookmarkStart w:id="9be2a1f0-6e89-48f0-b324-07988a8efc43" w:name="su"/>
       <w:r xmlns:w="http://schemas.openxmlformats.org/wordprocessingml/2006/main" xmlns:wp="http://schemas.openxmlformats.org/drawingml/2006/wordprocessingDrawing" xmlns:r="http://schemas.openxmlformats.org/officeDocument/2006/relationships" xmlns:w14="http://schemas.microsoft.com/office/word/2010/wordml">
         <w:rPr/>
         <w:fldChar w:fldCharType="begin" w:dirty="true"/>
@@ -8448,7 +8448,7 @@
         <w:rPr/>
         <w:fldChar w:fldCharType="end" w:dirty="true"/>
       </w:r>
-      <w:bookmarkEnd w:id="9efb330d-5e8d-41e7-815b-226a15c1de4f"/>
+      <w:bookmarkEnd w:id="9be2a1f0-6e89-48f0-b324-07988a8efc43"/>
       <w:r>
         <w:rPr/>
         <w:t xml:space="preserve">: </w:t>
@@ -9402,7 +9402,7 @@
         <w:rPr/>
         <w:t xml:space="preserve">Table </w:t>
       </w:r>
-      <w:bookmarkStart w:id="fc2be625-ef47-44da-ac0c-25137270f28a" w:name="reproducibility"/>
+      <w:bookmarkStart w:id="de4bf100-0833-43f3-a1c5-a19e4e1a62b1" w:name="reproducibility"/>
       <w:r xmlns:w="http://schemas.openxmlformats.org/wordprocessingml/2006/main" xmlns:wp="http://schemas.openxmlformats.org/drawingml/2006/wordprocessingDrawing" xmlns:r="http://schemas.openxmlformats.org/officeDocument/2006/relationships" xmlns:w14="http://schemas.microsoft.com/office/word/2010/wordml">
         <w:rPr/>
         <w:fldChar w:fldCharType="begin" w:dirty="true"/>
@@ -9415,7 +9415,7 @@
         <w:rPr/>
         <w:fldChar w:fldCharType="end" w:dirty="true"/>
       </w:r>
-      <w:bookmarkEnd w:id="fc2be625-ef47-44da-ac0c-25137270f28a"/>
+      <w:bookmarkEnd w:id="de4bf100-0833-43f3-a1c5-a19e4e1a62b1"/>
       <w:r>
         <w:rPr/>
         <w:t xml:space="preserve">: </w:t>
@@ -11024,7 +11024,7 @@
         <w:rPr/>
         <w:t xml:space="preserve">Figure </w:t>
       </w:r>
-      <w:bookmarkStart w:id="483836fa-dc72-4a9a-80f1-19e87cee3181" w:name="workflow-dia"/>
+      <w:bookmarkStart w:id="805a4225-9de5-4aa3-9328-fb0f81ff1633" w:name="workflow-dia"/>
       <w:r xmlns:w="http://schemas.openxmlformats.org/wordprocessingml/2006/main" xmlns:wp="http://schemas.openxmlformats.org/drawingml/2006/wordprocessingDrawing" xmlns:r="http://schemas.openxmlformats.org/officeDocument/2006/relationships" xmlns:w14="http://schemas.microsoft.com/office/word/2010/wordml">
         <w:rPr/>
         <w:fldChar w:fldCharType="begin" w:dirty="true"/>
@@ -11037,7 +11037,7 @@
         <w:rPr/>
         <w:fldChar w:fldCharType="end" w:dirty="true"/>
       </w:r>
-      <w:bookmarkEnd w:id="483836fa-dc72-4a9a-80f1-19e87cee3181"/>
+      <w:bookmarkEnd w:id="805a4225-9de5-4aa3-9328-fb0f81ff1633"/>
       <w:r>
         <w:rPr/>
         <w:t xml:space="preserve">: </w:t>
@@ -11066,7 +11066,7 @@
         <w:pStyle w:val="FirstParagraph"/>
       </w:pPr>
       <w:r>
-        <w:t xml:space="preserve">This report was generated on 2021-06-02 18:16:50 using the following computational environment and dependencies:</w:t>
+        <w:t xml:space="preserve">This report was generated on 2021-06-03 08:59:54 using the following computational environment and dependencies:</w:t>
       </w:r>
     </w:p>
     <w:p>
@@ -11447,7 +11447,7 @@
         <w:rPr>
           <w:rStyle w:val="VerbatimChar"/>
         </w:rPr>
-        <w:t xml:space="preserve">#&gt; Local:    main /Users/adamsparks/Development/GitHub/OpenPlantPathology/Reproducibility_in_Plant_Pathology</w:t>
+        <w:t xml:space="preserve">#&gt; Local:    main /Users/adamsparks/OneDrive - Department of Primary Industries and Regional Development/Development/GitHub/OpenPlantPath/Reproducibility_in_Plant_Pathology</w:t>
       </w:r>
       <w:r>
         <w:br/>
@@ -11465,7 +11465,7 @@
         <w:rPr>
           <w:rStyle w:val="VerbatimChar"/>
         </w:rPr>
-        <w:t xml:space="preserve">#&gt; Head:     [91d5c5d] 2021-06-02: Affiliation should just be "Perth" not "East Perth"</w:t>
+        <w:t xml:space="preserve">#&gt; Head:     [916f16e] 2021-06-02: Clarify directory structure in the README.md and update affiliation</w:t>
       </w:r>
     </w:p>
     <w:bookmarkEnd w:id="103"/>

</xml_diff>

<commit_message>
Reknit with Emerson's changes and reset my git to track this repo properly
</commit_message>
<xml_diff>
--- a/analysis/paper/paper.docx
+++ b/analysis/paper/paper.docx
@@ -1315,13 +1315,80 @@
         </w:r>
       </w:hyperlink>
     </w:p>
-    <w:bookmarkStart w:id="22" w:name="introduction"/>
-    <w:p>
-      <w:pPr>
-        <w:pStyle w:val="Heading1"/>
-      </w:pPr>
-      <w:r>
-        <w:t xml:space="preserve">Introduction</w:t>
+    <w:p>
+      <w:pPr>
+        <w:pStyle w:val="BodyText"/>
+      </w:pPr>
+      <w:r>
+        <w:t xml:space="preserve">Modern plant pathological research has many facets given the array of disciplines and sub-disciplines currently involved.</w:t>
+      </w:r>
+      <w:r>
+        <w:t xml:space="preserve"> </w:t>
+      </w:r>
+      <w:r>
+        <w:t xml:space="preserve">Collectively, they contribute to increasing our basic and applied knowledge of several aspects of pathogen biology and disease development to ultimately improve plant disease management.</w:t>
+      </w:r>
+      <w:r>
+        <w:t xml:space="preserve"> </w:t>
+      </w:r>
+      <w:r>
+        <w:t xml:space="preserve">Scientific research in the field varies from the purely observational or descriptive nature to inferential, based on experimental or simulation-derived data sets.</w:t>
+      </w:r>
+      <w:r>
+        <w:t xml:space="preserve"> </w:t>
+      </w:r>
+      <w:r>
+        <w:t xml:space="preserve">Whatever the case, research findings are verifiable based on how much of the research materials, processes and outcomes are made available beyond what is reported in the scientific article and the ability of others to make use of the methods and results.</w:t>
+      </w:r>
+      <w:r>
+        <w:t xml:space="preserve"> </w:t>
+      </w:r>
+      <w:r>
+        <w:t xml:space="preserve">These research findings include biological materials (host and pathogen genotypes), nucleic/protein sequences, experimental and simulated raw data annotations, drawings and photographs and statistical analysis code among other materials and data generated during the course of the research.</w:t>
+      </w:r>
+    </w:p>
+    <w:p>
+      <w:pPr>
+        <w:pStyle w:val="BodyText"/>
+      </w:pPr>
+      <w:r>
+        <w:t xml:space="preserve">Recently, open science has been highlighted with many donors expecting data to be available</w:t>
+      </w:r>
+      <w:r>
+        <w:t xml:space="preserve"> </w:t>
+      </w:r>
+      <w:r>
+        <w:t xml:space="preserve">(Government of Canada 2016; Noorden 2017; Australian Research Council 2018)</w:t>
+      </w:r>
+      <w:r>
+        <w:t xml:space="preserve">, journals in the field promoting the sharing of data</w:t>
+      </w:r>
+      <w:r>
+        <w:t xml:space="preserve"> </w:t>
+      </w:r>
+      <w:r>
+        <w:t xml:space="preserve">(Tropical Plant Pathology)</w:t>
+      </w:r>
+      <w:r>
+        <w:t xml:space="preserve">, and other scientists interested in sharing and collaborating more widely</w:t>
+      </w:r>
+      <w:r>
+        <w:t xml:space="preserve"> </w:t>
+      </w:r>
+      <w:r>
+        <w:t xml:space="preserve">(Wald 2010)</w:t>
+      </w:r>
+      <w:r>
+        <w:t xml:space="preserve">.</w:t>
+      </w:r>
+    </w:p>
+    <w:bookmarkStart w:id="21" w:name="what-is-reproducibility"/>
+    <w:p>
+      <w:pPr>
+        <w:pStyle w:val="Heading2"/>
+      </w:pPr>
+      <w:r>
+        <w:t xml:space="preserve">What is reproducibility?</w:t>
       </w:r>
     </w:p>
     <w:p>
@@ -1329,31 +1396,19 @@
         <w:pStyle w:val="FirstParagraph"/>
       </w:pPr>
       <w:r>
-        <w:t xml:space="preserve">Modern plant pathological research has many facets given the array of disciplines and sub-disciplines currently involved.</w:t>
-      </w:r>
-      <w:r>
-        <w:t xml:space="preserve"> </w:t>
-      </w:r>
-      <w:r>
-        <w:t xml:space="preserve">Collectively, they contribute to increasing our basic and applied knowledge of several aspects of pathogen biology and disease development to ultimately improve plant disease management.</w:t>
-      </w:r>
-      <w:r>
-        <w:t xml:space="preserve"> </w:t>
-      </w:r>
-      <w:r>
-        <w:t xml:space="preserve">Scientific research in the field varies from the purely observational or descriptive nature to inferential, based on experimental or simulation-derived data sets.</w:t>
-      </w:r>
-      <w:r>
-        <w:t xml:space="preserve"> </w:t>
-      </w:r>
-      <w:r>
-        <w:t xml:space="preserve">Whatever the case, research findings are verifiable based on how much of the research materials, processes and outcomes are made available beyond what is reported in the scientific article and the ability of others to make use of the methods and results.</w:t>
-      </w:r>
-      <w:r>
-        <w:t xml:space="preserve"> </w:t>
-      </w:r>
-      <w:r>
-        <w:t xml:space="preserve">These research findings include biological materials (isolates or strains), nucleic/protein sequences, experimental and simulated raw data annotations, drawings and photographs and statistical analysis code among other materials and data generated as a course of conducting research.</w:t>
+        <w:t xml:space="preserve">Reproducibility is one component under the umbrella of open science.</w:t>
+      </w:r>
+      <w:r>
+        <w:t xml:space="preserve"> </w:t>
+      </w:r>
+      <w:r>
+        <w:t xml:space="preserve">By proactively practising open science, the work increases the chance to become more reproducible through the availability of data and code.</w:t>
+      </w:r>
+      <w:r>
+        <w:t xml:space="preserve"> </w:t>
+      </w:r>
+      <w:r>
+        <w:t xml:space="preserve">That is, open science leads to reproducibility and replicability.</w:t>
       </w:r>
     </w:p>
     <w:p>
@@ -1361,93 +1416,130 @@
         <w:pStyle w:val="BodyText"/>
       </w:pPr>
       <w:r>
-        <w:t xml:space="preserve">Recently, open science has been highlighted with many donors expecting data to be available</w:t>
-      </w:r>
-      <w:r>
-        <w:t xml:space="preserve"> </w:t>
-      </w:r>
-      <w:r>
-        <w:t xml:space="preserve">(Government of Canada 2016; Noorden 2017; Australian Research Council 2018)</w:t>
-      </w:r>
-      <w:r>
-        <w:t xml:space="preserve">, journals in the field promoting the sharing of data</w:t>
-      </w:r>
-      <w:r>
-        <w:t xml:space="preserve"> </w:t>
-      </w:r>
-      <w:r>
-        <w:t xml:space="preserve">(Tropical Plant Pathology)</w:t>
-      </w:r>
-      <w:r>
-        <w:t xml:space="preserve">, and other scientists interested in sharing and collaborating more widely</w:t>
-      </w:r>
-      <w:r>
-        <w:t xml:space="preserve"> </w:t>
-      </w:r>
-      <w:r>
-        <w:t xml:space="preserve">(Wald 2010)</w:t>
-      </w:r>
-      <w:r>
-        <w:t xml:space="preserve">.</w:t>
+        <w:t xml:space="preserve">For us to easily discuss the topic, we first must define what we mean so that we may clearly communicate.</w:t>
+      </w:r>
+      <w:r>
+        <w:t xml:space="preserve"> </w:t>
+      </w:r>
+      <w:r>
+        <w:t xml:space="preserve">Many of the terms used in this area have varying definitions that may or may not agree with each other.</w:t>
+      </w:r>
+      <w:r>
+        <w:t xml:space="preserve"> </w:t>
+      </w:r>
+      <w:r>
+        <w:t xml:space="preserve">For instance, reproducible research is recently highlighted by many authors</w:t>
+      </w:r>
+      <w:r>
+        <w:t xml:space="preserve">(Wallach et al. 2018; Preeyanon et al. 2018)</w:t>
+      </w:r>
+      <w:r>
+        <w:t xml:space="preserve"> </w:t>
+      </w:r>
+      <w:r>
+        <w:t xml:space="preserve">[</w:t>
+      </w:r>
+      <w:r>
+        <w:t xml:space="preserve">Baker (2016)</w:t>
+      </w:r>
+      <w:r>
+        <w:t xml:space="preserve">;</w:t>
+      </w:r>
+      <w:r>
+        <w:t xml:space="preserve"> </w:t>
+      </w:r>
+      <w:r>
+        <w:t xml:space="preserve">Iqbal et al. (2016)</w:t>
+      </w:r>
+      <w:r>
+        <w:t xml:space="preserve">;</w:t>
+      </w:r>
+      <w:r>
+        <w:t xml:space="preserve"> </w:t>
+      </w:r>
+      <w:r>
+        <w:t xml:space="preserve">Editors at Nature (2016)</w:t>
+      </w:r>
+      <w:r>
+        <w:t xml:space="preserve">;</w:t>
+      </w:r>
+      <w:r>
+        <w:t xml:space="preserve"> </w:t>
+      </w:r>
+      <w:r>
+        <w:t xml:space="preserve">Patil et al. (2016)</w:t>
+      </w:r>
+      <w:r>
+        <w:t xml:space="preserve">;</w:t>
+      </w:r>
+      <w:r>
+        <w:t xml:space="preserve"> </w:t>
+      </w:r>
+      <w:r>
+        <w:t xml:space="preserve">Weissgerber et al. (2016)</w:t>
+      </w:r>
+      <w:r>
+        <w:t xml:space="preserve">;</w:t>
+      </w:r>
+      <w:r>
+        <w:t xml:space="preserve"> </w:t>
+      </w:r>
+      <w:r>
+        <w:t xml:space="preserve">Brunsdon (2015)</w:t>
+      </w:r>
+      <w:r>
+        <w:t xml:space="preserve">;</w:t>
+      </w:r>
+      <w:r>
+        <w:t xml:space="preserve"> </w:t>
+      </w:r>
+      <w:r>
+        <w:t xml:space="preserve">Sweedler (2015)</w:t>
+      </w:r>
+      <w:r>
+        <w:t xml:space="preserve">;</w:t>
+      </w:r>
+      <w:r>
+        <w:t xml:space="preserve"> </w:t>
+      </w:r>
+      <w:r>
+        <w:t xml:space="preserve">Fitzjohn et al. (2014)</w:t>
+      </w:r>
+      <w:r>
+        <w:t xml:space="preserve">;</w:t>
+      </w:r>
+      <w:r>
+        <w:t xml:space="preserve"> </w:t>
+      </w:r>
+      <w:r>
+        <w:t xml:space="preserve">Ioannidis (2014)</w:t>
+      </w:r>
+      <w:r>
+        <w:t xml:space="preserve">;</w:t>
+      </w:r>
+      <w:r>
+        <w:t xml:space="preserve"> </w:t>
+      </w:r>
+      <w:r>
+        <w:t xml:space="preserve">Fidler and Gordon (2013)</w:t>
+      </w:r>
+      <w:r>
+        <w:t xml:space="preserve">;</w:t>
+      </w:r>
+      <w:r>
+        <w:t xml:space="preserve"> </w:t>
+      </w:r>
+      <w:r>
+        <w:t xml:space="preserve">Stodden et al. (2013)</w:t>
+      </w:r>
+      <w:r>
+        <w:t xml:space="preserve">; ]</w:t>
       </w:r>
     </w:p>
     <w:p>
       <w:pPr>
         <w:pStyle w:val="BodyText"/>
       </w:pPr>
-      <w:r>
-        <w:t xml:space="preserve">While open science and reproducibility are not the same, they are linked.</w:t>
-      </w:r>
-      <w:r>
-        <w:t xml:space="preserve"> </w:t>
-      </w:r>
-      <w:r>
-        <w:t xml:space="preserve">By proactively practising open science, the work becomes more reproducible through the availability of data and code.</w:t>
-      </w:r>
-      <w:r>
-        <w:t xml:space="preserve"> </w:t>
-      </w:r>
-      <w:r>
-        <w:t xml:space="preserve">That is, open science leads to reproducibility and replicability.</w:t>
-      </w:r>
-    </w:p>
-    <w:bookmarkStart w:id="21" w:name="definitions"/>
-    <w:p>
-      <w:pPr>
-        <w:pStyle w:val="Heading2"/>
-      </w:pPr>
-      <w:r>
-        <w:t xml:space="preserve">Definitions</w:t>
-      </w:r>
-    </w:p>
-    <w:p>
-      <w:pPr>
-        <w:pStyle w:val="FirstParagraph"/>
-      </w:pPr>
-      <w:r>
-        <w:t xml:space="preserve">For us to easily discuss the topic, we first must define what we mean so that we may clearly communicate.</w:t>
-      </w:r>
-      <w:r>
-        <w:t xml:space="preserve"> </w:t>
-      </w:r>
-      <w:r>
-        <w:t xml:space="preserve">Many of the terms used in this area have varying definitions that may or may not agree with each other.</w:t>
-      </w:r>
-      <w:r>
-        <w:t xml:space="preserve"> </w:t>
-      </w:r>
-      <w:r>
-        <w:t xml:space="preserve">For instance, reproducible research is recently highlighted by many authors</w:t>
-      </w:r>
-      <w:r>
-        <w:t xml:space="preserve"> </w:t>
-      </w:r>
-      <w:r>
-        <w:t xml:space="preserve">(Fidler and Gordon 2013; Stodden et al. 2013; Fitzjohn et al. 2014; Ioannidis 2014; Brunsdon 2015; Sweedler 2015; Baker 2016; Iqbal et al. 2016; Patil et al. 2016; Weissgerber et al. 2016; Editors at Nature 2016)</w:t>
-      </w:r>
-      <w:r>
-        <w:t xml:space="preserve"> </w:t>
-      </w:r>
       <w:r>
         <w:t xml:space="preserve">as an important issue.</w:t>
       </w:r>
@@ -1682,38 +1774,26 @@
         <w:t xml:space="preserve">And that the software used are also easily obtained and preferably open source to avoid licensing or other issues related to accessibility for end-users related to costs or non-standard file formats, etc.</w:t>
       </w:r>
     </w:p>
-    <w:p>
-      <w:pPr>
-        <w:pStyle w:val="BodyText"/>
+    <w:bookmarkEnd w:id="21"/>
+    <w:bookmarkStart w:id="22" w:name="Xe267a9bd86ce2cff3f259b4a28a4a09901d576a"/>
+    <w:p>
+      <w:pPr>
+        <w:pStyle w:val="Heading2"/>
+      </w:pPr>
+      <w:r>
+        <w:t xml:space="preserve">Where do we stand in regards to reproducibility?</w:t>
+      </w:r>
+    </w:p>
+    <w:p>
+      <w:pPr>
+        <w:pStyle w:val="FirstParagraph"/>
       </w:pPr>
       <w:r>
         <w:t xml:space="preserve">In an effort to understand where as a discipline we stand as plant pathologists in regards to open science and reproducible research, we surveyed a broad selection of articles to represent a broad swathe of publications to evaluate our status.</w:t>
       </w:r>
-    </w:p>
-    <w:bookmarkEnd w:id="21"/>
-    <w:bookmarkEnd w:id="22"/>
-    <w:bookmarkStart w:id="26" w:name="materials-and-methods"/>
-    <w:p>
-      <w:pPr>
-        <w:pStyle w:val="Heading1"/>
-      </w:pPr>
-      <w:r>
-        <w:t xml:space="preserve">Materials and methods</w:t>
-      </w:r>
-    </w:p>
-    <w:bookmarkStart w:id="23" w:name="article-selection"/>
-    <w:p>
-      <w:pPr>
-        <w:pStyle w:val="Heading2"/>
-      </w:pPr>
-      <w:r>
-        <w:t xml:space="preserve">Article Selection</w:t>
-      </w:r>
-    </w:p>
-    <w:p>
-      <w:pPr>
-        <w:pStyle w:val="FirstParagraph"/>
-      </w:pPr>
+      <w:r>
+        <w:t xml:space="preserve"> </w:t>
+      </w:r>
       <w:r>
         <w:t xml:space="preserve">We randomly selected 300 articles published from 2012 to 2018 across 21 journals (Table</w:t>
       </w:r>
@@ -1741,80 +1821,7 @@
         <w:t xml:space="preserve"> </w:t>
       </w:r>
       <w:r>
-        <w:t xml:space="preserve">The journals represented both fundamental and applied areas as well as pathogen or other group-specific publications.</w:t>
-      </w:r>
-      <w:r>
-        <w:t xml:space="preserve"> </w:t>
-      </w:r>
-      <w:r>
-        <w:t xml:space="preserve">A list of randomly selected pages was assigned to a randomized list of the 21 journals where the page number fell within an article for the given journal.</w:t>
-      </w:r>
-      <w:r>
-        <w:t xml:space="preserve"> </w:t>
-      </w:r>
-      <w:r>
-        <w:t xml:space="preserve">In cases where an article was not suitable,</w:t>
-      </w:r>
-      <w:r>
-        <w:t xml:space="preserve"> </w:t>
-      </w:r>
-      <w:r>
-        <w:rPr>
-          <w:iCs/>
-          <w:i/>
-        </w:rPr>
-        <w:t xml:space="preserve">e.g.</w:t>
-      </w:r>
-      <w:r>
-        <w:t xml:space="preserve">, a review or otherwise not related to plant pathology, the next article was selected until a suitable article was found.</w:t>
-      </w:r>
-      <w:r>
-        <w:t xml:space="preserve"> </w:t>
-      </w:r>
-      <w:r>
-        <w:t xml:space="preserve">Notes regarding the selection of articles can be found in the file, XXXX, available in this paper’s repository.</w:t>
-      </w:r>
-      <w:r>
-        <w:t xml:space="preserve"> </w:t>
-      </w:r>
-      <w:r>
-        <w:t xml:space="preserve">The pages list was numbered from page one and went to page 150.</w:t>
-      </w:r>
-      <w:r>
-        <w:t xml:space="preserve"> </w:t>
-      </w:r>
-      <w:r>
-        <w:t xml:space="preserve">This was done since some journals restart their numbering with each issue and also ensures that the journal is more likely to have a page number corresponding to the randomly generated value.</w:t>
-      </w:r>
-      <w:r>
-        <w:t xml:space="preserve"> </w:t>
-      </w:r>
-      <w:r>
-        <w:t xml:space="preserve">This also assumes that there is no effect or bias on reproducibility based on the time of year that an article was published since most journals start with page number one at the beginning of the year.</w:t>
-      </w:r>
-      <w:r>
-        <w:t xml:space="preserve"> </w:t>
-      </w:r>
-      <w:r>
-        <w:t xml:space="preserve">The list of journals was saved from Google’s sheets as a comma-separated-value (CSV) file for later use and distribution in a research compendium.</w:t>
-      </w:r>
-    </w:p>
-    <w:bookmarkEnd w:id="23"/>
-    <w:bookmarkStart w:id="24" w:name="scoring-criteria"/>
-    <w:p>
-      <w:pPr>
-        <w:pStyle w:val="Heading2"/>
-      </w:pPr>
-      <w:r>
-        <w:t xml:space="preserve">Scoring criteria</w:t>
-      </w:r>
-    </w:p>
-    <w:p>
-      <w:pPr>
-        <w:pStyle w:val="FirstParagraph"/>
-      </w:pPr>
-      <w:r>
-        <w:t xml:space="preserve">Four individuals were assigned to rate a randomised list of journal articles.</w:t>
+        <w:t xml:space="preserve">The journals represented both fundamental and applied areas as well as pathogen or other group-specific publications (See appendix for details on the methodology).</w:t>
       </w:r>
     </w:p>
     <w:p>
@@ -1822,839 +1829,6 @@
         <w:pStyle w:val="BodyText"/>
       </w:pPr>
       <w:r>
-        <w:t xml:space="preserve">Each journal was classified as to whether they were completely open (TRUE), behind a paywall (FALSE) or a combination (BOTH).</w:t>
-      </w:r>
-      <w:r>
-        <w:t xml:space="preserve"> </w:t>
-      </w:r>
-      <w:r>
-        <w:t xml:space="preserve">The five-year impact factor for 2018 for each journal was retrieved from InCites Journal Citation Reports, Clarivate Analytics and entered in a separate sheet in the Google sheets file.</w:t>
-      </w:r>
-      <w:r>
-        <w:t xml:space="preserve"> </w:t>
-      </w:r>
-      <w:r>
-        <w:t xml:space="preserve">This was downloaded, saved as a CSV file and is left-joined with the article notes using a</w:t>
-      </w:r>
-      <w:r>
-        <w:t xml:space="preserve"> </w:t>
-      </w:r>
-      <w:r>
-        <w:rPr>
-          <w:rStyle w:val="VerbatimChar"/>
-        </w:rPr>
-        <w:t xml:space="preserve">left_join()</w:t>
-      </w:r>
-      <w:r>
-        <w:t xml:space="preserve"> </w:t>
-      </w:r>
-      <w:r>
-        <w:t xml:space="preserve">from the</w:t>
-      </w:r>
-      <w:r>
-        <w:t xml:space="preserve"> </w:t>
-      </w:r>
-      <w:r>
-        <w:t xml:space="preserve">‘</w:t>
-      </w:r>
-      <w:r>
-        <w:t xml:space="preserve">dplyr</w:t>
-      </w:r>
-      <w:r>
-        <w:t xml:space="preserve">’</w:t>
-      </w:r>
-      <w:r>
-        <w:t xml:space="preserve"> </w:t>
-      </w:r>
-      <w:r>
-        <w:t xml:space="preserve">package</w:t>
-      </w:r>
-      <w:r>
-        <w:t xml:space="preserve"> </w:t>
-      </w:r>
-      <w:r>
-        <w:t xml:space="preserve">(Wickham et al. 2020)</w:t>
-      </w:r>
-      <w:r>
-        <w:t xml:space="preserve"> </w:t>
-      </w:r>
-      <w:r>
-        <w:t xml:space="preserve">for analysis when the</w:t>
-      </w:r>
-      <w:r>
-        <w:t xml:space="preserve"> </w:t>
-      </w:r>
-      <w:r>
-        <w:rPr>
-          <w:rStyle w:val="VerbatimChar"/>
-        </w:rPr>
-        <w:t xml:space="preserve">import_notes()</w:t>
-      </w:r>
-      <w:r>
-        <w:t xml:space="preserve"> </w:t>
-      </w:r>
-      <w:r>
-        <w:t xml:space="preserve">command is executed.</w:t>
-      </w:r>
-    </w:p>
-    <w:p>
-      <w:pPr>
-        <w:pStyle w:val="BodyText"/>
-      </w:pPr>
-      <w:r>
-        <w:t xml:space="preserve">Articles were classified as fundamental or applied and a note was made whether the article’s primary focus was using or developing molecular techniques (TRUE/FALSE).</w:t>
-      </w:r>
-      <w:r>
-        <w:t xml:space="preserve"> </w:t>
-      </w:r>
-      <w:r>
-        <w:t xml:space="preserve">This classification was based on the evaluator’s judgement of the article.</w:t>
-      </w:r>
-    </w:p>
-    <w:p>
-      <w:pPr>
-        <w:pStyle w:val="BodyText"/>
-      </w:pPr>
-      <w:r>
-        <w:t xml:space="preserve">Where possible, the software used in the preparation of the publication was recorded in the notes if it was cited or otherwise specified in the article text.</w:t>
-      </w:r>
-    </w:p>
-    <w:p>
-      <w:pPr>
-        <w:pStyle w:val="BodyText"/>
-      </w:pPr>
-      <w:r>
-        <w:t xml:space="preserve">Articles were scored in four areas for reproducibility on a scale of 0 to 3:</w:t>
-      </w:r>
-    </w:p>
-    <w:p>
-      <w:pPr>
-        <w:numPr>
-          <w:ilvl w:val="0"/>
-          <w:numId w:val="1001"/>
-        </w:numPr>
-      </w:pPr>
-      <w:r>
-        <w:rPr>
-          <w:bCs/>
-          <w:b/>
-        </w:rPr>
-        <w:t xml:space="preserve">computational methods available</w:t>
-      </w:r>
-    </w:p>
-    <w:p>
-      <w:pPr>
-        <w:numPr>
-          <w:ilvl w:val="1"/>
-          <w:numId w:val="1002"/>
-        </w:numPr>
-      </w:pPr>
-      <w:r>
-        <w:t xml:space="preserve">0 - Not available or not mentioned in the publication</w:t>
-      </w:r>
-    </w:p>
-    <w:p>
-      <w:pPr>
-        <w:numPr>
-          <w:ilvl w:val="1"/>
-          <w:numId w:val="1002"/>
-        </w:numPr>
-      </w:pPr>
-      <w:r>
-        <w:t xml:space="preserve">1 - Uses expensive proprietary software that only institutions would typically purchase (</w:t>
-      </w:r>
-      <w:r>
-        <w:rPr>
-          <w:iCs/>
-          <w:i/>
-        </w:rPr>
-        <w:t xml:space="preserve">i.e.</w:t>
-      </w:r>
-      <w:r>
-        <w:t xml:space="preserve">, ArcGIS standard is $7000)</w:t>
-      </w:r>
-    </w:p>
-    <w:p>
-      <w:pPr>
-        <w:numPr>
-          <w:ilvl w:val="1"/>
-          <w:numId w:val="1002"/>
-        </w:numPr>
-      </w:pPr>
-      <w:r>
-        <w:t xml:space="preserve">2 - Uses proprietary software that most individuals can afford (</w:t>
-      </w:r>
-      <w:r>
-        <w:rPr>
-          <w:iCs/>
-          <w:i/>
-        </w:rPr>
-        <w:t xml:space="preserve">e.g.</w:t>
-      </w:r>
-      <w:r>
-        <w:t xml:space="preserve">, Excel, Matlab ($500))</w:t>
-      </w:r>
-    </w:p>
-    <w:p>
-      <w:pPr>
-        <w:numPr>
-          <w:ilvl w:val="1"/>
-          <w:numId w:val="1002"/>
-        </w:numPr>
-      </w:pPr>
-      <w:r>
-        <w:t xml:space="preserve">3 - Uses entirely open source and free software (</w:t>
-      </w:r>
-      <w:r>
-        <w:rPr>
-          <w:iCs/>
-          <w:i/>
-        </w:rPr>
-        <w:t xml:space="preserve">e.g.</w:t>
-      </w:r>
-      <w:r>
-        <w:t xml:space="preserve">, R, Julia, Python)</w:t>
-      </w:r>
-    </w:p>
-    <w:p>
-      <w:pPr>
-        <w:numPr>
-          <w:ilvl w:val="1"/>
-          <w:numId w:val="1002"/>
-        </w:numPr>
-      </w:pPr>
-      <w:r>
-        <w:t xml:space="preserve">NA - No software was used in the research that can be determined as the article is written</w:t>
-      </w:r>
-    </w:p>
-    <w:p>
-      <w:pPr>
-        <w:numPr>
-          <w:ilvl w:val="0"/>
-          <w:numId w:val="1001"/>
-        </w:numPr>
-      </w:pPr>
-      <w:r>
-        <w:rPr>
-          <w:bCs/>
-          <w:b/>
-        </w:rPr>
-        <w:t xml:space="preserve">software available</w:t>
-      </w:r>
-    </w:p>
-    <w:p>
-      <w:pPr>
-        <w:numPr>
-          <w:ilvl w:val="1"/>
-          <w:numId w:val="1003"/>
-        </w:numPr>
-      </w:pPr>
-      <w:r>
-        <w:t xml:space="preserve">0 - Not available or not mentioned in the publication</w:t>
-      </w:r>
-    </w:p>
-    <w:p>
-      <w:pPr>
-        <w:numPr>
-          <w:ilvl w:val="1"/>
-          <w:numId w:val="1003"/>
-        </w:numPr>
-      </w:pPr>
-      <w:r>
-        <w:t xml:space="preserve">1 - Uses expensive proprietary software that only institutions would typically purchase (</w:t>
-      </w:r>
-      <w:r>
-        <w:rPr>
-          <w:iCs/>
-          <w:i/>
-        </w:rPr>
-        <w:t xml:space="preserve">e.g.</w:t>
-      </w:r>
-      <w:r>
-        <w:t xml:space="preserve">, ArcGIS standard is $7000US)</w:t>
-      </w:r>
-    </w:p>
-    <w:p>
-      <w:pPr>
-        <w:numPr>
-          <w:ilvl w:val="1"/>
-          <w:numId w:val="1003"/>
-        </w:numPr>
-      </w:pPr>
-      <w:r>
-        <w:t xml:space="preserve">2 - Uses proprietary software that most individuals can afford (</w:t>
-      </w:r>
-      <w:r>
-        <w:rPr>
-          <w:iCs/>
-          <w:i/>
-        </w:rPr>
-        <w:t xml:space="preserve">e.g.</w:t>
-      </w:r>
-      <w:r>
-        <w:t xml:space="preserve">, Excel) or SAS that is now available free for use with a university login</w:t>
-      </w:r>
-    </w:p>
-    <w:p>
-      <w:pPr>
-        <w:numPr>
-          <w:ilvl w:val="1"/>
-          <w:numId w:val="1003"/>
-        </w:numPr>
-      </w:pPr>
-      <w:r>
-        <w:t xml:space="preserve">3 - Uses entirely open source and free software (</w:t>
-      </w:r>
-      <w:r>
-        <w:rPr>
-          <w:iCs/>
-          <w:i/>
-        </w:rPr>
-        <w:t xml:space="preserve">e.g.</w:t>
-      </w:r>
-      <w:r>
-        <w:t xml:space="preserve">, R, Julia, Python).</w:t>
-      </w:r>
-    </w:p>
-    <w:p>
-      <w:pPr>
-        <w:numPr>
-          <w:ilvl w:val="1"/>
-          <w:numId w:val="1003"/>
-        </w:numPr>
-      </w:pPr>
-      <w:r>
-        <w:t xml:space="preserve">NA - No software was used in the research that can be determined as the article is written</w:t>
-      </w:r>
-    </w:p>
-    <w:p>
-      <w:pPr>
-        <w:numPr>
-          <w:ilvl w:val="0"/>
-          <w:numId w:val="1001"/>
-        </w:numPr>
-      </w:pPr>
-      <w:r>
-        <w:rPr>
-          <w:bCs/>
-          <w:b/>
-        </w:rPr>
-        <w:t xml:space="preserve">software cited</w:t>
-      </w:r>
-    </w:p>
-    <w:p>
-      <w:pPr>
-        <w:numPr>
-          <w:ilvl w:val="1"/>
-          <w:numId w:val="1004"/>
-        </w:numPr>
-      </w:pPr>
-      <w:r>
-        <w:t xml:space="preserve">0 - not mentioned</w:t>
-      </w:r>
-    </w:p>
-    <w:p>
-      <w:pPr>
-        <w:numPr>
-          <w:ilvl w:val="1"/>
-          <w:numId w:val="1004"/>
-        </w:numPr>
-      </w:pPr>
-      <w:r>
-        <w:t xml:space="preserve">1 - Software mentioned by name only</w:t>
-      </w:r>
-    </w:p>
-    <w:p>
-      <w:pPr>
-        <w:numPr>
-          <w:ilvl w:val="1"/>
-          <w:numId w:val="1004"/>
-        </w:numPr>
-      </w:pPr>
-      <w:r>
-        <w:t xml:space="preserve">2 - Software cited with version number</w:t>
-      </w:r>
-    </w:p>
-    <w:p>
-      <w:pPr>
-        <w:numPr>
-          <w:ilvl w:val="1"/>
-          <w:numId w:val="1004"/>
-        </w:numPr>
-      </w:pPr>
-      <w:r>
-        <w:t xml:space="preserve">3 - All software components (SAS PROCs, R, Julia or Python packages) etc., cited</w:t>
-      </w:r>
-    </w:p>
-    <w:p>
-      <w:pPr>
-        <w:numPr>
-          <w:ilvl w:val="1"/>
-          <w:numId w:val="1004"/>
-        </w:numPr>
-      </w:pPr>
-      <w:r>
-        <w:t xml:space="preserve">NA - No software was used in the research that can be determined as the article is written.</w:t>
-      </w:r>
-    </w:p>
-    <w:p>
-      <w:pPr>
-        <w:numPr>
-          <w:ilvl w:val="0"/>
-          <w:numId w:val="1001"/>
-        </w:numPr>
-      </w:pPr>
-      <w:r>
-        <w:rPr>
-          <w:bCs/>
-          <w:b/>
-        </w:rPr>
-        <w:t xml:space="preserve">data available</w:t>
-      </w:r>
-    </w:p>
-    <w:p>
-      <w:pPr>
-        <w:numPr>
-          <w:ilvl w:val="1"/>
-          <w:numId w:val="1005"/>
-        </w:numPr>
-      </w:pPr>
-      <w:r>
-        <w:t xml:space="preserve">0 - Not available or not mentioned in the publication</w:t>
-      </w:r>
-    </w:p>
-    <w:p>
-      <w:pPr>
-        <w:numPr>
-          <w:ilvl w:val="1"/>
-          <w:numId w:val="1005"/>
-        </w:numPr>
-      </w:pPr>
-      <w:r>
-        <w:t xml:space="preserve">1 - Available upon request to the author</w:t>
-      </w:r>
-    </w:p>
-    <w:p>
-      <w:pPr>
-        <w:numPr>
-          <w:ilvl w:val="1"/>
-          <w:numId w:val="1005"/>
-        </w:numPr>
-      </w:pPr>
-      <w:r>
-        <w:t xml:space="preserve">2 - Online, but inconvenient or non-permanent (</w:t>
-      </w:r>
-      <w:r>
-        <w:rPr>
-          <w:iCs/>
-          <w:i/>
-        </w:rPr>
-        <w:t xml:space="preserve">e.g.</w:t>
-      </w:r>
-      <w:r>
-        <w:t xml:space="preserve">, login needed, paywall, FTP server, personal lab website that may disappear, or may have already disappeared)</w:t>
-      </w:r>
-    </w:p>
-    <w:p>
-      <w:pPr>
-        <w:numPr>
-          <w:ilvl w:val="1"/>
-          <w:numId w:val="1005"/>
-        </w:numPr>
-      </w:pPr>
-      <w:r>
-        <w:t xml:space="preserve">3 - Freely available online to anonymous users for foreseeable future (</w:t>
-      </w:r>
-      <w:r>
-        <w:rPr>
-          <w:iCs/>
-          <w:i/>
-        </w:rPr>
-        <w:t xml:space="preserve">e.g.</w:t>
-      </w:r>
-      <w:r>
-        <w:t xml:space="preserve">, archived using Zenodo, dataverse or university library or some other proper archiving system)</w:t>
-      </w:r>
-    </w:p>
-    <w:p>
-      <w:pPr>
-        <w:pStyle w:val="FirstParagraph"/>
-      </w:pPr>
-      <w:r>
-        <w:t xml:space="preserve">Values for software packages were checked for spelling consistency and corrections were made manually where necessary.</w:t>
-      </w:r>
-      <w:r>
-        <w:t xml:space="preserve"> </w:t>
-      </w:r>
-      <w:r>
-        <w:t xml:space="preserve">When working with these data in R, all strings of software character values were converted to fully uppercase to standardise the capitalisation and alleviate any issues with capitalisation used between evaluators.</w:t>
-      </w:r>
-      <w:r>
-        <w:t xml:space="preserve"> </w:t>
-      </w:r>
-      <w:r>
-        <w:t xml:space="preserve">A custom R function,</w:t>
-      </w:r>
-      <w:r>
-        <w:t xml:space="preserve"> </w:t>
-      </w:r>
-      <w:r>
-        <w:rPr>
-          <w:rStyle w:val="VerbatimChar"/>
-        </w:rPr>
-        <w:t xml:space="preserve">Reproducibility.in.Plant.Pathology::import_notes()</w:t>
-      </w:r>
-      <w:r>
-        <w:t xml:space="preserve">, was written to import the data, format the columns properly and calculate the overall reproducibility score in R</w:t>
-      </w:r>
-      <w:r>
-        <w:t xml:space="preserve"> </w:t>
-      </w:r>
-      <w:r>
-        <w:t xml:space="preserve">(R Core Team 2020)</w:t>
-      </w:r>
-      <w:r>
-        <w:t xml:space="preserve">.</w:t>
-      </w:r>
-    </w:p>
-    <w:p>
-      <w:pPr>
-        <w:pStyle w:val="BodyText"/>
-      </w:pPr>
-      <w:r>
-        <w:t xml:space="preserve">A total reproducibility score was calculated as the per cent of total possible for a given paper. However, some papers did not use specialized software therefore they were not scored for this category.</w:t>
-      </w:r>
-    </w:p>
-    <w:p>
-      <w:pPr>
-        <w:pStyle w:val="BodyText"/>
-      </w:pPr>
-      <w:r>
-        <w:t xml:space="preserve">We recognise that the scoring methods were developed by the authors specifically for this exercise and are not entirely subjective.</w:t>
-      </w:r>
-      <w:r>
-        <w:t xml:space="preserve"> </w:t>
-      </w:r>
-      <w:r>
-        <w:t xml:space="preserve">We have based our scoring decisions on our own experiences in the field of plant pathology.</w:t>
-      </w:r>
-      <w:r>
-        <w:t xml:space="preserve"> </w:t>
-      </w:r>
-      <w:r>
-        <w:t xml:space="preserve">While many software packages may be widely used or</w:t>
-      </w:r>
-      <w:r>
-        <w:t xml:space="preserve"> </w:t>
-      </w:r>
-      <w:r>
-        <w:t xml:space="preserve">“</w:t>
-      </w:r>
-      <w:r>
-        <w:t xml:space="preserve">freely</w:t>
-      </w:r>
-      <w:r>
-        <w:t xml:space="preserve">”</w:t>
-      </w:r>
-      <w:r>
-        <w:t xml:space="preserve"> </w:t>
-      </w:r>
-      <w:r>
-        <w:t xml:space="preserve">available if one has an institutional licence, these types of software often hinder partners and interested parties that do not have these luxuries.</w:t>
-      </w:r>
-      <w:r>
-        <w:t xml:space="preserve"> </w:t>
-      </w:r>
-      <w:r>
-        <w:t xml:space="preserve">Thus, the emphasis was given to using open source alternatives where possible over commercially available, non-free software packages.</w:t>
-      </w:r>
-      <w:r>
-        <w:t xml:space="preserve"> </w:t>
-      </w:r>
-      <w:r>
-        <w:t xml:space="preserve">The view of the authors is one that this is something to be encouraged as it allows the broadest possible audience to benefit from the work at the lowest possible cost.</w:t>
-      </w:r>
-    </w:p>
-    <w:bookmarkEnd w:id="24"/>
-    <w:bookmarkStart w:id="25" w:name="statistical-analysis"/>
-    <w:p>
-      <w:pPr>
-        <w:pStyle w:val="Heading2"/>
-      </w:pPr>
-      <w:r>
-        <w:t xml:space="preserve">Statistical analysis</w:t>
-      </w:r>
-    </w:p>
-    <w:p>
-      <w:pPr>
-        <w:pStyle w:val="FirstParagraph"/>
-      </w:pPr>
-      <w:r>
-        <w:t xml:space="preserve">Bayesian mixed-effect models were fit using the contributed package</w:t>
-      </w:r>
-      <w:r>
-        <w:t xml:space="preserve"> </w:t>
-      </w:r>
-      <w:r>
-        <w:t xml:space="preserve">‘</w:t>
-      </w:r>
-      <w:r>
-        <w:t xml:space="preserve">brms</w:t>
-      </w:r>
-      <w:r>
-        <w:t xml:space="preserve">’</w:t>
-      </w:r>
-      <w:r>
-        <w:t xml:space="preserve"> </w:t>
-      </w:r>
-      <w:r>
-        <w:t xml:space="preserve">(Bürkner 2018)</w:t>
-      </w:r>
-      <w:r>
-        <w:t xml:space="preserve"> </w:t>
-      </w:r>
-      <w:r>
-        <w:t xml:space="preserve">in the R environment</w:t>
-      </w:r>
-      <w:r>
-        <w:t xml:space="preserve"> </w:t>
-      </w:r>
-      <w:r>
-        <w:t xml:space="preserve">(R Core Team 2020)</w:t>
-      </w:r>
-      <w:r>
-        <w:t xml:space="preserve"> </w:t>
-      </w:r>
-      <w:r>
-        <w:t xml:space="preserve">to evaluate the fixed effects of the publication (journal title), article class, molecular focus, five-year journal impact factor, journal open access policy on the reproducibility index and year to test for changes over time in the reproducibility index.</w:t>
-      </w:r>
-    </w:p>
-    <w:p>
-      <w:pPr>
-        <w:pStyle w:val="BodyText"/>
-      </w:pPr>
-      <w:r>
-        <w:t xml:space="preserve">Relatively flat priors were selected with a mean 0 and a standard deviation 10 for the fixed effects.</w:t>
-      </w:r>
-    </w:p>
-    <w:p>
-      <w:pPr>
-        <w:pStyle w:val="BodyText"/>
-      </w:pPr>
-      <w:r>
-        <w:t xml:space="preserve">The random effects were year and assignee for all models excepting the model which tested for year effects.</w:t>
-      </w:r>
-      <w:r>
-        <w:t xml:space="preserve"> </w:t>
-      </w:r>
-      <w:r>
-        <w:t xml:space="preserve">In this model, the random effects were the publication title and assignee.</w:t>
-      </w:r>
-    </w:p>
-    <w:p>
-      <w:pPr>
-        <w:pStyle w:val="BodyText"/>
-      </w:pPr>
-      <w:r>
-        <w:t xml:space="preserve">Models were fit using the</w:t>
-      </w:r>
-      <w:r>
-        <w:t xml:space="preserve"> </w:t>
-      </w:r>
-      <w:r>
-        <w:rPr>
-          <w:rStyle w:val="VerbatimChar"/>
-        </w:rPr>
-        <w:t xml:space="preserve">hurdle_gamma()</w:t>
-      </w:r>
-      <w:r>
-        <w:t xml:space="preserve"> </w:t>
-      </w:r>
-      <w:r>
-        <w:t xml:space="preserve">family function due to zero-inflated continuous data.</w:t>
-      </w:r>
-      <w:r>
-        <w:t xml:space="preserve"> </w:t>
-      </w:r>
-      <w:r>
-        <w:t xml:space="preserve">Each model was run for 3000 iterations in four chains.</w:t>
-      </w:r>
-    </w:p>
-    <w:p>
-      <w:pPr>
-        <w:pStyle w:val="BodyText"/>
-      </w:pPr>
-      <w:r>
-        <w:t xml:space="preserve">The</w:t>
-      </w:r>
-      <w:r>
-        <w:t xml:space="preserve"> </w:t>
-      </w:r>
-      <w:r>
-        <w:rPr>
-          <w:rStyle w:val="VerbatimChar"/>
-        </w:rPr>
-        <w:t xml:space="preserve">adapt_delta()</w:t>
-      </w:r>
-      <w:r>
-        <w:t xml:space="preserve"> </w:t>
-      </w:r>
-      <w:r>
-        <w:t xml:space="preserve">and</w:t>
-      </w:r>
-      <w:r>
-        <w:t xml:space="preserve"> </w:t>
-      </w:r>
-      <w:r>
-        <w:rPr>
-          <w:rStyle w:val="VerbatimChar"/>
-        </w:rPr>
-        <w:t xml:space="preserve">max_treedepth()</w:t>
-      </w:r>
-      <w:r>
-        <w:t xml:space="preserve"> </w:t>
-      </w:r>
-      <w:r>
-        <w:t xml:space="preserve">values were adjusted as necessary on a case-by-case basis for each of the models to ensure that the chains mixed well.</w:t>
-      </w:r>
-    </w:p>
-    <w:p>
-      <w:pPr>
-        <w:pStyle w:val="BodyText"/>
-      </w:pPr>
-      <w:r>
-        <w:t xml:space="preserve">Model finesses were evaluated using model summaries and diagnostic plots from</w:t>
-      </w:r>
-      <w:r>
-        <w:t xml:space="preserve"> </w:t>
-      </w:r>
-      <w:r>
-        <w:t xml:space="preserve">‘</w:t>
-      </w:r>
-      <w:r>
-        <w:t xml:space="preserve">brms</w:t>
-      </w:r>
-      <w:r>
-        <w:t xml:space="preserve">’</w:t>
-      </w:r>
-      <w:r>
-        <w:t xml:space="preserve"> </w:t>
-      </w:r>
-      <w:r>
-        <w:t xml:space="preserve">(Bürkner 2018)</w:t>
-      </w:r>
-      <w:r>
-        <w:t xml:space="preserve"> </w:t>
-      </w:r>
-      <w:r>
-        <w:t xml:space="preserve">and posterior fits using</w:t>
-      </w:r>
-      <w:r>
-        <w:t xml:space="preserve"> </w:t>
-      </w:r>
-      <w:r>
-        <w:rPr>
-          <w:rStyle w:val="VerbatimChar"/>
-        </w:rPr>
-        <w:t xml:space="preserve">pp_check()</w:t>
-      </w:r>
-      <w:r>
-        <w:t xml:space="preserve"> </w:t>
-      </w:r>
-      <w:r>
-        <w:t xml:space="preserve">from the contributed R package</w:t>
-      </w:r>
-      <w:r>
-        <w:t xml:space="preserve"> </w:t>
-      </w:r>
-      <w:r>
-        <w:t xml:space="preserve">‘</w:t>
-      </w:r>
-      <w:r>
-        <w:t xml:space="preserve">bayesplot</w:t>
-      </w:r>
-      <w:r>
-        <w:t xml:space="preserve">’</w:t>
-      </w:r>
-      <w:r>
-        <w:t xml:space="preserve"> </w:t>
-      </w:r>
-      <w:r>
-        <w:t xml:space="preserve">(Gabry et al. 2019)</w:t>
-      </w:r>
-      <w:r>
-        <w:t xml:space="preserve">.</w:t>
-      </w:r>
-    </w:p>
-    <w:p>
-      <w:pPr>
-        <w:pStyle w:val="BodyText"/>
-      </w:pPr>
-      <w:r>
-        <w:t xml:space="preserve">Probability of direction or maximum probability of effect was plotted,</w:t>
-      </w:r>
-      <w:r>
-        <w:t xml:space="preserve"> </w:t>
-      </w:r>
-      <w:r>
-        <w:rPr>
-          <w:rStyle w:val="VerbatimChar"/>
-        </w:rPr>
-        <w:t xml:space="preserve">pd()</w:t>
-      </w:r>
-      <w:r>
-        <w:t xml:space="preserve">, and a test for practical equivalence,</w:t>
-      </w:r>
-      <w:r>
-        <w:t xml:space="preserve"> </w:t>
-      </w:r>
-      <w:r>
-        <w:rPr>
-          <w:rStyle w:val="VerbatimChar"/>
-        </w:rPr>
-        <w:t xml:space="preserve">equivalence_test()</w:t>
-      </w:r>
-      <w:r>
-        <w:t xml:space="preserve">, was performed for each model using the contributed R package</w:t>
-      </w:r>
-      <w:r>
-        <w:t xml:space="preserve"> </w:t>
-      </w:r>
-      <w:r>
-        <w:t xml:space="preserve">‘</w:t>
-      </w:r>
-      <w:r>
-        <w:t xml:space="preserve">bayestestR</w:t>
-      </w:r>
-      <w:r>
-        <w:t xml:space="preserve">’</w:t>
-      </w:r>
-      <w:r>
-        <w:t xml:space="preserve"> </w:t>
-      </w:r>
-      <w:r>
-        <w:t xml:space="preserve">(Makowski et al. 2019)</w:t>
-      </w:r>
-      <w:r>
-        <w:t xml:space="preserve">.</w:t>
-      </w:r>
-    </w:p>
-    <w:bookmarkEnd w:id="25"/>
-    <w:bookmarkEnd w:id="26"/>
-    <w:bookmarkStart w:id="27" w:name="results"/>
-    <w:p>
-      <w:pPr>
-        <w:pStyle w:val="Heading1"/>
-      </w:pPr>
-      <w:r>
-        <w:t xml:space="preserve">Results</w:t>
-      </w:r>
-    </w:p>
-    <w:p>
-      <w:pPr>
-        <w:pStyle w:val="FirstParagraph"/>
-      </w:pPr>
-      <w:r>
         <w:t xml:space="preserve">Forty-eight articles scored 0% out of a possible 100% for reproducibility.</w:t>
       </w:r>
       <w:r>
@@ -2669,21 +1843,11 @@
       <w:r>
         <w:t xml:space="preserve">One article scored 100% or was classed as fully reproducible.</w:t>
       </w:r>
-    </w:p>
-    <w:p>
-      <w:pPr>
-        <w:pStyle w:val="BodyText"/>
-      </w:pPr>
-      <w:r>
-        <w:t xml:space="preserve">No journals surveyed were completely closed, all offered at least an option for open access but some were completely open.</w:t>
-      </w:r>
-    </w:p>
-    <w:p>
-      <w:pPr>
-        <w:pStyle w:val="BodyText"/>
-      </w:pPr>
-      <w:r>
-        <w:t xml:space="preserve">The majority of the articles were classed as fundamental, 160, with the remaining 138 classed as applied.</w:t>
+      <w:r>
+        <w:t xml:space="preserve"> </w:t>
+      </w:r>
+      <w:r>
+        <w:t xml:space="preserve">No journals surveyed were completely closed, all offered at least an option for open access but some were completely open.The majority of the articles were classed as fundamental, 160, with the remaining 138 classed as applied.</w:t>
       </w:r>
     </w:p>
     <w:p>
@@ -3004,53 +2168,53 @@
         <w:t xml:space="preserve">).</w:t>
       </w:r>
     </w:p>
-    <w:bookmarkEnd w:id="27"/>
-    <w:bookmarkStart w:id="34" w:name="discussion"/>
-    <w:p>
-      <w:pPr>
-        <w:pStyle w:val="Heading1"/>
-      </w:pPr>
-      <w:r>
-        <w:t xml:space="preserve">Discussion</w:t>
+    <w:p>
+      <w:pPr>
+        <w:pStyle w:val="BodyText"/>
+      </w:pPr>
+      <w:r>
+        <w:t xml:space="preserve">Unfortunately using our scoring method, most articles scored poorly for reproducibility or openness.</w:t>
+      </w:r>
+      <w:r>
+        <w:t xml:space="preserve"> </w:t>
+      </w:r>
+      <w:r>
+        <w:t xml:space="preserve">Most journals in our discipline fail to mention the availability of the computational methods to support the article as published.</w:t>
+      </w:r>
+    </w:p>
+    <w:p>
+      <w:pPr>
+        <w:pStyle w:val="BodyText"/>
+      </w:pPr>
+      <w:r>
+        <w:t xml:space="preserve">The software availability score was better as was the citing of software and versions used.</w:t>
+      </w:r>
+      <w:r>
+        <w:t xml:space="preserve"> </w:t>
+      </w:r>
+      <w:r>
+        <w:t xml:space="preserve">SAS remains firmly entrenched in the discipline as the choice of software for statistical analysis followed by SPSS.</w:t>
+      </w:r>
+      <w:r>
+        <w:t xml:space="preserve"> </w:t>
+      </w:r>
+      <w:r>
+        <w:t xml:space="preserve">It is interesting to note however, that with the popularity of Python that it does not even appear in our survey results whereas R was the fourth most commonly used software.</w:t>
+      </w:r>
+    </w:p>
+    <w:bookmarkEnd w:id="22"/>
+    <w:bookmarkStart w:id="26" w:name="are-there-good-examples-in-the-field"/>
+    <w:p>
+      <w:pPr>
+        <w:pStyle w:val="Heading2"/>
+      </w:pPr>
+      <w:r>
+        <w:t xml:space="preserve">Are there good examples in the field?</w:t>
       </w:r>
     </w:p>
     <w:p>
       <w:pPr>
         <w:pStyle w:val="FirstParagraph"/>
-      </w:pPr>
-      <w:r>
-        <w:t xml:space="preserve">Unfortunately using our scoring method, most articles scored poorly for reproducibility or openness.</w:t>
-      </w:r>
-      <w:r>
-        <w:t xml:space="preserve"> </w:t>
-      </w:r>
-      <w:r>
-        <w:t xml:space="preserve">Most journals in our discipline fail to mention the availability of the computational methods to support the article as published.</w:t>
-      </w:r>
-    </w:p>
-    <w:p>
-      <w:pPr>
-        <w:pStyle w:val="BodyText"/>
-      </w:pPr>
-      <w:r>
-        <w:t xml:space="preserve">The software availability score was better as was the citing of software and versions used.</w:t>
-      </w:r>
-      <w:r>
-        <w:t xml:space="preserve"> </w:t>
-      </w:r>
-      <w:r>
-        <w:t xml:space="preserve">SAS remains firmly entrenched in the discipline as the choice of software for statistical analysis followed by SPSS.</w:t>
-      </w:r>
-      <w:r>
-        <w:t xml:space="preserve"> </w:t>
-      </w:r>
-      <w:r>
-        <w:t xml:space="preserve">It is interesting to note however, that with the popularity of Python that it does not even appear in our survey results whereas R was the fourth most commonly used software.</w:t>
-      </w:r>
-    </w:p>
-    <w:p>
-      <w:pPr>
-        <w:pStyle w:val="BodyText"/>
       </w:pPr>
       <w:r>
         <w:t xml:space="preserve">While the articles that were surveyed did not score well, we are aware of and would like to highlight that there are several good examples from the plant pathology discipline that can be used as exemplars.</w:t>
@@ -3156,28 +2320,16 @@
       <w:r>
         <w:t xml:space="preserve">used GitHub to host a code repository of their research compendium website with data and a reproducible report that explains in detail all steps of the analysis and the R code for conducting a meta-analysis for assessing heterogeneity in the relationship between white mold incidence and soybean yield and between incidence and soybean tied (</w:t>
       </w:r>
-      <w:hyperlink r:id="rId28">
+      <w:hyperlink r:id="rId23">
         <w:r>
           <w:rPr>
             <w:rStyle w:val="Hyperlink"/>
           </w:rPr>
-          <w:t xml:space="preserve">https://emdelponte.github.io/paper-white-mold-meta-analysis/</w:t>
+          <w:t xml:space="preserve">&lt;https://emdelponte.github.io/paper-white-mold-meta-analysis/&gt;</w:t>
         </w:r>
       </w:hyperlink>
       <w:r>
-        <w:t xml:space="preserve">).</w:t>
-      </w:r>
-      <w:r>
-        <w:t xml:space="preserve"> </w:t>
-      </w:r>
-      <w:r>
-        <w:t xml:space="preserve">The website clearly demonstrates the analysis for readers and uses R so that anyone can easily replicate the work.</w:t>
-      </w:r>
-      <w:r>
-        <w:t xml:space="preserve"> </w:t>
-      </w:r>
-      <w:r>
-        <w:t xml:space="preserve">Likewise, Duku et al.</w:t>
+        <w:t xml:space="preserve">). The website clearly demonstrates the analysis for readers and uses R so that anyone can easily replicate the work. Likewise, Duku et al.</w:t>
       </w:r>
       <w:r>
         <w:t xml:space="preserve"> </w:t>
@@ -3194,12 +2346,12 @@
       <w:r>
         <w:t xml:space="preserve"> </w:t>
       </w:r>
-      <w:hyperlink r:id="rId29">
+      <w:hyperlink r:id="rId24">
         <w:r>
           <w:rPr>
             <w:rStyle w:val="Hyperlink"/>
           </w:rPr>
-          <w:t xml:space="preserve">http://adamhsparks.github.io/MICCORDEA/</w:t>
+          <w:t xml:space="preserve">&lt;http://adamhsparks.github.io/MICCORDEA/&gt;</w:t>
         </w:r>
       </w:hyperlink>
       <w:r>
@@ -3274,13 +2426,7 @@
         <w:t xml:space="preserve"> </w:t>
       </w:r>
       <w:r>
-        <w:t xml:space="preserve">have done.</w:t>
-      </w:r>
-      <w:r>
-        <w:t xml:space="preserve"> </w:t>
-      </w:r>
-      <w:r>
-        <w:t xml:space="preserve">Their research compendium provides a Docker instance, DOI and full R package that enable readers to fully replicate their analysis of</w:t>
+        <w:t xml:space="preserve">have done. Their research compendium provides a Docker instance, DOI and full R package that enable readers to fully replicate their analysis of</w:t>
       </w:r>
       <w:r>
         <w:t xml:space="preserve"> </w:t>
@@ -3305,23 +2451,17 @@
         <w:t xml:space="preserve">(Khaliq et al.)</w:t>
       </w:r>
       <w:r>
-        <w:t xml:space="preserve">.</w:t>
-      </w:r>
-      <w:r>
-        <w:t xml:space="preserve"> </w:t>
-      </w:r>
-      <w:r>
-        <w:t xml:space="preserve">When this level is employed, tools such as Binder,</w:t>
-      </w:r>
-      <w:r>
-        <w:t xml:space="preserve"> </w:t>
-      </w:r>
-      <w:hyperlink r:id="rId30">
+        <w:t xml:space="preserve">. When this level is employed, tools such as Binder,</w:t>
+      </w:r>
+      <w:r>
+        <w:t xml:space="preserve"> </w:t>
+      </w:r>
+      <w:hyperlink r:id="rId25">
         <w:r>
           <w:rPr>
             <w:rStyle w:val="Hyperlink"/>
           </w:rPr>
-          <w:t xml:space="preserve">https://mybinder.org</w:t>
+          <w:t xml:space="preserve">&lt;https://mybinder.org&gt;</w:t>
         </w:r>
       </w:hyperlink>
       <w:r>
@@ -3331,16 +2471,10 @@
         <w:t xml:space="preserve"> </w:t>
       </w:r>
       <w:r>
-        <w:t xml:space="preserve">Miorini et al. (2019)</w:t>
-      </w:r>
-      <w:r>
-        <w:t xml:space="preserve">.</w:t>
-      </w:r>
-      <w:r>
-        <w:t xml:space="preserve"> </w:t>
-      </w:r>
-      <w:r>
-        <w:t xml:space="preserve">Kamvar et al.</w:t>
+        <w:t xml:space="preserve">(2019)</w:t>
+      </w:r>
+      <w:r>
+        <w:t xml:space="preserve">. Kamvar et al.</w:t>
       </w:r>
       <w:r>
         <w:t xml:space="preserve"> </w:t>
@@ -3373,9 +2507,19 @@
         <w:t xml:space="preserve">While there are many other methods, these two approaches illustrate some of the best-practices where the data and other files were deposited in repositories with DOIs and reproducibility issues were addressed by using R packages to handle dependencies and other versioning issues making the work more portable.</w:t>
       </w:r>
     </w:p>
-    <w:p>
-      <w:pPr>
-        <w:pStyle w:val="BodyText"/>
+    <w:bookmarkEnd w:id="26"/>
+    <w:bookmarkStart w:id="30" w:name="X2952e30351bd26003d151c53ca79de669923faa"/>
+    <w:p>
+      <w:pPr>
+        <w:pStyle w:val="Heading2"/>
+      </w:pPr>
+      <w:r>
+        <w:t xml:space="preserve">Best practices to enhance reproducible research</w:t>
+      </w:r>
+    </w:p>
+    <w:p>
+      <w:pPr>
+        <w:pStyle w:val="FirstParagraph"/>
       </w:pPr>
       <w:r>
         <w:t xml:space="preserve">A general work flow for producing academic research involves clearly defining a research question, obtaining data for testing the hypothesis, summarizing/analyzing and presenting data and results, and writing the manuscript.</w:t>
@@ -3645,23 +2789,23 @@
       <w:r>
         <w:t xml:space="preserve">A digital object identifier (DOI) is the most common (</w:t>
       </w:r>
-      <w:hyperlink r:id="rId31">
+      <w:hyperlink r:id="rId27">
         <w:r>
           <w:rPr>
             <w:rStyle w:val="Hyperlink"/>
           </w:rPr>
-          <w:t xml:space="preserve">https://www.doi.org/</w:t>
+          <w:t xml:space="preserve">&lt;https://www.doi.org/&gt;</w:t>
         </w:r>
       </w:hyperlink>
       <w:r>
         <w:t xml:space="preserve">) but handle is also an option (</w:t>
       </w:r>
-      <w:hyperlink r:id="rId32">
+      <w:hyperlink r:id="rId28">
         <w:r>
           <w:rPr>
             <w:rStyle w:val="Hyperlink"/>
           </w:rPr>
-          <w:t xml:space="preserve">https://handle.net/</w:t>
+          <w:t xml:space="preserve">&lt;https://handle.net/&gt;</w:t>
         </w:r>
       </w:hyperlink>
       <w:r>
@@ -3694,12 +2838,12 @@
       <w:r>
         <w:t xml:space="preserve"> </w:t>
       </w:r>
-      <w:hyperlink r:id="rId33">
+      <w:hyperlink r:id="rId29">
         <w:r>
           <w:rPr>
             <w:rStyle w:val="Hyperlink"/>
           </w:rPr>
-          <w:t xml:space="preserve">https://www.go-fair.org/fair-principles/</w:t>
+          <w:t xml:space="preserve">&lt;https://www.go-fair.org/fair-principles/&gt;</w:t>
         </w:r>
       </w:hyperlink>
       <w:r>
@@ -3796,6 +2940,949 @@
       </w:r>
       <w:r>
         <w:t xml:space="preserve">Sharing materials detailing the analysis that was performed and documenting the data provide citable products and enhance the manuscript providing the reader with a richer set of information with which to understand the work that was performed.</w:t>
+      </w:r>
+    </w:p>
+    <w:bookmarkEnd w:id="30"/>
+    <w:bookmarkStart w:id="34" w:name="appendix"/>
+    <w:p>
+      <w:pPr>
+        <w:pStyle w:val="Heading1"/>
+      </w:pPr>
+      <w:r>
+        <w:t xml:space="preserve">Appendix</w:t>
+      </w:r>
+    </w:p>
+    <w:bookmarkStart w:id="31" w:name="article-selection"/>
+    <w:p>
+      <w:pPr>
+        <w:pStyle w:val="Heading2"/>
+      </w:pPr>
+      <w:r>
+        <w:t xml:space="preserve">Article Selection</w:t>
+      </w:r>
+    </w:p>
+    <w:p>
+      <w:pPr>
+        <w:pStyle w:val="FirstParagraph"/>
+      </w:pPr>
+      <w:r>
+        <w:t xml:space="preserve">We randomly selected 300 articles published from 2012 to 2018 across 21 journals (Table</w:t>
+      </w:r>
+      <w:r>
+        <w:t xml:space="preserve"> </w:t>
+      </w:r>
+      <w:hyperlink w:anchor="journals">
+        <w:r xmlns:w="http://schemas.openxmlformats.org/wordprocessingml/2006/main" xmlns:wp="http://schemas.openxmlformats.org/drawingml/2006/wordprocessingDrawing" xmlns:r="http://schemas.openxmlformats.org/officeDocument/2006/relationships" xmlns:w14="http://schemas.microsoft.com/office/word/2010/wordml">
+          <w:rPr/>
+          <w:fldChar w:fldCharType="begin" w:dirty="true"/>
+        </w:r>
+        <w:r xmlns:w="http://schemas.openxmlformats.org/wordprocessingml/2006/main" xmlns:wp="http://schemas.openxmlformats.org/drawingml/2006/wordprocessingDrawing" xmlns:r="http://schemas.openxmlformats.org/officeDocument/2006/relationships" xmlns:w14="http://schemas.microsoft.com/office/word/2010/wordml">
+          <w:rPr/>
+          <w:instrText xml:space="preserve" w:dirty="true"> REF journals \h</w:instrText>
+        </w:r>
+        <w:r xmlns:w="http://schemas.openxmlformats.org/wordprocessingml/2006/main" xmlns:wp="http://schemas.openxmlformats.org/drawingml/2006/wordprocessingDrawing" xmlns:r="http://schemas.openxmlformats.org/officeDocument/2006/relationships" xmlns:w14="http://schemas.microsoft.com/office/word/2010/wordml">
+          <w:rPr/>
+          <w:fldChar w:fldCharType="end" w:dirty="true"/>
+        </w:r>
+      </w:hyperlink>
+      <w:r>
+        <w:t xml:space="preserve">) and assigned them scores reflecting their openness and reproducibility.</w:t>
+      </w:r>
+      <w:r>
+        <w:t xml:space="preserve"> </w:t>
+      </w:r>
+      <w:r>
+        <w:t xml:space="preserve">The journals represented both fundamental and applied areas as well as pathogen or other group-specific publications.</w:t>
+      </w:r>
+      <w:r>
+        <w:t xml:space="preserve"> </w:t>
+      </w:r>
+      <w:r>
+        <w:t xml:space="preserve">A list of randomly selected pages was assigned to a randomized list of the 21 journals where the page number fell within an article for the given journal.</w:t>
+      </w:r>
+      <w:r>
+        <w:t xml:space="preserve"> </w:t>
+      </w:r>
+      <w:r>
+        <w:t xml:space="preserve">In cases where an article was not suitable,</w:t>
+      </w:r>
+      <w:r>
+        <w:t xml:space="preserve"> </w:t>
+      </w:r>
+      <w:r>
+        <w:rPr>
+          <w:iCs/>
+          <w:i/>
+        </w:rPr>
+        <w:t xml:space="preserve">e.g.</w:t>
+      </w:r>
+      <w:r>
+        <w:t xml:space="preserve">, a review or otherwise not related to plant pathology, the next article was selected until a suitable article was found.</w:t>
+      </w:r>
+      <w:r>
+        <w:t xml:space="preserve"> </w:t>
+      </w:r>
+      <w:r>
+        <w:t xml:space="preserve">Notes regarding the selection of articles can be found in the file, XXXX, available in this paper’s repository.</w:t>
+      </w:r>
+      <w:r>
+        <w:t xml:space="preserve"> </w:t>
+      </w:r>
+      <w:r>
+        <w:t xml:space="preserve">The pages list was numbered from page one and went to page 150.</w:t>
+      </w:r>
+      <w:r>
+        <w:t xml:space="preserve"> </w:t>
+      </w:r>
+      <w:r>
+        <w:t xml:space="preserve">This was done since some journals restart their numbering with each issue and also ensures that the journal is more likely to have a page number corresponding to the randomly generated value.</w:t>
+      </w:r>
+      <w:r>
+        <w:t xml:space="preserve"> </w:t>
+      </w:r>
+      <w:r>
+        <w:t xml:space="preserve">This also assumes that there is no effect or bias on reproducibility based on the time of year that an article was published since most journals start with page number one at the beginning of the year.</w:t>
+      </w:r>
+      <w:r>
+        <w:t xml:space="preserve"> </w:t>
+      </w:r>
+      <w:r>
+        <w:t xml:space="preserve">The list of journals was saved from Google’s sheets as a comma-separated-value (CSV) file for later use and distribution in a research compendium.</w:t>
+      </w:r>
+    </w:p>
+    <w:bookmarkEnd w:id="31"/>
+    <w:bookmarkStart w:id="32" w:name="scoring-criteria"/>
+    <w:p>
+      <w:pPr>
+        <w:pStyle w:val="Heading2"/>
+      </w:pPr>
+      <w:r>
+        <w:t xml:space="preserve">Scoring criteria</w:t>
+      </w:r>
+    </w:p>
+    <w:p>
+      <w:pPr>
+        <w:pStyle w:val="FirstParagraph"/>
+      </w:pPr>
+      <w:r>
+        <w:t xml:space="preserve">Four individuals were assigned to rate a randomised list of journal articles.</w:t>
+      </w:r>
+    </w:p>
+    <w:p>
+      <w:pPr>
+        <w:pStyle w:val="BodyText"/>
+      </w:pPr>
+      <w:r>
+        <w:t xml:space="preserve">Each journal was classified as to whether they were completely open (TRUE), behind a paywall (FALSE) or a combination (BOTH).</w:t>
+      </w:r>
+      <w:r>
+        <w:t xml:space="preserve"> </w:t>
+      </w:r>
+      <w:r>
+        <w:t xml:space="preserve">The five-year impact factor for 2018 for each journal was retrieved from InCites Journal Citation Reports, Clarivate Analytics and entered in a separate sheet in the Google sheets file.</w:t>
+      </w:r>
+      <w:r>
+        <w:t xml:space="preserve"> </w:t>
+      </w:r>
+      <w:r>
+        <w:t xml:space="preserve">This was downloaded, saved as a CSV file and is left-joined with the article notes using a</w:t>
+      </w:r>
+      <w:r>
+        <w:t xml:space="preserve"> </w:t>
+      </w:r>
+      <w:r>
+        <w:rPr>
+          <w:rStyle w:val="VerbatimChar"/>
+        </w:rPr>
+        <w:t xml:space="preserve">left_join()</w:t>
+      </w:r>
+      <w:r>
+        <w:t xml:space="preserve"> </w:t>
+      </w:r>
+      <w:r>
+        <w:t xml:space="preserve">from the</w:t>
+      </w:r>
+      <w:r>
+        <w:t xml:space="preserve"> </w:t>
+      </w:r>
+      <w:r>
+        <w:t xml:space="preserve">‘</w:t>
+      </w:r>
+      <w:r>
+        <w:t xml:space="preserve">dplyr</w:t>
+      </w:r>
+      <w:r>
+        <w:t xml:space="preserve">’</w:t>
+      </w:r>
+      <w:r>
+        <w:t xml:space="preserve"> </w:t>
+      </w:r>
+      <w:r>
+        <w:t xml:space="preserve">package</w:t>
+      </w:r>
+      <w:r>
+        <w:t xml:space="preserve"> </w:t>
+      </w:r>
+      <w:r>
+        <w:t xml:space="preserve">(Wickham et al. 2020)</w:t>
+      </w:r>
+      <w:r>
+        <w:t xml:space="preserve"> </w:t>
+      </w:r>
+      <w:r>
+        <w:t xml:space="preserve">for analysis when the</w:t>
+      </w:r>
+      <w:r>
+        <w:t xml:space="preserve"> </w:t>
+      </w:r>
+      <w:r>
+        <w:rPr>
+          <w:rStyle w:val="VerbatimChar"/>
+        </w:rPr>
+        <w:t xml:space="preserve">import_notes()</w:t>
+      </w:r>
+      <w:r>
+        <w:t xml:space="preserve"> </w:t>
+      </w:r>
+      <w:r>
+        <w:t xml:space="preserve">command is executed.</w:t>
+      </w:r>
+    </w:p>
+    <w:p>
+      <w:pPr>
+        <w:pStyle w:val="BodyText"/>
+      </w:pPr>
+      <w:r>
+        <w:t xml:space="preserve">Articles were classified as fundamental or applied and a note was made whether the article’s primary focus was using or developing molecular techniques (TRUE/FALSE).</w:t>
+      </w:r>
+      <w:r>
+        <w:t xml:space="preserve"> </w:t>
+      </w:r>
+      <w:r>
+        <w:t xml:space="preserve">This classification was based on the evaluator’s judgement of the article.</w:t>
+      </w:r>
+    </w:p>
+    <w:p>
+      <w:pPr>
+        <w:pStyle w:val="BodyText"/>
+      </w:pPr>
+      <w:r>
+        <w:t xml:space="preserve">Where possible, the software used in the preparation of the publication was recorded in the notes if it was cited or otherwise specified in the article text.</w:t>
+      </w:r>
+    </w:p>
+    <w:p>
+      <w:pPr>
+        <w:pStyle w:val="BodyText"/>
+      </w:pPr>
+      <w:r>
+        <w:t xml:space="preserve">Articles were scored in four areas for reproducibility on a scale of 0 to 3:</w:t>
+      </w:r>
+    </w:p>
+    <w:p>
+      <w:pPr>
+        <w:numPr>
+          <w:ilvl w:val="0"/>
+          <w:numId w:val="1001"/>
+        </w:numPr>
+      </w:pPr>
+      <w:r>
+        <w:rPr>
+          <w:bCs/>
+          <w:b/>
+        </w:rPr>
+        <w:t xml:space="preserve">computational methods available</w:t>
+      </w:r>
+    </w:p>
+    <w:p>
+      <w:pPr>
+        <w:numPr>
+          <w:ilvl w:val="1"/>
+          <w:numId w:val="1002"/>
+        </w:numPr>
+      </w:pPr>
+      <w:r>
+        <w:t xml:space="preserve">0 - Not available or not mentioned in the publication</w:t>
+      </w:r>
+    </w:p>
+    <w:p>
+      <w:pPr>
+        <w:numPr>
+          <w:ilvl w:val="1"/>
+          <w:numId w:val="1002"/>
+        </w:numPr>
+      </w:pPr>
+      <w:r>
+        <w:t xml:space="preserve">1 - Uses</w:t>
+      </w:r>
+      <w:r>
+        <w:t xml:space="preserve"> </w:t>
+      </w:r>
+      <w:r>
+        <w:t xml:space="preserve"> </w:t>
+      </w:r>
+      <w:r>
+        <w:t xml:space="preserve">expensive proprietary software that only institutions would typically purchase</w:t>
+      </w:r>
+    </w:p>
+    <w:p>
+      <w:pPr>
+        <w:numPr>
+          <w:ilvl w:val="1"/>
+          <w:numId w:val="1002"/>
+        </w:numPr>
+      </w:pPr>
+      <w:r>
+        <w:t xml:space="preserve">2 - Proprietary software that most individuals can afford (</w:t>
+      </w:r>
+      <w:r>
+        <w:rPr>
+          <w:iCs/>
+          <w:i/>
+        </w:rPr>
+        <w:t xml:space="preserve">e.g.</w:t>
+      </w:r>
+      <w:r>
+        <w:t xml:space="preserve">, Excel)</w:t>
+      </w:r>
+    </w:p>
+    <w:p>
+      <w:pPr>
+        <w:numPr>
+          <w:ilvl w:val="1"/>
+          <w:numId w:val="1002"/>
+        </w:numPr>
+      </w:pPr>
+      <w:r>
+        <w:t xml:space="preserve">3 - Entirely open source and free software (</w:t>
+      </w:r>
+      <w:r>
+        <w:rPr>
+          <w:iCs/>
+          <w:i/>
+        </w:rPr>
+        <w:t xml:space="preserve">e.g.</w:t>
+      </w:r>
+      <w:r>
+        <w:t xml:space="preserve">, R, Julia, Python)</w:t>
+      </w:r>
+    </w:p>
+    <w:p>
+      <w:pPr>
+        <w:numPr>
+          <w:ilvl w:val="1"/>
+          <w:numId w:val="1002"/>
+        </w:numPr>
+      </w:pPr>
+      <w:r>
+        <w:t xml:space="preserve">NA - No software was used in the research that can be determined</w:t>
+      </w:r>
+    </w:p>
+    <w:p>
+      <w:pPr>
+        <w:numPr>
+          <w:ilvl w:val="0"/>
+          <w:numId w:val="1001"/>
+        </w:numPr>
+      </w:pPr>
+      <w:r>
+        <w:rPr>
+          <w:bCs/>
+          <w:b/>
+        </w:rPr>
+        <w:t xml:space="preserve">software available</w:t>
+      </w:r>
+    </w:p>
+    <w:p>
+      <w:pPr>
+        <w:numPr>
+          <w:ilvl w:val="1"/>
+          <w:numId w:val="1003"/>
+        </w:numPr>
+      </w:pPr>
+      <w:r>
+        <w:t xml:space="preserve">0 - Not available or not mentioned in the publication</w:t>
+      </w:r>
+    </w:p>
+    <w:p>
+      <w:pPr>
+        <w:numPr>
+          <w:ilvl w:val="1"/>
+          <w:numId w:val="1003"/>
+        </w:numPr>
+      </w:pPr>
+      <w:r>
+        <w:t xml:space="preserve">1 - Expensive proprietary software that only institutions would typically purchase</w:t>
+      </w:r>
+    </w:p>
+    <w:p>
+      <w:pPr>
+        <w:numPr>
+          <w:ilvl w:val="1"/>
+          <w:numId w:val="1003"/>
+        </w:numPr>
+      </w:pPr>
+      <w:r>
+        <w:t xml:space="preserve">2 - Uses proprietary software that most individuals can afford (</w:t>
+      </w:r>
+      <w:r>
+        <w:rPr>
+          <w:iCs/>
+          <w:i/>
+        </w:rPr>
+        <w:t xml:space="preserve">e.g.</w:t>
+      </w:r>
+      <w:r>
+        <w:t xml:space="preserve">, Excel) or SAS that is now available free for use with a university login</w:t>
+      </w:r>
+    </w:p>
+    <w:p>
+      <w:pPr>
+        <w:numPr>
+          <w:ilvl w:val="1"/>
+          <w:numId w:val="1003"/>
+        </w:numPr>
+      </w:pPr>
+      <w:r>
+        <w:t xml:space="preserve">3 - Uses entirely open source and free software (</w:t>
+      </w:r>
+      <w:r>
+        <w:rPr>
+          <w:iCs/>
+          <w:i/>
+        </w:rPr>
+        <w:t xml:space="preserve">e.g.</w:t>
+      </w:r>
+      <w:r>
+        <w:t xml:space="preserve">, R, Julia, Python).</w:t>
+      </w:r>
+    </w:p>
+    <w:p>
+      <w:pPr>
+        <w:numPr>
+          <w:ilvl w:val="1"/>
+          <w:numId w:val="1003"/>
+        </w:numPr>
+      </w:pPr>
+      <w:r>
+        <w:t xml:space="preserve">NA - No software was used in the research that can be determined</w:t>
+      </w:r>
+    </w:p>
+    <w:p>
+      <w:pPr>
+        <w:numPr>
+          <w:ilvl w:val="0"/>
+          <w:numId w:val="1001"/>
+        </w:numPr>
+      </w:pPr>
+      <w:r>
+        <w:rPr>
+          <w:bCs/>
+          <w:b/>
+        </w:rPr>
+        <w:t xml:space="preserve">software cited</w:t>
+      </w:r>
+    </w:p>
+    <w:p>
+      <w:pPr>
+        <w:numPr>
+          <w:ilvl w:val="1"/>
+          <w:numId w:val="1004"/>
+        </w:numPr>
+      </w:pPr>
+      <w:r>
+        <w:t xml:space="preserve">0 - not mentioned</w:t>
+      </w:r>
+    </w:p>
+    <w:p>
+      <w:pPr>
+        <w:numPr>
+          <w:ilvl w:val="1"/>
+          <w:numId w:val="1004"/>
+        </w:numPr>
+      </w:pPr>
+      <w:r>
+        <w:t xml:space="preserve">1 - Software mentioned by name only</w:t>
+      </w:r>
+    </w:p>
+    <w:p>
+      <w:pPr>
+        <w:numPr>
+          <w:ilvl w:val="1"/>
+          <w:numId w:val="1004"/>
+        </w:numPr>
+      </w:pPr>
+      <w:r>
+        <w:t xml:space="preserve">2 - Software cited with version number</w:t>
+      </w:r>
+    </w:p>
+    <w:p>
+      <w:pPr>
+        <w:numPr>
+          <w:ilvl w:val="1"/>
+          <w:numId w:val="1004"/>
+        </w:numPr>
+      </w:pPr>
+      <w:r>
+        <w:t xml:space="preserve">3 - All software components (SAS PROCs, R, Julia or Python packages) etc., cited</w:t>
+      </w:r>
+    </w:p>
+    <w:p>
+      <w:pPr>
+        <w:numPr>
+          <w:ilvl w:val="1"/>
+          <w:numId w:val="1004"/>
+        </w:numPr>
+      </w:pPr>
+      <w:r>
+        <w:t xml:space="preserve">NA - No software was used in the research that can be determined as the article is written.</w:t>
+      </w:r>
+    </w:p>
+    <w:p>
+      <w:pPr>
+        <w:numPr>
+          <w:ilvl w:val="0"/>
+          <w:numId w:val="1001"/>
+        </w:numPr>
+      </w:pPr>
+      <w:r>
+        <w:rPr>
+          <w:bCs/>
+          <w:b/>
+        </w:rPr>
+        <w:t xml:space="preserve">data available</w:t>
+      </w:r>
+    </w:p>
+    <w:p>
+      <w:pPr>
+        <w:numPr>
+          <w:ilvl w:val="1"/>
+          <w:numId w:val="1005"/>
+        </w:numPr>
+      </w:pPr>
+      <w:r>
+        <w:t xml:space="preserve">0 - Not available or not mentioned in the publication</w:t>
+      </w:r>
+    </w:p>
+    <w:p>
+      <w:pPr>
+        <w:numPr>
+          <w:ilvl w:val="1"/>
+          <w:numId w:val="1005"/>
+        </w:numPr>
+      </w:pPr>
+      <w:r>
+        <w:t xml:space="preserve">1 - Available upon request to the author</w:t>
+      </w:r>
+    </w:p>
+    <w:p>
+      <w:pPr>
+        <w:numPr>
+          <w:ilvl w:val="1"/>
+          <w:numId w:val="1005"/>
+        </w:numPr>
+      </w:pPr>
+      <w:r>
+        <w:t xml:space="preserve">2 - Online, but inconvenient or non-permanent (</w:t>
+      </w:r>
+      <w:r>
+        <w:rPr>
+          <w:iCs/>
+          <w:i/>
+        </w:rPr>
+        <w:t xml:space="preserve">e.g.</w:t>
+      </w:r>
+      <w:r>
+        <w:t xml:space="preserve">, login needed, paywall, FTP server, personal lab website that may disappear, or may have already disappeared)</w:t>
+      </w:r>
+    </w:p>
+    <w:p>
+      <w:pPr>
+        <w:numPr>
+          <w:ilvl w:val="1"/>
+          <w:numId w:val="1005"/>
+        </w:numPr>
+      </w:pPr>
+      <w:r>
+        <w:t xml:space="preserve">3 - Freely available online to anonymous users for foreseeable future (</w:t>
+      </w:r>
+      <w:r>
+        <w:rPr>
+          <w:iCs/>
+          <w:i/>
+        </w:rPr>
+        <w:t xml:space="preserve">e.g.</w:t>
+      </w:r>
+      <w:r>
+        <w:t xml:space="preserve">, archived using Zenodo, dataverse or University library or some other proper archiving system)</w:t>
+      </w:r>
+    </w:p>
+    <w:p>
+      <w:pPr>
+        <w:pStyle w:val="FirstParagraph"/>
+      </w:pPr>
+      <w:r>
+        <w:t xml:space="preserve">Values for software packages were checked for spelling consistency and corrections were made manually where necessary.</w:t>
+      </w:r>
+      <w:r>
+        <w:t xml:space="preserve"> </w:t>
+      </w:r>
+      <w:r>
+        <w:t xml:space="preserve">When working with these data in R, all strings of software character values were converted to fully uppercase to standardise the capitalisation and alleviate any issues with capitalisation used between evaluators.</w:t>
+      </w:r>
+      <w:r>
+        <w:t xml:space="preserve"> </w:t>
+      </w:r>
+      <w:r>
+        <w:t xml:space="preserve">A custom R function,</w:t>
+      </w:r>
+      <w:r>
+        <w:t xml:space="preserve"> </w:t>
+      </w:r>
+      <w:r>
+        <w:rPr>
+          <w:rStyle w:val="VerbatimChar"/>
+        </w:rPr>
+        <w:t xml:space="preserve">Reproducibility.in.Plant.Pathology::import_notes()</w:t>
+      </w:r>
+      <w:r>
+        <w:t xml:space="preserve">, was written to import the data, format the columns properly and calculate the overall reproducibility score in R</w:t>
+      </w:r>
+      <w:r>
+        <w:t xml:space="preserve"> </w:t>
+      </w:r>
+      <w:r>
+        <w:t xml:space="preserve">(R Core Team 2020)</w:t>
+      </w:r>
+      <w:r>
+        <w:t xml:space="preserve">.</w:t>
+      </w:r>
+    </w:p>
+    <w:p>
+      <w:pPr>
+        <w:pStyle w:val="BodyText"/>
+      </w:pPr>
+      <w:r>
+        <w:t xml:space="preserve">A total reproducibility score was calculated as the per cent of total possible for a given paper.</w:t>
+      </w:r>
+      <w:r>
+        <w:t xml:space="preserve"> </w:t>
+      </w:r>
+      <w:r>
+        <w:t xml:space="preserve">However, some papers did not use specialized software therefore they were not scored for this category.</w:t>
+      </w:r>
+    </w:p>
+    <w:p>
+      <w:pPr>
+        <w:pStyle w:val="BodyText"/>
+      </w:pPr>
+      <w:r>
+        <w:t xml:space="preserve">We recognise that the scoring methods were developed by the authors specifically for this exercise and are not entirely subjective.</w:t>
+      </w:r>
+      <w:r>
+        <w:t xml:space="preserve"> </w:t>
+      </w:r>
+      <w:r>
+        <w:t xml:space="preserve">We have based our scoring decisions on our own experiences in the field of plant pathology.</w:t>
+      </w:r>
+      <w:r>
+        <w:t xml:space="preserve"> </w:t>
+      </w:r>
+      <w:r>
+        <w:t xml:space="preserve">While many software packages may be widely used or</w:t>
+      </w:r>
+      <w:r>
+        <w:t xml:space="preserve"> </w:t>
+      </w:r>
+      <w:r>
+        <w:t xml:space="preserve">“</w:t>
+      </w:r>
+      <w:r>
+        <w:t xml:space="preserve">freely</w:t>
+      </w:r>
+      <w:r>
+        <w:t xml:space="preserve">”</w:t>
+      </w:r>
+      <w:r>
+        <w:t xml:space="preserve"> </w:t>
+      </w:r>
+      <w:r>
+        <w:t xml:space="preserve">available if one has an institutional license, these types of software often hinder partners and interested parties that do not have these luxuries.</w:t>
+      </w:r>
+      <w:r>
+        <w:t xml:space="preserve"> </w:t>
+      </w:r>
+      <w:r>
+        <w:t xml:space="preserve">Thus, the emphasis was given to using open source alternatives where possible over commercially available, non-free software packages.</w:t>
+      </w:r>
+      <w:r>
+        <w:t xml:space="preserve"> </w:t>
+      </w:r>
+      <w:r>
+        <w:t xml:space="preserve">The view of the authors is one that this is something to be encouraged as it allows the broadest possible audience to benefit from the work at the lowest possible cost.</w:t>
+      </w:r>
+    </w:p>
+    <w:bookmarkEnd w:id="32"/>
+    <w:bookmarkStart w:id="33" w:name="statistical-analysis"/>
+    <w:p>
+      <w:pPr>
+        <w:pStyle w:val="Heading2"/>
+      </w:pPr>
+      <w:r>
+        <w:t xml:space="preserve">Statistical analysis</w:t>
+      </w:r>
+    </w:p>
+    <w:p>
+      <w:pPr>
+        <w:pStyle w:val="FirstParagraph"/>
+      </w:pPr>
+      <w:r>
+        <w:t xml:space="preserve">Bayesian mixed-effect models were fit using the contributed package</w:t>
+      </w:r>
+      <w:r>
+        <w:t xml:space="preserve"> </w:t>
+      </w:r>
+      <w:r>
+        <w:t xml:space="preserve">‘</w:t>
+      </w:r>
+      <w:r>
+        <w:t xml:space="preserve">brms</w:t>
+      </w:r>
+      <w:r>
+        <w:t xml:space="preserve">’</w:t>
+      </w:r>
+      <w:r>
+        <w:t xml:space="preserve"> </w:t>
+      </w:r>
+      <w:r>
+        <w:t xml:space="preserve">(Bürkner 2018)</w:t>
+      </w:r>
+      <w:r>
+        <w:t xml:space="preserve"> </w:t>
+      </w:r>
+      <w:r>
+        <w:t xml:space="preserve">in the R environment</w:t>
+      </w:r>
+      <w:r>
+        <w:t xml:space="preserve"> </w:t>
+      </w:r>
+      <w:r>
+        <w:t xml:space="preserve">(R Core Team 2020)</w:t>
+      </w:r>
+      <w:r>
+        <w:t xml:space="preserve"> </w:t>
+      </w:r>
+      <w:r>
+        <w:t xml:space="preserve">to evaluate the fixed effects of the publication (journal title), article class, molecular focus, five-year journal impact factor, journal open access policy on the reproducibility index and year to test for changes over time in the reproducibility index.</w:t>
+      </w:r>
+    </w:p>
+    <w:p>
+      <w:pPr>
+        <w:pStyle w:val="BodyText"/>
+      </w:pPr>
+      <w:r>
+        <w:t xml:space="preserve">Relatively flat priors were selected with a mean 0 and a standard deviation 10 for the fixed effects.</w:t>
+      </w:r>
+    </w:p>
+    <w:p>
+      <w:pPr>
+        <w:pStyle w:val="BodyText"/>
+      </w:pPr>
+      <w:r>
+        <w:t xml:space="preserve">The random effects were year and assignee for all models excepting the model which tested for year effects.</w:t>
+      </w:r>
+      <w:r>
+        <w:t xml:space="preserve"> </w:t>
+      </w:r>
+      <w:r>
+        <w:t xml:space="preserve">In this model, the random effects were the publication title and assignee.</w:t>
+      </w:r>
+    </w:p>
+    <w:p>
+      <w:pPr>
+        <w:pStyle w:val="BodyText"/>
+      </w:pPr>
+      <w:r>
+        <w:t xml:space="preserve">Models were fit using the</w:t>
+      </w:r>
+      <w:r>
+        <w:t xml:space="preserve"> </w:t>
+      </w:r>
+      <w:r>
+        <w:rPr>
+          <w:rStyle w:val="VerbatimChar"/>
+        </w:rPr>
+        <w:t xml:space="preserve">hurdle_gamma()</w:t>
+      </w:r>
+      <w:r>
+        <w:t xml:space="preserve"> </w:t>
+      </w:r>
+      <w:r>
+        <w:t xml:space="preserve">family function due to zero-inflated continuous data.</w:t>
+      </w:r>
+      <w:r>
+        <w:t xml:space="preserve"> </w:t>
+      </w:r>
+      <w:r>
+        <w:t xml:space="preserve">Each model was run for 3000 iterations in four chains.</w:t>
+      </w:r>
+    </w:p>
+    <w:p>
+      <w:pPr>
+        <w:pStyle w:val="BodyText"/>
+      </w:pPr>
+      <w:r>
+        <w:t xml:space="preserve">The</w:t>
+      </w:r>
+      <w:r>
+        <w:t xml:space="preserve"> </w:t>
+      </w:r>
+      <w:r>
+        <w:rPr>
+          <w:rStyle w:val="VerbatimChar"/>
+        </w:rPr>
+        <w:t xml:space="preserve">adapt_delta()</w:t>
+      </w:r>
+      <w:r>
+        <w:t xml:space="preserve"> </w:t>
+      </w:r>
+      <w:r>
+        <w:t xml:space="preserve">and</w:t>
+      </w:r>
+      <w:r>
+        <w:t xml:space="preserve"> </w:t>
+      </w:r>
+      <w:r>
+        <w:rPr>
+          <w:rStyle w:val="VerbatimChar"/>
+        </w:rPr>
+        <w:t xml:space="preserve">max_treedepth()</w:t>
+      </w:r>
+      <w:r>
+        <w:t xml:space="preserve"> </w:t>
+      </w:r>
+      <w:r>
+        <w:t xml:space="preserve">values were adjusted as necessary on a case-by-case basis for each of the models to ensure that the chains mixed well.</w:t>
+      </w:r>
+    </w:p>
+    <w:p>
+      <w:pPr>
+        <w:pStyle w:val="BodyText"/>
+      </w:pPr>
+      <w:r>
+        <w:t xml:space="preserve">Model finesses were evaluated using model summaries and diagnostic plots from</w:t>
+      </w:r>
+      <w:r>
+        <w:t xml:space="preserve"> </w:t>
+      </w:r>
+      <w:r>
+        <w:t xml:space="preserve">‘</w:t>
+      </w:r>
+      <w:r>
+        <w:t xml:space="preserve">brms</w:t>
+      </w:r>
+      <w:r>
+        <w:t xml:space="preserve">’</w:t>
+      </w:r>
+      <w:r>
+        <w:t xml:space="preserve"> </w:t>
+      </w:r>
+      <w:r>
+        <w:t xml:space="preserve">(Bürkner 2018)</w:t>
+      </w:r>
+      <w:r>
+        <w:t xml:space="preserve"> </w:t>
+      </w:r>
+      <w:r>
+        <w:t xml:space="preserve">and posterior fits using</w:t>
+      </w:r>
+      <w:r>
+        <w:t xml:space="preserve"> </w:t>
+      </w:r>
+      <w:r>
+        <w:rPr>
+          <w:rStyle w:val="VerbatimChar"/>
+        </w:rPr>
+        <w:t xml:space="preserve">pp_check()</w:t>
+      </w:r>
+      <w:r>
+        <w:t xml:space="preserve"> </w:t>
+      </w:r>
+      <w:r>
+        <w:t xml:space="preserve">from the contributed R package</w:t>
+      </w:r>
+      <w:r>
+        <w:t xml:space="preserve"> </w:t>
+      </w:r>
+      <w:r>
+        <w:t xml:space="preserve">‘</w:t>
+      </w:r>
+      <w:r>
+        <w:t xml:space="preserve">bayesplot</w:t>
+      </w:r>
+      <w:r>
+        <w:t xml:space="preserve">’</w:t>
+      </w:r>
+      <w:r>
+        <w:t xml:space="preserve"> </w:t>
+      </w:r>
+      <w:r>
+        <w:t xml:space="preserve">(Gabry et al. 2019)</w:t>
+      </w:r>
+      <w:r>
+        <w:t xml:space="preserve">.</w:t>
+      </w:r>
+    </w:p>
+    <w:p>
+      <w:pPr>
+        <w:pStyle w:val="BodyText"/>
+      </w:pPr>
+      <w:r>
+        <w:t xml:space="preserve">Probability of direction or maximum probability of effect was plotted,</w:t>
+      </w:r>
+      <w:r>
+        <w:t xml:space="preserve"> </w:t>
+      </w:r>
+      <w:r>
+        <w:rPr>
+          <w:rStyle w:val="VerbatimChar"/>
+        </w:rPr>
+        <w:t xml:space="preserve">pd()</w:t>
+      </w:r>
+      <w:r>
+        <w:t xml:space="preserve">, and a test for practical equivalence,</w:t>
+      </w:r>
+      <w:r>
+        <w:t xml:space="preserve"> </w:t>
+      </w:r>
+      <w:r>
+        <w:rPr>
+          <w:rStyle w:val="VerbatimChar"/>
+        </w:rPr>
+        <w:t xml:space="preserve">equivalence_test()</w:t>
+      </w:r>
+      <w:r>
+        <w:t xml:space="preserve">, was performed for each model using the contributed R package</w:t>
+      </w:r>
+      <w:r>
+        <w:t xml:space="preserve"> </w:t>
+      </w:r>
+      <w:r>
+        <w:t xml:space="preserve">‘</w:t>
+      </w:r>
+      <w:r>
+        <w:t xml:space="preserve">bayestestR</w:t>
+      </w:r>
+      <w:r>
+        <w:t xml:space="preserve">’</w:t>
+      </w:r>
+      <w:r>
+        <w:t xml:space="preserve"> </w:t>
+      </w:r>
+      <w:r>
+        <w:t xml:space="preserve">(Makowski et al. 2019)</w:t>
+      </w:r>
+      <w:r>
+        <w:t xml:space="preserve">.</w:t>
       </w:r>
     </w:p>
     <w:p>
@@ -3812,6 +3899,7 @@
         <w:t xml:space="preserve">Need a good closing statement here.</w:t>
       </w:r>
     </w:p>
+    <w:bookmarkEnd w:id="33"/>
     <w:bookmarkEnd w:id="34"/>
     <w:bookmarkStart w:id="35" w:name="authors-contributions"/>
     <w:p>
@@ -3848,7 +3936,7 @@
       </w:r>
     </w:p>
     <w:bookmarkEnd w:id="37"/>
-    <w:bookmarkStart w:id="100" w:name="references"/>
+    <w:bookmarkStart w:id="103" w:name="references"/>
     <w:p>
       <w:pPr>
         <w:pStyle w:val="Heading1"/>
@@ -3857,7 +3945,7 @@
         <w:t xml:space="preserve">References</w:t>
       </w:r>
     </w:p>
-    <w:bookmarkStart w:id="99" w:name="refs"/>
+    <w:bookmarkStart w:id="102" w:name="refs"/>
     <w:bookmarkStart w:id="38" w:name="ref-ARC2018"/>
     <w:p>
       <w:pPr>
@@ -4708,12 +4796,22 @@
       </w:hyperlink>
     </w:p>
     <w:bookmarkEnd w:id="78"/>
-    <w:bookmarkStart w:id="79" w:name="ref-RCT2020"/>
+    <w:bookmarkStart w:id="79" w:name="ref-preeyanon2018"/>
     <w:p>
       <w:pPr>
         <w:pStyle w:val="Bibliography"/>
       </w:pPr>
       <w:r>
+        <w:t xml:space="preserve">Preeyanon L, Pyrkosz AB, Titus Brown C (2018) Reproducible bioinformatics research for biologists. Chapman; Hall/CRC, pp 185–217</w:t>
+      </w:r>
+    </w:p>
+    <w:bookmarkEnd w:id="79"/>
+    <w:bookmarkStart w:id="80" w:name="ref-RCT2020"/>
+    <w:p>
+      <w:pPr>
+        <w:pStyle w:val="Bibliography"/>
+      </w:pPr>
+      <w:r>
         <w:t xml:space="preserve">R Core Team (2020)</w:t>
       </w:r>
       <w:r>
@@ -4726,8 +4824,8 @@
         <w:t xml:space="preserve">: A language and environment for statistical computing. R Foundation for Statistical Computing, Vienna, Austria</w:t>
       </w:r>
     </w:p>
-    <w:bookmarkEnd w:id="79"/>
-    <w:bookmarkStart w:id="80" w:name="ref-Sparks2016"/>
+    <w:bookmarkEnd w:id="80"/>
+    <w:bookmarkStart w:id="81" w:name="ref-Sparks2016"/>
     <w:p>
       <w:pPr>
         <w:pStyle w:val="Bibliography"/>
@@ -4736,8 +4834,8 @@
         <w:t xml:space="preserve">Sparks A (2016) Global-late-blight (meta)modelling</w:t>
       </w:r>
     </w:p>
-    <w:bookmarkEnd w:id="80"/>
-    <w:bookmarkStart w:id="82" w:name="ref-Sparks2011"/>
+    <w:bookmarkEnd w:id="81"/>
+    <w:bookmarkStart w:id="83" w:name="ref-Sparks2011"/>
     <w:p>
       <w:pPr>
         <w:pStyle w:val="Bibliography"/>
@@ -4748,7 +4846,7 @@
       <w:r>
         <w:t xml:space="preserve"> </w:t>
       </w:r>
-      <w:hyperlink r:id="rId81">
+      <w:hyperlink r:id="rId82">
         <w:r>
           <w:rPr>
             <w:rStyle w:val="Hyperlink"/>
@@ -4757,8 +4855,8 @@
         </w:r>
       </w:hyperlink>
     </w:p>
-    <w:bookmarkEnd w:id="82"/>
-    <w:bookmarkStart w:id="84" w:name="ref-Sparks2014"/>
+    <w:bookmarkEnd w:id="83"/>
+    <w:bookmarkStart w:id="85" w:name="ref-Sparks2014"/>
     <w:p>
       <w:pPr>
         <w:pStyle w:val="Bibliography"/>
@@ -4769,7 +4867,7 @@
       <w:r>
         <w:t xml:space="preserve"> </w:t>
       </w:r>
-      <w:hyperlink r:id="rId83">
+      <w:hyperlink r:id="rId84">
         <w:r>
           <w:rPr>
             <w:rStyle w:val="Hyperlink"/>
@@ -4778,8 +4876,8 @@
         </w:r>
       </w:hyperlink>
     </w:p>
-    <w:bookmarkEnd w:id="84"/>
-    <w:bookmarkStart w:id="86" w:name="ref-Stodden2013"/>
+    <w:bookmarkEnd w:id="85"/>
+    <w:bookmarkStart w:id="87" w:name="ref-Stodden2013"/>
     <w:p>
       <w:pPr>
         <w:pStyle w:val="Bibliography"/>
@@ -4790,7 +4888,7 @@
       <w:r>
         <w:t xml:space="preserve"> </w:t>
       </w:r>
-      <w:hyperlink r:id="rId85">
+      <w:hyperlink r:id="rId86">
         <w:r>
           <w:rPr>
             <w:rStyle w:val="Hyperlink"/>
@@ -4799,8 +4897,8 @@
         </w:r>
       </w:hyperlink>
     </w:p>
-    <w:bookmarkEnd w:id="86"/>
-    <w:bookmarkStart w:id="88" w:name="ref-Sweedler2015"/>
+    <w:bookmarkEnd w:id="87"/>
+    <w:bookmarkStart w:id="89" w:name="ref-Sweedler2015"/>
     <w:p>
       <w:pPr>
         <w:pStyle w:val="Bibliography"/>
@@ -4811,7 +4909,7 @@
       <w:r>
         <w:t xml:space="preserve"> </w:t>
       </w:r>
-      <w:hyperlink r:id="rId87">
+      <w:hyperlink r:id="rId88">
         <w:r>
           <w:rPr>
             <w:rStyle w:val="Hyperlink"/>
@@ -4820,8 +4918,8 @@
         </w:r>
       </w:hyperlink>
     </w:p>
-    <w:bookmarkEnd w:id="88"/>
-    <w:bookmarkStart w:id="90" w:name="ref-TPP2020"/>
+    <w:bookmarkEnd w:id="89"/>
+    <w:bookmarkStart w:id="91" w:name="ref-TPP2020"/>
     <w:p>
       <w:pPr>
         <w:pStyle w:val="Bibliography"/>
@@ -4844,7 +4942,7 @@
       <w:r>
         <w:t xml:space="preserve"> </w:t>
       </w:r>
-      <w:hyperlink r:id="rId89">
+      <w:hyperlink r:id="rId90">
         <w:r>
           <w:rPr>
             <w:rStyle w:val="Hyperlink"/>
@@ -4853,8 +4951,8 @@
         </w:r>
       </w:hyperlink>
     </w:p>
-    <w:bookmarkEnd w:id="90"/>
-    <w:bookmarkStart w:id="91" w:name="ref-Wald2010"/>
+    <w:bookmarkEnd w:id="91"/>
+    <w:bookmarkStart w:id="92" w:name="ref-Wald2010"/>
     <w:p>
       <w:pPr>
         <w:pStyle w:val="Bibliography"/>
@@ -4863,19 +4961,43 @@
         <w:t xml:space="preserve">Wald C (2010) Scientists embrace openness</w:t>
       </w:r>
     </w:p>
-    <w:bookmarkEnd w:id="91"/>
-    <w:bookmarkStart w:id="93" w:name="ref-Weissgerber2016"/>
+    <w:bookmarkEnd w:id="92"/>
+    <w:bookmarkStart w:id="94" w:name="ref-Wallach2018"/>
     <w:p>
       <w:pPr>
         <w:pStyle w:val="Bibliography"/>
       </w:pPr>
       <w:r>
+        <w:t xml:space="preserve">Wallach JD, Boyack KW, Ioannidis JPA (2018) Reproducible research practices, transparency, and open access data in the biomedical literature, 2015</w:t>
+      </w:r>
+      <w:r>
+        <w:t xml:space="preserve">2017. PLOS Biology 16:e2006930.</w:t>
+      </w:r>
+      <w:r>
+        <w:t xml:space="preserve"> </w:t>
+      </w:r>
+      <w:hyperlink r:id="rId93">
+        <w:r>
+          <w:rPr>
+            <w:rStyle w:val="Hyperlink"/>
+          </w:rPr>
+          <w:t xml:space="preserve">https://doi.org/10.1371/journal.pbio.2006930</w:t>
+        </w:r>
+      </w:hyperlink>
+    </w:p>
+    <w:bookmarkEnd w:id="94"/>
+    <w:bookmarkStart w:id="96" w:name="ref-Weissgerber2016"/>
+    <w:p>
+      <w:pPr>
+        <w:pStyle w:val="Bibliography"/>
+      </w:pPr>
+      <w:r>
         <w:t xml:space="preserve">Weissgerber TL, Garovic VD, Winham SJ, et al (2016) Transparent reporting for reproducible science. Journal of Neuroscience Research 00:1–6.</w:t>
       </w:r>
       <w:r>
         <w:t xml:space="preserve"> </w:t>
       </w:r>
-      <w:hyperlink r:id="rId92">
+      <w:hyperlink r:id="rId95">
         <w:r>
           <w:rPr>
             <w:rStyle w:val="Hyperlink"/>
@@ -4884,8 +5006,8 @@
         </w:r>
       </w:hyperlink>
     </w:p>
-    <w:bookmarkEnd w:id="93"/>
-    <w:bookmarkStart w:id="94" w:name="ref-Wickham2020"/>
+    <w:bookmarkEnd w:id="96"/>
+    <w:bookmarkStart w:id="97" w:name="ref-Wickham2020"/>
     <w:p>
       <w:pPr>
         <w:pStyle w:val="Bibliography"/>
@@ -4894,8 +5016,8 @@
         <w:t xml:space="preserve">Wickham H, François R, Henry L, Müller K (2020) Dplyr: A grammar of data manipulation</w:t>
       </w:r>
     </w:p>
-    <w:bookmarkEnd w:id="94"/>
-    <w:bookmarkStart w:id="96" w:name="ref-Wilkinson2016"/>
+    <w:bookmarkEnd w:id="97"/>
+    <w:bookmarkStart w:id="99" w:name="ref-Wilkinson2016"/>
     <w:p>
       <w:pPr>
         <w:pStyle w:val="Bibliography"/>
@@ -4930,7 +5052,7 @@
       <w:r>
         <w:t xml:space="preserve"> </w:t>
       </w:r>
-      <w:hyperlink r:id="rId95">
+      <w:hyperlink r:id="rId98">
         <w:r>
           <w:rPr>
             <w:rStyle w:val="Hyperlink"/>
@@ -4939,8 +5061,8 @@
         </w:r>
       </w:hyperlink>
     </w:p>
-    <w:bookmarkEnd w:id="96"/>
-    <w:bookmarkStart w:id="98" w:name="ref-Ziemann2016"/>
+    <w:bookmarkEnd w:id="99"/>
+    <w:bookmarkStart w:id="101" w:name="ref-Ziemann2016"/>
     <w:p>
       <w:pPr>
         <w:pStyle w:val="Bibliography"/>
@@ -4951,7 +5073,7 @@
       <w:r>
         <w:t xml:space="preserve"> </w:t>
       </w:r>
-      <w:hyperlink r:id="rId97">
+      <w:hyperlink r:id="rId100">
         <w:r>
           <w:rPr>
             <w:rStyle w:val="Hyperlink"/>
@@ -4960,15 +5082,15 @@
         </w:r>
       </w:hyperlink>
     </w:p>
-    <w:bookmarkEnd w:id="98"/>
-    <w:bookmarkEnd w:id="99"/>
+    <w:bookmarkEnd w:id="101"/>
+    <w:bookmarkEnd w:id="102"/>
     <w:p>
       <w:r>
         <w:br w:type="page"/>
       </w:r>
     </w:p>
-    <w:bookmarkEnd w:id="100"/>
-    <w:bookmarkStart w:id="101" w:name="tables"/>
+    <w:bookmarkEnd w:id="103"/>
+    <w:bookmarkStart w:id="104" w:name="tables"/>
     <w:p>
       <w:pPr>
         <w:pStyle w:val="Heading1"/>
@@ -4985,7 +5107,7 @@
         <w:rPr/>
         <w:t xml:space="preserve">Table </w:t>
       </w:r>
-      <w:bookmarkStart w:id="fa862d60-b5d5-4c8b-aea1-4f1be0fc56af" w:name="journals"/>
+      <w:bookmarkStart w:id="501ae999-4113-4d45-b6a8-c1e1a62f635e" w:name="journals"/>
       <w:r xmlns:w="http://schemas.openxmlformats.org/wordprocessingml/2006/main" xmlns:wp="http://schemas.openxmlformats.org/drawingml/2006/wordprocessingDrawing" xmlns:r="http://schemas.openxmlformats.org/officeDocument/2006/relationships" xmlns:w14="http://schemas.microsoft.com/office/word/2010/wordml">
         <w:rPr/>
         <w:fldChar w:fldCharType="begin" w:dirty="true"/>
@@ -4998,7 +5120,7 @@
         <w:rPr/>
         <w:fldChar w:fldCharType="end" w:dirty="true"/>
       </w:r>
-      <w:bookmarkEnd w:id="fa862d60-b5d5-4c8b-aea1-4f1be0fc56af"/>
+      <w:bookmarkEnd w:id="501ae999-4113-4d45-b6a8-c1e1a62f635e"/>
       <w:r>
         <w:rPr/>
         <w:t xml:space="preserve">: </w:t>
@@ -6451,7 +6573,7 @@
         <w:rPr/>
         <w:t xml:space="preserve">Table </w:t>
       </w:r>
-      <w:bookmarkStart w:id="a6710b8c-3ed1-400a-8fde-8b05214c7c93" w:name="sa"/>
+      <w:bookmarkStart w:id="a8ceee9a-30e0-45f2-81d3-4233b89e409f" w:name="sa"/>
       <w:r xmlns:w="http://schemas.openxmlformats.org/wordprocessingml/2006/main" xmlns:wp="http://schemas.openxmlformats.org/drawingml/2006/wordprocessingDrawing" xmlns:r="http://schemas.openxmlformats.org/officeDocument/2006/relationships" xmlns:w14="http://schemas.microsoft.com/office/word/2010/wordml">
         <w:rPr/>
         <w:fldChar w:fldCharType="begin" w:dirty="true"/>
@@ -6464,7 +6586,7 @@
         <w:rPr/>
         <w:fldChar w:fldCharType="end" w:dirty="true"/>
       </w:r>
-      <w:bookmarkEnd w:id="a6710b8c-3ed1-400a-8fde-8b05214c7c93"/>
+      <w:bookmarkEnd w:id="a8ceee9a-30e0-45f2-81d3-4233b89e409f"/>
       <w:r>
         <w:rPr/>
         <w:t xml:space="preserve">: </w:t>
@@ -7109,7 +7231,7 @@
         <w:rPr/>
         <w:t xml:space="preserve">Table </w:t>
       </w:r>
-      <w:bookmarkStart w:id="17dc1fae-4841-4542-85c7-78bdf8810ee1" w:name="sc"/>
+      <w:bookmarkStart w:id="6f84c148-dda1-40a1-88a1-f4ec295b7980" w:name="sc"/>
       <w:r xmlns:w="http://schemas.openxmlformats.org/wordprocessingml/2006/main" xmlns:wp="http://schemas.openxmlformats.org/drawingml/2006/wordprocessingDrawing" xmlns:r="http://schemas.openxmlformats.org/officeDocument/2006/relationships" xmlns:w14="http://schemas.microsoft.com/office/word/2010/wordml">
         <w:rPr/>
         <w:fldChar w:fldCharType="begin" w:dirty="true"/>
@@ -7122,7 +7244,7 @@
         <w:rPr/>
         <w:fldChar w:fldCharType="end" w:dirty="true"/>
       </w:r>
-      <w:bookmarkEnd w:id="17dc1fae-4841-4542-85c7-78bdf8810ee1"/>
+      <w:bookmarkEnd w:id="6f84c148-dda1-40a1-88a1-f4ec295b7980"/>
       <w:r>
         <w:rPr/>
         <w:t xml:space="preserve">: </w:t>
@@ -7767,7 +7889,7 @@
         <w:rPr/>
         <w:t xml:space="preserve">Table </w:t>
       </w:r>
-      <w:bookmarkStart w:id="dc5d033e-12d1-41f1-8f1f-b616704086ab" w:name="da"/>
+      <w:bookmarkStart w:id="fe83a0a0-c109-4004-8895-2e0be63d978a" w:name="da"/>
       <w:r xmlns:w="http://schemas.openxmlformats.org/wordprocessingml/2006/main" xmlns:wp="http://schemas.openxmlformats.org/drawingml/2006/wordprocessingDrawing" xmlns:r="http://schemas.openxmlformats.org/officeDocument/2006/relationships" xmlns:w14="http://schemas.microsoft.com/office/word/2010/wordml">
         <w:rPr/>
         <w:fldChar w:fldCharType="begin" w:dirty="true"/>
@@ -7780,7 +7902,7 @@
         <w:rPr/>
         <w:fldChar w:fldCharType="end" w:dirty="true"/>
       </w:r>
-      <w:bookmarkEnd w:id="dc5d033e-12d1-41f1-8f1f-b616704086ab"/>
+      <w:bookmarkEnd w:id="fe83a0a0-c109-4004-8895-2e0be63d978a"/>
       <w:r>
         <w:rPr/>
         <w:t xml:space="preserve">: </w:t>
@@ -8435,7 +8557,7 @@
         <w:rPr/>
         <w:t xml:space="preserve">Table </w:t>
       </w:r>
-      <w:bookmarkStart w:id="9be2a1f0-6e89-48f0-b324-07988a8efc43" w:name="su"/>
+      <w:bookmarkStart w:id="e1bbd73e-85b7-4015-b75a-6865fe170f7d" w:name="su"/>
       <w:r xmlns:w="http://schemas.openxmlformats.org/wordprocessingml/2006/main" xmlns:wp="http://schemas.openxmlformats.org/drawingml/2006/wordprocessingDrawing" xmlns:r="http://schemas.openxmlformats.org/officeDocument/2006/relationships" xmlns:w14="http://schemas.microsoft.com/office/word/2010/wordml">
         <w:rPr/>
         <w:fldChar w:fldCharType="begin" w:dirty="true"/>
@@ -8448,7 +8570,7 @@
         <w:rPr/>
         <w:fldChar w:fldCharType="end" w:dirty="true"/>
       </w:r>
-      <w:bookmarkEnd w:id="9be2a1f0-6e89-48f0-b324-07988a8efc43"/>
+      <w:bookmarkEnd w:id="e1bbd73e-85b7-4015-b75a-6865fe170f7d"/>
       <w:r>
         <w:rPr/>
         <w:t xml:space="preserve">: </w:t>
@@ -9402,7 +9524,7 @@
         <w:rPr/>
         <w:t xml:space="preserve">Table </w:t>
       </w:r>
-      <w:bookmarkStart w:id="de4bf100-0833-43f3-a1c5-a19e4e1a62b1" w:name="reproducibility"/>
+      <w:bookmarkStart w:id="2de8d9d5-c73b-4abd-be4d-ba84dcc259ed" w:name="reproducibility"/>
       <w:r xmlns:w="http://schemas.openxmlformats.org/wordprocessingml/2006/main" xmlns:wp="http://schemas.openxmlformats.org/drawingml/2006/wordprocessingDrawing" xmlns:r="http://schemas.openxmlformats.org/officeDocument/2006/relationships" xmlns:w14="http://schemas.microsoft.com/office/word/2010/wordml">
         <w:rPr/>
         <w:fldChar w:fldCharType="begin" w:dirty="true"/>
@@ -9415,7 +9537,7 @@
         <w:rPr/>
         <w:fldChar w:fldCharType="end" w:dirty="true"/>
       </w:r>
-      <w:bookmarkEnd w:id="de4bf100-0833-43f3-a1c5-a19e4e1a62b1"/>
+      <w:bookmarkEnd w:id="2de8d9d5-c73b-4abd-be4d-ba84dcc259ed"/>
       <w:r>
         <w:rPr/>
         <w:t xml:space="preserve">: </w:t>
@@ -10959,8 +11081,8 @@
         <w:br w:type="page"/>
       </w:r>
     </w:p>
-    <w:bookmarkEnd w:id="101"/>
-    <w:bookmarkStart w:id="102" w:name="figures"/>
+    <w:bookmarkEnd w:id="104"/>
+    <w:bookmarkStart w:id="105" w:name="figures"/>
     <w:p>
       <w:pPr>
         <w:pStyle w:val="Heading1"/>
@@ -10993,7 +11115,7 @@
                     </pic:cNvPicPr>
                   </pic:nvPicPr>
                   <pic:blipFill>
-                    <a:blip r:embed="rId98"/>
+                    <a:blip r:embed="rId101"/>
                     <a:srcRect/>
                     <a:stretch>
                       <a:fillRect/>
@@ -11024,7 +11146,7 @@
         <w:rPr/>
         <w:t xml:space="preserve">Figure </w:t>
       </w:r>
-      <w:bookmarkStart w:id="805a4225-9de5-4aa3-9328-fb0f81ff1633" w:name="workflow-dia"/>
+      <w:bookmarkStart w:id="a2e3ba69-6931-4c3d-92d2-97e839521c50" w:name="workflow-dia"/>
       <w:r xmlns:w="http://schemas.openxmlformats.org/wordprocessingml/2006/main" xmlns:wp="http://schemas.openxmlformats.org/drawingml/2006/wordprocessingDrawing" xmlns:r="http://schemas.openxmlformats.org/officeDocument/2006/relationships" xmlns:w14="http://schemas.microsoft.com/office/word/2010/wordml">
         <w:rPr/>
         <w:fldChar w:fldCharType="begin" w:dirty="true"/>
@@ -11037,7 +11159,7 @@
         <w:rPr/>
         <w:fldChar w:fldCharType="end" w:dirty="true"/>
       </w:r>
-      <w:bookmarkEnd w:id="805a4225-9de5-4aa3-9328-fb0f81ff1633"/>
+      <w:bookmarkEnd w:id="a2e3ba69-6931-4c3d-92d2-97e839521c50"/>
       <w:r>
         <w:rPr/>
         <w:t xml:space="preserve">: </w:t>
@@ -11051,8 +11173,8 @@
         <w:br w:type="page"/>
       </w:r>
     </w:p>
-    <w:bookmarkEnd w:id="102"/>
-    <w:bookmarkStart w:id="103" w:name="colophon"/>
+    <w:bookmarkEnd w:id="105"/>
+    <w:bookmarkStart w:id="106" w:name="colophon"/>
     <w:p>
       <w:pPr>
         <w:pStyle w:val="Heading1"/>
@@ -11066,7 +11188,7 @@
         <w:pStyle w:val="FirstParagraph"/>
       </w:pPr>
       <w:r>
-        <w:t xml:space="preserve">This report was generated on 2021-06-03 08:59:54 using the following computational environment and dependencies:</w:t>
+        <w:t xml:space="preserve">This report was generated on 2021-06-11 08:50:27 using the following computational environment and dependencies:</w:t>
       </w:r>
     </w:p>
     <w:p>
@@ -11447,7 +11569,7 @@
         <w:rPr>
           <w:rStyle w:val="VerbatimChar"/>
         </w:rPr>
-        <w:t xml:space="preserve">#&gt; Local:    main /Users/adamsparks/OneDrive - Department of Primary Industries and Regional Development/Development/GitHub/OpenPlantPath/Reproducibility_in_Plant_Pathology</w:t>
+        <w:t xml:space="preserve">#&gt; Local:    main /Users/adamsparks/Development/GitHub/OpenPlantPathology/Reproducibility_in_Plant_Pathology</w:t>
       </w:r>
       <w:r>
         <w:br/>
@@ -11456,19 +11578,10 @@
         <w:rPr>
           <w:rStyle w:val="VerbatimChar"/>
         </w:rPr>
-        <w:t xml:space="preserve">#&gt; Remote:   main @ origin (git@github.com:openplantpathology/Reproducibility_in_Plant_Pathology.git)</w:t>
-      </w:r>
-      <w:r>
-        <w:br/>
-      </w:r>
-      <w:r>
-        <w:rPr>
-          <w:rStyle w:val="VerbatimChar"/>
-        </w:rPr>
-        <w:t xml:space="preserve">#&gt; Head:     [916f16e] 2021-06-02: Clarify directory structure in the README.md and update affiliation</w:t>
-      </w:r>
-    </w:p>
-    <w:bookmarkEnd w:id="103"/>
+        <w:t xml:space="preserve">#&gt; Head:     [a8c59d3] 2021-06-10: edits and comments in the manuscript</w:t>
+      </w:r>
+    </w:p>
+    <w:bookmarkEnd w:id="106"/>
     <w:sectPr xmlns:w="http://schemas.openxmlformats.org/wordprocessingml/2006/main">
       <w:pgMar w:header="720" w:bottom="1800" w:top="1800" w:right="720" w:left="720" w:footer="720" w:gutter="720"/>
       <w:pgSz w:h="16848" w:w="11952" w:orient="portrait"/>

</xml_diff>

<commit_message>
Try again to to reset my local repo, reknit with Emerson's changes
</commit_message>
<xml_diff>
--- a/analysis/paper/paper.docx
+++ b/analysis/paper/paper.docx
@@ -5107,7 +5107,7 @@
         <w:rPr/>
         <w:t xml:space="preserve">Table </w:t>
       </w:r>
-      <w:bookmarkStart w:id="501ae999-4113-4d45-b6a8-c1e1a62f635e" w:name="journals"/>
+      <w:bookmarkStart w:id="523b25a9-3849-403e-85ef-75f25374dd36" w:name="journals"/>
       <w:r xmlns:w="http://schemas.openxmlformats.org/wordprocessingml/2006/main" xmlns:wp="http://schemas.openxmlformats.org/drawingml/2006/wordprocessingDrawing" xmlns:r="http://schemas.openxmlformats.org/officeDocument/2006/relationships" xmlns:w14="http://schemas.microsoft.com/office/word/2010/wordml">
         <w:rPr/>
         <w:fldChar w:fldCharType="begin" w:dirty="true"/>
@@ -5120,7 +5120,7 @@
         <w:rPr/>
         <w:fldChar w:fldCharType="end" w:dirty="true"/>
       </w:r>
-      <w:bookmarkEnd w:id="501ae999-4113-4d45-b6a8-c1e1a62f635e"/>
+      <w:bookmarkEnd w:id="523b25a9-3849-403e-85ef-75f25374dd36"/>
       <w:r>
         <w:rPr/>
         <w:t xml:space="preserve">: </w:t>
@@ -6573,7 +6573,7 @@
         <w:rPr/>
         <w:t xml:space="preserve">Table </w:t>
       </w:r>
-      <w:bookmarkStart w:id="a8ceee9a-30e0-45f2-81d3-4233b89e409f" w:name="sa"/>
+      <w:bookmarkStart w:id="d5cc74e0-6591-44a9-a9b2-60e1d01c352d" w:name="sa"/>
       <w:r xmlns:w="http://schemas.openxmlformats.org/wordprocessingml/2006/main" xmlns:wp="http://schemas.openxmlformats.org/drawingml/2006/wordprocessingDrawing" xmlns:r="http://schemas.openxmlformats.org/officeDocument/2006/relationships" xmlns:w14="http://schemas.microsoft.com/office/word/2010/wordml">
         <w:rPr/>
         <w:fldChar w:fldCharType="begin" w:dirty="true"/>
@@ -6586,7 +6586,7 @@
         <w:rPr/>
         <w:fldChar w:fldCharType="end" w:dirty="true"/>
       </w:r>
-      <w:bookmarkEnd w:id="a8ceee9a-30e0-45f2-81d3-4233b89e409f"/>
+      <w:bookmarkEnd w:id="d5cc74e0-6591-44a9-a9b2-60e1d01c352d"/>
       <w:r>
         <w:rPr/>
         <w:t xml:space="preserve">: </w:t>
@@ -7231,7 +7231,7 @@
         <w:rPr/>
         <w:t xml:space="preserve">Table </w:t>
       </w:r>
-      <w:bookmarkStart w:id="6f84c148-dda1-40a1-88a1-f4ec295b7980" w:name="sc"/>
+      <w:bookmarkStart w:id="b8ad0ec6-7c0d-490a-8f91-90221c67a5cb" w:name="sc"/>
       <w:r xmlns:w="http://schemas.openxmlformats.org/wordprocessingml/2006/main" xmlns:wp="http://schemas.openxmlformats.org/drawingml/2006/wordprocessingDrawing" xmlns:r="http://schemas.openxmlformats.org/officeDocument/2006/relationships" xmlns:w14="http://schemas.microsoft.com/office/word/2010/wordml">
         <w:rPr/>
         <w:fldChar w:fldCharType="begin" w:dirty="true"/>
@@ -7244,7 +7244,7 @@
         <w:rPr/>
         <w:fldChar w:fldCharType="end" w:dirty="true"/>
       </w:r>
-      <w:bookmarkEnd w:id="6f84c148-dda1-40a1-88a1-f4ec295b7980"/>
+      <w:bookmarkEnd w:id="b8ad0ec6-7c0d-490a-8f91-90221c67a5cb"/>
       <w:r>
         <w:rPr/>
         <w:t xml:space="preserve">: </w:t>
@@ -7889,7 +7889,7 @@
         <w:rPr/>
         <w:t xml:space="preserve">Table </w:t>
       </w:r>
-      <w:bookmarkStart w:id="fe83a0a0-c109-4004-8895-2e0be63d978a" w:name="da"/>
+      <w:bookmarkStart w:id="84f60778-feb4-4200-bd26-a6f1ddff0728" w:name="da"/>
       <w:r xmlns:w="http://schemas.openxmlformats.org/wordprocessingml/2006/main" xmlns:wp="http://schemas.openxmlformats.org/drawingml/2006/wordprocessingDrawing" xmlns:r="http://schemas.openxmlformats.org/officeDocument/2006/relationships" xmlns:w14="http://schemas.microsoft.com/office/word/2010/wordml">
         <w:rPr/>
         <w:fldChar w:fldCharType="begin" w:dirty="true"/>
@@ -7902,7 +7902,7 @@
         <w:rPr/>
         <w:fldChar w:fldCharType="end" w:dirty="true"/>
       </w:r>
-      <w:bookmarkEnd w:id="fe83a0a0-c109-4004-8895-2e0be63d978a"/>
+      <w:bookmarkEnd w:id="84f60778-feb4-4200-bd26-a6f1ddff0728"/>
       <w:r>
         <w:rPr/>
         <w:t xml:space="preserve">: </w:t>
@@ -8557,7 +8557,7 @@
         <w:rPr/>
         <w:t xml:space="preserve">Table </w:t>
       </w:r>
-      <w:bookmarkStart w:id="e1bbd73e-85b7-4015-b75a-6865fe170f7d" w:name="su"/>
+      <w:bookmarkStart w:id="078aa2a5-92ba-4b05-b968-846b6dd02154" w:name="su"/>
       <w:r xmlns:w="http://schemas.openxmlformats.org/wordprocessingml/2006/main" xmlns:wp="http://schemas.openxmlformats.org/drawingml/2006/wordprocessingDrawing" xmlns:r="http://schemas.openxmlformats.org/officeDocument/2006/relationships" xmlns:w14="http://schemas.microsoft.com/office/word/2010/wordml">
         <w:rPr/>
         <w:fldChar w:fldCharType="begin" w:dirty="true"/>
@@ -8570,7 +8570,7 @@
         <w:rPr/>
         <w:fldChar w:fldCharType="end" w:dirty="true"/>
       </w:r>
-      <w:bookmarkEnd w:id="e1bbd73e-85b7-4015-b75a-6865fe170f7d"/>
+      <w:bookmarkEnd w:id="078aa2a5-92ba-4b05-b968-846b6dd02154"/>
       <w:r>
         <w:rPr/>
         <w:t xml:space="preserve">: </w:t>
@@ -9524,7 +9524,7 @@
         <w:rPr/>
         <w:t xml:space="preserve">Table </w:t>
       </w:r>
-      <w:bookmarkStart w:id="2de8d9d5-c73b-4abd-be4d-ba84dcc259ed" w:name="reproducibility"/>
+      <w:bookmarkStart w:id="c3d5d6f2-98e4-4051-bc58-b748cb2e000a" w:name="reproducibility"/>
       <w:r xmlns:w="http://schemas.openxmlformats.org/wordprocessingml/2006/main" xmlns:wp="http://schemas.openxmlformats.org/drawingml/2006/wordprocessingDrawing" xmlns:r="http://schemas.openxmlformats.org/officeDocument/2006/relationships" xmlns:w14="http://schemas.microsoft.com/office/word/2010/wordml">
         <w:rPr/>
         <w:fldChar w:fldCharType="begin" w:dirty="true"/>
@@ -9537,7 +9537,7 @@
         <w:rPr/>
         <w:fldChar w:fldCharType="end" w:dirty="true"/>
       </w:r>
-      <w:bookmarkEnd w:id="2de8d9d5-c73b-4abd-be4d-ba84dcc259ed"/>
+      <w:bookmarkEnd w:id="c3d5d6f2-98e4-4051-bc58-b748cb2e000a"/>
       <w:r>
         <w:rPr/>
         <w:t xml:space="preserve">: </w:t>
@@ -11146,7 +11146,7 @@
         <w:rPr/>
         <w:t xml:space="preserve">Figure </w:t>
       </w:r>
-      <w:bookmarkStart w:id="a2e3ba69-6931-4c3d-92d2-97e839521c50" w:name="workflow-dia"/>
+      <w:bookmarkStart w:id="c1539160-02c5-438d-9ee8-bfe1081a01cc" w:name="workflow-dia"/>
       <w:r xmlns:w="http://schemas.openxmlformats.org/wordprocessingml/2006/main" xmlns:wp="http://schemas.openxmlformats.org/drawingml/2006/wordprocessingDrawing" xmlns:r="http://schemas.openxmlformats.org/officeDocument/2006/relationships" xmlns:w14="http://schemas.microsoft.com/office/word/2010/wordml">
         <w:rPr/>
         <w:fldChar w:fldCharType="begin" w:dirty="true"/>
@@ -11159,7 +11159,7 @@
         <w:rPr/>
         <w:fldChar w:fldCharType="end" w:dirty="true"/>
       </w:r>
-      <w:bookmarkEnd w:id="a2e3ba69-6931-4c3d-92d2-97e839521c50"/>
+      <w:bookmarkEnd w:id="c1539160-02c5-438d-9ee8-bfe1081a01cc"/>
       <w:r>
         <w:rPr/>
         <w:t xml:space="preserve">: </w:t>
@@ -11188,7 +11188,7 @@
         <w:pStyle w:val="FirstParagraph"/>
       </w:pPr>
       <w:r>
-        <w:t xml:space="preserve">This report was generated on 2021-06-11 08:50:27 using the following computational environment and dependencies:</w:t>
+        <w:t xml:space="preserve">This report was generated on 2021-06-11 08:54:12 using the following computational environment and dependencies:</w:t>
       </w:r>
     </w:p>
     <w:p>
@@ -11578,7 +11578,16 @@
         <w:rPr>
           <w:rStyle w:val="VerbatimChar"/>
         </w:rPr>
-        <w:t xml:space="preserve">#&gt; Head:     [a8c59d3] 2021-06-10: edits and comments in the manuscript</w:t>
+        <w:t xml:space="preserve">#&gt; Remote:   main @ origin (git@github.com:openplantpathology/Reproducibility_in_Plant_Pathology.git)</w:t>
+      </w:r>
+      <w:r>
+        <w:br/>
+      </w:r>
+      <w:r>
+        <w:rPr>
+          <w:rStyle w:val="VerbatimChar"/>
+        </w:rPr>
+        <w:t xml:space="preserve">#&gt; Head:     [a267e3e] 2021-06-11: Reknit with Emerson's changes and reset my git to track this repo properly</w:t>
       </w:r>
     </w:p>
     <w:bookmarkEnd w:id="106"/>

</xml_diff>

<commit_message>
re-knit with new reference and ref style
</commit_message>
<xml_diff>
--- a/analysis/paper/paper.docx
+++ b/analysis/paper/paper.docx
@@ -212,7 +212,7 @@
         <w:t>Recently, open science has been highlighted with many donors expecting data to be available (Gove</w:t>
       </w:r>
       <w:r>
-        <w:t>rnment of Canada 2016; Noorden 2017; Australian Research Council 2018), journals in the field promoting the sharing of data (Tropical Plant Pathology), and other scientists interested in sharing and collaborating more widely (Wald 2010).</w:t>
+        <w:t>rnment of Canada 2016; Noorden 2017; Australian Research Council 2018), journals in the field promoting the sharing of data (Del Ponte 2020), and other scientists interested in sharing and collaborating more widely (Wald 2010).</w:t>
       </w:r>
     </w:p>
     <w:p>
@@ -221,10 +221,7 @@
       </w:pPr>
       <w:bookmarkStart w:id="0" w:name="what-is-reproducibility"/>
       <w:r>
-        <w:t>What is reproducib</w:t>
-      </w:r>
-      <w:r>
-        <w:t>ility?</w:t>
+        <w:t>What is reproducibility?</w:t>
       </w:r>
     </w:p>
     <w:p>
@@ -232,10 +229,13 @@
         <w:pStyle w:val="FirstParagraph"/>
       </w:pPr>
       <w:r>
-        <w:t>Reproducibility is one component under the umbrella of open science. By proactively practising open science, the work increases the chance to become more reproducible through the availability of data and code. That is, open science leads to reproduc</w:t>
-      </w:r>
-      <w:r>
-        <w:t>ibility and replicability.</w:t>
+        <w:t>Rep</w:t>
+      </w:r>
+      <w:r>
+        <w:t>roducibility is one component under the umbrella of open science. By proactively practising open science, the work increases the chance to become more reproducible through the availability of data and code. That is, open science leads to reproducibility an</w:t>
+      </w:r>
+      <w:r>
+        <w:t>d replicability.</w:t>
       </w:r>
     </w:p>
     <w:p>
@@ -244,13 +244,13 @@
       </w:pPr>
       <w:r>
         <w:lastRenderedPageBreak/>
-        <w:t>For us to easily discuss the topic, we first must define what we mean so that we may clearly communicate. Many of the terms used in this area have varying definitions that may or may not agree with each other. For instance, repro</w:t>
-      </w:r>
-      <w:r>
-        <w:t>ducible research is recently highlighted by many authors [Preeyanon et al. (2018); Wallach et al. (2018); Baker (2016); Iqbal et al. (2016); Editors at Nature (2016); Patil et al. (2016); Weissgerber et al. (2016); Brunsdon (2015); Sweedler (2015); Fitzjoh</w:t>
-      </w:r>
-      <w:r>
-        <w:t>n et al. (2014); Ioannidis (2014); Fidler and Gordon (2013); Stodden et al. (2013);] as an important issue.</w:t>
+        <w:t>For us to easily discuss the topic, we first must define what we mean so that we may clearly communicate. Many of the terms used in this area have varying definitions that may or may not agree with each other. For instance, reproducible re</w:t>
+      </w:r>
+      <w:r>
+        <w:t>search is recently highlighted by many authors [Preeyanon et al. (2018); Wallach et al. (2018); Baker (2016); Iqbal et al. (2016); Editors at Nature (2016); Patil et al. (2016); Weissgerber et al. (2016); Brunsdon (2015); Sweedler (2015); Fitzjohn et al. (</w:t>
+      </w:r>
+      <w:r>
+        <w:t>2014); Ioannidis (2014); Fidler and Gordon (2013); Stodden et al. (2013);] as an important issue.</w:t>
       </w:r>
     </w:p>
     <w:p>
@@ -258,10 +258,7 @@
         <w:pStyle w:val="BodyText"/>
       </w:pPr>
       <w:r>
-        <w:t>In biological sciences it is not always possible to use identical test material or perhaps the the time or resources are not available for full repr</w:t>
-      </w:r>
-      <w:r>
-        <w:t xml:space="preserve">oduction, </w:t>
+        <w:t xml:space="preserve">In biological sciences it is not always possible to use identical test material or perhaps the the time or resources are not available for full reproduction, </w:t>
       </w:r>
       <w:r>
         <w:rPr>
@@ -279,16 +276,16 @@
         <w:pStyle w:val="BlockText"/>
       </w:pPr>
       <w:r>
-        <w:t>“The replication of scientific fin</w:t>
-      </w:r>
-      <w:r>
-        <w:t>dings using independent investigators, methods, data, equipment, and protocols has long been, and will continue to be, the standard by which scientific claims are evaluated. However, in many fields of study there are examples of scientific investigations t</w:t>
-      </w:r>
-      <w:r>
-        <w:t>hat cannot be fully replicated because of a lack of time or resources. In such a situation, there is a need for a minimum standard that can fill the void between full replication and nothing. One candidate for this minimum standard is ‘reproducible researc</w:t>
-      </w:r>
-      <w:r>
-        <w:t xml:space="preserve">h,’ which requires that data sets and computer code be made available to others for verifying published results and conducting alternative analyses.” Peng, R. (2009). </w:t>
+        <w:t>“The replication of scientific findings usin</w:t>
+      </w:r>
+      <w:r>
+        <w:t>g independent investigators, methods, data, equipment, and protocols has long been, and will continue to be, the standard by which scientific claims are evaluated. However, in many fields of study there are examples of scientific investigations that cannot</w:t>
+      </w:r>
+      <w:r>
+        <w:t xml:space="preserve"> be fully replicated because of a lack of time or resources. In such a situation, there is a need for a minimum standard that can fill the void between full replication and nothing. One candidate for this minimum standard is ‘reproducible research,’ which </w:t>
+      </w:r>
+      <w:r>
+        <w:t xml:space="preserve">requires that data sets and computer code be made available to others for verifying published results and conducting alternative analyses.” Peng, R. (2009). </w:t>
       </w:r>
       <w:r>
         <w:rPr>
@@ -306,13 +303,13 @@
         <w:pStyle w:val="FirstParagraph"/>
       </w:pPr>
       <w:r>
-        <w:t>Therefore our de</w:t>
-      </w:r>
-      <w:r>
-        <w:t>finition of reproducibility will be that the computer code and data are made freely available to others for verification and conducting alternate analyses or for use in instructional purposes. And that the software used are also easily obtained and prefera</w:t>
-      </w:r>
-      <w:r>
-        <w:t>bly open source to avoid licensing or other issues related to accessibility for end-users related to costs or non-standard file formats, etc.</w:t>
+        <w:t>Therefore our definition o</w:t>
+      </w:r>
+      <w:r>
+        <w:t>f reproducibility will be that the computer code and data are made freely available to others for verification and conducting alternate analyses or for use in instructional purposes. And that the software used are also easily obtained and preferably open s</w:t>
+      </w:r>
+      <w:r>
+        <w:t>ource to avoid licensing or other issues related to accessibility for end-users related to costs or non-standard file formats, etc.</w:t>
       </w:r>
     </w:p>
     <w:p>
@@ -330,13 +327,13 @@
         <w:pStyle w:val="FirstParagraph"/>
       </w:pPr>
       <w:r>
-        <w:t>In an effort to understand where as a discipline we stand as plan</w:t>
-      </w:r>
-      <w:r>
-        <w:t>t pathologists in regards to open science and reproducible research, we surveyed a broad selection of articles to represent a broad swathe of publications to evaluate our status. We randomly selected 300 articles published from 2012 to 2018 across 21 journ</w:t>
-      </w:r>
-      <w:r>
-        <w:t xml:space="preserve">als (Table </w:t>
+        <w:t>In an effort to understand where as a discipline we stand as plant patholog</w:t>
+      </w:r>
+      <w:r>
+        <w:t>ists in regards to open science and reproducible research, we surveyed a broad selection of articles to represent a broad swathe of publications to evaluate our status. We randomly selected 300 articles published from 2012 to 2018 across 21 journals (Table</w:t>
+      </w:r>
+      <w:r>
+        <w:t xml:space="preserve"> </w:t>
       </w:r>
       <w:hyperlink w:anchor="journals">
         <w:r>
@@ -359,10 +356,10 @@
         </w:r>
       </w:hyperlink>
       <w:r>
-        <w:t xml:space="preserve">) and assigned them scores reflecting their openness and reproducibility. The journals represented both fundamental and applied areas as </w:t>
-      </w:r>
-      <w:r>
-        <w:t>well as pathogen or other group-specific publications (See appendix for details on the methodology).</w:t>
+        <w:t>) and assigned them scores reflecting their openness and reproducibility. The journals represented both fundamental and applied areas as well as pa</w:t>
+      </w:r>
+      <w:r>
+        <w:t>thogen or other group-specific publications (See appendix for details on the methodology).</w:t>
       </w:r>
     </w:p>
     <w:p>
@@ -370,13 +367,10 @@
         <w:pStyle w:val="BodyText"/>
       </w:pPr>
       <w:r>
-        <w:t>Forty-eight articles scored 0% out of a possible 100% for reproducibility. The mean value was 31.2% and the median value was 33.3%. One article scored 100%</w:t>
-      </w:r>
-      <w:r>
-        <w:t xml:space="preserve"> or was classed as fully reproducible. No journals surveyed were completely closed, all offered at least an option for open access but some were completely open.The majority of the articles were classed as fundamental, 160, with the remaining 138 classed a</w:t>
-      </w:r>
-      <w:r>
-        <w:t>s applied.</w:t>
+        <w:t>Forty-eight articles scored 0% out of a possible 100% for reproducibility. The mean value was 31.2% and the median value was 33.3%. One article scored 100% or was cl</w:t>
+      </w:r>
+      <w:r>
+        <w:t>assed as fully reproducible. No journals surveyed were completely closed, all offered at least an option for open access but some were completely open.The majority of the articles were classed as fundamental, 160, with the remaining 138 classed as applied.</w:t>
       </w:r>
     </w:p>
     <w:p>
@@ -415,10 +409,10 @@
         <w:pStyle w:val="BodyText"/>
       </w:pPr>
       <w:r>
-        <w:t>More articles did a good job of using software that was reasonably available t</w:t>
-      </w:r>
-      <w:r>
-        <w:t xml:space="preserve">o anyone with 206 scoring “2” or “3” (Figure </w:t>
+        <w:t>More articles did a good job of using software that was reasonably available to anyone w</w:t>
+      </w:r>
+      <w:r>
+        <w:t xml:space="preserve">ith 206 scoring “2” or “3” (Figure </w:t>
       </w:r>
       <w:hyperlink w:anchor="article-scores">
         <w:r>
@@ -777,7 +771,7 @@
         <w:t xml:space="preserve"> conidia dispersal in chickpea using the data collected and stepping through other points where weather data </w:t>
       </w:r>
       <w:r>
-        <w:t xml:space="preserve">were investigated and various models were fit before deciding on the best fit and recreate any figures as published in the article (Khaliq et al.). When this level is employed, tools such as Binder, </w:t>
+        <w:t xml:space="preserve">were investigated and various models were fit before deciding on the best fit and recreate any figures as published in the article (Khaliq et al. n.d.). When this level is employed, tools such as Binder, </w:t>
       </w:r>
       <w:hyperlink r:id="rId11">
         <w:r>
@@ -1582,39 +1576,45 @@
       <w:bookmarkStart w:id="13" w:name="ref-ARC2018"/>
       <w:bookmarkStart w:id="14" w:name="refs"/>
       <w:r>
-        <w:t>Australian Research Council (2018) ARC Open Access P</w:t>
-      </w:r>
-      <w:r>
-        <w:t>olicy</w:t>
-      </w:r>
-    </w:p>
-    <w:p>
-      <w:pPr>
-        <w:pStyle w:val="Bibliography"/>
-      </w:pPr>
-      <w:bookmarkStart w:id="15" w:name="ref-Baker2016a"/>
-      <w:bookmarkEnd w:id="13"/>
-      <w:r>
-        <w:t>Baker M (2016) Muddled meanings hamper efforts to fix reproducibility crisis. In: Nature News</w:t>
-      </w:r>
-    </w:p>
-    <w:p>
-      <w:pPr>
-        <w:pStyle w:val="Bibliography"/>
-      </w:pPr>
-      <w:bookmarkStart w:id="16" w:name="ref-Brunsdon2015"/>
-      <w:bookmarkEnd w:id="15"/>
-      <w:r>
-        <w:t xml:space="preserve">Brunsdon C (2015) Quantitative methods I: Reproducible research and quantitative geography. Prog Hum Geogr. </w:t>
+        <w:t>Australian Research Council. 2018. ARC Open Access P</w:t>
+      </w:r>
+      <w:r>
+        <w:t xml:space="preserve">olicy. Available at: </w:t>
       </w:r>
       <w:hyperlink r:id="rId18">
         <w:r>
           <w:rPr>
             <w:rStyle w:val="Hyperlink"/>
           </w:rPr>
-          <w:t>https://doi.org/10.1177/0309132515599625</w:t>
+          <w:t>https://www.arc.gov.au/policies-strategies/policy/arc-open-access-policy</w:t>
         </w:r>
       </w:hyperlink>
+      <w:r>
+        <w:t xml:space="preserve"> [Accessed April 20, 2020].</w:t>
+      </w:r>
+    </w:p>
+    <w:p>
+      <w:pPr>
+        <w:pStyle w:val="Bibliography"/>
+      </w:pPr>
+      <w:bookmarkStart w:id="15" w:name="ref-Baker2016a"/>
+      <w:bookmarkEnd w:id="13"/>
+      <w:r>
+        <w:t>Baker, M. 2016. Muddled meanings hamper eff</w:t>
+      </w:r>
+      <w:r>
+        <w:t>orts to fix reproducibility crisis. Nature News.</w:t>
+      </w:r>
+    </w:p>
+    <w:p>
+      <w:pPr>
+        <w:pStyle w:val="Bibliography"/>
+      </w:pPr>
+      <w:bookmarkStart w:id="16" w:name="ref-Brunsdon2015"/>
+      <w:bookmarkEnd w:id="15"/>
+      <w:r>
+        <w:t>Brunsdon, C. 2015. Quantitative methods I: Reproducible research and quantitative geography. Prog. Hum. Geogr.</w:t>
+      </w:r>
     </w:p>
     <w:p>
       <w:pPr>
@@ -1623,635 +1623,620 @@
       <w:bookmarkStart w:id="17" w:name="ref-Burkner2018"/>
       <w:bookmarkEnd w:id="16"/>
       <w:r>
-        <w:t xml:space="preserve">Bürkner P-C (2018) Advanced Bayesian multilevel modeling with the R package brms. The R Journal 10:395–411. </w:t>
+        <w:t>Bürkner, P.-C. 2018. Advanced Bayesian multilevel modeling with the R package brms. The R Journa</w:t>
+      </w:r>
+      <w:r>
+        <w:t>l. 10:395–411.</w:t>
+      </w:r>
+    </w:p>
+    <w:p>
+      <w:pPr>
+        <w:pStyle w:val="Bibliography"/>
+      </w:pPr>
+      <w:bookmarkStart w:id="18" w:name="ref-DelPonte2020"/>
+      <w:bookmarkEnd w:id="17"/>
+      <w:r>
+        <w:t xml:space="preserve">Del Ponte, E. M. 2020. Towards a more open and transparent plant pathology research. Tropical Plant Pathology. 45:361–362 Available at: </w:t>
       </w:r>
       <w:hyperlink r:id="rId19">
         <w:r>
           <w:rPr>
             <w:rStyle w:val="Hyperlink"/>
           </w:rPr>
-          <w:t>https://doi.org/10.32614/RJ-2018-017</w:t>
+          <w:t>https://doi.org/10.1007/s40858-020-00388-z</w:t>
         </w:r>
       </w:hyperlink>
+      <w:r>
+        <w:t>.</w:t>
+      </w:r>
     </w:p>
     <w:p>
       <w:pPr>
         <w:pStyle w:val="Bibliography"/>
       </w:pPr>
-      <w:bookmarkStart w:id="18" w:name="ref-Duku2016"/>
-      <w:bookmarkEnd w:id="17"/>
-      <w:r>
-        <w:t>Du</w:t>
-      </w:r>
-      <w:r>
-        <w:t xml:space="preserve">ku C, Sparks AH, Zwart SJ (2016) Spatial modelling of rice yield losses in Tanzania due to bacterial leaf blight and leaf blast in a changing climate. Climatic Change 135:569–583. </w:t>
+      <w:bookmarkStart w:id="19" w:name="ref-Duku2016"/>
+      <w:bookmarkEnd w:id="18"/>
+      <w:r>
+        <w:t>Duku, C., Sparks, A. H., and Zwart, S. J. 2016. Spatial modelling of rice yield losses in Tanzania due to bacterial leaf blight and leaf blast in a changing climate. Climatic Change. 135:569–583.</w:t>
+      </w:r>
+    </w:p>
+    <w:p>
+      <w:pPr>
+        <w:pStyle w:val="Bibliography"/>
+      </w:pPr>
+      <w:bookmarkStart w:id="20" w:name="ref-Nature2016"/>
+      <w:bookmarkEnd w:id="19"/>
+      <w:r>
+        <w:t>Editors at Nature. 2016. Reality check on reproducibility. Nature. 533:437.</w:t>
+      </w:r>
+    </w:p>
+    <w:p>
+      <w:pPr>
+        <w:pStyle w:val="Bibliography"/>
+      </w:pPr>
+      <w:bookmarkStart w:id="21" w:name="ref-Fidler2013"/>
+      <w:bookmarkEnd w:id="20"/>
+      <w:r>
+        <w:t xml:space="preserve">Fidler, F., and Gordon, A. 2013. Science is in a reproducibility crisis: How do we resolve it? Phys.org. Available at: </w:t>
+      </w:r>
+      <w:r>
+        <w:fldChar w:fldCharType="begin"/>
+      </w:r>
+      <w:r>
+        <w:instrText xml:space="preserve"> HYPERLINK \h </w:instrText>
+      </w:r>
+      <w:r>
+        <w:fldChar w:fldCharType="separate"/>
+      </w:r>
+      <w:r>
+        <w:rPr>
+          <w:b/>
+          <w:bCs/>
+          <w:lang w:val="en-GB"/>
+        </w:rPr>
+        <w:t>Error! Hyperlink reference not valid.</w:t>
+      </w:r>
+      <w:r>
+        <w:rPr>
+          <w:rStyle w:val="Hyperlink"/>
+        </w:rPr>
+        <w:fldChar w:fldCharType="end"/>
+      </w:r>
+      <w:r>
+        <w:t>.</w:t>
+      </w:r>
+    </w:p>
+    <w:p>
+      <w:pPr>
+        <w:pStyle w:val="Bibliography"/>
+      </w:pPr>
+      <w:bookmarkStart w:id="22" w:name="ref-Fitzjohn2014"/>
+      <w:bookmarkEnd w:id="21"/>
+      <w:r>
+        <w:t>Fitzjohn, R., Pennell, M., Zanne, A., and Cornwell, W. 2014. Reproducible research is still a challenge. R</w:t>
+      </w:r>
+      <w:r>
+        <w:t xml:space="preserve">Opensci.org. 2014 Available at: </w:t>
       </w:r>
       <w:hyperlink r:id="rId20">
         <w:r>
           <w:rPr>
             <w:rStyle w:val="Hyperlink"/>
           </w:rPr>
-          <w:t>https://doi.org</w:t>
+          <w:t>http://ropensci.org/blog/2014/06/09/reproducibility/</w:t>
+        </w:r>
+      </w:hyperlink>
+      <w:r>
+        <w:t>.</w:t>
+      </w:r>
+    </w:p>
+    <w:p>
+      <w:pPr>
+        <w:pStyle w:val="Bibliography"/>
+      </w:pPr>
+      <w:bookmarkStart w:id="23" w:name="ref-Gabry2019"/>
+      <w:bookmarkEnd w:id="22"/>
+      <w:r>
+        <w:t>Gabry, J., Simpson, D., Vehtari, A., Betancourt, M., and Gelman, A. 2019. Visualization in Bayesia</w:t>
+      </w:r>
+      <w:r>
+        <w:t>n workflow. J. R. Stat. Soc. A. 182:389–402.</w:t>
+      </w:r>
+    </w:p>
+    <w:p>
+      <w:pPr>
+        <w:pStyle w:val="Bibliography"/>
+      </w:pPr>
+      <w:bookmarkStart w:id="24" w:name="ref-government_of_canada_2016"/>
+      <w:bookmarkEnd w:id="23"/>
+      <w:r>
+        <w:t xml:space="preserve">Government of Canada. 2016. Tri-Agency Open Access Policy on Publications - Science.gc.ca. Tri-Agency Open Access Policy on Publications. Available at: </w:t>
+      </w:r>
+      <w:hyperlink r:id="rId21">
+        <w:r>
+          <w:rPr>
+            <w:rStyle w:val="Hyperlink"/>
+          </w:rPr>
+          <w:t>http://www.science.gc.ca/eic/site/063.nsf/eng/h_F6765465.html?OpenDocument</w:t>
+        </w:r>
+      </w:hyperlink>
+      <w:r>
+        <w:t xml:space="preserve"> [Accessed April 12, 2019].</w:t>
+      </w:r>
+    </w:p>
+    <w:p>
+      <w:pPr>
+        <w:pStyle w:val="Bibliography"/>
+      </w:pPr>
+      <w:bookmarkStart w:id="25" w:name="ref-Ioannidis2014"/>
+      <w:bookmarkEnd w:id="24"/>
+      <w:r>
+        <w:t>Ioannidis, J. P. A. 2014. How to make more published research true. PLoS Medicine. 11.</w:t>
+      </w:r>
+    </w:p>
+    <w:p>
+      <w:pPr>
+        <w:pStyle w:val="Bibliography"/>
+      </w:pPr>
+      <w:bookmarkStart w:id="26" w:name="ref-Iqbal2016"/>
+      <w:bookmarkEnd w:id="25"/>
+      <w:r>
+        <w:t>Iqbal, S. A., Wallach, J. D., Kh</w:t>
+      </w:r>
+      <w:r>
+        <w:t>oury, M. J., Schully, S. D., and Ioannidis, J. P. A. 2016. Reproducible research practices and transparency across the biomedical literature. PLoS Biology. 14:1–13.</w:t>
+      </w:r>
+    </w:p>
+    <w:p>
+      <w:pPr>
+        <w:pStyle w:val="Bibliography"/>
+      </w:pPr>
+      <w:bookmarkStart w:id="27" w:name="ref-Kamvar2015"/>
+      <w:bookmarkEnd w:id="26"/>
+      <w:r>
+        <w:t>Kamvar, Z. N., Larsen, M. M., Kanaskie, A. M., Hansen, E. M., and Grünwald, N. J. 2015. Spa</w:t>
+      </w:r>
+      <w:r>
+        <w:t>tial and temporal analysis of populations of the sudden oak death pathogen in Oregon forests. Phytopathology. 105:982–989.</w:t>
+      </w:r>
+    </w:p>
+    <w:p>
+      <w:pPr>
+        <w:pStyle w:val="Bibliography"/>
+      </w:pPr>
+      <w:bookmarkStart w:id="28" w:name="ref-Kamvar2014"/>
+      <w:bookmarkEnd w:id="27"/>
+      <w:r>
+        <w:t>Kamvar, Z. N., Larsen, M. M., Kanaskie, A. M., Hansen, E. M., and Grünwald, N. J. 2014. Sudden Oak Death in Oregon Forests: Spatial and temporal population dynamics of the sudden oak death epidemic in Oregon Forests.</w:t>
+      </w:r>
+    </w:p>
+    <w:p>
+      <w:pPr>
+        <w:pStyle w:val="Bibliography"/>
+      </w:pPr>
+      <w:bookmarkStart w:id="29" w:name="ref-Khaliq2020"/>
+      <w:bookmarkEnd w:id="28"/>
+      <w:r>
+        <w:t>Khaliq, I., Fanning, J., Melloy, P., Ga</w:t>
+      </w:r>
+      <w:r>
+        <w:t xml:space="preserve">lloway, J., Moore, K., Burrell, D., et al. 2020. The role of conidia in the dispersal of </w:t>
+      </w:r>
+      <w:r>
+        <w:rPr>
+          <w:i/>
+          <w:iCs/>
+        </w:rPr>
+        <w:t>Ascochyta rabiei</w:t>
+      </w:r>
+      <w:r>
+        <w:t>. European Journal of Plant Pathology. 158:911–924.</w:t>
+      </w:r>
+    </w:p>
+    <w:p>
+      <w:pPr>
+        <w:pStyle w:val="Bibliography"/>
+      </w:pPr>
+      <w:bookmarkStart w:id="30" w:name="ref-Khaliq2020a"/>
+      <w:bookmarkEnd w:id="29"/>
+      <w:r>
+        <w:lastRenderedPageBreak/>
+        <w:t xml:space="preserve">Khaliq, I., Melloy, P., Burrell, D., Fanning, J., Galloway, J., Moore, K., et al. </w:t>
+      </w:r>
+      <w:r>
+        <w:rPr>
+          <w:i/>
+          <w:iCs/>
+        </w:rPr>
+        <w:t>ChickpeaAscoDispe</w:t>
+      </w:r>
+      <w:r>
+        <w:rPr>
+          <w:i/>
+          <w:iCs/>
+        </w:rPr>
+        <w:t xml:space="preserve">rsal: A research compendium to accompany ‘the role of conidia in the dispersal of </w:t>
+      </w:r>
+      <w:r>
+        <w:rPr>
+          <w:i/>
+          <w:iCs/>
+        </w:rPr>
+        <w:t>Ascochyta rabiei</w:t>
+      </w:r>
+      <w:r>
+        <w:rPr>
+          <w:i/>
+          <w:iCs/>
+        </w:rPr>
+        <w:t>’</w:t>
+      </w:r>
+      <w:r>
+        <w:t xml:space="preserve">. Available at: </w:t>
+      </w:r>
+      <w:hyperlink r:id="rId22">
+        <w:r>
+          <w:rPr>
+            <w:rStyle w:val="Hyperlink"/>
+          </w:rPr>
+          <w:t>https://github.com/adamhsparks/ChickpeaAscoDispersal</w:t>
+        </w:r>
+      </w:hyperlink>
+      <w:r>
+        <w:t>.</w:t>
+      </w:r>
+    </w:p>
+    <w:p>
+      <w:pPr>
+        <w:pStyle w:val="Bibliography"/>
+      </w:pPr>
+      <w:bookmarkStart w:id="31" w:name="ref-Lehner2017"/>
+      <w:bookmarkEnd w:id="30"/>
+      <w:r>
+        <w:t xml:space="preserve">Lehner, M. S., </w:t>
+      </w:r>
+      <w:r>
+        <w:t>Pethybridge, S. J., Meyer, M. C., and Del Ponte, E. M. 2017. Meta-analytic modelling of the incidence–yield and incidence–sclerotial production relationships in soybean white mould epidemics. Plant Pathology. 66:460–468.</w:t>
+      </w:r>
+    </w:p>
+    <w:p>
+      <w:pPr>
+        <w:pStyle w:val="Bibliography"/>
+      </w:pPr>
+      <w:bookmarkStart w:id="32" w:name="ref-Madden2015"/>
+      <w:bookmarkEnd w:id="31"/>
+      <w:r>
+        <w:t>Madden, L. V., Shah, D. A., and Esk</w:t>
+      </w:r>
+      <w:r>
+        <w:t xml:space="preserve">er, P. D. 2015. Does the </w:t>
+      </w:r>
+      <w:r>
+        <w:rPr>
+          <w:i/>
+          <w:iCs/>
+        </w:rPr>
+        <w:t>p</w:t>
+      </w:r>
+      <w:r>
+        <w:t xml:space="preserve"> value have a future in plant pathology? Phytopathology. 105:1400–1407.</w:t>
+      </w:r>
+    </w:p>
+    <w:p>
+      <w:pPr>
+        <w:pStyle w:val="Bibliography"/>
+      </w:pPr>
+      <w:bookmarkStart w:id="33" w:name="ref-Makowski2019"/>
+      <w:bookmarkEnd w:id="32"/>
+      <w:r>
+        <w:t>Makowski, D., Ben-Shachar, M. S., and Lüdecke, D. 2019. bayestestR: Describing effects and their uncertainty, existence and significance within the Bayesian f</w:t>
+      </w:r>
+      <w:r>
+        <w:t>ramework. Journal of Open Source Software. 4:1541.</w:t>
+      </w:r>
+    </w:p>
+    <w:p>
+      <w:pPr>
+        <w:pStyle w:val="Bibliography"/>
+      </w:pPr>
+      <w:bookmarkStart w:id="34" w:name="ref-Miorini2019"/>
+      <w:bookmarkEnd w:id="33"/>
+      <w:r>
+        <w:t xml:space="preserve">Miorini, T. J. J., Kamvar, Z. N., Higgins, R. S., Raetano, C. G., Steadman, J. R., and Everhart, S. E. 2019. Differential aggressiveness of </w:t>
+      </w:r>
+      <w:r>
+        <w:rPr>
+          <w:i/>
+          <w:iCs/>
+        </w:rPr>
+        <w:t>Sclerotinia sclerotiorum</w:t>
+      </w:r>
+      <w:r>
+        <w:t xml:space="preserve"> isolates from North and South America an</w:t>
+      </w:r>
+      <w:r>
+        <w:t>d partial host resistance in Brazilian soybean and dry bean cultivars. Tropical Plant Pathology. 44:73–81.</w:t>
+      </w:r>
+    </w:p>
+    <w:p>
+      <w:pPr>
+        <w:pStyle w:val="Bibliography"/>
+      </w:pPr>
+      <w:bookmarkStart w:id="35" w:name="ref-Miorini2018"/>
+      <w:bookmarkEnd w:id="34"/>
+      <w:r>
+        <w:t>Miorini, T. J. J., Kamvar, Z. N., Higgins, R., Raetano, C. G., Steadman, J., and Everhart, S. E. 2018. Data and analysis for Variation in pathogen ag</w:t>
+      </w:r>
+      <w:r>
+        <w:t xml:space="preserve">gression and cultivar performance against _sclerotinia sclerotiorum_ in soybean and dry bean from the U.S. And Brazil. Available at: </w:t>
+      </w:r>
+      <w:hyperlink r:id="rId23">
+        <w:r>
+          <w:rPr>
+            <w:rStyle w:val="Hyperlink"/>
+          </w:rPr>
+          <w:t>https://osf.io/2x7fc/</w:t>
+        </w:r>
+      </w:hyperlink>
+      <w:r>
+        <w:t xml:space="preserve"> [Accessed July 29, 2020].</w:t>
+      </w:r>
+    </w:p>
+    <w:p>
+      <w:pPr>
+        <w:pStyle w:val="Bibliography"/>
+      </w:pPr>
+      <w:bookmarkStart w:id="36" w:name="ref-vannoorden2017"/>
+      <w:bookmarkEnd w:id="35"/>
+      <w:r>
+        <w:t>Noorden, R. van. 2017. Gates Found</w:t>
+      </w:r>
+      <w:r>
+        <w:t>ation demands open access. Nature. 541:270–270.</w:t>
+      </w:r>
+    </w:p>
+    <w:p>
+      <w:pPr>
+        <w:pStyle w:val="Bibliography"/>
+      </w:pPr>
+      <w:bookmarkStart w:id="37" w:name="ref-Patil2016"/>
+      <w:bookmarkEnd w:id="36"/>
+      <w:r>
+        <w:t xml:space="preserve">Patil, P., Peng, R. D., and Leek, J. 2016. A statistical definition for reproducibility and replicability. bioRxiv. Available at: </w:t>
+      </w:r>
+      <w:hyperlink r:id="rId24">
+        <w:r>
+          <w:rPr>
+            <w:rStyle w:val="Hyperlink"/>
+          </w:rPr>
+          <w:t>http://b</w:t>
         </w:r>
         <w:r>
           <w:rPr>
             <w:rStyle w:val="Hyperlink"/>
           </w:rPr>
-          <w:t>/10.1007/s10584-015-1580-2</w:t>
+          <w:t>iorxiv.org/content/early/2016/07/29/066803</w:t>
         </w:r>
       </w:hyperlink>
+      <w:r>
+        <w:t>.</w:t>
+      </w:r>
     </w:p>
     <w:p>
       <w:pPr>
         <w:pStyle w:val="Bibliography"/>
       </w:pPr>
-      <w:bookmarkStart w:id="19" w:name="ref-Nature2016"/>
-      <w:bookmarkEnd w:id="18"/>
-      <w:r>
-        <w:t xml:space="preserve">Editors at Nature (2016) Reality check on reproducibility. Nature 533:437. </w:t>
-      </w:r>
-      <w:hyperlink r:id="rId21">
-        <w:r>
-          <w:rPr>
-            <w:rStyle w:val="Hyperlink"/>
-          </w:rPr>
-          <w:t>https://doi.org/10.1038/533437a</w:t>
-        </w:r>
-      </w:hyperlink>
+      <w:bookmarkStart w:id="38" w:name="ref-Peng2009"/>
+      <w:bookmarkEnd w:id="37"/>
+      <w:r>
+        <w:t>Peng, R. D. 2009. Reproducible research and biostatistics. Biostatistics. 10:405–408.</w:t>
+      </w:r>
     </w:p>
     <w:p>
       <w:pPr>
         <w:pStyle w:val="Bibliography"/>
       </w:pPr>
-      <w:bookmarkStart w:id="20" w:name="ref-Fidler2013"/>
-      <w:bookmarkEnd w:id="19"/>
-      <w:r>
-        <w:t>Fidler F, Gordon A (2013) Science is in a reproducibility crisis: How do we resolve it? Physorg</w:t>
+      <w:bookmarkStart w:id="39" w:name="ref-preeyanon2018"/>
+      <w:bookmarkEnd w:id="38"/>
+      <w:r>
+        <w:t>Preeyanon, L., Pyrkosz, A. B., and Titus Brown, C. 2018. Reproducible bioinformatics research for biologists. In Chapman; Hall</w:t>
+      </w:r>
+      <w:r>
+        <w:t>/CRC, p. 185–217.</w:t>
       </w:r>
     </w:p>
     <w:p>
       <w:pPr>
         <w:pStyle w:val="Bibliography"/>
       </w:pPr>
-      <w:bookmarkStart w:id="21" w:name="ref-Fitzjohn2014"/>
-      <w:bookmarkEnd w:id="20"/>
-      <w:r>
-        <w:t>Fitzjohn R, Pennell M, Zanne A, Cornwell W (2014) Reproducible research is still a challenge. ROpensciorg 2014:</w:t>
-      </w:r>
-    </w:p>
-    <w:p>
-      <w:pPr>
-        <w:pStyle w:val="Bibliography"/>
-      </w:pPr>
-      <w:bookmarkStart w:id="22" w:name="ref-Gabry2019"/>
-      <w:bookmarkEnd w:id="21"/>
-      <w:r>
-        <w:t>Gabry J, Simpson D, Vehtari A, et al (2019) Visu</w:t>
-      </w:r>
-      <w:r>
-        <w:t xml:space="preserve">alization in Bayesian workflow. J R Stat Soc A 182:389–402. </w:t>
-      </w:r>
-      <w:hyperlink r:id="rId22">
-        <w:r>
-          <w:rPr>
-            <w:rStyle w:val="Hyperlink"/>
-          </w:rPr>
-          <w:t>https://doi.org/10.1111/rssa.12378</w:t>
-        </w:r>
-      </w:hyperlink>
-    </w:p>
-    <w:p>
-      <w:pPr>
-        <w:pStyle w:val="Bibliography"/>
-      </w:pPr>
-      <w:bookmarkStart w:id="23" w:name="ref-government_of_canada_2016"/>
-      <w:bookmarkEnd w:id="22"/>
-      <w:r>
-        <w:t xml:space="preserve">Government of Canada (2016) Tri-Agency Open Access Policy on Publications - Science.gc.ca. Tri-Agency Open </w:t>
-      </w:r>
-      <w:r>
-        <w:t>Access Policy on Publications</w:t>
-      </w:r>
-    </w:p>
-    <w:p>
-      <w:pPr>
-        <w:pStyle w:val="Bibliography"/>
-      </w:pPr>
-      <w:bookmarkStart w:id="24" w:name="ref-Ioannidis2014"/>
-      <w:bookmarkEnd w:id="23"/>
-      <w:r>
-        <w:t xml:space="preserve">Ioannidis JPA (2014) How to make more published research true. </w:t>
-      </w:r>
-      <w:proofErr w:type="spellStart"/>
-      <w:r>
-        <w:t>PLoS</w:t>
-      </w:r>
-      <w:proofErr w:type="spellEnd"/>
-      <w:r>
-        <w:t xml:space="preserve"> Medicine 11: </w:t>
-      </w:r>
-      <w:hyperlink r:id="rId23">
-        <w:r>
-          <w:rPr>
-            <w:rStyle w:val="Hyperlink"/>
-          </w:rPr>
-          <w:t>https://doi.org/10.1371/journal.pmed.1001747</w:t>
-        </w:r>
-      </w:hyperlink>
-    </w:p>
-    <w:p>
-      <w:pPr>
-        <w:pStyle w:val="Bibliography"/>
-      </w:pPr>
-      <w:bookmarkStart w:id="25" w:name="ref-Iqbal2016"/>
-      <w:bookmarkEnd w:id="24"/>
-      <w:r>
-        <w:t xml:space="preserve">Iqbal SA, Wallach JD, Khoury MJ, et </w:t>
-      </w:r>
-      <w:r>
-        <w:t xml:space="preserve">al (2016) Reproducible research practices and transparency across the biomedical literature. PLoS Biology 14:1–13. </w:t>
-      </w:r>
-      <w:hyperlink r:id="rId24">
-        <w:r>
-          <w:rPr>
-            <w:rStyle w:val="Hyperlink"/>
-          </w:rPr>
-          <w:t>https://doi.org/10.1371/journal.pbio.1002333</w:t>
-        </w:r>
-      </w:hyperlink>
-    </w:p>
-    <w:p>
-      <w:pPr>
-        <w:pStyle w:val="Bibliography"/>
-      </w:pPr>
-      <w:bookmarkStart w:id="26" w:name="ref-Kamvar2015"/>
-      <w:bookmarkEnd w:id="25"/>
-      <w:r>
-        <w:t>Kamvar ZN, Larsen MM, Kanaskie A</w:t>
-      </w:r>
-      <w:r>
-        <w:t xml:space="preserve">M, et al (2015) Spatial and temporal analysis of populations of the sudden oak death pathogen in Oregon forests. Phytopathology 105:982–989. </w:t>
+      <w:bookmarkStart w:id="40" w:name="ref-RCT2021"/>
+      <w:bookmarkEnd w:id="39"/>
+      <w:r>
+        <w:t xml:space="preserve">R Core Team. 2021. </w:t>
+      </w:r>
+      <w:r>
+        <w:rPr>
+          <w:i/>
+          <w:iCs/>
+        </w:rPr>
+        <w:t>R: A language and environment for statistical computing</w:t>
+      </w:r>
+      <w:r>
+        <w:t xml:space="preserve">. Vienna, Austria: R Foundation for Statistical Computing. Available at: </w:t>
       </w:r>
       <w:hyperlink r:id="rId25">
         <w:r>
           <w:rPr>
             <w:rStyle w:val="Hyperlink"/>
           </w:rPr>
-          <w:t>https://doi.org/10.1094/PHYTO-12-14-0350-FI</w:t>
+          <w:t>https://www.R-project.org/</w:t>
         </w:r>
       </w:hyperlink>
+      <w:r>
+        <w:t>.</w:t>
+      </w:r>
     </w:p>
     <w:p>
       <w:pPr>
         <w:pStyle w:val="Bibliography"/>
       </w:pPr>
-      <w:bookmarkStart w:id="27" w:name="ref-Kamvar2014"/>
-      <w:bookmarkEnd w:id="26"/>
-      <w:r>
-        <w:t>Kamvar Z</w:t>
-      </w:r>
-      <w:r>
-        <w:t>N, Larsen MM, Kanaskie AM, et al (2014) Sudden Oak Death in Oregon Forests: Spatial and temporal population dynamics of the sudden oak death epidemic in Oregon Forests</w:t>
-      </w:r>
-    </w:p>
-    <w:p>
-      <w:pPr>
-        <w:pStyle w:val="Bibliography"/>
-      </w:pPr>
-      <w:bookmarkStart w:id="28" w:name="ref-Khaliq2020"/>
-      <w:bookmarkEnd w:id="27"/>
-      <w:r>
-        <w:t xml:space="preserve">Khaliq I, Fanning J, Melloy P, et al (2020) The role of conidia in the dispersal of </w:t>
-      </w:r>
-      <w:r>
-        <w:rPr>
-          <w:i/>
-          <w:iCs/>
-        </w:rPr>
-        <w:t>Ascochyta rabiei</w:t>
-      </w:r>
-      <w:r>
-        <w:t xml:space="preserve">. European Journal of Plant Pathology 158:911–924. </w:t>
+      <w:bookmarkStart w:id="41" w:name="ref-Sparks2016"/>
+      <w:bookmarkEnd w:id="40"/>
+      <w:r>
+        <w:t xml:space="preserve">Sparks, A. 2016. </w:t>
+      </w:r>
+      <w:r>
+        <w:t xml:space="preserve">Global-late-blight (meta)modelling. Available at: </w:t>
       </w:r>
       <w:hyperlink r:id="rId26">
         <w:r>
           <w:rPr>
             <w:rStyle w:val="Hyperlink"/>
           </w:rPr>
-          <w:t>https://doi.org/10.1007/s10658-020-02126-2</w:t>
+          <w:t>https://figshare.com/articles/dataset/Global_Late_Blight_Modelling/1066124/6</w:t>
         </w:r>
       </w:hyperlink>
+      <w:r>
+        <w:t>.</w:t>
+      </w:r>
     </w:p>
     <w:p>
       <w:pPr>
         <w:pStyle w:val="Bibliography"/>
       </w:pPr>
-      <w:bookmarkStart w:id="29" w:name="ref-Khaliq2020a"/>
-      <w:bookmarkEnd w:id="28"/>
-      <w:r>
-        <w:t xml:space="preserve">Khaliq I, Melloy P, Burrell D, et al ChickpeaAscoDispersal: A research compendium to accompany ‘the role of conidia in the dispersal of </w:t>
+      <w:bookmarkStart w:id="42" w:name="ref-Sparks2011"/>
+      <w:bookmarkEnd w:id="41"/>
+      <w:r>
+        <w:t>Sparks, A. H., Forbes, G. A., Hijmans, R. J., and Garrett, K. A. 2011. A metamodeling framework for extending the application domain of process-based ecological models. Ecosphere</w:t>
+      </w:r>
+      <w:r>
+        <w:t>. 2:art90.</w:t>
+      </w:r>
+    </w:p>
+    <w:p>
+      <w:pPr>
+        <w:pStyle w:val="Bibliography"/>
+      </w:pPr>
+      <w:bookmarkStart w:id="43" w:name="ref-Sparks2014"/>
+      <w:bookmarkEnd w:id="42"/>
+      <w:r>
+        <w:t>Sparks, A. H., Forbes, G. A., Hijmans, R. J., and Garrett, K. A. 2014. Climate change may have limited effect on global risk of potato late blight. Global Change Biology. :3621–3631.</w:t>
+      </w:r>
+    </w:p>
+    <w:p>
+      <w:pPr>
+        <w:pStyle w:val="Bibliography"/>
+      </w:pPr>
+      <w:bookmarkStart w:id="44" w:name="ref-Stodden2013"/>
+      <w:bookmarkEnd w:id="43"/>
+      <w:r>
+        <w:t>Stodden, V., Guo, P., and Ma, Z. 2013. Toward reproducible com</w:t>
+      </w:r>
+      <w:r>
+        <w:t>putational research: An empirical analysis of data and code policy adoption by journals. PLoS One. 8:2–9.</w:t>
+      </w:r>
+    </w:p>
+    <w:p>
+      <w:pPr>
+        <w:pStyle w:val="Bibliography"/>
+      </w:pPr>
+      <w:bookmarkStart w:id="45" w:name="ref-Sweedler2015"/>
+      <w:bookmarkEnd w:id="44"/>
+      <w:r>
+        <w:t>Sweedler, J. V. 2015. Striving for reproducible science. Analytical Chemistry. 87:11603–11604.</w:t>
+      </w:r>
+    </w:p>
+    <w:p>
+      <w:pPr>
+        <w:pStyle w:val="Bibliography"/>
+      </w:pPr>
+      <w:bookmarkStart w:id="46" w:name="ref-Wald2010"/>
+      <w:bookmarkEnd w:id="45"/>
+      <w:r>
+        <w:lastRenderedPageBreak/>
+        <w:t>Wald, C. 2010. Scientists embrace openness.</w:t>
+      </w:r>
+    </w:p>
+    <w:p>
+      <w:pPr>
+        <w:pStyle w:val="Bibliography"/>
+      </w:pPr>
+      <w:bookmarkStart w:id="47" w:name="ref-Wallach2018"/>
+      <w:bookmarkEnd w:id="46"/>
+      <w:r>
+        <w:t>Wallach, J.</w:t>
+      </w:r>
+      <w:r>
+        <w:t xml:space="preserve"> D., Boyack, K. W., and Ioannidis, J. P. A. 2018. Reproducible research practices, transparency, and open access data in the biomedical literature, 20152017 ed. Ulrich Dirnagl. PLOS Biology. 16:e2006930.</w:t>
+      </w:r>
+    </w:p>
+    <w:p>
+      <w:pPr>
+        <w:pStyle w:val="Bibliography"/>
+      </w:pPr>
+      <w:bookmarkStart w:id="48" w:name="ref-Weissgerber2016"/>
+      <w:bookmarkEnd w:id="47"/>
+      <w:r>
+        <w:t>Weissgerber, T. L., Garovic, V. D., Winham, S. J., M</w:t>
+      </w:r>
+      <w:r>
+        <w:t>ilic, N. M., and Prager, E. M. 2016. Transparent reporting for reproducible science. Journal of Neuroscience Research. 00:1–6.</w:t>
+      </w:r>
+    </w:p>
+    <w:p>
+      <w:pPr>
+        <w:pStyle w:val="Bibliography"/>
+      </w:pPr>
+      <w:bookmarkStart w:id="49" w:name="ref-Wickham2020"/>
+      <w:bookmarkEnd w:id="48"/>
+      <w:r>
+        <w:t xml:space="preserve">Wickham, H., François, R., Henry, L., and Müller, K. 2020. </w:t>
       </w:r>
       <w:r>
         <w:rPr>
           <w:i/>
           <w:iCs/>
         </w:rPr>
-        <w:t>Ascochyta rabiei</w:t>
-      </w:r>
-      <w:r>
-        <w:t>’</w:t>
-      </w:r>
-    </w:p>
-    <w:p>
-      <w:pPr>
-        <w:pStyle w:val="Bibliography"/>
-      </w:pPr>
-      <w:bookmarkStart w:id="30" w:name="ref-Lehner2017"/>
-      <w:bookmarkEnd w:id="29"/>
-      <w:r>
-        <w:t>Lehner MS, Pethybridge SJ, Meyer MC, Del Ponte EM (2017) Meta-analytic modelling of the incidence–yiel</w:t>
-      </w:r>
-      <w:r>
-        <w:t xml:space="preserve">d and incidence–sclerotial production relationships in soybean white mould epidemics. Plant Pathology 66:460–468. </w:t>
+        <w:t>Dplyr: A grammar of data manipulation</w:t>
+      </w:r>
+      <w:r>
+        <w:t xml:space="preserve">. Available at: </w:t>
       </w:r>
       <w:hyperlink r:id="rId27">
         <w:r>
           <w:rPr>
             <w:rStyle w:val="Hyperlink"/>
           </w:rPr>
-          <w:t>https://doi.org/10.1111/ppa.12590</w:t>
+          <w:t>https://CRAN.R-project.org/package=dplyr</w:t>
         </w:r>
       </w:hyperlink>
+      <w:r>
+        <w:t>.</w:t>
+      </w:r>
     </w:p>
     <w:p>
       <w:pPr>
         <w:pStyle w:val="Bibliography"/>
       </w:pPr>
-      <w:bookmarkStart w:id="31" w:name="ref-Madden2015"/>
-      <w:bookmarkEnd w:id="30"/>
-      <w:r>
-        <w:lastRenderedPageBreak/>
-        <w:t xml:space="preserve">Madden LV, Shah DA, Esker PD (2015) Does the </w:t>
-      </w:r>
-      <w:r>
-        <w:rPr>
-          <w:i/>
-          <w:iCs/>
-        </w:rPr>
-        <w:t>p</w:t>
-      </w:r>
-      <w:r>
-        <w:t xml:space="preserve"> value ha</w:t>
-      </w:r>
-      <w:r>
-        <w:t xml:space="preserve">ve a future in plant pathology? Phytopathology 105:1400–1407. </w:t>
+      <w:bookmarkStart w:id="50" w:name="ref-Wilkinson2016"/>
+      <w:bookmarkEnd w:id="49"/>
+      <w:r>
+        <w:t>Wilkinson, M. D., Dumontier, M., Aalbersberg, Ij. J., Appleton, G., Axton, M., Baak, A., et al. 2016. The FAIR Guiding Principles for scientific data management and stewar</w:t>
+      </w:r>
+      <w:r>
+        <w:t xml:space="preserve">dship. Scientific Data. 3:1–9 Available at: </w:t>
       </w:r>
       <w:hyperlink r:id="rId28">
         <w:r>
           <w:rPr>
             <w:rStyle w:val="Hyperlink"/>
           </w:rPr>
-          <w:t>https://doi.org/10.1094/PHYTO-07-15-0165-LE</w:t>
+          <w:t>https://www.nature.com/articles/sdata201618</w:t>
         </w:r>
       </w:hyperlink>
-    </w:p>
-    <w:p>
-      <w:pPr>
-        <w:pStyle w:val="Bibliography"/>
-      </w:pPr>
-      <w:bookmarkStart w:id="32" w:name="ref-Makowski2019"/>
-      <w:bookmarkEnd w:id="31"/>
-      <w:r>
-        <w:t>Makowski D, Ben-Shachar MS, Lüdecke D (2019) bayestestR: Describing effects and their u</w:t>
-      </w:r>
-      <w:r>
-        <w:t xml:space="preserve">ncertainty, existence and significance within the Bayesian framework. Journal of Open Source Software 4:1541. </w:t>
-      </w:r>
-      <w:hyperlink r:id="rId29">
-        <w:r>
-          <w:rPr>
-            <w:rStyle w:val="Hyperlink"/>
-          </w:rPr>
-          <w:t>https://doi.org/10.21105/joss.01541</w:t>
-        </w:r>
-      </w:hyperlink>
-    </w:p>
-    <w:p>
-      <w:pPr>
-        <w:pStyle w:val="Bibliography"/>
-      </w:pPr>
-      <w:bookmarkStart w:id="33" w:name="ref-Miorini2018"/>
-      <w:bookmarkEnd w:id="32"/>
-      <w:r>
-        <w:t>Miorini TJJ, Kamvar ZN, Higgins R, et al (2018) Data an</w:t>
-      </w:r>
-      <w:r>
-        <w:t xml:space="preserve">d analysis for Variation in pathogen aggression and cultivar performance against _sclerotinia sclerotiorum_ in soybean and dry bean from the U.S. And Brazil. </w:t>
-      </w:r>
-      <w:hyperlink r:id="rId30">
-        <w:r>
-          <w:rPr>
-            <w:rStyle w:val="Hyperlink"/>
-          </w:rPr>
-          <w:t>https://doi.org/10.17605/OSF.IO/2X7FC</w:t>
-        </w:r>
-      </w:hyperlink>
-    </w:p>
-    <w:p>
-      <w:pPr>
-        <w:pStyle w:val="Bibliography"/>
-      </w:pPr>
-      <w:bookmarkStart w:id="34" w:name="ref-Miorini2019"/>
-      <w:bookmarkEnd w:id="33"/>
-      <w:r>
-        <w:t>Mio</w:t>
-      </w:r>
-      <w:r>
-        <w:t xml:space="preserve">rini TJJ, Kamvar ZN, Higgins RS, et al (2019) Differential aggressiveness of </w:t>
-      </w:r>
-      <w:r>
-        <w:rPr>
-          <w:i/>
-          <w:iCs/>
-        </w:rPr>
-        <w:t>Sclerotinia sclerotiorum</w:t>
-      </w:r>
-      <w:r>
-        <w:t xml:space="preserve"> isolates from North and South America and partial host resistance in Brazilian soybean and dry bean cultivars. Tropical Plant Pathology 44:73–81. </w:t>
-      </w:r>
-      <w:hyperlink r:id="rId31">
-        <w:r>
-          <w:rPr>
-            <w:rStyle w:val="Hyperlink"/>
-          </w:rPr>
-          <w:t>https://doi.org/10.1007/s40858-018-00273-w</w:t>
-        </w:r>
-      </w:hyperlink>
-    </w:p>
-    <w:p>
-      <w:pPr>
-        <w:pStyle w:val="Bibliography"/>
-      </w:pPr>
-      <w:bookmarkStart w:id="35" w:name="ref-vannoorden2017"/>
-      <w:bookmarkEnd w:id="34"/>
-      <w:r>
-        <w:t>Noorden R van (2017) Gates Foundation demands open access. Nature 541:270–270</w:t>
-      </w:r>
-    </w:p>
-    <w:p>
-      <w:pPr>
-        <w:pStyle w:val="Bibliography"/>
-      </w:pPr>
-      <w:bookmarkStart w:id="36" w:name="ref-Patil2016"/>
-      <w:bookmarkEnd w:id="35"/>
-      <w:r>
-        <w:t xml:space="preserve">Patil P, Peng RD, Leek J (2016) A statistical definition for reproducibility and </w:t>
-      </w:r>
-      <w:r>
-        <w:t xml:space="preserve">replicability. bioRxiv. </w:t>
-      </w:r>
-      <w:hyperlink r:id="rId32">
-        <w:r>
-          <w:rPr>
-            <w:rStyle w:val="Hyperlink"/>
-          </w:rPr>
-          <w:t>https://doi.org/10.1101/066803</w:t>
-        </w:r>
-      </w:hyperlink>
-    </w:p>
-    <w:p>
-      <w:pPr>
-        <w:pStyle w:val="Bibliography"/>
-      </w:pPr>
-      <w:bookmarkStart w:id="37" w:name="ref-Peng2009"/>
-      <w:bookmarkEnd w:id="36"/>
-      <w:r>
-        <w:t xml:space="preserve">Peng RD (2009) Reproducible research and biostatistics. Biostatistics 10:405–408. </w:t>
-      </w:r>
-      <w:hyperlink r:id="rId33">
-        <w:r>
-          <w:rPr>
-            <w:rStyle w:val="Hyperlink"/>
-          </w:rPr>
-          <w:t>https://doi.org/10.1093/biostatistics/kxp014</w:t>
-        </w:r>
-      </w:hyperlink>
-    </w:p>
-    <w:p>
-      <w:pPr>
-        <w:pStyle w:val="Bibliography"/>
-      </w:pPr>
-      <w:bookmarkStart w:id="38" w:name="ref-preeyanon2018"/>
-      <w:bookmarkEnd w:id="37"/>
-      <w:r>
-        <w:t>Preeyanon L, Pyrkosz AB, Titus Brown C (2018) Reproducible bioinformatics research for biologists. Chapman; Hall/CRC, pp 185–217</w:t>
-      </w:r>
-    </w:p>
-    <w:p>
-      <w:pPr>
-        <w:pStyle w:val="Bibliography"/>
-      </w:pPr>
-      <w:bookmarkStart w:id="39" w:name="ref-RCT2021"/>
-      <w:bookmarkEnd w:id="38"/>
-      <w:r>
-        <w:t>R Core Team (2021) R: A language and environment for statistical computing. R Foun</w:t>
-      </w:r>
-      <w:r>
-        <w:t>dation for Statistical Computing, Vienna, Austria</w:t>
-      </w:r>
-    </w:p>
-    <w:p>
-      <w:pPr>
-        <w:pStyle w:val="Bibliography"/>
-      </w:pPr>
-      <w:bookmarkStart w:id="40" w:name="ref-Sparks2016"/>
-      <w:bookmarkEnd w:id="39"/>
-      <w:r>
-        <w:t>Sparks A (2016) Global-late-blight (meta)modelling</w:t>
-      </w:r>
-    </w:p>
-    <w:p>
-      <w:pPr>
-        <w:pStyle w:val="Bibliography"/>
-      </w:pPr>
-      <w:bookmarkStart w:id="41" w:name="ref-Sparks2011"/>
-      <w:bookmarkEnd w:id="40"/>
-      <w:r>
-        <w:t>Sparks AH, Forbes GA, Hijmans RJ, Garrett KA (2011) A metamodeling framework for extending the application domain of process-based ecological models. Ecosp</w:t>
-      </w:r>
-      <w:r>
-        <w:t xml:space="preserve">here 2:art90. </w:t>
-      </w:r>
-      <w:hyperlink r:id="rId34">
-        <w:r>
-          <w:rPr>
-            <w:rStyle w:val="Hyperlink"/>
-          </w:rPr>
-          <w:t>https://doi.org/10.1890/ES11-00128.1</w:t>
-        </w:r>
-      </w:hyperlink>
-    </w:p>
-    <w:p>
-      <w:pPr>
-        <w:pStyle w:val="Bibliography"/>
-      </w:pPr>
-      <w:bookmarkStart w:id="42" w:name="ref-Sparks2014"/>
-      <w:bookmarkEnd w:id="41"/>
-      <w:r>
-        <w:t>Sparks AH, Forbes GA, Hijmans RJ, Garrett KA (2014) Climate change may have limited effect on global risk of potato late blight. Global Change Biolog</w:t>
-      </w:r>
-      <w:r>
-        <w:t xml:space="preserve">y 3621–3631. </w:t>
-      </w:r>
-      <w:hyperlink r:id="rId35">
-        <w:r>
-          <w:rPr>
-            <w:rStyle w:val="Hyperlink"/>
-          </w:rPr>
-          <w:t>https://doi.org/10.1094/PDIS-04-11-031</w:t>
-        </w:r>
-      </w:hyperlink>
-    </w:p>
-    <w:p>
-      <w:pPr>
-        <w:pStyle w:val="Bibliography"/>
-      </w:pPr>
-      <w:bookmarkStart w:id="43" w:name="ref-Stodden2013"/>
-      <w:bookmarkEnd w:id="42"/>
-      <w:r>
-        <w:t>Stodden V, Guo P, Ma Z (2013) Toward reproducible computational research: An empirical analysis of data and code policy adoption by journals. PLoS</w:t>
-      </w:r>
-      <w:r>
-        <w:t xml:space="preserve"> One 8:2–9. </w:t>
-      </w:r>
-      <w:hyperlink r:id="rId36">
-        <w:r>
-          <w:rPr>
-            <w:rStyle w:val="Hyperlink"/>
-          </w:rPr>
-          <w:t>https://doi.org/10.1371/journal.pone.0067111</w:t>
-        </w:r>
-      </w:hyperlink>
-    </w:p>
-    <w:p>
-      <w:pPr>
-        <w:pStyle w:val="Bibliography"/>
-      </w:pPr>
-      <w:bookmarkStart w:id="44" w:name="ref-Sweedler2015"/>
-      <w:bookmarkEnd w:id="43"/>
-      <w:r>
-        <w:t xml:space="preserve">Sweedler JV (2015) Striving for reproducible science. Analytical Chemistry 87:11603–11604. </w:t>
-      </w:r>
-      <w:hyperlink r:id="rId37">
-        <w:r>
-          <w:rPr>
-            <w:rStyle w:val="Hyperlink"/>
-          </w:rPr>
-          <w:t>https://doi.org/10.1021/acs.analchem.5b04300</w:t>
-        </w:r>
-      </w:hyperlink>
-    </w:p>
-    <w:p>
-      <w:pPr>
-        <w:pStyle w:val="Bibliography"/>
-      </w:pPr>
-      <w:bookmarkStart w:id="45" w:name="ref-TPP2020"/>
-      <w:bookmarkEnd w:id="44"/>
-      <w:r>
-        <w:t xml:space="preserve">Tropical Plant Pathology Joining forces with Open Plant Pathology in our move towards transparency and reproducibility. </w:t>
-      </w:r>
-      <w:hyperlink r:id="rId38">
-        <w:r>
-          <w:rPr>
-            <w:rStyle w:val="Hyperlink"/>
-          </w:rPr>
-          <w:t>http://sbfitopatologia.org.br/tpp/post/reproducibility-editor/</w:t>
-        </w:r>
-      </w:hyperlink>
-    </w:p>
-    <w:p>
-      <w:pPr>
-        <w:pStyle w:val="Bibliography"/>
-      </w:pPr>
-      <w:bookmarkStart w:id="46" w:name="ref-Wald2010"/>
-      <w:bookmarkEnd w:id="45"/>
-      <w:r>
-        <w:t>Wald C (2010) Scientists embrace openness</w:t>
-      </w:r>
-    </w:p>
-    <w:p>
-      <w:pPr>
-        <w:pStyle w:val="Bibliography"/>
-      </w:pPr>
-      <w:bookmarkStart w:id="47" w:name="ref-Wallach2018"/>
-      <w:bookmarkEnd w:id="46"/>
-      <w:r>
-        <w:lastRenderedPageBreak/>
-        <w:t>Wallach JD, Boyack KW, Ioannidis JPA (2018) Reproducible research practices, transparency, and open access data in the biomedical literature</w:t>
-      </w:r>
-      <w:r>
-        <w:t xml:space="preserve">, 20152017. PLOS Biology 16:e2006930. </w:t>
-      </w:r>
-      <w:hyperlink r:id="rId39">
-        <w:r>
-          <w:rPr>
-            <w:rStyle w:val="Hyperlink"/>
-          </w:rPr>
-          <w:t>https://doi.org/10.1371/journal.pbio.2006930</w:t>
-        </w:r>
-      </w:hyperlink>
-    </w:p>
-    <w:p>
-      <w:pPr>
-        <w:pStyle w:val="Bibliography"/>
-      </w:pPr>
-      <w:bookmarkStart w:id="48" w:name="ref-Weissgerber2016"/>
-      <w:bookmarkEnd w:id="47"/>
-      <w:r>
-        <w:t>Weissgerber TL, Garovic VD, Winham SJ, et al (2016) Transparent reporting for reproducible science. Journal o</w:t>
-      </w:r>
-      <w:r>
-        <w:t xml:space="preserve">f Neuroscience Research 00:1–6. </w:t>
-      </w:r>
-      <w:hyperlink r:id="rId40">
-        <w:r>
-          <w:rPr>
-            <w:rStyle w:val="Hyperlink"/>
-          </w:rPr>
-          <w:t>https://doi.org/10.1002/jnr.23785</w:t>
-        </w:r>
-      </w:hyperlink>
-    </w:p>
-    <w:p>
-      <w:pPr>
-        <w:pStyle w:val="Bibliography"/>
-      </w:pPr>
-      <w:bookmarkStart w:id="49" w:name="ref-Wickham2020"/>
-      <w:bookmarkEnd w:id="48"/>
-      <w:r>
-        <w:t>Wickham H, François R, Henry L, Müller K (2020) Dplyr: A grammar of data manipulation</w:t>
-      </w:r>
-    </w:p>
-    <w:p>
-      <w:pPr>
-        <w:pStyle w:val="Bibliography"/>
-      </w:pPr>
-      <w:bookmarkStart w:id="50" w:name="ref-Wilkinson2016"/>
-      <w:bookmarkEnd w:id="49"/>
-      <w:r>
-        <w:t>Wilkinson MD, Dumontier M, Aalbersberg IjJ, et al (</w:t>
-      </w:r>
-      <w:r>
-        <w:t xml:space="preserve">2016) The FAIR Guiding Principles for scientific data management and stewardship. Scientific Data 3:1–9. </w:t>
-      </w:r>
-      <w:hyperlink r:id="rId41">
-        <w:r>
-          <w:rPr>
-            <w:rStyle w:val="Hyperlink"/>
-          </w:rPr>
-          <w:t>https://doi.org/10.1038/sdata.2016.18</w:t>
-        </w:r>
-      </w:hyperlink>
+      <w:r>
+        <w:t xml:space="preserve"> [Accessed April 20, 2020].</w:t>
+      </w:r>
     </w:p>
     <w:p>
       <w:pPr>
@@ -2260,19 +2245,11 @@
       <w:bookmarkStart w:id="51" w:name="ref-Ziemann2016"/>
       <w:bookmarkEnd w:id="50"/>
       <w:r>
-        <w:t>Ziemann M, Eren Y, El-Osta A (2016) Gene name errors are</w:t>
-      </w:r>
-      <w:r>
-        <w:t xml:space="preserve"> widespread in the scientific literature. Genome Biology 17:177. </w:t>
-      </w:r>
-      <w:hyperlink r:id="rId42">
-        <w:r>
-          <w:rPr>
-            <w:rStyle w:val="Hyperlink"/>
-          </w:rPr>
-          <w:t>https://doi.org/10.1186/s13059-016-1044-7</w:t>
-        </w:r>
-      </w:hyperlink>
+        <w:t>Ziemann, M., Eren, Y., and El-Osta, A. 2016. Gene name errors are widespread i</w:t>
+      </w:r>
+      <w:r>
+        <w:t>n the scientific literature. Genome Biology. 17:177.</w:t>
+      </w:r>
     </w:p>
     <w:bookmarkEnd w:id="51"/>
     <w:bookmarkEnd w:id="14"/>
@@ -2320,10 +2297,7 @@
       </w:r>
       <w:bookmarkEnd w:id="53"/>
       <w:r>
-        <w:t>: Journal titles selected for inclusion and the number</w:t>
-      </w:r>
-      <w:r>
-        <w:t xml:space="preserve"> (n) of articles from each journal that were evaluated.</w:t>
+        <w:t>: Journal titles selected for inclusion and the number (n) of articles from each journal that were evaluated.</w:t>
       </w:r>
     </w:p>
     <w:tbl>
@@ -3773,10 +3747,13 @@
       </w:r>
       <w:bookmarkEnd w:id="54"/>
       <w:r>
-        <w:t xml:space="preserve">: Articles were scored in four areas for reproducibility on a scale of ‘0’ to ‘3’ </w:t>
-      </w:r>
-      <w:r>
-        <w:t>by four independent assessors to rank articles in each of four areas, ‘Computational methods availability,’ ‘Data availability,’ ‘Software availability’ and ‘Software citation.’</w:t>
+        <w:t xml:space="preserve">: </w:t>
+      </w:r>
+      <w:r>
+        <w:t>Articles were scored in four areas for reproducibility on a scale of ‘0’ to ‘3’ by four independent assessors to rank articles in each of four areas, ‘Computational methods availability,’ ‘Data availability,’ ‘Software availability’ and ‘Software citation.</w:t>
+      </w:r>
+      <w:r>
+        <w:t>’</w:t>
       </w:r>
     </w:p>
     <w:tbl>
@@ -4645,16 +4622,7 @@
                 <w:sz w:val="22"/>
                 <w:szCs w:val="22"/>
               </w:rPr>
-              <w:t>Freely available online to anonymous users for forese</w:t>
-            </w:r>
-            <w:r>
-              <w:rPr>
-                <w:rFonts w:ascii="Helvetica" w:eastAsia="Helvetica" w:hAnsi="Helvetica" w:cs="Helvetica"/>
-                <w:color w:val="000000"/>
-                <w:sz w:val="22"/>
-                <w:szCs w:val="22"/>
-              </w:rPr>
-              <w:t>eable future (e.g., archived using Zenodo, dataverse or university library or some other proper archiving system)</w:t>
+              <w:t>Freely available online to anonymous users for foreseeable future (e.g., archived using Zenodo, dataverse or university library or some other proper archiving system)</w:t>
             </w:r>
           </w:p>
         </w:tc>
@@ -8047,7 +8015,7 @@
           <w:noProof/>
         </w:rPr>
         <w:drawing>
-          <wp:inline distT="0" distB="0" distL="0" distR="0" wp14:anchorId="4D66C3E0" wp14:editId="4D66C3E1">
+          <wp:inline distT="0" distB="0" distL="0" distR="0" wp14:anchorId="3C5B7D9A" wp14:editId="3C5B7D9B">
             <wp:extent cx="4572000" cy="3657600"/>
             <wp:effectExtent l="0" t="0" r="0" b="0"/>
             <wp:docPr id="1" name="Picture 1"/>
@@ -8064,7 +8032,7 @@
                     </pic:cNvPicPr>
                   </pic:nvPicPr>
                   <pic:blipFill>
-                    <a:blip r:embed="rId43"/>
+                    <a:blip r:embed="rId29"/>
                     <a:srcRect/>
                     <a:stretch>
                       <a:fillRect/>
@@ -8140,7 +8108,7 @@
         </w:rPr>
         <w:lastRenderedPageBreak/>
         <w:drawing>
-          <wp:inline distT="0" distB="0" distL="0" distR="0" wp14:anchorId="4D66C3E2" wp14:editId="4D66C3E3">
+          <wp:inline distT="0" distB="0" distL="0" distR="0" wp14:anchorId="3C5B7D9C" wp14:editId="3C5B7D9D">
             <wp:extent cx="4572000" cy="3657600"/>
             <wp:effectExtent l="0" t="0" r="0" b="0"/>
             <wp:docPr id="3" name="Picture 3"/>
@@ -8157,7 +8125,7 @@
                     </pic:cNvPicPr>
                   </pic:nvPicPr>
                   <pic:blipFill>
-                    <a:blip r:embed="rId44"/>
+                    <a:blip r:embed="rId30"/>
                     <a:srcRect/>
                     <a:stretch>
                       <a:fillRect/>
@@ -8259,7 +8227,7 @@
         <w:pStyle w:val="FirstParagraph"/>
       </w:pPr>
       <w:r>
-        <w:t>This report was generated on 2021-06-14 16:35:36 using the following computational environment and dependencies:</w:t>
+        <w:t>This report was generated on 2021-06-15 08:57:34 using the following computational environment and dependencies:</w:t>
       </w:r>
     </w:p>
     <w:p>
@@ -8372,7 +8340,7 @@
         <w:rPr>
           <w:rStyle w:val="VerbatimChar"/>
         </w:rPr>
-        <w:t xml:space="preserve">#&gt;  date     2021-06-14                  </w:t>
+        <w:t xml:space="preserve">#&gt;  date     2021-06-15                  </w:t>
       </w:r>
       <w:r>
         <w:br/>
@@ -8399,13 +8367,7 @@
         <w:rPr>
           <w:rStyle w:val="VerbatimChar"/>
         </w:rPr>
-        <w:t xml:space="preserve">#&gt;  package                            * version date   </w:t>
-      </w:r>
-      <w:r>
-        <w:rPr>
-          <w:rStyle w:val="VerbatimChar"/>
-        </w:rPr>
-        <w:t xml:space="preserve">    lib source        </w:t>
+        <w:t xml:space="preserve">#&gt;  package                            * version date       lib source        </w:t>
       </w:r>
       <w:r>
         <w:br/>
@@ -8423,7 +8385,13 @@
         <w:rPr>
           <w:rStyle w:val="VerbatimChar"/>
         </w:rPr>
-        <w:t>#&gt;  base64enc                            0.1-3   2015-07-28 [1] CRAN (R 4.1.0)</w:t>
+        <w:t xml:space="preserve">#&gt;  base64enc   </w:t>
+      </w:r>
+      <w:r>
+        <w:rPr>
+          <w:rStyle w:val="VerbatimChar"/>
+        </w:rPr>
+        <w:t xml:space="preserve">                         0.1-3   2015-07-28 [1] CRAN (R 4.1.0)</w:t>
       </w:r>
       <w:r>
         <w:br/>
@@ -8432,13 +8400,7 @@
         <w:rPr>
           <w:rStyle w:val="VerbatimChar"/>
         </w:rPr>
-        <w:t>#&gt;  cachem                               1.0.5   2021-05-15 [1] CRAN (R 4.1</w:t>
-      </w:r>
-      <w:r>
-        <w:rPr>
-          <w:rStyle w:val="VerbatimChar"/>
-        </w:rPr>
-        <w:t>.0)</w:t>
+        <w:t>#&gt;  cachem                               1.0.5   2021-05-15 [1] CRAN (R 4.1.0)</w:t>
       </w:r>
       <w:r>
         <w:br/>
@@ -8456,7 +8418,13 @@
         <w:rPr>
           <w:rStyle w:val="VerbatimChar"/>
         </w:rPr>
-        <w:t>#&gt;  colorspace                           2.0-1   2021-05-04 [1] CRAN (R 4.1.0)</w:t>
+        <w:t xml:space="preserve">#&gt;  colorspace                     </w:t>
+      </w:r>
+      <w:r>
+        <w:rPr>
+          <w:rStyle w:val="VerbatimChar"/>
+        </w:rPr>
+        <w:t xml:space="preserve">      2.0-1   2021-05-04 [1] CRAN (R 4.1.0)</w:t>
       </w:r>
       <w:r>
         <w:br/>
@@ -8474,13 +8442,7 @@
         <w:rPr>
           <w:rStyle w:val="VerbatimChar"/>
         </w:rPr>
-        <w:t xml:space="preserve">#&gt;  curl       </w:t>
-      </w:r>
-      <w:r>
-        <w:rPr>
-          <w:rStyle w:val="VerbatimChar"/>
-        </w:rPr>
-        <w:t xml:space="preserve">                          4.3.1   2021-04-30 [1] CRAN (R 4.1.0)</w:t>
+        <w:t>#&gt;  curl                                 4.3.1   2021-04-30 [1] CRAN (R 4.1.0)</w:t>
       </w:r>
       <w:r>
         <w:br/>
@@ -8489,7 +8451,13 @@
         <w:rPr>
           <w:rStyle w:val="VerbatimChar"/>
         </w:rPr>
-        <w:t>#&gt;  data.table                           1.14.0  2021-02-21 [1] CRAN (R 4.1.0)</w:t>
+        <w:t>#&gt;  data.table                           1.14.0  2021-</w:t>
+      </w:r>
+      <w:r>
+        <w:rPr>
+          <w:rStyle w:val="VerbatimChar"/>
+        </w:rPr>
+        <w:t>02-21 [1] CRAN (R 4.1.0)</w:t>
       </w:r>
       <w:r>
         <w:br/>
@@ -8507,13 +8475,7 @@
         <w:rPr>
           <w:rStyle w:val="VerbatimChar"/>
         </w:rPr>
-        <w:t xml:space="preserve">#&gt;  DiagrammeR                    </w:t>
-      </w:r>
-      <w:r>
-        <w:rPr>
-          <w:rStyle w:val="VerbatimChar"/>
-        </w:rPr>
-        <w:t xml:space="preserve">     * 1.0.6.1 2020-05-08 [1] CRAN (R 4.1.0)</w:t>
+        <w:t>#&gt;  DiagrammeR                         * 1.0.6.1 2020-05-08 [1] CRAN (R 4.1.0)</w:t>
       </w:r>
       <w:r>
         <w:br/>
@@ -8522,7 +8484,13 @@
         <w:rPr>
           <w:rStyle w:val="VerbatimChar"/>
         </w:rPr>
-        <w:t>#&gt;  DiagrammeRsvg                      * 0.1     2016-02-04 [1] CRAN (R 4.1.0)</w:t>
+        <w:t>#&gt;  DiagrammeRsvg                      * 0.1     2016-02-04 [1] CRAN (R 4</w:t>
+      </w:r>
+      <w:r>
+        <w:rPr>
+          <w:rStyle w:val="VerbatimChar"/>
+        </w:rPr>
+        <w:t>.1.0)</w:t>
       </w:r>
       <w:r>
         <w:br/>
@@ -8540,13 +8508,7 @@
         <w:rPr>
           <w:rStyle w:val="VerbatimChar"/>
         </w:rPr>
-        <w:t>#&gt;  dplyr                              * 1.0.6   2021</w:t>
-      </w:r>
-      <w:r>
-        <w:rPr>
-          <w:rStyle w:val="VerbatimChar"/>
-        </w:rPr>
-        <w:t>-05-05 [1] CRAN (R 4.1.0)</w:t>
+        <w:t>#&gt;  dplyr                              * 1.0.6   2021-05-05 [1] CRAN (R 4.1.0)</w:t>
       </w:r>
       <w:r>
         <w:br/>
@@ -8564,7 +8526,13 @@
         <w:rPr>
           <w:rStyle w:val="VerbatimChar"/>
         </w:rPr>
-        <w:t>#&gt;  evaluate                             0.14    2019-05-28 [1] CRAN (R 4.1.0)</w:t>
+        <w:t xml:space="preserve">#&gt;  evaluate </w:t>
+      </w:r>
+      <w:r>
+        <w:rPr>
+          <w:rStyle w:val="VerbatimChar"/>
+        </w:rPr>
+        <w:t xml:space="preserve">                            0.14    2019-05-28 [1] CRAN (R 4.1.0)</w:t>
       </w:r>
       <w:r>
         <w:br/>
@@ -8573,13 +8541,7 @@
         <w:rPr>
           <w:rStyle w:val="VerbatimChar"/>
         </w:rPr>
-        <w:t xml:space="preserve">#&gt;  fansi                                0.5.0   2021-05-25 [1] CRAN (R </w:t>
-      </w:r>
-      <w:r>
-        <w:rPr>
-          <w:rStyle w:val="VerbatimChar"/>
-        </w:rPr>
-        <w:t>4.1.0)</w:t>
+        <w:t>#&gt;  fansi                                0.5.0   2021-05-25 [1] CRAN (R 4.1.0)</w:t>
       </w:r>
       <w:r>
         <w:br/>
@@ -8597,7 +8559,13 @@
         <w:rPr>
           <w:rStyle w:val="VerbatimChar"/>
         </w:rPr>
-        <w:t>#&gt;  fastmap                              1.1.0   2021-01-25 [1] CRAN (R 4.1.0)</w:t>
+        <w:t xml:space="preserve">#&gt;  fastmap                     </w:t>
+      </w:r>
+      <w:r>
+        <w:rPr>
+          <w:rStyle w:val="VerbatimChar"/>
+        </w:rPr>
+        <w:t xml:space="preserve">         1.1.0   2021-01-25 [1] CRAN (R 4.1.0)</w:t>
       </w:r>
       <w:r>
         <w:br/>
@@ -8615,13 +8583,7 @@
         <w:rPr>
           <w:rStyle w:val="VerbatimChar"/>
         </w:rPr>
-        <w:t xml:space="preserve">#&gt;  gdtools </w:t>
-      </w:r>
-      <w:r>
-        <w:rPr>
-          <w:rStyle w:val="VerbatimChar"/>
-        </w:rPr>
-        <w:t xml:space="preserve">                             0.2.3   2021-01-06 [1] CRAN (R 4.1.0)</w:t>
+        <w:t>#&gt;  gdtools                              0.2.3   2021-01-06 [1] CRAN (R 4.1.0)</w:t>
       </w:r>
       <w:r>
         <w:br/>
@@ -8630,7 +8592,13 @@
         <w:rPr>
           <w:rStyle w:val="VerbatimChar"/>
         </w:rPr>
-        <w:t>#&gt;  generics                             0.1.0   2020-10-31 [1] CRAN (R 4.1.0)</w:t>
+        <w:t>#&gt;  generics                             0.1.0   20</w:t>
+      </w:r>
+      <w:r>
+        <w:rPr>
+          <w:rStyle w:val="VerbatimChar"/>
+        </w:rPr>
+        <w:t>20-10-31 [1] CRAN (R 4.1.0)</w:t>
       </w:r>
       <w:r>
         <w:br/>
@@ -8648,13 +8616,7 @@
         <w:rPr>
           <w:rStyle w:val="VerbatimChar"/>
         </w:rPr>
-        <w:t xml:space="preserve">#&gt;  glue                       </w:t>
-      </w:r>
-      <w:r>
-        <w:rPr>
-          <w:rStyle w:val="VerbatimChar"/>
-        </w:rPr>
-        <w:t xml:space="preserve">          1.4.2   2020-08-27 [1] CRAN (R 4.1.0)</w:t>
+        <w:t>#&gt;  glue                                 1.4.2   2020-08-27 [1] CRAN (R 4.1.0)</w:t>
       </w:r>
       <w:r>
         <w:br/>
@@ -8663,7 +8625,13 @@
         <w:rPr>
           <w:rStyle w:val="VerbatimChar"/>
         </w:rPr>
-        <w:t>#&gt;  gtable                               0.3.0   2019-03-25 [1] CRAN (R 4.1.0)</w:t>
+        <w:t>#&gt;  gtable                               0.3.0   2019-03-25 [1] CRAN (</w:t>
+      </w:r>
+      <w:r>
+        <w:rPr>
+          <w:rStyle w:val="VerbatimChar"/>
+        </w:rPr>
+        <w:t>R 4.1.0)</w:t>
       </w:r>
       <w:r>
         <w:br/>
@@ -8681,13 +8649,7 @@
         <w:rPr>
           <w:rStyle w:val="VerbatimChar"/>
         </w:rPr>
-        <w:t>#&gt;  htmltools                            0.5.1.1 2</w:t>
-      </w:r>
-      <w:r>
-        <w:rPr>
-          <w:rStyle w:val="VerbatimChar"/>
-        </w:rPr>
-        <w:t>021-01-22 [1] CRAN (R 4.1.0)</w:t>
+        <w:t>#&gt;  htmltools                            0.5.1.1 2021-01-22 [1] CRAN (R 4.1.0)</w:t>
       </w:r>
       <w:r>
         <w:br/>
@@ -8705,7 +8667,13 @@
         <w:rPr>
           <w:rStyle w:val="VerbatimChar"/>
         </w:rPr>
-        <w:t>#&gt;  janitor                            * 2.1.0   2021-01-05 [1] CRAN (R 4.1.0)</w:t>
+        <w:t>#&gt;  janito</w:t>
+      </w:r>
+      <w:r>
+        <w:rPr>
+          <w:rStyle w:val="VerbatimChar"/>
+        </w:rPr>
+        <w:t>r                            * 2.1.0   2021-01-05 [1] CRAN (R 4.1.0)</w:t>
       </w:r>
       <w:r>
         <w:br/>
@@ -8714,13 +8682,7 @@
         <w:rPr>
           <w:rStyle w:val="VerbatimChar"/>
         </w:rPr>
-        <w:t xml:space="preserve">#&gt;  jsonlite                             1.7.2   2020-12-09 [1] CRAN </w:t>
-      </w:r>
-      <w:r>
-        <w:rPr>
-          <w:rStyle w:val="VerbatimChar"/>
-        </w:rPr>
-        <w:t>(R 4.1.0)</w:t>
+        <w:t>#&gt;  jsonlite                             1.7.2   2020-12-09 [1] CRAN (R 4.1.0)</w:t>
       </w:r>
       <w:r>
         <w:br/>
@@ -8739,7 +8701,13 @@
           <w:rStyle w:val="VerbatimChar"/>
         </w:rPr>
         <w:lastRenderedPageBreak/>
-        <w:t>#&gt;  labeling                             0.4.2   2020-10-20 [1] CRAN (R 4.1.0)</w:t>
+        <w:t xml:space="preserve">#&gt;  labeling                 </w:t>
+      </w:r>
+      <w:r>
+        <w:rPr>
+          <w:rStyle w:val="VerbatimChar"/>
+        </w:rPr>
+        <w:t xml:space="preserve">            0.4.2   2020-10-20 [1] CRAN (R 4.1.0)</w:t>
       </w:r>
       <w:r>
         <w:br/>
@@ -8766,7 +8734,13 @@
         <w:rPr>
           <w:rStyle w:val="VerbatimChar"/>
         </w:rPr>
-        <w:t>#&gt;  magrittr                             2.0.1   2020-11-17 [1] CRAN (R 4.1.0)</w:t>
+        <w:t xml:space="preserve">#&gt;  magrittr                             2.0.1  </w:t>
+      </w:r>
+      <w:r>
+        <w:rPr>
+          <w:rStyle w:val="VerbatimChar"/>
+        </w:rPr>
+        <w:t xml:space="preserve"> 2020-11-17 [1] CRAN (R 4.1.0)</w:t>
       </w:r>
       <w:r>
         <w:br/>
@@ -8784,13 +8758,7 @@
         <w:rPr>
           <w:rStyle w:val="VerbatimChar"/>
         </w:rPr>
-        <w:t xml:space="preserve">#&gt;  munsell        </w:t>
-      </w:r>
-      <w:r>
-        <w:rPr>
-          <w:rStyle w:val="VerbatimChar"/>
-        </w:rPr>
-        <w:t xml:space="preserve">                      0.5.0   2018-06-12 [1] CRAN (R 4.1.0)</w:t>
+        <w:t>#&gt;  munsell                              0.5.0   2018-06-12 [1] CRAN (R 4.1.0)</w:t>
       </w:r>
       <w:r>
         <w:br/>
@@ -8799,7 +8767,13 @@
         <w:rPr>
           <w:rStyle w:val="VerbatimChar"/>
         </w:rPr>
-        <w:t>#&gt;  officedown                           0.2.2   2021-04-05 [1] CRAN (R 4.1.0)</w:t>
+        <w:t>#&gt;  officedown                           0.2.2   2021-04-05 [1] CRA</w:t>
+      </w:r>
+      <w:r>
+        <w:rPr>
+          <w:rStyle w:val="VerbatimChar"/>
+        </w:rPr>
+        <w:t>N (R 4.1.0)</w:t>
       </w:r>
       <w:r>
         <w:br/>
@@ -8817,13 +8791,7 @@
         <w:rPr>
           <w:rStyle w:val="VerbatimChar"/>
         </w:rPr>
-        <w:t xml:space="preserve">#&gt;  patchwork                         </w:t>
-      </w:r>
-      <w:r>
-        <w:rPr>
-          <w:rStyle w:val="VerbatimChar"/>
-        </w:rPr>
-        <w:t xml:space="preserve"> * 1.1.1   2020-12-17 [1] CRAN (R 4.1.0)</w:t>
+        <w:t>#&gt;  patchwork                          * 1.1.1   2020-12-17 [1] CRAN (R 4.1.0)</w:t>
       </w:r>
       <w:r>
         <w:br/>
@@ -8841,7 +8809,13 @@
         <w:rPr>
           <w:rStyle w:val="VerbatimChar"/>
         </w:rPr>
-        <w:t>#&gt;  pkgconfig                            2.0.3   2019-09-22 [1] CRAN (R 4.1.0)</w:t>
+        <w:t>#&gt;  pkg</w:t>
+      </w:r>
+      <w:r>
+        <w:rPr>
+          <w:rStyle w:val="VerbatimChar"/>
+        </w:rPr>
+        <w:t>config                            2.0.3   2019-09-22 [1] CRAN (R 4.1.0)</w:t>
       </w:r>
       <w:r>
         <w:br/>
@@ -8850,13 +8824,7 @@
         <w:rPr>
           <w:rStyle w:val="VerbatimChar"/>
         </w:rPr>
-        <w:t>#&gt;  purrr                                0.3.4   2020-04-</w:t>
-      </w:r>
-      <w:r>
-        <w:rPr>
-          <w:rStyle w:val="VerbatimChar"/>
-        </w:rPr>
-        <w:t>17 [1] CRAN (R 4.1.0)</w:t>
+        <w:t>#&gt;  purrr                                0.3.4   2020-04-17 [1] CRAN (R 4.1.0)</w:t>
       </w:r>
       <w:r>
         <w:br/>
@@ -8874,7 +8842,13 @@
         <w:rPr>
           <w:rStyle w:val="VerbatimChar"/>
         </w:rPr>
-        <w:t>#&gt;  RColorBrewer                         1.1-2   2014-12-07 [1] CRAN (R 4.1.0)</w:t>
+        <w:t xml:space="preserve">#&gt;  RColorBrewer          </w:t>
+      </w:r>
+      <w:r>
+        <w:rPr>
+          <w:rStyle w:val="VerbatimChar"/>
+        </w:rPr>
+        <w:t xml:space="preserve">               1.1-2   2014-12-07 [1] CRAN (R 4.1.0)</w:t>
       </w:r>
       <w:r>
         <w:br/>
@@ -8883,7 +8857,175 @@
         <w:rPr>
           <w:rStyle w:val="VerbatimChar"/>
         </w:rPr>
-        <w:t>#&gt;  Rcpp                                 1.0.6   2021-01-15 [1] CRAN (R 4.1.</w:t>
+        <w:t>#&gt;  Rcpp                                 1.0.6   2021-01-15 [1] CRAN (R 4.1.0)</w:t>
+      </w:r>
+      <w:r>
+        <w:br/>
+      </w:r>
+      <w:r>
+        <w:rPr>
+          <w:rStyle w:val="VerbatimChar"/>
+        </w:rPr>
+        <w:t>#&gt;  readODS                              1.7.0   2020-07-10 [1] CRAN (R 4.1.0)</w:t>
+      </w:r>
+      <w:r>
+        <w:br/>
+      </w:r>
+      <w:r>
+        <w:rPr>
+          <w:rStyle w:val="VerbatimChar"/>
+        </w:rPr>
+        <w:t>#&gt;  readr                                1.4.</w:t>
+      </w:r>
+      <w:r>
+        <w:rPr>
+          <w:rStyle w:val="VerbatimChar"/>
+        </w:rPr>
+        <w:t>0   2020-10-05 [1] CRAN (R 4.1.0)</w:t>
+      </w:r>
+      <w:r>
+        <w:br/>
+      </w:r>
+      <w:r>
+        <w:rPr>
+          <w:rStyle w:val="VerbatimChar"/>
+        </w:rPr>
+        <w:t xml:space="preserve">#&gt;  Reproducibility.in.Plant.Pathology * 0.0.1-2 2021-06-14 [1] local         </w:t>
+      </w:r>
+      <w:r>
+        <w:br/>
+      </w:r>
+      <w:r>
+        <w:rPr>
+          <w:rStyle w:val="VerbatimChar"/>
+        </w:rPr>
+        <w:t>#&gt;  rlang                                0.4.11  2021-04-30 [1] CRAN (R 4.1.0)</w:t>
+      </w:r>
+      <w:r>
+        <w:br/>
+      </w:r>
+      <w:r>
+        <w:rPr>
+          <w:rStyle w:val="VerbatimChar"/>
+        </w:rPr>
+        <w:t>#&gt;  rmarkdown                            2.8     2021-05-07 [1] CRAN (R 4.1.0)</w:t>
+      </w:r>
+      <w:r>
+        <w:br/>
+      </w:r>
+      <w:r>
+        <w:rPr>
+          <w:rStyle w:val="VerbatimChar"/>
+        </w:rPr>
+        <w:t>#&gt;  rstudioapi                           0.13    2020-11-12 [1] CRAN (R 4.1.0)</w:t>
+      </w:r>
+      <w:r>
+        <w:br/>
+      </w:r>
+      <w:r>
+        <w:rPr>
+          <w:rStyle w:val="VerbatimChar"/>
+        </w:rPr>
+        <w:t xml:space="preserve">#&gt;  rsvg           </w:t>
+      </w:r>
+      <w:r>
+        <w:rPr>
+          <w:rStyle w:val="VerbatimChar"/>
+        </w:rPr>
+        <w:t xml:space="preserve">                    * 2.1.2   2021-05-03 [1] CRAN (R 4.1.0)</w:t>
+      </w:r>
+      <w:r>
+        <w:br/>
+      </w:r>
+      <w:r>
+        <w:rPr>
+          <w:rStyle w:val="VerbatimChar"/>
+        </w:rPr>
+        <w:t>#&gt;  rvg                                  0.2.5   2020-06-30 [1] CRAN (R 4.1.0)</w:t>
+      </w:r>
+      <w:r>
+        <w:br/>
+      </w:r>
+      <w:r>
+        <w:rPr>
+          <w:rStyle w:val="VerbatimChar"/>
+        </w:rPr>
+        <w:t>#&gt;  scales                               1.1.1   2020-05-11 [1] CRAN (R 4.1.0)</w:t>
+      </w:r>
+      <w:r>
+        <w:br/>
+      </w:r>
+      <w:r>
+        <w:rPr>
+          <w:rStyle w:val="VerbatimChar"/>
+        </w:rPr>
+        <w:t xml:space="preserve">#&gt;  sessioninfo                       </w:t>
+      </w:r>
+      <w:r>
+        <w:rPr>
+          <w:rStyle w:val="VerbatimChar"/>
+        </w:rPr>
+        <w:t xml:space="preserve">   1.1.1   2018-11-05 [1] CRAN (R 4.1.0)</w:t>
+      </w:r>
+      <w:r>
+        <w:br/>
+      </w:r>
+      <w:r>
+        <w:rPr>
+          <w:rStyle w:val="VerbatimChar"/>
+        </w:rPr>
+        <w:t>#&gt;  snakecase                            0.11.0  2019-05-25 [1] CRAN (R 4.1.0)</w:t>
+      </w:r>
+      <w:r>
+        <w:br/>
+      </w:r>
+      <w:r>
+        <w:rPr>
+          <w:rStyle w:val="VerbatimChar"/>
+        </w:rPr>
+        <w:t>#&gt;  stringi                              1.6.2   2021-05-17 [1] CRAN (R 4.1.0)</w:t>
+      </w:r>
+      <w:r>
+        <w:br/>
+      </w:r>
+      <w:r>
+        <w:rPr>
+          <w:rStyle w:val="VerbatimChar"/>
+        </w:rPr>
+        <w:t>#&gt;  stringr                              1.4.0   2019-02-</w:t>
+      </w:r>
+      <w:r>
+        <w:rPr>
+          <w:rStyle w:val="VerbatimChar"/>
+        </w:rPr>
+        <w:t>10 [1] CRAN (R 4.1.0)</w:t>
+      </w:r>
+      <w:r>
+        <w:br/>
+      </w:r>
+      <w:r>
+        <w:rPr>
+          <w:rStyle w:val="VerbatimChar"/>
+        </w:rPr>
+        <w:t>#&gt;  systemfonts                          1.0.2   2021-05-11 [1] CRAN (R 4.1.0)</w:t>
+      </w:r>
+      <w:r>
+        <w:br/>
+      </w:r>
+      <w:r>
+        <w:rPr>
+          <w:rStyle w:val="VerbatimChar"/>
+        </w:rPr>
+        <w:t>#&gt;  tibble                               3.1.2   2021-05-16 [1] CRAN (R 4.1.0)</w:t>
+      </w:r>
+      <w:r>
+        <w:br/>
+      </w:r>
+      <w:r>
+        <w:rPr>
+          <w:rStyle w:val="VerbatimChar"/>
+        </w:rPr>
+        <w:t>#&gt;  tidyr                              * 1.1.3   2021-03-03 [1] CRAN (R 4.1.</w:t>
       </w:r>
       <w:r>
         <w:rPr>
@@ -8898,7 +9040,7 @@
         <w:rPr>
           <w:rStyle w:val="VerbatimChar"/>
         </w:rPr>
-        <w:t>#&gt;  readODS                              1.7.0   2020-07-10 [1] CRAN (R 4.1.0)</w:t>
+        <w:t>#&gt;  tidyselect                           1.1.1   2021-04-30 [1] CRAN (R 4.1.0)</w:t>
       </w:r>
       <w:r>
         <w:br/>
@@ -8907,7 +9049,7 @@
         <w:rPr>
           <w:rStyle w:val="VerbatimChar"/>
         </w:rPr>
-        <w:t>#&gt;  readr                                1.4.0   2020-10-05 [1] CRAN (R 4.1.0)</w:t>
+        <w:t>#&gt;  utf8                                 1.2.1   2021-03-12 [1] CRAN (R 4.1.0)</w:t>
       </w:r>
       <w:r>
         <w:br/>
@@ -8916,7 +9058,7 @@
         <w:rPr>
           <w:rStyle w:val="VerbatimChar"/>
         </w:rPr>
-        <w:t xml:space="preserve">#&gt;  Reproducibility.in.Plant.Pathology * 0.0.1-2 2021-06-14 [1] local         </w:t>
+        <w:t>#&gt;  uuid                                 0.1-4   2020-02-26 [1] CRAN (R 4.1.0)</w:t>
       </w:r>
       <w:r>
         <w:br/>
@@ -8925,13 +9067,13 @@
         <w:rPr>
           <w:rStyle w:val="VerbatimChar"/>
         </w:rPr>
-        <w:t xml:space="preserve">#&gt;  rlang       </w:t>
-      </w:r>
-      <w:r>
-        <w:rPr>
-          <w:rStyle w:val="VerbatimChar"/>
-        </w:rPr>
-        <w:t xml:space="preserve">                         0.4.11  2021-04-30 [1] CRAN (R 4.1.0)</w:t>
+        <w:t xml:space="preserve">#&gt;  V8          </w:t>
+      </w:r>
+      <w:r>
+        <w:rPr>
+          <w:rStyle w:val="VerbatimChar"/>
+        </w:rPr>
+        <w:t xml:space="preserve">                         3.4.2   2021-05-01 [1] CRAN (R 4.1.0)</w:t>
       </w:r>
       <w:r>
         <w:br/>
@@ -8940,7 +9082,7 @@
         <w:rPr>
           <w:rStyle w:val="VerbatimChar"/>
         </w:rPr>
-        <w:t>#&gt;  rmarkdown                            2.8     2021-05-07 [1] CRAN (R 4.1.0)</w:t>
+        <w:t>#&gt;  vctrs                                0.3.8   2021-04-29 [1] CRAN (R 4.1.0)</w:t>
       </w:r>
       <w:r>
         <w:br/>
@@ -8949,7 +9091,7 @@
         <w:rPr>
           <w:rStyle w:val="VerbatimChar"/>
         </w:rPr>
-        <w:t>#&gt;  rstudioapi                           0.13    2020-11-12 [1] CRAN (R 4.1.0)</w:t>
+        <w:t>#&gt;  visNetwork                           2.0.9   2019-12-06 [1] CRAN (R 4.1.0)</w:t>
       </w:r>
       <w:r>
         <w:br/>
@@ -8958,13 +9100,13 @@
         <w:rPr>
           <w:rStyle w:val="VerbatimChar"/>
         </w:rPr>
-        <w:t xml:space="preserve">#&gt;  rsvg                           </w:t>
-      </w:r>
-      <w:r>
-        <w:rPr>
-          <w:rStyle w:val="VerbatimChar"/>
-        </w:rPr>
-        <w:t xml:space="preserve">    * 2.1.2   2021-05-03 [1] CRAN (R 4.1.0)</w:t>
+        <w:t xml:space="preserve">#&gt;  withr                          </w:t>
+      </w:r>
+      <w:r>
+        <w:rPr>
+          <w:rStyle w:val="VerbatimChar"/>
+        </w:rPr>
+        <w:t xml:space="preserve">      2.4.2   2021-04-18 [1] CRAN (R 4.1.0)</w:t>
       </w:r>
       <w:r>
         <w:br/>
@@ -8973,7 +9115,7 @@
         <w:rPr>
           <w:rStyle w:val="VerbatimChar"/>
         </w:rPr>
-        <w:t>#&gt;  rvg                                  0.2.5   2020-06-30 [1] CRAN (R 4.1.0)</w:t>
+        <w:t>#&gt;  xfun                                 0.23    2021-05-15 [1] CRAN (R 4.1.0)</w:t>
       </w:r>
       <w:r>
         <w:br/>
@@ -8982,7 +9124,7 @@
         <w:rPr>
           <w:rStyle w:val="VerbatimChar"/>
         </w:rPr>
-        <w:t>#&gt;  scales                               1.1.1   2020-05-11 [1] CRAN (R 4.1.0)</w:t>
+        <w:t>#&gt;  xml2                                 1.3.2   2020-04-23 [1] CRAN (R 4.1.0)</w:t>
       </w:r>
       <w:r>
         <w:br/>
@@ -8991,13 +9133,13 @@
         <w:rPr>
           <w:rStyle w:val="VerbatimChar"/>
         </w:rPr>
-        <w:t>#&gt;  sessioninfo                          1.1.1   2018-</w:t>
-      </w:r>
-      <w:r>
-        <w:rPr>
-          <w:rStyle w:val="VerbatimChar"/>
-        </w:rPr>
-        <w:t>11-05 [1] CRAN (R 4.1.0)</w:t>
+        <w:t>#&gt;  yaml                                 2.2.1   2020-</w:t>
+      </w:r>
+      <w:r>
+        <w:rPr>
+          <w:rStyle w:val="VerbatimChar"/>
+        </w:rPr>
+        <w:t>02-01 [1] CRAN (R 4.1.0)</w:t>
       </w:r>
       <w:r>
         <w:br/>
@@ -9006,7 +9148,7 @@
         <w:rPr>
           <w:rStyle w:val="VerbatimChar"/>
         </w:rPr>
-        <w:t>#&gt;  snakecase                            0.11.0  2019-05-25 [1] CRAN (R 4.1.0)</w:t>
+        <w:t>#&gt;  zip                                  2.2.0   2021-05-31 [1] CRAN (R 4.1.0)</w:t>
       </w:r>
       <w:r>
         <w:br/>
@@ -9015,7 +9157,7 @@
         <w:rPr>
           <w:rStyle w:val="VerbatimChar"/>
         </w:rPr>
-        <w:t>#&gt;  stringi                              1.6.2   2021-05-17 [1] CRAN (R 4.1.0)</w:t>
+        <w:t xml:space="preserve">#&gt; </w:t>
       </w:r>
       <w:r>
         <w:br/>
@@ -9024,13 +9166,7 @@
         <w:rPr>
           <w:rStyle w:val="VerbatimChar"/>
         </w:rPr>
-        <w:t>#&gt;  stringr                              1.4.0   2019-02-10 [1] CRAN (R 4</w:t>
-      </w:r>
-      <w:r>
-        <w:rPr>
-          <w:rStyle w:val="VerbatimChar"/>
-        </w:rPr>
-        <w:t>.1.0)</w:t>
+        <w:t>#&gt; [1] /Users/adamsparks/Library/R/4.1/library</w:t>
       </w:r>
       <w:r>
         <w:br/>
@@ -9039,7 +9175,29 @@
         <w:rPr>
           <w:rStyle w:val="VerbatimChar"/>
         </w:rPr>
-        <w:t>#&gt;  systemfonts                          1.0.2   2021-05-11 [1] CRAN (R 4.1.0)</w:t>
+        <w:t>#&gt; [2] /Library/Frameworks/R.framework/Versions/4.1-arm64/Resources/library</w:t>
+      </w:r>
+    </w:p>
+    <w:p>
+      <w:pPr>
+        <w:pStyle w:val="FirstParagraph"/>
+      </w:pPr>
+      <w:r>
+        <w:t>The current Git commit de</w:t>
+      </w:r>
+      <w:r>
+        <w:t>tails are:</w:t>
+      </w:r>
+    </w:p>
+    <w:p>
+      <w:pPr>
+        <w:pStyle w:val="SourceCode"/>
+      </w:pPr>
+      <w:r>
+        <w:rPr>
+          <w:rStyle w:val="VerbatimChar"/>
+        </w:rPr>
+        <w:t>#&gt; Local:    main /Users/adamsparks/OneDrive - Department of Primary Industries and Regional Development/Development/GitHub/OpenPlantPath/Reproducibility_in_Plant_Pathology</w:t>
       </w:r>
       <w:r>
         <w:br/>
@@ -9048,7 +9206,14 @@
         <w:rPr>
           <w:rStyle w:val="VerbatimChar"/>
         </w:rPr>
-        <w:t>#&gt;  tibble                               3.1.2   2021-05-16 [1] CRAN (R 4.1.0)</w:t>
+        <w:lastRenderedPageBreak/>
+        <w:t>#&gt; Remote:   main @ origin (git@github.com:openplantpathology/Reproducib</w:t>
+      </w:r>
+      <w:r>
+        <w:rPr>
+          <w:rStyle w:val="VerbatimChar"/>
+        </w:rPr>
+        <w:t>ility_in_Plant_Pathology.git)</w:t>
       </w:r>
       <w:r>
         <w:br/>
@@ -9057,207 +9222,7 @@
         <w:rPr>
           <w:rStyle w:val="VerbatimChar"/>
         </w:rPr>
-        <w:t>#&gt;  tidyr                              * 1.1.3   2021-03-03 [1] CRAN (R 4.1.0)</w:t>
-      </w:r>
-      <w:r>
-        <w:br/>
-      </w:r>
-      <w:r>
-        <w:rPr>
-          <w:rStyle w:val="VerbatimChar"/>
-        </w:rPr>
-        <w:t>#&gt;  tidyselec</w:t>
-      </w:r>
-      <w:r>
-        <w:rPr>
-          <w:rStyle w:val="VerbatimChar"/>
-        </w:rPr>
-        <w:t>t                           1.1.1   2021-04-30 [1] CRAN (R 4.1.0)</w:t>
-      </w:r>
-      <w:r>
-        <w:br/>
-      </w:r>
-      <w:r>
-        <w:rPr>
-          <w:rStyle w:val="VerbatimChar"/>
-        </w:rPr>
-        <w:t>#&gt;  utf8                                 1.2.1   2021-03-12 [1] CRAN (R 4.1.0)</w:t>
-      </w:r>
-      <w:r>
-        <w:br/>
-      </w:r>
-      <w:r>
-        <w:rPr>
-          <w:rStyle w:val="VerbatimChar"/>
-        </w:rPr>
-        <w:t>#&gt;  uuid                                 0.1-4   2020-02-26 [1] CRAN (R 4.1.0)</w:t>
-      </w:r>
-      <w:r>
-        <w:br/>
-      </w:r>
-      <w:r>
-        <w:rPr>
-          <w:rStyle w:val="VerbatimChar"/>
-        </w:rPr>
-        <w:t xml:space="preserve">#&gt;  V8                          </w:t>
-      </w:r>
-      <w:r>
-        <w:rPr>
-          <w:rStyle w:val="VerbatimChar"/>
-        </w:rPr>
-        <w:t xml:space="preserve">         3.4.2   2021-05-01 [1] CRAN (R 4.1.0)</w:t>
-      </w:r>
-      <w:r>
-        <w:br/>
-      </w:r>
-      <w:r>
-        <w:rPr>
-          <w:rStyle w:val="VerbatimChar"/>
-        </w:rPr>
-        <w:t>#&gt;  vctrs                                0.3.8   2021-04-29 [1] CRAN (R 4.1.0)</w:t>
-      </w:r>
-      <w:r>
-        <w:br/>
-      </w:r>
-      <w:r>
-        <w:rPr>
-          <w:rStyle w:val="VerbatimChar"/>
-        </w:rPr>
-        <w:t>#&gt;  visNetwork                           2.0.9   2019-12-06 [1] CRAN (R 4.1.0)</w:t>
-      </w:r>
-      <w:r>
-        <w:br/>
-      </w:r>
-      <w:r>
-        <w:rPr>
-          <w:rStyle w:val="VerbatimChar"/>
-        </w:rPr>
-        <w:t>#&gt;  withr                                2.4.2   20</w:t>
-      </w:r>
-      <w:r>
-        <w:rPr>
-          <w:rStyle w:val="VerbatimChar"/>
-        </w:rPr>
-        <w:t>21-04-18 [1] CRAN (R 4.1.0)</w:t>
-      </w:r>
-      <w:r>
-        <w:br/>
-      </w:r>
-      <w:r>
-        <w:rPr>
-          <w:rStyle w:val="VerbatimChar"/>
-        </w:rPr>
-        <w:t>#&gt;  xfun                                 0.23    2021-05-15 [1] CRAN (R 4.1.0)</w:t>
-      </w:r>
-      <w:r>
-        <w:br/>
-      </w:r>
-      <w:r>
-        <w:rPr>
-          <w:rStyle w:val="VerbatimChar"/>
-        </w:rPr>
-        <w:t>#&gt;  xml2                                 1.3.2   2020-04-23 [1] CRAN (R 4.1.0)</w:t>
-      </w:r>
-      <w:r>
-        <w:br/>
-      </w:r>
-      <w:r>
-        <w:rPr>
-          <w:rStyle w:val="VerbatimChar"/>
-        </w:rPr>
-        <w:t>#&gt;  yaml                                 2.2.1   2020-02-01 [1] CRAN (</w:t>
-      </w:r>
-      <w:r>
-        <w:rPr>
-          <w:rStyle w:val="VerbatimChar"/>
-        </w:rPr>
-        <w:t>R 4.1.0)</w:t>
-      </w:r>
-      <w:r>
-        <w:br/>
-      </w:r>
-      <w:r>
-        <w:rPr>
-          <w:rStyle w:val="VerbatimChar"/>
-        </w:rPr>
-        <w:t>#&gt;  zip                                  2.2.0   2021-05-31 [1] CRAN (R 4.1.0)</w:t>
-      </w:r>
-      <w:r>
-        <w:br/>
-      </w:r>
-      <w:r>
-        <w:rPr>
-          <w:rStyle w:val="VerbatimChar"/>
-        </w:rPr>
-        <w:t xml:space="preserve">#&gt; </w:t>
-      </w:r>
-      <w:r>
-        <w:br/>
-      </w:r>
-      <w:r>
-        <w:rPr>
-          <w:rStyle w:val="VerbatimChar"/>
-        </w:rPr>
-        <w:t>#&gt; [1] /Users/adamsparks/Library/R/4.1/library</w:t>
-      </w:r>
-      <w:r>
-        <w:br/>
-      </w:r>
-      <w:r>
-        <w:rPr>
-          <w:rStyle w:val="VerbatimChar"/>
-        </w:rPr>
-        <w:t>#&gt; [2] /Library/Frameworks/R.framework/Versions/4.1-arm64/Resources/library</w:t>
-      </w:r>
-    </w:p>
-    <w:p>
-      <w:pPr>
-        <w:pStyle w:val="FirstParagraph"/>
-      </w:pPr>
-      <w:r>
-        <w:t>The current Git commit details are:</w:t>
-      </w:r>
-    </w:p>
-    <w:p>
-      <w:pPr>
-        <w:pStyle w:val="SourceCode"/>
-      </w:pPr>
-      <w:r>
-        <w:rPr>
-          <w:rStyle w:val="VerbatimChar"/>
-        </w:rPr>
-        <w:t>#&gt; Lo</w:t>
-      </w:r>
-      <w:r>
-        <w:rPr>
-          <w:rStyle w:val="VerbatimChar"/>
-        </w:rPr>
-        <w:t>cal:    main /Users/adamsparks/OneDrive - Department of Primary Industries and Regional Development/Development/GitHub/OpenPlantPath/Reproducibility_in_Plant_Pathology</w:t>
-      </w:r>
-      <w:r>
-        <w:br/>
-      </w:r>
-      <w:r>
-        <w:rPr>
-          <w:rStyle w:val="VerbatimChar"/>
-        </w:rPr>
-        <w:lastRenderedPageBreak/>
-        <w:t>#&gt; Remote:   main @ origin (git@github.com:openplantpathology/Reproducibility_in_Plant_P</w:t>
-      </w:r>
-      <w:r>
-        <w:rPr>
-          <w:rStyle w:val="VerbatimChar"/>
-        </w:rPr>
-        <w:t>athology.git)</w:t>
-      </w:r>
-      <w:r>
-        <w:br/>
-      </w:r>
-      <w:r>
-        <w:rPr>
-          <w:rStyle w:val="VerbatimChar"/>
-        </w:rPr>
-        <w:t>#&gt; Head:     [3acf82c] 2021-06-14: Update pkgdown site</w:t>
+        <w:t>#&gt; Head:     [8fac880] 2021-06-15: Replace TPP reference with proper reference</w:t>
       </w:r>
     </w:p>
     <w:bookmarkEnd w:id="60"/>
@@ -9921,7 +9886,7 @@
   <w:abstractNum w:abstractNumId="14" w15:restartNumberingAfterBreak="0">
     <w:nsid w:val="0000A990"/>
     <w:multiLevelType w:val="multilevel"/>
-    <w:tmpl w:val="2B8042B8"/>
+    <w:tmpl w:val="22127AFE"/>
     <w:lvl w:ilvl="0">
       <w:numFmt w:val="bullet"/>
       <w:lvlText w:val=" "/>

</xml_diff>

<commit_message>
Reknit paper with latest changes
</commit_message>
<xml_diff>
--- a/analysis/paper/paper.docx
+++ b/analysis/paper/paper.docx
@@ -676,13 +676,13 @@
         <w:t xml:space="preserve"> </w:t>
       </w:r>
       <w:r>
-        <w:t xml:space="preserve">“</w:t>
+        <w:t xml:space="preserve">‘</w:t>
       </w:r>
       <w:r>
         <w:t xml:space="preserve">3,</w:t>
       </w:r>
       <w:r>
-        <w:t xml:space="preserve">”</w:t>
+        <w:t xml:space="preserve">’</w:t>
       </w:r>
       <w:r>
         <w:t xml:space="preserve"> </w:t>
@@ -709,13 +709,13 @@
         <w:t xml:space="preserve"> </w:t>
       </w:r>
       <w:r>
-        <w:t xml:space="preserve">“</w:t>
+        <w:t xml:space="preserve">‘</w:t>
       </w:r>
       <w:r>
         <w:t xml:space="preserve">0</w:t>
       </w:r>
       <w:r>
-        <w:t xml:space="preserve">”</w:t>
+        <w:t xml:space="preserve">’</w:t>
       </w:r>
       <w:r>
         <w:t xml:space="preserve"> </w:t>
@@ -735,13 +735,13 @@
         <w:t xml:space="preserve"> </w:t>
       </w:r>
       <w:r>
-        <w:t xml:space="preserve">“</w:t>
+        <w:t xml:space="preserve">‘</w:t>
       </w:r>
       <w:r>
         <w:t xml:space="preserve">2</w:t>
       </w:r>
       <w:r>
-        <w:t xml:space="preserve">”</w:t>
+        <w:t xml:space="preserve">’</w:t>
       </w:r>
       <w:r>
         <w:t xml:space="preserve"> </w:t>
@@ -753,13 +753,13 @@
         <w:t xml:space="preserve"> </w:t>
       </w:r>
       <w:r>
-        <w:t xml:space="preserve">“</w:t>
+        <w:t xml:space="preserve">‘</w:t>
       </w:r>
       <w:r>
         <w:t xml:space="preserve">3</w:t>
       </w:r>
       <w:r>
-        <w:t xml:space="preserve">”</w:t>
+        <w:t xml:space="preserve">’</w:t>
       </w:r>
       <w:r>
         <w:t xml:space="preserve"> </w:t>
@@ -788,13 +788,13 @@
         <w:t xml:space="preserve"> </w:t>
       </w:r>
       <w:r>
-        <w:t xml:space="preserve">“</w:t>
+        <w:t xml:space="preserve">‘</w:t>
       </w:r>
       <w:r>
         <w:t xml:space="preserve">2</w:t>
       </w:r>
       <w:r>
-        <w:t xml:space="preserve">”</w:t>
+        <w:t xml:space="preserve">’</w:t>
       </w:r>
       <w:r>
         <w:t xml:space="preserve"> </w:t>
@@ -806,13 +806,13 @@
         <w:t xml:space="preserve"> </w:t>
       </w:r>
       <w:r>
-        <w:t xml:space="preserve">“</w:t>
+        <w:t xml:space="preserve">‘</w:t>
       </w:r>
       <w:r>
         <w:t xml:space="preserve">3</w:t>
       </w:r>
       <w:r>
-        <w:t xml:space="preserve">”</w:t>
+        <w:t xml:space="preserve">’</w:t>
       </w:r>
       <w:r>
         <w:t xml:space="preserve"> </w:t>
@@ -835,25 +835,7 @@
         <w:pStyle w:val="BodyText"/>
       </w:pPr>
       <w:r>
-        <w:t xml:space="preserve">However, data availability was mostly not available with 243 or 81.5% scoring</w:t>
-      </w:r>
-      <w:r>
-        <w:t xml:space="preserve"> </w:t>
-      </w:r>
-      <w:r>
-        <w:t xml:space="preserve">“</w:t>
-      </w:r>
-      <w:r>
-        <w:t xml:space="preserve">0</w:t>
-      </w:r>
-      <w:r>
-        <w:t xml:space="preserve">”</w:t>
-      </w:r>
-      <w:r>
-        <w:t xml:space="preserve"> </w:t>
-      </w:r>
-      <w:r>
-        <w:t xml:space="preserve">where the data was not available or mentioned in the article.</w:t>
+        <w:t xml:space="preserve">However, data availability was mostly not available with 243 or 81.5% scoring 0’ where the data was not available or mentioned in the article.</w:t>
       </w:r>
       <w:r>
         <w:t xml:space="preserve"> </w:t>
@@ -3691,11 +3673,11 @@
       <w:r>
         <w:t xml:space="preserve"> </w:t>
       </w:r>
-      <w:bookmarkStart w:id="0163ad93-d3d2-418d-9f94-d9c72194000a" w:name="tab:journals"/>
+      <w:bookmarkStart w:id="2c0cd1fe-7662-4f67-9303-6841d4ec8cf1" w:name="tab:journals"/>
       <w:r>
         <w:t xml:space="preserve">Journal titles selected for inclusion and the number (n) of articles from each journal that were evaluated.</w:t>
       </w:r>
-      <w:bookmarkEnd w:id="0163ad93-d3d2-418d-9f94-d9c72194000a"/>
+      <w:bookmarkEnd w:id="2c0cd1fe-7662-4f67-9303-6841d4ec8cf1"/>
     </w:p>
     <w:tbl xmlns:w="http://schemas.openxmlformats.org/wordprocessingml/2006/main" xmlns:r="http://schemas.openxmlformats.org/officeDocument/2006/relationships" xmlns:w14="http://schemas.microsoft.com/office/word/2010/wordml" xmlns:wp="http://schemas.openxmlformats.org/drawingml/2006/wordprocessingDrawing" xmlns:a="http://schemas.openxmlformats.org/drawingml/2006/main" xmlns:pic="http://schemas.openxmlformats.org/drawingml/2006/picture">
       <w:tblPr>
@@ -5143,11 +5125,11 @@
       <w:r>
         <w:t xml:space="preserve"> </w:t>
       </w:r>
-      <w:bookmarkStart w:id="caef8744-4945-423f-80c9-4b98b6d8d7f7" w:name="tab:software-used"/>
+      <w:bookmarkStart w:id="8b5a7526-7e2a-437f-bebc-cac2a3dfd4b4" w:name="tab:software-used"/>
       <w:r>
         <w:t xml:space="preserve">The top ten sofware programs that were found to be used in the papers that were surveyed.</w:t>
       </w:r>
-      <w:bookmarkEnd w:id="caef8744-4945-423f-80c9-4b98b6d8d7f7"/>
+      <w:bookmarkEnd w:id="8b5a7526-7e2a-437f-bebc-cac2a3dfd4b4"/>
     </w:p>
     <w:tbl xmlns:w="http://schemas.openxmlformats.org/wordprocessingml/2006/main" xmlns:r="http://schemas.openxmlformats.org/officeDocument/2006/relationships" xmlns:w14="http://schemas.microsoft.com/office/word/2010/wordml" xmlns:wp="http://schemas.openxmlformats.org/drawingml/2006/wordprocessingDrawing" xmlns:a="http://schemas.openxmlformats.org/drawingml/2006/main" xmlns:pic="http://schemas.openxmlformats.org/drawingml/2006/picture">
       <w:tblPr>
@@ -6083,11 +6065,11 @@
       <w:r>
         <w:t xml:space="preserve"> </w:t>
       </w:r>
-      <w:bookmarkStart w:id="aa036199-7a99-4545-b699-7c11927c6cd0" w:name="tab:scoring"/>
+      <w:bookmarkStart w:id="57a5f79a-204f-47e5-bddf-f22bb0042d05" w:name="tab:scoring"/>
       <w:r>
         <w:t xml:space="preserve">Articles were scored in four areas for reproducibility on a scale of '0' to '3' by four independent assessors to rank articles in each of four areas, 'Computational methods availability', 'Data availability', 'Software availability' and 'Software citation'.</w:t>
       </w:r>
-      <w:bookmarkEnd w:id="aa036199-7a99-4545-b699-7c11927c6cd0"/>
+      <w:bookmarkEnd w:id="57a5f79a-204f-47e5-bddf-f22bb0042d05"/>
     </w:p>
     <w:tbl xmlns:w="http://schemas.openxmlformats.org/wordprocessingml/2006/main" xmlns:r="http://schemas.openxmlformats.org/officeDocument/2006/relationships" xmlns:w14="http://schemas.microsoft.com/office/word/2010/wordml" xmlns:wp="http://schemas.openxmlformats.org/drawingml/2006/wordprocessingDrawing" xmlns:a="http://schemas.openxmlformats.org/drawingml/2006/main" xmlns:pic="http://schemas.openxmlformats.org/drawingml/2006/picture">
       <w:tblPr>
@@ -7985,11 +7967,11 @@
       <w:r>
         <w:t xml:space="preserve">(#tab:reproducibility_score)</w:t>
       </w:r>
-      <w:bookmarkStart w:id="3a3d1bc6-0089-46e5-8de3-21f38023c8ef" w:name="tab:reproducibility_score"/>
+      <w:bookmarkStart w:id="313fab63-6241-4232-9910-d6e26f58ff22" w:name="tab:reproducibility_score"/>
       <w:r>
         <w:t xml:space="preserve">(\#reproducibility) Tally of reproducibility scores where '0' is not reproducible and '12' is fully reproducible, e.g., all software cited, software used are freely available to anyone, computational methods (statistical analysis or other computational code) are freely available for download and use, and raw data are available for download and use.</w:t>
       </w:r>
-      <w:bookmarkEnd w:id="3a3d1bc6-0089-46e5-8de3-21f38023c8ef"/>
+      <w:bookmarkEnd w:id="313fab63-6241-4232-9910-d6e26f58ff22"/>
     </w:p>
     <w:tbl xmlns:w="http://schemas.openxmlformats.org/wordprocessingml/2006/main" xmlns:r="http://schemas.openxmlformats.org/officeDocument/2006/relationships" xmlns:w14="http://schemas.microsoft.com/office/word/2010/wordml" xmlns:wp="http://schemas.openxmlformats.org/drawingml/2006/wordprocessingDrawing" xmlns:a="http://schemas.openxmlformats.org/drawingml/2006/main" xmlns:pic="http://schemas.openxmlformats.org/drawingml/2006/picture">
       <w:tblPr>
@@ -10184,7 +10166,7 @@
           <m:t>:</m:t>
         </m:r>
         <m:r>
-          <m:t>02</m:t>
+          <m:t>13</m:t>
         </m:r>
         <m:r>
           <m:rPr>
@@ -10193,7 +10175,7 @@
           <m:t>:</m:t>
         </m:r>
         <m:r>
-          <m:t>52</m:t>
+          <m:t>54</m:t>
         </m:r>
       </m:oMath>
       <w:r>
@@ -10364,7 +10346,7 @@
         <w:rPr>
           <w:rStyle w:val="VerbatimChar"/>
         </w:rPr>
-        <w:t xml:space="preserve">#&gt;  cachem                               1.0.5   2021-05-15 [1] CRAN (R 4.1.0)</w:t>
+        <w:t xml:space="preserve">#&gt;  cli                                  2.5.0   2021-04-26 [1] CRAN (R 4.1.0)</w:t>
       </w:r>
       <w:r>
         <w:br/>
@@ -10373,7 +10355,7 @@
         <w:rPr>
           <w:rStyle w:val="VerbatimChar"/>
         </w:rPr>
-        <w:t xml:space="preserve">#&gt;  cli                                  2.5.0   2021-04-26 [1] CRAN (R 4.1.0)</w:t>
+        <w:t xml:space="preserve">#&gt;  colorspace                           2.0-1   2021-05-04 [1] CRAN (R 4.1.0)</w:t>
       </w:r>
       <w:r>
         <w:br/>
@@ -10382,7 +10364,7 @@
         <w:rPr>
           <w:rStyle w:val="VerbatimChar"/>
         </w:rPr>
-        <w:t xml:space="preserve">#&gt;  codetools                            0.2-18  2020-11-04 [2] CRAN (R 4.1.0)</w:t>
+        <w:t xml:space="preserve">#&gt;  crayon                               1.4.1   2021-02-08 [1] CRAN (R 4.1.0)</w:t>
       </w:r>
       <w:r>
         <w:br/>
@@ -10391,7 +10373,7 @@
         <w:rPr>
           <w:rStyle w:val="VerbatimChar"/>
         </w:rPr>
-        <w:t xml:space="preserve">#&gt;  colorspace                           2.0-1   2021-05-04 [1] CRAN (R 4.1.0)</w:t>
+        <w:t xml:space="preserve">#&gt;  curl                                 4.3.1   2021-04-30 [1] CRAN (R 4.1.0)</w:t>
       </w:r>
       <w:r>
         <w:br/>
@@ -10400,7 +10382,7 @@
         <w:rPr>
           <w:rStyle w:val="VerbatimChar"/>
         </w:rPr>
-        <w:t xml:space="preserve">#&gt;  crayon                               1.4.1   2021-02-08 [1] CRAN (R 4.1.0)</w:t>
+        <w:t xml:space="preserve">#&gt;  data.table                           1.14.0  2021-02-21 [1] CRAN (R 4.1.0)</w:t>
       </w:r>
       <w:r>
         <w:br/>
@@ -10409,7 +10391,7 @@
         <w:rPr>
           <w:rStyle w:val="VerbatimChar"/>
         </w:rPr>
-        <w:t xml:space="preserve">#&gt;  curl                                 4.3.1   2021-04-30 [1] CRAN (R 4.1.0)</w:t>
+        <w:t xml:space="preserve">#&gt;  DBI                                  1.1.1   2021-01-15 [1] CRAN (R 4.1.0)</w:t>
       </w:r>
       <w:r>
         <w:br/>
@@ -10418,7 +10400,7 @@
         <w:rPr>
           <w:rStyle w:val="VerbatimChar"/>
         </w:rPr>
-        <w:t xml:space="preserve">#&gt;  data.table                           1.14.0  2021-02-21 [1] CRAN (R 4.1.0)</w:t>
+        <w:t xml:space="preserve">#&gt;  DiagrammeR                         * 1.0.6.1 2020-05-08 [1] CRAN (R 4.1.0)</w:t>
       </w:r>
       <w:r>
         <w:br/>
@@ -10427,7 +10409,7 @@
         <w:rPr>
           <w:rStyle w:val="VerbatimChar"/>
         </w:rPr>
-        <w:t xml:space="preserve">#&gt;  DBI                                  1.1.1   2021-01-15 [1] CRAN (R 4.1.0)</w:t>
+        <w:t xml:space="preserve">#&gt;  DiagrammeRsvg                      * 0.1     2016-02-04 [1] CRAN (R 4.1.0)</w:t>
       </w:r>
       <w:r>
         <w:br/>
@@ -10436,7 +10418,7 @@
         <w:rPr>
           <w:rStyle w:val="VerbatimChar"/>
         </w:rPr>
-        <w:t xml:space="preserve">#&gt;  DiagrammeR                         * 1.0.6.1 2020-05-08 [1] CRAN (R 4.1.0)</w:t>
+        <w:t xml:space="preserve">#&gt;  digest                               0.6.27  2020-10-24 [1] CRAN (R 4.1.0)</w:t>
       </w:r>
       <w:r>
         <w:br/>
@@ -10445,7 +10427,7 @@
         <w:rPr>
           <w:rStyle w:val="VerbatimChar"/>
         </w:rPr>
-        <w:t xml:space="preserve">#&gt;  DiagrammeRsvg                      * 0.1     2016-02-04 [1] CRAN (R 4.1.0)</w:t>
+        <w:t xml:space="preserve">#&gt;  dplyr                              * 1.0.6   2021-05-05 [1] CRAN (R 4.1.0)</w:t>
       </w:r>
       <w:r>
         <w:br/>
@@ -10454,7 +10436,7 @@
         <w:rPr>
           <w:rStyle w:val="VerbatimChar"/>
         </w:rPr>
-        <w:t xml:space="preserve">#&gt;  digest                               0.6.27  2020-10-24 [1] CRAN (R 4.1.0)</w:t>
+        <w:t xml:space="preserve">#&gt;  ellipsis                             0.3.2   2021-04-29 [1] CRAN (R 4.1.0)</w:t>
       </w:r>
       <w:r>
         <w:br/>
@@ -10463,7 +10445,7 @@
         <w:rPr>
           <w:rStyle w:val="VerbatimChar"/>
         </w:rPr>
-        <w:t xml:space="preserve">#&gt;  dplyr                              * 1.0.6   2021-05-05 [1] CRAN (R 4.1.0)</w:t>
+        <w:t xml:space="preserve">#&gt;  evaluate                             0.14    2019-05-28 [1] CRAN (R 4.1.0)</w:t>
       </w:r>
       <w:r>
         <w:br/>
@@ -10472,7 +10454,7 @@
         <w:rPr>
           <w:rStyle w:val="VerbatimChar"/>
         </w:rPr>
-        <w:t xml:space="preserve">#&gt;  ellipsis                             0.3.2   2021-04-29 [1] CRAN (R 4.1.0)</w:t>
+        <w:t xml:space="preserve">#&gt;  fansi                                0.5.0   2021-05-25 [1] CRAN (R 4.1.0)</w:t>
       </w:r>
       <w:r>
         <w:br/>
@@ -10481,7 +10463,7 @@
         <w:rPr>
           <w:rStyle w:val="VerbatimChar"/>
         </w:rPr>
-        <w:t xml:space="preserve">#&gt;  evaluate                             0.14    2019-05-28 [1] CRAN (R 4.1.0)</w:t>
+        <w:t xml:space="preserve">#&gt;  farver                               2.1.0   2021-02-28 [1] CRAN (R 4.1.0)</w:t>
       </w:r>
       <w:r>
         <w:br/>
@@ -10490,7 +10472,7 @@
         <w:rPr>
           <w:rStyle w:val="VerbatimChar"/>
         </w:rPr>
-        <w:t xml:space="preserve">#&gt;  fansi                                0.5.0   2021-05-25 [1] CRAN (R 4.1.0)</w:t>
+        <w:t xml:space="preserve">#&gt;  flextable                          * 0.6.6   2021-05-17 [1] CRAN (R 4.1.0)</w:t>
       </w:r>
       <w:r>
         <w:br/>
@@ -10499,7 +10481,7 @@
         <w:rPr>
           <w:rStyle w:val="VerbatimChar"/>
         </w:rPr>
-        <w:t xml:space="preserve">#&gt;  farver                               2.1.0   2021-02-28 [1] CRAN (R 4.1.0)</w:t>
+        <w:t xml:space="preserve">#&gt;  gdtools                              0.2.3   2021-01-06 [1] CRAN (R 4.1.0)</w:t>
       </w:r>
       <w:r>
         <w:br/>
@@ -10508,7 +10490,7 @@
         <w:rPr>
           <w:rStyle w:val="VerbatimChar"/>
         </w:rPr>
-        <w:t xml:space="preserve">#&gt;  fastmap                              1.1.0   2021-01-25 [1] CRAN (R 4.1.0)</w:t>
+        <w:t xml:space="preserve">#&gt;  generics                             0.1.0   2020-10-31 [1] CRAN (R 4.1.0)</w:t>
       </w:r>
       <w:r>
         <w:br/>
@@ -10517,7 +10499,7 @@
         <w:rPr>
           <w:rStyle w:val="VerbatimChar"/>
         </w:rPr>
-        <w:t xml:space="preserve">#&gt;  flextable                          * 0.6.6   2021-05-17 [1] CRAN (R 4.1.0)</w:t>
+        <w:t xml:space="preserve">#&gt;  ggplot2                            * 3.3.3   2020-12-30 [1] CRAN (R 4.1.0)</w:t>
       </w:r>
       <w:r>
         <w:br/>
@@ -10526,7 +10508,7 @@
         <w:rPr>
           <w:rStyle w:val="VerbatimChar"/>
         </w:rPr>
-        <w:t xml:space="preserve">#&gt;  gdtools                              0.2.3   2021-01-06 [1] CRAN (R 4.1.0)</w:t>
+        <w:t xml:space="preserve">#&gt;  glue                                 1.4.2   2020-08-27 [1] CRAN (R 4.1.0)</w:t>
       </w:r>
       <w:r>
         <w:br/>
@@ -10535,7 +10517,7 @@
         <w:rPr>
           <w:rStyle w:val="VerbatimChar"/>
         </w:rPr>
-        <w:t xml:space="preserve">#&gt;  generics                             0.1.0   2020-10-31 [1] CRAN (R 4.1.0)</w:t>
+        <w:t xml:space="preserve">#&gt;  gtable                               0.3.0   2019-03-25 [1] CRAN (R 4.1.0)</w:t>
       </w:r>
       <w:r>
         <w:br/>
@@ -10544,7 +10526,7 @@
         <w:rPr>
           <w:rStyle w:val="VerbatimChar"/>
         </w:rPr>
-        <w:t xml:space="preserve">#&gt;  ggplot2                            * 3.3.3   2020-12-30 [1] CRAN (R 4.1.0)</w:t>
+        <w:t xml:space="preserve">#&gt;  hms                                  1.1.0   2021-05-17 [1] CRAN (R 4.1.0)</w:t>
       </w:r>
       <w:r>
         <w:br/>
@@ -10553,7 +10535,7 @@
         <w:rPr>
           <w:rStyle w:val="VerbatimChar"/>
         </w:rPr>
-        <w:t xml:space="preserve">#&gt;  glue                                 1.4.2   2020-08-27 [1] CRAN (R 4.1.0)</w:t>
+        <w:t xml:space="preserve">#&gt;  htmltools                            0.5.1.1 2021-01-22 [1] CRAN (R 4.1.0)</w:t>
       </w:r>
       <w:r>
         <w:br/>
@@ -10562,7 +10544,7 @@
         <w:rPr>
           <w:rStyle w:val="VerbatimChar"/>
         </w:rPr>
-        <w:t xml:space="preserve">#&gt;  gtable                               0.3.0   2019-03-25 [1] CRAN (R 4.1.0)</w:t>
+        <w:t xml:space="preserve">#&gt;  htmlwidgets                          1.5.3   2020-12-10 [1] CRAN (R 4.1.0)</w:t>
       </w:r>
       <w:r>
         <w:br/>
@@ -10571,7 +10553,7 @@
         <w:rPr>
           <w:rStyle w:val="VerbatimChar"/>
         </w:rPr>
-        <w:t xml:space="preserve">#&gt;  hms                                  1.1.0   2021-05-17 [1] CRAN (R 4.1.0)</w:t>
+        <w:t xml:space="preserve">#&gt;  janitor                            * 2.1.0   2021-01-05 [1] CRAN (R 4.1.0)</w:t>
       </w:r>
       <w:r>
         <w:br/>
@@ -10580,7 +10562,7 @@
         <w:rPr>
           <w:rStyle w:val="VerbatimChar"/>
         </w:rPr>
-        <w:t xml:space="preserve">#&gt;  htmltools                            0.5.1.1 2021-01-22 [1] CRAN (R 4.1.0)</w:t>
+        <w:t xml:space="preserve">#&gt;  jsonlite                             1.7.2   2020-12-09 [1] CRAN (R 4.1.0)</w:t>
       </w:r>
       <w:r>
         <w:br/>
@@ -10589,7 +10571,7 @@
         <w:rPr>
           <w:rStyle w:val="VerbatimChar"/>
         </w:rPr>
-        <w:t xml:space="preserve">#&gt;  htmlwidgets                          1.5.3   2020-12-10 [1] CRAN (R 4.1.0)</w:t>
+        <w:t xml:space="preserve">#&gt;  knitr                                1.33    2021-04-24 [1] CRAN (R 4.1.0)</w:t>
       </w:r>
       <w:r>
         <w:br/>
@@ -10598,7 +10580,7 @@
         <w:rPr>
           <w:rStyle w:val="VerbatimChar"/>
         </w:rPr>
-        <w:t xml:space="preserve">#&gt;  janitor                            * 2.1.0   2021-01-05 [1] CRAN (R 4.1.0)</w:t>
+        <w:t xml:space="preserve">#&gt;  labeling                             0.4.2   2020-10-20 [1] CRAN (R 4.1.0)</w:t>
       </w:r>
       <w:r>
         <w:br/>
@@ -10607,7 +10589,7 @@
         <w:rPr>
           <w:rStyle w:val="VerbatimChar"/>
         </w:rPr>
-        <w:t xml:space="preserve">#&gt;  jsonlite                             1.7.2   2020-12-09 [1] CRAN (R 4.1.0)</w:t>
+        <w:t xml:space="preserve">#&gt;  lifecycle                            1.0.0   2021-02-15 [1] CRAN (R 4.1.0)</w:t>
       </w:r>
       <w:r>
         <w:br/>
@@ -10616,7 +10598,7 @@
         <w:rPr>
           <w:rStyle w:val="VerbatimChar"/>
         </w:rPr>
-        <w:t xml:space="preserve">#&gt;  knitr                                1.33    2021-04-24 [1] CRAN (R 4.1.0)</w:t>
+        <w:t xml:space="preserve">#&gt;  lubridate                            1.7.10  2021-02-26 [1] CRAN (R 4.1.0)</w:t>
       </w:r>
       <w:r>
         <w:br/>
@@ -10625,7 +10607,7 @@
         <w:rPr>
           <w:rStyle w:val="VerbatimChar"/>
         </w:rPr>
-        <w:t xml:space="preserve">#&gt;  labeling                             0.4.2   2020-10-20 [1] CRAN (R 4.1.0)</w:t>
+        <w:t xml:space="preserve">#&gt;  magrittr                             2.0.1   2020-11-17 [1] CRAN (R 4.1.0)</w:t>
       </w:r>
       <w:r>
         <w:br/>
@@ -10634,7 +10616,7 @@
         <w:rPr>
           <w:rStyle w:val="VerbatimChar"/>
         </w:rPr>
-        <w:t xml:space="preserve">#&gt;  lifecycle                            1.0.0   2021-02-15 [1] CRAN (R 4.1.0)</w:t>
+        <w:t xml:space="preserve">#&gt;  munsell                              0.5.0   2018-06-12 [1] CRAN (R 4.1.0)</w:t>
       </w:r>
       <w:r>
         <w:br/>
@@ -10643,7 +10625,7 @@
         <w:rPr>
           <w:rStyle w:val="VerbatimChar"/>
         </w:rPr>
-        <w:t xml:space="preserve">#&gt;  lubridate                            1.7.10  2021-02-26 [1] CRAN (R 4.1.0)</w:t>
+        <w:t xml:space="preserve">#&gt;  officer                            * 0.3.18  2021-04-02 [1] CRAN (R 4.1.0)</w:t>
       </w:r>
       <w:r>
         <w:br/>
@@ -10652,7 +10634,7 @@
         <w:rPr>
           <w:rStyle w:val="VerbatimChar"/>
         </w:rPr>
-        <w:t xml:space="preserve">#&gt;  magrittr                             2.0.1   2020-11-17 [1] CRAN (R 4.1.0)</w:t>
+        <w:t xml:space="preserve">#&gt;  patchwork                          * 1.1.1   2020-12-17 [1] CRAN (R 4.1.0)</w:t>
       </w:r>
       <w:r>
         <w:br/>
@@ -10661,7 +10643,7 @@
         <w:rPr>
           <w:rStyle w:val="VerbatimChar"/>
         </w:rPr>
-        <w:t xml:space="preserve">#&gt;  memoise                              2.0.0   2021-01-26 [1] CRAN (R 4.1.0)</w:t>
+        <w:t xml:space="preserve">#&gt;  pillar                               1.6.1   2021-05-16 [1] CRAN (R 4.1.0)</w:t>
       </w:r>
       <w:r>
         <w:br/>
@@ -10670,7 +10652,7 @@
         <w:rPr>
           <w:rStyle w:val="VerbatimChar"/>
         </w:rPr>
-        <w:t xml:space="preserve">#&gt;  munsell                              0.5.0   2018-06-12 [1] CRAN (R 4.1.0)</w:t>
+        <w:t xml:space="preserve">#&gt;  pkgconfig                            2.0.3   2019-09-22 [1] CRAN (R 4.1.0)</w:t>
       </w:r>
       <w:r>
         <w:br/>
@@ -10679,7 +10661,7 @@
         <w:rPr>
           <w:rStyle w:val="VerbatimChar"/>
         </w:rPr>
-        <w:t xml:space="preserve">#&gt;  officedown                         * 0.2.2   2021-04-05 [1] CRAN (R 4.1.0)</w:t>
+        <w:t xml:space="preserve">#&gt;  purrr                                0.3.4   2020-04-17 [1] CRAN (R 4.1.0)</w:t>
       </w:r>
       <w:r>
         <w:br/>
@@ -10688,7 +10670,7 @@
         <w:rPr>
           <w:rStyle w:val="VerbatimChar"/>
         </w:rPr>
-        <w:t xml:space="preserve">#&gt;  officer                            * 0.3.18  2021-04-02 [1] CRAN (R 4.1.0)</w:t>
+        <w:t xml:space="preserve">#&gt;  R6                                   2.5.0   2020-10-28 [1] CRAN (R 4.1.0)</w:t>
       </w:r>
       <w:r>
         <w:br/>
@@ -10697,7 +10679,7 @@
         <w:rPr>
           <w:rStyle w:val="VerbatimChar"/>
         </w:rPr>
-        <w:t xml:space="preserve">#&gt;  patchwork                          * 1.1.1   2020-12-17 [1] CRAN (R 4.1.0)</w:t>
+        <w:t xml:space="preserve">#&gt;  RColorBrewer                         1.1-2   2014-12-07 [1] CRAN (R 4.1.0)</w:t>
       </w:r>
       <w:r>
         <w:br/>
@@ -10706,7 +10688,7 @@
         <w:rPr>
           <w:rStyle w:val="VerbatimChar"/>
         </w:rPr>
-        <w:t xml:space="preserve">#&gt;  pillar                               1.6.1   2021-05-16 [1] CRAN (R 4.1.0)</w:t>
+        <w:t xml:space="preserve">#&gt;  Rcpp                                 1.0.6   2021-01-15 [1] CRAN (R 4.1.0)</w:t>
       </w:r>
       <w:r>
         <w:br/>
@@ -10715,7 +10697,7 @@
         <w:rPr>
           <w:rStyle w:val="VerbatimChar"/>
         </w:rPr>
-        <w:t xml:space="preserve">#&gt;  pkgconfig                            2.0.3   2019-09-22 [1] CRAN (R 4.1.0)</w:t>
+        <w:t xml:space="preserve">#&gt;  readODS                              1.7.0   2020-07-10 [1] CRAN (R 4.1.0)</w:t>
       </w:r>
       <w:r>
         <w:br/>
@@ -10724,7 +10706,7 @@
         <w:rPr>
           <w:rStyle w:val="VerbatimChar"/>
         </w:rPr>
-        <w:t xml:space="preserve">#&gt;  purrr                                0.3.4   2020-04-17 [1] CRAN (R 4.1.0)</w:t>
+        <w:t xml:space="preserve">#&gt;  readr                                1.4.0   2020-10-05 [1] CRAN (R 4.1.0)</w:t>
       </w:r>
       <w:r>
         <w:br/>
@@ -10733,7 +10715,7 @@
         <w:rPr>
           <w:rStyle w:val="VerbatimChar"/>
         </w:rPr>
-        <w:t xml:space="preserve">#&gt;  R6                                   2.5.0   2020-10-28 [1] CRAN (R 4.1.0)</w:t>
+        <w:t xml:space="preserve">#&gt;  Reproducibility.in.Plant.Pathology * 0.0.1-2 2021-06-14 [1] local         </w:t>
       </w:r>
       <w:r>
         <w:br/>
@@ -10742,7 +10724,7 @@
         <w:rPr>
           <w:rStyle w:val="VerbatimChar"/>
         </w:rPr>
-        <w:t xml:space="preserve">#&gt;  RColorBrewer                         1.1-2   2014-12-07 [1] CRAN (R 4.1.0)</w:t>
+        <w:t xml:space="preserve">#&gt;  rlang                                0.4.11  2021-04-30 [1] CRAN (R 4.1.0)</w:t>
       </w:r>
       <w:r>
         <w:br/>
@@ -10751,7 +10733,7 @@
         <w:rPr>
           <w:rStyle w:val="VerbatimChar"/>
         </w:rPr>
-        <w:t xml:space="preserve">#&gt;  Rcpp                                 1.0.6   2021-01-15 [1] CRAN (R 4.1.0)</w:t>
+        <w:t xml:space="preserve">#&gt;  rmarkdown                            2.9     2021-06-15 [1] CRAN (R 4.1.0)</w:t>
       </w:r>
       <w:r>
         <w:br/>
@@ -10760,7 +10742,7 @@
         <w:rPr>
           <w:rStyle w:val="VerbatimChar"/>
         </w:rPr>
-        <w:t xml:space="preserve">#&gt;  readODS                              1.7.0   2020-07-10 [1] CRAN (R 4.1.0)</w:t>
+        <w:t xml:space="preserve">#&gt;  rstudioapi                           0.13    2020-11-12 [1] CRAN (R 4.1.0)</w:t>
       </w:r>
       <w:r>
         <w:br/>
@@ -10769,61 +10751,7 @@
         <w:rPr>
           <w:rStyle w:val="VerbatimChar"/>
         </w:rPr>
-        <w:t xml:space="preserve">#&gt;  readr                                1.4.0   2020-10-05 [1] CRAN (R 4.1.0)</w:t>
-      </w:r>
-      <w:r>
-        <w:br/>
-      </w:r>
-      <w:r>
-        <w:rPr>
-          <w:rStyle w:val="VerbatimChar"/>
-        </w:rPr>
-        <w:t xml:space="preserve">#&gt;  Reproducibility.in.Plant.Pathology * 0.0.1-2 2021-06-14 [1] local         </w:t>
-      </w:r>
-      <w:r>
-        <w:br/>
-      </w:r>
-      <w:r>
-        <w:rPr>
-          <w:rStyle w:val="VerbatimChar"/>
-        </w:rPr>
-        <w:t xml:space="preserve">#&gt;  rlang                                0.4.11  2021-04-30 [1] CRAN (R 4.1.0)</w:t>
-      </w:r>
-      <w:r>
-        <w:br/>
-      </w:r>
-      <w:r>
-        <w:rPr>
-          <w:rStyle w:val="VerbatimChar"/>
-        </w:rPr>
-        <w:t xml:space="preserve">#&gt;  rmarkdown                            2.9     2021-06-15 [1] CRAN (R 4.1.0)</w:t>
-      </w:r>
-      <w:r>
-        <w:br/>
-      </w:r>
-      <w:r>
-        <w:rPr>
-          <w:rStyle w:val="VerbatimChar"/>
-        </w:rPr>
-        <w:t xml:space="preserve">#&gt;  rstudioapi                           0.13    2020-11-12 [1] CRAN (R 4.1.0)</w:t>
-      </w:r>
-      <w:r>
-        <w:br/>
-      </w:r>
-      <w:r>
-        <w:rPr>
-          <w:rStyle w:val="VerbatimChar"/>
-        </w:rPr>
         <w:t xml:space="preserve">#&gt;  rsvg                               * 2.1.2   2021-05-03 [1] CRAN (R 4.1.0)</w:t>
-      </w:r>
-      <w:r>
-        <w:br/>
-      </w:r>
-      <w:r>
-        <w:rPr>
-          <w:rStyle w:val="VerbatimChar"/>
-        </w:rPr>
-        <w:t xml:space="preserve">#&gt;  rvg                                  0.2.5   2020-06-30 [1] CRAN (R 4.1.0)</w:t>
       </w:r>
       <w:r>
         <w:br/>
@@ -11058,7 +10986,7 @@
         <w:rPr>
           <w:rStyle w:val="VerbatimChar"/>
         </w:rPr>
-        <w:t xml:space="preserve">#&gt; Head:     [ecdba98] 2021-06-15: fix issues that prevented PDF from building</w:t>
+        <w:t xml:space="preserve">#&gt; Head:     [f0dd4c2] 2021-06-16: Update Word output doc</w:t>
       </w:r>
     </w:p>
     <w:bookmarkEnd w:id="99"/>

</xml_diff>

<commit_message>
Tidy up figure and table captions
</commit_message>
<xml_diff>
--- a/analysis/paper/paper.docx
+++ b/analysis/paper/paper.docx
@@ -7967,11 +7967,11 @@
       <w:r>
         <w:t xml:space="preserve">(#tab:reproducibility_score)</w:t>
       </w:r>
-      <w:bookmarkStart w:id="313fab63-6241-4232-9910-d6e26f58ff22" w:name="tab:reproducibility_score"/>
-      <w:r>
-        <w:t xml:space="preserve">(\#reproducibility) Tally of reproducibility scores where '0' is not reproducible and '12' is fully reproducible, e.g., all software cited, software used are freely available to anyone, computational methods (statistical analysis or other computational code) are freely available for download and use, and raw data are available for download and use.</w:t>
-      </w:r>
-      <w:bookmarkEnd w:id="313fab63-6241-4232-9910-d6e26f58ff22"/>
+      <w:bookmarkStart w:id="311ec01c-0505-4f93-bba0-c109572db79c" w:name="tab:reproducibility_score"/>
+      <w:r>
+        <w:t xml:space="preserve">Tally of reproducibility scores where '0' is not reproducible and '12' is fully reproducible, e.g., all software cited, software used are freely available to anyone, computational methods (statistical analysis or other computational code) are freely available for download and use, and raw data are available for download and use.</w:t>
+      </w:r>
+      <w:bookmarkEnd w:id="311ec01c-0505-4f93-bba0-c109572db79c"/>
     </w:p>
     <w:tbl xmlns:w="http://schemas.openxmlformats.org/wordprocessingml/2006/main" xmlns:r="http://schemas.openxmlformats.org/officeDocument/2006/relationships" xmlns:w14="http://schemas.microsoft.com/office/word/2010/wordml" xmlns:wp="http://schemas.openxmlformats.org/drawingml/2006/wordprocessingDrawing" xmlns:a="http://schemas.openxmlformats.org/drawingml/2006/main" xmlns:pic="http://schemas.openxmlformats.org/drawingml/2006/picture">
       <w:tblPr>
@@ -9574,7 +9574,7 @@
           <wp:inline>
             <wp:extent cx="3022600" cy="3022600"/>
             <wp:effectExtent b="0" l="0" r="0" t="0"/>
-            <wp:docPr descr="Figure 2: Aggregated article scores for each of the four categories, (i), computational methods availability 0 - not available or not mentioned to 3 - freely available online to anonymous users. (ii) Shows ‘Software availability,’ where ‘0’ was ‘Not available or not mentioned in the publication’; ‘1’ was ‘Expensive proprietary software that only institutions would typically purchase’; ‘2’ was ‘Used proprietary software that most individuals can afford (e.g., Excel) or SAS that is now available free for use with a university login’; and ‘3’ was ‘Used entirely open source and free software (e.g., R, Julia, Python)’; ‘NA’ indicates that no specialised software was necessary or used. (iii) Displays ‘Software citated,’ where ‘0’ was ‘Not available or not mentioned in the publication’; ‘1’ was ‘Software mentioned by name only’; ‘2’ was ‘Software cited with version number’; and ‘3’ was ‘All software components (SAS PROCs, R, Julia or Python packages, etc.) cited’; ‘NA’ indicates that no specialised software was necessary or used. (iv) Shows ‘Data availability,’ where ‘0’ was ‘Not available or not mentioned in the publication’; ‘1’ was ‘Available upon request to the author; ’2’ was ‘Online, but inconvenient or non-permanent (e.g., login needed, paywall, FTP server, personal lab website that may disappear, or may have already disappeared)’; and ‘3’ was ‘Freely available online to anonymous users for foreseeable future (e.g., archived using Zenodo, dataverse or university library or some other proper archiving system)’; ‘NA’ indicates that no data were generated, e.g. a methods paper." title="" id="1" name="Picture"/>
+            <wp:docPr descr="Figure 2: Aggregated article scores for each of the four categories, (i) shows computational methods availability 0 - not available or not mentioned to 3 - freely available online to anonymous users. (ii) presents ‘Software availability,’ where ‘0’ was ‘Not available or not mentioned in the publication’; ‘1’ was ‘Expensive proprietary software that only institutions would typically purchase’; ‘2’ was ‘Used proprietary software that most individuals can afford (e.g., Excel) or SAS that is now available free for use with a university login’; and ‘3’ was ‘Used entirely open source and free software (e.g., R, Julia, Python)’; ‘NA’ indicates that no specialised software was necessary or used. (iii) displays ‘Software citated,’ where ‘0’ was ‘Not available or not mentioned in the publication’; ‘1’ was ‘Software mentioned by name only’; ‘2’ was ‘Software cited with version number’; and ‘3’ was ‘All software components (SAS PROCs, R, Julia or Python packages, etc.) cited’; ‘NA’ indicates that no specialised software was necessary or used. (iv) shows ‘Data availability,’ where ‘0’ was ‘Not available or not mentioned in the publication’; ‘1’ was ‘Available upon request to the author; ’2’ was ‘Online, but inconvenient or non-permanent (e.g., login needed, paywall, FTP server, personal lab website that may disappear, or may have already disappeared)’; and ‘3’ was ‘Freely available online to anonymous users for foreseeable future (e.g., archived using Zenodo, dataverse or university library or some other proper archiving system)’; ‘NA’ indicates that no data were generated, e.g. a methods paper." title="" id="1" name="Picture"/>
             <a:graphic>
               <a:graphicData uri="http://schemas.openxmlformats.org/drawingml/2006/picture">
                 <pic:pic>
@@ -9617,7 +9617,7 @@
         <w:pStyle w:val="ImageCaption"/>
       </w:pPr>
       <w:r>
-        <w:t xml:space="preserve">Figure 2: Aggregated article scores for each of the four categories, (i), computational methods availability 0 - not available or not mentioned to 3 - freely available online to anonymous users. (ii) Shows</w:t>
+        <w:t xml:space="preserve">Figure 2: Aggregated article scores for each of the four categories, (i) shows computational methods availability 0 - not available or not mentioned to 3 - freely available online to anonymous users. (ii) presents</w:t>
       </w:r>
       <w:r>
         <w:t xml:space="preserve"> </w:t>
@@ -9785,7 +9785,7 @@
         <w:t xml:space="preserve"> </w:t>
       </w:r>
       <w:r>
-        <w:t xml:space="preserve">indicates that no specialised software was necessary or used. (iii) Displays</w:t>
+        <w:t xml:space="preserve">indicates that no specialised software was necessary or used. (iii) displays</w:t>
       </w:r>
       <w:r>
         <w:t xml:space="preserve"> </w:t>
@@ -9953,7 +9953,7 @@
         <w:t xml:space="preserve"> </w:t>
       </w:r>
       <w:r>
-        <w:t xml:space="preserve">indicates that no specialised software was necessary or used. (iv) Shows</w:t>
+        <w:t xml:space="preserve">indicates that no specialised software was necessary or used. (iv) shows</w:t>
       </w:r>
       <w:r>
         <w:t xml:space="preserve"> </w:t>
@@ -10166,7 +10166,7 @@
           <m:t>:</m:t>
         </m:r>
         <m:r>
-          <m:t>13</m:t>
+          <m:t>23</m:t>
         </m:r>
         <m:r>
           <m:rPr>
@@ -10175,7 +10175,7 @@
           <m:t>:</m:t>
         </m:r>
         <m:r>
-          <m:t>54</m:t>
+          <m:t>09</m:t>
         </m:r>
       </m:oMath>
       <w:r>
@@ -10347,6 +10347,15 @@
           <w:rStyle w:val="VerbatimChar"/>
         </w:rPr>
         <w:t xml:space="preserve">#&gt;  cli                                  2.5.0   2021-04-26 [1] CRAN (R 4.1.0)</w:t>
+      </w:r>
+      <w:r>
+        <w:br/>
+      </w:r>
+      <w:r>
+        <w:rPr>
+          <w:rStyle w:val="VerbatimChar"/>
+        </w:rPr>
+        <w:t xml:space="preserve">#&gt;  codetools                            0.2-18  2020-11-04 [2] CRAN (R 4.1.0)</w:t>
       </w:r>
       <w:r>
         <w:br/>

</xml_diff>

<commit_message>
Clarify use of hurdle model
</commit_message>
<xml_diff>
--- a/analysis/paper/paper.docx
+++ b/analysis/paper/paper.docx
@@ -2249,7 +2249,7 @@
         <w:t xml:space="preserve"> </w:t>
       </w:r>
       <w:r>
-        <w:t xml:space="preserve">family function due to zero-inflated continuous data.</w:t>
+        <w:t xml:space="preserve">family function due to zero-inflated continuous data and the assumption that a zero value would only come from one process, the scoring.</w:t>
       </w:r>
       <w:r>
         <w:t xml:space="preserve"> </w:t>
@@ -10166,7 +10166,7 @@
           <m:t>:</m:t>
         </m:r>
         <m:r>
-          <m:t>23</m:t>
+          <m:t>49</m:t>
         </m:r>
         <m:r>
           <m:rPr>
@@ -10175,7 +10175,7 @@
           <m:t>:</m:t>
         </m:r>
         <m:r>
-          <m:t>09</m:t>
+          <m:t>02</m:t>
         </m:r>
       </m:oMath>
       <w:r>
@@ -10347,15 +10347,6 @@
           <w:rStyle w:val="VerbatimChar"/>
         </w:rPr>
         <w:t xml:space="preserve">#&gt;  cli                                  2.5.0   2021-04-26 [1] CRAN (R 4.1.0)</w:t>
-      </w:r>
-      <w:r>
-        <w:br/>
-      </w:r>
-      <w:r>
-        <w:rPr>
-          <w:rStyle w:val="VerbatimChar"/>
-        </w:rPr>
-        <w:t xml:space="preserve">#&gt;  codetools                            0.2-18  2020-11-04 [2] CRAN (R 4.1.0)</w:t>
       </w:r>
       <w:r>
         <w:br/>

</xml_diff>

<commit_message>
Use .eps files in place of .png or .pdf and embed font
</commit_message>
<xml_diff>
--- a/analysis/paper/paper.docx
+++ b/analysis/paper/paper.docx
@@ -3673,11 +3673,11 @@
       <w:r>
         <w:t xml:space="preserve"> </w:t>
       </w:r>
-      <w:bookmarkStart w:id="2c0cd1fe-7662-4f67-9303-6841d4ec8cf1" w:name="tab:journals"/>
+      <w:bookmarkStart w:id="0b0f6e56-9188-485d-8d13-14f0427abd0a" w:name="tab:journals"/>
       <w:r>
         <w:t xml:space="preserve">Journal titles selected for inclusion and the number (n) of articles from each journal that were evaluated.</w:t>
       </w:r>
-      <w:bookmarkEnd w:id="2c0cd1fe-7662-4f67-9303-6841d4ec8cf1"/>
+      <w:bookmarkEnd w:id="0b0f6e56-9188-485d-8d13-14f0427abd0a"/>
     </w:p>
     <w:tbl xmlns:w="http://schemas.openxmlformats.org/wordprocessingml/2006/main" xmlns:r="http://schemas.openxmlformats.org/officeDocument/2006/relationships" xmlns:w14="http://schemas.microsoft.com/office/word/2010/wordml" xmlns:wp="http://schemas.openxmlformats.org/drawingml/2006/wordprocessingDrawing" xmlns:a="http://schemas.openxmlformats.org/drawingml/2006/main" xmlns:pic="http://schemas.openxmlformats.org/drawingml/2006/picture">
       <w:tblPr>
@@ -5125,11 +5125,11 @@
       <w:r>
         <w:t xml:space="preserve"> </w:t>
       </w:r>
-      <w:bookmarkStart w:id="8b5a7526-7e2a-437f-bebc-cac2a3dfd4b4" w:name="tab:software-used"/>
+      <w:bookmarkStart w:id="f3379b78-dd8a-41ca-9c69-58b9f9df750a" w:name="tab:software-used"/>
       <w:r>
         <w:t xml:space="preserve">The top ten sofware programs that were found to be used in the papers that were surveyed.</w:t>
       </w:r>
-      <w:bookmarkEnd w:id="8b5a7526-7e2a-437f-bebc-cac2a3dfd4b4"/>
+      <w:bookmarkEnd w:id="f3379b78-dd8a-41ca-9c69-58b9f9df750a"/>
     </w:p>
     <w:tbl xmlns:w="http://schemas.openxmlformats.org/wordprocessingml/2006/main" xmlns:r="http://schemas.openxmlformats.org/officeDocument/2006/relationships" xmlns:w14="http://schemas.microsoft.com/office/word/2010/wordml" xmlns:wp="http://schemas.openxmlformats.org/drawingml/2006/wordprocessingDrawing" xmlns:a="http://schemas.openxmlformats.org/drawingml/2006/main" xmlns:pic="http://schemas.openxmlformats.org/drawingml/2006/picture">
       <w:tblPr>
@@ -6065,11 +6065,11 @@
       <w:r>
         <w:t xml:space="preserve"> </w:t>
       </w:r>
-      <w:bookmarkStart w:id="57a5f79a-204f-47e5-bddf-f22bb0042d05" w:name="tab:scoring"/>
+      <w:bookmarkStart w:id="88823eae-5123-4b33-ad77-61f7f55e774f" w:name="tab:scoring"/>
       <w:r>
         <w:t xml:space="preserve">Articles were scored in four areas for reproducibility on a scale of '0' to '3' by four independent assessors to rank articles in each of four areas, 'Computational methods availability', 'Data availability', 'Software availability' and 'Software citation'.</w:t>
       </w:r>
-      <w:bookmarkEnd w:id="57a5f79a-204f-47e5-bddf-f22bb0042d05"/>
+      <w:bookmarkEnd w:id="88823eae-5123-4b33-ad77-61f7f55e774f"/>
     </w:p>
     <w:tbl xmlns:w="http://schemas.openxmlformats.org/wordprocessingml/2006/main" xmlns:r="http://schemas.openxmlformats.org/officeDocument/2006/relationships" xmlns:w14="http://schemas.microsoft.com/office/word/2010/wordml" xmlns:wp="http://schemas.openxmlformats.org/drawingml/2006/wordprocessingDrawing" xmlns:a="http://schemas.openxmlformats.org/drawingml/2006/main" xmlns:pic="http://schemas.openxmlformats.org/drawingml/2006/picture">
       <w:tblPr>
@@ -7960,1541 +7960,6 @@
         <w:br w:type="page"/>
       </w:r>
     </w:p>
-    <w:p>
-      <w:pPr>
-        <w:pStyle w:val="TableCaption"/>
-      </w:pPr>
-      <w:r>
-        <w:t xml:space="preserve">(#tab:reproducibility_score)</w:t>
-      </w:r>
-      <w:bookmarkStart w:id="311ec01c-0505-4f93-bba0-c109572db79c" w:name="tab:reproducibility_score"/>
-      <w:r>
-        <w:t xml:space="preserve">Tally of reproducibility scores where '0' is not reproducible and '12' is fully reproducible, e.g., all software cited, software used are freely available to anyone, computational methods (statistical analysis or other computational code) are freely available for download and use, and raw data are available for download and use.</w:t>
-      </w:r>
-      <w:bookmarkEnd w:id="311ec01c-0505-4f93-bba0-c109572db79c"/>
-    </w:p>
-    <w:tbl xmlns:w="http://schemas.openxmlformats.org/wordprocessingml/2006/main" xmlns:r="http://schemas.openxmlformats.org/officeDocument/2006/relationships" xmlns:w14="http://schemas.microsoft.com/office/word/2010/wordml" xmlns:wp="http://schemas.openxmlformats.org/drawingml/2006/wordprocessingDrawing" xmlns:a="http://schemas.openxmlformats.org/drawingml/2006/main" xmlns:pic="http://schemas.openxmlformats.org/drawingml/2006/picture">
-      <w:tblPr>
-        NA"/&gt;
-        <w:tblLayout w:type="fixed"/>
-        <w:jc w:val="center"/>
-        <w:tblLook w:firstRow="1" w:lastRow="0" w:firstColumn="0" w:lastColumn="0" w:noHBand="0" w:noVBand="1"/>
-      </w:tblPr>
-      <w:tblGrid>
-        <w:gridCol w:w="985"/>
-        <w:gridCol w:w="655"/>
-        <w:gridCol w:w="1169"/>
-      </w:tblGrid>
-      <w:tr>
-        <w:trPr>
-          <w:cantSplit/>
-          <w:trHeight w:val="577" w:hRule="auto"/>
-          <w:tblHeader/>
-        </w:trPr>
-        <w:tc>
-          <w:tcPr>
-            <w:tcBorders>
-              <w:bottom w:val="single" w:sz="16" w:space="0" w:color="666666"/>
-              <w:top w:val="single" w:sz="16" w:space="0" w:color="666666"/>
-            </w:tcBorders>
-            <w:shd w:val="clear" w:color="auto" w:fill="FFFFFF"/>
-            <w:tcMar>
-              <w:top w:w="0" w:type="dxa"/>
-              <w:bottom w:w="0" w:type="dxa"/>
-              <w:left w:w="0" w:type="dxa"/>
-              <w:right w:w="0" w:type="dxa"/>
-            </w:tcMar>
-            <w:vAlign w:val="center"/>
-          </w:tcPr>
-          <w:p>
-            <w:pPr>
-              <w:jc w:val="right"/>
-              <w:spacing w:after="100" w:before="100" w:line="240"/>
-              <w:ind w:firstLine="0" w:left="100" w:right="100"/>
-            </w:pPr>
-            <w:r xmlns:w="http://schemas.openxmlformats.org/wordprocessingml/2006/main" xmlns:wp="http://schemas.openxmlformats.org/drawingml/2006/wordprocessingDrawing" xmlns:r="http://schemas.openxmlformats.org/officeDocument/2006/relationships" xmlns:w14="http://schemas.microsoft.com/office/word/2010/wordml">
-              <w:rPr>
-                <w:rFonts w:ascii="Helvetica" w:hAnsi="Helvetica" w:eastAsia="Helvetica" w:cs="Helvetica"/>
-                <w:sz w:val="22"/>
-                <w:szCs w:val="22"/>
-                <w:color w:val="000000"/>
-              </w:rPr>
-              <w:t xml:space="preserve">Score</w:t>
-            </w:r>
-          </w:p>
-        </w:tc>
-        <w:tc>
-          <w:tcPr>
-            <w:tcBorders>
-              <w:bottom w:val="single" w:sz="16" w:space="0" w:color="666666"/>
-              <w:top w:val="single" w:sz="16" w:space="0" w:color="666666"/>
-            </w:tcBorders>
-            <w:shd w:val="clear" w:color="auto" w:fill="FFFFFF"/>
-            <w:tcMar>
-              <w:top w:w="0" w:type="dxa"/>
-              <w:bottom w:w="0" w:type="dxa"/>
-              <w:left w:w="0" w:type="dxa"/>
-              <w:right w:w="0" w:type="dxa"/>
-            </w:tcMar>
-            <w:vAlign w:val="center"/>
-          </w:tcPr>
-          <w:p>
-            <w:pPr>
-              <w:jc w:val="right"/>
-              <w:spacing w:after="100" w:before="100" w:line="240"/>
-              <w:ind w:firstLine="0" w:left="100" w:right="100"/>
-            </w:pPr>
-            <w:r xmlns:w="http://schemas.openxmlformats.org/wordprocessingml/2006/main" xmlns:wp="http://schemas.openxmlformats.org/drawingml/2006/wordprocessingDrawing" xmlns:r="http://schemas.openxmlformats.org/officeDocument/2006/relationships" xmlns:w14="http://schemas.microsoft.com/office/word/2010/wordml">
-              <w:rPr>
-                <w:rFonts w:ascii="Helvetica" w:hAnsi="Helvetica" w:eastAsia="Helvetica" w:cs="Helvetica"/>
-                <w:sz w:val="22"/>
-                <w:szCs w:val="22"/>
-                <w:color w:val="000000"/>
-              </w:rPr>
-              <w:t xml:space="preserve">n</w:t>
-            </w:r>
-          </w:p>
-        </w:tc>
-        <w:tc>
-          <w:tcPr>
-            <w:tcBorders>
-              <w:bottom w:val="single" w:sz="16" w:space="0" w:color="666666"/>
-              <w:top w:val="single" w:sz="16" w:space="0" w:color="666666"/>
-            </w:tcBorders>
-            <w:shd w:val="clear" w:color="auto" w:fill="FFFFFF"/>
-            <w:tcMar>
-              <w:top w:w="0" w:type="dxa"/>
-              <w:bottom w:w="0" w:type="dxa"/>
-              <w:left w:w="0" w:type="dxa"/>
-              <w:right w:w="0" w:type="dxa"/>
-            </w:tcMar>
-            <w:vAlign w:val="center"/>
-          </w:tcPr>
-          <w:p>
-            <w:pPr>
-              <w:jc w:val="left"/>
-              <w:spacing w:after="100" w:before="100" w:line="240"/>
-              <w:ind w:firstLine="0" w:left="100" w:right="100"/>
-            </w:pPr>
-            <w:r xmlns:w="http://schemas.openxmlformats.org/wordprocessingml/2006/main" xmlns:wp="http://schemas.openxmlformats.org/drawingml/2006/wordprocessingDrawing" xmlns:r="http://schemas.openxmlformats.org/officeDocument/2006/relationships" xmlns:w14="http://schemas.microsoft.com/office/word/2010/wordml">
-              <w:rPr>
-                <w:rFonts w:ascii="Helvetica" w:hAnsi="Helvetica" w:eastAsia="Helvetica" w:cs="Helvetica"/>
-                <w:sz w:val="22"/>
-                <w:szCs w:val="22"/>
-                <w:color w:val="000000"/>
-              </w:rPr>
-              <w:t xml:space="preserve">Percent</w:t>
-            </w:r>
-          </w:p>
-        </w:tc>
-      </w:tr>
-      <w:tr>
-        <w:trPr>
-          <w:cantSplit/>
-          <w:trHeight w:val="569" w:hRule="auto"/>
-        </w:trPr>
-        <w:tc>
-          <w:tcPr>
-            <w:tcBorders/>
-            <w:shd w:val="clear" w:color="auto" w:fill="FFFFFF"/>
-            <w:tcMar>
-              <w:top w:w="0" w:type="dxa"/>
-              <w:bottom w:w="0" w:type="dxa"/>
-              <w:left w:w="0" w:type="dxa"/>
-              <w:right w:w="0" w:type="dxa"/>
-            </w:tcMar>
-            <w:vAlign w:val="center"/>
-          </w:tcPr>
-          <w:p>
-            <w:pPr>
-              <w:jc w:val="right"/>
-              <w:spacing w:after="100" w:before="100" w:line="240"/>
-              <w:ind w:firstLine="0" w:left="100" w:right="100"/>
-            </w:pPr>
-            <w:r xmlns:w="http://schemas.openxmlformats.org/wordprocessingml/2006/main" xmlns:wp="http://schemas.openxmlformats.org/drawingml/2006/wordprocessingDrawing" xmlns:r="http://schemas.openxmlformats.org/officeDocument/2006/relationships" xmlns:w14="http://schemas.microsoft.com/office/word/2010/wordml">
-              <w:rPr>
-                <w:rFonts w:ascii="Helvetica" w:hAnsi="Helvetica" w:eastAsia="Helvetica" w:cs="Helvetica"/>
-                <w:sz w:val="22"/>
-                <w:szCs w:val="22"/>
-                <w:color w:val="000000"/>
-              </w:rPr>
-              <w:t xml:space="preserve">0.0</w:t>
-            </w:r>
-          </w:p>
-        </w:tc>
-        <w:tc>
-          <w:tcPr>
-            <w:tcBorders/>
-            <w:shd w:val="clear" w:color="auto" w:fill="FFFFFF"/>
-            <w:tcMar>
-              <w:top w:w="0" w:type="dxa"/>
-              <w:bottom w:w="0" w:type="dxa"/>
-              <w:left w:w="0" w:type="dxa"/>
-              <w:right w:w="0" w:type="dxa"/>
-            </w:tcMar>
-            <w:vAlign w:val="center"/>
-          </w:tcPr>
-          <w:p>
-            <w:pPr>
-              <w:jc w:val="right"/>
-              <w:spacing w:after="100" w:before="100" w:line="240"/>
-              <w:ind w:firstLine="0" w:left="100" w:right="100"/>
-            </w:pPr>
-            <w:r xmlns:w="http://schemas.openxmlformats.org/wordprocessingml/2006/main" xmlns:wp="http://schemas.openxmlformats.org/drawingml/2006/wordprocessingDrawing" xmlns:r="http://schemas.openxmlformats.org/officeDocument/2006/relationships" xmlns:w14="http://schemas.microsoft.com/office/word/2010/wordml">
-              <w:rPr>
-                <w:rFonts w:ascii="Helvetica" w:hAnsi="Helvetica" w:eastAsia="Helvetica" w:cs="Helvetica"/>
-                <w:sz w:val="22"/>
-                <w:szCs w:val="22"/>
-                <w:color w:val="000000"/>
-              </w:rPr>
-              <w:t xml:space="preserve">53</w:t>
-            </w:r>
-          </w:p>
-        </w:tc>
-        <w:tc>
-          <w:tcPr>
-            <w:tcBorders/>
-            <w:shd w:val="clear" w:color="auto" w:fill="FFFFFF"/>
-            <w:tcMar>
-              <w:top w:w="0" w:type="dxa"/>
-              <w:bottom w:w="0" w:type="dxa"/>
-              <w:left w:w="0" w:type="dxa"/>
-              <w:right w:w="0" w:type="dxa"/>
-            </w:tcMar>
-            <w:vAlign w:val="center"/>
-          </w:tcPr>
-          <w:p>
-            <w:pPr>
-              <w:jc w:val="left"/>
-              <w:spacing w:after="100" w:before="100" w:line="240"/>
-              <w:ind w:firstLine="0" w:left="100" w:right="100"/>
-            </w:pPr>
-            <w:r xmlns:w="http://schemas.openxmlformats.org/wordprocessingml/2006/main" xmlns:wp="http://schemas.openxmlformats.org/drawingml/2006/wordprocessingDrawing" xmlns:r="http://schemas.openxmlformats.org/officeDocument/2006/relationships" xmlns:w14="http://schemas.microsoft.com/office/word/2010/wordml">
-              <w:rPr>
-                <w:rFonts w:ascii="Helvetica" w:hAnsi="Helvetica" w:eastAsia="Helvetica" w:cs="Helvetica"/>
-                <w:sz w:val="22"/>
-                <w:szCs w:val="22"/>
-                <w:color w:val="000000"/>
-              </w:rPr>
-              <w:t xml:space="preserve">17.7%</w:t>
-            </w:r>
-          </w:p>
-        </w:tc>
-      </w:tr>
-      <w:tr>
-        <w:trPr>
-          <w:cantSplit/>
-          <w:trHeight w:val="569" w:hRule="auto"/>
-        </w:trPr>
-        <w:tc>
-          <w:tcPr>
-            <w:tcBorders/>
-            <w:shd w:val="clear" w:color="auto" w:fill="FFFFFF"/>
-            <w:tcMar>
-              <w:top w:w="0" w:type="dxa"/>
-              <w:bottom w:w="0" w:type="dxa"/>
-              <w:left w:w="0" w:type="dxa"/>
-              <w:right w:w="0" w:type="dxa"/>
-            </w:tcMar>
-            <w:vAlign w:val="center"/>
-          </w:tcPr>
-          <w:p>
-            <w:pPr>
-              <w:jc w:val="right"/>
-              <w:spacing w:after="100" w:before="100" w:line="240"/>
-              <w:ind w:firstLine="0" w:left="100" w:right="100"/>
-            </w:pPr>
-            <w:r xmlns:w="http://schemas.openxmlformats.org/wordprocessingml/2006/main" xmlns:wp="http://schemas.openxmlformats.org/drawingml/2006/wordprocessingDrawing" xmlns:r="http://schemas.openxmlformats.org/officeDocument/2006/relationships" xmlns:w14="http://schemas.microsoft.com/office/word/2010/wordml">
-              <w:rPr>
-                <w:rFonts w:ascii="Helvetica" w:hAnsi="Helvetica" w:eastAsia="Helvetica" w:cs="Helvetica"/>
-                <w:sz w:val="22"/>
-                <w:szCs w:val="22"/>
-                <w:color w:val="000000"/>
-              </w:rPr>
-              <w:t xml:space="preserve">8.3</w:t>
-            </w:r>
-          </w:p>
-        </w:tc>
-        <w:tc>
-          <w:tcPr>
-            <w:tcBorders/>
-            <w:shd w:val="clear" w:color="auto" w:fill="FFFFFF"/>
-            <w:tcMar>
-              <w:top w:w="0" w:type="dxa"/>
-              <w:bottom w:w="0" w:type="dxa"/>
-              <w:left w:w="0" w:type="dxa"/>
-              <w:right w:w="0" w:type="dxa"/>
-            </w:tcMar>
-            <w:vAlign w:val="center"/>
-          </w:tcPr>
-          <w:p>
-            <w:pPr>
-              <w:jc w:val="right"/>
-              <w:spacing w:after="100" w:before="100" w:line="240"/>
-              <w:ind w:firstLine="0" w:left="100" w:right="100"/>
-            </w:pPr>
-            <w:r xmlns:w="http://schemas.openxmlformats.org/wordprocessingml/2006/main" xmlns:wp="http://schemas.openxmlformats.org/drawingml/2006/wordprocessingDrawing" xmlns:r="http://schemas.openxmlformats.org/officeDocument/2006/relationships" xmlns:w14="http://schemas.microsoft.com/office/word/2010/wordml">
-              <w:rPr>
-                <w:rFonts w:ascii="Helvetica" w:hAnsi="Helvetica" w:eastAsia="Helvetica" w:cs="Helvetica"/>
-                <w:sz w:val="22"/>
-                <w:szCs w:val="22"/>
-                <w:color w:val="000000"/>
-              </w:rPr>
-              <w:t xml:space="preserve">5</w:t>
-            </w:r>
-          </w:p>
-        </w:tc>
-        <w:tc>
-          <w:tcPr>
-            <w:tcBorders/>
-            <w:shd w:val="clear" w:color="auto" w:fill="FFFFFF"/>
-            <w:tcMar>
-              <w:top w:w="0" w:type="dxa"/>
-              <w:bottom w:w="0" w:type="dxa"/>
-              <w:left w:w="0" w:type="dxa"/>
-              <w:right w:w="0" w:type="dxa"/>
-            </w:tcMar>
-            <w:vAlign w:val="center"/>
-          </w:tcPr>
-          <w:p>
-            <w:pPr>
-              <w:jc w:val="left"/>
-              <w:spacing w:after="100" w:before="100" w:line="240"/>
-              <w:ind w:firstLine="0" w:left="100" w:right="100"/>
-            </w:pPr>
-            <w:r xmlns:w="http://schemas.openxmlformats.org/wordprocessingml/2006/main" xmlns:wp="http://schemas.openxmlformats.org/drawingml/2006/wordprocessingDrawing" xmlns:r="http://schemas.openxmlformats.org/officeDocument/2006/relationships" xmlns:w14="http://schemas.microsoft.com/office/word/2010/wordml">
-              <w:rPr>
-                <w:rFonts w:ascii="Helvetica" w:hAnsi="Helvetica" w:eastAsia="Helvetica" w:cs="Helvetica"/>
-                <w:sz w:val="22"/>
-                <w:szCs w:val="22"/>
-                <w:color w:val="000000"/>
-              </w:rPr>
-              <w:t xml:space="preserve">1.7%</w:t>
-            </w:r>
-          </w:p>
-        </w:tc>
-      </w:tr>
-      <w:tr>
-        <w:trPr>
-          <w:cantSplit/>
-          <w:trHeight w:val="569" w:hRule="auto"/>
-        </w:trPr>
-        <w:tc>
-          <w:tcPr>
-            <w:tcBorders/>
-            <w:shd w:val="clear" w:color="auto" w:fill="FFFFFF"/>
-            <w:tcMar>
-              <w:top w:w="0" w:type="dxa"/>
-              <w:bottom w:w="0" w:type="dxa"/>
-              <w:left w:w="0" w:type="dxa"/>
-              <w:right w:w="0" w:type="dxa"/>
-            </w:tcMar>
-            <w:vAlign w:val="center"/>
-          </w:tcPr>
-          <w:p>
-            <w:pPr>
-              <w:jc w:val="right"/>
-              <w:spacing w:after="100" w:before="100" w:line="240"/>
-              <w:ind w:firstLine="0" w:left="100" w:right="100"/>
-            </w:pPr>
-            <w:r xmlns:w="http://schemas.openxmlformats.org/wordprocessingml/2006/main" xmlns:wp="http://schemas.openxmlformats.org/drawingml/2006/wordprocessingDrawing" xmlns:r="http://schemas.openxmlformats.org/officeDocument/2006/relationships" xmlns:w14="http://schemas.microsoft.com/office/word/2010/wordml">
-              <w:rPr>
-                <w:rFonts w:ascii="Helvetica" w:hAnsi="Helvetica" w:eastAsia="Helvetica" w:cs="Helvetica"/>
-                <w:sz w:val="22"/>
-                <w:szCs w:val="22"/>
-                <w:color w:val="000000"/>
-              </w:rPr>
-              <w:t xml:space="preserve">11.1</w:t>
-            </w:r>
-          </w:p>
-        </w:tc>
-        <w:tc>
-          <w:tcPr>
-            <w:tcBorders/>
-            <w:shd w:val="clear" w:color="auto" w:fill="FFFFFF"/>
-            <w:tcMar>
-              <w:top w:w="0" w:type="dxa"/>
-              <w:bottom w:w="0" w:type="dxa"/>
-              <w:left w:w="0" w:type="dxa"/>
-              <w:right w:w="0" w:type="dxa"/>
-            </w:tcMar>
-            <w:vAlign w:val="center"/>
-          </w:tcPr>
-          <w:p>
-            <w:pPr>
-              <w:jc w:val="right"/>
-              <w:spacing w:after="100" w:before="100" w:line="240"/>
-              <w:ind w:firstLine="0" w:left="100" w:right="100"/>
-            </w:pPr>
-            <w:r xmlns:w="http://schemas.openxmlformats.org/wordprocessingml/2006/main" xmlns:wp="http://schemas.openxmlformats.org/drawingml/2006/wordprocessingDrawing" xmlns:r="http://schemas.openxmlformats.org/officeDocument/2006/relationships" xmlns:w14="http://schemas.microsoft.com/office/word/2010/wordml">
-              <w:rPr>
-                <w:rFonts w:ascii="Helvetica" w:hAnsi="Helvetica" w:eastAsia="Helvetica" w:cs="Helvetica"/>
-                <w:sz w:val="22"/>
-                <w:szCs w:val="22"/>
-                <w:color w:val="000000"/>
-              </w:rPr>
-              <w:t xml:space="preserve">2</w:t>
-            </w:r>
-          </w:p>
-        </w:tc>
-        <w:tc>
-          <w:tcPr>
-            <w:tcBorders/>
-            <w:shd w:val="clear" w:color="auto" w:fill="FFFFFF"/>
-            <w:tcMar>
-              <w:top w:w="0" w:type="dxa"/>
-              <w:bottom w:w="0" w:type="dxa"/>
-              <w:left w:w="0" w:type="dxa"/>
-              <w:right w:w="0" w:type="dxa"/>
-            </w:tcMar>
-            <w:vAlign w:val="center"/>
-          </w:tcPr>
-          <w:p>
-            <w:pPr>
-              <w:jc w:val="left"/>
-              <w:spacing w:after="100" w:before="100" w:line="240"/>
-              <w:ind w:firstLine="0" w:left="100" w:right="100"/>
-            </w:pPr>
-            <w:r xmlns:w="http://schemas.openxmlformats.org/wordprocessingml/2006/main" xmlns:wp="http://schemas.openxmlformats.org/drawingml/2006/wordprocessingDrawing" xmlns:r="http://schemas.openxmlformats.org/officeDocument/2006/relationships" xmlns:w14="http://schemas.microsoft.com/office/word/2010/wordml">
-              <w:rPr>
-                <w:rFonts w:ascii="Helvetica" w:hAnsi="Helvetica" w:eastAsia="Helvetica" w:cs="Helvetica"/>
-                <w:sz w:val="22"/>
-                <w:szCs w:val="22"/>
-                <w:color w:val="000000"/>
-              </w:rPr>
-              <w:t xml:space="preserve">0.7%</w:t>
-            </w:r>
-          </w:p>
-        </w:tc>
-      </w:tr>
-      <w:tr>
-        <w:trPr>
-          <w:cantSplit/>
-          <w:trHeight w:val="569" w:hRule="auto"/>
-        </w:trPr>
-        <w:tc>
-          <w:tcPr>
-            <w:tcBorders/>
-            <w:shd w:val="clear" w:color="auto" w:fill="FFFFFF"/>
-            <w:tcMar>
-              <w:top w:w="0" w:type="dxa"/>
-              <w:bottom w:w="0" w:type="dxa"/>
-              <w:left w:w="0" w:type="dxa"/>
-              <w:right w:w="0" w:type="dxa"/>
-            </w:tcMar>
-            <w:vAlign w:val="center"/>
-          </w:tcPr>
-          <w:p>
-            <w:pPr>
-              <w:jc w:val="right"/>
-              <w:spacing w:after="100" w:before="100" w:line="240"/>
-              <w:ind w:firstLine="0" w:left="100" w:right="100"/>
-            </w:pPr>
-            <w:r xmlns:w="http://schemas.openxmlformats.org/wordprocessingml/2006/main" xmlns:wp="http://schemas.openxmlformats.org/drawingml/2006/wordprocessingDrawing" xmlns:r="http://schemas.openxmlformats.org/officeDocument/2006/relationships" xmlns:w14="http://schemas.microsoft.com/office/word/2010/wordml">
-              <w:rPr>
-                <w:rFonts w:ascii="Helvetica" w:hAnsi="Helvetica" w:eastAsia="Helvetica" w:cs="Helvetica"/>
-                <w:sz w:val="22"/>
-                <w:szCs w:val="22"/>
-                <w:color w:val="000000"/>
-              </w:rPr>
-              <w:t xml:space="preserve">16.7</w:t>
-            </w:r>
-          </w:p>
-        </w:tc>
-        <w:tc>
-          <w:tcPr>
-            <w:tcBorders/>
-            <w:shd w:val="clear" w:color="auto" w:fill="FFFFFF"/>
-            <w:tcMar>
-              <w:top w:w="0" w:type="dxa"/>
-              <w:bottom w:w="0" w:type="dxa"/>
-              <w:left w:w="0" w:type="dxa"/>
-              <w:right w:w="0" w:type="dxa"/>
-            </w:tcMar>
-            <w:vAlign w:val="center"/>
-          </w:tcPr>
-          <w:p>
-            <w:pPr>
-              <w:jc w:val="right"/>
-              <w:spacing w:after="100" w:before="100" w:line="240"/>
-              <w:ind w:firstLine="0" w:left="100" w:right="100"/>
-            </w:pPr>
-            <w:r xmlns:w="http://schemas.openxmlformats.org/wordprocessingml/2006/main" xmlns:wp="http://schemas.openxmlformats.org/drawingml/2006/wordprocessingDrawing" xmlns:r="http://schemas.openxmlformats.org/officeDocument/2006/relationships" xmlns:w14="http://schemas.microsoft.com/office/word/2010/wordml">
-              <w:rPr>
-                <w:rFonts w:ascii="Helvetica" w:hAnsi="Helvetica" w:eastAsia="Helvetica" w:cs="Helvetica"/>
-                <w:sz w:val="22"/>
-                <w:szCs w:val="22"/>
-                <w:color w:val="000000"/>
-              </w:rPr>
-              <w:t xml:space="preserve">7</w:t>
-            </w:r>
-          </w:p>
-        </w:tc>
-        <w:tc>
-          <w:tcPr>
-            <w:tcBorders/>
-            <w:shd w:val="clear" w:color="auto" w:fill="FFFFFF"/>
-            <w:tcMar>
-              <w:top w:w="0" w:type="dxa"/>
-              <w:bottom w:w="0" w:type="dxa"/>
-              <w:left w:w="0" w:type="dxa"/>
-              <w:right w:w="0" w:type="dxa"/>
-            </w:tcMar>
-            <w:vAlign w:val="center"/>
-          </w:tcPr>
-          <w:p>
-            <w:pPr>
-              <w:jc w:val="left"/>
-              <w:spacing w:after="100" w:before="100" w:line="240"/>
-              <w:ind w:firstLine="0" w:left="100" w:right="100"/>
-            </w:pPr>
-            <w:r xmlns:w="http://schemas.openxmlformats.org/wordprocessingml/2006/main" xmlns:wp="http://schemas.openxmlformats.org/drawingml/2006/wordprocessingDrawing" xmlns:r="http://schemas.openxmlformats.org/officeDocument/2006/relationships" xmlns:w14="http://schemas.microsoft.com/office/word/2010/wordml">
-              <w:rPr>
-                <w:rFonts w:ascii="Helvetica" w:hAnsi="Helvetica" w:eastAsia="Helvetica" w:cs="Helvetica"/>
-                <w:sz w:val="22"/>
-                <w:szCs w:val="22"/>
-                <w:color w:val="000000"/>
-              </w:rPr>
-              <w:t xml:space="preserve">2.3%</w:t>
-            </w:r>
-          </w:p>
-        </w:tc>
-      </w:tr>
-      <w:tr>
-        <w:trPr>
-          <w:cantSplit/>
-          <w:trHeight w:val="569" w:hRule="auto"/>
-        </w:trPr>
-        <w:tc>
-          <w:tcPr>
-            <w:tcBorders/>
-            <w:shd w:val="clear" w:color="auto" w:fill="FFFFFF"/>
-            <w:tcMar>
-              <w:top w:w="0" w:type="dxa"/>
-              <w:bottom w:w="0" w:type="dxa"/>
-              <w:left w:w="0" w:type="dxa"/>
-              <w:right w:w="0" w:type="dxa"/>
-            </w:tcMar>
-            <w:vAlign w:val="center"/>
-          </w:tcPr>
-          <w:p>
-            <w:pPr>
-              <w:jc w:val="right"/>
-              <w:spacing w:after="100" w:before="100" w:line="240"/>
-              <w:ind w:firstLine="0" w:left="100" w:right="100"/>
-            </w:pPr>
-            <w:r xmlns:w="http://schemas.openxmlformats.org/wordprocessingml/2006/main" xmlns:wp="http://schemas.openxmlformats.org/drawingml/2006/wordprocessingDrawing" xmlns:r="http://schemas.openxmlformats.org/officeDocument/2006/relationships" xmlns:w14="http://schemas.microsoft.com/office/word/2010/wordml">
-              <w:rPr>
-                <w:rFonts w:ascii="Helvetica" w:hAnsi="Helvetica" w:eastAsia="Helvetica" w:cs="Helvetica"/>
-                <w:sz w:val="22"/>
-                <w:szCs w:val="22"/>
-                <w:color w:val="000000"/>
-              </w:rPr>
-              <w:t xml:space="preserve">25.0</w:t>
-            </w:r>
-          </w:p>
-        </w:tc>
-        <w:tc>
-          <w:tcPr>
-            <w:tcBorders/>
-            <w:shd w:val="clear" w:color="auto" w:fill="FFFFFF"/>
-            <w:tcMar>
-              <w:top w:w="0" w:type="dxa"/>
-              <w:bottom w:w="0" w:type="dxa"/>
-              <w:left w:w="0" w:type="dxa"/>
-              <w:right w:w="0" w:type="dxa"/>
-            </w:tcMar>
-            <w:vAlign w:val="center"/>
-          </w:tcPr>
-          <w:p>
-            <w:pPr>
-              <w:jc w:val="right"/>
-              <w:spacing w:after="100" w:before="100" w:line="240"/>
-              <w:ind w:firstLine="0" w:left="100" w:right="100"/>
-            </w:pPr>
-            <w:r xmlns:w="http://schemas.openxmlformats.org/wordprocessingml/2006/main" xmlns:wp="http://schemas.openxmlformats.org/drawingml/2006/wordprocessingDrawing" xmlns:r="http://schemas.openxmlformats.org/officeDocument/2006/relationships" xmlns:w14="http://schemas.microsoft.com/office/word/2010/wordml">
-              <w:rPr>
-                <w:rFonts w:ascii="Helvetica" w:hAnsi="Helvetica" w:eastAsia="Helvetica" w:cs="Helvetica"/>
-                <w:sz w:val="22"/>
-                <w:szCs w:val="22"/>
-                <w:color w:val="000000"/>
-              </w:rPr>
-              <w:t xml:space="preserve">44</w:t>
-            </w:r>
-          </w:p>
-        </w:tc>
-        <w:tc>
-          <w:tcPr>
-            <w:tcBorders/>
-            <w:shd w:val="clear" w:color="auto" w:fill="FFFFFF"/>
-            <w:tcMar>
-              <w:top w:w="0" w:type="dxa"/>
-              <w:bottom w:w="0" w:type="dxa"/>
-              <w:left w:w="0" w:type="dxa"/>
-              <w:right w:w="0" w:type="dxa"/>
-            </w:tcMar>
-            <w:vAlign w:val="center"/>
-          </w:tcPr>
-          <w:p>
-            <w:pPr>
-              <w:jc w:val="left"/>
-              <w:spacing w:after="100" w:before="100" w:line="240"/>
-              <w:ind w:firstLine="0" w:left="100" w:right="100"/>
-            </w:pPr>
-            <w:r xmlns:w="http://schemas.openxmlformats.org/wordprocessingml/2006/main" xmlns:wp="http://schemas.openxmlformats.org/drawingml/2006/wordprocessingDrawing" xmlns:r="http://schemas.openxmlformats.org/officeDocument/2006/relationships" xmlns:w14="http://schemas.microsoft.com/office/word/2010/wordml">
-              <w:rPr>
-                <w:rFonts w:ascii="Helvetica" w:hAnsi="Helvetica" w:eastAsia="Helvetica" w:cs="Helvetica"/>
-                <w:sz w:val="22"/>
-                <w:szCs w:val="22"/>
-                <w:color w:val="000000"/>
-              </w:rPr>
-              <w:t xml:space="preserve">14.7%</w:t>
-            </w:r>
-          </w:p>
-        </w:tc>
-      </w:tr>
-      <w:tr>
-        <w:trPr>
-          <w:cantSplit/>
-          <w:trHeight w:val="569" w:hRule="auto"/>
-        </w:trPr>
-        <w:tc>
-          <w:tcPr>
-            <w:tcBorders/>
-            <w:shd w:val="clear" w:color="auto" w:fill="FFFFFF"/>
-            <w:tcMar>
-              <w:top w:w="0" w:type="dxa"/>
-              <w:bottom w:w="0" w:type="dxa"/>
-              <w:left w:w="0" w:type="dxa"/>
-              <w:right w:w="0" w:type="dxa"/>
-            </w:tcMar>
-            <w:vAlign w:val="center"/>
-          </w:tcPr>
-          <w:p>
-            <w:pPr>
-              <w:jc w:val="right"/>
-              <w:spacing w:after="100" w:before="100" w:line="240"/>
-              <w:ind w:firstLine="0" w:left="100" w:right="100"/>
-            </w:pPr>
-            <w:r xmlns:w="http://schemas.openxmlformats.org/wordprocessingml/2006/main" xmlns:wp="http://schemas.openxmlformats.org/drawingml/2006/wordprocessingDrawing" xmlns:r="http://schemas.openxmlformats.org/officeDocument/2006/relationships" xmlns:w14="http://schemas.microsoft.com/office/word/2010/wordml">
-              <w:rPr>
-                <w:rFonts w:ascii="Helvetica" w:hAnsi="Helvetica" w:eastAsia="Helvetica" w:cs="Helvetica"/>
-                <w:sz w:val="22"/>
-                <w:szCs w:val="22"/>
-                <w:color w:val="000000"/>
-              </w:rPr>
-              <w:t xml:space="preserve">33.3</w:t>
-            </w:r>
-          </w:p>
-        </w:tc>
-        <w:tc>
-          <w:tcPr>
-            <w:tcBorders/>
-            <w:shd w:val="clear" w:color="auto" w:fill="FFFFFF"/>
-            <w:tcMar>
-              <w:top w:w="0" w:type="dxa"/>
-              <w:bottom w:w="0" w:type="dxa"/>
-              <w:left w:w="0" w:type="dxa"/>
-              <w:right w:w="0" w:type="dxa"/>
-            </w:tcMar>
-            <w:vAlign w:val="center"/>
-          </w:tcPr>
-          <w:p>
-            <w:pPr>
-              <w:jc w:val="right"/>
-              <w:spacing w:after="100" w:before="100" w:line="240"/>
-              <w:ind w:firstLine="0" w:left="100" w:right="100"/>
-            </w:pPr>
-            <w:r xmlns:w="http://schemas.openxmlformats.org/wordprocessingml/2006/main" xmlns:wp="http://schemas.openxmlformats.org/drawingml/2006/wordprocessingDrawing" xmlns:r="http://schemas.openxmlformats.org/officeDocument/2006/relationships" xmlns:w14="http://schemas.microsoft.com/office/word/2010/wordml">
-              <w:rPr>
-                <w:rFonts w:ascii="Helvetica" w:hAnsi="Helvetica" w:eastAsia="Helvetica" w:cs="Helvetica"/>
-                <w:sz w:val="22"/>
-                <w:szCs w:val="22"/>
-                <w:color w:val="000000"/>
-              </w:rPr>
-              <w:t xml:space="preserve">83</w:t>
-            </w:r>
-          </w:p>
-        </w:tc>
-        <w:tc>
-          <w:tcPr>
-            <w:tcBorders/>
-            <w:shd w:val="clear" w:color="auto" w:fill="FFFFFF"/>
-            <w:tcMar>
-              <w:top w:w="0" w:type="dxa"/>
-              <w:bottom w:w="0" w:type="dxa"/>
-              <w:left w:w="0" w:type="dxa"/>
-              <w:right w:w="0" w:type="dxa"/>
-            </w:tcMar>
-            <w:vAlign w:val="center"/>
-          </w:tcPr>
-          <w:p>
-            <w:pPr>
-              <w:jc w:val="left"/>
-              <w:spacing w:after="100" w:before="100" w:line="240"/>
-              <w:ind w:firstLine="0" w:left="100" w:right="100"/>
-            </w:pPr>
-            <w:r xmlns:w="http://schemas.openxmlformats.org/wordprocessingml/2006/main" xmlns:wp="http://schemas.openxmlformats.org/drawingml/2006/wordprocessingDrawing" xmlns:r="http://schemas.openxmlformats.org/officeDocument/2006/relationships" xmlns:w14="http://schemas.microsoft.com/office/word/2010/wordml">
-              <w:rPr>
-                <w:rFonts w:ascii="Helvetica" w:hAnsi="Helvetica" w:eastAsia="Helvetica" w:cs="Helvetica"/>
-                <w:sz w:val="22"/>
-                <w:szCs w:val="22"/>
-                <w:color w:val="000000"/>
-              </w:rPr>
-              <w:t xml:space="preserve">27.7%</w:t>
-            </w:r>
-          </w:p>
-        </w:tc>
-      </w:tr>
-      <w:tr>
-        <w:trPr>
-          <w:cantSplit/>
-          <w:trHeight w:val="569" w:hRule="auto"/>
-        </w:trPr>
-        <w:tc>
-          <w:tcPr>
-            <w:tcBorders/>
-            <w:shd w:val="clear" w:color="auto" w:fill="FFFFFF"/>
-            <w:tcMar>
-              <w:top w:w="0" w:type="dxa"/>
-              <w:bottom w:w="0" w:type="dxa"/>
-              <w:left w:w="0" w:type="dxa"/>
-              <w:right w:w="0" w:type="dxa"/>
-            </w:tcMar>
-            <w:vAlign w:val="center"/>
-          </w:tcPr>
-          <w:p>
-            <w:pPr>
-              <w:jc w:val="right"/>
-              <w:spacing w:after="100" w:before="100" w:line="240"/>
-              <w:ind w:firstLine="0" w:left="100" w:right="100"/>
-            </w:pPr>
-            <w:r xmlns:w="http://schemas.openxmlformats.org/wordprocessingml/2006/main" xmlns:wp="http://schemas.openxmlformats.org/drawingml/2006/wordprocessingDrawing" xmlns:r="http://schemas.openxmlformats.org/officeDocument/2006/relationships" xmlns:w14="http://schemas.microsoft.com/office/word/2010/wordml">
-              <w:rPr>
-                <w:rFonts w:ascii="Helvetica" w:hAnsi="Helvetica" w:eastAsia="Helvetica" w:cs="Helvetica"/>
-                <w:sz w:val="22"/>
-                <w:szCs w:val="22"/>
-                <w:color w:val="000000"/>
-              </w:rPr>
-              <w:t xml:space="preserve">41.7</w:t>
-            </w:r>
-          </w:p>
-        </w:tc>
-        <w:tc>
-          <w:tcPr>
-            <w:tcBorders/>
-            <w:shd w:val="clear" w:color="auto" w:fill="FFFFFF"/>
-            <w:tcMar>
-              <w:top w:w="0" w:type="dxa"/>
-              <w:bottom w:w="0" w:type="dxa"/>
-              <w:left w:w="0" w:type="dxa"/>
-              <w:right w:w="0" w:type="dxa"/>
-            </w:tcMar>
-            <w:vAlign w:val="center"/>
-          </w:tcPr>
-          <w:p>
-            <w:pPr>
-              <w:jc w:val="right"/>
-              <w:spacing w:after="100" w:before="100" w:line="240"/>
-              <w:ind w:firstLine="0" w:left="100" w:right="100"/>
-            </w:pPr>
-            <w:r xmlns:w="http://schemas.openxmlformats.org/wordprocessingml/2006/main" xmlns:wp="http://schemas.openxmlformats.org/drawingml/2006/wordprocessingDrawing" xmlns:r="http://schemas.openxmlformats.org/officeDocument/2006/relationships" xmlns:w14="http://schemas.microsoft.com/office/word/2010/wordml">
-              <w:rPr>
-                <w:rFonts w:ascii="Helvetica" w:hAnsi="Helvetica" w:eastAsia="Helvetica" w:cs="Helvetica"/>
-                <w:sz w:val="22"/>
-                <w:szCs w:val="22"/>
-                <w:color w:val="000000"/>
-              </w:rPr>
-              <w:t xml:space="preserve">52</w:t>
-            </w:r>
-          </w:p>
-        </w:tc>
-        <w:tc>
-          <w:tcPr>
-            <w:tcBorders/>
-            <w:shd w:val="clear" w:color="auto" w:fill="FFFFFF"/>
-            <w:tcMar>
-              <w:top w:w="0" w:type="dxa"/>
-              <w:bottom w:w="0" w:type="dxa"/>
-              <w:left w:w="0" w:type="dxa"/>
-              <w:right w:w="0" w:type="dxa"/>
-            </w:tcMar>
-            <w:vAlign w:val="center"/>
-          </w:tcPr>
-          <w:p>
-            <w:pPr>
-              <w:jc w:val="left"/>
-              <w:spacing w:after="100" w:before="100" w:line="240"/>
-              <w:ind w:firstLine="0" w:left="100" w:right="100"/>
-            </w:pPr>
-            <w:r xmlns:w="http://schemas.openxmlformats.org/wordprocessingml/2006/main" xmlns:wp="http://schemas.openxmlformats.org/drawingml/2006/wordprocessingDrawing" xmlns:r="http://schemas.openxmlformats.org/officeDocument/2006/relationships" xmlns:w14="http://schemas.microsoft.com/office/word/2010/wordml">
-              <w:rPr>
-                <w:rFonts w:ascii="Helvetica" w:hAnsi="Helvetica" w:eastAsia="Helvetica" w:cs="Helvetica"/>
-                <w:sz w:val="22"/>
-                <w:szCs w:val="22"/>
-                <w:color w:val="000000"/>
-              </w:rPr>
-              <w:t xml:space="preserve">17.3%</w:t>
-            </w:r>
-          </w:p>
-        </w:tc>
-      </w:tr>
-      <w:tr>
-        <w:trPr>
-          <w:cantSplit/>
-          <w:trHeight w:val="569" w:hRule="auto"/>
-        </w:trPr>
-        <w:tc>
-          <w:tcPr>
-            <w:tcBorders/>
-            <w:shd w:val="clear" w:color="auto" w:fill="FFFFFF"/>
-            <w:tcMar>
-              <w:top w:w="0" w:type="dxa"/>
-              <w:bottom w:w="0" w:type="dxa"/>
-              <w:left w:w="0" w:type="dxa"/>
-              <w:right w:w="0" w:type="dxa"/>
-            </w:tcMar>
-            <w:vAlign w:val="center"/>
-          </w:tcPr>
-          <w:p>
-            <w:pPr>
-              <w:jc w:val="right"/>
-              <w:spacing w:after="100" w:before="100" w:line="240"/>
-              <w:ind w:firstLine="0" w:left="100" w:right="100"/>
-            </w:pPr>
-            <w:r xmlns:w="http://schemas.openxmlformats.org/wordprocessingml/2006/main" xmlns:wp="http://schemas.openxmlformats.org/drawingml/2006/wordprocessingDrawing" xmlns:r="http://schemas.openxmlformats.org/officeDocument/2006/relationships" xmlns:w14="http://schemas.microsoft.com/office/word/2010/wordml">
-              <w:rPr>
-                <w:rFonts w:ascii="Helvetica" w:hAnsi="Helvetica" w:eastAsia="Helvetica" w:cs="Helvetica"/>
-                <w:sz w:val="22"/>
-                <w:szCs w:val="22"/>
-                <w:color w:val="000000"/>
-              </w:rPr>
-              <w:t xml:space="preserve">44.4</w:t>
-            </w:r>
-          </w:p>
-        </w:tc>
-        <w:tc>
-          <w:tcPr>
-            <w:tcBorders/>
-            <w:shd w:val="clear" w:color="auto" w:fill="FFFFFF"/>
-            <w:tcMar>
-              <w:top w:w="0" w:type="dxa"/>
-              <w:bottom w:w="0" w:type="dxa"/>
-              <w:left w:w="0" w:type="dxa"/>
-              <w:right w:w="0" w:type="dxa"/>
-            </w:tcMar>
-            <w:vAlign w:val="center"/>
-          </w:tcPr>
-          <w:p>
-            <w:pPr>
-              <w:jc w:val="right"/>
-              <w:spacing w:after="100" w:before="100" w:line="240"/>
-              <w:ind w:firstLine="0" w:left="100" w:right="100"/>
-            </w:pPr>
-            <w:r xmlns:w="http://schemas.openxmlformats.org/wordprocessingml/2006/main" xmlns:wp="http://schemas.openxmlformats.org/drawingml/2006/wordprocessingDrawing" xmlns:r="http://schemas.openxmlformats.org/officeDocument/2006/relationships" xmlns:w14="http://schemas.microsoft.com/office/word/2010/wordml">
-              <w:rPr>
-                <w:rFonts w:ascii="Helvetica" w:hAnsi="Helvetica" w:eastAsia="Helvetica" w:cs="Helvetica"/>
-                <w:sz w:val="22"/>
-                <w:szCs w:val="22"/>
-                <w:color w:val="000000"/>
-              </w:rPr>
-              <w:t xml:space="preserve">1</w:t>
-            </w:r>
-          </w:p>
-        </w:tc>
-        <w:tc>
-          <w:tcPr>
-            <w:tcBorders/>
-            <w:shd w:val="clear" w:color="auto" w:fill="FFFFFF"/>
-            <w:tcMar>
-              <w:top w:w="0" w:type="dxa"/>
-              <w:bottom w:w="0" w:type="dxa"/>
-              <w:left w:w="0" w:type="dxa"/>
-              <w:right w:w="0" w:type="dxa"/>
-            </w:tcMar>
-            <w:vAlign w:val="center"/>
-          </w:tcPr>
-          <w:p>
-            <w:pPr>
-              <w:jc w:val="left"/>
-              <w:spacing w:after="100" w:before="100" w:line="240"/>
-              <w:ind w:firstLine="0" w:left="100" w:right="100"/>
-            </w:pPr>
-            <w:r xmlns:w="http://schemas.openxmlformats.org/wordprocessingml/2006/main" xmlns:wp="http://schemas.openxmlformats.org/drawingml/2006/wordprocessingDrawing" xmlns:r="http://schemas.openxmlformats.org/officeDocument/2006/relationships" xmlns:w14="http://schemas.microsoft.com/office/word/2010/wordml">
-              <w:rPr>
-                <w:rFonts w:ascii="Helvetica" w:hAnsi="Helvetica" w:eastAsia="Helvetica" w:cs="Helvetica"/>
-                <w:sz w:val="22"/>
-                <w:szCs w:val="22"/>
-                <w:color w:val="000000"/>
-              </w:rPr>
-              <w:t xml:space="preserve">0.3%</w:t>
-            </w:r>
-          </w:p>
-        </w:tc>
-      </w:tr>
-      <w:tr>
-        <w:trPr>
-          <w:cantSplit/>
-          <w:trHeight w:val="569" w:hRule="auto"/>
-        </w:trPr>
-        <w:tc>
-          <w:tcPr>
-            <w:tcBorders/>
-            <w:shd w:val="clear" w:color="auto" w:fill="FFFFFF"/>
-            <w:tcMar>
-              <w:top w:w="0" w:type="dxa"/>
-              <w:bottom w:w="0" w:type="dxa"/>
-              <w:left w:w="0" w:type="dxa"/>
-              <w:right w:w="0" w:type="dxa"/>
-            </w:tcMar>
-            <w:vAlign w:val="center"/>
-          </w:tcPr>
-          <w:p>
-            <w:pPr>
-              <w:jc w:val="right"/>
-              <w:spacing w:after="100" w:before="100" w:line="240"/>
-              <w:ind w:firstLine="0" w:left="100" w:right="100"/>
-            </w:pPr>
-            <w:r xmlns:w="http://schemas.openxmlformats.org/wordprocessingml/2006/main" xmlns:wp="http://schemas.openxmlformats.org/drawingml/2006/wordprocessingDrawing" xmlns:r="http://schemas.openxmlformats.org/officeDocument/2006/relationships" xmlns:w14="http://schemas.microsoft.com/office/word/2010/wordml">
-              <w:rPr>
-                <w:rFonts w:ascii="Helvetica" w:hAnsi="Helvetica" w:eastAsia="Helvetica" w:cs="Helvetica"/>
-                <w:sz w:val="22"/>
-                <w:szCs w:val="22"/>
-                <w:color w:val="000000"/>
-              </w:rPr>
-              <w:t xml:space="preserve">50.0</w:t>
-            </w:r>
-          </w:p>
-        </w:tc>
-        <w:tc>
-          <w:tcPr>
-            <w:tcBorders/>
-            <w:shd w:val="clear" w:color="auto" w:fill="FFFFFF"/>
-            <w:tcMar>
-              <w:top w:w="0" w:type="dxa"/>
-              <w:bottom w:w="0" w:type="dxa"/>
-              <w:left w:w="0" w:type="dxa"/>
-              <w:right w:w="0" w:type="dxa"/>
-            </w:tcMar>
-            <w:vAlign w:val="center"/>
-          </w:tcPr>
-          <w:p>
-            <w:pPr>
-              <w:jc w:val="right"/>
-              <w:spacing w:after="100" w:before="100" w:line="240"/>
-              <w:ind w:firstLine="0" w:left="100" w:right="100"/>
-            </w:pPr>
-            <w:r xmlns:w="http://schemas.openxmlformats.org/wordprocessingml/2006/main" xmlns:wp="http://schemas.openxmlformats.org/drawingml/2006/wordprocessingDrawing" xmlns:r="http://schemas.openxmlformats.org/officeDocument/2006/relationships" xmlns:w14="http://schemas.microsoft.com/office/word/2010/wordml">
-              <w:rPr>
-                <w:rFonts w:ascii="Helvetica" w:hAnsi="Helvetica" w:eastAsia="Helvetica" w:cs="Helvetica"/>
-                <w:sz w:val="22"/>
-                <w:szCs w:val="22"/>
-                <w:color w:val="000000"/>
-              </w:rPr>
-              <w:t xml:space="preserve">22</w:t>
-            </w:r>
-          </w:p>
-        </w:tc>
-        <w:tc>
-          <w:tcPr>
-            <w:tcBorders/>
-            <w:shd w:val="clear" w:color="auto" w:fill="FFFFFF"/>
-            <w:tcMar>
-              <w:top w:w="0" w:type="dxa"/>
-              <w:bottom w:w="0" w:type="dxa"/>
-              <w:left w:w="0" w:type="dxa"/>
-              <w:right w:w="0" w:type="dxa"/>
-            </w:tcMar>
-            <w:vAlign w:val="center"/>
-          </w:tcPr>
-          <w:p>
-            <w:pPr>
-              <w:jc w:val="left"/>
-              <w:spacing w:after="100" w:before="100" w:line="240"/>
-              <w:ind w:firstLine="0" w:left="100" w:right="100"/>
-            </w:pPr>
-            <w:r xmlns:w="http://schemas.openxmlformats.org/wordprocessingml/2006/main" xmlns:wp="http://schemas.openxmlformats.org/drawingml/2006/wordprocessingDrawing" xmlns:r="http://schemas.openxmlformats.org/officeDocument/2006/relationships" xmlns:w14="http://schemas.microsoft.com/office/word/2010/wordml">
-              <w:rPr>
-                <w:rFonts w:ascii="Helvetica" w:hAnsi="Helvetica" w:eastAsia="Helvetica" w:cs="Helvetica"/>
-                <w:sz w:val="22"/>
-                <w:szCs w:val="22"/>
-                <w:color w:val="000000"/>
-              </w:rPr>
-              <w:t xml:space="preserve">7.3%</w:t>
-            </w:r>
-          </w:p>
-        </w:tc>
-      </w:tr>
-      <w:tr>
-        <w:trPr>
-          <w:cantSplit/>
-          <w:trHeight w:val="569" w:hRule="auto"/>
-        </w:trPr>
-        <w:tc>
-          <w:tcPr>
-            <w:tcBorders/>
-            <w:shd w:val="clear" w:color="auto" w:fill="FFFFFF"/>
-            <w:tcMar>
-              <w:top w:w="0" w:type="dxa"/>
-              <w:bottom w:w="0" w:type="dxa"/>
-              <w:left w:w="0" w:type="dxa"/>
-              <w:right w:w="0" w:type="dxa"/>
-            </w:tcMar>
-            <w:vAlign w:val="center"/>
-          </w:tcPr>
-          <w:p>
-            <w:pPr>
-              <w:jc w:val="right"/>
-              <w:spacing w:after="100" w:before="100" w:line="240"/>
-              <w:ind w:firstLine="0" w:left="100" w:right="100"/>
-            </w:pPr>
-            <w:r xmlns:w="http://schemas.openxmlformats.org/wordprocessingml/2006/main" xmlns:wp="http://schemas.openxmlformats.org/drawingml/2006/wordprocessingDrawing" xmlns:r="http://schemas.openxmlformats.org/officeDocument/2006/relationships" xmlns:w14="http://schemas.microsoft.com/office/word/2010/wordml">
-              <w:rPr>
-                <w:rFonts w:ascii="Helvetica" w:hAnsi="Helvetica" w:eastAsia="Helvetica" w:cs="Helvetica"/>
-                <w:sz w:val="22"/>
-                <w:szCs w:val="22"/>
-                <w:color w:val="000000"/>
-              </w:rPr>
-              <w:t xml:space="preserve">55.6</w:t>
-            </w:r>
-          </w:p>
-        </w:tc>
-        <w:tc>
-          <w:tcPr>
-            <w:tcBorders/>
-            <w:shd w:val="clear" w:color="auto" w:fill="FFFFFF"/>
-            <w:tcMar>
-              <w:top w:w="0" w:type="dxa"/>
-              <w:bottom w:w="0" w:type="dxa"/>
-              <w:left w:w="0" w:type="dxa"/>
-              <w:right w:w="0" w:type="dxa"/>
-            </w:tcMar>
-            <w:vAlign w:val="center"/>
-          </w:tcPr>
-          <w:p>
-            <w:pPr>
-              <w:jc w:val="right"/>
-              <w:spacing w:after="100" w:before="100" w:line="240"/>
-              <w:ind w:firstLine="0" w:left="100" w:right="100"/>
-            </w:pPr>
-            <w:r xmlns:w="http://schemas.openxmlformats.org/wordprocessingml/2006/main" xmlns:wp="http://schemas.openxmlformats.org/drawingml/2006/wordprocessingDrawing" xmlns:r="http://schemas.openxmlformats.org/officeDocument/2006/relationships" xmlns:w14="http://schemas.microsoft.com/office/word/2010/wordml">
-              <w:rPr>
-                <w:rFonts w:ascii="Helvetica" w:hAnsi="Helvetica" w:eastAsia="Helvetica" w:cs="Helvetica"/>
-                <w:sz w:val="22"/>
-                <w:szCs w:val="22"/>
-                <w:color w:val="000000"/>
-              </w:rPr>
-              <w:t xml:space="preserve">1</w:t>
-            </w:r>
-          </w:p>
-        </w:tc>
-        <w:tc>
-          <w:tcPr>
-            <w:tcBorders/>
-            <w:shd w:val="clear" w:color="auto" w:fill="FFFFFF"/>
-            <w:tcMar>
-              <w:top w:w="0" w:type="dxa"/>
-              <w:bottom w:w="0" w:type="dxa"/>
-              <w:left w:w="0" w:type="dxa"/>
-              <w:right w:w="0" w:type="dxa"/>
-            </w:tcMar>
-            <w:vAlign w:val="center"/>
-          </w:tcPr>
-          <w:p>
-            <w:pPr>
-              <w:jc w:val="left"/>
-              <w:spacing w:after="100" w:before="100" w:line="240"/>
-              <w:ind w:firstLine="0" w:left="100" w:right="100"/>
-            </w:pPr>
-            <w:r xmlns:w="http://schemas.openxmlformats.org/wordprocessingml/2006/main" xmlns:wp="http://schemas.openxmlformats.org/drawingml/2006/wordprocessingDrawing" xmlns:r="http://schemas.openxmlformats.org/officeDocument/2006/relationships" xmlns:w14="http://schemas.microsoft.com/office/word/2010/wordml">
-              <w:rPr>
-                <w:rFonts w:ascii="Helvetica" w:hAnsi="Helvetica" w:eastAsia="Helvetica" w:cs="Helvetica"/>
-                <w:sz w:val="22"/>
-                <w:szCs w:val="22"/>
-                <w:color w:val="000000"/>
-              </w:rPr>
-              <w:t xml:space="preserve">0.3%</w:t>
-            </w:r>
-          </w:p>
-        </w:tc>
-      </w:tr>
-      <w:tr>
-        <w:trPr>
-          <w:cantSplit/>
-          <w:trHeight w:val="569" w:hRule="auto"/>
-        </w:trPr>
-        <w:tc>
-          <w:tcPr>
-            <w:tcBorders/>
-            <w:shd w:val="clear" w:color="auto" w:fill="FFFFFF"/>
-            <w:tcMar>
-              <w:top w:w="0" w:type="dxa"/>
-              <w:bottom w:w="0" w:type="dxa"/>
-              <w:left w:w="0" w:type="dxa"/>
-              <w:right w:w="0" w:type="dxa"/>
-            </w:tcMar>
-            <w:vAlign w:val="center"/>
-          </w:tcPr>
-          <w:p>
-            <w:pPr>
-              <w:jc w:val="right"/>
-              <w:spacing w:after="100" w:before="100" w:line="240"/>
-              <w:ind w:firstLine="0" w:left="100" w:right="100"/>
-            </w:pPr>
-            <w:r xmlns:w="http://schemas.openxmlformats.org/wordprocessingml/2006/main" xmlns:wp="http://schemas.openxmlformats.org/drawingml/2006/wordprocessingDrawing" xmlns:r="http://schemas.openxmlformats.org/officeDocument/2006/relationships" xmlns:w14="http://schemas.microsoft.com/office/word/2010/wordml">
-              <w:rPr>
-                <w:rFonts w:ascii="Helvetica" w:hAnsi="Helvetica" w:eastAsia="Helvetica" w:cs="Helvetica"/>
-                <w:sz w:val="22"/>
-                <w:szCs w:val="22"/>
-                <w:color w:val="000000"/>
-              </w:rPr>
-              <w:t xml:space="preserve">58.3</w:t>
-            </w:r>
-          </w:p>
-        </w:tc>
-        <w:tc>
-          <w:tcPr>
-            <w:tcBorders/>
-            <w:shd w:val="clear" w:color="auto" w:fill="FFFFFF"/>
-            <w:tcMar>
-              <w:top w:w="0" w:type="dxa"/>
-              <w:bottom w:w="0" w:type="dxa"/>
-              <w:left w:w="0" w:type="dxa"/>
-              <w:right w:w="0" w:type="dxa"/>
-            </w:tcMar>
-            <w:vAlign w:val="center"/>
-          </w:tcPr>
-          <w:p>
-            <w:pPr>
-              <w:jc w:val="right"/>
-              <w:spacing w:after="100" w:before="100" w:line="240"/>
-              <w:ind w:firstLine="0" w:left="100" w:right="100"/>
-            </w:pPr>
-            <w:r xmlns:w="http://schemas.openxmlformats.org/wordprocessingml/2006/main" xmlns:wp="http://schemas.openxmlformats.org/drawingml/2006/wordprocessingDrawing" xmlns:r="http://schemas.openxmlformats.org/officeDocument/2006/relationships" xmlns:w14="http://schemas.microsoft.com/office/word/2010/wordml">
-              <w:rPr>
-                <w:rFonts w:ascii="Helvetica" w:hAnsi="Helvetica" w:eastAsia="Helvetica" w:cs="Helvetica"/>
-                <w:sz w:val="22"/>
-                <w:szCs w:val="22"/>
-                <w:color w:val="000000"/>
-              </w:rPr>
-              <w:t xml:space="preserve">14</w:t>
-            </w:r>
-          </w:p>
-        </w:tc>
-        <w:tc>
-          <w:tcPr>
-            <w:tcBorders/>
-            <w:shd w:val="clear" w:color="auto" w:fill="FFFFFF"/>
-            <w:tcMar>
-              <w:top w:w="0" w:type="dxa"/>
-              <w:bottom w:w="0" w:type="dxa"/>
-              <w:left w:w="0" w:type="dxa"/>
-              <w:right w:w="0" w:type="dxa"/>
-            </w:tcMar>
-            <w:vAlign w:val="center"/>
-          </w:tcPr>
-          <w:p>
-            <w:pPr>
-              <w:jc w:val="left"/>
-              <w:spacing w:after="100" w:before="100" w:line="240"/>
-              <w:ind w:firstLine="0" w:left="100" w:right="100"/>
-            </w:pPr>
-            <w:r xmlns:w="http://schemas.openxmlformats.org/wordprocessingml/2006/main" xmlns:wp="http://schemas.openxmlformats.org/drawingml/2006/wordprocessingDrawing" xmlns:r="http://schemas.openxmlformats.org/officeDocument/2006/relationships" xmlns:w14="http://schemas.microsoft.com/office/word/2010/wordml">
-              <w:rPr>
-                <w:rFonts w:ascii="Helvetica" w:hAnsi="Helvetica" w:eastAsia="Helvetica" w:cs="Helvetica"/>
-                <w:sz w:val="22"/>
-                <w:szCs w:val="22"/>
-                <w:color w:val="000000"/>
-              </w:rPr>
-              <w:t xml:space="preserve">4.7%</w:t>
-            </w:r>
-          </w:p>
-        </w:tc>
-      </w:tr>
-      <w:tr>
-        <w:trPr>
-          <w:cantSplit/>
-          <w:trHeight w:val="569" w:hRule="auto"/>
-        </w:trPr>
-        <w:tc>
-          <w:tcPr>
-            <w:tcBorders/>
-            <w:shd w:val="clear" w:color="auto" w:fill="FFFFFF"/>
-            <w:tcMar>
-              <w:top w:w="0" w:type="dxa"/>
-              <w:bottom w:w="0" w:type="dxa"/>
-              <w:left w:w="0" w:type="dxa"/>
-              <w:right w:w="0" w:type="dxa"/>
-            </w:tcMar>
-            <w:vAlign w:val="center"/>
-          </w:tcPr>
-          <w:p>
-            <w:pPr>
-              <w:jc w:val="right"/>
-              <w:spacing w:after="100" w:before="100" w:line="240"/>
-              <w:ind w:firstLine="0" w:left="100" w:right="100"/>
-            </w:pPr>
-            <w:r xmlns:w="http://schemas.openxmlformats.org/wordprocessingml/2006/main" xmlns:wp="http://schemas.openxmlformats.org/drawingml/2006/wordprocessingDrawing" xmlns:r="http://schemas.openxmlformats.org/officeDocument/2006/relationships" xmlns:w14="http://schemas.microsoft.com/office/word/2010/wordml">
-              <w:rPr>
-                <w:rFonts w:ascii="Helvetica" w:hAnsi="Helvetica" w:eastAsia="Helvetica" w:cs="Helvetica"/>
-                <w:sz w:val="22"/>
-                <w:szCs w:val="22"/>
-                <w:color w:val="000000"/>
-              </w:rPr>
-              <w:t xml:space="preserve">66.7</w:t>
-            </w:r>
-          </w:p>
-        </w:tc>
-        <w:tc>
-          <w:tcPr>
-            <w:tcBorders/>
-            <w:shd w:val="clear" w:color="auto" w:fill="FFFFFF"/>
-            <w:tcMar>
-              <w:top w:w="0" w:type="dxa"/>
-              <w:bottom w:w="0" w:type="dxa"/>
-              <w:left w:w="0" w:type="dxa"/>
-              <w:right w:w="0" w:type="dxa"/>
-            </w:tcMar>
-            <w:vAlign w:val="center"/>
-          </w:tcPr>
-          <w:p>
-            <w:pPr>
-              <w:jc w:val="right"/>
-              <w:spacing w:after="100" w:before="100" w:line="240"/>
-              <w:ind w:firstLine="0" w:left="100" w:right="100"/>
-            </w:pPr>
-            <w:r xmlns:w="http://schemas.openxmlformats.org/wordprocessingml/2006/main" xmlns:wp="http://schemas.openxmlformats.org/drawingml/2006/wordprocessingDrawing" xmlns:r="http://schemas.openxmlformats.org/officeDocument/2006/relationships" xmlns:w14="http://schemas.microsoft.com/office/word/2010/wordml">
-              <w:rPr>
-                <w:rFonts w:ascii="Helvetica" w:hAnsi="Helvetica" w:eastAsia="Helvetica" w:cs="Helvetica"/>
-                <w:sz w:val="22"/>
-                <w:szCs w:val="22"/>
-                <w:color w:val="000000"/>
-              </w:rPr>
-              <w:t xml:space="preserve">12</w:t>
-            </w:r>
-          </w:p>
-        </w:tc>
-        <w:tc>
-          <w:tcPr>
-            <w:tcBorders/>
-            <w:shd w:val="clear" w:color="auto" w:fill="FFFFFF"/>
-            <w:tcMar>
-              <w:top w:w="0" w:type="dxa"/>
-              <w:bottom w:w="0" w:type="dxa"/>
-              <w:left w:w="0" w:type="dxa"/>
-              <w:right w:w="0" w:type="dxa"/>
-            </w:tcMar>
-            <w:vAlign w:val="center"/>
-          </w:tcPr>
-          <w:p>
-            <w:pPr>
-              <w:jc w:val="left"/>
-              <w:spacing w:after="100" w:before="100" w:line="240"/>
-              <w:ind w:firstLine="0" w:left="100" w:right="100"/>
-            </w:pPr>
-            <w:r xmlns:w="http://schemas.openxmlformats.org/wordprocessingml/2006/main" xmlns:wp="http://schemas.openxmlformats.org/drawingml/2006/wordprocessingDrawing" xmlns:r="http://schemas.openxmlformats.org/officeDocument/2006/relationships" xmlns:w14="http://schemas.microsoft.com/office/word/2010/wordml">
-              <w:rPr>
-                <w:rFonts w:ascii="Helvetica" w:hAnsi="Helvetica" w:eastAsia="Helvetica" w:cs="Helvetica"/>
-                <w:sz w:val="22"/>
-                <w:szCs w:val="22"/>
-                <w:color w:val="000000"/>
-              </w:rPr>
-              <w:t xml:space="preserve">4.0%</w:t>
-            </w:r>
-          </w:p>
-        </w:tc>
-      </w:tr>
-      <w:tr>
-        <w:trPr>
-          <w:cantSplit/>
-          <w:trHeight w:val="569" w:hRule="auto"/>
-        </w:trPr>
-        <w:tc>
-          <w:tcPr>
-            <w:tcBorders/>
-            <w:shd w:val="clear" w:color="auto" w:fill="FFFFFF"/>
-            <w:tcMar>
-              <w:top w:w="0" w:type="dxa"/>
-              <w:bottom w:w="0" w:type="dxa"/>
-              <w:left w:w="0" w:type="dxa"/>
-              <w:right w:w="0" w:type="dxa"/>
-            </w:tcMar>
-            <w:vAlign w:val="center"/>
-          </w:tcPr>
-          <w:p>
-            <w:pPr>
-              <w:jc w:val="right"/>
-              <w:spacing w:after="100" w:before="100" w:line="240"/>
-              <w:ind w:firstLine="0" w:left="100" w:right="100"/>
-            </w:pPr>
-            <w:r xmlns:w="http://schemas.openxmlformats.org/wordprocessingml/2006/main" xmlns:wp="http://schemas.openxmlformats.org/drawingml/2006/wordprocessingDrawing" xmlns:r="http://schemas.openxmlformats.org/officeDocument/2006/relationships" xmlns:w14="http://schemas.microsoft.com/office/word/2010/wordml">
-              <w:rPr>
-                <w:rFonts w:ascii="Helvetica" w:hAnsi="Helvetica" w:eastAsia="Helvetica" w:cs="Helvetica"/>
-                <w:sz w:val="22"/>
-                <w:szCs w:val="22"/>
-                <w:color w:val="000000"/>
-              </w:rPr>
-              <w:t xml:space="preserve">75.0</w:t>
-            </w:r>
-          </w:p>
-        </w:tc>
-        <w:tc>
-          <w:tcPr>
-            <w:tcBorders/>
-            <w:shd w:val="clear" w:color="auto" w:fill="FFFFFF"/>
-            <w:tcMar>
-              <w:top w:w="0" w:type="dxa"/>
-              <w:bottom w:w="0" w:type="dxa"/>
-              <w:left w:w="0" w:type="dxa"/>
-              <w:right w:w="0" w:type="dxa"/>
-            </w:tcMar>
-            <w:vAlign w:val="center"/>
-          </w:tcPr>
-          <w:p>
-            <w:pPr>
-              <w:jc w:val="right"/>
-              <w:spacing w:after="100" w:before="100" w:line="240"/>
-              <w:ind w:firstLine="0" w:left="100" w:right="100"/>
-            </w:pPr>
-            <w:r xmlns:w="http://schemas.openxmlformats.org/wordprocessingml/2006/main" xmlns:wp="http://schemas.openxmlformats.org/drawingml/2006/wordprocessingDrawing" xmlns:r="http://schemas.openxmlformats.org/officeDocument/2006/relationships" xmlns:w14="http://schemas.microsoft.com/office/word/2010/wordml">
-              <w:rPr>
-                <w:rFonts w:ascii="Helvetica" w:hAnsi="Helvetica" w:eastAsia="Helvetica" w:cs="Helvetica"/>
-                <w:sz w:val="22"/>
-                <w:szCs w:val="22"/>
-                <w:color w:val="000000"/>
-              </w:rPr>
-              <w:t xml:space="preserve">2</w:t>
-            </w:r>
-          </w:p>
-        </w:tc>
-        <w:tc>
-          <w:tcPr>
-            <w:tcBorders/>
-            <w:shd w:val="clear" w:color="auto" w:fill="FFFFFF"/>
-            <w:tcMar>
-              <w:top w:w="0" w:type="dxa"/>
-              <w:bottom w:w="0" w:type="dxa"/>
-              <w:left w:w="0" w:type="dxa"/>
-              <w:right w:w="0" w:type="dxa"/>
-            </w:tcMar>
-            <w:vAlign w:val="center"/>
-          </w:tcPr>
-          <w:p>
-            <w:pPr>
-              <w:jc w:val="left"/>
-              <w:spacing w:after="100" w:before="100" w:line="240"/>
-              <w:ind w:firstLine="0" w:left="100" w:right="100"/>
-            </w:pPr>
-            <w:r xmlns:w="http://schemas.openxmlformats.org/wordprocessingml/2006/main" xmlns:wp="http://schemas.openxmlformats.org/drawingml/2006/wordprocessingDrawing" xmlns:r="http://schemas.openxmlformats.org/officeDocument/2006/relationships" xmlns:w14="http://schemas.microsoft.com/office/word/2010/wordml">
-              <w:rPr>
-                <w:rFonts w:ascii="Helvetica" w:hAnsi="Helvetica" w:eastAsia="Helvetica" w:cs="Helvetica"/>
-                <w:sz w:val="22"/>
-                <w:szCs w:val="22"/>
-                <w:color w:val="000000"/>
-              </w:rPr>
-              <w:t xml:space="preserve">0.7%</w:t>
-            </w:r>
-          </w:p>
-        </w:tc>
-      </w:tr>
-      <w:tr>
-        <w:trPr>
-          <w:cantSplit/>
-          <w:trHeight w:val="569" w:hRule="auto"/>
-        </w:trPr>
-        <w:tc>
-          <w:tcPr>
-            <w:tcBorders/>
-            <w:shd w:val="clear" w:color="auto" w:fill="FFFFFF"/>
-            <w:tcMar>
-              <w:top w:w="0" w:type="dxa"/>
-              <w:bottom w:w="0" w:type="dxa"/>
-              <w:left w:w="0" w:type="dxa"/>
-              <w:right w:w="0" w:type="dxa"/>
-            </w:tcMar>
-            <w:vAlign w:val="center"/>
-          </w:tcPr>
-          <w:p>
-            <w:pPr>
-              <w:jc w:val="right"/>
-              <w:spacing w:after="100" w:before="100" w:line="240"/>
-              <w:ind w:firstLine="0" w:left="100" w:right="100"/>
-            </w:pPr>
-            <w:r xmlns:w="http://schemas.openxmlformats.org/wordprocessingml/2006/main" xmlns:wp="http://schemas.openxmlformats.org/drawingml/2006/wordprocessingDrawing" xmlns:r="http://schemas.openxmlformats.org/officeDocument/2006/relationships" xmlns:w14="http://schemas.microsoft.com/office/word/2010/wordml">
-              <w:rPr>
-                <w:rFonts w:ascii="Helvetica" w:hAnsi="Helvetica" w:eastAsia="Helvetica" w:cs="Helvetica"/>
-                <w:sz w:val="22"/>
-                <w:szCs w:val="22"/>
-                <w:color w:val="000000"/>
-              </w:rPr>
-              <w:t xml:space="preserve">91.7</w:t>
-            </w:r>
-          </w:p>
-        </w:tc>
-        <w:tc>
-          <w:tcPr>
-            <w:tcBorders/>
-            <w:shd w:val="clear" w:color="auto" w:fill="FFFFFF"/>
-            <w:tcMar>
-              <w:top w:w="0" w:type="dxa"/>
-              <w:bottom w:w="0" w:type="dxa"/>
-              <w:left w:w="0" w:type="dxa"/>
-              <w:right w:w="0" w:type="dxa"/>
-            </w:tcMar>
-            <w:vAlign w:val="center"/>
-          </w:tcPr>
-          <w:p>
-            <w:pPr>
-              <w:jc w:val="right"/>
-              <w:spacing w:after="100" w:before="100" w:line="240"/>
-              <w:ind w:firstLine="0" w:left="100" w:right="100"/>
-            </w:pPr>
-            <w:r xmlns:w="http://schemas.openxmlformats.org/wordprocessingml/2006/main" xmlns:wp="http://schemas.openxmlformats.org/drawingml/2006/wordprocessingDrawing" xmlns:r="http://schemas.openxmlformats.org/officeDocument/2006/relationships" xmlns:w14="http://schemas.microsoft.com/office/word/2010/wordml">
-              <w:rPr>
-                <w:rFonts w:ascii="Helvetica" w:hAnsi="Helvetica" w:eastAsia="Helvetica" w:cs="Helvetica"/>
-                <w:sz w:val="22"/>
-                <w:szCs w:val="22"/>
-                <w:color w:val="000000"/>
-              </w:rPr>
-              <w:t xml:space="preserve">1</w:t>
-            </w:r>
-          </w:p>
-        </w:tc>
-        <w:tc>
-          <w:tcPr>
-            <w:tcBorders/>
-            <w:shd w:val="clear" w:color="auto" w:fill="FFFFFF"/>
-            <w:tcMar>
-              <w:top w:w="0" w:type="dxa"/>
-              <w:bottom w:w="0" w:type="dxa"/>
-              <w:left w:w="0" w:type="dxa"/>
-              <w:right w:w="0" w:type="dxa"/>
-            </w:tcMar>
-            <w:vAlign w:val="center"/>
-          </w:tcPr>
-          <w:p>
-            <w:pPr>
-              <w:jc w:val="left"/>
-              <w:spacing w:after="100" w:before="100" w:line="240"/>
-              <w:ind w:firstLine="0" w:left="100" w:right="100"/>
-            </w:pPr>
-            <w:r xmlns:w="http://schemas.openxmlformats.org/wordprocessingml/2006/main" xmlns:wp="http://schemas.openxmlformats.org/drawingml/2006/wordprocessingDrawing" xmlns:r="http://schemas.openxmlformats.org/officeDocument/2006/relationships" xmlns:w14="http://schemas.microsoft.com/office/word/2010/wordml">
-              <w:rPr>
-                <w:rFonts w:ascii="Helvetica" w:hAnsi="Helvetica" w:eastAsia="Helvetica" w:cs="Helvetica"/>
-                <w:sz w:val="22"/>
-                <w:szCs w:val="22"/>
-                <w:color w:val="000000"/>
-              </w:rPr>
-              <w:t xml:space="preserve">0.3%</w:t>
-            </w:r>
-          </w:p>
-        </w:tc>
-      </w:tr>
-      <w:tr>
-        <w:trPr>
-          <w:cantSplit/>
-          <w:trHeight w:val="569" w:hRule="auto"/>
-        </w:trPr>
-        <w:tc>
-          <w:tcPr>
-            <w:tcBorders>
-              <w:bottom w:val="single" w:sz="16" w:space="0" w:color="666666"/>
-            </w:tcBorders>
-            <w:shd w:val="clear" w:color="auto" w:fill="FFFFFF"/>
-            <w:tcMar>
-              <w:top w:w="0" w:type="dxa"/>
-              <w:bottom w:w="0" w:type="dxa"/>
-              <w:left w:w="0" w:type="dxa"/>
-              <w:right w:w="0" w:type="dxa"/>
-            </w:tcMar>
-            <w:vAlign w:val="center"/>
-          </w:tcPr>
-          <w:p>
-            <w:pPr>
-              <w:jc w:val="right"/>
-              <w:spacing w:after="100" w:before="100" w:line="240"/>
-              <w:ind w:firstLine="0" w:left="100" w:right="100"/>
-            </w:pPr>
-            <w:r xmlns:w="http://schemas.openxmlformats.org/wordprocessingml/2006/main" xmlns:wp="http://schemas.openxmlformats.org/drawingml/2006/wordprocessingDrawing" xmlns:r="http://schemas.openxmlformats.org/officeDocument/2006/relationships" xmlns:w14="http://schemas.microsoft.com/office/word/2010/wordml">
-              <w:rPr>
-                <w:rFonts w:ascii="Helvetica" w:hAnsi="Helvetica" w:eastAsia="Helvetica" w:cs="Helvetica"/>
-                <w:sz w:val="22"/>
-                <w:szCs w:val="22"/>
-                <w:color w:val="000000"/>
-              </w:rPr>
-              <w:t xml:space="preserve">100.0</w:t>
-            </w:r>
-          </w:p>
-        </w:tc>
-        <w:tc>
-          <w:tcPr>
-            <w:tcBorders>
-              <w:bottom w:val="single" w:sz="16" w:space="0" w:color="666666"/>
-            </w:tcBorders>
-            <w:shd w:val="clear" w:color="auto" w:fill="FFFFFF"/>
-            <w:tcMar>
-              <w:top w:w="0" w:type="dxa"/>
-              <w:bottom w:w="0" w:type="dxa"/>
-              <w:left w:w="0" w:type="dxa"/>
-              <w:right w:w="0" w:type="dxa"/>
-            </w:tcMar>
-            <w:vAlign w:val="center"/>
-          </w:tcPr>
-          <w:p>
-            <w:pPr>
-              <w:jc w:val="right"/>
-              <w:spacing w:after="100" w:before="100" w:line="240"/>
-              <w:ind w:firstLine="0" w:left="100" w:right="100"/>
-            </w:pPr>
-            <w:r xmlns:w="http://schemas.openxmlformats.org/wordprocessingml/2006/main" xmlns:wp="http://schemas.openxmlformats.org/drawingml/2006/wordprocessingDrawing" xmlns:r="http://schemas.openxmlformats.org/officeDocument/2006/relationships" xmlns:w14="http://schemas.microsoft.com/office/word/2010/wordml">
-              <w:rPr>
-                <w:rFonts w:ascii="Helvetica" w:hAnsi="Helvetica" w:eastAsia="Helvetica" w:cs="Helvetica"/>
-                <w:sz w:val="22"/>
-                <w:szCs w:val="22"/>
-                <w:color w:val="000000"/>
-              </w:rPr>
-              <w:t xml:space="preserve">1</w:t>
-            </w:r>
-          </w:p>
-        </w:tc>
-        <w:tc>
-          <w:tcPr>
-            <w:tcBorders>
-              <w:bottom w:val="single" w:sz="16" w:space="0" w:color="666666"/>
-            </w:tcBorders>
-            <w:shd w:val="clear" w:color="auto" w:fill="FFFFFF"/>
-            <w:tcMar>
-              <w:top w:w="0" w:type="dxa"/>
-              <w:bottom w:w="0" w:type="dxa"/>
-              <w:left w:w="0" w:type="dxa"/>
-              <w:right w:w="0" w:type="dxa"/>
-            </w:tcMar>
-            <w:vAlign w:val="center"/>
-          </w:tcPr>
-          <w:p>
-            <w:pPr>
-              <w:jc w:val="left"/>
-              <w:spacing w:after="100" w:before="100" w:line="240"/>
-              <w:ind w:firstLine="0" w:left="100" w:right="100"/>
-            </w:pPr>
-            <w:r xmlns:w="http://schemas.openxmlformats.org/wordprocessingml/2006/main" xmlns:wp="http://schemas.openxmlformats.org/drawingml/2006/wordprocessingDrawing" xmlns:r="http://schemas.openxmlformats.org/officeDocument/2006/relationships" xmlns:w14="http://schemas.microsoft.com/office/word/2010/wordml">
-              <w:rPr>
-                <w:rFonts w:ascii="Helvetica" w:hAnsi="Helvetica" w:eastAsia="Helvetica" w:cs="Helvetica"/>
-                <w:sz w:val="22"/>
-                <w:szCs w:val="22"/>
-                <w:color w:val="000000"/>
-              </w:rPr>
-              <w:t xml:space="preserve">0.3%</w:t>
-            </w:r>
-          </w:p>
-        </w:tc>
-      </w:tr>
-    </w:tbl>
-    <w:p>
-      <w:r>
-        <w:br w:type="page"/>
-      </w:r>
-    </w:p>
     <w:bookmarkEnd w:id="95"/>
     <w:bookmarkStart w:id="98" w:name="figures"/>
     <w:p>
@@ -9512,14 +7977,14 @@
       <w:r>
         <w:drawing>
           <wp:inline>
-            <wp:extent cx="5943600" cy="3794586"/>
+            <wp:extent cx="0" cy="0"/>
             <wp:effectExtent b="0" l="0" r="0" t="0"/>
             <wp:docPr descr="Figure 1: An example open and reproducible research workflow. Starting with the question, determine the methodology, describe it, make it available and cite it. Data are used in analysis and any binary files or code are made available as supplements to the manuscript. Source code and raw data are made available in a public repository, preferably with version control for tracking changes through time and a DOI for final released products." title="" id="1" name="Picture"/>
             <a:graphic>
               <a:graphicData uri="http://schemas.openxmlformats.org/drawingml/2006/picture">
                 <pic:pic>
                   <pic:nvPicPr>
-                    <pic:cNvPr descr="Figure%201.pdf" id="0" name="Picture"/>
+                    <pic:cNvPr descr="../figures/Sparks%20et%20al%20Figure%201.eps" id="0" name="Picture"/>
                     <pic:cNvPicPr>
                       <a:picLocks noChangeArrowheads="1" noChangeAspect="1"/>
                     </pic:cNvPicPr>
@@ -9533,7 +7998,7 @@
                   <pic:spPr bwMode="auto">
                     <a:xfrm>
                       <a:off x="0" y="0"/>
-                      <a:ext cx="5943600" cy="3794586"/>
+                      <a:ext cx="0" cy="0"/>
                     </a:xfrm>
                     <a:prstGeom prst="rect">
                       <a:avLst/>
@@ -9572,14 +8037,14 @@
       <w:r>
         <w:drawing>
           <wp:inline>
-            <wp:extent cx="3022600" cy="3022600"/>
+            <wp:extent cx="0" cy="0"/>
             <wp:effectExtent b="0" l="0" r="0" t="0"/>
             <wp:docPr descr="Figure 2: Aggregated article scores for each of the four categories, (i) shows computational methods availability 0 - not available or not mentioned to 3 - freely available online to anonymous users. (ii) presents ‘Software availability,’ where ‘0’ was ‘Not available or not mentioned in the publication’; ‘1’ was ‘Expensive proprietary software that only institutions would typically purchase’; ‘2’ was ‘Used proprietary software that most individuals can afford (e.g., Excel) or SAS that is now available free for use with a university login’; and ‘3’ was ‘Used entirely open source and free software (e.g., R, Julia, Python)’; ‘NA’ indicates that no specialised software was necessary or used. (iii) displays ‘Software citated,’ where ‘0’ was ‘Not available or not mentioned in the publication’; ‘1’ was ‘Software mentioned by name only’; ‘2’ was ‘Software cited with version number’; and ‘3’ was ‘All software components (SAS PROCs, R, Julia or Python packages, etc.) cited’; ‘NA’ indicates that no specialised software was necessary or used. (iv) shows ‘Data availability,’ where ‘0’ was ‘Not available or not mentioned in the publication’; ‘1’ was ‘Available upon request to the author; ’2’ was ‘Online, but inconvenient or non-permanent (e.g., login needed, paywall, FTP server, personal lab website that may disappear, or may have already disappeared)’; and ‘3’ was ‘Freely available online to anonymous users for foreseeable future (e.g., archived using Zenodo, dataverse or university library or some other proper archiving system)’; ‘NA’ indicates that no data were generated, e.g. a methods paper." title="" id="1" name="Picture"/>
             <a:graphic>
               <a:graphicData uri="http://schemas.openxmlformats.org/drawingml/2006/picture">
                 <pic:pic>
                   <pic:nvPicPr>
-                    <pic:cNvPr descr="../figures/articleScores-1.pdf" id="0" name="Picture"/>
+                    <pic:cNvPr descr="../figures/Sparks%20et%20al%20Figure%202.eps" id="0" name="Picture"/>
                     <pic:cNvPicPr>
                       <a:picLocks noChangeArrowheads="1" noChangeAspect="1"/>
                     </pic:cNvPicPr>
@@ -9593,7 +8058,7 @@
                   <pic:spPr bwMode="auto">
                     <a:xfrm>
                       <a:off x="0" y="0"/>
-                      <a:ext cx="3022600" cy="3022600"/>
+                      <a:ext cx="0" cy="0"/>
                     </a:xfrm>
                     <a:prstGeom prst="rect">
                       <a:avLst/>
@@ -10157,7 +8622,7 @@
           <m:t>16</m:t>
         </m:r>
         <m:r>
-          <m:t>12</m:t>
+          <m:t>13</m:t>
         </m:r>
         <m:r>
           <m:rPr>
@@ -10166,7 +8631,7 @@
           <m:t>:</m:t>
         </m:r>
         <m:r>
-          <m:t>49</m:t>
+          <m:t>58</m:t>
         </m:r>
         <m:r>
           <m:rPr>
@@ -10175,7 +8640,7 @@
           <m:t>:</m:t>
         </m:r>
         <m:r>
-          <m:t>02</m:t>
+          <m:t>26</m:t>
         </m:r>
       </m:oMath>
       <w:r>
@@ -10454,6 +8919,24 @@
         <w:rPr>
           <w:rStyle w:val="VerbatimChar"/>
         </w:rPr>
+        <w:t xml:space="preserve">#&gt;  extrafont                            0.17    2014-12-08 [1] CRAN (R 4.1.0)</w:t>
+      </w:r>
+      <w:r>
+        <w:br/>
+      </w:r>
+      <w:r>
+        <w:rPr>
+          <w:rStyle w:val="VerbatimChar"/>
+        </w:rPr>
+        <w:t xml:space="preserve">#&gt;  extrafontdb                          1.0     2012-06-11 [1] CRAN (R 4.1.0)</w:t>
+      </w:r>
+      <w:r>
+        <w:br/>
+      </w:r>
+      <w:r>
+        <w:rPr>
+          <w:rStyle w:val="VerbatimChar"/>
+        </w:rPr>
         <w:t xml:space="preserve">#&gt;  fansi                                0.5.0   2021-05-25 [1] CRAN (R 4.1.0)</w:t>
       </w:r>
       <w:r>
@@ -10760,6 +9243,15 @@
         <w:rPr>
           <w:rStyle w:val="VerbatimChar"/>
         </w:rPr>
+        <w:t xml:space="preserve">#&gt;  Rttf2pt1                             1.3.8   2020-01-10 [1] CRAN (R 4.1.0)</w:t>
+      </w:r>
+      <w:r>
+        <w:br/>
+      </w:r>
+      <w:r>
+        <w:rPr>
+          <w:rStyle w:val="VerbatimChar"/>
+        </w:rPr>
         <w:t xml:space="preserve">#&gt;  scales                               1.1.1   2020-05-11 [1] CRAN (R 4.1.0)</w:t>
       </w:r>
       <w:r>
@@ -10986,7 +9478,7 @@
         <w:rPr>
           <w:rStyle w:val="VerbatimChar"/>
         </w:rPr>
-        <w:t xml:space="preserve">#&gt; Head:     [f0dd4c2] 2021-06-16: Update Word output doc</w:t>
+        <w:t xml:space="preserve">#&gt; Head:     [0c0d39f] 2021-06-16: Remove reproducibility score table as it duplicates figure 2</w:t>
       </w:r>
     </w:p>
     <w:bookmarkEnd w:id="99"/>

</xml_diff>

<commit_message>
Embed fonts in figure 1.eps file
</commit_message>
<xml_diff>
--- a/analysis/paper/paper.docx
+++ b/analysis/paper/paper.docx
@@ -8622,7 +8622,7 @@
           <m:t>16</m:t>
         </m:r>
         <m:r>
-          <m:t>13</m:t>
+          <m:t>14</m:t>
         </m:r>
         <m:r>
           <m:rPr>
@@ -8631,7 +8631,7 @@
           <m:t>:</m:t>
         </m:r>
         <m:r>
-          <m:t>58</m:t>
+          <m:t>02</m:t>
         </m:r>
         <m:r>
           <m:rPr>
@@ -8640,7 +8640,7 @@
           <m:t>:</m:t>
         </m:r>
         <m:r>
-          <m:t>26</m:t>
+          <m:t>29</m:t>
         </m:r>
       </m:oMath>
       <w:r>

</xml_diff>

<commit_message>
update docx and figure 1
</commit_message>
<xml_diff>
--- a/analysis/paper/paper.docx
+++ b/analysis/paper/paper.docx
@@ -8619,10 +8619,10 @@
           <m:t>−</m:t>
         </m:r>
         <m:r>
-          <m:t>16</m:t>
+          <m:t>17</m:t>
         </m:r>
         <m:r>
-          <m:t>14</m:t>
+          <m:t>09</m:t>
         </m:r>
         <m:r>
           <m:rPr>
@@ -8631,7 +8631,7 @@
           <m:t>:</m:t>
         </m:r>
         <m:r>
-          <m:t>02</m:t>
+          <m:t>55</m:t>
         </m:r>
         <m:r>
           <m:rPr>
@@ -8640,7 +8640,7 @@
           <m:t>:</m:t>
         </m:r>
         <m:r>
-          <m:t>29</m:t>
+          <m:t>26</m:t>
         </m:r>
       </m:oMath>
       <w:r>
@@ -8748,7 +8748,7 @@
         <w:rPr>
           <w:rStyle w:val="VerbatimChar"/>
         </w:rPr>
-        <w:t xml:space="preserve">#&gt;  date     2021-06-16                  </w:t>
+        <w:t xml:space="preserve">#&gt;  date     2021-06-17                  </w:t>
       </w:r>
       <w:r>
         <w:br/>

</xml_diff>

<commit_message>
Spellcheck and reknit, also fix single and double quotes around scores
</commit_message>
<xml_diff>
--- a/analysis/paper/paper.docx
+++ b/analysis/paper/paper.docx
@@ -13,43 +13,153 @@
         <w:t xml:space="preserve"> </w:t>
       </w:r>
       <w:r>
+        <w:t xml:space="preserve">in</w:t>
+      </w:r>
+      <w:r>
+        <w:t xml:space="preserve"> </w:t>
+      </w:r>
+      <w:r>
+        <w:t xml:space="preserve">plant</w:t>
+      </w:r>
+      <w:r>
+        <w:t xml:space="preserve"> </w:t>
+      </w:r>
+      <w:r>
+        <w:t xml:space="preserve">pathology:</w:t>
+      </w:r>
+      <w:r>
+        <w:t xml:space="preserve"> </w:t>
+      </w:r>
+      <w:r>
+        <w:t xml:space="preserve">where</w:t>
+      </w:r>
+      <w:r>
+        <w:t xml:space="preserve"> </w:t>
+      </w:r>
+      <w:r>
+        <w:t xml:space="preserve">do</w:t>
+      </w:r>
+      <w:r>
+        <w:t xml:space="preserve"> </w:t>
+      </w:r>
+      <w:r>
+        <w:t xml:space="preserve">we</w:t>
+      </w:r>
+      <w:r>
+        <w:t xml:space="preserve"> </w:t>
+      </w:r>
+      <w:r>
+        <w:t xml:space="preserve">stand</w:t>
+      </w:r>
+      <w:r>
+        <w:t xml:space="preserve"> </w:t>
+      </w:r>
+      <w:r>
         <w:t xml:space="preserve">and</w:t>
       </w:r>
       <w:r>
         <w:t xml:space="preserve"> </w:t>
       </w:r>
       <w:r>
-        <w:t xml:space="preserve">plant</w:t>
-      </w:r>
-      <w:r>
-        <w:t xml:space="preserve"> </w:t>
-      </w:r>
-      <w:r>
-        <w:t xml:space="preserve">pathology:</w:t>
-      </w:r>
-      <w:r>
-        <w:t xml:space="preserve"> </w:t>
-      </w:r>
-      <w:r>
-        <w:t xml:space="preserve">where</w:t>
-      </w:r>
-      <w:r>
-        <w:t xml:space="preserve"> </w:t>
-      </w:r>
-      <w:r>
-        <w:t xml:space="preserve">do</w:t>
-      </w:r>
-      <w:r>
-        <w:t xml:space="preserve"> </w:t>
-      </w:r>
-      <w:r>
-        <w:t xml:space="preserve">we</w:t>
-      </w:r>
-      <w:r>
-        <w:t xml:space="preserve"> </w:t>
-      </w:r>
-      <w:r>
-        <w:t xml:space="preserve">stand</w:t>
+        <w:t xml:space="preserve">a</w:t>
+      </w:r>
+      <w:r>
+        <w:t xml:space="preserve"> </w:t>
+      </w:r>
+      <w:r>
+        <w:t xml:space="preserve">way</w:t>
+      </w:r>
+      <w:r>
+        <w:t xml:space="preserve"> </w:t>
+      </w:r>
+      <w:r>
+        <w:t xml:space="preserve">forward</w:t>
+      </w:r>
+    </w:p>
+    <w:p>
+      <w:pPr>
+        <w:pStyle w:val="Author"/>
+      </w:pPr>
+      <w:r>
+        <w:t xml:space="preserve">Adam H. Sparks</w:t>
+      </w:r>
+      <w:r>
+        <w:rPr>
+          <w:vertAlign w:val="superscript"/>
+        </w:rPr>
+        <w:t xml:space="preserve">1</w:t>
+      </w:r>
+      <w:r>
+        <w:rPr>
+          <w:vertAlign w:val="superscript"/>
+        </w:rPr>
+        <w:t xml:space="preserve">,</w:t>
+      </w:r>
+      <w:r>
+        <w:rPr>
+          <w:vertAlign w:val="superscript"/>
+        </w:rPr>
+        <w:t xml:space="preserve">2</w:t>
+      </w:r>
+      <w:r>
+        <w:rPr>
+          <w:vertAlign w:val="superscript"/>
+        </w:rPr>
+        <w:t xml:space="preserve">,</w:t>
+      </w:r>
+      <w:r>
+        <w:rPr>
+          <w:vertAlign w:val="superscript"/>
+        </w:rPr>
+        <w:t xml:space="preserve">*</w:t>
+      </w:r>
+      <w:r>
+        <w:t xml:space="preserve">,</w:t>
+      </w:r>
+      <w:r>
+        <w:t xml:space="preserve"> </w:t>
+      </w:r>
+      <w:r>
+        <w:t xml:space="preserve">Emerson Del Ponte</w:t>
+      </w:r>
+      <w:r>
+        <w:rPr>
+          <w:vertAlign w:val="superscript"/>
+        </w:rPr>
+        <w:t xml:space="preserve">3</w:t>
+      </w:r>
+      <w:r>
+        <w:t xml:space="preserve">,</w:t>
+      </w:r>
+      <w:r>
+        <w:t xml:space="preserve"> </w:t>
+      </w:r>
+      <w:r>
+        <w:t xml:space="preserve">Kaique dos Santos Alves</w:t>
+      </w:r>
+      <w:r>
+        <w:rPr>
+          <w:vertAlign w:val="superscript"/>
+        </w:rPr>
+        <w:t xml:space="preserve">3</w:t>
+      </w:r>
+      <w:r>
+        <w:t xml:space="preserve">,</w:t>
+      </w:r>
+      <w:r>
+        <w:t xml:space="preserve"> </w:t>
+      </w:r>
+      <w:r>
+        <w:t xml:space="preserve">Zachary S. L. Foster</w:t>
+      </w:r>
+      <w:r>
+        <w:rPr>
+          <w:vertAlign w:val="superscript"/>
+        </w:rPr>
+        <w:t xml:space="preserve">4</w:t>
+      </w:r>
+      <w:r>
+        <w:t xml:space="preserve">,</w:t>
       </w:r>
       <w:r>
         <w:t xml:space="preserve"> </w:t>
@@ -61,200 +171,90 @@
         <w:t xml:space="preserve"> </w:t>
       </w:r>
       <w:r>
-        <w:t xml:space="preserve">a</w:t>
-      </w:r>
-      <w:r>
-        <w:t xml:space="preserve"> </w:t>
-      </w:r>
-      <w:r>
-        <w:t xml:space="preserve">way</w:t>
-      </w:r>
-      <w:r>
-        <w:t xml:space="preserve"> </w:t>
-      </w:r>
-      <w:r>
-        <w:t xml:space="preserve">forward</w:t>
-      </w:r>
-    </w:p>
-    <w:p>
-      <w:pPr>
-        <w:pStyle w:val="Author"/>
-      </w:pPr>
-      <w:r>
-        <w:t xml:space="preserve">Adam H. Sparks</w:t>
+        <w:t xml:space="preserve">Niklaus J. Grünwald</w:t>
       </w:r>
       <w:r>
         <w:rPr>
           <w:vertAlign w:val="superscript"/>
         </w:rPr>
+        <w:t xml:space="preserve">5</w:t>
+      </w:r>
+    </w:p>
+    <w:p>
+      <w:pPr>
+        <w:pStyle w:val="FirstParagraph"/>
+      </w:pPr>
+      <w:r>
+        <w:rPr>
+          <w:vertAlign w:val="superscript"/>
+        </w:rPr>
         <w:t xml:space="preserve">1</w:t>
       </w:r>
       <w:r>
+        <w:t xml:space="preserve"> </w:t>
+      </w:r>
+      <w:r>
+        <w:t xml:space="preserve">Department of Primary Industries and Regional Development, Farming Systems Innovation, Perth WA 6000, Australia</w:t>
+      </w:r>
+      <w:r>
+        <w:br/>
+      </w:r>
+      <w:r>
         <w:rPr>
           <w:vertAlign w:val="superscript"/>
         </w:rPr>
-        <w:t xml:space="preserve">,</w:t>
+        <w:t xml:space="preserve">2</w:t>
+      </w:r>
+      <w:r>
+        <w:t xml:space="preserve"> </w:t>
+      </w:r>
+      <w:r>
+        <w:t xml:space="preserve">University of Southern Queensland, Centre for Crop Health, Toowoomba Qld 4350, Australia</w:t>
+      </w:r>
+      <w:r>
+        <w:br/>
       </w:r>
       <w:r>
         <w:rPr>
           <w:vertAlign w:val="superscript"/>
         </w:rPr>
-        <w:t xml:space="preserve">2</w:t>
+        <w:t xml:space="preserve">3</w:t>
+      </w:r>
+      <w:r>
+        <w:t xml:space="preserve"> </w:t>
+      </w:r>
+      <w:r>
+        <w:t xml:space="preserve">Departmento de Fitopatologia, Universidade Federal de Viçosa, Brazil</w:t>
+      </w:r>
+      <w:r>
+        <w:br/>
       </w:r>
       <w:r>
         <w:rPr>
           <w:vertAlign w:val="superscript"/>
         </w:rPr>
-        <w:t xml:space="preserve">,</w:t>
+        <w:t xml:space="preserve">4</w:t>
+      </w:r>
+      <w:r>
+        <w:t xml:space="preserve"> </w:t>
+      </w:r>
+      <w:r>
+        <w:t xml:space="preserve">Department of Botany and Plant Pathology, Oregon State University, Corvallis OR 97331, USA</w:t>
+      </w:r>
+      <w:r>
+        <w:br/>
       </w:r>
       <w:r>
         <w:rPr>
           <w:vertAlign w:val="superscript"/>
         </w:rPr>
-        <w:t xml:space="preserve">*</w:t>
-      </w:r>
-      <w:r>
-        <w:t xml:space="preserve">,</w:t>
-      </w:r>
-      <w:r>
-        <w:t xml:space="preserve"> </w:t>
-      </w:r>
-      <w:r>
-        <w:t xml:space="preserve">Emerson Del Ponte</w:t>
-      </w:r>
-      <w:r>
-        <w:rPr>
-          <w:vertAlign w:val="superscript"/>
-        </w:rPr>
-        <w:t xml:space="preserve">3</w:t>
-      </w:r>
-      <w:r>
-        <w:t xml:space="preserve">,</w:t>
-      </w:r>
-      <w:r>
-        <w:t xml:space="preserve"> </w:t>
-      </w:r>
-      <w:r>
-        <w:t xml:space="preserve">Kaique dos Santos Alves</w:t>
-      </w:r>
-      <w:r>
-        <w:rPr>
-          <w:vertAlign w:val="superscript"/>
-        </w:rPr>
-        <w:t xml:space="preserve">3</w:t>
-      </w:r>
-      <w:r>
-        <w:t xml:space="preserve">,</w:t>
-      </w:r>
-      <w:r>
-        <w:t xml:space="preserve"> </w:t>
-      </w:r>
-      <w:r>
-        <w:t xml:space="preserve">Zachary Foster</w:t>
-      </w:r>
-      <w:r>
-        <w:rPr>
-          <w:vertAlign w:val="superscript"/>
-        </w:rPr>
-        <w:t xml:space="preserve">4</w:t>
-      </w:r>
-      <w:r>
-        <w:t xml:space="preserve">,</w:t>
-      </w:r>
-      <w:r>
-        <w:t xml:space="preserve"> </w:t>
-      </w:r>
-      <w:r>
-        <w:t xml:space="preserve">and</w:t>
-      </w:r>
-      <w:r>
-        <w:t xml:space="preserve"> </w:t>
-      </w:r>
-      <w:r>
-        <w:t xml:space="preserve">Niklaus J. Grünwald</w:t>
-      </w:r>
-      <w:r>
-        <w:rPr>
-          <w:vertAlign w:val="superscript"/>
-        </w:rPr>
         <w:t xml:space="preserve">5</w:t>
       </w:r>
-    </w:p>
-    <w:p>
-      <w:pPr>
-        <w:pStyle w:val="FirstParagraph"/>
-      </w:pPr>
-      <w:r>
-        <w:rPr>
-          <w:vertAlign w:val="superscript"/>
-        </w:rPr>
-        <w:t xml:space="preserve">1</w:t>
-      </w:r>
-      <w:r>
-        <w:t xml:space="preserve"> </w:t>
-      </w:r>
-      <w:r>
-        <w:t xml:space="preserve">Department of Primary Industries and Regional Development, Farming Systems Innovation, Perth WA 6000, Australia</w:t>
-      </w:r>
-      <w:r>
-        <w:br/>
-      </w:r>
-      <w:r>
-        <w:rPr>
-          <w:vertAlign w:val="superscript"/>
-        </w:rPr>
-        <w:t xml:space="preserve">2</w:t>
-      </w:r>
-      <w:r>
-        <w:t xml:space="preserve"> </w:t>
-      </w:r>
-      <w:r>
-        <w:t xml:space="preserve">University of Southern Queensland, Centre for Crop Health, Toowoomba Qld 4350, Australia</w:t>
-      </w:r>
-      <w:r>
-        <w:br/>
-      </w:r>
-      <w:r>
-        <w:rPr>
-          <w:vertAlign w:val="superscript"/>
-        </w:rPr>
-        <w:t xml:space="preserve">3</w:t>
-      </w:r>
-      <w:r>
-        <w:t xml:space="preserve"> </w:t>
-      </w:r>
-      <w:r>
-        <w:t xml:space="preserve">Departmento de Fitopatologia, Universidade Federal de Viçosa, Brazil</w:t>
-      </w:r>
-      <w:r>
-        <w:br/>
-      </w:r>
-      <w:r>
-        <w:rPr>
-          <w:vertAlign w:val="superscript"/>
-        </w:rPr>
-        <w:t xml:space="preserve">4</w:t>
-      </w:r>
-      <w:r>
-        <w:t xml:space="preserve"> </w:t>
-      </w:r>
-      <w:r>
-        <w:t xml:space="preserve">Department of Botany and Plant Pathology, Oregon State University, Corvallis OR 97331, USA</w:t>
-      </w:r>
-      <w:r>
-        <w:br/>
-      </w:r>
-      <w:r>
-        <w:rPr>
-          <w:vertAlign w:val="superscript"/>
-        </w:rPr>
-        <w:t xml:space="preserve">5</w:t>
-      </w:r>
-      <w:r>
-        <w:t xml:space="preserve"> </w:t>
-      </w:r>
-      <w:r>
-        <w:t xml:space="preserve">Horticultural Crops Research Unit, USDA Agricultural Research Service, Corvallis OR 97331, USA</w:t>
+      <w:r>
+        <w:t xml:space="preserve"> </w:t>
+      </w:r>
+      <w:r>
+        <w:t xml:space="preserve">Horticultural Crops Research Unit, USDA Agricultural Research Service, Corvallis OR 97330, USA</w:t>
       </w:r>
     </w:p>
     <w:p>
@@ -330,7 +330,43 @@
         <w:pStyle w:val="FirstParagraph"/>
       </w:pPr>
       <w:r>
-        <w:t xml:space="preserve">Open research practices have been highlighted extensively during the last ten years in many fields of study as essential standards needed to promote transparency and reproducibility of scientific results. Scientific claims can only be evaluated based on how protocols, materials, equipment and methods were described; data were collected and prepared, and; analyses conducted. Openly sharing protocols, data and computational code is central for current scholarly dissemination and communication, but in many fields, including plant pathology, adoption of these practices has been slow. We randomly selected 300 articles published from 2012 to 2018 across 21 journals representative of the pathology discipline and assigned them scores reflecting their openness and reproducibility. We found that most of the articles were not very open, failing to share data or code in a meaningful way. We propose that using open source tools for producing open and reproducible work and analysis is advantageous, benefiting not just readers, but the authors as well and provide ideas and tools to promote open, reproducible research practices among plant pathologists.</w:t>
+        <w:t xml:space="preserve">Open research practices have been highlighted extensively during the last ten years in many fields of scientific study as essential standards needed to promote transparency and reproducibility of scientific results.</w:t>
+      </w:r>
+      <w:r>
+        <w:t xml:space="preserve"> </w:t>
+      </w:r>
+      <w:r>
+        <w:t xml:space="preserve">Scientific claims can only be evaluated based on how protocols, materials, equipment and methods were described; data were collected and prepared; and, analyses were conducted.</w:t>
+      </w:r>
+      <w:r>
+        <w:t xml:space="preserve"> </w:t>
+      </w:r>
+      <w:r>
+        <w:t xml:space="preserve">Openly sharing protocols, data and computational code is central for current scholarly dissemination and communication, but in many fields, including plant pathology, adoption of these practices has been slow.</w:t>
+      </w:r>
+      <w:r>
+        <w:t xml:space="preserve"> </w:t>
+      </w:r>
+      <w:r>
+        <w:t xml:space="preserve">We randomly selected 300 articles published from 2012 to 2018 across 21 journals representative of the plant pathology discipline and assigned them scores reflecting their openness and reproducibility.</w:t>
+      </w:r>
+      <w:r>
+        <w:t xml:space="preserve"> </w:t>
+      </w:r>
+      <w:r>
+        <w:t xml:space="preserve">We found that most of the articles were not following protocols for open science, and were failing to share data or code in a reproducible way.</w:t>
+      </w:r>
+      <w:r>
+        <w:t xml:space="preserve"> </w:t>
+      </w:r>
+      <w:r>
+        <w:t xml:space="preserve">We also propose that use of open-source tools facilitates reproducible work and analyses benefitting not just readers, but the authors as well.</w:t>
+      </w:r>
+      <w:r>
+        <w:br/>
+      </w:r>
+      <w:r>
+        <w:t xml:space="preserve">Finally, we also provide ideas and tools to promote open, reproducible research practices among plant pathologists.</w:t>
       </w:r>
     </w:p>
     <w:p>
@@ -452,7 +488,7 @@
         <w:t xml:space="preserve"> </w:t>
       </w:r>
       <w:r>
-        <w:t xml:space="preserve">For instance, reproducible research is recently highlighted by many authors</w:t>
+        <w:t xml:space="preserve">For instance, reproducible research was recently highlighted by many authors</w:t>
       </w:r>
       <w:r>
         <w:t xml:space="preserve"> </w:t>
@@ -472,7 +508,7 @@
         <w:pStyle w:val="BodyText"/>
       </w:pPr>
       <w:r>
-        <w:t xml:space="preserve">In biological sciences it is not always possible to use identical test material or perhaps the the time or resources are not available for full reproduction,</w:t>
+        <w:t xml:space="preserve">In the biological sciences it is not always possible to use identical test material or perhaps the the time or resources are not available for full reproducibility,</w:t>
       </w:r>
       <w:r>
         <w:t xml:space="preserve"> </w:t>
@@ -503,7 +539,7 @@
         <w:t xml:space="preserve"> </w:t>
       </w:r>
       <w:r>
-        <w:t xml:space="preserve">definition that provides clear guidelines a minimum standard of</w:t>
+        <w:t xml:space="preserve">definition that provides clear guidelines for a minimum standard of</w:t>
       </w:r>
       <w:r>
         <w:t xml:space="preserve"> </w:t>
@@ -601,6 +637,26 @@
         <w:t xml:space="preserve">And that the software used are also easily obtained and preferably open source to avoid licensing or other issues related to accessibility for end-users related to costs or non-standard file formats, etc.</w:t>
       </w:r>
     </w:p>
+    <w:p>
+      <w:pPr>
+        <w:pStyle w:val="BodyText"/>
+      </w:pPr>
+      <w:r>
+        <w:t xml:space="preserve">It goes without saying that plant pathologists already provide information on protocols and chemicals allowing for reproducibility.</w:t>
+      </w:r>
+      <w:r>
+        <w:t xml:space="preserve"> </w:t>
+      </w:r>
+      <w:r>
+        <w:t xml:space="preserve">However, very often biological specimens such as strains, cultures or cultivars are often not available.</w:t>
+      </w:r>
+      <w:r>
+        <w:t xml:space="preserve"> </w:t>
+      </w:r>
+      <w:r>
+        <w:t xml:space="preserve">These cases of a lack of reproducibility will not be covered here.</w:t>
+      </w:r>
+    </w:p>
     <w:bookmarkStart w:id="22" w:name="Xe267a9bd86ce2cff3f259b4a28a4a09901d576a"/>
     <w:p>
       <w:pPr>
@@ -636,7 +692,7 @@
         <w:t xml:space="preserve"> </w:t>
       </w:r>
       <w:r>
-        <w:t xml:space="preserve">The journals represented both fundamental and applied areas as well as pathogen or other group-specific publications (See appendix for details on the methodology).</w:t>
+        <w:t xml:space="preserve">The journals represented both fundamental and applied areas as well as pathogen or other group-specific publications (see appendix for details on the methodology).</w:t>
       </w:r>
     </w:p>
     <w:p>
@@ -847,49 +903,31 @@
         <w:t xml:space="preserve"> </w:t>
       </w:r>
       <w:r>
-        <w:t xml:space="preserve">“</w:t>
+        <w:t xml:space="preserve">‘</w:t>
       </w:r>
       <w:r>
         <w:t xml:space="preserve">3</w:t>
       </w:r>
       <w:r>
-        <w:t xml:space="preserve">”</w:t>
-      </w:r>
-      <w:r>
-        <w:t xml:space="preserve"> </w:t>
-      </w:r>
-      <w:r>
-        <w:t xml:space="preserve">than</w:t>
-      </w:r>
-      <w:r>
-        <w:t xml:space="preserve"> </w:t>
-      </w:r>
-      <w:r>
-        <w:t xml:space="preserve">“</w:t>
-      </w:r>
-      <w:r>
-        <w:t xml:space="preserve">1</w:t>
-      </w:r>
-      <w:r>
-        <w:t xml:space="preserve">”</w:t>
-      </w:r>
-      <w:r>
-        <w:t xml:space="preserve"> </w:t>
-      </w:r>
-      <w:r>
-        <w:t xml:space="preserve">or</w:t>
-      </w:r>
-      <w:r>
-        <w:t xml:space="preserve"> </w:t>
-      </w:r>
-      <w:r>
-        <w:t xml:space="preserve">“</w:t>
+        <w:t xml:space="preserve">’</w:t>
+      </w:r>
+      <w:r>
+        <w:t xml:space="preserve"> </w:t>
+      </w:r>
+      <w:r>
+        <w:t xml:space="preserve">than “1’ or</w:t>
+      </w:r>
+      <w:r>
+        <w:t xml:space="preserve"> </w:t>
+      </w:r>
+      <w:r>
+        <w:t xml:space="preserve">‘</w:t>
       </w:r>
       <w:r>
         <w:t xml:space="preserve">2</w:t>
       </w:r>
       <w:r>
-        <w:t xml:space="preserve">”</w:t>
+        <w:t xml:space="preserve">’</w:t>
       </w:r>
       <w:r>
         <w:t xml:space="preserve"> </w:t>
@@ -1100,7 +1138,7 @@
         <w:t xml:space="preserve"> </w:t>
       </w:r>
       <w:r>
-        <w:t xml:space="preserve">used GitHub to host a code repository of their research compendium website with data and a reproducible report that explains in detail all steps of the analysis and the R code for conducting a meta-analysis for assessing heterogeneity in the relationship between white mold incidence and soybean yield and between incidence and soybean tied (</w:t>
+        <w:t xml:space="preserve">used GitHub to host a code repository of their research compendium website with data and a reproducible report that explains in detail all steps of the analysis and the R code for conducting a meta-analysis for assessing heterogeneity in the relationship between white mold incidence and soybean yield and between incidence and soybean yield (</w:t>
       </w:r>
       <w:hyperlink r:id="rId23">
         <w:r>
@@ -1117,7 +1155,7 @@
         <w:t xml:space="preserve"> </w:t>
       </w:r>
       <w:r>
-        <w:t xml:space="preserve">The website clearly demonstrates the analysis for readers and uses R so that anyone can easily replicate the work.</w:t>
+        <w:t xml:space="preserve">The website clearly demonstrates the analysis to readers and uses R so that anyone can easily replicate the work.</w:t>
       </w:r>
       <w:r>
         <w:t xml:space="preserve"> </w:t>
@@ -1161,19 +1199,23 @@
       <w:r>
         <w:t xml:space="preserve">, that can be used to replicate their study modelling the effects of climate change on rice bacterial blight and rice leaf blast in Tanzania.</w:t>
       </w:r>
-    </w:p>
-    <w:p>
-      <w:pPr>
-        <w:pStyle w:val="BodyText"/>
-      </w:pPr>
-      <w:r>
-        <w:t xml:space="preserve">The third level is the use of proper data repositories such as FigShare, Zenodo or OSF.io among others, allow for the deposition and updating of code, figures, data preprints or any other materials that support the article itself while providing a DOI and citation for a standalone citation.</w:t>
-      </w:r>
-      <w:r>
-        <w:t xml:space="preserve"> </w:t>
-      </w:r>
-      <w:r>
-        <w:t xml:space="preserve">Sparks</w:t>
+      <w:r>
+        <w:t xml:space="preserve"> </w:t>
+      </w:r>
+      <w:r>
+        <w:t xml:space="preserve">A final example is provided by Carleson et al.</w:t>
+      </w:r>
+      <w:r>
+        <w:t xml:space="preserve"> </w:t>
+      </w:r>
+      <w:r>
+        <w:t xml:space="preserve">(2019)</w:t>
+      </w:r>
+      <w:r>
+        <w:t xml:space="preserve"> </w:t>
+      </w:r>
+      <w:r>
+        <w:t xml:space="preserve">who hosted the code for reproducing a population genomic analysis of</w:t>
       </w:r>
       <w:r>
         <w:t xml:space="preserve"> </w:t>
@@ -1183,6 +1225,36 @@
           <w:iCs/>
           <w:i/>
         </w:rPr>
+        <w:t xml:space="preserve">Phytophthora plurivora</w:t>
+      </w:r>
+      <w:r>
+        <w:t xml:space="preserve"> </w:t>
+      </w:r>
+      <w:r>
+        <w:t xml:space="preserve">on github, while providing all data on OSF.</w:t>
+      </w:r>
+    </w:p>
+    <w:p>
+      <w:pPr>
+        <w:pStyle w:val="BodyText"/>
+      </w:pPr>
+      <w:r>
+        <w:t xml:space="preserve">The third level is the use of proper data repositories such as Github, FigShare, Zenodo or OSF.io among others, allow for the deposition and updating of code, figures, data preprints or any other materials that support the article itself while providing a DOI and citation for a standalone citation.</w:t>
+      </w:r>
+      <w:r>
+        <w:t xml:space="preserve"> </w:t>
+      </w:r>
+      <w:r>
+        <w:t xml:space="preserve">Sparks</w:t>
+      </w:r>
+      <w:r>
+        <w:t xml:space="preserve"> </w:t>
+      </w:r>
+      <w:r>
+        <w:rPr>
+          <w:iCs/>
+          <w:i/>
+        </w:rPr>
         <w:t xml:space="preserve">et al.</w:t>
       </w:r>
       <w:r>
@@ -1208,6 +1280,33 @@
       </w:r>
       <w:r>
         <w:t xml:space="preserve">necessary to replicate model development and the subsequent study on the effects of climate change on potato late blight.</w:t>
+      </w:r>
+      <w:r>
+        <w:t xml:space="preserve"> </w:t>
+      </w:r>
+      <w:r>
+        <w:t xml:space="preserve">Similarly, Carleson et al.</w:t>
+      </w:r>
+      <w:r>
+        <w:t xml:space="preserve"> </w:t>
+      </w:r>
+      <w:r>
+        <w:t xml:space="preserve">(2019)</w:t>
+      </w:r>
+      <w:r>
+        <w:t xml:space="preserve"> </w:t>
+      </w:r>
+      <w:r>
+        <w:t xml:space="preserve">provided all data on OSF</w:t>
+      </w:r>
+      <w:r>
+        <w:t xml:space="preserve"> </w:t>
+      </w:r>
+      <w:r>
+        <w:t xml:space="preserve">(2019)</w:t>
+      </w:r>
+      <w:r>
+        <w:t xml:space="preserve">.</w:t>
       </w:r>
     </w:p>
     <w:p>
@@ -1457,7 +1556,7 @@
         <w:pStyle w:val="BodyText"/>
       </w:pPr>
       <w:r>
-        <w:t xml:space="preserve">When making your science more open and reproducible, methods, software used, this includes items such as R, Julia or Python packages that were directly used in the analysis or production of the paper, etc. should be cited properly.</w:t>
+        <w:t xml:space="preserve">When making your science more open and reproducible, methods, software used (this includes items such as R, Julia or Python packages that were directly used in the analysis or production of the paper, etc.) should be cited properly.</w:t>
       </w:r>
       <w:r>
         <w:t xml:space="preserve"> </w:t>
@@ -1482,7 +1581,19 @@
         <w:t xml:space="preserve">e.g.</w:t>
       </w:r>
       <w:r>
-        <w:t xml:space="preserve">, a Spectrum Technologies Watchdog 2700 weather station was used to record wind speed, direction, rainfall, temperature and relative humidity at one-hour intervals.</w:t>
+        <w:t xml:space="preserve">,</w:t>
+      </w:r>
+      <w:r>
+        <w:t xml:space="preserve"> </w:t>
+      </w:r>
+      <w:r>
+        <w:t xml:space="preserve">‘</w:t>
+      </w:r>
+      <w:r>
+        <w:t xml:space="preserve">a Spectrum Technologies Watchdog 2700 weather station was used to record wind speed, direction, rainfall, temperature and relative humidity at one-hour intervals.</w:t>
+      </w:r>
+      <w:r>
+        <w:t xml:space="preserve">’</w:t>
       </w:r>
       <w:r>
         <w:t xml:space="preserve"> </w:t>
@@ -1535,7 +1646,7 @@
         <w:pStyle w:val="BodyText"/>
       </w:pPr>
       <w:r>
-        <w:t xml:space="preserve">Prefer text files for saving small sets of data.</w:t>
+        <w:t xml:space="preserve">Text files for saving small sets of data are preferable.</w:t>
       </w:r>
       <w:r>
         <w:t xml:space="preserve"> </w:t>
@@ -1560,7 +1671,7 @@
         <w:t xml:space="preserve">e.g.</w:t>
       </w:r>
       <w:r>
-        <w:t xml:space="preserve">, comma separated (CSV) files.</w:t>
+        <w:t xml:space="preserve">, comma separated (CSV) or tab separated (TSV) files.</w:t>
       </w:r>
       <w:r>
         <w:t xml:space="preserve"> </w:t>
@@ -1572,13 +1683,19 @@
         <w:t xml:space="preserve"> </w:t>
       </w:r>
       <w:r>
-        <w:t xml:space="preserve">Larger data sets may warrant the use of a proper database like MariaDB or PostgreSQL which provide users with several benefits but two important ones to mention here are data redundancy, no duplicated records; and data consistency, all of your records are sure to be recorded in the same way for every observation.</w:t>
-      </w:r>
-      <w:r>
-        <w:t xml:space="preserve"> </w:t>
-      </w:r>
-      <w:r>
-        <w:t xml:space="preserve">While databases may offer many advantages, the trade-off is that they are more complex to set up and administer, especially for a small data set that might be only a few rows and columns in a database.</w:t>
+        <w:t xml:space="preserve">Larger data sets may warrant the use of a proper database like GenBank, MariaDB or PostgreSQL which provide users with several benefits but two important benefits to mention here are (1) data redundancy, ensuring no records are duplicated and (2) data consistency, ensuring that all records in a data set are recorded in the same format for every observation.</w:t>
+      </w:r>
+      <w:r>
+        <w:t xml:space="preserve"> </w:t>
+      </w:r>
+      <w:r>
+        <w:t xml:space="preserve">While personal databases may offer many advantages, the trade-off is that they are more complex to set up and administer, especially for a small data set.</w:t>
+      </w:r>
+      <w:r>
+        <w:t xml:space="preserve"> </w:t>
+      </w:r>
+      <w:r>
+        <w:t xml:space="preserve">Databases such a GenBank are preferable for molecular data ensuring data integrity and machine readability.</w:t>
       </w:r>
     </w:p>
     <w:p>
@@ -1624,7 +1741,7 @@
         <w:pStyle w:val="BodyText"/>
       </w:pPr>
       <w:r>
-        <w:t xml:space="preserve">If steps are followed to make the data FAIR then it will be readable by humans and machines alike this will help support discoveries and support further research.</w:t>
+        <w:t xml:space="preserve">If steps are followed to make the data FAIR then it will be readable by humans and machines alike and this will help support discoveries and support further research.</w:t>
       </w:r>
       <w:r>
         <w:t xml:space="preserve"> </w:t>
@@ -1676,7 +1793,7 @@
         <w:t xml:space="preserve"> </w:t>
       </w:r>
       <w:r>
-        <w:t xml:space="preserve">FigShare, Zenodo and OSF all offer long-term archival along with a service to generate a DOI for your materials.</w:t>
+        <w:t xml:space="preserve">FigShare, Zenodo and OSF all offer persistent archives along with a services to generate a DOI for your materials.</w:t>
       </w:r>
       <w:r>
         <w:t xml:space="preserve"> </w:t>
@@ -1710,7 +1827,7 @@
         <w:pStyle w:val="BodyText"/>
       </w:pPr>
       <w:r>
-        <w:t xml:space="preserve">Once you have determined how to best manage your source code for analysis and the data sets the next step is to consider how to share your data.</w:t>
+        <w:t xml:space="preserve">Once you have determined how to best manage your source code and the data sets for analysis the next step is to consider how to share your data.</w:t>
       </w:r>
       <w:r>
         <w:t xml:space="preserve"> </w:t>
@@ -1736,7 +1853,7 @@
         <w:t xml:space="preserve"> </w:t>
       </w:r>
       <w:r>
-        <w:t xml:space="preserve">Data that is encoded in CSV or other plain text formats can easily be deposited in a repository along with code for analysis to enable changes to be tracked and other users to download and replicate the work.</w:t>
+        <w:t xml:space="preserve">Data that is encoded in CSV or other plain text formats can easily be deposited in a repository along with code for analysis to enable tracking of changes and other users to download and replicate the work.</w:t>
       </w:r>
     </w:p>
     <w:p>
@@ -1744,7 +1861,7 @@
         <w:pStyle w:val="BodyText"/>
       </w:pPr>
       <w:r>
-        <w:t xml:space="preserve">We would advise against the practice of depositing data on a laboratory website or a site such as GitHub only are not an optimal way to preserve and share your work over the long term.</w:t>
+        <w:t xml:space="preserve">We would advise against the practice of depositing data on a laboratory website or a site such as GitHub only as these are not an optimal way to preserve and share your work over the long term.</w:t>
       </w:r>
       <w:r>
         <w:t xml:space="preserve"> </w:t>
@@ -1756,7 +1873,7 @@
         <w:t xml:space="preserve"> </w:t>
       </w:r>
       <w:r>
-        <w:t xml:space="preserve">It is a best practice to always ensure that you have deposited the data with a provider such as Zenodo, FigShare or OSF and generated a DOI for the materials to help ensure continued accessibility.</w:t>
+        <w:t xml:space="preserve">It is a best practice to always ensure that you have deposited the data with a provider such as GenBank, Zenodo, FigShare or OSF and generated a DOI for the materials to help ensure continued accessibility.</w:t>
       </w:r>
       <w:r>
         <w:t xml:space="preserve"> </w:t>
@@ -1774,7 +1891,13 @@
         <w:t xml:space="preserve"> </w:t>
       </w:r>
       <w:r>
-        <w:t xml:space="preserve">Most universities some other research-focused workplaces provide a facility for staff to deposit papers and other academic materials, but this may extend to software development repositories as well.</w:t>
+        <w:t xml:space="preserve">Most universities and other research-focused workplaces provide a facility for staff to deposit papers and other academic materials, but this may extend to software development repositories as well.</w:t>
+      </w:r>
+      <w:r>
+        <w:t xml:space="preserve"> </w:t>
+      </w:r>
+      <w:r>
+        <w:t xml:space="preserve">The important aspect is that data once deposited cannot be modified any more.</w:t>
       </w:r>
     </w:p>
     <w:p>
@@ -1794,7 +1917,13 @@
         <w:t xml:space="preserve"> </w:t>
       </w:r>
       <w:r>
-        <w:t xml:space="preserve">Sharing materials detailing the analysis that was performed and documenting the data provide citable products and enhance the manuscript providing the reader with a richer set of information with which to understand the work that was performed and often leads to greater impact than for works that do not share data and or code.</w:t>
+        <w:t xml:space="preserve">Sharing materials detailing the analysis that was performed and documenting the data provide citable products and enhance the manuscript providing the reader with a richer set of information with which to understand the work that was performed.</w:t>
+      </w:r>
+      <w:r>
+        <w:t xml:space="preserve"> </w:t>
+      </w:r>
+      <w:r>
+        <w:t xml:space="preserve">This open sharing of code and data often leads to greater impact as work is cited if resources such as code or data are reused.</w:t>
       </w:r>
       <w:r>
         <w:t xml:space="preserve"> </w:t>
@@ -2563,7 +2692,7 @@
       </w:r>
     </w:p>
     <w:bookmarkEnd w:id="42"/>
-    <w:bookmarkStart w:id="94" w:name="references"/>
+    <w:bookmarkStart w:id="97" w:name="references"/>
     <w:p>
       <w:pPr>
         <w:pStyle w:val="Heading1"/>
@@ -2572,7 +2701,7 @@
         <w:t xml:space="preserve">References</w:t>
       </w:r>
     </w:p>
-    <w:bookmarkStart w:id="93" w:name="refs"/>
+    <w:bookmarkStart w:id="96" w:name="refs"/>
     <w:bookmarkStart w:id="44" w:name="ref-ARC2018"/>
     <w:p>
       <w:pPr>
@@ -2699,18 +2828,52 @@
       </w:r>
     </w:p>
     <w:bookmarkEnd w:id="47"/>
-    <w:bookmarkStart w:id="49" w:name="ref-DelPonte2020"/>
+    <w:bookmarkStart w:id="48" w:name="ref-carleson2019population"/>
     <w:p>
       <w:pPr>
         <w:pStyle w:val="Bibliography"/>
       </w:pPr>
       <w:r>
+        <w:t xml:space="preserve">Carleson, N. C., Fieland, V. J., Scagel, C. F., Weiland, J. E., and Grünwald, N. J. 2019. Population structure of phytophthora plurivora on rhododendron in oregon nurseries. Plant disease. 103:1923–1930.</w:t>
+      </w:r>
+    </w:p>
+    <w:bookmarkEnd w:id="48"/>
+    <w:bookmarkStart w:id="50" w:name="ref-Carleson_Grünwald_2019"/>
+    <w:p>
+      <w:pPr>
+        <w:pStyle w:val="Bibliography"/>
+      </w:pPr>
+      <w:r>
+        <w:t xml:space="preserve">Carleson, N., and Grünwald, N. J. 2019. Phytophthora plurivora populations. Available at:</w:t>
+      </w:r>
+      <w:r>
+        <w:t xml:space="preserve"> </w:t>
+      </w:r>
+      <w:hyperlink r:id="rId49">
+        <w:r>
+          <w:rPr>
+            <w:rStyle w:val="Hyperlink"/>
+          </w:rPr>
+          <w:t xml:space="preserve">osf.io/j2c46</w:t>
+        </w:r>
+      </w:hyperlink>
+      <w:r>
+        <w:t xml:space="preserve">.</w:t>
+      </w:r>
+    </w:p>
+    <w:bookmarkEnd w:id="50"/>
+    <w:bookmarkStart w:id="52" w:name="ref-DelPonte2020"/>
+    <w:p>
+      <w:pPr>
+        <w:pStyle w:val="Bibliography"/>
+      </w:pPr>
+      <w:r>
         <w:t xml:space="preserve">Del Ponte, E. M. 2020. Towards a more open and transparent plant pathology research. Tropical Plant Pathology. 45:361–362 Available at:</w:t>
       </w:r>
       <w:r>
         <w:t xml:space="preserve"> </w:t>
       </w:r>
-      <w:hyperlink r:id="rId48">
+      <w:hyperlink r:id="rId51">
         <w:r>
           <w:rPr>
             <w:rStyle w:val="Hyperlink"/>
@@ -2722,8 +2885,8 @@
         <w:t xml:space="preserve">.</w:t>
       </w:r>
     </w:p>
-    <w:bookmarkEnd w:id="49"/>
-    <w:bookmarkStart w:id="50" w:name="ref-Duku2016"/>
+    <w:bookmarkEnd w:id="52"/>
+    <w:bookmarkStart w:id="53" w:name="ref-Duku2016"/>
     <w:p>
       <w:pPr>
         <w:pStyle w:val="Bibliography"/>
@@ -2744,8 +2907,8 @@
         <w:t xml:space="preserve">due to bacterial leaf blight and leaf blast in a changing climate. Climatic Change. 135:569–583.</w:t>
       </w:r>
     </w:p>
-    <w:bookmarkEnd w:id="50"/>
-    <w:bookmarkStart w:id="51" w:name="ref-Nature2016"/>
+    <w:bookmarkEnd w:id="53"/>
+    <w:bookmarkStart w:id="54" w:name="ref-Nature2016"/>
     <w:p>
       <w:pPr>
         <w:pStyle w:val="Bibliography"/>
@@ -2754,8 +2917,8 @@
         <w:t xml:space="preserve">Editors at Nature. 2016. Reality check on reproducibility. Nature. 533:437.</w:t>
       </w:r>
     </w:p>
-    <w:bookmarkEnd w:id="51"/>
-    <w:bookmarkStart w:id="53" w:name="ref-Fidler2013"/>
+    <w:bookmarkEnd w:id="54"/>
+    <w:bookmarkStart w:id="56" w:name="ref-Fidler2013"/>
     <w:p>
       <w:pPr>
         <w:pStyle w:val="Bibliography"/>
@@ -2778,7 +2941,7 @@
       <w:r>
         <w:t xml:space="preserve"> </w:t>
       </w:r>
-      <w:hyperlink r:id="rId52">
+      <w:hyperlink r:id="rId55">
         <w:r>
           <w:rPr>
             <w:rStyle w:val="Hyperlink"/>
@@ -2790,8 +2953,8 @@
         <w:t xml:space="preserve">.</w:t>
       </w:r>
     </w:p>
-    <w:bookmarkEnd w:id="53"/>
-    <w:bookmarkStart w:id="55" w:name="ref-Fitzjohn2014"/>
+    <w:bookmarkEnd w:id="56"/>
+    <w:bookmarkStart w:id="58" w:name="ref-Fitzjohn2014"/>
     <w:p>
       <w:pPr>
         <w:pStyle w:val="Bibliography"/>
@@ -2802,7 +2965,7 @@
       <w:r>
         <w:t xml:space="preserve"> </w:t>
       </w:r>
-      <w:hyperlink r:id="rId54">
+      <w:hyperlink r:id="rId57">
         <w:r>
           <w:rPr>
             <w:rStyle w:val="Hyperlink"/>
@@ -2814,8 +2977,8 @@
         <w:t xml:space="preserve">.</w:t>
       </w:r>
     </w:p>
-    <w:bookmarkEnd w:id="55"/>
-    <w:bookmarkStart w:id="56" w:name="ref-Gabry2019"/>
+    <w:bookmarkEnd w:id="58"/>
+    <w:bookmarkStart w:id="59" w:name="ref-Gabry2019"/>
     <w:p>
       <w:pPr>
         <w:pStyle w:val="Bibliography"/>
@@ -2836,8 +2999,8 @@
         <w:t xml:space="preserve">workflow. J. R. Stat. Soc. A. 182:389–402.</w:t>
       </w:r>
     </w:p>
-    <w:bookmarkEnd w:id="56"/>
-    <w:bookmarkStart w:id="58" w:name="ref-government_of_canada_2016"/>
+    <w:bookmarkEnd w:id="59"/>
+    <w:bookmarkStart w:id="61" w:name="ref-government_of_canada_2016"/>
     <w:p>
       <w:pPr>
         <w:pStyle w:val="Bibliography"/>
@@ -2896,7 +3059,7 @@
       <w:r>
         <w:t xml:space="preserve"> </w:t>
       </w:r>
-      <w:hyperlink r:id="rId57">
+      <w:hyperlink r:id="rId60">
         <w:r>
           <w:rPr>
             <w:rStyle w:val="Hyperlink"/>
@@ -2911,8 +3074,8 @@
         <w:t xml:space="preserve">[Accessed April 12, 2019].</w:t>
       </w:r>
     </w:p>
-    <w:bookmarkEnd w:id="58"/>
-    <w:bookmarkStart w:id="59" w:name="ref-Ioannidis2014"/>
+    <w:bookmarkEnd w:id="61"/>
+    <w:bookmarkStart w:id="62" w:name="ref-Ioannidis2014"/>
     <w:p>
       <w:pPr>
         <w:pStyle w:val="Bibliography"/>
@@ -2921,8 +3084,8 @@
         <w:t xml:space="preserve">Ioannidis, J. P. A. 2014. How to make more published research true. PLoS Medicine. 11.</w:t>
       </w:r>
     </w:p>
-    <w:bookmarkEnd w:id="59"/>
-    <w:bookmarkStart w:id="60" w:name="ref-Iqbal2016"/>
+    <w:bookmarkEnd w:id="62"/>
+    <w:bookmarkStart w:id="63" w:name="ref-Iqbal2016"/>
     <w:p>
       <w:pPr>
         <w:pStyle w:val="Bibliography"/>
@@ -2931,8 +3094,8 @@
         <w:t xml:space="preserve">Iqbal, S. A., Wallach, J. D., Khoury, M. J., Schully, S. D., and Ioannidis, J. P. A. 2016. Reproducible research practices and transparency across the biomedical literature. PLoS Biology. 14:1–13.</w:t>
       </w:r>
     </w:p>
-    <w:bookmarkEnd w:id="60"/>
-    <w:bookmarkStart w:id="61" w:name="ref-Kamvar2015"/>
+    <w:bookmarkEnd w:id="63"/>
+    <w:bookmarkStart w:id="64" w:name="ref-Kamvar2015"/>
     <w:p>
       <w:pPr>
         <w:pStyle w:val="Bibliography"/>
@@ -2953,8 +3116,8 @@
         <w:t xml:space="preserve">forests. Phytopathology. 105:982–989.</w:t>
       </w:r>
     </w:p>
-    <w:bookmarkEnd w:id="61"/>
-    <w:bookmarkStart w:id="62" w:name="ref-Kamvar2014"/>
+    <w:bookmarkEnd w:id="64"/>
+    <w:bookmarkStart w:id="65" w:name="ref-Kamvar2014"/>
     <w:p>
       <w:pPr>
         <w:pStyle w:val="Bibliography"/>
@@ -2993,8 +3156,8 @@
         <w:t xml:space="preserve">.</w:t>
       </w:r>
     </w:p>
-    <w:bookmarkEnd w:id="62"/>
-    <w:bookmarkStart w:id="63" w:name="ref-Khaliq2020"/>
+    <w:bookmarkEnd w:id="65"/>
+    <w:bookmarkStart w:id="66" w:name="ref-Khaliq2020"/>
     <w:p>
       <w:pPr>
         <w:pStyle w:val="Bibliography"/>
@@ -3030,8 +3193,8 @@
         <w:t xml:space="preserve">. European Journal of Plant Pathology. 158:911–924.</w:t>
       </w:r>
     </w:p>
-    <w:bookmarkEnd w:id="63"/>
-    <w:bookmarkStart w:id="65" w:name="ref-Khaliq2020a"/>
+    <w:bookmarkEnd w:id="66"/>
+    <w:bookmarkStart w:id="68" w:name="ref-Khaliq2020a"/>
     <w:p>
       <w:pPr>
         <w:pStyle w:val="Bibliography"/>
@@ -3117,7 +3280,7 @@
       <w:r>
         <w:t xml:space="preserve"> </w:t>
       </w:r>
-      <w:hyperlink r:id="rId64">
+      <w:hyperlink r:id="rId67">
         <w:r>
           <w:rPr>
             <w:rStyle w:val="Hyperlink"/>
@@ -3129,8 +3292,8 @@
         <w:t xml:space="preserve">.</w:t>
       </w:r>
     </w:p>
-    <w:bookmarkEnd w:id="65"/>
-    <w:bookmarkStart w:id="66" w:name="ref-Lehner2017"/>
+    <w:bookmarkEnd w:id="68"/>
+    <w:bookmarkStart w:id="69" w:name="ref-Lehner2017"/>
     <w:p>
       <w:pPr>
         <w:pStyle w:val="Bibliography"/>
@@ -3139,8 +3302,8 @@
         <w:t xml:space="preserve">Lehner, M. S., Pethybridge, S. J., Meyer, M. C., and Del Ponte, E. M. 2017. Meta-analytic modelling of the incidence–yield and incidence–sclerotial production relationships in soybean white mould epidemics. Plant Pathology. 66:460–468.</w:t>
       </w:r>
     </w:p>
-    <w:bookmarkEnd w:id="66"/>
-    <w:bookmarkStart w:id="67" w:name="ref-Madden2015"/>
+    <w:bookmarkEnd w:id="69"/>
+    <w:bookmarkStart w:id="70" w:name="ref-Madden2015"/>
     <w:p>
       <w:pPr>
         <w:pStyle w:val="Bibliography"/>
@@ -3165,8 +3328,8 @@
         <w:t xml:space="preserve">value have a future in plant pathology? Phytopathology. 105:1400–1407.</w:t>
       </w:r>
     </w:p>
-    <w:bookmarkEnd w:id="67"/>
-    <w:bookmarkStart w:id="68" w:name="ref-Makowski2019"/>
+    <w:bookmarkEnd w:id="70"/>
+    <w:bookmarkStart w:id="71" w:name="ref-Makowski2019"/>
     <w:p>
       <w:pPr>
         <w:pStyle w:val="Bibliography"/>
@@ -3196,8 +3359,8 @@
         <w:t xml:space="preserve">framework. Journal of Open Source Software. 4:1541.</w:t>
       </w:r>
     </w:p>
-    <w:bookmarkEnd w:id="68"/>
-    <w:bookmarkStart w:id="69" w:name="ref-Miorini2019"/>
+    <w:bookmarkEnd w:id="71"/>
+    <w:bookmarkStart w:id="72" w:name="ref-Miorini2019"/>
     <w:p>
       <w:pPr>
         <w:pStyle w:val="Bibliography"/>
@@ -3278,8 +3441,8 @@
         <w:t xml:space="preserve">soybean and dry bean cultivars. Tropical Plant Pathology. 44:73–81.</w:t>
       </w:r>
     </w:p>
-    <w:bookmarkEnd w:id="69"/>
-    <w:bookmarkStart w:id="71" w:name="ref-Miorini2018"/>
+    <w:bookmarkEnd w:id="72"/>
+    <w:bookmarkStart w:id="74" w:name="ref-Miorini2018"/>
     <w:p>
       <w:pPr>
         <w:pStyle w:val="Bibliography"/>
@@ -3326,7 +3489,7 @@
       <w:r>
         <w:t xml:space="preserve"> </w:t>
       </w:r>
-      <w:hyperlink r:id="rId70">
+      <w:hyperlink r:id="rId73">
         <w:r>
           <w:rPr>
             <w:rStyle w:val="Hyperlink"/>
@@ -3341,8 +3504,8 @@
         <w:t xml:space="preserve">[Accessed July 29, 2020].</w:t>
       </w:r>
     </w:p>
-    <w:bookmarkEnd w:id="71"/>
-    <w:bookmarkStart w:id="72" w:name="ref-vannoorden2017"/>
+    <w:bookmarkEnd w:id="74"/>
+    <w:bookmarkStart w:id="75" w:name="ref-vannoorden2017"/>
     <w:p>
       <w:pPr>
         <w:pStyle w:val="Bibliography"/>
@@ -3363,8 +3526,8 @@
         <w:t xml:space="preserve">demands open access. Nature. 541:270–270.</w:t>
       </w:r>
     </w:p>
-    <w:bookmarkEnd w:id="72"/>
-    <w:bookmarkStart w:id="74" w:name="ref-Patil2016"/>
+    <w:bookmarkEnd w:id="75"/>
+    <w:bookmarkStart w:id="77" w:name="ref-Patil2016"/>
     <w:p>
       <w:pPr>
         <w:pStyle w:val="Bibliography"/>
@@ -3375,7 +3538,7 @@
       <w:r>
         <w:t xml:space="preserve"> </w:t>
       </w:r>
-      <w:hyperlink r:id="rId73">
+      <w:hyperlink r:id="rId76">
         <w:r>
           <w:rPr>
             <w:rStyle w:val="Hyperlink"/>
@@ -3387,8 +3550,8 @@
         <w:t xml:space="preserve">.</w:t>
       </w:r>
     </w:p>
-    <w:bookmarkEnd w:id="74"/>
-    <w:bookmarkStart w:id="75" w:name="ref-Peng2009"/>
+    <w:bookmarkEnd w:id="77"/>
+    <w:bookmarkStart w:id="78" w:name="ref-Peng2009"/>
     <w:p>
       <w:pPr>
         <w:pStyle w:val="Bibliography"/>
@@ -3397,8 +3560,8 @@
         <w:t xml:space="preserve">Peng, R. D. 2009. Reproducible research and biostatistics. Biostatistics. 10:405–408.</w:t>
       </w:r>
     </w:p>
-    <w:bookmarkEnd w:id="75"/>
-    <w:bookmarkStart w:id="76" w:name="ref-preeyanon2018"/>
+    <w:bookmarkEnd w:id="78"/>
+    <w:bookmarkStart w:id="79" w:name="ref-preeyanon2018"/>
     <w:p>
       <w:pPr>
         <w:pStyle w:val="Bibliography"/>
@@ -3407,8 +3570,8 @@
         <w:t xml:space="preserve">Preeyanon, L., Pyrkosz, A. B., and Titus Brown, C. 2018. Reproducible bioinformatics research for biologists. In Chapman; Hall/CRC, p. 185–217.</w:t>
       </w:r>
     </w:p>
-    <w:bookmarkEnd w:id="76"/>
-    <w:bookmarkStart w:id="78" w:name="ref-RCT2021"/>
+    <w:bookmarkEnd w:id="79"/>
+    <w:bookmarkStart w:id="81" w:name="ref-RCT2021"/>
     <w:p>
       <w:pPr>
         <w:pStyle w:val="Bibliography"/>
@@ -3439,7 +3602,7 @@
       <w:r>
         <w:t xml:space="preserve"> </w:t>
       </w:r>
-      <w:hyperlink r:id="rId77">
+      <w:hyperlink r:id="rId80">
         <w:r>
           <w:rPr>
             <w:rStyle w:val="Hyperlink"/>
@@ -3451,8 +3614,8 @@
         <w:t xml:space="preserve">.</w:t>
       </w:r>
     </w:p>
-    <w:bookmarkEnd w:id="78"/>
-    <w:bookmarkStart w:id="80" w:name="ref-Sparks2016"/>
+    <w:bookmarkEnd w:id="81"/>
+    <w:bookmarkStart w:id="83" w:name="ref-Sparks2016"/>
     <w:p>
       <w:pPr>
         <w:pStyle w:val="Bibliography"/>
@@ -3463,7 +3626,7 @@
       <w:r>
         <w:t xml:space="preserve"> </w:t>
       </w:r>
-      <w:hyperlink r:id="rId79">
+      <w:hyperlink r:id="rId82">
         <w:r>
           <w:rPr>
             <w:rStyle w:val="Hyperlink"/>
@@ -3475,8 +3638,8 @@
         <w:t xml:space="preserve">.</w:t>
       </w:r>
     </w:p>
-    <w:bookmarkEnd w:id="80"/>
-    <w:bookmarkStart w:id="81" w:name="ref-Sparks2011"/>
+    <w:bookmarkEnd w:id="83"/>
+    <w:bookmarkStart w:id="84" w:name="ref-Sparks2011"/>
     <w:p>
       <w:pPr>
         <w:pStyle w:val="Bibliography"/>
@@ -3485,8 +3648,8 @@
         <w:t xml:space="preserve">Sparks, A. H., Forbes, G. A., Hijmans, R. J., and Garrett, K. A. 2011. A metamodeling framework for extending the application domain of process-based ecological models. Ecosphere. 2:art90.</w:t>
       </w:r>
     </w:p>
-    <w:bookmarkEnd w:id="81"/>
-    <w:bookmarkStart w:id="82" w:name="ref-Sparks2014"/>
+    <w:bookmarkEnd w:id="84"/>
+    <w:bookmarkStart w:id="85" w:name="ref-Sparks2014"/>
     <w:p>
       <w:pPr>
         <w:pStyle w:val="Bibliography"/>
@@ -3495,8 +3658,8 @@
         <w:t xml:space="preserve">Sparks, A. H., Forbes, G. A., Hijmans, R. J., and Garrett, K. A. 2014. Climate change may have limited effect on global risk of potato late blight. Global Change Biology. :3621–3631.</w:t>
       </w:r>
     </w:p>
-    <w:bookmarkEnd w:id="82"/>
-    <w:bookmarkStart w:id="83" w:name="ref-Stodden2013"/>
+    <w:bookmarkEnd w:id="85"/>
+    <w:bookmarkStart w:id="86" w:name="ref-Stodden2013"/>
     <w:p>
       <w:pPr>
         <w:pStyle w:val="Bibliography"/>
@@ -3505,8 +3668,8 @@
         <w:t xml:space="preserve">Stodden, V., Guo, P., and Ma, Z. 2013. Toward reproducible computational research: An empirical analysis of data and code policy adoption by journals. PLoS One. 8:2–9.</w:t>
       </w:r>
     </w:p>
-    <w:bookmarkEnd w:id="83"/>
-    <w:bookmarkStart w:id="84" w:name="ref-Sweedler2015"/>
+    <w:bookmarkEnd w:id="86"/>
+    <w:bookmarkStart w:id="87" w:name="ref-Sweedler2015"/>
     <w:p>
       <w:pPr>
         <w:pStyle w:val="Bibliography"/>
@@ -3515,8 +3678,8 @@
         <w:t xml:space="preserve">Sweedler, J. V. 2015. Striving for reproducible science. Analytical Chemistry. 87:11603–11604.</w:t>
       </w:r>
     </w:p>
-    <w:bookmarkEnd w:id="84"/>
-    <w:bookmarkStart w:id="85" w:name="ref-Wald2010"/>
+    <w:bookmarkEnd w:id="87"/>
+    <w:bookmarkStart w:id="88" w:name="ref-Wald2010"/>
     <w:p>
       <w:pPr>
         <w:pStyle w:val="Bibliography"/>
@@ -3525,8 +3688,8 @@
         <w:t xml:space="preserve">Wald, C. 2010. Scientists embrace openness.</w:t>
       </w:r>
     </w:p>
-    <w:bookmarkEnd w:id="85"/>
-    <w:bookmarkStart w:id="86" w:name="ref-Wallach2018"/>
+    <w:bookmarkEnd w:id="88"/>
+    <w:bookmarkStart w:id="89" w:name="ref-Wallach2018"/>
     <w:p>
       <w:pPr>
         <w:pStyle w:val="Bibliography"/>
@@ -3538,8 +3701,8 @@
         <w:t xml:space="preserve">2017 ed. Ulrich Dirnagl. PLOS Biology. 16:e2006930.</w:t>
       </w:r>
     </w:p>
-    <w:bookmarkEnd w:id="86"/>
-    <w:bookmarkStart w:id="87" w:name="ref-Weissgerber2016"/>
+    <w:bookmarkEnd w:id="89"/>
+    <w:bookmarkStart w:id="90" w:name="ref-Weissgerber2016"/>
     <w:p>
       <w:pPr>
         <w:pStyle w:val="Bibliography"/>
@@ -3548,8 +3711,8 @@
         <w:t xml:space="preserve">Weissgerber, T. L., Garovic, V. D., Winham, S. J., Milic, N. M., and Prager, E. M. 2016. Transparent reporting for reproducible science. Journal of Neuroscience Research. 00:1–6.</w:t>
       </w:r>
     </w:p>
-    <w:bookmarkEnd w:id="87"/>
-    <w:bookmarkStart w:id="89" w:name="ref-Wickham2020"/>
+    <w:bookmarkEnd w:id="90"/>
+    <w:bookmarkStart w:id="92" w:name="ref-Wickham2020"/>
     <w:p>
       <w:pPr>
         <w:pStyle w:val="Bibliography"/>
@@ -3573,7 +3736,7 @@
       <w:r>
         <w:t xml:space="preserve"> </w:t>
       </w:r>
-      <w:hyperlink r:id="rId88">
+      <w:hyperlink r:id="rId91">
         <w:r>
           <w:rPr>
             <w:rStyle w:val="Hyperlink"/>
@@ -3585,8 +3748,8 @@
         <w:t xml:space="preserve">.</w:t>
       </w:r>
     </w:p>
-    <w:bookmarkEnd w:id="89"/>
-    <w:bookmarkStart w:id="91" w:name="ref-Wilkinson2016"/>
+    <w:bookmarkEnd w:id="92"/>
+    <w:bookmarkStart w:id="94" w:name="ref-Wilkinson2016"/>
     <w:p>
       <w:pPr>
         <w:pStyle w:val="Bibliography"/>
@@ -3621,7 +3784,7 @@
       <w:r>
         <w:t xml:space="preserve"> </w:t>
       </w:r>
-      <w:hyperlink r:id="rId90">
+      <w:hyperlink r:id="rId93">
         <w:r>
           <w:rPr>
             <w:rStyle w:val="Hyperlink"/>
@@ -3636,8 +3799,8 @@
         <w:t xml:space="preserve">[Accessed April 20, 2020].</w:t>
       </w:r>
     </w:p>
-    <w:bookmarkEnd w:id="91"/>
-    <w:bookmarkStart w:id="92" w:name="ref-Ziemann2016"/>
+    <w:bookmarkEnd w:id="94"/>
+    <w:bookmarkStart w:id="95" w:name="ref-Ziemann2016"/>
     <w:p>
       <w:pPr>
         <w:pStyle w:val="Bibliography"/>
@@ -3646,15 +3809,15 @@
         <w:t xml:space="preserve">Ziemann, M., Eren, Y., and El-Osta, A. 2016. Gene name errors are widespread in the scientific literature. Genome Biology. 17:177.</w:t>
       </w:r>
     </w:p>
-    <w:bookmarkEnd w:id="92"/>
-    <w:bookmarkEnd w:id="93"/>
+    <w:bookmarkEnd w:id="95"/>
+    <w:bookmarkEnd w:id="96"/>
     <w:p>
       <w:r>
         <w:br w:type="page"/>
       </w:r>
     </w:p>
-    <w:bookmarkEnd w:id="94"/>
-    <w:bookmarkStart w:id="95" w:name="tables"/>
+    <w:bookmarkEnd w:id="97"/>
+    <w:bookmarkStart w:id="98" w:name="tables"/>
     <w:p>
       <w:pPr>
         <w:pStyle w:val="Heading1"/>
@@ -7960,8 +8123,8 @@
         <w:br w:type="page"/>
       </w:r>
     </w:p>
-    <w:bookmarkEnd w:id="95"/>
-    <w:bookmarkStart w:id="98" w:name="figures"/>
+    <w:bookmarkEnd w:id="98"/>
+    <w:bookmarkStart w:id="101" w:name="figures"/>
     <w:p>
       <w:pPr>
         <w:pStyle w:val="Heading1"/>
@@ -7979,7 +8142,7 @@
           <wp:inline>
             <wp:extent cx="0" cy="0"/>
             <wp:effectExtent b="0" l="0" r="0" t="0"/>
-            <wp:docPr descr="Figure 1: An example open and reproducible research workflow. Starting with the question, determine the methodology, describe it, make it available and cite it. Data are used in analysis and any binary files or code are made available as supplements to the manuscript. Source code and raw data are made available in a public repository, preferably with version control for tracking changes through time and a DOI for final released products." title="" id="1" name="Picture"/>
+            <wp:docPr descr="Figure 1: An example of an open and reproducible research workflow. Starting with the question, determine the methodology, describe it, make it available and cite it. Data are used in analysis and any binary files or code are made available as supplements to the manuscript. Source code and raw data are made available in a public repository, preferably with version control for tracking changes through time, and a DOI for final released products." title="" id="1" name="Picture"/>
             <a:graphic>
               <a:graphicData uri="http://schemas.openxmlformats.org/drawingml/2006/picture">
                 <pic:pic>
@@ -7990,7 +8153,7 @@
                     </pic:cNvPicPr>
                   </pic:nvPicPr>
                   <pic:blipFill>
-                    <a:blip r:embed="rId96"/>
+                    <a:blip r:embed="rId99"/>
                     <a:stretch>
                       <a:fillRect/>
                     </a:stretch>
@@ -8022,7 +8185,7 @@
         <w:pStyle w:val="ImageCaption"/>
       </w:pPr>
       <w:r>
-        <w:t xml:space="preserve">Figure 1: An example open and reproducible research workflow. Starting with the question, determine the methodology, describe it, make it available and cite it. Data are used in analysis and any binary files or code are made available as supplements to the manuscript. Source code and raw data are made available in a public repository, preferably with version control for tracking changes through time and a DOI for final released products.</w:t>
+        <w:t xml:space="preserve">Figure 1: An example of an open and reproducible research workflow. Starting with the question, determine the methodology, describe it, make it available and cite it. Data are used in analysis and any binary files or code are made available as supplements to the manuscript. Source code and raw data are made available in a public repository, preferably with version control for tracking changes through time, and a DOI for final released products.</w:t>
       </w:r>
     </w:p>
     <w:p>
@@ -8050,7 +8213,7 @@
                     </pic:cNvPicPr>
                   </pic:nvPicPr>
                   <pic:blipFill>
-                    <a:blip r:embed="rId97"/>
+                    <a:blip r:embed="rId100"/>
                     <a:stretch>
                       <a:fillRect/>
                     </a:stretch>
@@ -8579,8 +8742,8 @@
         <w:br w:type="page"/>
       </w:r>
     </w:p>
-    <w:bookmarkEnd w:id="98"/>
-    <w:bookmarkStart w:id="99" w:name="colophon"/>
+    <w:bookmarkEnd w:id="101"/>
+    <w:bookmarkStart w:id="102" w:name="colophon"/>
     <w:p>
       <w:pPr>
         <w:pStyle w:val="Heading1"/>
@@ -8619,7 +8782,7 @@
           <m:t>−</m:t>
         </m:r>
         <m:r>
-          <m:t>17</m:t>
+          <m:t>22</m:t>
         </m:r>
         <m:r>
           <m:t>09</m:t>
@@ -8631,7 +8794,7 @@
           <m:t>:</m:t>
         </m:r>
         <m:r>
-          <m:t>55</m:t>
+          <m:t>06</m:t>
         </m:r>
         <m:r>
           <m:rPr>
@@ -8640,7 +8803,7 @@
           <m:t>:</m:t>
         </m:r>
         <m:r>
-          <m:t>26</m:t>
+          <m:t>39</m:t>
         </m:r>
       </m:oMath>
       <w:r>
@@ -8748,7 +8911,7 @@
         <w:rPr>
           <w:rStyle w:val="VerbatimChar"/>
         </w:rPr>
-        <w:t xml:space="preserve">#&gt;  date     2021-06-17                  </w:t>
+        <w:t xml:space="preserve">#&gt;  date     2021-06-22                  </w:t>
       </w:r>
       <w:r>
         <w:br/>
@@ -8892,7 +9055,7 @@
         <w:rPr>
           <w:rStyle w:val="VerbatimChar"/>
         </w:rPr>
-        <w:t xml:space="preserve">#&gt;  dplyr                              * 1.0.6   2021-05-05 [1] CRAN (R 4.1.0)</w:t>
+        <w:t xml:space="preserve">#&gt;  dplyr                              * 1.0.7   2021-06-18 [1] CRAN (R 4.1.0)</w:t>
       </w:r>
       <w:r>
         <w:br/>
@@ -8982,7 +9145,7 @@
         <w:rPr>
           <w:rStyle w:val="VerbatimChar"/>
         </w:rPr>
-        <w:t xml:space="preserve">#&gt;  ggplot2                            * 3.3.3   2020-12-30 [1] CRAN (R 4.1.0)</w:t>
+        <w:t xml:space="preserve">#&gt;  ggplot2                            * 3.3.4   2021-06-16 [1] CRAN (R 4.1.0)</w:t>
       </w:r>
       <w:r>
         <w:br/>
@@ -9162,6 +9325,15 @@
         <w:rPr>
           <w:rStyle w:val="VerbatimChar"/>
         </w:rPr>
+        <w:t xml:space="preserve">#&gt;  ragg                                 1.1.3   2021-06-09 [1] CRAN (R 4.1.0)</w:t>
+      </w:r>
+      <w:r>
+        <w:br/>
+      </w:r>
+      <w:r>
+        <w:rPr>
+          <w:rStyle w:val="VerbatimChar"/>
+        </w:rPr>
         <w:t xml:space="preserve">#&gt;  RColorBrewer                         1.1-2   2014-12-07 [1] CRAN (R 4.1.0)</w:t>
       </w:r>
       <w:r>
@@ -9306,6 +9478,15 @@
         <w:rPr>
           <w:rStyle w:val="VerbatimChar"/>
         </w:rPr>
+        <w:t xml:space="preserve">#&gt;  textshaping                          0.3.5   2021-06-09 [1] CRAN (R 4.1.0)</w:t>
+      </w:r>
+      <w:r>
+        <w:br/>
+      </w:r>
+      <w:r>
+        <w:rPr>
+          <w:rStyle w:val="VerbatimChar"/>
+        </w:rPr>
         <w:t xml:space="preserve">#&gt;  tibble                               3.1.2   2021-05-16 [1] CRAN (R 4.1.0)</w:t>
       </w:r>
       <w:r>
@@ -9481,7 +9662,7 @@
         <w:t xml:space="preserve">#&gt; Head:     [0c0d39f] 2021-06-16: Remove reproducibility score table as it duplicates figure 2</w:t>
       </w:r>
     </w:p>
-    <w:bookmarkEnd w:id="99"/>
+    <w:bookmarkEnd w:id="102"/>
     <w:sectPr>
       <w:headerReference r:id="rId10" w:type="even"/>
       <w:headerReference r:id="rId9" w:type="default"/>

</xml_diff>

<commit_message>
Fixes another single/double quote around a score
</commit_message>
<xml_diff>
--- a/analysis/paper/paper.docx
+++ b/analysis/paper/paper.docx
@@ -915,7 +915,25 @@
         <w:t xml:space="preserve"> </w:t>
       </w:r>
       <w:r>
-        <w:t xml:space="preserve">than “1’ or</w:t>
+        <w:t xml:space="preserve">than</w:t>
+      </w:r>
+      <w:r>
+        <w:t xml:space="preserve"> </w:t>
+      </w:r>
+      <w:r>
+        <w:t xml:space="preserve">‘</w:t>
+      </w:r>
+      <w:r>
+        <w:t xml:space="preserve">1</w:t>
+      </w:r>
+      <w:r>
+        <w:t xml:space="preserve">’</w:t>
+      </w:r>
+      <w:r>
+        <w:t xml:space="preserve"> </w:t>
+      </w:r>
+      <w:r>
+        <w:t xml:space="preserve">or</w:t>
       </w:r>
       <w:r>
         <w:t xml:space="preserve"> </w:t>
@@ -8794,7 +8812,7 @@
           <m:t>:</m:t>
         </m:r>
         <m:r>
-          <m:t>06</m:t>
+          <m:t>09</m:t>
         </m:r>
         <m:r>
           <m:rPr>
@@ -8803,7 +8821,7 @@
           <m:t>:</m:t>
         </m:r>
         <m:r>
-          <m:t>39</m:t>
+          <m:t>43</m:t>
         </m:r>
       </m:oMath>
       <w:r>

</xml_diff>

<commit_message>
Fixes figure order, closes #54
</commit_message>
<xml_diff>
--- a/analysis/paper/paper.docx
+++ b/analysis/paper/paper.docx
@@ -750,16 +750,60 @@
         <w:t xml:space="preserve"> </w:t>
       </w:r>
       <w:r>
+        <w:t xml:space="preserve">1</w:t>
+      </w:r>
+      <w:r>
+        <w:t xml:space="preserve">i).</w:t>
+      </w:r>
+      <w:r>
+        <w:t xml:space="preserve"> </w:t>
+      </w:r>
+      <w:r>
+        <w:t xml:space="preserve">Two hundred eighty-seven articles, 96%, were classed as</w:t>
+      </w:r>
+      <w:r>
+        <w:t xml:space="preserve"> </w:t>
+      </w:r>
+      <w:r>
+        <w:t xml:space="preserve">‘</w:t>
+      </w:r>
+      <w:r>
+        <w:t xml:space="preserve">0</w:t>
+      </w:r>
+      <w:r>
+        <w:t xml:space="preserve">’</w:t>
+      </w:r>
+      <w:r>
+        <w:t xml:space="preserve"> </w:t>
+      </w:r>
+      <w:r>
+        <w:t xml:space="preserve">and nine articles, 0.03%, appeared to not use any computational methods.</w:t>
+      </w:r>
+    </w:p>
+    <w:p>
+      <w:pPr>
+        <w:pStyle w:val="BodyText"/>
+      </w:pPr>
+      <w:r>
+        <w:t xml:space="preserve">More articles did a good job of using software that was reasonably available to anyone with 206 scoring</w:t>
+      </w:r>
+      <w:r>
+        <w:t xml:space="preserve"> </w:t>
+      </w:r>
+      <w:r>
+        <w:t xml:space="preserve">‘</w:t>
+      </w:r>
+      <w:r>
         <w:t xml:space="preserve">2</w:t>
       </w:r>
       <w:r>
-        <w:t xml:space="preserve">i).</w:t>
-      </w:r>
-      <w:r>
-        <w:t xml:space="preserve"> </w:t>
-      </w:r>
-      <w:r>
-        <w:t xml:space="preserve">Two hundred eighty-seven articles, 96%, were classed as</w:t>
+        <w:t xml:space="preserve">’</w:t>
+      </w:r>
+      <w:r>
+        <w:t xml:space="preserve"> </w:t>
+      </w:r>
+      <w:r>
+        <w:t xml:space="preserve">or</w:t>
       </w:r>
       <w:r>
         <w:t xml:space="preserve"> </w:t>
@@ -768,7 +812,7 @@
         <w:t xml:space="preserve">‘</w:t>
       </w:r>
       <w:r>
-        <w:t xml:space="preserve">0</w:t>
+        <w:t xml:space="preserve">3</w:t>
       </w:r>
       <w:r>
         <w:t xml:space="preserve">’</w:t>
@@ -777,7 +821,16 @@
         <w:t xml:space="preserve"> </w:t>
       </w:r>
       <w:r>
-        <w:t xml:space="preserve">and nine articles, 0.03%, appeared to not use any computational methods.</w:t>
+        <w:t xml:space="preserve">(Figure</w:t>
+      </w:r>
+      <w:r>
+        <w:t xml:space="preserve"> </w:t>
+      </w:r>
+      <w:r>
+        <w:t xml:space="preserve">1</w:t>
+      </w:r>
+      <w:r>
+        <w:t xml:space="preserve">ii).</w:t>
       </w:r>
     </w:p>
     <w:p>
@@ -785,7 +838,7 @@
         <w:pStyle w:val="BodyText"/>
       </w:pPr>
       <w:r>
-        <w:t xml:space="preserve">More articles did a good job of using software that was reasonably available to anyone with 206 scoring</w:t>
+        <w:t xml:space="preserve">Software citations were also reasonably well reported in the literature with 120 scoring</w:t>
       </w:r>
       <w:r>
         <w:t xml:space="preserve"> </w:t>
@@ -803,6 +856,83 @@
         <w:t xml:space="preserve"> </w:t>
       </w:r>
       <w:r>
+        <w:t xml:space="preserve">where the main software was cited with version numbers and 57 scoring</w:t>
+      </w:r>
+      <w:r>
+        <w:t xml:space="preserve"> </w:t>
+      </w:r>
+      <w:r>
+        <w:t xml:space="preserve">‘</w:t>
+      </w:r>
+      <w:r>
+        <w:t xml:space="preserve">3</w:t>
+      </w:r>
+      <w:r>
+        <w:t xml:space="preserve">’</w:t>
+      </w:r>
+      <w:r>
+        <w:t xml:space="preserve"> </w:t>
+      </w:r>
+      <w:r>
+        <w:t xml:space="preserve">where full citations including R packages or the SAS PROC used were cited where appropriate (Figure</w:t>
+      </w:r>
+      <w:r>
+        <w:t xml:space="preserve"> </w:t>
+      </w:r>
+      <w:r>
+        <w:t xml:space="preserve">1</w:t>
+      </w:r>
+      <w:r>
+        <w:t xml:space="preserve">iii).</w:t>
+      </w:r>
+    </w:p>
+    <w:p>
+      <w:pPr>
+        <w:pStyle w:val="BodyText"/>
+      </w:pPr>
+      <w:r>
+        <w:t xml:space="preserve">However, data availability was mostly not available with 243 or 81.5% scoring 0’ where the data was not available or mentioned in the article.</w:t>
+      </w:r>
+      <w:r>
+        <w:t xml:space="preserve"> </w:t>
+      </w:r>
+      <w:r>
+        <w:t xml:space="preserve">However, more articles, 29 or 9.7%, scored</w:t>
+      </w:r>
+      <w:r>
+        <w:t xml:space="preserve"> </w:t>
+      </w:r>
+      <w:r>
+        <w:t xml:space="preserve">‘</w:t>
+      </w:r>
+      <w:r>
+        <w:t xml:space="preserve">3</w:t>
+      </w:r>
+      <w:r>
+        <w:t xml:space="preserve">’</w:t>
+      </w:r>
+      <w:r>
+        <w:t xml:space="preserve"> </w:t>
+      </w:r>
+      <w:r>
+        <w:t xml:space="preserve">than</w:t>
+      </w:r>
+      <w:r>
+        <w:t xml:space="preserve"> </w:t>
+      </w:r>
+      <w:r>
+        <w:t xml:space="preserve">‘</w:t>
+      </w:r>
+      <w:r>
+        <w:t xml:space="preserve">1</w:t>
+      </w:r>
+      <w:r>
+        <w:t xml:space="preserve">’</w:t>
+      </w:r>
+      <w:r>
+        <w:t xml:space="preserve"> </w:t>
+      </w:r>
+      <w:r>
         <w:t xml:space="preserve">or</w:t>
       </w:r>
       <w:r>
@@ -812,7 +942,7 @@
         <w:t xml:space="preserve">‘</w:t>
       </w:r>
       <w:r>
-        <w:t xml:space="preserve">3</w:t>
+        <w:t xml:space="preserve">2</w:t>
       </w:r>
       <w:r>
         <w:t xml:space="preserve">’</w:t>
@@ -821,143 +951,13 @@
         <w:t xml:space="preserve"> </w:t>
       </w:r>
       <w:r>
-        <w:t xml:space="preserve">(Figure</w:t>
-      </w:r>
-      <w:r>
-        <w:t xml:space="preserve"> </w:t>
-      </w:r>
-      <w:r>
-        <w:t xml:space="preserve">2</w:t>
-      </w:r>
-      <w:r>
-        <w:t xml:space="preserve">ii).</w:t>
-      </w:r>
-    </w:p>
-    <w:p>
-      <w:pPr>
-        <w:pStyle w:val="BodyText"/>
-      </w:pPr>
-      <w:r>
-        <w:t xml:space="preserve">Software citations were also reasonably well reported in the literature with 120 scoring</w:t>
-      </w:r>
-      <w:r>
-        <w:t xml:space="preserve"> </w:t>
-      </w:r>
-      <w:r>
-        <w:t xml:space="preserve">‘</w:t>
-      </w:r>
-      <w:r>
-        <w:t xml:space="preserve">2</w:t>
-      </w:r>
-      <w:r>
-        <w:t xml:space="preserve">’</w:t>
-      </w:r>
-      <w:r>
-        <w:t xml:space="preserve"> </w:t>
-      </w:r>
-      <w:r>
-        <w:t xml:space="preserve">where the main software was cited with version numbers and 57 scoring</w:t>
-      </w:r>
-      <w:r>
-        <w:t xml:space="preserve"> </w:t>
-      </w:r>
-      <w:r>
-        <w:t xml:space="preserve">‘</w:t>
-      </w:r>
-      <w:r>
-        <w:t xml:space="preserve">3</w:t>
-      </w:r>
-      <w:r>
-        <w:t xml:space="preserve">’</w:t>
-      </w:r>
-      <w:r>
-        <w:t xml:space="preserve"> </w:t>
-      </w:r>
-      <w:r>
-        <w:t xml:space="preserve">where full citations including R packages or the SAS PROC used were cited where appropriate (Figure</w:t>
-      </w:r>
-      <w:r>
-        <w:t xml:space="preserve"> </w:t>
-      </w:r>
-      <w:r>
-        <w:t xml:space="preserve">2</w:t>
-      </w:r>
-      <w:r>
-        <w:t xml:space="preserve">iii).</w:t>
-      </w:r>
-    </w:p>
-    <w:p>
-      <w:pPr>
-        <w:pStyle w:val="BodyText"/>
-      </w:pPr>
-      <w:r>
-        <w:t xml:space="preserve">However, data availability was mostly not available with 243 or 81.5% scoring 0’ where the data was not available or mentioned in the article.</w:t>
-      </w:r>
-      <w:r>
-        <w:t xml:space="preserve"> </w:t>
-      </w:r>
-      <w:r>
-        <w:t xml:space="preserve">However, more articles, 29 or 9.7%, scored</w:t>
-      </w:r>
-      <w:r>
-        <w:t xml:space="preserve"> </w:t>
-      </w:r>
-      <w:r>
-        <w:t xml:space="preserve">‘</w:t>
-      </w:r>
-      <w:r>
-        <w:t xml:space="preserve">3</w:t>
-      </w:r>
-      <w:r>
-        <w:t xml:space="preserve">’</w:t>
-      </w:r>
-      <w:r>
-        <w:t xml:space="preserve"> </w:t>
-      </w:r>
-      <w:r>
-        <w:t xml:space="preserve">than</w:t>
-      </w:r>
-      <w:r>
-        <w:t xml:space="preserve"> </w:t>
-      </w:r>
-      <w:r>
-        <w:t xml:space="preserve">‘</w:t>
+        <w:t xml:space="preserve">combined, with two articles not producing shareable data (Figure</w:t>
+      </w:r>
+      <w:r>
+        <w:t xml:space="preserve"> </w:t>
       </w:r>
       <w:r>
         <w:t xml:space="preserve">1</w:t>
-      </w:r>
-      <w:r>
-        <w:t xml:space="preserve">’</w:t>
-      </w:r>
-      <w:r>
-        <w:t xml:space="preserve"> </w:t>
-      </w:r>
-      <w:r>
-        <w:t xml:space="preserve">or</w:t>
-      </w:r>
-      <w:r>
-        <w:t xml:space="preserve"> </w:t>
-      </w:r>
-      <w:r>
-        <w:t xml:space="preserve">‘</w:t>
-      </w:r>
-      <w:r>
-        <w:t xml:space="preserve">2</w:t>
-      </w:r>
-      <w:r>
-        <w:t xml:space="preserve">’</w:t>
-      </w:r>
-      <w:r>
-        <w:t xml:space="preserve"> </w:t>
-      </w:r>
-      <w:r>
-        <w:t xml:space="preserve">combined, with two articles not producing shareable data (Figure</w:t>
-      </w:r>
-      <w:r>
-        <w:t xml:space="preserve"> </w:t>
-      </w:r>
-      <w:r>
-        <w:t xml:space="preserve">2</w:t>
       </w:r>
       <w:r>
         <w:t xml:space="preserve">iv).</w:t>
@@ -1519,7 +1519,7 @@
         <w:t xml:space="preserve"> </w:t>
       </w:r>
       <w:r>
-        <w:t xml:space="preserve">1</w:t>
+        <w:t xml:space="preserve">2</w:t>
       </w:r>
       <w:r>
         <w:t xml:space="preserve">).</w:t>
@@ -8160,12 +8160,12 @@
           <wp:inline>
             <wp:extent cx="0" cy="0"/>
             <wp:effectExtent b="0" l="0" r="0" t="0"/>
-            <wp:docPr descr="Figure 1: An example of an open and reproducible research workflow. Starting with the question, determine the methodology, describe it, make it available and cite it. Data are used in analysis and any binary files or code are made available as supplements to the manuscript. Source code and raw data are made available in a public repository, preferably with version control for tracking changes through time, and a DOI for final released products." title="" id="1" name="Picture"/>
+            <wp:docPr descr="Figure 1: Aggregated article scores for each of the four categories, (i) shows computational methods availability 0 - not available or not mentioned to 3 - freely available online to anonymous users. (ii) presents ‘Software availability,’ where ‘0’ was ‘Not available or not mentioned in the publication’; ‘1’ was ‘Expensive proprietary software that only institutions would typically purchase’; ‘2’ was ‘Used proprietary software that most individuals can afford (e.g., Excel) or SAS that is now available free for use with a university login’; and ‘3’ was ‘Used entirely open source and free software (e.g., R, Julia, Python)’; ‘NA’ indicates that no specialised software was necessary or used. (iii) displays ‘Software citated,’ where ‘0’ was ‘Not available or not mentioned in the publication’; ‘1’ was ‘Software mentioned by name only’; ‘2’ was ‘Software cited with version number’; and ‘3’ was ‘All software components (SAS PROCs, R, Julia or Python packages, etc.) cited’; ‘NA’ indicates that no specialised software was necessary or used. (iv) shows ‘Data availability,’ where ‘0’ was ‘Not available or not mentioned in the publication’; ‘1’ was ‘Available upon request to the author; ’2’ was ‘Online, but inconvenient or non-permanent (e.g., login needed, paywall, FTP server, personal lab website that may disappear, or may have already disappeared)’; and ‘3’ was ‘Freely available online to anonymous users for foreseeable future (e.g., archived using Zenodo, dataverse or university library or some other proper archiving system)’; ‘NA’ indicates that no data were generated, e.g. a methods paper." title="" id="1" name="Picture"/>
             <a:graphic>
               <a:graphicData uri="http://schemas.openxmlformats.org/drawingml/2006/picture">
                 <pic:pic>
                   <pic:nvPicPr>
-                    <pic:cNvPr descr="../figures/Sparks%20et%20al%20Figure%201.eps" id="0" name="Picture"/>
+                    <pic:cNvPr descr="../figures/Sparks%20et%20al%20Figure%202.eps" id="0" name="Picture"/>
                     <pic:cNvPicPr>
                       <a:picLocks noChangeArrowheads="1" noChangeAspect="1"/>
                     </pic:cNvPicPr>
@@ -8203,7 +8203,496 @@
         <w:pStyle w:val="ImageCaption"/>
       </w:pPr>
       <w:r>
-        <w:t xml:space="preserve">Figure 1: An example of an open and reproducible research workflow. Starting with the question, determine the methodology, describe it, make it available and cite it. Data are used in analysis and any binary files or code are made available as supplements to the manuscript. Source code and raw data are made available in a public repository, preferably with version control for tracking changes through time, and a DOI for final released products.</w:t>
+        <w:t xml:space="preserve">Figure 1: Aggregated article scores for each of the four categories, (i) shows computational methods availability 0 - not available or not mentioned to 3 - freely available online to anonymous users. (ii) presents</w:t>
+      </w:r>
+      <w:r>
+        <w:t xml:space="preserve"> </w:t>
+      </w:r>
+      <w:r>
+        <w:t xml:space="preserve">‘</w:t>
+      </w:r>
+      <w:r>
+        <w:t xml:space="preserve">Software availability,</w:t>
+      </w:r>
+      <w:r>
+        <w:t xml:space="preserve">’</w:t>
+      </w:r>
+      <w:r>
+        <w:t xml:space="preserve"> </w:t>
+      </w:r>
+      <w:r>
+        <w:t xml:space="preserve">where</w:t>
+      </w:r>
+      <w:r>
+        <w:t xml:space="preserve"> </w:t>
+      </w:r>
+      <w:r>
+        <w:t xml:space="preserve">‘</w:t>
+      </w:r>
+      <w:r>
+        <w:t xml:space="preserve">0</w:t>
+      </w:r>
+      <w:r>
+        <w:t xml:space="preserve">’</w:t>
+      </w:r>
+      <w:r>
+        <w:t xml:space="preserve"> </w:t>
+      </w:r>
+      <w:r>
+        <w:t xml:space="preserve">was</w:t>
+      </w:r>
+      <w:r>
+        <w:t xml:space="preserve"> </w:t>
+      </w:r>
+      <w:r>
+        <w:t xml:space="preserve">‘</w:t>
+      </w:r>
+      <w:r>
+        <w:t xml:space="preserve">Not available or not mentioned in the publication</w:t>
+      </w:r>
+      <w:r>
+        <w:t xml:space="preserve">’</w:t>
+      </w:r>
+      <w:r>
+        <w:t xml:space="preserve">;</w:t>
+      </w:r>
+      <w:r>
+        <w:t xml:space="preserve"> </w:t>
+      </w:r>
+      <w:r>
+        <w:t xml:space="preserve">‘</w:t>
+      </w:r>
+      <w:r>
+        <w:t xml:space="preserve">1</w:t>
+      </w:r>
+      <w:r>
+        <w:t xml:space="preserve">’</w:t>
+      </w:r>
+      <w:r>
+        <w:t xml:space="preserve"> </w:t>
+      </w:r>
+      <w:r>
+        <w:t xml:space="preserve">was</w:t>
+      </w:r>
+      <w:r>
+        <w:t xml:space="preserve"> </w:t>
+      </w:r>
+      <w:r>
+        <w:t xml:space="preserve">‘</w:t>
+      </w:r>
+      <w:r>
+        <w:t xml:space="preserve">Expensive proprietary software that only institutions would typically purchase</w:t>
+      </w:r>
+      <w:r>
+        <w:t xml:space="preserve">’</w:t>
+      </w:r>
+      <w:r>
+        <w:t xml:space="preserve">;</w:t>
+      </w:r>
+      <w:r>
+        <w:t xml:space="preserve"> </w:t>
+      </w:r>
+      <w:r>
+        <w:t xml:space="preserve">‘</w:t>
+      </w:r>
+      <w:r>
+        <w:t xml:space="preserve">2</w:t>
+      </w:r>
+      <w:r>
+        <w:t xml:space="preserve">’</w:t>
+      </w:r>
+      <w:r>
+        <w:t xml:space="preserve"> </w:t>
+      </w:r>
+      <w:r>
+        <w:t xml:space="preserve">was</w:t>
+      </w:r>
+      <w:r>
+        <w:t xml:space="preserve"> </w:t>
+      </w:r>
+      <w:r>
+        <w:t xml:space="preserve">‘</w:t>
+      </w:r>
+      <w:r>
+        <w:t xml:space="preserve">Used proprietary software that most individuals can afford (e.g., Excel) or SAS that is now available free for use with a university login</w:t>
+      </w:r>
+      <w:r>
+        <w:t xml:space="preserve">’</w:t>
+      </w:r>
+      <w:r>
+        <w:t xml:space="preserve">; and</w:t>
+      </w:r>
+      <w:r>
+        <w:t xml:space="preserve"> </w:t>
+      </w:r>
+      <w:r>
+        <w:t xml:space="preserve">‘</w:t>
+      </w:r>
+      <w:r>
+        <w:t xml:space="preserve">3</w:t>
+      </w:r>
+      <w:r>
+        <w:t xml:space="preserve">’</w:t>
+      </w:r>
+      <w:r>
+        <w:t xml:space="preserve"> </w:t>
+      </w:r>
+      <w:r>
+        <w:t xml:space="preserve">was</w:t>
+      </w:r>
+      <w:r>
+        <w:t xml:space="preserve"> </w:t>
+      </w:r>
+      <w:r>
+        <w:t xml:space="preserve">‘</w:t>
+      </w:r>
+      <w:r>
+        <w:t xml:space="preserve">Used entirely open source and free software (e.g., R, Julia, Python)</w:t>
+      </w:r>
+      <w:r>
+        <w:t xml:space="preserve">’</w:t>
+      </w:r>
+      <w:r>
+        <w:t xml:space="preserve">;</w:t>
+      </w:r>
+      <w:r>
+        <w:t xml:space="preserve"> </w:t>
+      </w:r>
+      <w:r>
+        <w:t xml:space="preserve">‘</w:t>
+      </w:r>
+      <w:r>
+        <w:t xml:space="preserve">NA</w:t>
+      </w:r>
+      <w:r>
+        <w:t xml:space="preserve">’</w:t>
+      </w:r>
+      <w:r>
+        <w:t xml:space="preserve"> </w:t>
+      </w:r>
+      <w:r>
+        <w:t xml:space="preserve">indicates that no specialised software was necessary or used. (iii) displays</w:t>
+      </w:r>
+      <w:r>
+        <w:t xml:space="preserve"> </w:t>
+      </w:r>
+      <w:r>
+        <w:t xml:space="preserve">‘</w:t>
+      </w:r>
+      <w:r>
+        <w:t xml:space="preserve">Software citated,</w:t>
+      </w:r>
+      <w:r>
+        <w:t xml:space="preserve">’</w:t>
+      </w:r>
+      <w:r>
+        <w:t xml:space="preserve"> </w:t>
+      </w:r>
+      <w:r>
+        <w:t xml:space="preserve">where</w:t>
+      </w:r>
+      <w:r>
+        <w:t xml:space="preserve"> </w:t>
+      </w:r>
+      <w:r>
+        <w:t xml:space="preserve">‘</w:t>
+      </w:r>
+      <w:r>
+        <w:t xml:space="preserve">0</w:t>
+      </w:r>
+      <w:r>
+        <w:t xml:space="preserve">’</w:t>
+      </w:r>
+      <w:r>
+        <w:t xml:space="preserve"> </w:t>
+      </w:r>
+      <w:r>
+        <w:t xml:space="preserve">was</w:t>
+      </w:r>
+      <w:r>
+        <w:t xml:space="preserve"> </w:t>
+      </w:r>
+      <w:r>
+        <w:t xml:space="preserve">‘</w:t>
+      </w:r>
+      <w:r>
+        <w:t xml:space="preserve">Not available or not mentioned in the publication</w:t>
+      </w:r>
+      <w:r>
+        <w:t xml:space="preserve">’</w:t>
+      </w:r>
+      <w:r>
+        <w:t xml:space="preserve">;</w:t>
+      </w:r>
+      <w:r>
+        <w:t xml:space="preserve"> </w:t>
+      </w:r>
+      <w:r>
+        <w:t xml:space="preserve">‘</w:t>
+      </w:r>
+      <w:r>
+        <w:t xml:space="preserve">1</w:t>
+      </w:r>
+      <w:r>
+        <w:t xml:space="preserve">’</w:t>
+      </w:r>
+      <w:r>
+        <w:t xml:space="preserve"> </w:t>
+      </w:r>
+      <w:r>
+        <w:t xml:space="preserve">was</w:t>
+      </w:r>
+      <w:r>
+        <w:t xml:space="preserve"> </w:t>
+      </w:r>
+      <w:r>
+        <w:t xml:space="preserve">‘</w:t>
+      </w:r>
+      <w:r>
+        <w:t xml:space="preserve">Software mentioned by name only</w:t>
+      </w:r>
+      <w:r>
+        <w:t xml:space="preserve">’</w:t>
+      </w:r>
+      <w:r>
+        <w:t xml:space="preserve">;</w:t>
+      </w:r>
+      <w:r>
+        <w:t xml:space="preserve"> </w:t>
+      </w:r>
+      <w:r>
+        <w:t xml:space="preserve">‘</w:t>
+      </w:r>
+      <w:r>
+        <w:t xml:space="preserve">2</w:t>
+      </w:r>
+      <w:r>
+        <w:t xml:space="preserve">’</w:t>
+      </w:r>
+      <w:r>
+        <w:t xml:space="preserve"> </w:t>
+      </w:r>
+      <w:r>
+        <w:t xml:space="preserve">was</w:t>
+      </w:r>
+      <w:r>
+        <w:t xml:space="preserve"> </w:t>
+      </w:r>
+      <w:r>
+        <w:t xml:space="preserve">‘</w:t>
+      </w:r>
+      <w:r>
+        <w:t xml:space="preserve">Software cited with version number</w:t>
+      </w:r>
+      <w:r>
+        <w:t xml:space="preserve">’</w:t>
+      </w:r>
+      <w:r>
+        <w:t xml:space="preserve">; and</w:t>
+      </w:r>
+      <w:r>
+        <w:t xml:space="preserve"> </w:t>
+      </w:r>
+      <w:r>
+        <w:t xml:space="preserve">‘</w:t>
+      </w:r>
+      <w:r>
+        <w:t xml:space="preserve">3</w:t>
+      </w:r>
+      <w:r>
+        <w:t xml:space="preserve">’</w:t>
+      </w:r>
+      <w:r>
+        <w:t xml:space="preserve"> </w:t>
+      </w:r>
+      <w:r>
+        <w:t xml:space="preserve">was</w:t>
+      </w:r>
+      <w:r>
+        <w:t xml:space="preserve"> </w:t>
+      </w:r>
+      <w:r>
+        <w:t xml:space="preserve">‘</w:t>
+      </w:r>
+      <w:r>
+        <w:t xml:space="preserve">All software components (SAS PROCs, R, Julia or Python packages, etc.) cited</w:t>
+      </w:r>
+      <w:r>
+        <w:t xml:space="preserve">’</w:t>
+      </w:r>
+      <w:r>
+        <w:t xml:space="preserve">;</w:t>
+      </w:r>
+      <w:r>
+        <w:t xml:space="preserve"> </w:t>
+      </w:r>
+      <w:r>
+        <w:t xml:space="preserve">‘</w:t>
+      </w:r>
+      <w:r>
+        <w:t xml:space="preserve">NA</w:t>
+      </w:r>
+      <w:r>
+        <w:t xml:space="preserve">’</w:t>
+      </w:r>
+      <w:r>
+        <w:t xml:space="preserve"> </w:t>
+      </w:r>
+      <w:r>
+        <w:t xml:space="preserve">indicates that no specialised software was necessary or used. (iv) shows</w:t>
+      </w:r>
+      <w:r>
+        <w:t xml:space="preserve"> </w:t>
+      </w:r>
+      <w:r>
+        <w:t xml:space="preserve">‘</w:t>
+      </w:r>
+      <w:r>
+        <w:t xml:space="preserve">Data availability,</w:t>
+      </w:r>
+      <w:r>
+        <w:t xml:space="preserve">’</w:t>
+      </w:r>
+      <w:r>
+        <w:t xml:space="preserve"> </w:t>
+      </w:r>
+      <w:r>
+        <w:t xml:space="preserve">where</w:t>
+      </w:r>
+      <w:r>
+        <w:t xml:space="preserve"> </w:t>
+      </w:r>
+      <w:r>
+        <w:t xml:space="preserve">‘</w:t>
+      </w:r>
+      <w:r>
+        <w:t xml:space="preserve">0</w:t>
+      </w:r>
+      <w:r>
+        <w:t xml:space="preserve">’</w:t>
+      </w:r>
+      <w:r>
+        <w:t xml:space="preserve"> </w:t>
+      </w:r>
+      <w:r>
+        <w:t xml:space="preserve">was</w:t>
+      </w:r>
+      <w:r>
+        <w:t xml:space="preserve"> </w:t>
+      </w:r>
+      <w:r>
+        <w:t xml:space="preserve">‘</w:t>
+      </w:r>
+      <w:r>
+        <w:t xml:space="preserve">Not available or not mentioned in the publication</w:t>
+      </w:r>
+      <w:r>
+        <w:t xml:space="preserve">’</w:t>
+      </w:r>
+      <w:r>
+        <w:t xml:space="preserve">;</w:t>
+      </w:r>
+      <w:r>
+        <w:t xml:space="preserve"> </w:t>
+      </w:r>
+      <w:r>
+        <w:t xml:space="preserve">‘</w:t>
+      </w:r>
+      <w:r>
+        <w:t xml:space="preserve">1</w:t>
+      </w:r>
+      <w:r>
+        <w:t xml:space="preserve">’</w:t>
+      </w:r>
+      <w:r>
+        <w:t xml:space="preserve"> </w:t>
+      </w:r>
+      <w:r>
+        <w:t xml:space="preserve">was</w:t>
+      </w:r>
+      <w:r>
+        <w:t xml:space="preserve"> </w:t>
+      </w:r>
+      <w:r>
+        <w:t xml:space="preserve">‘</w:t>
+      </w:r>
+      <w:r>
+        <w:t xml:space="preserve">Available upon request to the author; ’2</w:t>
+      </w:r>
+      <w:r>
+        <w:t xml:space="preserve">’</w:t>
+      </w:r>
+      <w:r>
+        <w:t xml:space="preserve"> </w:t>
+      </w:r>
+      <w:r>
+        <w:t xml:space="preserve">was</w:t>
+      </w:r>
+      <w:r>
+        <w:t xml:space="preserve"> </w:t>
+      </w:r>
+      <w:r>
+        <w:t xml:space="preserve">‘</w:t>
+      </w:r>
+      <w:r>
+        <w:t xml:space="preserve">Online, but inconvenient or non-permanent (e.g., login needed, paywall, FTP server, personal lab website that may disappear, or may have already disappeared)</w:t>
+      </w:r>
+      <w:r>
+        <w:t xml:space="preserve">’</w:t>
+      </w:r>
+      <w:r>
+        <w:t xml:space="preserve">; and</w:t>
+      </w:r>
+      <w:r>
+        <w:t xml:space="preserve"> </w:t>
+      </w:r>
+      <w:r>
+        <w:t xml:space="preserve">‘</w:t>
+      </w:r>
+      <w:r>
+        <w:t xml:space="preserve">3</w:t>
+      </w:r>
+      <w:r>
+        <w:t xml:space="preserve">’</w:t>
+      </w:r>
+      <w:r>
+        <w:t xml:space="preserve"> </w:t>
+      </w:r>
+      <w:r>
+        <w:t xml:space="preserve">was</w:t>
+      </w:r>
+      <w:r>
+        <w:t xml:space="preserve"> </w:t>
+      </w:r>
+      <w:r>
+        <w:t xml:space="preserve">‘</w:t>
+      </w:r>
+      <w:r>
+        <w:t xml:space="preserve">Freely available online to anonymous users for foreseeable future (e.g., archived using Zenodo, dataverse or university library or some other proper archiving system)</w:t>
+      </w:r>
+      <w:r>
+        <w:t xml:space="preserve">’</w:t>
+      </w:r>
+      <w:r>
+        <w:t xml:space="preserve">;</w:t>
+      </w:r>
+      <w:r>
+        <w:t xml:space="preserve"> </w:t>
+      </w:r>
+      <w:r>
+        <w:t xml:space="preserve">‘</w:t>
+      </w:r>
+      <w:r>
+        <w:t xml:space="preserve">NA</w:t>
+      </w:r>
+      <w:r>
+        <w:t xml:space="preserve">’</w:t>
+      </w:r>
+      <w:r>
+        <w:t xml:space="preserve"> </w:t>
+      </w:r>
+      <w:r>
+        <w:t xml:space="preserve">indicates that no data were generated, e.g. a methods paper.</w:t>
       </w:r>
     </w:p>
     <w:p>
@@ -8220,12 +8709,12 @@
           <wp:inline>
             <wp:extent cx="0" cy="0"/>
             <wp:effectExtent b="0" l="0" r="0" t="0"/>
-            <wp:docPr descr="Figure 2: Aggregated article scores for each of the four categories, (i) shows computational methods availability 0 - not available or not mentioned to 3 - freely available online to anonymous users. (ii) presents ‘Software availability,’ where ‘0’ was ‘Not available or not mentioned in the publication’; ‘1’ was ‘Expensive proprietary software that only institutions would typically purchase’; ‘2’ was ‘Used proprietary software that most individuals can afford (e.g., Excel) or SAS that is now available free for use with a university login’; and ‘3’ was ‘Used entirely open source and free software (e.g., R, Julia, Python)’; ‘NA’ indicates that no specialised software was necessary or used. (iii) displays ‘Software citated,’ where ‘0’ was ‘Not available or not mentioned in the publication’; ‘1’ was ‘Software mentioned by name only’; ‘2’ was ‘Software cited with version number’; and ‘3’ was ‘All software components (SAS PROCs, R, Julia or Python packages, etc.) cited’; ‘NA’ indicates that no specialised software was necessary or used. (iv) shows ‘Data availability,’ where ‘0’ was ‘Not available or not mentioned in the publication’; ‘1’ was ‘Available upon request to the author; ’2’ was ‘Online, but inconvenient or non-permanent (e.g., login needed, paywall, FTP server, personal lab website that may disappear, or may have already disappeared)’; and ‘3’ was ‘Freely available online to anonymous users for foreseeable future (e.g., archived using Zenodo, dataverse or university library or some other proper archiving system)’; ‘NA’ indicates that no data were generated, e.g. a methods paper." title="" id="1" name="Picture"/>
+            <wp:docPr descr="Figure 2: An example of an open and reproducible research workflow. Starting with the question, determine the methodology, describe it, make it available and cite it. Data are used in analysis and any binary files or code are made available as supplements to the manuscript. Source code and raw data are made available in a public repository, preferably with version control for tracking changes through time, and a DOI for final released products." title="" id="1" name="Picture"/>
             <a:graphic>
               <a:graphicData uri="http://schemas.openxmlformats.org/drawingml/2006/picture">
                 <pic:pic>
                   <pic:nvPicPr>
-                    <pic:cNvPr descr="../figures/Sparks%20et%20al%20Figure%202.eps" id="0" name="Picture"/>
+                    <pic:cNvPr descr="../figures/Sparks%20et%20al%20Figure%201.eps" id="0" name="Picture"/>
                     <pic:cNvPicPr>
                       <a:picLocks noChangeArrowheads="1" noChangeAspect="1"/>
                     </pic:cNvPicPr>
@@ -8263,496 +8752,7 @@
         <w:pStyle w:val="ImageCaption"/>
       </w:pPr>
       <w:r>
-        <w:t xml:space="preserve">Figure 2: Aggregated article scores for each of the four categories, (i) shows computational methods availability 0 - not available or not mentioned to 3 - freely available online to anonymous users. (ii) presents</w:t>
-      </w:r>
-      <w:r>
-        <w:t xml:space="preserve"> </w:t>
-      </w:r>
-      <w:r>
-        <w:t xml:space="preserve">‘</w:t>
-      </w:r>
-      <w:r>
-        <w:t xml:space="preserve">Software availability,</w:t>
-      </w:r>
-      <w:r>
-        <w:t xml:space="preserve">’</w:t>
-      </w:r>
-      <w:r>
-        <w:t xml:space="preserve"> </w:t>
-      </w:r>
-      <w:r>
-        <w:t xml:space="preserve">where</w:t>
-      </w:r>
-      <w:r>
-        <w:t xml:space="preserve"> </w:t>
-      </w:r>
-      <w:r>
-        <w:t xml:space="preserve">‘</w:t>
-      </w:r>
-      <w:r>
-        <w:t xml:space="preserve">0</w:t>
-      </w:r>
-      <w:r>
-        <w:t xml:space="preserve">’</w:t>
-      </w:r>
-      <w:r>
-        <w:t xml:space="preserve"> </w:t>
-      </w:r>
-      <w:r>
-        <w:t xml:space="preserve">was</w:t>
-      </w:r>
-      <w:r>
-        <w:t xml:space="preserve"> </w:t>
-      </w:r>
-      <w:r>
-        <w:t xml:space="preserve">‘</w:t>
-      </w:r>
-      <w:r>
-        <w:t xml:space="preserve">Not available or not mentioned in the publication</w:t>
-      </w:r>
-      <w:r>
-        <w:t xml:space="preserve">’</w:t>
-      </w:r>
-      <w:r>
-        <w:t xml:space="preserve">;</w:t>
-      </w:r>
-      <w:r>
-        <w:t xml:space="preserve"> </w:t>
-      </w:r>
-      <w:r>
-        <w:t xml:space="preserve">‘</w:t>
-      </w:r>
-      <w:r>
-        <w:t xml:space="preserve">1</w:t>
-      </w:r>
-      <w:r>
-        <w:t xml:space="preserve">’</w:t>
-      </w:r>
-      <w:r>
-        <w:t xml:space="preserve"> </w:t>
-      </w:r>
-      <w:r>
-        <w:t xml:space="preserve">was</w:t>
-      </w:r>
-      <w:r>
-        <w:t xml:space="preserve"> </w:t>
-      </w:r>
-      <w:r>
-        <w:t xml:space="preserve">‘</w:t>
-      </w:r>
-      <w:r>
-        <w:t xml:space="preserve">Expensive proprietary software that only institutions would typically purchase</w:t>
-      </w:r>
-      <w:r>
-        <w:t xml:space="preserve">’</w:t>
-      </w:r>
-      <w:r>
-        <w:t xml:space="preserve">;</w:t>
-      </w:r>
-      <w:r>
-        <w:t xml:space="preserve"> </w:t>
-      </w:r>
-      <w:r>
-        <w:t xml:space="preserve">‘</w:t>
-      </w:r>
-      <w:r>
-        <w:t xml:space="preserve">2</w:t>
-      </w:r>
-      <w:r>
-        <w:t xml:space="preserve">’</w:t>
-      </w:r>
-      <w:r>
-        <w:t xml:space="preserve"> </w:t>
-      </w:r>
-      <w:r>
-        <w:t xml:space="preserve">was</w:t>
-      </w:r>
-      <w:r>
-        <w:t xml:space="preserve"> </w:t>
-      </w:r>
-      <w:r>
-        <w:t xml:space="preserve">‘</w:t>
-      </w:r>
-      <w:r>
-        <w:t xml:space="preserve">Used proprietary software that most individuals can afford (e.g., Excel) or SAS that is now available free for use with a university login</w:t>
-      </w:r>
-      <w:r>
-        <w:t xml:space="preserve">’</w:t>
-      </w:r>
-      <w:r>
-        <w:t xml:space="preserve">; and</w:t>
-      </w:r>
-      <w:r>
-        <w:t xml:space="preserve"> </w:t>
-      </w:r>
-      <w:r>
-        <w:t xml:space="preserve">‘</w:t>
-      </w:r>
-      <w:r>
-        <w:t xml:space="preserve">3</w:t>
-      </w:r>
-      <w:r>
-        <w:t xml:space="preserve">’</w:t>
-      </w:r>
-      <w:r>
-        <w:t xml:space="preserve"> </w:t>
-      </w:r>
-      <w:r>
-        <w:t xml:space="preserve">was</w:t>
-      </w:r>
-      <w:r>
-        <w:t xml:space="preserve"> </w:t>
-      </w:r>
-      <w:r>
-        <w:t xml:space="preserve">‘</w:t>
-      </w:r>
-      <w:r>
-        <w:t xml:space="preserve">Used entirely open source and free software (e.g., R, Julia, Python)</w:t>
-      </w:r>
-      <w:r>
-        <w:t xml:space="preserve">’</w:t>
-      </w:r>
-      <w:r>
-        <w:t xml:space="preserve">;</w:t>
-      </w:r>
-      <w:r>
-        <w:t xml:space="preserve"> </w:t>
-      </w:r>
-      <w:r>
-        <w:t xml:space="preserve">‘</w:t>
-      </w:r>
-      <w:r>
-        <w:t xml:space="preserve">NA</w:t>
-      </w:r>
-      <w:r>
-        <w:t xml:space="preserve">’</w:t>
-      </w:r>
-      <w:r>
-        <w:t xml:space="preserve"> </w:t>
-      </w:r>
-      <w:r>
-        <w:t xml:space="preserve">indicates that no specialised software was necessary or used. (iii) displays</w:t>
-      </w:r>
-      <w:r>
-        <w:t xml:space="preserve"> </w:t>
-      </w:r>
-      <w:r>
-        <w:t xml:space="preserve">‘</w:t>
-      </w:r>
-      <w:r>
-        <w:t xml:space="preserve">Software citated,</w:t>
-      </w:r>
-      <w:r>
-        <w:t xml:space="preserve">’</w:t>
-      </w:r>
-      <w:r>
-        <w:t xml:space="preserve"> </w:t>
-      </w:r>
-      <w:r>
-        <w:t xml:space="preserve">where</w:t>
-      </w:r>
-      <w:r>
-        <w:t xml:space="preserve"> </w:t>
-      </w:r>
-      <w:r>
-        <w:t xml:space="preserve">‘</w:t>
-      </w:r>
-      <w:r>
-        <w:t xml:space="preserve">0</w:t>
-      </w:r>
-      <w:r>
-        <w:t xml:space="preserve">’</w:t>
-      </w:r>
-      <w:r>
-        <w:t xml:space="preserve"> </w:t>
-      </w:r>
-      <w:r>
-        <w:t xml:space="preserve">was</w:t>
-      </w:r>
-      <w:r>
-        <w:t xml:space="preserve"> </w:t>
-      </w:r>
-      <w:r>
-        <w:t xml:space="preserve">‘</w:t>
-      </w:r>
-      <w:r>
-        <w:t xml:space="preserve">Not available or not mentioned in the publication</w:t>
-      </w:r>
-      <w:r>
-        <w:t xml:space="preserve">’</w:t>
-      </w:r>
-      <w:r>
-        <w:t xml:space="preserve">;</w:t>
-      </w:r>
-      <w:r>
-        <w:t xml:space="preserve"> </w:t>
-      </w:r>
-      <w:r>
-        <w:t xml:space="preserve">‘</w:t>
-      </w:r>
-      <w:r>
-        <w:t xml:space="preserve">1</w:t>
-      </w:r>
-      <w:r>
-        <w:t xml:space="preserve">’</w:t>
-      </w:r>
-      <w:r>
-        <w:t xml:space="preserve"> </w:t>
-      </w:r>
-      <w:r>
-        <w:t xml:space="preserve">was</w:t>
-      </w:r>
-      <w:r>
-        <w:t xml:space="preserve"> </w:t>
-      </w:r>
-      <w:r>
-        <w:t xml:space="preserve">‘</w:t>
-      </w:r>
-      <w:r>
-        <w:t xml:space="preserve">Software mentioned by name only</w:t>
-      </w:r>
-      <w:r>
-        <w:t xml:space="preserve">’</w:t>
-      </w:r>
-      <w:r>
-        <w:t xml:space="preserve">;</w:t>
-      </w:r>
-      <w:r>
-        <w:t xml:space="preserve"> </w:t>
-      </w:r>
-      <w:r>
-        <w:t xml:space="preserve">‘</w:t>
-      </w:r>
-      <w:r>
-        <w:t xml:space="preserve">2</w:t>
-      </w:r>
-      <w:r>
-        <w:t xml:space="preserve">’</w:t>
-      </w:r>
-      <w:r>
-        <w:t xml:space="preserve"> </w:t>
-      </w:r>
-      <w:r>
-        <w:t xml:space="preserve">was</w:t>
-      </w:r>
-      <w:r>
-        <w:t xml:space="preserve"> </w:t>
-      </w:r>
-      <w:r>
-        <w:t xml:space="preserve">‘</w:t>
-      </w:r>
-      <w:r>
-        <w:t xml:space="preserve">Software cited with version number</w:t>
-      </w:r>
-      <w:r>
-        <w:t xml:space="preserve">’</w:t>
-      </w:r>
-      <w:r>
-        <w:t xml:space="preserve">; and</w:t>
-      </w:r>
-      <w:r>
-        <w:t xml:space="preserve"> </w:t>
-      </w:r>
-      <w:r>
-        <w:t xml:space="preserve">‘</w:t>
-      </w:r>
-      <w:r>
-        <w:t xml:space="preserve">3</w:t>
-      </w:r>
-      <w:r>
-        <w:t xml:space="preserve">’</w:t>
-      </w:r>
-      <w:r>
-        <w:t xml:space="preserve"> </w:t>
-      </w:r>
-      <w:r>
-        <w:t xml:space="preserve">was</w:t>
-      </w:r>
-      <w:r>
-        <w:t xml:space="preserve"> </w:t>
-      </w:r>
-      <w:r>
-        <w:t xml:space="preserve">‘</w:t>
-      </w:r>
-      <w:r>
-        <w:t xml:space="preserve">All software components (SAS PROCs, R, Julia or Python packages, etc.) cited</w:t>
-      </w:r>
-      <w:r>
-        <w:t xml:space="preserve">’</w:t>
-      </w:r>
-      <w:r>
-        <w:t xml:space="preserve">;</w:t>
-      </w:r>
-      <w:r>
-        <w:t xml:space="preserve"> </w:t>
-      </w:r>
-      <w:r>
-        <w:t xml:space="preserve">‘</w:t>
-      </w:r>
-      <w:r>
-        <w:t xml:space="preserve">NA</w:t>
-      </w:r>
-      <w:r>
-        <w:t xml:space="preserve">’</w:t>
-      </w:r>
-      <w:r>
-        <w:t xml:space="preserve"> </w:t>
-      </w:r>
-      <w:r>
-        <w:t xml:space="preserve">indicates that no specialised software was necessary or used. (iv) shows</w:t>
-      </w:r>
-      <w:r>
-        <w:t xml:space="preserve"> </w:t>
-      </w:r>
-      <w:r>
-        <w:t xml:space="preserve">‘</w:t>
-      </w:r>
-      <w:r>
-        <w:t xml:space="preserve">Data availability,</w:t>
-      </w:r>
-      <w:r>
-        <w:t xml:space="preserve">’</w:t>
-      </w:r>
-      <w:r>
-        <w:t xml:space="preserve"> </w:t>
-      </w:r>
-      <w:r>
-        <w:t xml:space="preserve">where</w:t>
-      </w:r>
-      <w:r>
-        <w:t xml:space="preserve"> </w:t>
-      </w:r>
-      <w:r>
-        <w:t xml:space="preserve">‘</w:t>
-      </w:r>
-      <w:r>
-        <w:t xml:space="preserve">0</w:t>
-      </w:r>
-      <w:r>
-        <w:t xml:space="preserve">’</w:t>
-      </w:r>
-      <w:r>
-        <w:t xml:space="preserve"> </w:t>
-      </w:r>
-      <w:r>
-        <w:t xml:space="preserve">was</w:t>
-      </w:r>
-      <w:r>
-        <w:t xml:space="preserve"> </w:t>
-      </w:r>
-      <w:r>
-        <w:t xml:space="preserve">‘</w:t>
-      </w:r>
-      <w:r>
-        <w:t xml:space="preserve">Not available or not mentioned in the publication</w:t>
-      </w:r>
-      <w:r>
-        <w:t xml:space="preserve">’</w:t>
-      </w:r>
-      <w:r>
-        <w:t xml:space="preserve">;</w:t>
-      </w:r>
-      <w:r>
-        <w:t xml:space="preserve"> </w:t>
-      </w:r>
-      <w:r>
-        <w:t xml:space="preserve">‘</w:t>
-      </w:r>
-      <w:r>
-        <w:t xml:space="preserve">1</w:t>
-      </w:r>
-      <w:r>
-        <w:t xml:space="preserve">’</w:t>
-      </w:r>
-      <w:r>
-        <w:t xml:space="preserve"> </w:t>
-      </w:r>
-      <w:r>
-        <w:t xml:space="preserve">was</w:t>
-      </w:r>
-      <w:r>
-        <w:t xml:space="preserve"> </w:t>
-      </w:r>
-      <w:r>
-        <w:t xml:space="preserve">‘</w:t>
-      </w:r>
-      <w:r>
-        <w:t xml:space="preserve">Available upon request to the author; ’2</w:t>
-      </w:r>
-      <w:r>
-        <w:t xml:space="preserve">’</w:t>
-      </w:r>
-      <w:r>
-        <w:t xml:space="preserve"> </w:t>
-      </w:r>
-      <w:r>
-        <w:t xml:space="preserve">was</w:t>
-      </w:r>
-      <w:r>
-        <w:t xml:space="preserve"> </w:t>
-      </w:r>
-      <w:r>
-        <w:t xml:space="preserve">‘</w:t>
-      </w:r>
-      <w:r>
-        <w:t xml:space="preserve">Online, but inconvenient or non-permanent (e.g., login needed, paywall, FTP server, personal lab website that may disappear, or may have already disappeared)</w:t>
-      </w:r>
-      <w:r>
-        <w:t xml:space="preserve">’</w:t>
-      </w:r>
-      <w:r>
-        <w:t xml:space="preserve">; and</w:t>
-      </w:r>
-      <w:r>
-        <w:t xml:space="preserve"> </w:t>
-      </w:r>
-      <w:r>
-        <w:t xml:space="preserve">‘</w:t>
-      </w:r>
-      <w:r>
-        <w:t xml:space="preserve">3</w:t>
-      </w:r>
-      <w:r>
-        <w:t xml:space="preserve">’</w:t>
-      </w:r>
-      <w:r>
-        <w:t xml:space="preserve"> </w:t>
-      </w:r>
-      <w:r>
-        <w:t xml:space="preserve">was</w:t>
-      </w:r>
-      <w:r>
-        <w:t xml:space="preserve"> </w:t>
-      </w:r>
-      <w:r>
-        <w:t xml:space="preserve">‘</w:t>
-      </w:r>
-      <w:r>
-        <w:t xml:space="preserve">Freely available online to anonymous users for foreseeable future (e.g., archived using Zenodo, dataverse or university library or some other proper archiving system)</w:t>
-      </w:r>
-      <w:r>
-        <w:t xml:space="preserve">’</w:t>
-      </w:r>
-      <w:r>
-        <w:t xml:space="preserve">;</w:t>
-      </w:r>
-      <w:r>
-        <w:t xml:space="preserve"> </w:t>
-      </w:r>
-      <w:r>
-        <w:t xml:space="preserve">‘</w:t>
-      </w:r>
-      <w:r>
-        <w:t xml:space="preserve">NA</w:t>
-      </w:r>
-      <w:r>
-        <w:t xml:space="preserve">’</w:t>
-      </w:r>
-      <w:r>
-        <w:t xml:space="preserve"> </w:t>
-      </w:r>
-      <w:r>
-        <w:t xml:space="preserve">indicates that no data were generated, e.g. a methods paper.</w:t>
+        <w:t xml:space="preserve">Figure 2: An example of an open and reproducible research workflow. Starting with the question, determine the methodology, describe it, make it available and cite it. Data are used in analysis and any binary files or code are made available as supplements to the manuscript. Source code and raw data are made available in a public repository, preferably with version control for tracking changes through time, and a DOI for final released products.</w:t>
       </w:r>
     </w:p>
     <w:p>
@@ -8812,7 +8812,7 @@
           <m:t>:</m:t>
         </m:r>
         <m:r>
-          <m:t>09</m:t>
+          <m:t>10</m:t>
         </m:r>
         <m:r>
           <m:rPr>
@@ -8821,7 +8821,7 @@
           <m:t>:</m:t>
         </m:r>
         <m:r>
-          <m:t>43</m:t>
+          <m:t>53</m:t>
         </m:r>
       </m:oMath>
       <w:r>

</xml_diff>

<commit_message>
Closes #54, corrects figure order, filenames and subfigure designations
</commit_message>
<xml_diff>
--- a/analysis/paper/paper.docx
+++ b/analysis/paper/paper.docx
@@ -753,7 +753,7 @@
         <w:t xml:space="preserve">1</w:t>
       </w:r>
       <w:r>
-        <w:t xml:space="preserve">i).</w:t>
+        <w:t xml:space="preserve">A).</w:t>
       </w:r>
       <w:r>
         <w:t xml:space="preserve"> </w:t>
@@ -830,7 +830,7 @@
         <w:t xml:space="preserve">1</w:t>
       </w:r>
       <w:r>
-        <w:t xml:space="preserve">ii).</w:t>
+        <w:t xml:space="preserve">B).</w:t>
       </w:r>
     </w:p>
     <w:p>
@@ -883,7 +883,7 @@
         <w:t xml:space="preserve">1</w:t>
       </w:r>
       <w:r>
-        <w:t xml:space="preserve">iii).</w:t>
+        <w:t xml:space="preserve">C).</w:t>
       </w:r>
     </w:p>
     <w:p>
@@ -960,7 +960,7 @@
         <w:t xml:space="preserve">1</w:t>
       </w:r>
       <w:r>
-        <w:t xml:space="preserve">iv).</w:t>
+        <w:t xml:space="preserve">D).</w:t>
       </w:r>
     </w:p>
     <w:p>
@@ -8165,7 +8165,7 @@
               <a:graphicData uri="http://schemas.openxmlformats.org/drawingml/2006/picture">
                 <pic:pic>
                   <pic:nvPicPr>
-                    <pic:cNvPr descr="../figures/Sparks%20et%20al%20Figure%202.eps" id="0" name="Picture"/>
+                    <pic:cNvPr descr="../figures/Sparks%20et%20al%20Figure%201.eps" id="0" name="Picture"/>
                     <pic:cNvPicPr>
                       <a:picLocks noChangeArrowheads="1" noChangeAspect="1"/>
                     </pic:cNvPicPr>
@@ -8714,7 +8714,7 @@
               <a:graphicData uri="http://schemas.openxmlformats.org/drawingml/2006/picture">
                 <pic:pic>
                   <pic:nvPicPr>
-                    <pic:cNvPr descr="../figures/Sparks%20et%20al%20Figure%201.eps" id="0" name="Picture"/>
+                    <pic:cNvPr descr="../figures/Sparks%20et%20al%20Figure%202.eps" id="0" name="Picture"/>
                     <pic:cNvPicPr>
                       <a:picLocks noChangeArrowheads="1" noChangeAspect="1"/>
                     </pic:cNvPicPr>
@@ -8812,7 +8812,7 @@
           <m:t>:</m:t>
         </m:r>
         <m:r>
-          <m:t>10</m:t>
+          <m:t>15</m:t>
         </m:r>
         <m:r>
           <m:rPr>
@@ -8821,7 +8821,7 @@
           <m:t>:</m:t>
         </m:r>
         <m:r>
-          <m:t>53</m:t>
+          <m:t>47</m:t>
         </m:r>
       </m:oMath>
       <w:r>

</xml_diff>

<commit_message>
Insert missing "but" on line 153
</commit_message>
<xml_diff>
--- a/analysis/paper/paper.docx
+++ b/analysis/paper/paper.docx
@@ -654,7 +654,7 @@
         <w:t xml:space="preserve"> </w:t>
       </w:r>
       <w:r>
-        <w:t xml:space="preserve">These cases of a lack of reproducibility will not be covered here.</w:t>
+        <w:t xml:space="preserve">These cases of a lack of reproducibility but will not be covered here.</w:t>
       </w:r>
     </w:p>
     <w:bookmarkStart w:id="22" w:name="Xe267a9bd86ce2cff3f259b4a28a4a09901d576a"/>
@@ -8813,7 +8813,7 @@
           <m:t>22</m:t>
         </m:r>
         <m:r>
-          <m:t>11</m:t>
+          <m:t>13</m:t>
         </m:r>
         <m:r>
           <m:rPr>
@@ -8822,7 +8822,7 @@
           <m:t>:</m:t>
         </m:r>
         <m:r>
-          <m:t>36</m:t>
+          <m:t>32</m:t>
         </m:r>
         <m:r>
           <m:rPr>
@@ -8831,7 +8831,7 @@
           <m:t>:</m:t>
         </m:r>
         <m:r>
-          <m:t>44</m:t>
+          <m:t>32</m:t>
         </m:r>
       </m:oMath>
       <w:r>
@@ -8975,7 +8975,7 @@
         <w:rPr>
           <w:rStyle w:val="VerbatimChar"/>
         </w:rPr>
-        <w:t xml:space="preserve">#&gt;  assertthat                           0.2.1   2019-03-21 [2] CRAN (R 4.1.0)</w:t>
+        <w:t xml:space="preserve">#&gt;  assertthat                           0.2.1   2019-03-21 [1] CRAN (R 4.1.0)</w:t>
       </w:r>
       <w:r>
         <w:br/>
@@ -8984,7 +8984,7 @@
         <w:rPr>
           <w:rStyle w:val="VerbatimChar"/>
         </w:rPr>
-        <w:t xml:space="preserve">#&gt;  base64enc                            0.1-3   2015-07-28 [2] CRAN (R 4.1.0)</w:t>
+        <w:t xml:space="preserve">#&gt;  base64enc                            0.1-3   2015-07-28 [1] CRAN (R 4.1.0)</w:t>
       </w:r>
       <w:r>
         <w:br/>
@@ -8993,7 +8993,7 @@
         <w:rPr>
           <w:rStyle w:val="VerbatimChar"/>
         </w:rPr>
-        <w:t xml:space="preserve">#&gt;  bookdown                             0.22    2021-04-22 [2] CRAN (R 4.1.0)</w:t>
+        <w:t xml:space="preserve">#&gt;  bookdown                             0.22    2021-04-22 [1] CRAN (R 4.1.0)</w:t>
       </w:r>
       <w:r>
         <w:br/>
@@ -9002,7 +9002,7 @@
         <w:rPr>
           <w:rStyle w:val="VerbatimChar"/>
         </w:rPr>
-        <w:t xml:space="preserve">#&gt;  cli                                  2.5.0   2021-04-26 [2] CRAN (R 4.1.0)</w:t>
+        <w:t xml:space="preserve">#&gt;  cli                                  2.5.0   2021-04-26 [1] CRAN (R 4.1.0)</w:t>
       </w:r>
       <w:r>
         <w:br/>
@@ -9011,7 +9011,7 @@
         <w:rPr>
           <w:rStyle w:val="VerbatimChar"/>
         </w:rPr>
-        <w:t xml:space="preserve">#&gt;  colorspace                           2.0-1   2021-05-04 [2] CRAN (R 4.1.0)</w:t>
+        <w:t xml:space="preserve">#&gt;  colorspace                           2.0-1   2021-05-04 [1] CRAN (R 4.1.0)</w:t>
       </w:r>
       <w:r>
         <w:br/>
@@ -9020,7 +9020,7 @@
         <w:rPr>
           <w:rStyle w:val="VerbatimChar"/>
         </w:rPr>
-        <w:t xml:space="preserve">#&gt;  crayon                               1.4.1   2021-02-08 [2] CRAN (R 4.1.0)</w:t>
+        <w:t xml:space="preserve">#&gt;  crayon                               1.4.1   2021-02-08 [1] CRAN (R 4.1.0)</w:t>
       </w:r>
       <w:r>
         <w:br/>
@@ -9029,7 +9029,7 @@
         <w:rPr>
           <w:rStyle w:val="VerbatimChar"/>
         </w:rPr>
-        <w:t xml:space="preserve">#&gt;  curl                                 4.3.1   2021-04-30 [2] CRAN (R 4.1.0)</w:t>
+        <w:t xml:space="preserve">#&gt;  curl                                 4.3.1   2021-04-30 [1] CRAN (R 4.1.0)</w:t>
       </w:r>
       <w:r>
         <w:br/>
@@ -9038,7 +9038,7 @@
         <w:rPr>
           <w:rStyle w:val="VerbatimChar"/>
         </w:rPr>
-        <w:t xml:space="preserve">#&gt;  data.table                           1.14.0  2021-02-21 [2] CRAN (R 4.1.0)</w:t>
+        <w:t xml:space="preserve">#&gt;  data.table                           1.14.0  2021-02-21 [1] CRAN (R 4.1.0)</w:t>
       </w:r>
       <w:r>
         <w:br/>
@@ -9047,7 +9047,7 @@
         <w:rPr>
           <w:rStyle w:val="VerbatimChar"/>
         </w:rPr>
-        <w:t xml:space="preserve">#&gt;  DBI                                  1.1.1   2021-01-15 [2] CRAN (R 4.1.0)</w:t>
+        <w:t xml:space="preserve">#&gt;  DBI                                  1.1.1   2021-01-15 [1] CRAN (R 4.1.0)</w:t>
       </w:r>
       <w:r>
         <w:br/>
@@ -9056,7 +9056,7 @@
         <w:rPr>
           <w:rStyle w:val="VerbatimChar"/>
         </w:rPr>
-        <w:t xml:space="preserve">#&gt;  DiagrammeR                         * 1.0.6.1 2020-05-08 [2] CRAN (R 4.1.0)</w:t>
+        <w:t xml:space="preserve">#&gt;  DiagrammeR                         * 1.0.6.1 2020-05-08 [1] CRAN (R 4.1.0)</w:t>
       </w:r>
       <w:r>
         <w:br/>
@@ -9065,7 +9065,7 @@
         <w:rPr>
           <w:rStyle w:val="VerbatimChar"/>
         </w:rPr>
-        <w:t xml:space="preserve">#&gt;  DiagrammeRsvg                      * 0.1     2016-02-04 [2] CRAN (R 4.1.0)</w:t>
+        <w:t xml:space="preserve">#&gt;  DiagrammeRsvg                      * 0.1     2016-02-04 [1] CRAN (R 4.1.0)</w:t>
       </w:r>
       <w:r>
         <w:br/>
@@ -9074,7 +9074,7 @@
         <w:rPr>
           <w:rStyle w:val="VerbatimChar"/>
         </w:rPr>
-        <w:t xml:space="preserve">#&gt;  digest                               0.6.27  2020-10-24 [2] CRAN (R 4.1.0)</w:t>
+        <w:t xml:space="preserve">#&gt;  digest                               0.6.27  2020-10-24 [1] CRAN (R 4.1.0)</w:t>
       </w:r>
       <w:r>
         <w:br/>
@@ -9083,7 +9083,7 @@
         <w:rPr>
           <w:rStyle w:val="VerbatimChar"/>
         </w:rPr>
-        <w:t xml:space="preserve">#&gt;  dplyr                              * 1.0.7   2021-06-18 [2] CRAN (R 4.1.0)</w:t>
+        <w:t xml:space="preserve">#&gt;  dplyr                              * 1.0.7   2021-06-18 [1] CRAN (R 4.1.0)</w:t>
       </w:r>
       <w:r>
         <w:br/>
@@ -9092,7 +9092,7 @@
         <w:rPr>
           <w:rStyle w:val="VerbatimChar"/>
         </w:rPr>
-        <w:t xml:space="preserve">#&gt;  ellipsis                             0.3.2   2021-04-29 [2] CRAN (R 4.1.0)</w:t>
+        <w:t xml:space="preserve">#&gt;  ellipsis                             0.3.2   2021-04-29 [1] CRAN (R 4.1.0)</w:t>
       </w:r>
       <w:r>
         <w:br/>
@@ -9101,7 +9101,7 @@
         <w:rPr>
           <w:rStyle w:val="VerbatimChar"/>
         </w:rPr>
-        <w:t xml:space="preserve">#&gt;  evaluate                             0.14    2019-05-28 [2] CRAN (R 4.1.0)</w:t>
+        <w:t xml:space="preserve">#&gt;  evaluate                             0.14    2019-05-28 [1] CRAN (R 4.1.0)</w:t>
       </w:r>
       <w:r>
         <w:br/>
@@ -9110,7 +9110,7 @@
         <w:rPr>
           <w:rStyle w:val="VerbatimChar"/>
         </w:rPr>
-        <w:t xml:space="preserve">#&gt;  extrafont                            0.17    2014-12-08 [2] CRAN (R 4.1.0)</w:t>
+        <w:t xml:space="preserve">#&gt;  extrafont                            0.17    2014-12-08 [1] CRAN (R 4.1.0)</w:t>
       </w:r>
       <w:r>
         <w:br/>
@@ -9119,7 +9119,7 @@
         <w:rPr>
           <w:rStyle w:val="VerbatimChar"/>
         </w:rPr>
-        <w:t xml:space="preserve">#&gt;  extrafontdb                          1.0     2012-06-11 [2] CRAN (R 4.1.0)</w:t>
+        <w:t xml:space="preserve">#&gt;  extrafontdb                          1.0     2012-06-11 [1] CRAN (R 4.1.0)</w:t>
       </w:r>
       <w:r>
         <w:br/>
@@ -9128,7 +9128,7 @@
         <w:rPr>
           <w:rStyle w:val="VerbatimChar"/>
         </w:rPr>
-        <w:t xml:space="preserve">#&gt;  fansi                                0.5.0   2021-05-25 [2] CRAN (R 4.1.0)</w:t>
+        <w:t xml:space="preserve">#&gt;  fansi                                0.5.0   2021-05-25 [1] CRAN (R 4.1.0)</w:t>
       </w:r>
       <w:r>
         <w:br/>
@@ -9137,7 +9137,7 @@
         <w:rPr>
           <w:rStyle w:val="VerbatimChar"/>
         </w:rPr>
-        <w:t xml:space="preserve">#&gt;  farver                               2.1.0   2021-02-28 [2] CRAN (R 4.1.0)</w:t>
+        <w:t xml:space="preserve">#&gt;  farver                               2.1.0   2021-02-28 [1] CRAN (R 4.1.0)</w:t>
       </w:r>
       <w:r>
         <w:br/>
@@ -9146,7 +9146,7 @@
         <w:rPr>
           <w:rStyle w:val="VerbatimChar"/>
         </w:rPr>
-        <w:t xml:space="preserve">#&gt;  flextable                          * 0.6.6   2021-05-17 [2] CRAN (R 4.1.0)</w:t>
+        <w:t xml:space="preserve">#&gt;  flextable                          * 0.6.6   2021-05-17 [1] CRAN (R 4.1.0)</w:t>
       </w:r>
       <w:r>
         <w:br/>
@@ -9155,7 +9155,7 @@
         <w:rPr>
           <w:rStyle w:val="VerbatimChar"/>
         </w:rPr>
-        <w:t xml:space="preserve">#&gt;  gdtools                              0.2.3   2021-01-06 [2] CRAN (R 4.1.0)</w:t>
+        <w:t xml:space="preserve">#&gt;  gdtools                              0.2.3   2021-01-06 [1] CRAN (R 4.1.0)</w:t>
       </w:r>
       <w:r>
         <w:br/>
@@ -9164,7 +9164,7 @@
         <w:rPr>
           <w:rStyle w:val="VerbatimChar"/>
         </w:rPr>
-        <w:t xml:space="preserve">#&gt;  generics                             0.1.0   2020-10-31 [2] CRAN (R 4.1.0)</w:t>
+        <w:t xml:space="preserve">#&gt;  generics                             0.1.0   2020-10-31 [1] CRAN (R 4.1.0)</w:t>
       </w:r>
       <w:r>
         <w:br/>
@@ -9173,7 +9173,7 @@
         <w:rPr>
           <w:rStyle w:val="VerbatimChar"/>
         </w:rPr>
-        <w:t xml:space="preserve">#&gt;  ggplot2                            * 3.3.4   2021-06-16 [2] CRAN (R 4.1.0)</w:t>
+        <w:t xml:space="preserve">#&gt;  ggplot2                            * 3.3.4   2021-06-16 [1] CRAN (R 4.1.0)</w:t>
       </w:r>
       <w:r>
         <w:br/>
@@ -9182,7 +9182,7 @@
         <w:rPr>
           <w:rStyle w:val="VerbatimChar"/>
         </w:rPr>
-        <w:t xml:space="preserve">#&gt;  glue                                 1.4.2   2020-08-27 [2] CRAN (R 4.1.0)</w:t>
+        <w:t xml:space="preserve">#&gt;  glue                                 1.4.2   2020-08-27 [1] CRAN (R 4.1.0)</w:t>
       </w:r>
       <w:r>
         <w:br/>
@@ -9191,7 +9191,7 @@
         <w:rPr>
           <w:rStyle w:val="VerbatimChar"/>
         </w:rPr>
-        <w:t xml:space="preserve">#&gt;  gtable                               0.3.0   2019-03-25 [2] CRAN (R 4.1.0)</w:t>
+        <w:t xml:space="preserve">#&gt;  gtable                               0.3.0   2019-03-25 [1] CRAN (R 4.1.0)</w:t>
       </w:r>
       <w:r>
         <w:br/>
@@ -9200,7 +9200,7 @@
         <w:rPr>
           <w:rStyle w:val="VerbatimChar"/>
         </w:rPr>
-        <w:t xml:space="preserve">#&gt;  hms                                  1.1.0   2021-05-17 [2] CRAN (R 4.1.0)</w:t>
+        <w:t xml:space="preserve">#&gt;  hms                                  1.1.0   2021-05-17 [1] CRAN (R 4.1.0)</w:t>
       </w:r>
       <w:r>
         <w:br/>
@@ -9209,7 +9209,7 @@
         <w:rPr>
           <w:rStyle w:val="VerbatimChar"/>
         </w:rPr>
-        <w:t xml:space="preserve">#&gt;  htmltools                            0.5.1.1 2021-01-22 [2] CRAN (R 4.1.0)</w:t>
+        <w:t xml:space="preserve">#&gt;  htmltools                            0.5.1.1 2021-01-22 [1] CRAN (R 4.1.0)</w:t>
       </w:r>
       <w:r>
         <w:br/>
@@ -9218,7 +9218,7 @@
         <w:rPr>
           <w:rStyle w:val="VerbatimChar"/>
         </w:rPr>
-        <w:t xml:space="preserve">#&gt;  htmlwidgets                          1.5.3   2020-12-10 [2] CRAN (R 4.1.0)</w:t>
+        <w:t xml:space="preserve">#&gt;  htmlwidgets                          1.5.3   2020-12-10 [1] CRAN (R 4.1.0)</w:t>
       </w:r>
       <w:r>
         <w:br/>
@@ -9227,7 +9227,7 @@
         <w:rPr>
           <w:rStyle w:val="VerbatimChar"/>
         </w:rPr>
-        <w:t xml:space="preserve">#&gt;  janitor                            * 2.1.0   2021-01-05 [2] CRAN (R 4.1.0)</w:t>
+        <w:t xml:space="preserve">#&gt;  janitor                            * 2.1.0   2021-01-05 [1] CRAN (R 4.1.0)</w:t>
       </w:r>
       <w:r>
         <w:br/>
@@ -9236,7 +9236,7 @@
         <w:rPr>
           <w:rStyle w:val="VerbatimChar"/>
         </w:rPr>
-        <w:t xml:space="preserve">#&gt;  jsonlite                             1.7.2   2020-12-09 [2] CRAN (R 4.1.0)</w:t>
+        <w:t xml:space="preserve">#&gt;  jsonlite                             1.7.2   2020-12-09 [1] CRAN (R 4.1.0)</w:t>
       </w:r>
       <w:r>
         <w:br/>
@@ -9245,7 +9245,7 @@
         <w:rPr>
           <w:rStyle w:val="VerbatimChar"/>
         </w:rPr>
-        <w:t xml:space="preserve">#&gt;  knitr                                1.33    2021-04-24 [2] CRAN (R 4.1.0)</w:t>
+        <w:t xml:space="preserve">#&gt;  knitr                                1.33    2021-04-24 [1] CRAN (R 4.1.0)</w:t>
       </w:r>
       <w:r>
         <w:br/>
@@ -9254,7 +9254,7 @@
         <w:rPr>
           <w:rStyle w:val="VerbatimChar"/>
         </w:rPr>
-        <w:t xml:space="preserve">#&gt;  labeling                             0.4.2   2020-10-20 [2] CRAN (R 4.1.0)</w:t>
+        <w:t xml:space="preserve">#&gt;  labeling                             0.4.2   2020-10-20 [1] CRAN (R 4.1.0)</w:t>
       </w:r>
       <w:r>
         <w:br/>
@@ -9263,7 +9263,7 @@
         <w:rPr>
           <w:rStyle w:val="VerbatimChar"/>
         </w:rPr>
-        <w:t xml:space="preserve">#&gt;  lifecycle                            1.0.0   2021-02-15 [2] CRAN (R 4.1.0)</w:t>
+        <w:t xml:space="preserve">#&gt;  lifecycle                            1.0.0   2021-02-15 [1] CRAN (R 4.1.0)</w:t>
       </w:r>
       <w:r>
         <w:br/>
@@ -9272,7 +9272,7 @@
         <w:rPr>
           <w:rStyle w:val="VerbatimChar"/>
         </w:rPr>
-        <w:t xml:space="preserve">#&gt;  lubridate                            1.7.10  2021-02-26 [2] CRAN (R 4.1.0)</w:t>
+        <w:t xml:space="preserve">#&gt;  lubridate                            1.7.10  2021-02-26 [1] CRAN (R 4.1.0)</w:t>
       </w:r>
       <w:r>
         <w:br/>
@@ -9281,7 +9281,7 @@
         <w:rPr>
           <w:rStyle w:val="VerbatimChar"/>
         </w:rPr>
-        <w:t xml:space="preserve">#&gt;  magrittr                             2.0.1   2020-11-17 [2] CRAN (R 4.1.0)</w:t>
+        <w:t xml:space="preserve">#&gt;  magrittr                             2.0.1   2020-11-17 [1] CRAN (R 4.1.0)</w:t>
       </w:r>
       <w:r>
         <w:br/>
@@ -9290,7 +9290,7 @@
         <w:rPr>
           <w:rStyle w:val="VerbatimChar"/>
         </w:rPr>
-        <w:t xml:space="preserve">#&gt;  munsell                              0.5.0   2018-06-12 [2] CRAN (R 4.1.0)</w:t>
+        <w:t xml:space="preserve">#&gt;  munsell                              0.5.0   2018-06-12 [1] CRAN (R 4.1.0)</w:t>
       </w:r>
       <w:r>
         <w:br/>
@@ -9299,7 +9299,7 @@
         <w:rPr>
           <w:rStyle w:val="VerbatimChar"/>
         </w:rPr>
-        <w:t xml:space="preserve">#&gt;  officer                            * 0.3.18  2021-04-02 [2] CRAN (R 4.1.0)</w:t>
+        <w:t xml:space="preserve">#&gt;  officer                            * 0.3.18  2021-04-02 [1] CRAN (R 4.1.0)</w:t>
       </w:r>
       <w:r>
         <w:br/>
@@ -9308,7 +9308,7 @@
         <w:rPr>
           <w:rStyle w:val="VerbatimChar"/>
         </w:rPr>
-        <w:t xml:space="preserve">#&gt;  patchwork                          * 1.1.1   2020-12-17 [2] CRAN (R 4.1.0)</w:t>
+        <w:t xml:space="preserve">#&gt;  patchwork                          * 1.1.1   2020-12-17 [1] CRAN (R 4.1.0)</w:t>
       </w:r>
       <w:r>
         <w:br/>
@@ -9317,7 +9317,7 @@
         <w:rPr>
           <w:rStyle w:val="VerbatimChar"/>
         </w:rPr>
-        <w:t xml:space="preserve">#&gt;  pillar                               1.6.1   2021-05-16 [2] CRAN (R 4.1.0)</w:t>
+        <w:t xml:space="preserve">#&gt;  pillar                               1.6.1   2021-05-16 [1] CRAN (R 4.1.0)</w:t>
       </w:r>
       <w:r>
         <w:br/>
@@ -9326,7 +9326,7 @@
         <w:rPr>
           <w:rStyle w:val="VerbatimChar"/>
         </w:rPr>
-        <w:t xml:space="preserve">#&gt;  pkgconfig                            2.0.3   2019-09-22 [2] CRAN (R 4.1.0)</w:t>
+        <w:t xml:space="preserve">#&gt;  pkgconfig                            2.0.3   2019-09-22 [1] CRAN (R 4.1.0)</w:t>
       </w:r>
       <w:r>
         <w:br/>
@@ -9335,7 +9335,7 @@
         <w:rPr>
           <w:rStyle w:val="VerbatimChar"/>
         </w:rPr>
-        <w:t xml:space="preserve">#&gt;  purrr                                0.3.4   2020-04-17 [2] CRAN (R 4.1.0)</w:t>
+        <w:t xml:space="preserve">#&gt;  purrr                                0.3.4   2020-04-17 [1] CRAN (R 4.1.0)</w:t>
       </w:r>
       <w:r>
         <w:br/>
@@ -9344,7 +9344,7 @@
         <w:rPr>
           <w:rStyle w:val="VerbatimChar"/>
         </w:rPr>
-        <w:t xml:space="preserve">#&gt;  R6                                   2.5.0   2020-10-28 [2] CRAN (R 4.1.0)</w:t>
+        <w:t xml:space="preserve">#&gt;  R6                                   2.5.0   2020-10-28 [1] CRAN (R 4.1.0)</w:t>
       </w:r>
       <w:r>
         <w:br/>
@@ -9353,7 +9353,7 @@
         <w:rPr>
           <w:rStyle w:val="VerbatimChar"/>
         </w:rPr>
-        <w:t xml:space="preserve">#&gt;  ragg                                 1.1.3   2021-06-09 [2] CRAN (R 4.1.0)</w:t>
+        <w:t xml:space="preserve">#&gt;  ragg                                 1.1.3   2021-06-09 [1] CRAN (R 4.1.0)</w:t>
       </w:r>
       <w:r>
         <w:br/>
@@ -9362,7 +9362,7 @@
         <w:rPr>
           <w:rStyle w:val="VerbatimChar"/>
         </w:rPr>
-        <w:t xml:space="preserve">#&gt;  RColorBrewer                         1.1-2   2014-12-07 [2] CRAN (R 4.1.0)</w:t>
+        <w:t xml:space="preserve">#&gt;  RColorBrewer                         1.1-2   2014-12-07 [1] CRAN (R 4.1.0)</w:t>
       </w:r>
       <w:r>
         <w:br/>
@@ -9371,7 +9371,7 @@
         <w:rPr>
           <w:rStyle w:val="VerbatimChar"/>
         </w:rPr>
-        <w:t xml:space="preserve">#&gt;  Rcpp                                 1.0.6   2021-01-15 [2] CRAN (R 4.1.0)</w:t>
+        <w:t xml:space="preserve">#&gt;  Rcpp                                 1.0.6   2021-01-15 [1] CRAN (R 4.1.0)</w:t>
       </w:r>
       <w:r>
         <w:br/>
@@ -9380,7 +9380,7 @@
         <w:rPr>
           <w:rStyle w:val="VerbatimChar"/>
         </w:rPr>
-        <w:t xml:space="preserve">#&gt;  readODS                              1.7.0   2020-07-10 [2] CRAN (R 4.1.0)</w:t>
+        <w:t xml:space="preserve">#&gt;  readODS                              1.7.0   2020-07-10 [1] CRAN (R 4.1.0)</w:t>
       </w:r>
       <w:r>
         <w:br/>
@@ -9389,7 +9389,7 @@
         <w:rPr>
           <w:rStyle w:val="VerbatimChar"/>
         </w:rPr>
-        <w:t xml:space="preserve">#&gt;  readr                                1.4.0   2020-10-05 [2] CRAN (R 4.1.0)</w:t>
+        <w:t xml:space="preserve">#&gt;  readr                                1.4.0   2020-10-05 [1] CRAN (R 4.1.0)</w:t>
       </w:r>
       <w:r>
         <w:br/>
@@ -9398,7 +9398,7 @@
         <w:rPr>
           <w:rStyle w:val="VerbatimChar"/>
         </w:rPr>
-        <w:t xml:space="preserve">#&gt;  Reproducibility.in.Plant.Pathology * 0.0.1-2 2021-06-22 [1] local         </w:t>
+        <w:t xml:space="preserve">#&gt;  Reproducibility.in.Plant.Pathology * 0.0.1-2 2021-06-14 [1] local         </w:t>
       </w:r>
       <w:r>
         <w:br/>
@@ -9407,7 +9407,7 @@
         <w:rPr>
           <w:rStyle w:val="VerbatimChar"/>
         </w:rPr>
-        <w:t xml:space="preserve">#&gt;  rlang                                0.4.11  2021-04-30 [2] CRAN (R 4.1.0)</w:t>
+        <w:t xml:space="preserve">#&gt;  rlang                                0.4.11  2021-04-30 [1] CRAN (R 4.1.0)</w:t>
       </w:r>
       <w:r>
         <w:br/>
@@ -9416,7 +9416,7 @@
         <w:rPr>
           <w:rStyle w:val="VerbatimChar"/>
         </w:rPr>
-        <w:t xml:space="preserve">#&gt;  rmarkdown                            2.9     2021-06-15 [2] CRAN (R 4.1.0)</w:t>
+        <w:t xml:space="preserve">#&gt;  rmarkdown                            2.9     2021-06-15 [1] CRAN (R 4.1.0)</w:t>
       </w:r>
       <w:r>
         <w:br/>
@@ -9425,7 +9425,7 @@
         <w:rPr>
           <w:rStyle w:val="VerbatimChar"/>
         </w:rPr>
-        <w:t xml:space="preserve">#&gt;  rstudioapi                           0.13    2020-11-12 [2] CRAN (R 4.1.0)</w:t>
+        <w:t xml:space="preserve">#&gt;  rstudioapi                           0.13    2020-11-12 [1] CRAN (R 4.1.0)</w:t>
       </w:r>
       <w:r>
         <w:br/>
@@ -9434,7 +9434,7 @@
         <w:rPr>
           <w:rStyle w:val="VerbatimChar"/>
         </w:rPr>
-        <w:t xml:space="preserve">#&gt;  rsvg                               * 2.1.2   2021-05-03 [2] CRAN (R 4.1.0)</w:t>
+        <w:t xml:space="preserve">#&gt;  rsvg                               * 2.1.2   2021-05-03 [1] CRAN (R 4.1.0)</w:t>
       </w:r>
       <w:r>
         <w:br/>
@@ -9443,7 +9443,7 @@
         <w:rPr>
           <w:rStyle w:val="VerbatimChar"/>
         </w:rPr>
-        <w:t xml:space="preserve">#&gt;  Rttf2pt1                             1.3.8   2020-01-10 [2] CRAN (R 4.1.0)</w:t>
+        <w:t xml:space="preserve">#&gt;  Rttf2pt1                             1.3.8   2020-01-10 [1] CRAN (R 4.1.0)</w:t>
       </w:r>
       <w:r>
         <w:br/>
@@ -9452,7 +9452,7 @@
         <w:rPr>
           <w:rStyle w:val="VerbatimChar"/>
         </w:rPr>
-        <w:t xml:space="preserve">#&gt;  scales                               1.1.1   2020-05-11 [2] CRAN (R 4.1.0)</w:t>
+        <w:t xml:space="preserve">#&gt;  scales                               1.1.1   2020-05-11 [1] CRAN (R 4.1.0)</w:t>
       </w:r>
       <w:r>
         <w:br/>
@@ -9461,7 +9461,7 @@
         <w:rPr>
           <w:rStyle w:val="VerbatimChar"/>
         </w:rPr>
-        <w:t xml:space="preserve">#&gt;  sessioninfo                          1.1.1   2018-11-05 [2] CRAN (R 4.1.0)</w:t>
+        <w:t xml:space="preserve">#&gt;  sessioninfo                          1.1.1   2018-11-05 [1] CRAN (R 4.1.0)</w:t>
       </w:r>
       <w:r>
         <w:br/>
@@ -9470,7 +9470,7 @@
         <w:rPr>
           <w:rStyle w:val="VerbatimChar"/>
         </w:rPr>
-        <w:t xml:space="preserve">#&gt;  snakecase                            0.11.0  2019-05-25 [2] CRAN (R 4.1.0)</w:t>
+        <w:t xml:space="preserve">#&gt;  snakecase                            0.11.0  2019-05-25 [1] CRAN (R 4.1.0)</w:t>
       </w:r>
       <w:r>
         <w:br/>
@@ -9479,7 +9479,7 @@
         <w:rPr>
           <w:rStyle w:val="VerbatimChar"/>
         </w:rPr>
-        <w:t xml:space="preserve">#&gt;  stringi                              1.6.2   2021-05-17 [2] CRAN (R 4.1.0)</w:t>
+        <w:t xml:space="preserve">#&gt;  stringi                              1.6.2   2021-05-17 [1] CRAN (R 4.1.0)</w:t>
       </w:r>
       <w:r>
         <w:br/>
@@ -9488,7 +9488,7 @@
         <w:rPr>
           <w:rStyle w:val="VerbatimChar"/>
         </w:rPr>
-        <w:t xml:space="preserve">#&gt;  stringr                              1.4.0   2019-02-10 [2] CRAN (R 4.1.0)</w:t>
+        <w:t xml:space="preserve">#&gt;  stringr                              1.4.0   2019-02-10 [1] CRAN (R 4.1.0)</w:t>
       </w:r>
       <w:r>
         <w:br/>
@@ -9497,7 +9497,7 @@
         <w:rPr>
           <w:rStyle w:val="VerbatimChar"/>
         </w:rPr>
-        <w:t xml:space="preserve">#&gt;  systemfonts                          1.0.2   2021-05-11 [2] CRAN (R 4.1.0)</w:t>
+        <w:t xml:space="preserve">#&gt;  systemfonts                          1.0.2   2021-05-11 [1] CRAN (R 4.1.0)</w:t>
       </w:r>
       <w:r>
         <w:br/>
@@ -9506,7 +9506,7 @@
         <w:rPr>
           <w:rStyle w:val="VerbatimChar"/>
         </w:rPr>
-        <w:t xml:space="preserve">#&gt;  textshaping                          0.3.5   2021-06-09 [2] CRAN (R 4.1.0)</w:t>
+        <w:t xml:space="preserve">#&gt;  textshaping                          0.3.5   2021-06-09 [1] CRAN (R 4.1.0)</w:t>
       </w:r>
       <w:r>
         <w:br/>
@@ -9515,7 +9515,7 @@
         <w:rPr>
           <w:rStyle w:val="VerbatimChar"/>
         </w:rPr>
-        <w:t xml:space="preserve">#&gt;  tibble                               3.1.2   2021-05-16 [2] CRAN (R 4.1.0)</w:t>
+        <w:t xml:space="preserve">#&gt;  tibble                               3.1.2   2021-05-16 [1] CRAN (R 4.1.0)</w:t>
       </w:r>
       <w:r>
         <w:br/>
@@ -9524,7 +9524,7 @@
         <w:rPr>
           <w:rStyle w:val="VerbatimChar"/>
         </w:rPr>
-        <w:t xml:space="preserve">#&gt;  tidyr                              * 1.1.3   2021-03-03 [2] CRAN (R 4.1.0)</w:t>
+        <w:t xml:space="preserve">#&gt;  tidyr                              * 1.1.3   2021-03-03 [1] CRAN (R 4.1.0)</w:t>
       </w:r>
       <w:r>
         <w:br/>
@@ -9533,7 +9533,7 @@
         <w:rPr>
           <w:rStyle w:val="VerbatimChar"/>
         </w:rPr>
-        <w:t xml:space="preserve">#&gt;  tidyselect                           1.1.1   2021-04-30 [2] CRAN (R 4.1.0)</w:t>
+        <w:t xml:space="preserve">#&gt;  tidyselect                           1.1.1   2021-04-30 [1] CRAN (R 4.1.0)</w:t>
       </w:r>
       <w:r>
         <w:br/>
@@ -9542,7 +9542,7 @@
         <w:rPr>
           <w:rStyle w:val="VerbatimChar"/>
         </w:rPr>
-        <w:t xml:space="preserve">#&gt;  utf8                                 1.2.1   2021-03-12 [2] CRAN (R 4.1.0)</w:t>
+        <w:t xml:space="preserve">#&gt;  utf8                                 1.2.1   2021-03-12 [1] CRAN (R 4.1.0)</w:t>
       </w:r>
       <w:r>
         <w:br/>
@@ -9551,7 +9551,7 @@
         <w:rPr>
           <w:rStyle w:val="VerbatimChar"/>
         </w:rPr>
-        <w:t xml:space="preserve">#&gt;  uuid                                 0.1-4   2020-02-26 [2] CRAN (R 4.1.0)</w:t>
+        <w:t xml:space="preserve">#&gt;  uuid                                 0.1-4   2020-02-26 [1] CRAN (R 4.1.0)</w:t>
       </w:r>
       <w:r>
         <w:br/>
@@ -9560,7 +9560,7 @@
         <w:rPr>
           <w:rStyle w:val="VerbatimChar"/>
         </w:rPr>
-        <w:t xml:space="preserve">#&gt;  V8                                   3.4.2   2021-05-01 [2] CRAN (R 4.1.0)</w:t>
+        <w:t xml:space="preserve">#&gt;  V8                                   3.4.2   2021-05-01 [1] CRAN (R 4.1.0)</w:t>
       </w:r>
       <w:r>
         <w:br/>
@@ -9569,7 +9569,7 @@
         <w:rPr>
           <w:rStyle w:val="VerbatimChar"/>
         </w:rPr>
-        <w:t xml:space="preserve">#&gt;  vctrs                                0.3.8   2021-04-29 [2] CRAN (R 4.1.0)</w:t>
+        <w:t xml:space="preserve">#&gt;  vctrs                                0.3.8   2021-04-29 [1] CRAN (R 4.1.0)</w:t>
       </w:r>
       <w:r>
         <w:br/>
@@ -9578,7 +9578,7 @@
         <w:rPr>
           <w:rStyle w:val="VerbatimChar"/>
         </w:rPr>
-        <w:t xml:space="preserve">#&gt;  visNetwork                           2.0.9   2019-12-06 [2] CRAN (R 4.1.0)</w:t>
+        <w:t xml:space="preserve">#&gt;  visNetwork                           2.0.9   2019-12-06 [1] CRAN (R 4.1.0)</w:t>
       </w:r>
       <w:r>
         <w:br/>
@@ -9587,7 +9587,7 @@
         <w:rPr>
           <w:rStyle w:val="VerbatimChar"/>
         </w:rPr>
-        <w:t xml:space="preserve">#&gt;  withr                                2.4.2   2021-04-18 [2] CRAN (R 4.1.0)</w:t>
+        <w:t xml:space="preserve">#&gt;  withr                                2.4.2   2021-04-18 [1] CRAN (R 4.1.0)</w:t>
       </w:r>
       <w:r>
         <w:br/>
@@ -9596,7 +9596,7 @@
         <w:rPr>
           <w:rStyle w:val="VerbatimChar"/>
         </w:rPr>
-        <w:t xml:space="preserve">#&gt;  xfun                                 0.24    2021-06-15 [2] CRAN (R 4.1.0)</w:t>
+        <w:t xml:space="preserve">#&gt;  xfun                                 0.24    2021-06-15 [1] CRAN (R 4.1.0)</w:t>
       </w:r>
       <w:r>
         <w:br/>
@@ -9605,7 +9605,7 @@
         <w:rPr>
           <w:rStyle w:val="VerbatimChar"/>
         </w:rPr>
-        <w:t xml:space="preserve">#&gt;  xml2                                 1.3.2   2020-04-23 [2] CRAN (R 4.1.0)</w:t>
+        <w:t xml:space="preserve">#&gt;  xml2                                 1.3.2   2020-04-23 [1] CRAN (R 4.1.0)</w:t>
       </w:r>
       <w:r>
         <w:br/>
@@ -9614,7 +9614,7 @@
         <w:rPr>
           <w:rStyle w:val="VerbatimChar"/>
         </w:rPr>
-        <w:t xml:space="preserve">#&gt;  yaml                                 2.2.1   2020-02-01 [2] CRAN (R 4.1.0)</w:t>
+        <w:t xml:space="preserve">#&gt;  yaml                                 2.2.1   2020-02-01 [1] CRAN (R 4.1.0)</w:t>
       </w:r>
       <w:r>
         <w:br/>
@@ -9623,7 +9623,7 @@
         <w:rPr>
           <w:rStyle w:val="VerbatimChar"/>
         </w:rPr>
-        <w:t xml:space="preserve">#&gt;  zip                                  2.2.0   2021-05-31 [2] CRAN (R 4.1.0)</w:t>
+        <w:t xml:space="preserve">#&gt;  zip                                  2.2.0   2021-05-31 [1] CRAN (R 4.1.0)</w:t>
       </w:r>
       <w:r>
         <w:br/>
@@ -9641,7 +9641,7 @@
         <w:rPr>
           <w:rStyle w:val="VerbatimChar"/>
         </w:rPr>
-        <w:t xml:space="preserve">#&gt; [1] /private/var/folders/hc/tft3s5bn48gb81cs99mycyf00000gn/T/RtmpveS9nz/temp_libpath5734336332c3</w:t>
+        <w:t xml:space="preserve">#&gt; [1] /Users/adamsparks/Library/R/4.1/library</w:t>
       </w:r>
       <w:r>
         <w:br/>
@@ -9650,16 +9650,7 @@
         <w:rPr>
           <w:rStyle w:val="VerbatimChar"/>
         </w:rPr>
-        <w:t xml:space="preserve">#&gt; [2] /Users/adamsparks/Library/R/4.1/library</w:t>
-      </w:r>
-      <w:r>
-        <w:br/>
-      </w:r>
-      <w:r>
-        <w:rPr>
-          <w:rStyle w:val="VerbatimChar"/>
-        </w:rPr>
-        <w:t xml:space="preserve">#&gt; [3] /Library/Frameworks/R.framework/Versions/4.1-arm64/Resources/library</w:t>
+        <w:t xml:space="preserve">#&gt; [2] /Library/Frameworks/R.framework/Versions/4.1-arm64/Resources/library</w:t>
       </w:r>
     </w:p>
     <w:p>

</xml_diff>

<commit_message>
Wordsmithing on line 153
</commit_message>
<xml_diff>
--- a/analysis/paper/paper.docx
+++ b/analysis/paper/paper.docx
@@ -654,7 +654,7 @@
         <w:t xml:space="preserve"> </w:t>
       </w:r>
       <w:r>
-        <w:t xml:space="preserve">These cases of a lack of reproducibility but will not be covered here.</w:t>
+        <w:t xml:space="preserve">These cases constitute a lack of a lack of reproducibility but will not be covered here.</w:t>
       </w:r>
     </w:p>
     <w:bookmarkStart w:id="22" w:name="Xe267a9bd86ce2cff3f259b4a28a4a09901d576a"/>
@@ -8813,7 +8813,7 @@
           <m:t>22</m:t>
         </m:r>
         <m:r>
-          <m:t>13</m:t>
+          <m:t>17</m:t>
         </m:r>
         <m:r>
           <m:rPr>
@@ -8822,7 +8822,7 @@
           <m:t>:</m:t>
         </m:r>
         <m:r>
-          <m:t>32</m:t>
+          <m:t>03</m:t>
         </m:r>
         <m:r>
           <m:rPr>
@@ -8831,7 +8831,7 @@
           <m:t>:</m:t>
         </m:r>
         <m:r>
-          <m:t>32</m:t>
+          <m:t>34</m:t>
         </m:r>
       </m:oMath>
       <w:r>

</xml_diff>

<commit_message>
Standardise handling Nik's name in the bib file and caps in titles
</commit_message>
<xml_diff>
--- a/analysis/paper/paper.docx
+++ b/analysis/paper/paper.docx
@@ -2852,7 +2852,49 @@
         <w:pStyle w:val="Bibliography"/>
       </w:pPr>
       <w:r>
-        <w:t xml:space="preserve">Carleson, N. C., Fieland, V. J., Scagel, C. F., Weiland, J. E., and Grünwald, N. J. 2019. Population structure of phytophthora plurivora on rhododendron in oregon nurseries. Plant disease. 103:1923–1930.</w:t>
+        <w:t xml:space="preserve">Carleson, N. C., Fieland, V. J., Scagel, C. F., Weiland, J. E., and Grünwald, N. J. 2019. Population structure of</w:t>
+      </w:r>
+      <w:r>
+        <w:t xml:space="preserve"> </w:t>
+      </w:r>
+      <w:r>
+        <w:rPr>
+          <w:iCs/>
+          <w:i/>
+        </w:rPr>
+        <w:t xml:space="preserve">Phytophthora</w:t>
+      </w:r>
+      <w:r>
+        <w:rPr>
+          <w:iCs/>
+          <w:i/>
+        </w:rPr>
+        <w:t xml:space="preserve"> </w:t>
+      </w:r>
+      <w:r>
+        <w:rPr>
+          <w:iCs/>
+          <w:i/>
+        </w:rPr>
+        <w:t xml:space="preserve">plurivora</w:t>
+      </w:r>
+      <w:r>
+        <w:t xml:space="preserve"> </w:t>
+      </w:r>
+      <w:r>
+        <w:t xml:space="preserve">on rhododendron in</w:t>
+      </w:r>
+      <w:r>
+        <w:t xml:space="preserve"> </w:t>
+      </w:r>
+      <w:r>
+        <w:t xml:space="preserve">Oregon</w:t>
+      </w:r>
+      <w:r>
+        <w:t xml:space="preserve"> </w:t>
+      </w:r>
+      <w:r>
+        <w:t xml:space="preserve">nurseries. Plant disease. 103:1923–1930.</w:t>
       </w:r>
     </w:p>
     <w:bookmarkEnd w:id="48"/>
@@ -8822,7 +8864,7 @@
           <m:t>:</m:t>
         </m:r>
         <m:r>
-          <m:t>03</m:t>
+          <m:t>06</m:t>
         </m:r>
         <m:r>
           <m:rPr>
@@ -8831,7 +8873,7 @@
           <m:t>:</m:t>
         </m:r>
         <m:r>
-          <m:t>34</m:t>
+          <m:t>16</m:t>
         </m:r>
       </m:oMath>
       <w:r>

</xml_diff>

<commit_message>
Fix "lack of lack of" on line 153
</commit_message>
<xml_diff>
--- a/analysis/paper/paper.docx
+++ b/analysis/paper/paper.docx
@@ -135,7 +135,7 @@
         <w:t xml:space="preserve"> </w:t>
       </w:r>
       <w:r>
-        <w:t xml:space="preserve">Kaique dos Santos Alves</w:t>
+        <w:t xml:space="preserve">Kaique S. Alves</w:t>
       </w:r>
       <w:r>
         <w:rPr>
@@ -654,7 +654,7 @@
         <w:t xml:space="preserve"> </w:t>
       </w:r>
       <w:r>
-        <w:t xml:space="preserve">These cases constitute a lack of a lack of reproducibility but will not be covered here.</w:t>
+        <w:t xml:space="preserve">These cases do constitute a lack of reproducibility but will not be covered here.</w:t>
       </w:r>
     </w:p>
     <w:bookmarkStart w:id="22" w:name="Xe267a9bd86ce2cff3f259b4a28a4a09901d576a"/>
@@ -3420,94 +3420,12 @@
       </w:r>
     </w:p>
     <w:bookmarkEnd w:id="71"/>
-    <w:bookmarkStart w:id="72" w:name="ref-Miorini2019"/>
+    <w:bookmarkStart w:id="73" w:name="ref-Miorini2018"/>
     <w:p>
       <w:pPr>
         <w:pStyle w:val="Bibliography"/>
       </w:pPr>
       <w:r>
-        <w:t xml:space="preserve">Miorini, T. J. J., Kamvar, Z. N., Higgins, R. S., Raetano, C. G., Steadman, J. R., and Everhart, S. E. 2019. Differential aggressiveness of</w:t>
-      </w:r>
-      <w:r>
-        <w:t xml:space="preserve"> </w:t>
-      </w:r>
-      <w:r>
-        <w:rPr>
-          <w:iCs/>
-          <w:i/>
-        </w:rPr>
-        <w:t xml:space="preserve">Sclerotinia</w:t>
-      </w:r>
-      <w:r>
-        <w:rPr>
-          <w:iCs/>
-          <w:i/>
-        </w:rPr>
-        <w:t xml:space="preserve"> </w:t>
-      </w:r>
-      <w:r>
-        <w:rPr>
-          <w:iCs/>
-          <w:i/>
-        </w:rPr>
-        <w:t xml:space="preserve">sclerotiorum</w:t>
-      </w:r>
-      <w:r>
-        <w:t xml:space="preserve"> </w:t>
-      </w:r>
-      <w:r>
-        <w:t xml:space="preserve">isolates from</w:t>
-      </w:r>
-      <w:r>
-        <w:t xml:space="preserve"> </w:t>
-      </w:r>
-      <w:r>
-        <w:t xml:space="preserve">North</w:t>
-      </w:r>
-      <w:r>
-        <w:t xml:space="preserve"> </w:t>
-      </w:r>
-      <w:r>
-        <w:t xml:space="preserve">and</w:t>
-      </w:r>
-      <w:r>
-        <w:t xml:space="preserve"> </w:t>
-      </w:r>
-      <w:r>
-        <w:t xml:space="preserve">South</w:t>
-      </w:r>
-      <w:r>
-        <w:t xml:space="preserve"> </w:t>
-      </w:r>
-      <w:r>
-        <w:t xml:space="preserve">America</w:t>
-      </w:r>
-      <w:r>
-        <w:t xml:space="preserve"> </w:t>
-      </w:r>
-      <w:r>
-        <w:t xml:space="preserve">and partial host resistance in</w:t>
-      </w:r>
-      <w:r>
-        <w:t xml:space="preserve"> </w:t>
-      </w:r>
-      <w:r>
-        <w:t xml:space="preserve">Brazilian</w:t>
-      </w:r>
-      <w:r>
-        <w:t xml:space="preserve"> </w:t>
-      </w:r>
-      <w:r>
-        <w:t xml:space="preserve">soybean and dry bean cultivars. Tropical Plant Pathology. 44:73–81.</w:t>
-      </w:r>
-    </w:p>
-    <w:bookmarkEnd w:id="72"/>
-    <w:bookmarkStart w:id="74" w:name="ref-Miorini2018"/>
-    <w:p>
-      <w:pPr>
-        <w:pStyle w:val="Bibliography"/>
-      </w:pPr>
-      <w:r>
         <w:t xml:space="preserve">Miorini, T. J. J., Kamvar, Z. N., Higgins, R., Raetano, C. G., Steadman, J., and Everhart, S. E. 2018. Data and analysis for</w:t>
       </w:r>
       <w:r>
@@ -3549,7 +3467,7 @@
       <w:r>
         <w:t xml:space="preserve"> </w:t>
       </w:r>
-      <w:hyperlink r:id="rId73">
+      <w:hyperlink r:id="rId72">
         <w:r>
           <w:rPr>
             <w:rStyle w:val="Hyperlink"/>
@@ -3562,6 +3480,88 @@
       </w:r>
       <w:r>
         <w:t xml:space="preserve">[Accessed July 29, 2020].</w:t>
+      </w:r>
+    </w:p>
+    <w:bookmarkEnd w:id="73"/>
+    <w:bookmarkStart w:id="74" w:name="ref-Miorini2019"/>
+    <w:p>
+      <w:pPr>
+        <w:pStyle w:val="Bibliography"/>
+      </w:pPr>
+      <w:r>
+        <w:t xml:space="preserve">Miorini, T. J. J., Kamvar, Z. N., Higgins, R. S., Raetano, C. G., Steadman, J. R., and Everhart, S. E. 2019. Differential aggressiveness of</w:t>
+      </w:r>
+      <w:r>
+        <w:t xml:space="preserve"> </w:t>
+      </w:r>
+      <w:r>
+        <w:rPr>
+          <w:iCs/>
+          <w:i/>
+        </w:rPr>
+        <w:t xml:space="preserve">Sclerotinia</w:t>
+      </w:r>
+      <w:r>
+        <w:rPr>
+          <w:iCs/>
+          <w:i/>
+        </w:rPr>
+        <w:t xml:space="preserve"> </w:t>
+      </w:r>
+      <w:r>
+        <w:rPr>
+          <w:iCs/>
+          <w:i/>
+        </w:rPr>
+        <w:t xml:space="preserve">sclerotiorum</w:t>
+      </w:r>
+      <w:r>
+        <w:t xml:space="preserve"> </w:t>
+      </w:r>
+      <w:r>
+        <w:t xml:space="preserve">isolates from</w:t>
+      </w:r>
+      <w:r>
+        <w:t xml:space="preserve"> </w:t>
+      </w:r>
+      <w:r>
+        <w:t xml:space="preserve">North</w:t>
+      </w:r>
+      <w:r>
+        <w:t xml:space="preserve"> </w:t>
+      </w:r>
+      <w:r>
+        <w:t xml:space="preserve">and</w:t>
+      </w:r>
+      <w:r>
+        <w:t xml:space="preserve"> </w:t>
+      </w:r>
+      <w:r>
+        <w:t xml:space="preserve">South</w:t>
+      </w:r>
+      <w:r>
+        <w:t xml:space="preserve"> </w:t>
+      </w:r>
+      <w:r>
+        <w:t xml:space="preserve">America</w:t>
+      </w:r>
+      <w:r>
+        <w:t xml:space="preserve"> </w:t>
+      </w:r>
+      <w:r>
+        <w:t xml:space="preserve">and partial host resistance in</w:t>
+      </w:r>
+      <w:r>
+        <w:t xml:space="preserve"> </w:t>
+      </w:r>
+      <w:r>
+        <w:t xml:space="preserve">Brazilian</w:t>
+      </w:r>
+      <w:r>
+        <w:t xml:space="preserve"> </w:t>
+      </w:r>
+      <w:r>
+        <w:t xml:space="preserve">soybean and dry bean cultivars. Tropical Plant Pathology. 44:73–81.</w:t>
       </w:r>
     </w:p>
     <w:bookmarkEnd w:id="74"/>
@@ -3906,11 +3906,11 @@
       <w:r>
         <w:t xml:space="preserve"> </w:t>
       </w:r>
-      <w:bookmarkStart w:id="0b0f6e56-9188-485d-8d13-14f0427abd0a" w:name="tab:journals"/>
+      <w:bookmarkStart w:id="d881db96-baac-44a0-b148-94bce39726fa" w:name="tab:journals"/>
       <w:r>
         <w:t xml:space="preserve">Journal titles selected for inclusion and the number (n) of articles from each journal that were evaluated.</w:t>
       </w:r>
-      <w:bookmarkEnd w:id="0b0f6e56-9188-485d-8d13-14f0427abd0a"/>
+      <w:bookmarkEnd w:id="d881db96-baac-44a0-b148-94bce39726fa"/>
     </w:p>
     <w:tbl xmlns:w="http://schemas.openxmlformats.org/wordprocessingml/2006/main" xmlns:r="http://schemas.openxmlformats.org/officeDocument/2006/relationships" xmlns:w14="http://schemas.microsoft.com/office/word/2010/wordml" xmlns:wp="http://schemas.openxmlformats.org/drawingml/2006/wordprocessingDrawing" xmlns:a="http://schemas.openxmlformats.org/drawingml/2006/main" xmlns:pic="http://schemas.openxmlformats.org/drawingml/2006/picture">
       <w:tblPr>
@@ -5358,11 +5358,11 @@
       <w:r>
         <w:t xml:space="preserve"> </w:t>
       </w:r>
-      <w:bookmarkStart w:id="f3379b78-dd8a-41ca-9c69-58b9f9df750a" w:name="tab:software-used"/>
+      <w:bookmarkStart w:id="a119b6b5-cdc4-4076-8f19-f6faa4ad0bd1" w:name="tab:software-used"/>
       <w:r>
         <w:t xml:space="preserve">The top ten sofware programs that were found to be used in the papers that were surveyed.</w:t>
       </w:r>
-      <w:bookmarkEnd w:id="f3379b78-dd8a-41ca-9c69-58b9f9df750a"/>
+      <w:bookmarkEnd w:id="a119b6b5-cdc4-4076-8f19-f6faa4ad0bd1"/>
     </w:p>
     <w:tbl xmlns:w="http://schemas.openxmlformats.org/wordprocessingml/2006/main" xmlns:r="http://schemas.openxmlformats.org/officeDocument/2006/relationships" xmlns:w14="http://schemas.microsoft.com/office/word/2010/wordml" xmlns:wp="http://schemas.openxmlformats.org/drawingml/2006/wordprocessingDrawing" xmlns:a="http://schemas.openxmlformats.org/drawingml/2006/main" xmlns:pic="http://schemas.openxmlformats.org/drawingml/2006/picture">
       <w:tblPr>
@@ -6298,11 +6298,11 @@
       <w:r>
         <w:t xml:space="preserve"> </w:t>
       </w:r>
-      <w:bookmarkStart w:id="88823eae-5123-4b33-ad77-61f7f55e774f" w:name="tab:scoring"/>
+      <w:bookmarkStart w:id="529c2d05-0375-46f7-bd46-598737e1cd4f" w:name="tab:scoring"/>
       <w:r>
         <w:t xml:space="preserve">Articles were scored in four areas for reproducibility on a scale of '0' to '3' by four independent assessors to rank articles in each of four areas, 'Computational methods availability', 'Data availability', 'Software availability' and 'Software citation'.</w:t>
       </w:r>
-      <w:bookmarkEnd w:id="88823eae-5123-4b33-ad77-61f7f55e774f"/>
+      <w:bookmarkEnd w:id="529c2d05-0375-46f7-bd46-598737e1cd4f"/>
     </w:p>
     <w:tbl xmlns:w="http://schemas.openxmlformats.org/wordprocessingml/2006/main" xmlns:r="http://schemas.openxmlformats.org/officeDocument/2006/relationships" xmlns:w14="http://schemas.microsoft.com/office/word/2010/wordml" xmlns:wp="http://schemas.openxmlformats.org/drawingml/2006/wordprocessingDrawing" xmlns:a="http://schemas.openxmlformats.org/drawingml/2006/main" xmlns:pic="http://schemas.openxmlformats.org/drawingml/2006/picture">
       <w:tblPr>
@@ -8855,7 +8855,7 @@
           <m:t>22</m:t>
         </m:r>
         <m:r>
-          <m:t>17</m:t>
+          <m:t>21</m:t>
         </m:r>
         <m:r>
           <m:rPr>
@@ -8864,7 +8864,7 @@
           <m:t>:</m:t>
         </m:r>
         <m:r>
-          <m:t>06</m:t>
+          <m:t>11</m:t>
         </m:r>
         <m:r>
           <m:rPr>
@@ -8873,7 +8873,7 @@
           <m:t>:</m:t>
         </m:r>
         <m:r>
-          <m:t>16</m:t>
+          <m:t>53</m:t>
         </m:r>
       </m:oMath>
       <w:r>
@@ -9017,7 +9017,7 @@
         <w:rPr>
           <w:rStyle w:val="VerbatimChar"/>
         </w:rPr>
-        <w:t xml:space="preserve">#&gt;  assertthat                           0.2.1   2019-03-21 [1] CRAN (R 4.1.0)</w:t>
+        <w:t xml:space="preserve">#&gt;  assertthat                           0.2.1   2019-03-21 [2] CRAN (R 4.1.0)</w:t>
       </w:r>
       <w:r>
         <w:br/>
@@ -9053,6 +9053,15 @@
         <w:rPr>
           <w:rStyle w:val="VerbatimChar"/>
         </w:rPr>
+        <w:t xml:space="preserve">#&gt;  codetools                            0.2-18  2020-11-04 [2] CRAN (R 4.1.0)</w:t>
+      </w:r>
+      <w:r>
+        <w:br/>
+      </w:r>
+      <w:r>
+        <w:rPr>
+          <w:rStyle w:val="VerbatimChar"/>
+        </w:rPr>
         <w:t xml:space="preserve">#&gt;  colorspace                           2.0-1   2021-05-04 [1] CRAN (R 4.1.0)</w:t>
       </w:r>
       <w:r>
@@ -9098,7 +9107,7 @@
         <w:rPr>
           <w:rStyle w:val="VerbatimChar"/>
         </w:rPr>
-        <w:t xml:space="preserve">#&gt;  DiagrammeR                         * 1.0.6.1 2020-05-08 [1] CRAN (R 4.1.0)</w:t>
+        <w:t xml:space="preserve">#&gt;  DiagrammeR                         * 1.0.6.1 2020-05-08 [2] CRAN (R 4.1.0)</w:t>
       </w:r>
       <w:r>
         <w:br/>
@@ -9107,7 +9116,7 @@
         <w:rPr>
           <w:rStyle w:val="VerbatimChar"/>
         </w:rPr>
-        <w:t xml:space="preserve">#&gt;  DiagrammeRsvg                      * 0.1     2016-02-04 [1] CRAN (R 4.1.0)</w:t>
+        <w:t xml:space="preserve">#&gt;  DiagrammeRsvg                      * 0.1     2016-02-04 [2] CRAN (R 4.1.0)</w:t>
       </w:r>
       <w:r>
         <w:br/>
@@ -9152,7 +9161,7 @@
         <w:rPr>
           <w:rStyle w:val="VerbatimChar"/>
         </w:rPr>
-        <w:t xml:space="preserve">#&gt;  extrafont                            0.17    2014-12-08 [1] CRAN (R 4.1.0)</w:t>
+        <w:t xml:space="preserve">#&gt;  extrafont                            0.17    2014-12-08 [2] CRAN (R 4.1.0)</w:t>
       </w:r>
       <w:r>
         <w:br/>
@@ -9161,7 +9170,7 @@
         <w:rPr>
           <w:rStyle w:val="VerbatimChar"/>
         </w:rPr>
-        <w:t xml:space="preserve">#&gt;  extrafontdb                          1.0     2012-06-11 [1] CRAN (R 4.1.0)</w:t>
+        <w:t xml:space="preserve">#&gt;  extrafontdb                          1.0     2012-06-11 [2] CRAN (R 4.1.0)</w:t>
       </w:r>
       <w:r>
         <w:br/>
@@ -9188,7 +9197,7 @@
         <w:rPr>
           <w:rStyle w:val="VerbatimChar"/>
         </w:rPr>
-        <w:t xml:space="preserve">#&gt;  flextable                          * 0.6.6   2021-05-17 [1] CRAN (R 4.1.0)</w:t>
+        <w:t xml:space="preserve">#&gt;  flextable                          * 0.6.6   2021-05-17 [2] CRAN (R 4.1.0)</w:t>
       </w:r>
       <w:r>
         <w:br/>
@@ -9197,7 +9206,7 @@
         <w:rPr>
           <w:rStyle w:val="VerbatimChar"/>
         </w:rPr>
-        <w:t xml:space="preserve">#&gt;  gdtools                              0.2.3   2021-01-06 [1] CRAN (R 4.1.0)</w:t>
+        <w:t xml:space="preserve">#&gt;  gdtools                              0.2.3   2021-01-06 [2] CRAN (R 4.1.0)</w:t>
       </w:r>
       <w:r>
         <w:br/>
@@ -9269,7 +9278,7 @@
         <w:rPr>
           <w:rStyle w:val="VerbatimChar"/>
         </w:rPr>
-        <w:t xml:space="preserve">#&gt;  janitor                            * 2.1.0   2021-01-05 [1] CRAN (R 4.1.0)</w:t>
+        <w:t xml:space="preserve">#&gt;  janitor                            * 2.1.0   2021-01-05 [2] CRAN (R 4.1.0)</w:t>
       </w:r>
       <w:r>
         <w:br/>
@@ -9341,7 +9350,7 @@
         <w:rPr>
           <w:rStyle w:val="VerbatimChar"/>
         </w:rPr>
-        <w:t xml:space="preserve">#&gt;  officer                            * 0.3.18  2021-04-02 [1] CRAN (R 4.1.0)</w:t>
+        <w:t xml:space="preserve">#&gt;  officer                            * 0.3.18  2021-04-02 [2] CRAN (R 4.1.0)</w:t>
       </w:r>
       <w:r>
         <w:br/>
@@ -9350,7 +9359,7 @@
         <w:rPr>
           <w:rStyle w:val="VerbatimChar"/>
         </w:rPr>
-        <w:t xml:space="preserve">#&gt;  patchwork                          * 1.1.1   2020-12-17 [1] CRAN (R 4.1.0)</w:t>
+        <w:t xml:space="preserve">#&gt;  patchwork                          * 1.1.1   2020-12-17 [2] CRAN (R 4.1.0)</w:t>
       </w:r>
       <w:r>
         <w:br/>
@@ -9422,7 +9431,7 @@
         <w:rPr>
           <w:rStyle w:val="VerbatimChar"/>
         </w:rPr>
-        <w:t xml:space="preserve">#&gt;  readODS                              1.7.0   2020-07-10 [1] CRAN (R 4.1.0)</w:t>
+        <w:t xml:space="preserve">#&gt;  readr                                1.4.0   2020-10-05 [1] CRAN (R 4.1.0)</w:t>
       </w:r>
       <w:r>
         <w:br/>
@@ -9431,7 +9440,7 @@
         <w:rPr>
           <w:rStyle w:val="VerbatimChar"/>
         </w:rPr>
-        <w:t xml:space="preserve">#&gt;  readr                                1.4.0   2020-10-05 [1] CRAN (R 4.1.0)</w:t>
+        <w:t xml:space="preserve">#&gt;  Reproducibility.in.Plant.Pathology * 0.0.1-1 2021-06-11 [1] local         </w:t>
       </w:r>
       <w:r>
         <w:br/>
@@ -9440,7 +9449,7 @@
         <w:rPr>
           <w:rStyle w:val="VerbatimChar"/>
         </w:rPr>
-        <w:t xml:space="preserve">#&gt;  Reproducibility.in.Plant.Pathology * 0.0.1-2 2021-06-14 [1] local         </w:t>
+        <w:t xml:space="preserve">#&gt;  rlang                                0.4.11  2021-04-30 [1] CRAN (R 4.1.0)</w:t>
       </w:r>
       <w:r>
         <w:br/>
@@ -9449,7 +9458,7 @@
         <w:rPr>
           <w:rStyle w:val="VerbatimChar"/>
         </w:rPr>
-        <w:t xml:space="preserve">#&gt;  rlang                                0.4.11  2021-04-30 [1] CRAN (R 4.1.0)</w:t>
+        <w:t xml:space="preserve">#&gt;  rmarkdown                            2.9     2021-06-15 [1] CRAN (R 4.1.0)</w:t>
       </w:r>
       <w:r>
         <w:br/>
@@ -9458,7 +9467,7 @@
         <w:rPr>
           <w:rStyle w:val="VerbatimChar"/>
         </w:rPr>
-        <w:t xml:space="preserve">#&gt;  rmarkdown                            2.9     2021-06-15 [1] CRAN (R 4.1.0)</w:t>
+        <w:t xml:space="preserve">#&gt;  rstudioapi                           0.13    2020-11-12 [1] CRAN (R 4.1.0)</w:t>
       </w:r>
       <w:r>
         <w:br/>
@@ -9467,7 +9476,7 @@
         <w:rPr>
           <w:rStyle w:val="VerbatimChar"/>
         </w:rPr>
-        <w:t xml:space="preserve">#&gt;  rstudioapi                           0.13    2020-11-12 [1] CRAN (R 4.1.0)</w:t>
+        <w:t xml:space="preserve">#&gt;  rsvg                               * 2.1.2   2021-05-03 [2] CRAN (R 4.1.0)</w:t>
       </w:r>
       <w:r>
         <w:br/>
@@ -9476,7 +9485,7 @@
         <w:rPr>
           <w:rStyle w:val="VerbatimChar"/>
         </w:rPr>
-        <w:t xml:space="preserve">#&gt;  rsvg                               * 2.1.2   2021-05-03 [1] CRAN (R 4.1.0)</w:t>
+        <w:t xml:space="preserve">#&gt;  Rttf2pt1                             1.3.8   2020-01-10 [2] CRAN (R 4.1.0)</w:t>
       </w:r>
       <w:r>
         <w:br/>
@@ -9485,7 +9494,7 @@
         <w:rPr>
           <w:rStyle w:val="VerbatimChar"/>
         </w:rPr>
-        <w:t xml:space="preserve">#&gt;  Rttf2pt1                             1.3.8   2020-01-10 [1] CRAN (R 4.1.0)</w:t>
+        <w:t xml:space="preserve">#&gt;  scales                               1.1.1   2020-05-11 [1] CRAN (R 4.1.0)</w:t>
       </w:r>
       <w:r>
         <w:br/>
@@ -9494,7 +9503,7 @@
         <w:rPr>
           <w:rStyle w:val="VerbatimChar"/>
         </w:rPr>
-        <w:t xml:space="preserve">#&gt;  scales                               1.1.1   2020-05-11 [1] CRAN (R 4.1.0)</w:t>
+        <w:t xml:space="preserve">#&gt;  sessioninfo                          1.1.1   2018-11-05 [1] CRAN (R 4.1.0)</w:t>
       </w:r>
       <w:r>
         <w:br/>
@@ -9503,7 +9512,7 @@
         <w:rPr>
           <w:rStyle w:val="VerbatimChar"/>
         </w:rPr>
-        <w:t xml:space="preserve">#&gt;  sessioninfo                          1.1.1   2018-11-05 [1] CRAN (R 4.1.0)</w:t>
+        <w:t xml:space="preserve">#&gt;  snakecase                            0.11.0  2019-05-25 [2] CRAN (R 4.1.0)</w:t>
       </w:r>
       <w:r>
         <w:br/>
@@ -9512,7 +9521,7 @@
         <w:rPr>
           <w:rStyle w:val="VerbatimChar"/>
         </w:rPr>
-        <w:t xml:space="preserve">#&gt;  snakecase                            0.11.0  2019-05-25 [1] CRAN (R 4.1.0)</w:t>
+        <w:t xml:space="preserve">#&gt;  stringi                              1.6.2   2021-05-17 [1] CRAN (R 4.1.0)</w:t>
       </w:r>
       <w:r>
         <w:br/>
@@ -9521,7 +9530,7 @@
         <w:rPr>
           <w:rStyle w:val="VerbatimChar"/>
         </w:rPr>
-        <w:t xml:space="preserve">#&gt;  stringi                              1.6.2   2021-05-17 [1] CRAN (R 4.1.0)</w:t>
+        <w:t xml:space="preserve">#&gt;  stringr                              1.4.0   2019-02-10 [1] CRAN (R 4.1.0)</w:t>
       </w:r>
       <w:r>
         <w:br/>
@@ -9530,7 +9539,7 @@
         <w:rPr>
           <w:rStyle w:val="VerbatimChar"/>
         </w:rPr>
-        <w:t xml:space="preserve">#&gt;  stringr                              1.4.0   2019-02-10 [1] CRAN (R 4.1.0)</w:t>
+        <w:t xml:space="preserve">#&gt;  systemfonts                          1.0.2   2021-05-11 [2] CRAN (R 4.1.0)</w:t>
       </w:r>
       <w:r>
         <w:br/>
@@ -9539,7 +9548,7 @@
         <w:rPr>
           <w:rStyle w:val="VerbatimChar"/>
         </w:rPr>
-        <w:t xml:space="preserve">#&gt;  systemfonts                          1.0.2   2021-05-11 [1] CRAN (R 4.1.0)</w:t>
+        <w:t xml:space="preserve">#&gt;  textshaping                          0.3.5   2021-06-09 [1] CRAN (R 4.1.0)</w:t>
       </w:r>
       <w:r>
         <w:br/>
@@ -9548,7 +9557,7 @@
         <w:rPr>
           <w:rStyle w:val="VerbatimChar"/>
         </w:rPr>
-        <w:t xml:space="preserve">#&gt;  textshaping                          0.3.5   2021-06-09 [1] CRAN (R 4.1.0)</w:t>
+        <w:t xml:space="preserve">#&gt;  tibble                               3.1.2   2021-05-16 [1] CRAN (R 4.1.0)</w:t>
       </w:r>
       <w:r>
         <w:br/>
@@ -9557,7 +9566,7 @@
         <w:rPr>
           <w:rStyle w:val="VerbatimChar"/>
         </w:rPr>
-        <w:t xml:space="preserve">#&gt;  tibble                               3.1.2   2021-05-16 [1] CRAN (R 4.1.0)</w:t>
+        <w:t xml:space="preserve">#&gt;  tidyr                              * 1.1.3   2021-03-03 [1] CRAN (R 4.1.0)</w:t>
       </w:r>
       <w:r>
         <w:br/>
@@ -9566,7 +9575,7 @@
         <w:rPr>
           <w:rStyle w:val="VerbatimChar"/>
         </w:rPr>
-        <w:t xml:space="preserve">#&gt;  tidyr                              * 1.1.3   2021-03-03 [1] CRAN (R 4.1.0)</w:t>
+        <w:t xml:space="preserve">#&gt;  tidyselect                           1.1.1   2021-04-30 [1] CRAN (R 4.1.0)</w:t>
       </w:r>
       <w:r>
         <w:br/>
@@ -9575,7 +9584,7 @@
         <w:rPr>
           <w:rStyle w:val="VerbatimChar"/>
         </w:rPr>
-        <w:t xml:space="preserve">#&gt;  tidyselect                           1.1.1   2021-04-30 [1] CRAN (R 4.1.0)</w:t>
+        <w:t xml:space="preserve">#&gt;  utf8                                 1.2.1   2021-03-12 [1] CRAN (R 4.1.0)</w:t>
       </w:r>
       <w:r>
         <w:br/>
@@ -9584,7 +9593,7 @@
         <w:rPr>
           <w:rStyle w:val="VerbatimChar"/>
         </w:rPr>
-        <w:t xml:space="preserve">#&gt;  utf8                                 1.2.1   2021-03-12 [1] CRAN (R 4.1.0)</w:t>
+        <w:t xml:space="preserve">#&gt;  uuid                                 0.1-4   2020-02-26 [2] CRAN (R 4.1.0)</w:t>
       </w:r>
       <w:r>
         <w:br/>
@@ -9593,7 +9602,7 @@
         <w:rPr>
           <w:rStyle w:val="VerbatimChar"/>
         </w:rPr>
-        <w:t xml:space="preserve">#&gt;  uuid                                 0.1-4   2020-02-26 [1] CRAN (R 4.1.0)</w:t>
+        <w:t xml:space="preserve">#&gt;  V8                                   3.4.2   2021-05-01 [1] CRAN (R 4.1.0)</w:t>
       </w:r>
       <w:r>
         <w:br/>
@@ -9602,7 +9611,7 @@
         <w:rPr>
           <w:rStyle w:val="VerbatimChar"/>
         </w:rPr>
-        <w:t xml:space="preserve">#&gt;  V8                                   3.4.2   2021-05-01 [1] CRAN (R 4.1.0)</w:t>
+        <w:t xml:space="preserve">#&gt;  vctrs                                0.3.8   2021-04-29 [1] CRAN (R 4.1.0)</w:t>
       </w:r>
       <w:r>
         <w:br/>
@@ -9611,7 +9620,7 @@
         <w:rPr>
           <w:rStyle w:val="VerbatimChar"/>
         </w:rPr>
-        <w:t xml:space="preserve">#&gt;  vctrs                                0.3.8   2021-04-29 [1] CRAN (R 4.1.0)</w:t>
+        <w:t xml:space="preserve">#&gt;  visNetwork                           2.0.9   2019-12-06 [2] CRAN (R 4.1.0)</w:t>
       </w:r>
       <w:r>
         <w:br/>
@@ -9620,7 +9629,7 @@
         <w:rPr>
           <w:rStyle w:val="VerbatimChar"/>
         </w:rPr>
-        <w:t xml:space="preserve">#&gt;  visNetwork                           2.0.9   2019-12-06 [1] CRAN (R 4.1.0)</w:t>
+        <w:t xml:space="preserve">#&gt;  withr                                2.4.2   2021-04-18 [1] CRAN (R 4.1.0)</w:t>
       </w:r>
       <w:r>
         <w:br/>
@@ -9629,7 +9638,7 @@
         <w:rPr>
           <w:rStyle w:val="VerbatimChar"/>
         </w:rPr>
-        <w:t xml:space="preserve">#&gt;  withr                                2.4.2   2021-04-18 [1] CRAN (R 4.1.0)</w:t>
+        <w:t xml:space="preserve">#&gt;  xfun                                 0.24    2021-06-15 [1] CRAN (R 4.1.0)</w:t>
       </w:r>
       <w:r>
         <w:br/>
@@ -9638,7 +9647,7 @@
         <w:rPr>
           <w:rStyle w:val="VerbatimChar"/>
         </w:rPr>
-        <w:t xml:space="preserve">#&gt;  xfun                                 0.24    2021-06-15 [1] CRAN (R 4.1.0)</w:t>
+        <w:t xml:space="preserve">#&gt;  xml2                                 1.3.2   2020-04-23 [1] CRAN (R 4.1.0)</w:t>
       </w:r>
       <w:r>
         <w:br/>
@@ -9647,7 +9656,7 @@
         <w:rPr>
           <w:rStyle w:val="VerbatimChar"/>
         </w:rPr>
-        <w:t xml:space="preserve">#&gt;  xml2                                 1.3.2   2020-04-23 [1] CRAN (R 4.1.0)</w:t>
+        <w:t xml:space="preserve">#&gt;  yaml                                 2.2.1   2020-02-01 [1] CRAN (R 4.1.0)</w:t>
       </w:r>
       <w:r>
         <w:br/>
@@ -9656,7 +9665,7 @@
         <w:rPr>
           <w:rStyle w:val="VerbatimChar"/>
         </w:rPr>
-        <w:t xml:space="preserve">#&gt;  yaml                                 2.2.1   2020-02-01 [1] CRAN (R 4.1.0)</w:t>
+        <w:t xml:space="preserve">#&gt;  zip                                  2.2.0   2021-05-31 [1] CRAN (R 4.1.0)</w:t>
       </w:r>
       <w:r>
         <w:br/>
@@ -9665,7 +9674,7 @@
         <w:rPr>
           <w:rStyle w:val="VerbatimChar"/>
         </w:rPr>
-        <w:t xml:space="preserve">#&gt;  zip                                  2.2.0   2021-05-31 [1] CRAN (R 4.1.0)</w:t>
+        <w:t xml:space="preserve">#&gt; </w:t>
       </w:r>
       <w:r>
         <w:br/>
@@ -9674,7 +9683,7 @@
         <w:rPr>
           <w:rStyle w:val="VerbatimChar"/>
         </w:rPr>
-        <w:t xml:space="preserve">#&gt; </w:t>
+        <w:t xml:space="preserve">#&gt; [1] /Users/adamsparks/Library/R/4.1/library</w:t>
       </w:r>
       <w:r>
         <w:br/>
@@ -9683,7 +9692,26 @@
         <w:rPr>
           <w:rStyle w:val="VerbatimChar"/>
         </w:rPr>
-        <w:t xml:space="preserve">#&gt; [1] /Users/adamsparks/Library/R/4.1/library</w:t>
+        <w:t xml:space="preserve">#&gt; [2] /Library/Frameworks/R.framework/Versions/4.1-arm64/Resources/library</w:t>
+      </w:r>
+    </w:p>
+    <w:p>
+      <w:pPr>
+        <w:pStyle w:val="FirstParagraph"/>
+      </w:pPr>
+      <w:r>
+        <w:t xml:space="preserve">The current Git commit details are:</w:t>
+      </w:r>
+    </w:p>
+    <w:p>
+      <w:pPr>
+        <w:pStyle w:val="SourceCode"/>
+      </w:pPr>
+      <w:r>
+        <w:rPr>
+          <w:rStyle w:val="VerbatimChar"/>
+        </w:rPr>
+        <w:t xml:space="preserve">#&gt; Local:    main /Users/adamsparks/Development/GitHub/OpenPlantPathology/Reproducibility_in_Plant_Pathology</w:t>
       </w:r>
       <w:r>
         <w:br/>
@@ -9692,44 +9720,16 @@
         <w:rPr>
           <w:rStyle w:val="VerbatimChar"/>
         </w:rPr>
-        <w:t xml:space="preserve">#&gt; [2] /Library/Frameworks/R.framework/Versions/4.1-arm64/Resources/library</w:t>
-      </w:r>
-    </w:p>
-    <w:p>
-      <w:pPr>
-        <w:pStyle w:val="FirstParagraph"/>
-      </w:pPr>
-      <w:r>
-        <w:t xml:space="preserve">The current Git commit details are:</w:t>
-      </w:r>
-    </w:p>
-    <w:p>
-      <w:pPr>
-        <w:pStyle w:val="SourceCode"/>
-      </w:pPr>
+        <w:t xml:space="preserve">#&gt; Remote:   main @ origin (git@github.com:openplantpathology/Reproducibility_in_Plant_Pathology.git)</w:t>
+      </w:r>
+      <w:r>
+        <w:br/>
+      </w:r>
       <w:r>
         <w:rPr>
           <w:rStyle w:val="VerbatimChar"/>
         </w:rPr>
-        <w:t xml:space="preserve">#&gt; Local:    main /Users/adamsparks/OneDrive - Department of Primary Industries and Regional Development/Development/GitHub/OpenPlantPath/Reproducibility_in_Plant_Pathology</w:t>
-      </w:r>
-      <w:r>
-        <w:br/>
-      </w:r>
-      <w:r>
-        <w:rPr>
-          <w:rStyle w:val="VerbatimChar"/>
-        </w:rPr>
-        <w:t xml:space="preserve">#&gt; Remote:   main @ origin (git@github.com:openplantpathology/Reproducibility_in_Plant_Pathology.git)</w:t>
-      </w:r>
-      <w:r>
-        <w:br/>
-      </w:r>
-      <w:r>
-        <w:rPr>
-          <w:rStyle w:val="VerbatimChar"/>
-        </w:rPr>
-        <w:t xml:space="preserve">#&gt; Head:     [0c0d39f] 2021-06-16: Remove reproducibility score table as it duplicates figure 2</w:t>
+        <w:t xml:space="preserve">#&gt; Head:     [eed20f6] 2021-06-22: Update Kaique's middle initial per his preferences</w:t>
       </w:r>
     </w:p>
     <w:bookmarkEnd w:id="103"/>

</xml_diff>

<commit_message>
add paragraphs about OPP
</commit_message>
<xml_diff>
--- a/analysis/paper/paper.docx
+++ b/analysis/paper/paper.docx
@@ -375,7 +375,7 @@
       </w:r>
     </w:p>
     <w:bookmarkEnd w:id="21"/>
-    <w:bookmarkStart w:id="31" w:name="introduction"/>
+    <w:bookmarkStart w:id="32" w:name="introduction"/>
     <w:p>
       <w:pPr>
         <w:pStyle w:val="Heading1"/>
@@ -1493,7 +1493,7 @@
       </w:r>
     </w:p>
     <w:bookmarkEnd w:id="26"/>
-    <w:bookmarkStart w:id="30" w:name="X2952e30351bd26003d151c53ca79de669923faa"/>
+    <w:bookmarkStart w:id="31" w:name="X2952e30351bd26003d151c53ca79de669923faa"/>
     <w:p>
       <w:pPr>
         <w:pStyle w:val="Heading2"/>
@@ -1950,9 +1950,63 @@
         <w:t xml:space="preserve">With mandates for openly sharing data becoming more common with funding agencies, we can and should embrace this and move the discipline forward and have a greater impact with our work.</w:t>
       </w:r>
     </w:p>
-    <w:bookmarkEnd w:id="30"/>
+    <w:p>
+      <w:pPr>
+        <w:pStyle w:val="BodyText"/>
+      </w:pPr>
+      <w:r>
+        <w:t xml:space="preserve">As we prepared this letter, we became more aware of the urgent need to spread and establish an open science attitude and culture among plant pathologists.</w:t>
+      </w:r>
+      <w:r>
+        <w:t xml:space="preserve"> </w:t>
+      </w:r>
+      <w:r>
+        <w:t xml:space="preserve">To assist in fostering this sort of change in our discipline, Open Plant Pathology (OPP),</w:t>
+      </w:r>
+      <w:r>
+        <w:t xml:space="preserve"> </w:t>
+      </w:r>
+      <w:hyperlink r:id="rId30">
+        <w:r>
+          <w:rPr>
+            <w:rStyle w:val="Hyperlink"/>
+          </w:rPr>
+          <w:t xml:space="preserve">https://www.openplantpathology.org</w:t>
+        </w:r>
+      </w:hyperlink>
+      <w:r>
+        <w:t xml:space="preserve">, an institution-independent and non-funded initiative, was founded in January 2018 by two of this letter’s co-authors, Del Ponte and Sparks, in 2018 with the following vision:</w:t>
+      </w:r>
+      <w:r>
+        <w:t xml:space="preserve"> </w:t>
+      </w:r>
+      <w:r>
+        <w:t xml:space="preserve">“</w:t>
+      </w:r>
+      <w:r>
+        <w:t xml:space="preserve">foster a diverse community culture that values openness, transparency and reproducibility of scientific research data and methods in our field.</w:t>
+      </w:r>
+      <w:r>
+        <w:t xml:space="preserve">”</w:t>
+      </w:r>
+      <w:r>
+        <w:t xml:space="preserve"> </w:t>
+      </w:r>
+      <w:r>
+        <w:t xml:space="preserve">We started OPP with a minimal infrastructure and support from other enthusiastic colleagues that allows members to interact sharing and gathering ideas on how we can improve the openness and reproducibility in our discipline.</w:t>
+      </w:r>
+    </w:p>
+    <w:p>
+      <w:pPr>
+        <w:pStyle w:val="BodyText"/>
+      </w:pPr>
+      <w:r>
+        <w:t xml:space="preserve">We believe that adopting an attitude of open and collaborative science and using the best reproducibility practices in our daily work, directly benefits us as researchers.</w:t>
+      </w:r>
+    </w:p>
     <w:bookmarkEnd w:id="31"/>
-    <w:bookmarkStart w:id="35" w:name="appendix"/>
+    <w:bookmarkEnd w:id="32"/>
+    <w:bookmarkStart w:id="36" w:name="appendix"/>
     <w:p>
       <w:pPr>
         <w:pStyle w:val="Heading1"/>
@@ -1961,7 +2015,7 @@
         <w:t xml:space="preserve">Appendix</w:t>
       </w:r>
     </w:p>
-    <w:bookmarkStart w:id="32" w:name="article-selection"/>
+    <w:bookmarkStart w:id="33" w:name="article-selection"/>
     <w:p>
       <w:pPr>
         <w:pStyle w:val="Heading2"/>
@@ -2060,8 +2114,8 @@
         <w:t xml:space="preserve">This also assumes that there is no effect or bias on reproducibility based on the time of year that an article was published since most journals start with page number one at the beginning of the year.</w:t>
       </w:r>
     </w:p>
-    <w:bookmarkEnd w:id="32"/>
-    <w:bookmarkStart w:id="33" w:name="scoring-criteria"/>
+    <w:bookmarkEnd w:id="33"/>
+    <w:bookmarkStart w:id="34" w:name="scoring-criteria"/>
     <w:p>
       <w:pPr>
         <w:pStyle w:val="Heading2"/>
@@ -2294,8 +2348,8 @@
         <w:t xml:space="preserve">The view of the authors is one that this is something to be encouraged as it allows the broadest possible audience to benefit from the work at the lowest possible cost.</w:t>
       </w:r>
     </w:p>
-    <w:bookmarkEnd w:id="33"/>
-    <w:bookmarkStart w:id="34" w:name="statistical-analysis"/>
+    <w:bookmarkEnd w:id="34"/>
+    <w:bookmarkStart w:id="35" w:name="statistical-analysis"/>
     <w:p>
       <w:pPr>
         <w:pStyle w:val="Heading2"/>
@@ -2564,9 +2618,9 @@
         <w:t xml:space="preserve">.</w:t>
       </w:r>
     </w:p>
-    <w:bookmarkEnd w:id="34"/>
     <w:bookmarkEnd w:id="35"/>
-    <w:bookmarkStart w:id="36" w:name="authors-contributions"/>
+    <w:bookmarkEnd w:id="36"/>
+    <w:bookmarkStart w:id="37" w:name="authors-contributions"/>
     <w:p>
       <w:pPr>
         <w:pStyle w:val="Heading1"/>
@@ -2610,8 +2664,8 @@
         <w:t xml:space="preserve"> </w:t>
       </w:r>
     </w:p>
-    <w:bookmarkEnd w:id="36"/>
-    <w:bookmarkStart w:id="38" w:name="data-availability-statement"/>
+    <w:bookmarkEnd w:id="37"/>
+    <w:bookmarkStart w:id="39" w:name="data-availability-statement"/>
     <w:p>
       <w:pPr>
         <w:pStyle w:val="Heading1"/>
@@ -2630,7 +2684,7 @@
       <w:r>
         <w:t xml:space="preserve"> </w:t>
       </w:r>
-      <w:hyperlink r:id="rId37">
+      <w:hyperlink r:id="rId38">
         <w:r>
           <w:rPr>
             <w:rStyle w:val="Hyperlink"/>
@@ -2642,8 +2696,8 @@
         <w:t xml:space="preserve">.</w:t>
       </w:r>
     </w:p>
-    <w:bookmarkEnd w:id="38"/>
-    <w:bookmarkStart w:id="41" w:name="code-availability-statement"/>
+    <w:bookmarkEnd w:id="39"/>
+    <w:bookmarkStart w:id="42" w:name="code-availability-statement"/>
     <w:p>
       <w:pPr>
         <w:pStyle w:val="Heading1"/>
@@ -2662,7 +2716,7 @@
       <w:r>
         <w:t xml:space="preserve"> </w:t>
       </w:r>
-      <w:hyperlink r:id="rId39">
+      <w:hyperlink r:id="rId40">
         <w:r>
           <w:rPr>
             <w:rStyle w:val="Hyperlink"/>
@@ -2682,7 +2736,7 @@
       <w:r>
         <w:t xml:space="preserve"> </w:t>
       </w:r>
-      <w:hyperlink r:id="rId40">
+      <w:hyperlink r:id="rId41">
         <w:r>
           <w:rPr>
             <w:rStyle w:val="Hyperlink"/>
@@ -2694,8 +2748,8 @@
         <w:t xml:space="preserve">.</w:t>
       </w:r>
     </w:p>
-    <w:bookmarkEnd w:id="41"/>
-    <w:bookmarkStart w:id="42" w:name="acknowledgements"/>
+    <w:bookmarkEnd w:id="42"/>
+    <w:bookmarkStart w:id="43" w:name="acknowledgements"/>
     <w:p>
       <w:pPr>
         <w:pStyle w:val="Heading1"/>
@@ -2709,8 +2763,8 @@
         <w:br w:type="page"/>
       </w:r>
     </w:p>
-    <w:bookmarkEnd w:id="42"/>
-    <w:bookmarkStart w:id="98" w:name="references"/>
+    <w:bookmarkEnd w:id="43"/>
+    <w:bookmarkStart w:id="99" w:name="references"/>
     <w:p>
       <w:pPr>
         <w:pStyle w:val="Heading1"/>
@@ -2719,8 +2773,8 @@
         <w:t xml:space="preserve">References</w:t>
       </w:r>
     </w:p>
-    <w:bookmarkStart w:id="97" w:name="refs"/>
-    <w:bookmarkStart w:id="44" w:name="ref-ARC2018"/>
+    <w:bookmarkStart w:id="98" w:name="refs"/>
+    <w:bookmarkStart w:id="45" w:name="ref-ARC2018"/>
     <w:p>
       <w:pPr>
         <w:pStyle w:val="Bibliography"/>
@@ -2758,7 +2812,7 @@
       <w:r>
         <w:t xml:space="preserve"> </w:t>
       </w:r>
-      <w:hyperlink r:id="rId43">
+      <w:hyperlink r:id="rId44">
         <w:r>
           <w:rPr>
             <w:rStyle w:val="Hyperlink"/>
@@ -2773,8 +2827,8 @@
         <w:t xml:space="preserve">[Accessed April 20, 2020].</w:t>
       </w:r>
     </w:p>
-    <w:bookmarkEnd w:id="44"/>
-    <w:bookmarkStart w:id="45" w:name="ref-Baker2016a"/>
+    <w:bookmarkEnd w:id="45"/>
+    <w:bookmarkStart w:id="46" w:name="ref-Baker2016a"/>
     <w:p>
       <w:pPr>
         <w:pStyle w:val="Bibliography"/>
@@ -2783,8 +2837,8 @@
         <w:t xml:space="preserve">Baker, M. 2016. Muddled meanings hamper efforts to fix reproducibility crisis. Nature News.</w:t>
       </w:r>
     </w:p>
-    <w:bookmarkEnd w:id="45"/>
-    <w:bookmarkStart w:id="46" w:name="ref-Brunsdon2015"/>
+    <w:bookmarkEnd w:id="46"/>
+    <w:bookmarkStart w:id="47" w:name="ref-Brunsdon2015"/>
     <w:p>
       <w:pPr>
         <w:pStyle w:val="Bibliography"/>
@@ -2802,8 +2856,8 @@
         <w:t xml:space="preserve">. Prog. Hum. Geogr.</w:t>
       </w:r>
     </w:p>
-    <w:bookmarkEnd w:id="46"/>
-    <w:bookmarkStart w:id="47" w:name="ref-Burkner2018"/>
+    <w:bookmarkEnd w:id="47"/>
+    <w:bookmarkStart w:id="48" w:name="ref-Burkner2018"/>
     <w:p>
       <w:pPr>
         <w:pStyle w:val="Bibliography"/>
@@ -2845,8 +2899,8 @@
         <w:t xml:space="preserve">. The R Journal. 10:395–411.</w:t>
       </w:r>
     </w:p>
-    <w:bookmarkEnd w:id="47"/>
-    <w:bookmarkStart w:id="48" w:name="ref-carleson2019population"/>
+    <w:bookmarkEnd w:id="48"/>
+    <w:bookmarkStart w:id="49" w:name="ref-carleson2019population"/>
     <w:p>
       <w:pPr>
         <w:pStyle w:val="Bibliography"/>
@@ -2897,8 +2951,8 @@
         <w:t xml:space="preserve">nurseries. Plant disease. 103:1923–1930.</w:t>
       </w:r>
     </w:p>
-    <w:bookmarkEnd w:id="48"/>
-    <w:bookmarkStart w:id="50" w:name="ref-Carleson_Grünwald_2019"/>
+    <w:bookmarkEnd w:id="49"/>
+    <w:bookmarkStart w:id="51" w:name="ref-Carleson_Grünwald_2019"/>
     <w:p>
       <w:pPr>
         <w:pStyle w:val="Bibliography"/>
@@ -2909,7 +2963,7 @@
       <w:r>
         <w:t xml:space="preserve"> </w:t>
       </w:r>
-      <w:hyperlink r:id="rId49">
+      <w:hyperlink r:id="rId50">
         <w:r>
           <w:rPr>
             <w:rStyle w:val="Hyperlink"/>
@@ -2921,8 +2975,8 @@
         <w:t xml:space="preserve">.</w:t>
       </w:r>
     </w:p>
-    <w:bookmarkEnd w:id="50"/>
-    <w:bookmarkStart w:id="52" w:name="ref-DelPonte2020"/>
+    <w:bookmarkEnd w:id="51"/>
+    <w:bookmarkStart w:id="53" w:name="ref-DelPonte2020"/>
     <w:p>
       <w:pPr>
         <w:pStyle w:val="Bibliography"/>
@@ -2933,7 +2987,7 @@
       <w:r>
         <w:t xml:space="preserve"> </w:t>
       </w:r>
-      <w:hyperlink r:id="rId51">
+      <w:hyperlink r:id="rId52">
         <w:r>
           <w:rPr>
             <w:rStyle w:val="Hyperlink"/>
@@ -2945,8 +2999,8 @@
         <w:t xml:space="preserve">.</w:t>
       </w:r>
     </w:p>
-    <w:bookmarkEnd w:id="52"/>
-    <w:bookmarkStart w:id="53" w:name="ref-Duku2016"/>
+    <w:bookmarkEnd w:id="53"/>
+    <w:bookmarkStart w:id="54" w:name="ref-Duku2016"/>
     <w:p>
       <w:pPr>
         <w:pStyle w:val="Bibliography"/>
@@ -2967,8 +3021,8 @@
         <w:t xml:space="preserve">due to bacterial leaf blight and leaf blast in a changing climate. Climatic Change. 135:569–583.</w:t>
       </w:r>
     </w:p>
-    <w:bookmarkEnd w:id="53"/>
-    <w:bookmarkStart w:id="54" w:name="ref-Nature2016"/>
+    <w:bookmarkEnd w:id="54"/>
+    <w:bookmarkStart w:id="55" w:name="ref-Nature2016"/>
     <w:p>
       <w:pPr>
         <w:pStyle w:val="Bibliography"/>
@@ -2977,8 +3031,8 @@
         <w:t xml:space="preserve">Editors at Nature. 2016. Reality check on reproducibility. Nature. 533:437.</w:t>
       </w:r>
     </w:p>
-    <w:bookmarkEnd w:id="54"/>
-    <w:bookmarkStart w:id="56" w:name="ref-Fidler2013"/>
+    <w:bookmarkEnd w:id="55"/>
+    <w:bookmarkStart w:id="57" w:name="ref-Fidler2013"/>
     <w:p>
       <w:pPr>
         <w:pStyle w:val="Bibliography"/>
@@ -3001,7 +3055,7 @@
       <w:r>
         <w:t xml:space="preserve"> </w:t>
       </w:r>
-      <w:hyperlink r:id="rId55">
+      <w:hyperlink r:id="rId56">
         <w:r>
           <w:rPr>
             <w:rStyle w:val="Hyperlink"/>
@@ -3013,8 +3067,8 @@
         <w:t xml:space="preserve">.</w:t>
       </w:r>
     </w:p>
-    <w:bookmarkEnd w:id="56"/>
-    <w:bookmarkStart w:id="58" w:name="ref-Fitzjohn2014"/>
+    <w:bookmarkEnd w:id="57"/>
+    <w:bookmarkStart w:id="59" w:name="ref-Fitzjohn2014"/>
     <w:p>
       <w:pPr>
         <w:pStyle w:val="Bibliography"/>
@@ -3025,7 +3079,7 @@
       <w:r>
         <w:t xml:space="preserve"> </w:t>
       </w:r>
-      <w:hyperlink r:id="rId57">
+      <w:hyperlink r:id="rId58">
         <w:r>
           <w:rPr>
             <w:rStyle w:val="Hyperlink"/>
@@ -3037,8 +3091,8 @@
         <w:t xml:space="preserve">.</w:t>
       </w:r>
     </w:p>
-    <w:bookmarkEnd w:id="58"/>
-    <w:bookmarkStart w:id="59" w:name="ref-Gabry2019"/>
+    <w:bookmarkEnd w:id="59"/>
+    <w:bookmarkStart w:id="60" w:name="ref-Gabry2019"/>
     <w:p>
       <w:pPr>
         <w:pStyle w:val="Bibliography"/>
@@ -3059,8 +3113,8 @@
         <w:t xml:space="preserve">workflow. J. R. Stat. Soc. A. 182:389–402.</w:t>
       </w:r>
     </w:p>
-    <w:bookmarkEnd w:id="59"/>
-    <w:bookmarkStart w:id="61" w:name="ref-government_of_canada_2016"/>
+    <w:bookmarkEnd w:id="60"/>
+    <w:bookmarkStart w:id="62" w:name="ref-government_of_canada_2016"/>
     <w:p>
       <w:pPr>
         <w:pStyle w:val="Bibliography"/>
@@ -3119,7 +3173,7 @@
       <w:r>
         <w:t xml:space="preserve"> </w:t>
       </w:r>
-      <w:hyperlink r:id="rId60">
+      <w:hyperlink r:id="rId61">
         <w:r>
           <w:rPr>
             <w:rStyle w:val="Hyperlink"/>
@@ -3134,8 +3188,8 @@
         <w:t xml:space="preserve">[Accessed April 12, 2019].</w:t>
       </w:r>
     </w:p>
-    <w:bookmarkEnd w:id="61"/>
-    <w:bookmarkStart w:id="62" w:name="ref-Ioannidis2014"/>
+    <w:bookmarkEnd w:id="62"/>
+    <w:bookmarkStart w:id="63" w:name="ref-Ioannidis2014"/>
     <w:p>
       <w:pPr>
         <w:pStyle w:val="Bibliography"/>
@@ -3144,8 +3198,8 @@
         <w:t xml:space="preserve">Ioannidis, J. P. A. 2014. How to make more published research true. PLoS Medicine. 11.</w:t>
       </w:r>
     </w:p>
-    <w:bookmarkEnd w:id="62"/>
-    <w:bookmarkStart w:id="63" w:name="ref-Iqbal2016"/>
+    <w:bookmarkEnd w:id="63"/>
+    <w:bookmarkStart w:id="64" w:name="ref-Iqbal2016"/>
     <w:p>
       <w:pPr>
         <w:pStyle w:val="Bibliography"/>
@@ -3154,8 +3208,8 @@
         <w:t xml:space="preserve">Iqbal, S. A., Wallach, J. D., Khoury, M. J., Schully, S. D., and Ioannidis, J. P. A. 2016. Reproducible research practices and transparency across the biomedical literature. PLoS Biology. 14:1–13.</w:t>
       </w:r>
     </w:p>
-    <w:bookmarkEnd w:id="63"/>
-    <w:bookmarkStart w:id="64" w:name="ref-Kamvar2015"/>
+    <w:bookmarkEnd w:id="64"/>
+    <w:bookmarkStart w:id="65" w:name="ref-Kamvar2015"/>
     <w:p>
       <w:pPr>
         <w:pStyle w:val="Bibliography"/>
@@ -3176,8 +3230,8 @@
         <w:t xml:space="preserve">forests. Phytopathology. 105:982–989.</w:t>
       </w:r>
     </w:p>
-    <w:bookmarkEnd w:id="64"/>
-    <w:bookmarkStart w:id="65" w:name="ref-Kamvar2014"/>
+    <w:bookmarkEnd w:id="65"/>
+    <w:bookmarkStart w:id="66" w:name="ref-Kamvar2014"/>
     <w:p>
       <w:pPr>
         <w:pStyle w:val="Bibliography"/>
@@ -3216,8 +3270,8 @@
         <w:t xml:space="preserve">.</w:t>
       </w:r>
     </w:p>
-    <w:bookmarkEnd w:id="65"/>
-    <w:bookmarkStart w:id="66" w:name="ref-Khaliq2020"/>
+    <w:bookmarkEnd w:id="66"/>
+    <w:bookmarkStart w:id="67" w:name="ref-Khaliq2020"/>
     <w:p>
       <w:pPr>
         <w:pStyle w:val="Bibliography"/>
@@ -3253,8 +3307,8 @@
         <w:t xml:space="preserve">. European Journal of Plant Pathology. 158:911–924.</w:t>
       </w:r>
     </w:p>
-    <w:bookmarkEnd w:id="66"/>
-    <w:bookmarkStart w:id="68" w:name="ref-Khaliq2020a"/>
+    <w:bookmarkEnd w:id="67"/>
+    <w:bookmarkStart w:id="69" w:name="ref-Khaliq2020a"/>
     <w:p>
       <w:pPr>
         <w:pStyle w:val="Bibliography"/>
@@ -3340,7 +3394,7 @@
       <w:r>
         <w:t xml:space="preserve"> </w:t>
       </w:r>
-      <w:hyperlink r:id="rId67">
+      <w:hyperlink r:id="rId68">
         <w:r>
           <w:rPr>
             <w:rStyle w:val="Hyperlink"/>
@@ -3352,8 +3406,8 @@
         <w:t xml:space="preserve">.</w:t>
       </w:r>
     </w:p>
-    <w:bookmarkEnd w:id="68"/>
-    <w:bookmarkStart w:id="69" w:name="ref-Lehner2017"/>
+    <w:bookmarkEnd w:id="69"/>
+    <w:bookmarkStart w:id="70" w:name="ref-Lehner2017"/>
     <w:p>
       <w:pPr>
         <w:pStyle w:val="Bibliography"/>
@@ -3362,8 +3416,8 @@
         <w:t xml:space="preserve">Lehner, M. S., Pethybridge, S. J., Meyer, M. C., and Del Ponte, E. M. 2017. Meta-analytic modelling of the incidence–yield and incidence–sclerotial production relationships in soybean white mould epidemics. Plant Pathology. 66:460–468.</w:t>
       </w:r>
     </w:p>
-    <w:bookmarkEnd w:id="69"/>
-    <w:bookmarkStart w:id="70" w:name="ref-Madden2015"/>
+    <w:bookmarkEnd w:id="70"/>
+    <w:bookmarkStart w:id="71" w:name="ref-Madden2015"/>
     <w:p>
       <w:pPr>
         <w:pStyle w:val="Bibliography"/>
@@ -3388,8 +3442,8 @@
         <w:t xml:space="preserve">value have a future in plant pathology? Phytopathology. 105:1400–1407.</w:t>
       </w:r>
     </w:p>
-    <w:bookmarkEnd w:id="70"/>
-    <w:bookmarkStart w:id="71" w:name="ref-Makowski2019"/>
+    <w:bookmarkEnd w:id="71"/>
+    <w:bookmarkStart w:id="72" w:name="ref-Makowski2019"/>
     <w:p>
       <w:pPr>
         <w:pStyle w:val="Bibliography"/>
@@ -3419,8 +3473,8 @@
         <w:t xml:space="preserve">framework. Journal of Open Source Software. 4:1541.</w:t>
       </w:r>
     </w:p>
-    <w:bookmarkEnd w:id="71"/>
-    <w:bookmarkStart w:id="73" w:name="ref-Miorini2018"/>
+    <w:bookmarkEnd w:id="72"/>
+    <w:bookmarkStart w:id="74" w:name="ref-Miorini2018"/>
     <w:p>
       <w:pPr>
         <w:pStyle w:val="Bibliography"/>
@@ -3467,7 +3521,7 @@
       <w:r>
         <w:t xml:space="preserve"> </w:t>
       </w:r>
-      <w:hyperlink r:id="rId72">
+      <w:hyperlink r:id="rId73">
         <w:r>
           <w:rPr>
             <w:rStyle w:val="Hyperlink"/>
@@ -3482,8 +3536,8 @@
         <w:t xml:space="preserve">[Accessed July 29, 2020].</w:t>
       </w:r>
     </w:p>
-    <w:bookmarkEnd w:id="73"/>
-    <w:bookmarkStart w:id="74" w:name="ref-Miorini2019"/>
+    <w:bookmarkEnd w:id="74"/>
+    <w:bookmarkStart w:id="75" w:name="ref-Miorini2019"/>
     <w:p>
       <w:pPr>
         <w:pStyle w:val="Bibliography"/>
@@ -3564,8 +3618,8 @@
         <w:t xml:space="preserve">soybean and dry bean cultivars. Tropical Plant Pathology. 44:73–81.</w:t>
       </w:r>
     </w:p>
-    <w:bookmarkEnd w:id="74"/>
-    <w:bookmarkStart w:id="75" w:name="ref-vannoorden2017"/>
+    <w:bookmarkEnd w:id="75"/>
+    <w:bookmarkStart w:id="76" w:name="ref-vannoorden2017"/>
     <w:p>
       <w:pPr>
         <w:pStyle w:val="Bibliography"/>
@@ -3586,8 +3640,8 @@
         <w:t xml:space="preserve">demands open access. Nature. 541:270–270.</w:t>
       </w:r>
     </w:p>
-    <w:bookmarkEnd w:id="75"/>
-    <w:bookmarkStart w:id="77" w:name="ref-Patil2016"/>
+    <w:bookmarkEnd w:id="76"/>
+    <w:bookmarkStart w:id="78" w:name="ref-Patil2016"/>
     <w:p>
       <w:pPr>
         <w:pStyle w:val="Bibliography"/>
@@ -3598,7 +3652,7 @@
       <w:r>
         <w:t xml:space="preserve"> </w:t>
       </w:r>
-      <w:hyperlink r:id="rId76">
+      <w:hyperlink r:id="rId77">
         <w:r>
           <w:rPr>
             <w:rStyle w:val="Hyperlink"/>
@@ -3610,8 +3664,8 @@
         <w:t xml:space="preserve">.</w:t>
       </w:r>
     </w:p>
-    <w:bookmarkEnd w:id="77"/>
-    <w:bookmarkStart w:id="78" w:name="ref-Peng2009"/>
+    <w:bookmarkEnd w:id="78"/>
+    <w:bookmarkStart w:id="79" w:name="ref-Peng2009"/>
     <w:p>
       <w:pPr>
         <w:pStyle w:val="Bibliography"/>
@@ -3620,8 +3674,8 @@
         <w:t xml:space="preserve">Peng, R. D. 2009. Reproducible research and biostatistics. Biostatistics. 10:405–408.</w:t>
       </w:r>
     </w:p>
-    <w:bookmarkEnd w:id="78"/>
-    <w:bookmarkStart w:id="79" w:name="ref-preeyanon2018"/>
+    <w:bookmarkEnd w:id="79"/>
+    <w:bookmarkStart w:id="80" w:name="ref-preeyanon2018"/>
     <w:p>
       <w:pPr>
         <w:pStyle w:val="Bibliography"/>
@@ -3630,8 +3684,8 @@
         <w:t xml:space="preserve">Preeyanon, L., Pyrkosz, A. B., and Titus Brown, C. 2018. Reproducible bioinformatics research for biologists. In Chapman; Hall/CRC, p. 185–217.</w:t>
       </w:r>
     </w:p>
-    <w:bookmarkEnd w:id="79"/>
-    <w:bookmarkStart w:id="81" w:name="ref-RCT2021"/>
+    <w:bookmarkEnd w:id="80"/>
+    <w:bookmarkStart w:id="82" w:name="ref-RCT2021"/>
     <w:p>
       <w:pPr>
         <w:pStyle w:val="Bibliography"/>
@@ -3662,7 +3716,7 @@
       <w:r>
         <w:t xml:space="preserve"> </w:t>
       </w:r>
-      <w:hyperlink r:id="rId80">
+      <w:hyperlink r:id="rId81">
         <w:r>
           <w:rPr>
             <w:rStyle w:val="Hyperlink"/>
@@ -3674,8 +3728,8 @@
         <w:t xml:space="preserve">.</w:t>
       </w:r>
     </w:p>
-    <w:bookmarkEnd w:id="81"/>
-    <w:bookmarkStart w:id="83" w:name="ref-Sparks2016"/>
+    <w:bookmarkEnd w:id="82"/>
+    <w:bookmarkStart w:id="84" w:name="ref-Sparks2016"/>
     <w:p>
       <w:pPr>
         <w:pStyle w:val="Bibliography"/>
@@ -3686,7 +3740,7 @@
       <w:r>
         <w:t xml:space="preserve"> </w:t>
       </w:r>
-      <w:hyperlink r:id="rId82">
+      <w:hyperlink r:id="rId83">
         <w:r>
           <w:rPr>
             <w:rStyle w:val="Hyperlink"/>
@@ -3698,8 +3752,8 @@
         <w:t xml:space="preserve">.</w:t>
       </w:r>
     </w:p>
-    <w:bookmarkEnd w:id="83"/>
-    <w:bookmarkStart w:id="84" w:name="ref-Sparks2011"/>
+    <w:bookmarkEnd w:id="84"/>
+    <w:bookmarkStart w:id="85" w:name="ref-Sparks2011"/>
     <w:p>
       <w:pPr>
         <w:pStyle w:val="Bibliography"/>
@@ -3708,8 +3762,8 @@
         <w:t xml:space="preserve">Sparks, A. H., Forbes, G. A., Hijmans, R. J., and Garrett, K. A. 2011. A metamodeling framework for extending the application domain of process-based ecological models. Ecosphere. 2:art90.</w:t>
       </w:r>
     </w:p>
-    <w:bookmarkEnd w:id="84"/>
-    <w:bookmarkStart w:id="85" w:name="ref-Sparks2014"/>
+    <w:bookmarkEnd w:id="85"/>
+    <w:bookmarkStart w:id="86" w:name="ref-Sparks2014"/>
     <w:p>
       <w:pPr>
         <w:pStyle w:val="Bibliography"/>
@@ -3718,8 +3772,8 @@
         <w:t xml:space="preserve">Sparks, A. H., Forbes, G. A., Hijmans, R. J., and Garrett, K. A. 2014. Climate change may have limited effect on global risk of potato late blight. Global Change Biology. :3621–3631.</w:t>
       </w:r>
     </w:p>
-    <w:bookmarkEnd w:id="85"/>
-    <w:bookmarkStart w:id="86" w:name="ref-Stodden2013"/>
+    <w:bookmarkEnd w:id="86"/>
+    <w:bookmarkStart w:id="87" w:name="ref-Stodden2013"/>
     <w:p>
       <w:pPr>
         <w:pStyle w:val="Bibliography"/>
@@ -3728,8 +3782,8 @@
         <w:t xml:space="preserve">Stodden, V., Guo, P., and Ma, Z. 2013. Toward reproducible computational research: An empirical analysis of data and code policy adoption by journals. PLoS One. 8:2–9.</w:t>
       </w:r>
     </w:p>
-    <w:bookmarkEnd w:id="86"/>
-    <w:bookmarkStart w:id="87" w:name="ref-Sweedler2015"/>
+    <w:bookmarkEnd w:id="87"/>
+    <w:bookmarkStart w:id="88" w:name="ref-Sweedler2015"/>
     <w:p>
       <w:pPr>
         <w:pStyle w:val="Bibliography"/>
@@ -3738,8 +3792,8 @@
         <w:t xml:space="preserve">Sweedler, J. V. 2015. Striving for reproducible science. Analytical Chemistry. 87:11603–11604.</w:t>
       </w:r>
     </w:p>
-    <w:bookmarkEnd w:id="87"/>
-    <w:bookmarkStart w:id="88" w:name="ref-Tiwari_2021"/>
+    <w:bookmarkEnd w:id="88"/>
+    <w:bookmarkStart w:id="89" w:name="ref-Tiwari_2021"/>
     <w:p>
       <w:pPr>
         <w:pStyle w:val="Bibliography"/>
@@ -3748,8 +3802,8 @@
         <w:t xml:space="preserve">Tiwari, K., Kananathan, S., Roberts, M. G., Meyer, J. P., Shohan, M. U. S., Xavier, A., et al. 2021. Reproducibility in systems biology modelling. Molecular Systems Biology. 17.</w:t>
       </w:r>
     </w:p>
-    <w:bookmarkEnd w:id="88"/>
-    <w:bookmarkStart w:id="89" w:name="ref-Wald2010"/>
+    <w:bookmarkEnd w:id="89"/>
+    <w:bookmarkStart w:id="90" w:name="ref-Wald2010"/>
     <w:p>
       <w:pPr>
         <w:pStyle w:val="Bibliography"/>
@@ -3758,8 +3812,8 @@
         <w:t xml:space="preserve">Wald, C. 2010. Scientists embrace openness.</w:t>
       </w:r>
     </w:p>
-    <w:bookmarkEnd w:id="89"/>
-    <w:bookmarkStart w:id="90" w:name="ref-Wallach2018"/>
+    <w:bookmarkEnd w:id="90"/>
+    <w:bookmarkStart w:id="91" w:name="ref-Wallach2018"/>
     <w:p>
       <w:pPr>
         <w:pStyle w:val="Bibliography"/>
@@ -3771,8 +3825,8 @@
         <w:t xml:space="preserve">2017 ed. Ulrich Dirnagl. PLOS Biology. 16:e2006930.</w:t>
       </w:r>
     </w:p>
-    <w:bookmarkEnd w:id="90"/>
-    <w:bookmarkStart w:id="91" w:name="ref-Weissgerber2016"/>
+    <w:bookmarkEnd w:id="91"/>
+    <w:bookmarkStart w:id="92" w:name="ref-Weissgerber2016"/>
     <w:p>
       <w:pPr>
         <w:pStyle w:val="Bibliography"/>
@@ -3781,8 +3835,8 @@
         <w:t xml:space="preserve">Weissgerber, T. L., Garovic, V. D., Winham, S. J., Milic, N. M., and Prager, E. M. 2016. Transparent reporting for reproducible science. Journal of Neuroscience Research. 00:1–6.</w:t>
       </w:r>
     </w:p>
-    <w:bookmarkEnd w:id="91"/>
-    <w:bookmarkStart w:id="93" w:name="ref-Wickham2020"/>
+    <w:bookmarkEnd w:id="92"/>
+    <w:bookmarkStart w:id="94" w:name="ref-Wickham2020"/>
     <w:p>
       <w:pPr>
         <w:pStyle w:val="Bibliography"/>
@@ -3806,7 +3860,7 @@
       <w:r>
         <w:t xml:space="preserve"> </w:t>
       </w:r>
-      <w:hyperlink r:id="rId92">
+      <w:hyperlink r:id="rId93">
         <w:r>
           <w:rPr>
             <w:rStyle w:val="Hyperlink"/>
@@ -3818,8 +3872,8 @@
         <w:t xml:space="preserve">.</w:t>
       </w:r>
     </w:p>
-    <w:bookmarkEnd w:id="93"/>
-    <w:bookmarkStart w:id="95" w:name="ref-Wilkinson2016"/>
+    <w:bookmarkEnd w:id="94"/>
+    <w:bookmarkStart w:id="96" w:name="ref-Wilkinson2016"/>
     <w:p>
       <w:pPr>
         <w:pStyle w:val="Bibliography"/>
@@ -3854,7 +3908,7 @@
       <w:r>
         <w:t xml:space="preserve"> </w:t>
       </w:r>
-      <w:hyperlink r:id="rId94">
+      <w:hyperlink r:id="rId95">
         <w:r>
           <w:rPr>
             <w:rStyle w:val="Hyperlink"/>
@@ -3869,8 +3923,8 @@
         <w:t xml:space="preserve">[Accessed April 20, 2020].</w:t>
       </w:r>
     </w:p>
-    <w:bookmarkEnd w:id="95"/>
-    <w:bookmarkStart w:id="96" w:name="ref-Ziemann2016"/>
+    <w:bookmarkEnd w:id="96"/>
+    <w:bookmarkStart w:id="97" w:name="ref-Ziemann2016"/>
     <w:p>
       <w:pPr>
         <w:pStyle w:val="Bibliography"/>
@@ -3879,15 +3933,15 @@
         <w:t xml:space="preserve">Ziemann, M., Eren, Y., and El-Osta, A. 2016. Gene name errors are widespread in the scientific literature. Genome Biology. 17:177.</w:t>
       </w:r>
     </w:p>
-    <w:bookmarkEnd w:id="96"/>
     <w:bookmarkEnd w:id="97"/>
+    <w:bookmarkEnd w:id="98"/>
     <w:p>
       <w:r>
         <w:br w:type="page"/>
       </w:r>
     </w:p>
-    <w:bookmarkEnd w:id="98"/>
-    <w:bookmarkStart w:id="99" w:name="tables"/>
+    <w:bookmarkEnd w:id="99"/>
+    <w:bookmarkStart w:id="100" w:name="tables"/>
     <w:p>
       <w:pPr>
         <w:pStyle w:val="Heading1"/>
@@ -8193,8 +8247,8 @@
         <w:br w:type="page"/>
       </w:r>
     </w:p>
-    <w:bookmarkEnd w:id="99"/>
-    <w:bookmarkStart w:id="102" w:name="figures"/>
+    <w:bookmarkEnd w:id="100"/>
+    <w:bookmarkStart w:id="103" w:name="figures"/>
     <w:p>
       <w:pPr>
         <w:pStyle w:val="Heading1"/>
@@ -8218,555 +8272,6 @@
                 <pic:pic>
                   <pic:nvPicPr>
                     <pic:cNvPr descr="../figures/Sparks%20et%20al%20Figure%201.eps" id="0" name="Picture"/>
-                    <pic:cNvPicPr>
-                      <a:picLocks noChangeArrowheads="1" noChangeAspect="1"/>
-                    </pic:cNvPicPr>
-                  </pic:nvPicPr>
-                  <pic:blipFill>
-                    <a:blip r:embed="rId100"/>
-                    <a:stretch>
-                      <a:fillRect/>
-                    </a:stretch>
-                  </pic:blipFill>
-                  <pic:spPr bwMode="auto">
-                    <a:xfrm>
-                      <a:off x="0" y="0"/>
-                      <a:ext cx="0" cy="0"/>
-                    </a:xfrm>
-                    <a:prstGeom prst="rect">
-                      <a:avLst/>
-                    </a:prstGeom>
-                    <a:noFill/>
-                    <a:ln w="9525">
-                      <a:noFill/>
-                      <a:headEnd/>
-                      <a:tailEnd/>
-                    </a:ln>
-                  </pic:spPr>
-                </pic:pic>
-              </a:graphicData>
-            </a:graphic>
-          </wp:inline>
-        </w:drawing>
-      </w:r>
-    </w:p>
-    <w:p>
-      <w:pPr>
-        <w:pStyle w:val="ImageCaption"/>
-      </w:pPr>
-      <w:r>
-        <w:t xml:space="preserve">Figure 1: Aggregated article scores for each of the four categories, (i) shows computational methods availability 0 - not available or not mentioned to 3 - freely available online to anonymous users. (ii) presents</w:t>
-      </w:r>
-      <w:r>
-        <w:t xml:space="preserve"> </w:t>
-      </w:r>
-      <w:r>
-        <w:t xml:space="preserve">‘</w:t>
-      </w:r>
-      <w:r>
-        <w:t xml:space="preserve">Software availability,</w:t>
-      </w:r>
-      <w:r>
-        <w:t xml:space="preserve">’</w:t>
-      </w:r>
-      <w:r>
-        <w:t xml:space="preserve"> </w:t>
-      </w:r>
-      <w:r>
-        <w:t xml:space="preserve">where</w:t>
-      </w:r>
-      <w:r>
-        <w:t xml:space="preserve"> </w:t>
-      </w:r>
-      <w:r>
-        <w:t xml:space="preserve">‘</w:t>
-      </w:r>
-      <w:r>
-        <w:t xml:space="preserve">0</w:t>
-      </w:r>
-      <w:r>
-        <w:t xml:space="preserve">’</w:t>
-      </w:r>
-      <w:r>
-        <w:t xml:space="preserve"> </w:t>
-      </w:r>
-      <w:r>
-        <w:t xml:space="preserve">was</w:t>
-      </w:r>
-      <w:r>
-        <w:t xml:space="preserve"> </w:t>
-      </w:r>
-      <w:r>
-        <w:t xml:space="preserve">‘</w:t>
-      </w:r>
-      <w:r>
-        <w:t xml:space="preserve">Not available or not mentioned in the publication</w:t>
-      </w:r>
-      <w:r>
-        <w:t xml:space="preserve">’</w:t>
-      </w:r>
-      <w:r>
-        <w:t xml:space="preserve">;</w:t>
-      </w:r>
-      <w:r>
-        <w:t xml:space="preserve"> </w:t>
-      </w:r>
-      <w:r>
-        <w:t xml:space="preserve">‘</w:t>
-      </w:r>
-      <w:r>
-        <w:t xml:space="preserve">1</w:t>
-      </w:r>
-      <w:r>
-        <w:t xml:space="preserve">’</w:t>
-      </w:r>
-      <w:r>
-        <w:t xml:space="preserve"> </w:t>
-      </w:r>
-      <w:r>
-        <w:t xml:space="preserve">was</w:t>
-      </w:r>
-      <w:r>
-        <w:t xml:space="preserve"> </w:t>
-      </w:r>
-      <w:r>
-        <w:t xml:space="preserve">‘</w:t>
-      </w:r>
-      <w:r>
-        <w:t xml:space="preserve">Expensive proprietary software that only institutions would typically purchase</w:t>
-      </w:r>
-      <w:r>
-        <w:t xml:space="preserve">’</w:t>
-      </w:r>
-      <w:r>
-        <w:t xml:space="preserve">;</w:t>
-      </w:r>
-      <w:r>
-        <w:t xml:space="preserve"> </w:t>
-      </w:r>
-      <w:r>
-        <w:t xml:space="preserve">‘</w:t>
-      </w:r>
-      <w:r>
-        <w:t xml:space="preserve">2</w:t>
-      </w:r>
-      <w:r>
-        <w:t xml:space="preserve">’</w:t>
-      </w:r>
-      <w:r>
-        <w:t xml:space="preserve"> </w:t>
-      </w:r>
-      <w:r>
-        <w:t xml:space="preserve">was</w:t>
-      </w:r>
-      <w:r>
-        <w:t xml:space="preserve"> </w:t>
-      </w:r>
-      <w:r>
-        <w:t xml:space="preserve">‘</w:t>
-      </w:r>
-      <w:r>
-        <w:t xml:space="preserve">Used proprietary software that most individuals can afford (e.g., Excel) or SAS that is now available free for use with a university login</w:t>
-      </w:r>
-      <w:r>
-        <w:t xml:space="preserve">’</w:t>
-      </w:r>
-      <w:r>
-        <w:t xml:space="preserve">; and</w:t>
-      </w:r>
-      <w:r>
-        <w:t xml:space="preserve"> </w:t>
-      </w:r>
-      <w:r>
-        <w:t xml:space="preserve">‘</w:t>
-      </w:r>
-      <w:r>
-        <w:t xml:space="preserve">3</w:t>
-      </w:r>
-      <w:r>
-        <w:t xml:space="preserve">’</w:t>
-      </w:r>
-      <w:r>
-        <w:t xml:space="preserve"> </w:t>
-      </w:r>
-      <w:r>
-        <w:t xml:space="preserve">was</w:t>
-      </w:r>
-      <w:r>
-        <w:t xml:space="preserve"> </w:t>
-      </w:r>
-      <w:r>
-        <w:t xml:space="preserve">‘</w:t>
-      </w:r>
-      <w:r>
-        <w:t xml:space="preserve">Used entirely open source and free software (e.g., R, Julia, Python)</w:t>
-      </w:r>
-      <w:r>
-        <w:t xml:space="preserve">’</w:t>
-      </w:r>
-      <w:r>
-        <w:t xml:space="preserve">;</w:t>
-      </w:r>
-      <w:r>
-        <w:t xml:space="preserve"> </w:t>
-      </w:r>
-      <w:r>
-        <w:t xml:space="preserve">‘</w:t>
-      </w:r>
-      <w:r>
-        <w:t xml:space="preserve">NA</w:t>
-      </w:r>
-      <w:r>
-        <w:t xml:space="preserve">’</w:t>
-      </w:r>
-      <w:r>
-        <w:t xml:space="preserve"> </w:t>
-      </w:r>
-      <w:r>
-        <w:t xml:space="preserve">indicates that no specialised software was necessary or used. (iii) displays</w:t>
-      </w:r>
-      <w:r>
-        <w:t xml:space="preserve"> </w:t>
-      </w:r>
-      <w:r>
-        <w:t xml:space="preserve">‘</w:t>
-      </w:r>
-      <w:r>
-        <w:t xml:space="preserve">Software citated,</w:t>
-      </w:r>
-      <w:r>
-        <w:t xml:space="preserve">’</w:t>
-      </w:r>
-      <w:r>
-        <w:t xml:space="preserve"> </w:t>
-      </w:r>
-      <w:r>
-        <w:t xml:space="preserve">where</w:t>
-      </w:r>
-      <w:r>
-        <w:t xml:space="preserve"> </w:t>
-      </w:r>
-      <w:r>
-        <w:t xml:space="preserve">‘</w:t>
-      </w:r>
-      <w:r>
-        <w:t xml:space="preserve">0</w:t>
-      </w:r>
-      <w:r>
-        <w:t xml:space="preserve">’</w:t>
-      </w:r>
-      <w:r>
-        <w:t xml:space="preserve"> </w:t>
-      </w:r>
-      <w:r>
-        <w:t xml:space="preserve">was</w:t>
-      </w:r>
-      <w:r>
-        <w:t xml:space="preserve"> </w:t>
-      </w:r>
-      <w:r>
-        <w:t xml:space="preserve">‘</w:t>
-      </w:r>
-      <w:r>
-        <w:t xml:space="preserve">Not available or not mentioned in the publication</w:t>
-      </w:r>
-      <w:r>
-        <w:t xml:space="preserve">’</w:t>
-      </w:r>
-      <w:r>
-        <w:t xml:space="preserve">;</w:t>
-      </w:r>
-      <w:r>
-        <w:t xml:space="preserve"> </w:t>
-      </w:r>
-      <w:r>
-        <w:t xml:space="preserve">‘</w:t>
-      </w:r>
-      <w:r>
-        <w:t xml:space="preserve">1</w:t>
-      </w:r>
-      <w:r>
-        <w:t xml:space="preserve">’</w:t>
-      </w:r>
-      <w:r>
-        <w:t xml:space="preserve"> </w:t>
-      </w:r>
-      <w:r>
-        <w:t xml:space="preserve">was</w:t>
-      </w:r>
-      <w:r>
-        <w:t xml:space="preserve"> </w:t>
-      </w:r>
-      <w:r>
-        <w:t xml:space="preserve">‘</w:t>
-      </w:r>
-      <w:r>
-        <w:t xml:space="preserve">Software mentioned by name only</w:t>
-      </w:r>
-      <w:r>
-        <w:t xml:space="preserve">’</w:t>
-      </w:r>
-      <w:r>
-        <w:t xml:space="preserve">;</w:t>
-      </w:r>
-      <w:r>
-        <w:t xml:space="preserve"> </w:t>
-      </w:r>
-      <w:r>
-        <w:t xml:space="preserve">‘</w:t>
-      </w:r>
-      <w:r>
-        <w:t xml:space="preserve">2</w:t>
-      </w:r>
-      <w:r>
-        <w:t xml:space="preserve">’</w:t>
-      </w:r>
-      <w:r>
-        <w:t xml:space="preserve"> </w:t>
-      </w:r>
-      <w:r>
-        <w:t xml:space="preserve">was</w:t>
-      </w:r>
-      <w:r>
-        <w:t xml:space="preserve"> </w:t>
-      </w:r>
-      <w:r>
-        <w:t xml:space="preserve">‘</w:t>
-      </w:r>
-      <w:r>
-        <w:t xml:space="preserve">Software cited with version number</w:t>
-      </w:r>
-      <w:r>
-        <w:t xml:space="preserve">’</w:t>
-      </w:r>
-      <w:r>
-        <w:t xml:space="preserve">; and</w:t>
-      </w:r>
-      <w:r>
-        <w:t xml:space="preserve"> </w:t>
-      </w:r>
-      <w:r>
-        <w:t xml:space="preserve">‘</w:t>
-      </w:r>
-      <w:r>
-        <w:t xml:space="preserve">3</w:t>
-      </w:r>
-      <w:r>
-        <w:t xml:space="preserve">’</w:t>
-      </w:r>
-      <w:r>
-        <w:t xml:space="preserve"> </w:t>
-      </w:r>
-      <w:r>
-        <w:t xml:space="preserve">was</w:t>
-      </w:r>
-      <w:r>
-        <w:t xml:space="preserve"> </w:t>
-      </w:r>
-      <w:r>
-        <w:t xml:space="preserve">‘</w:t>
-      </w:r>
-      <w:r>
-        <w:t xml:space="preserve">All software components (SAS PROCs, R, Julia or Python packages, etc.) cited</w:t>
-      </w:r>
-      <w:r>
-        <w:t xml:space="preserve">’</w:t>
-      </w:r>
-      <w:r>
-        <w:t xml:space="preserve">;</w:t>
-      </w:r>
-      <w:r>
-        <w:t xml:space="preserve"> </w:t>
-      </w:r>
-      <w:r>
-        <w:t xml:space="preserve">‘</w:t>
-      </w:r>
-      <w:r>
-        <w:t xml:space="preserve">NA</w:t>
-      </w:r>
-      <w:r>
-        <w:t xml:space="preserve">’</w:t>
-      </w:r>
-      <w:r>
-        <w:t xml:space="preserve"> </w:t>
-      </w:r>
-      <w:r>
-        <w:t xml:space="preserve">indicates that no specialised software was necessary or used. (iv) shows</w:t>
-      </w:r>
-      <w:r>
-        <w:t xml:space="preserve"> </w:t>
-      </w:r>
-      <w:r>
-        <w:t xml:space="preserve">‘</w:t>
-      </w:r>
-      <w:r>
-        <w:t xml:space="preserve">Data availability,</w:t>
-      </w:r>
-      <w:r>
-        <w:t xml:space="preserve">’</w:t>
-      </w:r>
-      <w:r>
-        <w:t xml:space="preserve"> </w:t>
-      </w:r>
-      <w:r>
-        <w:t xml:space="preserve">where</w:t>
-      </w:r>
-      <w:r>
-        <w:t xml:space="preserve"> </w:t>
-      </w:r>
-      <w:r>
-        <w:t xml:space="preserve">‘</w:t>
-      </w:r>
-      <w:r>
-        <w:t xml:space="preserve">0</w:t>
-      </w:r>
-      <w:r>
-        <w:t xml:space="preserve">’</w:t>
-      </w:r>
-      <w:r>
-        <w:t xml:space="preserve"> </w:t>
-      </w:r>
-      <w:r>
-        <w:t xml:space="preserve">was</w:t>
-      </w:r>
-      <w:r>
-        <w:t xml:space="preserve"> </w:t>
-      </w:r>
-      <w:r>
-        <w:t xml:space="preserve">‘</w:t>
-      </w:r>
-      <w:r>
-        <w:t xml:space="preserve">Not available or not mentioned in the publication</w:t>
-      </w:r>
-      <w:r>
-        <w:t xml:space="preserve">’</w:t>
-      </w:r>
-      <w:r>
-        <w:t xml:space="preserve">;</w:t>
-      </w:r>
-      <w:r>
-        <w:t xml:space="preserve"> </w:t>
-      </w:r>
-      <w:r>
-        <w:t xml:space="preserve">‘</w:t>
-      </w:r>
-      <w:r>
-        <w:t xml:space="preserve">1</w:t>
-      </w:r>
-      <w:r>
-        <w:t xml:space="preserve">’</w:t>
-      </w:r>
-      <w:r>
-        <w:t xml:space="preserve"> </w:t>
-      </w:r>
-      <w:r>
-        <w:t xml:space="preserve">was</w:t>
-      </w:r>
-      <w:r>
-        <w:t xml:space="preserve"> </w:t>
-      </w:r>
-      <w:r>
-        <w:t xml:space="preserve">‘</w:t>
-      </w:r>
-      <w:r>
-        <w:t xml:space="preserve">Available upon request to the author; ’2</w:t>
-      </w:r>
-      <w:r>
-        <w:t xml:space="preserve">’</w:t>
-      </w:r>
-      <w:r>
-        <w:t xml:space="preserve"> </w:t>
-      </w:r>
-      <w:r>
-        <w:t xml:space="preserve">was</w:t>
-      </w:r>
-      <w:r>
-        <w:t xml:space="preserve"> </w:t>
-      </w:r>
-      <w:r>
-        <w:t xml:space="preserve">‘</w:t>
-      </w:r>
-      <w:r>
-        <w:t xml:space="preserve">Online, but inconvenient or non-permanent (e.g., login needed, paywall, FTP server, personal lab website that may disappear, or may have already disappeared)</w:t>
-      </w:r>
-      <w:r>
-        <w:t xml:space="preserve">’</w:t>
-      </w:r>
-      <w:r>
-        <w:t xml:space="preserve">; and</w:t>
-      </w:r>
-      <w:r>
-        <w:t xml:space="preserve"> </w:t>
-      </w:r>
-      <w:r>
-        <w:t xml:space="preserve">‘</w:t>
-      </w:r>
-      <w:r>
-        <w:t xml:space="preserve">3</w:t>
-      </w:r>
-      <w:r>
-        <w:t xml:space="preserve">’</w:t>
-      </w:r>
-      <w:r>
-        <w:t xml:space="preserve"> </w:t>
-      </w:r>
-      <w:r>
-        <w:t xml:space="preserve">was</w:t>
-      </w:r>
-      <w:r>
-        <w:t xml:space="preserve"> </w:t>
-      </w:r>
-      <w:r>
-        <w:t xml:space="preserve">‘</w:t>
-      </w:r>
-      <w:r>
-        <w:t xml:space="preserve">Freely available online to anonymous users for foreseeable future (e.g., archived using Zenodo, dataverse or university library or some other proper archiving system)</w:t>
-      </w:r>
-      <w:r>
-        <w:t xml:space="preserve">’</w:t>
-      </w:r>
-      <w:r>
-        <w:t xml:space="preserve">;</w:t>
-      </w:r>
-      <w:r>
-        <w:t xml:space="preserve"> </w:t>
-      </w:r>
-      <w:r>
-        <w:t xml:space="preserve">‘</w:t>
-      </w:r>
-      <w:r>
-        <w:t xml:space="preserve">NA</w:t>
-      </w:r>
-      <w:r>
-        <w:t xml:space="preserve">’</w:t>
-      </w:r>
-      <w:r>
-        <w:t xml:space="preserve"> </w:t>
-      </w:r>
-      <w:r>
-        <w:t xml:space="preserve">indicates that no data were generated, e.g. a methods paper.</w:t>
-      </w:r>
-    </w:p>
-    <w:p>
-      <w:r>
-        <w:br w:type="page"/>
-      </w:r>
-    </w:p>
-    <w:p>
-      <w:pPr>
-        <w:pStyle w:val="CaptionedFigure"/>
-      </w:pPr>
-      <w:r>
-        <w:drawing>
-          <wp:inline>
-            <wp:extent cx="0" cy="0"/>
-            <wp:effectExtent b="0" l="0" r="0" t="0"/>
-            <wp:docPr descr="Figure 2: An example of an open and reproducible research workflow. Starting with the question, determine the methodology, describe it, make it available and cite it. Data are used in analysis and any binary files or code are made available as supplements to the manuscript. Source code and raw data are made available in a public repository, preferably with version control for tracking changes through time, and a DOI for final released products." title="" id="1" name="Picture"/>
-            <a:graphic>
-              <a:graphicData uri="http://schemas.openxmlformats.org/drawingml/2006/picture">
-                <pic:pic>
-                  <pic:nvPicPr>
-                    <pic:cNvPr descr="../figures/Sparks%20et%20al%20Figure%202.eps" id="0" name="Picture"/>
                     <pic:cNvPicPr>
                       <a:picLocks noChangeArrowheads="1" noChangeAspect="1"/>
                     </pic:cNvPicPr>
@@ -8804,6 +8309,555 @@
         <w:pStyle w:val="ImageCaption"/>
       </w:pPr>
       <w:r>
+        <w:t xml:space="preserve">Figure 1: Aggregated article scores for each of the four categories, (i) shows computational methods availability 0 - not available or not mentioned to 3 - freely available online to anonymous users. (ii) presents</w:t>
+      </w:r>
+      <w:r>
+        <w:t xml:space="preserve"> </w:t>
+      </w:r>
+      <w:r>
+        <w:t xml:space="preserve">‘</w:t>
+      </w:r>
+      <w:r>
+        <w:t xml:space="preserve">Software availability,</w:t>
+      </w:r>
+      <w:r>
+        <w:t xml:space="preserve">’</w:t>
+      </w:r>
+      <w:r>
+        <w:t xml:space="preserve"> </w:t>
+      </w:r>
+      <w:r>
+        <w:t xml:space="preserve">where</w:t>
+      </w:r>
+      <w:r>
+        <w:t xml:space="preserve"> </w:t>
+      </w:r>
+      <w:r>
+        <w:t xml:space="preserve">‘</w:t>
+      </w:r>
+      <w:r>
+        <w:t xml:space="preserve">0</w:t>
+      </w:r>
+      <w:r>
+        <w:t xml:space="preserve">’</w:t>
+      </w:r>
+      <w:r>
+        <w:t xml:space="preserve"> </w:t>
+      </w:r>
+      <w:r>
+        <w:t xml:space="preserve">was</w:t>
+      </w:r>
+      <w:r>
+        <w:t xml:space="preserve"> </w:t>
+      </w:r>
+      <w:r>
+        <w:t xml:space="preserve">‘</w:t>
+      </w:r>
+      <w:r>
+        <w:t xml:space="preserve">Not available or not mentioned in the publication</w:t>
+      </w:r>
+      <w:r>
+        <w:t xml:space="preserve">’</w:t>
+      </w:r>
+      <w:r>
+        <w:t xml:space="preserve">;</w:t>
+      </w:r>
+      <w:r>
+        <w:t xml:space="preserve"> </w:t>
+      </w:r>
+      <w:r>
+        <w:t xml:space="preserve">‘</w:t>
+      </w:r>
+      <w:r>
+        <w:t xml:space="preserve">1</w:t>
+      </w:r>
+      <w:r>
+        <w:t xml:space="preserve">’</w:t>
+      </w:r>
+      <w:r>
+        <w:t xml:space="preserve"> </w:t>
+      </w:r>
+      <w:r>
+        <w:t xml:space="preserve">was</w:t>
+      </w:r>
+      <w:r>
+        <w:t xml:space="preserve"> </w:t>
+      </w:r>
+      <w:r>
+        <w:t xml:space="preserve">‘</w:t>
+      </w:r>
+      <w:r>
+        <w:t xml:space="preserve">Expensive proprietary software that only institutions would typically purchase</w:t>
+      </w:r>
+      <w:r>
+        <w:t xml:space="preserve">’</w:t>
+      </w:r>
+      <w:r>
+        <w:t xml:space="preserve">;</w:t>
+      </w:r>
+      <w:r>
+        <w:t xml:space="preserve"> </w:t>
+      </w:r>
+      <w:r>
+        <w:t xml:space="preserve">‘</w:t>
+      </w:r>
+      <w:r>
+        <w:t xml:space="preserve">2</w:t>
+      </w:r>
+      <w:r>
+        <w:t xml:space="preserve">’</w:t>
+      </w:r>
+      <w:r>
+        <w:t xml:space="preserve"> </w:t>
+      </w:r>
+      <w:r>
+        <w:t xml:space="preserve">was</w:t>
+      </w:r>
+      <w:r>
+        <w:t xml:space="preserve"> </w:t>
+      </w:r>
+      <w:r>
+        <w:t xml:space="preserve">‘</w:t>
+      </w:r>
+      <w:r>
+        <w:t xml:space="preserve">Used proprietary software that most individuals can afford (e.g., Excel) or SAS that is now available free for use with a university login</w:t>
+      </w:r>
+      <w:r>
+        <w:t xml:space="preserve">’</w:t>
+      </w:r>
+      <w:r>
+        <w:t xml:space="preserve">; and</w:t>
+      </w:r>
+      <w:r>
+        <w:t xml:space="preserve"> </w:t>
+      </w:r>
+      <w:r>
+        <w:t xml:space="preserve">‘</w:t>
+      </w:r>
+      <w:r>
+        <w:t xml:space="preserve">3</w:t>
+      </w:r>
+      <w:r>
+        <w:t xml:space="preserve">’</w:t>
+      </w:r>
+      <w:r>
+        <w:t xml:space="preserve"> </w:t>
+      </w:r>
+      <w:r>
+        <w:t xml:space="preserve">was</w:t>
+      </w:r>
+      <w:r>
+        <w:t xml:space="preserve"> </w:t>
+      </w:r>
+      <w:r>
+        <w:t xml:space="preserve">‘</w:t>
+      </w:r>
+      <w:r>
+        <w:t xml:space="preserve">Used entirely open source and free software (e.g., R, Julia, Python)</w:t>
+      </w:r>
+      <w:r>
+        <w:t xml:space="preserve">’</w:t>
+      </w:r>
+      <w:r>
+        <w:t xml:space="preserve">;</w:t>
+      </w:r>
+      <w:r>
+        <w:t xml:space="preserve"> </w:t>
+      </w:r>
+      <w:r>
+        <w:t xml:space="preserve">‘</w:t>
+      </w:r>
+      <w:r>
+        <w:t xml:space="preserve">NA</w:t>
+      </w:r>
+      <w:r>
+        <w:t xml:space="preserve">’</w:t>
+      </w:r>
+      <w:r>
+        <w:t xml:space="preserve"> </w:t>
+      </w:r>
+      <w:r>
+        <w:t xml:space="preserve">indicates that no specialised software was necessary or used. (iii) displays</w:t>
+      </w:r>
+      <w:r>
+        <w:t xml:space="preserve"> </w:t>
+      </w:r>
+      <w:r>
+        <w:t xml:space="preserve">‘</w:t>
+      </w:r>
+      <w:r>
+        <w:t xml:space="preserve">Software citated,</w:t>
+      </w:r>
+      <w:r>
+        <w:t xml:space="preserve">’</w:t>
+      </w:r>
+      <w:r>
+        <w:t xml:space="preserve"> </w:t>
+      </w:r>
+      <w:r>
+        <w:t xml:space="preserve">where</w:t>
+      </w:r>
+      <w:r>
+        <w:t xml:space="preserve"> </w:t>
+      </w:r>
+      <w:r>
+        <w:t xml:space="preserve">‘</w:t>
+      </w:r>
+      <w:r>
+        <w:t xml:space="preserve">0</w:t>
+      </w:r>
+      <w:r>
+        <w:t xml:space="preserve">’</w:t>
+      </w:r>
+      <w:r>
+        <w:t xml:space="preserve"> </w:t>
+      </w:r>
+      <w:r>
+        <w:t xml:space="preserve">was</w:t>
+      </w:r>
+      <w:r>
+        <w:t xml:space="preserve"> </w:t>
+      </w:r>
+      <w:r>
+        <w:t xml:space="preserve">‘</w:t>
+      </w:r>
+      <w:r>
+        <w:t xml:space="preserve">Not available or not mentioned in the publication</w:t>
+      </w:r>
+      <w:r>
+        <w:t xml:space="preserve">’</w:t>
+      </w:r>
+      <w:r>
+        <w:t xml:space="preserve">;</w:t>
+      </w:r>
+      <w:r>
+        <w:t xml:space="preserve"> </w:t>
+      </w:r>
+      <w:r>
+        <w:t xml:space="preserve">‘</w:t>
+      </w:r>
+      <w:r>
+        <w:t xml:space="preserve">1</w:t>
+      </w:r>
+      <w:r>
+        <w:t xml:space="preserve">’</w:t>
+      </w:r>
+      <w:r>
+        <w:t xml:space="preserve"> </w:t>
+      </w:r>
+      <w:r>
+        <w:t xml:space="preserve">was</w:t>
+      </w:r>
+      <w:r>
+        <w:t xml:space="preserve"> </w:t>
+      </w:r>
+      <w:r>
+        <w:t xml:space="preserve">‘</w:t>
+      </w:r>
+      <w:r>
+        <w:t xml:space="preserve">Software mentioned by name only</w:t>
+      </w:r>
+      <w:r>
+        <w:t xml:space="preserve">’</w:t>
+      </w:r>
+      <w:r>
+        <w:t xml:space="preserve">;</w:t>
+      </w:r>
+      <w:r>
+        <w:t xml:space="preserve"> </w:t>
+      </w:r>
+      <w:r>
+        <w:t xml:space="preserve">‘</w:t>
+      </w:r>
+      <w:r>
+        <w:t xml:space="preserve">2</w:t>
+      </w:r>
+      <w:r>
+        <w:t xml:space="preserve">’</w:t>
+      </w:r>
+      <w:r>
+        <w:t xml:space="preserve"> </w:t>
+      </w:r>
+      <w:r>
+        <w:t xml:space="preserve">was</w:t>
+      </w:r>
+      <w:r>
+        <w:t xml:space="preserve"> </w:t>
+      </w:r>
+      <w:r>
+        <w:t xml:space="preserve">‘</w:t>
+      </w:r>
+      <w:r>
+        <w:t xml:space="preserve">Software cited with version number</w:t>
+      </w:r>
+      <w:r>
+        <w:t xml:space="preserve">’</w:t>
+      </w:r>
+      <w:r>
+        <w:t xml:space="preserve">; and</w:t>
+      </w:r>
+      <w:r>
+        <w:t xml:space="preserve"> </w:t>
+      </w:r>
+      <w:r>
+        <w:t xml:space="preserve">‘</w:t>
+      </w:r>
+      <w:r>
+        <w:t xml:space="preserve">3</w:t>
+      </w:r>
+      <w:r>
+        <w:t xml:space="preserve">’</w:t>
+      </w:r>
+      <w:r>
+        <w:t xml:space="preserve"> </w:t>
+      </w:r>
+      <w:r>
+        <w:t xml:space="preserve">was</w:t>
+      </w:r>
+      <w:r>
+        <w:t xml:space="preserve"> </w:t>
+      </w:r>
+      <w:r>
+        <w:t xml:space="preserve">‘</w:t>
+      </w:r>
+      <w:r>
+        <w:t xml:space="preserve">All software components (SAS PROCs, R, Julia or Python packages, etc.) cited</w:t>
+      </w:r>
+      <w:r>
+        <w:t xml:space="preserve">’</w:t>
+      </w:r>
+      <w:r>
+        <w:t xml:space="preserve">;</w:t>
+      </w:r>
+      <w:r>
+        <w:t xml:space="preserve"> </w:t>
+      </w:r>
+      <w:r>
+        <w:t xml:space="preserve">‘</w:t>
+      </w:r>
+      <w:r>
+        <w:t xml:space="preserve">NA</w:t>
+      </w:r>
+      <w:r>
+        <w:t xml:space="preserve">’</w:t>
+      </w:r>
+      <w:r>
+        <w:t xml:space="preserve"> </w:t>
+      </w:r>
+      <w:r>
+        <w:t xml:space="preserve">indicates that no specialised software was necessary or used. (iv) shows</w:t>
+      </w:r>
+      <w:r>
+        <w:t xml:space="preserve"> </w:t>
+      </w:r>
+      <w:r>
+        <w:t xml:space="preserve">‘</w:t>
+      </w:r>
+      <w:r>
+        <w:t xml:space="preserve">Data availability,</w:t>
+      </w:r>
+      <w:r>
+        <w:t xml:space="preserve">’</w:t>
+      </w:r>
+      <w:r>
+        <w:t xml:space="preserve"> </w:t>
+      </w:r>
+      <w:r>
+        <w:t xml:space="preserve">where</w:t>
+      </w:r>
+      <w:r>
+        <w:t xml:space="preserve"> </w:t>
+      </w:r>
+      <w:r>
+        <w:t xml:space="preserve">‘</w:t>
+      </w:r>
+      <w:r>
+        <w:t xml:space="preserve">0</w:t>
+      </w:r>
+      <w:r>
+        <w:t xml:space="preserve">’</w:t>
+      </w:r>
+      <w:r>
+        <w:t xml:space="preserve"> </w:t>
+      </w:r>
+      <w:r>
+        <w:t xml:space="preserve">was</w:t>
+      </w:r>
+      <w:r>
+        <w:t xml:space="preserve"> </w:t>
+      </w:r>
+      <w:r>
+        <w:t xml:space="preserve">‘</w:t>
+      </w:r>
+      <w:r>
+        <w:t xml:space="preserve">Not available or not mentioned in the publication</w:t>
+      </w:r>
+      <w:r>
+        <w:t xml:space="preserve">’</w:t>
+      </w:r>
+      <w:r>
+        <w:t xml:space="preserve">;</w:t>
+      </w:r>
+      <w:r>
+        <w:t xml:space="preserve"> </w:t>
+      </w:r>
+      <w:r>
+        <w:t xml:space="preserve">‘</w:t>
+      </w:r>
+      <w:r>
+        <w:t xml:space="preserve">1</w:t>
+      </w:r>
+      <w:r>
+        <w:t xml:space="preserve">’</w:t>
+      </w:r>
+      <w:r>
+        <w:t xml:space="preserve"> </w:t>
+      </w:r>
+      <w:r>
+        <w:t xml:space="preserve">was</w:t>
+      </w:r>
+      <w:r>
+        <w:t xml:space="preserve"> </w:t>
+      </w:r>
+      <w:r>
+        <w:t xml:space="preserve">‘</w:t>
+      </w:r>
+      <w:r>
+        <w:t xml:space="preserve">Available upon request to the author; ’2</w:t>
+      </w:r>
+      <w:r>
+        <w:t xml:space="preserve">’</w:t>
+      </w:r>
+      <w:r>
+        <w:t xml:space="preserve"> </w:t>
+      </w:r>
+      <w:r>
+        <w:t xml:space="preserve">was</w:t>
+      </w:r>
+      <w:r>
+        <w:t xml:space="preserve"> </w:t>
+      </w:r>
+      <w:r>
+        <w:t xml:space="preserve">‘</w:t>
+      </w:r>
+      <w:r>
+        <w:t xml:space="preserve">Online, but inconvenient or non-permanent (e.g., login needed, paywall, FTP server, personal lab website that may disappear, or may have already disappeared)</w:t>
+      </w:r>
+      <w:r>
+        <w:t xml:space="preserve">’</w:t>
+      </w:r>
+      <w:r>
+        <w:t xml:space="preserve">; and</w:t>
+      </w:r>
+      <w:r>
+        <w:t xml:space="preserve"> </w:t>
+      </w:r>
+      <w:r>
+        <w:t xml:space="preserve">‘</w:t>
+      </w:r>
+      <w:r>
+        <w:t xml:space="preserve">3</w:t>
+      </w:r>
+      <w:r>
+        <w:t xml:space="preserve">’</w:t>
+      </w:r>
+      <w:r>
+        <w:t xml:space="preserve"> </w:t>
+      </w:r>
+      <w:r>
+        <w:t xml:space="preserve">was</w:t>
+      </w:r>
+      <w:r>
+        <w:t xml:space="preserve"> </w:t>
+      </w:r>
+      <w:r>
+        <w:t xml:space="preserve">‘</w:t>
+      </w:r>
+      <w:r>
+        <w:t xml:space="preserve">Freely available online to anonymous users for foreseeable future (e.g., archived using Zenodo, dataverse or university library or some other proper archiving system)</w:t>
+      </w:r>
+      <w:r>
+        <w:t xml:space="preserve">’</w:t>
+      </w:r>
+      <w:r>
+        <w:t xml:space="preserve">;</w:t>
+      </w:r>
+      <w:r>
+        <w:t xml:space="preserve"> </w:t>
+      </w:r>
+      <w:r>
+        <w:t xml:space="preserve">‘</w:t>
+      </w:r>
+      <w:r>
+        <w:t xml:space="preserve">NA</w:t>
+      </w:r>
+      <w:r>
+        <w:t xml:space="preserve">’</w:t>
+      </w:r>
+      <w:r>
+        <w:t xml:space="preserve"> </w:t>
+      </w:r>
+      <w:r>
+        <w:t xml:space="preserve">indicates that no data were generated, e.g. a methods paper.</w:t>
+      </w:r>
+    </w:p>
+    <w:p>
+      <w:r>
+        <w:br w:type="page"/>
+      </w:r>
+    </w:p>
+    <w:p>
+      <w:pPr>
+        <w:pStyle w:val="CaptionedFigure"/>
+      </w:pPr>
+      <w:r>
+        <w:drawing>
+          <wp:inline>
+            <wp:extent cx="0" cy="0"/>
+            <wp:effectExtent b="0" l="0" r="0" t="0"/>
+            <wp:docPr descr="Figure 2: An example of an open and reproducible research workflow. Starting with the question, determine the methodology, describe it, make it available and cite it. Data are used in analysis and any binary files or code are made available as supplements to the manuscript. Source code and raw data are made available in a public repository, preferably with version control for tracking changes through time, and a DOI for final released products." title="" id="1" name="Picture"/>
+            <a:graphic>
+              <a:graphicData uri="http://schemas.openxmlformats.org/drawingml/2006/picture">
+                <pic:pic>
+                  <pic:nvPicPr>
+                    <pic:cNvPr descr="../figures/Sparks%20et%20al%20Figure%202.eps" id="0" name="Picture"/>
+                    <pic:cNvPicPr>
+                      <a:picLocks noChangeArrowheads="1" noChangeAspect="1"/>
+                    </pic:cNvPicPr>
+                  </pic:nvPicPr>
+                  <pic:blipFill>
+                    <a:blip r:embed="rId102"/>
+                    <a:stretch>
+                      <a:fillRect/>
+                    </a:stretch>
+                  </pic:blipFill>
+                  <pic:spPr bwMode="auto">
+                    <a:xfrm>
+                      <a:off x="0" y="0"/>
+                      <a:ext cx="0" cy="0"/>
+                    </a:xfrm>
+                    <a:prstGeom prst="rect">
+                      <a:avLst/>
+                    </a:prstGeom>
+                    <a:noFill/>
+                    <a:ln w="9525">
+                      <a:noFill/>
+                      <a:headEnd/>
+                      <a:tailEnd/>
+                    </a:ln>
+                  </pic:spPr>
+                </pic:pic>
+              </a:graphicData>
+            </a:graphic>
+          </wp:inline>
+        </w:drawing>
+      </w:r>
+    </w:p>
+    <w:p>
+      <w:pPr>
+        <w:pStyle w:val="ImageCaption"/>
+      </w:pPr>
+      <w:r>
         <w:t xml:space="preserve">Figure 2: An example of an open and reproducible research workflow. Starting with the question, determine the methodology, describe it, make it available and cite it. Data are used in analysis and any binary files or code are made available as supplements to the manuscript. Source code and raw data are made available in a public repository, preferably with version control for tracking changes through time, and a DOI for final released products.</w:t>
       </w:r>
     </w:p>
@@ -8812,8 +8866,8 @@
         <w:br w:type="page"/>
       </w:r>
     </w:p>
-    <w:bookmarkEnd w:id="102"/>
-    <w:bookmarkStart w:id="103" w:name="colophon"/>
+    <w:bookmarkEnd w:id="103"/>
+    <w:bookmarkStart w:id="104" w:name="colophon"/>
     <w:p>
       <w:pPr>
         <w:pStyle w:val="Heading1"/>
@@ -8864,7 +8918,7 @@
           <m:t>:</m:t>
         </m:r>
         <m:r>
-          <m:t>01</m:t>
+          <m:t>11</m:t>
         </m:r>
         <m:r>
           <m:rPr>
@@ -8873,7 +8927,7 @@
           <m:t>:</m:t>
         </m:r>
         <m:r>
-          <m:t>18</m:t>
+          <m:t>55</m:t>
         </m:r>
       </m:oMath>
       <w:r>
@@ -9723,7 +9777,7 @@
         <w:t xml:space="preserve">#&gt; Head:     [eed20f6] 2021-06-22: Update Kaique's middle initial per his preferences</w:t>
       </w:r>
     </w:p>
-    <w:bookmarkEnd w:id="103"/>
+    <w:bookmarkEnd w:id="104"/>
     <w:sectPr>
       <w:headerReference r:id="rId10" w:type="even"/>
       <w:headerReference r:id="rId9" w:type="default"/>

</xml_diff>

<commit_message>
Rework the last two paragraphs. Ready for co-author comment now
</commit_message>
<xml_diff>
--- a/analysis/paper/paper.docx
+++ b/analysis/paper/paper.docx
@@ -1929,32 +1929,6 @@
         <w:t xml:space="preserve"> </w:t>
       </w:r>
       <w:r>
-        <w:t xml:space="preserve">One of the most important messages that we would like to share is that there is more to the work than just the paper.</w:t>
-      </w:r>
-      <w:r>
-        <w:t xml:space="preserve"> </w:t>
-      </w:r>
-      <w:r>
-        <w:t xml:space="preserve">Sharing materials detailing the analysis that was performed and documenting the data provide citable products and enhance the manuscript providing the reader with a richer set of information with which to understand the work that was performed.</w:t>
-      </w:r>
-      <w:r>
-        <w:t xml:space="preserve"> </w:t>
-      </w:r>
-      <w:r>
-        <w:t xml:space="preserve">This open sharing of code and data often leads to greater impact as work is cited if resources such as code or data are reused.</w:t>
-      </w:r>
-      <w:r>
-        <w:t xml:space="preserve"> </w:t>
-      </w:r>
-      <w:r>
-        <w:t xml:space="preserve">With mandates for openly sharing data becoming more common with funding agencies, we can and should embrace this and move the discipline forward and have a greater impact with our work.</w:t>
-      </w:r>
-    </w:p>
-    <w:p>
-      <w:pPr>
-        <w:pStyle w:val="BodyText"/>
-      </w:pPr>
-      <w:r>
         <w:t xml:space="preserve">As we prepared this letter, we became more aware of the urgent need to spread and establish an open science attitude and culture among plant pathologists.</w:t>
       </w:r>
       <w:r>
@@ -2003,6 +1977,66 @@
       <w:r>
         <w:t xml:space="preserve">We believe that adopting an attitude of open and collaborative science and using the best reproducibility practices in our daily work, directly benefits us as researchers.</w:t>
       </w:r>
+      <w:r>
+        <w:t xml:space="preserve"> </w:t>
+      </w:r>
+      <w:r>
+        <w:t xml:space="preserve">For example, between complicated analyses, reviews and revisions and questions years later about the data that was collected or analysis that was conducted, it is extremely beneficial to be able to easily reproduce your work quickly and easily.</w:t>
+      </w:r>
+      <w:r>
+        <w:t xml:space="preserve"> </w:t>
+      </w:r>
+      <w:r>
+        <w:t xml:space="preserve">This letter was drafted over the course of several years as the authors had time to devote to it.</w:t>
+      </w:r>
+      <w:r>
+        <w:t xml:space="preserve"> </w:t>
+      </w:r>
+      <w:r>
+        <w:t xml:space="preserve">Having everything in a reproducible framework made it easy to resume work and set-aside as necessary without losing information and having everything well-documented made it more simple to do this.</w:t>
+      </w:r>
+      <w:r>
+        <w:t xml:space="preserve"> </w:t>
+      </w:r>
+      <w:r>
+        <w:t xml:space="preserve">Second, it benefits the reviewer by aiding their understanding of the work done and gives them more materials to use to make suggestions for improvements when reviewing and the end-user or reader is better able to verify the validity of the methods used and recreate the analysis.</w:t>
+      </w:r>
+      <w:r>
+        <w:t xml:space="preserve"> </w:t>
+      </w:r>
+      <w:r>
+        <w:t xml:space="preserve">Perhaps more importantly, sharing these details help with knowledge transfer by showing other interested parties how something was done rather than simply describing it.</w:t>
+      </w:r>
+      <w:r>
+        <w:t xml:space="preserve"> </w:t>
+      </w:r>
+      <w:r>
+        <w:t xml:space="preserve">Lastly, openly sharing your work and making it discoverable can lead to new collaborations and synergistic ideas.</w:t>
+      </w:r>
+      <w:r>
+        <w:t xml:space="preserve"> </w:t>
+      </w:r>
+      <w:r>
+        <w:t xml:space="preserve">One of the most important messages that we would like to share is that there is more to the work than just the paper.</w:t>
+      </w:r>
+      <w:r>
+        <w:t xml:space="preserve"> </w:t>
+      </w:r>
+      <w:r>
+        <w:t xml:space="preserve">Sharing materials detailing the analysis that was performed and documenting the data provide citable products and enhance the manuscript providing the reader with a richer set of information with which to understand the work that was performed.</w:t>
+      </w:r>
+      <w:r>
+        <w:t xml:space="preserve"> </w:t>
+      </w:r>
+      <w:r>
+        <w:t xml:space="preserve">This open sharing of code and data often leads to greater impact as work is cited if resources such as code or data are reused.</w:t>
+      </w:r>
+      <w:r>
+        <w:t xml:space="preserve"> </w:t>
+      </w:r>
+      <w:r>
+        <w:t xml:space="preserve">With mandates for openly sharing data becoming more common with funding agencies, we can and should embrace this and move the discipline forward and have a greater impact with our work.</w:t>
+      </w:r>
     </w:p>
     <w:bookmarkEnd w:id="31"/>
     <w:bookmarkEnd w:id="32"/>
@@ -3474,12 +3508,94 @@
       </w:r>
     </w:p>
     <w:bookmarkEnd w:id="72"/>
-    <w:bookmarkStart w:id="74" w:name="ref-Miorini2018"/>
+    <w:bookmarkStart w:id="73" w:name="ref-Miorini2019"/>
     <w:p>
       <w:pPr>
         <w:pStyle w:val="Bibliography"/>
       </w:pPr>
       <w:r>
+        <w:t xml:space="preserve">Miorini, T. J. J., Kamvar, Z. N., Higgins, R. S., Raetano, C. G., Steadman, J. R., and Everhart, S. E. 2019. Differential aggressiveness of</w:t>
+      </w:r>
+      <w:r>
+        <w:t xml:space="preserve"> </w:t>
+      </w:r>
+      <w:r>
+        <w:rPr>
+          <w:iCs/>
+          <w:i/>
+        </w:rPr>
+        <w:t xml:space="preserve">Sclerotinia</w:t>
+      </w:r>
+      <w:r>
+        <w:rPr>
+          <w:iCs/>
+          <w:i/>
+        </w:rPr>
+        <w:t xml:space="preserve"> </w:t>
+      </w:r>
+      <w:r>
+        <w:rPr>
+          <w:iCs/>
+          <w:i/>
+        </w:rPr>
+        <w:t xml:space="preserve">sclerotiorum</w:t>
+      </w:r>
+      <w:r>
+        <w:t xml:space="preserve"> </w:t>
+      </w:r>
+      <w:r>
+        <w:t xml:space="preserve">isolates from</w:t>
+      </w:r>
+      <w:r>
+        <w:t xml:space="preserve"> </w:t>
+      </w:r>
+      <w:r>
+        <w:t xml:space="preserve">North</w:t>
+      </w:r>
+      <w:r>
+        <w:t xml:space="preserve"> </w:t>
+      </w:r>
+      <w:r>
+        <w:t xml:space="preserve">and</w:t>
+      </w:r>
+      <w:r>
+        <w:t xml:space="preserve"> </w:t>
+      </w:r>
+      <w:r>
+        <w:t xml:space="preserve">South</w:t>
+      </w:r>
+      <w:r>
+        <w:t xml:space="preserve"> </w:t>
+      </w:r>
+      <w:r>
+        <w:t xml:space="preserve">America</w:t>
+      </w:r>
+      <w:r>
+        <w:t xml:space="preserve"> </w:t>
+      </w:r>
+      <w:r>
+        <w:t xml:space="preserve">and partial host resistance in</w:t>
+      </w:r>
+      <w:r>
+        <w:t xml:space="preserve"> </w:t>
+      </w:r>
+      <w:r>
+        <w:t xml:space="preserve">Brazilian</w:t>
+      </w:r>
+      <w:r>
+        <w:t xml:space="preserve"> </w:t>
+      </w:r>
+      <w:r>
+        <w:t xml:space="preserve">soybean and dry bean cultivars. Tropical Plant Pathology. 44:73–81.</w:t>
+      </w:r>
+    </w:p>
+    <w:bookmarkEnd w:id="73"/>
+    <w:bookmarkStart w:id="75" w:name="ref-Miorini2018"/>
+    <w:p>
+      <w:pPr>
+        <w:pStyle w:val="Bibliography"/>
+      </w:pPr>
+      <w:r>
         <w:t xml:space="preserve">Miorini, T. J. J., Kamvar, Z. N., Higgins, R., Raetano, C. G., Steadman, J., and Everhart, S. E. 2018. Data and analysis for</w:t>
       </w:r>
       <w:r>
@@ -3521,7 +3637,7 @@
       <w:r>
         <w:t xml:space="preserve"> </w:t>
       </w:r>
-      <w:hyperlink r:id="rId73">
+      <w:hyperlink r:id="rId74">
         <w:r>
           <w:rPr>
             <w:rStyle w:val="Hyperlink"/>
@@ -3534,88 +3650,6 @@
       </w:r>
       <w:r>
         <w:t xml:space="preserve">[Accessed July 29, 2020].</w:t>
-      </w:r>
-    </w:p>
-    <w:bookmarkEnd w:id="74"/>
-    <w:bookmarkStart w:id="75" w:name="ref-Miorini2019"/>
-    <w:p>
-      <w:pPr>
-        <w:pStyle w:val="Bibliography"/>
-      </w:pPr>
-      <w:r>
-        <w:t xml:space="preserve">Miorini, T. J. J., Kamvar, Z. N., Higgins, R. S., Raetano, C. G., Steadman, J. R., and Everhart, S. E. 2019. Differential aggressiveness of</w:t>
-      </w:r>
-      <w:r>
-        <w:t xml:space="preserve"> </w:t>
-      </w:r>
-      <w:r>
-        <w:rPr>
-          <w:iCs/>
-          <w:i/>
-        </w:rPr>
-        <w:t xml:space="preserve">Sclerotinia</w:t>
-      </w:r>
-      <w:r>
-        <w:rPr>
-          <w:iCs/>
-          <w:i/>
-        </w:rPr>
-        <w:t xml:space="preserve"> </w:t>
-      </w:r>
-      <w:r>
-        <w:rPr>
-          <w:iCs/>
-          <w:i/>
-        </w:rPr>
-        <w:t xml:space="preserve">sclerotiorum</w:t>
-      </w:r>
-      <w:r>
-        <w:t xml:space="preserve"> </w:t>
-      </w:r>
-      <w:r>
-        <w:t xml:space="preserve">isolates from</w:t>
-      </w:r>
-      <w:r>
-        <w:t xml:space="preserve"> </w:t>
-      </w:r>
-      <w:r>
-        <w:t xml:space="preserve">North</w:t>
-      </w:r>
-      <w:r>
-        <w:t xml:space="preserve"> </w:t>
-      </w:r>
-      <w:r>
-        <w:t xml:space="preserve">and</w:t>
-      </w:r>
-      <w:r>
-        <w:t xml:space="preserve"> </w:t>
-      </w:r>
-      <w:r>
-        <w:t xml:space="preserve">South</w:t>
-      </w:r>
-      <w:r>
-        <w:t xml:space="preserve"> </w:t>
-      </w:r>
-      <w:r>
-        <w:t xml:space="preserve">America</w:t>
-      </w:r>
-      <w:r>
-        <w:t xml:space="preserve"> </w:t>
-      </w:r>
-      <w:r>
-        <w:t xml:space="preserve">and partial host resistance in</w:t>
-      </w:r>
-      <w:r>
-        <w:t xml:space="preserve"> </w:t>
-      </w:r>
-      <w:r>
-        <w:t xml:space="preserve">Brazilian</w:t>
-      </w:r>
-      <w:r>
-        <w:t xml:space="preserve"> </w:t>
-      </w:r>
-      <w:r>
-        <w:t xml:space="preserve">soybean and dry bean cultivars. Tropical Plant Pathology. 44:73–81.</w:t>
       </w:r>
     </w:p>
     <w:bookmarkEnd w:id="75"/>
@@ -3960,11 +3994,11 @@
       <w:r>
         <w:t xml:space="preserve"> </w:t>
       </w:r>
-      <w:bookmarkStart w:id="d881db96-baac-44a0-b148-94bce39726fa" w:name="tab:journals"/>
+      <w:bookmarkStart w:id="0b0f6e56-9188-485d-8d13-14f0427abd0a" w:name="tab:journals"/>
       <w:r>
         <w:t xml:space="preserve">Journal titles selected for inclusion and the number (n) of articles from each journal that were evaluated.</w:t>
       </w:r>
-      <w:bookmarkEnd w:id="d881db96-baac-44a0-b148-94bce39726fa"/>
+      <w:bookmarkEnd w:id="0b0f6e56-9188-485d-8d13-14f0427abd0a"/>
     </w:p>
     <w:tbl xmlns:w="http://schemas.openxmlformats.org/wordprocessingml/2006/main" xmlns:r="http://schemas.openxmlformats.org/officeDocument/2006/relationships" xmlns:w14="http://schemas.microsoft.com/office/word/2010/wordml" xmlns:wp="http://schemas.openxmlformats.org/drawingml/2006/wordprocessingDrawing" xmlns:a="http://schemas.openxmlformats.org/drawingml/2006/main" xmlns:pic="http://schemas.openxmlformats.org/drawingml/2006/picture">
       <w:tblPr>
@@ -5412,11 +5446,11 @@
       <w:r>
         <w:t xml:space="preserve"> </w:t>
       </w:r>
-      <w:bookmarkStart w:id="a119b6b5-cdc4-4076-8f19-f6faa4ad0bd1" w:name="tab:software-used"/>
+      <w:bookmarkStart w:id="f3379b78-dd8a-41ca-9c69-58b9f9df750a" w:name="tab:software-used"/>
       <w:r>
         <w:t xml:space="preserve">The top ten sofware programs that were found to be used in the papers that were surveyed.</w:t>
       </w:r>
-      <w:bookmarkEnd w:id="a119b6b5-cdc4-4076-8f19-f6faa4ad0bd1"/>
+      <w:bookmarkEnd w:id="f3379b78-dd8a-41ca-9c69-58b9f9df750a"/>
     </w:p>
     <w:tbl xmlns:w="http://schemas.openxmlformats.org/wordprocessingml/2006/main" xmlns:r="http://schemas.openxmlformats.org/officeDocument/2006/relationships" xmlns:w14="http://schemas.microsoft.com/office/word/2010/wordml" xmlns:wp="http://schemas.openxmlformats.org/drawingml/2006/wordprocessingDrawing" xmlns:a="http://schemas.openxmlformats.org/drawingml/2006/main" xmlns:pic="http://schemas.openxmlformats.org/drawingml/2006/picture">
       <w:tblPr>
@@ -6352,11 +6386,11 @@
       <w:r>
         <w:t xml:space="preserve"> </w:t>
       </w:r>
-      <w:bookmarkStart w:id="529c2d05-0375-46f7-bd46-598737e1cd4f" w:name="tab:scoring"/>
+      <w:bookmarkStart w:id="88823eae-5123-4b33-ad77-61f7f55e774f" w:name="tab:scoring"/>
       <w:r>
         <w:t xml:space="preserve">Articles were scored in four areas for reproducibility on a scale of '0' to '3' by four independent assessors to rank articles in each of four areas, 'Computational methods availability', 'Data availability', 'Software availability' and 'Software citation'.</w:t>
       </w:r>
-      <w:bookmarkEnd w:id="529c2d05-0375-46f7-bd46-598737e1cd4f"/>
+      <w:bookmarkEnd w:id="88823eae-5123-4b33-ad77-61f7f55e774f"/>
     </w:p>
     <w:tbl xmlns:w="http://schemas.openxmlformats.org/wordprocessingml/2006/main" xmlns:r="http://schemas.openxmlformats.org/officeDocument/2006/relationships" xmlns:w14="http://schemas.microsoft.com/office/word/2010/wordml" xmlns:wp="http://schemas.openxmlformats.org/drawingml/2006/wordprocessingDrawing" xmlns:a="http://schemas.openxmlformats.org/drawingml/2006/main" xmlns:pic="http://schemas.openxmlformats.org/drawingml/2006/picture">
       <w:tblPr>
@@ -8906,10 +8940,10 @@
           <m:t>−</m:t>
         </m:r>
         <m:r>
-          <m:t>23</m:t>
+          <m:t>24</m:t>
         </m:r>
         <m:r>
-          <m:t>20</m:t>
+          <m:t>15</m:t>
         </m:r>
         <m:r>
           <m:rPr>
@@ -8918,7 +8952,7 @@
           <m:t>:</m:t>
         </m:r>
         <m:r>
-          <m:t>11</m:t>
+          <m:t>09</m:t>
         </m:r>
         <m:r>
           <m:rPr>
@@ -8927,7 +8961,7 @@
           <m:t>:</m:t>
         </m:r>
         <m:r>
-          <m:t>55</m:t>
+          <m:t>33</m:t>
         </m:r>
       </m:oMath>
       <w:r>
@@ -9035,7 +9069,7 @@
         <w:rPr>
           <w:rStyle w:val="VerbatimChar"/>
         </w:rPr>
-        <w:t xml:space="preserve">#&gt;  date     2021-06-23                  </w:t>
+        <w:t xml:space="preserve">#&gt;  date     2021-06-24                  </w:t>
       </w:r>
       <w:r>
         <w:br/>
@@ -9071,7 +9105,7 @@
         <w:rPr>
           <w:rStyle w:val="VerbatimChar"/>
         </w:rPr>
-        <w:t xml:space="preserve">#&gt;  assertthat                           0.2.1   2019-03-21 [2] CRAN (R 4.1.0)</w:t>
+        <w:t xml:space="preserve">#&gt;  assertthat                           0.2.1   2019-03-21 [1] CRAN (R 4.1.0)</w:t>
       </w:r>
       <w:r>
         <w:br/>
@@ -9125,7 +9159,7 @@
         <w:rPr>
           <w:rStyle w:val="VerbatimChar"/>
         </w:rPr>
-        <w:t xml:space="preserve">#&gt;  curl                                 4.3.1   2021-04-30 [1] CRAN (R 4.1.0)</w:t>
+        <w:t xml:space="preserve">#&gt;  curl                                 4.3.2   2021-06-23 [1] CRAN (R 4.1.0)</w:t>
       </w:r>
       <w:r>
         <w:br/>
@@ -9152,7 +9186,7 @@
         <w:rPr>
           <w:rStyle w:val="VerbatimChar"/>
         </w:rPr>
-        <w:t xml:space="preserve">#&gt;  DiagrammeR                         * 1.0.6.1 2020-05-08 [2] CRAN (R 4.1.0)</w:t>
+        <w:t xml:space="preserve">#&gt;  DiagrammeR                         * 1.0.6.1 2020-05-08 [1] CRAN (R 4.1.0)</w:t>
       </w:r>
       <w:r>
         <w:br/>
@@ -9161,7 +9195,7 @@
         <w:rPr>
           <w:rStyle w:val="VerbatimChar"/>
         </w:rPr>
-        <w:t xml:space="preserve">#&gt;  DiagrammeRsvg                      * 0.1     2016-02-04 [2] CRAN (R 4.1.0)</w:t>
+        <w:t xml:space="preserve">#&gt;  DiagrammeRsvg                      * 0.1     2016-02-04 [1] CRAN (R 4.1.0)</w:t>
       </w:r>
       <w:r>
         <w:br/>
@@ -9206,7 +9240,7 @@
         <w:rPr>
           <w:rStyle w:val="VerbatimChar"/>
         </w:rPr>
-        <w:t xml:space="preserve">#&gt;  extrafont                            0.17    2014-12-08 [2] CRAN (R 4.1.0)</w:t>
+        <w:t xml:space="preserve">#&gt;  extrafont                            0.17    2014-12-08 [1] CRAN (R 4.1.0)</w:t>
       </w:r>
       <w:r>
         <w:br/>
@@ -9215,7 +9249,7 @@
         <w:rPr>
           <w:rStyle w:val="VerbatimChar"/>
         </w:rPr>
-        <w:t xml:space="preserve">#&gt;  extrafontdb                          1.0     2012-06-11 [2] CRAN (R 4.1.0)</w:t>
+        <w:t xml:space="preserve">#&gt;  extrafontdb                          1.0     2012-06-11 [1] CRAN (R 4.1.0)</w:t>
       </w:r>
       <w:r>
         <w:br/>
@@ -9242,7 +9276,7 @@
         <w:rPr>
           <w:rStyle w:val="VerbatimChar"/>
         </w:rPr>
-        <w:t xml:space="preserve">#&gt;  flextable                          * 0.6.6   2021-05-17 [2] CRAN (R 4.1.0)</w:t>
+        <w:t xml:space="preserve">#&gt;  flextable                          * 0.6.6   2021-05-17 [1] CRAN (R 4.1.0)</w:t>
       </w:r>
       <w:r>
         <w:br/>
@@ -9251,7 +9285,7 @@
         <w:rPr>
           <w:rStyle w:val="VerbatimChar"/>
         </w:rPr>
-        <w:t xml:space="preserve">#&gt;  gdtools                              0.2.3   2021-01-06 [2] CRAN (R 4.1.0)</w:t>
+        <w:t xml:space="preserve">#&gt;  gdtools                              0.2.3   2021-01-06 [1] CRAN (R 4.1.0)</w:t>
       </w:r>
       <w:r>
         <w:br/>
@@ -9323,7 +9357,7 @@
         <w:rPr>
           <w:rStyle w:val="VerbatimChar"/>
         </w:rPr>
-        <w:t xml:space="preserve">#&gt;  janitor                            * 2.1.0   2021-01-05 [2] CRAN (R 4.1.0)</w:t>
+        <w:t xml:space="preserve">#&gt;  janitor                            * 2.1.0   2021-01-05 [1] CRAN (R 4.1.0)</w:t>
       </w:r>
       <w:r>
         <w:br/>
@@ -9395,7 +9429,7 @@
         <w:rPr>
           <w:rStyle w:val="VerbatimChar"/>
         </w:rPr>
-        <w:t xml:space="preserve">#&gt;  officer                            * 0.3.18  2021-04-02 [2] CRAN (R 4.1.0)</w:t>
+        <w:t xml:space="preserve">#&gt;  officer                            * 0.3.18  2021-04-02 [1] CRAN (R 4.1.0)</w:t>
       </w:r>
       <w:r>
         <w:br/>
@@ -9404,7 +9438,7 @@
         <w:rPr>
           <w:rStyle w:val="VerbatimChar"/>
         </w:rPr>
-        <w:t xml:space="preserve">#&gt;  patchwork                          * 1.1.1   2020-12-17 [2] CRAN (R 4.1.0)</w:t>
+        <w:t xml:space="preserve">#&gt;  patchwork                          * 1.1.1   2020-12-17 [1] CRAN (R 4.1.0)</w:t>
       </w:r>
       <w:r>
         <w:br/>
@@ -9476,6 +9510,15 @@
         <w:rPr>
           <w:rStyle w:val="VerbatimChar"/>
         </w:rPr>
+        <w:t xml:space="preserve">#&gt;  readODS                              1.7.0   2020-07-10 [1] CRAN (R 4.1.0)</w:t>
+      </w:r>
+      <w:r>
+        <w:br/>
+      </w:r>
+      <w:r>
+        <w:rPr>
+          <w:rStyle w:val="VerbatimChar"/>
+        </w:rPr>
         <w:t xml:space="preserve">#&gt;  readr                                1.4.0   2020-10-05 [1] CRAN (R 4.1.0)</w:t>
       </w:r>
       <w:r>
@@ -9485,7 +9528,7 @@
         <w:rPr>
           <w:rStyle w:val="VerbatimChar"/>
         </w:rPr>
-        <w:t xml:space="preserve">#&gt;  Reproducibility.in.Plant.Pathology * 0.0.1-1 2021-06-11 [1] local         </w:t>
+        <w:t xml:space="preserve">#&gt;  Reproducibility.in.Plant.Pathology * 0.0.1-2 2021-06-14 [1] local         </w:t>
       </w:r>
       <w:r>
         <w:br/>
@@ -9521,7 +9564,7 @@
         <w:rPr>
           <w:rStyle w:val="VerbatimChar"/>
         </w:rPr>
-        <w:t xml:space="preserve">#&gt;  rsvg                               * 2.1.2   2021-05-03 [2] CRAN (R 4.1.0)</w:t>
+        <w:t xml:space="preserve">#&gt;  rsvg                               * 2.1.2   2021-05-03 [1] CRAN (R 4.1.0)</w:t>
       </w:r>
       <w:r>
         <w:br/>
@@ -9530,7 +9573,7 @@
         <w:rPr>
           <w:rStyle w:val="VerbatimChar"/>
         </w:rPr>
-        <w:t xml:space="preserve">#&gt;  Rttf2pt1                             1.3.8   2020-01-10 [2] CRAN (R 4.1.0)</w:t>
+        <w:t xml:space="preserve">#&gt;  Rttf2pt1                             1.3.8   2020-01-10 [1] CRAN (R 4.1.0)</w:t>
       </w:r>
       <w:r>
         <w:br/>
@@ -9557,7 +9600,7 @@
         <w:rPr>
           <w:rStyle w:val="VerbatimChar"/>
         </w:rPr>
-        <w:t xml:space="preserve">#&gt;  snakecase                            0.11.0  2019-05-25 [2] CRAN (R 4.1.0)</w:t>
+        <w:t xml:space="preserve">#&gt;  snakecase                            0.11.0  2019-05-25 [1] CRAN (R 4.1.0)</w:t>
       </w:r>
       <w:r>
         <w:br/>
@@ -9584,7 +9627,7 @@
         <w:rPr>
           <w:rStyle w:val="VerbatimChar"/>
         </w:rPr>
-        <w:t xml:space="preserve">#&gt;  systemfonts                          1.0.2   2021-05-11 [2] CRAN (R 4.1.0)</w:t>
+        <w:t xml:space="preserve">#&gt;  systemfonts                          1.0.2   2021-05-11 [1] CRAN (R 4.1.0)</w:t>
       </w:r>
       <w:r>
         <w:br/>
@@ -9638,7 +9681,7 @@
         <w:rPr>
           <w:rStyle w:val="VerbatimChar"/>
         </w:rPr>
-        <w:t xml:space="preserve">#&gt;  uuid                                 0.1-4   2020-02-26 [2] CRAN (R 4.1.0)</w:t>
+        <w:t xml:space="preserve">#&gt;  uuid                                 0.1-4   2020-02-26 [1] CRAN (R 4.1.0)</w:t>
       </w:r>
       <w:r>
         <w:br/>
@@ -9665,7 +9708,7 @@
         <w:rPr>
           <w:rStyle w:val="VerbatimChar"/>
         </w:rPr>
-        <w:t xml:space="preserve">#&gt;  visNetwork                           2.0.9   2019-12-06 [2] CRAN (R 4.1.0)</w:t>
+        <w:t xml:space="preserve">#&gt;  visNetwork                           2.0.9   2019-12-06 [1] CRAN (R 4.1.0)</w:t>
       </w:r>
       <w:r>
         <w:br/>
@@ -9756,7 +9799,7 @@
         <w:rPr>
           <w:rStyle w:val="VerbatimChar"/>
         </w:rPr>
-        <w:t xml:space="preserve">#&gt; Local:    main /Users/adamsparks/Development/GitHub/OpenPlantPathology/Reproducibility_in_Plant_Pathology</w:t>
+        <w:t xml:space="preserve">#&gt; Local:    main /Users/adamsparks/OneDrive - Department of Primary Industries and Regional Development/Development/GitHub/OpenPlantPath/Reproducibility_in_Plant_Pathology</w:t>
       </w:r>
       <w:r>
         <w:br/>
@@ -9774,7 +9817,7 @@
         <w:rPr>
           <w:rStyle w:val="VerbatimChar"/>
         </w:rPr>
-        <w:t xml:space="preserve">#&gt; Head:     [eed20f6] 2021-06-22: Update Kaique's middle initial per his preferences</w:t>
+        <w:t xml:space="preserve">#&gt; Head:     [0c0d39f] 2021-06-16: Remove reproducibility score table as it duplicates figure 2</w:t>
       </w:r>
     </w:p>
     <w:bookmarkEnd w:id="104"/>

</xml_diff>

<commit_message>
Reknit paper with proper references and figure file paths
</commit_message>
<xml_diff>
--- a/analysis/paper/paper.docx
+++ b/analysis/paper/paper.docx
@@ -494,20 +494,7 @@
         <w:t xml:space="preserve"> </w:t>
       </w:r>
       <w:r>
-        <w:t xml:space="preserve">(Tiwari et al. 2021; Eckert et al. 2020;</w:t>
-      </w:r>
-      <w:r>
-        <w:t xml:space="preserve"> </w:t>
-      </w:r>
-      <w:r>
-        <w:rPr>
-          <w:bCs/>
-          <w:b/>
-        </w:rPr>
-        <w:t xml:space="preserve">Dienlin2020?</w:t>
-      </w:r>
-      <w:r>
-        <w:t xml:space="preserve">; Preeyanon et al. 2018; Wallach et al. 2018; Baker 2016; Iqbal et al. 2016; Editors at Nature 2016; Patil et al. 2016; Weissgerber et al. 2016; Brunsdon 2015; Sweedler 2015; Fitzjohn et al. 2014; Ioannidis 2014; Fidler and Gordon 2013; Stodden et al. 2013)</w:t>
+        <w:t xml:space="preserve">(Tiwari et al. 2021; Eckert et al. 2020; Dienlin et al. 2020; Preeyanon et al. 2018; Wallach et al. 2018; Baker 2016; Iqbal et al. 2016; Editors at Nature 2016; Patil et al. 2016; Weissgerber et al. 2016; Brunsdon 2015; Sweedler 2015; Fitzjohn et al. 2014; Ioannidis 2014; Fidler and Gordon 2013; Stodden et al. 2013)</w:t>
       </w:r>
       <w:r>
         <w:t xml:space="preserve"> </w:t>
@@ -3023,27 +3010,23 @@
       </w:r>
     </w:p>
     <w:bookmarkEnd w:id="51"/>
-    <w:bookmarkStart w:id="53" w:name="ref-DelPonte2020"/>
+    <w:bookmarkStart w:id="52" w:name="ref-DelPonte2020"/>
     <w:p>
       <w:pPr>
         <w:pStyle w:val="Bibliography"/>
       </w:pPr>
       <w:r>
-        <w:t xml:space="preserve">Del Ponte, E. M. 2020. Towards a more open and transparent plant pathology research. Tropical Plant Pathology. 45:361–362 Available at:</w:t>
-      </w:r>
-      <w:r>
-        <w:t xml:space="preserve"> </w:t>
-      </w:r>
-      <w:hyperlink r:id="rId52">
-        <w:r>
-          <w:rPr>
-            <w:rStyle w:val="Hyperlink"/>
-          </w:rPr>
-          <w:t xml:space="preserve">https://doi.org/10.1007/s40858-020-00388-z</w:t>
-        </w:r>
-      </w:hyperlink>
-      <w:r>
-        <w:t xml:space="preserve">.</w:t>
+        <w:t xml:space="preserve">Del Ponte, E. M. 2020. Towards a more open and transparent plant pathology research. Tropical Plant Pathology. 45:361–362.</w:t>
+      </w:r>
+    </w:p>
+    <w:bookmarkEnd w:id="52"/>
+    <w:bookmarkStart w:id="53" w:name="ref-Dienlin2020"/>
+    <w:p>
+      <w:pPr>
+        <w:pStyle w:val="Bibliography"/>
+      </w:pPr>
+      <w:r>
+        <w:t xml:space="preserve">Dienlin, T., Johannes, N., Bowman, N. D., Masur, P. K., Engesser, S., Kümpel, A. S., et al. 2020. An agenda for open science in communication. Journal of Communication. 71:1–26.</w:t>
       </w:r>
     </w:p>
     <w:bookmarkEnd w:id="53"/>
@@ -8966,7 +8949,7 @@
           <m:t>−</m:t>
         </m:r>
         <m:r>
-          <m:t>06</m:t>
+          <m:t>07</m:t>
         </m:r>
         <m:r>
           <m:rPr>
@@ -8975,10 +8958,10 @@
           <m:t>−</m:t>
         </m:r>
         <m:r>
-          <m:t>24</m:t>
+          <m:t>02</m:t>
         </m:r>
         <m:r>
-          <m:t>15</m:t>
+          <m:t>13</m:t>
         </m:r>
         <m:r>
           <m:rPr>
@@ -8987,7 +8970,7 @@
           <m:t>:</m:t>
         </m:r>
         <m:r>
-          <m:t>56</m:t>
+          <m:t>33</m:t>
         </m:r>
         <m:r>
           <m:rPr>
@@ -8996,7 +8979,7 @@
           <m:t>:</m:t>
         </m:r>
         <m:r>
-          <m:t>21</m:t>
+          <m:t>07</m:t>
         </m:r>
       </m:oMath>
       <w:r>
@@ -9104,7 +9087,7 @@
         <w:rPr>
           <w:rStyle w:val="VerbatimChar"/>
         </w:rPr>
-        <w:t xml:space="preserve">#&gt;  date     2021-06-24                  </w:t>
+        <w:t xml:space="preserve">#&gt;  date     2021-07-02                  </w:t>
       </w:r>
       <w:r>
         <w:br/>
@@ -9131,664 +9114,1330 @@
         <w:rPr>
           <w:rStyle w:val="VerbatimChar"/>
         </w:rPr>
-        <w:t xml:space="preserve">#&gt;  package                            * version date       lib source        </w:t>
-      </w:r>
-      <w:r>
-        <w:br/>
-      </w:r>
-      <w:r>
-        <w:rPr>
-          <w:rStyle w:val="VerbatimChar"/>
-        </w:rPr>
-        <w:t xml:space="preserve">#&gt;  assertthat                           0.2.1   2019-03-21 [1] CRAN (R 4.1.0)</w:t>
-      </w:r>
-      <w:r>
-        <w:br/>
-      </w:r>
-      <w:r>
-        <w:rPr>
-          <w:rStyle w:val="VerbatimChar"/>
-        </w:rPr>
-        <w:t xml:space="preserve">#&gt;  base64enc                            0.1-3   2015-07-28 [1] CRAN (R 4.1.0)</w:t>
-      </w:r>
-      <w:r>
-        <w:br/>
-      </w:r>
-      <w:r>
-        <w:rPr>
-          <w:rStyle w:val="VerbatimChar"/>
-        </w:rPr>
-        <w:t xml:space="preserve">#&gt;  bookdown                             0.22    2021-04-22 [1] CRAN (R 4.1.0)</w:t>
-      </w:r>
-      <w:r>
-        <w:br/>
-      </w:r>
-      <w:r>
-        <w:rPr>
-          <w:rStyle w:val="VerbatimChar"/>
-        </w:rPr>
-        <w:t xml:space="preserve">#&gt;  cli                                  2.5.0   2021-04-26 [1] CRAN (R 4.1.0)</w:t>
-      </w:r>
-      <w:r>
-        <w:br/>
-      </w:r>
-      <w:r>
-        <w:rPr>
-          <w:rStyle w:val="VerbatimChar"/>
-        </w:rPr>
-        <w:t xml:space="preserve">#&gt;  colorspace                           2.0-1   2021-05-04 [1] CRAN (R 4.1.0)</w:t>
-      </w:r>
-      <w:r>
-        <w:br/>
-      </w:r>
-      <w:r>
-        <w:rPr>
-          <w:rStyle w:val="VerbatimChar"/>
-        </w:rPr>
-        <w:t xml:space="preserve">#&gt;  crayon                               1.4.1   2021-02-08 [1] CRAN (R 4.1.0)</w:t>
-      </w:r>
-      <w:r>
-        <w:br/>
-      </w:r>
-      <w:r>
-        <w:rPr>
-          <w:rStyle w:val="VerbatimChar"/>
-        </w:rPr>
-        <w:t xml:space="preserve">#&gt;  curl                                 4.3.2   2021-06-23 [1] CRAN (R 4.1.0)</w:t>
-      </w:r>
-      <w:r>
-        <w:br/>
-      </w:r>
-      <w:r>
-        <w:rPr>
-          <w:rStyle w:val="VerbatimChar"/>
-        </w:rPr>
-        <w:t xml:space="preserve">#&gt;  data.table                           1.14.0  2021-02-21 [1] CRAN (R 4.1.0)</w:t>
-      </w:r>
-      <w:r>
-        <w:br/>
-      </w:r>
-      <w:r>
-        <w:rPr>
-          <w:rStyle w:val="VerbatimChar"/>
-        </w:rPr>
-        <w:t xml:space="preserve">#&gt;  DBI                                  1.1.1   2021-01-15 [1] CRAN (R 4.1.0)</w:t>
-      </w:r>
-      <w:r>
-        <w:br/>
-      </w:r>
-      <w:r>
-        <w:rPr>
-          <w:rStyle w:val="VerbatimChar"/>
-        </w:rPr>
-        <w:t xml:space="preserve">#&gt;  DiagrammeR                         * 1.0.6.1 2020-05-08 [1] CRAN (R 4.1.0)</w:t>
-      </w:r>
-      <w:r>
-        <w:br/>
-      </w:r>
-      <w:r>
-        <w:rPr>
-          <w:rStyle w:val="VerbatimChar"/>
-        </w:rPr>
-        <w:t xml:space="preserve">#&gt;  DiagrammeRsvg                      * 0.1     2016-02-04 [1] CRAN (R 4.1.0)</w:t>
-      </w:r>
-      <w:r>
-        <w:br/>
-      </w:r>
-      <w:r>
-        <w:rPr>
-          <w:rStyle w:val="VerbatimChar"/>
-        </w:rPr>
-        <w:t xml:space="preserve">#&gt;  digest                               0.6.27  2020-10-24 [1] CRAN (R 4.1.0)</w:t>
-      </w:r>
-      <w:r>
-        <w:br/>
-      </w:r>
-      <w:r>
-        <w:rPr>
-          <w:rStyle w:val="VerbatimChar"/>
-        </w:rPr>
-        <w:t xml:space="preserve">#&gt;  dplyr                              * 1.0.7   2021-06-18 [1] CRAN (R 4.1.0)</w:t>
-      </w:r>
-      <w:r>
-        <w:br/>
-      </w:r>
-      <w:r>
-        <w:rPr>
-          <w:rStyle w:val="VerbatimChar"/>
-        </w:rPr>
-        <w:t xml:space="preserve">#&gt;  ellipsis                             0.3.2   2021-04-29 [1] CRAN (R 4.1.0)</w:t>
-      </w:r>
-      <w:r>
-        <w:br/>
-      </w:r>
-      <w:r>
-        <w:rPr>
-          <w:rStyle w:val="VerbatimChar"/>
-        </w:rPr>
-        <w:t xml:space="preserve">#&gt;  evaluate                             0.14    2019-05-28 [1] CRAN (R 4.1.0)</w:t>
-      </w:r>
-      <w:r>
-        <w:br/>
-      </w:r>
-      <w:r>
-        <w:rPr>
-          <w:rStyle w:val="VerbatimChar"/>
-        </w:rPr>
-        <w:t xml:space="preserve">#&gt;  extrafont                            0.17    2014-12-08 [1] CRAN (R 4.1.0)</w:t>
-      </w:r>
-      <w:r>
-        <w:br/>
-      </w:r>
-      <w:r>
-        <w:rPr>
-          <w:rStyle w:val="VerbatimChar"/>
-        </w:rPr>
-        <w:t xml:space="preserve">#&gt;  extrafontdb                          1.0     2012-06-11 [1] CRAN (R 4.1.0)</w:t>
-      </w:r>
-      <w:r>
-        <w:br/>
-      </w:r>
-      <w:r>
-        <w:rPr>
-          <w:rStyle w:val="VerbatimChar"/>
-        </w:rPr>
-        <w:t xml:space="preserve">#&gt;  fansi                                0.5.0   2021-05-25 [1] CRAN (R 4.1.0)</w:t>
-      </w:r>
-      <w:r>
-        <w:br/>
-      </w:r>
-      <w:r>
-        <w:rPr>
-          <w:rStyle w:val="VerbatimChar"/>
-        </w:rPr>
-        <w:t xml:space="preserve">#&gt;  farver                               2.1.0   2021-02-28 [1] CRAN (R 4.1.0)</w:t>
-      </w:r>
-      <w:r>
-        <w:br/>
-      </w:r>
-      <w:r>
-        <w:rPr>
-          <w:rStyle w:val="VerbatimChar"/>
-        </w:rPr>
-        <w:t xml:space="preserve">#&gt;  flextable                          * 0.6.6   2021-05-17 [1] CRAN (R 4.1.0)</w:t>
-      </w:r>
-      <w:r>
-        <w:br/>
-      </w:r>
-      <w:r>
-        <w:rPr>
-          <w:rStyle w:val="VerbatimChar"/>
-        </w:rPr>
-        <w:t xml:space="preserve">#&gt;  gdtools                              0.2.3   2021-01-06 [1] CRAN (R 4.1.0)</w:t>
-      </w:r>
-      <w:r>
-        <w:br/>
-      </w:r>
-      <w:r>
-        <w:rPr>
-          <w:rStyle w:val="VerbatimChar"/>
-        </w:rPr>
-        <w:t xml:space="preserve">#&gt;  generics                             0.1.0   2020-10-31 [1] CRAN (R 4.1.0)</w:t>
-      </w:r>
-      <w:r>
-        <w:br/>
-      </w:r>
-      <w:r>
-        <w:rPr>
-          <w:rStyle w:val="VerbatimChar"/>
-        </w:rPr>
-        <w:t xml:space="preserve">#&gt;  ggplot2                            * 3.3.4   2021-06-16 [1] CRAN (R 4.1.0)</w:t>
-      </w:r>
-      <w:r>
-        <w:br/>
-      </w:r>
-      <w:r>
-        <w:rPr>
-          <w:rStyle w:val="VerbatimChar"/>
-        </w:rPr>
-        <w:t xml:space="preserve">#&gt;  glue                                 1.4.2   2020-08-27 [1] CRAN (R 4.1.0)</w:t>
-      </w:r>
-      <w:r>
-        <w:br/>
-      </w:r>
-      <w:r>
-        <w:rPr>
-          <w:rStyle w:val="VerbatimChar"/>
-        </w:rPr>
-        <w:t xml:space="preserve">#&gt;  gtable                               0.3.0   2019-03-25 [1] CRAN (R 4.1.0)</w:t>
-      </w:r>
-      <w:r>
-        <w:br/>
-      </w:r>
-      <w:r>
-        <w:rPr>
-          <w:rStyle w:val="VerbatimChar"/>
-        </w:rPr>
-        <w:t xml:space="preserve">#&gt;  hms                                  1.1.0   2021-05-17 [1] CRAN (R 4.1.0)</w:t>
-      </w:r>
-      <w:r>
-        <w:br/>
-      </w:r>
-      <w:r>
-        <w:rPr>
-          <w:rStyle w:val="VerbatimChar"/>
-        </w:rPr>
-        <w:t xml:space="preserve">#&gt;  htmltools                            0.5.1.1 2021-01-22 [1] CRAN (R 4.1.0)</w:t>
-      </w:r>
-      <w:r>
-        <w:br/>
-      </w:r>
-      <w:r>
-        <w:rPr>
-          <w:rStyle w:val="VerbatimChar"/>
-        </w:rPr>
-        <w:t xml:space="preserve">#&gt;  htmlwidgets                          1.5.3   2020-12-10 [1] CRAN (R 4.1.0)</w:t>
-      </w:r>
-      <w:r>
-        <w:br/>
-      </w:r>
-      <w:r>
-        <w:rPr>
-          <w:rStyle w:val="VerbatimChar"/>
-        </w:rPr>
-        <w:t xml:space="preserve">#&gt;  janitor                            * 2.1.0   2021-01-05 [1] CRAN (R 4.1.0)</w:t>
-      </w:r>
-      <w:r>
-        <w:br/>
-      </w:r>
-      <w:r>
-        <w:rPr>
-          <w:rStyle w:val="VerbatimChar"/>
-        </w:rPr>
-        <w:t xml:space="preserve">#&gt;  jsonlite                             1.7.2   2020-12-09 [1] CRAN (R 4.1.0)</w:t>
-      </w:r>
-      <w:r>
-        <w:br/>
-      </w:r>
-      <w:r>
-        <w:rPr>
-          <w:rStyle w:val="VerbatimChar"/>
-        </w:rPr>
-        <w:t xml:space="preserve">#&gt;  knitr                                1.33    2021-04-24 [1] CRAN (R 4.1.0)</w:t>
-      </w:r>
-      <w:r>
-        <w:br/>
-      </w:r>
-      <w:r>
-        <w:rPr>
-          <w:rStyle w:val="VerbatimChar"/>
-        </w:rPr>
-        <w:t xml:space="preserve">#&gt;  labeling                             0.4.2   2020-10-20 [1] CRAN (R 4.1.0)</w:t>
-      </w:r>
-      <w:r>
-        <w:br/>
-      </w:r>
-      <w:r>
-        <w:rPr>
-          <w:rStyle w:val="VerbatimChar"/>
-        </w:rPr>
-        <w:t xml:space="preserve">#&gt;  lifecycle                            1.0.0   2021-02-15 [1] CRAN (R 4.1.0)</w:t>
-      </w:r>
-      <w:r>
-        <w:br/>
-      </w:r>
-      <w:r>
-        <w:rPr>
-          <w:rStyle w:val="VerbatimChar"/>
-        </w:rPr>
-        <w:t xml:space="preserve">#&gt;  lubridate                            1.7.10  2021-02-26 [1] CRAN (R 4.1.0)</w:t>
-      </w:r>
-      <w:r>
-        <w:br/>
-      </w:r>
-      <w:r>
-        <w:rPr>
-          <w:rStyle w:val="VerbatimChar"/>
-        </w:rPr>
-        <w:t xml:space="preserve">#&gt;  magrittr                             2.0.1   2020-11-17 [1] CRAN (R 4.1.0)</w:t>
-      </w:r>
-      <w:r>
-        <w:br/>
-      </w:r>
-      <w:r>
-        <w:rPr>
-          <w:rStyle w:val="VerbatimChar"/>
-        </w:rPr>
-        <w:t xml:space="preserve">#&gt;  munsell                              0.5.0   2018-06-12 [1] CRAN (R 4.1.0)</w:t>
-      </w:r>
-      <w:r>
-        <w:br/>
-      </w:r>
-      <w:r>
-        <w:rPr>
-          <w:rStyle w:val="VerbatimChar"/>
-        </w:rPr>
-        <w:t xml:space="preserve">#&gt;  officer                            * 0.3.18  2021-04-02 [1] CRAN (R 4.1.0)</w:t>
-      </w:r>
-      <w:r>
-        <w:br/>
-      </w:r>
-      <w:r>
-        <w:rPr>
-          <w:rStyle w:val="VerbatimChar"/>
-        </w:rPr>
-        <w:t xml:space="preserve">#&gt;  patchwork                          * 1.1.1   2020-12-17 [1] CRAN (R 4.1.0)</w:t>
-      </w:r>
-      <w:r>
-        <w:br/>
-      </w:r>
-      <w:r>
-        <w:rPr>
-          <w:rStyle w:val="VerbatimChar"/>
-        </w:rPr>
-        <w:t xml:space="preserve">#&gt;  pillar                               1.6.1   2021-05-16 [1] CRAN (R 4.1.0)</w:t>
-      </w:r>
-      <w:r>
-        <w:br/>
-      </w:r>
-      <w:r>
-        <w:rPr>
-          <w:rStyle w:val="VerbatimChar"/>
-        </w:rPr>
-        <w:t xml:space="preserve">#&gt;  pkgconfig                            2.0.3   2019-09-22 [1] CRAN (R 4.1.0)</w:t>
-      </w:r>
-      <w:r>
-        <w:br/>
-      </w:r>
-      <w:r>
-        <w:rPr>
-          <w:rStyle w:val="VerbatimChar"/>
-        </w:rPr>
-        <w:t xml:space="preserve">#&gt;  purrr                                0.3.4   2020-04-17 [1] CRAN (R 4.1.0)</w:t>
-      </w:r>
-      <w:r>
-        <w:br/>
-      </w:r>
-      <w:r>
-        <w:rPr>
-          <w:rStyle w:val="VerbatimChar"/>
-        </w:rPr>
-        <w:t xml:space="preserve">#&gt;  R6                                   2.5.0   2020-10-28 [1] CRAN (R 4.1.0)</w:t>
-      </w:r>
-      <w:r>
-        <w:br/>
-      </w:r>
-      <w:r>
-        <w:rPr>
-          <w:rStyle w:val="VerbatimChar"/>
-        </w:rPr>
-        <w:t xml:space="preserve">#&gt;  ragg                                 1.1.3   2021-06-09 [1] CRAN (R 4.1.0)</w:t>
-      </w:r>
-      <w:r>
-        <w:br/>
-      </w:r>
-      <w:r>
-        <w:rPr>
-          <w:rStyle w:val="VerbatimChar"/>
-        </w:rPr>
-        <w:t xml:space="preserve">#&gt;  RColorBrewer                         1.1-2   2014-12-07 [1] CRAN (R 4.1.0)</w:t>
-      </w:r>
-      <w:r>
-        <w:br/>
-      </w:r>
-      <w:r>
-        <w:rPr>
-          <w:rStyle w:val="VerbatimChar"/>
-        </w:rPr>
-        <w:t xml:space="preserve">#&gt;  Rcpp                                 1.0.6   2021-01-15 [1] CRAN (R 4.1.0)</w:t>
-      </w:r>
-      <w:r>
-        <w:br/>
-      </w:r>
-      <w:r>
-        <w:rPr>
-          <w:rStyle w:val="VerbatimChar"/>
-        </w:rPr>
-        <w:t xml:space="preserve">#&gt;  readODS                              1.7.0   2020-07-10 [1] CRAN (R 4.1.0)</w:t>
-      </w:r>
-      <w:r>
-        <w:br/>
-      </w:r>
-      <w:r>
-        <w:rPr>
-          <w:rStyle w:val="VerbatimChar"/>
-        </w:rPr>
-        <w:t xml:space="preserve">#&gt;  readr                                1.4.0   2020-10-05 [1] CRAN (R 4.1.0)</w:t>
-      </w:r>
-      <w:r>
-        <w:br/>
-      </w:r>
-      <w:r>
-        <w:rPr>
-          <w:rStyle w:val="VerbatimChar"/>
-        </w:rPr>
-        <w:t xml:space="preserve">#&gt;  Reproducibility.in.Plant.Pathology * 0.0.1-2 2021-06-14 [1] local         </w:t>
-      </w:r>
-      <w:r>
-        <w:br/>
-      </w:r>
-      <w:r>
-        <w:rPr>
-          <w:rStyle w:val="VerbatimChar"/>
-        </w:rPr>
-        <w:t xml:space="preserve">#&gt;  rlang                                0.4.11  2021-04-30 [1] CRAN (R 4.1.0)</w:t>
-      </w:r>
-      <w:r>
-        <w:br/>
-      </w:r>
-      <w:r>
-        <w:rPr>
-          <w:rStyle w:val="VerbatimChar"/>
-        </w:rPr>
-        <w:t xml:space="preserve">#&gt;  rmarkdown                            2.9     2021-06-15 [1] CRAN (R 4.1.0)</w:t>
-      </w:r>
-      <w:r>
-        <w:br/>
-      </w:r>
-      <w:r>
-        <w:rPr>
-          <w:rStyle w:val="VerbatimChar"/>
-        </w:rPr>
-        <w:t xml:space="preserve">#&gt;  rstudioapi                           0.13    2020-11-12 [1] CRAN (R 4.1.0)</w:t>
-      </w:r>
-      <w:r>
-        <w:br/>
-      </w:r>
-      <w:r>
-        <w:rPr>
-          <w:rStyle w:val="VerbatimChar"/>
-        </w:rPr>
-        <w:t xml:space="preserve">#&gt;  rsvg                               * 2.1.2   2021-05-03 [1] CRAN (R 4.1.0)</w:t>
-      </w:r>
-      <w:r>
-        <w:br/>
-      </w:r>
-      <w:r>
-        <w:rPr>
-          <w:rStyle w:val="VerbatimChar"/>
-        </w:rPr>
-        <w:t xml:space="preserve">#&gt;  Rttf2pt1                             1.3.8   2020-01-10 [1] CRAN (R 4.1.0)</w:t>
-      </w:r>
-      <w:r>
-        <w:br/>
-      </w:r>
-      <w:r>
-        <w:rPr>
-          <w:rStyle w:val="VerbatimChar"/>
-        </w:rPr>
-        <w:t xml:space="preserve">#&gt;  scales                               1.1.1   2020-05-11 [1] CRAN (R 4.1.0)</w:t>
-      </w:r>
-      <w:r>
-        <w:br/>
-      </w:r>
-      <w:r>
-        <w:rPr>
-          <w:rStyle w:val="VerbatimChar"/>
-        </w:rPr>
-        <w:t xml:space="preserve">#&gt;  sessioninfo                          1.1.1   2018-11-05 [1] CRAN (R 4.1.0)</w:t>
-      </w:r>
-      <w:r>
-        <w:br/>
-      </w:r>
-      <w:r>
-        <w:rPr>
-          <w:rStyle w:val="VerbatimChar"/>
-        </w:rPr>
-        <w:t xml:space="preserve">#&gt;  snakecase                            0.11.0  2019-05-25 [1] CRAN (R 4.1.0)</w:t>
-      </w:r>
-      <w:r>
-        <w:br/>
-      </w:r>
-      <w:r>
-        <w:rPr>
-          <w:rStyle w:val="VerbatimChar"/>
-        </w:rPr>
-        <w:t xml:space="preserve">#&gt;  stringi                              1.6.2   2021-05-17 [1] CRAN (R 4.1.0)</w:t>
-      </w:r>
-      <w:r>
-        <w:br/>
-      </w:r>
-      <w:r>
-        <w:rPr>
-          <w:rStyle w:val="VerbatimChar"/>
-        </w:rPr>
-        <w:t xml:space="preserve">#&gt;  stringr                              1.4.0   2019-02-10 [1] CRAN (R 4.1.0)</w:t>
-      </w:r>
-      <w:r>
-        <w:br/>
-      </w:r>
-      <w:r>
-        <w:rPr>
-          <w:rStyle w:val="VerbatimChar"/>
-        </w:rPr>
-        <w:t xml:space="preserve">#&gt;  systemfonts                          1.0.2   2021-05-11 [1] CRAN (R 4.1.0)</w:t>
-      </w:r>
-      <w:r>
-        <w:br/>
-      </w:r>
-      <w:r>
-        <w:rPr>
-          <w:rStyle w:val="VerbatimChar"/>
-        </w:rPr>
-        <w:t xml:space="preserve">#&gt;  textshaping                          0.3.5   2021-06-09 [1] CRAN (R 4.1.0)</w:t>
-      </w:r>
-      <w:r>
-        <w:br/>
-      </w:r>
-      <w:r>
-        <w:rPr>
-          <w:rStyle w:val="VerbatimChar"/>
-        </w:rPr>
-        <w:t xml:space="preserve">#&gt;  tibble                               3.1.2   2021-05-16 [1] CRAN (R 4.1.0)</w:t>
-      </w:r>
-      <w:r>
-        <w:br/>
-      </w:r>
-      <w:r>
-        <w:rPr>
-          <w:rStyle w:val="VerbatimChar"/>
-        </w:rPr>
-        <w:t xml:space="preserve">#&gt;  tidyr                              * 1.1.3   2021-03-03 [1] CRAN (R 4.1.0)</w:t>
-      </w:r>
-      <w:r>
-        <w:br/>
-      </w:r>
-      <w:r>
-        <w:rPr>
-          <w:rStyle w:val="VerbatimChar"/>
-        </w:rPr>
-        <w:t xml:space="preserve">#&gt;  tidyselect                           1.1.1   2021-04-30 [1] CRAN (R 4.1.0)</w:t>
-      </w:r>
-      <w:r>
-        <w:br/>
-      </w:r>
-      <w:r>
-        <w:rPr>
-          <w:rStyle w:val="VerbatimChar"/>
-        </w:rPr>
-        <w:t xml:space="preserve">#&gt;  utf8                                 1.2.1   2021-03-12 [1] CRAN (R 4.1.0)</w:t>
-      </w:r>
-      <w:r>
-        <w:br/>
-      </w:r>
-      <w:r>
-        <w:rPr>
-          <w:rStyle w:val="VerbatimChar"/>
-        </w:rPr>
-        <w:t xml:space="preserve">#&gt;  uuid                                 0.1-4   2020-02-26 [1] CRAN (R 4.1.0)</w:t>
-      </w:r>
-      <w:r>
-        <w:br/>
-      </w:r>
-      <w:r>
-        <w:rPr>
-          <w:rStyle w:val="VerbatimChar"/>
-        </w:rPr>
-        <w:t xml:space="preserve">#&gt;  V8                                   3.4.2   2021-05-01 [1] CRAN (R 4.1.0)</w:t>
-      </w:r>
-      <w:r>
-        <w:br/>
-      </w:r>
-      <w:r>
-        <w:rPr>
-          <w:rStyle w:val="VerbatimChar"/>
-        </w:rPr>
-        <w:t xml:space="preserve">#&gt;  vctrs                                0.3.8   2021-04-29 [1] CRAN (R 4.1.0)</w:t>
-      </w:r>
-      <w:r>
-        <w:br/>
-      </w:r>
-      <w:r>
-        <w:rPr>
-          <w:rStyle w:val="VerbatimChar"/>
-        </w:rPr>
-        <w:t xml:space="preserve">#&gt;  visNetwork                           2.0.9   2019-12-06 [1] CRAN (R 4.1.0)</w:t>
-      </w:r>
-      <w:r>
-        <w:br/>
-      </w:r>
-      <w:r>
-        <w:rPr>
-          <w:rStyle w:val="VerbatimChar"/>
-        </w:rPr>
-        <w:t xml:space="preserve">#&gt;  withr                                2.4.2   2021-04-18 [1] CRAN (R 4.1.0)</w:t>
-      </w:r>
-      <w:r>
-        <w:br/>
-      </w:r>
-      <w:r>
-        <w:rPr>
-          <w:rStyle w:val="VerbatimChar"/>
-        </w:rPr>
-        <w:t xml:space="preserve">#&gt;  xfun                                 0.24    2021-06-15 [1] CRAN (R 4.1.0)</w:t>
-      </w:r>
-      <w:r>
-        <w:br/>
-      </w:r>
-      <w:r>
-        <w:rPr>
-          <w:rStyle w:val="VerbatimChar"/>
-        </w:rPr>
-        <w:t xml:space="preserve">#&gt;  xml2                                 1.3.2   2020-04-23 [1] CRAN (R 4.1.0)</w:t>
-      </w:r>
-      <w:r>
-        <w:br/>
-      </w:r>
-      <w:r>
-        <w:rPr>
-          <w:rStyle w:val="VerbatimChar"/>
-        </w:rPr>
-        <w:t xml:space="preserve">#&gt;  yaml                                 2.2.1   2020-02-01 [1] CRAN (R 4.1.0)</w:t>
-      </w:r>
-      <w:r>
-        <w:br/>
-      </w:r>
-      <w:r>
-        <w:rPr>
-          <w:rStyle w:val="VerbatimChar"/>
-        </w:rPr>
-        <w:t xml:space="preserve">#&gt;  zip                                  2.2.0   2021-05-31 [1] CRAN (R 4.1.0)</w:t>
+        <w:t xml:space="preserve">#&gt;  package                            * version    date       lib</w:t>
+      </w:r>
+      <w:r>
+        <w:br/>
+      </w:r>
+      <w:r>
+        <w:rPr>
+          <w:rStyle w:val="VerbatimChar"/>
+        </w:rPr>
+        <w:t xml:space="preserve">#&gt;  assertthat                           0.2.1      2019-03-21 [1]</w:t>
+      </w:r>
+      <w:r>
+        <w:br/>
+      </w:r>
+      <w:r>
+        <w:rPr>
+          <w:rStyle w:val="VerbatimChar"/>
+        </w:rPr>
+        <w:t xml:space="preserve">#&gt;  base64enc                            0.1-3      2015-07-28 [1]</w:t>
+      </w:r>
+      <w:r>
+        <w:br/>
+      </w:r>
+      <w:r>
+        <w:rPr>
+          <w:rStyle w:val="VerbatimChar"/>
+        </w:rPr>
+        <w:t xml:space="preserve">#&gt;  bookdown                             0.22       2021-04-22 [1]</w:t>
+      </w:r>
+      <w:r>
+        <w:br/>
+      </w:r>
+      <w:r>
+        <w:rPr>
+          <w:rStyle w:val="VerbatimChar"/>
+        </w:rPr>
+        <w:t xml:space="preserve">#&gt;  cli                                  3.0.0.9000 2021-07-01 [1]</w:t>
+      </w:r>
+      <w:r>
+        <w:br/>
+      </w:r>
+      <w:r>
+        <w:rPr>
+          <w:rStyle w:val="VerbatimChar"/>
+        </w:rPr>
+        <w:t xml:space="preserve">#&gt;  colorspace                           2.0-2      2021-06-24 [1]</w:t>
+      </w:r>
+      <w:r>
+        <w:br/>
+      </w:r>
+      <w:r>
+        <w:rPr>
+          <w:rStyle w:val="VerbatimChar"/>
+        </w:rPr>
+        <w:t xml:space="preserve">#&gt;  crayon                               1.4.1      2021-02-08 [1]</w:t>
+      </w:r>
+      <w:r>
+        <w:br/>
+      </w:r>
+      <w:r>
+        <w:rPr>
+          <w:rStyle w:val="VerbatimChar"/>
+        </w:rPr>
+        <w:t xml:space="preserve">#&gt;  curl                                 4.3.2      2021-06-23 [1]</w:t>
+      </w:r>
+      <w:r>
+        <w:br/>
+      </w:r>
+      <w:r>
+        <w:rPr>
+          <w:rStyle w:val="VerbatimChar"/>
+        </w:rPr>
+        <w:t xml:space="preserve">#&gt;  data.table                           1.14.0     2021-02-21 [1]</w:t>
+      </w:r>
+      <w:r>
+        <w:br/>
+      </w:r>
+      <w:r>
+        <w:rPr>
+          <w:rStyle w:val="VerbatimChar"/>
+        </w:rPr>
+        <w:t xml:space="preserve">#&gt;  DBI                                  1.1.1      2021-01-15 [1]</w:t>
+      </w:r>
+      <w:r>
+        <w:br/>
+      </w:r>
+      <w:r>
+        <w:rPr>
+          <w:rStyle w:val="VerbatimChar"/>
+        </w:rPr>
+        <w:t xml:space="preserve">#&gt;  DiagrammeR                         * 1.0.6.1    2020-05-08 [1]</w:t>
+      </w:r>
+      <w:r>
+        <w:br/>
+      </w:r>
+      <w:r>
+        <w:rPr>
+          <w:rStyle w:val="VerbatimChar"/>
+        </w:rPr>
+        <w:t xml:space="preserve">#&gt;  DiagrammeRsvg                      * 0.1        2016-02-04 [1]</w:t>
+      </w:r>
+      <w:r>
+        <w:br/>
+      </w:r>
+      <w:r>
+        <w:rPr>
+          <w:rStyle w:val="VerbatimChar"/>
+        </w:rPr>
+        <w:t xml:space="preserve">#&gt;  digest                               0.6.27     2020-10-24 [1]</w:t>
+      </w:r>
+      <w:r>
+        <w:br/>
+      </w:r>
+      <w:r>
+        <w:rPr>
+          <w:rStyle w:val="VerbatimChar"/>
+        </w:rPr>
+        <w:t xml:space="preserve">#&gt;  dplyr                              * 1.0.7      2021-06-18 [1]</w:t>
+      </w:r>
+      <w:r>
+        <w:br/>
+      </w:r>
+      <w:r>
+        <w:rPr>
+          <w:rStyle w:val="VerbatimChar"/>
+        </w:rPr>
+        <w:t xml:space="preserve">#&gt;  ellipsis                             0.3.2      2021-04-29 [1]</w:t>
+      </w:r>
+      <w:r>
+        <w:br/>
+      </w:r>
+      <w:r>
+        <w:rPr>
+          <w:rStyle w:val="VerbatimChar"/>
+        </w:rPr>
+        <w:t xml:space="preserve">#&gt;  evaluate                             0.14       2019-05-28 [1]</w:t>
+      </w:r>
+      <w:r>
+        <w:br/>
+      </w:r>
+      <w:r>
+        <w:rPr>
+          <w:rStyle w:val="VerbatimChar"/>
+        </w:rPr>
+        <w:t xml:space="preserve">#&gt;  extrafont                            0.17       2014-12-08 [1]</w:t>
+      </w:r>
+      <w:r>
+        <w:br/>
+      </w:r>
+      <w:r>
+        <w:rPr>
+          <w:rStyle w:val="VerbatimChar"/>
+        </w:rPr>
+        <w:t xml:space="preserve">#&gt;  extrafontdb                          1.0        2012-06-11 [1]</w:t>
+      </w:r>
+      <w:r>
+        <w:br/>
+      </w:r>
+      <w:r>
+        <w:rPr>
+          <w:rStyle w:val="VerbatimChar"/>
+        </w:rPr>
+        <w:t xml:space="preserve">#&gt;  fansi                                0.5.0      2021-05-25 [1]</w:t>
+      </w:r>
+      <w:r>
+        <w:br/>
+      </w:r>
+      <w:r>
+        <w:rPr>
+          <w:rStyle w:val="VerbatimChar"/>
+        </w:rPr>
+        <w:t xml:space="preserve">#&gt;  farver                               2.1.0      2021-02-28 [1]</w:t>
+      </w:r>
+      <w:r>
+        <w:br/>
+      </w:r>
+      <w:r>
+        <w:rPr>
+          <w:rStyle w:val="VerbatimChar"/>
+        </w:rPr>
+        <w:t xml:space="preserve">#&gt;  flextable                          * 0.6.6      2021-05-17 [1]</w:t>
+      </w:r>
+      <w:r>
+        <w:br/>
+      </w:r>
+      <w:r>
+        <w:rPr>
+          <w:rStyle w:val="VerbatimChar"/>
+        </w:rPr>
+        <w:t xml:space="preserve">#&gt;  gdtools                              0.2.3      2021-01-06 [1]</w:t>
+      </w:r>
+      <w:r>
+        <w:br/>
+      </w:r>
+      <w:r>
+        <w:rPr>
+          <w:rStyle w:val="VerbatimChar"/>
+        </w:rPr>
+        <w:t xml:space="preserve">#&gt;  generics                             0.1.0      2020-10-31 [1]</w:t>
+      </w:r>
+      <w:r>
+        <w:br/>
+      </w:r>
+      <w:r>
+        <w:rPr>
+          <w:rStyle w:val="VerbatimChar"/>
+        </w:rPr>
+        <w:t xml:space="preserve">#&gt;  ggplot2                            * 3.3.5      2021-06-25 [1]</w:t>
+      </w:r>
+      <w:r>
+        <w:br/>
+      </w:r>
+      <w:r>
+        <w:rPr>
+          <w:rStyle w:val="VerbatimChar"/>
+        </w:rPr>
+        <w:t xml:space="preserve">#&gt;  glue                                 1.4.2      2020-08-27 [1]</w:t>
+      </w:r>
+      <w:r>
+        <w:br/>
+      </w:r>
+      <w:r>
+        <w:rPr>
+          <w:rStyle w:val="VerbatimChar"/>
+        </w:rPr>
+        <w:t xml:space="preserve">#&gt;  gtable                               0.3.0      2019-03-25 [1]</w:t>
+      </w:r>
+      <w:r>
+        <w:br/>
+      </w:r>
+      <w:r>
+        <w:rPr>
+          <w:rStyle w:val="VerbatimChar"/>
+        </w:rPr>
+        <w:t xml:space="preserve">#&gt;  hms                                  1.1.0      2021-05-17 [1]</w:t>
+      </w:r>
+      <w:r>
+        <w:br/>
+      </w:r>
+      <w:r>
+        <w:rPr>
+          <w:rStyle w:val="VerbatimChar"/>
+        </w:rPr>
+        <w:t xml:space="preserve">#&gt;  htmltools                            0.5.1.1    2021-01-22 [1]</w:t>
+      </w:r>
+      <w:r>
+        <w:br/>
+      </w:r>
+      <w:r>
+        <w:rPr>
+          <w:rStyle w:val="VerbatimChar"/>
+        </w:rPr>
+        <w:t xml:space="preserve">#&gt;  htmlwidgets                          1.5.3      2020-12-10 [1]</w:t>
+      </w:r>
+      <w:r>
+        <w:br/>
+      </w:r>
+      <w:r>
+        <w:rPr>
+          <w:rStyle w:val="VerbatimChar"/>
+        </w:rPr>
+        <w:t xml:space="preserve">#&gt;  janitor                            * 2.1.0      2021-01-05 [1]</w:t>
+      </w:r>
+      <w:r>
+        <w:br/>
+      </w:r>
+      <w:r>
+        <w:rPr>
+          <w:rStyle w:val="VerbatimChar"/>
+        </w:rPr>
+        <w:t xml:space="preserve">#&gt;  jsonlite                             1.7.2      2020-12-09 [1]</w:t>
+      </w:r>
+      <w:r>
+        <w:br/>
+      </w:r>
+      <w:r>
+        <w:rPr>
+          <w:rStyle w:val="VerbatimChar"/>
+        </w:rPr>
+        <w:t xml:space="preserve">#&gt;  knitr                                1.33       2021-04-24 [1]</w:t>
+      </w:r>
+      <w:r>
+        <w:br/>
+      </w:r>
+      <w:r>
+        <w:rPr>
+          <w:rStyle w:val="VerbatimChar"/>
+        </w:rPr>
+        <w:t xml:space="preserve">#&gt;  labeling                             0.4.2      2020-10-20 [1]</w:t>
+      </w:r>
+      <w:r>
+        <w:br/>
+      </w:r>
+      <w:r>
+        <w:rPr>
+          <w:rStyle w:val="VerbatimChar"/>
+        </w:rPr>
+        <w:t xml:space="preserve">#&gt;  lifecycle                            1.0.0      2021-02-15 [1]</w:t>
+      </w:r>
+      <w:r>
+        <w:br/>
+      </w:r>
+      <w:r>
+        <w:rPr>
+          <w:rStyle w:val="VerbatimChar"/>
+        </w:rPr>
+        <w:t xml:space="preserve">#&gt;  lubridate                            1.7.10     2021-02-26 [1]</w:t>
+      </w:r>
+      <w:r>
+        <w:br/>
+      </w:r>
+      <w:r>
+        <w:rPr>
+          <w:rStyle w:val="VerbatimChar"/>
+        </w:rPr>
+        <w:t xml:space="preserve">#&gt;  magrittr                             2.0.1      2020-11-17 [1]</w:t>
+      </w:r>
+      <w:r>
+        <w:br/>
+      </w:r>
+      <w:r>
+        <w:rPr>
+          <w:rStyle w:val="VerbatimChar"/>
+        </w:rPr>
+        <w:t xml:space="preserve">#&gt;  munsell                              0.5.0      2018-06-12 [1]</w:t>
+      </w:r>
+      <w:r>
+        <w:br/>
+      </w:r>
+      <w:r>
+        <w:rPr>
+          <w:rStyle w:val="VerbatimChar"/>
+        </w:rPr>
+        <w:t xml:space="preserve">#&gt;  officer                            * 0.3.18     2021-04-02 [1]</w:t>
+      </w:r>
+      <w:r>
+        <w:br/>
+      </w:r>
+      <w:r>
+        <w:rPr>
+          <w:rStyle w:val="VerbatimChar"/>
+        </w:rPr>
+        <w:t xml:space="preserve">#&gt;  patchwork                          * 1.1.1      2020-12-17 [1]</w:t>
+      </w:r>
+      <w:r>
+        <w:br/>
+      </w:r>
+      <w:r>
+        <w:rPr>
+          <w:rStyle w:val="VerbatimChar"/>
+        </w:rPr>
+        <w:t xml:space="preserve">#&gt;  pillar                               1.6.1      2021-05-16 [1]</w:t>
+      </w:r>
+      <w:r>
+        <w:br/>
+      </w:r>
+      <w:r>
+        <w:rPr>
+          <w:rStyle w:val="VerbatimChar"/>
+        </w:rPr>
+        <w:t xml:space="preserve">#&gt;  pkgconfig                            2.0.3      2019-09-22 [1]</w:t>
+      </w:r>
+      <w:r>
+        <w:br/>
+      </w:r>
+      <w:r>
+        <w:rPr>
+          <w:rStyle w:val="VerbatimChar"/>
+        </w:rPr>
+        <w:t xml:space="preserve">#&gt;  purrr                                0.3.4      2020-04-17 [1]</w:t>
+      </w:r>
+      <w:r>
+        <w:br/>
+      </w:r>
+      <w:r>
+        <w:rPr>
+          <w:rStyle w:val="VerbatimChar"/>
+        </w:rPr>
+        <w:t xml:space="preserve">#&gt;  R6                                   2.5.0      2020-10-28 [1]</w:t>
+      </w:r>
+      <w:r>
+        <w:br/>
+      </w:r>
+      <w:r>
+        <w:rPr>
+          <w:rStyle w:val="VerbatimChar"/>
+        </w:rPr>
+        <w:t xml:space="preserve">#&gt;  ragg                                 1.1.3      2021-06-09 [1]</w:t>
+      </w:r>
+      <w:r>
+        <w:br/>
+      </w:r>
+      <w:r>
+        <w:rPr>
+          <w:rStyle w:val="VerbatimChar"/>
+        </w:rPr>
+        <w:t xml:space="preserve">#&gt;  RColorBrewer                         1.1-2      2014-12-07 [1]</w:t>
+      </w:r>
+      <w:r>
+        <w:br/>
+      </w:r>
+      <w:r>
+        <w:rPr>
+          <w:rStyle w:val="VerbatimChar"/>
+        </w:rPr>
+        <w:t xml:space="preserve">#&gt;  Rcpp                                 1.0.6      2021-01-15 [1]</w:t>
+      </w:r>
+      <w:r>
+        <w:br/>
+      </w:r>
+      <w:r>
+        <w:rPr>
+          <w:rStyle w:val="VerbatimChar"/>
+        </w:rPr>
+        <w:t xml:space="preserve">#&gt;  readODS                              1.7.0      2020-07-10 [1]</w:t>
+      </w:r>
+      <w:r>
+        <w:br/>
+      </w:r>
+      <w:r>
+        <w:rPr>
+          <w:rStyle w:val="VerbatimChar"/>
+        </w:rPr>
+        <w:t xml:space="preserve">#&gt;  readr                                1.4.0      2020-10-05 [1]</w:t>
+      </w:r>
+      <w:r>
+        <w:br/>
+      </w:r>
+      <w:r>
+        <w:rPr>
+          <w:rStyle w:val="VerbatimChar"/>
+        </w:rPr>
+        <w:t xml:space="preserve">#&gt;  Reproducibility.in.Plant.Pathology * 0.0.1-2    2021-06-14 [1]</w:t>
+      </w:r>
+      <w:r>
+        <w:br/>
+      </w:r>
+      <w:r>
+        <w:rPr>
+          <w:rStyle w:val="VerbatimChar"/>
+        </w:rPr>
+        <w:t xml:space="preserve">#&gt;  rlang                                0.4.11     2021-04-30 [1]</w:t>
+      </w:r>
+      <w:r>
+        <w:br/>
+      </w:r>
+      <w:r>
+        <w:rPr>
+          <w:rStyle w:val="VerbatimChar"/>
+        </w:rPr>
+        <w:t xml:space="preserve">#&gt;  rmarkdown                            2.9        2021-06-15 [1]</w:t>
+      </w:r>
+      <w:r>
+        <w:br/>
+      </w:r>
+      <w:r>
+        <w:rPr>
+          <w:rStyle w:val="VerbatimChar"/>
+        </w:rPr>
+        <w:t xml:space="preserve">#&gt;  rstudioapi                           0.13       2020-11-12 [1]</w:t>
+      </w:r>
+      <w:r>
+        <w:br/>
+      </w:r>
+      <w:r>
+        <w:rPr>
+          <w:rStyle w:val="VerbatimChar"/>
+        </w:rPr>
+        <w:t xml:space="preserve">#&gt;  rsvg                               * 2.1.2      2021-05-03 [1]</w:t>
+      </w:r>
+      <w:r>
+        <w:br/>
+      </w:r>
+      <w:r>
+        <w:rPr>
+          <w:rStyle w:val="VerbatimChar"/>
+        </w:rPr>
+        <w:t xml:space="preserve">#&gt;  Rttf2pt1                             1.3.8      2020-01-10 [1]</w:t>
+      </w:r>
+      <w:r>
+        <w:br/>
+      </w:r>
+      <w:r>
+        <w:rPr>
+          <w:rStyle w:val="VerbatimChar"/>
+        </w:rPr>
+        <w:t xml:space="preserve">#&gt;  scales                               1.1.1      2020-05-11 [1]</w:t>
+      </w:r>
+      <w:r>
+        <w:br/>
+      </w:r>
+      <w:r>
+        <w:rPr>
+          <w:rStyle w:val="VerbatimChar"/>
+        </w:rPr>
+        <w:t xml:space="preserve">#&gt;  sessioninfo                          1.1.1      2018-11-05 [1]</w:t>
+      </w:r>
+      <w:r>
+        <w:br/>
+      </w:r>
+      <w:r>
+        <w:rPr>
+          <w:rStyle w:val="VerbatimChar"/>
+        </w:rPr>
+        <w:t xml:space="preserve">#&gt;  snakecase                            0.11.0     2019-05-25 [1]</w:t>
+      </w:r>
+      <w:r>
+        <w:br/>
+      </w:r>
+      <w:r>
+        <w:rPr>
+          <w:rStyle w:val="VerbatimChar"/>
+        </w:rPr>
+        <w:t xml:space="preserve">#&gt;  stringi                              1.6.2      2021-05-17 [1]</w:t>
+      </w:r>
+      <w:r>
+        <w:br/>
+      </w:r>
+      <w:r>
+        <w:rPr>
+          <w:rStyle w:val="VerbatimChar"/>
+        </w:rPr>
+        <w:t xml:space="preserve">#&gt;  stringr                              1.4.0      2019-02-10 [1]</w:t>
+      </w:r>
+      <w:r>
+        <w:br/>
+      </w:r>
+      <w:r>
+        <w:rPr>
+          <w:rStyle w:val="VerbatimChar"/>
+        </w:rPr>
+        <w:t xml:space="preserve">#&gt;  systemfonts                          1.0.2      2021-05-11 [1]</w:t>
+      </w:r>
+      <w:r>
+        <w:br/>
+      </w:r>
+      <w:r>
+        <w:rPr>
+          <w:rStyle w:val="VerbatimChar"/>
+        </w:rPr>
+        <w:t xml:space="preserve">#&gt;  textshaping                          0.3.5      2021-06-09 [1]</w:t>
+      </w:r>
+      <w:r>
+        <w:br/>
+      </w:r>
+      <w:r>
+        <w:rPr>
+          <w:rStyle w:val="VerbatimChar"/>
+        </w:rPr>
+        <w:t xml:space="preserve">#&gt;  tibble                               3.1.2      2021-05-16 [1]</w:t>
+      </w:r>
+      <w:r>
+        <w:br/>
+      </w:r>
+      <w:r>
+        <w:rPr>
+          <w:rStyle w:val="VerbatimChar"/>
+        </w:rPr>
+        <w:t xml:space="preserve">#&gt;  tidyr                              * 1.1.3      2021-03-03 [1]</w:t>
+      </w:r>
+      <w:r>
+        <w:br/>
+      </w:r>
+      <w:r>
+        <w:rPr>
+          <w:rStyle w:val="VerbatimChar"/>
+        </w:rPr>
+        <w:t xml:space="preserve">#&gt;  tidyselect                           1.1.1      2021-04-30 [1]</w:t>
+      </w:r>
+      <w:r>
+        <w:br/>
+      </w:r>
+      <w:r>
+        <w:rPr>
+          <w:rStyle w:val="VerbatimChar"/>
+        </w:rPr>
+        <w:t xml:space="preserve">#&gt;  utf8                                 1.2.1      2021-03-12 [1]</w:t>
+      </w:r>
+      <w:r>
+        <w:br/>
+      </w:r>
+      <w:r>
+        <w:rPr>
+          <w:rStyle w:val="VerbatimChar"/>
+        </w:rPr>
+        <w:t xml:space="preserve">#&gt;  uuid                                 0.1-4      2020-02-26 [1]</w:t>
+      </w:r>
+      <w:r>
+        <w:br/>
+      </w:r>
+      <w:r>
+        <w:rPr>
+          <w:rStyle w:val="VerbatimChar"/>
+        </w:rPr>
+        <w:t xml:space="preserve">#&gt;  V8                                   3.4.2      2021-05-01 [1]</w:t>
+      </w:r>
+      <w:r>
+        <w:br/>
+      </w:r>
+      <w:r>
+        <w:rPr>
+          <w:rStyle w:val="VerbatimChar"/>
+        </w:rPr>
+        <w:t xml:space="preserve">#&gt;  vctrs                                0.3.8      2021-04-29 [1]</w:t>
+      </w:r>
+      <w:r>
+        <w:br/>
+      </w:r>
+      <w:r>
+        <w:rPr>
+          <w:rStyle w:val="VerbatimChar"/>
+        </w:rPr>
+        <w:t xml:space="preserve">#&gt;  visNetwork                           2.0.9      2019-12-06 [1]</w:t>
+      </w:r>
+      <w:r>
+        <w:br/>
+      </w:r>
+      <w:r>
+        <w:rPr>
+          <w:rStyle w:val="VerbatimChar"/>
+        </w:rPr>
+        <w:t xml:space="preserve">#&gt;  withr                                2.4.2      2021-04-18 [1]</w:t>
+      </w:r>
+      <w:r>
+        <w:br/>
+      </w:r>
+      <w:r>
+        <w:rPr>
+          <w:rStyle w:val="VerbatimChar"/>
+        </w:rPr>
+        <w:t xml:space="preserve">#&gt;  xfun                                 0.24       2021-06-15 [1]</w:t>
+      </w:r>
+      <w:r>
+        <w:br/>
+      </w:r>
+      <w:r>
+        <w:rPr>
+          <w:rStyle w:val="VerbatimChar"/>
+        </w:rPr>
+        <w:t xml:space="preserve">#&gt;  xml2                                 1.3.2      2020-04-23 [1]</w:t>
+      </w:r>
+      <w:r>
+        <w:br/>
+      </w:r>
+      <w:r>
+        <w:rPr>
+          <w:rStyle w:val="VerbatimChar"/>
+        </w:rPr>
+        <w:t xml:space="preserve">#&gt;  yaml                                 2.2.1      2020-02-01 [1]</w:t>
+      </w:r>
+      <w:r>
+        <w:br/>
+      </w:r>
+      <w:r>
+        <w:rPr>
+          <w:rStyle w:val="VerbatimChar"/>
+        </w:rPr>
+        <w:t xml:space="preserve">#&gt;  zip                                  2.2.0      2021-05-31 [1]</w:t>
+      </w:r>
+      <w:r>
+        <w:br/>
+      </w:r>
+      <w:r>
+        <w:rPr>
+          <w:rStyle w:val="VerbatimChar"/>
+        </w:rPr>
+        <w:t xml:space="preserve">#&gt;  source                    </w:t>
+      </w:r>
+      <w:r>
+        <w:br/>
+      </w:r>
+      <w:r>
+        <w:rPr>
+          <w:rStyle w:val="VerbatimChar"/>
+        </w:rPr>
+        <w:t xml:space="preserve">#&gt;  CRAN (R 4.1.0)            </w:t>
+      </w:r>
+      <w:r>
+        <w:br/>
+      </w:r>
+      <w:r>
+        <w:rPr>
+          <w:rStyle w:val="VerbatimChar"/>
+        </w:rPr>
+        <w:t xml:space="preserve">#&gt;  CRAN (R 4.1.0)            </w:t>
+      </w:r>
+      <w:r>
+        <w:br/>
+      </w:r>
+      <w:r>
+        <w:rPr>
+          <w:rStyle w:val="VerbatimChar"/>
+        </w:rPr>
+        <w:t xml:space="preserve">#&gt;  CRAN (R 4.1.0)            </w:t>
+      </w:r>
+      <w:r>
+        <w:br/>
+      </w:r>
+      <w:r>
+        <w:rPr>
+          <w:rStyle w:val="VerbatimChar"/>
+        </w:rPr>
+        <w:t xml:space="preserve">#&gt;  Github (r-lib/cli@b5e6f1e)</w:t>
+      </w:r>
+      <w:r>
+        <w:br/>
+      </w:r>
+      <w:r>
+        <w:rPr>
+          <w:rStyle w:val="VerbatimChar"/>
+        </w:rPr>
+        <w:t xml:space="preserve">#&gt;  CRAN (R 4.1.0)            </w:t>
+      </w:r>
+      <w:r>
+        <w:br/>
+      </w:r>
+      <w:r>
+        <w:rPr>
+          <w:rStyle w:val="VerbatimChar"/>
+        </w:rPr>
+        <w:t xml:space="preserve">#&gt;  CRAN (R 4.1.0)            </w:t>
+      </w:r>
+      <w:r>
+        <w:br/>
+      </w:r>
+      <w:r>
+        <w:rPr>
+          <w:rStyle w:val="VerbatimChar"/>
+        </w:rPr>
+        <w:t xml:space="preserve">#&gt;  CRAN (R 4.1.0)            </w:t>
+      </w:r>
+      <w:r>
+        <w:br/>
+      </w:r>
+      <w:r>
+        <w:rPr>
+          <w:rStyle w:val="VerbatimChar"/>
+        </w:rPr>
+        <w:t xml:space="preserve">#&gt;  CRAN (R 4.1.0)            </w:t>
+      </w:r>
+      <w:r>
+        <w:br/>
+      </w:r>
+      <w:r>
+        <w:rPr>
+          <w:rStyle w:val="VerbatimChar"/>
+        </w:rPr>
+        <w:t xml:space="preserve">#&gt;  CRAN (R 4.1.0)            </w:t>
+      </w:r>
+      <w:r>
+        <w:br/>
+      </w:r>
+      <w:r>
+        <w:rPr>
+          <w:rStyle w:val="VerbatimChar"/>
+        </w:rPr>
+        <w:t xml:space="preserve">#&gt;  CRAN (R 4.1.0)            </w:t>
+      </w:r>
+      <w:r>
+        <w:br/>
+      </w:r>
+      <w:r>
+        <w:rPr>
+          <w:rStyle w:val="VerbatimChar"/>
+        </w:rPr>
+        <w:t xml:space="preserve">#&gt;  CRAN (R 4.1.0)            </w:t>
+      </w:r>
+      <w:r>
+        <w:br/>
+      </w:r>
+      <w:r>
+        <w:rPr>
+          <w:rStyle w:val="VerbatimChar"/>
+        </w:rPr>
+        <w:t xml:space="preserve">#&gt;  CRAN (R 4.1.0)            </w:t>
+      </w:r>
+      <w:r>
+        <w:br/>
+      </w:r>
+      <w:r>
+        <w:rPr>
+          <w:rStyle w:val="VerbatimChar"/>
+        </w:rPr>
+        <w:t xml:space="preserve">#&gt;  CRAN (R 4.1.0)            </w:t>
+      </w:r>
+      <w:r>
+        <w:br/>
+      </w:r>
+      <w:r>
+        <w:rPr>
+          <w:rStyle w:val="VerbatimChar"/>
+        </w:rPr>
+        <w:t xml:space="preserve">#&gt;  CRAN (R 4.1.0)            </w:t>
+      </w:r>
+      <w:r>
+        <w:br/>
+      </w:r>
+      <w:r>
+        <w:rPr>
+          <w:rStyle w:val="VerbatimChar"/>
+        </w:rPr>
+        <w:t xml:space="preserve">#&gt;  CRAN (R 4.1.0)            </w:t>
+      </w:r>
+      <w:r>
+        <w:br/>
+      </w:r>
+      <w:r>
+        <w:rPr>
+          <w:rStyle w:val="VerbatimChar"/>
+        </w:rPr>
+        <w:t xml:space="preserve">#&gt;  CRAN (R 4.1.0)            </w:t>
+      </w:r>
+      <w:r>
+        <w:br/>
+      </w:r>
+      <w:r>
+        <w:rPr>
+          <w:rStyle w:val="VerbatimChar"/>
+        </w:rPr>
+        <w:t xml:space="preserve">#&gt;  CRAN (R 4.1.0)            </w:t>
+      </w:r>
+      <w:r>
+        <w:br/>
+      </w:r>
+      <w:r>
+        <w:rPr>
+          <w:rStyle w:val="VerbatimChar"/>
+        </w:rPr>
+        <w:t xml:space="preserve">#&gt;  CRAN (R 4.1.0)            </w:t>
+      </w:r>
+      <w:r>
+        <w:br/>
+      </w:r>
+      <w:r>
+        <w:rPr>
+          <w:rStyle w:val="VerbatimChar"/>
+        </w:rPr>
+        <w:t xml:space="preserve">#&gt;  CRAN (R 4.1.0)            </w:t>
+      </w:r>
+      <w:r>
+        <w:br/>
+      </w:r>
+      <w:r>
+        <w:rPr>
+          <w:rStyle w:val="VerbatimChar"/>
+        </w:rPr>
+        <w:t xml:space="preserve">#&gt;  CRAN (R 4.1.0)            </w:t>
+      </w:r>
+      <w:r>
+        <w:br/>
+      </w:r>
+      <w:r>
+        <w:rPr>
+          <w:rStyle w:val="VerbatimChar"/>
+        </w:rPr>
+        <w:t xml:space="preserve">#&gt;  CRAN (R 4.1.0)            </w:t>
+      </w:r>
+      <w:r>
+        <w:br/>
+      </w:r>
+      <w:r>
+        <w:rPr>
+          <w:rStyle w:val="VerbatimChar"/>
+        </w:rPr>
+        <w:t xml:space="preserve">#&gt;  CRAN (R 4.1.0)            </w:t>
+      </w:r>
+      <w:r>
+        <w:br/>
+      </w:r>
+      <w:r>
+        <w:rPr>
+          <w:rStyle w:val="VerbatimChar"/>
+        </w:rPr>
+        <w:t xml:space="preserve">#&gt;  CRAN (R 4.1.0)            </w:t>
+      </w:r>
+      <w:r>
+        <w:br/>
+      </w:r>
+      <w:r>
+        <w:rPr>
+          <w:rStyle w:val="VerbatimChar"/>
+        </w:rPr>
+        <w:t xml:space="preserve">#&gt;  CRAN (R 4.1.0)            </w:t>
+      </w:r>
+      <w:r>
+        <w:br/>
+      </w:r>
+      <w:r>
+        <w:rPr>
+          <w:rStyle w:val="VerbatimChar"/>
+        </w:rPr>
+        <w:t xml:space="preserve">#&gt;  CRAN (R 4.1.0)            </w:t>
+      </w:r>
+      <w:r>
+        <w:br/>
+      </w:r>
+      <w:r>
+        <w:rPr>
+          <w:rStyle w:val="VerbatimChar"/>
+        </w:rPr>
+        <w:t xml:space="preserve">#&gt;  CRAN (R 4.1.0)            </w:t>
+      </w:r>
+      <w:r>
+        <w:br/>
+      </w:r>
+      <w:r>
+        <w:rPr>
+          <w:rStyle w:val="VerbatimChar"/>
+        </w:rPr>
+        <w:t xml:space="preserve">#&gt;  CRAN (R 4.1.0)            </w:t>
+      </w:r>
+      <w:r>
+        <w:br/>
+      </w:r>
+      <w:r>
+        <w:rPr>
+          <w:rStyle w:val="VerbatimChar"/>
+        </w:rPr>
+        <w:t xml:space="preserve">#&gt;  CRAN (R 4.1.0)            </w:t>
+      </w:r>
+      <w:r>
+        <w:br/>
+      </w:r>
+      <w:r>
+        <w:rPr>
+          <w:rStyle w:val="VerbatimChar"/>
+        </w:rPr>
+        <w:t xml:space="preserve">#&gt;  CRAN (R 4.1.0)            </w:t>
+      </w:r>
+      <w:r>
+        <w:br/>
+      </w:r>
+      <w:r>
+        <w:rPr>
+          <w:rStyle w:val="VerbatimChar"/>
+        </w:rPr>
+        <w:t xml:space="preserve">#&gt;  CRAN (R 4.1.0)            </w:t>
+      </w:r>
+      <w:r>
+        <w:br/>
+      </w:r>
+      <w:r>
+        <w:rPr>
+          <w:rStyle w:val="VerbatimChar"/>
+        </w:rPr>
+        <w:t xml:space="preserve">#&gt;  CRAN (R 4.1.0)            </w:t>
+      </w:r>
+      <w:r>
+        <w:br/>
+      </w:r>
+      <w:r>
+        <w:rPr>
+          <w:rStyle w:val="VerbatimChar"/>
+        </w:rPr>
+        <w:t xml:space="preserve">#&gt;  CRAN (R 4.1.0)            </w:t>
+      </w:r>
+      <w:r>
+        <w:br/>
+      </w:r>
+      <w:r>
+        <w:rPr>
+          <w:rStyle w:val="VerbatimChar"/>
+        </w:rPr>
+        <w:t xml:space="preserve">#&gt;  CRAN (R 4.1.0)            </w:t>
+      </w:r>
+      <w:r>
+        <w:br/>
+      </w:r>
+      <w:r>
+        <w:rPr>
+          <w:rStyle w:val="VerbatimChar"/>
+        </w:rPr>
+        <w:t xml:space="preserve">#&gt;  CRAN (R 4.1.0)            </w:t>
+      </w:r>
+      <w:r>
+        <w:br/>
+      </w:r>
+      <w:r>
+        <w:rPr>
+          <w:rStyle w:val="VerbatimChar"/>
+        </w:rPr>
+        <w:t xml:space="preserve">#&gt;  CRAN (R 4.1.0)            </w:t>
+      </w:r>
+      <w:r>
+        <w:br/>
+      </w:r>
+      <w:r>
+        <w:rPr>
+          <w:rStyle w:val="VerbatimChar"/>
+        </w:rPr>
+        <w:t xml:space="preserve">#&gt;  CRAN (R 4.1.0)            </w:t>
+      </w:r>
+      <w:r>
+        <w:br/>
+      </w:r>
+      <w:r>
+        <w:rPr>
+          <w:rStyle w:val="VerbatimChar"/>
+        </w:rPr>
+        <w:t xml:space="preserve">#&gt;  CRAN (R 4.1.0)            </w:t>
+      </w:r>
+      <w:r>
+        <w:br/>
+      </w:r>
+      <w:r>
+        <w:rPr>
+          <w:rStyle w:val="VerbatimChar"/>
+        </w:rPr>
+        <w:t xml:space="preserve">#&gt;  CRAN (R 4.1.0)            </w:t>
+      </w:r>
+      <w:r>
+        <w:br/>
+      </w:r>
+      <w:r>
+        <w:rPr>
+          <w:rStyle w:val="VerbatimChar"/>
+        </w:rPr>
+        <w:t xml:space="preserve">#&gt;  CRAN (R 4.1.0)            </w:t>
+      </w:r>
+      <w:r>
+        <w:br/>
+      </w:r>
+      <w:r>
+        <w:rPr>
+          <w:rStyle w:val="VerbatimChar"/>
+        </w:rPr>
+        <w:t xml:space="preserve">#&gt;  CRAN (R 4.1.0)            </w:t>
+      </w:r>
+      <w:r>
+        <w:br/>
+      </w:r>
+      <w:r>
+        <w:rPr>
+          <w:rStyle w:val="VerbatimChar"/>
+        </w:rPr>
+        <w:t xml:space="preserve">#&gt;  CRAN (R 4.1.0)            </w:t>
+      </w:r>
+      <w:r>
+        <w:br/>
+      </w:r>
+      <w:r>
+        <w:rPr>
+          <w:rStyle w:val="VerbatimChar"/>
+        </w:rPr>
+        <w:t xml:space="preserve">#&gt;  CRAN (R 4.1.0)            </w:t>
+      </w:r>
+      <w:r>
+        <w:br/>
+      </w:r>
+      <w:r>
+        <w:rPr>
+          <w:rStyle w:val="VerbatimChar"/>
+        </w:rPr>
+        <w:t xml:space="preserve">#&gt;  CRAN (R 4.1.0)            </w:t>
+      </w:r>
+      <w:r>
+        <w:br/>
+      </w:r>
+      <w:r>
+        <w:rPr>
+          <w:rStyle w:val="VerbatimChar"/>
+        </w:rPr>
+        <w:t xml:space="preserve">#&gt;  CRAN (R 4.1.0)            </w:t>
+      </w:r>
+      <w:r>
+        <w:br/>
+      </w:r>
+      <w:r>
+        <w:rPr>
+          <w:rStyle w:val="VerbatimChar"/>
+        </w:rPr>
+        <w:t xml:space="preserve">#&gt;  CRAN (R 4.1.0)            </w:t>
+      </w:r>
+      <w:r>
+        <w:br/>
+      </w:r>
+      <w:r>
+        <w:rPr>
+          <w:rStyle w:val="VerbatimChar"/>
+        </w:rPr>
+        <w:t xml:space="preserve">#&gt;  CRAN (R 4.1.0)            </w:t>
+      </w:r>
+      <w:r>
+        <w:br/>
+      </w:r>
+      <w:r>
+        <w:rPr>
+          <w:rStyle w:val="VerbatimChar"/>
+        </w:rPr>
+        <w:t xml:space="preserve">#&gt;  CRAN (R 4.1.0)            </w:t>
+      </w:r>
+      <w:r>
+        <w:br/>
+      </w:r>
+      <w:r>
+        <w:rPr>
+          <w:rStyle w:val="VerbatimChar"/>
+        </w:rPr>
+        <w:t xml:space="preserve">#&gt;  local                     </w:t>
+      </w:r>
+      <w:r>
+        <w:br/>
+      </w:r>
+      <w:r>
+        <w:rPr>
+          <w:rStyle w:val="VerbatimChar"/>
+        </w:rPr>
+        <w:t xml:space="preserve">#&gt;  CRAN (R 4.1.0)            </w:t>
+      </w:r>
+      <w:r>
+        <w:br/>
+      </w:r>
+      <w:r>
+        <w:rPr>
+          <w:rStyle w:val="VerbatimChar"/>
+        </w:rPr>
+        <w:t xml:space="preserve">#&gt;  CRAN (R 4.1.0)            </w:t>
+      </w:r>
+      <w:r>
+        <w:br/>
+      </w:r>
+      <w:r>
+        <w:rPr>
+          <w:rStyle w:val="VerbatimChar"/>
+        </w:rPr>
+        <w:t xml:space="preserve">#&gt;  CRAN (R 4.1.0)            </w:t>
+      </w:r>
+      <w:r>
+        <w:br/>
+      </w:r>
+      <w:r>
+        <w:rPr>
+          <w:rStyle w:val="VerbatimChar"/>
+        </w:rPr>
+        <w:t xml:space="preserve">#&gt;  CRAN (R 4.1.0)            </w:t>
+      </w:r>
+      <w:r>
+        <w:br/>
+      </w:r>
+      <w:r>
+        <w:rPr>
+          <w:rStyle w:val="VerbatimChar"/>
+        </w:rPr>
+        <w:t xml:space="preserve">#&gt;  CRAN (R 4.1.0)            </w:t>
+      </w:r>
+      <w:r>
+        <w:br/>
+      </w:r>
+      <w:r>
+        <w:rPr>
+          <w:rStyle w:val="VerbatimChar"/>
+        </w:rPr>
+        <w:t xml:space="preserve">#&gt;  CRAN (R 4.1.0)            </w:t>
+      </w:r>
+      <w:r>
+        <w:br/>
+      </w:r>
+      <w:r>
+        <w:rPr>
+          <w:rStyle w:val="VerbatimChar"/>
+        </w:rPr>
+        <w:t xml:space="preserve">#&gt;  CRAN (R 4.1.0)            </w:t>
+      </w:r>
+      <w:r>
+        <w:br/>
+      </w:r>
+      <w:r>
+        <w:rPr>
+          <w:rStyle w:val="VerbatimChar"/>
+        </w:rPr>
+        <w:t xml:space="preserve">#&gt;  CRAN (R 4.1.0)            </w:t>
+      </w:r>
+      <w:r>
+        <w:br/>
+      </w:r>
+      <w:r>
+        <w:rPr>
+          <w:rStyle w:val="VerbatimChar"/>
+        </w:rPr>
+        <w:t xml:space="preserve">#&gt;  CRAN (R 4.1.0)            </w:t>
+      </w:r>
+      <w:r>
+        <w:br/>
+      </w:r>
+      <w:r>
+        <w:rPr>
+          <w:rStyle w:val="VerbatimChar"/>
+        </w:rPr>
+        <w:t xml:space="preserve">#&gt;  CRAN (R 4.1.0)            </w:t>
+      </w:r>
+      <w:r>
+        <w:br/>
+      </w:r>
+      <w:r>
+        <w:rPr>
+          <w:rStyle w:val="VerbatimChar"/>
+        </w:rPr>
+        <w:t xml:space="preserve">#&gt;  CRAN (R 4.1.0)            </w:t>
+      </w:r>
+      <w:r>
+        <w:br/>
+      </w:r>
+      <w:r>
+        <w:rPr>
+          <w:rStyle w:val="VerbatimChar"/>
+        </w:rPr>
+        <w:t xml:space="preserve">#&gt;  CRAN (R 4.1.0)            </w:t>
+      </w:r>
+      <w:r>
+        <w:br/>
+      </w:r>
+      <w:r>
+        <w:rPr>
+          <w:rStyle w:val="VerbatimChar"/>
+        </w:rPr>
+        <w:t xml:space="preserve">#&gt;  CRAN (R 4.1.0)            </w:t>
+      </w:r>
+      <w:r>
+        <w:br/>
+      </w:r>
+      <w:r>
+        <w:rPr>
+          <w:rStyle w:val="VerbatimChar"/>
+        </w:rPr>
+        <w:t xml:space="preserve">#&gt;  CRAN (R 4.1.0)            </w:t>
+      </w:r>
+      <w:r>
+        <w:br/>
+      </w:r>
+      <w:r>
+        <w:rPr>
+          <w:rStyle w:val="VerbatimChar"/>
+        </w:rPr>
+        <w:t xml:space="preserve">#&gt;  CRAN (R 4.1.0)            </w:t>
+      </w:r>
+      <w:r>
+        <w:br/>
+      </w:r>
+      <w:r>
+        <w:rPr>
+          <w:rStyle w:val="VerbatimChar"/>
+        </w:rPr>
+        <w:t xml:space="preserve">#&gt;  CRAN (R 4.1.0)            </w:t>
+      </w:r>
+      <w:r>
+        <w:br/>
+      </w:r>
+      <w:r>
+        <w:rPr>
+          <w:rStyle w:val="VerbatimChar"/>
+        </w:rPr>
+        <w:t xml:space="preserve">#&gt;  CRAN (R 4.1.0)            </w:t>
+      </w:r>
+      <w:r>
+        <w:br/>
+      </w:r>
+      <w:r>
+        <w:rPr>
+          <w:rStyle w:val="VerbatimChar"/>
+        </w:rPr>
+        <w:t xml:space="preserve">#&gt;  CRAN (R 4.1.0)            </w:t>
+      </w:r>
+      <w:r>
+        <w:br/>
+      </w:r>
+      <w:r>
+        <w:rPr>
+          <w:rStyle w:val="VerbatimChar"/>
+        </w:rPr>
+        <w:t xml:space="preserve">#&gt;  CRAN (R 4.1.0)            </w:t>
+      </w:r>
+      <w:r>
+        <w:br/>
+      </w:r>
+      <w:r>
+        <w:rPr>
+          <w:rStyle w:val="VerbatimChar"/>
+        </w:rPr>
+        <w:t xml:space="preserve">#&gt;  CRAN (R 4.1.0)            </w:t>
+      </w:r>
+      <w:r>
+        <w:br/>
+      </w:r>
+      <w:r>
+        <w:rPr>
+          <w:rStyle w:val="VerbatimChar"/>
+        </w:rPr>
+        <w:t xml:space="preserve">#&gt;  CRAN (R 4.1.0)            </w:t>
+      </w:r>
+      <w:r>
+        <w:br/>
+      </w:r>
+      <w:r>
+        <w:rPr>
+          <w:rStyle w:val="VerbatimChar"/>
+        </w:rPr>
+        <w:t xml:space="preserve">#&gt;  CRAN (R 4.1.0)            </w:t>
+      </w:r>
+      <w:r>
+        <w:br/>
+      </w:r>
+      <w:r>
+        <w:rPr>
+          <w:rStyle w:val="VerbatimChar"/>
+        </w:rPr>
+        <w:t xml:space="preserve">#&gt;  CRAN (R 4.1.0)            </w:t>
+      </w:r>
+      <w:r>
+        <w:br/>
+      </w:r>
+      <w:r>
+        <w:rPr>
+          <w:rStyle w:val="VerbatimChar"/>
+        </w:rPr>
+        <w:t xml:space="preserve">#&gt;  CRAN (R 4.1.0)            </w:t>
+      </w:r>
+      <w:r>
+        <w:br/>
+      </w:r>
+      <w:r>
+        <w:rPr>
+          <w:rStyle w:val="VerbatimChar"/>
+        </w:rPr>
+        <w:t xml:space="preserve">#&gt;  CRAN (R 4.1.0)            </w:t>
       </w:r>
       <w:r>
         <w:br/>

</xml_diff>

<commit_message>
Reknit paper with final contributions uncommented
</commit_message>
<xml_diff>
--- a/analysis/paper/paper.docx
+++ b/analysis/paper/paper.docx
@@ -2696,6 +2696,9 @@
       </w:r>
       <w:r>
         <w:t xml:space="preserve"> </w:t>
+      </w:r>
+      <w:r>
+        <w:t xml:space="preserve">All authors provided critical feedback and helped contribute to the final version of the manuscript.</w:t>
       </w:r>
     </w:p>
     <w:bookmarkEnd w:id="37"/>
@@ -8958,7 +8961,7 @@
           <m:t>−</m:t>
         </m:r>
         <m:r>
-          <m:t>02</m:t>
+          <m:t>19</m:t>
         </m:r>
         <m:r>
           <m:t>13</m:t>
@@ -8970,7 +8973,7 @@
           <m:t>:</m:t>
         </m:r>
         <m:r>
-          <m:t>40</m:t>
+          <m:t>47</m:t>
         </m:r>
         <m:r>
           <m:rPr>
@@ -8979,7 +8982,7 @@
           <m:t>:</m:t>
         </m:r>
         <m:r>
-          <m:t>13</m:t>
+          <m:t>08</m:t>
         </m:r>
       </m:oMath>
       <w:r>
@@ -9087,7 +9090,7 @@
         <w:rPr>
           <w:rStyle w:val="VerbatimChar"/>
         </w:rPr>
-        <w:t xml:space="preserve">#&gt;  date     2021-07-02                  </w:t>
+        <w:t xml:space="preserve">#&gt;  date     2021-07-19                  </w:t>
       </w:r>
       <w:r>
         <w:br/>
@@ -9150,7 +9153,7 @@
         <w:rPr>
           <w:rStyle w:val="VerbatimChar"/>
         </w:rPr>
-        <w:t xml:space="preserve">#&gt;  cli                                  3.0.0.9000 2021-07-01 [1]</w:t>
+        <w:t xml:space="preserve">#&gt;  cli                                  3.0.1.9000 2021-07-19 [1]</w:t>
       </w:r>
       <w:r>
         <w:br/>
@@ -9519,7 +9522,7 @@
         <w:rPr>
           <w:rStyle w:val="VerbatimChar"/>
         </w:rPr>
-        <w:t xml:space="preserve">#&gt;  Rcpp                                 1.0.6      2021-01-15 [1]</w:t>
+        <w:t xml:space="preserve">#&gt;  Rcpp                                 1.0.7      2021-07-07 [1]</w:t>
       </w:r>
       <w:r>
         <w:br/>
@@ -9627,7 +9630,7 @@
         <w:rPr>
           <w:rStyle w:val="VerbatimChar"/>
         </w:rPr>
-        <w:t xml:space="preserve">#&gt;  stringi                              1.6.2      2021-05-17 [1]</w:t>
+        <w:t xml:space="preserve">#&gt;  stringi                              1.7.3      2021-07-16 [1]</w:t>
       </w:r>
       <w:r>
         <w:br/>
@@ -9816,7 +9819,7 @@
         <w:rPr>
           <w:rStyle w:val="VerbatimChar"/>
         </w:rPr>
-        <w:t xml:space="preserve">#&gt;  Github (r-lib/cli@b5e6f1e)</w:t>
+        <w:t xml:space="preserve">#&gt;  Github (r-lib/cli@53f1e29)</w:t>
       </w:r>
       <w:r>
         <w:br/>

</xml_diff>

<commit_message>
Replace "subjective" with "objective"
Correction suggested by Dr David Ferris, Farming Systems Innovation, DPIRD
</commit_message>
<xml_diff>
--- a/analysis/paper/paper.docx
+++ b/analysis/paper/paper.docx
@@ -2337,7 +2337,7 @@
         <w:pStyle w:val="BodyText"/>
       </w:pPr>
       <w:r>
-        <w:t xml:space="preserve">We recognise that the scoring methods were developed by the authors specifically for this exercise and are not entirely subjective.</w:t>
+        <w:t xml:space="preserve">We recognise that the scoring methods were developed by the authors specifically for this exercise and are not entirely objective.</w:t>
       </w:r>
       <w:r>
         <w:t xml:space="preserve"> </w:t>
@@ -8961,10 +8961,10 @@
           <m:t>−</m:t>
         </m:r>
         <m:r>
-          <m:t>19</m:t>
+          <m:t>21</m:t>
         </m:r>
         <m:r>
-          <m:t>13</m:t>
+          <m:t>12</m:t>
         </m:r>
         <m:r>
           <m:rPr>
@@ -8973,7 +8973,7 @@
           <m:t>:</m:t>
         </m:r>
         <m:r>
-          <m:t>47</m:t>
+          <m:t>16</m:t>
         </m:r>
         <m:r>
           <m:rPr>
@@ -8982,7 +8982,7 @@
           <m:t>:</m:t>
         </m:r>
         <m:r>
-          <m:t>08</m:t>
+          <m:t>44</m:t>
         </m:r>
       </m:oMath>
       <w:r>
@@ -9090,7 +9090,7 @@
         <w:rPr>
           <w:rStyle w:val="VerbatimChar"/>
         </w:rPr>
-        <w:t xml:space="preserve">#&gt;  date     2021-07-19                  </w:t>
+        <w:t xml:space="preserve">#&gt;  date     2021-07-21                  </w:t>
       </w:r>
       <w:r>
         <w:br/>
@@ -9540,7 +9540,7 @@
         <w:rPr>
           <w:rStyle w:val="VerbatimChar"/>
         </w:rPr>
-        <w:t xml:space="preserve">#&gt;  readr                                1.4.0      2020-10-05 [1]</w:t>
+        <w:t xml:space="preserve">#&gt;  readr                                2.0.0      2021-07-20 [1]</w:t>
       </w:r>
       <w:r>
         <w:br/>
@@ -9693,6 +9693,15 @@
         <w:rPr>
           <w:rStyle w:val="VerbatimChar"/>
         </w:rPr>
+        <w:t xml:space="preserve">#&gt;  tzdb                                 0.1.2      2021-07-20 [1]</w:t>
+      </w:r>
+      <w:r>
+        <w:br/>
+      </w:r>
+      <w:r>
+        <w:rPr>
+          <w:rStyle w:val="VerbatimChar"/>
+        </w:rPr>
         <w:t xml:space="preserve">#&gt;  utf8                                 1.2.1      2021-03-12 [1]</w:t>
       </w:r>
       <w:r>
@@ -10216,6 +10225,15 @@
           <w:rStyle w:val="VerbatimChar"/>
         </w:rPr>
         <w:t xml:space="preserve">#&gt;  local                     </w:t>
+      </w:r>
+      <w:r>
+        <w:br/>
+      </w:r>
+      <w:r>
+        <w:rPr>
+          <w:rStyle w:val="VerbatimChar"/>
+        </w:rPr>
+        <w:t xml:space="preserve">#&gt;  CRAN (R 4.1.0)            </w:t>
       </w:r>
       <w:r>
         <w:br/>

</xml_diff>

<commit_message>
Acknowledge David in paper
</commit_message>
<xml_diff>
--- a/analysis/paper/paper.docx
+++ b/analysis/paper/paper.docx
@@ -2793,6 +2793,14 @@
       </w:pPr>
       <w:r>
         <w:t xml:space="preserve">Acknowledgements</w:t>
+      </w:r>
+    </w:p>
+    <w:p>
+      <w:pPr>
+        <w:pStyle w:val="FirstParagraph"/>
+      </w:pPr>
+      <w:r>
+        <w:t xml:space="preserve">The authors are grateful for insightful comments from Dr. David Ferris on the final manuscript.</w:t>
       </w:r>
     </w:p>
     <w:p>
@@ -8964,7 +8972,7 @@
           <m:t>21</m:t>
         </m:r>
         <m:r>
-          <m:t>12</m:t>
+          <m:t>13</m:t>
         </m:r>
         <m:r>
           <m:rPr>
@@ -8973,7 +8981,7 @@
           <m:t>:</m:t>
         </m:r>
         <m:r>
-          <m:t>16</m:t>
+          <m:t>25</m:t>
         </m:r>
         <m:r>
           <m:rPr>
@@ -8982,7 +8990,7 @@
           <m:t>:</m:t>
         </m:r>
         <m:r>
-          <m:t>44</m:t>
+          <m:t>49</m:t>
         </m:r>
       </m:oMath>
       <w:r>

</xml_diff>

<commit_message>
Reknit docx will new references for visualisations
</commit_message>
<xml_diff>
--- a/analysis/paper/paper.docx
+++ b/analysis/paper/paper.docx
@@ -2433,6 +2433,12 @@
         <w:t xml:space="preserve"> </w:t>
       </w:r>
       <w:r>
+        <w:t xml:space="preserve">(version 2.15.0)</w:t>
+      </w:r>
+      <w:r>
+        <w:t xml:space="preserve"> </w:t>
+      </w:r>
+      <w:r>
         <w:t xml:space="preserve">(Bürkner 2018)</w:t>
       </w:r>
       <w:r>
@@ -2554,6 +2560,12 @@
         <w:t xml:space="preserve"> </w:t>
       </w:r>
       <w:r>
+        <w:t xml:space="preserve">(version 2.15.0)</w:t>
+      </w:r>
+      <w:r>
+        <w:t xml:space="preserve"> </w:t>
+      </w:r>
+      <w:r>
         <w:t xml:space="preserve">(Bürkner 2018)</w:t>
       </w:r>
       <w:r>
@@ -2593,6 +2605,12 @@
         <w:t xml:space="preserve"> </w:t>
       </w:r>
       <w:r>
+        <w:t xml:space="preserve">(version 1.8.1)</w:t>
+      </w:r>
+      <w:r>
+        <w:t xml:space="preserve"> </w:t>
+      </w:r>
+      <w:r>
         <w:t xml:space="preserve">(Gabry et al. 2019)</w:t>
       </w:r>
       <w:r>
@@ -2646,7 +2664,87 @@
         <w:t xml:space="preserve"> </w:t>
       </w:r>
       <w:r>
+        <w:t xml:space="preserve">(version 0.10.0)</w:t>
+      </w:r>
+      <w:r>
+        <w:t xml:space="preserve"> </w:t>
+      </w:r>
+      <w:r>
         <w:t xml:space="preserve">(Makowski et al. 2019)</w:t>
+      </w:r>
+      <w:r>
+        <w:t xml:space="preserve">.</w:t>
+      </w:r>
+    </w:p>
+    <w:p>
+      <w:pPr>
+        <w:pStyle w:val="BodyText"/>
+      </w:pPr>
+      <w:r>
+        <w:t xml:space="preserve">Data were visualised using</w:t>
+      </w:r>
+      <w:r>
+        <w:t xml:space="preserve"> </w:t>
+      </w:r>
+      <w:r>
+        <w:t xml:space="preserve">‘</w:t>
+      </w:r>
+      <w:r>
+        <w:t xml:space="preserve">ggplot2</w:t>
+      </w:r>
+      <w:r>
+        <w:t xml:space="preserve">’</w:t>
+      </w:r>
+      <w:r>
+        <w:t xml:space="preserve"> </w:t>
+      </w:r>
+      <w:r>
+        <w:t xml:space="preserve">(version 3.3.5)</w:t>
+      </w:r>
+      <w:r>
+        <w:t xml:space="preserve"> </w:t>
+      </w:r>
+      <w:r>
+        <w:t xml:space="preserve">(Wickham 2016)</w:t>
+      </w:r>
+      <w:r>
+        <w:t xml:space="preserve">,</w:t>
+      </w:r>
+      <w:r>
+        <w:t xml:space="preserve"> </w:t>
+      </w:r>
+      <w:r>
+        <w:t xml:space="preserve">‘</w:t>
+      </w:r>
+      <w:r>
+        <w:t xml:space="preserve">ggpubr</w:t>
+      </w:r>
+      <w:r>
+        <w:t xml:space="preserve">’</w:t>
+      </w:r>
+      <w:r>
+        <w:t xml:space="preserve"> </w:t>
+      </w:r>
+      <w:r>
+        <w:t xml:space="preserve">(version 0.4.0)</w:t>
+      </w:r>
+      <w:r>
+        <w:t xml:space="preserve"> </w:t>
+      </w:r>
+      <w:r>
+        <w:t xml:space="preserve">(Kassambara 2020)</w:t>
+      </w:r>
+      <w:r>
+        <w:t xml:space="preserve"> </w:t>
+      </w:r>
+      <w:r>
+        <w:t xml:space="preserve">and patchwork (version 1.1.1)</w:t>
+      </w:r>
+      <w:r>
+        <w:t xml:space="preserve"> </w:t>
+      </w:r>
+      <w:r>
+        <w:t xml:space="preserve">(Pedersen 2020)</w:t>
       </w:r>
       <w:r>
         <w:t xml:space="preserve">.</w:t>
@@ -2809,7 +2907,7 @@
       </w:r>
     </w:p>
     <w:bookmarkEnd w:id="43"/>
-    <w:bookmarkStart w:id="100" w:name="references"/>
+    <w:bookmarkStart w:id="106" w:name="references"/>
     <w:p>
       <w:pPr>
         <w:pStyle w:val="Heading1"/>
@@ -2818,7 +2916,7 @@
         <w:t xml:space="preserve">References</w:t>
       </w:r>
     </w:p>
-    <w:bookmarkStart w:id="99" w:name="refs"/>
+    <w:bookmarkStart w:id="105" w:name="refs"/>
     <w:bookmarkStart w:id="45" w:name="ref-ARC2018"/>
     <w:p>
       <w:pPr>
@@ -3334,13 +3432,13 @@
       </w:r>
     </w:p>
     <w:bookmarkEnd w:id="67"/>
-    <w:bookmarkStart w:id="68" w:name="ref-Khaliq2020"/>
+    <w:bookmarkStart w:id="69" w:name="ref-Kassambara2020"/>
     <w:p>
       <w:pPr>
         <w:pStyle w:val="Bibliography"/>
       </w:pPr>
       <w:r>
-        <w:t xml:space="preserve">Khaliq, I., Fanning, J., Melloy, P., Galloway, J., Moore, K., Burrell, D., et al. 2020. The role of conidia in the dispersal of</w:t>
+        <w:t xml:space="preserve">Kassambara, A. 2020.</w:t>
       </w:r>
       <w:r>
         <w:t xml:space="preserve"> </w:t>
@@ -3350,28 +3448,65 @@
           <w:iCs/>
           <w:i/>
         </w:rPr>
-        <w:t xml:space="preserve">Ascochyta</w:t>
+        <w:t xml:space="preserve">Ggpubr: ’ggplot2’ based publication ready plots</w:t>
+      </w:r>
+      <w:r>
+        <w:t xml:space="preserve">. Available at:</w:t>
+      </w:r>
+      <w:r>
+        <w:t xml:space="preserve"> </w:t>
+      </w:r>
+      <w:hyperlink r:id="rId68">
+        <w:r>
+          <w:rPr>
+            <w:rStyle w:val="Hyperlink"/>
+          </w:rPr>
+          <w:t xml:space="preserve">https://CRAN.R-project.org/package=ggpubr</w:t>
+        </w:r>
+      </w:hyperlink>
+      <w:r>
+        <w:t xml:space="preserve">.</w:t>
+      </w:r>
+    </w:p>
+    <w:bookmarkEnd w:id="69"/>
+    <w:bookmarkStart w:id="70" w:name="ref-Khaliq2020"/>
+    <w:p>
+      <w:pPr>
+        <w:pStyle w:val="Bibliography"/>
+      </w:pPr>
+      <w:r>
+        <w:t xml:space="preserve">Khaliq, I., Fanning, J., Melloy, P., Galloway, J., Moore, K., Burrell, D., et al. 2020. The role of conidia in the dispersal of</w:t>
+      </w:r>
+      <w:r>
+        <w:t xml:space="preserve"> </w:t>
       </w:r>
       <w:r>
         <w:rPr>
           <w:iCs/>
           <w:i/>
         </w:rPr>
-        <w:t xml:space="preserve"> </w:t>
+        <w:t xml:space="preserve">Ascochyta</w:t>
       </w:r>
       <w:r>
         <w:rPr>
           <w:iCs/>
           <w:i/>
         </w:rPr>
+        <w:t xml:space="preserve"> </w:t>
+      </w:r>
+      <w:r>
+        <w:rPr>
+          <w:iCs/>
+          <w:i/>
+        </w:rPr>
         <w:t xml:space="preserve">rabiei</w:t>
       </w:r>
       <w:r>
         <w:t xml:space="preserve">. European Journal of Plant Pathology. 158:911–924.</w:t>
       </w:r>
     </w:p>
-    <w:bookmarkEnd w:id="68"/>
-    <w:bookmarkStart w:id="70" w:name="ref-Khaliq2020a"/>
+    <w:bookmarkEnd w:id="70"/>
+    <w:bookmarkStart w:id="72" w:name="ref-Khaliq2020a"/>
     <w:p>
       <w:pPr>
         <w:pStyle w:val="Bibliography"/>
@@ -3457,7 +3592,7 @@
       <w:r>
         <w:t xml:space="preserve"> </w:t>
       </w:r>
-      <w:hyperlink r:id="rId69">
+      <w:hyperlink r:id="rId71">
         <w:r>
           <w:rPr>
             <w:rStyle w:val="Hyperlink"/>
@@ -3469,8 +3604,8 @@
         <w:t xml:space="preserve">.</w:t>
       </w:r>
     </w:p>
-    <w:bookmarkEnd w:id="70"/>
-    <w:bookmarkStart w:id="71" w:name="ref-Lehner2017"/>
+    <w:bookmarkEnd w:id="72"/>
+    <w:bookmarkStart w:id="73" w:name="ref-Lehner2017"/>
     <w:p>
       <w:pPr>
         <w:pStyle w:val="Bibliography"/>
@@ -3479,8 +3614,8 @@
         <w:t xml:space="preserve">Lehner, M. S., Pethybridge, S. J., Meyer, M. C., and Del Ponte, E. M. 2017. Meta-analytic modelling of the incidence–yield and incidence–sclerotial production relationships in soybean white mould epidemics. Plant Pathology. 66:460–468.</w:t>
       </w:r>
     </w:p>
-    <w:bookmarkEnd w:id="71"/>
-    <w:bookmarkStart w:id="72" w:name="ref-Madden2015"/>
+    <w:bookmarkEnd w:id="73"/>
+    <w:bookmarkStart w:id="74" w:name="ref-Madden2015"/>
     <w:p>
       <w:pPr>
         <w:pStyle w:val="Bibliography"/>
@@ -3505,8 +3640,8 @@
         <w:t xml:space="preserve">value have a future in plant pathology? Phytopathology. 105:1400–1407.</w:t>
       </w:r>
     </w:p>
-    <w:bookmarkEnd w:id="72"/>
-    <w:bookmarkStart w:id="73" w:name="ref-Makowski2019"/>
+    <w:bookmarkEnd w:id="74"/>
+    <w:bookmarkStart w:id="75" w:name="ref-Makowski2019"/>
     <w:p>
       <w:pPr>
         <w:pStyle w:val="Bibliography"/>
@@ -3536,95 +3671,13 @@
         <w:t xml:space="preserve">framework. Journal of Open Source Software. 4:1541.</w:t>
       </w:r>
     </w:p>
-    <w:bookmarkEnd w:id="73"/>
-    <w:bookmarkStart w:id="74" w:name="ref-Miorini2019"/>
+    <w:bookmarkEnd w:id="75"/>
+    <w:bookmarkStart w:id="77" w:name="ref-Miorini2018"/>
     <w:p>
       <w:pPr>
         <w:pStyle w:val="Bibliography"/>
       </w:pPr>
       <w:r>
-        <w:t xml:space="preserve">Miorini, T. J. J., Kamvar, Z. N., Higgins, R. S., Raetano, C. G., Steadman, J. R., and Everhart, S. E. 2019. Differential aggressiveness of</w:t>
-      </w:r>
-      <w:r>
-        <w:t xml:space="preserve"> </w:t>
-      </w:r>
-      <w:r>
-        <w:rPr>
-          <w:iCs/>
-          <w:i/>
-        </w:rPr>
-        <w:t xml:space="preserve">Sclerotinia</w:t>
-      </w:r>
-      <w:r>
-        <w:rPr>
-          <w:iCs/>
-          <w:i/>
-        </w:rPr>
-        <w:t xml:space="preserve"> </w:t>
-      </w:r>
-      <w:r>
-        <w:rPr>
-          <w:iCs/>
-          <w:i/>
-        </w:rPr>
-        <w:t xml:space="preserve">sclerotiorum</w:t>
-      </w:r>
-      <w:r>
-        <w:t xml:space="preserve"> </w:t>
-      </w:r>
-      <w:r>
-        <w:t xml:space="preserve">isolates from</w:t>
-      </w:r>
-      <w:r>
-        <w:t xml:space="preserve"> </w:t>
-      </w:r>
-      <w:r>
-        <w:t xml:space="preserve">North</w:t>
-      </w:r>
-      <w:r>
-        <w:t xml:space="preserve"> </w:t>
-      </w:r>
-      <w:r>
-        <w:t xml:space="preserve">and</w:t>
-      </w:r>
-      <w:r>
-        <w:t xml:space="preserve"> </w:t>
-      </w:r>
-      <w:r>
-        <w:t xml:space="preserve">South</w:t>
-      </w:r>
-      <w:r>
-        <w:t xml:space="preserve"> </w:t>
-      </w:r>
-      <w:r>
-        <w:t xml:space="preserve">America</w:t>
-      </w:r>
-      <w:r>
-        <w:t xml:space="preserve"> </w:t>
-      </w:r>
-      <w:r>
-        <w:t xml:space="preserve">and partial host resistance in</w:t>
-      </w:r>
-      <w:r>
-        <w:t xml:space="preserve"> </w:t>
-      </w:r>
-      <w:r>
-        <w:t xml:space="preserve">Brazilian</w:t>
-      </w:r>
-      <w:r>
-        <w:t xml:space="preserve"> </w:t>
-      </w:r>
-      <w:r>
-        <w:t xml:space="preserve">soybean and dry bean cultivars. Tropical Plant Pathology. 44:73–81.</w:t>
-      </w:r>
-    </w:p>
-    <w:bookmarkEnd w:id="74"/>
-    <w:bookmarkStart w:id="76" w:name="ref-Miorini2018"/>
-    <w:p>
-      <w:pPr>
-        <w:pStyle w:val="Bibliography"/>
-      </w:pPr>
-      <w:r>
         <w:t xml:space="preserve">Miorini, T. J. J., Kamvar, Z. N., Higgins, R., Raetano, C. G., Steadman, J., and Everhart, S. E. 2018. Data and analysis for</w:t>
       </w:r>
       <w:r>
@@ -3666,7 +3719,7 @@
       <w:r>
         <w:t xml:space="preserve"> </w:t>
       </w:r>
-      <w:hyperlink r:id="rId75">
+      <w:hyperlink r:id="rId76">
         <w:r>
           <w:rPr>
             <w:rStyle w:val="Hyperlink"/>
@@ -3681,13 +3734,95 @@
         <w:t xml:space="preserve">[Accessed July 29, 2020].</w:t>
       </w:r>
     </w:p>
-    <w:bookmarkEnd w:id="76"/>
-    <w:bookmarkStart w:id="77" w:name="ref-vannoorden2017"/>
+    <w:bookmarkEnd w:id="77"/>
+    <w:bookmarkStart w:id="78" w:name="ref-Miorini2019"/>
     <w:p>
       <w:pPr>
         <w:pStyle w:val="Bibliography"/>
       </w:pPr>
       <w:r>
+        <w:t xml:space="preserve">Miorini, T. J. J., Kamvar, Z. N., Higgins, R. S., Raetano, C. G., Steadman, J. R., and Everhart, S. E. 2019. Differential aggressiveness of</w:t>
+      </w:r>
+      <w:r>
+        <w:t xml:space="preserve"> </w:t>
+      </w:r>
+      <w:r>
+        <w:rPr>
+          <w:iCs/>
+          <w:i/>
+        </w:rPr>
+        <w:t xml:space="preserve">Sclerotinia</w:t>
+      </w:r>
+      <w:r>
+        <w:rPr>
+          <w:iCs/>
+          <w:i/>
+        </w:rPr>
+        <w:t xml:space="preserve"> </w:t>
+      </w:r>
+      <w:r>
+        <w:rPr>
+          <w:iCs/>
+          <w:i/>
+        </w:rPr>
+        <w:t xml:space="preserve">sclerotiorum</w:t>
+      </w:r>
+      <w:r>
+        <w:t xml:space="preserve"> </w:t>
+      </w:r>
+      <w:r>
+        <w:t xml:space="preserve">isolates from</w:t>
+      </w:r>
+      <w:r>
+        <w:t xml:space="preserve"> </w:t>
+      </w:r>
+      <w:r>
+        <w:t xml:space="preserve">North</w:t>
+      </w:r>
+      <w:r>
+        <w:t xml:space="preserve"> </w:t>
+      </w:r>
+      <w:r>
+        <w:t xml:space="preserve">and</w:t>
+      </w:r>
+      <w:r>
+        <w:t xml:space="preserve"> </w:t>
+      </w:r>
+      <w:r>
+        <w:t xml:space="preserve">South</w:t>
+      </w:r>
+      <w:r>
+        <w:t xml:space="preserve"> </w:t>
+      </w:r>
+      <w:r>
+        <w:t xml:space="preserve">America</w:t>
+      </w:r>
+      <w:r>
+        <w:t xml:space="preserve"> </w:t>
+      </w:r>
+      <w:r>
+        <w:t xml:space="preserve">and partial host resistance in</w:t>
+      </w:r>
+      <w:r>
+        <w:t xml:space="preserve"> </w:t>
+      </w:r>
+      <w:r>
+        <w:t xml:space="preserve">Brazilian</w:t>
+      </w:r>
+      <w:r>
+        <w:t xml:space="preserve"> </w:t>
+      </w:r>
+      <w:r>
+        <w:t xml:space="preserve">soybean and dry bean cultivars. Tropical Plant Pathology. 44:73–81.</w:t>
+      </w:r>
+    </w:p>
+    <w:bookmarkEnd w:id="78"/>
+    <w:bookmarkStart w:id="79" w:name="ref-vannoorden2017"/>
+    <w:p>
+      <w:pPr>
+        <w:pStyle w:val="Bibliography"/>
+      </w:pPr>
+      <w:r>
         <w:t xml:space="preserve">Noorden, R. van. 2017.</w:t>
       </w:r>
       <w:r>
@@ -3703,8 +3838,8 @@
         <w:t xml:space="preserve">demands open access. Nature. 541:270–270.</w:t>
       </w:r>
     </w:p>
-    <w:bookmarkEnd w:id="77"/>
-    <w:bookmarkStart w:id="79" w:name="ref-Patil2016"/>
+    <w:bookmarkEnd w:id="79"/>
+    <w:bookmarkStart w:id="81" w:name="ref-Patil2016"/>
     <w:p>
       <w:pPr>
         <w:pStyle w:val="Bibliography"/>
@@ -3715,7 +3850,7 @@
       <w:r>
         <w:t xml:space="preserve"> </w:t>
       </w:r>
-      <w:hyperlink r:id="rId78">
+      <w:hyperlink r:id="rId80">
         <w:r>
           <w:rPr>
             <w:rStyle w:val="Hyperlink"/>
@@ -3727,34 +3862,14 @@
         <w:t xml:space="preserve">.</w:t>
       </w:r>
     </w:p>
-    <w:bookmarkEnd w:id="79"/>
-    <w:bookmarkStart w:id="80" w:name="ref-Peng2009"/>
+    <w:bookmarkEnd w:id="81"/>
+    <w:bookmarkStart w:id="83" w:name="ref-Pedersen2020"/>
     <w:p>
       <w:pPr>
         <w:pStyle w:val="Bibliography"/>
       </w:pPr>
       <w:r>
-        <w:t xml:space="preserve">Peng, R. D. 2009. Reproducible research and biostatistics. Biostatistics. 10:405–408.</w:t>
-      </w:r>
-    </w:p>
-    <w:bookmarkEnd w:id="80"/>
-    <w:bookmarkStart w:id="81" w:name="ref-preeyanon2018"/>
-    <w:p>
-      <w:pPr>
-        <w:pStyle w:val="Bibliography"/>
-      </w:pPr>
-      <w:r>
-        <w:t xml:space="preserve">Preeyanon, L., Pyrkosz, A. B., and Titus Brown, C. 2018. Reproducible bioinformatics research for biologists. In Chapman; Hall/CRC, p. 185–217.</w:t>
-      </w:r>
-    </w:p>
-    <w:bookmarkEnd w:id="81"/>
-    <w:bookmarkStart w:id="83" w:name="ref-RCT2021"/>
-    <w:p>
-      <w:pPr>
-        <w:pStyle w:val="Bibliography"/>
-      </w:pPr>
-      <w:r>
-        <w:t xml:space="preserve">R Core Team. 2021.</w:t>
+        <w:t xml:space="preserve">Pedersen, T. L. 2020.</w:t>
       </w:r>
       <w:r>
         <w:t xml:space="preserve"> </w:t>
@@ -3764,13 +3879,70 @@
           <w:iCs/>
           <w:i/>
         </w:rPr>
-        <w:t xml:space="preserve">R</w:t>
+        <w:t xml:space="preserve">Patchwork: The composer of plots</w:t>
+      </w:r>
+      <w:r>
+        <w:t xml:space="preserve">. Available at:</w:t>
+      </w:r>
+      <w:r>
+        <w:t xml:space="preserve"> </w:t>
+      </w:r>
+      <w:hyperlink r:id="rId82">
+        <w:r>
+          <w:rPr>
+            <w:rStyle w:val="Hyperlink"/>
+          </w:rPr>
+          <w:t xml:space="preserve">https://CRAN.R-project.org/package=patchwork</w:t>
+        </w:r>
+      </w:hyperlink>
+      <w:r>
+        <w:t xml:space="preserve">.</w:t>
+      </w:r>
+    </w:p>
+    <w:bookmarkEnd w:id="83"/>
+    <w:bookmarkStart w:id="84" w:name="ref-Peng2009"/>
+    <w:p>
+      <w:pPr>
+        <w:pStyle w:val="Bibliography"/>
+      </w:pPr>
+      <w:r>
+        <w:t xml:space="preserve">Peng, R. D. 2009. Reproducible research and biostatistics. Biostatistics. 10:405–408.</w:t>
+      </w:r>
+    </w:p>
+    <w:bookmarkEnd w:id="84"/>
+    <w:bookmarkStart w:id="85" w:name="ref-preeyanon2018"/>
+    <w:p>
+      <w:pPr>
+        <w:pStyle w:val="Bibliography"/>
+      </w:pPr>
+      <w:r>
+        <w:t xml:space="preserve">Preeyanon, L., Pyrkosz, A. B., and Titus Brown, C. 2018. Reproducible bioinformatics research for biologists. In Chapman; Hall/CRC, p. 185–217.</w:t>
+      </w:r>
+    </w:p>
+    <w:bookmarkEnd w:id="85"/>
+    <w:bookmarkStart w:id="87" w:name="ref-RCT2021"/>
+    <w:p>
+      <w:pPr>
+        <w:pStyle w:val="Bibliography"/>
+      </w:pPr>
+      <w:r>
+        <w:t xml:space="preserve">R Core Team. 2021.</w:t>
+      </w:r>
+      <w:r>
+        <w:t xml:space="preserve"> </w:t>
       </w:r>
       <w:r>
         <w:rPr>
           <w:iCs/>
           <w:i/>
         </w:rPr>
+        <w:t xml:space="preserve">R</w:t>
+      </w:r>
+      <w:r>
+        <w:rPr>
+          <w:iCs/>
+          <w:i/>
+        </w:rPr>
         <w:t xml:space="preserve">: A language and environment for statistical computing</w:t>
       </w:r>
       <w:r>
@@ -3779,7 +3951,7 @@
       <w:r>
         <w:t xml:space="preserve"> </w:t>
       </w:r>
-      <w:hyperlink r:id="rId82">
+      <w:hyperlink r:id="rId86">
         <w:r>
           <w:rPr>
             <w:rStyle w:val="Hyperlink"/>
@@ -3791,8 +3963,8 @@
         <w:t xml:space="preserve">.</w:t>
       </w:r>
     </w:p>
-    <w:bookmarkEnd w:id="83"/>
-    <w:bookmarkStart w:id="85" w:name="ref-Sparks2016"/>
+    <w:bookmarkEnd w:id="87"/>
+    <w:bookmarkStart w:id="89" w:name="ref-Sparks2016"/>
     <w:p>
       <w:pPr>
         <w:pStyle w:val="Bibliography"/>
@@ -3803,7 +3975,7 @@
       <w:r>
         <w:t xml:space="preserve"> </w:t>
       </w:r>
-      <w:hyperlink r:id="rId84">
+      <w:hyperlink r:id="rId88">
         <w:r>
           <w:rPr>
             <w:rStyle w:val="Hyperlink"/>
@@ -3815,8 +3987,8 @@
         <w:t xml:space="preserve">.</w:t>
       </w:r>
     </w:p>
-    <w:bookmarkEnd w:id="85"/>
-    <w:bookmarkStart w:id="86" w:name="ref-Sparks2011"/>
+    <w:bookmarkEnd w:id="89"/>
+    <w:bookmarkStart w:id="90" w:name="ref-Sparks2011"/>
     <w:p>
       <w:pPr>
         <w:pStyle w:val="Bibliography"/>
@@ -3825,8 +3997,8 @@
         <w:t xml:space="preserve">Sparks, A. H., Forbes, G. A., Hijmans, R. J., and Garrett, K. A. 2011. A metamodeling framework for extending the application domain of process-based ecological models. Ecosphere. 2:art90.</w:t>
       </w:r>
     </w:p>
-    <w:bookmarkEnd w:id="86"/>
-    <w:bookmarkStart w:id="87" w:name="ref-Sparks2014"/>
+    <w:bookmarkEnd w:id="90"/>
+    <w:bookmarkStart w:id="91" w:name="ref-Sparks2014"/>
     <w:p>
       <w:pPr>
         <w:pStyle w:val="Bibliography"/>
@@ -3835,8 +4007,8 @@
         <w:t xml:space="preserve">Sparks, A. H., Forbes, G. A., Hijmans, R. J., and Garrett, K. A. 2014. Climate change may have limited effect on global risk of potato late blight. Global Change Biology. :3621–3631.</w:t>
       </w:r>
     </w:p>
-    <w:bookmarkEnd w:id="87"/>
-    <w:bookmarkStart w:id="88" w:name="ref-Stodden2013"/>
+    <w:bookmarkEnd w:id="91"/>
+    <w:bookmarkStart w:id="92" w:name="ref-Stodden2013"/>
     <w:p>
       <w:pPr>
         <w:pStyle w:val="Bibliography"/>
@@ -3845,8 +4017,8 @@
         <w:t xml:space="preserve">Stodden, V., Guo, P., and Ma, Z. 2013. Toward reproducible computational research: An empirical analysis of data and code policy adoption by journals. PLoS One. 8:2–9.</w:t>
       </w:r>
     </w:p>
-    <w:bookmarkEnd w:id="88"/>
-    <w:bookmarkStart w:id="89" w:name="ref-Sweedler2015"/>
+    <w:bookmarkEnd w:id="92"/>
+    <w:bookmarkStart w:id="93" w:name="ref-Sweedler2015"/>
     <w:p>
       <w:pPr>
         <w:pStyle w:val="Bibliography"/>
@@ -3855,8 +4027,8 @@
         <w:t xml:space="preserve">Sweedler, J. V. 2015. Striving for reproducible science. Analytical Chemistry. 87:11603–11604.</w:t>
       </w:r>
     </w:p>
-    <w:bookmarkEnd w:id="89"/>
-    <w:bookmarkStart w:id="90" w:name="ref-Tiwari_2021"/>
+    <w:bookmarkEnd w:id="93"/>
+    <w:bookmarkStart w:id="94" w:name="ref-Tiwari_2021"/>
     <w:p>
       <w:pPr>
         <w:pStyle w:val="Bibliography"/>
@@ -3865,8 +4037,8 @@
         <w:t xml:space="preserve">Tiwari, K., Kananathan, S., Roberts, M. G., Meyer, J. P., Shohan, M. U. S., Xavier, A., et al. 2021. Reproducibility in systems biology modelling. Molecular Systems Biology. 17.</w:t>
       </w:r>
     </w:p>
-    <w:bookmarkEnd w:id="90"/>
-    <w:bookmarkStart w:id="91" w:name="ref-Wald2010"/>
+    <w:bookmarkEnd w:id="94"/>
+    <w:bookmarkStart w:id="95" w:name="ref-Wald2010"/>
     <w:p>
       <w:pPr>
         <w:pStyle w:val="Bibliography"/>
@@ -3875,8 +4047,8 @@
         <w:t xml:space="preserve">Wald, C. 2010. Scientists embrace openness.</w:t>
       </w:r>
     </w:p>
-    <w:bookmarkEnd w:id="91"/>
-    <w:bookmarkStart w:id="92" w:name="ref-Wallach2018"/>
+    <w:bookmarkEnd w:id="95"/>
+    <w:bookmarkStart w:id="96" w:name="ref-Wallach2018"/>
     <w:p>
       <w:pPr>
         <w:pStyle w:val="Bibliography"/>
@@ -3888,8 +4060,8 @@
         <w:t xml:space="preserve">2017 ed. Ulrich Dirnagl. PLOS Biology. 16:e2006930.</w:t>
       </w:r>
     </w:p>
-    <w:bookmarkEnd w:id="92"/>
-    <w:bookmarkStart w:id="93" w:name="ref-Weissgerber2016"/>
+    <w:bookmarkEnd w:id="96"/>
+    <w:bookmarkStart w:id="97" w:name="ref-Weissgerber2016"/>
     <w:p>
       <w:pPr>
         <w:pStyle w:val="Bibliography"/>
@@ -3898,14 +4070,14 @@
         <w:t xml:space="preserve">Weissgerber, T. L., Garovic, V. D., Winham, S. J., Milic, N. M., and Prager, E. M. 2016. Transparent reporting for reproducible science. Journal of Neuroscience Research. 00:1–6.</w:t>
       </w:r>
     </w:p>
-    <w:bookmarkEnd w:id="93"/>
-    <w:bookmarkStart w:id="95" w:name="ref-Wickham2020"/>
+    <w:bookmarkEnd w:id="97"/>
+    <w:bookmarkStart w:id="99" w:name="ref-Wickham2016"/>
     <w:p>
       <w:pPr>
         <w:pStyle w:val="Bibliography"/>
       </w:pPr>
       <w:r>
-        <w:t xml:space="preserve">Wickham, H., François, R., Henry, L., and Müller, K. 2020.</w:t>
+        <w:t xml:space="preserve">Wickham, H. 2016.</w:t>
       </w:r>
       <w:r>
         <w:t xml:space="preserve"> </w:t>
@@ -3915,6 +4087,43 @@
           <w:iCs/>
           <w:i/>
         </w:rPr>
+        <w:t xml:space="preserve">ggplot2</w:t>
+      </w:r>
+      <w:r>
+        <w:t xml:space="preserve">. Springer-Verlag GmbH. Available at:</w:t>
+      </w:r>
+      <w:r>
+        <w:t xml:space="preserve"> </w:t>
+      </w:r>
+      <w:hyperlink r:id="rId98">
+        <w:r>
+          <w:rPr>
+            <w:rStyle w:val="Hyperlink"/>
+          </w:rPr>
+          <w:t xml:space="preserve">https://www.ebook.de/de/product/26537420/hadley_wickham_ggplot2.html</w:t>
+        </w:r>
+      </w:hyperlink>
+      <w:r>
+        <w:t xml:space="preserve">.</w:t>
+      </w:r>
+    </w:p>
+    <w:bookmarkEnd w:id="99"/>
+    <w:bookmarkStart w:id="101" w:name="ref-Wickham2020"/>
+    <w:p>
+      <w:pPr>
+        <w:pStyle w:val="Bibliography"/>
+      </w:pPr>
+      <w:r>
+        <w:t xml:space="preserve">Wickham, H., François, R., Henry, L., and Müller, K. 2020.</w:t>
+      </w:r>
+      <w:r>
+        <w:t xml:space="preserve"> </w:t>
+      </w:r>
+      <w:r>
+        <w:rPr>
+          <w:iCs/>
+          <w:i/>
+        </w:rPr>
         <w:t xml:space="preserve">Dplyr: A grammar of data manipulation</w:t>
       </w:r>
       <w:r>
@@ -3923,7 +4132,7 @@
       <w:r>
         <w:t xml:space="preserve"> </w:t>
       </w:r>
-      <w:hyperlink r:id="rId94">
+      <w:hyperlink r:id="rId100">
         <w:r>
           <w:rPr>
             <w:rStyle w:val="Hyperlink"/>
@@ -3935,8 +4144,8 @@
         <w:t xml:space="preserve">.</w:t>
       </w:r>
     </w:p>
-    <w:bookmarkEnd w:id="95"/>
-    <w:bookmarkStart w:id="97" w:name="ref-Wilkinson2016"/>
+    <w:bookmarkEnd w:id="101"/>
+    <w:bookmarkStart w:id="103" w:name="ref-Wilkinson2016"/>
     <w:p>
       <w:pPr>
         <w:pStyle w:val="Bibliography"/>
@@ -3971,7 +4180,7 @@
       <w:r>
         <w:t xml:space="preserve"> </w:t>
       </w:r>
-      <w:hyperlink r:id="rId96">
+      <w:hyperlink r:id="rId102">
         <w:r>
           <w:rPr>
             <w:rStyle w:val="Hyperlink"/>
@@ -3986,8 +4195,8 @@
         <w:t xml:space="preserve">[Accessed April 20, 2020].</w:t>
       </w:r>
     </w:p>
-    <w:bookmarkEnd w:id="97"/>
-    <w:bookmarkStart w:id="98" w:name="ref-Ziemann2016"/>
+    <w:bookmarkEnd w:id="103"/>
+    <w:bookmarkStart w:id="104" w:name="ref-Ziemann2016"/>
     <w:p>
       <w:pPr>
         <w:pStyle w:val="Bibliography"/>
@@ -3996,15 +4205,15 @@
         <w:t xml:space="preserve">Ziemann, M., Eren, Y., and El-Osta, A. 2016. Gene name errors are widespread in the scientific literature. Genome Biology. 17:177.</w:t>
       </w:r>
     </w:p>
-    <w:bookmarkEnd w:id="98"/>
-    <w:bookmarkEnd w:id="99"/>
+    <w:bookmarkEnd w:id="104"/>
+    <w:bookmarkEnd w:id="105"/>
     <w:p>
       <w:r>
         <w:br w:type="page"/>
       </w:r>
     </w:p>
-    <w:bookmarkEnd w:id="100"/>
-    <w:bookmarkStart w:id="101" w:name="tables"/>
+    <w:bookmarkEnd w:id="106"/>
+    <w:bookmarkStart w:id="107" w:name="tables"/>
     <w:p>
       <w:pPr>
         <w:pStyle w:val="Heading1"/>
@@ -4023,11 +4232,11 @@
       <w:r>
         <w:t xml:space="preserve"> </w:t>
       </w:r>
-      <w:bookmarkStart w:id="0b0f6e56-9188-485d-8d13-14f0427abd0a" w:name="tab:journals"/>
+      <w:bookmarkStart w:id="d881db96-baac-44a0-b148-94bce39726fa" w:name="tab:journals"/>
       <w:r>
         <w:t xml:space="preserve">Journal titles selected for inclusion and the number (n) of articles from each journal that were evaluated.</w:t>
       </w:r>
-      <w:bookmarkEnd w:id="0b0f6e56-9188-485d-8d13-14f0427abd0a"/>
+      <w:bookmarkEnd w:id="d881db96-baac-44a0-b148-94bce39726fa"/>
     </w:p>
     <w:tbl xmlns:w="http://schemas.openxmlformats.org/wordprocessingml/2006/main" xmlns:r="http://schemas.openxmlformats.org/officeDocument/2006/relationships" xmlns:w14="http://schemas.microsoft.com/office/word/2010/wordml" xmlns:wp="http://schemas.openxmlformats.org/drawingml/2006/wordprocessingDrawing" xmlns:a="http://schemas.openxmlformats.org/drawingml/2006/main" xmlns:pic="http://schemas.openxmlformats.org/drawingml/2006/picture">
       <w:tblPr>
@@ -5475,11 +5684,11 @@
       <w:r>
         <w:t xml:space="preserve"> </w:t>
       </w:r>
-      <w:bookmarkStart w:id="f3379b78-dd8a-41ca-9c69-58b9f9df750a" w:name="tab:software-used"/>
+      <w:bookmarkStart w:id="a119b6b5-cdc4-4076-8f19-f6faa4ad0bd1" w:name="tab:software-used"/>
       <w:r>
         <w:t xml:space="preserve">The top ten sofware programs that were found to be used in the papers that were surveyed.</w:t>
       </w:r>
-      <w:bookmarkEnd w:id="f3379b78-dd8a-41ca-9c69-58b9f9df750a"/>
+      <w:bookmarkEnd w:id="a119b6b5-cdc4-4076-8f19-f6faa4ad0bd1"/>
     </w:p>
     <w:tbl xmlns:w="http://schemas.openxmlformats.org/wordprocessingml/2006/main" xmlns:r="http://schemas.openxmlformats.org/officeDocument/2006/relationships" xmlns:w14="http://schemas.microsoft.com/office/word/2010/wordml" xmlns:wp="http://schemas.openxmlformats.org/drawingml/2006/wordprocessingDrawing" xmlns:a="http://schemas.openxmlformats.org/drawingml/2006/main" xmlns:pic="http://schemas.openxmlformats.org/drawingml/2006/picture">
       <w:tblPr>
@@ -6415,11 +6624,11 @@
       <w:r>
         <w:t xml:space="preserve"> </w:t>
       </w:r>
-      <w:bookmarkStart w:id="88823eae-5123-4b33-ad77-61f7f55e774f" w:name="tab:scoring"/>
+      <w:bookmarkStart w:id="529c2d05-0375-46f7-bd46-598737e1cd4f" w:name="tab:scoring"/>
       <w:r>
         <w:t xml:space="preserve">Articles were scored in four areas for reproducibility on a scale of '0' to '3' by four independent assessors to rank articles in each of four areas, 'Computational methods availability', 'Data availability', 'Software availability' and 'Software citation'.</w:t>
       </w:r>
-      <w:bookmarkEnd w:id="88823eae-5123-4b33-ad77-61f7f55e774f"/>
+      <w:bookmarkEnd w:id="529c2d05-0375-46f7-bd46-598737e1cd4f"/>
     </w:p>
     <w:tbl xmlns:w="http://schemas.openxmlformats.org/wordprocessingml/2006/main" xmlns:r="http://schemas.openxmlformats.org/officeDocument/2006/relationships" xmlns:w14="http://schemas.microsoft.com/office/word/2010/wordml" xmlns:wp="http://schemas.openxmlformats.org/drawingml/2006/wordprocessingDrawing" xmlns:a="http://schemas.openxmlformats.org/drawingml/2006/main" xmlns:pic="http://schemas.openxmlformats.org/drawingml/2006/picture">
       <w:tblPr>
@@ -8310,8 +8519,8 @@
         <w:br w:type="page"/>
       </w:r>
     </w:p>
-    <w:bookmarkEnd w:id="101"/>
-    <w:bookmarkStart w:id="104" w:name="figures"/>
+    <w:bookmarkEnd w:id="107"/>
+    <w:bookmarkStart w:id="110" w:name="figures"/>
     <w:p>
       <w:pPr>
         <w:pStyle w:val="Heading1"/>
@@ -8340,7 +8549,7 @@
                     </pic:cNvPicPr>
                   </pic:nvPicPr>
                   <pic:blipFill>
-                    <a:blip r:embed="rId102"/>
+                    <a:blip r:embed="rId108"/>
                     <a:stretch>
                       <a:fillRect/>
                     </a:stretch>
@@ -8889,7 +9098,7 @@
                     </pic:cNvPicPr>
                   </pic:nvPicPr>
                   <pic:blipFill>
-                    <a:blip r:embed="rId103"/>
+                    <a:blip r:embed="rId109"/>
                     <a:stretch>
                       <a:fillRect/>
                     </a:stretch>
@@ -8929,8 +9138,8 @@
         <w:br w:type="page"/>
       </w:r>
     </w:p>
-    <w:bookmarkEnd w:id="104"/>
-    <w:bookmarkStart w:id="105" w:name="colophon"/>
+    <w:bookmarkEnd w:id="110"/>
+    <w:bookmarkStart w:id="111" w:name="colophon"/>
     <w:p>
       <w:pPr>
         <w:pStyle w:val="Heading1"/>
@@ -8969,10 +9178,19 @@
           <m:t>−</m:t>
         </m:r>
         <m:r>
-          <m:t>21</m:t>
+          <m:t>28</m:t>
         </m:r>
         <m:r>
-          <m:t>13</m:t>
+          <m:t>06</m:t>
+        </m:r>
+        <m:r>
+          <m:rPr>
+            <m:sty m:val="p"/>
+          </m:rPr>
+          <m:t>:</m:t>
+        </m:r>
+        <m:r>
+          <m:t>45</m:t>
         </m:r>
         <m:r>
           <m:rPr>
@@ -8983,15 +9201,6 @@
         <m:r>
           <m:t>25</m:t>
         </m:r>
-        <m:r>
-          <m:rPr>
-            <m:sty m:val="p"/>
-          </m:rPr>
-          <m:t>:</m:t>
-        </m:r>
-        <m:r>
-          <m:t>49</m:t>
-        </m:r>
       </m:oMath>
       <w:r>
         <w:t xml:space="preserve"> </w:t>
@@ -9035,7 +9244,7 @@
         <w:rPr>
           <w:rStyle w:val="VerbatimChar"/>
         </w:rPr>
-        <w:t xml:space="preserve">#&gt;  os       macOS Big Sur 11.4          </w:t>
+        <w:t xml:space="preserve">#&gt;  os       macOS Big Sur 11.5          </w:t>
       </w:r>
       <w:r>
         <w:br/>
@@ -9098,7 +9307,7 @@
         <w:rPr>
           <w:rStyle w:val="VerbatimChar"/>
         </w:rPr>
-        <w:t xml:space="preserve">#&gt;  date     2021-07-21                  </w:t>
+        <w:t xml:space="preserve">#&gt;  date     2021-07-28                  </w:t>
       </w:r>
       <w:r>
         <w:br/>
@@ -9125,1348 +9334,1348 @@
         <w:rPr>
           <w:rStyle w:val="VerbatimChar"/>
         </w:rPr>
-        <w:t xml:space="preserve">#&gt;  package                            * version    date       lib</w:t>
-      </w:r>
-      <w:r>
-        <w:br/>
-      </w:r>
-      <w:r>
-        <w:rPr>
-          <w:rStyle w:val="VerbatimChar"/>
-        </w:rPr>
-        <w:t xml:space="preserve">#&gt;  assertthat                           0.2.1      2019-03-21 [1]</w:t>
-      </w:r>
-      <w:r>
-        <w:br/>
-      </w:r>
-      <w:r>
-        <w:rPr>
-          <w:rStyle w:val="VerbatimChar"/>
-        </w:rPr>
-        <w:t xml:space="preserve">#&gt;  base64enc                            0.1-3      2015-07-28 [1]</w:t>
-      </w:r>
-      <w:r>
-        <w:br/>
-      </w:r>
-      <w:r>
-        <w:rPr>
-          <w:rStyle w:val="VerbatimChar"/>
-        </w:rPr>
-        <w:t xml:space="preserve">#&gt;  bookdown                             0.22       2021-04-22 [1]</w:t>
-      </w:r>
-      <w:r>
-        <w:br/>
-      </w:r>
-      <w:r>
-        <w:rPr>
-          <w:rStyle w:val="VerbatimChar"/>
-        </w:rPr>
-        <w:t xml:space="preserve">#&gt;  cli                                  3.0.1.9000 2021-07-19 [1]</w:t>
-      </w:r>
-      <w:r>
-        <w:br/>
-      </w:r>
-      <w:r>
-        <w:rPr>
-          <w:rStyle w:val="VerbatimChar"/>
-        </w:rPr>
-        <w:t xml:space="preserve">#&gt;  colorspace                           2.0-2      2021-06-24 [1]</w:t>
-      </w:r>
-      <w:r>
-        <w:br/>
-      </w:r>
-      <w:r>
-        <w:rPr>
-          <w:rStyle w:val="VerbatimChar"/>
-        </w:rPr>
-        <w:t xml:space="preserve">#&gt;  crayon                               1.4.1      2021-02-08 [1]</w:t>
-      </w:r>
-      <w:r>
-        <w:br/>
-      </w:r>
-      <w:r>
-        <w:rPr>
-          <w:rStyle w:val="VerbatimChar"/>
-        </w:rPr>
-        <w:t xml:space="preserve">#&gt;  curl                                 4.3.2      2021-06-23 [1]</w:t>
-      </w:r>
-      <w:r>
-        <w:br/>
-      </w:r>
-      <w:r>
-        <w:rPr>
-          <w:rStyle w:val="VerbatimChar"/>
-        </w:rPr>
-        <w:t xml:space="preserve">#&gt;  data.table                           1.14.0     2021-02-21 [1]</w:t>
-      </w:r>
-      <w:r>
-        <w:br/>
-      </w:r>
-      <w:r>
-        <w:rPr>
-          <w:rStyle w:val="VerbatimChar"/>
-        </w:rPr>
-        <w:t xml:space="preserve">#&gt;  DBI                                  1.1.1      2021-01-15 [1]</w:t>
-      </w:r>
-      <w:r>
-        <w:br/>
-      </w:r>
-      <w:r>
-        <w:rPr>
-          <w:rStyle w:val="VerbatimChar"/>
-        </w:rPr>
-        <w:t xml:space="preserve">#&gt;  DiagrammeR                         * 1.0.6.1    2020-05-08 [1]</w:t>
-      </w:r>
-      <w:r>
-        <w:br/>
-      </w:r>
-      <w:r>
-        <w:rPr>
-          <w:rStyle w:val="VerbatimChar"/>
-        </w:rPr>
-        <w:t xml:space="preserve">#&gt;  DiagrammeRsvg                      * 0.1        2016-02-04 [1]</w:t>
-      </w:r>
-      <w:r>
-        <w:br/>
-      </w:r>
-      <w:r>
-        <w:rPr>
-          <w:rStyle w:val="VerbatimChar"/>
-        </w:rPr>
-        <w:t xml:space="preserve">#&gt;  digest                               0.6.27     2020-10-24 [1]</w:t>
-      </w:r>
-      <w:r>
-        <w:br/>
-      </w:r>
-      <w:r>
-        <w:rPr>
-          <w:rStyle w:val="VerbatimChar"/>
-        </w:rPr>
-        <w:t xml:space="preserve">#&gt;  dplyr                              * 1.0.7      2021-06-18 [1]</w:t>
-      </w:r>
-      <w:r>
-        <w:br/>
-      </w:r>
-      <w:r>
-        <w:rPr>
-          <w:rStyle w:val="VerbatimChar"/>
-        </w:rPr>
-        <w:t xml:space="preserve">#&gt;  ellipsis                             0.3.2      2021-04-29 [1]</w:t>
-      </w:r>
-      <w:r>
-        <w:br/>
-      </w:r>
-      <w:r>
-        <w:rPr>
-          <w:rStyle w:val="VerbatimChar"/>
-        </w:rPr>
-        <w:t xml:space="preserve">#&gt;  evaluate                             0.14       2019-05-28 [1]</w:t>
-      </w:r>
-      <w:r>
-        <w:br/>
-      </w:r>
-      <w:r>
-        <w:rPr>
-          <w:rStyle w:val="VerbatimChar"/>
-        </w:rPr>
-        <w:t xml:space="preserve">#&gt;  extrafont                            0.17       2014-12-08 [1]</w:t>
-      </w:r>
-      <w:r>
-        <w:br/>
-      </w:r>
-      <w:r>
-        <w:rPr>
-          <w:rStyle w:val="VerbatimChar"/>
-        </w:rPr>
-        <w:t xml:space="preserve">#&gt;  extrafontdb                          1.0        2012-06-11 [1]</w:t>
-      </w:r>
-      <w:r>
-        <w:br/>
-      </w:r>
-      <w:r>
-        <w:rPr>
-          <w:rStyle w:val="VerbatimChar"/>
-        </w:rPr>
-        <w:t xml:space="preserve">#&gt;  fansi                                0.5.0      2021-05-25 [1]</w:t>
-      </w:r>
-      <w:r>
-        <w:br/>
-      </w:r>
-      <w:r>
-        <w:rPr>
-          <w:rStyle w:val="VerbatimChar"/>
-        </w:rPr>
-        <w:t xml:space="preserve">#&gt;  farver                               2.1.0      2021-02-28 [1]</w:t>
-      </w:r>
-      <w:r>
-        <w:br/>
-      </w:r>
-      <w:r>
-        <w:rPr>
-          <w:rStyle w:val="VerbatimChar"/>
-        </w:rPr>
-        <w:t xml:space="preserve">#&gt;  flextable                          * 0.6.6      2021-05-17 [1]</w:t>
-      </w:r>
-      <w:r>
-        <w:br/>
-      </w:r>
-      <w:r>
-        <w:rPr>
-          <w:rStyle w:val="VerbatimChar"/>
-        </w:rPr>
-        <w:t xml:space="preserve">#&gt;  gdtools                              0.2.3      2021-01-06 [1]</w:t>
-      </w:r>
-      <w:r>
-        <w:br/>
-      </w:r>
-      <w:r>
-        <w:rPr>
-          <w:rStyle w:val="VerbatimChar"/>
-        </w:rPr>
-        <w:t xml:space="preserve">#&gt;  generics                             0.1.0      2020-10-31 [1]</w:t>
-      </w:r>
-      <w:r>
-        <w:br/>
-      </w:r>
-      <w:r>
-        <w:rPr>
-          <w:rStyle w:val="VerbatimChar"/>
-        </w:rPr>
-        <w:t xml:space="preserve">#&gt;  ggplot2                            * 3.3.5      2021-06-25 [1]</w:t>
-      </w:r>
-      <w:r>
-        <w:br/>
-      </w:r>
-      <w:r>
-        <w:rPr>
-          <w:rStyle w:val="VerbatimChar"/>
-        </w:rPr>
-        <w:t xml:space="preserve">#&gt;  glue                                 1.4.2      2020-08-27 [1]</w:t>
-      </w:r>
-      <w:r>
-        <w:br/>
-      </w:r>
-      <w:r>
-        <w:rPr>
-          <w:rStyle w:val="VerbatimChar"/>
-        </w:rPr>
-        <w:t xml:space="preserve">#&gt;  gtable                               0.3.0      2019-03-25 [1]</w:t>
-      </w:r>
-      <w:r>
-        <w:br/>
-      </w:r>
-      <w:r>
-        <w:rPr>
-          <w:rStyle w:val="VerbatimChar"/>
-        </w:rPr>
-        <w:t xml:space="preserve">#&gt;  hms                                  1.1.0      2021-05-17 [1]</w:t>
-      </w:r>
-      <w:r>
-        <w:br/>
-      </w:r>
-      <w:r>
-        <w:rPr>
-          <w:rStyle w:val="VerbatimChar"/>
-        </w:rPr>
-        <w:t xml:space="preserve">#&gt;  htmltools                            0.5.1.1    2021-01-22 [1]</w:t>
-      </w:r>
-      <w:r>
-        <w:br/>
-      </w:r>
-      <w:r>
-        <w:rPr>
-          <w:rStyle w:val="VerbatimChar"/>
-        </w:rPr>
-        <w:t xml:space="preserve">#&gt;  htmlwidgets                          1.5.3      2020-12-10 [1]</w:t>
-      </w:r>
-      <w:r>
-        <w:br/>
-      </w:r>
-      <w:r>
-        <w:rPr>
-          <w:rStyle w:val="VerbatimChar"/>
-        </w:rPr>
-        <w:t xml:space="preserve">#&gt;  janitor                            * 2.1.0      2021-01-05 [1]</w:t>
-      </w:r>
-      <w:r>
-        <w:br/>
-      </w:r>
-      <w:r>
-        <w:rPr>
-          <w:rStyle w:val="VerbatimChar"/>
-        </w:rPr>
-        <w:t xml:space="preserve">#&gt;  jsonlite                             1.7.2      2020-12-09 [1]</w:t>
-      </w:r>
-      <w:r>
-        <w:br/>
-      </w:r>
-      <w:r>
-        <w:rPr>
-          <w:rStyle w:val="VerbatimChar"/>
-        </w:rPr>
-        <w:t xml:space="preserve">#&gt;  knitr                                1.33       2021-04-24 [1]</w:t>
-      </w:r>
-      <w:r>
-        <w:br/>
-      </w:r>
-      <w:r>
-        <w:rPr>
-          <w:rStyle w:val="VerbatimChar"/>
-        </w:rPr>
-        <w:t xml:space="preserve">#&gt;  labeling                             0.4.2      2020-10-20 [1]</w:t>
-      </w:r>
-      <w:r>
-        <w:br/>
-      </w:r>
-      <w:r>
-        <w:rPr>
-          <w:rStyle w:val="VerbatimChar"/>
-        </w:rPr>
-        <w:t xml:space="preserve">#&gt;  lifecycle                            1.0.0      2021-02-15 [1]</w:t>
-      </w:r>
-      <w:r>
-        <w:br/>
-      </w:r>
-      <w:r>
-        <w:rPr>
-          <w:rStyle w:val="VerbatimChar"/>
-        </w:rPr>
-        <w:t xml:space="preserve">#&gt;  lubridate                            1.7.10     2021-02-26 [1]</w:t>
-      </w:r>
-      <w:r>
-        <w:br/>
-      </w:r>
-      <w:r>
-        <w:rPr>
-          <w:rStyle w:val="VerbatimChar"/>
-        </w:rPr>
-        <w:t xml:space="preserve">#&gt;  magrittr                             2.0.1      2020-11-17 [1]</w:t>
-      </w:r>
-      <w:r>
-        <w:br/>
-      </w:r>
-      <w:r>
-        <w:rPr>
-          <w:rStyle w:val="VerbatimChar"/>
-        </w:rPr>
-        <w:t xml:space="preserve">#&gt;  munsell                              0.5.0      2018-06-12 [1]</w:t>
-      </w:r>
-      <w:r>
-        <w:br/>
-      </w:r>
-      <w:r>
-        <w:rPr>
-          <w:rStyle w:val="VerbatimChar"/>
-        </w:rPr>
-        <w:t xml:space="preserve">#&gt;  officer                            * 0.3.18     2021-04-02 [1]</w:t>
-      </w:r>
-      <w:r>
-        <w:br/>
-      </w:r>
-      <w:r>
-        <w:rPr>
-          <w:rStyle w:val="VerbatimChar"/>
-        </w:rPr>
-        <w:t xml:space="preserve">#&gt;  patchwork                          * 1.1.1      2020-12-17 [1]</w:t>
-      </w:r>
-      <w:r>
-        <w:br/>
-      </w:r>
-      <w:r>
-        <w:rPr>
-          <w:rStyle w:val="VerbatimChar"/>
-        </w:rPr>
-        <w:t xml:space="preserve">#&gt;  pillar                               1.6.1      2021-05-16 [1]</w:t>
-      </w:r>
-      <w:r>
-        <w:br/>
-      </w:r>
-      <w:r>
-        <w:rPr>
-          <w:rStyle w:val="VerbatimChar"/>
-        </w:rPr>
-        <w:t xml:space="preserve">#&gt;  pkgconfig                            2.0.3      2019-09-22 [1]</w:t>
-      </w:r>
-      <w:r>
-        <w:br/>
-      </w:r>
-      <w:r>
-        <w:rPr>
-          <w:rStyle w:val="VerbatimChar"/>
-        </w:rPr>
-        <w:t xml:space="preserve">#&gt;  purrr                                0.3.4      2020-04-17 [1]</w:t>
-      </w:r>
-      <w:r>
-        <w:br/>
-      </w:r>
-      <w:r>
-        <w:rPr>
-          <w:rStyle w:val="VerbatimChar"/>
-        </w:rPr>
-        <w:t xml:space="preserve">#&gt;  R6                                   2.5.0      2020-10-28 [1]</w:t>
-      </w:r>
-      <w:r>
-        <w:br/>
-      </w:r>
-      <w:r>
-        <w:rPr>
-          <w:rStyle w:val="VerbatimChar"/>
-        </w:rPr>
-        <w:t xml:space="preserve">#&gt;  ragg                                 1.1.3      2021-06-09 [1]</w:t>
-      </w:r>
-      <w:r>
-        <w:br/>
-      </w:r>
-      <w:r>
-        <w:rPr>
-          <w:rStyle w:val="VerbatimChar"/>
-        </w:rPr>
-        <w:t xml:space="preserve">#&gt;  RColorBrewer                         1.1-2      2014-12-07 [1]</w:t>
-      </w:r>
-      <w:r>
-        <w:br/>
-      </w:r>
-      <w:r>
-        <w:rPr>
-          <w:rStyle w:val="VerbatimChar"/>
-        </w:rPr>
-        <w:t xml:space="preserve">#&gt;  Rcpp                                 1.0.7      2021-07-07 [1]</w:t>
-      </w:r>
-      <w:r>
-        <w:br/>
-      </w:r>
-      <w:r>
-        <w:rPr>
-          <w:rStyle w:val="VerbatimChar"/>
-        </w:rPr>
-        <w:t xml:space="preserve">#&gt;  readODS                              1.7.0      2020-07-10 [1]</w:t>
-      </w:r>
-      <w:r>
-        <w:br/>
-      </w:r>
-      <w:r>
-        <w:rPr>
-          <w:rStyle w:val="VerbatimChar"/>
-        </w:rPr>
-        <w:t xml:space="preserve">#&gt;  readr                                2.0.0      2021-07-20 [1]</w:t>
-      </w:r>
-      <w:r>
-        <w:br/>
-      </w:r>
-      <w:r>
-        <w:rPr>
-          <w:rStyle w:val="VerbatimChar"/>
-        </w:rPr>
-        <w:t xml:space="preserve">#&gt;  Reproducibility.in.Plant.Pathology * 0.0.1-2    2021-06-14 [1]</w:t>
-      </w:r>
-      <w:r>
-        <w:br/>
-      </w:r>
-      <w:r>
-        <w:rPr>
-          <w:rStyle w:val="VerbatimChar"/>
-        </w:rPr>
-        <w:t xml:space="preserve">#&gt;  rlang                                0.4.11     2021-04-30 [1]</w:t>
-      </w:r>
-      <w:r>
-        <w:br/>
-      </w:r>
-      <w:r>
-        <w:rPr>
-          <w:rStyle w:val="VerbatimChar"/>
-        </w:rPr>
-        <w:t xml:space="preserve">#&gt;  rmarkdown                            2.9        2021-06-15 [1]</w:t>
-      </w:r>
-      <w:r>
-        <w:br/>
-      </w:r>
-      <w:r>
-        <w:rPr>
-          <w:rStyle w:val="VerbatimChar"/>
-        </w:rPr>
-        <w:t xml:space="preserve">#&gt;  rstudioapi                           0.13       2020-11-12 [1]</w:t>
-      </w:r>
-      <w:r>
-        <w:br/>
-      </w:r>
-      <w:r>
-        <w:rPr>
-          <w:rStyle w:val="VerbatimChar"/>
-        </w:rPr>
-        <w:t xml:space="preserve">#&gt;  rsvg                               * 2.1.2      2021-05-03 [1]</w:t>
-      </w:r>
-      <w:r>
-        <w:br/>
-      </w:r>
-      <w:r>
-        <w:rPr>
-          <w:rStyle w:val="VerbatimChar"/>
-        </w:rPr>
-        <w:t xml:space="preserve">#&gt;  Rttf2pt1                             1.3.8      2020-01-10 [1]</w:t>
-      </w:r>
-      <w:r>
-        <w:br/>
-      </w:r>
-      <w:r>
-        <w:rPr>
-          <w:rStyle w:val="VerbatimChar"/>
-        </w:rPr>
-        <w:t xml:space="preserve">#&gt;  scales                               1.1.1      2020-05